<commit_message>
feat: Add progress #65 'Interview Preparation'
</commit_message>
<xml_diff>
--- a/big-interview/interview_notes.docx
+++ b/big-interview/interview_notes.docx
@@ -87,16 +87,12 @@
           <w:numId w:val="1"/>
         </w:numPr>
         <w:rPr>
-          <w:b/>
-          <w:bCs/>
-          <w:sz w:val="28"/>
-          <w:szCs w:val="28"/>
-        </w:rPr>
-      </w:pPr>
-      <w:r>
-        <w:rPr>
-          <w:b/>
-          <w:bCs/>
+          <w:sz w:val="28"/>
+          <w:szCs w:val="28"/>
+        </w:rPr>
+      </w:pPr>
+      <w:r>
+        <w:rPr>
           <w:sz w:val="28"/>
           <w:szCs w:val="28"/>
         </w:rPr>
@@ -107,20 +103,99 @@
       <w:pPr>
         <w:pStyle w:val="ListParagraph"/>
         <w:numPr>
+          <w:ilvl w:val="1"/>
+          <w:numId w:val="1"/>
+        </w:numPr>
+        <w:rPr>
+          <w:b/>
+          <w:bCs/>
+          <w:sz w:val="28"/>
+          <w:szCs w:val="28"/>
+        </w:rPr>
+      </w:pPr>
+      <w:r>
+        <w:rPr>
+          <w:b/>
+          <w:bCs/>
+          <w:sz w:val="28"/>
+          <w:szCs w:val="28"/>
+        </w:rPr>
+        <w:t>Sell Yourself</w:t>
+      </w:r>
+    </w:p>
+    <w:p>
+      <w:pPr>
+        <w:pStyle w:val="ListParagraph"/>
+        <w:numPr>
           <w:ilvl w:val="2"/>
           <w:numId w:val="1"/>
         </w:numPr>
         <w:rPr>
-          <w:b/>
-          <w:bCs/>
-          <w:sz w:val="28"/>
-          <w:szCs w:val="28"/>
-        </w:rPr>
-      </w:pPr>
-      <w:r>
-        <w:rPr>
-          <w:b/>
-          <w:bCs/>
+          <w:sz w:val="28"/>
+          <w:szCs w:val="28"/>
+        </w:rPr>
+      </w:pPr>
+      <w:proofErr w:type="spellStart"/>
+      <w:r>
+        <w:rPr>
+          <w:sz w:val="28"/>
+          <w:szCs w:val="28"/>
+        </w:rPr>
+        <w:t>Swarmy</w:t>
+      </w:r>
+      <w:proofErr w:type="spellEnd"/>
+      <w:r>
+        <w:rPr>
+          <w:sz w:val="28"/>
+          <w:szCs w:val="28"/>
+        </w:rPr>
+        <w:t xml:space="preserve">, </w:t>
+      </w:r>
+      <w:proofErr w:type="spellStart"/>
+      <w:r>
+        <w:rPr>
+          <w:sz w:val="28"/>
+          <w:szCs w:val="28"/>
+        </w:rPr>
+        <w:t>awkard</w:t>
+      </w:r>
+      <w:proofErr w:type="spellEnd"/>
+      <w:r>
+        <w:rPr>
+          <w:sz w:val="28"/>
+          <w:szCs w:val="28"/>
+        </w:rPr>
+        <w:t xml:space="preserve"> </w:t>
+      </w:r>
+      <w:r>
+        <w:rPr>
+          <w:sz w:val="28"/>
+          <w:szCs w:val="28"/>
+        </w:rPr>
+        <w:sym w:font="Wingdings" w:char="F0E0"/>
+      </w:r>
+      <w:r>
+        <w:rPr>
+          <w:sz w:val="28"/>
+          <w:szCs w:val="28"/>
+        </w:rPr>
+        <w:t xml:space="preserve"> not enough practice</w:t>
+      </w:r>
+    </w:p>
+    <w:p>
+      <w:pPr>
+        <w:pStyle w:val="ListParagraph"/>
+        <w:numPr>
+          <w:ilvl w:val="2"/>
+          <w:numId w:val="1"/>
+        </w:numPr>
+        <w:rPr>
+          <w:sz w:val="28"/>
+          <w:szCs w:val="28"/>
+        </w:rPr>
+      </w:pPr>
+      <w:r>
+        <w:rPr>
           <w:sz w:val="28"/>
           <w:szCs w:val="28"/>
         </w:rPr>
@@ -135,16 +210,12 @@
           <w:numId w:val="1"/>
         </w:numPr>
         <w:rPr>
-          <w:b/>
-          <w:bCs/>
-          <w:sz w:val="28"/>
-          <w:szCs w:val="28"/>
-        </w:rPr>
-      </w:pPr>
-      <w:r>
-        <w:rPr>
-          <w:b/>
-          <w:bCs/>
+          <w:sz w:val="28"/>
+          <w:szCs w:val="28"/>
+        </w:rPr>
+      </w:pPr>
+      <w:r>
+        <w:rPr>
           <w:sz w:val="28"/>
           <w:szCs w:val="28"/>
         </w:rPr>
@@ -159,16 +230,12 @@
           <w:numId w:val="1"/>
         </w:numPr>
         <w:rPr>
-          <w:b/>
-          <w:bCs/>
-          <w:sz w:val="28"/>
-          <w:szCs w:val="28"/>
-        </w:rPr>
-      </w:pPr>
-      <w:r>
-        <w:rPr>
-          <w:b/>
-          <w:bCs/>
+          <w:sz w:val="28"/>
+          <w:szCs w:val="28"/>
+        </w:rPr>
+      </w:pPr>
+      <w:r>
+        <w:rPr>
           <w:sz w:val="28"/>
           <w:szCs w:val="28"/>
         </w:rPr>
@@ -183,16 +250,12 @@
           <w:numId w:val="1"/>
         </w:numPr>
         <w:rPr>
-          <w:b/>
-          <w:bCs/>
-          <w:sz w:val="28"/>
-          <w:szCs w:val="28"/>
-        </w:rPr>
-      </w:pPr>
-      <w:r>
-        <w:rPr>
-          <w:b/>
-          <w:bCs/>
+          <w:sz w:val="28"/>
+          <w:szCs w:val="28"/>
+        </w:rPr>
+      </w:pPr>
+      <w:r>
+        <w:rPr>
           <w:sz w:val="28"/>
           <w:szCs w:val="28"/>
         </w:rPr>
@@ -207,16 +270,12 @@
           <w:numId w:val="1"/>
         </w:numPr>
         <w:rPr>
-          <w:b/>
-          <w:bCs/>
-          <w:sz w:val="28"/>
-          <w:szCs w:val="28"/>
-        </w:rPr>
-      </w:pPr>
-      <w:r>
-        <w:rPr>
-          <w:b/>
-          <w:bCs/>
+          <w:sz w:val="28"/>
+          <w:szCs w:val="28"/>
+        </w:rPr>
+      </w:pPr>
+      <w:r>
+        <w:rPr>
           <w:sz w:val="28"/>
           <w:szCs w:val="28"/>
         </w:rPr>
@@ -244,7 +303,67 @@
           <w:sz w:val="28"/>
           <w:szCs w:val="28"/>
         </w:rPr>
-        <w:t>Sell Yourself</w:t>
+        <w:t>Be concise</w:t>
+      </w:r>
+    </w:p>
+    <w:p>
+      <w:pPr>
+        <w:pStyle w:val="ListParagraph"/>
+        <w:numPr>
+          <w:ilvl w:val="2"/>
+          <w:numId w:val="1"/>
+        </w:numPr>
+        <w:rPr>
+          <w:sz w:val="28"/>
+          <w:szCs w:val="28"/>
+        </w:rPr>
+      </w:pPr>
+      <w:r>
+        <w:rPr>
+          <w:sz w:val="28"/>
+          <w:szCs w:val="28"/>
+        </w:rPr>
+        <w:t>Don’t rumble</w:t>
+      </w:r>
+    </w:p>
+    <w:p>
+      <w:pPr>
+        <w:pStyle w:val="ListParagraph"/>
+        <w:numPr>
+          <w:ilvl w:val="2"/>
+          <w:numId w:val="1"/>
+        </w:numPr>
+        <w:rPr>
+          <w:sz w:val="28"/>
+          <w:szCs w:val="28"/>
+        </w:rPr>
+      </w:pPr>
+      <w:r>
+        <w:rPr>
+          <w:sz w:val="28"/>
+          <w:szCs w:val="28"/>
+        </w:rPr>
+        <w:t>Rule of thumb: don’t go more than 2 minutes</w:t>
+      </w:r>
+    </w:p>
+    <w:p>
+      <w:pPr>
+        <w:pStyle w:val="ListParagraph"/>
+        <w:numPr>
+          <w:ilvl w:val="2"/>
+          <w:numId w:val="1"/>
+        </w:numPr>
+        <w:rPr>
+          <w:sz w:val="28"/>
+          <w:szCs w:val="28"/>
+        </w:rPr>
+      </w:pPr>
+      <w:r>
+        <w:rPr>
+          <w:sz w:val="28"/>
+          <w:szCs w:val="28"/>
+        </w:rPr>
+        <w:t>Always emphasize most impressive points</w:t>
       </w:r>
     </w:p>
     <w:p>
@@ -268,7 +387,7 @@
           <w:sz w:val="28"/>
           <w:szCs w:val="28"/>
         </w:rPr>
-        <w:t>Be concise</w:t>
+        <w:t>Show Enthusiasm</w:t>
       </w:r>
     </w:p>
     <w:p>
@@ -287,12 +406,78 @@
       </w:pPr>
       <w:r>
         <w:rPr>
-          <w:b/>
-          <w:bCs/>
-          <w:sz w:val="28"/>
-          <w:szCs w:val="28"/>
-        </w:rPr>
-        <w:t>Don’t rumble</w:t>
+          <w:sz w:val="28"/>
+          <w:szCs w:val="28"/>
+        </w:rPr>
+        <w:t>They want someone who is excited who asks questions who seems if they are really motivated if they are hired for the position</w:t>
+      </w:r>
+    </w:p>
+    <w:p>
+      <w:pPr>
+        <w:rPr>
+          <w:b/>
+          <w:bCs/>
+          <w:sz w:val="28"/>
+          <w:szCs w:val="28"/>
+        </w:rPr>
+      </w:pPr>
+    </w:p>
+    <w:p>
+      <w:pPr>
+        <w:rPr>
+          <w:b/>
+          <w:bCs/>
+          <w:sz w:val="28"/>
+          <w:szCs w:val="28"/>
+        </w:rPr>
+      </w:pPr>
+    </w:p>
+    <w:p>
+      <w:pPr>
+        <w:pStyle w:val="ListParagraph"/>
+        <w:numPr>
+          <w:ilvl w:val="0"/>
+          <w:numId w:val="1"/>
+        </w:numPr>
+        <w:rPr>
+          <w:b/>
+          <w:bCs/>
+          <w:sz w:val="28"/>
+          <w:szCs w:val="28"/>
+        </w:rPr>
+      </w:pPr>
+      <w:r>
+        <w:rPr>
+          <w:b/>
+          <w:bCs/>
+          <w:sz w:val="28"/>
+          <w:szCs w:val="28"/>
+        </w:rPr>
+        <w:t>Common mistakes</w:t>
+      </w:r>
+    </w:p>
+    <w:p>
+      <w:pPr>
+        <w:pStyle w:val="ListParagraph"/>
+        <w:numPr>
+          <w:ilvl w:val="1"/>
+          <w:numId w:val="1"/>
+        </w:numPr>
+        <w:rPr>
+          <w:b/>
+          <w:bCs/>
+          <w:sz w:val="28"/>
+          <w:szCs w:val="28"/>
+        </w:rPr>
+      </w:pPr>
+      <w:r>
+        <w:rPr>
+          <w:b/>
+          <w:bCs/>
+          <w:sz w:val="28"/>
+          <w:szCs w:val="28"/>
+        </w:rPr>
+        <w:t>Lack of professionalism</w:t>
       </w:r>
     </w:p>
     <w:p>
@@ -309,14 +494,21 @@
           <w:szCs w:val="28"/>
         </w:rPr>
       </w:pPr>
-      <w:r>
-        <w:rPr>
-          <w:b/>
-          <w:bCs/>
-          <w:sz w:val="28"/>
-          <w:szCs w:val="28"/>
-        </w:rPr>
-        <w:t>Rule of thumb: don’t go more than 2 minutes</w:t>
+      <w:proofErr w:type="spellStart"/>
+      <w:r>
+        <w:rPr>
+          <w:sz w:val="28"/>
+          <w:szCs w:val="28"/>
+        </w:rPr>
+        <w:t>E.g</w:t>
+      </w:r>
+      <w:proofErr w:type="spellEnd"/>
+      <w:r>
+        <w:rPr>
+          <w:sz w:val="28"/>
+          <w:szCs w:val="28"/>
+        </w:rPr>
+        <w:t xml:space="preserve"> arriving late, </w:t>
       </w:r>
     </w:p>
     <w:p>
@@ -335,12 +527,85 @@
       </w:pPr>
       <w:r>
         <w:rPr>
-          <w:b/>
-          <w:bCs/>
-          <w:sz w:val="28"/>
-          <w:szCs w:val="28"/>
-        </w:rPr>
-        <w:t>Always emphasize most impressive points</w:t>
+          <w:sz w:val="28"/>
+          <w:szCs w:val="28"/>
+        </w:rPr>
+        <w:t>Judgement criteria involves</w:t>
+      </w:r>
+    </w:p>
+    <w:p>
+      <w:pPr>
+        <w:pStyle w:val="ListParagraph"/>
+        <w:numPr>
+          <w:ilvl w:val="3"/>
+          <w:numId w:val="1"/>
+        </w:numPr>
+        <w:rPr>
+          <w:b/>
+          <w:bCs/>
+          <w:sz w:val="28"/>
+          <w:szCs w:val="28"/>
+        </w:rPr>
+      </w:pPr>
+      <w:proofErr w:type="spellStart"/>
+      <w:r>
+        <w:rPr>
+          <w:sz w:val="28"/>
+          <w:szCs w:val="28"/>
+        </w:rPr>
+        <w:t>how</w:t>
+      </w:r>
+      <w:proofErr w:type="spellEnd"/>
+      <w:r>
+        <w:rPr>
+          <w:sz w:val="28"/>
+          <w:szCs w:val="28"/>
+        </w:rPr>
+        <w:t xml:space="preserve"> you dress, </w:t>
+      </w:r>
+    </w:p>
+    <w:p>
+      <w:pPr>
+        <w:pStyle w:val="ListParagraph"/>
+        <w:numPr>
+          <w:ilvl w:val="3"/>
+          <w:numId w:val="1"/>
+        </w:numPr>
+        <w:rPr>
+          <w:b/>
+          <w:bCs/>
+          <w:sz w:val="28"/>
+          <w:szCs w:val="28"/>
+        </w:rPr>
+      </w:pPr>
+      <w:r>
+        <w:rPr>
+          <w:sz w:val="28"/>
+          <w:szCs w:val="28"/>
+        </w:rPr>
+        <w:t>How you present yourself</w:t>
+      </w:r>
+    </w:p>
+    <w:p>
+      <w:pPr>
+        <w:pStyle w:val="ListParagraph"/>
+        <w:numPr>
+          <w:ilvl w:val="3"/>
+          <w:numId w:val="1"/>
+        </w:numPr>
+        <w:rPr>
+          <w:b/>
+          <w:bCs/>
+          <w:sz w:val="28"/>
+          <w:szCs w:val="28"/>
+        </w:rPr>
+      </w:pPr>
+      <w:r>
+        <w:rPr>
+          <w:sz w:val="28"/>
+          <w:szCs w:val="28"/>
+        </w:rPr>
+        <w:t>Following Job etiquette</w:t>
       </w:r>
     </w:p>
     <w:p>
@@ -364,8 +629,261 @@
           <w:sz w:val="28"/>
           <w:szCs w:val="28"/>
         </w:rPr>
-        <w:t>Show Enthusiasm</w:t>
-      </w:r>
+        <w:t>Lack of preparation</w:t>
+      </w:r>
+    </w:p>
+    <w:p>
+      <w:pPr>
+        <w:pStyle w:val="ListParagraph"/>
+        <w:numPr>
+          <w:ilvl w:val="2"/>
+          <w:numId w:val="1"/>
+        </w:numPr>
+        <w:rPr>
+          <w:sz w:val="28"/>
+          <w:szCs w:val="28"/>
+        </w:rPr>
+      </w:pPr>
+      <w:r>
+        <w:rPr>
+          <w:sz w:val="28"/>
+          <w:szCs w:val="28"/>
+        </w:rPr>
+        <w:t>Analyzing job descriptions</w:t>
+      </w:r>
+    </w:p>
+    <w:p>
+      <w:pPr>
+        <w:pStyle w:val="ListParagraph"/>
+        <w:numPr>
+          <w:ilvl w:val="2"/>
+          <w:numId w:val="1"/>
+        </w:numPr>
+        <w:rPr>
+          <w:sz w:val="28"/>
+          <w:szCs w:val="28"/>
+        </w:rPr>
+      </w:pPr>
+      <w:r>
+        <w:rPr>
+          <w:sz w:val="28"/>
+          <w:szCs w:val="28"/>
+        </w:rPr>
+        <w:t>Researching through firms</w:t>
+      </w:r>
+    </w:p>
+    <w:p>
+      <w:pPr>
+        <w:pStyle w:val="ListParagraph"/>
+        <w:numPr>
+          <w:ilvl w:val="2"/>
+          <w:numId w:val="1"/>
+        </w:numPr>
+        <w:rPr>
+          <w:sz w:val="28"/>
+          <w:szCs w:val="28"/>
+        </w:rPr>
+      </w:pPr>
+      <w:r>
+        <w:rPr>
+          <w:sz w:val="28"/>
+          <w:szCs w:val="28"/>
+        </w:rPr>
+        <w:t>Thinking about answers</w:t>
+      </w:r>
+    </w:p>
+    <w:p>
+      <w:pPr>
+        <w:pStyle w:val="ListParagraph"/>
+        <w:numPr>
+          <w:ilvl w:val="2"/>
+          <w:numId w:val="1"/>
+        </w:numPr>
+        <w:rPr>
+          <w:sz w:val="28"/>
+          <w:szCs w:val="28"/>
+        </w:rPr>
+      </w:pPr>
+      <w:r>
+        <w:rPr>
+          <w:sz w:val="28"/>
+          <w:szCs w:val="28"/>
+        </w:rPr>
+        <w:t>Practicing</w:t>
+      </w:r>
+    </w:p>
+    <w:p>
+      <w:pPr>
+        <w:pStyle w:val="ListParagraph"/>
+        <w:numPr>
+          <w:ilvl w:val="1"/>
+          <w:numId w:val="1"/>
+        </w:numPr>
+        <w:rPr>
+          <w:b/>
+          <w:bCs/>
+          <w:sz w:val="28"/>
+          <w:szCs w:val="28"/>
+        </w:rPr>
+      </w:pPr>
+      <w:r>
+        <w:rPr>
+          <w:b/>
+          <w:bCs/>
+          <w:sz w:val="28"/>
+          <w:szCs w:val="28"/>
+        </w:rPr>
+        <w:t>Lack of content</w:t>
+      </w:r>
+    </w:p>
+    <w:p>
+      <w:pPr>
+        <w:pStyle w:val="ListParagraph"/>
+        <w:numPr>
+          <w:ilvl w:val="2"/>
+          <w:numId w:val="1"/>
+        </w:numPr>
+        <w:rPr>
+          <w:b/>
+          <w:bCs/>
+          <w:sz w:val="28"/>
+          <w:szCs w:val="28"/>
+        </w:rPr>
+      </w:pPr>
+      <w:r>
+        <w:rPr>
+          <w:sz w:val="28"/>
+          <w:szCs w:val="28"/>
+        </w:rPr>
+        <w:lastRenderedPageBreak/>
+        <w:t xml:space="preserve">Due to lame answers </w:t>
+      </w:r>
+      <w:r>
+        <w:rPr>
+          <w:sz w:val="28"/>
+          <w:szCs w:val="28"/>
+        </w:rPr>
+        <w:sym w:font="Wingdings" w:char="F0E0"/>
+      </w:r>
+      <w:r>
+        <w:rPr>
+          <w:sz w:val="28"/>
+          <w:szCs w:val="28"/>
+        </w:rPr>
+        <w:t xml:space="preserve"> lack of preparations</w:t>
+      </w:r>
+    </w:p>
+    <w:p>
+      <w:pPr>
+        <w:pStyle w:val="ListParagraph"/>
+        <w:numPr>
+          <w:ilvl w:val="2"/>
+          <w:numId w:val="1"/>
+        </w:numPr>
+        <w:rPr>
+          <w:b/>
+          <w:bCs/>
+          <w:sz w:val="28"/>
+          <w:szCs w:val="28"/>
+        </w:rPr>
+      </w:pPr>
+      <w:proofErr w:type="spellStart"/>
+      <w:r>
+        <w:rPr>
+          <w:sz w:val="28"/>
+          <w:szCs w:val="28"/>
+        </w:rPr>
+        <w:t>Doging</w:t>
+      </w:r>
+      <w:proofErr w:type="spellEnd"/>
+      <w:r>
+        <w:rPr>
+          <w:sz w:val="28"/>
+          <w:szCs w:val="28"/>
+        </w:rPr>
+        <w:t xml:space="preserve"> questions</w:t>
+      </w:r>
+    </w:p>
+    <w:p>
+      <w:pPr>
+        <w:pStyle w:val="ListParagraph"/>
+        <w:numPr>
+          <w:ilvl w:val="2"/>
+          <w:numId w:val="1"/>
+        </w:numPr>
+        <w:rPr>
+          <w:b/>
+          <w:bCs/>
+          <w:sz w:val="28"/>
+          <w:szCs w:val="28"/>
+        </w:rPr>
+      </w:pPr>
+      <w:r>
+        <w:rPr>
+          <w:sz w:val="28"/>
+          <w:szCs w:val="28"/>
+        </w:rPr>
+        <w:t>Gap in resume</w:t>
+      </w:r>
+    </w:p>
+    <w:p>
+      <w:pPr>
+        <w:pStyle w:val="ListParagraph"/>
+        <w:numPr>
+          <w:ilvl w:val="1"/>
+          <w:numId w:val="1"/>
+        </w:numPr>
+        <w:rPr>
+          <w:b/>
+          <w:bCs/>
+          <w:sz w:val="28"/>
+          <w:szCs w:val="28"/>
+        </w:rPr>
+      </w:pPr>
+      <w:r>
+        <w:rPr>
+          <w:b/>
+          <w:bCs/>
+          <w:sz w:val="28"/>
+          <w:szCs w:val="28"/>
+        </w:rPr>
+        <w:t>Negativity</w:t>
+      </w:r>
+    </w:p>
+    <w:p>
+      <w:pPr>
+        <w:pStyle w:val="ListParagraph"/>
+        <w:numPr>
+          <w:ilvl w:val="2"/>
+          <w:numId w:val="1"/>
+        </w:numPr>
+        <w:rPr>
+          <w:b/>
+          <w:bCs/>
+          <w:sz w:val="28"/>
+          <w:szCs w:val="28"/>
+        </w:rPr>
+      </w:pPr>
+      <w:r>
+        <w:rPr>
+          <w:b/>
+          <w:bCs/>
+          <w:sz w:val="28"/>
+          <w:szCs w:val="28"/>
+        </w:rPr>
+        <w:t xml:space="preserve">Don’t ever badmouth your former employer, manager or even your </w:t>
+      </w:r>
+      <w:proofErr w:type="spellStart"/>
+      <w:r>
+        <w:rPr>
+          <w:b/>
+          <w:bCs/>
+          <w:sz w:val="28"/>
+          <w:szCs w:val="28"/>
+        </w:rPr>
+        <w:t>coworker</w:t>
+      </w:r>
+      <w:proofErr w:type="spellEnd"/>
     </w:p>
     <w:p>
       <w:pPr>
@@ -392,7 +910,7 @@
   <w:abstractNum w:abstractNumId="0" w15:restartNumberingAfterBreak="0">
     <w:nsid w:val="39BD4FBD"/>
     <w:multiLevelType w:val="hybridMultilevel"/>
-    <w:tmpl w:val="4606A0F6"/>
+    <w:tmpl w:val="309064AC"/>
     <w:lvl w:ilvl="0" w:tplc="0409000F">
       <w:start w:val="1"/>
       <w:numFmt w:val="decimal"/>
@@ -405,7 +923,7 @@
         <w:rFonts w:hint="default"/>
       </w:rPr>
     </w:lvl>
-    <w:lvl w:ilvl="1" w:tplc="04090019">
+    <w:lvl w:ilvl="1" w:tplc="82C2BBC2">
       <w:start w:val="1"/>
       <w:numFmt w:val="lowerLetter"/>
       <w:lvlText w:val="%2."/>
@@ -413,8 +931,12 @@
       <w:pPr>
         <w:ind w:left="1440" w:hanging="360"/>
       </w:pPr>
+      <w:rPr>
+        <w:b w:val="0"/>
+        <w:bCs w:val="0"/>
+      </w:rPr>
     </w:lvl>
-    <w:lvl w:ilvl="2" w:tplc="0409001B">
+    <w:lvl w:ilvl="2" w:tplc="F0E2A156">
       <w:start w:val="1"/>
       <w:numFmt w:val="lowerRoman"/>
       <w:lvlText w:val="%3."/>
@@ -422,6 +944,10 @@
       <w:pPr>
         <w:ind w:left="2160" w:hanging="180"/>
       </w:pPr>
+      <w:rPr>
+        <w:b w:val="0"/>
+        <w:bCs w:val="0"/>
+      </w:rPr>
     </w:lvl>
     <w:lvl w:ilvl="3" w:tplc="0409000F">
       <w:start w:val="1"/>

</xml_diff>

<commit_message>
feat: Add progress #66 'Interview Preparation'
</commit_message>
<xml_diff>
--- a/big-interview/interview_notes.docx
+++ b/big-interview/interview_notes.docx
@@ -894,6 +894,68 @@
           <w:szCs w:val="28"/>
         </w:rPr>
       </w:pPr>
+    </w:p>
+    <w:p>
+      <w:pPr>
+        <w:pBdr>
+          <w:bottom w:val="single" w:sz="6" w:space="1" w:color="auto"/>
+        </w:pBdr>
+        <w:rPr>
+          <w:b/>
+          <w:bCs/>
+          <w:sz w:val="28"/>
+          <w:szCs w:val="28"/>
+        </w:rPr>
+      </w:pPr>
+    </w:p>
+    <w:p>
+      <w:pPr>
+        <w:rPr>
+          <w:b/>
+          <w:bCs/>
+          <w:sz w:val="28"/>
+          <w:szCs w:val="28"/>
+        </w:rPr>
+      </w:pPr>
+    </w:p>
+    <w:p>
+      <w:pPr>
+        <w:rPr>
+          <w:b/>
+          <w:bCs/>
+          <w:sz w:val="28"/>
+          <w:szCs w:val="28"/>
+        </w:rPr>
+      </w:pPr>
+      <w:r>
+        <w:rPr>
+          <w:b/>
+          <w:bCs/>
+          <w:sz w:val="28"/>
+          <w:szCs w:val="28"/>
+        </w:rPr>
+        <w:t>Corgi practicing interview #1</w:t>
+      </w:r>
+    </w:p>
+    <w:p>
+      <w:pPr>
+        <w:pStyle w:val="ListParagraph"/>
+        <w:numPr>
+          <w:ilvl w:val="0"/>
+          <w:numId w:val="2"/>
+        </w:numPr>
+        <w:rPr>
+          <w:sz w:val="28"/>
+          <w:szCs w:val="28"/>
+        </w:rPr>
+      </w:pPr>
+      <w:r>
+        <w:rPr>
+          <w:sz w:val="28"/>
+          <w:szCs w:val="28"/>
+        </w:rPr>
+        <w:t>Why did you choose this career?</w:t>
+      </w:r>
     </w:p>
     <w:sectPr>
       <w:pgSz w:w="12240" w:h="15840"/>
@@ -1004,8 +1066,124 @@
       </w:pPr>
     </w:lvl>
   </w:abstractNum>
+  <w:abstractNum w:abstractNumId="1" w15:restartNumberingAfterBreak="0">
+    <w:nsid w:val="410B03D4"/>
+    <w:multiLevelType w:val="hybridMultilevel"/>
+    <w:tmpl w:val="287A3220"/>
+    <w:lvl w:ilvl="0" w:tplc="C9AA304C">
+      <w:start w:val="2"/>
+      <w:numFmt w:val="bullet"/>
+      <w:lvlText w:val="-"/>
+      <w:lvlJc w:val="left"/>
+      <w:pPr>
+        <w:ind w:left="720" w:hanging="360"/>
+      </w:pPr>
+      <w:rPr>
+        <w:rFonts w:ascii="Calibri" w:eastAsiaTheme="minorEastAsia" w:hAnsi="Calibri" w:cs="Calibri" w:hint="default"/>
+      </w:rPr>
+    </w:lvl>
+    <w:lvl w:ilvl="1" w:tplc="04090003" w:tentative="1">
+      <w:start w:val="1"/>
+      <w:numFmt w:val="bullet"/>
+      <w:lvlText w:val="o"/>
+      <w:lvlJc w:val="left"/>
+      <w:pPr>
+        <w:ind w:left="1440" w:hanging="360"/>
+      </w:pPr>
+      <w:rPr>
+        <w:rFonts w:ascii="Courier New" w:hAnsi="Courier New" w:cs="Courier New" w:hint="default"/>
+      </w:rPr>
+    </w:lvl>
+    <w:lvl w:ilvl="2" w:tplc="04090005" w:tentative="1">
+      <w:start w:val="1"/>
+      <w:numFmt w:val="bullet"/>
+      <w:lvlText w:val=""/>
+      <w:lvlJc w:val="left"/>
+      <w:pPr>
+        <w:ind w:left="2160" w:hanging="360"/>
+      </w:pPr>
+      <w:rPr>
+        <w:rFonts w:ascii="Wingdings" w:hAnsi="Wingdings" w:hint="default"/>
+      </w:rPr>
+    </w:lvl>
+    <w:lvl w:ilvl="3" w:tplc="04090001" w:tentative="1">
+      <w:start w:val="1"/>
+      <w:numFmt w:val="bullet"/>
+      <w:lvlText w:val=""/>
+      <w:lvlJc w:val="left"/>
+      <w:pPr>
+        <w:ind w:left="2880" w:hanging="360"/>
+      </w:pPr>
+      <w:rPr>
+        <w:rFonts w:ascii="Symbol" w:hAnsi="Symbol" w:hint="default"/>
+      </w:rPr>
+    </w:lvl>
+    <w:lvl w:ilvl="4" w:tplc="04090003" w:tentative="1">
+      <w:start w:val="1"/>
+      <w:numFmt w:val="bullet"/>
+      <w:lvlText w:val="o"/>
+      <w:lvlJc w:val="left"/>
+      <w:pPr>
+        <w:ind w:left="3600" w:hanging="360"/>
+      </w:pPr>
+      <w:rPr>
+        <w:rFonts w:ascii="Courier New" w:hAnsi="Courier New" w:cs="Courier New" w:hint="default"/>
+      </w:rPr>
+    </w:lvl>
+    <w:lvl w:ilvl="5" w:tplc="04090005" w:tentative="1">
+      <w:start w:val="1"/>
+      <w:numFmt w:val="bullet"/>
+      <w:lvlText w:val=""/>
+      <w:lvlJc w:val="left"/>
+      <w:pPr>
+        <w:ind w:left="4320" w:hanging="360"/>
+      </w:pPr>
+      <w:rPr>
+        <w:rFonts w:ascii="Wingdings" w:hAnsi="Wingdings" w:hint="default"/>
+      </w:rPr>
+    </w:lvl>
+    <w:lvl w:ilvl="6" w:tplc="04090001" w:tentative="1">
+      <w:start w:val="1"/>
+      <w:numFmt w:val="bullet"/>
+      <w:lvlText w:val=""/>
+      <w:lvlJc w:val="left"/>
+      <w:pPr>
+        <w:ind w:left="5040" w:hanging="360"/>
+      </w:pPr>
+      <w:rPr>
+        <w:rFonts w:ascii="Symbol" w:hAnsi="Symbol" w:hint="default"/>
+      </w:rPr>
+    </w:lvl>
+    <w:lvl w:ilvl="7" w:tplc="04090003" w:tentative="1">
+      <w:start w:val="1"/>
+      <w:numFmt w:val="bullet"/>
+      <w:lvlText w:val="o"/>
+      <w:lvlJc w:val="left"/>
+      <w:pPr>
+        <w:ind w:left="5760" w:hanging="360"/>
+      </w:pPr>
+      <w:rPr>
+        <w:rFonts w:ascii="Courier New" w:hAnsi="Courier New" w:cs="Courier New" w:hint="default"/>
+      </w:rPr>
+    </w:lvl>
+    <w:lvl w:ilvl="8" w:tplc="04090005" w:tentative="1">
+      <w:start w:val="1"/>
+      <w:numFmt w:val="bullet"/>
+      <w:lvlText w:val=""/>
+      <w:lvlJc w:val="left"/>
+      <w:pPr>
+        <w:ind w:left="6480" w:hanging="360"/>
+      </w:pPr>
+      <w:rPr>
+        <w:rFonts w:ascii="Wingdings" w:hAnsi="Wingdings" w:hint="default"/>
+      </w:rPr>
+    </w:lvl>
+  </w:abstractNum>
   <w:num w:numId="1">
     <w:abstractNumId w:val="0"/>
+  </w:num>
+  <w:num w:numId="2">
+    <w:abstractNumId w:val="1"/>
   </w:num>
 </w:numbering>
 </file>

</xml_diff>

<commit_message>
feat: Add progress #67 'Interview Preparation'
</commit_message>
<xml_diff>
--- a/big-interview/interview_notes.docx
+++ b/big-interview/interview_notes.docx
@@ -955,6 +955,216 @@
           <w:szCs w:val="28"/>
         </w:rPr>
         <w:t>Why did you choose this career?</w:t>
+      </w:r>
+    </w:p>
+    <w:p>
+      <w:pPr>
+        <w:rPr>
+          <w:sz w:val="28"/>
+          <w:szCs w:val="28"/>
+        </w:rPr>
+      </w:pPr>
+    </w:p>
+    <w:p>
+      <w:pPr>
+        <w:rPr>
+          <w:sz w:val="28"/>
+          <w:szCs w:val="28"/>
+        </w:rPr>
+      </w:pPr>
+    </w:p>
+    <w:p>
+      <w:pPr>
+        <w:rPr>
+          <w:rFonts w:ascii="Times New Roman" w:eastAsia="Times New Roman" w:hAnsi="Times New Roman" w:cs="Times New Roman"/>
+        </w:rPr>
+      </w:pPr>
+      <w:r>
+        <w:rPr>
+          <w:rFonts w:ascii="Arial" w:eastAsia="Times New Roman" w:hAnsi="Arial" w:cs="Arial"/>
+          <w:color w:val="1F314A"/>
+          <w:shd w:val="clear" w:color="auto" w:fill="F2F7FE"/>
+        </w:rPr>
+        <w:t>https://app.biginterview.com/s/8d52c04e41</w:t>
+      </w:r>
+    </w:p>
+    <w:p>
+      <w:pPr>
+        <w:rPr>
+          <w:sz w:val="28"/>
+          <w:szCs w:val="28"/>
+        </w:rPr>
+      </w:pPr>
+    </w:p>
+    <w:p>
+      <w:pPr>
+        <w:pBdr>
+          <w:bottom w:val="single" w:sz="6" w:space="1" w:color="auto"/>
+        </w:pBdr>
+        <w:rPr>
+          <w:sz w:val="28"/>
+          <w:szCs w:val="28"/>
+        </w:rPr>
+      </w:pPr>
+    </w:p>
+    <w:p>
+      <w:pPr>
+        <w:rPr>
+          <w:sz w:val="28"/>
+          <w:szCs w:val="28"/>
+        </w:rPr>
+      </w:pPr>
+    </w:p>
+    <w:p>
+      <w:pPr>
+        <w:rPr>
+          <w:sz w:val="28"/>
+          <w:szCs w:val="28"/>
+        </w:rPr>
+      </w:pPr>
+    </w:p>
+    <w:p>
+      <w:pPr>
+        <w:pStyle w:val="ListParagraph"/>
+        <w:numPr>
+          <w:ilvl w:val="0"/>
+          <w:numId w:val="1"/>
+        </w:numPr>
+        <w:rPr>
+          <w:b/>
+          <w:bCs/>
+          <w:sz w:val="28"/>
+          <w:szCs w:val="28"/>
+        </w:rPr>
+      </w:pPr>
+      <w:r>
+        <w:rPr>
+          <w:b/>
+          <w:bCs/>
+          <w:sz w:val="28"/>
+          <w:szCs w:val="28"/>
+        </w:rPr>
+        <w:t>Types of interviews</w:t>
+      </w:r>
+    </w:p>
+    <w:p>
+      <w:pPr>
+        <w:pStyle w:val="ListParagraph"/>
+        <w:numPr>
+          <w:ilvl w:val="1"/>
+          <w:numId w:val="1"/>
+        </w:numPr>
+        <w:rPr>
+          <w:b/>
+          <w:bCs/>
+          <w:sz w:val="28"/>
+          <w:szCs w:val="28"/>
+        </w:rPr>
+      </w:pPr>
+      <w:r>
+        <w:rPr>
+          <w:b/>
+          <w:bCs/>
+          <w:sz w:val="28"/>
+          <w:szCs w:val="28"/>
+        </w:rPr>
+        <w:t>The phone interview</w:t>
+      </w:r>
+    </w:p>
+    <w:p>
+      <w:pPr>
+        <w:pStyle w:val="ListParagraph"/>
+        <w:numPr>
+          <w:ilvl w:val="1"/>
+          <w:numId w:val="1"/>
+        </w:numPr>
+        <w:rPr>
+          <w:b/>
+          <w:bCs/>
+          <w:sz w:val="28"/>
+          <w:szCs w:val="28"/>
+        </w:rPr>
+      </w:pPr>
+      <w:r>
+        <w:rPr>
+          <w:b/>
+          <w:bCs/>
+          <w:sz w:val="28"/>
+          <w:szCs w:val="28"/>
+        </w:rPr>
+        <w:t>The one-on-one in-person interview</w:t>
+      </w:r>
+    </w:p>
+    <w:p>
+      <w:pPr>
+        <w:pStyle w:val="ListParagraph"/>
+        <w:numPr>
+          <w:ilvl w:val="1"/>
+          <w:numId w:val="1"/>
+        </w:numPr>
+        <w:rPr>
+          <w:b/>
+          <w:bCs/>
+          <w:sz w:val="28"/>
+          <w:szCs w:val="28"/>
+        </w:rPr>
+      </w:pPr>
+      <w:r>
+        <w:rPr>
+          <w:b/>
+          <w:bCs/>
+          <w:sz w:val="28"/>
+          <w:szCs w:val="28"/>
+        </w:rPr>
+        <w:t>The video interview</w:t>
+      </w:r>
+    </w:p>
+    <w:p>
+      <w:pPr>
+        <w:pStyle w:val="ListParagraph"/>
+        <w:numPr>
+          <w:ilvl w:val="1"/>
+          <w:numId w:val="1"/>
+        </w:numPr>
+        <w:rPr>
+          <w:b/>
+          <w:bCs/>
+          <w:sz w:val="28"/>
+          <w:szCs w:val="28"/>
+        </w:rPr>
+      </w:pPr>
+      <w:r>
+        <w:rPr>
+          <w:b/>
+          <w:bCs/>
+          <w:sz w:val="28"/>
+          <w:szCs w:val="28"/>
+        </w:rPr>
+        <w:t>The panel interview</w:t>
+      </w:r>
+    </w:p>
+    <w:p>
+      <w:pPr>
+        <w:pStyle w:val="ListParagraph"/>
+        <w:numPr>
+          <w:ilvl w:val="1"/>
+          <w:numId w:val="1"/>
+        </w:numPr>
+        <w:rPr>
+          <w:b/>
+          <w:bCs/>
+          <w:sz w:val="28"/>
+          <w:szCs w:val="28"/>
+        </w:rPr>
+      </w:pPr>
+      <w:r>
+        <w:rPr>
+          <w:b/>
+          <w:bCs/>
+          <w:sz w:val="28"/>
+          <w:szCs w:val="28"/>
+        </w:rPr>
+        <w:t>The group interview</w:t>
       </w:r>
     </w:p>
     <w:sectPr>

</xml_diff>

<commit_message>
feat: Add progress #68 'Interview Preparation'
</commit_message>
<xml_diff>
--- a/big-interview/interview_notes.docx
+++ b/big-interview/interview_notes.docx
@@ -1068,7 +1068,290 @@
           <w:sz w:val="28"/>
           <w:szCs w:val="28"/>
         </w:rPr>
-        <w:t>The phone interview</w:t>
+        <w:t xml:space="preserve">The phone </w:t>
+      </w:r>
+      <w:proofErr w:type="gramStart"/>
+      <w:r>
+        <w:rPr>
+          <w:b/>
+          <w:bCs/>
+          <w:sz w:val="28"/>
+          <w:szCs w:val="28"/>
+        </w:rPr>
+        <w:t>interview</w:t>
+      </w:r>
+      <w:proofErr w:type="gramEnd"/>
+    </w:p>
+    <w:p>
+      <w:pPr>
+        <w:pStyle w:val="ListParagraph"/>
+        <w:numPr>
+          <w:ilvl w:val="2"/>
+          <w:numId w:val="1"/>
+        </w:numPr>
+        <w:rPr>
+          <w:b/>
+          <w:bCs/>
+          <w:sz w:val="28"/>
+          <w:szCs w:val="28"/>
+        </w:rPr>
+      </w:pPr>
+      <w:r>
+        <w:rPr>
+          <w:b/>
+          <w:bCs/>
+          <w:sz w:val="28"/>
+          <w:szCs w:val="28"/>
+        </w:rPr>
+        <w:t>Pros</w:t>
+      </w:r>
+    </w:p>
+    <w:p>
+      <w:pPr>
+        <w:pStyle w:val="ListParagraph"/>
+        <w:numPr>
+          <w:ilvl w:val="3"/>
+          <w:numId w:val="1"/>
+        </w:numPr>
+        <w:rPr>
+          <w:b/>
+          <w:bCs/>
+          <w:sz w:val="28"/>
+          <w:szCs w:val="28"/>
+        </w:rPr>
+      </w:pPr>
+      <w:r>
+        <w:rPr>
+          <w:sz w:val="28"/>
+          <w:szCs w:val="28"/>
+        </w:rPr>
+        <w:t>You don’t have to worry about your appearance</w:t>
+      </w:r>
+    </w:p>
+    <w:p>
+      <w:pPr>
+        <w:pStyle w:val="ListParagraph"/>
+        <w:numPr>
+          <w:ilvl w:val="3"/>
+          <w:numId w:val="1"/>
+        </w:numPr>
+        <w:rPr>
+          <w:b/>
+          <w:bCs/>
+          <w:sz w:val="28"/>
+          <w:szCs w:val="28"/>
+        </w:rPr>
+      </w:pPr>
+      <w:r>
+        <w:rPr>
+          <w:sz w:val="28"/>
+          <w:szCs w:val="28"/>
+        </w:rPr>
+        <w:t>You can keep your notes nearby for reference</w:t>
+      </w:r>
+    </w:p>
+    <w:p>
+      <w:pPr>
+        <w:pStyle w:val="ListParagraph"/>
+        <w:numPr>
+          <w:ilvl w:val="2"/>
+          <w:numId w:val="1"/>
+        </w:numPr>
+        <w:rPr>
+          <w:b/>
+          <w:bCs/>
+          <w:sz w:val="28"/>
+          <w:szCs w:val="28"/>
+        </w:rPr>
+      </w:pPr>
+      <w:r>
+        <w:rPr>
+          <w:b/>
+          <w:bCs/>
+          <w:sz w:val="28"/>
+          <w:szCs w:val="28"/>
+        </w:rPr>
+        <w:t>Cons</w:t>
+      </w:r>
+    </w:p>
+    <w:p>
+      <w:pPr>
+        <w:pStyle w:val="ListParagraph"/>
+        <w:numPr>
+          <w:ilvl w:val="3"/>
+          <w:numId w:val="1"/>
+        </w:numPr>
+        <w:rPr>
+          <w:b/>
+          <w:bCs/>
+          <w:sz w:val="28"/>
+          <w:szCs w:val="28"/>
+        </w:rPr>
+      </w:pPr>
+      <w:r>
+        <w:rPr>
+          <w:sz w:val="28"/>
+          <w:szCs w:val="28"/>
+        </w:rPr>
+        <w:t>Hard to make impressions</w:t>
+      </w:r>
+    </w:p>
+    <w:p>
+      <w:pPr>
+        <w:pStyle w:val="ListParagraph"/>
+        <w:numPr>
+          <w:ilvl w:val="3"/>
+          <w:numId w:val="1"/>
+        </w:numPr>
+        <w:rPr>
+          <w:b/>
+          <w:bCs/>
+          <w:sz w:val="28"/>
+          <w:szCs w:val="28"/>
+        </w:rPr>
+      </w:pPr>
+      <w:r>
+        <w:rPr>
+          <w:sz w:val="28"/>
+          <w:szCs w:val="28"/>
+        </w:rPr>
+        <w:t>Difficult to connect with non-verbal cues</w:t>
+      </w:r>
+    </w:p>
+    <w:p>
+      <w:pPr>
+        <w:pStyle w:val="ListParagraph"/>
+        <w:numPr>
+          <w:ilvl w:val="4"/>
+          <w:numId w:val="1"/>
+        </w:numPr>
+        <w:rPr>
+          <w:b/>
+          <w:bCs/>
+          <w:sz w:val="28"/>
+          <w:szCs w:val="28"/>
+          <w:u w:val="single"/>
+        </w:rPr>
+      </w:pPr>
+      <w:r>
+        <w:rPr>
+          <w:b/>
+          <w:bCs/>
+          <w:sz w:val="28"/>
+          <w:szCs w:val="28"/>
+          <w:u w:val="single"/>
+        </w:rPr>
+        <w:t xml:space="preserve">This is the reason why </w:t>
+      </w:r>
+      <w:proofErr w:type="gramStart"/>
+      <w:r>
+        <w:rPr>
+          <w:b/>
+          <w:bCs/>
+          <w:sz w:val="28"/>
+          <w:szCs w:val="28"/>
+          <w:u w:val="single"/>
+        </w:rPr>
+        <w:t>sales people</w:t>
+      </w:r>
+      <w:proofErr w:type="gramEnd"/>
+      <w:r>
+        <w:rPr>
+          <w:b/>
+          <w:bCs/>
+          <w:sz w:val="28"/>
+          <w:szCs w:val="28"/>
+          <w:u w:val="single"/>
+        </w:rPr>
+        <w:t xml:space="preserve"> always want in-person meeting</w:t>
+      </w:r>
+    </w:p>
+    <w:p>
+      <w:pPr>
+        <w:pStyle w:val="ListParagraph"/>
+        <w:numPr>
+          <w:ilvl w:val="3"/>
+          <w:numId w:val="1"/>
+        </w:numPr>
+        <w:rPr>
+          <w:b/>
+          <w:bCs/>
+          <w:sz w:val="28"/>
+          <w:szCs w:val="28"/>
+        </w:rPr>
+      </w:pPr>
+      <w:r>
+        <w:rPr>
+          <w:sz w:val="28"/>
+          <w:szCs w:val="28"/>
+        </w:rPr>
+        <w:t>It’s difficult to read your interviewer</w:t>
+      </w:r>
+    </w:p>
+    <w:p>
+      <w:pPr>
+        <w:pStyle w:val="ListParagraph"/>
+        <w:numPr>
+          <w:ilvl w:val="4"/>
+          <w:numId w:val="1"/>
+        </w:numPr>
+        <w:rPr>
+          <w:b/>
+          <w:bCs/>
+          <w:sz w:val="28"/>
+          <w:szCs w:val="28"/>
+        </w:rPr>
+      </w:pPr>
+      <w:r>
+        <w:rPr>
+          <w:sz w:val="28"/>
+          <w:szCs w:val="28"/>
+        </w:rPr>
+        <w:t>Hard do know interviewer’s response</w:t>
+      </w:r>
+    </w:p>
+    <w:p>
+      <w:pPr>
+        <w:pStyle w:val="ListParagraph"/>
+        <w:numPr>
+          <w:ilvl w:val="4"/>
+          <w:numId w:val="1"/>
+        </w:numPr>
+        <w:rPr>
+          <w:b/>
+          <w:bCs/>
+          <w:sz w:val="28"/>
+          <w:szCs w:val="28"/>
+        </w:rPr>
+      </w:pPr>
+      <w:r>
+        <w:rPr>
+          <w:sz w:val="28"/>
+          <w:szCs w:val="28"/>
+        </w:rPr>
+        <w:t>Candidates talk way too much</w:t>
+      </w:r>
+    </w:p>
+    <w:p>
+      <w:pPr>
+        <w:pStyle w:val="ListParagraph"/>
+        <w:numPr>
+          <w:ilvl w:val="4"/>
+          <w:numId w:val="1"/>
+        </w:numPr>
+        <w:rPr>
+          <w:b/>
+          <w:bCs/>
+          <w:sz w:val="28"/>
+          <w:szCs w:val="28"/>
+        </w:rPr>
+      </w:pPr>
+      <w:r>
+        <w:rPr>
+          <w:sz w:val="28"/>
+          <w:szCs w:val="28"/>
+        </w:rPr>
+        <w:t>They ramble</w:t>
       </w:r>
     </w:p>
     <w:p>
@@ -1099,6 +1382,217 @@
       <w:pPr>
         <w:pStyle w:val="ListParagraph"/>
         <w:numPr>
+          <w:ilvl w:val="2"/>
+          <w:numId w:val="1"/>
+        </w:numPr>
+        <w:rPr>
+          <w:b/>
+          <w:bCs/>
+          <w:sz w:val="28"/>
+          <w:szCs w:val="28"/>
+        </w:rPr>
+      </w:pPr>
+      <w:r>
+        <w:rPr>
+          <w:sz w:val="28"/>
+          <w:szCs w:val="28"/>
+        </w:rPr>
+        <w:t>Is the classic format</w:t>
+      </w:r>
+    </w:p>
+    <w:p>
+      <w:pPr>
+        <w:pStyle w:val="ListParagraph"/>
+        <w:numPr>
+          <w:ilvl w:val="3"/>
+          <w:numId w:val="1"/>
+        </w:numPr>
+        <w:rPr>
+          <w:b/>
+          <w:bCs/>
+          <w:sz w:val="28"/>
+          <w:szCs w:val="28"/>
+        </w:rPr>
+      </w:pPr>
+      <w:r>
+        <w:rPr>
+          <w:sz w:val="28"/>
+          <w:szCs w:val="28"/>
+        </w:rPr>
+        <w:t>Duration “20 – 45” minutes</w:t>
+      </w:r>
+    </w:p>
+    <w:p>
+      <w:pPr>
+        <w:pStyle w:val="ListParagraph"/>
+        <w:numPr>
+          <w:ilvl w:val="2"/>
+          <w:numId w:val="1"/>
+        </w:numPr>
+        <w:rPr>
+          <w:b/>
+          <w:bCs/>
+          <w:sz w:val="28"/>
+          <w:szCs w:val="28"/>
+        </w:rPr>
+      </w:pPr>
+      <w:r>
+        <w:rPr>
+          <w:sz w:val="28"/>
+          <w:szCs w:val="28"/>
+        </w:rPr>
+        <w:t>Practice is what separates the candidates getting hired and not hired</w:t>
+      </w:r>
+    </w:p>
+    <w:p>
+      <w:pPr>
+        <w:pStyle w:val="ListParagraph"/>
+        <w:numPr>
+          <w:ilvl w:val="2"/>
+          <w:numId w:val="1"/>
+        </w:numPr>
+        <w:rPr>
+          <w:b/>
+          <w:bCs/>
+          <w:sz w:val="28"/>
+          <w:szCs w:val="28"/>
+        </w:rPr>
+      </w:pPr>
+      <w:r>
+        <w:rPr>
+          <w:b/>
+          <w:bCs/>
+          <w:sz w:val="28"/>
+          <w:szCs w:val="28"/>
+        </w:rPr>
+        <w:lastRenderedPageBreak/>
+        <w:t>Non-verbal communications play much bigger role</w:t>
+      </w:r>
+    </w:p>
+    <w:p>
+      <w:pPr>
+        <w:pStyle w:val="ListParagraph"/>
+        <w:numPr>
+          <w:ilvl w:val="2"/>
+          <w:numId w:val="1"/>
+        </w:numPr>
+        <w:rPr>
+          <w:b/>
+          <w:bCs/>
+          <w:sz w:val="28"/>
+          <w:szCs w:val="28"/>
+        </w:rPr>
+      </w:pPr>
+      <w:r>
+        <w:rPr>
+          <w:sz w:val="28"/>
+          <w:szCs w:val="28"/>
+        </w:rPr>
+        <w:t>Non-verbal bad habits to avoid</w:t>
+      </w:r>
+    </w:p>
+    <w:p>
+      <w:pPr>
+        <w:pStyle w:val="ListParagraph"/>
+        <w:numPr>
+          <w:ilvl w:val="3"/>
+          <w:numId w:val="1"/>
+        </w:numPr>
+        <w:rPr>
+          <w:b/>
+          <w:bCs/>
+          <w:sz w:val="28"/>
+          <w:szCs w:val="28"/>
+        </w:rPr>
+      </w:pPr>
+      <w:r>
+        <w:rPr>
+          <w:sz w:val="28"/>
+          <w:szCs w:val="28"/>
+        </w:rPr>
+        <w:t>Talking fast</w:t>
+      </w:r>
+    </w:p>
+    <w:p>
+      <w:pPr>
+        <w:pStyle w:val="ListParagraph"/>
+        <w:numPr>
+          <w:ilvl w:val="3"/>
+          <w:numId w:val="1"/>
+        </w:numPr>
+        <w:rPr>
+          <w:b/>
+          <w:bCs/>
+          <w:sz w:val="28"/>
+          <w:szCs w:val="28"/>
+        </w:rPr>
+      </w:pPr>
+      <w:r>
+        <w:rPr>
+          <w:sz w:val="28"/>
+          <w:szCs w:val="28"/>
+        </w:rPr>
+        <w:t>Slouching</w:t>
+      </w:r>
+    </w:p>
+    <w:p>
+      <w:pPr>
+        <w:pStyle w:val="ListParagraph"/>
+        <w:numPr>
+          <w:ilvl w:val="3"/>
+          <w:numId w:val="1"/>
+        </w:numPr>
+        <w:rPr>
+          <w:b/>
+          <w:bCs/>
+          <w:sz w:val="28"/>
+          <w:szCs w:val="28"/>
+        </w:rPr>
+      </w:pPr>
+      <w:r>
+        <w:rPr>
+          <w:sz w:val="28"/>
+          <w:szCs w:val="28"/>
+        </w:rPr>
+        <w:t>“</w:t>
+      </w:r>
+      <w:proofErr w:type="spellStart"/>
+      <w:r>
+        <w:rPr>
+          <w:sz w:val="28"/>
+          <w:szCs w:val="28"/>
+        </w:rPr>
+        <w:t>Umns</w:t>
+      </w:r>
+      <w:proofErr w:type="spellEnd"/>
+      <w:r>
+        <w:rPr>
+          <w:sz w:val="28"/>
+          <w:szCs w:val="28"/>
+        </w:rPr>
+        <w:t>” and “</w:t>
+      </w:r>
+      <w:proofErr w:type="spellStart"/>
+      <w:r>
+        <w:rPr>
+          <w:sz w:val="28"/>
+          <w:szCs w:val="28"/>
+        </w:rPr>
+        <w:t>Uhs</w:t>
+      </w:r>
+      <w:proofErr w:type="spellEnd"/>
+      <w:r>
+        <w:rPr>
+          <w:sz w:val="28"/>
+          <w:szCs w:val="28"/>
+        </w:rPr>
+        <w:t>”</w:t>
+      </w:r>
+    </w:p>
+    <w:p>
+      <w:pPr>
+        <w:pStyle w:val="ListParagraph"/>
+        <w:numPr>
           <w:ilvl w:val="1"/>
           <w:numId w:val="1"/>
         </w:numPr>
@@ -1116,8 +1610,19 @@
           <w:sz w:val="28"/>
           <w:szCs w:val="28"/>
         </w:rPr>
-        <w:t>The video interview</w:t>
-      </w:r>
+        <w:t xml:space="preserve">The video </w:t>
+      </w:r>
+      <w:proofErr w:type="gramStart"/>
+      <w:r>
+        <w:rPr>
+          <w:b/>
+          <w:bCs/>
+          <w:sz w:val="28"/>
+          <w:szCs w:val="28"/>
+        </w:rPr>
+        <w:t>interview</w:t>
+      </w:r>
+      <w:proofErr w:type="gramEnd"/>
     </w:p>
     <w:p>
       <w:pPr>
@@ -1140,8 +1645,19 @@
           <w:sz w:val="28"/>
           <w:szCs w:val="28"/>
         </w:rPr>
-        <w:t>The panel interview</w:t>
-      </w:r>
+        <w:t xml:space="preserve">The panel </w:t>
+      </w:r>
+      <w:proofErr w:type="gramStart"/>
+      <w:r>
+        <w:rPr>
+          <w:b/>
+          <w:bCs/>
+          <w:sz w:val="28"/>
+          <w:szCs w:val="28"/>
+        </w:rPr>
+        <w:t>interview</w:t>
+      </w:r>
+      <w:proofErr w:type="gramEnd"/>
     </w:p>
     <w:p>
       <w:pPr>
@@ -1164,8 +1680,19 @@
           <w:sz w:val="28"/>
           <w:szCs w:val="28"/>
         </w:rPr>
-        <w:t>The group interview</w:t>
-      </w:r>
+        <w:t xml:space="preserve">The group </w:t>
+      </w:r>
+      <w:proofErr w:type="gramStart"/>
+      <w:r>
+        <w:rPr>
+          <w:b/>
+          <w:bCs/>
+          <w:sz w:val="28"/>
+          <w:szCs w:val="28"/>
+        </w:rPr>
+        <w:t>interview</w:t>
+      </w:r>
+      <w:proofErr w:type="gramEnd"/>
     </w:p>
     <w:sectPr>
       <w:pgSz w:w="12240" w:h="15840"/>
@@ -1182,7 +1709,7 @@
   <w:abstractNum w:abstractNumId="0" w15:restartNumberingAfterBreak="0">
     <w:nsid w:val="39BD4FBD"/>
     <w:multiLevelType w:val="hybridMultilevel"/>
-    <w:tmpl w:val="309064AC"/>
+    <w:tmpl w:val="46D27836"/>
     <w:lvl w:ilvl="0" w:tplc="0409000F">
       <w:start w:val="1"/>
       <w:numFmt w:val="decimal"/>
@@ -1221,7 +1748,7 @@
         <w:bCs w:val="0"/>
       </w:rPr>
     </w:lvl>
-    <w:lvl w:ilvl="3" w:tplc="0409000F">
+    <w:lvl w:ilvl="3" w:tplc="152A2F9A">
       <w:start w:val="1"/>
       <w:numFmt w:val="decimal"/>
       <w:lvlText w:val="%4."/>
@@ -1229,8 +1756,12 @@
       <w:pPr>
         <w:ind w:left="2880" w:hanging="360"/>
       </w:pPr>
+      <w:rPr>
+        <w:b w:val="0"/>
+        <w:bCs w:val="0"/>
+      </w:rPr>
     </w:lvl>
-    <w:lvl w:ilvl="4" w:tplc="04090019" w:tentative="1">
+    <w:lvl w:ilvl="4" w:tplc="04090019">
       <w:start w:val="1"/>
       <w:numFmt w:val="lowerLetter"/>
       <w:lvlText w:val="%5."/>

</xml_diff>

<commit_message>
feat: Add progress #69 'Interview Preparation'
</commit_message>
<xml_diff>
--- a/big-interview/interview_notes.docx
+++ b/big-interview/interview_notes.docx
@@ -1628,6 +1628,72 @@
       <w:pPr>
         <w:pStyle w:val="ListParagraph"/>
         <w:numPr>
+          <w:ilvl w:val="2"/>
+          <w:numId w:val="1"/>
+        </w:numPr>
+        <w:rPr>
+          <w:b/>
+          <w:bCs/>
+          <w:sz w:val="28"/>
+          <w:szCs w:val="28"/>
+        </w:rPr>
+      </w:pPr>
+      <w:r>
+        <w:rPr>
+          <w:sz w:val="28"/>
+          <w:szCs w:val="28"/>
+        </w:rPr>
+        <w:t>You should prepare the same way as the in-person interview</w:t>
+      </w:r>
+    </w:p>
+    <w:p>
+      <w:pPr>
+        <w:pStyle w:val="ListParagraph"/>
+        <w:numPr>
+          <w:ilvl w:val="2"/>
+          <w:numId w:val="1"/>
+        </w:numPr>
+        <w:rPr>
+          <w:b/>
+          <w:bCs/>
+          <w:sz w:val="28"/>
+          <w:szCs w:val="28"/>
+        </w:rPr>
+      </w:pPr>
+      <w:r>
+        <w:rPr>
+          <w:sz w:val="28"/>
+          <w:szCs w:val="28"/>
+        </w:rPr>
+        <w:t>Advice</w:t>
+      </w:r>
+    </w:p>
+    <w:p>
+      <w:pPr>
+        <w:pStyle w:val="ListParagraph"/>
+        <w:numPr>
+          <w:ilvl w:val="3"/>
+          <w:numId w:val="1"/>
+        </w:numPr>
+        <w:rPr>
+          <w:b/>
+          <w:bCs/>
+          <w:sz w:val="28"/>
+          <w:szCs w:val="28"/>
+        </w:rPr>
+      </w:pPr>
+      <w:r>
+        <w:rPr>
+          <w:sz w:val="28"/>
+          <w:szCs w:val="28"/>
+        </w:rPr>
+        <w:t>Is your eye in contact with the screen</w:t>
+      </w:r>
+    </w:p>
+    <w:p>
+      <w:pPr>
+        <w:pStyle w:val="ListParagraph"/>
+        <w:numPr>
           <w:ilvl w:val="1"/>
           <w:numId w:val="1"/>
         </w:numPr>
@@ -1658,6 +1724,21 @@
         <w:t>interview</w:t>
       </w:r>
       <w:proofErr w:type="gramEnd"/>
+    </w:p>
+    <w:p>
+      <w:pPr>
+        <w:pStyle w:val="ListParagraph"/>
+        <w:numPr>
+          <w:ilvl w:val="2"/>
+          <w:numId w:val="1"/>
+        </w:numPr>
+        <w:rPr>
+          <w:b/>
+          <w:bCs/>
+          <w:sz w:val="28"/>
+          <w:szCs w:val="28"/>
+        </w:rPr>
+      </w:pPr>
     </w:p>
     <w:p>
       <w:pPr>

</xml_diff>

<commit_message>
feat: Add progress #70 'Interview Preparation'
</commit_message>
<xml_diff>
--- a/big-interview/interview_notes.docx
+++ b/big-interview/interview_notes.docx
@@ -135,37 +135,12 @@
           <w:szCs w:val="28"/>
         </w:rPr>
       </w:pPr>
-      <w:proofErr w:type="spellStart"/>
-      <w:r>
-        <w:rPr>
-          <w:sz w:val="28"/>
-          <w:szCs w:val="28"/>
-        </w:rPr>
-        <w:t>Swarmy</w:t>
-      </w:r>
-      <w:proofErr w:type="spellEnd"/>
-      <w:r>
-        <w:rPr>
-          <w:sz w:val="28"/>
-          <w:szCs w:val="28"/>
-        </w:rPr>
-        <w:t xml:space="preserve">, </w:t>
-      </w:r>
-      <w:proofErr w:type="spellStart"/>
-      <w:r>
-        <w:rPr>
-          <w:sz w:val="28"/>
-          <w:szCs w:val="28"/>
-        </w:rPr>
-        <w:t>awkard</w:t>
-      </w:r>
-      <w:proofErr w:type="spellEnd"/>
-      <w:r>
-        <w:rPr>
-          <w:sz w:val="28"/>
-          <w:szCs w:val="28"/>
-        </w:rPr>
-        <w:t xml:space="preserve"> </w:t>
+      <w:r>
+        <w:rPr>
+          <w:sz w:val="28"/>
+          <w:szCs w:val="28"/>
+        </w:rPr>
+        <w:t xml:space="preserve">Swarmy, awkard </w:t>
       </w:r>
       <w:r>
         <w:rPr>
@@ -494,21 +469,12 @@
           <w:szCs w:val="28"/>
         </w:rPr>
       </w:pPr>
-      <w:proofErr w:type="spellStart"/>
-      <w:r>
-        <w:rPr>
-          <w:sz w:val="28"/>
-          <w:szCs w:val="28"/>
-        </w:rPr>
-        <w:t>E.g</w:t>
-      </w:r>
-      <w:proofErr w:type="spellEnd"/>
-      <w:r>
-        <w:rPr>
-          <w:sz w:val="28"/>
-          <w:szCs w:val="28"/>
-        </w:rPr>
-        <w:t xml:space="preserve"> arriving late, </w:t>
+      <w:r>
+        <w:rPr>
+          <w:sz w:val="28"/>
+          <w:szCs w:val="28"/>
+        </w:rPr>
+        <w:t xml:space="preserve">E.g arriving late, </w:t>
       </w:r>
     </w:p>
     <w:p>
@@ -547,21 +513,12 @@
           <w:szCs w:val="28"/>
         </w:rPr>
       </w:pPr>
-      <w:proofErr w:type="spellStart"/>
-      <w:r>
-        <w:rPr>
-          <w:sz w:val="28"/>
-          <w:szCs w:val="28"/>
-        </w:rPr>
-        <w:t>how</w:t>
-      </w:r>
-      <w:proofErr w:type="spellEnd"/>
-      <w:r>
-        <w:rPr>
-          <w:sz w:val="28"/>
-          <w:szCs w:val="28"/>
-        </w:rPr>
-        <w:t xml:space="preserve"> you dress, </w:t>
+      <w:r>
+        <w:rPr>
+          <w:sz w:val="28"/>
+          <w:szCs w:val="28"/>
+        </w:rPr>
+        <w:t xml:space="preserve">how you dress, </w:t>
       </w:r>
     </w:p>
     <w:p>
@@ -787,21 +744,12 @@
           <w:szCs w:val="28"/>
         </w:rPr>
       </w:pPr>
-      <w:proofErr w:type="spellStart"/>
-      <w:r>
-        <w:rPr>
-          <w:sz w:val="28"/>
-          <w:szCs w:val="28"/>
-        </w:rPr>
-        <w:t>Doging</w:t>
-      </w:r>
-      <w:proofErr w:type="spellEnd"/>
-      <w:r>
-        <w:rPr>
-          <w:sz w:val="28"/>
-          <w:szCs w:val="28"/>
-        </w:rPr>
-        <w:t xml:space="preserve"> questions</w:t>
+      <w:r>
+        <w:rPr>
+          <w:sz w:val="28"/>
+          <w:szCs w:val="28"/>
+        </w:rPr>
+        <w:t>Doging questions</w:t>
       </w:r>
     </w:p>
     <w:p>
@@ -871,19 +819,8 @@
           <w:sz w:val="28"/>
           <w:szCs w:val="28"/>
         </w:rPr>
-        <w:t xml:space="preserve">Don’t ever badmouth your former employer, manager or even your </w:t>
-      </w:r>
-      <w:proofErr w:type="spellStart"/>
-      <w:r>
-        <w:rPr>
-          <w:b/>
-          <w:bCs/>
-          <w:sz w:val="28"/>
-          <w:szCs w:val="28"/>
-        </w:rPr>
-        <w:t>coworker</w:t>
-      </w:r>
-      <w:proofErr w:type="spellEnd"/>
+        <w:t>Don’t ever badmouth your former employer, manager or even your coworker</w:t>
+      </w:r>
     </w:p>
     <w:p>
       <w:pPr>
@@ -1068,19 +1005,8 @@
           <w:sz w:val="28"/>
           <w:szCs w:val="28"/>
         </w:rPr>
-        <w:t xml:space="preserve">The phone </w:t>
-      </w:r>
-      <w:proofErr w:type="gramStart"/>
-      <w:r>
-        <w:rPr>
-          <w:b/>
-          <w:bCs/>
-          <w:sz w:val="28"/>
-          <w:szCs w:val="28"/>
-        </w:rPr>
-        <w:t>interview</w:t>
-      </w:r>
-      <w:proofErr w:type="gramEnd"/>
+        <w:t>The phone interview</w:t>
+      </w:r>
     </w:p>
     <w:p>
       <w:pPr>
@@ -1241,29 +1167,7 @@
           <w:szCs w:val="28"/>
           <w:u w:val="single"/>
         </w:rPr>
-        <w:t xml:space="preserve">This is the reason why </w:t>
-      </w:r>
-      <w:proofErr w:type="gramStart"/>
-      <w:r>
-        <w:rPr>
-          <w:b/>
-          <w:bCs/>
-          <w:sz w:val="28"/>
-          <w:szCs w:val="28"/>
-          <w:u w:val="single"/>
-        </w:rPr>
-        <w:t>sales people</w:t>
-      </w:r>
-      <w:proofErr w:type="gramEnd"/>
-      <w:r>
-        <w:rPr>
-          <w:b/>
-          <w:bCs/>
-          <w:sz w:val="28"/>
-          <w:szCs w:val="28"/>
-          <w:u w:val="single"/>
-        </w:rPr>
-        <w:t xml:space="preserve"> always want in-person meeting</w:t>
+        <w:t>This is the reason why sales people always want in-person meeting</w:t>
       </w:r>
     </w:p>
     <w:p>
@@ -1554,39 +1458,7 @@
           <w:sz w:val="28"/>
           <w:szCs w:val="28"/>
         </w:rPr>
-        <w:t>“</w:t>
-      </w:r>
-      <w:proofErr w:type="spellStart"/>
-      <w:r>
-        <w:rPr>
-          <w:sz w:val="28"/>
-          <w:szCs w:val="28"/>
-        </w:rPr>
-        <w:t>Umns</w:t>
-      </w:r>
-      <w:proofErr w:type="spellEnd"/>
-      <w:r>
-        <w:rPr>
-          <w:sz w:val="28"/>
-          <w:szCs w:val="28"/>
-        </w:rPr>
-        <w:t>” and “</w:t>
-      </w:r>
-      <w:proofErr w:type="spellStart"/>
-      <w:r>
-        <w:rPr>
-          <w:sz w:val="28"/>
-          <w:szCs w:val="28"/>
-        </w:rPr>
-        <w:t>Uhs</w:t>
-      </w:r>
-      <w:proofErr w:type="spellEnd"/>
-      <w:r>
-        <w:rPr>
-          <w:sz w:val="28"/>
-          <w:szCs w:val="28"/>
-        </w:rPr>
-        <w:t>”</w:t>
+        <w:t>“Umns” and “Uhs”</w:t>
       </w:r>
     </w:p>
     <w:p>
@@ -1610,19 +1482,8 @@
           <w:sz w:val="28"/>
           <w:szCs w:val="28"/>
         </w:rPr>
-        <w:t xml:space="preserve">The video </w:t>
-      </w:r>
-      <w:proofErr w:type="gramStart"/>
-      <w:r>
-        <w:rPr>
-          <w:b/>
-          <w:bCs/>
-          <w:sz w:val="28"/>
-          <w:szCs w:val="28"/>
-        </w:rPr>
-        <w:t>interview</w:t>
-      </w:r>
-      <w:proofErr w:type="gramEnd"/>
+        <w:t>The video interview</w:t>
+      </w:r>
     </w:p>
     <w:p>
       <w:pPr>
@@ -1711,19 +1572,8 @@
           <w:sz w:val="28"/>
           <w:szCs w:val="28"/>
         </w:rPr>
-        <w:t xml:space="preserve">The panel </w:t>
-      </w:r>
-      <w:proofErr w:type="gramStart"/>
-      <w:r>
-        <w:rPr>
-          <w:b/>
-          <w:bCs/>
-          <w:sz w:val="28"/>
-          <w:szCs w:val="28"/>
-        </w:rPr>
-        <w:t>interview</w:t>
-      </w:r>
-      <w:proofErr w:type="gramEnd"/>
+        <w:t>The panel interview</w:t>
+      </w:r>
     </w:p>
     <w:p>
       <w:pPr>
@@ -1761,19 +1611,425 @@
           <w:sz w:val="28"/>
           <w:szCs w:val="28"/>
         </w:rPr>
-        <w:t xml:space="preserve">The group </w:t>
-      </w:r>
-      <w:proofErr w:type="gramStart"/>
-      <w:r>
-        <w:rPr>
-          <w:b/>
-          <w:bCs/>
-          <w:sz w:val="28"/>
-          <w:szCs w:val="28"/>
-        </w:rPr>
-        <w:t>interview</w:t>
-      </w:r>
-      <w:proofErr w:type="gramEnd"/>
+        <w:t>The group interview</w:t>
+      </w:r>
+    </w:p>
+    <w:p>
+      <w:pPr>
+        <w:rPr>
+          <w:b/>
+          <w:bCs/>
+          <w:sz w:val="28"/>
+          <w:szCs w:val="28"/>
+        </w:rPr>
+      </w:pPr>
+    </w:p>
+    <w:p>
+      <w:pPr>
+        <w:rPr>
+          <w:b/>
+          <w:bCs/>
+          <w:sz w:val="28"/>
+          <w:szCs w:val="28"/>
+        </w:rPr>
+      </w:pPr>
+    </w:p>
+    <w:p>
+      <w:pPr>
+        <w:pStyle w:val="ListParagraph"/>
+        <w:numPr>
+          <w:ilvl w:val="0"/>
+          <w:numId w:val="1"/>
+        </w:numPr>
+        <w:rPr>
+          <w:b/>
+          <w:bCs/>
+          <w:sz w:val="28"/>
+          <w:szCs w:val="28"/>
+        </w:rPr>
+      </w:pPr>
+      <w:r>
+        <w:rPr>
+          <w:b/>
+          <w:bCs/>
+          <w:sz w:val="28"/>
+          <w:szCs w:val="28"/>
+        </w:rPr>
+        <w:t>Types of Interviewers</w:t>
+      </w:r>
+    </w:p>
+    <w:p>
+      <w:pPr>
+        <w:pStyle w:val="ListParagraph"/>
+        <w:numPr>
+          <w:ilvl w:val="1"/>
+          <w:numId w:val="1"/>
+        </w:numPr>
+        <w:rPr>
+          <w:b/>
+          <w:bCs/>
+          <w:sz w:val="28"/>
+          <w:szCs w:val="28"/>
+        </w:rPr>
+      </w:pPr>
+      <w:r>
+        <w:rPr>
+          <w:b/>
+          <w:bCs/>
+          <w:sz w:val="28"/>
+          <w:szCs w:val="28"/>
+        </w:rPr>
+        <w:t>External Recruiter</w:t>
+      </w:r>
+    </w:p>
+    <w:p>
+      <w:pPr>
+        <w:pStyle w:val="ListParagraph"/>
+        <w:numPr>
+          <w:ilvl w:val="2"/>
+          <w:numId w:val="1"/>
+        </w:numPr>
+        <w:rPr>
+          <w:b/>
+          <w:bCs/>
+          <w:sz w:val="28"/>
+          <w:szCs w:val="28"/>
+        </w:rPr>
+      </w:pPr>
+      <w:r>
+        <w:rPr>
+          <w:sz w:val="28"/>
+          <w:szCs w:val="28"/>
+        </w:rPr>
+        <w:t>Companies use external recruiters to vet candidates and send only the most qualified</w:t>
+      </w:r>
+    </w:p>
+    <w:p>
+      <w:pPr>
+        <w:pStyle w:val="ListParagraph"/>
+        <w:numPr>
+          <w:ilvl w:val="2"/>
+          <w:numId w:val="1"/>
+        </w:numPr>
+        <w:rPr>
+          <w:b/>
+          <w:bCs/>
+          <w:sz w:val="28"/>
+          <w:szCs w:val="28"/>
+        </w:rPr>
+      </w:pPr>
+      <w:r>
+        <w:rPr>
+          <w:sz w:val="28"/>
+          <w:szCs w:val="28"/>
+        </w:rPr>
+        <w:t>Gets paid by sourcing candidates who get hired</w:t>
+      </w:r>
+    </w:p>
+    <w:p>
+      <w:pPr>
+        <w:pStyle w:val="ListParagraph"/>
+        <w:numPr>
+          <w:ilvl w:val="2"/>
+          <w:numId w:val="1"/>
+        </w:numPr>
+        <w:rPr>
+          <w:b/>
+          <w:bCs/>
+          <w:sz w:val="28"/>
+          <w:szCs w:val="28"/>
+        </w:rPr>
+      </w:pPr>
+      <w:r>
+        <w:rPr>
+          <w:b/>
+          <w:bCs/>
+          <w:sz w:val="28"/>
+          <w:szCs w:val="28"/>
+        </w:rPr>
+        <w:t>Bottom:</w:t>
+      </w:r>
+      <w:r>
+        <w:rPr>
+          <w:sz w:val="28"/>
+          <w:szCs w:val="28"/>
+        </w:rPr>
+        <w:t xml:space="preserve"> he wants to get paid so he wants you to do well</w:t>
+      </w:r>
+    </w:p>
+    <w:p>
+      <w:pPr>
+        <w:pStyle w:val="ListParagraph"/>
+        <w:numPr>
+          <w:ilvl w:val="1"/>
+          <w:numId w:val="1"/>
+        </w:numPr>
+        <w:rPr>
+          <w:b/>
+          <w:bCs/>
+          <w:sz w:val="28"/>
+          <w:szCs w:val="28"/>
+        </w:rPr>
+      </w:pPr>
+      <w:r>
+        <w:rPr>
+          <w:b/>
+          <w:bCs/>
+          <w:sz w:val="28"/>
+          <w:szCs w:val="28"/>
+        </w:rPr>
+        <w:t>Internal Recruiter or HR Rep</w:t>
+      </w:r>
+    </w:p>
+    <w:p>
+      <w:pPr>
+        <w:pStyle w:val="ListParagraph"/>
+        <w:numPr>
+          <w:ilvl w:val="2"/>
+          <w:numId w:val="1"/>
+        </w:numPr>
+        <w:rPr>
+          <w:sz w:val="28"/>
+          <w:szCs w:val="28"/>
+        </w:rPr>
+      </w:pPr>
+      <w:r>
+        <w:rPr>
+          <w:b/>
+          <w:bCs/>
+          <w:sz w:val="28"/>
+          <w:szCs w:val="28"/>
+        </w:rPr>
+        <w:t xml:space="preserve">Goal: </w:t>
+      </w:r>
+      <w:r>
+        <w:rPr>
+          <w:sz w:val="28"/>
+          <w:szCs w:val="28"/>
+        </w:rPr>
+        <w:t>Find out if you are a close enough fit for him to send you through to meet with the hiring managers</w:t>
+      </w:r>
+    </w:p>
+    <w:p>
+      <w:pPr>
+        <w:rPr>
+          <w:sz w:val="28"/>
+          <w:szCs w:val="28"/>
+        </w:rPr>
+      </w:pPr>
+      <w:r>
+        <w:rPr>
+          <w:sz w:val="28"/>
+          <w:szCs w:val="28"/>
+        </w:rPr>
+        <w:br w:type="page"/>
+      </w:r>
+    </w:p>
+    <w:p>
+      <w:pPr>
+        <w:pStyle w:val="ListParagraph"/>
+        <w:numPr>
+          <w:ilvl w:val="2"/>
+          <w:numId w:val="1"/>
+        </w:numPr>
+        <w:rPr>
+          <w:b/>
+          <w:bCs/>
+          <w:sz w:val="28"/>
+          <w:szCs w:val="28"/>
+        </w:rPr>
+      </w:pPr>
+    </w:p>
+    <w:p>
+      <w:pPr>
+        <w:pStyle w:val="ListParagraph"/>
+        <w:numPr>
+          <w:ilvl w:val="1"/>
+          <w:numId w:val="1"/>
+        </w:numPr>
+        <w:rPr>
+          <w:b/>
+          <w:bCs/>
+          <w:sz w:val="28"/>
+          <w:szCs w:val="28"/>
+        </w:rPr>
+      </w:pPr>
+      <w:r>
+        <w:rPr>
+          <w:b/>
+          <w:bCs/>
+          <w:sz w:val="28"/>
+          <w:szCs w:val="28"/>
+        </w:rPr>
+        <w:t>The Hiring Manager</w:t>
+      </w:r>
+    </w:p>
+    <w:p>
+      <w:pPr>
+        <w:pStyle w:val="ListParagraph"/>
+        <w:numPr>
+          <w:ilvl w:val="2"/>
+          <w:numId w:val="1"/>
+        </w:numPr>
+        <w:rPr>
+          <w:b/>
+          <w:bCs/>
+          <w:sz w:val="28"/>
+          <w:szCs w:val="28"/>
+        </w:rPr>
+      </w:pPr>
+      <w:r>
+        <w:rPr>
+          <w:sz w:val="28"/>
+          <w:szCs w:val="28"/>
+        </w:rPr>
+        <w:t>If you win over, you will get pretty far</w:t>
+      </w:r>
+    </w:p>
+    <w:p>
+      <w:pPr>
+        <w:pStyle w:val="ListParagraph"/>
+        <w:numPr>
+          <w:ilvl w:val="2"/>
+          <w:numId w:val="1"/>
+        </w:numPr>
+        <w:rPr>
+          <w:b/>
+          <w:bCs/>
+          <w:sz w:val="28"/>
+          <w:szCs w:val="28"/>
+        </w:rPr>
+      </w:pPr>
+      <w:r>
+        <w:rPr>
+          <w:sz w:val="28"/>
+          <w:szCs w:val="28"/>
+        </w:rPr>
+        <w:t>Will be your boss if you take the position</w:t>
+      </w:r>
+    </w:p>
+    <w:p>
+      <w:pPr>
+        <w:pStyle w:val="ListParagraph"/>
+        <w:numPr>
+          <w:ilvl w:val="2"/>
+          <w:numId w:val="1"/>
+        </w:numPr>
+        <w:rPr>
+          <w:b/>
+          <w:bCs/>
+          <w:sz w:val="28"/>
+          <w:szCs w:val="28"/>
+        </w:rPr>
+      </w:pPr>
+      <w:r>
+        <w:rPr>
+          <w:sz w:val="28"/>
+          <w:szCs w:val="28"/>
+        </w:rPr>
+        <w:t>Is the primary decision maker on who gets hired</w:t>
+      </w:r>
+    </w:p>
+    <w:p>
+      <w:pPr>
+        <w:pStyle w:val="ListParagraph"/>
+        <w:numPr>
+          <w:ilvl w:val="2"/>
+          <w:numId w:val="1"/>
+        </w:numPr>
+        <w:rPr>
+          <w:b/>
+          <w:bCs/>
+          <w:sz w:val="28"/>
+          <w:szCs w:val="28"/>
+        </w:rPr>
+      </w:pPr>
+      <w:r>
+        <w:rPr>
+          <w:sz w:val="28"/>
+          <w:szCs w:val="28"/>
+        </w:rPr>
+        <w:t xml:space="preserve">Will be more likely to ask specific questions about technical skills </w:t>
+      </w:r>
+      <w:r>
+        <w:rPr>
+          <w:b/>
+          <w:bCs/>
+          <w:sz w:val="28"/>
+          <w:szCs w:val="28"/>
+        </w:rPr>
+        <w:t>or experience with specific day-to-day responsibilities</w:t>
+      </w:r>
+    </w:p>
+    <w:p>
+      <w:pPr>
+        <w:pStyle w:val="ListParagraph"/>
+        <w:numPr>
+          <w:ilvl w:val="2"/>
+          <w:numId w:val="1"/>
+        </w:numPr>
+        <w:rPr>
+          <w:b/>
+          <w:bCs/>
+          <w:sz w:val="28"/>
+          <w:szCs w:val="28"/>
+        </w:rPr>
+      </w:pPr>
+      <w:r>
+        <w:rPr>
+          <w:sz w:val="28"/>
+          <w:szCs w:val="28"/>
+        </w:rPr>
+        <w:t>Cares most about your personality or your style</w:t>
+      </w:r>
+    </w:p>
+    <w:p>
+      <w:pPr>
+        <w:pStyle w:val="ListParagraph"/>
+        <w:numPr>
+          <w:ilvl w:val="1"/>
+          <w:numId w:val="1"/>
+        </w:numPr>
+        <w:rPr>
+          <w:b/>
+          <w:bCs/>
+          <w:sz w:val="28"/>
+          <w:szCs w:val="28"/>
+        </w:rPr>
+      </w:pPr>
+      <w:r>
+        <w:rPr>
+          <w:b/>
+          <w:bCs/>
+          <w:sz w:val="28"/>
+          <w:szCs w:val="28"/>
+        </w:rPr>
+        <w:t>Senior Level Management</w:t>
+      </w:r>
+    </w:p>
+    <w:p>
+      <w:pPr>
+        <w:pStyle w:val="ListParagraph"/>
+        <w:numPr>
+          <w:ilvl w:val="1"/>
+          <w:numId w:val="1"/>
+        </w:numPr>
+        <w:rPr>
+          <w:b/>
+          <w:bCs/>
+          <w:sz w:val="28"/>
+          <w:szCs w:val="28"/>
+        </w:rPr>
+      </w:pPr>
+      <w:r>
+        <w:rPr>
+          <w:b/>
+          <w:bCs/>
+          <w:sz w:val="28"/>
+          <w:szCs w:val="28"/>
+        </w:rPr>
+        <w:t>Direct Report</w:t>
+      </w:r>
     </w:p>
     <w:sectPr>
       <w:pgSz w:w="12240" w:h="15840"/>

</xml_diff>

<commit_message>
feat: Add progress #71 'Interview Preparation'
</commit_message>
<xml_diff>
--- a/big-interview/interview_notes.docx
+++ b/big-interview/interview_notes.docx
@@ -135,12 +135,37 @@
           <w:szCs w:val="28"/>
         </w:rPr>
       </w:pPr>
-      <w:r>
-        <w:rPr>
-          <w:sz w:val="28"/>
-          <w:szCs w:val="28"/>
-        </w:rPr>
-        <w:t xml:space="preserve">Swarmy, awkard </w:t>
+      <w:proofErr w:type="spellStart"/>
+      <w:r>
+        <w:rPr>
+          <w:sz w:val="28"/>
+          <w:szCs w:val="28"/>
+        </w:rPr>
+        <w:t>Swarmy</w:t>
+      </w:r>
+      <w:proofErr w:type="spellEnd"/>
+      <w:r>
+        <w:rPr>
+          <w:sz w:val="28"/>
+          <w:szCs w:val="28"/>
+        </w:rPr>
+        <w:t xml:space="preserve">, </w:t>
+      </w:r>
+      <w:proofErr w:type="spellStart"/>
+      <w:r>
+        <w:rPr>
+          <w:sz w:val="28"/>
+          <w:szCs w:val="28"/>
+        </w:rPr>
+        <w:t>awkard</w:t>
+      </w:r>
+      <w:proofErr w:type="spellEnd"/>
+      <w:r>
+        <w:rPr>
+          <w:sz w:val="28"/>
+          <w:szCs w:val="28"/>
+        </w:rPr>
+        <w:t xml:space="preserve"> </w:t>
       </w:r>
       <w:r>
         <w:rPr>
@@ -469,12 +494,21 @@
           <w:szCs w:val="28"/>
         </w:rPr>
       </w:pPr>
-      <w:r>
-        <w:rPr>
-          <w:sz w:val="28"/>
-          <w:szCs w:val="28"/>
-        </w:rPr>
-        <w:t xml:space="preserve">E.g arriving late, </w:t>
+      <w:proofErr w:type="spellStart"/>
+      <w:r>
+        <w:rPr>
+          <w:sz w:val="28"/>
+          <w:szCs w:val="28"/>
+        </w:rPr>
+        <w:t>E.g</w:t>
+      </w:r>
+      <w:proofErr w:type="spellEnd"/>
+      <w:r>
+        <w:rPr>
+          <w:sz w:val="28"/>
+          <w:szCs w:val="28"/>
+        </w:rPr>
+        <w:t xml:space="preserve"> arriving late, </w:t>
       </w:r>
     </w:p>
     <w:p>
@@ -513,12 +547,21 @@
           <w:szCs w:val="28"/>
         </w:rPr>
       </w:pPr>
-      <w:r>
-        <w:rPr>
-          <w:sz w:val="28"/>
-          <w:szCs w:val="28"/>
-        </w:rPr>
-        <w:t xml:space="preserve">how you dress, </w:t>
+      <w:proofErr w:type="spellStart"/>
+      <w:r>
+        <w:rPr>
+          <w:sz w:val="28"/>
+          <w:szCs w:val="28"/>
+        </w:rPr>
+        <w:t>how</w:t>
+      </w:r>
+      <w:proofErr w:type="spellEnd"/>
+      <w:r>
+        <w:rPr>
+          <w:sz w:val="28"/>
+          <w:szCs w:val="28"/>
+        </w:rPr>
+        <w:t xml:space="preserve"> you dress, </w:t>
       </w:r>
     </w:p>
     <w:p>
@@ -744,12 +787,21 @@
           <w:szCs w:val="28"/>
         </w:rPr>
       </w:pPr>
-      <w:r>
-        <w:rPr>
-          <w:sz w:val="28"/>
-          <w:szCs w:val="28"/>
-        </w:rPr>
-        <w:t>Doging questions</w:t>
+      <w:proofErr w:type="spellStart"/>
+      <w:r>
+        <w:rPr>
+          <w:sz w:val="28"/>
+          <w:szCs w:val="28"/>
+        </w:rPr>
+        <w:t>Doging</w:t>
+      </w:r>
+      <w:proofErr w:type="spellEnd"/>
+      <w:r>
+        <w:rPr>
+          <w:sz w:val="28"/>
+          <w:szCs w:val="28"/>
+        </w:rPr>
+        <w:t xml:space="preserve"> questions</w:t>
       </w:r>
     </w:p>
     <w:p>
@@ -819,8 +871,19 @@
           <w:sz w:val="28"/>
           <w:szCs w:val="28"/>
         </w:rPr>
-        <w:t>Don’t ever badmouth your former employer, manager or even your coworker</w:t>
-      </w:r>
+        <w:t xml:space="preserve">Don’t ever badmouth your former employer, manager or even your </w:t>
+      </w:r>
+      <w:proofErr w:type="spellStart"/>
+      <w:r>
+        <w:rPr>
+          <w:b/>
+          <w:bCs/>
+          <w:sz w:val="28"/>
+          <w:szCs w:val="28"/>
+        </w:rPr>
+        <w:t>coworker</w:t>
+      </w:r>
+      <w:proofErr w:type="spellEnd"/>
     </w:p>
     <w:p>
       <w:pPr>
@@ -1005,8 +1068,19 @@
           <w:sz w:val="28"/>
           <w:szCs w:val="28"/>
         </w:rPr>
-        <w:t>The phone interview</w:t>
-      </w:r>
+        <w:t xml:space="preserve">The phone </w:t>
+      </w:r>
+      <w:proofErr w:type="gramStart"/>
+      <w:r>
+        <w:rPr>
+          <w:b/>
+          <w:bCs/>
+          <w:sz w:val="28"/>
+          <w:szCs w:val="28"/>
+        </w:rPr>
+        <w:t>interview</w:t>
+      </w:r>
+      <w:proofErr w:type="gramEnd"/>
     </w:p>
     <w:p>
       <w:pPr>
@@ -1167,7 +1241,29 @@
           <w:szCs w:val="28"/>
           <w:u w:val="single"/>
         </w:rPr>
-        <w:t>This is the reason why sales people always want in-person meeting</w:t>
+        <w:t xml:space="preserve">This is the reason why </w:t>
+      </w:r>
+      <w:proofErr w:type="gramStart"/>
+      <w:r>
+        <w:rPr>
+          <w:b/>
+          <w:bCs/>
+          <w:sz w:val="28"/>
+          <w:szCs w:val="28"/>
+          <w:u w:val="single"/>
+        </w:rPr>
+        <w:t>sales people</w:t>
+      </w:r>
+      <w:proofErr w:type="gramEnd"/>
+      <w:r>
+        <w:rPr>
+          <w:b/>
+          <w:bCs/>
+          <w:sz w:val="28"/>
+          <w:szCs w:val="28"/>
+          <w:u w:val="single"/>
+        </w:rPr>
+        <w:t xml:space="preserve"> always want in-person meeting</w:t>
       </w:r>
     </w:p>
     <w:p>
@@ -1458,7 +1554,39 @@
           <w:sz w:val="28"/>
           <w:szCs w:val="28"/>
         </w:rPr>
-        <w:t>“Umns” and “Uhs”</w:t>
+        <w:t>“</w:t>
+      </w:r>
+      <w:proofErr w:type="spellStart"/>
+      <w:r>
+        <w:rPr>
+          <w:sz w:val="28"/>
+          <w:szCs w:val="28"/>
+        </w:rPr>
+        <w:t>Umns</w:t>
+      </w:r>
+      <w:proofErr w:type="spellEnd"/>
+      <w:r>
+        <w:rPr>
+          <w:sz w:val="28"/>
+          <w:szCs w:val="28"/>
+        </w:rPr>
+        <w:t>” and “</w:t>
+      </w:r>
+      <w:proofErr w:type="spellStart"/>
+      <w:r>
+        <w:rPr>
+          <w:sz w:val="28"/>
+          <w:szCs w:val="28"/>
+        </w:rPr>
+        <w:t>Uhs</w:t>
+      </w:r>
+      <w:proofErr w:type="spellEnd"/>
+      <w:r>
+        <w:rPr>
+          <w:sz w:val="28"/>
+          <w:szCs w:val="28"/>
+        </w:rPr>
+        <w:t>”</w:t>
       </w:r>
     </w:p>
     <w:p>
@@ -1482,8 +1610,19 @@
           <w:sz w:val="28"/>
           <w:szCs w:val="28"/>
         </w:rPr>
-        <w:t>The video interview</w:t>
-      </w:r>
+        <w:t xml:space="preserve">The video </w:t>
+      </w:r>
+      <w:proofErr w:type="gramStart"/>
+      <w:r>
+        <w:rPr>
+          <w:b/>
+          <w:bCs/>
+          <w:sz w:val="28"/>
+          <w:szCs w:val="28"/>
+        </w:rPr>
+        <w:t>interview</w:t>
+      </w:r>
+      <w:proofErr w:type="gramEnd"/>
     </w:p>
     <w:p>
       <w:pPr>
@@ -1572,8 +1711,19 @@
           <w:sz w:val="28"/>
           <w:szCs w:val="28"/>
         </w:rPr>
-        <w:t>The panel interview</w:t>
-      </w:r>
+        <w:t xml:space="preserve">The panel </w:t>
+      </w:r>
+      <w:proofErr w:type="gramStart"/>
+      <w:r>
+        <w:rPr>
+          <w:b/>
+          <w:bCs/>
+          <w:sz w:val="28"/>
+          <w:szCs w:val="28"/>
+        </w:rPr>
+        <w:t>interview</w:t>
+      </w:r>
+      <w:proofErr w:type="gramEnd"/>
     </w:p>
     <w:p>
       <w:pPr>
@@ -1611,8 +1761,19 @@
           <w:sz w:val="28"/>
           <w:szCs w:val="28"/>
         </w:rPr>
-        <w:t>The group interview</w:t>
-      </w:r>
+        <w:t xml:space="preserve">The group </w:t>
+      </w:r>
+      <w:proofErr w:type="gramStart"/>
+      <w:r>
+        <w:rPr>
+          <w:b/>
+          <w:bCs/>
+          <w:sz w:val="28"/>
+          <w:szCs w:val="28"/>
+        </w:rPr>
+        <w:t>interview</w:t>
+      </w:r>
+      <w:proofErr w:type="gramEnd"/>
     </w:p>
     <w:p>
       <w:pPr>
@@ -1927,8 +2088,17 @@
           <w:sz w:val="28"/>
           <w:szCs w:val="28"/>
         </w:rPr>
-        <w:t>Is the primary decision maker on who gets hired</w:t>
-      </w:r>
+        <w:t xml:space="preserve">Is the primary decision maker on who gets </w:t>
+      </w:r>
+      <w:proofErr w:type="gramStart"/>
+      <w:r>
+        <w:rPr>
+          <w:sz w:val="28"/>
+          <w:szCs w:val="28"/>
+        </w:rPr>
+        <w:t>hired</w:t>
+      </w:r>
+      <w:proofErr w:type="gramEnd"/>
     </w:p>
     <w:p>
       <w:pPr>
@@ -2005,6 +2175,69 @@
           <w:szCs w:val="28"/>
         </w:rPr>
         <w:t>Senior Level Management</w:t>
+      </w:r>
+    </w:p>
+    <w:p>
+      <w:pPr>
+        <w:pStyle w:val="ListParagraph"/>
+        <w:numPr>
+          <w:ilvl w:val="2"/>
+          <w:numId w:val="1"/>
+        </w:numPr>
+        <w:rPr>
+          <w:b/>
+          <w:bCs/>
+          <w:sz w:val="28"/>
+          <w:szCs w:val="28"/>
+        </w:rPr>
+      </w:pPr>
+      <w:r>
+        <w:rPr>
+          <w:b/>
+          <w:bCs/>
+          <w:sz w:val="28"/>
+          <w:szCs w:val="28"/>
+        </w:rPr>
+        <w:t xml:space="preserve"> </w:t>
+      </w:r>
+      <w:r>
+        <w:rPr>
+          <w:rFonts w:hint="eastAsia"/>
+          <w:b/>
+          <w:bCs/>
+          <w:sz w:val="28"/>
+          <w:szCs w:val="28"/>
+        </w:rPr>
+        <w:t xml:space="preserve"> </w:t>
+      </w:r>
+      <w:r>
+        <w:rPr>
+          <w:sz w:val="28"/>
+          <w:szCs w:val="28"/>
+        </w:rPr>
+        <w:t>Will only meet with you if you made strong impressions on others already</w:t>
+      </w:r>
+    </w:p>
+    <w:p>
+      <w:pPr>
+        <w:pStyle w:val="ListParagraph"/>
+        <w:numPr>
+          <w:ilvl w:val="2"/>
+          <w:numId w:val="1"/>
+        </w:numPr>
+        <w:rPr>
+          <w:b/>
+          <w:bCs/>
+          <w:sz w:val="28"/>
+          <w:szCs w:val="28"/>
+        </w:rPr>
+      </w:pPr>
+      <w:r>
+        <w:rPr>
+          <w:sz w:val="28"/>
+          <w:szCs w:val="28"/>
+        </w:rPr>
+        <w:t>Prepare for an interview with senior management the same way would with the hiring manager</w:t>
       </w:r>
     </w:p>
     <w:p>

</xml_diff>

<commit_message>
feat: Add progress #72 'Interview Preparation'
</commit_message>
<xml_diff>
--- a/big-interview/interview_notes.docx
+++ b/big-interview/interview_notes.docx
@@ -2118,8 +2118,16 @@
         <w:rPr>
           <w:sz w:val="28"/>
           <w:szCs w:val="28"/>
-        </w:rPr>
-        <w:t xml:space="preserve">Will be more likely to ask specific questions about technical skills </w:t>
+          <w:u w:val="single"/>
+        </w:rPr>
+        <w:t>Will be more likely to ask specific questions about technical skills</w:t>
+      </w:r>
+      <w:r>
+        <w:rPr>
+          <w:sz w:val="28"/>
+          <w:szCs w:val="28"/>
+        </w:rPr>
+        <w:t xml:space="preserve"> </w:t>
       </w:r>
       <w:r>
         <w:rPr>
@@ -2262,6 +2270,282 @@
           <w:szCs w:val="28"/>
         </w:rPr>
         <w:t>Direct Report</w:t>
+      </w:r>
+    </w:p>
+    <w:p>
+      <w:pPr>
+        <w:rPr>
+          <w:b/>
+          <w:bCs/>
+          <w:sz w:val="28"/>
+          <w:szCs w:val="28"/>
+        </w:rPr>
+      </w:pPr>
+    </w:p>
+    <w:p>
+      <w:pPr>
+        <w:rPr>
+          <w:b/>
+          <w:bCs/>
+          <w:sz w:val="28"/>
+          <w:szCs w:val="28"/>
+        </w:rPr>
+      </w:pPr>
+    </w:p>
+    <w:p>
+      <w:pPr>
+        <w:rPr>
+          <w:b/>
+          <w:bCs/>
+          <w:sz w:val="28"/>
+          <w:szCs w:val="28"/>
+        </w:rPr>
+      </w:pPr>
+      <w:r>
+        <w:rPr>
+          <w:b/>
+          <w:bCs/>
+          <w:sz w:val="28"/>
+          <w:szCs w:val="28"/>
+        </w:rPr>
+        <w:t>Positive Signs</w:t>
+      </w:r>
+    </w:p>
+    <w:p>
+      <w:pPr>
+        <w:pStyle w:val="ListParagraph"/>
+        <w:numPr>
+          <w:ilvl w:val="0"/>
+          <w:numId w:val="2"/>
+        </w:numPr>
+        <w:rPr>
+          <w:sz w:val="28"/>
+          <w:szCs w:val="28"/>
+        </w:rPr>
+      </w:pPr>
+      <w:r>
+        <w:rPr>
+          <w:sz w:val="28"/>
+          <w:szCs w:val="28"/>
+        </w:rPr>
+        <w:t>Interviewer is keeping you longer than usual</w:t>
+      </w:r>
+    </w:p>
+    <w:p>
+      <w:pPr>
+        <w:pStyle w:val="ListParagraph"/>
+        <w:numPr>
+          <w:ilvl w:val="0"/>
+          <w:numId w:val="2"/>
+        </w:numPr>
+        <w:rPr>
+          <w:sz w:val="28"/>
+          <w:szCs w:val="28"/>
+        </w:rPr>
+      </w:pPr>
+      <w:r>
+        <w:rPr>
+          <w:sz w:val="28"/>
+          <w:szCs w:val="28"/>
+        </w:rPr>
+        <w:t>During phone interview, you should be more animated than usual</w:t>
+      </w:r>
+    </w:p>
+    <w:p>
+      <w:pPr>
+        <w:pStyle w:val="ListParagraph"/>
+        <w:numPr>
+          <w:ilvl w:val="0"/>
+          <w:numId w:val="2"/>
+        </w:numPr>
+        <w:rPr>
+          <w:sz w:val="28"/>
+          <w:szCs w:val="28"/>
+        </w:rPr>
+      </w:pPr>
+      <w:r>
+        <w:rPr>
+          <w:sz w:val="28"/>
+          <w:szCs w:val="28"/>
+        </w:rPr>
+        <w:t xml:space="preserve">Expect some technical </w:t>
+      </w:r>
+    </w:p>
+    <w:p>
+      <w:pPr>
+        <w:rPr>
+          <w:sz w:val="28"/>
+          <w:szCs w:val="28"/>
+        </w:rPr>
+      </w:pPr>
+    </w:p>
+    <w:p>
+      <w:pPr>
+        <w:rPr>
+          <w:sz w:val="28"/>
+          <w:szCs w:val="28"/>
+        </w:rPr>
+      </w:pPr>
+    </w:p>
+    <w:p>
+      <w:pPr>
+        <w:pStyle w:val="ListParagraph"/>
+        <w:numPr>
+          <w:ilvl w:val="0"/>
+          <w:numId w:val="1"/>
+        </w:numPr>
+        <w:rPr>
+          <w:sz w:val="28"/>
+          <w:szCs w:val="28"/>
+        </w:rPr>
+      </w:pPr>
+      <w:r>
+        <w:rPr>
+          <w:b/>
+          <w:bCs/>
+          <w:sz w:val="28"/>
+          <w:szCs w:val="28"/>
+        </w:rPr>
+        <w:t>Answering Inappropriate Questions</w:t>
+      </w:r>
+    </w:p>
+    <w:p>
+      <w:pPr>
+        <w:pStyle w:val="ListParagraph"/>
+        <w:numPr>
+          <w:ilvl w:val="1"/>
+          <w:numId w:val="1"/>
+        </w:numPr>
+        <w:rPr>
+          <w:sz w:val="28"/>
+          <w:szCs w:val="28"/>
+        </w:rPr>
+      </w:pPr>
+      <w:r>
+        <w:rPr>
+          <w:sz w:val="28"/>
+          <w:szCs w:val="28"/>
+        </w:rPr>
+        <w:t xml:space="preserve">Interviewers should only be asking questions </w:t>
+      </w:r>
+      <w:r>
+        <w:rPr>
+          <w:b/>
+          <w:bCs/>
+          <w:sz w:val="28"/>
+          <w:szCs w:val="28"/>
+        </w:rPr>
+        <w:t>related to your ability to do the job</w:t>
+      </w:r>
+    </w:p>
+    <w:p>
+      <w:pPr>
+        <w:pStyle w:val="ListParagraph"/>
+        <w:numPr>
+          <w:ilvl w:val="1"/>
+          <w:numId w:val="1"/>
+        </w:numPr>
+        <w:rPr>
+          <w:sz w:val="28"/>
+          <w:szCs w:val="28"/>
+        </w:rPr>
+      </w:pPr>
+      <w:r>
+        <w:rPr>
+          <w:b/>
+          <w:bCs/>
+          <w:sz w:val="28"/>
+          <w:szCs w:val="28"/>
+        </w:rPr>
+        <w:t>Tips</w:t>
+      </w:r>
+    </w:p>
+    <w:p>
+      <w:pPr>
+        <w:pStyle w:val="ListParagraph"/>
+        <w:numPr>
+          <w:ilvl w:val="2"/>
+          <w:numId w:val="1"/>
+        </w:numPr>
+        <w:rPr>
+          <w:sz w:val="28"/>
+          <w:szCs w:val="28"/>
+        </w:rPr>
+      </w:pPr>
+      <w:r>
+        <w:rPr>
+          <w:b/>
+          <w:bCs/>
+          <w:sz w:val="28"/>
+          <w:szCs w:val="28"/>
+        </w:rPr>
+        <w:t>Deflect the question</w:t>
+      </w:r>
+    </w:p>
+    <w:p>
+      <w:pPr>
+        <w:pStyle w:val="ListParagraph"/>
+        <w:numPr>
+          <w:ilvl w:val="3"/>
+          <w:numId w:val="1"/>
+        </w:numPr>
+        <w:rPr>
+          <w:sz w:val="28"/>
+          <w:szCs w:val="28"/>
+        </w:rPr>
+      </w:pPr>
+      <w:r>
+        <w:rPr>
+          <w:b/>
+          <w:bCs/>
+          <w:sz w:val="28"/>
+          <w:szCs w:val="28"/>
+        </w:rPr>
+        <w:t xml:space="preserve">Where are you from originally? </w:t>
+      </w:r>
+    </w:p>
+    <w:p>
+      <w:pPr>
+        <w:pStyle w:val="ListParagraph"/>
+        <w:numPr>
+          <w:ilvl w:val="4"/>
+          <w:numId w:val="1"/>
+        </w:numPr>
+        <w:rPr>
+          <w:sz w:val="28"/>
+          <w:szCs w:val="28"/>
+        </w:rPr>
+      </w:pPr>
+      <w:r>
+        <w:rPr>
+          <w:b/>
+          <w:bCs/>
+          <w:sz w:val="28"/>
+          <w:szCs w:val="28"/>
+        </w:rPr>
+        <w:t>I consider myself a new yorker for a long time</w:t>
+      </w:r>
+    </w:p>
+    <w:p>
+      <w:pPr>
+        <w:pStyle w:val="ListParagraph"/>
+        <w:numPr>
+          <w:ilvl w:val="2"/>
+          <w:numId w:val="1"/>
+        </w:numPr>
+        <w:rPr>
+          <w:sz w:val="28"/>
+          <w:szCs w:val="28"/>
+        </w:rPr>
+      </w:pPr>
+      <w:r>
+        <w:rPr>
+          <w:b/>
+          <w:bCs/>
+          <w:sz w:val="28"/>
+          <w:szCs w:val="28"/>
+        </w:rPr>
+        <w:t>Steer the conversation to more neutral topic</w:t>
       </w:r>
     </w:p>
     <w:sectPr>

</xml_diff>

<commit_message>
feat: Add progress #73 'Interview Preparation'
</commit_message>
<xml_diff>
--- a/big-interview/interview_notes.docx
+++ b/big-interview/interview_notes.docx
@@ -2547,6 +2547,56 @@
         </w:rPr>
         <w:t>Steer the conversation to more neutral topic</w:t>
       </w:r>
+    </w:p>
+    <w:p>
+      <w:pPr>
+        <w:pBdr>
+          <w:bottom w:val="single" w:sz="6" w:space="1" w:color="auto"/>
+        </w:pBdr>
+        <w:rPr>
+          <w:sz w:val="28"/>
+          <w:szCs w:val="28"/>
+        </w:rPr>
+      </w:pPr>
+    </w:p>
+    <w:p>
+      <w:pPr>
+        <w:rPr>
+          <w:sz w:val="28"/>
+          <w:szCs w:val="28"/>
+        </w:rPr>
+      </w:pPr>
+    </w:p>
+    <w:p>
+      <w:pPr>
+        <w:rPr>
+          <w:sz w:val="28"/>
+          <w:szCs w:val="28"/>
+        </w:rPr>
+      </w:pPr>
+      <w:r>
+        <w:rPr>
+          <w:sz w:val="28"/>
+          <w:szCs w:val="28"/>
+        </w:rPr>
+        <w:t>Do you work out a lot?</w:t>
+      </w:r>
+    </w:p>
+    <w:p>
+      <w:pPr>
+        <w:rPr>
+          <w:sz w:val="28"/>
+          <w:szCs w:val="28"/>
+        </w:rPr>
+      </w:pPr>
+    </w:p>
+    <w:p>
+      <w:pPr>
+        <w:rPr>
+          <w:sz w:val="28"/>
+          <w:szCs w:val="28"/>
+        </w:rPr>
+      </w:pPr>
     </w:p>
     <w:sectPr>
       <w:pgSz w:w="12240" w:h="15840"/>

</xml_diff>

<commit_message>
feat: Add progress #74 'Interview Preparation'
</commit_message>
<xml_diff>
--- a/big-interview/interview_notes.docx
+++ b/big-interview/interview_notes.docx
@@ -2597,6 +2597,13 @@
           <w:szCs w:val="28"/>
         </w:rPr>
       </w:pPr>
+      <w:r>
+        <w:rPr>
+          <w:sz w:val="28"/>
+          <w:szCs w:val="28"/>
+        </w:rPr>
+        <w:t>https://app.biginterview.com/s/f9bdae0170</w:t>
+      </w:r>
     </w:p>
     <w:sectPr>
       <w:pgSz w:w="12240" w:h="15840"/>

</xml_diff>

<commit_message>
feat: Add progress #75 'Interview Preparation'
</commit_message>
<xml_diff>
--- a/big-interview/interview_notes.docx
+++ b/big-interview/interview_notes.docx
@@ -1068,19 +1068,8 @@
           <w:sz w:val="28"/>
           <w:szCs w:val="28"/>
         </w:rPr>
-        <w:t xml:space="preserve">The phone </w:t>
-      </w:r>
-      <w:proofErr w:type="gramStart"/>
-      <w:r>
-        <w:rPr>
-          <w:b/>
-          <w:bCs/>
-          <w:sz w:val="28"/>
-          <w:szCs w:val="28"/>
-        </w:rPr>
-        <w:t>interview</w:t>
-      </w:r>
-      <w:proofErr w:type="gramEnd"/>
+        <w:t>The phone interview</w:t>
+      </w:r>
     </w:p>
     <w:p>
       <w:pPr>
@@ -1241,29 +1230,7 @@
           <w:szCs w:val="28"/>
           <w:u w:val="single"/>
         </w:rPr>
-        <w:t xml:space="preserve">This is the reason why </w:t>
-      </w:r>
-      <w:proofErr w:type="gramStart"/>
-      <w:r>
-        <w:rPr>
-          <w:b/>
-          <w:bCs/>
-          <w:sz w:val="28"/>
-          <w:szCs w:val="28"/>
-          <w:u w:val="single"/>
-        </w:rPr>
-        <w:t>sales people</w:t>
-      </w:r>
-      <w:proofErr w:type="gramEnd"/>
-      <w:r>
-        <w:rPr>
-          <w:b/>
-          <w:bCs/>
-          <w:sz w:val="28"/>
-          <w:szCs w:val="28"/>
-          <w:u w:val="single"/>
-        </w:rPr>
-        <w:t xml:space="preserve"> always want in-person meeting</w:t>
+        <w:t>This is the reason why sales people always want in-person meeting</w:t>
       </w:r>
     </w:p>
     <w:p>
@@ -1610,19 +1577,8 @@
           <w:sz w:val="28"/>
           <w:szCs w:val="28"/>
         </w:rPr>
-        <w:t xml:space="preserve">The video </w:t>
-      </w:r>
-      <w:proofErr w:type="gramStart"/>
-      <w:r>
-        <w:rPr>
-          <w:b/>
-          <w:bCs/>
-          <w:sz w:val="28"/>
-          <w:szCs w:val="28"/>
-        </w:rPr>
-        <w:t>interview</w:t>
-      </w:r>
-      <w:proofErr w:type="gramEnd"/>
+        <w:t>The video interview</w:t>
+      </w:r>
     </w:p>
     <w:p>
       <w:pPr>
@@ -1711,19 +1667,8 @@
           <w:sz w:val="28"/>
           <w:szCs w:val="28"/>
         </w:rPr>
-        <w:t xml:space="preserve">The panel </w:t>
-      </w:r>
-      <w:proofErr w:type="gramStart"/>
-      <w:r>
-        <w:rPr>
-          <w:b/>
-          <w:bCs/>
-          <w:sz w:val="28"/>
-          <w:szCs w:val="28"/>
-        </w:rPr>
-        <w:t>interview</w:t>
-      </w:r>
-      <w:proofErr w:type="gramEnd"/>
+        <w:t>The panel interview</w:t>
+      </w:r>
     </w:p>
     <w:p>
       <w:pPr>
@@ -1761,19 +1706,8 @@
           <w:sz w:val="28"/>
           <w:szCs w:val="28"/>
         </w:rPr>
-        <w:t xml:space="preserve">The group </w:t>
-      </w:r>
-      <w:proofErr w:type="gramStart"/>
-      <w:r>
-        <w:rPr>
-          <w:b/>
-          <w:bCs/>
-          <w:sz w:val="28"/>
-          <w:szCs w:val="28"/>
-        </w:rPr>
-        <w:t>interview</w:t>
-      </w:r>
-      <w:proofErr w:type="gramEnd"/>
+        <w:t>The group interview</w:t>
+      </w:r>
     </w:p>
     <w:p>
       <w:pPr>
@@ -2088,17 +2022,8 @@
           <w:sz w:val="28"/>
           <w:szCs w:val="28"/>
         </w:rPr>
-        <w:t xml:space="preserve">Is the primary decision maker on who gets </w:t>
-      </w:r>
-      <w:proofErr w:type="gramStart"/>
-      <w:r>
-        <w:rPr>
-          <w:sz w:val="28"/>
-          <w:szCs w:val="28"/>
-        </w:rPr>
-        <w:t>hired</w:t>
-      </w:r>
-      <w:proofErr w:type="gramEnd"/>
+        <w:t>Is the primary decision maker on who gets hired</w:t>
+      </w:r>
     </w:p>
     <w:p>
       <w:pPr>
@@ -2597,13 +2522,369 @@
           <w:szCs w:val="28"/>
         </w:rPr>
       </w:pPr>
-      <w:r>
-        <w:rPr>
-          <w:sz w:val="28"/>
-          <w:szCs w:val="28"/>
-        </w:rPr>
-        <w:t>https://app.biginterview.com/s/f9bdae0170</w:t>
-      </w:r>
+      <w:hyperlink r:id="rId5" w:history="1">
+        <w:r>
+          <w:rPr>
+            <w:rStyle w:val="Hyperlink"/>
+            <w:sz w:val="28"/>
+            <w:szCs w:val="28"/>
+          </w:rPr>
+          <w:t>https://app.biginterview.com/s/f9bdae0170</w:t>
+        </w:r>
+      </w:hyperlink>
+    </w:p>
+    <w:p>
+      <w:pPr>
+        <w:pBdr>
+          <w:bottom w:val="single" w:sz="6" w:space="1" w:color="auto"/>
+        </w:pBdr>
+        <w:rPr>
+          <w:sz w:val="28"/>
+          <w:szCs w:val="28"/>
+        </w:rPr>
+      </w:pPr>
+    </w:p>
+    <w:p>
+      <w:pPr>
+        <w:rPr>
+          <w:sz w:val="28"/>
+          <w:szCs w:val="28"/>
+        </w:rPr>
+      </w:pPr>
+    </w:p>
+    <w:p>
+      <w:pPr>
+        <w:pStyle w:val="ListParagraph"/>
+        <w:numPr>
+          <w:ilvl w:val="0"/>
+          <w:numId w:val="1"/>
+        </w:numPr>
+        <w:rPr>
+          <w:sz w:val="28"/>
+          <w:szCs w:val="28"/>
+        </w:rPr>
+      </w:pPr>
+      <w:r>
+        <w:rPr>
+          <w:b/>
+          <w:bCs/>
+          <w:sz w:val="28"/>
+          <w:szCs w:val="28"/>
+        </w:rPr>
+        <w:lastRenderedPageBreak/>
+        <w:t>What to Wear</w:t>
+      </w:r>
+    </w:p>
+    <w:p>
+      <w:pPr>
+        <w:pStyle w:val="ListParagraph"/>
+        <w:numPr>
+          <w:ilvl w:val="1"/>
+          <w:numId w:val="1"/>
+        </w:numPr>
+        <w:rPr>
+          <w:sz w:val="28"/>
+          <w:szCs w:val="28"/>
+        </w:rPr>
+      </w:pPr>
+      <w:r>
+        <w:rPr>
+          <w:sz w:val="28"/>
+          <w:szCs w:val="28"/>
+        </w:rPr>
+        <w:t>Interviewers do judge based on what you dress</w:t>
+      </w:r>
+    </w:p>
+    <w:p>
+      <w:pPr>
+        <w:pStyle w:val="ListParagraph"/>
+        <w:numPr>
+          <w:ilvl w:val="1"/>
+          <w:numId w:val="1"/>
+        </w:numPr>
+        <w:rPr>
+          <w:sz w:val="28"/>
+          <w:szCs w:val="28"/>
+        </w:rPr>
+      </w:pPr>
+      <w:r>
+        <w:rPr>
+          <w:b/>
+          <w:bCs/>
+          <w:sz w:val="28"/>
+          <w:szCs w:val="28"/>
+        </w:rPr>
+        <w:t xml:space="preserve">Rule of Thumb: </w:t>
+      </w:r>
+      <w:r>
+        <w:rPr>
+          <w:sz w:val="28"/>
+          <w:szCs w:val="28"/>
+        </w:rPr>
+        <w:t xml:space="preserve">you want to dress </w:t>
+      </w:r>
+      <w:r>
+        <w:rPr>
+          <w:b/>
+          <w:bCs/>
+          <w:sz w:val="28"/>
+          <w:szCs w:val="28"/>
+        </w:rPr>
+        <w:t>j</w:t>
+      </w:r>
+      <w:r>
+        <w:rPr>
+          <w:b/>
+          <w:bCs/>
+          <w:sz w:val="28"/>
+          <w:szCs w:val="28"/>
+        </w:rPr>
+        <w:t>ust a little bit more formally than company’s basic dress code</w:t>
+      </w:r>
+    </w:p>
+    <w:p>
+      <w:pPr>
+        <w:pStyle w:val="ListParagraph"/>
+        <w:numPr>
+          <w:ilvl w:val="1"/>
+          <w:numId w:val="1"/>
+        </w:numPr>
+        <w:rPr>
+          <w:sz w:val="28"/>
+          <w:szCs w:val="28"/>
+        </w:rPr>
+      </w:pPr>
+      <w:r>
+        <w:rPr>
+          <w:b/>
+          <w:bCs/>
+          <w:sz w:val="28"/>
+          <w:szCs w:val="28"/>
+        </w:rPr>
+        <w:t xml:space="preserve">Goal: </w:t>
+      </w:r>
+      <w:r>
+        <w:rPr>
+          <w:sz w:val="28"/>
+          <w:szCs w:val="28"/>
+        </w:rPr>
+        <w:t>is to avoid being discriminated against based on appearance or style</w:t>
+      </w:r>
+    </w:p>
+    <w:p>
+      <w:pPr>
+        <w:pStyle w:val="ListParagraph"/>
+        <w:numPr>
+          <w:ilvl w:val="1"/>
+          <w:numId w:val="1"/>
+        </w:numPr>
+        <w:rPr>
+          <w:sz w:val="28"/>
+          <w:szCs w:val="28"/>
+        </w:rPr>
+      </w:pPr>
+      <w:r>
+        <w:rPr>
+          <w:b/>
+          <w:bCs/>
+          <w:sz w:val="28"/>
+          <w:szCs w:val="28"/>
+        </w:rPr>
+        <w:t>When in doubt, choose the option that you feel best in</w:t>
+      </w:r>
+    </w:p>
+    <w:p>
+      <w:pPr>
+        <w:rPr>
+          <w:sz w:val="28"/>
+          <w:szCs w:val="28"/>
+        </w:rPr>
+      </w:pPr>
+    </w:p>
+    <w:p>
+      <w:pPr>
+        <w:pStyle w:val="ListParagraph"/>
+        <w:numPr>
+          <w:ilvl w:val="0"/>
+          <w:numId w:val="1"/>
+        </w:numPr>
+        <w:rPr>
+          <w:sz w:val="28"/>
+          <w:szCs w:val="28"/>
+        </w:rPr>
+      </w:pPr>
+      <w:r>
+        <w:rPr>
+          <w:sz w:val="28"/>
+          <w:szCs w:val="28"/>
+        </w:rPr>
+        <w:t xml:space="preserve">Mastering </w:t>
+      </w:r>
+      <w:proofErr w:type="spellStart"/>
+      <w:r>
+        <w:rPr>
+          <w:sz w:val="28"/>
+          <w:szCs w:val="28"/>
+        </w:rPr>
+        <w:t>nonvebal</w:t>
+      </w:r>
+      <w:proofErr w:type="spellEnd"/>
+      <w:r>
+        <w:rPr>
+          <w:sz w:val="28"/>
+          <w:szCs w:val="28"/>
+        </w:rPr>
+        <w:t xml:space="preserve"> communication</w:t>
+      </w:r>
+    </w:p>
+    <w:p>
+      <w:pPr>
+        <w:pStyle w:val="ListParagraph"/>
+        <w:numPr>
+          <w:ilvl w:val="1"/>
+          <w:numId w:val="1"/>
+        </w:numPr>
+        <w:rPr>
+          <w:sz w:val="28"/>
+          <w:szCs w:val="28"/>
+        </w:rPr>
+      </w:pPr>
+      <w:r>
+        <w:rPr>
+          <w:sz w:val="28"/>
+          <w:szCs w:val="28"/>
+        </w:rPr>
+        <w:t>Your nonverbal communication says a lot about you before answering a single question</w:t>
+      </w:r>
+    </w:p>
+    <w:p>
+      <w:pPr>
+        <w:pStyle w:val="ListParagraph"/>
+        <w:numPr>
+          <w:ilvl w:val="1"/>
+          <w:numId w:val="1"/>
+        </w:numPr>
+        <w:rPr>
+          <w:sz w:val="28"/>
+          <w:szCs w:val="28"/>
+        </w:rPr>
+      </w:pPr>
+      <w:r>
+        <w:rPr>
+          <w:sz w:val="28"/>
+          <w:szCs w:val="28"/>
+        </w:rPr>
+        <w:t>Forms of Nonverbal communication</w:t>
+      </w:r>
+    </w:p>
+    <w:p>
+      <w:pPr>
+        <w:pStyle w:val="ListParagraph"/>
+        <w:numPr>
+          <w:ilvl w:val="2"/>
+          <w:numId w:val="1"/>
+        </w:numPr>
+        <w:rPr>
+          <w:sz w:val="28"/>
+          <w:szCs w:val="28"/>
+        </w:rPr>
+      </w:pPr>
+      <w:r>
+        <w:rPr>
+          <w:sz w:val="28"/>
+          <w:szCs w:val="28"/>
+        </w:rPr>
+        <w:t>Eye contact</w:t>
+      </w:r>
+    </w:p>
+    <w:p>
+      <w:pPr>
+        <w:pStyle w:val="ListParagraph"/>
+        <w:numPr>
+          <w:ilvl w:val="2"/>
+          <w:numId w:val="1"/>
+        </w:numPr>
+        <w:rPr>
+          <w:sz w:val="28"/>
+          <w:szCs w:val="28"/>
+        </w:rPr>
+      </w:pPr>
+      <w:r>
+        <w:rPr>
+          <w:sz w:val="28"/>
+          <w:szCs w:val="28"/>
+        </w:rPr>
+        <w:t>Body language</w:t>
+      </w:r>
+    </w:p>
+    <w:p>
+      <w:pPr>
+        <w:pStyle w:val="ListParagraph"/>
+        <w:numPr>
+          <w:ilvl w:val="2"/>
+          <w:numId w:val="1"/>
+        </w:numPr>
+        <w:rPr>
+          <w:sz w:val="28"/>
+          <w:szCs w:val="28"/>
+        </w:rPr>
+      </w:pPr>
+      <w:r>
+        <w:rPr>
+          <w:sz w:val="28"/>
+          <w:szCs w:val="28"/>
+        </w:rPr>
+        <w:t>The quality and tone of your voice</w:t>
+      </w:r>
+    </w:p>
+    <w:p>
+      <w:pPr>
+        <w:pStyle w:val="ListParagraph"/>
+        <w:numPr>
+          <w:ilvl w:val="2"/>
+          <w:numId w:val="1"/>
+        </w:numPr>
+        <w:rPr>
+          <w:sz w:val="28"/>
+          <w:szCs w:val="28"/>
+        </w:rPr>
+      </w:pPr>
+      <w:r>
+        <w:rPr>
+          <w:sz w:val="28"/>
+          <w:szCs w:val="28"/>
+        </w:rPr>
+        <w:t>How you move</w:t>
+      </w:r>
+    </w:p>
+    <w:p>
+      <w:pPr>
+        <w:pStyle w:val="ListParagraph"/>
+        <w:numPr>
+          <w:ilvl w:val="2"/>
+          <w:numId w:val="1"/>
+        </w:numPr>
+        <w:rPr>
+          <w:sz w:val="28"/>
+          <w:szCs w:val="28"/>
+        </w:rPr>
+      </w:pPr>
+    </w:p>
+    <w:p>
+      <w:pPr>
+        <w:rPr>
+          <w:sz w:val="28"/>
+          <w:szCs w:val="28"/>
+        </w:rPr>
+      </w:pPr>
+    </w:p>
+    <w:p>
+      <w:pPr>
+        <w:rPr>
+          <w:sz w:val="28"/>
+          <w:szCs w:val="28"/>
+        </w:rPr>
+      </w:pPr>
     </w:p>
     <w:sectPr>
       <w:pgSz w:w="12240" w:h="15840"/>
@@ -3273,6 +3554,29 @@
       <w:contextualSpacing/>
     </w:pPr>
   </w:style>
+  <w:style w:type="character" w:styleId="Hyperlink">
+    <w:name w:val="Hyperlink"/>
+    <w:basedOn w:val="DefaultParagraphFont"/>
+    <w:uiPriority w:val="99"/>
+    <w:unhideWhenUsed/>
+    <w:rsid w:val="00792048"/>
+    <w:rPr>
+      <w:color w:val="0563C1" w:themeColor="hyperlink"/>
+      <w:u w:val="single"/>
+    </w:rPr>
+  </w:style>
+  <w:style w:type="character" w:styleId="UnresolvedMention">
+    <w:name w:val="Unresolved Mention"/>
+    <w:basedOn w:val="DefaultParagraphFont"/>
+    <w:uiPriority w:val="99"/>
+    <w:semiHidden/>
+    <w:unhideWhenUsed/>
+    <w:rsid w:val="00792048"/>
+    <w:rPr>
+      <w:color w:val="605E5C"/>
+      <w:shd w:val="clear" w:color="auto" w:fill="E1DFDD"/>
+    </w:rPr>
+  </w:style>
 </w:styles>
 </file>
 

</xml_diff>

<commit_message>
feat: Add progress #76 'Interview Preparation'
</commit_message>
<xml_diff>
--- a/big-interview/interview_notes.docx
+++ b/big-interview/interview_notes.docx
@@ -1068,8 +1068,19 @@
           <w:sz w:val="28"/>
           <w:szCs w:val="28"/>
         </w:rPr>
-        <w:t>The phone interview</w:t>
-      </w:r>
+        <w:t xml:space="preserve">The phone </w:t>
+      </w:r>
+      <w:proofErr w:type="gramStart"/>
+      <w:r>
+        <w:rPr>
+          <w:b/>
+          <w:bCs/>
+          <w:sz w:val="28"/>
+          <w:szCs w:val="28"/>
+        </w:rPr>
+        <w:t>interview</w:t>
+      </w:r>
+      <w:proofErr w:type="gramEnd"/>
     </w:p>
     <w:p>
       <w:pPr>
@@ -1230,7 +1241,29 @@
           <w:szCs w:val="28"/>
           <w:u w:val="single"/>
         </w:rPr>
-        <w:t>This is the reason why sales people always want in-person meeting</w:t>
+        <w:t xml:space="preserve">This is the reason why </w:t>
+      </w:r>
+      <w:proofErr w:type="gramStart"/>
+      <w:r>
+        <w:rPr>
+          <w:b/>
+          <w:bCs/>
+          <w:sz w:val="28"/>
+          <w:szCs w:val="28"/>
+          <w:u w:val="single"/>
+        </w:rPr>
+        <w:t>sales people</w:t>
+      </w:r>
+      <w:proofErr w:type="gramEnd"/>
+      <w:r>
+        <w:rPr>
+          <w:b/>
+          <w:bCs/>
+          <w:sz w:val="28"/>
+          <w:szCs w:val="28"/>
+          <w:u w:val="single"/>
+        </w:rPr>
+        <w:t xml:space="preserve"> always want in-person meeting</w:t>
       </w:r>
     </w:p>
     <w:p>
@@ -1577,8 +1610,19 @@
           <w:sz w:val="28"/>
           <w:szCs w:val="28"/>
         </w:rPr>
-        <w:t>The video interview</w:t>
-      </w:r>
+        <w:t xml:space="preserve">The video </w:t>
+      </w:r>
+      <w:proofErr w:type="gramStart"/>
+      <w:r>
+        <w:rPr>
+          <w:b/>
+          <w:bCs/>
+          <w:sz w:val="28"/>
+          <w:szCs w:val="28"/>
+        </w:rPr>
+        <w:t>interview</w:t>
+      </w:r>
+      <w:proofErr w:type="gramEnd"/>
     </w:p>
     <w:p>
       <w:pPr>
@@ -1667,8 +1711,19 @@
           <w:sz w:val="28"/>
           <w:szCs w:val="28"/>
         </w:rPr>
-        <w:t>The panel interview</w:t>
-      </w:r>
+        <w:t xml:space="preserve">The panel </w:t>
+      </w:r>
+      <w:proofErr w:type="gramStart"/>
+      <w:r>
+        <w:rPr>
+          <w:b/>
+          <w:bCs/>
+          <w:sz w:val="28"/>
+          <w:szCs w:val="28"/>
+        </w:rPr>
+        <w:t>interview</w:t>
+      </w:r>
+      <w:proofErr w:type="gramEnd"/>
     </w:p>
     <w:p>
       <w:pPr>
@@ -1706,8 +1761,19 @@
           <w:sz w:val="28"/>
           <w:szCs w:val="28"/>
         </w:rPr>
-        <w:t>The group interview</w:t>
-      </w:r>
+        <w:t xml:space="preserve">The group </w:t>
+      </w:r>
+      <w:proofErr w:type="gramStart"/>
+      <w:r>
+        <w:rPr>
+          <w:b/>
+          <w:bCs/>
+          <w:sz w:val="28"/>
+          <w:szCs w:val="28"/>
+        </w:rPr>
+        <w:t>interview</w:t>
+      </w:r>
+      <w:proofErr w:type="gramEnd"/>
     </w:p>
     <w:p>
       <w:pPr>
@@ -2022,8 +2088,17 @@
           <w:sz w:val="28"/>
           <w:szCs w:val="28"/>
         </w:rPr>
-        <w:t>Is the primary decision maker on who gets hired</w:t>
-      </w:r>
+        <w:t xml:space="preserve">Is the primary decision maker on who gets </w:t>
+      </w:r>
+      <w:proofErr w:type="gramStart"/>
+      <w:r>
+        <w:rPr>
+          <w:sz w:val="28"/>
+          <w:szCs w:val="28"/>
+        </w:rPr>
+        <w:t>hired</w:t>
+      </w:r>
+      <w:proofErr w:type="gramEnd"/>
     </w:p>
     <w:p>
       <w:pPr>
@@ -2872,19 +2947,368 @@
     </w:p>
     <w:p>
       <w:pPr>
-        <w:rPr>
-          <w:sz w:val="28"/>
-          <w:szCs w:val="28"/>
-        </w:rPr>
-      </w:pPr>
-    </w:p>
-    <w:p>
-      <w:pPr>
-        <w:rPr>
-          <w:sz w:val="28"/>
-          <w:szCs w:val="28"/>
-        </w:rPr>
-      </w:pPr>
+        <w:pStyle w:val="ListParagraph"/>
+        <w:numPr>
+          <w:ilvl w:val="1"/>
+          <w:numId w:val="1"/>
+        </w:numPr>
+        <w:rPr>
+          <w:sz w:val="28"/>
+          <w:szCs w:val="28"/>
+        </w:rPr>
+      </w:pPr>
+      <w:r>
+        <w:rPr>
+          <w:sz w:val="28"/>
+          <w:szCs w:val="28"/>
+        </w:rPr>
+        <w:t>Types</w:t>
+      </w:r>
+      <w:r>
+        <w:rPr>
+          <w:sz w:val="28"/>
+          <w:szCs w:val="28"/>
+        </w:rPr>
+        <w:tab/>
+      </w:r>
+    </w:p>
+    <w:p>
+      <w:pPr>
+        <w:pStyle w:val="ListParagraph"/>
+        <w:numPr>
+          <w:ilvl w:val="2"/>
+          <w:numId w:val="1"/>
+        </w:numPr>
+        <w:rPr>
+          <w:sz w:val="28"/>
+          <w:szCs w:val="28"/>
+        </w:rPr>
+      </w:pPr>
+      <w:r>
+        <w:rPr>
+          <w:sz w:val="28"/>
+          <w:szCs w:val="28"/>
+        </w:rPr>
+        <w:t>Making Eye Contact</w:t>
+      </w:r>
+    </w:p>
+    <w:p>
+      <w:pPr>
+        <w:pStyle w:val="ListParagraph"/>
+        <w:numPr>
+          <w:ilvl w:val="3"/>
+          <w:numId w:val="1"/>
+        </w:numPr>
+        <w:rPr>
+          <w:sz w:val="28"/>
+          <w:szCs w:val="28"/>
+        </w:rPr>
+      </w:pPr>
+      <w:r>
+        <w:rPr>
+          <w:sz w:val="28"/>
+          <w:szCs w:val="28"/>
+        </w:rPr>
+        <w:t xml:space="preserve">Look </w:t>
+      </w:r>
+      <w:proofErr w:type="spellStart"/>
+      <w:r>
+        <w:rPr>
+          <w:sz w:val="28"/>
+          <w:szCs w:val="28"/>
+        </w:rPr>
+        <w:t>staright</w:t>
+      </w:r>
+      <w:proofErr w:type="spellEnd"/>
+      <w:r>
+        <w:rPr>
+          <w:sz w:val="28"/>
+          <w:szCs w:val="28"/>
+        </w:rPr>
+        <w:t xml:space="preserve"> </w:t>
+      </w:r>
+      <w:r>
+        <w:rPr>
+          <w:sz w:val="28"/>
+          <w:szCs w:val="28"/>
+        </w:rPr>
+        <w:sym w:font="Wingdings" w:char="F0E0"/>
+      </w:r>
+      <w:r>
+        <w:rPr>
+          <w:sz w:val="28"/>
+          <w:szCs w:val="28"/>
+        </w:rPr>
+        <w:t xml:space="preserve"> shows confidence</w:t>
+      </w:r>
+    </w:p>
+    <w:p>
+      <w:pPr>
+        <w:pStyle w:val="ListParagraph"/>
+        <w:numPr>
+          <w:ilvl w:val="2"/>
+          <w:numId w:val="1"/>
+        </w:numPr>
+        <w:rPr>
+          <w:sz w:val="28"/>
+          <w:szCs w:val="28"/>
+        </w:rPr>
+      </w:pPr>
+      <w:r>
+        <w:rPr>
+          <w:sz w:val="28"/>
+          <w:szCs w:val="28"/>
+        </w:rPr>
+        <w:t>Communicating Body Language</w:t>
+      </w:r>
+    </w:p>
+    <w:p>
+      <w:pPr>
+        <w:pStyle w:val="ListParagraph"/>
+        <w:numPr>
+          <w:ilvl w:val="3"/>
+          <w:numId w:val="1"/>
+        </w:numPr>
+        <w:rPr>
+          <w:sz w:val="28"/>
+          <w:szCs w:val="28"/>
+        </w:rPr>
+      </w:pPr>
+      <w:r>
+        <w:rPr>
+          <w:sz w:val="28"/>
+          <w:szCs w:val="28"/>
+        </w:rPr>
+        <w:t xml:space="preserve">Sit straight up </w:t>
+      </w:r>
+      <w:r>
+        <w:rPr>
+          <w:sz w:val="28"/>
+          <w:szCs w:val="28"/>
+        </w:rPr>
+        <w:sym w:font="Wingdings" w:char="F0E0"/>
+      </w:r>
+      <w:r>
+        <w:rPr>
+          <w:sz w:val="28"/>
+          <w:szCs w:val="28"/>
+        </w:rPr>
+        <w:t xml:space="preserve"> shows confidence</w:t>
+      </w:r>
+    </w:p>
+    <w:p>
+      <w:pPr>
+        <w:pStyle w:val="ListParagraph"/>
+        <w:numPr>
+          <w:ilvl w:val="3"/>
+          <w:numId w:val="1"/>
+        </w:numPr>
+        <w:rPr>
+          <w:sz w:val="28"/>
+          <w:szCs w:val="28"/>
+        </w:rPr>
+      </w:pPr>
+      <w:r>
+        <w:rPr>
+          <w:sz w:val="28"/>
+          <w:szCs w:val="28"/>
+        </w:rPr>
+        <w:t>Put your two hands gently on the desk</w:t>
+      </w:r>
+    </w:p>
+    <w:p>
+      <w:pPr>
+        <w:pStyle w:val="ListParagraph"/>
+        <w:numPr>
+          <w:ilvl w:val="3"/>
+          <w:numId w:val="1"/>
+        </w:numPr>
+        <w:rPr>
+          <w:sz w:val="28"/>
+          <w:szCs w:val="28"/>
+        </w:rPr>
+      </w:pPr>
+      <w:r>
+        <w:rPr>
+          <w:sz w:val="28"/>
+          <w:szCs w:val="28"/>
+        </w:rPr>
+        <w:t xml:space="preserve">Don’t move your arms too much </w:t>
+      </w:r>
+      <w:r>
+        <w:rPr>
+          <w:sz w:val="28"/>
+          <w:szCs w:val="28"/>
+        </w:rPr>
+        <w:sym w:font="Wingdings" w:char="F0E0"/>
+      </w:r>
+      <w:r>
+        <w:rPr>
+          <w:sz w:val="28"/>
+          <w:szCs w:val="28"/>
+        </w:rPr>
+        <w:t xml:space="preserve"> distracting (NONO)</w:t>
+      </w:r>
+    </w:p>
+    <w:p>
+      <w:pPr>
+        <w:pStyle w:val="ListParagraph"/>
+        <w:numPr>
+          <w:ilvl w:val="2"/>
+          <w:numId w:val="1"/>
+        </w:numPr>
+        <w:rPr>
+          <w:sz w:val="28"/>
+          <w:szCs w:val="28"/>
+        </w:rPr>
+      </w:pPr>
+      <w:r>
+        <w:rPr>
+          <w:sz w:val="28"/>
+          <w:szCs w:val="28"/>
+        </w:rPr>
+        <w:t>Finding your voice</w:t>
+      </w:r>
+    </w:p>
+    <w:p>
+      <w:pPr>
+        <w:pStyle w:val="ListParagraph"/>
+        <w:numPr>
+          <w:ilvl w:val="3"/>
+          <w:numId w:val="1"/>
+        </w:numPr>
+        <w:rPr>
+          <w:sz w:val="28"/>
+          <w:szCs w:val="28"/>
+        </w:rPr>
+      </w:pPr>
+      <w:r>
+        <w:rPr>
+          <w:sz w:val="28"/>
+          <w:szCs w:val="28"/>
+        </w:rPr>
+        <w:t xml:space="preserve">Talking fast </w:t>
+      </w:r>
+      <w:r>
+        <w:rPr>
+          <w:sz w:val="28"/>
+          <w:szCs w:val="28"/>
+        </w:rPr>
+        <w:sym w:font="Wingdings" w:char="F0E0"/>
+      </w:r>
+      <w:r>
+        <w:rPr>
+          <w:sz w:val="28"/>
+          <w:szCs w:val="28"/>
+        </w:rPr>
+        <w:t xml:space="preserve"> nervousness, is hard to understand</w:t>
+      </w:r>
+    </w:p>
+    <w:p>
+      <w:pPr>
+        <w:pStyle w:val="ListParagraph"/>
+        <w:numPr>
+          <w:ilvl w:val="3"/>
+          <w:numId w:val="1"/>
+        </w:numPr>
+        <w:rPr>
+          <w:sz w:val="28"/>
+          <w:szCs w:val="28"/>
+        </w:rPr>
+      </w:pPr>
+      <w:r>
+        <w:rPr>
+          <w:sz w:val="28"/>
+          <w:szCs w:val="28"/>
+        </w:rPr>
+        <w:t>It’s totally fine to pause and think</w:t>
+      </w:r>
+    </w:p>
+    <w:p>
+      <w:pPr>
+        <w:pStyle w:val="ListParagraph"/>
+        <w:numPr>
+          <w:ilvl w:val="4"/>
+          <w:numId w:val="1"/>
+        </w:numPr>
+        <w:rPr>
+          <w:sz w:val="28"/>
+          <w:szCs w:val="28"/>
+        </w:rPr>
+      </w:pPr>
+      <w:r>
+        <w:rPr>
+          <w:sz w:val="28"/>
+          <w:szCs w:val="28"/>
+        </w:rPr>
+        <w:t>Can make you look more thoughtful</w:t>
+      </w:r>
+    </w:p>
+    <w:p>
+      <w:pPr>
+        <w:pStyle w:val="ListParagraph"/>
+        <w:numPr>
+          <w:ilvl w:val="3"/>
+          <w:numId w:val="1"/>
+        </w:numPr>
+        <w:rPr>
+          <w:b/>
+          <w:bCs/>
+          <w:sz w:val="28"/>
+          <w:szCs w:val="28"/>
+        </w:rPr>
+      </w:pPr>
+      <w:r>
+        <w:rPr>
+          <w:b/>
+          <w:bCs/>
+          <w:sz w:val="28"/>
+          <w:szCs w:val="28"/>
+        </w:rPr>
+        <w:t>Always warm up before interview</w:t>
+      </w:r>
+    </w:p>
+    <w:p>
+      <w:pPr>
+        <w:pStyle w:val="ListParagraph"/>
+        <w:numPr>
+          <w:ilvl w:val="4"/>
+          <w:numId w:val="1"/>
+        </w:numPr>
+        <w:rPr>
+          <w:b/>
+          <w:bCs/>
+          <w:sz w:val="28"/>
+          <w:szCs w:val="28"/>
+        </w:rPr>
+      </w:pPr>
+      <w:r>
+        <w:rPr>
+          <w:sz w:val="28"/>
+          <w:szCs w:val="28"/>
+        </w:rPr>
+        <w:t>Practice interviews</w:t>
+      </w:r>
+    </w:p>
+    <w:p>
+      <w:pPr>
+        <w:pStyle w:val="ListParagraph"/>
+        <w:numPr>
+          <w:ilvl w:val="2"/>
+          <w:numId w:val="1"/>
+        </w:numPr>
+        <w:rPr>
+          <w:sz w:val="28"/>
+          <w:szCs w:val="28"/>
+        </w:rPr>
+      </w:pPr>
+      <w:r>
+        <w:rPr>
+          <w:sz w:val="28"/>
+          <w:szCs w:val="28"/>
+        </w:rPr>
+        <w:t>Eliminating Vocal Filers</w:t>
+      </w:r>
     </w:p>
     <w:sectPr>
       <w:pgSz w:w="12240" w:h="15840"/>
@@ -2901,7 +3325,7 @@
   <w:abstractNum w:abstractNumId="0" w15:restartNumberingAfterBreak="0">
     <w:nsid w:val="39BD4FBD"/>
     <w:multiLevelType w:val="hybridMultilevel"/>
-    <w:tmpl w:val="46D27836"/>
+    <w:tmpl w:val="A8F08196"/>
     <w:lvl w:ilvl="0" w:tplc="0409000F">
       <w:start w:val="1"/>
       <w:numFmt w:val="decimal"/>
@@ -2953,7 +3377,7 @@
         <w:bCs w:val="0"/>
       </w:rPr>
     </w:lvl>
-    <w:lvl w:ilvl="4" w:tplc="04090019">
+    <w:lvl w:ilvl="4" w:tplc="C3DA3A7A">
       <w:start w:val="1"/>
       <w:numFmt w:val="lowerLetter"/>
       <w:lvlText w:val="%5."/>
@@ -2961,6 +3385,10 @@
       <w:pPr>
         <w:ind w:left="3600" w:hanging="360"/>
       </w:pPr>
+      <w:rPr>
+        <w:b w:val="0"/>
+        <w:bCs w:val="0"/>
+      </w:rPr>
     </w:lvl>
     <w:lvl w:ilvl="5" w:tplc="0409001B" w:tentative="1">
       <w:start w:val="1"/>

</xml_diff>

<commit_message>
feat: Add progress #77 'Interview Preparation'
</commit_message>
<xml_diff>
--- a/big-interview/interview_notes.docx
+++ b/big-interview/interview_notes.docx
@@ -135,37 +135,12 @@
           <w:szCs w:val="28"/>
         </w:rPr>
       </w:pPr>
-      <w:proofErr w:type="spellStart"/>
-      <w:r>
-        <w:rPr>
-          <w:sz w:val="28"/>
-          <w:szCs w:val="28"/>
-        </w:rPr>
-        <w:t>Swarmy</w:t>
-      </w:r>
-      <w:proofErr w:type="spellEnd"/>
-      <w:r>
-        <w:rPr>
-          <w:sz w:val="28"/>
-          <w:szCs w:val="28"/>
-        </w:rPr>
-        <w:t xml:space="preserve">, </w:t>
-      </w:r>
-      <w:proofErr w:type="spellStart"/>
-      <w:r>
-        <w:rPr>
-          <w:sz w:val="28"/>
-          <w:szCs w:val="28"/>
-        </w:rPr>
-        <w:t>awkard</w:t>
-      </w:r>
-      <w:proofErr w:type="spellEnd"/>
-      <w:r>
-        <w:rPr>
-          <w:sz w:val="28"/>
-          <w:szCs w:val="28"/>
-        </w:rPr>
-        <w:t xml:space="preserve"> </w:t>
+      <w:r>
+        <w:rPr>
+          <w:sz w:val="28"/>
+          <w:szCs w:val="28"/>
+        </w:rPr>
+        <w:t xml:space="preserve">Swarmy, awkard </w:t>
       </w:r>
       <w:r>
         <w:rPr>
@@ -494,21 +469,12 @@
           <w:szCs w:val="28"/>
         </w:rPr>
       </w:pPr>
-      <w:proofErr w:type="spellStart"/>
-      <w:r>
-        <w:rPr>
-          <w:sz w:val="28"/>
-          <w:szCs w:val="28"/>
-        </w:rPr>
-        <w:t>E.g</w:t>
-      </w:r>
-      <w:proofErr w:type="spellEnd"/>
-      <w:r>
-        <w:rPr>
-          <w:sz w:val="28"/>
-          <w:szCs w:val="28"/>
-        </w:rPr>
-        <w:t xml:space="preserve"> arriving late, </w:t>
+      <w:r>
+        <w:rPr>
+          <w:sz w:val="28"/>
+          <w:szCs w:val="28"/>
+        </w:rPr>
+        <w:t xml:space="preserve">E.g arriving late, </w:t>
       </w:r>
     </w:p>
     <w:p>
@@ -547,21 +513,12 @@
           <w:szCs w:val="28"/>
         </w:rPr>
       </w:pPr>
-      <w:proofErr w:type="spellStart"/>
-      <w:r>
-        <w:rPr>
-          <w:sz w:val="28"/>
-          <w:szCs w:val="28"/>
-        </w:rPr>
-        <w:t>how</w:t>
-      </w:r>
-      <w:proofErr w:type="spellEnd"/>
-      <w:r>
-        <w:rPr>
-          <w:sz w:val="28"/>
-          <w:szCs w:val="28"/>
-        </w:rPr>
-        <w:t xml:space="preserve"> you dress, </w:t>
+      <w:r>
+        <w:rPr>
+          <w:sz w:val="28"/>
+          <w:szCs w:val="28"/>
+        </w:rPr>
+        <w:t xml:space="preserve">how you dress, </w:t>
       </w:r>
     </w:p>
     <w:p>
@@ -787,21 +744,12 @@
           <w:szCs w:val="28"/>
         </w:rPr>
       </w:pPr>
-      <w:proofErr w:type="spellStart"/>
-      <w:r>
-        <w:rPr>
-          <w:sz w:val="28"/>
-          <w:szCs w:val="28"/>
-        </w:rPr>
-        <w:t>Doging</w:t>
-      </w:r>
-      <w:proofErr w:type="spellEnd"/>
-      <w:r>
-        <w:rPr>
-          <w:sz w:val="28"/>
-          <w:szCs w:val="28"/>
-        </w:rPr>
-        <w:t xml:space="preserve"> questions</w:t>
+      <w:r>
+        <w:rPr>
+          <w:sz w:val="28"/>
+          <w:szCs w:val="28"/>
+        </w:rPr>
+        <w:t>Doging questions</w:t>
       </w:r>
     </w:p>
     <w:p>
@@ -871,19 +819,8 @@
           <w:sz w:val="28"/>
           <w:szCs w:val="28"/>
         </w:rPr>
-        <w:t xml:space="preserve">Don’t ever badmouth your former employer, manager or even your </w:t>
-      </w:r>
-      <w:proofErr w:type="spellStart"/>
-      <w:r>
-        <w:rPr>
-          <w:b/>
-          <w:bCs/>
-          <w:sz w:val="28"/>
-          <w:szCs w:val="28"/>
-        </w:rPr>
-        <w:t>coworker</w:t>
-      </w:r>
-      <w:proofErr w:type="spellEnd"/>
+        <w:t>Don’t ever badmouth your former employer, manager or even your coworker</w:t>
+      </w:r>
     </w:p>
     <w:p>
       <w:pPr>
@@ -1068,19 +1005,8 @@
           <w:sz w:val="28"/>
           <w:szCs w:val="28"/>
         </w:rPr>
-        <w:t xml:space="preserve">The phone </w:t>
-      </w:r>
-      <w:proofErr w:type="gramStart"/>
-      <w:r>
-        <w:rPr>
-          <w:b/>
-          <w:bCs/>
-          <w:sz w:val="28"/>
-          <w:szCs w:val="28"/>
-        </w:rPr>
-        <w:t>interview</w:t>
-      </w:r>
-      <w:proofErr w:type="gramEnd"/>
+        <w:t>The phone interview</w:t>
+      </w:r>
     </w:p>
     <w:p>
       <w:pPr>
@@ -1241,29 +1167,7 @@
           <w:szCs w:val="28"/>
           <w:u w:val="single"/>
         </w:rPr>
-        <w:t xml:space="preserve">This is the reason why </w:t>
-      </w:r>
-      <w:proofErr w:type="gramStart"/>
-      <w:r>
-        <w:rPr>
-          <w:b/>
-          <w:bCs/>
-          <w:sz w:val="28"/>
-          <w:szCs w:val="28"/>
-          <w:u w:val="single"/>
-        </w:rPr>
-        <w:t>sales people</w:t>
-      </w:r>
-      <w:proofErr w:type="gramEnd"/>
-      <w:r>
-        <w:rPr>
-          <w:b/>
-          <w:bCs/>
-          <w:sz w:val="28"/>
-          <w:szCs w:val="28"/>
-          <w:u w:val="single"/>
-        </w:rPr>
-        <w:t xml:space="preserve"> always want in-person meeting</w:t>
+        <w:t>This is the reason why sales people always want in-person meeting</w:t>
       </w:r>
     </w:p>
     <w:p>
@@ -1554,39 +1458,7 @@
           <w:sz w:val="28"/>
           <w:szCs w:val="28"/>
         </w:rPr>
-        <w:t>“</w:t>
-      </w:r>
-      <w:proofErr w:type="spellStart"/>
-      <w:r>
-        <w:rPr>
-          <w:sz w:val="28"/>
-          <w:szCs w:val="28"/>
-        </w:rPr>
-        <w:t>Umns</w:t>
-      </w:r>
-      <w:proofErr w:type="spellEnd"/>
-      <w:r>
-        <w:rPr>
-          <w:sz w:val="28"/>
-          <w:szCs w:val="28"/>
-        </w:rPr>
-        <w:t>” and “</w:t>
-      </w:r>
-      <w:proofErr w:type="spellStart"/>
-      <w:r>
-        <w:rPr>
-          <w:sz w:val="28"/>
-          <w:szCs w:val="28"/>
-        </w:rPr>
-        <w:t>Uhs</w:t>
-      </w:r>
-      <w:proofErr w:type="spellEnd"/>
-      <w:r>
-        <w:rPr>
-          <w:sz w:val="28"/>
-          <w:szCs w:val="28"/>
-        </w:rPr>
-        <w:t>”</w:t>
+        <w:t>“Umns” and “Uhs”</w:t>
       </w:r>
     </w:p>
     <w:p>
@@ -1610,19 +1482,8 @@
           <w:sz w:val="28"/>
           <w:szCs w:val="28"/>
         </w:rPr>
-        <w:t xml:space="preserve">The video </w:t>
-      </w:r>
-      <w:proofErr w:type="gramStart"/>
-      <w:r>
-        <w:rPr>
-          <w:b/>
-          <w:bCs/>
-          <w:sz w:val="28"/>
-          <w:szCs w:val="28"/>
-        </w:rPr>
-        <w:t>interview</w:t>
-      </w:r>
-      <w:proofErr w:type="gramEnd"/>
+        <w:t>The video interview</w:t>
+      </w:r>
     </w:p>
     <w:p>
       <w:pPr>
@@ -1711,19 +1572,8 @@
           <w:sz w:val="28"/>
           <w:szCs w:val="28"/>
         </w:rPr>
-        <w:t xml:space="preserve">The panel </w:t>
-      </w:r>
-      <w:proofErr w:type="gramStart"/>
-      <w:r>
-        <w:rPr>
-          <w:b/>
-          <w:bCs/>
-          <w:sz w:val="28"/>
-          <w:szCs w:val="28"/>
-        </w:rPr>
-        <w:t>interview</w:t>
-      </w:r>
-      <w:proofErr w:type="gramEnd"/>
+        <w:t>The panel interview</w:t>
+      </w:r>
     </w:p>
     <w:p>
       <w:pPr>
@@ -1761,19 +1611,8 @@
           <w:sz w:val="28"/>
           <w:szCs w:val="28"/>
         </w:rPr>
-        <w:t xml:space="preserve">The group </w:t>
-      </w:r>
-      <w:proofErr w:type="gramStart"/>
-      <w:r>
-        <w:rPr>
-          <w:b/>
-          <w:bCs/>
-          <w:sz w:val="28"/>
-          <w:szCs w:val="28"/>
-        </w:rPr>
-        <w:t>interview</w:t>
-      </w:r>
-      <w:proofErr w:type="gramEnd"/>
+        <w:t>The group interview</w:t>
+      </w:r>
     </w:p>
     <w:p>
       <w:pPr>
@@ -2088,17 +1927,8 @@
           <w:sz w:val="28"/>
           <w:szCs w:val="28"/>
         </w:rPr>
-        <w:t xml:space="preserve">Is the primary decision maker on who gets </w:t>
-      </w:r>
-      <w:proofErr w:type="gramStart"/>
-      <w:r>
-        <w:rPr>
-          <w:sz w:val="28"/>
-          <w:szCs w:val="28"/>
-        </w:rPr>
-        <w:t>hired</w:t>
-      </w:r>
-      <w:proofErr w:type="gramEnd"/>
+        <w:t>Is the primary decision maker on who gets hired</w:t>
+      </w:r>
     </w:p>
     <w:p>
       <w:pPr>
@@ -2793,23 +2623,7 @@
           <w:sz w:val="28"/>
           <w:szCs w:val="28"/>
         </w:rPr>
-        <w:t xml:space="preserve">Mastering </w:t>
-      </w:r>
-      <w:proofErr w:type="spellStart"/>
-      <w:r>
-        <w:rPr>
-          <w:sz w:val="28"/>
-          <w:szCs w:val="28"/>
-        </w:rPr>
-        <w:t>nonvebal</w:t>
-      </w:r>
-      <w:proofErr w:type="spellEnd"/>
-      <w:r>
-        <w:rPr>
-          <w:sz w:val="28"/>
-          <w:szCs w:val="28"/>
-        </w:rPr>
-        <w:t xml:space="preserve"> communication</w:t>
+        <w:t>Mastering nonvebal communication</w:t>
       </w:r>
     </w:p>
     <w:p>
@@ -3009,23 +2823,7 @@
           <w:sz w:val="28"/>
           <w:szCs w:val="28"/>
         </w:rPr>
-        <w:t xml:space="preserve">Look </w:t>
-      </w:r>
-      <w:proofErr w:type="spellStart"/>
-      <w:r>
-        <w:rPr>
-          <w:sz w:val="28"/>
-          <w:szCs w:val="28"/>
-        </w:rPr>
-        <w:t>staright</w:t>
-      </w:r>
-      <w:proofErr w:type="spellEnd"/>
-      <w:r>
-        <w:rPr>
-          <w:sz w:val="28"/>
-          <w:szCs w:val="28"/>
-        </w:rPr>
-        <w:t xml:space="preserve"> </w:t>
+        <w:t xml:space="preserve">Look staright </w:t>
       </w:r>
       <w:r>
         <w:rPr>
@@ -3046,6 +2844,26 @@
       <w:pPr>
         <w:pStyle w:val="ListParagraph"/>
         <w:numPr>
+          <w:ilvl w:val="4"/>
+          <w:numId w:val="1"/>
+        </w:numPr>
+        <w:rPr>
+          <w:sz w:val="28"/>
+          <w:szCs w:val="28"/>
+        </w:rPr>
+      </w:pPr>
+      <w:r>
+        <w:rPr>
+          <w:sz w:val="28"/>
+          <w:szCs w:val="28"/>
+        </w:rPr>
+        <w:t>People are more likely to remember your words</w:t>
+      </w:r>
+    </w:p>
+    <w:p>
+      <w:pPr>
+        <w:pStyle w:val="ListParagraph"/>
+        <w:numPr>
           <w:ilvl w:val="2"/>
           <w:numId w:val="1"/>
         </w:numPr>
@@ -3079,6 +2897,40 @@
           <w:sz w:val="28"/>
           <w:szCs w:val="28"/>
         </w:rPr>
+        <w:t xml:space="preserve">Smile </w:t>
+      </w:r>
+      <w:r>
+        <w:rPr>
+          <w:sz w:val="28"/>
+          <w:szCs w:val="28"/>
+        </w:rPr>
+        <w:sym w:font="Wingdings" w:char="F0E0"/>
+      </w:r>
+      <w:r>
+        <w:rPr>
+          <w:sz w:val="28"/>
+          <w:szCs w:val="28"/>
+        </w:rPr>
+        <w:t xml:space="preserve"> shows confidence</w:t>
+      </w:r>
+    </w:p>
+    <w:p>
+      <w:pPr>
+        <w:pStyle w:val="ListParagraph"/>
+        <w:numPr>
+          <w:ilvl w:val="3"/>
+          <w:numId w:val="1"/>
+        </w:numPr>
+        <w:rPr>
+          <w:sz w:val="28"/>
+          <w:szCs w:val="28"/>
+        </w:rPr>
+      </w:pPr>
+      <w:r>
+        <w:rPr>
+          <w:sz w:val="28"/>
+          <w:szCs w:val="28"/>
+        </w:rPr>
         <w:t xml:space="preserve">Sit straight up </w:t>
       </w:r>
       <w:r>
@@ -3294,6 +3146,56 @@
       <w:pPr>
         <w:pStyle w:val="ListParagraph"/>
         <w:numPr>
+          <w:ilvl w:val="4"/>
+          <w:numId w:val="1"/>
+        </w:numPr>
+        <w:rPr>
+          <w:b/>
+          <w:bCs/>
+          <w:sz w:val="28"/>
+          <w:szCs w:val="28"/>
+        </w:rPr>
+      </w:pPr>
+      <w:r>
+        <w:rPr>
+          <w:sz w:val="28"/>
+          <w:szCs w:val="28"/>
+        </w:rPr>
+        <w:t xml:space="preserve">Don’t do it during interview </w:t>
+      </w:r>
+      <w:r>
+        <w:rPr>
+          <w:sz w:val="28"/>
+          <w:szCs w:val="28"/>
+        </w:rPr>
+        <w:sym w:font="Wingdings" w:char="F0E0"/>
+      </w:r>
+      <w:r>
+        <w:rPr>
+          <w:sz w:val="28"/>
+          <w:szCs w:val="28"/>
+        </w:rPr>
+        <w:t xml:space="preserve"> this is warming up during interview </w:t>
+      </w:r>
+      <w:r>
+        <w:rPr>
+          <w:sz w:val="28"/>
+          <w:szCs w:val="28"/>
+        </w:rPr>
+        <w:sym w:font="Wingdings" w:char="F0E0"/>
+      </w:r>
+      <w:r>
+        <w:rPr>
+          <w:sz w:val="28"/>
+          <w:szCs w:val="28"/>
+        </w:rPr>
+        <w:t xml:space="preserve"> ruins first impression</w:t>
+      </w:r>
+    </w:p>
+    <w:p>
+      <w:pPr>
+        <w:pStyle w:val="ListParagraph"/>
+        <w:numPr>
           <w:ilvl w:val="2"/>
           <w:numId w:val="1"/>
         </w:numPr>
@@ -3309,6 +3211,110 @@
         </w:rPr>
         <w:t>Eliminating Vocal Filers</w:t>
       </w:r>
+    </w:p>
+    <w:p>
+      <w:pPr>
+        <w:pStyle w:val="ListParagraph"/>
+        <w:numPr>
+          <w:ilvl w:val="3"/>
+          <w:numId w:val="1"/>
+        </w:numPr>
+        <w:rPr>
+          <w:sz w:val="28"/>
+          <w:szCs w:val="28"/>
+        </w:rPr>
+      </w:pPr>
+      <w:r>
+        <w:rPr>
+          <w:sz w:val="28"/>
+          <w:szCs w:val="28"/>
+        </w:rPr>
+        <w:t>Ums, uhs, like, okay</w:t>
+      </w:r>
+    </w:p>
+    <w:p>
+      <w:pPr>
+        <w:pStyle w:val="ListParagraph"/>
+        <w:numPr>
+          <w:ilvl w:val="3"/>
+          <w:numId w:val="1"/>
+        </w:numPr>
+        <w:rPr>
+          <w:sz w:val="28"/>
+          <w:szCs w:val="28"/>
+        </w:rPr>
+      </w:pPr>
+      <w:r>
+        <w:rPr>
+          <w:sz w:val="28"/>
+          <w:szCs w:val="28"/>
+        </w:rPr>
+        <w:t>It’s okay to use here and there</w:t>
+      </w:r>
+    </w:p>
+    <w:p>
+      <w:pPr>
+        <w:pStyle w:val="ListParagraph"/>
+        <w:numPr>
+          <w:ilvl w:val="3"/>
+          <w:numId w:val="1"/>
+        </w:numPr>
+        <w:rPr>
+          <w:sz w:val="28"/>
+          <w:szCs w:val="28"/>
+        </w:rPr>
+      </w:pPr>
+      <w:r>
+        <w:rPr>
+          <w:sz w:val="28"/>
+          <w:szCs w:val="28"/>
+        </w:rPr>
+        <w:lastRenderedPageBreak/>
+        <w:t xml:space="preserve">It’s not okay </w:t>
+      </w:r>
+      <w:r>
+        <w:rPr>
+          <w:sz w:val="28"/>
+          <w:szCs w:val="28"/>
+        </w:rPr>
+        <w:t>when we use too much</w:t>
+      </w:r>
+    </w:p>
+    <w:p>
+      <w:pPr>
+        <w:rPr>
+          <w:sz w:val="28"/>
+          <w:szCs w:val="28"/>
+        </w:rPr>
+      </w:pPr>
+    </w:p>
+    <w:p>
+      <w:pPr>
+        <w:pStyle w:val="ListParagraph"/>
+        <w:numPr>
+          <w:ilvl w:val="0"/>
+          <w:numId w:val="3"/>
+        </w:numPr>
+        <w:rPr>
+          <w:sz w:val="28"/>
+          <w:szCs w:val="28"/>
+        </w:rPr>
+      </w:pPr>
+      <w:r>
+        <w:rPr>
+          <w:sz w:val="28"/>
+          <w:szCs w:val="28"/>
+        </w:rPr>
+        <w:t>Smile make you look m</w:t>
+      </w:r>
+    </w:p>
+    <w:p>
+      <w:pPr>
+        <w:rPr>
+          <w:sz w:val="28"/>
+          <w:szCs w:val="28"/>
+        </w:rPr>
+      </w:pPr>
     </w:p>
     <w:sectPr>
       <w:pgSz w:w="12240" w:h="15840"/>
@@ -3540,11 +3546,103 @@
       </w:rPr>
     </w:lvl>
   </w:abstractNum>
+  <w:abstractNum w:abstractNumId="2" w15:restartNumberingAfterBreak="0">
+    <w:nsid w:val="4D3B0C6C"/>
+    <w:multiLevelType w:val="hybridMultilevel"/>
+    <w:tmpl w:val="E562842A"/>
+    <w:lvl w:ilvl="0" w:tplc="0409000F">
+      <w:start w:val="1"/>
+      <w:numFmt w:val="decimal"/>
+      <w:lvlText w:val="%1."/>
+      <w:lvlJc w:val="left"/>
+      <w:pPr>
+        <w:ind w:left="720" w:hanging="360"/>
+      </w:pPr>
+      <w:rPr>
+        <w:rFonts w:hint="default"/>
+      </w:rPr>
+    </w:lvl>
+    <w:lvl w:ilvl="1" w:tplc="04090019" w:tentative="1">
+      <w:start w:val="1"/>
+      <w:numFmt w:val="lowerLetter"/>
+      <w:lvlText w:val="%2."/>
+      <w:lvlJc w:val="left"/>
+      <w:pPr>
+        <w:ind w:left="1440" w:hanging="360"/>
+      </w:pPr>
+    </w:lvl>
+    <w:lvl w:ilvl="2" w:tplc="0409001B" w:tentative="1">
+      <w:start w:val="1"/>
+      <w:numFmt w:val="lowerRoman"/>
+      <w:lvlText w:val="%3."/>
+      <w:lvlJc w:val="right"/>
+      <w:pPr>
+        <w:ind w:left="2160" w:hanging="180"/>
+      </w:pPr>
+    </w:lvl>
+    <w:lvl w:ilvl="3" w:tplc="0409000F" w:tentative="1">
+      <w:start w:val="1"/>
+      <w:numFmt w:val="decimal"/>
+      <w:lvlText w:val="%4."/>
+      <w:lvlJc w:val="left"/>
+      <w:pPr>
+        <w:ind w:left="2880" w:hanging="360"/>
+      </w:pPr>
+    </w:lvl>
+    <w:lvl w:ilvl="4" w:tplc="04090019" w:tentative="1">
+      <w:start w:val="1"/>
+      <w:numFmt w:val="lowerLetter"/>
+      <w:lvlText w:val="%5."/>
+      <w:lvlJc w:val="left"/>
+      <w:pPr>
+        <w:ind w:left="3600" w:hanging="360"/>
+      </w:pPr>
+    </w:lvl>
+    <w:lvl w:ilvl="5" w:tplc="0409001B" w:tentative="1">
+      <w:start w:val="1"/>
+      <w:numFmt w:val="lowerRoman"/>
+      <w:lvlText w:val="%6."/>
+      <w:lvlJc w:val="right"/>
+      <w:pPr>
+        <w:ind w:left="4320" w:hanging="180"/>
+      </w:pPr>
+    </w:lvl>
+    <w:lvl w:ilvl="6" w:tplc="0409000F" w:tentative="1">
+      <w:start w:val="1"/>
+      <w:numFmt w:val="decimal"/>
+      <w:lvlText w:val="%7."/>
+      <w:lvlJc w:val="left"/>
+      <w:pPr>
+        <w:ind w:left="5040" w:hanging="360"/>
+      </w:pPr>
+    </w:lvl>
+    <w:lvl w:ilvl="7" w:tplc="04090019" w:tentative="1">
+      <w:start w:val="1"/>
+      <w:numFmt w:val="lowerLetter"/>
+      <w:lvlText w:val="%8."/>
+      <w:lvlJc w:val="left"/>
+      <w:pPr>
+        <w:ind w:left="5760" w:hanging="360"/>
+      </w:pPr>
+    </w:lvl>
+    <w:lvl w:ilvl="8" w:tplc="0409001B" w:tentative="1">
+      <w:start w:val="1"/>
+      <w:numFmt w:val="lowerRoman"/>
+      <w:lvlText w:val="%9."/>
+      <w:lvlJc w:val="right"/>
+      <w:pPr>
+        <w:ind w:left="6480" w:hanging="180"/>
+      </w:pPr>
+    </w:lvl>
+  </w:abstractNum>
   <w:num w:numId="1">
     <w:abstractNumId w:val="0"/>
   </w:num>
   <w:num w:numId="2">
     <w:abstractNumId w:val="1"/>
+  </w:num>
+  <w:num w:numId="3">
+    <w:abstractNumId w:val="2"/>
   </w:num>
 </w:numbering>
 </file>

</xml_diff>

<commit_message>
feat: Add progress #78 'Interview Preparation'
</commit_message>
<xml_diff>
--- a/big-interview/interview_notes.docx
+++ b/big-interview/interview_notes.docx
@@ -3315,6 +3315,314 @@
           <w:szCs w:val="28"/>
         </w:rPr>
       </w:pPr>
+    </w:p>
+    <w:p>
+      <w:pPr>
+        <w:tabs>
+          <w:tab w:val="left" w:pos="3680"/>
+        </w:tabs>
+        <w:rPr>
+          <w:sz w:val="28"/>
+          <w:szCs w:val="28"/>
+        </w:rPr>
+      </w:pPr>
+      <w:r>
+        <w:rPr>
+          <w:sz w:val="28"/>
+          <w:szCs w:val="28"/>
+        </w:rPr>
+        <w:tab/>
+      </w:r>
+    </w:p>
+    <w:p>
+      <w:pPr>
+        <w:pBdr>
+          <w:bottom w:val="single" w:sz="6" w:space="1" w:color="auto"/>
+        </w:pBdr>
+        <w:rPr>
+          <w:sz w:val="28"/>
+          <w:szCs w:val="28"/>
+        </w:rPr>
+      </w:pPr>
+    </w:p>
+    <w:p>
+      <w:pPr>
+        <w:rPr>
+          <w:b/>
+          <w:bCs/>
+          <w:sz w:val="28"/>
+          <w:szCs w:val="28"/>
+        </w:rPr>
+      </w:pPr>
+      <w:r>
+        <w:rPr>
+          <w:b/>
+          <w:bCs/>
+          <w:sz w:val="28"/>
+          <w:szCs w:val="28"/>
+        </w:rPr>
+        <w:t>Practice</w:t>
+      </w:r>
+    </w:p>
+    <w:p>
+      <w:pPr>
+        <w:rPr>
+          <w:sz w:val="28"/>
+          <w:szCs w:val="28"/>
+        </w:rPr>
+      </w:pPr>
+    </w:p>
+    <w:p>
+      <w:pPr>
+        <w:rPr>
+          <w:sz w:val="28"/>
+          <w:szCs w:val="28"/>
+        </w:rPr>
+      </w:pPr>
+      <w:r>
+        <w:rPr>
+          <w:sz w:val="28"/>
+          <w:szCs w:val="28"/>
+        </w:rPr>
+        <w:t>Why did you choose this career?</w:t>
+      </w:r>
+    </w:p>
+    <w:p>
+      <w:pPr>
+        <w:rPr>
+          <w:sz w:val="28"/>
+          <w:szCs w:val="28"/>
+        </w:rPr>
+      </w:pPr>
+    </w:p>
+    <w:p>
+      <w:pPr>
+        <w:rPr>
+          <w:sz w:val="28"/>
+          <w:szCs w:val="28"/>
+        </w:rPr>
+      </w:pPr>
+      <w:hyperlink r:id="rId6" w:history="1">
+        <w:r>
+          <w:rPr>
+            <w:rStyle w:val="Hyperlink"/>
+            <w:sz w:val="28"/>
+            <w:szCs w:val="28"/>
+          </w:rPr>
+          <w:t>https://app.biginterview.com/s/e9fa1b5101</w:t>
+        </w:r>
+      </w:hyperlink>
+      <w:r>
+        <w:rPr>
+          <w:sz w:val="28"/>
+          <w:szCs w:val="28"/>
+        </w:rPr>
+        <w:t xml:space="preserve"> (bronze)</w:t>
+      </w:r>
+    </w:p>
+    <w:p>
+      <w:pPr>
+        <w:rPr>
+          <w:sz w:val="28"/>
+          <w:szCs w:val="28"/>
+        </w:rPr>
+      </w:pPr>
+    </w:p>
+    <w:p>
+      <w:pPr>
+        <w:pStyle w:val="ListParagraph"/>
+        <w:numPr>
+          <w:ilvl w:val="0"/>
+          <w:numId w:val="2"/>
+        </w:numPr>
+        <w:rPr>
+          <w:sz w:val="28"/>
+          <w:szCs w:val="28"/>
+        </w:rPr>
+      </w:pPr>
+      <w:r>
+        <w:rPr>
+          <w:sz w:val="28"/>
+          <w:szCs w:val="28"/>
+        </w:rPr>
+        <w:t>Here I was speaking too slowly</w:t>
+      </w:r>
+    </w:p>
+    <w:p>
+      <w:pPr>
+        <w:rPr>
+          <w:sz w:val="28"/>
+          <w:szCs w:val="28"/>
+        </w:rPr>
+      </w:pPr>
+    </w:p>
+    <w:p>
+      <w:pPr>
+        <w:rPr>
+          <w:sz w:val="28"/>
+          <w:szCs w:val="28"/>
+        </w:rPr>
+      </w:pPr>
+    </w:p>
+    <w:p>
+      <w:pPr>
+        <w:rPr>
+          <w:sz w:val="28"/>
+          <w:szCs w:val="28"/>
+        </w:rPr>
+      </w:pPr>
+      <w:hyperlink r:id="rId7" w:history="1">
+        <w:r>
+          <w:rPr>
+            <w:rStyle w:val="Hyperlink"/>
+            <w:sz w:val="28"/>
+            <w:szCs w:val="28"/>
+          </w:rPr>
+          <w:t>https://app.biginterview.com/s/8681059f36</w:t>
+        </w:r>
+      </w:hyperlink>
+      <w:r>
+        <w:rPr>
+          <w:sz w:val="28"/>
+          <w:szCs w:val="28"/>
+        </w:rPr>
+        <w:t xml:space="preserve"> (silver)</w:t>
+      </w:r>
+    </w:p>
+    <w:p>
+      <w:pPr>
+        <w:rPr>
+          <w:sz w:val="28"/>
+          <w:szCs w:val="28"/>
+        </w:rPr>
+      </w:pPr>
+    </w:p>
+    <w:p>
+      <w:pPr>
+        <w:pStyle w:val="ListParagraph"/>
+        <w:numPr>
+          <w:ilvl w:val="0"/>
+          <w:numId w:val="2"/>
+        </w:numPr>
+        <w:rPr>
+          <w:sz w:val="28"/>
+          <w:szCs w:val="28"/>
+        </w:rPr>
+      </w:pPr>
+      <w:r>
+        <w:rPr>
+          <w:sz w:val="28"/>
+          <w:szCs w:val="28"/>
+        </w:rPr>
+        <w:t>Here I was also speaking too slowly (100, when 149 is avg)</w:t>
+      </w:r>
+    </w:p>
+    <w:p>
+      <w:pPr>
+        <w:pStyle w:val="ListParagraph"/>
+        <w:numPr>
+          <w:ilvl w:val="0"/>
+          <w:numId w:val="2"/>
+        </w:numPr>
+        <w:rPr>
+          <w:sz w:val="28"/>
+          <w:szCs w:val="28"/>
+        </w:rPr>
+      </w:pPr>
+      <w:r>
+        <w:rPr>
+          <w:sz w:val="28"/>
+          <w:szCs w:val="28"/>
+        </w:rPr>
+        <w:t>Used too many ums</w:t>
+      </w:r>
+    </w:p>
+    <w:p>
+      <w:pPr>
+        <w:pBdr>
+          <w:bottom w:val="single" w:sz="6" w:space="1" w:color="auto"/>
+        </w:pBdr>
+        <w:rPr>
+          <w:sz w:val="28"/>
+          <w:szCs w:val="28"/>
+        </w:rPr>
+      </w:pPr>
+    </w:p>
+    <w:p>
+      <w:pPr>
+        <w:rPr>
+          <w:sz w:val="28"/>
+          <w:szCs w:val="28"/>
+        </w:rPr>
+      </w:pPr>
+    </w:p>
+    <w:p>
+      <w:pPr>
+        <w:rPr>
+          <w:sz w:val="28"/>
+          <w:szCs w:val="28"/>
+        </w:rPr>
+      </w:pPr>
+    </w:p>
+    <w:p>
+      <w:pPr>
+        <w:pStyle w:val="ListParagraph"/>
+        <w:numPr>
+          <w:ilvl w:val="0"/>
+          <w:numId w:val="1"/>
+        </w:numPr>
+        <w:rPr>
+          <w:sz w:val="28"/>
+          <w:szCs w:val="28"/>
+        </w:rPr>
+      </w:pPr>
+      <w:r>
+        <w:rPr>
+          <w:sz w:val="28"/>
+          <w:szCs w:val="28"/>
+        </w:rPr>
+        <w:t>Analyzing Job Description</w:t>
+      </w:r>
+    </w:p>
+    <w:p>
+      <w:pPr>
+        <w:pStyle w:val="ListParagraph"/>
+        <w:numPr>
+          <w:ilvl w:val="1"/>
+          <w:numId w:val="1"/>
+        </w:numPr>
+        <w:rPr>
+          <w:sz w:val="28"/>
+          <w:szCs w:val="28"/>
+        </w:rPr>
+      </w:pPr>
+      <w:r>
+        <w:rPr>
+          <w:sz w:val="28"/>
+          <w:szCs w:val="28"/>
+        </w:rPr>
+        <w:t>You should truly examine job description</w:t>
+      </w:r>
+    </w:p>
+    <w:p>
+      <w:pPr>
+        <w:pStyle w:val="ListParagraph"/>
+        <w:numPr>
+          <w:ilvl w:val="1"/>
+          <w:numId w:val="1"/>
+        </w:numPr>
+        <w:rPr>
+          <w:sz w:val="28"/>
+          <w:szCs w:val="28"/>
+        </w:rPr>
+      </w:pPr>
+      <w:r>
+        <w:rPr>
+          <w:sz w:val="28"/>
+          <w:szCs w:val="28"/>
+        </w:rPr>
+        <w:t>Close examination will tell you a lot of questions you will get</w:t>
+      </w:r>
     </w:p>
     <w:sectPr>
       <w:pgSz w:w="12240" w:h="15840"/>
@@ -3329,6 +3637,119 @@
 <file path=word/numbering.xml><?xml version="1.0" encoding="utf-8"?>
 <w:numbering xmlns:wpc="http://schemas.microsoft.com/office/word/2010/wordprocessingCanvas" xmlns:cx="http://schemas.microsoft.com/office/drawing/2014/chartex" xmlns:cx1="http://schemas.microsoft.com/office/drawing/2015/9/8/chartex" xmlns:cx2="http://schemas.microsoft.com/office/drawing/2015/10/21/chartex" xmlns:cx3="http://schemas.microsoft.com/office/drawing/2016/5/9/chartex" xmlns:cx4="http://schemas.microsoft.com/office/drawing/2016/5/10/chartex" xmlns:cx5="http://schemas.microsoft.com/office/drawing/2016/5/11/chartex" xmlns:cx6="http://schemas.microsoft.com/office/drawing/2016/5/12/chartex" xmlns:cx7="http://schemas.microsoft.com/office/drawing/2016/5/13/chartex" xmlns:cx8="http://schemas.microsoft.com/office/drawing/2016/5/14/chartex" xmlns:mc="http://schemas.openxmlformats.org/markup-compatibility/2006" xmlns:aink="http://schemas.microsoft.com/office/drawing/2016/ink" xmlns:am3d="http://schemas.microsoft.com/office/drawing/2017/model3d" xmlns:o="urn:schemas-microsoft-com:office:office" xmlns:r="http://schemas.openxmlformats.org/officeDocument/2006/relationships" xmlns:m="http://schemas.openxmlformats.org/officeDocument/2006/math" xmlns:v="urn:schemas-microsoft-com:vml" xmlns:wp14="http://schemas.microsoft.com/office/word/2010/wordprocessingDrawing" xmlns:wp="http://schemas.openxmlformats.org/drawingml/2006/wordprocessingDrawing" xmlns:w10="urn:schemas-microsoft-com:office:word" xmlns:w="http://schemas.openxmlformats.org/wordprocessingml/2006/main" xmlns:w14="http://schemas.microsoft.com/office/word/2010/wordml" xmlns:w15="http://schemas.microsoft.com/office/word/2012/wordml" xmlns:w16cex="http://schemas.microsoft.com/office/word/2018/wordml/cex" xmlns:w16cid="http://schemas.microsoft.com/office/word/2016/wordml/cid" xmlns:w16="http://schemas.microsoft.com/office/word/2018/wordml" xmlns:w16se="http://schemas.microsoft.com/office/word/2015/wordml/symex" xmlns:wpg="http://schemas.microsoft.com/office/word/2010/wordprocessingGroup" xmlns:wpi="http://schemas.microsoft.com/office/word/2010/wordprocessingInk" xmlns:wne="http://schemas.microsoft.com/office/word/2006/wordml" xmlns:wps="http://schemas.microsoft.com/office/word/2010/wordprocessingShape" mc:Ignorable="w14 w15 w16se w16cid w16 w16cex wp14">
   <w:abstractNum w:abstractNumId="0" w15:restartNumberingAfterBreak="0">
+    <w:nsid w:val="22694D14"/>
+    <w:multiLevelType w:val="hybridMultilevel"/>
+    <w:tmpl w:val="2C6EDE5A"/>
+    <w:lvl w:ilvl="0" w:tplc="C16850CC">
+      <w:start w:val="1"/>
+      <w:numFmt w:val="bullet"/>
+      <w:lvlText w:val=""/>
+      <w:lvlJc w:val="left"/>
+      <w:pPr>
+        <w:ind w:left="720" w:hanging="360"/>
+      </w:pPr>
+      <w:rPr>
+        <w:rFonts w:ascii="Wingdings" w:eastAsiaTheme="minorEastAsia" w:hAnsi="Wingdings" w:cstheme="minorBidi" w:hint="default"/>
+      </w:rPr>
+    </w:lvl>
+    <w:lvl w:ilvl="1" w:tplc="04090003" w:tentative="1">
+      <w:start w:val="1"/>
+      <w:numFmt w:val="bullet"/>
+      <w:lvlText w:val="o"/>
+      <w:lvlJc w:val="left"/>
+      <w:pPr>
+        <w:ind w:left="1440" w:hanging="360"/>
+      </w:pPr>
+      <w:rPr>
+        <w:rFonts w:ascii="Courier New" w:hAnsi="Courier New" w:cs="Courier New" w:hint="default"/>
+      </w:rPr>
+    </w:lvl>
+    <w:lvl w:ilvl="2" w:tplc="04090005" w:tentative="1">
+      <w:start w:val="1"/>
+      <w:numFmt w:val="bullet"/>
+      <w:lvlText w:val=""/>
+      <w:lvlJc w:val="left"/>
+      <w:pPr>
+        <w:ind w:left="2160" w:hanging="360"/>
+      </w:pPr>
+      <w:rPr>
+        <w:rFonts w:ascii="Wingdings" w:hAnsi="Wingdings" w:hint="default"/>
+      </w:rPr>
+    </w:lvl>
+    <w:lvl w:ilvl="3" w:tplc="04090001" w:tentative="1">
+      <w:start w:val="1"/>
+      <w:numFmt w:val="bullet"/>
+      <w:lvlText w:val=""/>
+      <w:lvlJc w:val="left"/>
+      <w:pPr>
+        <w:ind w:left="2880" w:hanging="360"/>
+      </w:pPr>
+      <w:rPr>
+        <w:rFonts w:ascii="Symbol" w:hAnsi="Symbol" w:hint="default"/>
+      </w:rPr>
+    </w:lvl>
+    <w:lvl w:ilvl="4" w:tplc="04090003" w:tentative="1">
+      <w:start w:val="1"/>
+      <w:numFmt w:val="bullet"/>
+      <w:lvlText w:val="o"/>
+      <w:lvlJc w:val="left"/>
+      <w:pPr>
+        <w:ind w:left="3600" w:hanging="360"/>
+      </w:pPr>
+      <w:rPr>
+        <w:rFonts w:ascii="Courier New" w:hAnsi="Courier New" w:cs="Courier New" w:hint="default"/>
+      </w:rPr>
+    </w:lvl>
+    <w:lvl w:ilvl="5" w:tplc="04090005" w:tentative="1">
+      <w:start w:val="1"/>
+      <w:numFmt w:val="bullet"/>
+      <w:lvlText w:val=""/>
+      <w:lvlJc w:val="left"/>
+      <w:pPr>
+        <w:ind w:left="4320" w:hanging="360"/>
+      </w:pPr>
+      <w:rPr>
+        <w:rFonts w:ascii="Wingdings" w:hAnsi="Wingdings" w:hint="default"/>
+      </w:rPr>
+    </w:lvl>
+    <w:lvl w:ilvl="6" w:tplc="04090001" w:tentative="1">
+      <w:start w:val="1"/>
+      <w:numFmt w:val="bullet"/>
+      <w:lvlText w:val=""/>
+      <w:lvlJc w:val="left"/>
+      <w:pPr>
+        <w:ind w:left="5040" w:hanging="360"/>
+      </w:pPr>
+      <w:rPr>
+        <w:rFonts w:ascii="Symbol" w:hAnsi="Symbol" w:hint="default"/>
+      </w:rPr>
+    </w:lvl>
+    <w:lvl w:ilvl="7" w:tplc="04090003" w:tentative="1">
+      <w:start w:val="1"/>
+      <w:numFmt w:val="bullet"/>
+      <w:lvlText w:val="o"/>
+      <w:lvlJc w:val="left"/>
+      <w:pPr>
+        <w:ind w:left="5760" w:hanging="360"/>
+      </w:pPr>
+      <w:rPr>
+        <w:rFonts w:ascii="Courier New" w:hAnsi="Courier New" w:cs="Courier New" w:hint="default"/>
+      </w:rPr>
+    </w:lvl>
+    <w:lvl w:ilvl="8" w:tplc="04090005" w:tentative="1">
+      <w:start w:val="1"/>
+      <w:numFmt w:val="bullet"/>
+      <w:lvlText w:val=""/>
+      <w:lvlJc w:val="left"/>
+      <w:pPr>
+        <w:ind w:left="6480" w:hanging="360"/>
+      </w:pPr>
+      <w:rPr>
+        <w:rFonts w:ascii="Wingdings" w:hAnsi="Wingdings" w:hint="default"/>
+      </w:rPr>
+    </w:lvl>
+  </w:abstractNum>
+  <w:abstractNum w:abstractNumId="1" w15:restartNumberingAfterBreak="0">
     <w:nsid w:val="39BD4FBD"/>
     <w:multiLevelType w:val="hybridMultilevel"/>
     <w:tmpl w:val="A8F08196"/>
@@ -3433,7 +3854,7 @@
       </w:pPr>
     </w:lvl>
   </w:abstractNum>
-  <w:abstractNum w:abstractNumId="1" w15:restartNumberingAfterBreak="0">
+  <w:abstractNum w:abstractNumId="2" w15:restartNumberingAfterBreak="0">
     <w:nsid w:val="410B03D4"/>
     <w:multiLevelType w:val="hybridMultilevel"/>
     <w:tmpl w:val="287A3220"/>
@@ -3546,7 +3967,7 @@
       </w:rPr>
     </w:lvl>
   </w:abstractNum>
-  <w:abstractNum w:abstractNumId="2" w15:restartNumberingAfterBreak="0">
+  <w:abstractNum w:abstractNumId="3" w15:restartNumberingAfterBreak="0">
     <w:nsid w:val="4D3B0C6C"/>
     <w:multiLevelType w:val="hybridMultilevel"/>
     <w:tmpl w:val="E562842A"/>
@@ -3636,13 +4057,16 @@
     </w:lvl>
   </w:abstractNum>
   <w:num w:numId="1">
-    <w:abstractNumId w:val="0"/>
+    <w:abstractNumId w:val="1"/>
   </w:num>
   <w:num w:numId="2">
-    <w:abstractNumId w:val="1"/>
+    <w:abstractNumId w:val="2"/>
   </w:num>
   <w:num w:numId="3">
-    <w:abstractNumId w:val="2"/>
+    <w:abstractNumId w:val="3"/>
+  </w:num>
+  <w:num w:numId="4">
+    <w:abstractNumId w:val="0"/>
   </w:num>
 </w:numbering>
 </file>

</xml_diff>

<commit_message>
feat: Add progress #79 'Interview Preparation'
</commit_message>
<xml_diff>
--- a/big-interview/interview_notes.docx
+++ b/big-interview/interview_notes.docx
@@ -135,12 +135,37 @@
           <w:szCs w:val="28"/>
         </w:rPr>
       </w:pPr>
-      <w:r>
-        <w:rPr>
-          <w:sz w:val="28"/>
-          <w:szCs w:val="28"/>
-        </w:rPr>
-        <w:t xml:space="preserve">Swarmy, awkard </w:t>
+      <w:proofErr w:type="spellStart"/>
+      <w:r>
+        <w:rPr>
+          <w:sz w:val="28"/>
+          <w:szCs w:val="28"/>
+        </w:rPr>
+        <w:t>Swarmy</w:t>
+      </w:r>
+      <w:proofErr w:type="spellEnd"/>
+      <w:r>
+        <w:rPr>
+          <w:sz w:val="28"/>
+          <w:szCs w:val="28"/>
+        </w:rPr>
+        <w:t xml:space="preserve">, </w:t>
+      </w:r>
+      <w:proofErr w:type="spellStart"/>
+      <w:r>
+        <w:rPr>
+          <w:sz w:val="28"/>
+          <w:szCs w:val="28"/>
+        </w:rPr>
+        <w:t>awkard</w:t>
+      </w:r>
+      <w:proofErr w:type="spellEnd"/>
+      <w:r>
+        <w:rPr>
+          <w:sz w:val="28"/>
+          <w:szCs w:val="28"/>
+        </w:rPr>
+        <w:t xml:space="preserve"> </w:t>
       </w:r>
       <w:r>
         <w:rPr>
@@ -469,12 +494,21 @@
           <w:szCs w:val="28"/>
         </w:rPr>
       </w:pPr>
-      <w:r>
-        <w:rPr>
-          <w:sz w:val="28"/>
-          <w:szCs w:val="28"/>
-        </w:rPr>
-        <w:t xml:space="preserve">E.g arriving late, </w:t>
+      <w:proofErr w:type="spellStart"/>
+      <w:r>
+        <w:rPr>
+          <w:sz w:val="28"/>
+          <w:szCs w:val="28"/>
+        </w:rPr>
+        <w:t>E.g</w:t>
+      </w:r>
+      <w:proofErr w:type="spellEnd"/>
+      <w:r>
+        <w:rPr>
+          <w:sz w:val="28"/>
+          <w:szCs w:val="28"/>
+        </w:rPr>
+        <w:t xml:space="preserve"> arriving late, </w:t>
       </w:r>
     </w:p>
     <w:p>
@@ -513,12 +547,21 @@
           <w:szCs w:val="28"/>
         </w:rPr>
       </w:pPr>
-      <w:r>
-        <w:rPr>
-          <w:sz w:val="28"/>
-          <w:szCs w:val="28"/>
-        </w:rPr>
-        <w:t xml:space="preserve">how you dress, </w:t>
+      <w:proofErr w:type="spellStart"/>
+      <w:r>
+        <w:rPr>
+          <w:sz w:val="28"/>
+          <w:szCs w:val="28"/>
+        </w:rPr>
+        <w:t>how</w:t>
+      </w:r>
+      <w:proofErr w:type="spellEnd"/>
+      <w:r>
+        <w:rPr>
+          <w:sz w:val="28"/>
+          <w:szCs w:val="28"/>
+        </w:rPr>
+        <w:t xml:space="preserve"> you dress, </w:t>
       </w:r>
     </w:p>
     <w:p>
@@ -744,12 +787,21 @@
           <w:szCs w:val="28"/>
         </w:rPr>
       </w:pPr>
-      <w:r>
-        <w:rPr>
-          <w:sz w:val="28"/>
-          <w:szCs w:val="28"/>
-        </w:rPr>
-        <w:t>Doging questions</w:t>
+      <w:proofErr w:type="spellStart"/>
+      <w:r>
+        <w:rPr>
+          <w:sz w:val="28"/>
+          <w:szCs w:val="28"/>
+        </w:rPr>
+        <w:t>Doging</w:t>
+      </w:r>
+      <w:proofErr w:type="spellEnd"/>
+      <w:r>
+        <w:rPr>
+          <w:sz w:val="28"/>
+          <w:szCs w:val="28"/>
+        </w:rPr>
+        <w:t xml:space="preserve"> questions</w:t>
       </w:r>
     </w:p>
     <w:p>
@@ -819,8 +871,19 @@
           <w:sz w:val="28"/>
           <w:szCs w:val="28"/>
         </w:rPr>
-        <w:t>Don’t ever badmouth your former employer, manager or even your coworker</w:t>
-      </w:r>
+        <w:t xml:space="preserve">Don’t ever badmouth your former employer, manager or even your </w:t>
+      </w:r>
+      <w:proofErr w:type="spellStart"/>
+      <w:r>
+        <w:rPr>
+          <w:b/>
+          <w:bCs/>
+          <w:sz w:val="28"/>
+          <w:szCs w:val="28"/>
+        </w:rPr>
+        <w:t>coworker</w:t>
+      </w:r>
+      <w:proofErr w:type="spellEnd"/>
     </w:p>
     <w:p>
       <w:pPr>
@@ -1458,7 +1521,39 @@
           <w:sz w:val="28"/>
           <w:szCs w:val="28"/>
         </w:rPr>
-        <w:t>“Umns” and “Uhs”</w:t>
+        <w:t>“</w:t>
+      </w:r>
+      <w:proofErr w:type="spellStart"/>
+      <w:r>
+        <w:rPr>
+          <w:sz w:val="28"/>
+          <w:szCs w:val="28"/>
+        </w:rPr>
+        <w:t>Umns</w:t>
+      </w:r>
+      <w:proofErr w:type="spellEnd"/>
+      <w:r>
+        <w:rPr>
+          <w:sz w:val="28"/>
+          <w:szCs w:val="28"/>
+        </w:rPr>
+        <w:t>” and “</w:t>
+      </w:r>
+      <w:proofErr w:type="spellStart"/>
+      <w:r>
+        <w:rPr>
+          <w:sz w:val="28"/>
+          <w:szCs w:val="28"/>
+        </w:rPr>
+        <w:t>Uhs</w:t>
+      </w:r>
+      <w:proofErr w:type="spellEnd"/>
+      <w:r>
+        <w:rPr>
+          <w:sz w:val="28"/>
+          <w:szCs w:val="28"/>
+        </w:rPr>
+        <w:t>”</w:t>
       </w:r>
     </w:p>
     <w:p>
@@ -2623,7 +2718,23 @@
           <w:sz w:val="28"/>
           <w:szCs w:val="28"/>
         </w:rPr>
-        <w:t>Mastering nonvebal communication</w:t>
+        <w:t xml:space="preserve">Mastering </w:t>
+      </w:r>
+      <w:proofErr w:type="spellStart"/>
+      <w:r>
+        <w:rPr>
+          <w:sz w:val="28"/>
+          <w:szCs w:val="28"/>
+        </w:rPr>
+        <w:t>nonvebal</w:t>
+      </w:r>
+      <w:proofErr w:type="spellEnd"/>
+      <w:r>
+        <w:rPr>
+          <w:sz w:val="28"/>
+          <w:szCs w:val="28"/>
+        </w:rPr>
+        <w:t xml:space="preserve"> communication</w:t>
       </w:r>
     </w:p>
     <w:p>
@@ -2823,7 +2934,23 @@
           <w:sz w:val="28"/>
           <w:szCs w:val="28"/>
         </w:rPr>
-        <w:t xml:space="preserve">Look staright </w:t>
+        <w:t xml:space="preserve">Look </w:t>
+      </w:r>
+      <w:proofErr w:type="spellStart"/>
+      <w:r>
+        <w:rPr>
+          <w:sz w:val="28"/>
+          <w:szCs w:val="28"/>
+        </w:rPr>
+        <w:t>staright</w:t>
+      </w:r>
+      <w:proofErr w:type="spellEnd"/>
+      <w:r>
+        <w:rPr>
+          <w:sz w:val="28"/>
+          <w:szCs w:val="28"/>
+        </w:rPr>
+        <w:t xml:space="preserve"> </w:t>
       </w:r>
       <w:r>
         <w:rPr>
@@ -3229,7 +3356,23 @@
           <w:sz w:val="28"/>
           <w:szCs w:val="28"/>
         </w:rPr>
-        <w:t>Ums, uhs, like, okay</w:t>
+        <w:t xml:space="preserve">Ums, </w:t>
+      </w:r>
+      <w:proofErr w:type="spellStart"/>
+      <w:r>
+        <w:rPr>
+          <w:sz w:val="28"/>
+          <w:szCs w:val="28"/>
+        </w:rPr>
+        <w:t>uhs</w:t>
+      </w:r>
+      <w:proofErr w:type="spellEnd"/>
+      <w:r>
+        <w:rPr>
+          <w:sz w:val="28"/>
+          <w:szCs w:val="28"/>
+        </w:rPr>
+        <w:t>, like, okay</w:t>
       </w:r>
     </w:p>
     <w:p>
@@ -3622,6 +3765,264 @@
           <w:szCs w:val="28"/>
         </w:rPr>
         <w:t>Close examination will tell you a lot of questions you will get</w:t>
+      </w:r>
+    </w:p>
+    <w:p>
+      <w:pPr>
+        <w:pStyle w:val="ListParagraph"/>
+        <w:numPr>
+          <w:ilvl w:val="1"/>
+          <w:numId w:val="1"/>
+        </w:numPr>
+        <w:rPr>
+          <w:sz w:val="28"/>
+          <w:szCs w:val="28"/>
+        </w:rPr>
+      </w:pPr>
+      <w:r>
+        <w:rPr>
+          <w:sz w:val="28"/>
+          <w:szCs w:val="28"/>
+        </w:rPr>
+        <w:t>Analyzing job competencies</w:t>
+      </w:r>
+    </w:p>
+    <w:p>
+      <w:pPr>
+        <w:pStyle w:val="ListParagraph"/>
+        <w:numPr>
+          <w:ilvl w:val="2"/>
+          <w:numId w:val="1"/>
+        </w:numPr>
+        <w:rPr>
+          <w:sz w:val="28"/>
+          <w:szCs w:val="28"/>
+        </w:rPr>
+      </w:pPr>
+      <w:r>
+        <w:rPr>
+          <w:sz w:val="28"/>
+          <w:szCs w:val="28"/>
+        </w:rPr>
+        <w:t>STEP 1: Identify competencies</w:t>
+      </w:r>
+    </w:p>
+    <w:p>
+      <w:pPr>
+        <w:pStyle w:val="ListParagraph"/>
+        <w:numPr>
+          <w:ilvl w:val="2"/>
+          <w:numId w:val="1"/>
+        </w:numPr>
+        <w:rPr>
+          <w:sz w:val="28"/>
+          <w:szCs w:val="28"/>
+        </w:rPr>
+      </w:pPr>
+      <w:r>
+        <w:rPr>
+          <w:sz w:val="28"/>
+          <w:szCs w:val="28"/>
+        </w:rPr>
+        <w:t>STEP 2: identify themes</w:t>
+      </w:r>
+    </w:p>
+    <w:p>
+      <w:pPr>
+        <w:pStyle w:val="ListParagraph"/>
+        <w:numPr>
+          <w:ilvl w:val="2"/>
+          <w:numId w:val="1"/>
+        </w:numPr>
+        <w:rPr>
+          <w:sz w:val="28"/>
+          <w:szCs w:val="28"/>
+        </w:rPr>
+      </w:pPr>
+      <w:r>
+        <w:rPr>
+          <w:sz w:val="28"/>
+          <w:szCs w:val="28"/>
+        </w:rPr>
+        <w:t>STEP 3: identify your selling points</w:t>
+      </w:r>
+    </w:p>
+    <w:p>
+      <w:pPr>
+        <w:pStyle w:val="ListParagraph"/>
+        <w:numPr>
+          <w:ilvl w:val="2"/>
+          <w:numId w:val="1"/>
+        </w:numPr>
+        <w:rPr>
+          <w:sz w:val="28"/>
+          <w:szCs w:val="28"/>
+        </w:rPr>
+      </w:pPr>
+      <w:r>
+        <w:rPr>
+          <w:sz w:val="28"/>
+          <w:szCs w:val="28"/>
+        </w:rPr>
+        <w:t>STEP 4: identify gaps or issues</w:t>
+      </w:r>
+    </w:p>
+    <w:p>
+      <w:pPr>
+        <w:pStyle w:val="ListParagraph"/>
+        <w:numPr>
+          <w:ilvl w:val="2"/>
+          <w:numId w:val="1"/>
+        </w:numPr>
+        <w:rPr>
+          <w:sz w:val="28"/>
+          <w:szCs w:val="28"/>
+        </w:rPr>
+      </w:pPr>
+      <w:r>
+        <w:rPr>
+          <w:sz w:val="28"/>
+          <w:szCs w:val="28"/>
+        </w:rPr>
+        <w:t>STEP 5: Anticipate questions</w:t>
+      </w:r>
+    </w:p>
+    <w:p>
+      <w:pPr>
+        <w:pStyle w:val="ListParagraph"/>
+        <w:numPr>
+          <w:ilvl w:val="1"/>
+          <w:numId w:val="1"/>
+        </w:numPr>
+        <w:rPr>
+          <w:sz w:val="28"/>
+          <w:szCs w:val="28"/>
+        </w:rPr>
+      </w:pPr>
+      <w:r>
+        <w:rPr>
+          <w:sz w:val="28"/>
+          <w:szCs w:val="28"/>
+        </w:rPr>
+        <w:t>If you don’t have direct experience, be ready to talk about the similar case</w:t>
+      </w:r>
+    </w:p>
+    <w:p>
+      <w:pPr>
+        <w:pStyle w:val="ListParagraph"/>
+        <w:numPr>
+          <w:ilvl w:val="1"/>
+          <w:numId w:val="1"/>
+        </w:numPr>
+        <w:rPr>
+          <w:sz w:val="28"/>
+          <w:szCs w:val="28"/>
+        </w:rPr>
+      </w:pPr>
+      <w:r>
+        <w:rPr>
+          <w:sz w:val="28"/>
+          <w:szCs w:val="28"/>
+        </w:rPr>
+        <w:t>Look for the phrase ‘</w:t>
+      </w:r>
+      <w:r>
+        <w:rPr>
+          <w:sz w:val="28"/>
+          <w:szCs w:val="28"/>
+        </w:rPr>
+        <w:t>Lead, key day-to-day, contact, manage</w:t>
+      </w:r>
+      <w:r>
+        <w:rPr>
+          <w:sz w:val="28"/>
+          <w:szCs w:val="28"/>
+        </w:rPr>
+        <w:t>’</w:t>
+      </w:r>
+      <w:r>
+        <w:rPr>
+          <w:sz w:val="28"/>
+          <w:szCs w:val="28"/>
+        </w:rPr>
+        <w:t xml:space="preserve"> </w:t>
+      </w:r>
+      <w:r>
+        <w:rPr>
+          <w:sz w:val="28"/>
+          <w:szCs w:val="28"/>
+        </w:rPr>
+        <w:sym w:font="Wingdings" w:char="F0E0"/>
+      </w:r>
+      <w:r>
+        <w:rPr>
+          <w:sz w:val="28"/>
+          <w:szCs w:val="28"/>
+        </w:rPr>
+        <w:t xml:space="preserve"> communication is important</w:t>
+      </w:r>
+    </w:p>
+    <w:p>
+      <w:pPr>
+        <w:pStyle w:val="ListParagraph"/>
+        <w:numPr>
+          <w:ilvl w:val="1"/>
+          <w:numId w:val="1"/>
+        </w:numPr>
+        <w:rPr>
+          <w:sz w:val="28"/>
+          <w:szCs w:val="28"/>
+          <w:u w:val="single"/>
+        </w:rPr>
+      </w:pPr>
+      <w:r>
+        <w:rPr>
+          <w:b/>
+          <w:bCs/>
+          <w:sz w:val="28"/>
+          <w:szCs w:val="28"/>
+        </w:rPr>
+        <w:t xml:space="preserve">Key: the most important thing in each section </w:t>
+      </w:r>
+      <w:r>
+        <w:rPr>
+          <w:b/>
+          <w:bCs/>
+          <w:sz w:val="28"/>
+          <w:szCs w:val="28"/>
+          <w:u w:val="single"/>
+        </w:rPr>
+        <w:t>are going to be listed first</w:t>
+      </w:r>
+    </w:p>
+    <w:p>
+      <w:pPr>
+        <w:pStyle w:val="ListParagraph"/>
+        <w:numPr>
+          <w:ilvl w:val="1"/>
+          <w:numId w:val="1"/>
+        </w:numPr>
+        <w:rPr>
+          <w:sz w:val="28"/>
+          <w:szCs w:val="28"/>
+        </w:rPr>
+      </w:pPr>
+      <w:r>
+        <w:rPr>
+          <w:b/>
+          <w:bCs/>
+          <w:sz w:val="28"/>
+          <w:szCs w:val="28"/>
+        </w:rPr>
+        <w:lastRenderedPageBreak/>
+        <w:t xml:space="preserve">Key: </w:t>
+      </w:r>
+      <w:r>
+        <w:rPr>
+          <w:sz w:val="28"/>
+          <w:szCs w:val="28"/>
+        </w:rPr>
+        <w:t>is you being prepared to talk about if you are the fit</w:t>
       </w:r>
     </w:p>
     <w:sectPr>

</xml_diff>

<commit_message>
feat: Add progress #81 'Interview Preparation'
</commit_message>
<xml_diff>
--- a/big-interview/interview_notes.docx
+++ b/big-interview/interview_notes.docx
@@ -135,12 +135,37 @@
           <w:szCs w:val="28"/>
         </w:rPr>
       </w:pPr>
-      <w:r>
-        <w:rPr>
-          <w:sz w:val="28"/>
-          <w:szCs w:val="28"/>
-        </w:rPr>
-        <w:t xml:space="preserve">Swarmy, awkard </w:t>
+      <w:proofErr w:type="spellStart"/>
+      <w:r>
+        <w:rPr>
+          <w:sz w:val="28"/>
+          <w:szCs w:val="28"/>
+        </w:rPr>
+        <w:t>Swarmy</w:t>
+      </w:r>
+      <w:proofErr w:type="spellEnd"/>
+      <w:r>
+        <w:rPr>
+          <w:sz w:val="28"/>
+          <w:szCs w:val="28"/>
+        </w:rPr>
+        <w:t xml:space="preserve">, </w:t>
+      </w:r>
+      <w:proofErr w:type="spellStart"/>
+      <w:r>
+        <w:rPr>
+          <w:sz w:val="28"/>
+          <w:szCs w:val="28"/>
+        </w:rPr>
+        <w:t>awkard</w:t>
+      </w:r>
+      <w:proofErr w:type="spellEnd"/>
+      <w:r>
+        <w:rPr>
+          <w:sz w:val="28"/>
+          <w:szCs w:val="28"/>
+        </w:rPr>
+        <w:t xml:space="preserve"> </w:t>
       </w:r>
       <w:r>
         <w:rPr>
@@ -469,12 +494,21 @@
           <w:szCs w:val="28"/>
         </w:rPr>
       </w:pPr>
-      <w:r>
-        <w:rPr>
-          <w:sz w:val="28"/>
-          <w:szCs w:val="28"/>
-        </w:rPr>
-        <w:t xml:space="preserve">E.g arriving late, </w:t>
+      <w:proofErr w:type="spellStart"/>
+      <w:r>
+        <w:rPr>
+          <w:sz w:val="28"/>
+          <w:szCs w:val="28"/>
+        </w:rPr>
+        <w:t>E.g</w:t>
+      </w:r>
+      <w:proofErr w:type="spellEnd"/>
+      <w:r>
+        <w:rPr>
+          <w:sz w:val="28"/>
+          <w:szCs w:val="28"/>
+        </w:rPr>
+        <w:t xml:space="preserve"> arriving late, </w:t>
       </w:r>
     </w:p>
     <w:p>
@@ -513,12 +547,21 @@
           <w:szCs w:val="28"/>
         </w:rPr>
       </w:pPr>
-      <w:r>
-        <w:rPr>
-          <w:sz w:val="28"/>
-          <w:szCs w:val="28"/>
-        </w:rPr>
-        <w:t xml:space="preserve">how you dress, </w:t>
+      <w:proofErr w:type="spellStart"/>
+      <w:r>
+        <w:rPr>
+          <w:sz w:val="28"/>
+          <w:szCs w:val="28"/>
+        </w:rPr>
+        <w:t>how</w:t>
+      </w:r>
+      <w:proofErr w:type="spellEnd"/>
+      <w:r>
+        <w:rPr>
+          <w:sz w:val="28"/>
+          <w:szCs w:val="28"/>
+        </w:rPr>
+        <w:t xml:space="preserve"> you dress, </w:t>
       </w:r>
     </w:p>
     <w:p>
@@ -744,12 +787,21 @@
           <w:szCs w:val="28"/>
         </w:rPr>
       </w:pPr>
-      <w:r>
-        <w:rPr>
-          <w:sz w:val="28"/>
-          <w:szCs w:val="28"/>
-        </w:rPr>
-        <w:t>Doging questions</w:t>
+      <w:proofErr w:type="spellStart"/>
+      <w:r>
+        <w:rPr>
+          <w:sz w:val="28"/>
+          <w:szCs w:val="28"/>
+        </w:rPr>
+        <w:t>Doging</w:t>
+      </w:r>
+      <w:proofErr w:type="spellEnd"/>
+      <w:r>
+        <w:rPr>
+          <w:sz w:val="28"/>
+          <w:szCs w:val="28"/>
+        </w:rPr>
+        <w:t xml:space="preserve"> questions</w:t>
       </w:r>
     </w:p>
     <w:p>
@@ -819,8 +871,19 @@
           <w:sz w:val="28"/>
           <w:szCs w:val="28"/>
         </w:rPr>
-        <w:t>Don’t ever badmouth your former employer, manager or even your coworker</w:t>
-      </w:r>
+        <w:t xml:space="preserve">Don’t ever badmouth your former employer, manager or even your </w:t>
+      </w:r>
+      <w:proofErr w:type="spellStart"/>
+      <w:r>
+        <w:rPr>
+          <w:b/>
+          <w:bCs/>
+          <w:sz w:val="28"/>
+          <w:szCs w:val="28"/>
+        </w:rPr>
+        <w:t>coworker</w:t>
+      </w:r>
+      <w:proofErr w:type="spellEnd"/>
     </w:p>
     <w:p>
       <w:pPr>
@@ -1005,8 +1068,19 @@
           <w:sz w:val="28"/>
           <w:szCs w:val="28"/>
         </w:rPr>
-        <w:t>The phone interview</w:t>
-      </w:r>
+        <w:t xml:space="preserve">The phone </w:t>
+      </w:r>
+      <w:proofErr w:type="gramStart"/>
+      <w:r>
+        <w:rPr>
+          <w:b/>
+          <w:bCs/>
+          <w:sz w:val="28"/>
+          <w:szCs w:val="28"/>
+        </w:rPr>
+        <w:t>interview</w:t>
+      </w:r>
+      <w:proofErr w:type="gramEnd"/>
     </w:p>
     <w:p>
       <w:pPr>
@@ -1167,7 +1241,29 @@
           <w:szCs w:val="28"/>
           <w:u w:val="single"/>
         </w:rPr>
-        <w:t>This is the reason why sales people always want in-person meeting</w:t>
+        <w:t xml:space="preserve">This is the reason why </w:t>
+      </w:r>
+      <w:proofErr w:type="gramStart"/>
+      <w:r>
+        <w:rPr>
+          <w:b/>
+          <w:bCs/>
+          <w:sz w:val="28"/>
+          <w:szCs w:val="28"/>
+          <w:u w:val="single"/>
+        </w:rPr>
+        <w:t>sales people</w:t>
+      </w:r>
+      <w:proofErr w:type="gramEnd"/>
+      <w:r>
+        <w:rPr>
+          <w:b/>
+          <w:bCs/>
+          <w:sz w:val="28"/>
+          <w:szCs w:val="28"/>
+          <w:u w:val="single"/>
+        </w:rPr>
+        <w:t xml:space="preserve"> always want in-person meeting</w:t>
       </w:r>
     </w:p>
     <w:p>
@@ -1458,7 +1554,39 @@
           <w:sz w:val="28"/>
           <w:szCs w:val="28"/>
         </w:rPr>
-        <w:t>“Umns” and “Uhs”</w:t>
+        <w:t>“</w:t>
+      </w:r>
+      <w:proofErr w:type="spellStart"/>
+      <w:r>
+        <w:rPr>
+          <w:sz w:val="28"/>
+          <w:szCs w:val="28"/>
+        </w:rPr>
+        <w:t>Umns</w:t>
+      </w:r>
+      <w:proofErr w:type="spellEnd"/>
+      <w:r>
+        <w:rPr>
+          <w:sz w:val="28"/>
+          <w:szCs w:val="28"/>
+        </w:rPr>
+        <w:t>” and “</w:t>
+      </w:r>
+      <w:proofErr w:type="spellStart"/>
+      <w:r>
+        <w:rPr>
+          <w:sz w:val="28"/>
+          <w:szCs w:val="28"/>
+        </w:rPr>
+        <w:t>Uhs</w:t>
+      </w:r>
+      <w:proofErr w:type="spellEnd"/>
+      <w:r>
+        <w:rPr>
+          <w:sz w:val="28"/>
+          <w:szCs w:val="28"/>
+        </w:rPr>
+        <w:t>”</w:t>
       </w:r>
     </w:p>
     <w:p>
@@ -1482,8 +1610,19 @@
           <w:sz w:val="28"/>
           <w:szCs w:val="28"/>
         </w:rPr>
-        <w:t>The video interview</w:t>
-      </w:r>
+        <w:t xml:space="preserve">The video </w:t>
+      </w:r>
+      <w:proofErr w:type="gramStart"/>
+      <w:r>
+        <w:rPr>
+          <w:b/>
+          <w:bCs/>
+          <w:sz w:val="28"/>
+          <w:szCs w:val="28"/>
+        </w:rPr>
+        <w:t>interview</w:t>
+      </w:r>
+      <w:proofErr w:type="gramEnd"/>
     </w:p>
     <w:p>
       <w:pPr>
@@ -1572,8 +1711,19 @@
           <w:sz w:val="28"/>
           <w:szCs w:val="28"/>
         </w:rPr>
-        <w:t>The panel interview</w:t>
-      </w:r>
+        <w:t xml:space="preserve">The panel </w:t>
+      </w:r>
+      <w:proofErr w:type="gramStart"/>
+      <w:r>
+        <w:rPr>
+          <w:b/>
+          <w:bCs/>
+          <w:sz w:val="28"/>
+          <w:szCs w:val="28"/>
+        </w:rPr>
+        <w:t>interview</w:t>
+      </w:r>
+      <w:proofErr w:type="gramEnd"/>
     </w:p>
     <w:p>
       <w:pPr>
@@ -1611,8 +1761,19 @@
           <w:sz w:val="28"/>
           <w:szCs w:val="28"/>
         </w:rPr>
-        <w:t>The group interview</w:t>
-      </w:r>
+        <w:t xml:space="preserve">The group </w:t>
+      </w:r>
+      <w:proofErr w:type="gramStart"/>
+      <w:r>
+        <w:rPr>
+          <w:b/>
+          <w:bCs/>
+          <w:sz w:val="28"/>
+          <w:szCs w:val="28"/>
+        </w:rPr>
+        <w:t>interview</w:t>
+      </w:r>
+      <w:proofErr w:type="gramEnd"/>
     </w:p>
     <w:p>
       <w:pPr>
@@ -1927,8 +2088,17 @@
           <w:sz w:val="28"/>
           <w:szCs w:val="28"/>
         </w:rPr>
-        <w:t>Is the primary decision maker on who gets hired</w:t>
-      </w:r>
+        <w:t xml:space="preserve">Is the primary decision maker on who gets </w:t>
+      </w:r>
+      <w:proofErr w:type="gramStart"/>
+      <w:r>
+        <w:rPr>
+          <w:sz w:val="28"/>
+          <w:szCs w:val="28"/>
+        </w:rPr>
+        <w:t>hired</w:t>
+      </w:r>
+      <w:proofErr w:type="gramEnd"/>
     </w:p>
     <w:p>
       <w:pPr>
@@ -2623,7 +2793,23 @@
           <w:sz w:val="28"/>
           <w:szCs w:val="28"/>
         </w:rPr>
-        <w:t>Mastering nonvebal communication</w:t>
+        <w:t xml:space="preserve">Mastering </w:t>
+      </w:r>
+      <w:proofErr w:type="spellStart"/>
+      <w:r>
+        <w:rPr>
+          <w:sz w:val="28"/>
+          <w:szCs w:val="28"/>
+        </w:rPr>
+        <w:t>nonvebal</w:t>
+      </w:r>
+      <w:proofErr w:type="spellEnd"/>
+      <w:r>
+        <w:rPr>
+          <w:sz w:val="28"/>
+          <w:szCs w:val="28"/>
+        </w:rPr>
+        <w:t xml:space="preserve"> communication</w:t>
       </w:r>
     </w:p>
     <w:p>
@@ -2823,7 +3009,23 @@
           <w:sz w:val="28"/>
           <w:szCs w:val="28"/>
         </w:rPr>
-        <w:t xml:space="preserve">Look staright </w:t>
+        <w:t xml:space="preserve">Look </w:t>
+      </w:r>
+      <w:proofErr w:type="spellStart"/>
+      <w:r>
+        <w:rPr>
+          <w:sz w:val="28"/>
+          <w:szCs w:val="28"/>
+        </w:rPr>
+        <w:t>staright</w:t>
+      </w:r>
+      <w:proofErr w:type="spellEnd"/>
+      <w:r>
+        <w:rPr>
+          <w:sz w:val="28"/>
+          <w:szCs w:val="28"/>
+        </w:rPr>
+        <w:t xml:space="preserve"> </w:t>
       </w:r>
       <w:r>
         <w:rPr>
@@ -3229,7 +3431,23 @@
           <w:sz w:val="28"/>
           <w:szCs w:val="28"/>
         </w:rPr>
-        <w:t>Ums, uhs, like, okay</w:t>
+        <w:t xml:space="preserve">Ums, </w:t>
+      </w:r>
+      <w:proofErr w:type="spellStart"/>
+      <w:r>
+        <w:rPr>
+          <w:sz w:val="28"/>
+          <w:szCs w:val="28"/>
+        </w:rPr>
+        <w:t>uhs</w:t>
+      </w:r>
+      <w:proofErr w:type="spellEnd"/>
+      <w:r>
+        <w:rPr>
+          <w:sz w:val="28"/>
+          <w:szCs w:val="28"/>
+        </w:rPr>
+        <w:t>, like, okay</w:t>
       </w:r>
     </w:p>
     <w:p>
@@ -3300,12 +3518,21 @@
           <w:szCs w:val="28"/>
         </w:rPr>
       </w:pPr>
-      <w:r>
-        <w:rPr>
-          <w:sz w:val="28"/>
-          <w:szCs w:val="28"/>
-        </w:rPr>
-        <w:t>Smile make you look m</w:t>
+      <w:proofErr w:type="gramStart"/>
+      <w:r>
+        <w:rPr>
+          <w:sz w:val="28"/>
+          <w:szCs w:val="28"/>
+        </w:rPr>
+        <w:t>Smile</w:t>
+      </w:r>
+      <w:proofErr w:type="gramEnd"/>
+      <w:r>
+        <w:rPr>
+          <w:sz w:val="28"/>
+          <w:szCs w:val="28"/>
+        </w:rPr>
+        <w:t xml:space="preserve"> make you look m</w:t>
       </w:r>
     </w:p>
     <w:p>
@@ -3746,10 +3973,75 @@
     </w:p>
     <w:p>
       <w:pPr>
+        <w:rPr>
+          <w:sz w:val="28"/>
+          <w:szCs w:val="28"/>
+        </w:rPr>
+      </w:pPr>
+    </w:p>
+    <w:p>
+      <w:pPr>
+        <w:rPr>
+          <w:sz w:val="28"/>
+          <w:szCs w:val="28"/>
+        </w:rPr>
+      </w:pPr>
+    </w:p>
+    <w:p>
+      <w:pPr>
+        <w:rPr>
+          <w:sz w:val="28"/>
+          <w:szCs w:val="28"/>
+        </w:rPr>
+      </w:pPr>
+    </w:p>
+    <w:p>
+      <w:pPr>
+        <w:rPr>
+          <w:sz w:val="28"/>
+          <w:szCs w:val="28"/>
+        </w:rPr>
+      </w:pPr>
+    </w:p>
+    <w:p>
+      <w:pPr>
+        <w:rPr>
+          <w:sz w:val="28"/>
+          <w:szCs w:val="28"/>
+        </w:rPr>
+      </w:pPr>
+    </w:p>
+    <w:p>
+      <w:pPr>
+        <w:rPr>
+          <w:sz w:val="28"/>
+          <w:szCs w:val="28"/>
+        </w:rPr>
+      </w:pPr>
+    </w:p>
+    <w:p>
+      <w:pPr>
+        <w:rPr>
+          <w:sz w:val="28"/>
+          <w:szCs w:val="28"/>
+        </w:rPr>
+      </w:pPr>
+      <w:r>
+        <w:rPr>
+          <w:sz w:val="28"/>
+          <w:szCs w:val="28"/>
+        </w:rPr>
+        <w:lastRenderedPageBreak/>
+        <w:tab/>
+        <w:t>Step 1: Identify components</w:t>
+      </w:r>
+    </w:p>
+    <w:p>
+      <w:pPr>
         <w:pStyle w:val="ListParagraph"/>
         <w:numPr>
-          <w:ilvl w:val="1"/>
-          <w:numId w:val="1"/>
+          <w:ilvl w:val="0"/>
+          <w:numId w:val="5"/>
         </w:numPr>
         <w:rPr>
           <w:sz w:val="28"/>
@@ -3768,8 +4060,8 @@
       <w:pPr>
         <w:pStyle w:val="ListParagraph"/>
         <w:numPr>
-          <w:ilvl w:val="1"/>
-          <w:numId w:val="1"/>
+          <w:ilvl w:val="0"/>
+          <w:numId w:val="5"/>
         </w:numPr>
         <w:rPr>
           <w:sz w:val="28"/>
@@ -3823,8 +4115,8 @@
       <w:pPr>
         <w:pStyle w:val="ListParagraph"/>
         <w:numPr>
-          <w:ilvl w:val="1"/>
-          <w:numId w:val="1"/>
+          <w:ilvl w:val="0"/>
+          <w:numId w:val="5"/>
         </w:numPr>
         <w:rPr>
           <w:sz w:val="28"/>
@@ -3841,6 +4133,7 @@
         </w:rPr>
         <w:t xml:space="preserve">Key: the most important thing in each section </w:t>
       </w:r>
+      <w:proofErr w:type="gramStart"/>
       <w:r>
         <w:rPr>
           <w:b/>
@@ -3849,15 +4142,26 @@
           <w:szCs w:val="28"/>
           <w:u w:val="single"/>
         </w:rPr>
-        <w:t>are going to be listed first</w:t>
+        <w:t>are</w:t>
+      </w:r>
+      <w:proofErr w:type="gramEnd"/>
+      <w:r>
+        <w:rPr>
+          <w:b/>
+          <w:bCs/>
+          <w:sz w:val="28"/>
+          <w:szCs w:val="28"/>
+          <w:u w:val="single"/>
+        </w:rPr>
+        <w:t xml:space="preserve"> going to be listed first</w:t>
       </w:r>
     </w:p>
     <w:p>
       <w:pPr>
         <w:pStyle w:val="ListParagraph"/>
         <w:numPr>
-          <w:ilvl w:val="1"/>
-          <w:numId w:val="1"/>
+          <w:ilvl w:val="0"/>
+          <w:numId w:val="5"/>
         </w:numPr>
         <w:rPr>
           <w:sz w:val="28"/>
@@ -3871,7 +4175,6 @@
           <w:sz w:val="28"/>
           <w:szCs w:val="28"/>
         </w:rPr>
-        <w:lastRenderedPageBreak/>
         <w:t xml:space="preserve">Key: </w:t>
       </w:r>
       <w:r>
@@ -3976,6 +4279,7 @@
                       <w:rFonts w:ascii="Times New Roman" w:hAnsi="Times New Roman"/>
                     </w:rPr>
                   </w:pPr>
+                  <w:proofErr w:type="gramStart"/>
                   <w:r>
                     <w:rPr>
                       <w:rStyle w:val="HTMLCode"/>
@@ -3989,6 +4293,7 @@
                     </w:rPr>
                     <w:t>styled-components</w:t>
                   </w:r>
+                  <w:proofErr w:type="gramEnd"/>
                   <w:r>
                     <w:rPr>
                       <w:highlight w:val="yellow"/>
@@ -4014,6 +4319,7 @@
                     </w:rPr>
                     <w:t> </w:t>
                   </w:r>
+                  <w:proofErr w:type="spellStart"/>
                   <w:r>
                     <w:rPr>
                       <w:rStyle w:val="HTMLCode"/>
@@ -4027,6 +4333,7 @@
                     </w:rPr>
                     <w:t>GraphQL</w:t>
                   </w:r>
+                  <w:proofErr w:type="spellEnd"/>
                   <w:r>
                     <w:rPr>
                       <w:highlight w:val="yellow"/>
@@ -4112,6 +4419,7 @@
                 <w:spacing w:val="-2"/>
               </w:rPr>
             </w:pPr>
+            <w:proofErr w:type="spellStart"/>
             <w:r>
               <w:rPr>
                 <w:rFonts w:ascii="Batang" w:eastAsia="Batang" w:hAnsi="Batang" w:cs="Batang" w:hint="eastAsia"/>
@@ -4119,6 +4427,7 @@
               </w:rPr>
               <w:t>트릿지는</w:t>
             </w:r>
+            <w:proofErr w:type="spellEnd"/>
             <w:r>
               <w:rPr>
                 <w:rFonts w:ascii="Helvetica Neue" w:hAnsi="Helvetica Neue"/>
@@ -4490,6 +4799,7 @@
               </w:rPr>
               <w:t> Google”</w:t>
             </w:r>
+            <w:proofErr w:type="spellStart"/>
             <w:r>
               <w:rPr>
                 <w:rFonts w:ascii="Batang" w:eastAsia="Batang" w:hAnsi="Batang" w:cs="Batang" w:hint="eastAsia"/>
@@ -4497,6 +4807,7 @@
               </w:rPr>
               <w:t>로서</w:t>
             </w:r>
+            <w:proofErr w:type="spellEnd"/>
             <w:r>
               <w:rPr>
                 <w:rFonts w:ascii="Helvetica Neue" w:hAnsi="Helvetica Neue"/>
@@ -4644,6 +4955,7 @@
               </w:rPr>
               <w:t>(equilibrium)</w:t>
             </w:r>
+            <w:proofErr w:type="spellStart"/>
             <w:r>
               <w:rPr>
                 <w:rFonts w:ascii="Batang" w:eastAsia="Batang" w:hAnsi="Batang" w:cs="Batang" w:hint="eastAsia"/>
@@ -4651,6 +4963,7 @@
               </w:rPr>
               <w:t>를</w:t>
             </w:r>
+            <w:proofErr w:type="spellEnd"/>
             <w:r>
               <w:rPr>
                 <w:rFonts w:ascii="Helvetica Neue" w:hAnsi="Helvetica Neue"/>
@@ -4978,7 +5291,23 @@
                 <w:rFonts w:ascii="Helvetica Neue" w:hAnsi="Helvetica Neue"/>
                 <w:spacing w:val="-2"/>
               </w:rPr>
-              <w:t> Activant Capital</w:t>
+              <w:t> </w:t>
+            </w:r>
+            <w:proofErr w:type="spellStart"/>
+            <w:r>
+              <w:rPr>
+                <w:rFonts w:ascii="Helvetica Neue" w:hAnsi="Helvetica Neue"/>
+                <w:spacing w:val="-2"/>
+              </w:rPr>
+              <w:t>Activant</w:t>
+            </w:r>
+            <w:proofErr w:type="spellEnd"/>
+            <w:r>
+              <w:rPr>
+                <w:rFonts w:ascii="Helvetica Neue" w:hAnsi="Helvetica Neue"/>
+                <w:spacing w:val="-2"/>
+              </w:rPr>
+              <w:t> Capital</w:t>
             </w:r>
             <w:r>
               <w:rPr>
@@ -5206,6 +5535,7 @@
               </w:rPr>
               <w:t> </w:t>
             </w:r>
+            <w:proofErr w:type="spellStart"/>
             <w:r>
               <w:rPr>
                 <w:rFonts w:ascii="Batang" w:eastAsia="Batang" w:hAnsi="Batang" w:cs="Batang" w:hint="eastAsia"/>
@@ -5213,6 +5543,7 @@
               </w:rPr>
               <w:t>트릿지의</w:t>
             </w:r>
+            <w:proofErr w:type="spellEnd"/>
             <w:r>
               <w:rPr>
                 <w:rFonts w:ascii="Helvetica Neue" w:hAnsi="Helvetica Neue"/>
@@ -5612,6 +5943,7 @@
               </w:rPr>
               <w:t>. </w:t>
             </w:r>
+            <w:proofErr w:type="spellStart"/>
             <w:r>
               <w:rPr>
                 <w:rFonts w:ascii="Batang" w:eastAsia="Batang" w:hAnsi="Batang" w:cs="Batang" w:hint="eastAsia"/>
@@ -5619,6 +5951,7 @@
               </w:rPr>
               <w:t>트릿지의</w:t>
             </w:r>
+            <w:proofErr w:type="spellEnd"/>
             <w:r>
               <w:rPr>
                 <w:rFonts w:ascii="Helvetica Neue" w:hAnsi="Helvetica Neue"/>
@@ -5711,6 +6044,7 @@
               </w:rPr>
               <w:t> </w:t>
             </w:r>
+            <w:proofErr w:type="spellStart"/>
             <w:r>
               <w:rPr>
                 <w:rFonts w:ascii="Batang" w:eastAsia="Batang" w:hAnsi="Batang" w:cs="Batang" w:hint="eastAsia"/>
@@ -5726,6 +6060,7 @@
               </w:rPr>
               <w:t>과</w:t>
             </w:r>
+            <w:proofErr w:type="spellEnd"/>
             <w:r>
               <w:rPr>
                 <w:rFonts w:ascii="Helvetica Neue" w:hAnsi="Helvetica Neue"/>
@@ -5763,6 +6098,7 @@
               </w:rPr>
               <w:t> </w:t>
             </w:r>
+            <w:proofErr w:type="spellStart"/>
             <w:r>
               <w:rPr>
                 <w:rFonts w:ascii="Batang" w:eastAsia="Batang" w:hAnsi="Batang" w:cs="Batang" w:hint="eastAsia"/>
@@ -5771,6 +6107,7 @@
               </w:rPr>
               <w:t>효과성</w:t>
             </w:r>
+            <w:proofErr w:type="spellEnd"/>
             <w:r>
               <w:rPr>
                 <w:rFonts w:ascii="Helvetica Neue" w:hAnsi="Helvetica Neue"/>
@@ -6118,6 +6455,7 @@
               </w:rPr>
               <w:t>, </w:t>
             </w:r>
+            <w:proofErr w:type="spellStart"/>
             <w:r>
               <w:rPr>
                 <w:rFonts w:ascii="Batang" w:eastAsia="Batang" w:hAnsi="Batang" w:cs="Batang" w:hint="eastAsia"/>
@@ -6125,6 +6463,7 @@
               </w:rPr>
               <w:t>트릿지는</w:t>
             </w:r>
+            <w:proofErr w:type="spellEnd"/>
             <w:r>
               <w:rPr>
                 <w:rFonts w:ascii="Helvetica Neue" w:hAnsi="Helvetica Neue"/>
@@ -6241,6 +6580,7 @@
                 <w:spacing w:val="-2"/>
               </w:rPr>
             </w:pPr>
+            <w:proofErr w:type="spellStart"/>
             <w:r>
               <w:rPr>
                 <w:rFonts w:ascii="Batang" w:eastAsia="Batang" w:hAnsi="Batang" w:cs="Batang" w:hint="eastAsia"/>
@@ -6248,6 +6588,7 @@
               </w:rPr>
               <w:t>트릿지</w:t>
             </w:r>
+            <w:proofErr w:type="spellEnd"/>
             <w:r>
               <w:rPr>
                 <w:rFonts w:ascii="Helvetica Neue" w:hAnsi="Helvetica Neue"/>
@@ -6634,6 +6975,7 @@
               </w:rPr>
               <w:t> </w:t>
             </w:r>
+            <w:proofErr w:type="spellStart"/>
             <w:r>
               <w:rPr>
                 <w:rFonts w:ascii="Batang" w:eastAsia="Batang" w:hAnsi="Batang" w:cs="Batang" w:hint="eastAsia"/>
@@ -6641,6 +6983,7 @@
               </w:rPr>
               <w:t>하는만큼</w:t>
             </w:r>
+            <w:proofErr w:type="spellEnd"/>
             <w:r>
               <w:rPr>
                 <w:rFonts w:ascii="Helvetica Neue" w:hAnsi="Helvetica Neue"/>
@@ -6752,6 +7095,13 @@
                 <w:spacing w:val="-2"/>
               </w:rPr>
               <w:br/>
+            </w:r>
+            <w:r>
+              <w:rPr>
+                <w:rFonts w:ascii="Helvetica Neue" w:hAnsi="Helvetica Neue"/>
+                <w:spacing w:val="-2"/>
+              </w:rPr>
+              <w:lastRenderedPageBreak/>
               <w:t>- Data Engineering: </w:t>
             </w:r>
             <w:r>
@@ -7006,6 +7356,7 @@
               </w:rPr>
               <w:t> “Intelligence UX”</w:t>
             </w:r>
+            <w:proofErr w:type="spellStart"/>
             <w:r>
               <w:rPr>
                 <w:rFonts w:ascii="Batang" w:eastAsia="Batang" w:hAnsi="Batang" w:cs="Batang" w:hint="eastAsia"/>
@@ -7013,6 +7364,7 @@
               </w:rPr>
               <w:t>를</w:t>
             </w:r>
+            <w:proofErr w:type="spellEnd"/>
             <w:r>
               <w:rPr>
                 <w:rFonts w:ascii="Helvetica Neue" w:hAnsi="Helvetica Neue"/>
@@ -7096,7 +7448,23 @@
                 <w:rFonts w:ascii="Helvetica Neue" w:hAnsi="Helvetica Neue"/>
                 <w:spacing w:val="-2"/>
               </w:rPr>
-              <w:t> “Tridge Messenger App”</w:t>
+              <w:t> “</w:t>
+            </w:r>
+            <w:proofErr w:type="spellStart"/>
+            <w:r>
+              <w:rPr>
+                <w:rFonts w:ascii="Helvetica Neue" w:hAnsi="Helvetica Neue"/>
+                <w:spacing w:val="-2"/>
+              </w:rPr>
+              <w:t>Tridge</w:t>
+            </w:r>
+            <w:proofErr w:type="spellEnd"/>
+            <w:r>
+              <w:rPr>
+                <w:rFonts w:ascii="Helvetica Neue" w:hAnsi="Helvetica Neue"/>
+                <w:spacing w:val="-2"/>
+              </w:rPr>
+              <w:t> Messenger App”</w:t>
             </w:r>
             <w:r>
               <w:rPr>
@@ -7344,6 +7712,7 @@
               </w:rPr>
               <w:t> SEO</w:t>
             </w:r>
+            <w:proofErr w:type="spellStart"/>
             <w:r>
               <w:rPr>
                 <w:rFonts w:ascii="Batang" w:eastAsia="Batang" w:hAnsi="Batang" w:cs="Batang" w:hint="eastAsia"/>
@@ -7351,6 +7720,7 @@
               </w:rPr>
               <w:t>를</w:t>
             </w:r>
+            <w:proofErr w:type="spellEnd"/>
             <w:r>
               <w:rPr>
                 <w:rFonts w:ascii="Helvetica Neue" w:hAnsi="Helvetica Neue"/>
@@ -7476,13 +7846,6 @@
                 <w:spacing w:val="-2"/>
               </w:rPr>
               <w:br/>
-            </w:r>
-            <w:r>
-              <w:rPr>
-                <w:rFonts w:ascii="Helvetica Neue" w:hAnsi="Helvetica Neue"/>
-                <w:spacing w:val="-2"/>
-              </w:rPr>
-              <w:lastRenderedPageBreak/>
               <w:t>- API Ecosystem: </w:t>
             </w:r>
             <w:r>
@@ -7569,6 +7932,7 @@
               </w:rPr>
               <w:t> API</w:t>
             </w:r>
+            <w:proofErr w:type="spellStart"/>
             <w:r>
               <w:rPr>
                 <w:rFonts w:ascii="Batang" w:eastAsia="Batang" w:hAnsi="Batang" w:cs="Batang" w:hint="eastAsia"/>
@@ -7576,6 +7940,7 @@
               </w:rPr>
               <w:t>를</w:t>
             </w:r>
+            <w:proofErr w:type="spellEnd"/>
             <w:r>
               <w:rPr>
                 <w:rFonts w:ascii="Helvetica Neue" w:hAnsi="Helvetica Neue"/>
@@ -7718,6 +8083,7 @@
                 <w:spacing w:val="-2"/>
               </w:rPr>
             </w:pPr>
+            <w:proofErr w:type="spellStart"/>
             <w:r>
               <w:rPr>
                 <w:rFonts w:ascii="Batang" w:eastAsia="Batang" w:hAnsi="Batang" w:cs="Batang" w:hint="eastAsia"/>
@@ -7725,6 +8091,7 @@
               </w:rPr>
               <w:t>트릿지의</w:t>
             </w:r>
+            <w:proofErr w:type="spellEnd"/>
             <w:r>
               <w:rPr>
                 <w:rFonts w:ascii="Helvetica Neue" w:hAnsi="Helvetica Neue"/>
@@ -7774,6 +8141,7 @@
               </w:rPr>
               <w:t> </w:t>
             </w:r>
+            <w:proofErr w:type="spellStart"/>
             <w:r>
               <w:rPr>
                 <w:rFonts w:ascii="Batang" w:eastAsia="Batang" w:hAnsi="Batang" w:cs="Batang" w:hint="eastAsia"/>
@@ -7781,6 +8149,7 @@
               </w:rPr>
               <w:t>완성자</w:t>
             </w:r>
+            <w:proofErr w:type="spellEnd"/>
             <w:r>
               <w:rPr>
                 <w:rFonts w:ascii="Helvetica Neue" w:hAnsi="Helvetica Neue"/>
@@ -7788,6 +8157,7 @@
               </w:rPr>
               <w:t>”</w:t>
             </w:r>
+            <w:proofErr w:type="spellStart"/>
             <w:r>
               <w:rPr>
                 <w:rFonts w:ascii="Batang" w:eastAsia="Batang" w:hAnsi="Batang" w:cs="Batang" w:hint="eastAsia"/>
@@ -7795,6 +8165,7 @@
               </w:rPr>
               <w:t>로서</w:t>
             </w:r>
+            <w:proofErr w:type="spellEnd"/>
             <w:r>
               <w:rPr>
                 <w:rFonts w:ascii="Helvetica Neue" w:hAnsi="Helvetica Neue"/>
@@ -7930,6 +8301,7 @@
               </w:rPr>
               <w:t> </w:t>
             </w:r>
+            <w:proofErr w:type="spellStart"/>
             <w:r>
               <w:rPr>
                 <w:rFonts w:ascii="Batang" w:eastAsia="Batang" w:hAnsi="Batang" w:cs="Batang" w:hint="eastAsia"/>
@@ -7937,6 +8309,7 @@
               </w:rPr>
               <w:t>트릿지</w:t>
             </w:r>
+            <w:proofErr w:type="spellEnd"/>
             <w:r>
               <w:rPr>
                 <w:rFonts w:ascii="Helvetica Neue" w:hAnsi="Helvetica Neue"/>
@@ -8154,6 +8527,7 @@
               </w:rPr>
               <w:t> </w:t>
             </w:r>
+            <w:proofErr w:type="spellStart"/>
             <w:r>
               <w:rPr>
                 <w:rFonts w:ascii="Batang" w:eastAsia="Batang" w:hAnsi="Batang" w:cs="Batang" w:hint="eastAsia"/>
@@ -8162,14 +8536,25 @@
               </w:rPr>
               <w:t>트릿지는</w:t>
             </w:r>
-            <w:r>
-              <w:rPr>
-                <w:rFonts w:ascii="Helvetica Neue" w:hAnsi="Helvetica Neue"/>
-                <w:spacing w:val="-2"/>
-                <w:highlight w:val="yellow"/>
-              </w:rPr>
-              <w:t> GraphQL</w:t>
-            </w:r>
+            <w:proofErr w:type="spellEnd"/>
+            <w:r>
+              <w:rPr>
+                <w:rFonts w:ascii="Helvetica Neue" w:hAnsi="Helvetica Neue"/>
+                <w:spacing w:val="-2"/>
+                <w:highlight w:val="yellow"/>
+              </w:rPr>
+              <w:t> </w:t>
+            </w:r>
+            <w:proofErr w:type="spellStart"/>
+            <w:r>
+              <w:rPr>
+                <w:rFonts w:ascii="Helvetica Neue" w:hAnsi="Helvetica Neue"/>
+                <w:spacing w:val="-2"/>
+                <w:highlight w:val="yellow"/>
+              </w:rPr>
+              <w:t>GraphQL</w:t>
+            </w:r>
+            <w:proofErr w:type="spellEnd"/>
             <w:r>
               <w:rPr>
                 <w:rFonts w:ascii="Batang" w:eastAsia="Batang" w:hAnsi="Batang" w:cs="Batang" w:hint="eastAsia"/>
@@ -8289,6 +8674,7 @@
               </w:rPr>
               <w:t> </w:t>
             </w:r>
+            <w:proofErr w:type="spellStart"/>
             <w:r>
               <w:rPr>
                 <w:rFonts w:ascii="Batang" w:eastAsia="Batang" w:hAnsi="Batang" w:cs="Batang" w:hint="eastAsia"/>
@@ -8296,6 +8682,7 @@
               </w:rPr>
               <w:t>로직이</w:t>
             </w:r>
+            <w:proofErr w:type="spellEnd"/>
             <w:r>
               <w:rPr>
                 <w:rFonts w:ascii="Helvetica Neue" w:hAnsi="Helvetica Neue"/>
@@ -8508,7 +8895,25 @@
                 <w:spacing w:val="-2"/>
                 <w:highlight w:val="yellow"/>
               </w:rPr>
-              <w:t>React, GraphQL, </w:t>
+              <w:t>React, </w:t>
+            </w:r>
+            <w:proofErr w:type="spellStart"/>
+            <w:r>
+              <w:rPr>
+                <w:rFonts w:ascii="Helvetica Neue" w:hAnsi="Helvetica Neue"/>
+                <w:spacing w:val="-2"/>
+                <w:highlight w:val="yellow"/>
+              </w:rPr>
+              <w:t>GraphQL</w:t>
+            </w:r>
+            <w:proofErr w:type="spellEnd"/>
+            <w:r>
+              <w:rPr>
+                <w:rFonts w:ascii="Helvetica Neue" w:hAnsi="Helvetica Neue"/>
+                <w:spacing w:val="-2"/>
+                <w:highlight w:val="yellow"/>
+              </w:rPr>
+              <w:t>, </w:t>
             </w:r>
             <w:r>
               <w:rPr>
@@ -8526,6 +8931,7 @@
               </w:rPr>
               <w:t> styled-components</w:t>
             </w:r>
+            <w:proofErr w:type="spellStart"/>
             <w:r>
               <w:rPr>
                 <w:rFonts w:ascii="Batang" w:eastAsia="Batang" w:hAnsi="Batang" w:cs="Batang" w:hint="eastAsia"/>
@@ -8534,6 +8940,7 @@
               </w:rPr>
               <w:t>를</w:t>
             </w:r>
+            <w:proofErr w:type="spellEnd"/>
             <w:r>
               <w:rPr>
                 <w:rFonts w:ascii="Helvetica Neue" w:hAnsi="Helvetica Neue"/>
@@ -8590,6 +8997,7 @@
               </w:rPr>
               <w:t> </w:t>
             </w:r>
+            <w:proofErr w:type="spellStart"/>
             <w:r>
               <w:rPr>
                 <w:rFonts w:ascii="Batang" w:eastAsia="Batang" w:hAnsi="Batang" w:cs="Batang" w:hint="eastAsia"/>
@@ -8598,6 +9006,7 @@
               </w:rPr>
               <w:t>재사용성이</w:t>
             </w:r>
+            <w:proofErr w:type="spellEnd"/>
             <w:r>
               <w:rPr>
                 <w:rFonts w:ascii="Helvetica Neue" w:hAnsi="Helvetica Neue"/>
@@ -8638,6 +9047,7 @@
               </w:rPr>
               <w:t> UI</w:t>
             </w:r>
+            <w:proofErr w:type="spellStart"/>
             <w:r>
               <w:rPr>
                 <w:rFonts w:ascii="Batang" w:eastAsia="Batang" w:hAnsi="Batang" w:cs="Batang" w:hint="eastAsia"/>
@@ -8646,6 +9056,7 @@
               </w:rPr>
               <w:t>를</w:t>
             </w:r>
+            <w:proofErr w:type="spellEnd"/>
             <w:r>
               <w:rPr>
                 <w:rFonts w:ascii="Helvetica Neue" w:hAnsi="Helvetica Neue"/>
@@ -8765,6 +9176,7 @@
               </w:rPr>
               <w:t> UI</w:t>
             </w:r>
+            <w:proofErr w:type="spellStart"/>
             <w:r>
               <w:rPr>
                 <w:rFonts w:ascii="Batang" w:eastAsia="Batang" w:hAnsi="Batang" w:cs="Batang" w:hint="eastAsia"/>
@@ -8773,6 +9185,7 @@
               </w:rPr>
               <w:t>를</w:t>
             </w:r>
+            <w:proofErr w:type="spellEnd"/>
             <w:r>
               <w:rPr>
                 <w:rFonts w:ascii="Helvetica Neue" w:hAnsi="Helvetica Neue"/>
@@ -8941,6 +9354,7 @@
               </w:rPr>
               <w:t> UI </w:t>
             </w:r>
+            <w:proofErr w:type="spellStart"/>
             <w:r>
               <w:rPr>
                 <w:rFonts w:ascii="Batang" w:eastAsia="Batang" w:hAnsi="Batang" w:cs="Batang" w:hint="eastAsia"/>
@@ -8948,6 +9362,7 @@
               </w:rPr>
               <w:t>반응성을</w:t>
             </w:r>
+            <w:proofErr w:type="spellEnd"/>
             <w:r>
               <w:rPr>
                 <w:rFonts w:ascii="Helvetica Neue" w:hAnsi="Helvetica Neue"/>
@@ -8969,6 +9384,7 @@
               </w:rPr>
               <w:t> SEO</w:t>
             </w:r>
+            <w:proofErr w:type="spellStart"/>
             <w:r>
               <w:rPr>
                 <w:rFonts w:ascii="Batang" w:eastAsia="Batang" w:hAnsi="Batang" w:cs="Batang" w:hint="eastAsia"/>
@@ -8976,6 +9392,7 @@
               </w:rPr>
               <w:t>를</w:t>
             </w:r>
+            <w:proofErr w:type="spellEnd"/>
             <w:r>
               <w:rPr>
                 <w:rFonts w:ascii="Helvetica Neue" w:hAnsi="Helvetica Neue"/>
@@ -9307,6 +9724,7 @@
               </w:rPr>
               <w:t> </w:t>
             </w:r>
+            <w:proofErr w:type="spellStart"/>
             <w:r>
               <w:rPr>
                 <w:rFonts w:ascii="Batang" w:eastAsia="Batang" w:hAnsi="Batang" w:cs="Batang" w:hint="eastAsia"/>
@@ -9314,6 +9732,7 @@
               </w:rPr>
               <w:t>스쿼드를</w:t>
             </w:r>
+            <w:proofErr w:type="spellEnd"/>
             <w:r>
               <w:rPr>
                 <w:rFonts w:ascii="Helvetica Neue" w:hAnsi="Helvetica Neue"/>
@@ -9949,7 +10368,25 @@
                 <w:spacing w:val="-2"/>
                 <w:highlight w:val="yellow"/>
               </w:rPr>
-              <w:t> (Javascript, HTML, CSS </w:t>
+              <w:t> (</w:t>
+            </w:r>
+            <w:proofErr w:type="spellStart"/>
+            <w:r>
+              <w:rPr>
+                <w:rFonts w:ascii="Helvetica Neue" w:hAnsi="Helvetica Neue"/>
+                <w:spacing w:val="-2"/>
+                <w:highlight w:val="yellow"/>
+              </w:rPr>
+              <w:t>Javascript</w:t>
+            </w:r>
+            <w:proofErr w:type="spellEnd"/>
+            <w:r>
+              <w:rPr>
+                <w:rFonts w:ascii="Helvetica Neue" w:hAnsi="Helvetica Neue"/>
+                <w:spacing w:val="-2"/>
+                <w:highlight w:val="yellow"/>
+              </w:rPr>
+              <w:t>, HTML, CSS </w:t>
             </w:r>
             <w:r>
               <w:rPr>
@@ -10143,6 +10580,7 @@
               </w:rPr>
               <w:t>”</w:t>
             </w:r>
+            <w:proofErr w:type="spellStart"/>
             <w:r>
               <w:rPr>
                 <w:rFonts w:ascii="Batang" w:eastAsia="Batang" w:hAnsi="Batang" w:cs="Batang" w:hint="eastAsia"/>
@@ -10150,6 +10588,7 @@
               </w:rPr>
               <w:t>를</w:t>
             </w:r>
+            <w:proofErr w:type="spellEnd"/>
             <w:r>
               <w:rPr>
                 <w:rFonts w:ascii="Helvetica Neue" w:hAnsi="Helvetica Neue"/>
@@ -10394,6 +10833,7 @@
                 <w:sz w:val="24"/>
                 <w:szCs w:val="24"/>
               </w:rPr>
+              <w:lastRenderedPageBreak/>
               <w:t>우대</w:t>
             </w:r>
             <w:r>
@@ -10428,12 +10868,39 @@
                 <w:rFonts w:ascii="Helvetica Neue" w:hAnsi="Helvetica Neue"/>
                 <w:spacing w:val="-2"/>
               </w:rPr>
-              <w:t>- React, GraphQL, </w:t>
-            </w:r>
-            <w:r>
-              <w:rPr>
-                <w:rFonts w:ascii="Batang" w:eastAsia="Batang" w:hAnsi="Batang" w:cs="Batang" w:hint="eastAsia"/>
-                <w:spacing w:val="-2"/>
+              <w:t>- </w:t>
+            </w:r>
+            <w:r>
+              <w:rPr>
+                <w:rFonts w:ascii="Helvetica Neue" w:hAnsi="Helvetica Neue"/>
+                <w:spacing w:val="-2"/>
+                <w:highlight w:val="yellow"/>
+              </w:rPr>
+              <w:t>React, </w:t>
+            </w:r>
+            <w:proofErr w:type="spellStart"/>
+            <w:r>
+              <w:rPr>
+                <w:rFonts w:ascii="Helvetica Neue" w:hAnsi="Helvetica Neue"/>
+                <w:spacing w:val="-2"/>
+                <w:highlight w:val="yellow"/>
+              </w:rPr>
+              <w:t>GraphQL</w:t>
+            </w:r>
+            <w:proofErr w:type="spellEnd"/>
+            <w:r>
+              <w:rPr>
+                <w:rFonts w:ascii="Helvetica Neue" w:hAnsi="Helvetica Neue"/>
+                <w:spacing w:val="-2"/>
+                <w:highlight w:val="yellow"/>
+              </w:rPr>
+              <w:t>, </w:t>
+            </w:r>
+            <w:r>
+              <w:rPr>
+                <w:rFonts w:ascii="Batang" w:eastAsia="Batang" w:hAnsi="Batang" w:cs="Batang" w:hint="eastAsia"/>
+                <w:spacing w:val="-2"/>
+                <w:highlight w:val="yellow"/>
               </w:rPr>
               <w:t>또는</w:t>
             </w:r>
@@ -10441,27 +10908,33 @@
               <w:rPr>
                 <w:rFonts w:ascii="Helvetica Neue" w:hAnsi="Helvetica Neue"/>
                 <w:spacing w:val="-2"/>
+                <w:highlight w:val="yellow"/>
               </w:rPr>
               <w:t> styled-components</w:t>
             </w:r>
-            <w:r>
-              <w:rPr>
-                <w:rFonts w:ascii="Batang" w:eastAsia="Batang" w:hAnsi="Batang" w:cs="Batang" w:hint="eastAsia"/>
-                <w:spacing w:val="-2"/>
+            <w:proofErr w:type="spellStart"/>
+            <w:r>
+              <w:rPr>
+                <w:rFonts w:ascii="Batang" w:eastAsia="Batang" w:hAnsi="Batang" w:cs="Batang" w:hint="eastAsia"/>
+                <w:spacing w:val="-2"/>
+                <w:highlight w:val="yellow"/>
               </w:rPr>
               <w:t>를</w:t>
             </w:r>
-            <w:r>
-              <w:rPr>
-                <w:rFonts w:ascii="Helvetica Neue" w:hAnsi="Helvetica Neue"/>
-                <w:spacing w:val="-2"/>
-              </w:rPr>
-              <w:t> </w:t>
-            </w:r>
-            <w:r>
-              <w:rPr>
-                <w:rFonts w:ascii="Batang" w:eastAsia="Batang" w:hAnsi="Batang" w:cs="Batang" w:hint="eastAsia"/>
-                <w:spacing w:val="-2"/>
+            <w:proofErr w:type="spellEnd"/>
+            <w:r>
+              <w:rPr>
+                <w:rFonts w:ascii="Helvetica Neue" w:hAnsi="Helvetica Neue"/>
+                <w:spacing w:val="-2"/>
+                <w:highlight w:val="yellow"/>
+              </w:rPr>
+              <w:t> </w:t>
+            </w:r>
+            <w:r>
+              <w:rPr>
+                <w:rFonts w:ascii="Batang" w:eastAsia="Batang" w:hAnsi="Batang" w:cs="Batang" w:hint="eastAsia"/>
+                <w:spacing w:val="-2"/>
+                <w:highlight w:val="yellow"/>
               </w:rPr>
               <w:t>활용해</w:t>
             </w:r>
@@ -10469,13 +10942,15 @@
               <w:rPr>
                 <w:rFonts w:ascii="Helvetica Neue" w:hAnsi="Helvetica Neue"/>
                 <w:spacing w:val="-2"/>
-              </w:rPr>
-              <w:t> </w:t>
-            </w:r>
-            <w:r>
-              <w:rPr>
-                <w:rFonts w:ascii="Batang" w:eastAsia="Batang" w:hAnsi="Batang" w:cs="Batang" w:hint="eastAsia"/>
-                <w:spacing w:val="-2"/>
+                <w:highlight w:val="yellow"/>
+              </w:rPr>
+              <w:t> </w:t>
+            </w:r>
+            <w:r>
+              <w:rPr>
+                <w:rFonts w:ascii="Batang" w:eastAsia="Batang" w:hAnsi="Batang" w:cs="Batang" w:hint="eastAsia"/>
+                <w:spacing w:val="-2"/>
+                <w:highlight w:val="yellow"/>
               </w:rPr>
               <w:t>본</w:t>
             </w:r>
@@ -10483,13 +10958,15 @@
               <w:rPr>
                 <w:rFonts w:ascii="Helvetica Neue" w:hAnsi="Helvetica Neue"/>
                 <w:spacing w:val="-2"/>
-              </w:rPr>
-              <w:t> </w:t>
-            </w:r>
-            <w:r>
-              <w:rPr>
-                <w:rFonts w:ascii="Batang" w:eastAsia="Batang" w:hAnsi="Batang" w:cs="Batang" w:hint="eastAsia"/>
-                <w:spacing w:val="-2"/>
+                <w:highlight w:val="yellow"/>
+              </w:rPr>
+              <w:t> </w:t>
+            </w:r>
+            <w:r>
+              <w:rPr>
+                <w:rFonts w:ascii="Batang" w:eastAsia="Batang" w:hAnsi="Batang" w:cs="Batang" w:hint="eastAsia"/>
+                <w:spacing w:val="-2"/>
+                <w:highlight w:val="yellow"/>
               </w:rPr>
               <w:t>경력</w:t>
             </w:r>
@@ -10741,6 +11218,7 @@
               </w:rPr>
               <w:t> (</w:t>
             </w:r>
+            <w:proofErr w:type="spellStart"/>
             <w:r>
               <w:rPr>
                 <w:rFonts w:ascii="Batang" w:eastAsia="Batang" w:hAnsi="Batang" w:cs="Batang" w:hint="eastAsia"/>
@@ -10748,6 +11226,7 @@
               </w:rPr>
               <w:t>트릿지</w:t>
             </w:r>
+            <w:proofErr w:type="spellEnd"/>
             <w:r>
               <w:rPr>
                 <w:rFonts w:ascii="Helvetica Neue" w:hAnsi="Helvetica Neue"/>
@@ -10767,15 +11246,7 @@
                 <w:rFonts w:ascii="Helvetica Neue" w:hAnsi="Helvetica Neue"/>
                 <w:spacing w:val="-2"/>
               </w:rPr>
-              <w:t> </w:t>
-            </w:r>
-            <w:r>
-              <w:rPr>
-                <w:rFonts w:ascii="Helvetica Neue" w:hAnsi="Helvetica Neue"/>
-                <w:spacing w:val="-2"/>
-              </w:rPr>
-              <w:lastRenderedPageBreak/>
-              <w:t>⅓</w:t>
+              <w:t> ⅓</w:t>
             </w:r>
             <w:r>
               <w:rPr>
@@ -10899,6 +11370,7 @@
                 <w:spacing w:val="-2"/>
               </w:rPr>
             </w:pPr>
+            <w:proofErr w:type="spellStart"/>
             <w:r>
               <w:rPr>
                 <w:rStyle w:val="Strong"/>
@@ -10907,6 +11379,7 @@
               </w:rPr>
               <w:t>트릿지는</w:t>
             </w:r>
+            <w:proofErr w:type="spellEnd"/>
             <w:r>
               <w:rPr>
                 <w:rStyle w:val="Strong"/>
@@ -11443,6 +11916,7 @@
               </w:rPr>
               <w:t> </w:t>
             </w:r>
+            <w:proofErr w:type="spellStart"/>
             <w:r>
               <w:rPr>
                 <w:rFonts w:ascii="Batang" w:eastAsia="Batang" w:hAnsi="Batang" w:cs="Batang" w:hint="eastAsia"/>
@@ -11450,6 +11924,7 @@
               </w:rPr>
               <w:t>태깅</w:t>
             </w:r>
+            <w:proofErr w:type="spellEnd"/>
             <w:r>
               <w:rPr>
                 <w:rFonts w:ascii="Helvetica Neue" w:hAnsi="Helvetica Neue"/>
@@ -11612,6 +12087,7 @@
               <w:br/>
               <w:t>- Trusted online reputation: Google SEO</w:t>
             </w:r>
+            <w:proofErr w:type="spellStart"/>
             <w:r>
               <w:rPr>
                 <w:rFonts w:ascii="Batang" w:eastAsia="Batang" w:hAnsi="Batang" w:cs="Batang" w:hint="eastAsia"/>
@@ -11619,6 +12095,7 @@
               </w:rPr>
               <w:t>를</w:t>
             </w:r>
+            <w:proofErr w:type="spellEnd"/>
             <w:r>
               <w:rPr>
                 <w:rFonts w:ascii="Helvetica Neue" w:hAnsi="Helvetica Neue"/>
@@ -12008,6 +12485,7 @@
                 <w:spacing w:val="-2"/>
               </w:rPr>
             </w:pPr>
+            <w:proofErr w:type="spellStart"/>
             <w:r>
               <w:rPr>
                 <w:rStyle w:val="Strong"/>
@@ -12016,6 +12494,7 @@
               </w:rPr>
               <w:t>트릿지는</w:t>
             </w:r>
+            <w:proofErr w:type="spellEnd"/>
             <w:r>
               <w:rPr>
                 <w:rStyle w:val="Strong"/>
@@ -12303,6 +12782,7 @@
               <w:br/>
               <w:t>- </w:t>
             </w:r>
+            <w:proofErr w:type="spellStart"/>
             <w:r>
               <w:rPr>
                 <w:rFonts w:ascii="Batang" w:eastAsia="Batang" w:hAnsi="Batang" w:cs="Batang" w:hint="eastAsia"/>
@@ -12310,6 +12790,7 @@
               </w:rPr>
               <w:t>팀런치</w:t>
             </w:r>
+            <w:proofErr w:type="spellEnd"/>
             <w:r>
               <w:rPr>
                 <w:rFonts w:ascii="Helvetica Neue" w:hAnsi="Helvetica Neue"/>
@@ -12345,6 +12826,7 @@
               </w:rPr>
               <w:t> </w:t>
             </w:r>
+            <w:proofErr w:type="spellStart"/>
             <w:r>
               <w:rPr>
                 <w:rFonts w:ascii="Batang" w:eastAsia="Batang" w:hAnsi="Batang" w:cs="Batang" w:hint="eastAsia"/>
@@ -12352,6 +12834,7 @@
               </w:rPr>
               <w:t>석식</w:t>
             </w:r>
+            <w:proofErr w:type="spellEnd"/>
             <w:r>
               <w:rPr>
                 <w:rFonts w:ascii="Helvetica Neue" w:hAnsi="Helvetica Neue"/>
@@ -12558,6 +13041,7 @@
               </w:rPr>
               <w:t> (</w:t>
             </w:r>
+            <w:proofErr w:type="spellStart"/>
             <w:r>
               <w:rPr>
                 <w:rFonts w:ascii="Batang" w:eastAsia="Batang" w:hAnsi="Batang" w:cs="Batang" w:hint="eastAsia"/>
@@ -12565,6 +13049,7 @@
               </w:rPr>
               <w:t>층고</w:t>
             </w:r>
+            <w:proofErr w:type="spellEnd"/>
             <w:r>
               <w:rPr>
                 <w:rFonts w:ascii="Helvetica Neue" w:hAnsi="Helvetica Neue"/>
@@ -12795,6 +13280,829 @@
         </w:tc>
       </w:tr>
     </w:tbl>
+    <w:p>
+      <w:pPr>
+        <w:ind w:firstLine="720"/>
+        <w:rPr>
+          <w:sz w:val="28"/>
+          <w:szCs w:val="28"/>
+        </w:rPr>
+      </w:pPr>
+    </w:p>
+    <w:p>
+      <w:pPr>
+        <w:rPr>
+          <w:sz w:val="28"/>
+          <w:szCs w:val="28"/>
+        </w:rPr>
+      </w:pPr>
+      <w:r>
+        <w:rPr>
+          <w:sz w:val="28"/>
+          <w:szCs w:val="28"/>
+        </w:rPr>
+        <w:tab/>
+        <w:t>Step 2: Identify Themes</w:t>
+      </w:r>
+    </w:p>
+    <w:p>
+      <w:pPr>
+        <w:ind w:left="720" w:firstLine="720"/>
+        <w:rPr>
+          <w:sz w:val="28"/>
+          <w:szCs w:val="28"/>
+        </w:rPr>
+      </w:pPr>
+      <w:r>
+        <w:rPr>
+          <w:sz w:val="28"/>
+          <w:szCs w:val="28"/>
+        </w:rPr>
+        <w:t>a. What themes does it emerge from the highlighted text</w:t>
+      </w:r>
+    </w:p>
+    <w:p>
+      <w:pPr>
+        <w:ind w:left="720" w:firstLine="720"/>
+        <w:rPr>
+          <w:sz w:val="28"/>
+          <w:szCs w:val="28"/>
+        </w:rPr>
+      </w:pPr>
+    </w:p>
+    <w:p>
+      <w:pPr>
+        <w:rPr>
+          <w:sz w:val="28"/>
+          <w:szCs w:val="28"/>
+        </w:rPr>
+      </w:pPr>
+      <w:r>
+        <w:rPr>
+          <w:sz w:val="28"/>
+          <w:szCs w:val="28"/>
+        </w:rPr>
+        <w:lastRenderedPageBreak/>
+        <w:t>Example</w:t>
+      </w:r>
+    </w:p>
+    <w:p>
+      <w:pPr>
+        <w:rPr>
+          <w:sz w:val="28"/>
+          <w:szCs w:val="28"/>
+        </w:rPr>
+      </w:pPr>
+    </w:p>
+    <w:tbl>
+      <w:tblPr>
+        <w:tblStyle w:val="TableGrid"/>
+        <w:tblW w:w="0" w:type="auto"/>
+        <w:tblLook w:val="04A0" w:firstRow="1" w:lastRow="0" w:firstColumn="1" w:lastColumn="0" w:noHBand="0" w:noVBand="1"/>
+      </w:tblPr>
+      <w:tblGrid>
+        <w:gridCol w:w="9350"/>
+      </w:tblGrid>
+      <w:tr>
+        <w:tc>
+          <w:tcPr>
+            <w:tcW w:w="9350" w:type="dxa"/>
+          </w:tcPr>
+          <w:p>
+            <w:pPr>
+              <w:rPr>
+                <w:sz w:val="28"/>
+                <w:szCs w:val="28"/>
+              </w:rPr>
+            </w:pPr>
+            <w:r>
+              <w:rPr>
+                <w:rFonts w:ascii="Helvetica Neue" w:hAnsi="Helvetica Neue"/>
+                <w:spacing w:val="-2"/>
+                <w:highlight w:val="yellow"/>
+              </w:rPr>
+              <w:t>- </w:t>
+            </w:r>
+            <w:r>
+              <w:rPr>
+                <w:rFonts w:ascii="Batang" w:eastAsia="Batang" w:hAnsi="Batang" w:cs="Batang" w:hint="eastAsia"/>
+                <w:spacing w:val="-2"/>
+                <w:highlight w:val="yellow"/>
+              </w:rPr>
+              <w:t>타협하지</w:t>
+            </w:r>
+            <w:r>
+              <w:rPr>
+                <w:rFonts w:ascii="Helvetica Neue" w:hAnsi="Helvetica Neue"/>
+                <w:spacing w:val="-2"/>
+                <w:highlight w:val="yellow"/>
+              </w:rPr>
+              <w:t> </w:t>
+            </w:r>
+            <w:r>
+              <w:rPr>
+                <w:rFonts w:ascii="Batang" w:eastAsia="Batang" w:hAnsi="Batang" w:cs="Batang" w:hint="eastAsia"/>
+                <w:spacing w:val="-2"/>
+                <w:highlight w:val="yellow"/>
+              </w:rPr>
+              <w:t>않는</w:t>
+            </w:r>
+            <w:r>
+              <w:rPr>
+                <w:rFonts w:ascii="Helvetica Neue" w:hAnsi="Helvetica Neue"/>
+                <w:spacing w:val="-2"/>
+                <w:highlight w:val="yellow"/>
+              </w:rPr>
+              <w:t> </w:t>
+            </w:r>
+            <w:r>
+              <w:rPr>
+                <w:rFonts w:ascii="Batang" w:eastAsia="Batang" w:hAnsi="Batang" w:cs="Batang" w:hint="eastAsia"/>
+                <w:spacing w:val="-2"/>
+                <w:highlight w:val="yellow"/>
+              </w:rPr>
+              <w:t>코드</w:t>
+            </w:r>
+            <w:r>
+              <w:rPr>
+                <w:rFonts w:ascii="Helvetica Neue" w:hAnsi="Helvetica Neue"/>
+                <w:spacing w:val="-2"/>
+                <w:highlight w:val="yellow"/>
+              </w:rPr>
+              <w:t> </w:t>
+            </w:r>
+            <w:r>
+              <w:rPr>
+                <w:rFonts w:ascii="Batang" w:eastAsia="Batang" w:hAnsi="Batang" w:cs="Batang" w:hint="eastAsia"/>
+                <w:spacing w:val="-2"/>
+                <w:highlight w:val="yellow"/>
+              </w:rPr>
+              <w:t>리뷰와</w:t>
+            </w:r>
+            <w:r>
+              <w:rPr>
+                <w:rFonts w:ascii="Helvetica Neue" w:hAnsi="Helvetica Neue"/>
+                <w:spacing w:val="-2"/>
+                <w:highlight w:val="yellow"/>
+              </w:rPr>
+              <w:t> </w:t>
+            </w:r>
+            <w:r>
+              <w:rPr>
+                <w:rFonts w:ascii="Batang" w:eastAsia="Batang" w:hAnsi="Batang" w:cs="Batang" w:hint="eastAsia"/>
+                <w:spacing w:val="-2"/>
+                <w:highlight w:val="yellow"/>
+              </w:rPr>
+              <w:t>치열한</w:t>
+            </w:r>
+            <w:r>
+              <w:rPr>
+                <w:rFonts w:ascii="Helvetica Neue" w:hAnsi="Helvetica Neue"/>
+                <w:spacing w:val="-2"/>
+                <w:highlight w:val="yellow"/>
+              </w:rPr>
+              <w:t> </w:t>
+            </w:r>
+            <w:r>
+              <w:rPr>
+                <w:rFonts w:ascii="Batang" w:eastAsia="Batang" w:hAnsi="Batang" w:cs="Batang" w:hint="eastAsia"/>
+                <w:spacing w:val="-2"/>
+                <w:highlight w:val="yellow"/>
+              </w:rPr>
+              <w:t>기술</w:t>
+            </w:r>
+            <w:r>
+              <w:rPr>
+                <w:rFonts w:ascii="Helvetica Neue" w:hAnsi="Helvetica Neue"/>
+                <w:spacing w:val="-2"/>
+                <w:highlight w:val="yellow"/>
+              </w:rPr>
+              <w:t> </w:t>
+            </w:r>
+            <w:r>
+              <w:rPr>
+                <w:rFonts w:ascii="Batang" w:eastAsia="Batang" w:hAnsi="Batang" w:cs="Batang" w:hint="eastAsia"/>
+                <w:spacing w:val="-2"/>
+                <w:highlight w:val="yellow"/>
+              </w:rPr>
+              <w:t>논의를</w:t>
+            </w:r>
+            <w:r>
+              <w:rPr>
+                <w:rFonts w:ascii="Helvetica Neue" w:hAnsi="Helvetica Neue"/>
+                <w:spacing w:val="-2"/>
+                <w:highlight w:val="yellow"/>
+              </w:rPr>
+              <w:t> </w:t>
+            </w:r>
+            <w:r>
+              <w:rPr>
+                <w:rFonts w:ascii="Batang" w:eastAsia="Batang" w:hAnsi="Batang" w:cs="Batang" w:hint="eastAsia"/>
+                <w:spacing w:val="-2"/>
+                <w:highlight w:val="yellow"/>
+              </w:rPr>
+              <w:t>통해</w:t>
+            </w:r>
+            <w:r>
+              <w:rPr>
+                <w:rFonts w:ascii="Helvetica Neue" w:hAnsi="Helvetica Neue"/>
+                <w:spacing w:val="-2"/>
+                <w:highlight w:val="yellow"/>
+              </w:rPr>
+              <w:t> </w:t>
+            </w:r>
+            <w:r>
+              <w:rPr>
+                <w:rFonts w:ascii="Batang" w:eastAsia="Batang" w:hAnsi="Batang" w:cs="Batang" w:hint="eastAsia"/>
+                <w:spacing w:val="-2"/>
+                <w:highlight w:val="yellow"/>
+              </w:rPr>
+              <w:t>무결점의</w:t>
+            </w:r>
+            <w:r>
+              <w:rPr>
+                <w:rFonts w:ascii="Helvetica Neue" w:hAnsi="Helvetica Neue"/>
+                <w:spacing w:val="-2"/>
+                <w:highlight w:val="yellow"/>
+              </w:rPr>
+              <w:t> </w:t>
+            </w:r>
+            <w:r>
+              <w:rPr>
+                <w:rFonts w:ascii="Batang" w:eastAsia="Batang" w:hAnsi="Batang" w:cs="Batang" w:hint="eastAsia"/>
+                <w:spacing w:val="-2"/>
+                <w:highlight w:val="yellow"/>
+              </w:rPr>
+              <w:t>코드</w:t>
+            </w:r>
+            <w:r>
+              <w:rPr>
+                <w:rFonts w:ascii="Helvetica Neue" w:hAnsi="Helvetica Neue"/>
+                <w:spacing w:val="-2"/>
+                <w:highlight w:val="yellow"/>
+              </w:rPr>
+              <w:t> </w:t>
+            </w:r>
+            <w:r>
+              <w:rPr>
+                <w:rFonts w:ascii="Batang" w:eastAsia="Batang" w:hAnsi="Batang" w:cs="Batang" w:hint="eastAsia"/>
+                <w:spacing w:val="-2"/>
+                <w:highlight w:val="yellow"/>
+              </w:rPr>
+              <w:t>품질을</w:t>
+            </w:r>
+            <w:r>
+              <w:rPr>
+                <w:rFonts w:ascii="Helvetica Neue" w:hAnsi="Helvetica Neue"/>
+                <w:spacing w:val="-2"/>
+                <w:highlight w:val="yellow"/>
+              </w:rPr>
+              <w:t> </w:t>
+            </w:r>
+            <w:r>
+              <w:rPr>
+                <w:rFonts w:ascii="Batang" w:eastAsia="Batang" w:hAnsi="Batang" w:cs="Batang" w:hint="eastAsia"/>
+                <w:spacing w:val="-2"/>
+                <w:highlight w:val="yellow"/>
+              </w:rPr>
+              <w:t>유지합니다</w:t>
+            </w:r>
+            <w:r>
+              <w:rPr>
+                <w:rFonts w:ascii="Helvetica Neue" w:hAnsi="Helvetica Neue"/>
+                <w:spacing w:val="-2"/>
+                <w:highlight w:val="yellow"/>
+              </w:rPr>
+              <w:t> (</w:t>
+            </w:r>
+            <w:r>
+              <w:rPr>
+                <w:rFonts w:ascii="Batang" w:eastAsia="Batang" w:hAnsi="Batang" w:cs="Batang" w:hint="eastAsia"/>
+                <w:spacing w:val="-2"/>
+                <w:highlight w:val="yellow"/>
+              </w:rPr>
+              <w:t>또는</w:t>
+            </w:r>
+            <w:r>
+              <w:rPr>
+                <w:rFonts w:ascii="Helvetica Neue" w:hAnsi="Helvetica Neue"/>
+                <w:spacing w:val="-2"/>
+                <w:highlight w:val="yellow"/>
+              </w:rPr>
+              <w:t> </w:t>
+            </w:r>
+            <w:r>
+              <w:rPr>
+                <w:rFonts w:ascii="Batang" w:eastAsia="Batang" w:hAnsi="Batang" w:cs="Batang" w:hint="eastAsia"/>
+                <w:spacing w:val="-2"/>
+                <w:highlight w:val="yellow"/>
+              </w:rPr>
+              <w:t>그러기</w:t>
+            </w:r>
+            <w:r>
+              <w:rPr>
+                <w:rFonts w:ascii="Helvetica Neue" w:hAnsi="Helvetica Neue"/>
+                <w:spacing w:val="-2"/>
+                <w:highlight w:val="yellow"/>
+              </w:rPr>
+              <w:t> </w:t>
+            </w:r>
+            <w:r>
+              <w:rPr>
+                <w:rFonts w:ascii="Batang" w:eastAsia="Batang" w:hAnsi="Batang" w:cs="Batang" w:hint="eastAsia"/>
+                <w:spacing w:val="-2"/>
+                <w:highlight w:val="yellow"/>
+              </w:rPr>
+              <w:t>위해</w:t>
+            </w:r>
+            <w:r>
+              <w:rPr>
+                <w:rFonts w:ascii="Helvetica Neue" w:hAnsi="Helvetica Neue"/>
+                <w:spacing w:val="-2"/>
+                <w:highlight w:val="yellow"/>
+              </w:rPr>
+              <w:t> </w:t>
+            </w:r>
+            <w:r>
+              <w:rPr>
+                <w:rFonts w:ascii="Batang" w:eastAsia="Batang" w:hAnsi="Batang" w:cs="Batang" w:hint="eastAsia"/>
+                <w:spacing w:val="-2"/>
+                <w:highlight w:val="yellow"/>
+              </w:rPr>
+              <w:t>노력합니다</w:t>
+            </w:r>
+            <w:r>
+              <w:rPr>
+                <w:rFonts w:ascii="Helvetica Neue" w:hAnsi="Helvetica Neue"/>
+                <w:spacing w:val="-2"/>
+                <w:highlight w:val="yellow"/>
+              </w:rPr>
+              <w:t>).</w:t>
+            </w:r>
+            <w:r>
+              <w:rPr>
+                <w:rFonts w:ascii="Helvetica Neue" w:hAnsi="Helvetica Neue"/>
+                <w:spacing w:val="-2"/>
+                <w:highlight w:val="yellow"/>
+              </w:rPr>
+              <w:br/>
+              <w:t>- PM, </w:t>
+            </w:r>
+            <w:r>
+              <w:rPr>
+                <w:rFonts w:ascii="Batang" w:eastAsia="Batang" w:hAnsi="Batang" w:cs="Batang" w:hint="eastAsia"/>
+                <w:spacing w:val="-2"/>
+                <w:highlight w:val="yellow"/>
+              </w:rPr>
+              <w:t>디자이너</w:t>
+            </w:r>
+            <w:r>
+              <w:rPr>
+                <w:rFonts w:ascii="Helvetica Neue" w:hAnsi="Helvetica Neue"/>
+                <w:spacing w:val="-2"/>
+                <w:highlight w:val="yellow"/>
+              </w:rPr>
+              <w:t>, data scientist </w:t>
+            </w:r>
+            <w:r>
+              <w:rPr>
+                <w:rFonts w:ascii="Batang" w:eastAsia="Batang" w:hAnsi="Batang" w:cs="Batang" w:hint="eastAsia"/>
+                <w:spacing w:val="-2"/>
+                <w:highlight w:val="yellow"/>
+              </w:rPr>
+              <w:t>등</w:t>
+            </w:r>
+            <w:r>
+              <w:rPr>
+                <w:rFonts w:ascii="Helvetica Neue" w:hAnsi="Helvetica Neue"/>
+                <w:spacing w:val="-2"/>
+                <w:highlight w:val="yellow"/>
+              </w:rPr>
+              <w:t> </w:t>
+            </w:r>
+            <w:r>
+              <w:rPr>
+                <w:rFonts w:ascii="Batang" w:eastAsia="Batang" w:hAnsi="Batang" w:cs="Batang" w:hint="eastAsia"/>
+                <w:spacing w:val="-2"/>
+                <w:highlight w:val="yellow"/>
+              </w:rPr>
+              <w:t>유관</w:t>
+            </w:r>
+            <w:r>
+              <w:rPr>
+                <w:rFonts w:ascii="Helvetica Neue" w:hAnsi="Helvetica Neue"/>
+                <w:spacing w:val="-2"/>
+                <w:highlight w:val="yellow"/>
+              </w:rPr>
+              <w:t> </w:t>
+            </w:r>
+            <w:r>
+              <w:rPr>
+                <w:rFonts w:ascii="Batang" w:eastAsia="Batang" w:hAnsi="Batang" w:cs="Batang" w:hint="eastAsia"/>
+                <w:spacing w:val="-2"/>
+                <w:highlight w:val="yellow"/>
+              </w:rPr>
+              <w:t>부서</w:t>
+            </w:r>
+            <w:r>
+              <w:rPr>
+                <w:rFonts w:ascii="Helvetica Neue" w:hAnsi="Helvetica Neue"/>
+                <w:spacing w:val="-2"/>
+                <w:highlight w:val="yellow"/>
+              </w:rPr>
+              <w:t> </w:t>
+            </w:r>
+            <w:r>
+              <w:rPr>
+                <w:rFonts w:ascii="Batang" w:eastAsia="Batang" w:hAnsi="Batang" w:cs="Batang" w:hint="eastAsia"/>
+                <w:spacing w:val="-2"/>
+                <w:highlight w:val="yellow"/>
+              </w:rPr>
+              <w:t>동료들과</w:t>
+            </w:r>
+            <w:r>
+              <w:rPr>
+                <w:rFonts w:ascii="Helvetica Neue" w:hAnsi="Helvetica Neue"/>
+                <w:spacing w:val="-2"/>
+                <w:highlight w:val="yellow"/>
+              </w:rPr>
+              <w:t> </w:t>
+            </w:r>
+            <w:proofErr w:type="spellStart"/>
+            <w:r>
+              <w:rPr>
+                <w:rFonts w:ascii="Batang" w:eastAsia="Batang" w:hAnsi="Batang" w:cs="Batang" w:hint="eastAsia"/>
+                <w:spacing w:val="-2"/>
+                <w:highlight w:val="yellow"/>
+              </w:rPr>
+              <w:t>스쿼드를</w:t>
+            </w:r>
+            <w:proofErr w:type="spellEnd"/>
+            <w:r>
+              <w:rPr>
+                <w:rFonts w:ascii="Helvetica Neue" w:hAnsi="Helvetica Neue"/>
+                <w:spacing w:val="-2"/>
+                <w:highlight w:val="yellow"/>
+              </w:rPr>
+              <w:t> (squad) </w:t>
+            </w:r>
+            <w:r>
+              <w:rPr>
+                <w:rFonts w:ascii="Batang" w:eastAsia="Batang" w:hAnsi="Batang" w:cs="Batang" w:hint="eastAsia"/>
+                <w:spacing w:val="-2"/>
+                <w:highlight w:val="yellow"/>
+              </w:rPr>
+              <w:t>구성하여</w:t>
+            </w:r>
+            <w:r>
+              <w:rPr>
+                <w:rFonts w:ascii="Helvetica Neue" w:hAnsi="Helvetica Neue"/>
+                <w:spacing w:val="-2"/>
+                <w:highlight w:val="yellow"/>
+              </w:rPr>
+              <w:t> </w:t>
+            </w:r>
+            <w:r>
+              <w:rPr>
+                <w:rFonts w:ascii="Batang" w:eastAsia="Batang" w:hAnsi="Batang" w:cs="Batang" w:hint="eastAsia"/>
+                <w:spacing w:val="-2"/>
+                <w:highlight w:val="yellow"/>
+              </w:rPr>
+              <w:t>긴밀히</w:t>
+            </w:r>
+            <w:r>
+              <w:rPr>
+                <w:rFonts w:ascii="Helvetica Neue" w:hAnsi="Helvetica Neue"/>
+                <w:spacing w:val="-2"/>
+                <w:highlight w:val="yellow"/>
+              </w:rPr>
+              <w:t> </w:t>
+            </w:r>
+            <w:r>
+              <w:rPr>
+                <w:rFonts w:ascii="Batang" w:eastAsia="Batang" w:hAnsi="Batang" w:cs="Batang" w:hint="eastAsia"/>
+                <w:spacing w:val="-2"/>
+                <w:highlight w:val="yellow"/>
+              </w:rPr>
+              <w:t>협업하고</w:t>
+            </w:r>
+            <w:r>
+              <w:rPr>
+                <w:rFonts w:ascii="Helvetica Neue" w:hAnsi="Helvetica Neue"/>
+                <w:spacing w:val="-2"/>
+                <w:highlight w:val="yellow"/>
+              </w:rPr>
+              <w:t>, </w:t>
+            </w:r>
+            <w:r>
+              <w:rPr>
+                <w:rFonts w:ascii="Batang" w:eastAsia="Batang" w:hAnsi="Batang" w:cs="Batang" w:hint="eastAsia"/>
+                <w:spacing w:val="-2"/>
+                <w:highlight w:val="yellow"/>
+              </w:rPr>
+              <w:t>초기</w:t>
+            </w:r>
+            <w:r>
+              <w:rPr>
+                <w:rFonts w:ascii="Helvetica Neue" w:hAnsi="Helvetica Neue"/>
+                <w:spacing w:val="-2"/>
+                <w:highlight w:val="yellow"/>
+              </w:rPr>
+              <w:t> </w:t>
+            </w:r>
+            <w:r>
+              <w:rPr>
+                <w:rFonts w:ascii="Batang" w:eastAsia="Batang" w:hAnsi="Batang" w:cs="Batang" w:hint="eastAsia"/>
+                <w:spacing w:val="-2"/>
+                <w:highlight w:val="yellow"/>
+              </w:rPr>
+              <w:t>기획을</w:t>
+            </w:r>
+            <w:r>
+              <w:rPr>
+                <w:rFonts w:ascii="Helvetica Neue" w:hAnsi="Helvetica Neue"/>
+                <w:spacing w:val="-2"/>
+                <w:highlight w:val="yellow"/>
+              </w:rPr>
+              <w:t> </w:t>
+            </w:r>
+            <w:r>
+              <w:rPr>
+                <w:rFonts w:ascii="Batang" w:eastAsia="Batang" w:hAnsi="Batang" w:cs="Batang" w:hint="eastAsia"/>
+                <w:spacing w:val="-2"/>
+                <w:highlight w:val="yellow"/>
+              </w:rPr>
+              <w:t>포함한</w:t>
+            </w:r>
+            <w:r>
+              <w:rPr>
+                <w:rFonts w:ascii="Helvetica Neue" w:hAnsi="Helvetica Neue"/>
+                <w:spacing w:val="-2"/>
+                <w:highlight w:val="yellow"/>
+              </w:rPr>
+              <w:t> </w:t>
+            </w:r>
+            <w:r>
+              <w:rPr>
+                <w:rFonts w:ascii="Batang" w:eastAsia="Batang" w:hAnsi="Batang" w:cs="Batang" w:hint="eastAsia"/>
+                <w:spacing w:val="-2"/>
+                <w:highlight w:val="yellow"/>
+              </w:rPr>
+              <w:t>전반적</w:t>
+            </w:r>
+            <w:r>
+              <w:rPr>
+                <w:rFonts w:ascii="Helvetica Neue" w:hAnsi="Helvetica Neue"/>
+                <w:spacing w:val="-2"/>
+                <w:highlight w:val="yellow"/>
+              </w:rPr>
+              <w:t> </w:t>
+            </w:r>
+            <w:r>
+              <w:rPr>
+                <w:rFonts w:ascii="Batang" w:eastAsia="Batang" w:hAnsi="Batang" w:cs="Batang" w:hint="eastAsia"/>
+                <w:spacing w:val="-2"/>
+                <w:highlight w:val="yellow"/>
+              </w:rPr>
+              <w:t>개발</w:t>
+            </w:r>
+            <w:r>
+              <w:rPr>
+                <w:rFonts w:ascii="Helvetica Neue" w:hAnsi="Helvetica Neue"/>
+                <w:spacing w:val="-2"/>
+                <w:highlight w:val="yellow"/>
+              </w:rPr>
+              <w:t> </w:t>
+            </w:r>
+            <w:r>
+              <w:rPr>
+                <w:rFonts w:ascii="Batang" w:eastAsia="Batang" w:hAnsi="Batang" w:cs="Batang" w:hint="eastAsia"/>
+                <w:spacing w:val="-2"/>
+                <w:highlight w:val="yellow"/>
+              </w:rPr>
+              <w:t>프로세스에</w:t>
+            </w:r>
+            <w:r>
+              <w:rPr>
+                <w:rFonts w:ascii="Helvetica Neue" w:hAnsi="Helvetica Neue"/>
+                <w:spacing w:val="-2"/>
+                <w:highlight w:val="yellow"/>
+              </w:rPr>
+              <w:t> </w:t>
+            </w:r>
+            <w:r>
+              <w:rPr>
+                <w:rFonts w:ascii="Batang" w:eastAsia="Batang" w:hAnsi="Batang" w:cs="Batang" w:hint="eastAsia"/>
+                <w:spacing w:val="-2"/>
+                <w:highlight w:val="yellow"/>
+              </w:rPr>
+              <w:t>참여하여</w:t>
+            </w:r>
+            <w:r>
+              <w:rPr>
+                <w:rFonts w:ascii="Helvetica Neue" w:hAnsi="Helvetica Neue"/>
+                <w:spacing w:val="-2"/>
+                <w:highlight w:val="yellow"/>
+              </w:rPr>
+              <w:t> </w:t>
+            </w:r>
+            <w:r>
+              <w:rPr>
+                <w:rFonts w:ascii="Batang" w:eastAsia="Batang" w:hAnsi="Batang" w:cs="Batang" w:hint="eastAsia"/>
+                <w:spacing w:val="-2"/>
+                <w:highlight w:val="yellow"/>
+              </w:rPr>
+              <w:t>제품</w:t>
+            </w:r>
+            <w:r>
+              <w:rPr>
+                <w:rFonts w:ascii="Helvetica Neue" w:hAnsi="Helvetica Neue"/>
+                <w:spacing w:val="-2"/>
+                <w:highlight w:val="yellow"/>
+              </w:rPr>
+              <w:t> </w:t>
+            </w:r>
+            <w:r>
+              <w:rPr>
+                <w:rFonts w:ascii="Batang" w:eastAsia="Batang" w:hAnsi="Batang" w:cs="Batang" w:hint="eastAsia"/>
+                <w:spacing w:val="-2"/>
+                <w:highlight w:val="yellow"/>
+              </w:rPr>
+              <w:t>기능의</w:t>
+            </w:r>
+            <w:r>
+              <w:rPr>
+                <w:rFonts w:ascii="Helvetica Neue" w:hAnsi="Helvetica Neue"/>
+                <w:spacing w:val="-2"/>
+                <w:highlight w:val="yellow"/>
+              </w:rPr>
+              <w:t> </w:t>
+            </w:r>
+            <w:r>
+              <w:rPr>
+                <w:rFonts w:ascii="Batang" w:eastAsia="Batang" w:hAnsi="Batang" w:cs="Batang" w:hint="eastAsia"/>
+                <w:spacing w:val="-2"/>
+                <w:highlight w:val="yellow"/>
+              </w:rPr>
+              <w:t>높은</w:t>
+            </w:r>
+            <w:r>
+              <w:rPr>
+                <w:rFonts w:ascii="Helvetica Neue" w:hAnsi="Helvetica Neue"/>
+                <w:spacing w:val="-2"/>
+                <w:highlight w:val="yellow"/>
+              </w:rPr>
+              <w:t> </w:t>
+            </w:r>
+            <w:r>
+              <w:rPr>
+                <w:rFonts w:ascii="Batang" w:eastAsia="Batang" w:hAnsi="Batang" w:cs="Batang" w:hint="eastAsia"/>
+                <w:spacing w:val="-2"/>
+                <w:highlight w:val="yellow"/>
+              </w:rPr>
+              <w:t>완성도와</w:t>
+            </w:r>
+            <w:r>
+              <w:rPr>
+                <w:rFonts w:ascii="Helvetica Neue" w:hAnsi="Helvetica Neue"/>
+                <w:spacing w:val="-2"/>
+                <w:highlight w:val="yellow"/>
+              </w:rPr>
+              <w:t> </w:t>
+            </w:r>
+            <w:r>
+              <w:rPr>
+                <w:rFonts w:ascii="Batang" w:eastAsia="Batang" w:hAnsi="Batang" w:cs="Batang" w:hint="eastAsia"/>
+                <w:spacing w:val="-2"/>
+                <w:highlight w:val="yellow"/>
+              </w:rPr>
+              <w:t>신속한</w:t>
+            </w:r>
+            <w:r>
+              <w:rPr>
+                <w:rFonts w:ascii="Helvetica Neue" w:hAnsi="Helvetica Neue"/>
+                <w:spacing w:val="-2"/>
+                <w:highlight w:val="yellow"/>
+              </w:rPr>
+              <w:t> </w:t>
+            </w:r>
+            <w:r>
+              <w:rPr>
+                <w:rFonts w:ascii="Batang" w:eastAsia="Batang" w:hAnsi="Batang" w:cs="Batang" w:hint="eastAsia"/>
+                <w:spacing w:val="-2"/>
+                <w:highlight w:val="yellow"/>
+              </w:rPr>
+              <w:t>배포에</w:t>
+            </w:r>
+            <w:r>
+              <w:rPr>
+                <w:rFonts w:ascii="Helvetica Neue" w:hAnsi="Helvetica Neue"/>
+                <w:spacing w:val="-2"/>
+                <w:highlight w:val="yellow"/>
+              </w:rPr>
+              <w:t> </w:t>
+            </w:r>
+            <w:r>
+              <w:rPr>
+                <w:rFonts w:ascii="Batang" w:eastAsia="Batang" w:hAnsi="Batang" w:cs="Batang" w:hint="eastAsia"/>
+                <w:spacing w:val="-2"/>
+                <w:highlight w:val="yellow"/>
+              </w:rPr>
+              <w:t>기여합니다</w:t>
+            </w:r>
+            <w:r>
+              <w:rPr>
+                <w:rFonts w:ascii="Helvetica Neue" w:hAnsi="Helvetica Neue"/>
+                <w:spacing w:val="-2"/>
+                <w:highlight w:val="yellow"/>
+              </w:rPr>
+              <w:t>.</w:t>
+            </w:r>
+          </w:p>
+        </w:tc>
+      </w:tr>
+    </w:tbl>
+    <w:p>
+      <w:pPr>
+        <w:rPr>
+          <w:sz w:val="28"/>
+          <w:szCs w:val="28"/>
+        </w:rPr>
+      </w:pPr>
+    </w:p>
+    <w:p>
+      <w:pPr>
+        <w:pStyle w:val="ListParagraph"/>
+        <w:numPr>
+          <w:ilvl w:val="2"/>
+          <w:numId w:val="2"/>
+        </w:numPr>
+        <w:rPr>
+          <w:sz w:val="28"/>
+          <w:szCs w:val="28"/>
+        </w:rPr>
+      </w:pPr>
+      <w:r>
+        <w:rPr>
+          <w:sz w:val="28"/>
+          <w:szCs w:val="28"/>
+        </w:rPr>
+        <w:t xml:space="preserve">The company is looking for </w:t>
+      </w:r>
+      <w:r>
+        <w:rPr>
+          <w:sz w:val="28"/>
+          <w:szCs w:val="28"/>
+        </w:rPr>
+        <w:t>good communicator with leadership skills</w:t>
+      </w:r>
+    </w:p>
+    <w:p>
+      <w:pPr>
+        <w:pStyle w:val="ListParagraph"/>
+        <w:numPr>
+          <w:ilvl w:val="2"/>
+          <w:numId w:val="2"/>
+        </w:numPr>
+        <w:rPr>
+          <w:sz w:val="28"/>
+          <w:szCs w:val="28"/>
+        </w:rPr>
+      </w:pPr>
+      <w:r>
+        <w:rPr>
+          <w:rFonts w:hint="eastAsia"/>
+          <w:sz w:val="28"/>
+          <w:szCs w:val="28"/>
+        </w:rPr>
+        <w:t>협업</w:t>
+      </w:r>
+      <w:r>
+        <w:rPr>
+          <w:rFonts w:hint="eastAsia"/>
+          <w:sz w:val="28"/>
+          <w:szCs w:val="28"/>
+        </w:rPr>
+        <w:t xml:space="preserve"> </w:t>
+      </w:r>
+      <w:r>
+        <w:rPr>
+          <w:rFonts w:hint="eastAsia"/>
+          <w:sz w:val="28"/>
+          <w:szCs w:val="28"/>
+        </w:rPr>
+        <w:t>경험</w:t>
+      </w:r>
+    </w:p>
+    <w:p>
+      <w:pPr>
+        <w:ind w:left="720" w:firstLine="720"/>
+        <w:rPr>
+          <w:sz w:val="28"/>
+          <w:szCs w:val="28"/>
+        </w:rPr>
+      </w:pPr>
+    </w:p>
     <w:p>
       <w:pPr>
         <w:rPr>
@@ -13034,6 +14342,96 @@
     </w:lvl>
   </w:abstractNum>
   <w:abstractNum w:abstractNumId="2" w15:restartNumberingAfterBreak="0">
+    <w:nsid w:val="3E5A4AEB"/>
+    <w:multiLevelType w:val="hybridMultilevel"/>
+    <w:tmpl w:val="BD70EEBE"/>
+    <w:lvl w:ilvl="0" w:tplc="82C2BBC2">
+      <w:start w:val="1"/>
+      <w:numFmt w:val="lowerLetter"/>
+      <w:lvlText w:val="%1."/>
+      <w:lvlJc w:val="left"/>
+      <w:pPr>
+        <w:ind w:left="1440" w:hanging="360"/>
+      </w:pPr>
+      <w:rPr>
+        <w:b w:val="0"/>
+        <w:bCs w:val="0"/>
+      </w:rPr>
+    </w:lvl>
+    <w:lvl w:ilvl="1" w:tplc="04090019" w:tentative="1">
+      <w:start w:val="1"/>
+      <w:numFmt w:val="lowerLetter"/>
+      <w:lvlText w:val="%2."/>
+      <w:lvlJc w:val="left"/>
+      <w:pPr>
+        <w:ind w:left="1440" w:hanging="360"/>
+      </w:pPr>
+    </w:lvl>
+    <w:lvl w:ilvl="2" w:tplc="0409001B" w:tentative="1">
+      <w:start w:val="1"/>
+      <w:numFmt w:val="lowerRoman"/>
+      <w:lvlText w:val="%3."/>
+      <w:lvlJc w:val="right"/>
+      <w:pPr>
+        <w:ind w:left="2160" w:hanging="180"/>
+      </w:pPr>
+    </w:lvl>
+    <w:lvl w:ilvl="3" w:tplc="0409000F" w:tentative="1">
+      <w:start w:val="1"/>
+      <w:numFmt w:val="decimal"/>
+      <w:lvlText w:val="%4."/>
+      <w:lvlJc w:val="left"/>
+      <w:pPr>
+        <w:ind w:left="2880" w:hanging="360"/>
+      </w:pPr>
+    </w:lvl>
+    <w:lvl w:ilvl="4" w:tplc="04090019" w:tentative="1">
+      <w:start w:val="1"/>
+      <w:numFmt w:val="lowerLetter"/>
+      <w:lvlText w:val="%5."/>
+      <w:lvlJc w:val="left"/>
+      <w:pPr>
+        <w:ind w:left="3600" w:hanging="360"/>
+      </w:pPr>
+    </w:lvl>
+    <w:lvl w:ilvl="5" w:tplc="0409001B" w:tentative="1">
+      <w:start w:val="1"/>
+      <w:numFmt w:val="lowerRoman"/>
+      <w:lvlText w:val="%6."/>
+      <w:lvlJc w:val="right"/>
+      <w:pPr>
+        <w:ind w:left="4320" w:hanging="180"/>
+      </w:pPr>
+    </w:lvl>
+    <w:lvl w:ilvl="6" w:tplc="0409000F" w:tentative="1">
+      <w:start w:val="1"/>
+      <w:numFmt w:val="decimal"/>
+      <w:lvlText w:val="%7."/>
+      <w:lvlJc w:val="left"/>
+      <w:pPr>
+        <w:ind w:left="5040" w:hanging="360"/>
+      </w:pPr>
+    </w:lvl>
+    <w:lvl w:ilvl="7" w:tplc="04090019" w:tentative="1">
+      <w:start w:val="1"/>
+      <w:numFmt w:val="lowerLetter"/>
+      <w:lvlText w:val="%8."/>
+      <w:lvlJc w:val="left"/>
+      <w:pPr>
+        <w:ind w:left="5760" w:hanging="360"/>
+      </w:pPr>
+    </w:lvl>
+    <w:lvl w:ilvl="8" w:tplc="0409001B" w:tentative="1">
+      <w:start w:val="1"/>
+      <w:numFmt w:val="lowerRoman"/>
+      <w:lvlText w:val="%9."/>
+      <w:lvlJc w:val="right"/>
+      <w:pPr>
+        <w:ind w:left="6480" w:hanging="180"/>
+      </w:pPr>
+    </w:lvl>
+  </w:abstractNum>
+  <w:abstractNum w:abstractNumId="3" w15:restartNumberingAfterBreak="0">
     <w:nsid w:val="410B03D4"/>
     <w:multiLevelType w:val="hybridMultilevel"/>
     <w:tmpl w:val="287A3220"/>
@@ -13049,7 +14447,7 @@
         <w:rFonts w:ascii="Calibri" w:eastAsiaTheme="minorEastAsia" w:hAnsi="Calibri" w:cs="Calibri" w:hint="default"/>
       </w:rPr>
     </w:lvl>
-    <w:lvl w:ilvl="1" w:tplc="04090003" w:tentative="1">
+    <w:lvl w:ilvl="1" w:tplc="04090003">
       <w:start w:val="1"/>
       <w:numFmt w:val="bullet"/>
       <w:lvlText w:val="o"/>
@@ -13061,7 +14459,7 @@
         <w:rFonts w:ascii="Courier New" w:hAnsi="Courier New" w:cs="Courier New" w:hint="default"/>
       </w:rPr>
     </w:lvl>
-    <w:lvl w:ilvl="2" w:tplc="04090005" w:tentative="1">
+    <w:lvl w:ilvl="2" w:tplc="04090005">
       <w:start w:val="1"/>
       <w:numFmt w:val="bullet"/>
       <w:lvlText w:val=""/>
@@ -13146,7 +14544,7 @@
       </w:rPr>
     </w:lvl>
   </w:abstractNum>
-  <w:abstractNum w:abstractNumId="3" w15:restartNumberingAfterBreak="0">
+  <w:abstractNum w:abstractNumId="4" w15:restartNumberingAfterBreak="0">
     <w:nsid w:val="4D3B0C6C"/>
     <w:multiLevelType w:val="hybridMultilevel"/>
     <w:tmpl w:val="E562842A"/>
@@ -13239,13 +14637,16 @@
     <w:abstractNumId w:val="1"/>
   </w:num>
   <w:num w:numId="2">
-    <w:abstractNumId w:val="2"/>
+    <w:abstractNumId w:val="3"/>
   </w:num>
   <w:num w:numId="3">
-    <w:abstractNumId w:val="3"/>
+    <w:abstractNumId w:val="4"/>
   </w:num>
   <w:num w:numId="4">
     <w:abstractNumId w:val="0"/>
+  </w:num>
+  <w:num w:numId="5">
+    <w:abstractNumId w:val="2"/>
   </w:num>
 </w:numbering>
 </file>

</xml_diff>

<commit_message>
feat: Add progress #82 'Interview Preparation'
</commit_message>
<xml_diff>
--- a/big-interview/interview_notes.docx
+++ b/big-interview/interview_notes.docx
@@ -135,37 +135,12 @@
           <w:szCs w:val="28"/>
         </w:rPr>
       </w:pPr>
-      <w:proofErr w:type="spellStart"/>
-      <w:r>
-        <w:rPr>
-          <w:sz w:val="28"/>
-          <w:szCs w:val="28"/>
-        </w:rPr>
-        <w:t>Swarmy</w:t>
-      </w:r>
-      <w:proofErr w:type="spellEnd"/>
-      <w:r>
-        <w:rPr>
-          <w:sz w:val="28"/>
-          <w:szCs w:val="28"/>
-        </w:rPr>
-        <w:t xml:space="preserve">, </w:t>
-      </w:r>
-      <w:proofErr w:type="spellStart"/>
-      <w:r>
-        <w:rPr>
-          <w:sz w:val="28"/>
-          <w:szCs w:val="28"/>
-        </w:rPr>
-        <w:t>awkard</w:t>
-      </w:r>
-      <w:proofErr w:type="spellEnd"/>
-      <w:r>
-        <w:rPr>
-          <w:sz w:val="28"/>
-          <w:szCs w:val="28"/>
-        </w:rPr>
-        <w:t xml:space="preserve"> </w:t>
+      <w:r>
+        <w:rPr>
+          <w:sz w:val="28"/>
+          <w:szCs w:val="28"/>
+        </w:rPr>
+        <w:t xml:space="preserve">Swarmy, awkard </w:t>
       </w:r>
       <w:r>
         <w:rPr>
@@ -494,21 +469,12 @@
           <w:szCs w:val="28"/>
         </w:rPr>
       </w:pPr>
-      <w:proofErr w:type="spellStart"/>
-      <w:r>
-        <w:rPr>
-          <w:sz w:val="28"/>
-          <w:szCs w:val="28"/>
-        </w:rPr>
-        <w:t>E.g</w:t>
-      </w:r>
-      <w:proofErr w:type="spellEnd"/>
-      <w:r>
-        <w:rPr>
-          <w:sz w:val="28"/>
-          <w:szCs w:val="28"/>
-        </w:rPr>
-        <w:t xml:space="preserve"> arriving late, </w:t>
+      <w:r>
+        <w:rPr>
+          <w:sz w:val="28"/>
+          <w:szCs w:val="28"/>
+        </w:rPr>
+        <w:t xml:space="preserve">E.g arriving late, </w:t>
       </w:r>
     </w:p>
     <w:p>
@@ -547,21 +513,12 @@
           <w:szCs w:val="28"/>
         </w:rPr>
       </w:pPr>
-      <w:proofErr w:type="spellStart"/>
-      <w:r>
-        <w:rPr>
-          <w:sz w:val="28"/>
-          <w:szCs w:val="28"/>
-        </w:rPr>
-        <w:t>how</w:t>
-      </w:r>
-      <w:proofErr w:type="spellEnd"/>
-      <w:r>
-        <w:rPr>
-          <w:sz w:val="28"/>
-          <w:szCs w:val="28"/>
-        </w:rPr>
-        <w:t xml:space="preserve"> you dress, </w:t>
+      <w:r>
+        <w:rPr>
+          <w:sz w:val="28"/>
+          <w:szCs w:val="28"/>
+        </w:rPr>
+        <w:t xml:space="preserve">how you dress, </w:t>
       </w:r>
     </w:p>
     <w:p>
@@ -755,7 +712,6 @@
           <w:sz w:val="28"/>
           <w:szCs w:val="28"/>
         </w:rPr>
-        <w:lastRenderedPageBreak/>
         <w:t xml:space="preserve">Due to lame answers </w:t>
       </w:r>
       <w:r>
@@ -787,21 +743,13 @@
           <w:szCs w:val="28"/>
         </w:rPr>
       </w:pPr>
-      <w:proofErr w:type="spellStart"/>
-      <w:r>
-        <w:rPr>
-          <w:sz w:val="28"/>
-          <w:szCs w:val="28"/>
-        </w:rPr>
-        <w:t>Doging</w:t>
-      </w:r>
-      <w:proofErr w:type="spellEnd"/>
-      <w:r>
-        <w:rPr>
-          <w:sz w:val="28"/>
-          <w:szCs w:val="28"/>
-        </w:rPr>
-        <w:t xml:space="preserve"> questions</w:t>
+      <w:r>
+        <w:rPr>
+          <w:sz w:val="28"/>
+          <w:szCs w:val="28"/>
+        </w:rPr>
+        <w:lastRenderedPageBreak/>
+        <w:t>Doging questions</w:t>
       </w:r>
     </w:p>
     <w:p>
@@ -871,19 +819,8 @@
           <w:sz w:val="28"/>
           <w:szCs w:val="28"/>
         </w:rPr>
-        <w:t xml:space="preserve">Don’t ever badmouth your former employer, manager or even your </w:t>
-      </w:r>
-      <w:proofErr w:type="spellStart"/>
-      <w:r>
-        <w:rPr>
-          <w:b/>
-          <w:bCs/>
-          <w:sz w:val="28"/>
-          <w:szCs w:val="28"/>
-        </w:rPr>
-        <w:t>coworker</w:t>
-      </w:r>
-      <w:proofErr w:type="spellEnd"/>
+        <w:t>Don’t ever badmouth your former employer, manager or even your coworker</w:t>
+      </w:r>
     </w:p>
     <w:p>
       <w:pPr>
@@ -974,14 +911,9 @@
       </w:pPr>
     </w:p>
     <w:p>
-      <w:pPr>
-        <w:rPr>
-          <w:rFonts w:ascii="Times New Roman" w:eastAsia="Times New Roman" w:hAnsi="Times New Roman" w:cs="Times New Roman"/>
-        </w:rPr>
-      </w:pPr>
-      <w:r>
-        <w:rPr>
-          <w:rFonts w:ascii="Arial" w:eastAsia="Times New Roman" w:hAnsi="Arial" w:cs="Arial"/>
+      <w:r>
+        <w:rPr>
+          <w:rFonts w:ascii="Arial" w:hAnsi="Arial" w:cs="Arial"/>
           <w:color w:val="1F314A"/>
           <w:shd w:val="clear" w:color="auto" w:fill="F2F7FE"/>
         </w:rPr>
@@ -1068,19 +1000,8 @@
           <w:sz w:val="28"/>
           <w:szCs w:val="28"/>
         </w:rPr>
-        <w:t xml:space="preserve">The phone </w:t>
-      </w:r>
-      <w:proofErr w:type="gramStart"/>
-      <w:r>
-        <w:rPr>
-          <w:b/>
-          <w:bCs/>
-          <w:sz w:val="28"/>
-          <w:szCs w:val="28"/>
-        </w:rPr>
-        <w:t>interview</w:t>
-      </w:r>
-      <w:proofErr w:type="gramEnd"/>
+        <w:t>The phone interview</w:t>
+      </w:r>
     </w:p>
     <w:p>
       <w:pPr>
@@ -1241,29 +1162,7 @@
           <w:szCs w:val="28"/>
           <w:u w:val="single"/>
         </w:rPr>
-        <w:t xml:space="preserve">This is the reason why </w:t>
-      </w:r>
-      <w:proofErr w:type="gramStart"/>
-      <w:r>
-        <w:rPr>
-          <w:b/>
-          <w:bCs/>
-          <w:sz w:val="28"/>
-          <w:szCs w:val="28"/>
-          <w:u w:val="single"/>
-        </w:rPr>
-        <w:t>sales people</w:t>
-      </w:r>
-      <w:proofErr w:type="gramEnd"/>
-      <w:r>
-        <w:rPr>
-          <w:b/>
-          <w:bCs/>
-          <w:sz w:val="28"/>
-          <w:szCs w:val="28"/>
-          <w:u w:val="single"/>
-        </w:rPr>
-        <w:t xml:space="preserve"> always want in-person meeting</w:t>
+        <w:t>This is the reason why sales people always want in-person meeting</w:t>
       </w:r>
     </w:p>
     <w:p>
@@ -1465,7 +1364,6 @@
           <w:sz w:val="28"/>
           <w:szCs w:val="28"/>
         </w:rPr>
-        <w:lastRenderedPageBreak/>
         <w:t>Non-verbal communications play much bigger role</w:t>
       </w:r>
     </w:p>
@@ -1510,6 +1408,7 @@
           <w:sz w:val="28"/>
           <w:szCs w:val="28"/>
         </w:rPr>
+        <w:lastRenderedPageBreak/>
         <w:t>Talking fast</w:t>
       </w:r>
     </w:p>
@@ -1554,39 +1453,7 @@
           <w:sz w:val="28"/>
           <w:szCs w:val="28"/>
         </w:rPr>
-        <w:t>“</w:t>
-      </w:r>
-      <w:proofErr w:type="spellStart"/>
-      <w:r>
-        <w:rPr>
-          <w:sz w:val="28"/>
-          <w:szCs w:val="28"/>
-        </w:rPr>
-        <w:t>Umns</w:t>
-      </w:r>
-      <w:proofErr w:type="spellEnd"/>
-      <w:r>
-        <w:rPr>
-          <w:sz w:val="28"/>
-          <w:szCs w:val="28"/>
-        </w:rPr>
-        <w:t>” and “</w:t>
-      </w:r>
-      <w:proofErr w:type="spellStart"/>
-      <w:r>
-        <w:rPr>
-          <w:sz w:val="28"/>
-          <w:szCs w:val="28"/>
-        </w:rPr>
-        <w:t>Uhs</w:t>
-      </w:r>
-      <w:proofErr w:type="spellEnd"/>
-      <w:r>
-        <w:rPr>
-          <w:sz w:val="28"/>
-          <w:szCs w:val="28"/>
-        </w:rPr>
-        <w:t>”</w:t>
+        <w:t>“Umns” and “Uhs”</w:t>
       </w:r>
     </w:p>
     <w:p>
@@ -1610,19 +1477,8 @@
           <w:sz w:val="28"/>
           <w:szCs w:val="28"/>
         </w:rPr>
-        <w:t xml:space="preserve">The video </w:t>
-      </w:r>
-      <w:proofErr w:type="gramStart"/>
-      <w:r>
-        <w:rPr>
-          <w:b/>
-          <w:bCs/>
-          <w:sz w:val="28"/>
-          <w:szCs w:val="28"/>
-        </w:rPr>
-        <w:t>interview</w:t>
-      </w:r>
-      <w:proofErr w:type="gramEnd"/>
+        <w:t>The video interview</w:t>
+      </w:r>
     </w:p>
     <w:p>
       <w:pPr>
@@ -1711,19 +1567,8 @@
           <w:sz w:val="28"/>
           <w:szCs w:val="28"/>
         </w:rPr>
-        <w:t xml:space="preserve">The panel </w:t>
-      </w:r>
-      <w:proofErr w:type="gramStart"/>
-      <w:r>
-        <w:rPr>
-          <w:b/>
-          <w:bCs/>
-          <w:sz w:val="28"/>
-          <w:szCs w:val="28"/>
-        </w:rPr>
-        <w:t>interview</w:t>
-      </w:r>
-      <w:proofErr w:type="gramEnd"/>
+        <w:t>The panel interview</w:t>
+      </w:r>
     </w:p>
     <w:p>
       <w:pPr>
@@ -1761,19 +1606,8 @@
           <w:sz w:val="28"/>
           <w:szCs w:val="28"/>
         </w:rPr>
-        <w:t xml:space="preserve">The group </w:t>
-      </w:r>
-      <w:proofErr w:type="gramStart"/>
-      <w:r>
-        <w:rPr>
-          <w:b/>
-          <w:bCs/>
-          <w:sz w:val="28"/>
-          <w:szCs w:val="28"/>
-        </w:rPr>
-        <w:t>interview</w:t>
-      </w:r>
-      <w:proofErr w:type="gramEnd"/>
+        <w:t>The group interview</w:t>
+      </w:r>
     </w:p>
     <w:p>
       <w:pPr>
@@ -2088,17 +1922,8 @@
           <w:sz w:val="28"/>
           <w:szCs w:val="28"/>
         </w:rPr>
-        <w:t xml:space="preserve">Is the primary decision maker on who gets </w:t>
-      </w:r>
-      <w:proofErr w:type="gramStart"/>
-      <w:r>
-        <w:rPr>
-          <w:sz w:val="28"/>
-          <w:szCs w:val="28"/>
-        </w:rPr>
-        <w:t>hired</w:t>
-      </w:r>
-      <w:proofErr w:type="gramEnd"/>
+        <w:t>Is the primary decision maker on who gets hired</w:t>
+      </w:r>
     </w:p>
     <w:p>
       <w:pPr>
@@ -2646,7 +2471,6 @@
           <w:sz w:val="28"/>
           <w:szCs w:val="28"/>
         </w:rPr>
-        <w:lastRenderedPageBreak/>
         <w:t>What to Wear</w:t>
       </w:r>
     </w:p>
@@ -2667,6 +2491,7 @@
           <w:sz w:val="28"/>
           <w:szCs w:val="28"/>
         </w:rPr>
+        <w:lastRenderedPageBreak/>
         <w:t>Interviewers do judge based on what you dress</w:t>
       </w:r>
     </w:p>
@@ -2793,23 +2618,7 @@
           <w:sz w:val="28"/>
           <w:szCs w:val="28"/>
         </w:rPr>
-        <w:t xml:space="preserve">Mastering </w:t>
-      </w:r>
-      <w:proofErr w:type="spellStart"/>
-      <w:r>
-        <w:rPr>
-          <w:sz w:val="28"/>
-          <w:szCs w:val="28"/>
-        </w:rPr>
-        <w:t>nonvebal</w:t>
-      </w:r>
-      <w:proofErr w:type="spellEnd"/>
-      <w:r>
-        <w:rPr>
-          <w:sz w:val="28"/>
-          <w:szCs w:val="28"/>
-        </w:rPr>
-        <w:t xml:space="preserve"> communication</w:t>
+        <w:t>Mastering nonvebal communication</w:t>
       </w:r>
     </w:p>
     <w:p>
@@ -3009,23 +2818,7 @@
           <w:sz w:val="28"/>
           <w:szCs w:val="28"/>
         </w:rPr>
-        <w:t xml:space="preserve">Look </w:t>
-      </w:r>
-      <w:proofErr w:type="spellStart"/>
-      <w:r>
-        <w:rPr>
-          <w:sz w:val="28"/>
-          <w:szCs w:val="28"/>
-        </w:rPr>
-        <w:t>staright</w:t>
-      </w:r>
-      <w:proofErr w:type="spellEnd"/>
-      <w:r>
-        <w:rPr>
-          <w:sz w:val="28"/>
-          <w:szCs w:val="28"/>
-        </w:rPr>
-        <w:t xml:space="preserve"> </w:t>
+        <w:t xml:space="preserve">Look staright </w:t>
       </w:r>
       <w:r>
         <w:rPr>
@@ -3431,23 +3224,7 @@
           <w:sz w:val="28"/>
           <w:szCs w:val="28"/>
         </w:rPr>
-        <w:t xml:space="preserve">Ums, </w:t>
-      </w:r>
-      <w:proofErr w:type="spellStart"/>
-      <w:r>
-        <w:rPr>
-          <w:sz w:val="28"/>
-          <w:szCs w:val="28"/>
-        </w:rPr>
-        <w:t>uhs</w:t>
-      </w:r>
-      <w:proofErr w:type="spellEnd"/>
-      <w:r>
-        <w:rPr>
-          <w:sz w:val="28"/>
-          <w:szCs w:val="28"/>
-        </w:rPr>
-        <w:t>, like, okay</w:t>
+        <w:t>Ums, uhs, like, okay</w:t>
       </w:r>
     </w:p>
     <w:p>
@@ -3487,7 +3264,6 @@
           <w:sz w:val="28"/>
           <w:szCs w:val="28"/>
         </w:rPr>
-        <w:lastRenderedPageBreak/>
         <w:t xml:space="preserve">It’s not okay </w:t>
       </w:r>
       <w:r>
@@ -3518,21 +3294,13 @@
           <w:szCs w:val="28"/>
         </w:rPr>
       </w:pPr>
-      <w:proofErr w:type="gramStart"/>
-      <w:r>
-        <w:rPr>
-          <w:sz w:val="28"/>
-          <w:szCs w:val="28"/>
-        </w:rPr>
-        <w:t>Smile</w:t>
-      </w:r>
-      <w:proofErr w:type="gramEnd"/>
-      <w:r>
-        <w:rPr>
-          <w:sz w:val="28"/>
-          <w:szCs w:val="28"/>
-        </w:rPr>
-        <w:t xml:space="preserve"> make you look m</w:t>
+      <w:r>
+        <w:rPr>
+          <w:sz w:val="28"/>
+          <w:szCs w:val="28"/>
+        </w:rPr>
+        <w:lastRenderedPageBreak/>
+        <w:t>Smile make you look m</w:t>
       </w:r>
     </w:p>
     <w:p>
@@ -4031,7 +3799,6 @@
           <w:sz w:val="28"/>
           <w:szCs w:val="28"/>
         </w:rPr>
-        <w:lastRenderedPageBreak/>
         <w:tab/>
         <w:t>Step 1: Identify components</w:t>
       </w:r>
@@ -4073,6 +3840,7 @@
           <w:sz w:val="28"/>
           <w:szCs w:val="28"/>
         </w:rPr>
+        <w:lastRenderedPageBreak/>
         <w:t>Look for the phrase ‘</w:t>
       </w:r>
       <w:r>
@@ -4133,7 +3901,6 @@
         </w:rPr>
         <w:t xml:space="preserve">Key: the most important thing in each section </w:t>
       </w:r>
-      <w:proofErr w:type="gramStart"/>
       <w:r>
         <w:rPr>
           <w:b/>
@@ -4142,18 +3909,7 @@
           <w:szCs w:val="28"/>
           <w:u w:val="single"/>
         </w:rPr>
-        <w:t>are</w:t>
-      </w:r>
-      <w:proofErr w:type="gramEnd"/>
-      <w:r>
-        <w:rPr>
-          <w:b/>
-          <w:bCs/>
-          <w:sz w:val="28"/>
-          <w:szCs w:val="28"/>
-          <w:u w:val="single"/>
-        </w:rPr>
-        <w:t xml:space="preserve"> going to be listed first</w:t>
+        <w:t>are going to be listed first</w:t>
       </w:r>
     </w:p>
     <w:p>
@@ -4265,7 +4021,7 @@
               <w:tblLook w:val="04A0" w:firstRow="1" w:lastRow="0" w:firstColumn="1" w:lastColumn="0" w:noHBand="0" w:noVBand="1"/>
             </w:tblPr>
             <w:tblGrid>
-              <w:gridCol w:w="4955"/>
+              <w:gridCol w:w="4978"/>
             </w:tblGrid>
             <w:tr>
               <w:tc>
@@ -4274,16 +4030,10 @@
                   <w:hideMark/>
                 </w:tcPr>
                 <w:p>
-                  <w:pPr>
-                    <w:rPr>
-                      <w:rFonts w:ascii="Times New Roman" w:hAnsi="Times New Roman"/>
-                    </w:rPr>
-                  </w:pPr>
-                  <w:proofErr w:type="gramStart"/>
                   <w:r>
                     <w:rPr>
                       <w:rStyle w:val="HTMLCode"/>
-                      <w:rFonts w:ascii="Helvetica Neue" w:eastAsiaTheme="minorEastAsia" w:hAnsi="Helvetica Neue"/>
+                      <w:rFonts w:ascii="Helvetica Neue" w:hAnsi="Helvetica Neue"/>
                       <w:b/>
                       <w:bCs/>
                       <w:color w:val="263747"/>
@@ -4293,7 +4043,6 @@
                     </w:rPr>
                     <w:t>styled-components</w:t>
                   </w:r>
-                  <w:proofErr w:type="gramEnd"/>
                   <w:r>
                     <w:rPr>
                       <w:highlight w:val="yellow"/>
@@ -4303,7 +4052,7 @@
                   <w:r>
                     <w:rPr>
                       <w:rStyle w:val="HTMLCode"/>
-                      <w:rFonts w:ascii="Helvetica Neue" w:eastAsiaTheme="minorEastAsia" w:hAnsi="Helvetica Neue"/>
+                      <w:rFonts w:ascii="Helvetica Neue" w:hAnsi="Helvetica Neue"/>
                       <w:b/>
                       <w:bCs/>
                       <w:color w:val="263747"/>
@@ -4319,11 +4068,10 @@
                     </w:rPr>
                     <w:t> </w:t>
                   </w:r>
-                  <w:proofErr w:type="spellStart"/>
                   <w:r>
                     <w:rPr>
                       <w:rStyle w:val="HTMLCode"/>
-                      <w:rFonts w:ascii="Helvetica Neue" w:eastAsiaTheme="minorEastAsia" w:hAnsi="Helvetica Neue"/>
+                      <w:rFonts w:ascii="Helvetica Neue" w:hAnsi="Helvetica Neue"/>
                       <w:b/>
                       <w:bCs/>
                       <w:color w:val="263747"/>
@@ -4333,7 +4081,6 @@
                     </w:rPr>
                     <w:t>GraphQL</w:t>
                   </w:r>
-                  <w:proofErr w:type="spellEnd"/>
                   <w:r>
                     <w:rPr>
                       <w:highlight w:val="yellow"/>
@@ -4343,7 +4090,7 @@
                   <w:r>
                     <w:rPr>
                       <w:rStyle w:val="HTMLCode"/>
-                      <w:rFonts w:ascii="Helvetica Neue" w:eastAsiaTheme="minorEastAsia" w:hAnsi="Helvetica Neue"/>
+                      <w:rFonts w:ascii="Helvetica Neue" w:hAnsi="Helvetica Neue"/>
                       <w:b/>
                       <w:bCs/>
                       <w:color w:val="263747"/>
@@ -4359,7 +4106,7 @@
                   <w:r>
                     <w:rPr>
                       <w:rStyle w:val="HTMLCode"/>
-                      <w:rFonts w:ascii="Helvetica Neue" w:eastAsiaTheme="minorEastAsia" w:hAnsi="Helvetica Neue"/>
+                      <w:rFonts w:ascii="Helvetica Neue" w:hAnsi="Helvetica Neue"/>
                       <w:b/>
                       <w:bCs/>
                       <w:color w:val="263747"/>
@@ -4419,7 +4166,6 @@
                 <w:spacing w:val="-2"/>
               </w:rPr>
             </w:pPr>
-            <w:proofErr w:type="spellStart"/>
             <w:r>
               <w:rPr>
                 <w:rFonts w:ascii="Batang" w:eastAsia="Batang" w:hAnsi="Batang" w:cs="Batang" w:hint="eastAsia"/>
@@ -4427,7 +4173,6 @@
               </w:rPr>
               <w:t>트릿지는</w:t>
             </w:r>
-            <w:proofErr w:type="spellEnd"/>
             <w:r>
               <w:rPr>
                 <w:rFonts w:ascii="Helvetica Neue" w:hAnsi="Helvetica Neue"/>
@@ -4799,7 +4544,6 @@
               </w:rPr>
               <w:t> Google”</w:t>
             </w:r>
-            <w:proofErr w:type="spellStart"/>
             <w:r>
               <w:rPr>
                 <w:rFonts w:ascii="Batang" w:eastAsia="Batang" w:hAnsi="Batang" w:cs="Batang" w:hint="eastAsia"/>
@@ -4807,7 +4551,6 @@
               </w:rPr>
               <w:t>로서</w:t>
             </w:r>
-            <w:proofErr w:type="spellEnd"/>
             <w:r>
               <w:rPr>
                 <w:rFonts w:ascii="Helvetica Neue" w:hAnsi="Helvetica Neue"/>
@@ -4955,7 +4698,6 @@
               </w:rPr>
               <w:t>(equilibrium)</w:t>
             </w:r>
-            <w:proofErr w:type="spellStart"/>
             <w:r>
               <w:rPr>
                 <w:rFonts w:ascii="Batang" w:eastAsia="Batang" w:hAnsi="Batang" w:cs="Batang" w:hint="eastAsia"/>
@@ -4963,7 +4705,6 @@
               </w:rPr>
               <w:t>를</w:t>
             </w:r>
-            <w:proofErr w:type="spellEnd"/>
             <w:r>
               <w:rPr>
                 <w:rFonts w:ascii="Helvetica Neue" w:hAnsi="Helvetica Neue"/>
@@ -5291,23 +5032,7 @@
                 <w:rFonts w:ascii="Helvetica Neue" w:hAnsi="Helvetica Neue"/>
                 <w:spacing w:val="-2"/>
               </w:rPr>
-              <w:t> </w:t>
-            </w:r>
-            <w:proofErr w:type="spellStart"/>
-            <w:r>
-              <w:rPr>
-                <w:rFonts w:ascii="Helvetica Neue" w:hAnsi="Helvetica Neue"/>
-                <w:spacing w:val="-2"/>
-              </w:rPr>
-              <w:t>Activant</w:t>
-            </w:r>
-            <w:proofErr w:type="spellEnd"/>
-            <w:r>
-              <w:rPr>
-                <w:rFonts w:ascii="Helvetica Neue" w:hAnsi="Helvetica Neue"/>
-                <w:spacing w:val="-2"/>
-              </w:rPr>
-              <w:t> Capital</w:t>
+              <w:t> Activant Capital</w:t>
             </w:r>
             <w:r>
               <w:rPr>
@@ -5535,7 +5260,6 @@
               </w:rPr>
               <w:t> </w:t>
             </w:r>
-            <w:proofErr w:type="spellStart"/>
             <w:r>
               <w:rPr>
                 <w:rFonts w:ascii="Batang" w:eastAsia="Batang" w:hAnsi="Batang" w:cs="Batang" w:hint="eastAsia"/>
@@ -5543,7 +5267,6 @@
               </w:rPr>
               <w:t>트릿지의</w:t>
             </w:r>
-            <w:proofErr w:type="spellEnd"/>
             <w:r>
               <w:rPr>
                 <w:rFonts w:ascii="Helvetica Neue" w:hAnsi="Helvetica Neue"/>
@@ -5943,7 +5666,6 @@
               </w:rPr>
               <w:t>. </w:t>
             </w:r>
-            <w:proofErr w:type="spellStart"/>
             <w:r>
               <w:rPr>
                 <w:rFonts w:ascii="Batang" w:eastAsia="Batang" w:hAnsi="Batang" w:cs="Batang" w:hint="eastAsia"/>
@@ -5951,7 +5673,6 @@
               </w:rPr>
               <w:t>트릿지의</w:t>
             </w:r>
-            <w:proofErr w:type="spellEnd"/>
             <w:r>
               <w:rPr>
                 <w:rFonts w:ascii="Helvetica Neue" w:hAnsi="Helvetica Neue"/>
@@ -6044,7 +5765,6 @@
               </w:rPr>
               <w:t> </w:t>
             </w:r>
-            <w:proofErr w:type="spellStart"/>
             <w:r>
               <w:rPr>
                 <w:rFonts w:ascii="Batang" w:eastAsia="Batang" w:hAnsi="Batang" w:cs="Batang" w:hint="eastAsia"/>
@@ -6060,7 +5780,6 @@
               </w:rPr>
               <w:t>과</w:t>
             </w:r>
-            <w:proofErr w:type="spellEnd"/>
             <w:r>
               <w:rPr>
                 <w:rFonts w:ascii="Helvetica Neue" w:hAnsi="Helvetica Neue"/>
@@ -6098,7 +5817,6 @@
               </w:rPr>
               <w:t> </w:t>
             </w:r>
-            <w:proofErr w:type="spellStart"/>
             <w:r>
               <w:rPr>
                 <w:rFonts w:ascii="Batang" w:eastAsia="Batang" w:hAnsi="Batang" w:cs="Batang" w:hint="eastAsia"/>
@@ -6107,7 +5825,6 @@
               </w:rPr>
               <w:t>효과성</w:t>
             </w:r>
-            <w:proofErr w:type="spellEnd"/>
             <w:r>
               <w:rPr>
                 <w:rFonts w:ascii="Helvetica Neue" w:hAnsi="Helvetica Neue"/>
@@ -6455,7 +6172,6 @@
               </w:rPr>
               <w:t>, </w:t>
             </w:r>
-            <w:proofErr w:type="spellStart"/>
             <w:r>
               <w:rPr>
                 <w:rFonts w:ascii="Batang" w:eastAsia="Batang" w:hAnsi="Batang" w:cs="Batang" w:hint="eastAsia"/>
@@ -6463,7 +6179,6 @@
               </w:rPr>
               <w:t>트릿지는</w:t>
             </w:r>
-            <w:proofErr w:type="spellEnd"/>
             <w:r>
               <w:rPr>
                 <w:rFonts w:ascii="Helvetica Neue" w:hAnsi="Helvetica Neue"/>
@@ -6580,7 +6295,6 @@
                 <w:spacing w:val="-2"/>
               </w:rPr>
             </w:pPr>
-            <w:proofErr w:type="spellStart"/>
             <w:r>
               <w:rPr>
                 <w:rFonts w:ascii="Batang" w:eastAsia="Batang" w:hAnsi="Batang" w:cs="Batang" w:hint="eastAsia"/>
@@ -6588,7 +6302,6 @@
               </w:rPr>
               <w:t>트릿지</w:t>
             </w:r>
-            <w:proofErr w:type="spellEnd"/>
             <w:r>
               <w:rPr>
                 <w:rFonts w:ascii="Helvetica Neue" w:hAnsi="Helvetica Neue"/>
@@ -6975,7 +6688,6 @@
               </w:rPr>
               <w:t> </w:t>
             </w:r>
-            <w:proofErr w:type="spellStart"/>
             <w:r>
               <w:rPr>
                 <w:rFonts w:ascii="Batang" w:eastAsia="Batang" w:hAnsi="Batang" w:cs="Batang" w:hint="eastAsia"/>
@@ -6983,7 +6695,6 @@
               </w:rPr>
               <w:t>하는만큼</w:t>
             </w:r>
-            <w:proofErr w:type="spellEnd"/>
             <w:r>
               <w:rPr>
                 <w:rFonts w:ascii="Helvetica Neue" w:hAnsi="Helvetica Neue"/>
@@ -7095,6 +6806,294 @@
                 <w:spacing w:val="-2"/>
               </w:rPr>
               <w:br/>
+              <w:t>- Data Engineering: </w:t>
+            </w:r>
+            <w:r>
+              <w:rPr>
+                <w:rFonts w:ascii="Batang" w:eastAsia="Batang" w:hAnsi="Batang" w:cs="Batang" w:hint="eastAsia"/>
+                <w:spacing w:val="-2"/>
+              </w:rPr>
+              <w:t>도매</w:t>
+            </w:r>
+            <w:r>
+              <w:rPr>
+                <w:rFonts w:ascii="Helvetica Neue" w:hAnsi="Helvetica Neue"/>
+                <w:spacing w:val="-2"/>
+              </w:rPr>
+              <w:t> </w:t>
+            </w:r>
+            <w:r>
+              <w:rPr>
+                <w:rFonts w:ascii="Batang" w:eastAsia="Batang" w:hAnsi="Batang" w:cs="Batang" w:hint="eastAsia"/>
+                <w:spacing w:val="-2"/>
+              </w:rPr>
+              <w:t>가격</w:t>
+            </w:r>
+            <w:r>
+              <w:rPr>
+                <w:rFonts w:ascii="Helvetica Neue" w:hAnsi="Helvetica Neue"/>
+                <w:spacing w:val="-2"/>
+              </w:rPr>
+              <w:t>, </w:t>
+            </w:r>
+            <w:r>
+              <w:rPr>
+                <w:rFonts w:ascii="Batang" w:eastAsia="Batang" w:hAnsi="Batang" w:cs="Batang" w:hint="eastAsia"/>
+                <w:spacing w:val="-2"/>
+              </w:rPr>
+              <w:t>수출입</w:t>
+            </w:r>
+            <w:r>
+              <w:rPr>
+                <w:rFonts w:ascii="Helvetica Neue" w:hAnsi="Helvetica Neue"/>
+                <w:spacing w:val="-2"/>
+              </w:rPr>
+              <w:t> </w:t>
+            </w:r>
+            <w:r>
+              <w:rPr>
+                <w:rFonts w:ascii="Batang" w:eastAsia="Batang" w:hAnsi="Batang" w:cs="Batang" w:hint="eastAsia"/>
+                <w:spacing w:val="-2"/>
+              </w:rPr>
+              <w:t>통계</w:t>
+            </w:r>
+            <w:r>
+              <w:rPr>
+                <w:rFonts w:ascii="Helvetica Neue" w:hAnsi="Helvetica Neue"/>
+                <w:spacing w:val="-2"/>
+              </w:rPr>
+              <w:t>, </w:t>
+            </w:r>
+            <w:r>
+              <w:rPr>
+                <w:rFonts w:ascii="Batang" w:eastAsia="Batang" w:hAnsi="Batang" w:cs="Batang" w:hint="eastAsia"/>
+                <w:spacing w:val="-2"/>
+              </w:rPr>
+              <w:t>현지</w:t>
+            </w:r>
+            <w:r>
+              <w:rPr>
+                <w:rFonts w:ascii="Helvetica Neue" w:hAnsi="Helvetica Neue"/>
+                <w:spacing w:val="-2"/>
+              </w:rPr>
+              <w:t> </w:t>
+            </w:r>
+            <w:r>
+              <w:rPr>
+                <w:rFonts w:ascii="Batang" w:eastAsia="Batang" w:hAnsi="Batang" w:cs="Batang" w:hint="eastAsia"/>
+                <w:spacing w:val="-2"/>
+              </w:rPr>
+              <w:t>뉴스</w:t>
+            </w:r>
+            <w:r>
+              <w:rPr>
+                <w:rFonts w:ascii="Helvetica Neue" w:hAnsi="Helvetica Neue"/>
+                <w:spacing w:val="-2"/>
+              </w:rPr>
+              <w:t> </w:t>
+            </w:r>
+            <w:r>
+              <w:rPr>
+                <w:rFonts w:ascii="Batang" w:eastAsia="Batang" w:hAnsi="Batang" w:cs="Batang" w:hint="eastAsia"/>
+                <w:spacing w:val="-2"/>
+              </w:rPr>
+              <w:t>등</w:t>
+            </w:r>
+            <w:r>
+              <w:rPr>
+                <w:rFonts w:ascii="Helvetica Neue" w:hAnsi="Helvetica Neue"/>
+                <w:spacing w:val="-2"/>
+              </w:rPr>
+              <w:t> </w:t>
+            </w:r>
+            <w:r>
+              <w:rPr>
+                <w:rFonts w:ascii="Batang" w:eastAsia="Batang" w:hAnsi="Batang" w:cs="Batang" w:hint="eastAsia"/>
+                <w:spacing w:val="-2"/>
+              </w:rPr>
+              <w:t>다양한</w:t>
+            </w:r>
+            <w:r>
+              <w:rPr>
+                <w:rFonts w:ascii="Helvetica Neue" w:hAnsi="Helvetica Neue"/>
+                <w:spacing w:val="-2"/>
+              </w:rPr>
+              <w:t> </w:t>
+            </w:r>
+            <w:r>
+              <w:rPr>
+                <w:rFonts w:ascii="Batang" w:eastAsia="Batang" w:hAnsi="Batang" w:cs="Batang" w:hint="eastAsia"/>
+                <w:spacing w:val="-2"/>
+              </w:rPr>
+              <w:t>시장</w:t>
+            </w:r>
+            <w:r>
+              <w:rPr>
+                <w:rFonts w:ascii="Helvetica Neue" w:hAnsi="Helvetica Neue"/>
+                <w:spacing w:val="-2"/>
+              </w:rPr>
+              <w:t> </w:t>
+            </w:r>
+            <w:r>
+              <w:rPr>
+                <w:rFonts w:ascii="Batang" w:eastAsia="Batang" w:hAnsi="Batang" w:cs="Batang" w:hint="eastAsia"/>
+                <w:spacing w:val="-2"/>
+              </w:rPr>
+              <w:t>정보를</w:t>
+            </w:r>
+            <w:r>
+              <w:rPr>
+                <w:rFonts w:ascii="Helvetica Neue" w:hAnsi="Helvetica Neue"/>
+                <w:spacing w:val="-2"/>
+              </w:rPr>
+              <w:t> </w:t>
+            </w:r>
+            <w:r>
+              <w:rPr>
+                <w:rFonts w:ascii="Batang" w:eastAsia="Batang" w:hAnsi="Batang" w:cs="Batang" w:hint="eastAsia"/>
+                <w:spacing w:val="-2"/>
+              </w:rPr>
+              <w:t>통계</w:t>
+            </w:r>
+            <w:r>
+              <w:rPr>
+                <w:rFonts w:ascii="Helvetica Neue" w:hAnsi="Helvetica Neue"/>
+                <w:spacing w:val="-2"/>
+              </w:rPr>
+              <w:t> </w:t>
+            </w:r>
+            <w:r>
+              <w:rPr>
+                <w:rFonts w:ascii="Batang" w:eastAsia="Batang" w:hAnsi="Batang" w:cs="Batang" w:hint="eastAsia"/>
+                <w:spacing w:val="-2"/>
+              </w:rPr>
+              <w:t>기반의</w:t>
+            </w:r>
+            <w:r>
+              <w:rPr>
+                <w:rFonts w:ascii="Helvetica Neue" w:hAnsi="Helvetica Neue"/>
+                <w:spacing w:val="-2"/>
+              </w:rPr>
+              <w:t> AI/ML </w:t>
+            </w:r>
+            <w:r>
+              <w:rPr>
+                <w:rFonts w:ascii="Batang" w:eastAsia="Batang" w:hAnsi="Batang" w:cs="Batang" w:hint="eastAsia"/>
+                <w:spacing w:val="-2"/>
+              </w:rPr>
+              <w:t>기술들을</w:t>
+            </w:r>
+            <w:r>
+              <w:rPr>
+                <w:rFonts w:ascii="Helvetica Neue" w:hAnsi="Helvetica Neue"/>
+                <w:spacing w:val="-2"/>
+              </w:rPr>
+              <w:t> </w:t>
+            </w:r>
+            <w:r>
+              <w:rPr>
+                <w:rFonts w:ascii="Batang" w:eastAsia="Batang" w:hAnsi="Batang" w:cs="Batang" w:hint="eastAsia"/>
+                <w:spacing w:val="-2"/>
+              </w:rPr>
+              <w:t>활용</w:t>
+            </w:r>
+            <w:r>
+              <w:rPr>
+                <w:rFonts w:ascii="Helvetica Neue" w:hAnsi="Helvetica Neue"/>
+                <w:spacing w:val="-2"/>
+              </w:rPr>
+              <w:t>, </w:t>
+            </w:r>
+            <w:r>
+              <w:rPr>
+                <w:rFonts w:ascii="Batang" w:eastAsia="Batang" w:hAnsi="Batang" w:cs="Batang" w:hint="eastAsia"/>
+                <w:spacing w:val="-2"/>
+              </w:rPr>
+              <w:t>효과적으로</w:t>
+            </w:r>
+            <w:r>
+              <w:rPr>
+                <w:rFonts w:ascii="Helvetica Neue" w:hAnsi="Helvetica Neue"/>
+                <w:spacing w:val="-2"/>
+              </w:rPr>
+              <w:t> </w:t>
+            </w:r>
+            <w:r>
+              <w:rPr>
+                <w:rFonts w:ascii="Batang" w:eastAsia="Batang" w:hAnsi="Batang" w:cs="Batang" w:hint="eastAsia"/>
+                <w:spacing w:val="-2"/>
+              </w:rPr>
+              <w:t>분류하여</w:t>
+            </w:r>
+            <w:r>
+              <w:rPr>
+                <w:rFonts w:ascii="Helvetica Neue" w:hAnsi="Helvetica Neue"/>
+                <w:spacing w:val="-2"/>
+              </w:rPr>
+              <w:t> </w:t>
+            </w:r>
+            <w:r>
+              <w:rPr>
+                <w:rFonts w:ascii="Batang" w:eastAsia="Batang" w:hAnsi="Batang" w:cs="Batang" w:hint="eastAsia"/>
+                <w:spacing w:val="-2"/>
+              </w:rPr>
+              <w:t>높은</w:t>
+            </w:r>
+            <w:r>
+              <w:rPr>
+                <w:rFonts w:ascii="Helvetica Neue" w:hAnsi="Helvetica Neue"/>
+                <w:spacing w:val="-2"/>
+              </w:rPr>
+              <w:t> </w:t>
+            </w:r>
+            <w:r>
+              <w:rPr>
+                <w:rFonts w:ascii="Batang" w:eastAsia="Batang" w:hAnsi="Batang" w:cs="Batang" w:hint="eastAsia"/>
+                <w:spacing w:val="-2"/>
+              </w:rPr>
+              <w:t>정교함의</w:t>
+            </w:r>
+            <w:r>
+              <w:rPr>
+                <w:rFonts w:ascii="Helvetica Neue" w:hAnsi="Helvetica Neue"/>
+                <w:spacing w:val="-2"/>
+              </w:rPr>
+              <w:t> “Intelligence UX”</w:t>
+            </w:r>
+            <w:r>
+              <w:rPr>
+                <w:rFonts w:ascii="Batang" w:eastAsia="Batang" w:hAnsi="Batang" w:cs="Batang" w:hint="eastAsia"/>
+                <w:spacing w:val="-2"/>
+              </w:rPr>
+              <w:t>를</w:t>
+            </w:r>
+            <w:r>
+              <w:rPr>
+                <w:rFonts w:ascii="Helvetica Neue" w:hAnsi="Helvetica Neue"/>
+                <w:spacing w:val="-2"/>
+              </w:rPr>
+              <w:t> </w:t>
+            </w:r>
+            <w:r>
+              <w:rPr>
+                <w:rFonts w:ascii="Batang" w:eastAsia="Batang" w:hAnsi="Batang" w:cs="Batang" w:hint="eastAsia"/>
+                <w:spacing w:val="-2"/>
+              </w:rPr>
+              <w:t>구현합니다</w:t>
+            </w:r>
+            <w:r>
+              <w:rPr>
+                <w:rFonts w:ascii="Helvetica Neue" w:hAnsi="Helvetica Neue"/>
+                <w:spacing w:val="-2"/>
+              </w:rPr>
+              <w:t>.</w:t>
+            </w:r>
+            <w:r>
+              <w:rPr>
+                <w:rFonts w:ascii="Helvetica Neue" w:hAnsi="Helvetica Neue"/>
+                <w:spacing w:val="-2"/>
+              </w:rPr>
+              <w:br/>
             </w:r>
             <w:r>
               <w:rPr>
@@ -7102,296 +7101,6 @@
                 <w:spacing w:val="-2"/>
               </w:rPr>
               <w:lastRenderedPageBreak/>
-              <w:t>- Data Engineering: </w:t>
-            </w:r>
-            <w:r>
-              <w:rPr>
-                <w:rFonts w:ascii="Batang" w:eastAsia="Batang" w:hAnsi="Batang" w:cs="Batang" w:hint="eastAsia"/>
-                <w:spacing w:val="-2"/>
-              </w:rPr>
-              <w:t>도매</w:t>
-            </w:r>
-            <w:r>
-              <w:rPr>
-                <w:rFonts w:ascii="Helvetica Neue" w:hAnsi="Helvetica Neue"/>
-                <w:spacing w:val="-2"/>
-              </w:rPr>
-              <w:t> </w:t>
-            </w:r>
-            <w:r>
-              <w:rPr>
-                <w:rFonts w:ascii="Batang" w:eastAsia="Batang" w:hAnsi="Batang" w:cs="Batang" w:hint="eastAsia"/>
-                <w:spacing w:val="-2"/>
-              </w:rPr>
-              <w:t>가격</w:t>
-            </w:r>
-            <w:r>
-              <w:rPr>
-                <w:rFonts w:ascii="Helvetica Neue" w:hAnsi="Helvetica Neue"/>
-                <w:spacing w:val="-2"/>
-              </w:rPr>
-              <w:t>, </w:t>
-            </w:r>
-            <w:r>
-              <w:rPr>
-                <w:rFonts w:ascii="Batang" w:eastAsia="Batang" w:hAnsi="Batang" w:cs="Batang" w:hint="eastAsia"/>
-                <w:spacing w:val="-2"/>
-              </w:rPr>
-              <w:t>수출입</w:t>
-            </w:r>
-            <w:r>
-              <w:rPr>
-                <w:rFonts w:ascii="Helvetica Neue" w:hAnsi="Helvetica Neue"/>
-                <w:spacing w:val="-2"/>
-              </w:rPr>
-              <w:t> </w:t>
-            </w:r>
-            <w:r>
-              <w:rPr>
-                <w:rFonts w:ascii="Batang" w:eastAsia="Batang" w:hAnsi="Batang" w:cs="Batang" w:hint="eastAsia"/>
-                <w:spacing w:val="-2"/>
-              </w:rPr>
-              <w:t>통계</w:t>
-            </w:r>
-            <w:r>
-              <w:rPr>
-                <w:rFonts w:ascii="Helvetica Neue" w:hAnsi="Helvetica Neue"/>
-                <w:spacing w:val="-2"/>
-              </w:rPr>
-              <w:t>, </w:t>
-            </w:r>
-            <w:r>
-              <w:rPr>
-                <w:rFonts w:ascii="Batang" w:eastAsia="Batang" w:hAnsi="Batang" w:cs="Batang" w:hint="eastAsia"/>
-                <w:spacing w:val="-2"/>
-              </w:rPr>
-              <w:t>현지</w:t>
-            </w:r>
-            <w:r>
-              <w:rPr>
-                <w:rFonts w:ascii="Helvetica Neue" w:hAnsi="Helvetica Neue"/>
-                <w:spacing w:val="-2"/>
-              </w:rPr>
-              <w:t> </w:t>
-            </w:r>
-            <w:r>
-              <w:rPr>
-                <w:rFonts w:ascii="Batang" w:eastAsia="Batang" w:hAnsi="Batang" w:cs="Batang" w:hint="eastAsia"/>
-                <w:spacing w:val="-2"/>
-              </w:rPr>
-              <w:t>뉴스</w:t>
-            </w:r>
-            <w:r>
-              <w:rPr>
-                <w:rFonts w:ascii="Helvetica Neue" w:hAnsi="Helvetica Neue"/>
-                <w:spacing w:val="-2"/>
-              </w:rPr>
-              <w:t> </w:t>
-            </w:r>
-            <w:r>
-              <w:rPr>
-                <w:rFonts w:ascii="Batang" w:eastAsia="Batang" w:hAnsi="Batang" w:cs="Batang" w:hint="eastAsia"/>
-                <w:spacing w:val="-2"/>
-              </w:rPr>
-              <w:t>등</w:t>
-            </w:r>
-            <w:r>
-              <w:rPr>
-                <w:rFonts w:ascii="Helvetica Neue" w:hAnsi="Helvetica Neue"/>
-                <w:spacing w:val="-2"/>
-              </w:rPr>
-              <w:t> </w:t>
-            </w:r>
-            <w:r>
-              <w:rPr>
-                <w:rFonts w:ascii="Batang" w:eastAsia="Batang" w:hAnsi="Batang" w:cs="Batang" w:hint="eastAsia"/>
-                <w:spacing w:val="-2"/>
-              </w:rPr>
-              <w:t>다양한</w:t>
-            </w:r>
-            <w:r>
-              <w:rPr>
-                <w:rFonts w:ascii="Helvetica Neue" w:hAnsi="Helvetica Neue"/>
-                <w:spacing w:val="-2"/>
-              </w:rPr>
-              <w:t> </w:t>
-            </w:r>
-            <w:r>
-              <w:rPr>
-                <w:rFonts w:ascii="Batang" w:eastAsia="Batang" w:hAnsi="Batang" w:cs="Batang" w:hint="eastAsia"/>
-                <w:spacing w:val="-2"/>
-              </w:rPr>
-              <w:t>시장</w:t>
-            </w:r>
-            <w:r>
-              <w:rPr>
-                <w:rFonts w:ascii="Helvetica Neue" w:hAnsi="Helvetica Neue"/>
-                <w:spacing w:val="-2"/>
-              </w:rPr>
-              <w:t> </w:t>
-            </w:r>
-            <w:r>
-              <w:rPr>
-                <w:rFonts w:ascii="Batang" w:eastAsia="Batang" w:hAnsi="Batang" w:cs="Batang" w:hint="eastAsia"/>
-                <w:spacing w:val="-2"/>
-              </w:rPr>
-              <w:t>정보를</w:t>
-            </w:r>
-            <w:r>
-              <w:rPr>
-                <w:rFonts w:ascii="Helvetica Neue" w:hAnsi="Helvetica Neue"/>
-                <w:spacing w:val="-2"/>
-              </w:rPr>
-              <w:t> </w:t>
-            </w:r>
-            <w:r>
-              <w:rPr>
-                <w:rFonts w:ascii="Batang" w:eastAsia="Batang" w:hAnsi="Batang" w:cs="Batang" w:hint="eastAsia"/>
-                <w:spacing w:val="-2"/>
-              </w:rPr>
-              <w:t>통계</w:t>
-            </w:r>
-            <w:r>
-              <w:rPr>
-                <w:rFonts w:ascii="Helvetica Neue" w:hAnsi="Helvetica Neue"/>
-                <w:spacing w:val="-2"/>
-              </w:rPr>
-              <w:t> </w:t>
-            </w:r>
-            <w:r>
-              <w:rPr>
-                <w:rFonts w:ascii="Batang" w:eastAsia="Batang" w:hAnsi="Batang" w:cs="Batang" w:hint="eastAsia"/>
-                <w:spacing w:val="-2"/>
-              </w:rPr>
-              <w:t>기반의</w:t>
-            </w:r>
-            <w:r>
-              <w:rPr>
-                <w:rFonts w:ascii="Helvetica Neue" w:hAnsi="Helvetica Neue"/>
-                <w:spacing w:val="-2"/>
-              </w:rPr>
-              <w:t> AI/ML </w:t>
-            </w:r>
-            <w:r>
-              <w:rPr>
-                <w:rFonts w:ascii="Batang" w:eastAsia="Batang" w:hAnsi="Batang" w:cs="Batang" w:hint="eastAsia"/>
-                <w:spacing w:val="-2"/>
-              </w:rPr>
-              <w:t>기술들을</w:t>
-            </w:r>
-            <w:r>
-              <w:rPr>
-                <w:rFonts w:ascii="Helvetica Neue" w:hAnsi="Helvetica Neue"/>
-                <w:spacing w:val="-2"/>
-              </w:rPr>
-              <w:t> </w:t>
-            </w:r>
-            <w:r>
-              <w:rPr>
-                <w:rFonts w:ascii="Batang" w:eastAsia="Batang" w:hAnsi="Batang" w:cs="Batang" w:hint="eastAsia"/>
-                <w:spacing w:val="-2"/>
-              </w:rPr>
-              <w:t>활용</w:t>
-            </w:r>
-            <w:r>
-              <w:rPr>
-                <w:rFonts w:ascii="Helvetica Neue" w:hAnsi="Helvetica Neue"/>
-                <w:spacing w:val="-2"/>
-              </w:rPr>
-              <w:t>, </w:t>
-            </w:r>
-            <w:r>
-              <w:rPr>
-                <w:rFonts w:ascii="Batang" w:eastAsia="Batang" w:hAnsi="Batang" w:cs="Batang" w:hint="eastAsia"/>
-                <w:spacing w:val="-2"/>
-              </w:rPr>
-              <w:t>효과적으로</w:t>
-            </w:r>
-            <w:r>
-              <w:rPr>
-                <w:rFonts w:ascii="Helvetica Neue" w:hAnsi="Helvetica Neue"/>
-                <w:spacing w:val="-2"/>
-              </w:rPr>
-              <w:t> </w:t>
-            </w:r>
-            <w:r>
-              <w:rPr>
-                <w:rFonts w:ascii="Batang" w:eastAsia="Batang" w:hAnsi="Batang" w:cs="Batang" w:hint="eastAsia"/>
-                <w:spacing w:val="-2"/>
-              </w:rPr>
-              <w:t>분류하여</w:t>
-            </w:r>
-            <w:r>
-              <w:rPr>
-                <w:rFonts w:ascii="Helvetica Neue" w:hAnsi="Helvetica Neue"/>
-                <w:spacing w:val="-2"/>
-              </w:rPr>
-              <w:t> </w:t>
-            </w:r>
-            <w:r>
-              <w:rPr>
-                <w:rFonts w:ascii="Batang" w:eastAsia="Batang" w:hAnsi="Batang" w:cs="Batang" w:hint="eastAsia"/>
-                <w:spacing w:val="-2"/>
-              </w:rPr>
-              <w:t>높은</w:t>
-            </w:r>
-            <w:r>
-              <w:rPr>
-                <w:rFonts w:ascii="Helvetica Neue" w:hAnsi="Helvetica Neue"/>
-                <w:spacing w:val="-2"/>
-              </w:rPr>
-              <w:t> </w:t>
-            </w:r>
-            <w:r>
-              <w:rPr>
-                <w:rFonts w:ascii="Batang" w:eastAsia="Batang" w:hAnsi="Batang" w:cs="Batang" w:hint="eastAsia"/>
-                <w:spacing w:val="-2"/>
-              </w:rPr>
-              <w:t>정교함의</w:t>
-            </w:r>
-            <w:r>
-              <w:rPr>
-                <w:rFonts w:ascii="Helvetica Neue" w:hAnsi="Helvetica Neue"/>
-                <w:spacing w:val="-2"/>
-              </w:rPr>
-              <w:t> “Intelligence UX”</w:t>
-            </w:r>
-            <w:proofErr w:type="spellStart"/>
-            <w:r>
-              <w:rPr>
-                <w:rFonts w:ascii="Batang" w:eastAsia="Batang" w:hAnsi="Batang" w:cs="Batang" w:hint="eastAsia"/>
-                <w:spacing w:val="-2"/>
-              </w:rPr>
-              <w:t>를</w:t>
-            </w:r>
-            <w:proofErr w:type="spellEnd"/>
-            <w:r>
-              <w:rPr>
-                <w:rFonts w:ascii="Helvetica Neue" w:hAnsi="Helvetica Neue"/>
-                <w:spacing w:val="-2"/>
-              </w:rPr>
-              <w:t> </w:t>
-            </w:r>
-            <w:r>
-              <w:rPr>
-                <w:rFonts w:ascii="Batang" w:eastAsia="Batang" w:hAnsi="Batang" w:cs="Batang" w:hint="eastAsia"/>
-                <w:spacing w:val="-2"/>
-              </w:rPr>
-              <w:t>구현합니다</w:t>
-            </w:r>
-            <w:r>
-              <w:rPr>
-                <w:rFonts w:ascii="Helvetica Neue" w:hAnsi="Helvetica Neue"/>
-                <w:spacing w:val="-2"/>
-              </w:rPr>
-              <w:t>.</w:t>
-            </w:r>
-            <w:r>
-              <w:rPr>
-                <w:rFonts w:ascii="Helvetica Neue" w:hAnsi="Helvetica Neue"/>
-                <w:spacing w:val="-2"/>
-              </w:rPr>
-              <w:br/>
               <w:t>- Communication Integration: </w:t>
             </w:r>
             <w:r>
@@ -7448,23 +7157,7 @@
                 <w:rFonts w:ascii="Helvetica Neue" w:hAnsi="Helvetica Neue"/>
                 <w:spacing w:val="-2"/>
               </w:rPr>
-              <w:t> “</w:t>
-            </w:r>
-            <w:proofErr w:type="spellStart"/>
-            <w:r>
-              <w:rPr>
-                <w:rFonts w:ascii="Helvetica Neue" w:hAnsi="Helvetica Neue"/>
-                <w:spacing w:val="-2"/>
-              </w:rPr>
-              <w:t>Tridge</w:t>
-            </w:r>
-            <w:proofErr w:type="spellEnd"/>
-            <w:r>
-              <w:rPr>
-                <w:rFonts w:ascii="Helvetica Neue" w:hAnsi="Helvetica Neue"/>
-                <w:spacing w:val="-2"/>
-              </w:rPr>
-              <w:t> Messenger App”</w:t>
+              <w:t> “Tridge Messenger App”</w:t>
             </w:r>
             <w:r>
               <w:rPr>
@@ -7712,7 +7405,6 @@
               </w:rPr>
               <w:t> SEO</w:t>
             </w:r>
-            <w:proofErr w:type="spellStart"/>
             <w:r>
               <w:rPr>
                 <w:rFonts w:ascii="Batang" w:eastAsia="Batang" w:hAnsi="Batang" w:cs="Batang" w:hint="eastAsia"/>
@@ -7720,7 +7412,6 @@
               </w:rPr>
               <w:t>를</w:t>
             </w:r>
-            <w:proofErr w:type="spellEnd"/>
             <w:r>
               <w:rPr>
                 <w:rFonts w:ascii="Helvetica Neue" w:hAnsi="Helvetica Neue"/>
@@ -7932,7 +7623,6 @@
               </w:rPr>
               <w:t> API</w:t>
             </w:r>
-            <w:proofErr w:type="spellStart"/>
             <w:r>
               <w:rPr>
                 <w:rFonts w:ascii="Batang" w:eastAsia="Batang" w:hAnsi="Batang" w:cs="Batang" w:hint="eastAsia"/>
@@ -7940,7 +7630,6 @@
               </w:rPr>
               <w:t>를</w:t>
             </w:r>
-            <w:proofErr w:type="spellEnd"/>
             <w:r>
               <w:rPr>
                 <w:rFonts w:ascii="Helvetica Neue" w:hAnsi="Helvetica Neue"/>
@@ -8083,7 +7772,6 @@
                 <w:spacing w:val="-2"/>
               </w:rPr>
             </w:pPr>
-            <w:proofErr w:type="spellStart"/>
             <w:r>
               <w:rPr>
                 <w:rFonts w:ascii="Batang" w:eastAsia="Batang" w:hAnsi="Batang" w:cs="Batang" w:hint="eastAsia"/>
@@ -8091,7 +7779,6 @@
               </w:rPr>
               <w:t>트릿지의</w:t>
             </w:r>
-            <w:proofErr w:type="spellEnd"/>
             <w:r>
               <w:rPr>
                 <w:rFonts w:ascii="Helvetica Neue" w:hAnsi="Helvetica Neue"/>
@@ -8141,7 +7828,6 @@
               </w:rPr>
               <w:t> </w:t>
             </w:r>
-            <w:proofErr w:type="spellStart"/>
             <w:r>
               <w:rPr>
                 <w:rFonts w:ascii="Batang" w:eastAsia="Batang" w:hAnsi="Batang" w:cs="Batang" w:hint="eastAsia"/>
@@ -8149,7 +7835,6 @@
               </w:rPr>
               <w:t>완성자</w:t>
             </w:r>
-            <w:proofErr w:type="spellEnd"/>
             <w:r>
               <w:rPr>
                 <w:rFonts w:ascii="Helvetica Neue" w:hAnsi="Helvetica Neue"/>
@@ -8157,7 +7842,6 @@
               </w:rPr>
               <w:t>”</w:t>
             </w:r>
-            <w:proofErr w:type="spellStart"/>
             <w:r>
               <w:rPr>
                 <w:rFonts w:ascii="Batang" w:eastAsia="Batang" w:hAnsi="Batang" w:cs="Batang" w:hint="eastAsia"/>
@@ -8165,7 +7849,6 @@
               </w:rPr>
               <w:t>로서</w:t>
             </w:r>
-            <w:proofErr w:type="spellEnd"/>
             <w:r>
               <w:rPr>
                 <w:rFonts w:ascii="Helvetica Neue" w:hAnsi="Helvetica Neue"/>
@@ -8301,7 +7984,6 @@
               </w:rPr>
               <w:t> </w:t>
             </w:r>
-            <w:proofErr w:type="spellStart"/>
             <w:r>
               <w:rPr>
                 <w:rFonts w:ascii="Batang" w:eastAsia="Batang" w:hAnsi="Batang" w:cs="Batang" w:hint="eastAsia"/>
@@ -8309,7 +7991,6 @@
               </w:rPr>
               <w:t>트릿지</w:t>
             </w:r>
-            <w:proofErr w:type="spellEnd"/>
             <w:r>
               <w:rPr>
                 <w:rFonts w:ascii="Helvetica Neue" w:hAnsi="Helvetica Neue"/>
@@ -8527,7 +8208,6 @@
               </w:rPr>
               <w:t> </w:t>
             </w:r>
-            <w:proofErr w:type="spellStart"/>
             <w:r>
               <w:rPr>
                 <w:rFonts w:ascii="Batang" w:eastAsia="Batang" w:hAnsi="Batang" w:cs="Batang" w:hint="eastAsia"/>
@@ -8536,25 +8216,14 @@
               </w:rPr>
               <w:t>트릿지는</w:t>
             </w:r>
-            <w:proofErr w:type="spellEnd"/>
-            <w:r>
-              <w:rPr>
-                <w:rFonts w:ascii="Helvetica Neue" w:hAnsi="Helvetica Neue"/>
-                <w:spacing w:val="-2"/>
-                <w:highlight w:val="yellow"/>
-              </w:rPr>
-              <w:t> </w:t>
-            </w:r>
-            <w:proofErr w:type="spellStart"/>
-            <w:r>
-              <w:rPr>
-                <w:rFonts w:ascii="Helvetica Neue" w:hAnsi="Helvetica Neue"/>
-                <w:spacing w:val="-2"/>
-                <w:highlight w:val="yellow"/>
-              </w:rPr>
-              <w:t>GraphQL</w:t>
-            </w:r>
-            <w:proofErr w:type="spellEnd"/>
+            <w:r>
+              <w:rPr>
+                <w:rFonts w:ascii="Helvetica Neue" w:hAnsi="Helvetica Neue"/>
+                <w:spacing w:val="-2"/>
+                <w:highlight w:val="yellow"/>
+              </w:rPr>
+              <w:t> GraphQL</w:t>
+            </w:r>
             <w:r>
               <w:rPr>
                 <w:rFonts w:ascii="Batang" w:eastAsia="Batang" w:hAnsi="Batang" w:cs="Batang" w:hint="eastAsia"/>
@@ -8674,7 +8343,6 @@
               </w:rPr>
               <w:t> </w:t>
             </w:r>
-            <w:proofErr w:type="spellStart"/>
             <w:r>
               <w:rPr>
                 <w:rFonts w:ascii="Batang" w:eastAsia="Batang" w:hAnsi="Batang" w:cs="Batang" w:hint="eastAsia"/>
@@ -8682,7 +8350,6 @@
               </w:rPr>
               <w:t>로직이</w:t>
             </w:r>
-            <w:proofErr w:type="spellEnd"/>
             <w:r>
               <w:rPr>
                 <w:rFonts w:ascii="Helvetica Neue" w:hAnsi="Helvetica Neue"/>
@@ -8895,25 +8562,7 @@
                 <w:spacing w:val="-2"/>
                 <w:highlight w:val="yellow"/>
               </w:rPr>
-              <w:t>React, </w:t>
-            </w:r>
-            <w:proofErr w:type="spellStart"/>
-            <w:r>
-              <w:rPr>
-                <w:rFonts w:ascii="Helvetica Neue" w:hAnsi="Helvetica Neue"/>
-                <w:spacing w:val="-2"/>
-                <w:highlight w:val="yellow"/>
-              </w:rPr>
-              <w:t>GraphQL</w:t>
-            </w:r>
-            <w:proofErr w:type="spellEnd"/>
-            <w:r>
-              <w:rPr>
-                <w:rFonts w:ascii="Helvetica Neue" w:hAnsi="Helvetica Neue"/>
-                <w:spacing w:val="-2"/>
-                <w:highlight w:val="yellow"/>
-              </w:rPr>
-              <w:t>, </w:t>
+              <w:t>React, GraphQL, </w:t>
             </w:r>
             <w:r>
               <w:rPr>
@@ -8931,7 +8580,6 @@
               </w:rPr>
               <w:t> styled-components</w:t>
             </w:r>
-            <w:proofErr w:type="spellStart"/>
             <w:r>
               <w:rPr>
                 <w:rFonts w:ascii="Batang" w:eastAsia="Batang" w:hAnsi="Batang" w:cs="Batang" w:hint="eastAsia"/>
@@ -8940,7 +8588,6 @@
               </w:rPr>
               <w:t>를</w:t>
             </w:r>
-            <w:proofErr w:type="spellEnd"/>
             <w:r>
               <w:rPr>
                 <w:rFonts w:ascii="Helvetica Neue" w:hAnsi="Helvetica Neue"/>
@@ -8997,7 +8644,6 @@
               </w:rPr>
               <w:t> </w:t>
             </w:r>
-            <w:proofErr w:type="spellStart"/>
             <w:r>
               <w:rPr>
                 <w:rFonts w:ascii="Batang" w:eastAsia="Batang" w:hAnsi="Batang" w:cs="Batang" w:hint="eastAsia"/>
@@ -9006,7 +8652,6 @@
               </w:rPr>
               <w:t>재사용성이</w:t>
             </w:r>
-            <w:proofErr w:type="spellEnd"/>
             <w:r>
               <w:rPr>
                 <w:rFonts w:ascii="Helvetica Neue" w:hAnsi="Helvetica Neue"/>
@@ -9047,7 +8692,6 @@
               </w:rPr>
               <w:t> UI</w:t>
             </w:r>
-            <w:proofErr w:type="spellStart"/>
             <w:r>
               <w:rPr>
                 <w:rFonts w:ascii="Batang" w:eastAsia="Batang" w:hAnsi="Batang" w:cs="Batang" w:hint="eastAsia"/>
@@ -9056,7 +8700,6 @@
               </w:rPr>
               <w:t>를</w:t>
             </w:r>
-            <w:proofErr w:type="spellEnd"/>
             <w:r>
               <w:rPr>
                 <w:rFonts w:ascii="Helvetica Neue" w:hAnsi="Helvetica Neue"/>
@@ -9176,7 +8819,6 @@
               </w:rPr>
               <w:t> UI</w:t>
             </w:r>
-            <w:proofErr w:type="spellStart"/>
             <w:r>
               <w:rPr>
                 <w:rFonts w:ascii="Batang" w:eastAsia="Batang" w:hAnsi="Batang" w:cs="Batang" w:hint="eastAsia"/>
@@ -9185,7 +8827,6 @@
               </w:rPr>
               <w:t>를</w:t>
             </w:r>
-            <w:proofErr w:type="spellEnd"/>
             <w:r>
               <w:rPr>
                 <w:rFonts w:ascii="Helvetica Neue" w:hAnsi="Helvetica Neue"/>
@@ -9354,7 +8995,6 @@
               </w:rPr>
               <w:t> UI </w:t>
             </w:r>
-            <w:proofErr w:type="spellStart"/>
             <w:r>
               <w:rPr>
                 <w:rFonts w:ascii="Batang" w:eastAsia="Batang" w:hAnsi="Batang" w:cs="Batang" w:hint="eastAsia"/>
@@ -9362,7 +9002,6 @@
               </w:rPr>
               <w:t>반응성을</w:t>
             </w:r>
-            <w:proofErr w:type="spellEnd"/>
             <w:r>
               <w:rPr>
                 <w:rFonts w:ascii="Helvetica Neue" w:hAnsi="Helvetica Neue"/>
@@ -9384,7 +9023,6 @@
               </w:rPr>
               <w:t> SEO</w:t>
             </w:r>
-            <w:proofErr w:type="spellStart"/>
             <w:r>
               <w:rPr>
                 <w:rFonts w:ascii="Batang" w:eastAsia="Batang" w:hAnsi="Batang" w:cs="Batang" w:hint="eastAsia"/>
@@ -9392,7 +9030,6 @@
               </w:rPr>
               <w:t>를</w:t>
             </w:r>
-            <w:proofErr w:type="spellEnd"/>
             <w:r>
               <w:rPr>
                 <w:rFonts w:ascii="Helvetica Neue" w:hAnsi="Helvetica Neue"/>
@@ -9724,7 +9361,6 @@
               </w:rPr>
               <w:t> </w:t>
             </w:r>
-            <w:proofErr w:type="spellStart"/>
             <w:r>
               <w:rPr>
                 <w:rFonts w:ascii="Batang" w:eastAsia="Batang" w:hAnsi="Batang" w:cs="Batang" w:hint="eastAsia"/>
@@ -9732,7 +9368,6 @@
               </w:rPr>
               <w:t>스쿼드를</w:t>
             </w:r>
-            <w:proofErr w:type="spellEnd"/>
             <w:r>
               <w:rPr>
                 <w:rFonts w:ascii="Helvetica Neue" w:hAnsi="Helvetica Neue"/>
@@ -10368,25 +10003,7 @@
                 <w:spacing w:val="-2"/>
                 <w:highlight w:val="yellow"/>
               </w:rPr>
-              <w:t> (</w:t>
-            </w:r>
-            <w:proofErr w:type="spellStart"/>
-            <w:r>
-              <w:rPr>
-                <w:rFonts w:ascii="Helvetica Neue" w:hAnsi="Helvetica Neue"/>
-                <w:spacing w:val="-2"/>
-                <w:highlight w:val="yellow"/>
-              </w:rPr>
-              <w:t>Javascript</w:t>
-            </w:r>
-            <w:proofErr w:type="spellEnd"/>
-            <w:r>
-              <w:rPr>
-                <w:rFonts w:ascii="Helvetica Neue" w:hAnsi="Helvetica Neue"/>
-                <w:spacing w:val="-2"/>
-                <w:highlight w:val="yellow"/>
-              </w:rPr>
-              <w:t>, HTML, CSS </w:t>
+              <w:t> (Javascript, HTML, CSS </w:t>
             </w:r>
             <w:r>
               <w:rPr>
@@ -10580,7 +10197,6 @@
               </w:rPr>
               <w:t>”</w:t>
             </w:r>
-            <w:proofErr w:type="spellStart"/>
             <w:r>
               <w:rPr>
                 <w:rFonts w:ascii="Batang" w:eastAsia="Batang" w:hAnsi="Batang" w:cs="Batang" w:hint="eastAsia"/>
@@ -10588,7 +10204,6 @@
               </w:rPr>
               <w:t>를</w:t>
             </w:r>
-            <w:proofErr w:type="spellEnd"/>
             <w:r>
               <w:rPr>
                 <w:rFonts w:ascii="Helvetica Neue" w:hAnsi="Helvetica Neue"/>
@@ -10833,7 +10448,6 @@
                 <w:sz w:val="24"/>
                 <w:szCs w:val="24"/>
               </w:rPr>
-              <w:lastRenderedPageBreak/>
               <w:t>우대</w:t>
             </w:r>
             <w:r>
@@ -10868,6 +10482,7 @@
                 <w:rFonts w:ascii="Helvetica Neue" w:hAnsi="Helvetica Neue"/>
                 <w:spacing w:val="-2"/>
               </w:rPr>
+              <w:lastRenderedPageBreak/>
               <w:t>- </w:t>
             </w:r>
             <w:r>
@@ -10876,25 +10491,7 @@
                 <w:spacing w:val="-2"/>
                 <w:highlight w:val="yellow"/>
               </w:rPr>
-              <w:t>React, </w:t>
-            </w:r>
-            <w:proofErr w:type="spellStart"/>
-            <w:r>
-              <w:rPr>
-                <w:rFonts w:ascii="Helvetica Neue" w:hAnsi="Helvetica Neue"/>
-                <w:spacing w:val="-2"/>
-                <w:highlight w:val="yellow"/>
-              </w:rPr>
-              <w:t>GraphQL</w:t>
-            </w:r>
-            <w:proofErr w:type="spellEnd"/>
-            <w:r>
-              <w:rPr>
-                <w:rFonts w:ascii="Helvetica Neue" w:hAnsi="Helvetica Neue"/>
-                <w:spacing w:val="-2"/>
-                <w:highlight w:val="yellow"/>
-              </w:rPr>
-              <w:t>, </w:t>
+              <w:t>React, GraphQL, </w:t>
             </w:r>
             <w:r>
               <w:rPr>
@@ -10912,7 +10509,6 @@
               </w:rPr>
               <w:t> styled-components</w:t>
             </w:r>
-            <w:proofErr w:type="spellStart"/>
             <w:r>
               <w:rPr>
                 <w:rFonts w:ascii="Batang" w:eastAsia="Batang" w:hAnsi="Batang" w:cs="Batang" w:hint="eastAsia"/>
@@ -10921,7 +10517,6 @@
               </w:rPr>
               <w:t>를</w:t>
             </w:r>
-            <w:proofErr w:type="spellEnd"/>
             <w:r>
               <w:rPr>
                 <w:rFonts w:ascii="Helvetica Neue" w:hAnsi="Helvetica Neue"/>
@@ -11218,7 +10813,6 @@
               </w:rPr>
               <w:t> (</w:t>
             </w:r>
-            <w:proofErr w:type="spellStart"/>
             <w:r>
               <w:rPr>
                 <w:rFonts w:ascii="Batang" w:eastAsia="Batang" w:hAnsi="Batang" w:cs="Batang" w:hint="eastAsia"/>
@@ -11226,7 +10820,6 @@
               </w:rPr>
               <w:t>트릿지</w:t>
             </w:r>
-            <w:proofErr w:type="spellEnd"/>
             <w:r>
               <w:rPr>
                 <w:rFonts w:ascii="Helvetica Neue" w:hAnsi="Helvetica Neue"/>
@@ -11370,7 +10963,6 @@
                 <w:spacing w:val="-2"/>
               </w:rPr>
             </w:pPr>
-            <w:proofErr w:type="spellStart"/>
             <w:r>
               <w:rPr>
                 <w:rStyle w:val="Strong"/>
@@ -11379,7 +10971,6 @@
               </w:rPr>
               <w:t>트릿지는</w:t>
             </w:r>
-            <w:proofErr w:type="spellEnd"/>
             <w:r>
               <w:rPr>
                 <w:rStyle w:val="Strong"/>
@@ -11916,7 +11507,6 @@
               </w:rPr>
               <w:t> </w:t>
             </w:r>
-            <w:proofErr w:type="spellStart"/>
             <w:r>
               <w:rPr>
                 <w:rFonts w:ascii="Batang" w:eastAsia="Batang" w:hAnsi="Batang" w:cs="Batang" w:hint="eastAsia"/>
@@ -11924,7 +11514,6 @@
               </w:rPr>
               <w:t>태깅</w:t>
             </w:r>
-            <w:proofErr w:type="spellEnd"/>
             <w:r>
               <w:rPr>
                 <w:rFonts w:ascii="Helvetica Neue" w:hAnsi="Helvetica Neue"/>
@@ -12087,7 +11676,6 @@
               <w:br/>
               <w:t>- Trusted online reputation: Google SEO</w:t>
             </w:r>
-            <w:proofErr w:type="spellStart"/>
             <w:r>
               <w:rPr>
                 <w:rFonts w:ascii="Batang" w:eastAsia="Batang" w:hAnsi="Batang" w:cs="Batang" w:hint="eastAsia"/>
@@ -12095,7 +11683,6 @@
               </w:rPr>
               <w:t>를</w:t>
             </w:r>
-            <w:proofErr w:type="spellEnd"/>
             <w:r>
               <w:rPr>
                 <w:rFonts w:ascii="Helvetica Neue" w:hAnsi="Helvetica Neue"/>
@@ -12485,7 +12072,6 @@
                 <w:spacing w:val="-2"/>
               </w:rPr>
             </w:pPr>
-            <w:proofErr w:type="spellStart"/>
             <w:r>
               <w:rPr>
                 <w:rStyle w:val="Strong"/>
@@ -12494,7 +12080,6 @@
               </w:rPr>
               <w:t>트릿지는</w:t>
             </w:r>
-            <w:proofErr w:type="spellEnd"/>
             <w:r>
               <w:rPr>
                 <w:rStyle w:val="Strong"/>
@@ -12782,7 +12367,6 @@
               <w:br/>
               <w:t>- </w:t>
             </w:r>
-            <w:proofErr w:type="spellStart"/>
             <w:r>
               <w:rPr>
                 <w:rFonts w:ascii="Batang" w:eastAsia="Batang" w:hAnsi="Batang" w:cs="Batang" w:hint="eastAsia"/>
@@ -12790,7 +12374,6 @@
               </w:rPr>
               <w:t>팀런치</w:t>
             </w:r>
-            <w:proofErr w:type="spellEnd"/>
             <w:r>
               <w:rPr>
                 <w:rFonts w:ascii="Helvetica Neue" w:hAnsi="Helvetica Neue"/>
@@ -12826,7 +12409,6 @@
               </w:rPr>
               <w:t> </w:t>
             </w:r>
-            <w:proofErr w:type="spellStart"/>
             <w:r>
               <w:rPr>
                 <w:rFonts w:ascii="Batang" w:eastAsia="Batang" w:hAnsi="Batang" w:cs="Batang" w:hint="eastAsia"/>
@@ -12834,7 +12416,6 @@
               </w:rPr>
               <w:t>석식</w:t>
             </w:r>
-            <w:proofErr w:type="spellEnd"/>
             <w:r>
               <w:rPr>
                 <w:rFonts w:ascii="Helvetica Neue" w:hAnsi="Helvetica Neue"/>
@@ -13041,7 +12622,6 @@
               </w:rPr>
               <w:t> (</w:t>
             </w:r>
-            <w:proofErr w:type="spellStart"/>
             <w:r>
               <w:rPr>
                 <w:rFonts w:ascii="Batang" w:eastAsia="Batang" w:hAnsi="Batang" w:cs="Batang" w:hint="eastAsia"/>
@@ -13049,7 +12629,6 @@
               </w:rPr>
               <w:t>층고</w:t>
             </w:r>
-            <w:proofErr w:type="spellEnd"/>
             <w:r>
               <w:rPr>
                 <w:rFonts w:ascii="Helvetica Neue" w:hAnsi="Helvetica Neue"/>
@@ -13262,13 +12841,7 @@
               <w:t>)</w:t>
             </w:r>
           </w:p>
-          <w:p>
-            <w:pPr>
-              <w:rPr>
-                <w:rFonts w:ascii="Times New Roman" w:hAnsi="Times New Roman"/>
-              </w:rPr>
-            </w:pPr>
-          </w:p>
+          <w:p/>
           <w:p>
             <w:pPr>
               <w:rPr>
@@ -13342,9 +12915,16 @@
           <w:sz w:val="28"/>
           <w:szCs w:val="28"/>
         </w:rPr>
-        <w:lastRenderedPageBreak/>
         <w:t>Example</w:t>
       </w:r>
+    </w:p>
+    <w:p>
+      <w:pPr>
+        <w:rPr>
+          <w:sz w:val="28"/>
+          <w:szCs w:val="28"/>
+        </w:rPr>
+      </w:pPr>
     </w:p>
     <w:p>
       <w:pPr>
@@ -13371,6 +12951,725 @@
           <w:p>
             <w:pPr>
               <w:rPr>
+                <w:highlight w:val="yellow"/>
+              </w:rPr>
+            </w:pPr>
+            <w:r>
+              <w:rPr>
+                <w:rFonts w:ascii="Helvetica Neue" w:hAnsi="Helvetica Neue"/>
+                <w:color w:val="263747"/>
+                <w:spacing w:val="-2"/>
+                <w:highlight w:val="yellow"/>
+                <w:shd w:val="clear" w:color="auto" w:fill="FFFFFF"/>
+              </w:rPr>
+              <w:t>- React, GraphQL, </w:t>
+            </w:r>
+            <w:r>
+              <w:rPr>
+                <w:rFonts w:ascii="Batang" w:eastAsia="Batang" w:hAnsi="Batang" w:cs="Batang" w:hint="eastAsia"/>
+                <w:color w:val="263747"/>
+                <w:spacing w:val="-2"/>
+                <w:highlight w:val="yellow"/>
+                <w:shd w:val="clear" w:color="auto" w:fill="FFFFFF"/>
+              </w:rPr>
+              <w:t>그리고</w:t>
+            </w:r>
+            <w:r>
+              <w:rPr>
+                <w:rFonts w:ascii="Helvetica Neue" w:hAnsi="Helvetica Neue"/>
+                <w:color w:val="263747"/>
+                <w:spacing w:val="-2"/>
+                <w:highlight w:val="yellow"/>
+                <w:shd w:val="clear" w:color="auto" w:fill="FFFFFF"/>
+              </w:rPr>
+              <w:t> styled-components</w:t>
+            </w:r>
+            <w:r>
+              <w:rPr>
+                <w:rFonts w:ascii="Batang" w:eastAsia="Batang" w:hAnsi="Batang" w:cs="Batang" w:hint="eastAsia"/>
+                <w:color w:val="263747"/>
+                <w:spacing w:val="-2"/>
+                <w:highlight w:val="yellow"/>
+                <w:shd w:val="clear" w:color="auto" w:fill="FFFFFF"/>
+              </w:rPr>
+              <w:t>를</w:t>
+            </w:r>
+            <w:r>
+              <w:rPr>
+                <w:rFonts w:ascii="Helvetica Neue" w:hAnsi="Helvetica Neue"/>
+                <w:color w:val="263747"/>
+                <w:spacing w:val="-2"/>
+                <w:highlight w:val="yellow"/>
+                <w:shd w:val="clear" w:color="auto" w:fill="FFFFFF"/>
+              </w:rPr>
+              <w:t> </w:t>
+            </w:r>
+            <w:r>
+              <w:rPr>
+                <w:rFonts w:ascii="Batang" w:eastAsia="Batang" w:hAnsi="Batang" w:cs="Batang" w:hint="eastAsia"/>
+                <w:color w:val="263747"/>
+                <w:spacing w:val="-2"/>
+                <w:highlight w:val="yellow"/>
+                <w:shd w:val="clear" w:color="auto" w:fill="FFFFFF"/>
+              </w:rPr>
+              <w:t>활용하여</w:t>
+            </w:r>
+            <w:r>
+              <w:rPr>
+                <w:rFonts w:ascii="Helvetica Neue" w:hAnsi="Helvetica Neue"/>
+                <w:color w:val="263747"/>
+                <w:spacing w:val="-2"/>
+                <w:highlight w:val="yellow"/>
+                <w:shd w:val="clear" w:color="auto" w:fill="FFFFFF"/>
+              </w:rPr>
+              <w:t> </w:t>
+            </w:r>
+            <w:r>
+              <w:rPr>
+                <w:rFonts w:ascii="Batang" w:eastAsia="Batang" w:hAnsi="Batang" w:cs="Batang" w:hint="eastAsia"/>
+                <w:color w:val="263747"/>
+                <w:spacing w:val="-2"/>
+                <w:highlight w:val="yellow"/>
+                <w:shd w:val="clear" w:color="auto" w:fill="FFFFFF"/>
+              </w:rPr>
+              <w:t>추상화</w:t>
+            </w:r>
+            <w:r>
+              <w:rPr>
+                <w:rFonts w:ascii="Helvetica Neue" w:hAnsi="Helvetica Neue"/>
+                <w:color w:val="263747"/>
+                <w:spacing w:val="-2"/>
+                <w:highlight w:val="yellow"/>
+                <w:shd w:val="clear" w:color="auto" w:fill="FFFFFF"/>
+              </w:rPr>
+              <w:t> </w:t>
+            </w:r>
+            <w:r>
+              <w:rPr>
+                <w:rFonts w:ascii="Batang" w:eastAsia="Batang" w:hAnsi="Batang" w:cs="Batang" w:hint="eastAsia"/>
+                <w:color w:val="263747"/>
+                <w:spacing w:val="-2"/>
+                <w:highlight w:val="yellow"/>
+                <w:shd w:val="clear" w:color="auto" w:fill="FFFFFF"/>
+              </w:rPr>
+              <w:t>수준과</w:t>
+            </w:r>
+            <w:r>
+              <w:rPr>
+                <w:rFonts w:ascii="Helvetica Neue" w:hAnsi="Helvetica Neue"/>
+                <w:color w:val="263747"/>
+                <w:spacing w:val="-2"/>
+                <w:highlight w:val="yellow"/>
+                <w:shd w:val="clear" w:color="auto" w:fill="FFFFFF"/>
+              </w:rPr>
+              <w:t> </w:t>
+            </w:r>
+            <w:r>
+              <w:rPr>
+                <w:rFonts w:ascii="Batang" w:eastAsia="Batang" w:hAnsi="Batang" w:cs="Batang" w:hint="eastAsia"/>
+                <w:color w:val="263747"/>
+                <w:spacing w:val="-2"/>
+                <w:highlight w:val="yellow"/>
+                <w:shd w:val="clear" w:color="auto" w:fill="FFFFFF"/>
+              </w:rPr>
+              <w:t>재사용성이</w:t>
+            </w:r>
+            <w:r>
+              <w:rPr>
+                <w:rFonts w:ascii="Helvetica Neue" w:hAnsi="Helvetica Neue"/>
+                <w:color w:val="263747"/>
+                <w:spacing w:val="-2"/>
+                <w:highlight w:val="yellow"/>
+                <w:shd w:val="clear" w:color="auto" w:fill="FFFFFF"/>
+              </w:rPr>
+              <w:t> </w:t>
+            </w:r>
+            <w:r>
+              <w:rPr>
+                <w:rFonts w:ascii="Batang" w:eastAsia="Batang" w:hAnsi="Batang" w:cs="Batang" w:hint="eastAsia"/>
+                <w:color w:val="263747"/>
+                <w:spacing w:val="-2"/>
+                <w:highlight w:val="yellow"/>
+                <w:shd w:val="clear" w:color="auto" w:fill="FFFFFF"/>
+              </w:rPr>
+              <w:t>높은</w:t>
+            </w:r>
+            <w:r>
+              <w:rPr>
+                <w:rFonts w:ascii="Helvetica Neue" w:hAnsi="Helvetica Neue"/>
+                <w:color w:val="263747"/>
+                <w:spacing w:val="-2"/>
+                <w:highlight w:val="yellow"/>
+                <w:shd w:val="clear" w:color="auto" w:fill="FFFFFF"/>
+              </w:rPr>
+              <w:t> </w:t>
+            </w:r>
+            <w:r>
+              <w:rPr>
+                <w:rFonts w:ascii="Batang" w:eastAsia="Batang" w:hAnsi="Batang" w:cs="Batang" w:hint="eastAsia"/>
+                <w:color w:val="263747"/>
+                <w:spacing w:val="-2"/>
+                <w:highlight w:val="yellow"/>
+                <w:shd w:val="clear" w:color="auto" w:fill="FFFFFF"/>
+              </w:rPr>
+              <w:t>모듈화된</w:t>
+            </w:r>
+            <w:r>
+              <w:rPr>
+                <w:rFonts w:ascii="Helvetica Neue" w:hAnsi="Helvetica Neue"/>
+                <w:color w:val="263747"/>
+                <w:spacing w:val="-2"/>
+                <w:highlight w:val="yellow"/>
+                <w:shd w:val="clear" w:color="auto" w:fill="FFFFFF"/>
+              </w:rPr>
+              <w:t> UI</w:t>
+            </w:r>
+            <w:r>
+              <w:rPr>
+                <w:rFonts w:ascii="Batang" w:eastAsia="Batang" w:hAnsi="Batang" w:cs="Batang" w:hint="eastAsia"/>
+                <w:color w:val="263747"/>
+                <w:spacing w:val="-2"/>
+                <w:highlight w:val="yellow"/>
+                <w:shd w:val="clear" w:color="auto" w:fill="FFFFFF"/>
+              </w:rPr>
+              <w:t>를</w:t>
+            </w:r>
+            <w:r>
+              <w:rPr>
+                <w:rFonts w:ascii="Helvetica Neue" w:hAnsi="Helvetica Neue"/>
+                <w:color w:val="263747"/>
+                <w:spacing w:val="-2"/>
+                <w:highlight w:val="yellow"/>
+                <w:shd w:val="clear" w:color="auto" w:fill="FFFFFF"/>
+              </w:rPr>
+              <w:t> </w:t>
+            </w:r>
+            <w:r>
+              <w:rPr>
+                <w:rFonts w:ascii="Batang" w:eastAsia="Batang" w:hAnsi="Batang" w:cs="Batang" w:hint="eastAsia"/>
+                <w:color w:val="263747"/>
+                <w:spacing w:val="-2"/>
+                <w:highlight w:val="yellow"/>
+                <w:shd w:val="clear" w:color="auto" w:fill="FFFFFF"/>
+              </w:rPr>
+              <w:t>구현합니다</w:t>
+            </w:r>
+            <w:r>
+              <w:rPr>
+                <w:rFonts w:ascii="Helvetica Neue" w:hAnsi="Helvetica Neue"/>
+                <w:color w:val="263747"/>
+                <w:spacing w:val="-2"/>
+                <w:highlight w:val="yellow"/>
+                <w:shd w:val="clear" w:color="auto" w:fill="FFFFFF"/>
+              </w:rPr>
+              <w:t>.</w:t>
+            </w:r>
+            <w:r>
+              <w:rPr>
+                <w:rFonts w:ascii="Helvetica Neue" w:hAnsi="Helvetica Neue"/>
+                <w:color w:val="263747"/>
+                <w:spacing w:val="-2"/>
+                <w:highlight w:val="yellow"/>
+              </w:rPr>
+              <w:br/>
+            </w:r>
+            <w:r>
+              <w:rPr>
+                <w:rFonts w:ascii="Helvetica Neue" w:hAnsi="Helvetica Neue"/>
+                <w:color w:val="263747"/>
+                <w:spacing w:val="-2"/>
+                <w:highlight w:val="yellow"/>
+                <w:shd w:val="clear" w:color="auto" w:fill="FFFFFF"/>
+              </w:rPr>
+              <w:t>- D3.js </w:t>
+            </w:r>
+            <w:r>
+              <w:rPr>
+                <w:rFonts w:ascii="Batang" w:eastAsia="Batang" w:hAnsi="Batang" w:cs="Batang" w:hint="eastAsia"/>
+                <w:color w:val="263747"/>
+                <w:spacing w:val="-2"/>
+                <w:highlight w:val="yellow"/>
+                <w:shd w:val="clear" w:color="auto" w:fill="FFFFFF"/>
+              </w:rPr>
+              <w:t>기반으로</w:t>
+            </w:r>
+            <w:r>
+              <w:rPr>
+                <w:rFonts w:ascii="Helvetica Neue" w:hAnsi="Helvetica Neue"/>
+                <w:color w:val="263747"/>
+                <w:spacing w:val="-2"/>
+                <w:highlight w:val="yellow"/>
+                <w:shd w:val="clear" w:color="auto" w:fill="FFFFFF"/>
+              </w:rPr>
+              <w:t> </w:t>
+            </w:r>
+            <w:r>
+              <w:rPr>
+                <w:rFonts w:ascii="Batang" w:eastAsia="Batang" w:hAnsi="Batang" w:cs="Batang" w:hint="eastAsia"/>
+                <w:color w:val="263747"/>
+                <w:spacing w:val="-2"/>
+                <w:highlight w:val="yellow"/>
+                <w:shd w:val="clear" w:color="auto" w:fill="FFFFFF"/>
+              </w:rPr>
+              <w:t>자체</w:t>
+            </w:r>
+            <w:r>
+              <w:rPr>
+                <w:rFonts w:ascii="Helvetica Neue" w:hAnsi="Helvetica Neue"/>
+                <w:color w:val="263747"/>
+                <w:spacing w:val="-2"/>
+                <w:highlight w:val="yellow"/>
+                <w:shd w:val="clear" w:color="auto" w:fill="FFFFFF"/>
+              </w:rPr>
+              <w:t> </w:t>
+            </w:r>
+            <w:r>
+              <w:rPr>
+                <w:rFonts w:ascii="Batang" w:eastAsia="Batang" w:hAnsi="Batang" w:cs="Batang" w:hint="eastAsia"/>
+                <w:color w:val="263747"/>
+                <w:spacing w:val="-2"/>
+                <w:highlight w:val="yellow"/>
+                <w:shd w:val="clear" w:color="auto" w:fill="FFFFFF"/>
+              </w:rPr>
+              <w:t>개발한</w:t>
+            </w:r>
+            <w:r>
+              <w:rPr>
+                <w:rFonts w:ascii="Helvetica Neue" w:hAnsi="Helvetica Neue"/>
+                <w:color w:val="263747"/>
+                <w:spacing w:val="-2"/>
+                <w:highlight w:val="yellow"/>
+                <w:shd w:val="clear" w:color="auto" w:fill="FFFFFF"/>
+              </w:rPr>
+              <w:t> </w:t>
+            </w:r>
+            <w:r>
+              <w:rPr>
+                <w:rFonts w:ascii="Batang" w:eastAsia="Batang" w:hAnsi="Batang" w:cs="Batang" w:hint="eastAsia"/>
+                <w:color w:val="263747"/>
+                <w:spacing w:val="-2"/>
+                <w:highlight w:val="yellow"/>
+                <w:shd w:val="clear" w:color="auto" w:fill="FFFFFF"/>
+              </w:rPr>
+              <w:t>데이터</w:t>
+            </w:r>
+            <w:r>
+              <w:rPr>
+                <w:rFonts w:ascii="Helvetica Neue" w:hAnsi="Helvetica Neue"/>
+                <w:color w:val="263747"/>
+                <w:spacing w:val="-2"/>
+                <w:highlight w:val="yellow"/>
+                <w:shd w:val="clear" w:color="auto" w:fill="FFFFFF"/>
+              </w:rPr>
+              <w:t> </w:t>
+            </w:r>
+            <w:r>
+              <w:rPr>
+                <w:rFonts w:ascii="Batang" w:eastAsia="Batang" w:hAnsi="Batang" w:cs="Batang" w:hint="eastAsia"/>
+                <w:color w:val="263747"/>
+                <w:spacing w:val="-2"/>
+                <w:highlight w:val="yellow"/>
+                <w:shd w:val="clear" w:color="auto" w:fill="FFFFFF"/>
+              </w:rPr>
+              <w:t>시각화</w:t>
+            </w:r>
+            <w:r>
+              <w:rPr>
+                <w:rFonts w:ascii="Helvetica Neue" w:hAnsi="Helvetica Neue"/>
+                <w:color w:val="263747"/>
+                <w:spacing w:val="-2"/>
+                <w:highlight w:val="yellow"/>
+                <w:shd w:val="clear" w:color="auto" w:fill="FFFFFF"/>
+              </w:rPr>
+              <w:t> UI</w:t>
+            </w:r>
+            <w:r>
+              <w:rPr>
+                <w:rFonts w:ascii="Batang" w:eastAsia="Batang" w:hAnsi="Batang" w:cs="Batang" w:hint="eastAsia"/>
+                <w:color w:val="263747"/>
+                <w:spacing w:val="-2"/>
+                <w:highlight w:val="yellow"/>
+                <w:shd w:val="clear" w:color="auto" w:fill="FFFFFF"/>
+              </w:rPr>
+              <w:t>를</w:t>
+            </w:r>
+            <w:r>
+              <w:rPr>
+                <w:rFonts w:ascii="Helvetica Neue" w:hAnsi="Helvetica Neue"/>
+                <w:color w:val="263747"/>
+                <w:spacing w:val="-2"/>
+                <w:highlight w:val="yellow"/>
+                <w:shd w:val="clear" w:color="auto" w:fill="FFFFFF"/>
+              </w:rPr>
+              <w:t> </w:t>
+            </w:r>
+            <w:r>
+              <w:rPr>
+                <w:rFonts w:ascii="Batang" w:eastAsia="Batang" w:hAnsi="Batang" w:cs="Batang" w:hint="eastAsia"/>
+                <w:color w:val="263747"/>
+                <w:spacing w:val="-2"/>
+                <w:highlight w:val="yellow"/>
+                <w:shd w:val="clear" w:color="auto" w:fill="FFFFFF"/>
+              </w:rPr>
+              <w:t>지속적으로</w:t>
+            </w:r>
+            <w:r>
+              <w:rPr>
+                <w:rFonts w:ascii="Helvetica Neue" w:hAnsi="Helvetica Neue"/>
+                <w:color w:val="263747"/>
+                <w:spacing w:val="-2"/>
+                <w:highlight w:val="yellow"/>
+                <w:shd w:val="clear" w:color="auto" w:fill="FFFFFF"/>
+              </w:rPr>
+              <w:t> </w:t>
+            </w:r>
+            <w:r>
+              <w:rPr>
+                <w:rFonts w:ascii="Batang" w:eastAsia="Batang" w:hAnsi="Batang" w:cs="Batang" w:hint="eastAsia"/>
+                <w:color w:val="263747"/>
+                <w:spacing w:val="-2"/>
+                <w:highlight w:val="yellow"/>
+                <w:shd w:val="clear" w:color="auto" w:fill="FFFFFF"/>
+              </w:rPr>
+              <w:t>강화하고</w:t>
+            </w:r>
+            <w:r>
+              <w:rPr>
+                <w:rFonts w:ascii="Helvetica Neue" w:hAnsi="Helvetica Neue"/>
+                <w:color w:val="263747"/>
+                <w:spacing w:val="-2"/>
+                <w:highlight w:val="yellow"/>
+                <w:shd w:val="clear" w:color="auto" w:fill="FFFFFF"/>
+              </w:rPr>
+              <w:t>, </w:t>
+            </w:r>
+            <w:r>
+              <w:rPr>
+                <w:rFonts w:ascii="Batang" w:eastAsia="Batang" w:hAnsi="Batang" w:cs="Batang" w:hint="eastAsia"/>
+                <w:color w:val="263747"/>
+                <w:spacing w:val="-2"/>
+                <w:highlight w:val="yellow"/>
+                <w:shd w:val="clear" w:color="auto" w:fill="FFFFFF"/>
+              </w:rPr>
+              <w:t>해당</w:t>
+            </w:r>
+            <w:r>
+              <w:rPr>
+                <w:rFonts w:ascii="Helvetica Neue" w:hAnsi="Helvetica Neue"/>
+                <w:color w:val="263747"/>
+                <w:spacing w:val="-2"/>
+                <w:highlight w:val="yellow"/>
+                <w:shd w:val="clear" w:color="auto" w:fill="FFFFFF"/>
+              </w:rPr>
+              <w:t> </w:t>
+            </w:r>
+            <w:r>
+              <w:rPr>
+                <w:rFonts w:ascii="Batang" w:eastAsia="Batang" w:hAnsi="Batang" w:cs="Batang" w:hint="eastAsia"/>
+                <w:color w:val="263747"/>
+                <w:spacing w:val="-2"/>
+                <w:highlight w:val="yellow"/>
+                <w:shd w:val="clear" w:color="auto" w:fill="FFFFFF"/>
+              </w:rPr>
+              <w:t>라이브러리의</w:t>
+            </w:r>
+            <w:r>
+              <w:rPr>
+                <w:rFonts w:ascii="Helvetica Neue" w:hAnsi="Helvetica Neue"/>
+                <w:color w:val="263747"/>
+                <w:spacing w:val="-2"/>
+                <w:highlight w:val="yellow"/>
+                <w:shd w:val="clear" w:color="auto" w:fill="FFFFFF"/>
+              </w:rPr>
+              <w:t> </w:t>
+            </w:r>
+            <w:r>
+              <w:rPr>
+                <w:rFonts w:ascii="Batang" w:eastAsia="Batang" w:hAnsi="Batang" w:cs="Batang" w:hint="eastAsia"/>
+                <w:color w:val="263747"/>
+                <w:spacing w:val="-2"/>
+                <w:highlight w:val="yellow"/>
+                <w:shd w:val="clear" w:color="auto" w:fill="FFFFFF"/>
+              </w:rPr>
+              <w:t>오픈소스화에</w:t>
+            </w:r>
+            <w:r>
+              <w:rPr>
+                <w:rFonts w:ascii="Helvetica Neue" w:hAnsi="Helvetica Neue"/>
+                <w:color w:val="263747"/>
+                <w:spacing w:val="-2"/>
+                <w:highlight w:val="yellow"/>
+                <w:shd w:val="clear" w:color="auto" w:fill="FFFFFF"/>
+              </w:rPr>
+              <w:t> </w:t>
+            </w:r>
+            <w:r>
+              <w:rPr>
+                <w:rFonts w:ascii="Batang" w:eastAsia="Batang" w:hAnsi="Batang" w:cs="Batang" w:hint="eastAsia"/>
+                <w:color w:val="263747"/>
+                <w:spacing w:val="-2"/>
+                <w:highlight w:val="yellow"/>
+                <w:shd w:val="clear" w:color="auto" w:fill="FFFFFF"/>
+              </w:rPr>
+              <w:t>기여합니다</w:t>
+            </w:r>
+            <w:r>
+              <w:rPr>
+                <w:rFonts w:ascii="Helvetica Neue" w:hAnsi="Helvetica Neue"/>
+                <w:color w:val="263747"/>
+                <w:spacing w:val="-2"/>
+                <w:highlight w:val="yellow"/>
+                <w:shd w:val="clear" w:color="auto" w:fill="FFFFFF"/>
+              </w:rPr>
+              <w:t>.</w:t>
+            </w:r>
+          </w:p>
+          <w:p>
+            <w:r>
+              <w:rPr>
+                <w:rFonts w:ascii="Helvetica Neue" w:hAnsi="Helvetica Neue"/>
+                <w:color w:val="263747"/>
+                <w:spacing w:val="-2"/>
+                <w:highlight w:val="yellow"/>
+                <w:shd w:val="clear" w:color="auto" w:fill="FFFFFF"/>
+              </w:rPr>
+              <w:t>- Selenium, Puppeteer </w:t>
+            </w:r>
+            <w:r>
+              <w:rPr>
+                <w:rFonts w:ascii="Batang" w:eastAsia="Batang" w:hAnsi="Batang" w:cs="Batang" w:hint="eastAsia"/>
+                <w:color w:val="263747"/>
+                <w:spacing w:val="-2"/>
+                <w:highlight w:val="yellow"/>
+                <w:shd w:val="clear" w:color="auto" w:fill="FFFFFF"/>
+              </w:rPr>
+              <w:t>등</w:t>
+            </w:r>
+            <w:r>
+              <w:rPr>
+                <w:rFonts w:ascii="Helvetica Neue" w:hAnsi="Helvetica Neue"/>
+                <w:color w:val="263747"/>
+                <w:spacing w:val="-2"/>
+                <w:highlight w:val="yellow"/>
+                <w:shd w:val="clear" w:color="auto" w:fill="FFFFFF"/>
+              </w:rPr>
+              <w:t> UI </w:t>
+            </w:r>
+            <w:r>
+              <w:rPr>
+                <w:rFonts w:ascii="Batang" w:eastAsia="Batang" w:hAnsi="Batang" w:cs="Batang" w:hint="eastAsia"/>
+                <w:color w:val="263747"/>
+                <w:spacing w:val="-2"/>
+                <w:highlight w:val="yellow"/>
+                <w:shd w:val="clear" w:color="auto" w:fill="FFFFFF"/>
+              </w:rPr>
+              <w:t>테스트</w:t>
+            </w:r>
+            <w:r>
+              <w:rPr>
+                <w:rFonts w:ascii="Helvetica Neue" w:hAnsi="Helvetica Neue"/>
+                <w:color w:val="263747"/>
+                <w:spacing w:val="-2"/>
+                <w:highlight w:val="yellow"/>
+                <w:shd w:val="clear" w:color="auto" w:fill="FFFFFF"/>
+              </w:rPr>
+              <w:t> </w:t>
+            </w:r>
+            <w:r>
+              <w:rPr>
+                <w:rFonts w:ascii="Batang" w:eastAsia="Batang" w:hAnsi="Batang" w:cs="Batang" w:hint="eastAsia"/>
+                <w:color w:val="263747"/>
+                <w:spacing w:val="-2"/>
+                <w:highlight w:val="yellow"/>
+                <w:shd w:val="clear" w:color="auto" w:fill="FFFFFF"/>
+              </w:rPr>
+              <w:t>자동화에</w:t>
+            </w:r>
+            <w:r>
+              <w:rPr>
+                <w:rFonts w:ascii="Helvetica Neue" w:hAnsi="Helvetica Neue"/>
+                <w:color w:val="263747"/>
+                <w:spacing w:val="-2"/>
+                <w:highlight w:val="yellow"/>
+                <w:shd w:val="clear" w:color="auto" w:fill="FFFFFF"/>
+              </w:rPr>
+              <w:t> </w:t>
+            </w:r>
+            <w:r>
+              <w:rPr>
+                <w:rFonts w:ascii="Batang" w:eastAsia="Batang" w:hAnsi="Batang" w:cs="Batang" w:hint="eastAsia"/>
+                <w:color w:val="263747"/>
+                <w:spacing w:val="-2"/>
+                <w:highlight w:val="yellow"/>
+                <w:shd w:val="clear" w:color="auto" w:fill="FFFFFF"/>
+              </w:rPr>
+              <w:t>대한</w:t>
+            </w:r>
+            <w:r>
+              <w:rPr>
+                <w:rFonts w:ascii="Helvetica Neue" w:hAnsi="Helvetica Neue"/>
+                <w:color w:val="263747"/>
+                <w:spacing w:val="-2"/>
+                <w:highlight w:val="yellow"/>
+                <w:shd w:val="clear" w:color="auto" w:fill="FFFFFF"/>
+              </w:rPr>
+              <w:t> </w:t>
+            </w:r>
+            <w:r>
+              <w:rPr>
+                <w:rFonts w:ascii="Batang" w:eastAsia="Batang" w:hAnsi="Batang" w:cs="Batang" w:hint="eastAsia"/>
+                <w:color w:val="263747"/>
+                <w:spacing w:val="-2"/>
+                <w:highlight w:val="yellow"/>
+                <w:shd w:val="clear" w:color="auto" w:fill="FFFFFF"/>
+              </w:rPr>
+              <w:t>경험</w:t>
+            </w:r>
+            <w:r>
+              <w:rPr>
+                <w:rFonts w:ascii="Helvetica Neue" w:hAnsi="Helvetica Neue"/>
+                <w:color w:val="263747"/>
+                <w:spacing w:val="-2"/>
+                <w:highlight w:val="yellow"/>
+              </w:rPr>
+              <w:br/>
+            </w:r>
+            <w:r>
+              <w:rPr>
+                <w:rFonts w:ascii="Helvetica Neue" w:hAnsi="Helvetica Neue"/>
+                <w:color w:val="263747"/>
+                <w:spacing w:val="-2"/>
+                <w:highlight w:val="yellow"/>
+                <w:shd w:val="clear" w:color="auto" w:fill="FFFFFF"/>
+              </w:rPr>
+              <w:t>- React-based UI</w:t>
+            </w:r>
+            <w:r>
+              <w:rPr>
+                <w:rFonts w:ascii="Batang" w:eastAsia="Batang" w:hAnsi="Batang" w:cs="Batang" w:hint="eastAsia"/>
+                <w:color w:val="263747"/>
+                <w:spacing w:val="-2"/>
+                <w:highlight w:val="yellow"/>
+                <w:shd w:val="clear" w:color="auto" w:fill="FFFFFF"/>
+              </w:rPr>
+              <w:t>의</w:t>
+            </w:r>
+            <w:r>
+              <w:rPr>
+                <w:rFonts w:ascii="Helvetica Neue" w:hAnsi="Helvetica Neue"/>
+                <w:color w:val="263747"/>
+                <w:spacing w:val="-2"/>
+                <w:highlight w:val="yellow"/>
+                <w:shd w:val="clear" w:color="auto" w:fill="FFFFFF"/>
+              </w:rPr>
+              <w:t> </w:t>
+            </w:r>
+            <w:r>
+              <w:rPr>
+                <w:rFonts w:ascii="Batang" w:eastAsia="Batang" w:hAnsi="Batang" w:cs="Batang" w:hint="eastAsia"/>
+                <w:color w:val="263747"/>
+                <w:spacing w:val="-2"/>
+                <w:highlight w:val="yellow"/>
+                <w:shd w:val="clear" w:color="auto" w:fill="FFFFFF"/>
+              </w:rPr>
+              <w:t>성능</w:t>
+            </w:r>
+            <w:r>
+              <w:rPr>
+                <w:rFonts w:ascii="Helvetica Neue" w:hAnsi="Helvetica Neue"/>
+                <w:color w:val="263747"/>
+                <w:spacing w:val="-2"/>
+                <w:highlight w:val="yellow"/>
+                <w:shd w:val="clear" w:color="auto" w:fill="FFFFFF"/>
+              </w:rPr>
+              <w:t> </w:t>
+            </w:r>
+            <w:r>
+              <w:rPr>
+                <w:rFonts w:ascii="Batang" w:eastAsia="Batang" w:hAnsi="Batang" w:cs="Batang" w:hint="eastAsia"/>
+                <w:color w:val="263747"/>
+                <w:spacing w:val="-2"/>
+                <w:highlight w:val="yellow"/>
+                <w:shd w:val="clear" w:color="auto" w:fill="FFFFFF"/>
+              </w:rPr>
+              <w:t>최적화</w:t>
+            </w:r>
+            <w:r>
+              <w:rPr>
+                <w:rFonts w:ascii="Helvetica Neue" w:hAnsi="Helvetica Neue"/>
+                <w:color w:val="263747"/>
+                <w:spacing w:val="-2"/>
+                <w:highlight w:val="yellow"/>
+                <w:shd w:val="clear" w:color="auto" w:fill="FFFFFF"/>
+              </w:rPr>
+              <w:t> </w:t>
+            </w:r>
+            <w:r>
+              <w:rPr>
+                <w:rFonts w:ascii="Batang" w:eastAsia="Batang" w:hAnsi="Batang" w:cs="Batang" w:hint="eastAsia"/>
+                <w:color w:val="263747"/>
+                <w:spacing w:val="-2"/>
+                <w:highlight w:val="yellow"/>
+                <w:shd w:val="clear" w:color="auto" w:fill="FFFFFF"/>
+              </w:rPr>
+              <w:t>경험</w:t>
+            </w:r>
+          </w:p>
+        </w:tc>
+      </w:tr>
+    </w:tbl>
+    <w:p>
+      <w:pPr>
+        <w:pStyle w:val="ListParagraph"/>
+        <w:numPr>
+          <w:ilvl w:val="0"/>
+          <w:numId w:val="2"/>
+        </w:numPr>
+        <w:rPr>
+          <w:sz w:val="28"/>
+          <w:szCs w:val="28"/>
+        </w:rPr>
+      </w:pPr>
+      <w:r>
+        <w:rPr>
+          <w:sz w:val="28"/>
+          <w:szCs w:val="28"/>
+        </w:rPr>
+        <w:t>Competency in these areas</w:t>
+      </w:r>
+      <w:r>
+        <w:rPr>
+          <w:sz w:val="28"/>
+          <w:szCs w:val="28"/>
+        </w:rPr>
+        <w:t xml:space="preserve"> (I gotta learn these)</w:t>
+      </w:r>
+    </w:p>
+    <w:p>
+      <w:pPr>
+        <w:rPr>
+          <w:sz w:val="28"/>
+          <w:szCs w:val="28"/>
+        </w:rPr>
+      </w:pPr>
+    </w:p>
+    <w:tbl>
+      <w:tblPr>
+        <w:tblStyle w:val="TableGrid"/>
+        <w:tblW w:w="0" w:type="auto"/>
+        <w:tblLook w:val="04A0" w:firstRow="1" w:lastRow="0" w:firstColumn="1" w:lastColumn="0" w:noHBand="0" w:noVBand="1"/>
+      </w:tblPr>
+      <w:tblGrid>
+        <w:gridCol w:w="9350"/>
+      </w:tblGrid>
+      <w:tr>
+        <w:tc>
+          <w:tcPr>
+            <w:tcW w:w="9350" w:type="dxa"/>
+          </w:tcPr>
+          <w:p>
+            <w:pPr>
+              <w:rPr>
                 <w:sz w:val="28"/>
                 <w:szCs w:val="28"/>
               </w:rPr>
@@ -13728,7 +14027,6 @@
               </w:rPr>
               <w:t> </w:t>
             </w:r>
-            <w:proofErr w:type="spellStart"/>
             <w:r>
               <w:rPr>
                 <w:rFonts w:ascii="Batang" w:eastAsia="Batang" w:hAnsi="Batang" w:cs="Batang" w:hint="eastAsia"/>
@@ -13737,7 +14035,6 @@
               </w:rPr>
               <w:t>스쿼드를</w:t>
             </w:r>
-            <w:proofErr w:type="spellEnd"/>
             <w:r>
               <w:rPr>
                 <w:rFonts w:ascii="Helvetica Neue" w:hAnsi="Helvetica Neue"/>
@@ -14105,11 +14402,337 @@
     </w:p>
     <w:p>
       <w:pPr>
-        <w:rPr>
-          <w:sz w:val="28"/>
-          <w:szCs w:val="28"/>
-        </w:rPr>
-      </w:pPr>
+        <w:ind w:firstLine="720"/>
+        <w:rPr>
+          <w:sz w:val="28"/>
+          <w:szCs w:val="28"/>
+        </w:rPr>
+      </w:pPr>
+      <w:r>
+        <w:rPr>
+          <w:sz w:val="28"/>
+          <w:szCs w:val="28"/>
+        </w:rPr>
+        <w:t>Step 3:  Identify your selling points</w:t>
+      </w:r>
+    </w:p>
+    <w:p>
+      <w:pPr>
+        <w:pStyle w:val="ListParagraph"/>
+        <w:numPr>
+          <w:ilvl w:val="1"/>
+          <w:numId w:val="2"/>
+        </w:numPr>
+        <w:rPr>
+          <w:sz w:val="28"/>
+          <w:szCs w:val="28"/>
+        </w:rPr>
+      </w:pPr>
+      <w:r>
+        <w:rPr>
+          <w:sz w:val="28"/>
+          <w:szCs w:val="28"/>
+        </w:rPr>
+        <w:t>Quick learner (I should learn GraphQL, styledComponents and D3.js quickly)</w:t>
+      </w:r>
+    </w:p>
+    <w:p>
+      <w:pPr>
+        <w:pStyle w:val="ListParagraph"/>
+        <w:numPr>
+          <w:ilvl w:val="1"/>
+          <w:numId w:val="2"/>
+        </w:numPr>
+        <w:rPr>
+          <w:sz w:val="28"/>
+          <w:szCs w:val="28"/>
+        </w:rPr>
+      </w:pPr>
+      <w:r>
+        <w:rPr>
+          <w:sz w:val="28"/>
+          <w:szCs w:val="28"/>
+        </w:rPr>
+        <w:t>I am capable of working both alone and as a team</w:t>
+      </w:r>
+    </w:p>
+    <w:p>
+      <w:pPr>
+        <w:pStyle w:val="ListParagraph"/>
+        <w:numPr>
+          <w:ilvl w:val="1"/>
+          <w:numId w:val="2"/>
+        </w:numPr>
+        <w:rPr>
+          <w:sz w:val="28"/>
+          <w:szCs w:val="28"/>
+        </w:rPr>
+      </w:pPr>
+      <w:r>
+        <w:rPr>
+          <w:sz w:val="28"/>
+          <w:szCs w:val="28"/>
+        </w:rPr>
+        <w:t>I am known for being detail oriented</w:t>
+      </w:r>
+    </w:p>
+    <w:p>
+      <w:pPr>
+        <w:pStyle w:val="ListParagraph"/>
+        <w:numPr>
+          <w:ilvl w:val="1"/>
+          <w:numId w:val="2"/>
+        </w:numPr>
+        <w:rPr>
+          <w:sz w:val="28"/>
+          <w:szCs w:val="28"/>
+        </w:rPr>
+      </w:pPr>
+      <w:r>
+        <w:rPr>
+          <w:sz w:val="28"/>
+          <w:szCs w:val="28"/>
+        </w:rPr>
+        <w:t>I can speak English and Korean fluently, and have no problem talking to peers in both languages</w:t>
+      </w:r>
+    </w:p>
+    <w:p>
+      <w:pPr>
+        <w:pStyle w:val="ListParagraph"/>
+        <w:numPr>
+          <w:ilvl w:val="1"/>
+          <w:numId w:val="2"/>
+        </w:numPr>
+        <w:rPr>
+          <w:sz w:val="28"/>
+          <w:szCs w:val="28"/>
+        </w:rPr>
+      </w:pPr>
+      <w:r>
+        <w:rPr>
+          <w:sz w:val="28"/>
+          <w:szCs w:val="28"/>
+        </w:rPr>
+        <w:t>I am from the country of multiculture, so interacting and working with peers from other countries are not a problem</w:t>
+      </w:r>
+    </w:p>
+    <w:p>
+      <w:pPr>
+        <w:rPr>
+          <w:sz w:val="28"/>
+          <w:szCs w:val="28"/>
+        </w:rPr>
+      </w:pPr>
+    </w:p>
+    <w:p>
+      <w:pPr>
+        <w:ind w:firstLine="720"/>
+        <w:rPr>
+          <w:sz w:val="28"/>
+          <w:szCs w:val="28"/>
+        </w:rPr>
+      </w:pPr>
+      <w:r>
+        <w:rPr>
+          <w:sz w:val="28"/>
+          <w:szCs w:val="28"/>
+        </w:rPr>
+        <w:t>Step 4:</w:t>
+      </w:r>
+      <w:r>
+        <w:rPr>
+          <w:sz w:val="28"/>
+          <w:szCs w:val="28"/>
+        </w:rPr>
+        <w:t xml:space="preserve"> Identifying Gaps or Issues</w:t>
+      </w:r>
+    </w:p>
+    <w:p>
+      <w:pPr>
+        <w:pStyle w:val="ListParagraph"/>
+        <w:numPr>
+          <w:ilvl w:val="1"/>
+          <w:numId w:val="2"/>
+        </w:numPr>
+        <w:rPr>
+          <w:sz w:val="28"/>
+          <w:szCs w:val="28"/>
+        </w:rPr>
+      </w:pPr>
+      <w:r>
+        <w:rPr>
+          <w:b/>
+          <w:bCs/>
+          <w:sz w:val="28"/>
+          <w:szCs w:val="28"/>
+        </w:rPr>
+        <w:t xml:space="preserve">Key: </w:t>
+      </w:r>
+      <w:r>
+        <w:rPr>
+          <w:sz w:val="28"/>
+          <w:szCs w:val="28"/>
+        </w:rPr>
+        <w:t>It’s important to go through the process of honestly, candidly identifying your weaknesses or what could be perceived as weaknesses by others</w:t>
+      </w:r>
+    </w:p>
+    <w:p>
+      <w:pPr>
+        <w:ind w:left="1440"/>
+        <w:rPr>
+          <w:sz w:val="28"/>
+          <w:szCs w:val="28"/>
+        </w:rPr>
+      </w:pPr>
+    </w:p>
+    <w:p>
+      <w:pPr>
+        <w:ind w:left="1440"/>
+        <w:rPr>
+          <w:sz w:val="28"/>
+          <w:szCs w:val="28"/>
+        </w:rPr>
+      </w:pPr>
+      <w:r>
+        <w:rPr>
+          <w:sz w:val="28"/>
+          <w:szCs w:val="28"/>
+        </w:rPr>
+        <w:t>My Weaknesses</w:t>
+      </w:r>
+    </w:p>
+    <w:p>
+      <w:pPr>
+        <w:pStyle w:val="ListParagraph"/>
+        <w:numPr>
+          <w:ilvl w:val="2"/>
+          <w:numId w:val="2"/>
+        </w:numPr>
+        <w:rPr>
+          <w:sz w:val="28"/>
+          <w:szCs w:val="28"/>
+        </w:rPr>
+      </w:pPr>
+      <w:r>
+        <w:rPr>
+          <w:sz w:val="28"/>
+          <w:szCs w:val="28"/>
+        </w:rPr>
+        <w:t>I haven’t had experience in creating app using GraphQL</w:t>
+      </w:r>
+      <w:r>
+        <w:rPr>
+          <w:sz w:val="28"/>
+          <w:szCs w:val="28"/>
+        </w:rPr>
+        <w:t xml:space="preserve"> D3,js</w:t>
+      </w:r>
+      <w:r>
+        <w:rPr>
+          <w:sz w:val="28"/>
+          <w:szCs w:val="28"/>
+        </w:rPr>
+        <w:t xml:space="preserve"> and styled-components</w:t>
+      </w:r>
+    </w:p>
+    <w:p>
+      <w:pPr>
+        <w:pStyle w:val="ListParagraph"/>
+        <w:numPr>
+          <w:ilvl w:val="2"/>
+          <w:numId w:val="2"/>
+        </w:numPr>
+        <w:rPr>
+          <w:sz w:val="28"/>
+          <w:szCs w:val="28"/>
+        </w:rPr>
+      </w:pPr>
+      <w:r>
+        <w:rPr>
+          <w:sz w:val="28"/>
+          <w:szCs w:val="28"/>
+        </w:rPr>
+        <w:t>I don’t know isomorphic React</w:t>
+      </w:r>
+      <w:r>
+        <w:rPr>
+          <w:rFonts w:hint="eastAsia"/>
+          <w:sz w:val="28"/>
+          <w:szCs w:val="28"/>
+        </w:rPr>
+        <w:t xml:space="preserve"> </w:t>
+      </w:r>
+      <w:r>
+        <w:rPr>
+          <w:rFonts w:hint="eastAsia"/>
+          <w:sz w:val="28"/>
+          <w:szCs w:val="28"/>
+        </w:rPr>
+        <w:t>기반의</w:t>
+      </w:r>
+      <w:r>
+        <w:rPr>
+          <w:rFonts w:hint="eastAsia"/>
+          <w:sz w:val="28"/>
+          <w:szCs w:val="28"/>
+        </w:rPr>
+        <w:t xml:space="preserve"> </w:t>
+      </w:r>
+      <w:r>
+        <w:rPr>
+          <w:sz w:val="28"/>
+          <w:szCs w:val="28"/>
+        </w:rPr>
+        <w:t xml:space="preserve">SSR </w:t>
+      </w:r>
+    </w:p>
+    <w:p>
+      <w:pPr>
+        <w:pStyle w:val="ListParagraph"/>
+        <w:numPr>
+          <w:ilvl w:val="2"/>
+          <w:numId w:val="2"/>
+        </w:numPr>
+        <w:rPr>
+          <w:sz w:val="28"/>
+          <w:szCs w:val="28"/>
+        </w:rPr>
+      </w:pPr>
+      <w:r>
+        <w:rPr>
+          <w:sz w:val="28"/>
+          <w:szCs w:val="28"/>
+        </w:rPr>
+        <w:lastRenderedPageBreak/>
+        <w:t>I have very limited experience using selenium, and puppeteer  experience using selenium</w:t>
+      </w:r>
+      <w:r>
+        <w:rPr>
+          <w:sz w:val="28"/>
+          <w:szCs w:val="28"/>
+        </w:rPr>
+        <w:t xml:space="preserve"> (automated testing)</w:t>
+      </w:r>
+    </w:p>
+    <w:p>
+      <w:pPr>
+        <w:pStyle w:val="ListParagraph"/>
+        <w:numPr>
+          <w:ilvl w:val="2"/>
+          <w:numId w:val="2"/>
+        </w:numPr>
+        <w:rPr>
+          <w:sz w:val="28"/>
+          <w:szCs w:val="28"/>
+        </w:rPr>
+      </w:pPr>
+      <w:r>
+        <w:rPr>
+          <w:sz w:val="28"/>
+          <w:szCs w:val="28"/>
+        </w:rPr>
+        <w:t>I don’t have visa to country</w:t>
+      </w:r>
     </w:p>
     <w:sectPr>
       <w:pgSz w:w="12240" w:h="15840"/>
@@ -15045,6 +15668,10 @@
   <w:style w:type="paragraph" w:default="1" w:styleId="Normal">
     <w:name w:val="Normal"/>
     <w:qFormat/>
+    <w:rsid w:val="0073643C"/>
+    <w:rPr>
+      <w:rFonts w:ascii="Times New Roman" w:eastAsia="Times New Roman" w:hAnsi="Times New Roman" w:cs="Times New Roman"/>
+    </w:rPr>
   </w:style>
   <w:style w:type="paragraph" w:styleId="Heading5">
     <w:name w:val="heading 5"/>
@@ -15058,7 +15685,6 @@
       <w:outlineLvl w:val="4"/>
     </w:pPr>
     <w:rPr>
-      <w:rFonts w:ascii="Times New Roman" w:eastAsia="Times New Roman" w:hAnsi="Times New Roman" w:cs="Times New Roman"/>
       <w:b/>
       <w:bCs/>
       <w:sz w:val="20"/>
@@ -15102,6 +15728,9 @@
       <w:ind w:left="720"/>
       <w:contextualSpacing/>
     </w:pPr>
+    <w:rPr>
+      <w:rFonts w:asciiTheme="minorHAnsi" w:eastAsiaTheme="minorEastAsia" w:hAnsiTheme="minorHAnsi" w:cstheme="minorBidi"/>
+    </w:rPr>
   </w:style>
   <w:style w:type="character" w:styleId="Hyperlink">
     <w:name w:val="Hyperlink"/>
@@ -15179,9 +15808,6 @@
     <w:pPr>
       <w:spacing w:before="100" w:beforeAutospacing="1" w:after="100" w:afterAutospacing="1"/>
     </w:pPr>
-    <w:rPr>
-      <w:rFonts w:ascii="Times New Roman" w:eastAsia="Times New Roman" w:hAnsi="Times New Roman" w:cs="Times New Roman"/>
-    </w:rPr>
   </w:style>
   <w:style w:type="character" w:styleId="Strong">
     <w:name w:val="Strong"/>

</xml_diff>

<commit_message>
feat: Add progress #83 'Interview Preparation'
</commit_message>
<xml_diff>
--- a/big-interview/interview_notes.docx
+++ b/big-interview/interview_notes.docx
@@ -135,12 +135,37 @@
           <w:szCs w:val="28"/>
         </w:rPr>
       </w:pPr>
-      <w:r>
-        <w:rPr>
-          <w:sz w:val="28"/>
-          <w:szCs w:val="28"/>
-        </w:rPr>
-        <w:t xml:space="preserve">Swarmy, awkard </w:t>
+      <w:proofErr w:type="spellStart"/>
+      <w:r>
+        <w:rPr>
+          <w:sz w:val="28"/>
+          <w:szCs w:val="28"/>
+        </w:rPr>
+        <w:t>Swarmy</w:t>
+      </w:r>
+      <w:proofErr w:type="spellEnd"/>
+      <w:r>
+        <w:rPr>
+          <w:sz w:val="28"/>
+          <w:szCs w:val="28"/>
+        </w:rPr>
+        <w:t xml:space="preserve">, </w:t>
+      </w:r>
+      <w:proofErr w:type="spellStart"/>
+      <w:r>
+        <w:rPr>
+          <w:sz w:val="28"/>
+          <w:szCs w:val="28"/>
+        </w:rPr>
+        <w:t>awkard</w:t>
+      </w:r>
+      <w:proofErr w:type="spellEnd"/>
+      <w:r>
+        <w:rPr>
+          <w:sz w:val="28"/>
+          <w:szCs w:val="28"/>
+        </w:rPr>
+        <w:t xml:space="preserve"> </w:t>
       </w:r>
       <w:r>
         <w:rPr>
@@ -469,12 +494,21 @@
           <w:szCs w:val="28"/>
         </w:rPr>
       </w:pPr>
-      <w:r>
-        <w:rPr>
-          <w:sz w:val="28"/>
-          <w:szCs w:val="28"/>
-        </w:rPr>
-        <w:t xml:space="preserve">E.g arriving late, </w:t>
+      <w:proofErr w:type="spellStart"/>
+      <w:r>
+        <w:rPr>
+          <w:sz w:val="28"/>
+          <w:szCs w:val="28"/>
+        </w:rPr>
+        <w:t>E.g</w:t>
+      </w:r>
+      <w:proofErr w:type="spellEnd"/>
+      <w:r>
+        <w:rPr>
+          <w:sz w:val="28"/>
+          <w:szCs w:val="28"/>
+        </w:rPr>
+        <w:t xml:space="preserve"> arriving late, </w:t>
       </w:r>
     </w:p>
     <w:p>
@@ -513,12 +547,21 @@
           <w:szCs w:val="28"/>
         </w:rPr>
       </w:pPr>
-      <w:r>
-        <w:rPr>
-          <w:sz w:val="28"/>
-          <w:szCs w:val="28"/>
-        </w:rPr>
-        <w:t xml:space="preserve">how you dress, </w:t>
+      <w:proofErr w:type="spellStart"/>
+      <w:r>
+        <w:rPr>
+          <w:sz w:val="28"/>
+          <w:szCs w:val="28"/>
+        </w:rPr>
+        <w:t>how</w:t>
+      </w:r>
+      <w:proofErr w:type="spellEnd"/>
+      <w:r>
+        <w:rPr>
+          <w:sz w:val="28"/>
+          <w:szCs w:val="28"/>
+        </w:rPr>
+        <w:t xml:space="preserve"> you dress, </w:t>
       </w:r>
     </w:p>
     <w:p>
@@ -743,13 +786,22 @@
           <w:szCs w:val="28"/>
         </w:rPr>
       </w:pPr>
+      <w:proofErr w:type="spellStart"/>
       <w:r>
         <w:rPr>
           <w:sz w:val="28"/>
           <w:szCs w:val="28"/>
         </w:rPr>
         <w:lastRenderedPageBreak/>
-        <w:t>Doging questions</w:t>
+        <w:t>Doging</w:t>
+      </w:r>
+      <w:proofErr w:type="spellEnd"/>
+      <w:r>
+        <w:rPr>
+          <w:sz w:val="28"/>
+          <w:szCs w:val="28"/>
+        </w:rPr>
+        <w:t xml:space="preserve"> questions</w:t>
       </w:r>
     </w:p>
     <w:p>
@@ -819,8 +871,19 @@
           <w:sz w:val="28"/>
           <w:szCs w:val="28"/>
         </w:rPr>
-        <w:t>Don’t ever badmouth your former employer, manager or even your coworker</w:t>
-      </w:r>
+        <w:t xml:space="preserve">Don’t ever badmouth your former employer, manager or even your </w:t>
+      </w:r>
+      <w:proofErr w:type="spellStart"/>
+      <w:r>
+        <w:rPr>
+          <w:b/>
+          <w:bCs/>
+          <w:sz w:val="28"/>
+          <w:szCs w:val="28"/>
+        </w:rPr>
+        <w:t>coworker</w:t>
+      </w:r>
+      <w:proofErr w:type="spellEnd"/>
     </w:p>
     <w:p>
       <w:pPr>
@@ -1000,8 +1063,19 @@
           <w:sz w:val="28"/>
           <w:szCs w:val="28"/>
         </w:rPr>
-        <w:t>The phone interview</w:t>
-      </w:r>
+        <w:t xml:space="preserve">The phone </w:t>
+      </w:r>
+      <w:proofErr w:type="gramStart"/>
+      <w:r>
+        <w:rPr>
+          <w:b/>
+          <w:bCs/>
+          <w:sz w:val="28"/>
+          <w:szCs w:val="28"/>
+        </w:rPr>
+        <w:t>interview</w:t>
+      </w:r>
+      <w:proofErr w:type="gramEnd"/>
     </w:p>
     <w:p>
       <w:pPr>
@@ -1162,7 +1236,29 @@
           <w:szCs w:val="28"/>
           <w:u w:val="single"/>
         </w:rPr>
-        <w:t>This is the reason why sales people always want in-person meeting</w:t>
+        <w:t xml:space="preserve">This is the reason why </w:t>
+      </w:r>
+      <w:proofErr w:type="gramStart"/>
+      <w:r>
+        <w:rPr>
+          <w:b/>
+          <w:bCs/>
+          <w:sz w:val="28"/>
+          <w:szCs w:val="28"/>
+          <w:u w:val="single"/>
+        </w:rPr>
+        <w:t>sales people</w:t>
+      </w:r>
+      <w:proofErr w:type="gramEnd"/>
+      <w:r>
+        <w:rPr>
+          <w:b/>
+          <w:bCs/>
+          <w:sz w:val="28"/>
+          <w:szCs w:val="28"/>
+          <w:u w:val="single"/>
+        </w:rPr>
+        <w:t xml:space="preserve"> always want in-person meeting</w:t>
       </w:r>
     </w:p>
     <w:p>
@@ -1453,7 +1549,39 @@
           <w:sz w:val="28"/>
           <w:szCs w:val="28"/>
         </w:rPr>
-        <w:t>“Umns” and “Uhs”</w:t>
+        <w:t>“</w:t>
+      </w:r>
+      <w:proofErr w:type="spellStart"/>
+      <w:r>
+        <w:rPr>
+          <w:sz w:val="28"/>
+          <w:szCs w:val="28"/>
+        </w:rPr>
+        <w:t>Umns</w:t>
+      </w:r>
+      <w:proofErr w:type="spellEnd"/>
+      <w:r>
+        <w:rPr>
+          <w:sz w:val="28"/>
+          <w:szCs w:val="28"/>
+        </w:rPr>
+        <w:t>” and “</w:t>
+      </w:r>
+      <w:proofErr w:type="spellStart"/>
+      <w:r>
+        <w:rPr>
+          <w:sz w:val="28"/>
+          <w:szCs w:val="28"/>
+        </w:rPr>
+        <w:t>Uhs</w:t>
+      </w:r>
+      <w:proofErr w:type="spellEnd"/>
+      <w:r>
+        <w:rPr>
+          <w:sz w:val="28"/>
+          <w:szCs w:val="28"/>
+        </w:rPr>
+        <w:t>”</w:t>
       </w:r>
     </w:p>
     <w:p>
@@ -1477,8 +1605,19 @@
           <w:sz w:val="28"/>
           <w:szCs w:val="28"/>
         </w:rPr>
-        <w:t>The video interview</w:t>
-      </w:r>
+        <w:t xml:space="preserve">The video </w:t>
+      </w:r>
+      <w:proofErr w:type="gramStart"/>
+      <w:r>
+        <w:rPr>
+          <w:b/>
+          <w:bCs/>
+          <w:sz w:val="28"/>
+          <w:szCs w:val="28"/>
+        </w:rPr>
+        <w:t>interview</w:t>
+      </w:r>
+      <w:proofErr w:type="gramEnd"/>
     </w:p>
     <w:p>
       <w:pPr>
@@ -1567,8 +1706,19 @@
           <w:sz w:val="28"/>
           <w:szCs w:val="28"/>
         </w:rPr>
-        <w:t>The panel interview</w:t>
-      </w:r>
+        <w:t xml:space="preserve">The panel </w:t>
+      </w:r>
+      <w:proofErr w:type="gramStart"/>
+      <w:r>
+        <w:rPr>
+          <w:b/>
+          <w:bCs/>
+          <w:sz w:val="28"/>
+          <w:szCs w:val="28"/>
+        </w:rPr>
+        <w:t>interview</w:t>
+      </w:r>
+      <w:proofErr w:type="gramEnd"/>
     </w:p>
     <w:p>
       <w:pPr>
@@ -1606,8 +1756,19 @@
           <w:sz w:val="28"/>
           <w:szCs w:val="28"/>
         </w:rPr>
-        <w:t>The group interview</w:t>
-      </w:r>
+        <w:t xml:space="preserve">The group </w:t>
+      </w:r>
+      <w:proofErr w:type="gramStart"/>
+      <w:r>
+        <w:rPr>
+          <w:b/>
+          <w:bCs/>
+          <w:sz w:val="28"/>
+          <w:szCs w:val="28"/>
+        </w:rPr>
+        <w:t>interview</w:t>
+      </w:r>
+      <w:proofErr w:type="gramEnd"/>
     </w:p>
     <w:p>
       <w:pPr>
@@ -1922,8 +2083,17 @@
           <w:sz w:val="28"/>
           <w:szCs w:val="28"/>
         </w:rPr>
-        <w:t>Is the primary decision maker on who gets hired</w:t>
-      </w:r>
+        <w:t xml:space="preserve">Is the primary decision maker on who gets </w:t>
+      </w:r>
+      <w:proofErr w:type="gramStart"/>
+      <w:r>
+        <w:rPr>
+          <w:sz w:val="28"/>
+          <w:szCs w:val="28"/>
+        </w:rPr>
+        <w:t>hired</w:t>
+      </w:r>
+      <w:proofErr w:type="gramEnd"/>
     </w:p>
     <w:p>
       <w:pPr>
@@ -2618,7 +2788,23 @@
           <w:sz w:val="28"/>
           <w:szCs w:val="28"/>
         </w:rPr>
-        <w:t>Mastering nonvebal communication</w:t>
+        <w:t xml:space="preserve">Mastering </w:t>
+      </w:r>
+      <w:proofErr w:type="spellStart"/>
+      <w:r>
+        <w:rPr>
+          <w:sz w:val="28"/>
+          <w:szCs w:val="28"/>
+        </w:rPr>
+        <w:t>nonvebal</w:t>
+      </w:r>
+      <w:proofErr w:type="spellEnd"/>
+      <w:r>
+        <w:rPr>
+          <w:sz w:val="28"/>
+          <w:szCs w:val="28"/>
+        </w:rPr>
+        <w:t xml:space="preserve"> communication</w:t>
       </w:r>
     </w:p>
     <w:p>
@@ -2818,7 +3004,23 @@
           <w:sz w:val="28"/>
           <w:szCs w:val="28"/>
         </w:rPr>
-        <w:t xml:space="preserve">Look staright </w:t>
+        <w:t xml:space="preserve">Look </w:t>
+      </w:r>
+      <w:proofErr w:type="spellStart"/>
+      <w:r>
+        <w:rPr>
+          <w:sz w:val="28"/>
+          <w:szCs w:val="28"/>
+        </w:rPr>
+        <w:t>staright</w:t>
+      </w:r>
+      <w:proofErr w:type="spellEnd"/>
+      <w:r>
+        <w:rPr>
+          <w:sz w:val="28"/>
+          <w:szCs w:val="28"/>
+        </w:rPr>
+        <w:t xml:space="preserve"> </w:t>
       </w:r>
       <w:r>
         <w:rPr>
@@ -3224,7 +3426,23 @@
           <w:sz w:val="28"/>
           <w:szCs w:val="28"/>
         </w:rPr>
-        <w:t>Ums, uhs, like, okay</w:t>
+        <w:t xml:space="preserve">Ums, </w:t>
+      </w:r>
+      <w:proofErr w:type="spellStart"/>
+      <w:r>
+        <w:rPr>
+          <w:sz w:val="28"/>
+          <w:szCs w:val="28"/>
+        </w:rPr>
+        <w:t>uhs</w:t>
+      </w:r>
+      <w:proofErr w:type="spellEnd"/>
+      <w:r>
+        <w:rPr>
+          <w:sz w:val="28"/>
+          <w:szCs w:val="28"/>
+        </w:rPr>
+        <w:t>, like, okay</w:t>
       </w:r>
     </w:p>
     <w:p>
@@ -3294,13 +3512,22 @@
           <w:szCs w:val="28"/>
         </w:rPr>
       </w:pPr>
+      <w:proofErr w:type="gramStart"/>
       <w:r>
         <w:rPr>
           <w:sz w:val="28"/>
           <w:szCs w:val="28"/>
         </w:rPr>
         <w:lastRenderedPageBreak/>
-        <w:t>Smile make you look m</w:t>
+        <w:t>Smile</w:t>
+      </w:r>
+      <w:proofErr w:type="gramEnd"/>
+      <w:r>
+        <w:rPr>
+          <w:sz w:val="28"/>
+          <w:szCs w:val="28"/>
+        </w:rPr>
+        <w:t xml:space="preserve"> make you look m</w:t>
       </w:r>
     </w:p>
     <w:p>
@@ -3901,6 +4128,7 @@
         </w:rPr>
         <w:t xml:space="preserve">Key: the most important thing in each section </w:t>
       </w:r>
+      <w:proofErr w:type="gramStart"/>
       <w:r>
         <w:rPr>
           <w:b/>
@@ -3909,7 +4137,18 @@
           <w:szCs w:val="28"/>
           <w:u w:val="single"/>
         </w:rPr>
-        <w:t>are going to be listed first</w:t>
+        <w:t>are</w:t>
+      </w:r>
+      <w:proofErr w:type="gramEnd"/>
+      <w:r>
+        <w:rPr>
+          <w:b/>
+          <w:bCs/>
+          <w:sz w:val="28"/>
+          <w:szCs w:val="28"/>
+          <w:u w:val="single"/>
+        </w:rPr>
+        <w:t xml:space="preserve"> going to be listed first</w:t>
       </w:r>
     </w:p>
     <w:p>
@@ -4030,6 +4269,7 @@
                   <w:hideMark/>
                 </w:tcPr>
                 <w:p>
+                  <w:proofErr w:type="gramStart"/>
                   <w:r>
                     <w:rPr>
                       <w:rStyle w:val="HTMLCode"/>
@@ -4043,6 +4283,7 @@
                     </w:rPr>
                     <w:t>styled-components</w:t>
                   </w:r>
+                  <w:proofErr w:type="gramEnd"/>
                   <w:r>
                     <w:rPr>
                       <w:highlight w:val="yellow"/>
@@ -4068,6 +4309,7 @@
                     </w:rPr>
                     <w:t> </w:t>
                   </w:r>
+                  <w:proofErr w:type="spellStart"/>
                   <w:r>
                     <w:rPr>
                       <w:rStyle w:val="HTMLCode"/>
@@ -4081,6 +4323,7 @@
                     </w:rPr>
                     <w:t>GraphQL</w:t>
                   </w:r>
+                  <w:proofErr w:type="spellEnd"/>
                   <w:r>
                     <w:rPr>
                       <w:highlight w:val="yellow"/>
@@ -4166,6 +4409,7 @@
                 <w:spacing w:val="-2"/>
               </w:rPr>
             </w:pPr>
+            <w:proofErr w:type="spellStart"/>
             <w:r>
               <w:rPr>
                 <w:rFonts w:ascii="Batang" w:eastAsia="Batang" w:hAnsi="Batang" w:cs="Batang" w:hint="eastAsia"/>
@@ -4173,6 +4417,7 @@
               </w:rPr>
               <w:t>트릿지는</w:t>
             </w:r>
+            <w:proofErr w:type="spellEnd"/>
             <w:r>
               <w:rPr>
                 <w:rFonts w:ascii="Helvetica Neue" w:hAnsi="Helvetica Neue"/>
@@ -4544,6 +4789,7 @@
               </w:rPr>
               <w:t> Google”</w:t>
             </w:r>
+            <w:proofErr w:type="spellStart"/>
             <w:r>
               <w:rPr>
                 <w:rFonts w:ascii="Batang" w:eastAsia="Batang" w:hAnsi="Batang" w:cs="Batang" w:hint="eastAsia"/>
@@ -4551,6 +4797,7 @@
               </w:rPr>
               <w:t>로서</w:t>
             </w:r>
+            <w:proofErr w:type="spellEnd"/>
             <w:r>
               <w:rPr>
                 <w:rFonts w:ascii="Helvetica Neue" w:hAnsi="Helvetica Neue"/>
@@ -4698,6 +4945,7 @@
               </w:rPr>
               <w:t>(equilibrium)</w:t>
             </w:r>
+            <w:proofErr w:type="spellStart"/>
             <w:r>
               <w:rPr>
                 <w:rFonts w:ascii="Batang" w:eastAsia="Batang" w:hAnsi="Batang" w:cs="Batang" w:hint="eastAsia"/>
@@ -4705,6 +4953,7 @@
               </w:rPr>
               <w:t>를</w:t>
             </w:r>
+            <w:proofErr w:type="spellEnd"/>
             <w:r>
               <w:rPr>
                 <w:rFonts w:ascii="Helvetica Neue" w:hAnsi="Helvetica Neue"/>
@@ -5032,7 +5281,23 @@
                 <w:rFonts w:ascii="Helvetica Neue" w:hAnsi="Helvetica Neue"/>
                 <w:spacing w:val="-2"/>
               </w:rPr>
-              <w:t> Activant Capital</w:t>
+              <w:t> </w:t>
+            </w:r>
+            <w:proofErr w:type="spellStart"/>
+            <w:r>
+              <w:rPr>
+                <w:rFonts w:ascii="Helvetica Neue" w:hAnsi="Helvetica Neue"/>
+                <w:spacing w:val="-2"/>
+              </w:rPr>
+              <w:t>Activant</w:t>
+            </w:r>
+            <w:proofErr w:type="spellEnd"/>
+            <w:r>
+              <w:rPr>
+                <w:rFonts w:ascii="Helvetica Neue" w:hAnsi="Helvetica Neue"/>
+                <w:spacing w:val="-2"/>
+              </w:rPr>
+              <w:t> Capital</w:t>
             </w:r>
             <w:r>
               <w:rPr>
@@ -5260,6 +5525,7 @@
               </w:rPr>
               <w:t> </w:t>
             </w:r>
+            <w:proofErr w:type="spellStart"/>
             <w:r>
               <w:rPr>
                 <w:rFonts w:ascii="Batang" w:eastAsia="Batang" w:hAnsi="Batang" w:cs="Batang" w:hint="eastAsia"/>
@@ -5267,6 +5533,7 @@
               </w:rPr>
               <w:t>트릿지의</w:t>
             </w:r>
+            <w:proofErr w:type="spellEnd"/>
             <w:r>
               <w:rPr>
                 <w:rFonts w:ascii="Helvetica Neue" w:hAnsi="Helvetica Neue"/>
@@ -5666,6 +5933,7 @@
               </w:rPr>
               <w:t>. </w:t>
             </w:r>
+            <w:proofErr w:type="spellStart"/>
             <w:r>
               <w:rPr>
                 <w:rFonts w:ascii="Batang" w:eastAsia="Batang" w:hAnsi="Batang" w:cs="Batang" w:hint="eastAsia"/>
@@ -5673,6 +5941,7 @@
               </w:rPr>
               <w:t>트릿지의</w:t>
             </w:r>
+            <w:proofErr w:type="spellEnd"/>
             <w:r>
               <w:rPr>
                 <w:rFonts w:ascii="Helvetica Neue" w:hAnsi="Helvetica Neue"/>
@@ -5765,6 +6034,7 @@
               </w:rPr>
               <w:t> </w:t>
             </w:r>
+            <w:proofErr w:type="spellStart"/>
             <w:r>
               <w:rPr>
                 <w:rFonts w:ascii="Batang" w:eastAsia="Batang" w:hAnsi="Batang" w:cs="Batang" w:hint="eastAsia"/>
@@ -5780,6 +6050,7 @@
               </w:rPr>
               <w:t>과</w:t>
             </w:r>
+            <w:proofErr w:type="spellEnd"/>
             <w:r>
               <w:rPr>
                 <w:rFonts w:ascii="Helvetica Neue" w:hAnsi="Helvetica Neue"/>
@@ -5817,6 +6088,7 @@
               </w:rPr>
               <w:t> </w:t>
             </w:r>
+            <w:proofErr w:type="spellStart"/>
             <w:r>
               <w:rPr>
                 <w:rFonts w:ascii="Batang" w:eastAsia="Batang" w:hAnsi="Batang" w:cs="Batang" w:hint="eastAsia"/>
@@ -5825,6 +6097,7 @@
               </w:rPr>
               <w:t>효과성</w:t>
             </w:r>
+            <w:proofErr w:type="spellEnd"/>
             <w:r>
               <w:rPr>
                 <w:rFonts w:ascii="Helvetica Neue" w:hAnsi="Helvetica Neue"/>
@@ -6172,6 +6445,7 @@
               </w:rPr>
               <w:t>, </w:t>
             </w:r>
+            <w:proofErr w:type="spellStart"/>
             <w:r>
               <w:rPr>
                 <w:rFonts w:ascii="Batang" w:eastAsia="Batang" w:hAnsi="Batang" w:cs="Batang" w:hint="eastAsia"/>
@@ -6179,6 +6453,7 @@
               </w:rPr>
               <w:t>트릿지는</w:t>
             </w:r>
+            <w:proofErr w:type="spellEnd"/>
             <w:r>
               <w:rPr>
                 <w:rFonts w:ascii="Helvetica Neue" w:hAnsi="Helvetica Neue"/>
@@ -6295,6 +6570,7 @@
                 <w:spacing w:val="-2"/>
               </w:rPr>
             </w:pPr>
+            <w:proofErr w:type="spellStart"/>
             <w:r>
               <w:rPr>
                 <w:rFonts w:ascii="Batang" w:eastAsia="Batang" w:hAnsi="Batang" w:cs="Batang" w:hint="eastAsia"/>
@@ -6302,6 +6578,7 @@
               </w:rPr>
               <w:t>트릿지</w:t>
             </w:r>
+            <w:proofErr w:type="spellEnd"/>
             <w:r>
               <w:rPr>
                 <w:rFonts w:ascii="Helvetica Neue" w:hAnsi="Helvetica Neue"/>
@@ -6688,6 +6965,7 @@
               </w:rPr>
               <w:t> </w:t>
             </w:r>
+            <w:proofErr w:type="spellStart"/>
             <w:r>
               <w:rPr>
                 <w:rFonts w:ascii="Batang" w:eastAsia="Batang" w:hAnsi="Batang" w:cs="Batang" w:hint="eastAsia"/>
@@ -6695,6 +6973,7 @@
               </w:rPr>
               <w:t>하는만큼</w:t>
             </w:r>
+            <w:proofErr w:type="spellEnd"/>
             <w:r>
               <w:rPr>
                 <w:rFonts w:ascii="Helvetica Neue" w:hAnsi="Helvetica Neue"/>
@@ -7060,6 +7339,7 @@
               </w:rPr>
               <w:t> “Intelligence UX”</w:t>
             </w:r>
+            <w:proofErr w:type="spellStart"/>
             <w:r>
               <w:rPr>
                 <w:rFonts w:ascii="Batang" w:eastAsia="Batang" w:hAnsi="Batang" w:cs="Batang" w:hint="eastAsia"/>
@@ -7067,6 +7347,7 @@
               </w:rPr>
               <w:t>를</w:t>
             </w:r>
+            <w:proofErr w:type="spellEnd"/>
             <w:r>
               <w:rPr>
                 <w:rFonts w:ascii="Helvetica Neue" w:hAnsi="Helvetica Neue"/>
@@ -7157,7 +7438,23 @@
                 <w:rFonts w:ascii="Helvetica Neue" w:hAnsi="Helvetica Neue"/>
                 <w:spacing w:val="-2"/>
               </w:rPr>
-              <w:t> “Tridge Messenger App”</w:t>
+              <w:t> “</w:t>
+            </w:r>
+            <w:proofErr w:type="spellStart"/>
+            <w:r>
+              <w:rPr>
+                <w:rFonts w:ascii="Helvetica Neue" w:hAnsi="Helvetica Neue"/>
+                <w:spacing w:val="-2"/>
+              </w:rPr>
+              <w:t>Tridge</w:t>
+            </w:r>
+            <w:proofErr w:type="spellEnd"/>
+            <w:r>
+              <w:rPr>
+                <w:rFonts w:ascii="Helvetica Neue" w:hAnsi="Helvetica Neue"/>
+                <w:spacing w:val="-2"/>
+              </w:rPr>
+              <w:t> Messenger App”</w:t>
             </w:r>
             <w:r>
               <w:rPr>
@@ -7405,6 +7702,7 @@
               </w:rPr>
               <w:t> SEO</w:t>
             </w:r>
+            <w:proofErr w:type="spellStart"/>
             <w:r>
               <w:rPr>
                 <w:rFonts w:ascii="Batang" w:eastAsia="Batang" w:hAnsi="Batang" w:cs="Batang" w:hint="eastAsia"/>
@@ -7412,6 +7710,7 @@
               </w:rPr>
               <w:t>를</w:t>
             </w:r>
+            <w:proofErr w:type="spellEnd"/>
             <w:r>
               <w:rPr>
                 <w:rFonts w:ascii="Helvetica Neue" w:hAnsi="Helvetica Neue"/>
@@ -7623,6 +7922,7 @@
               </w:rPr>
               <w:t> API</w:t>
             </w:r>
+            <w:proofErr w:type="spellStart"/>
             <w:r>
               <w:rPr>
                 <w:rFonts w:ascii="Batang" w:eastAsia="Batang" w:hAnsi="Batang" w:cs="Batang" w:hint="eastAsia"/>
@@ -7630,6 +7930,7 @@
               </w:rPr>
               <w:t>를</w:t>
             </w:r>
+            <w:proofErr w:type="spellEnd"/>
             <w:r>
               <w:rPr>
                 <w:rFonts w:ascii="Helvetica Neue" w:hAnsi="Helvetica Neue"/>
@@ -7772,6 +8073,7 @@
                 <w:spacing w:val="-2"/>
               </w:rPr>
             </w:pPr>
+            <w:proofErr w:type="spellStart"/>
             <w:r>
               <w:rPr>
                 <w:rFonts w:ascii="Batang" w:eastAsia="Batang" w:hAnsi="Batang" w:cs="Batang" w:hint="eastAsia"/>
@@ -7779,6 +8081,7 @@
               </w:rPr>
               <w:t>트릿지의</w:t>
             </w:r>
+            <w:proofErr w:type="spellEnd"/>
             <w:r>
               <w:rPr>
                 <w:rFonts w:ascii="Helvetica Neue" w:hAnsi="Helvetica Neue"/>
@@ -7828,6 +8131,7 @@
               </w:rPr>
               <w:t> </w:t>
             </w:r>
+            <w:proofErr w:type="spellStart"/>
             <w:r>
               <w:rPr>
                 <w:rFonts w:ascii="Batang" w:eastAsia="Batang" w:hAnsi="Batang" w:cs="Batang" w:hint="eastAsia"/>
@@ -7835,6 +8139,7 @@
               </w:rPr>
               <w:t>완성자</w:t>
             </w:r>
+            <w:proofErr w:type="spellEnd"/>
             <w:r>
               <w:rPr>
                 <w:rFonts w:ascii="Helvetica Neue" w:hAnsi="Helvetica Neue"/>
@@ -7842,6 +8147,7 @@
               </w:rPr>
               <w:t>”</w:t>
             </w:r>
+            <w:proofErr w:type="spellStart"/>
             <w:r>
               <w:rPr>
                 <w:rFonts w:ascii="Batang" w:eastAsia="Batang" w:hAnsi="Batang" w:cs="Batang" w:hint="eastAsia"/>
@@ -7849,6 +8155,7 @@
               </w:rPr>
               <w:t>로서</w:t>
             </w:r>
+            <w:proofErr w:type="spellEnd"/>
             <w:r>
               <w:rPr>
                 <w:rFonts w:ascii="Helvetica Neue" w:hAnsi="Helvetica Neue"/>
@@ -7984,6 +8291,7 @@
               </w:rPr>
               <w:t> </w:t>
             </w:r>
+            <w:proofErr w:type="spellStart"/>
             <w:r>
               <w:rPr>
                 <w:rFonts w:ascii="Batang" w:eastAsia="Batang" w:hAnsi="Batang" w:cs="Batang" w:hint="eastAsia"/>
@@ -7991,6 +8299,7 @@
               </w:rPr>
               <w:t>트릿지</w:t>
             </w:r>
+            <w:proofErr w:type="spellEnd"/>
             <w:r>
               <w:rPr>
                 <w:rFonts w:ascii="Helvetica Neue" w:hAnsi="Helvetica Neue"/>
@@ -8208,6 +8517,7 @@
               </w:rPr>
               <w:t> </w:t>
             </w:r>
+            <w:proofErr w:type="spellStart"/>
             <w:r>
               <w:rPr>
                 <w:rFonts w:ascii="Batang" w:eastAsia="Batang" w:hAnsi="Batang" w:cs="Batang" w:hint="eastAsia"/>
@@ -8216,14 +8526,25 @@
               </w:rPr>
               <w:t>트릿지는</w:t>
             </w:r>
-            <w:r>
-              <w:rPr>
-                <w:rFonts w:ascii="Helvetica Neue" w:hAnsi="Helvetica Neue"/>
-                <w:spacing w:val="-2"/>
-                <w:highlight w:val="yellow"/>
-              </w:rPr>
-              <w:t> GraphQL</w:t>
-            </w:r>
+            <w:proofErr w:type="spellEnd"/>
+            <w:r>
+              <w:rPr>
+                <w:rFonts w:ascii="Helvetica Neue" w:hAnsi="Helvetica Neue"/>
+                <w:spacing w:val="-2"/>
+                <w:highlight w:val="yellow"/>
+              </w:rPr>
+              <w:t> </w:t>
+            </w:r>
+            <w:proofErr w:type="spellStart"/>
+            <w:r>
+              <w:rPr>
+                <w:rFonts w:ascii="Helvetica Neue" w:hAnsi="Helvetica Neue"/>
+                <w:spacing w:val="-2"/>
+                <w:highlight w:val="yellow"/>
+              </w:rPr>
+              <w:t>GraphQL</w:t>
+            </w:r>
+            <w:proofErr w:type="spellEnd"/>
             <w:r>
               <w:rPr>
                 <w:rFonts w:ascii="Batang" w:eastAsia="Batang" w:hAnsi="Batang" w:cs="Batang" w:hint="eastAsia"/>
@@ -8343,6 +8664,7 @@
               </w:rPr>
               <w:t> </w:t>
             </w:r>
+            <w:proofErr w:type="spellStart"/>
             <w:r>
               <w:rPr>
                 <w:rFonts w:ascii="Batang" w:eastAsia="Batang" w:hAnsi="Batang" w:cs="Batang" w:hint="eastAsia"/>
@@ -8350,6 +8672,7 @@
               </w:rPr>
               <w:t>로직이</w:t>
             </w:r>
+            <w:proofErr w:type="spellEnd"/>
             <w:r>
               <w:rPr>
                 <w:rFonts w:ascii="Helvetica Neue" w:hAnsi="Helvetica Neue"/>
@@ -8562,7 +8885,25 @@
                 <w:spacing w:val="-2"/>
                 <w:highlight w:val="yellow"/>
               </w:rPr>
-              <w:t>React, GraphQL, </w:t>
+              <w:t>React, </w:t>
+            </w:r>
+            <w:proofErr w:type="spellStart"/>
+            <w:r>
+              <w:rPr>
+                <w:rFonts w:ascii="Helvetica Neue" w:hAnsi="Helvetica Neue"/>
+                <w:spacing w:val="-2"/>
+                <w:highlight w:val="yellow"/>
+              </w:rPr>
+              <w:t>GraphQL</w:t>
+            </w:r>
+            <w:proofErr w:type="spellEnd"/>
+            <w:r>
+              <w:rPr>
+                <w:rFonts w:ascii="Helvetica Neue" w:hAnsi="Helvetica Neue"/>
+                <w:spacing w:val="-2"/>
+                <w:highlight w:val="yellow"/>
+              </w:rPr>
+              <w:t>, </w:t>
             </w:r>
             <w:r>
               <w:rPr>
@@ -8580,6 +8921,7 @@
               </w:rPr>
               <w:t> styled-components</w:t>
             </w:r>
+            <w:proofErr w:type="spellStart"/>
             <w:r>
               <w:rPr>
                 <w:rFonts w:ascii="Batang" w:eastAsia="Batang" w:hAnsi="Batang" w:cs="Batang" w:hint="eastAsia"/>
@@ -8588,6 +8930,7 @@
               </w:rPr>
               <w:t>를</w:t>
             </w:r>
+            <w:proofErr w:type="spellEnd"/>
             <w:r>
               <w:rPr>
                 <w:rFonts w:ascii="Helvetica Neue" w:hAnsi="Helvetica Neue"/>
@@ -8644,6 +8987,7 @@
               </w:rPr>
               <w:t> </w:t>
             </w:r>
+            <w:proofErr w:type="spellStart"/>
             <w:r>
               <w:rPr>
                 <w:rFonts w:ascii="Batang" w:eastAsia="Batang" w:hAnsi="Batang" w:cs="Batang" w:hint="eastAsia"/>
@@ -8652,6 +8996,7 @@
               </w:rPr>
               <w:t>재사용성이</w:t>
             </w:r>
+            <w:proofErr w:type="spellEnd"/>
             <w:r>
               <w:rPr>
                 <w:rFonts w:ascii="Helvetica Neue" w:hAnsi="Helvetica Neue"/>
@@ -8692,6 +9037,7 @@
               </w:rPr>
               <w:t> UI</w:t>
             </w:r>
+            <w:proofErr w:type="spellStart"/>
             <w:r>
               <w:rPr>
                 <w:rFonts w:ascii="Batang" w:eastAsia="Batang" w:hAnsi="Batang" w:cs="Batang" w:hint="eastAsia"/>
@@ -8700,6 +9046,7 @@
               </w:rPr>
               <w:t>를</w:t>
             </w:r>
+            <w:proofErr w:type="spellEnd"/>
             <w:r>
               <w:rPr>
                 <w:rFonts w:ascii="Helvetica Neue" w:hAnsi="Helvetica Neue"/>
@@ -8819,6 +9166,7 @@
               </w:rPr>
               <w:t> UI</w:t>
             </w:r>
+            <w:proofErr w:type="spellStart"/>
             <w:r>
               <w:rPr>
                 <w:rFonts w:ascii="Batang" w:eastAsia="Batang" w:hAnsi="Batang" w:cs="Batang" w:hint="eastAsia"/>
@@ -8827,6 +9175,7 @@
               </w:rPr>
               <w:t>를</w:t>
             </w:r>
+            <w:proofErr w:type="spellEnd"/>
             <w:r>
               <w:rPr>
                 <w:rFonts w:ascii="Helvetica Neue" w:hAnsi="Helvetica Neue"/>
@@ -8995,6 +9344,7 @@
               </w:rPr>
               <w:t> UI </w:t>
             </w:r>
+            <w:proofErr w:type="spellStart"/>
             <w:r>
               <w:rPr>
                 <w:rFonts w:ascii="Batang" w:eastAsia="Batang" w:hAnsi="Batang" w:cs="Batang" w:hint="eastAsia"/>
@@ -9002,6 +9352,7 @@
               </w:rPr>
               <w:t>반응성을</w:t>
             </w:r>
+            <w:proofErr w:type="spellEnd"/>
             <w:r>
               <w:rPr>
                 <w:rFonts w:ascii="Helvetica Neue" w:hAnsi="Helvetica Neue"/>
@@ -9023,6 +9374,7 @@
               </w:rPr>
               <w:t> SEO</w:t>
             </w:r>
+            <w:proofErr w:type="spellStart"/>
             <w:r>
               <w:rPr>
                 <w:rFonts w:ascii="Batang" w:eastAsia="Batang" w:hAnsi="Batang" w:cs="Batang" w:hint="eastAsia"/>
@@ -9030,6 +9382,7 @@
               </w:rPr>
               <w:t>를</w:t>
             </w:r>
+            <w:proofErr w:type="spellEnd"/>
             <w:r>
               <w:rPr>
                 <w:rFonts w:ascii="Helvetica Neue" w:hAnsi="Helvetica Neue"/>
@@ -9361,6 +9714,7 @@
               </w:rPr>
               <w:t> </w:t>
             </w:r>
+            <w:proofErr w:type="spellStart"/>
             <w:r>
               <w:rPr>
                 <w:rFonts w:ascii="Batang" w:eastAsia="Batang" w:hAnsi="Batang" w:cs="Batang" w:hint="eastAsia"/>
@@ -9368,6 +9722,7 @@
               </w:rPr>
               <w:t>스쿼드를</w:t>
             </w:r>
+            <w:proofErr w:type="spellEnd"/>
             <w:r>
               <w:rPr>
                 <w:rFonts w:ascii="Helvetica Neue" w:hAnsi="Helvetica Neue"/>
@@ -10003,7 +10358,25 @@
                 <w:spacing w:val="-2"/>
                 <w:highlight w:val="yellow"/>
               </w:rPr>
-              <w:t> (Javascript, HTML, CSS </w:t>
+              <w:t> (</w:t>
+            </w:r>
+            <w:proofErr w:type="spellStart"/>
+            <w:r>
+              <w:rPr>
+                <w:rFonts w:ascii="Helvetica Neue" w:hAnsi="Helvetica Neue"/>
+                <w:spacing w:val="-2"/>
+                <w:highlight w:val="yellow"/>
+              </w:rPr>
+              <w:t>Javascript</w:t>
+            </w:r>
+            <w:proofErr w:type="spellEnd"/>
+            <w:r>
+              <w:rPr>
+                <w:rFonts w:ascii="Helvetica Neue" w:hAnsi="Helvetica Neue"/>
+                <w:spacing w:val="-2"/>
+                <w:highlight w:val="yellow"/>
+              </w:rPr>
+              <w:t>, HTML, CSS </w:t>
             </w:r>
             <w:r>
               <w:rPr>
@@ -10197,6 +10570,7 @@
               </w:rPr>
               <w:t>”</w:t>
             </w:r>
+            <w:proofErr w:type="spellStart"/>
             <w:r>
               <w:rPr>
                 <w:rFonts w:ascii="Batang" w:eastAsia="Batang" w:hAnsi="Batang" w:cs="Batang" w:hint="eastAsia"/>
@@ -10204,6 +10578,7 @@
               </w:rPr>
               <w:t>를</w:t>
             </w:r>
+            <w:proofErr w:type="spellEnd"/>
             <w:r>
               <w:rPr>
                 <w:rFonts w:ascii="Helvetica Neue" w:hAnsi="Helvetica Neue"/>
@@ -10491,7 +10866,25 @@
                 <w:spacing w:val="-2"/>
                 <w:highlight w:val="yellow"/>
               </w:rPr>
-              <w:t>React, GraphQL, </w:t>
+              <w:t>React, </w:t>
+            </w:r>
+            <w:proofErr w:type="spellStart"/>
+            <w:r>
+              <w:rPr>
+                <w:rFonts w:ascii="Helvetica Neue" w:hAnsi="Helvetica Neue"/>
+                <w:spacing w:val="-2"/>
+                <w:highlight w:val="yellow"/>
+              </w:rPr>
+              <w:t>GraphQL</w:t>
+            </w:r>
+            <w:proofErr w:type="spellEnd"/>
+            <w:r>
+              <w:rPr>
+                <w:rFonts w:ascii="Helvetica Neue" w:hAnsi="Helvetica Neue"/>
+                <w:spacing w:val="-2"/>
+                <w:highlight w:val="yellow"/>
+              </w:rPr>
+              <w:t>, </w:t>
             </w:r>
             <w:r>
               <w:rPr>
@@ -10509,6 +10902,7 @@
               </w:rPr>
               <w:t> styled-components</w:t>
             </w:r>
+            <w:proofErr w:type="spellStart"/>
             <w:r>
               <w:rPr>
                 <w:rFonts w:ascii="Batang" w:eastAsia="Batang" w:hAnsi="Batang" w:cs="Batang" w:hint="eastAsia"/>
@@ -10517,6 +10911,7 @@
               </w:rPr>
               <w:t>를</w:t>
             </w:r>
+            <w:proofErr w:type="spellEnd"/>
             <w:r>
               <w:rPr>
                 <w:rFonts w:ascii="Helvetica Neue" w:hAnsi="Helvetica Neue"/>
@@ -10813,6 +11208,7 @@
               </w:rPr>
               <w:t> (</w:t>
             </w:r>
+            <w:proofErr w:type="spellStart"/>
             <w:r>
               <w:rPr>
                 <w:rFonts w:ascii="Batang" w:eastAsia="Batang" w:hAnsi="Batang" w:cs="Batang" w:hint="eastAsia"/>
@@ -10820,6 +11216,7 @@
               </w:rPr>
               <w:t>트릿지</w:t>
             </w:r>
+            <w:proofErr w:type="spellEnd"/>
             <w:r>
               <w:rPr>
                 <w:rFonts w:ascii="Helvetica Neue" w:hAnsi="Helvetica Neue"/>
@@ -10963,6 +11360,7 @@
                 <w:spacing w:val="-2"/>
               </w:rPr>
             </w:pPr>
+            <w:proofErr w:type="spellStart"/>
             <w:r>
               <w:rPr>
                 <w:rStyle w:val="Strong"/>
@@ -10971,6 +11369,7 @@
               </w:rPr>
               <w:t>트릿지는</w:t>
             </w:r>
+            <w:proofErr w:type="spellEnd"/>
             <w:r>
               <w:rPr>
                 <w:rStyle w:val="Strong"/>
@@ -11507,6 +11906,7 @@
               </w:rPr>
               <w:t> </w:t>
             </w:r>
+            <w:proofErr w:type="spellStart"/>
             <w:r>
               <w:rPr>
                 <w:rFonts w:ascii="Batang" w:eastAsia="Batang" w:hAnsi="Batang" w:cs="Batang" w:hint="eastAsia"/>
@@ -11514,6 +11914,7 @@
               </w:rPr>
               <w:t>태깅</w:t>
             </w:r>
+            <w:proofErr w:type="spellEnd"/>
             <w:r>
               <w:rPr>
                 <w:rFonts w:ascii="Helvetica Neue" w:hAnsi="Helvetica Neue"/>
@@ -11676,6 +12077,7 @@
               <w:br/>
               <w:t>- Trusted online reputation: Google SEO</w:t>
             </w:r>
+            <w:proofErr w:type="spellStart"/>
             <w:r>
               <w:rPr>
                 <w:rFonts w:ascii="Batang" w:eastAsia="Batang" w:hAnsi="Batang" w:cs="Batang" w:hint="eastAsia"/>
@@ -11683,6 +12085,7 @@
               </w:rPr>
               <w:t>를</w:t>
             </w:r>
+            <w:proofErr w:type="spellEnd"/>
             <w:r>
               <w:rPr>
                 <w:rFonts w:ascii="Helvetica Neue" w:hAnsi="Helvetica Neue"/>
@@ -12072,6 +12475,7 @@
                 <w:spacing w:val="-2"/>
               </w:rPr>
             </w:pPr>
+            <w:proofErr w:type="spellStart"/>
             <w:r>
               <w:rPr>
                 <w:rStyle w:val="Strong"/>
@@ -12080,6 +12484,7 @@
               </w:rPr>
               <w:t>트릿지는</w:t>
             </w:r>
+            <w:proofErr w:type="spellEnd"/>
             <w:r>
               <w:rPr>
                 <w:rStyle w:val="Strong"/>
@@ -12367,6 +12772,7 @@
               <w:br/>
               <w:t>- </w:t>
             </w:r>
+            <w:proofErr w:type="spellStart"/>
             <w:r>
               <w:rPr>
                 <w:rFonts w:ascii="Batang" w:eastAsia="Batang" w:hAnsi="Batang" w:cs="Batang" w:hint="eastAsia"/>
@@ -12374,6 +12780,7 @@
               </w:rPr>
               <w:t>팀런치</w:t>
             </w:r>
+            <w:proofErr w:type="spellEnd"/>
             <w:r>
               <w:rPr>
                 <w:rFonts w:ascii="Helvetica Neue" w:hAnsi="Helvetica Neue"/>
@@ -12409,6 +12816,7 @@
               </w:rPr>
               <w:t> </w:t>
             </w:r>
+            <w:proofErr w:type="spellStart"/>
             <w:r>
               <w:rPr>
                 <w:rFonts w:ascii="Batang" w:eastAsia="Batang" w:hAnsi="Batang" w:cs="Batang" w:hint="eastAsia"/>
@@ -12416,6 +12824,7 @@
               </w:rPr>
               <w:t>석식</w:t>
             </w:r>
+            <w:proofErr w:type="spellEnd"/>
             <w:r>
               <w:rPr>
                 <w:rFonts w:ascii="Helvetica Neue" w:hAnsi="Helvetica Neue"/>
@@ -12622,6 +13031,7 @@
               </w:rPr>
               <w:t> (</w:t>
             </w:r>
+            <w:proofErr w:type="spellStart"/>
             <w:r>
               <w:rPr>
                 <w:rFonts w:ascii="Batang" w:eastAsia="Batang" w:hAnsi="Batang" w:cs="Batang" w:hint="eastAsia"/>
@@ -12629,6 +13039,7 @@
               </w:rPr>
               <w:t>층고</w:t>
             </w:r>
+            <w:proofErr w:type="spellEnd"/>
             <w:r>
               <w:rPr>
                 <w:rFonts w:ascii="Helvetica Neue" w:hAnsi="Helvetica Neue"/>
@@ -12962,16 +13373,38 @@
                 <w:highlight w:val="yellow"/>
                 <w:shd w:val="clear" w:color="auto" w:fill="FFFFFF"/>
               </w:rPr>
-              <w:t>- React, GraphQL, </w:t>
-            </w:r>
-            <w:r>
-              <w:rPr>
-                <w:rFonts w:ascii="Batang" w:eastAsia="Batang" w:hAnsi="Batang" w:cs="Batang" w:hint="eastAsia"/>
+              <w:t>- React, </w:t>
+            </w:r>
+            <w:proofErr w:type="spellStart"/>
+            <w:r>
+              <w:rPr>
+                <w:rFonts w:ascii="Helvetica Neue" w:hAnsi="Helvetica Neue"/>
                 <w:color w:val="263747"/>
                 <w:spacing w:val="-2"/>
                 <w:highlight w:val="yellow"/>
                 <w:shd w:val="clear" w:color="auto" w:fill="FFFFFF"/>
               </w:rPr>
+              <w:t>GraphQL</w:t>
+            </w:r>
+            <w:proofErr w:type="spellEnd"/>
+            <w:r>
+              <w:rPr>
+                <w:rFonts w:ascii="Helvetica Neue" w:hAnsi="Helvetica Neue"/>
+                <w:color w:val="263747"/>
+                <w:spacing w:val="-2"/>
+                <w:highlight w:val="yellow"/>
+                <w:shd w:val="clear" w:color="auto" w:fill="FFFFFF"/>
+              </w:rPr>
+              <w:t>, </w:t>
+            </w:r>
+            <w:r>
+              <w:rPr>
+                <w:rFonts w:ascii="Batang" w:eastAsia="Batang" w:hAnsi="Batang" w:cs="Batang" w:hint="eastAsia"/>
+                <w:color w:val="263747"/>
+                <w:spacing w:val="-2"/>
+                <w:highlight w:val="yellow"/>
+                <w:shd w:val="clear" w:color="auto" w:fill="FFFFFF"/>
+              </w:rPr>
               <w:t>그리고</w:t>
             </w:r>
             <w:r>
@@ -12984,6 +13417,7 @@
               </w:rPr>
               <w:t> styled-components</w:t>
             </w:r>
+            <w:proofErr w:type="spellStart"/>
             <w:r>
               <w:rPr>
                 <w:rFonts w:ascii="Batang" w:eastAsia="Batang" w:hAnsi="Batang" w:cs="Batang" w:hint="eastAsia"/>
@@ -12994,6 +13428,7 @@
               </w:rPr>
               <w:t>를</w:t>
             </w:r>
+            <w:proofErr w:type="spellEnd"/>
             <w:r>
               <w:rPr>
                 <w:rFonts w:ascii="Helvetica Neue" w:hAnsi="Helvetica Neue"/>
@@ -13064,6 +13499,7 @@
               </w:rPr>
               <w:t> </w:t>
             </w:r>
+            <w:proofErr w:type="spellStart"/>
             <w:r>
               <w:rPr>
                 <w:rFonts w:ascii="Batang" w:eastAsia="Batang" w:hAnsi="Batang" w:cs="Batang" w:hint="eastAsia"/>
@@ -13074,6 +13510,7 @@
               </w:rPr>
               <w:t>재사용성이</w:t>
             </w:r>
+            <w:proofErr w:type="spellEnd"/>
             <w:r>
               <w:rPr>
                 <w:rFonts w:ascii="Helvetica Neue" w:hAnsi="Helvetica Neue"/>
@@ -13124,6 +13561,7 @@
               </w:rPr>
               <w:t> UI</w:t>
             </w:r>
+            <w:proofErr w:type="spellStart"/>
             <w:r>
               <w:rPr>
                 <w:rFonts w:ascii="Batang" w:eastAsia="Batang" w:hAnsi="Batang" w:cs="Batang" w:hint="eastAsia"/>
@@ -13134,6 +13572,7 @@
               </w:rPr>
               <w:t>를</w:t>
             </w:r>
+            <w:proofErr w:type="spellEnd"/>
             <w:r>
               <w:rPr>
                 <w:rFonts w:ascii="Helvetica Neue" w:hAnsi="Helvetica Neue"/>
@@ -13283,6 +13722,7 @@
               </w:rPr>
               <w:t> UI</w:t>
             </w:r>
+            <w:proofErr w:type="spellStart"/>
             <w:r>
               <w:rPr>
                 <w:rFonts w:ascii="Batang" w:eastAsia="Batang" w:hAnsi="Batang" w:cs="Batang" w:hint="eastAsia"/>
@@ -13293,6 +13733,7 @@
               </w:rPr>
               <w:t>를</w:t>
             </w:r>
+            <w:proofErr w:type="spellEnd"/>
             <w:r>
               <w:rPr>
                 <w:rFonts w:ascii="Helvetica Neue" w:hAnsi="Helvetica Neue"/>
@@ -13642,7 +14083,23 @@
           <w:sz w:val="28"/>
           <w:szCs w:val="28"/>
         </w:rPr>
-        <w:t xml:space="preserve"> (I gotta learn these)</w:t>
+        <w:t xml:space="preserve"> (I </w:t>
+      </w:r>
+      <w:proofErr w:type="spellStart"/>
+      <w:r>
+        <w:rPr>
+          <w:sz w:val="28"/>
+          <w:szCs w:val="28"/>
+        </w:rPr>
+        <w:t>gotta</w:t>
+      </w:r>
+      <w:proofErr w:type="spellEnd"/>
+      <w:r>
+        <w:rPr>
+          <w:sz w:val="28"/>
+          <w:szCs w:val="28"/>
+        </w:rPr>
+        <w:t xml:space="preserve"> learn these)</w:t>
       </w:r>
     </w:p>
     <w:p>
@@ -14027,6 +14484,7 @@
               </w:rPr>
               <w:t> </w:t>
             </w:r>
+            <w:proofErr w:type="spellStart"/>
             <w:r>
               <w:rPr>
                 <w:rFonts w:ascii="Batang" w:eastAsia="Batang" w:hAnsi="Batang" w:cs="Batang" w:hint="eastAsia"/>
@@ -14035,6 +14493,7 @@
               </w:rPr>
               <w:t>스쿼드를</w:t>
             </w:r>
+            <w:proofErr w:type="spellEnd"/>
             <w:r>
               <w:rPr>
                 <w:rFonts w:ascii="Helvetica Neue" w:hAnsi="Helvetica Neue"/>
@@ -14433,7 +14892,39 @@
           <w:sz w:val="28"/>
           <w:szCs w:val="28"/>
         </w:rPr>
-        <w:t>Quick learner (I should learn GraphQL, styledComponents and D3.js quickly)</w:t>
+        <w:t xml:space="preserve">Quick learner (I should learn </w:t>
+      </w:r>
+      <w:proofErr w:type="spellStart"/>
+      <w:r>
+        <w:rPr>
+          <w:sz w:val="28"/>
+          <w:szCs w:val="28"/>
+        </w:rPr>
+        <w:t>GraphQL</w:t>
+      </w:r>
+      <w:proofErr w:type="spellEnd"/>
+      <w:r>
+        <w:rPr>
+          <w:sz w:val="28"/>
+          <w:szCs w:val="28"/>
+        </w:rPr>
+        <w:t xml:space="preserve">, </w:t>
+      </w:r>
+      <w:proofErr w:type="spellStart"/>
+      <w:r>
+        <w:rPr>
+          <w:sz w:val="28"/>
+          <w:szCs w:val="28"/>
+        </w:rPr>
+        <w:t>styledComponents</w:t>
+      </w:r>
+      <w:proofErr w:type="spellEnd"/>
+      <w:r>
+        <w:rPr>
+          <w:sz w:val="28"/>
+          <w:szCs w:val="28"/>
+        </w:rPr>
+        <w:t xml:space="preserve"> and D3.js quickly)</w:t>
       </w:r>
     </w:p>
     <w:p>
@@ -14513,7 +15004,23 @@
           <w:sz w:val="28"/>
           <w:szCs w:val="28"/>
         </w:rPr>
-        <w:t>I am from the country of multiculture, so interacting and working with peers from other countries are not a problem</w:t>
+        <w:t xml:space="preserve">I am from the country of </w:t>
+      </w:r>
+      <w:proofErr w:type="spellStart"/>
+      <w:r>
+        <w:rPr>
+          <w:sz w:val="28"/>
+          <w:szCs w:val="28"/>
+        </w:rPr>
+        <w:t>multiculture</w:t>
+      </w:r>
+      <w:proofErr w:type="spellEnd"/>
+      <w:r>
+        <w:rPr>
+          <w:sz w:val="28"/>
+          <w:szCs w:val="28"/>
+        </w:rPr>
+        <w:t>, so interacting and working with peers from other countries are not a problem</w:t>
       </w:r>
     </w:p>
     <w:p>
@@ -14618,21 +15125,7 @@
           <w:sz w:val="28"/>
           <w:szCs w:val="28"/>
         </w:rPr>
-        <w:t>I haven’t had experience in creating app using GraphQL</w:t>
-      </w:r>
-      <w:r>
-        <w:rPr>
-          <w:sz w:val="28"/>
-          <w:szCs w:val="28"/>
-        </w:rPr>
-        <w:t xml:space="preserve"> D3,js</w:t>
-      </w:r>
-      <w:r>
-        <w:rPr>
-          <w:sz w:val="28"/>
-          <w:szCs w:val="28"/>
-        </w:rPr>
-        <w:t xml:space="preserve"> and styled-components</w:t>
+        <w:t>I have 1 year gap</w:t>
       </w:r>
     </w:p>
     <w:p>
@@ -14652,38 +15145,7 @@
           <w:sz w:val="28"/>
           <w:szCs w:val="28"/>
         </w:rPr>
-        <w:t>I don’t know isomorphic React</w:t>
-      </w:r>
-      <w:r>
-        <w:rPr>
-          <w:rFonts w:hint="eastAsia"/>
-          <w:sz w:val="28"/>
-          <w:szCs w:val="28"/>
-        </w:rPr>
-        <w:t xml:space="preserve"> </w:t>
-      </w:r>
-      <w:r>
-        <w:rPr>
-          <w:rFonts w:hint="eastAsia"/>
-          <w:sz w:val="28"/>
-          <w:szCs w:val="28"/>
-        </w:rPr>
-        <w:t>기반의</w:t>
-      </w:r>
-      <w:r>
-        <w:rPr>
-          <w:rFonts w:hint="eastAsia"/>
-          <w:sz w:val="28"/>
-          <w:szCs w:val="28"/>
-        </w:rPr>
-        <w:t xml:space="preserve"> </w:t>
-      </w:r>
-      <w:r>
-        <w:rPr>
-          <w:sz w:val="28"/>
-          <w:szCs w:val="28"/>
-        </w:rPr>
-        <w:t xml:space="preserve">SSR </w:t>
+        <w:t>I mention little about my experience collaborating with others to build an app</w:t>
       </w:r>
     </w:p>
     <w:p>
@@ -14704,7 +15166,180 @@
           <w:szCs w:val="28"/>
         </w:rPr>
         <w:lastRenderedPageBreak/>
-        <w:t>I have very limited experience using selenium, and puppeteer  experience using selenium</w:t>
+        <w:t>Share an example of your leadership skills</w:t>
+      </w:r>
+    </w:p>
+    <w:p>
+      <w:pPr>
+        <w:pStyle w:val="ListParagraph"/>
+        <w:numPr>
+          <w:ilvl w:val="2"/>
+          <w:numId w:val="2"/>
+        </w:numPr>
+        <w:rPr>
+          <w:sz w:val="28"/>
+          <w:szCs w:val="28"/>
+        </w:rPr>
+      </w:pPr>
+      <w:r>
+        <w:rPr>
+          <w:sz w:val="28"/>
+          <w:szCs w:val="28"/>
+        </w:rPr>
+        <w:t>At work, I used Angular and AngularJS</w:t>
+      </w:r>
+      <w:r>
+        <w:rPr>
+          <w:sz w:val="28"/>
+          <w:szCs w:val="28"/>
+        </w:rPr>
+        <w:t xml:space="preserve"> and Angular</w:t>
+      </w:r>
+      <w:r>
+        <w:rPr>
+          <w:sz w:val="28"/>
+          <w:szCs w:val="28"/>
+        </w:rPr>
+        <w:t>, and not React (I don’t have knowledge of dealing with a large React-based application)</w:t>
+      </w:r>
+    </w:p>
+    <w:p>
+      <w:pPr>
+        <w:pStyle w:val="ListParagraph"/>
+        <w:numPr>
+          <w:ilvl w:val="2"/>
+          <w:numId w:val="2"/>
+        </w:numPr>
+        <w:rPr>
+          <w:sz w:val="28"/>
+          <w:szCs w:val="28"/>
+        </w:rPr>
+      </w:pPr>
+      <w:r>
+        <w:rPr>
+          <w:sz w:val="28"/>
+          <w:szCs w:val="28"/>
+        </w:rPr>
+        <w:t xml:space="preserve">I haven’t had experience in creating app using </w:t>
+      </w:r>
+      <w:proofErr w:type="spellStart"/>
+      <w:r>
+        <w:rPr>
+          <w:sz w:val="28"/>
+          <w:szCs w:val="28"/>
+        </w:rPr>
+        <w:t>GraphQL</w:t>
+      </w:r>
+      <w:proofErr w:type="spellEnd"/>
+      <w:r>
+        <w:rPr>
+          <w:sz w:val="28"/>
+          <w:szCs w:val="28"/>
+        </w:rPr>
+        <w:t xml:space="preserve"> D</w:t>
+      </w:r>
+      <w:proofErr w:type="gramStart"/>
+      <w:r>
+        <w:rPr>
+          <w:sz w:val="28"/>
+          <w:szCs w:val="28"/>
+        </w:rPr>
+        <w:t>3,js</w:t>
+      </w:r>
+      <w:proofErr w:type="gramEnd"/>
+      <w:r>
+        <w:rPr>
+          <w:sz w:val="28"/>
+          <w:szCs w:val="28"/>
+        </w:rPr>
+        <w:t xml:space="preserve"> and styled-components</w:t>
+      </w:r>
+    </w:p>
+    <w:p>
+      <w:pPr>
+        <w:pStyle w:val="ListParagraph"/>
+        <w:numPr>
+          <w:ilvl w:val="2"/>
+          <w:numId w:val="2"/>
+        </w:numPr>
+        <w:rPr>
+          <w:sz w:val="28"/>
+          <w:szCs w:val="28"/>
+        </w:rPr>
+      </w:pPr>
+      <w:r>
+        <w:rPr>
+          <w:sz w:val="28"/>
+          <w:szCs w:val="28"/>
+        </w:rPr>
+        <w:t>I don’t know isomorphic React</w:t>
+      </w:r>
+      <w:r>
+        <w:rPr>
+          <w:rFonts w:hint="eastAsia"/>
+          <w:sz w:val="28"/>
+          <w:szCs w:val="28"/>
+        </w:rPr>
+        <w:t xml:space="preserve"> </w:t>
+      </w:r>
+      <w:r>
+        <w:rPr>
+          <w:rFonts w:hint="eastAsia"/>
+          <w:sz w:val="28"/>
+          <w:szCs w:val="28"/>
+        </w:rPr>
+        <w:t>기반의</w:t>
+      </w:r>
+      <w:r>
+        <w:rPr>
+          <w:rFonts w:hint="eastAsia"/>
+          <w:sz w:val="28"/>
+          <w:szCs w:val="28"/>
+        </w:rPr>
+        <w:t xml:space="preserve"> </w:t>
+      </w:r>
+      <w:r>
+        <w:rPr>
+          <w:sz w:val="28"/>
+          <w:szCs w:val="28"/>
+        </w:rPr>
+        <w:t xml:space="preserve">SSR </w:t>
+      </w:r>
+    </w:p>
+    <w:p>
+      <w:pPr>
+        <w:pStyle w:val="ListParagraph"/>
+        <w:numPr>
+          <w:ilvl w:val="2"/>
+          <w:numId w:val="2"/>
+        </w:numPr>
+        <w:rPr>
+          <w:sz w:val="28"/>
+          <w:szCs w:val="28"/>
+        </w:rPr>
+      </w:pPr>
+      <w:r>
+        <w:rPr>
+          <w:sz w:val="28"/>
+          <w:szCs w:val="28"/>
+        </w:rPr>
+        <w:t xml:space="preserve">I have very limited experience using selenium, and </w:t>
+      </w:r>
+      <w:proofErr w:type="gramStart"/>
+      <w:r>
+        <w:rPr>
+          <w:sz w:val="28"/>
+          <w:szCs w:val="28"/>
+        </w:rPr>
+        <w:t>puppeteer  experience</w:t>
+      </w:r>
+      <w:proofErr w:type="gramEnd"/>
+      <w:r>
+        <w:rPr>
+          <w:sz w:val="28"/>
+          <w:szCs w:val="28"/>
+        </w:rPr>
+        <w:t xml:space="preserve"> using selenium</w:t>
       </w:r>
       <w:r>
         <w:rPr>

</xml_diff>

<commit_message>
feat: Add progress #84 'Interview Preparation'
</commit_message>
<xml_diff>
--- a/big-interview/interview_notes.docx
+++ b/big-interview/interview_notes.docx
@@ -135,37 +135,12 @@
           <w:szCs w:val="28"/>
         </w:rPr>
       </w:pPr>
-      <w:proofErr w:type="spellStart"/>
-      <w:r>
-        <w:rPr>
-          <w:sz w:val="28"/>
-          <w:szCs w:val="28"/>
-        </w:rPr>
-        <w:t>Swarmy</w:t>
-      </w:r>
-      <w:proofErr w:type="spellEnd"/>
-      <w:r>
-        <w:rPr>
-          <w:sz w:val="28"/>
-          <w:szCs w:val="28"/>
-        </w:rPr>
-        <w:t xml:space="preserve">, </w:t>
-      </w:r>
-      <w:proofErr w:type="spellStart"/>
-      <w:r>
-        <w:rPr>
-          <w:sz w:val="28"/>
-          <w:szCs w:val="28"/>
-        </w:rPr>
-        <w:t>awkard</w:t>
-      </w:r>
-      <w:proofErr w:type="spellEnd"/>
-      <w:r>
-        <w:rPr>
-          <w:sz w:val="28"/>
-          <w:szCs w:val="28"/>
-        </w:rPr>
-        <w:t xml:space="preserve"> </w:t>
+      <w:r>
+        <w:rPr>
+          <w:sz w:val="28"/>
+          <w:szCs w:val="28"/>
+        </w:rPr>
+        <w:t xml:space="preserve">Swarmy, awkard </w:t>
       </w:r>
       <w:r>
         <w:rPr>
@@ -494,21 +469,12 @@
           <w:szCs w:val="28"/>
         </w:rPr>
       </w:pPr>
-      <w:proofErr w:type="spellStart"/>
-      <w:r>
-        <w:rPr>
-          <w:sz w:val="28"/>
-          <w:szCs w:val="28"/>
-        </w:rPr>
-        <w:t>E.g</w:t>
-      </w:r>
-      <w:proofErr w:type="spellEnd"/>
-      <w:r>
-        <w:rPr>
-          <w:sz w:val="28"/>
-          <w:szCs w:val="28"/>
-        </w:rPr>
-        <w:t xml:space="preserve"> arriving late, </w:t>
+      <w:r>
+        <w:rPr>
+          <w:sz w:val="28"/>
+          <w:szCs w:val="28"/>
+        </w:rPr>
+        <w:t xml:space="preserve">E.g arriving late, </w:t>
       </w:r>
     </w:p>
     <w:p>
@@ -547,21 +513,12 @@
           <w:szCs w:val="28"/>
         </w:rPr>
       </w:pPr>
-      <w:proofErr w:type="spellStart"/>
-      <w:r>
-        <w:rPr>
-          <w:sz w:val="28"/>
-          <w:szCs w:val="28"/>
-        </w:rPr>
-        <w:t>how</w:t>
-      </w:r>
-      <w:proofErr w:type="spellEnd"/>
-      <w:r>
-        <w:rPr>
-          <w:sz w:val="28"/>
-          <w:szCs w:val="28"/>
-        </w:rPr>
-        <w:t xml:space="preserve"> you dress, </w:t>
+      <w:r>
+        <w:rPr>
+          <w:sz w:val="28"/>
+          <w:szCs w:val="28"/>
+        </w:rPr>
+        <w:t xml:space="preserve">how you dress, </w:t>
       </w:r>
     </w:p>
     <w:p>
@@ -786,22 +743,13 @@
           <w:szCs w:val="28"/>
         </w:rPr>
       </w:pPr>
-      <w:proofErr w:type="spellStart"/>
       <w:r>
         <w:rPr>
           <w:sz w:val="28"/>
           <w:szCs w:val="28"/>
         </w:rPr>
         <w:lastRenderedPageBreak/>
-        <w:t>Doging</w:t>
-      </w:r>
-      <w:proofErr w:type="spellEnd"/>
-      <w:r>
-        <w:rPr>
-          <w:sz w:val="28"/>
-          <w:szCs w:val="28"/>
-        </w:rPr>
-        <w:t xml:space="preserve"> questions</w:t>
+        <w:t>Doging questions</w:t>
       </w:r>
     </w:p>
     <w:p>
@@ -871,19 +819,8 @@
           <w:sz w:val="28"/>
           <w:szCs w:val="28"/>
         </w:rPr>
-        <w:t xml:space="preserve">Don’t ever badmouth your former employer, manager or even your </w:t>
-      </w:r>
-      <w:proofErr w:type="spellStart"/>
-      <w:r>
-        <w:rPr>
-          <w:b/>
-          <w:bCs/>
-          <w:sz w:val="28"/>
-          <w:szCs w:val="28"/>
-        </w:rPr>
-        <w:t>coworker</w:t>
-      </w:r>
-      <w:proofErr w:type="spellEnd"/>
+        <w:t>Don’t ever badmouth your former employer, manager or even your coworker</w:t>
+      </w:r>
     </w:p>
     <w:p>
       <w:pPr>
@@ -1063,19 +1000,8 @@
           <w:sz w:val="28"/>
           <w:szCs w:val="28"/>
         </w:rPr>
-        <w:t xml:space="preserve">The phone </w:t>
-      </w:r>
-      <w:proofErr w:type="gramStart"/>
-      <w:r>
-        <w:rPr>
-          <w:b/>
-          <w:bCs/>
-          <w:sz w:val="28"/>
-          <w:szCs w:val="28"/>
-        </w:rPr>
-        <w:t>interview</w:t>
-      </w:r>
-      <w:proofErr w:type="gramEnd"/>
+        <w:t>The phone interview</w:t>
+      </w:r>
     </w:p>
     <w:p>
       <w:pPr>
@@ -1236,29 +1162,7 @@
           <w:szCs w:val="28"/>
           <w:u w:val="single"/>
         </w:rPr>
-        <w:t xml:space="preserve">This is the reason why </w:t>
-      </w:r>
-      <w:proofErr w:type="gramStart"/>
-      <w:r>
-        <w:rPr>
-          <w:b/>
-          <w:bCs/>
-          <w:sz w:val="28"/>
-          <w:szCs w:val="28"/>
-          <w:u w:val="single"/>
-        </w:rPr>
-        <w:t>sales people</w:t>
-      </w:r>
-      <w:proofErr w:type="gramEnd"/>
-      <w:r>
-        <w:rPr>
-          <w:b/>
-          <w:bCs/>
-          <w:sz w:val="28"/>
-          <w:szCs w:val="28"/>
-          <w:u w:val="single"/>
-        </w:rPr>
-        <w:t xml:space="preserve"> always want in-person meeting</w:t>
+        <w:t>This is the reason why sales people always want in-person meeting</w:t>
       </w:r>
     </w:p>
     <w:p>
@@ -1549,39 +1453,7 @@
           <w:sz w:val="28"/>
           <w:szCs w:val="28"/>
         </w:rPr>
-        <w:t>“</w:t>
-      </w:r>
-      <w:proofErr w:type="spellStart"/>
-      <w:r>
-        <w:rPr>
-          <w:sz w:val="28"/>
-          <w:szCs w:val="28"/>
-        </w:rPr>
-        <w:t>Umns</w:t>
-      </w:r>
-      <w:proofErr w:type="spellEnd"/>
-      <w:r>
-        <w:rPr>
-          <w:sz w:val="28"/>
-          <w:szCs w:val="28"/>
-        </w:rPr>
-        <w:t>” and “</w:t>
-      </w:r>
-      <w:proofErr w:type="spellStart"/>
-      <w:r>
-        <w:rPr>
-          <w:sz w:val="28"/>
-          <w:szCs w:val="28"/>
-        </w:rPr>
-        <w:t>Uhs</w:t>
-      </w:r>
-      <w:proofErr w:type="spellEnd"/>
-      <w:r>
-        <w:rPr>
-          <w:sz w:val="28"/>
-          <w:szCs w:val="28"/>
-        </w:rPr>
-        <w:t>”</w:t>
+        <w:t>“Umns” and “Uhs”</w:t>
       </w:r>
     </w:p>
     <w:p>
@@ -1605,19 +1477,8 @@
           <w:sz w:val="28"/>
           <w:szCs w:val="28"/>
         </w:rPr>
-        <w:t xml:space="preserve">The video </w:t>
-      </w:r>
-      <w:proofErr w:type="gramStart"/>
-      <w:r>
-        <w:rPr>
-          <w:b/>
-          <w:bCs/>
-          <w:sz w:val="28"/>
-          <w:szCs w:val="28"/>
-        </w:rPr>
-        <w:t>interview</w:t>
-      </w:r>
-      <w:proofErr w:type="gramEnd"/>
+        <w:t>The video interview</w:t>
+      </w:r>
     </w:p>
     <w:p>
       <w:pPr>
@@ -1706,19 +1567,8 @@
           <w:sz w:val="28"/>
           <w:szCs w:val="28"/>
         </w:rPr>
-        <w:t xml:space="preserve">The panel </w:t>
-      </w:r>
-      <w:proofErr w:type="gramStart"/>
-      <w:r>
-        <w:rPr>
-          <w:b/>
-          <w:bCs/>
-          <w:sz w:val="28"/>
-          <w:szCs w:val="28"/>
-        </w:rPr>
-        <w:t>interview</w:t>
-      </w:r>
-      <w:proofErr w:type="gramEnd"/>
+        <w:t>The panel interview</w:t>
+      </w:r>
     </w:p>
     <w:p>
       <w:pPr>
@@ -1756,19 +1606,8 @@
           <w:sz w:val="28"/>
           <w:szCs w:val="28"/>
         </w:rPr>
-        <w:t xml:space="preserve">The group </w:t>
-      </w:r>
-      <w:proofErr w:type="gramStart"/>
-      <w:r>
-        <w:rPr>
-          <w:b/>
-          <w:bCs/>
-          <w:sz w:val="28"/>
-          <w:szCs w:val="28"/>
-        </w:rPr>
-        <w:t>interview</w:t>
-      </w:r>
-      <w:proofErr w:type="gramEnd"/>
+        <w:t>The group interview</w:t>
+      </w:r>
     </w:p>
     <w:p>
       <w:pPr>
@@ -2083,17 +1922,8 @@
           <w:sz w:val="28"/>
           <w:szCs w:val="28"/>
         </w:rPr>
-        <w:t xml:space="preserve">Is the primary decision maker on who gets </w:t>
-      </w:r>
-      <w:proofErr w:type="gramStart"/>
-      <w:r>
-        <w:rPr>
-          <w:sz w:val="28"/>
-          <w:szCs w:val="28"/>
-        </w:rPr>
-        <w:t>hired</w:t>
-      </w:r>
-      <w:proofErr w:type="gramEnd"/>
+        <w:t>Is the primary decision maker on who gets hired</w:t>
+      </w:r>
     </w:p>
     <w:p>
       <w:pPr>
@@ -2788,23 +2618,7 @@
           <w:sz w:val="28"/>
           <w:szCs w:val="28"/>
         </w:rPr>
-        <w:t xml:space="preserve">Mastering </w:t>
-      </w:r>
-      <w:proofErr w:type="spellStart"/>
-      <w:r>
-        <w:rPr>
-          <w:sz w:val="28"/>
-          <w:szCs w:val="28"/>
-        </w:rPr>
-        <w:t>nonvebal</w:t>
-      </w:r>
-      <w:proofErr w:type="spellEnd"/>
-      <w:r>
-        <w:rPr>
-          <w:sz w:val="28"/>
-          <w:szCs w:val="28"/>
-        </w:rPr>
-        <w:t xml:space="preserve"> communication</w:t>
+        <w:t>Mastering nonvebal communication</w:t>
       </w:r>
     </w:p>
     <w:p>
@@ -3004,23 +2818,7 @@
           <w:sz w:val="28"/>
           <w:szCs w:val="28"/>
         </w:rPr>
-        <w:t xml:space="preserve">Look </w:t>
-      </w:r>
-      <w:proofErr w:type="spellStart"/>
-      <w:r>
-        <w:rPr>
-          <w:sz w:val="28"/>
-          <w:szCs w:val="28"/>
-        </w:rPr>
-        <w:t>staright</w:t>
-      </w:r>
-      <w:proofErr w:type="spellEnd"/>
-      <w:r>
-        <w:rPr>
-          <w:sz w:val="28"/>
-          <w:szCs w:val="28"/>
-        </w:rPr>
-        <w:t xml:space="preserve"> </w:t>
+        <w:t xml:space="preserve">Look staright </w:t>
       </w:r>
       <w:r>
         <w:rPr>
@@ -3426,23 +3224,7 @@
           <w:sz w:val="28"/>
           <w:szCs w:val="28"/>
         </w:rPr>
-        <w:t xml:space="preserve">Ums, </w:t>
-      </w:r>
-      <w:proofErr w:type="spellStart"/>
-      <w:r>
-        <w:rPr>
-          <w:sz w:val="28"/>
-          <w:szCs w:val="28"/>
-        </w:rPr>
-        <w:t>uhs</w:t>
-      </w:r>
-      <w:proofErr w:type="spellEnd"/>
-      <w:r>
-        <w:rPr>
-          <w:sz w:val="28"/>
-          <w:szCs w:val="28"/>
-        </w:rPr>
-        <w:t>, like, okay</w:t>
+        <w:t>Ums, uhs, like, okay</w:t>
       </w:r>
     </w:p>
     <w:p>
@@ -3512,22 +3294,13 @@
           <w:szCs w:val="28"/>
         </w:rPr>
       </w:pPr>
-      <w:proofErr w:type="gramStart"/>
       <w:r>
         <w:rPr>
           <w:sz w:val="28"/>
           <w:szCs w:val="28"/>
         </w:rPr>
         <w:lastRenderedPageBreak/>
-        <w:t>Smile</w:t>
-      </w:r>
-      <w:proofErr w:type="gramEnd"/>
-      <w:r>
-        <w:rPr>
-          <w:sz w:val="28"/>
-          <w:szCs w:val="28"/>
-        </w:rPr>
-        <w:t xml:space="preserve"> make you look m</w:t>
+        <w:t>Smile make you look m</w:t>
       </w:r>
     </w:p>
     <w:p>
@@ -4128,7 +3901,6 @@
         </w:rPr>
         <w:t xml:space="preserve">Key: the most important thing in each section </w:t>
       </w:r>
-      <w:proofErr w:type="gramStart"/>
       <w:r>
         <w:rPr>
           <w:b/>
@@ -4137,18 +3909,7 @@
           <w:szCs w:val="28"/>
           <w:u w:val="single"/>
         </w:rPr>
-        <w:t>are</w:t>
-      </w:r>
-      <w:proofErr w:type="gramEnd"/>
-      <w:r>
-        <w:rPr>
-          <w:b/>
-          <w:bCs/>
-          <w:sz w:val="28"/>
-          <w:szCs w:val="28"/>
-          <w:u w:val="single"/>
-        </w:rPr>
-        <w:t xml:space="preserve"> going to be listed first</w:t>
+        <w:t>are going to be listed first</w:t>
       </w:r>
     </w:p>
     <w:p>
@@ -4269,7 +4030,6 @@
                   <w:hideMark/>
                 </w:tcPr>
                 <w:p>
-                  <w:proofErr w:type="gramStart"/>
                   <w:r>
                     <w:rPr>
                       <w:rStyle w:val="HTMLCode"/>
@@ -4283,7 +4043,6 @@
                     </w:rPr>
                     <w:t>styled-components</w:t>
                   </w:r>
-                  <w:proofErr w:type="gramEnd"/>
                   <w:r>
                     <w:rPr>
                       <w:highlight w:val="yellow"/>
@@ -4309,7 +4068,6 @@
                     </w:rPr>
                     <w:t> </w:t>
                   </w:r>
-                  <w:proofErr w:type="spellStart"/>
                   <w:r>
                     <w:rPr>
                       <w:rStyle w:val="HTMLCode"/>
@@ -4323,7 +4081,6 @@
                     </w:rPr>
                     <w:t>GraphQL</w:t>
                   </w:r>
-                  <w:proofErr w:type="spellEnd"/>
                   <w:r>
                     <w:rPr>
                       <w:highlight w:val="yellow"/>
@@ -4409,7 +4166,6 @@
                 <w:spacing w:val="-2"/>
               </w:rPr>
             </w:pPr>
-            <w:proofErr w:type="spellStart"/>
             <w:r>
               <w:rPr>
                 <w:rFonts w:ascii="Batang" w:eastAsia="Batang" w:hAnsi="Batang" w:cs="Batang" w:hint="eastAsia"/>
@@ -4417,7 +4173,6 @@
               </w:rPr>
               <w:t>트릿지는</w:t>
             </w:r>
-            <w:proofErr w:type="spellEnd"/>
             <w:r>
               <w:rPr>
                 <w:rFonts w:ascii="Helvetica Neue" w:hAnsi="Helvetica Neue"/>
@@ -4789,7 +4544,6 @@
               </w:rPr>
               <w:t> Google”</w:t>
             </w:r>
-            <w:proofErr w:type="spellStart"/>
             <w:r>
               <w:rPr>
                 <w:rFonts w:ascii="Batang" w:eastAsia="Batang" w:hAnsi="Batang" w:cs="Batang" w:hint="eastAsia"/>
@@ -4797,7 +4551,6 @@
               </w:rPr>
               <w:t>로서</w:t>
             </w:r>
-            <w:proofErr w:type="spellEnd"/>
             <w:r>
               <w:rPr>
                 <w:rFonts w:ascii="Helvetica Neue" w:hAnsi="Helvetica Neue"/>
@@ -4945,7 +4698,6 @@
               </w:rPr>
               <w:t>(equilibrium)</w:t>
             </w:r>
-            <w:proofErr w:type="spellStart"/>
             <w:r>
               <w:rPr>
                 <w:rFonts w:ascii="Batang" w:eastAsia="Batang" w:hAnsi="Batang" w:cs="Batang" w:hint="eastAsia"/>
@@ -4953,7 +4705,6 @@
               </w:rPr>
               <w:t>를</w:t>
             </w:r>
-            <w:proofErr w:type="spellEnd"/>
             <w:r>
               <w:rPr>
                 <w:rFonts w:ascii="Helvetica Neue" w:hAnsi="Helvetica Neue"/>
@@ -5281,23 +5032,7 @@
                 <w:rFonts w:ascii="Helvetica Neue" w:hAnsi="Helvetica Neue"/>
                 <w:spacing w:val="-2"/>
               </w:rPr>
-              <w:t> </w:t>
-            </w:r>
-            <w:proofErr w:type="spellStart"/>
-            <w:r>
-              <w:rPr>
-                <w:rFonts w:ascii="Helvetica Neue" w:hAnsi="Helvetica Neue"/>
-                <w:spacing w:val="-2"/>
-              </w:rPr>
-              <w:t>Activant</w:t>
-            </w:r>
-            <w:proofErr w:type="spellEnd"/>
-            <w:r>
-              <w:rPr>
-                <w:rFonts w:ascii="Helvetica Neue" w:hAnsi="Helvetica Neue"/>
-                <w:spacing w:val="-2"/>
-              </w:rPr>
-              <w:t> Capital</w:t>
+              <w:t> Activant Capital</w:t>
             </w:r>
             <w:r>
               <w:rPr>
@@ -5525,7 +5260,6 @@
               </w:rPr>
               <w:t> </w:t>
             </w:r>
-            <w:proofErr w:type="spellStart"/>
             <w:r>
               <w:rPr>
                 <w:rFonts w:ascii="Batang" w:eastAsia="Batang" w:hAnsi="Batang" w:cs="Batang" w:hint="eastAsia"/>
@@ -5533,7 +5267,6 @@
               </w:rPr>
               <w:t>트릿지의</w:t>
             </w:r>
-            <w:proofErr w:type="spellEnd"/>
             <w:r>
               <w:rPr>
                 <w:rFonts w:ascii="Helvetica Neue" w:hAnsi="Helvetica Neue"/>
@@ -5933,7 +5666,6 @@
               </w:rPr>
               <w:t>. </w:t>
             </w:r>
-            <w:proofErr w:type="spellStart"/>
             <w:r>
               <w:rPr>
                 <w:rFonts w:ascii="Batang" w:eastAsia="Batang" w:hAnsi="Batang" w:cs="Batang" w:hint="eastAsia"/>
@@ -5941,7 +5673,6 @@
               </w:rPr>
               <w:t>트릿지의</w:t>
             </w:r>
-            <w:proofErr w:type="spellEnd"/>
             <w:r>
               <w:rPr>
                 <w:rFonts w:ascii="Helvetica Neue" w:hAnsi="Helvetica Neue"/>
@@ -6034,7 +5765,6 @@
               </w:rPr>
               <w:t> </w:t>
             </w:r>
-            <w:proofErr w:type="spellStart"/>
             <w:r>
               <w:rPr>
                 <w:rFonts w:ascii="Batang" w:eastAsia="Batang" w:hAnsi="Batang" w:cs="Batang" w:hint="eastAsia"/>
@@ -6050,7 +5780,6 @@
               </w:rPr>
               <w:t>과</w:t>
             </w:r>
-            <w:proofErr w:type="spellEnd"/>
             <w:r>
               <w:rPr>
                 <w:rFonts w:ascii="Helvetica Neue" w:hAnsi="Helvetica Neue"/>
@@ -6088,7 +5817,6 @@
               </w:rPr>
               <w:t> </w:t>
             </w:r>
-            <w:proofErr w:type="spellStart"/>
             <w:r>
               <w:rPr>
                 <w:rFonts w:ascii="Batang" w:eastAsia="Batang" w:hAnsi="Batang" w:cs="Batang" w:hint="eastAsia"/>
@@ -6097,7 +5825,6 @@
               </w:rPr>
               <w:t>효과성</w:t>
             </w:r>
-            <w:proofErr w:type="spellEnd"/>
             <w:r>
               <w:rPr>
                 <w:rFonts w:ascii="Helvetica Neue" w:hAnsi="Helvetica Neue"/>
@@ -6445,7 +6172,6 @@
               </w:rPr>
               <w:t>, </w:t>
             </w:r>
-            <w:proofErr w:type="spellStart"/>
             <w:r>
               <w:rPr>
                 <w:rFonts w:ascii="Batang" w:eastAsia="Batang" w:hAnsi="Batang" w:cs="Batang" w:hint="eastAsia"/>
@@ -6453,7 +6179,6 @@
               </w:rPr>
               <w:t>트릿지는</w:t>
             </w:r>
-            <w:proofErr w:type="spellEnd"/>
             <w:r>
               <w:rPr>
                 <w:rFonts w:ascii="Helvetica Neue" w:hAnsi="Helvetica Neue"/>
@@ -6570,7 +6295,6 @@
                 <w:spacing w:val="-2"/>
               </w:rPr>
             </w:pPr>
-            <w:proofErr w:type="spellStart"/>
             <w:r>
               <w:rPr>
                 <w:rFonts w:ascii="Batang" w:eastAsia="Batang" w:hAnsi="Batang" w:cs="Batang" w:hint="eastAsia"/>
@@ -6578,7 +6302,6 @@
               </w:rPr>
               <w:t>트릿지</w:t>
             </w:r>
-            <w:proofErr w:type="spellEnd"/>
             <w:r>
               <w:rPr>
                 <w:rFonts w:ascii="Helvetica Neue" w:hAnsi="Helvetica Neue"/>
@@ -6965,7 +6688,6 @@
               </w:rPr>
               <w:t> </w:t>
             </w:r>
-            <w:proofErr w:type="spellStart"/>
             <w:r>
               <w:rPr>
                 <w:rFonts w:ascii="Batang" w:eastAsia="Batang" w:hAnsi="Batang" w:cs="Batang" w:hint="eastAsia"/>
@@ -6973,7 +6695,6 @@
               </w:rPr>
               <w:t>하는만큼</w:t>
             </w:r>
-            <w:proofErr w:type="spellEnd"/>
             <w:r>
               <w:rPr>
                 <w:rFonts w:ascii="Helvetica Neue" w:hAnsi="Helvetica Neue"/>
@@ -7339,7 +7060,6 @@
               </w:rPr>
               <w:t> “Intelligence UX”</w:t>
             </w:r>
-            <w:proofErr w:type="spellStart"/>
             <w:r>
               <w:rPr>
                 <w:rFonts w:ascii="Batang" w:eastAsia="Batang" w:hAnsi="Batang" w:cs="Batang" w:hint="eastAsia"/>
@@ -7347,7 +7067,6 @@
               </w:rPr>
               <w:t>를</w:t>
             </w:r>
-            <w:proofErr w:type="spellEnd"/>
             <w:r>
               <w:rPr>
                 <w:rFonts w:ascii="Helvetica Neue" w:hAnsi="Helvetica Neue"/>
@@ -7438,23 +7157,7 @@
                 <w:rFonts w:ascii="Helvetica Neue" w:hAnsi="Helvetica Neue"/>
                 <w:spacing w:val="-2"/>
               </w:rPr>
-              <w:t> “</w:t>
-            </w:r>
-            <w:proofErr w:type="spellStart"/>
-            <w:r>
-              <w:rPr>
-                <w:rFonts w:ascii="Helvetica Neue" w:hAnsi="Helvetica Neue"/>
-                <w:spacing w:val="-2"/>
-              </w:rPr>
-              <w:t>Tridge</w:t>
-            </w:r>
-            <w:proofErr w:type="spellEnd"/>
-            <w:r>
-              <w:rPr>
-                <w:rFonts w:ascii="Helvetica Neue" w:hAnsi="Helvetica Neue"/>
-                <w:spacing w:val="-2"/>
-              </w:rPr>
-              <w:t> Messenger App”</w:t>
+              <w:t> “Tridge Messenger App”</w:t>
             </w:r>
             <w:r>
               <w:rPr>
@@ -7702,7 +7405,6 @@
               </w:rPr>
               <w:t> SEO</w:t>
             </w:r>
-            <w:proofErr w:type="spellStart"/>
             <w:r>
               <w:rPr>
                 <w:rFonts w:ascii="Batang" w:eastAsia="Batang" w:hAnsi="Batang" w:cs="Batang" w:hint="eastAsia"/>
@@ -7710,7 +7412,6 @@
               </w:rPr>
               <w:t>를</w:t>
             </w:r>
-            <w:proofErr w:type="spellEnd"/>
             <w:r>
               <w:rPr>
                 <w:rFonts w:ascii="Helvetica Neue" w:hAnsi="Helvetica Neue"/>
@@ -7922,7 +7623,6 @@
               </w:rPr>
               <w:t> API</w:t>
             </w:r>
-            <w:proofErr w:type="spellStart"/>
             <w:r>
               <w:rPr>
                 <w:rFonts w:ascii="Batang" w:eastAsia="Batang" w:hAnsi="Batang" w:cs="Batang" w:hint="eastAsia"/>
@@ -7930,7 +7630,6 @@
               </w:rPr>
               <w:t>를</w:t>
             </w:r>
-            <w:proofErr w:type="spellEnd"/>
             <w:r>
               <w:rPr>
                 <w:rFonts w:ascii="Helvetica Neue" w:hAnsi="Helvetica Neue"/>
@@ -8073,7 +7772,6 @@
                 <w:spacing w:val="-2"/>
               </w:rPr>
             </w:pPr>
-            <w:proofErr w:type="spellStart"/>
             <w:r>
               <w:rPr>
                 <w:rFonts w:ascii="Batang" w:eastAsia="Batang" w:hAnsi="Batang" w:cs="Batang" w:hint="eastAsia"/>
@@ -8081,7 +7779,6 @@
               </w:rPr>
               <w:t>트릿지의</w:t>
             </w:r>
-            <w:proofErr w:type="spellEnd"/>
             <w:r>
               <w:rPr>
                 <w:rFonts w:ascii="Helvetica Neue" w:hAnsi="Helvetica Neue"/>
@@ -8131,7 +7828,6 @@
               </w:rPr>
               <w:t> </w:t>
             </w:r>
-            <w:proofErr w:type="spellStart"/>
             <w:r>
               <w:rPr>
                 <w:rFonts w:ascii="Batang" w:eastAsia="Batang" w:hAnsi="Batang" w:cs="Batang" w:hint="eastAsia"/>
@@ -8139,7 +7835,6 @@
               </w:rPr>
               <w:t>완성자</w:t>
             </w:r>
-            <w:proofErr w:type="spellEnd"/>
             <w:r>
               <w:rPr>
                 <w:rFonts w:ascii="Helvetica Neue" w:hAnsi="Helvetica Neue"/>
@@ -8147,7 +7842,6 @@
               </w:rPr>
               <w:t>”</w:t>
             </w:r>
-            <w:proofErr w:type="spellStart"/>
             <w:r>
               <w:rPr>
                 <w:rFonts w:ascii="Batang" w:eastAsia="Batang" w:hAnsi="Batang" w:cs="Batang" w:hint="eastAsia"/>
@@ -8155,7 +7849,6 @@
               </w:rPr>
               <w:t>로서</w:t>
             </w:r>
-            <w:proofErr w:type="spellEnd"/>
             <w:r>
               <w:rPr>
                 <w:rFonts w:ascii="Helvetica Neue" w:hAnsi="Helvetica Neue"/>
@@ -8291,7 +7984,6 @@
               </w:rPr>
               <w:t> </w:t>
             </w:r>
-            <w:proofErr w:type="spellStart"/>
             <w:r>
               <w:rPr>
                 <w:rFonts w:ascii="Batang" w:eastAsia="Batang" w:hAnsi="Batang" w:cs="Batang" w:hint="eastAsia"/>
@@ -8299,7 +7991,6 @@
               </w:rPr>
               <w:t>트릿지</w:t>
             </w:r>
-            <w:proofErr w:type="spellEnd"/>
             <w:r>
               <w:rPr>
                 <w:rFonts w:ascii="Helvetica Neue" w:hAnsi="Helvetica Neue"/>
@@ -8517,7 +8208,6 @@
               </w:rPr>
               <w:t> </w:t>
             </w:r>
-            <w:proofErr w:type="spellStart"/>
             <w:r>
               <w:rPr>
                 <w:rFonts w:ascii="Batang" w:eastAsia="Batang" w:hAnsi="Batang" w:cs="Batang" w:hint="eastAsia"/>
@@ -8526,25 +8216,14 @@
               </w:rPr>
               <w:t>트릿지는</w:t>
             </w:r>
-            <w:proofErr w:type="spellEnd"/>
-            <w:r>
-              <w:rPr>
-                <w:rFonts w:ascii="Helvetica Neue" w:hAnsi="Helvetica Neue"/>
-                <w:spacing w:val="-2"/>
-                <w:highlight w:val="yellow"/>
-              </w:rPr>
-              <w:t> </w:t>
-            </w:r>
-            <w:proofErr w:type="spellStart"/>
-            <w:r>
-              <w:rPr>
-                <w:rFonts w:ascii="Helvetica Neue" w:hAnsi="Helvetica Neue"/>
-                <w:spacing w:val="-2"/>
-                <w:highlight w:val="yellow"/>
-              </w:rPr>
-              <w:t>GraphQL</w:t>
-            </w:r>
-            <w:proofErr w:type="spellEnd"/>
+            <w:r>
+              <w:rPr>
+                <w:rFonts w:ascii="Helvetica Neue" w:hAnsi="Helvetica Neue"/>
+                <w:spacing w:val="-2"/>
+                <w:highlight w:val="yellow"/>
+              </w:rPr>
+              <w:t> GraphQL</w:t>
+            </w:r>
             <w:r>
               <w:rPr>
                 <w:rFonts w:ascii="Batang" w:eastAsia="Batang" w:hAnsi="Batang" w:cs="Batang" w:hint="eastAsia"/>
@@ -8664,7 +8343,6 @@
               </w:rPr>
               <w:t> </w:t>
             </w:r>
-            <w:proofErr w:type="spellStart"/>
             <w:r>
               <w:rPr>
                 <w:rFonts w:ascii="Batang" w:eastAsia="Batang" w:hAnsi="Batang" w:cs="Batang" w:hint="eastAsia"/>
@@ -8672,7 +8350,6 @@
               </w:rPr>
               <w:t>로직이</w:t>
             </w:r>
-            <w:proofErr w:type="spellEnd"/>
             <w:r>
               <w:rPr>
                 <w:rFonts w:ascii="Helvetica Neue" w:hAnsi="Helvetica Neue"/>
@@ -8885,25 +8562,7 @@
                 <w:spacing w:val="-2"/>
                 <w:highlight w:val="yellow"/>
               </w:rPr>
-              <w:t>React, </w:t>
-            </w:r>
-            <w:proofErr w:type="spellStart"/>
-            <w:r>
-              <w:rPr>
-                <w:rFonts w:ascii="Helvetica Neue" w:hAnsi="Helvetica Neue"/>
-                <w:spacing w:val="-2"/>
-                <w:highlight w:val="yellow"/>
-              </w:rPr>
-              <w:t>GraphQL</w:t>
-            </w:r>
-            <w:proofErr w:type="spellEnd"/>
-            <w:r>
-              <w:rPr>
-                <w:rFonts w:ascii="Helvetica Neue" w:hAnsi="Helvetica Neue"/>
-                <w:spacing w:val="-2"/>
-                <w:highlight w:val="yellow"/>
-              </w:rPr>
-              <w:t>, </w:t>
+              <w:t>React, GraphQL, </w:t>
             </w:r>
             <w:r>
               <w:rPr>
@@ -8921,7 +8580,6 @@
               </w:rPr>
               <w:t> styled-components</w:t>
             </w:r>
-            <w:proofErr w:type="spellStart"/>
             <w:r>
               <w:rPr>
                 <w:rFonts w:ascii="Batang" w:eastAsia="Batang" w:hAnsi="Batang" w:cs="Batang" w:hint="eastAsia"/>
@@ -8930,7 +8588,6 @@
               </w:rPr>
               <w:t>를</w:t>
             </w:r>
-            <w:proofErr w:type="spellEnd"/>
             <w:r>
               <w:rPr>
                 <w:rFonts w:ascii="Helvetica Neue" w:hAnsi="Helvetica Neue"/>
@@ -8987,7 +8644,6 @@
               </w:rPr>
               <w:t> </w:t>
             </w:r>
-            <w:proofErr w:type="spellStart"/>
             <w:r>
               <w:rPr>
                 <w:rFonts w:ascii="Batang" w:eastAsia="Batang" w:hAnsi="Batang" w:cs="Batang" w:hint="eastAsia"/>
@@ -8996,7 +8652,6 @@
               </w:rPr>
               <w:t>재사용성이</w:t>
             </w:r>
-            <w:proofErr w:type="spellEnd"/>
             <w:r>
               <w:rPr>
                 <w:rFonts w:ascii="Helvetica Neue" w:hAnsi="Helvetica Neue"/>
@@ -9037,7 +8692,6 @@
               </w:rPr>
               <w:t> UI</w:t>
             </w:r>
-            <w:proofErr w:type="spellStart"/>
             <w:r>
               <w:rPr>
                 <w:rFonts w:ascii="Batang" w:eastAsia="Batang" w:hAnsi="Batang" w:cs="Batang" w:hint="eastAsia"/>
@@ -9046,7 +8700,6 @@
               </w:rPr>
               <w:t>를</w:t>
             </w:r>
-            <w:proofErr w:type="spellEnd"/>
             <w:r>
               <w:rPr>
                 <w:rFonts w:ascii="Helvetica Neue" w:hAnsi="Helvetica Neue"/>
@@ -9166,7 +8819,6 @@
               </w:rPr>
               <w:t> UI</w:t>
             </w:r>
-            <w:proofErr w:type="spellStart"/>
             <w:r>
               <w:rPr>
                 <w:rFonts w:ascii="Batang" w:eastAsia="Batang" w:hAnsi="Batang" w:cs="Batang" w:hint="eastAsia"/>
@@ -9175,7 +8827,6 @@
               </w:rPr>
               <w:t>를</w:t>
             </w:r>
-            <w:proofErr w:type="spellEnd"/>
             <w:r>
               <w:rPr>
                 <w:rFonts w:ascii="Helvetica Neue" w:hAnsi="Helvetica Neue"/>
@@ -9344,7 +8995,6 @@
               </w:rPr>
               <w:t> UI </w:t>
             </w:r>
-            <w:proofErr w:type="spellStart"/>
             <w:r>
               <w:rPr>
                 <w:rFonts w:ascii="Batang" w:eastAsia="Batang" w:hAnsi="Batang" w:cs="Batang" w:hint="eastAsia"/>
@@ -9352,7 +9002,6 @@
               </w:rPr>
               <w:t>반응성을</w:t>
             </w:r>
-            <w:proofErr w:type="spellEnd"/>
             <w:r>
               <w:rPr>
                 <w:rFonts w:ascii="Helvetica Neue" w:hAnsi="Helvetica Neue"/>
@@ -9374,7 +9023,6 @@
               </w:rPr>
               <w:t> SEO</w:t>
             </w:r>
-            <w:proofErr w:type="spellStart"/>
             <w:r>
               <w:rPr>
                 <w:rFonts w:ascii="Batang" w:eastAsia="Batang" w:hAnsi="Batang" w:cs="Batang" w:hint="eastAsia"/>
@@ -9382,7 +9030,6 @@
               </w:rPr>
               <w:t>를</w:t>
             </w:r>
-            <w:proofErr w:type="spellEnd"/>
             <w:r>
               <w:rPr>
                 <w:rFonts w:ascii="Helvetica Neue" w:hAnsi="Helvetica Neue"/>
@@ -9714,7 +9361,6 @@
               </w:rPr>
               <w:t> </w:t>
             </w:r>
-            <w:proofErr w:type="spellStart"/>
             <w:r>
               <w:rPr>
                 <w:rFonts w:ascii="Batang" w:eastAsia="Batang" w:hAnsi="Batang" w:cs="Batang" w:hint="eastAsia"/>
@@ -9722,7 +9368,6 @@
               </w:rPr>
               <w:t>스쿼드를</w:t>
             </w:r>
-            <w:proofErr w:type="spellEnd"/>
             <w:r>
               <w:rPr>
                 <w:rFonts w:ascii="Helvetica Neue" w:hAnsi="Helvetica Neue"/>
@@ -10358,25 +10003,7 @@
                 <w:spacing w:val="-2"/>
                 <w:highlight w:val="yellow"/>
               </w:rPr>
-              <w:t> (</w:t>
-            </w:r>
-            <w:proofErr w:type="spellStart"/>
-            <w:r>
-              <w:rPr>
-                <w:rFonts w:ascii="Helvetica Neue" w:hAnsi="Helvetica Neue"/>
-                <w:spacing w:val="-2"/>
-                <w:highlight w:val="yellow"/>
-              </w:rPr>
-              <w:t>Javascript</w:t>
-            </w:r>
-            <w:proofErr w:type="spellEnd"/>
-            <w:r>
-              <w:rPr>
-                <w:rFonts w:ascii="Helvetica Neue" w:hAnsi="Helvetica Neue"/>
-                <w:spacing w:val="-2"/>
-                <w:highlight w:val="yellow"/>
-              </w:rPr>
-              <w:t>, HTML, CSS </w:t>
+              <w:t> (Javascript, HTML, CSS </w:t>
             </w:r>
             <w:r>
               <w:rPr>
@@ -10570,7 +10197,6 @@
               </w:rPr>
               <w:t>”</w:t>
             </w:r>
-            <w:proofErr w:type="spellStart"/>
             <w:r>
               <w:rPr>
                 <w:rFonts w:ascii="Batang" w:eastAsia="Batang" w:hAnsi="Batang" w:cs="Batang" w:hint="eastAsia"/>
@@ -10578,7 +10204,6 @@
               </w:rPr>
               <w:t>를</w:t>
             </w:r>
-            <w:proofErr w:type="spellEnd"/>
             <w:r>
               <w:rPr>
                 <w:rFonts w:ascii="Helvetica Neue" w:hAnsi="Helvetica Neue"/>
@@ -10866,25 +10491,7 @@
                 <w:spacing w:val="-2"/>
                 <w:highlight w:val="yellow"/>
               </w:rPr>
-              <w:t>React, </w:t>
-            </w:r>
-            <w:proofErr w:type="spellStart"/>
-            <w:r>
-              <w:rPr>
-                <w:rFonts w:ascii="Helvetica Neue" w:hAnsi="Helvetica Neue"/>
-                <w:spacing w:val="-2"/>
-                <w:highlight w:val="yellow"/>
-              </w:rPr>
-              <w:t>GraphQL</w:t>
-            </w:r>
-            <w:proofErr w:type="spellEnd"/>
-            <w:r>
-              <w:rPr>
-                <w:rFonts w:ascii="Helvetica Neue" w:hAnsi="Helvetica Neue"/>
-                <w:spacing w:val="-2"/>
-                <w:highlight w:val="yellow"/>
-              </w:rPr>
-              <w:t>, </w:t>
+              <w:t>React, GraphQL, </w:t>
             </w:r>
             <w:r>
               <w:rPr>
@@ -10902,7 +10509,6 @@
               </w:rPr>
               <w:t> styled-components</w:t>
             </w:r>
-            <w:proofErr w:type="spellStart"/>
             <w:r>
               <w:rPr>
                 <w:rFonts w:ascii="Batang" w:eastAsia="Batang" w:hAnsi="Batang" w:cs="Batang" w:hint="eastAsia"/>
@@ -10911,7 +10517,6 @@
               </w:rPr>
               <w:t>를</w:t>
             </w:r>
-            <w:proofErr w:type="spellEnd"/>
             <w:r>
               <w:rPr>
                 <w:rFonts w:ascii="Helvetica Neue" w:hAnsi="Helvetica Neue"/>
@@ -11208,7 +10813,6 @@
               </w:rPr>
               <w:t> (</w:t>
             </w:r>
-            <w:proofErr w:type="spellStart"/>
             <w:r>
               <w:rPr>
                 <w:rFonts w:ascii="Batang" w:eastAsia="Batang" w:hAnsi="Batang" w:cs="Batang" w:hint="eastAsia"/>
@@ -11216,7 +10820,6 @@
               </w:rPr>
               <w:t>트릿지</w:t>
             </w:r>
-            <w:proofErr w:type="spellEnd"/>
             <w:r>
               <w:rPr>
                 <w:rFonts w:ascii="Helvetica Neue" w:hAnsi="Helvetica Neue"/>
@@ -11360,7 +10963,6 @@
                 <w:spacing w:val="-2"/>
               </w:rPr>
             </w:pPr>
-            <w:proofErr w:type="spellStart"/>
             <w:r>
               <w:rPr>
                 <w:rStyle w:val="Strong"/>
@@ -11369,7 +10971,6 @@
               </w:rPr>
               <w:t>트릿지는</w:t>
             </w:r>
-            <w:proofErr w:type="spellEnd"/>
             <w:r>
               <w:rPr>
                 <w:rStyle w:val="Strong"/>
@@ -11906,7 +11507,6 @@
               </w:rPr>
               <w:t> </w:t>
             </w:r>
-            <w:proofErr w:type="spellStart"/>
             <w:r>
               <w:rPr>
                 <w:rFonts w:ascii="Batang" w:eastAsia="Batang" w:hAnsi="Batang" w:cs="Batang" w:hint="eastAsia"/>
@@ -11914,7 +11514,6 @@
               </w:rPr>
               <w:t>태깅</w:t>
             </w:r>
-            <w:proofErr w:type="spellEnd"/>
             <w:r>
               <w:rPr>
                 <w:rFonts w:ascii="Helvetica Neue" w:hAnsi="Helvetica Neue"/>
@@ -12077,7 +11676,6 @@
               <w:br/>
               <w:t>- Trusted online reputation: Google SEO</w:t>
             </w:r>
-            <w:proofErr w:type="spellStart"/>
             <w:r>
               <w:rPr>
                 <w:rFonts w:ascii="Batang" w:eastAsia="Batang" w:hAnsi="Batang" w:cs="Batang" w:hint="eastAsia"/>
@@ -12085,7 +11683,6 @@
               </w:rPr>
               <w:t>를</w:t>
             </w:r>
-            <w:proofErr w:type="spellEnd"/>
             <w:r>
               <w:rPr>
                 <w:rFonts w:ascii="Helvetica Neue" w:hAnsi="Helvetica Neue"/>
@@ -12475,7 +12072,6 @@
                 <w:spacing w:val="-2"/>
               </w:rPr>
             </w:pPr>
-            <w:proofErr w:type="spellStart"/>
             <w:r>
               <w:rPr>
                 <w:rStyle w:val="Strong"/>
@@ -12484,7 +12080,6 @@
               </w:rPr>
               <w:t>트릿지는</w:t>
             </w:r>
-            <w:proofErr w:type="spellEnd"/>
             <w:r>
               <w:rPr>
                 <w:rStyle w:val="Strong"/>
@@ -12772,7 +12367,6 @@
               <w:br/>
               <w:t>- </w:t>
             </w:r>
-            <w:proofErr w:type="spellStart"/>
             <w:r>
               <w:rPr>
                 <w:rFonts w:ascii="Batang" w:eastAsia="Batang" w:hAnsi="Batang" w:cs="Batang" w:hint="eastAsia"/>
@@ -12780,7 +12374,6 @@
               </w:rPr>
               <w:t>팀런치</w:t>
             </w:r>
-            <w:proofErr w:type="spellEnd"/>
             <w:r>
               <w:rPr>
                 <w:rFonts w:ascii="Helvetica Neue" w:hAnsi="Helvetica Neue"/>
@@ -12816,7 +12409,6 @@
               </w:rPr>
               <w:t> </w:t>
             </w:r>
-            <w:proofErr w:type="spellStart"/>
             <w:r>
               <w:rPr>
                 <w:rFonts w:ascii="Batang" w:eastAsia="Batang" w:hAnsi="Batang" w:cs="Batang" w:hint="eastAsia"/>
@@ -12824,7 +12416,6 @@
               </w:rPr>
               <w:t>석식</w:t>
             </w:r>
-            <w:proofErr w:type="spellEnd"/>
             <w:r>
               <w:rPr>
                 <w:rFonts w:ascii="Helvetica Neue" w:hAnsi="Helvetica Neue"/>
@@ -13031,7 +12622,6 @@
               </w:rPr>
               <w:t> (</w:t>
             </w:r>
-            <w:proofErr w:type="spellStart"/>
             <w:r>
               <w:rPr>
                 <w:rFonts w:ascii="Batang" w:eastAsia="Batang" w:hAnsi="Batang" w:cs="Batang" w:hint="eastAsia"/>
@@ -13039,7 +12629,6 @@
               </w:rPr>
               <w:t>층고</w:t>
             </w:r>
-            <w:proofErr w:type="spellEnd"/>
             <w:r>
               <w:rPr>
                 <w:rFonts w:ascii="Helvetica Neue" w:hAnsi="Helvetica Neue"/>
@@ -13373,20 +12962,18 @@
                 <w:highlight w:val="yellow"/>
                 <w:shd w:val="clear" w:color="auto" w:fill="FFFFFF"/>
               </w:rPr>
-              <w:t>- React, </w:t>
-            </w:r>
-            <w:proofErr w:type="spellStart"/>
-            <w:r>
-              <w:rPr>
-                <w:rFonts w:ascii="Helvetica Neue" w:hAnsi="Helvetica Neue"/>
+              <w:t>- React, GraphQL, </w:t>
+            </w:r>
+            <w:r>
+              <w:rPr>
+                <w:rFonts w:ascii="Batang" w:eastAsia="Batang" w:hAnsi="Batang" w:cs="Batang" w:hint="eastAsia"/>
                 <w:color w:val="263747"/>
                 <w:spacing w:val="-2"/>
                 <w:highlight w:val="yellow"/>
                 <w:shd w:val="clear" w:color="auto" w:fill="FFFFFF"/>
               </w:rPr>
-              <w:t>GraphQL</w:t>
-            </w:r>
-            <w:proofErr w:type="spellEnd"/>
+              <w:t>그리고</w:t>
+            </w:r>
             <w:r>
               <w:rPr>
                 <w:rFonts w:ascii="Helvetica Neue" w:hAnsi="Helvetica Neue"/>
@@ -13395,7 +12982,7 @@
                 <w:highlight w:val="yellow"/>
                 <w:shd w:val="clear" w:color="auto" w:fill="FFFFFF"/>
               </w:rPr>
-              <w:t>, </w:t>
+              <w:t> styled-components</w:t>
             </w:r>
             <w:r>
               <w:rPr>
@@ -13405,7 +12992,7 @@
                 <w:highlight w:val="yellow"/>
                 <w:shd w:val="clear" w:color="auto" w:fill="FFFFFF"/>
               </w:rPr>
-              <w:t>그리고</w:t>
+              <w:t>를</w:t>
             </w:r>
             <w:r>
               <w:rPr>
@@ -13415,9 +13002,8 @@
                 <w:highlight w:val="yellow"/>
                 <w:shd w:val="clear" w:color="auto" w:fill="FFFFFF"/>
               </w:rPr>
-              <w:t> styled-components</w:t>
-            </w:r>
-            <w:proofErr w:type="spellStart"/>
+              <w:t> </w:t>
+            </w:r>
             <w:r>
               <w:rPr>
                 <w:rFonts w:ascii="Batang" w:eastAsia="Batang" w:hAnsi="Batang" w:cs="Batang" w:hint="eastAsia"/>
@@ -13426,9 +13012,128 @@
                 <w:highlight w:val="yellow"/>
                 <w:shd w:val="clear" w:color="auto" w:fill="FFFFFF"/>
               </w:rPr>
+              <w:t>활용하여</w:t>
+            </w:r>
+            <w:r>
+              <w:rPr>
+                <w:rFonts w:ascii="Helvetica Neue" w:hAnsi="Helvetica Neue"/>
+                <w:color w:val="263747"/>
+                <w:spacing w:val="-2"/>
+                <w:highlight w:val="yellow"/>
+                <w:shd w:val="clear" w:color="auto" w:fill="FFFFFF"/>
+              </w:rPr>
+              <w:t> </w:t>
+            </w:r>
+            <w:r>
+              <w:rPr>
+                <w:rFonts w:ascii="Batang" w:eastAsia="Batang" w:hAnsi="Batang" w:cs="Batang" w:hint="eastAsia"/>
+                <w:color w:val="263747"/>
+                <w:spacing w:val="-2"/>
+                <w:highlight w:val="yellow"/>
+                <w:shd w:val="clear" w:color="auto" w:fill="FFFFFF"/>
+              </w:rPr>
+              <w:t>추상화</w:t>
+            </w:r>
+            <w:r>
+              <w:rPr>
+                <w:rFonts w:ascii="Helvetica Neue" w:hAnsi="Helvetica Neue"/>
+                <w:color w:val="263747"/>
+                <w:spacing w:val="-2"/>
+                <w:highlight w:val="yellow"/>
+                <w:shd w:val="clear" w:color="auto" w:fill="FFFFFF"/>
+              </w:rPr>
+              <w:t> </w:t>
+            </w:r>
+            <w:r>
+              <w:rPr>
+                <w:rFonts w:ascii="Batang" w:eastAsia="Batang" w:hAnsi="Batang" w:cs="Batang" w:hint="eastAsia"/>
+                <w:color w:val="263747"/>
+                <w:spacing w:val="-2"/>
+                <w:highlight w:val="yellow"/>
+                <w:shd w:val="clear" w:color="auto" w:fill="FFFFFF"/>
+              </w:rPr>
+              <w:t>수준과</w:t>
+            </w:r>
+            <w:r>
+              <w:rPr>
+                <w:rFonts w:ascii="Helvetica Neue" w:hAnsi="Helvetica Neue"/>
+                <w:color w:val="263747"/>
+                <w:spacing w:val="-2"/>
+                <w:highlight w:val="yellow"/>
+                <w:shd w:val="clear" w:color="auto" w:fill="FFFFFF"/>
+              </w:rPr>
+              <w:t> </w:t>
+            </w:r>
+            <w:r>
+              <w:rPr>
+                <w:rFonts w:ascii="Batang" w:eastAsia="Batang" w:hAnsi="Batang" w:cs="Batang" w:hint="eastAsia"/>
+                <w:color w:val="263747"/>
+                <w:spacing w:val="-2"/>
+                <w:highlight w:val="yellow"/>
+                <w:shd w:val="clear" w:color="auto" w:fill="FFFFFF"/>
+              </w:rPr>
+              <w:t>재사용성이</w:t>
+            </w:r>
+            <w:r>
+              <w:rPr>
+                <w:rFonts w:ascii="Helvetica Neue" w:hAnsi="Helvetica Neue"/>
+                <w:color w:val="263747"/>
+                <w:spacing w:val="-2"/>
+                <w:highlight w:val="yellow"/>
+                <w:shd w:val="clear" w:color="auto" w:fill="FFFFFF"/>
+              </w:rPr>
+              <w:t> </w:t>
+            </w:r>
+            <w:r>
+              <w:rPr>
+                <w:rFonts w:ascii="Batang" w:eastAsia="Batang" w:hAnsi="Batang" w:cs="Batang" w:hint="eastAsia"/>
+                <w:color w:val="263747"/>
+                <w:spacing w:val="-2"/>
+                <w:highlight w:val="yellow"/>
+                <w:shd w:val="clear" w:color="auto" w:fill="FFFFFF"/>
+              </w:rPr>
+              <w:t>높은</w:t>
+            </w:r>
+            <w:r>
+              <w:rPr>
+                <w:rFonts w:ascii="Helvetica Neue" w:hAnsi="Helvetica Neue"/>
+                <w:color w:val="263747"/>
+                <w:spacing w:val="-2"/>
+                <w:highlight w:val="yellow"/>
+                <w:shd w:val="clear" w:color="auto" w:fill="FFFFFF"/>
+              </w:rPr>
+              <w:t> </w:t>
+            </w:r>
+            <w:r>
+              <w:rPr>
+                <w:rFonts w:ascii="Batang" w:eastAsia="Batang" w:hAnsi="Batang" w:cs="Batang" w:hint="eastAsia"/>
+                <w:color w:val="263747"/>
+                <w:spacing w:val="-2"/>
+                <w:highlight w:val="yellow"/>
+                <w:shd w:val="clear" w:color="auto" w:fill="FFFFFF"/>
+              </w:rPr>
+              <w:t>모듈화된</w:t>
+            </w:r>
+            <w:r>
+              <w:rPr>
+                <w:rFonts w:ascii="Helvetica Neue" w:hAnsi="Helvetica Neue"/>
+                <w:color w:val="263747"/>
+                <w:spacing w:val="-2"/>
+                <w:highlight w:val="yellow"/>
+                <w:shd w:val="clear" w:color="auto" w:fill="FFFFFF"/>
+              </w:rPr>
+              <w:t> UI</w:t>
+            </w:r>
+            <w:r>
+              <w:rPr>
+                <w:rFonts w:ascii="Batang" w:eastAsia="Batang" w:hAnsi="Batang" w:cs="Batang" w:hint="eastAsia"/>
+                <w:color w:val="263747"/>
+                <w:spacing w:val="-2"/>
+                <w:highlight w:val="yellow"/>
+                <w:shd w:val="clear" w:color="auto" w:fill="FFFFFF"/>
+              </w:rPr>
               <w:t>를</w:t>
             </w:r>
-            <w:proofErr w:type="spellEnd"/>
             <w:r>
               <w:rPr>
                 <w:rFonts w:ascii="Helvetica Neue" w:hAnsi="Helvetica Neue"/>
@@ -13447,7 +13152,7 @@
                 <w:highlight w:val="yellow"/>
                 <w:shd w:val="clear" w:color="auto" w:fill="FFFFFF"/>
               </w:rPr>
-              <w:t>활용하여</w:t>
+              <w:t>구현합니다</w:t>
             </w:r>
             <w:r>
               <w:rPr>
@@ -13457,111 +13162,127 @@
                 <w:highlight w:val="yellow"/>
                 <w:shd w:val="clear" w:color="auto" w:fill="FFFFFF"/>
               </w:rPr>
-              <w:t> </w:t>
-            </w:r>
-            <w:r>
-              <w:rPr>
-                <w:rFonts w:ascii="Batang" w:eastAsia="Batang" w:hAnsi="Batang" w:cs="Batang" w:hint="eastAsia"/>
+              <w:t>.</w:t>
+            </w:r>
+            <w:r>
+              <w:rPr>
+                <w:rFonts w:ascii="Helvetica Neue" w:hAnsi="Helvetica Neue"/>
                 <w:color w:val="263747"/>
                 <w:spacing w:val="-2"/>
                 <w:highlight w:val="yellow"/>
+              </w:rPr>
+              <w:br/>
+            </w:r>
+            <w:r>
+              <w:rPr>
+                <w:rFonts w:ascii="Helvetica Neue" w:hAnsi="Helvetica Neue"/>
+                <w:color w:val="263747"/>
+                <w:spacing w:val="-2"/>
+                <w:highlight w:val="yellow"/>
                 <w:shd w:val="clear" w:color="auto" w:fill="FFFFFF"/>
               </w:rPr>
-              <w:t>추상화</w:t>
-            </w:r>
-            <w:r>
-              <w:rPr>
-                <w:rFonts w:ascii="Helvetica Neue" w:hAnsi="Helvetica Neue"/>
+              <w:t>- D3.js </w:t>
+            </w:r>
+            <w:r>
+              <w:rPr>
+                <w:rFonts w:ascii="Batang" w:eastAsia="Batang" w:hAnsi="Batang" w:cs="Batang" w:hint="eastAsia"/>
                 <w:color w:val="263747"/>
                 <w:spacing w:val="-2"/>
                 <w:highlight w:val="yellow"/>
                 <w:shd w:val="clear" w:color="auto" w:fill="FFFFFF"/>
               </w:rPr>
-              <w:t> </w:t>
-            </w:r>
-            <w:r>
-              <w:rPr>
-                <w:rFonts w:ascii="Batang" w:eastAsia="Batang" w:hAnsi="Batang" w:cs="Batang" w:hint="eastAsia"/>
+              <w:t>기반으로</w:t>
+            </w:r>
+            <w:r>
+              <w:rPr>
+                <w:rFonts w:ascii="Helvetica Neue" w:hAnsi="Helvetica Neue"/>
                 <w:color w:val="263747"/>
                 <w:spacing w:val="-2"/>
                 <w:highlight w:val="yellow"/>
                 <w:shd w:val="clear" w:color="auto" w:fill="FFFFFF"/>
               </w:rPr>
-              <w:t>수준과</w:t>
-            </w:r>
-            <w:r>
-              <w:rPr>
-                <w:rFonts w:ascii="Helvetica Neue" w:hAnsi="Helvetica Neue"/>
+              <w:t> </w:t>
+            </w:r>
+            <w:r>
+              <w:rPr>
+                <w:rFonts w:ascii="Batang" w:eastAsia="Batang" w:hAnsi="Batang" w:cs="Batang" w:hint="eastAsia"/>
                 <w:color w:val="263747"/>
                 <w:spacing w:val="-2"/>
                 <w:highlight w:val="yellow"/>
                 <w:shd w:val="clear" w:color="auto" w:fill="FFFFFF"/>
               </w:rPr>
-              <w:t> </w:t>
-            </w:r>
-            <w:proofErr w:type="spellStart"/>
-            <w:r>
-              <w:rPr>
-                <w:rFonts w:ascii="Batang" w:eastAsia="Batang" w:hAnsi="Batang" w:cs="Batang" w:hint="eastAsia"/>
+              <w:t>자체</w:t>
+            </w:r>
+            <w:r>
+              <w:rPr>
+                <w:rFonts w:ascii="Helvetica Neue" w:hAnsi="Helvetica Neue"/>
                 <w:color w:val="263747"/>
                 <w:spacing w:val="-2"/>
                 <w:highlight w:val="yellow"/>
                 <w:shd w:val="clear" w:color="auto" w:fill="FFFFFF"/>
               </w:rPr>
-              <w:t>재사용성이</w:t>
-            </w:r>
-            <w:proofErr w:type="spellEnd"/>
-            <w:r>
-              <w:rPr>
-                <w:rFonts w:ascii="Helvetica Neue" w:hAnsi="Helvetica Neue"/>
+              <w:t> </w:t>
+            </w:r>
+            <w:r>
+              <w:rPr>
+                <w:rFonts w:ascii="Batang" w:eastAsia="Batang" w:hAnsi="Batang" w:cs="Batang" w:hint="eastAsia"/>
                 <w:color w:val="263747"/>
                 <w:spacing w:val="-2"/>
                 <w:highlight w:val="yellow"/>
                 <w:shd w:val="clear" w:color="auto" w:fill="FFFFFF"/>
               </w:rPr>
-              <w:t> </w:t>
-            </w:r>
-            <w:r>
-              <w:rPr>
-                <w:rFonts w:ascii="Batang" w:eastAsia="Batang" w:hAnsi="Batang" w:cs="Batang" w:hint="eastAsia"/>
+              <w:t>개발한</w:t>
+            </w:r>
+            <w:r>
+              <w:rPr>
+                <w:rFonts w:ascii="Helvetica Neue" w:hAnsi="Helvetica Neue"/>
                 <w:color w:val="263747"/>
                 <w:spacing w:val="-2"/>
                 <w:highlight w:val="yellow"/>
                 <w:shd w:val="clear" w:color="auto" w:fill="FFFFFF"/>
               </w:rPr>
-              <w:t>높은</w:t>
-            </w:r>
-            <w:r>
-              <w:rPr>
-                <w:rFonts w:ascii="Helvetica Neue" w:hAnsi="Helvetica Neue"/>
+              <w:t> </w:t>
+            </w:r>
+            <w:r>
+              <w:rPr>
+                <w:rFonts w:ascii="Batang" w:eastAsia="Batang" w:hAnsi="Batang" w:cs="Batang" w:hint="eastAsia"/>
                 <w:color w:val="263747"/>
                 <w:spacing w:val="-2"/>
                 <w:highlight w:val="yellow"/>
                 <w:shd w:val="clear" w:color="auto" w:fill="FFFFFF"/>
               </w:rPr>
-              <w:t> </w:t>
-            </w:r>
-            <w:r>
-              <w:rPr>
-                <w:rFonts w:ascii="Batang" w:eastAsia="Batang" w:hAnsi="Batang" w:cs="Batang" w:hint="eastAsia"/>
+              <w:t>데이터</w:t>
+            </w:r>
+            <w:r>
+              <w:rPr>
+                <w:rFonts w:ascii="Helvetica Neue" w:hAnsi="Helvetica Neue"/>
                 <w:color w:val="263747"/>
                 <w:spacing w:val="-2"/>
                 <w:highlight w:val="yellow"/>
                 <w:shd w:val="clear" w:color="auto" w:fill="FFFFFF"/>
               </w:rPr>
-              <w:t>모듈화된</w:t>
-            </w:r>
-            <w:r>
-              <w:rPr>
-                <w:rFonts w:ascii="Helvetica Neue" w:hAnsi="Helvetica Neue"/>
+              <w:t> </w:t>
+            </w:r>
+            <w:r>
+              <w:rPr>
+                <w:rFonts w:ascii="Batang" w:eastAsia="Batang" w:hAnsi="Batang" w:cs="Batang" w:hint="eastAsia"/>
                 <w:color w:val="263747"/>
                 <w:spacing w:val="-2"/>
                 <w:highlight w:val="yellow"/>
                 <w:shd w:val="clear" w:color="auto" w:fill="FFFFFF"/>
               </w:rPr>
+              <w:t>시각화</w:t>
+            </w:r>
+            <w:r>
+              <w:rPr>
+                <w:rFonts w:ascii="Helvetica Neue" w:hAnsi="Helvetica Neue"/>
+                <w:color w:val="263747"/>
+                <w:spacing w:val="-2"/>
+                <w:highlight w:val="yellow"/>
+                <w:shd w:val="clear" w:color="auto" w:fill="FFFFFF"/>
+              </w:rPr>
               <w:t> UI</w:t>
             </w:r>
-            <w:proofErr w:type="spellStart"/>
             <w:r>
               <w:rPr>
                 <w:rFonts w:ascii="Batang" w:eastAsia="Batang" w:hAnsi="Batang" w:cs="Batang" w:hint="eastAsia"/>
@@ -13572,168 +13293,6 @@
               </w:rPr>
               <w:t>를</w:t>
             </w:r>
-            <w:proofErr w:type="spellEnd"/>
-            <w:r>
-              <w:rPr>
-                <w:rFonts w:ascii="Helvetica Neue" w:hAnsi="Helvetica Neue"/>
-                <w:color w:val="263747"/>
-                <w:spacing w:val="-2"/>
-                <w:highlight w:val="yellow"/>
-                <w:shd w:val="clear" w:color="auto" w:fill="FFFFFF"/>
-              </w:rPr>
-              <w:t> </w:t>
-            </w:r>
-            <w:r>
-              <w:rPr>
-                <w:rFonts w:ascii="Batang" w:eastAsia="Batang" w:hAnsi="Batang" w:cs="Batang" w:hint="eastAsia"/>
-                <w:color w:val="263747"/>
-                <w:spacing w:val="-2"/>
-                <w:highlight w:val="yellow"/>
-                <w:shd w:val="clear" w:color="auto" w:fill="FFFFFF"/>
-              </w:rPr>
-              <w:t>구현합니다</w:t>
-            </w:r>
-            <w:r>
-              <w:rPr>
-                <w:rFonts w:ascii="Helvetica Neue" w:hAnsi="Helvetica Neue"/>
-                <w:color w:val="263747"/>
-                <w:spacing w:val="-2"/>
-                <w:highlight w:val="yellow"/>
-                <w:shd w:val="clear" w:color="auto" w:fill="FFFFFF"/>
-              </w:rPr>
-              <w:t>.</w:t>
-            </w:r>
-            <w:r>
-              <w:rPr>
-                <w:rFonts w:ascii="Helvetica Neue" w:hAnsi="Helvetica Neue"/>
-                <w:color w:val="263747"/>
-                <w:spacing w:val="-2"/>
-                <w:highlight w:val="yellow"/>
-              </w:rPr>
-              <w:br/>
-            </w:r>
-            <w:r>
-              <w:rPr>
-                <w:rFonts w:ascii="Helvetica Neue" w:hAnsi="Helvetica Neue"/>
-                <w:color w:val="263747"/>
-                <w:spacing w:val="-2"/>
-                <w:highlight w:val="yellow"/>
-                <w:shd w:val="clear" w:color="auto" w:fill="FFFFFF"/>
-              </w:rPr>
-              <w:t>- D3.js </w:t>
-            </w:r>
-            <w:r>
-              <w:rPr>
-                <w:rFonts w:ascii="Batang" w:eastAsia="Batang" w:hAnsi="Batang" w:cs="Batang" w:hint="eastAsia"/>
-                <w:color w:val="263747"/>
-                <w:spacing w:val="-2"/>
-                <w:highlight w:val="yellow"/>
-                <w:shd w:val="clear" w:color="auto" w:fill="FFFFFF"/>
-              </w:rPr>
-              <w:t>기반으로</w:t>
-            </w:r>
-            <w:r>
-              <w:rPr>
-                <w:rFonts w:ascii="Helvetica Neue" w:hAnsi="Helvetica Neue"/>
-                <w:color w:val="263747"/>
-                <w:spacing w:val="-2"/>
-                <w:highlight w:val="yellow"/>
-                <w:shd w:val="clear" w:color="auto" w:fill="FFFFFF"/>
-              </w:rPr>
-              <w:t> </w:t>
-            </w:r>
-            <w:r>
-              <w:rPr>
-                <w:rFonts w:ascii="Batang" w:eastAsia="Batang" w:hAnsi="Batang" w:cs="Batang" w:hint="eastAsia"/>
-                <w:color w:val="263747"/>
-                <w:spacing w:val="-2"/>
-                <w:highlight w:val="yellow"/>
-                <w:shd w:val="clear" w:color="auto" w:fill="FFFFFF"/>
-              </w:rPr>
-              <w:t>자체</w:t>
-            </w:r>
-            <w:r>
-              <w:rPr>
-                <w:rFonts w:ascii="Helvetica Neue" w:hAnsi="Helvetica Neue"/>
-                <w:color w:val="263747"/>
-                <w:spacing w:val="-2"/>
-                <w:highlight w:val="yellow"/>
-                <w:shd w:val="clear" w:color="auto" w:fill="FFFFFF"/>
-              </w:rPr>
-              <w:t> </w:t>
-            </w:r>
-            <w:r>
-              <w:rPr>
-                <w:rFonts w:ascii="Batang" w:eastAsia="Batang" w:hAnsi="Batang" w:cs="Batang" w:hint="eastAsia"/>
-                <w:color w:val="263747"/>
-                <w:spacing w:val="-2"/>
-                <w:highlight w:val="yellow"/>
-                <w:shd w:val="clear" w:color="auto" w:fill="FFFFFF"/>
-              </w:rPr>
-              <w:t>개발한</w:t>
-            </w:r>
-            <w:r>
-              <w:rPr>
-                <w:rFonts w:ascii="Helvetica Neue" w:hAnsi="Helvetica Neue"/>
-                <w:color w:val="263747"/>
-                <w:spacing w:val="-2"/>
-                <w:highlight w:val="yellow"/>
-                <w:shd w:val="clear" w:color="auto" w:fill="FFFFFF"/>
-              </w:rPr>
-              <w:t> </w:t>
-            </w:r>
-            <w:r>
-              <w:rPr>
-                <w:rFonts w:ascii="Batang" w:eastAsia="Batang" w:hAnsi="Batang" w:cs="Batang" w:hint="eastAsia"/>
-                <w:color w:val="263747"/>
-                <w:spacing w:val="-2"/>
-                <w:highlight w:val="yellow"/>
-                <w:shd w:val="clear" w:color="auto" w:fill="FFFFFF"/>
-              </w:rPr>
-              <w:t>데이터</w:t>
-            </w:r>
-            <w:r>
-              <w:rPr>
-                <w:rFonts w:ascii="Helvetica Neue" w:hAnsi="Helvetica Neue"/>
-                <w:color w:val="263747"/>
-                <w:spacing w:val="-2"/>
-                <w:highlight w:val="yellow"/>
-                <w:shd w:val="clear" w:color="auto" w:fill="FFFFFF"/>
-              </w:rPr>
-              <w:t> </w:t>
-            </w:r>
-            <w:r>
-              <w:rPr>
-                <w:rFonts w:ascii="Batang" w:eastAsia="Batang" w:hAnsi="Batang" w:cs="Batang" w:hint="eastAsia"/>
-                <w:color w:val="263747"/>
-                <w:spacing w:val="-2"/>
-                <w:highlight w:val="yellow"/>
-                <w:shd w:val="clear" w:color="auto" w:fill="FFFFFF"/>
-              </w:rPr>
-              <w:t>시각화</w:t>
-            </w:r>
-            <w:r>
-              <w:rPr>
-                <w:rFonts w:ascii="Helvetica Neue" w:hAnsi="Helvetica Neue"/>
-                <w:color w:val="263747"/>
-                <w:spacing w:val="-2"/>
-                <w:highlight w:val="yellow"/>
-                <w:shd w:val="clear" w:color="auto" w:fill="FFFFFF"/>
-              </w:rPr>
-              <w:t> UI</w:t>
-            </w:r>
-            <w:proofErr w:type="spellStart"/>
-            <w:r>
-              <w:rPr>
-                <w:rFonts w:ascii="Batang" w:eastAsia="Batang" w:hAnsi="Batang" w:cs="Batang" w:hint="eastAsia"/>
-                <w:color w:val="263747"/>
-                <w:spacing w:val="-2"/>
-                <w:highlight w:val="yellow"/>
-                <w:shd w:val="clear" w:color="auto" w:fill="FFFFFF"/>
-              </w:rPr>
-              <w:t>를</w:t>
-            </w:r>
-            <w:proofErr w:type="spellEnd"/>
             <w:r>
               <w:rPr>
                 <w:rFonts w:ascii="Helvetica Neue" w:hAnsi="Helvetica Neue"/>
@@ -14083,23 +13642,7 @@
           <w:sz w:val="28"/>
           <w:szCs w:val="28"/>
         </w:rPr>
-        <w:t xml:space="preserve"> (I </w:t>
-      </w:r>
-      <w:proofErr w:type="spellStart"/>
-      <w:r>
-        <w:rPr>
-          <w:sz w:val="28"/>
-          <w:szCs w:val="28"/>
-        </w:rPr>
-        <w:t>gotta</w:t>
-      </w:r>
-      <w:proofErr w:type="spellEnd"/>
-      <w:r>
-        <w:rPr>
-          <w:sz w:val="28"/>
-          <w:szCs w:val="28"/>
-        </w:rPr>
-        <w:t xml:space="preserve"> learn these)</w:t>
+        <w:t xml:space="preserve"> (I gotta learn these)</w:t>
       </w:r>
     </w:p>
     <w:p>
@@ -14484,7 +14027,6 @@
               </w:rPr>
               <w:t> </w:t>
             </w:r>
-            <w:proofErr w:type="spellStart"/>
             <w:r>
               <w:rPr>
                 <w:rFonts w:ascii="Batang" w:eastAsia="Batang" w:hAnsi="Batang" w:cs="Batang" w:hint="eastAsia"/>
@@ -14493,7 +14035,6 @@
               </w:rPr>
               <w:t>스쿼드를</w:t>
             </w:r>
-            <w:proofErr w:type="spellEnd"/>
             <w:r>
               <w:rPr>
                 <w:rFonts w:ascii="Helvetica Neue" w:hAnsi="Helvetica Neue"/>
@@ -14892,39 +14433,7 @@
           <w:sz w:val="28"/>
           <w:szCs w:val="28"/>
         </w:rPr>
-        <w:t xml:space="preserve">Quick learner (I should learn </w:t>
-      </w:r>
-      <w:proofErr w:type="spellStart"/>
-      <w:r>
-        <w:rPr>
-          <w:sz w:val="28"/>
-          <w:szCs w:val="28"/>
-        </w:rPr>
-        <w:t>GraphQL</w:t>
-      </w:r>
-      <w:proofErr w:type="spellEnd"/>
-      <w:r>
-        <w:rPr>
-          <w:sz w:val="28"/>
-          <w:szCs w:val="28"/>
-        </w:rPr>
-        <w:t xml:space="preserve">, </w:t>
-      </w:r>
-      <w:proofErr w:type="spellStart"/>
-      <w:r>
-        <w:rPr>
-          <w:sz w:val="28"/>
-          <w:szCs w:val="28"/>
-        </w:rPr>
-        <w:t>styledComponents</w:t>
-      </w:r>
-      <w:proofErr w:type="spellEnd"/>
-      <w:r>
-        <w:rPr>
-          <w:sz w:val="28"/>
-          <w:szCs w:val="28"/>
-        </w:rPr>
-        <w:t xml:space="preserve"> and D3.js quickly)</w:t>
+        <w:t>Quick learner (I should learn GraphQL, styledComponents and D3.js quickly)</w:t>
       </w:r>
     </w:p>
     <w:p>
@@ -15004,23 +14513,7 @@
           <w:sz w:val="28"/>
           <w:szCs w:val="28"/>
         </w:rPr>
-        <w:t xml:space="preserve">I am from the country of </w:t>
-      </w:r>
-      <w:proofErr w:type="spellStart"/>
-      <w:r>
-        <w:rPr>
-          <w:sz w:val="28"/>
-          <w:szCs w:val="28"/>
-        </w:rPr>
-        <w:t>multiculture</w:t>
-      </w:r>
-      <w:proofErr w:type="spellEnd"/>
-      <w:r>
-        <w:rPr>
-          <w:sz w:val="28"/>
-          <w:szCs w:val="28"/>
-        </w:rPr>
-        <w:t>, so interacting and working with peers from other countries are not a problem</w:t>
+        <w:t>I am from the country of multiculture, so interacting and working with peers from other countries are not a problem</w:t>
       </w:r>
     </w:p>
     <w:p>
@@ -15220,33 +14713,15 @@
           <w:sz w:val="28"/>
           <w:szCs w:val="28"/>
         </w:rPr>
-        <w:t xml:space="preserve">I haven’t had experience in creating app using </w:t>
-      </w:r>
-      <w:proofErr w:type="spellStart"/>
-      <w:r>
-        <w:rPr>
-          <w:sz w:val="28"/>
-          <w:szCs w:val="28"/>
-        </w:rPr>
-        <w:t>GraphQL</w:t>
-      </w:r>
-      <w:proofErr w:type="spellEnd"/>
-      <w:r>
-        <w:rPr>
-          <w:sz w:val="28"/>
-          <w:szCs w:val="28"/>
-        </w:rPr>
-        <w:t xml:space="preserve"> D</w:t>
-      </w:r>
-      <w:proofErr w:type="gramStart"/>
-      <w:r>
-        <w:rPr>
-          <w:sz w:val="28"/>
-          <w:szCs w:val="28"/>
-        </w:rPr>
-        <w:t>3,js</w:t>
-      </w:r>
-      <w:proofErr w:type="gramEnd"/>
+        <w:t>I haven’t had experience in creating app using GraphQL</w:t>
+      </w:r>
+      <w:r>
+        <w:rPr>
+          <w:sz w:val="28"/>
+          <w:szCs w:val="28"/>
+        </w:rPr>
+        <w:t xml:space="preserve"> D3,js</w:t>
+      </w:r>
       <w:r>
         <w:rPr>
           <w:sz w:val="28"/>
@@ -15323,23 +14798,7 @@
           <w:sz w:val="28"/>
           <w:szCs w:val="28"/>
         </w:rPr>
-        <w:t xml:space="preserve">I have very limited experience using selenium, and </w:t>
-      </w:r>
-      <w:proofErr w:type="gramStart"/>
-      <w:r>
-        <w:rPr>
-          <w:sz w:val="28"/>
-          <w:szCs w:val="28"/>
-        </w:rPr>
-        <w:t>puppeteer  experience</w:t>
-      </w:r>
-      <w:proofErr w:type="gramEnd"/>
-      <w:r>
-        <w:rPr>
-          <w:sz w:val="28"/>
-          <w:szCs w:val="28"/>
-        </w:rPr>
-        <w:t xml:space="preserve"> using selenium</w:t>
+        <w:t>I have very limited experience using selenium, and puppeteer  experience using selenium</w:t>
       </w:r>
       <w:r>
         <w:rPr>
@@ -15368,6 +14827,174 @@
         </w:rPr>
         <w:t>I don’t have visa to country</w:t>
       </w:r>
+    </w:p>
+    <w:p>
+      <w:pPr>
+        <w:rPr>
+          <w:sz w:val="28"/>
+          <w:szCs w:val="28"/>
+        </w:rPr>
+      </w:pPr>
+    </w:p>
+    <w:p>
+      <w:pPr>
+        <w:rPr>
+          <w:b/>
+          <w:bCs/>
+          <w:sz w:val="28"/>
+          <w:szCs w:val="28"/>
+        </w:rPr>
+      </w:pPr>
+      <w:r>
+        <w:rPr>
+          <w:b/>
+          <w:bCs/>
+          <w:sz w:val="28"/>
+          <w:szCs w:val="28"/>
+        </w:rPr>
+        <w:t>Key points</w:t>
+      </w:r>
+    </w:p>
+    <w:p>
+      <w:pPr>
+        <w:pStyle w:val="ListParagraph"/>
+        <w:numPr>
+          <w:ilvl w:val="0"/>
+          <w:numId w:val="2"/>
+        </w:numPr>
+        <w:rPr>
+          <w:b/>
+          <w:bCs/>
+          <w:sz w:val="28"/>
+          <w:szCs w:val="28"/>
+        </w:rPr>
+      </w:pPr>
+      <w:r>
+        <w:rPr>
+          <w:b/>
+          <w:bCs/>
+          <w:sz w:val="28"/>
+          <w:szCs w:val="28"/>
+        </w:rPr>
+        <w:t>Once you understand the job’s required competencies, you should</w:t>
+      </w:r>
+    </w:p>
+    <w:p>
+      <w:pPr>
+        <w:pStyle w:val="ListParagraph"/>
+        <w:numPr>
+          <w:ilvl w:val="1"/>
+          <w:numId w:val="2"/>
+        </w:numPr>
+        <w:rPr>
+          <w:sz w:val="28"/>
+          <w:szCs w:val="28"/>
+        </w:rPr>
+      </w:pPr>
+      <w:r>
+        <w:rPr>
+          <w:sz w:val="28"/>
+          <w:szCs w:val="28"/>
+        </w:rPr>
+        <w:t>Identify your top selling points</w:t>
+      </w:r>
+    </w:p>
+    <w:p>
+      <w:pPr>
+        <w:pStyle w:val="ListParagraph"/>
+        <w:numPr>
+          <w:ilvl w:val="1"/>
+          <w:numId w:val="2"/>
+        </w:numPr>
+        <w:rPr>
+          <w:sz w:val="28"/>
+          <w:szCs w:val="28"/>
+        </w:rPr>
+      </w:pPr>
+      <w:r>
+        <w:rPr>
+          <w:sz w:val="28"/>
+          <w:szCs w:val="28"/>
+        </w:rPr>
+        <w:t>Identify gaps or issues</w:t>
+      </w:r>
+    </w:p>
+    <w:p>
+      <w:pPr>
+        <w:pBdr>
+          <w:bottom w:val="single" w:sz="6" w:space="1" w:color="auto"/>
+        </w:pBdr>
+        <w:rPr>
+          <w:sz w:val="28"/>
+          <w:szCs w:val="28"/>
+        </w:rPr>
+      </w:pPr>
+    </w:p>
+    <w:p>
+      <w:pPr>
+        <w:rPr>
+          <w:sz w:val="28"/>
+          <w:szCs w:val="28"/>
+        </w:rPr>
+      </w:pPr>
+      <w:r>
+        <w:rPr>
+          <w:sz w:val="28"/>
+          <w:szCs w:val="28"/>
+        </w:rPr>
+        <w:t>What are your most relevant qualifications for this position</w:t>
+      </w:r>
+    </w:p>
+    <w:p>
+      <w:pPr>
+        <w:rPr>
+          <w:sz w:val="28"/>
+          <w:szCs w:val="28"/>
+        </w:rPr>
+      </w:pPr>
+    </w:p>
+    <w:p>
+      <w:pPr>
+        <w:rPr>
+          <w:sz w:val="28"/>
+          <w:szCs w:val="28"/>
+        </w:rPr>
+      </w:pPr>
+    </w:p>
+    <w:p>
+      <w:pPr>
+        <w:rPr>
+          <w:sz w:val="28"/>
+          <w:szCs w:val="28"/>
+        </w:rPr>
+      </w:pPr>
+    </w:p>
+    <w:p>
+      <w:pPr>
+        <w:rPr>
+          <w:sz w:val="28"/>
+          <w:szCs w:val="28"/>
+        </w:rPr>
+      </w:pPr>
+    </w:p>
+    <w:p>
+      <w:pPr>
+        <w:pBdr>
+          <w:bottom w:val="single" w:sz="6" w:space="1" w:color="auto"/>
+        </w:pBdr>
+        <w:rPr>
+          <w:sz w:val="28"/>
+          <w:szCs w:val="28"/>
+        </w:rPr>
+      </w:pPr>
+    </w:p>
+    <w:p>
+      <w:pPr>
+        <w:rPr>
+          <w:sz w:val="28"/>
+          <w:szCs w:val="28"/>
+        </w:rPr>
+      </w:pPr>
     </w:p>
     <w:sectPr>
       <w:pgSz w:w="12240" w:h="15840"/>
@@ -16308,6 +15935,29 @@
       <w:rFonts w:ascii="Times New Roman" w:eastAsia="Times New Roman" w:hAnsi="Times New Roman" w:cs="Times New Roman"/>
     </w:rPr>
   </w:style>
+  <w:style w:type="paragraph" w:styleId="Heading2">
+    <w:name w:val="heading 2"/>
+    <w:basedOn w:val="Normal"/>
+    <w:next w:val="Normal"/>
+    <w:link w:val="Heading2Char"/>
+    <w:uiPriority w:val="9"/>
+    <w:semiHidden/>
+    <w:unhideWhenUsed/>
+    <w:qFormat/>
+    <w:rsid w:val="00896FE2"/>
+    <w:pPr>
+      <w:keepNext/>
+      <w:keepLines/>
+      <w:spacing w:before="40"/>
+      <w:outlineLvl w:val="1"/>
+    </w:pPr>
+    <w:rPr>
+      <w:rFonts w:asciiTheme="majorHAnsi" w:eastAsiaTheme="majorEastAsia" w:hAnsiTheme="majorHAnsi" w:cstheme="majorBidi"/>
+      <w:color w:val="2F5496" w:themeColor="accent1" w:themeShade="BF"/>
+      <w:sz w:val="26"/>
+      <w:szCs w:val="26"/>
+    </w:rPr>
+  </w:style>
   <w:style w:type="paragraph" w:styleId="Heading5">
     <w:name w:val="heading 5"/>
     <w:basedOn w:val="Normal"/>
@@ -16453,6 +16103,20 @@
     <w:rPr>
       <w:b/>
       <w:bCs/>
+    </w:rPr>
+  </w:style>
+  <w:style w:type="character" w:customStyle="1" w:styleId="Heading2Char">
+    <w:name w:val="Heading 2 Char"/>
+    <w:basedOn w:val="DefaultParagraphFont"/>
+    <w:link w:val="Heading2"/>
+    <w:uiPriority w:val="9"/>
+    <w:semiHidden/>
+    <w:rsid w:val="00896FE2"/>
+    <w:rPr>
+      <w:rFonts w:asciiTheme="majorHAnsi" w:eastAsiaTheme="majorEastAsia" w:hAnsiTheme="majorHAnsi" w:cstheme="majorBidi"/>
+      <w:color w:val="2F5496" w:themeColor="accent1" w:themeShade="BF"/>
+      <w:sz w:val="26"/>
+      <w:szCs w:val="26"/>
     </w:rPr>
   </w:style>
 </w:styles>

</xml_diff>

<commit_message>
feat: Add progress #85 'Interview Preparation'
</commit_message>
<xml_diff>
--- a/big-interview/interview_notes.docx
+++ b/big-interview/interview_notes.docx
@@ -14578,12 +14578,27 @@
     </w:p>
     <w:p>
       <w:pPr>
+        <w:rPr>
+          <w:sz w:val="28"/>
+          <w:szCs w:val="28"/>
+        </w:rPr>
+      </w:pPr>
+    </w:p>
+    <w:p>
+      <w:pPr>
         <w:ind w:left="1440"/>
         <w:rPr>
           <w:sz w:val="28"/>
           <w:szCs w:val="28"/>
         </w:rPr>
       </w:pPr>
+      <w:r>
+        <w:rPr>
+          <w:sz w:val="28"/>
+          <w:szCs w:val="28"/>
+        </w:rPr>
+        <w:t>My strongest selling pointers</w:t>
+      </w:r>
     </w:p>
     <w:p>
       <w:pPr>
@@ -14638,6 +14653,7 @@
           <w:sz w:val="28"/>
           <w:szCs w:val="28"/>
         </w:rPr>
+        <w:lastRenderedPageBreak/>
         <w:t>I mention little about my experience collaborating with others to build an app</w:t>
       </w:r>
     </w:p>
@@ -14658,7 +14674,6 @@
           <w:sz w:val="28"/>
           <w:szCs w:val="28"/>
         </w:rPr>
-        <w:lastRenderedPageBreak/>
         <w:t>Share an example of your leadership skills</w:t>
       </w:r>
     </w:p>
@@ -14960,17 +14975,416 @@
           <w:szCs w:val="28"/>
         </w:rPr>
       </w:pPr>
-    </w:p>
-    <w:p>
-      <w:pPr>
-        <w:rPr>
-          <w:sz w:val="28"/>
-          <w:szCs w:val="28"/>
-        </w:rPr>
-      </w:pPr>
-    </w:p>
-    <w:p>
-      <w:pPr>
+      <w:r>
+        <w:rPr>
+          <w:sz w:val="28"/>
+          <w:szCs w:val="28"/>
+        </w:rPr>
+        <w:t>Example</w:t>
+      </w:r>
+    </w:p>
+    <w:p>
+      <w:pPr>
+        <w:pStyle w:val="ListParagraph"/>
+        <w:numPr>
+          <w:ilvl w:val="0"/>
+          <w:numId w:val="2"/>
+        </w:numPr>
+        <w:rPr>
+          <w:sz w:val="28"/>
+          <w:szCs w:val="28"/>
+        </w:rPr>
+      </w:pPr>
+      <w:r>
+        <w:rPr>
+          <w:sz w:val="28"/>
+          <w:szCs w:val="28"/>
+        </w:rPr>
+        <w:t>I am highly organized and  very good at running department</w:t>
+      </w:r>
+    </w:p>
+    <w:p>
+      <w:pPr>
+        <w:pStyle w:val="ListParagraph"/>
+        <w:numPr>
+          <w:ilvl w:val="0"/>
+          <w:numId w:val="2"/>
+        </w:numPr>
+        <w:rPr>
+          <w:sz w:val="28"/>
+          <w:szCs w:val="28"/>
+        </w:rPr>
+      </w:pPr>
+      <w:r>
+        <w:rPr>
+          <w:sz w:val="28"/>
+          <w:szCs w:val="28"/>
+        </w:rPr>
+        <w:t>I actually enjoy the detailed work of scheduling, prioritizing and following up</w:t>
+      </w:r>
+    </w:p>
+    <w:p>
+      <w:pPr>
+        <w:pStyle w:val="ListParagraph"/>
+        <w:numPr>
+          <w:ilvl w:val="0"/>
+          <w:numId w:val="2"/>
+        </w:numPr>
+        <w:rPr>
+          <w:sz w:val="28"/>
+          <w:szCs w:val="28"/>
+        </w:rPr>
+      </w:pPr>
+      <w:r>
+        <w:rPr>
+          <w:sz w:val="28"/>
+          <w:szCs w:val="28"/>
+        </w:rPr>
+        <w:t>I am also creative person</w:t>
+      </w:r>
+    </w:p>
+    <w:p>
+      <w:pPr>
+        <w:pStyle w:val="ListParagraph"/>
+        <w:numPr>
+          <w:ilvl w:val="0"/>
+          <w:numId w:val="2"/>
+        </w:numPr>
+        <w:rPr>
+          <w:sz w:val="28"/>
+          <w:szCs w:val="28"/>
+        </w:rPr>
+      </w:pPr>
+      <w:r>
+        <w:rPr>
+          <w:sz w:val="28"/>
+          <w:szCs w:val="28"/>
+        </w:rPr>
+        <w:t>I love collaborating with team people</w:t>
+      </w:r>
+    </w:p>
+    <w:p>
+      <w:pPr>
+        <w:pStyle w:val="ListParagraph"/>
+        <w:numPr>
+          <w:ilvl w:val="0"/>
+          <w:numId w:val="2"/>
+        </w:numPr>
+        <w:rPr>
+          <w:sz w:val="28"/>
+          <w:szCs w:val="28"/>
+        </w:rPr>
+      </w:pPr>
+      <w:r>
+        <w:rPr>
+          <w:sz w:val="28"/>
+          <w:szCs w:val="28"/>
+        </w:rPr>
+        <w:t>I am capable of working in a pinch</w:t>
+      </w:r>
+    </w:p>
+    <w:p>
+      <w:pPr>
+        <w:rPr>
+          <w:sz w:val="28"/>
+          <w:szCs w:val="28"/>
+        </w:rPr>
+      </w:pPr>
+    </w:p>
+    <w:p>
+      <w:pPr>
+        <w:ind w:left="360"/>
+        <w:rPr>
+          <w:sz w:val="28"/>
+          <w:szCs w:val="28"/>
+        </w:rPr>
+      </w:pPr>
+      <w:r>
+        <w:rPr>
+          <w:sz w:val="28"/>
+          <w:szCs w:val="28"/>
+        </w:rPr>
+        <w:t>I  know that comes in really handy with innovative companies like this one</w:t>
+      </w:r>
+    </w:p>
+    <w:p>
+      <w:pPr>
+        <w:rPr>
+          <w:sz w:val="28"/>
+          <w:szCs w:val="28"/>
+        </w:rPr>
+      </w:pPr>
+    </w:p>
+    <w:p>
+      <w:pPr>
+        <w:rPr>
+          <w:sz w:val="28"/>
+          <w:szCs w:val="28"/>
+        </w:rPr>
+      </w:pPr>
+    </w:p>
+    <w:p>
+      <w:pPr>
+        <w:rPr>
+          <w:sz w:val="28"/>
+          <w:szCs w:val="28"/>
+        </w:rPr>
+      </w:pPr>
+      <w:r>
+        <w:rPr>
+          <w:sz w:val="28"/>
+          <w:szCs w:val="28"/>
+        </w:rPr>
+        <w:t>My strong selling points</w:t>
+      </w:r>
+    </w:p>
+    <w:p>
+      <w:pPr>
+        <w:pStyle w:val="ListParagraph"/>
+        <w:numPr>
+          <w:ilvl w:val="0"/>
+          <w:numId w:val="2"/>
+        </w:numPr>
+        <w:rPr>
+          <w:sz w:val="28"/>
+          <w:szCs w:val="28"/>
+        </w:rPr>
+      </w:pPr>
+      <w:r>
+        <w:rPr>
+          <w:sz w:val="28"/>
+          <w:szCs w:val="28"/>
+        </w:rPr>
+        <w:t>I can comfortably use CSS3, HTML5 and ES6 Javascript no problem</w:t>
+      </w:r>
+    </w:p>
+    <w:p>
+      <w:pPr>
+        <w:pStyle w:val="ListParagraph"/>
+        <w:numPr>
+          <w:ilvl w:val="0"/>
+          <w:numId w:val="2"/>
+        </w:numPr>
+        <w:rPr>
+          <w:sz w:val="28"/>
+          <w:szCs w:val="28"/>
+        </w:rPr>
+      </w:pPr>
+      <w:r>
+        <w:rPr>
+          <w:sz w:val="28"/>
+          <w:szCs w:val="28"/>
+        </w:rPr>
+        <w:t>I love the detailed work of creating pixel perfect templates that satisfy the business and UX requirements</w:t>
+      </w:r>
+    </w:p>
+    <w:p>
+      <w:pPr>
+        <w:pStyle w:val="ListParagraph"/>
+        <w:numPr>
+          <w:ilvl w:val="0"/>
+          <w:numId w:val="2"/>
+        </w:numPr>
+        <w:rPr>
+          <w:sz w:val="28"/>
+          <w:szCs w:val="28"/>
+        </w:rPr>
+      </w:pPr>
+      <w:r>
+        <w:rPr>
+          <w:sz w:val="28"/>
+          <w:szCs w:val="28"/>
+        </w:rPr>
+        <w:t>I know how to create responsive pixel perfect templates and turn it into applications using framework including ReactJS and AngularJS</w:t>
+      </w:r>
+    </w:p>
+    <w:p>
+      <w:pPr>
+        <w:pStyle w:val="ListParagraph"/>
+        <w:numPr>
+          <w:ilvl w:val="1"/>
+          <w:numId w:val="2"/>
+        </w:numPr>
+        <w:rPr>
+          <w:sz w:val="28"/>
+          <w:szCs w:val="28"/>
+        </w:rPr>
+      </w:pPr>
+      <w:r>
+        <w:rPr>
+          <w:sz w:val="28"/>
+          <w:szCs w:val="28"/>
+        </w:rPr>
+        <w:t xml:space="preserve">I am sure my competency will be very useful since  </w:t>
+      </w:r>
+    </w:p>
+    <w:p>
+      <w:pPr>
+        <w:pStyle w:val="ListParagraph"/>
+        <w:numPr>
+          <w:ilvl w:val="0"/>
+          <w:numId w:val="2"/>
+        </w:numPr>
+        <w:rPr>
+          <w:sz w:val="28"/>
+          <w:szCs w:val="28"/>
+        </w:rPr>
+      </w:pPr>
+      <w:r>
+        <w:rPr>
+          <w:sz w:val="28"/>
+          <w:szCs w:val="28"/>
+        </w:rPr>
+        <w:lastRenderedPageBreak/>
+        <w:t>I know how to quickly pickup new languages and get it going (I know this will come in handy in this organization)</w:t>
+      </w:r>
+    </w:p>
+    <w:p>
+      <w:pPr>
+        <w:pStyle w:val="ListParagraph"/>
+        <w:numPr>
+          <w:ilvl w:val="0"/>
+          <w:numId w:val="2"/>
+        </w:numPr>
+        <w:rPr>
+          <w:sz w:val="28"/>
+          <w:szCs w:val="28"/>
+        </w:rPr>
+      </w:pPr>
+      <w:r>
+        <w:rPr>
+          <w:sz w:val="28"/>
+          <w:szCs w:val="28"/>
+        </w:rPr>
+        <w:t>I know how to work with team members across different departments</w:t>
+      </w:r>
+    </w:p>
+    <w:p>
+      <w:pPr>
+        <w:pStyle w:val="ListParagraph"/>
+        <w:numPr>
+          <w:ilvl w:val="0"/>
+          <w:numId w:val="2"/>
+        </w:numPr>
+        <w:rPr>
+          <w:sz w:val="28"/>
+          <w:szCs w:val="28"/>
+        </w:rPr>
+      </w:pPr>
+      <w:r>
+        <w:rPr>
+          <w:sz w:val="28"/>
+          <w:szCs w:val="28"/>
+        </w:rPr>
+        <w:t>I</w:t>
+      </w:r>
+      <w:r>
+        <w:rPr>
+          <w:sz w:val="28"/>
+          <w:szCs w:val="28"/>
+        </w:rPr>
+        <w:t xml:space="preserve"> </w:t>
+      </w:r>
+      <w:r>
+        <w:rPr>
+          <w:sz w:val="28"/>
+          <w:szCs w:val="28"/>
+        </w:rPr>
+        <w:t>know how to work in pi</w:t>
+      </w:r>
+      <w:r>
+        <w:rPr>
+          <w:sz w:val="28"/>
+          <w:szCs w:val="28"/>
+        </w:rPr>
+        <w:t>n</w:t>
+      </w:r>
+      <w:r>
+        <w:rPr>
+          <w:sz w:val="28"/>
+          <w:szCs w:val="28"/>
+        </w:rPr>
+        <w:t>ch to make sure the product is delivered on time with team members</w:t>
+      </w:r>
+    </w:p>
+    <w:p>
+      <w:pPr>
+        <w:pStyle w:val="ListParagraph"/>
+        <w:numPr>
+          <w:ilvl w:val="1"/>
+          <w:numId w:val="2"/>
+        </w:numPr>
+        <w:rPr>
+          <w:sz w:val="28"/>
+          <w:szCs w:val="28"/>
+        </w:rPr>
+      </w:pPr>
+      <w:r>
+        <w:rPr>
+          <w:sz w:val="28"/>
+          <w:szCs w:val="28"/>
+        </w:rPr>
+        <w:t xml:space="preserve">To meet deadline, I </w:t>
+      </w:r>
+      <w:r>
+        <w:rPr>
+          <w:sz w:val="28"/>
+          <w:szCs w:val="28"/>
+        </w:rPr>
+        <w:t xml:space="preserve">have history of </w:t>
+      </w:r>
+      <w:r>
+        <w:rPr>
+          <w:sz w:val="28"/>
+          <w:szCs w:val="28"/>
+        </w:rPr>
+        <w:t>stay</w:t>
+      </w:r>
+      <w:r>
+        <w:rPr>
+          <w:sz w:val="28"/>
+          <w:szCs w:val="28"/>
+        </w:rPr>
+        <w:t>ing</w:t>
+      </w:r>
+      <w:r>
+        <w:rPr>
+          <w:sz w:val="28"/>
+          <w:szCs w:val="28"/>
+        </w:rPr>
+        <w:t xml:space="preserve"> late at work and made sure the product is ready or close to ready the next day</w:t>
+      </w:r>
+    </w:p>
+    <w:p>
+      <w:pPr>
+        <w:rPr>
+          <w:sz w:val="28"/>
+          <w:szCs w:val="28"/>
+        </w:rPr>
+      </w:pPr>
+    </w:p>
+    <w:p>
+      <w:pPr>
+        <w:rPr>
+          <w:sz w:val="28"/>
+          <w:szCs w:val="28"/>
+        </w:rPr>
+      </w:pPr>
+      <w:r>
+        <w:rPr>
+          <w:sz w:val="28"/>
+          <w:szCs w:val="28"/>
+        </w:rPr>
+        <w:t>My weakeness</w:t>
+      </w:r>
+    </w:p>
+    <w:p>
+      <w:pPr>
+        <w:pStyle w:val="ListParagraph"/>
+        <w:numPr>
+          <w:ilvl w:val="0"/>
+          <w:numId w:val="2"/>
+        </w:numPr>
         <w:rPr>
           <w:sz w:val="28"/>
           <w:szCs w:val="28"/>

</xml_diff>

<commit_message>
feat: Add progress #86 'Interview Preparation'
</commit_message>
<xml_diff>
--- a/big-interview/interview_notes.docx
+++ b/big-interview/interview_notes.docx
@@ -15152,10 +15152,42 @@
       </w:pPr>
       <w:r>
         <w:rPr>
-          <w:sz w:val="28"/>
-          <w:szCs w:val="28"/>
-        </w:rPr>
-        <w:t>I can comfortably use CSS3, HTML5 and ES6 Javascript no problem</w:t>
+          <w:rFonts w:hint="eastAsia"/>
+          <w:sz w:val="28"/>
+          <w:szCs w:val="28"/>
+        </w:rPr>
+        <w:t>저는</w:t>
+      </w:r>
+      <w:r>
+        <w:rPr>
+          <w:rFonts w:hint="eastAsia"/>
+          <w:sz w:val="28"/>
+          <w:szCs w:val="28"/>
+        </w:rPr>
+        <w:t xml:space="preserve"> </w:t>
+      </w:r>
+      <w:r>
+        <w:rPr>
+          <w:sz w:val="28"/>
+          <w:szCs w:val="28"/>
+        </w:rPr>
+        <w:t>2</w:t>
+      </w:r>
+      <w:r>
+        <w:rPr>
+          <w:rFonts w:hint="eastAsia"/>
+          <w:sz w:val="28"/>
+          <w:szCs w:val="28"/>
+        </w:rPr>
+        <w:t>년동안</w:t>
+      </w:r>
+      <w:r>
+        <w:rPr>
+          <w:rFonts w:hint="eastAsia"/>
+          <w:sz w:val="28"/>
+          <w:szCs w:val="28"/>
+        </w:rPr>
+        <w:t xml:space="preserve"> </w:t>
       </w:r>
     </w:p>
     <w:p>
@@ -15175,7 +15207,7 @@
           <w:sz w:val="28"/>
           <w:szCs w:val="28"/>
         </w:rPr>
-        <w:t>I love the detailed work of creating pixel perfect templates that satisfy the business and UX requirements</w:t>
+        <w:t>I can comfortably use CSS3, HTML5 and ES6 Javascript no problem</w:t>
       </w:r>
     </w:p>
     <w:p>
@@ -15195,6 +15227,27 @@
           <w:sz w:val="28"/>
           <w:szCs w:val="28"/>
         </w:rPr>
+        <w:t>I love the detailed work of creating pixel perfect templates that satisfy the business and UX requirements</w:t>
+      </w:r>
+    </w:p>
+    <w:p>
+      <w:pPr>
+        <w:pStyle w:val="ListParagraph"/>
+        <w:numPr>
+          <w:ilvl w:val="0"/>
+          <w:numId w:val="2"/>
+        </w:numPr>
+        <w:rPr>
+          <w:sz w:val="28"/>
+          <w:szCs w:val="28"/>
+        </w:rPr>
+      </w:pPr>
+      <w:r>
+        <w:rPr>
+          <w:sz w:val="28"/>
+          <w:szCs w:val="28"/>
+        </w:rPr>
+        <w:lastRenderedPageBreak/>
         <w:t>I know how to create responsive pixel perfect templates and turn it into applications using framework including ReactJS and AngularJS</w:t>
       </w:r>
     </w:p>
@@ -15235,7 +15288,6 @@
           <w:sz w:val="28"/>
           <w:szCs w:val="28"/>
         </w:rPr>
-        <w:lastRenderedPageBreak/>
         <w:t>I know how to quickly pickup new languages and get it going (I know this will come in handy in this organization)</w:t>
       </w:r>
     </w:p>
@@ -15256,7 +15308,7 @@
           <w:sz w:val="28"/>
           <w:szCs w:val="28"/>
         </w:rPr>
-        <w:t>I know how to work with team members across different departments</w:t>
+        <w:t>I can speak fluently using both Korean and English</w:t>
       </w:r>
     </w:p>
     <w:p>
@@ -15276,6 +15328,26 @@
           <w:sz w:val="28"/>
           <w:szCs w:val="28"/>
         </w:rPr>
+        <w:t>I know how to work with team members across different departments</w:t>
+      </w:r>
+    </w:p>
+    <w:p>
+      <w:pPr>
+        <w:pStyle w:val="ListParagraph"/>
+        <w:numPr>
+          <w:ilvl w:val="0"/>
+          <w:numId w:val="2"/>
+        </w:numPr>
+        <w:rPr>
+          <w:sz w:val="28"/>
+          <w:szCs w:val="28"/>
+        </w:rPr>
+      </w:pPr>
+      <w:r>
+        <w:rPr>
+          <w:sz w:val="28"/>
+          <w:szCs w:val="28"/>
+        </w:rPr>
         <w:t>I</w:t>
       </w:r>
       <w:r>
@@ -15380,16 +15452,42 @@
     </w:p>
     <w:p>
       <w:pPr>
-        <w:pStyle w:val="ListParagraph"/>
-        <w:numPr>
-          <w:ilvl w:val="0"/>
-          <w:numId w:val="2"/>
-        </w:numPr>
-        <w:rPr>
-          <w:sz w:val="28"/>
-          <w:szCs w:val="28"/>
-        </w:rPr>
-      </w:pPr>
+        <w:rPr>
+          <w:sz w:val="28"/>
+          <w:szCs w:val="28"/>
+        </w:rPr>
+      </w:pPr>
+    </w:p>
+    <w:p>
+      <w:pPr>
+        <w:rPr>
+          <w:sz w:val="28"/>
+          <w:szCs w:val="28"/>
+        </w:rPr>
+      </w:pPr>
+    </w:p>
+    <w:p>
+      <w:pPr>
+        <w:rPr>
+          <w:sz w:val="28"/>
+          <w:szCs w:val="28"/>
+        </w:rPr>
+      </w:pPr>
+    </w:p>
+    <w:p>
+      <w:pPr>
+        <w:rPr>
+          <w:sz w:val="28"/>
+          <w:szCs w:val="28"/>
+        </w:rPr>
+      </w:pPr>
+      <w:r>
+        <w:rPr>
+          <w:sz w:val="28"/>
+          <w:szCs w:val="28"/>
+        </w:rPr>
+        <w:t>https://app.biginterview.com/s/8681059f36</w:t>
+      </w:r>
     </w:p>
     <w:p>
       <w:pPr>

</xml_diff>

<commit_message>
feat: Add progress #87 'Interview Preparation'
</commit_message>
<xml_diff>
--- a/big-interview/interview_notes.docx
+++ b/big-interview/interview_notes.docx
@@ -135,12 +135,37 @@
           <w:szCs w:val="28"/>
         </w:rPr>
       </w:pPr>
-      <w:r>
-        <w:rPr>
-          <w:sz w:val="28"/>
-          <w:szCs w:val="28"/>
-        </w:rPr>
-        <w:t xml:space="preserve">Swarmy, awkard </w:t>
+      <w:proofErr w:type="spellStart"/>
+      <w:r>
+        <w:rPr>
+          <w:sz w:val="28"/>
+          <w:szCs w:val="28"/>
+        </w:rPr>
+        <w:t>Swarmy</w:t>
+      </w:r>
+      <w:proofErr w:type="spellEnd"/>
+      <w:r>
+        <w:rPr>
+          <w:sz w:val="28"/>
+          <w:szCs w:val="28"/>
+        </w:rPr>
+        <w:t xml:space="preserve">, </w:t>
+      </w:r>
+      <w:proofErr w:type="spellStart"/>
+      <w:r>
+        <w:rPr>
+          <w:sz w:val="28"/>
+          <w:szCs w:val="28"/>
+        </w:rPr>
+        <w:t>awkard</w:t>
+      </w:r>
+      <w:proofErr w:type="spellEnd"/>
+      <w:r>
+        <w:rPr>
+          <w:sz w:val="28"/>
+          <w:szCs w:val="28"/>
+        </w:rPr>
+        <w:t xml:space="preserve"> </w:t>
       </w:r>
       <w:r>
         <w:rPr>
@@ -469,12 +494,21 @@
           <w:szCs w:val="28"/>
         </w:rPr>
       </w:pPr>
-      <w:r>
-        <w:rPr>
-          <w:sz w:val="28"/>
-          <w:szCs w:val="28"/>
-        </w:rPr>
-        <w:t xml:space="preserve">E.g arriving late, </w:t>
+      <w:proofErr w:type="spellStart"/>
+      <w:r>
+        <w:rPr>
+          <w:sz w:val="28"/>
+          <w:szCs w:val="28"/>
+        </w:rPr>
+        <w:t>E.g</w:t>
+      </w:r>
+      <w:proofErr w:type="spellEnd"/>
+      <w:r>
+        <w:rPr>
+          <w:sz w:val="28"/>
+          <w:szCs w:val="28"/>
+        </w:rPr>
+        <w:t xml:space="preserve"> arriving late, </w:t>
       </w:r>
     </w:p>
     <w:p>
@@ -513,12 +547,21 @@
           <w:szCs w:val="28"/>
         </w:rPr>
       </w:pPr>
-      <w:r>
-        <w:rPr>
-          <w:sz w:val="28"/>
-          <w:szCs w:val="28"/>
-        </w:rPr>
-        <w:t xml:space="preserve">how you dress, </w:t>
+      <w:proofErr w:type="spellStart"/>
+      <w:r>
+        <w:rPr>
+          <w:sz w:val="28"/>
+          <w:szCs w:val="28"/>
+        </w:rPr>
+        <w:t>how</w:t>
+      </w:r>
+      <w:proofErr w:type="spellEnd"/>
+      <w:r>
+        <w:rPr>
+          <w:sz w:val="28"/>
+          <w:szCs w:val="28"/>
+        </w:rPr>
+        <w:t xml:space="preserve"> you dress, </w:t>
       </w:r>
     </w:p>
     <w:p>
@@ -743,13 +786,22 @@
           <w:szCs w:val="28"/>
         </w:rPr>
       </w:pPr>
+      <w:proofErr w:type="spellStart"/>
       <w:r>
         <w:rPr>
           <w:sz w:val="28"/>
           <w:szCs w:val="28"/>
         </w:rPr>
         <w:lastRenderedPageBreak/>
-        <w:t>Doging questions</w:t>
+        <w:t>Doging</w:t>
+      </w:r>
+      <w:proofErr w:type="spellEnd"/>
+      <w:r>
+        <w:rPr>
+          <w:sz w:val="28"/>
+          <w:szCs w:val="28"/>
+        </w:rPr>
+        <w:t xml:space="preserve"> questions</w:t>
       </w:r>
     </w:p>
     <w:p>
@@ -819,8 +871,19 @@
           <w:sz w:val="28"/>
           <w:szCs w:val="28"/>
         </w:rPr>
-        <w:t>Don’t ever badmouth your former employer, manager or even your coworker</w:t>
-      </w:r>
+        <w:t xml:space="preserve">Don’t ever badmouth your former employer, manager or even your </w:t>
+      </w:r>
+      <w:proofErr w:type="spellStart"/>
+      <w:r>
+        <w:rPr>
+          <w:b/>
+          <w:bCs/>
+          <w:sz w:val="28"/>
+          <w:szCs w:val="28"/>
+        </w:rPr>
+        <w:t>coworker</w:t>
+      </w:r>
+      <w:proofErr w:type="spellEnd"/>
     </w:p>
     <w:p>
       <w:pPr>
@@ -1453,7 +1516,39 @@
           <w:sz w:val="28"/>
           <w:szCs w:val="28"/>
         </w:rPr>
-        <w:t>“Umns” and “Uhs”</w:t>
+        <w:t>“</w:t>
+      </w:r>
+      <w:proofErr w:type="spellStart"/>
+      <w:r>
+        <w:rPr>
+          <w:sz w:val="28"/>
+          <w:szCs w:val="28"/>
+        </w:rPr>
+        <w:t>Umns</w:t>
+      </w:r>
+      <w:proofErr w:type="spellEnd"/>
+      <w:r>
+        <w:rPr>
+          <w:sz w:val="28"/>
+          <w:szCs w:val="28"/>
+        </w:rPr>
+        <w:t>” and “</w:t>
+      </w:r>
+      <w:proofErr w:type="spellStart"/>
+      <w:r>
+        <w:rPr>
+          <w:sz w:val="28"/>
+          <w:szCs w:val="28"/>
+        </w:rPr>
+        <w:t>Uhs</w:t>
+      </w:r>
+      <w:proofErr w:type="spellEnd"/>
+      <w:r>
+        <w:rPr>
+          <w:sz w:val="28"/>
+          <w:szCs w:val="28"/>
+        </w:rPr>
+        <w:t>”</w:t>
       </w:r>
     </w:p>
     <w:p>
@@ -2618,7 +2713,23 @@
           <w:sz w:val="28"/>
           <w:szCs w:val="28"/>
         </w:rPr>
-        <w:t>Mastering nonvebal communication</w:t>
+        <w:t xml:space="preserve">Mastering </w:t>
+      </w:r>
+      <w:proofErr w:type="spellStart"/>
+      <w:r>
+        <w:rPr>
+          <w:sz w:val="28"/>
+          <w:szCs w:val="28"/>
+        </w:rPr>
+        <w:t>nonvebal</w:t>
+      </w:r>
+      <w:proofErr w:type="spellEnd"/>
+      <w:r>
+        <w:rPr>
+          <w:sz w:val="28"/>
+          <w:szCs w:val="28"/>
+        </w:rPr>
+        <w:t xml:space="preserve"> communication</w:t>
       </w:r>
     </w:p>
     <w:p>
@@ -2818,7 +2929,23 @@
           <w:sz w:val="28"/>
           <w:szCs w:val="28"/>
         </w:rPr>
-        <w:t xml:space="preserve">Look staright </w:t>
+        <w:t xml:space="preserve">Look </w:t>
+      </w:r>
+      <w:proofErr w:type="spellStart"/>
+      <w:r>
+        <w:rPr>
+          <w:sz w:val="28"/>
+          <w:szCs w:val="28"/>
+        </w:rPr>
+        <w:t>staright</w:t>
+      </w:r>
+      <w:proofErr w:type="spellEnd"/>
+      <w:r>
+        <w:rPr>
+          <w:sz w:val="28"/>
+          <w:szCs w:val="28"/>
+        </w:rPr>
+        <w:t xml:space="preserve"> </w:t>
       </w:r>
       <w:r>
         <w:rPr>
@@ -3224,7 +3351,23 @@
           <w:sz w:val="28"/>
           <w:szCs w:val="28"/>
         </w:rPr>
-        <w:t>Ums, uhs, like, okay</w:t>
+        <w:t xml:space="preserve">Ums, </w:t>
+      </w:r>
+      <w:proofErr w:type="spellStart"/>
+      <w:r>
+        <w:rPr>
+          <w:sz w:val="28"/>
+          <w:szCs w:val="28"/>
+        </w:rPr>
+        <w:t>uhs</w:t>
+      </w:r>
+      <w:proofErr w:type="spellEnd"/>
+      <w:r>
+        <w:rPr>
+          <w:sz w:val="28"/>
+          <w:szCs w:val="28"/>
+        </w:rPr>
+        <w:t>, like, okay</w:t>
       </w:r>
     </w:p>
     <w:p>
@@ -4068,6 +4211,7 @@
                     </w:rPr>
                     <w:t> </w:t>
                   </w:r>
+                  <w:proofErr w:type="spellStart"/>
                   <w:r>
                     <w:rPr>
                       <w:rStyle w:val="HTMLCode"/>
@@ -4081,6 +4225,7 @@
                     </w:rPr>
                     <w:t>GraphQL</w:t>
                   </w:r>
+                  <w:proofErr w:type="spellEnd"/>
                   <w:r>
                     <w:rPr>
                       <w:highlight w:val="yellow"/>
@@ -4166,6 +4311,7 @@
                 <w:spacing w:val="-2"/>
               </w:rPr>
             </w:pPr>
+            <w:proofErr w:type="spellStart"/>
             <w:r>
               <w:rPr>
                 <w:rFonts w:ascii="Batang" w:eastAsia="Batang" w:hAnsi="Batang" w:cs="Batang" w:hint="eastAsia"/>
@@ -4173,6 +4319,7 @@
               </w:rPr>
               <w:t>트릿지는</w:t>
             </w:r>
+            <w:proofErr w:type="spellEnd"/>
             <w:r>
               <w:rPr>
                 <w:rFonts w:ascii="Helvetica Neue" w:hAnsi="Helvetica Neue"/>
@@ -4544,6 +4691,7 @@
               </w:rPr>
               <w:t> Google”</w:t>
             </w:r>
+            <w:proofErr w:type="spellStart"/>
             <w:r>
               <w:rPr>
                 <w:rFonts w:ascii="Batang" w:eastAsia="Batang" w:hAnsi="Batang" w:cs="Batang" w:hint="eastAsia"/>
@@ -4551,6 +4699,7 @@
               </w:rPr>
               <w:t>로서</w:t>
             </w:r>
+            <w:proofErr w:type="spellEnd"/>
             <w:r>
               <w:rPr>
                 <w:rFonts w:ascii="Helvetica Neue" w:hAnsi="Helvetica Neue"/>
@@ -4698,6 +4847,7 @@
               </w:rPr>
               <w:t>(equilibrium)</w:t>
             </w:r>
+            <w:proofErr w:type="spellStart"/>
             <w:r>
               <w:rPr>
                 <w:rFonts w:ascii="Batang" w:eastAsia="Batang" w:hAnsi="Batang" w:cs="Batang" w:hint="eastAsia"/>
@@ -4705,6 +4855,7 @@
               </w:rPr>
               <w:t>를</w:t>
             </w:r>
+            <w:proofErr w:type="spellEnd"/>
             <w:r>
               <w:rPr>
                 <w:rFonts w:ascii="Helvetica Neue" w:hAnsi="Helvetica Neue"/>
@@ -5032,7 +5183,23 @@
                 <w:rFonts w:ascii="Helvetica Neue" w:hAnsi="Helvetica Neue"/>
                 <w:spacing w:val="-2"/>
               </w:rPr>
-              <w:t> Activant Capital</w:t>
+              <w:t> </w:t>
+            </w:r>
+            <w:proofErr w:type="spellStart"/>
+            <w:r>
+              <w:rPr>
+                <w:rFonts w:ascii="Helvetica Neue" w:hAnsi="Helvetica Neue"/>
+                <w:spacing w:val="-2"/>
+              </w:rPr>
+              <w:t>Activant</w:t>
+            </w:r>
+            <w:proofErr w:type="spellEnd"/>
+            <w:r>
+              <w:rPr>
+                <w:rFonts w:ascii="Helvetica Neue" w:hAnsi="Helvetica Neue"/>
+                <w:spacing w:val="-2"/>
+              </w:rPr>
+              <w:t> Capital</w:t>
             </w:r>
             <w:r>
               <w:rPr>
@@ -5260,6 +5427,7 @@
               </w:rPr>
               <w:t> </w:t>
             </w:r>
+            <w:proofErr w:type="spellStart"/>
             <w:r>
               <w:rPr>
                 <w:rFonts w:ascii="Batang" w:eastAsia="Batang" w:hAnsi="Batang" w:cs="Batang" w:hint="eastAsia"/>
@@ -5267,6 +5435,7 @@
               </w:rPr>
               <w:t>트릿지의</w:t>
             </w:r>
+            <w:proofErr w:type="spellEnd"/>
             <w:r>
               <w:rPr>
                 <w:rFonts w:ascii="Helvetica Neue" w:hAnsi="Helvetica Neue"/>
@@ -5586,6 +5755,7 @@
               <w:rPr>
                 <w:rFonts w:ascii="Batang" w:eastAsia="Batang" w:hAnsi="Batang" w:cs="Batang" w:hint="eastAsia"/>
                 <w:spacing w:val="-2"/>
+                <w:highlight w:val="yellow"/>
               </w:rPr>
               <w:t>뜨거운</w:t>
             </w:r>
@@ -5593,13 +5763,15 @@
               <w:rPr>
                 <w:rFonts w:ascii="Helvetica Neue" w:hAnsi="Helvetica Neue"/>
                 <w:spacing w:val="-2"/>
-              </w:rPr>
-              <w:t> </w:t>
-            </w:r>
-            <w:r>
-              <w:rPr>
-                <w:rFonts w:ascii="Batang" w:eastAsia="Batang" w:hAnsi="Batang" w:cs="Batang" w:hint="eastAsia"/>
-                <w:spacing w:val="-2"/>
+                <w:highlight w:val="yellow"/>
+              </w:rPr>
+              <w:t> </w:t>
+            </w:r>
+            <w:r>
+              <w:rPr>
+                <w:rFonts w:ascii="Batang" w:eastAsia="Batang" w:hAnsi="Batang" w:cs="Batang" w:hint="eastAsia"/>
+                <w:spacing w:val="-2"/>
+                <w:highlight w:val="yellow"/>
               </w:rPr>
               <w:t>마음과</w:t>
             </w:r>
@@ -5607,13 +5779,15 @@
               <w:rPr>
                 <w:rFonts w:ascii="Helvetica Neue" w:hAnsi="Helvetica Neue"/>
                 <w:spacing w:val="-2"/>
-              </w:rPr>
-              <w:t> </w:t>
-            </w:r>
-            <w:r>
-              <w:rPr>
-                <w:rFonts w:ascii="Batang" w:eastAsia="Batang" w:hAnsi="Batang" w:cs="Batang" w:hint="eastAsia"/>
-                <w:spacing w:val="-2"/>
+                <w:highlight w:val="yellow"/>
+              </w:rPr>
+              <w:t> </w:t>
+            </w:r>
+            <w:r>
+              <w:rPr>
+                <w:rFonts w:ascii="Batang" w:eastAsia="Batang" w:hAnsi="Batang" w:cs="Batang" w:hint="eastAsia"/>
+                <w:spacing w:val="-2"/>
+                <w:highlight w:val="yellow"/>
               </w:rPr>
               <w:t>도전정신을</w:t>
             </w:r>
@@ -5621,13 +5795,15 @@
               <w:rPr>
                 <w:rFonts w:ascii="Helvetica Neue" w:hAnsi="Helvetica Neue"/>
                 <w:spacing w:val="-2"/>
-              </w:rPr>
-              <w:t> </w:t>
-            </w:r>
-            <w:r>
-              <w:rPr>
-                <w:rFonts w:ascii="Batang" w:eastAsia="Batang" w:hAnsi="Batang" w:cs="Batang" w:hint="eastAsia"/>
-                <w:spacing w:val="-2"/>
+                <w:highlight w:val="yellow"/>
+              </w:rPr>
+              <w:t> </w:t>
+            </w:r>
+            <w:r>
+              <w:rPr>
+                <w:rFonts w:ascii="Batang" w:eastAsia="Batang" w:hAnsi="Batang" w:cs="Batang" w:hint="eastAsia"/>
+                <w:spacing w:val="-2"/>
+                <w:highlight w:val="yellow"/>
               </w:rPr>
               <w:t>가진</w:t>
             </w:r>
@@ -5635,13 +5811,15 @@
               <w:rPr>
                 <w:rFonts w:ascii="Helvetica Neue" w:hAnsi="Helvetica Neue"/>
                 <w:spacing w:val="-2"/>
-              </w:rPr>
-              <w:t> </w:t>
-            </w:r>
-            <w:r>
-              <w:rPr>
-                <w:rFonts w:ascii="Batang" w:eastAsia="Batang" w:hAnsi="Batang" w:cs="Batang" w:hint="eastAsia"/>
-                <w:spacing w:val="-2"/>
+                <w:highlight w:val="yellow"/>
+              </w:rPr>
+              <w:t> </w:t>
+            </w:r>
+            <w:r>
+              <w:rPr>
+                <w:rFonts w:ascii="Batang" w:eastAsia="Batang" w:hAnsi="Batang" w:cs="Batang" w:hint="eastAsia"/>
+                <w:spacing w:val="-2"/>
+                <w:highlight w:val="yellow"/>
               </w:rPr>
               <w:t>동료를</w:t>
             </w:r>
@@ -5649,13 +5827,15 @@
               <w:rPr>
                 <w:rFonts w:ascii="Helvetica Neue" w:hAnsi="Helvetica Neue"/>
                 <w:spacing w:val="-2"/>
-              </w:rPr>
-              <w:t> </w:t>
-            </w:r>
-            <w:r>
-              <w:rPr>
-                <w:rFonts w:ascii="Batang" w:eastAsia="Batang" w:hAnsi="Batang" w:cs="Batang" w:hint="eastAsia"/>
-                <w:spacing w:val="-2"/>
+                <w:highlight w:val="yellow"/>
+              </w:rPr>
+              <w:t> </w:t>
+            </w:r>
+            <w:r>
+              <w:rPr>
+                <w:rFonts w:ascii="Batang" w:eastAsia="Batang" w:hAnsi="Batang" w:cs="Batang" w:hint="eastAsia"/>
+                <w:spacing w:val="-2"/>
+                <w:highlight w:val="yellow"/>
               </w:rPr>
               <w:t>갈망합니다</w:t>
             </w:r>
@@ -5666,6 +5846,7 @@
               </w:rPr>
               <w:t>. </w:t>
             </w:r>
+            <w:proofErr w:type="spellStart"/>
             <w:r>
               <w:rPr>
                 <w:rFonts w:ascii="Batang" w:eastAsia="Batang" w:hAnsi="Batang" w:cs="Batang" w:hint="eastAsia"/>
@@ -5673,6 +5854,7 @@
               </w:rPr>
               <w:t>트릿지의</w:t>
             </w:r>
+            <w:proofErr w:type="spellEnd"/>
             <w:r>
               <w:rPr>
                 <w:rFonts w:ascii="Helvetica Neue" w:hAnsi="Helvetica Neue"/>
@@ -5765,6 +5947,7 @@
               </w:rPr>
               <w:t> </w:t>
             </w:r>
+            <w:proofErr w:type="spellStart"/>
             <w:r>
               <w:rPr>
                 <w:rFonts w:ascii="Batang" w:eastAsia="Batang" w:hAnsi="Batang" w:cs="Batang" w:hint="eastAsia"/>
@@ -5780,6 +5963,7 @@
               </w:rPr>
               <w:t>과</w:t>
             </w:r>
+            <w:proofErr w:type="spellEnd"/>
             <w:r>
               <w:rPr>
                 <w:rFonts w:ascii="Helvetica Neue" w:hAnsi="Helvetica Neue"/>
@@ -5817,6 +6001,7 @@
               </w:rPr>
               <w:t> </w:t>
             </w:r>
+            <w:proofErr w:type="spellStart"/>
             <w:r>
               <w:rPr>
                 <w:rFonts w:ascii="Batang" w:eastAsia="Batang" w:hAnsi="Batang" w:cs="Batang" w:hint="eastAsia"/>
@@ -5825,6 +6010,7 @@
               </w:rPr>
               <w:t>효과성</w:t>
             </w:r>
+            <w:proofErr w:type="spellEnd"/>
             <w:r>
               <w:rPr>
                 <w:rFonts w:ascii="Helvetica Neue" w:hAnsi="Helvetica Neue"/>
@@ -6172,6 +6358,7 @@
               </w:rPr>
               <w:t>, </w:t>
             </w:r>
+            <w:proofErr w:type="spellStart"/>
             <w:r>
               <w:rPr>
                 <w:rFonts w:ascii="Batang" w:eastAsia="Batang" w:hAnsi="Batang" w:cs="Batang" w:hint="eastAsia"/>
@@ -6179,6 +6366,7 @@
               </w:rPr>
               <w:t>트릿지는</w:t>
             </w:r>
+            <w:proofErr w:type="spellEnd"/>
             <w:r>
               <w:rPr>
                 <w:rFonts w:ascii="Helvetica Neue" w:hAnsi="Helvetica Neue"/>
@@ -6295,6 +6483,7 @@
                 <w:spacing w:val="-2"/>
               </w:rPr>
             </w:pPr>
+            <w:proofErr w:type="spellStart"/>
             <w:r>
               <w:rPr>
                 <w:rFonts w:ascii="Batang" w:eastAsia="Batang" w:hAnsi="Batang" w:cs="Batang" w:hint="eastAsia"/>
@@ -6302,6 +6491,7 @@
               </w:rPr>
               <w:t>트릿지</w:t>
             </w:r>
+            <w:proofErr w:type="spellEnd"/>
             <w:r>
               <w:rPr>
                 <w:rFonts w:ascii="Helvetica Neue" w:hAnsi="Helvetica Neue"/>
@@ -6688,6 +6878,7 @@
               </w:rPr>
               <w:t> </w:t>
             </w:r>
+            <w:proofErr w:type="spellStart"/>
             <w:r>
               <w:rPr>
                 <w:rFonts w:ascii="Batang" w:eastAsia="Batang" w:hAnsi="Batang" w:cs="Batang" w:hint="eastAsia"/>
@@ -6695,6 +6886,7 @@
               </w:rPr>
               <w:t>하는만큼</w:t>
             </w:r>
+            <w:proofErr w:type="spellEnd"/>
             <w:r>
               <w:rPr>
                 <w:rFonts w:ascii="Helvetica Neue" w:hAnsi="Helvetica Neue"/>
@@ -7060,6 +7252,7 @@
               </w:rPr>
               <w:t> “Intelligence UX”</w:t>
             </w:r>
+            <w:proofErr w:type="spellStart"/>
             <w:r>
               <w:rPr>
                 <w:rFonts w:ascii="Batang" w:eastAsia="Batang" w:hAnsi="Batang" w:cs="Batang" w:hint="eastAsia"/>
@@ -7067,6 +7260,7 @@
               </w:rPr>
               <w:t>를</w:t>
             </w:r>
+            <w:proofErr w:type="spellEnd"/>
             <w:r>
               <w:rPr>
                 <w:rFonts w:ascii="Helvetica Neue" w:hAnsi="Helvetica Neue"/>
@@ -7157,7 +7351,23 @@
                 <w:rFonts w:ascii="Helvetica Neue" w:hAnsi="Helvetica Neue"/>
                 <w:spacing w:val="-2"/>
               </w:rPr>
-              <w:t> “Tridge Messenger App”</w:t>
+              <w:t> “</w:t>
+            </w:r>
+            <w:proofErr w:type="spellStart"/>
+            <w:r>
+              <w:rPr>
+                <w:rFonts w:ascii="Helvetica Neue" w:hAnsi="Helvetica Neue"/>
+                <w:spacing w:val="-2"/>
+              </w:rPr>
+              <w:t>Tridge</w:t>
+            </w:r>
+            <w:proofErr w:type="spellEnd"/>
+            <w:r>
+              <w:rPr>
+                <w:rFonts w:ascii="Helvetica Neue" w:hAnsi="Helvetica Neue"/>
+                <w:spacing w:val="-2"/>
+              </w:rPr>
+              <w:t> Messenger App”</w:t>
             </w:r>
             <w:r>
               <w:rPr>
@@ -7405,6 +7615,7 @@
               </w:rPr>
               <w:t> SEO</w:t>
             </w:r>
+            <w:proofErr w:type="spellStart"/>
             <w:r>
               <w:rPr>
                 <w:rFonts w:ascii="Batang" w:eastAsia="Batang" w:hAnsi="Batang" w:cs="Batang" w:hint="eastAsia"/>
@@ -7412,6 +7623,7 @@
               </w:rPr>
               <w:t>를</w:t>
             </w:r>
+            <w:proofErr w:type="spellEnd"/>
             <w:r>
               <w:rPr>
                 <w:rFonts w:ascii="Helvetica Neue" w:hAnsi="Helvetica Neue"/>
@@ -7623,6 +7835,7 @@
               </w:rPr>
               <w:t> API</w:t>
             </w:r>
+            <w:proofErr w:type="spellStart"/>
             <w:r>
               <w:rPr>
                 <w:rFonts w:ascii="Batang" w:eastAsia="Batang" w:hAnsi="Batang" w:cs="Batang" w:hint="eastAsia"/>
@@ -7630,6 +7843,7 @@
               </w:rPr>
               <w:t>를</w:t>
             </w:r>
+            <w:proofErr w:type="spellEnd"/>
             <w:r>
               <w:rPr>
                 <w:rFonts w:ascii="Helvetica Neue" w:hAnsi="Helvetica Neue"/>
@@ -7772,17 +7986,21 @@
                 <w:spacing w:val="-2"/>
               </w:rPr>
             </w:pPr>
-            <w:r>
-              <w:rPr>
-                <w:rFonts w:ascii="Batang" w:eastAsia="Batang" w:hAnsi="Batang" w:cs="Batang" w:hint="eastAsia"/>
-                <w:spacing w:val="-2"/>
+            <w:proofErr w:type="spellStart"/>
+            <w:r>
+              <w:rPr>
+                <w:rFonts w:ascii="Batang" w:eastAsia="Batang" w:hAnsi="Batang" w:cs="Batang" w:hint="eastAsia"/>
+                <w:spacing w:val="-2"/>
+                <w:highlight w:val="yellow"/>
               </w:rPr>
               <w:t>트릿지의</w:t>
             </w:r>
-            <w:r>
-              <w:rPr>
-                <w:rFonts w:ascii="Helvetica Neue" w:hAnsi="Helvetica Neue"/>
-                <w:spacing w:val="-2"/>
+            <w:proofErr w:type="spellEnd"/>
+            <w:r>
+              <w:rPr>
+                <w:rFonts w:ascii="Helvetica Neue" w:hAnsi="Helvetica Neue"/>
+                <w:spacing w:val="-2"/>
+                <w:highlight w:val="yellow"/>
               </w:rPr>
               <w:t> Frontend Engineer</w:t>
             </w:r>
@@ -7790,6 +8008,7 @@
               <w:rPr>
                 <w:rFonts w:ascii="Batang" w:eastAsia="Batang" w:hAnsi="Batang" w:cs="Batang" w:hint="eastAsia"/>
                 <w:spacing w:val="-2"/>
+                <w:highlight w:val="yellow"/>
               </w:rPr>
               <w:t>는</w:t>
             </w:r>
@@ -7797,6 +8016,7 @@
               <w:rPr>
                 <w:rFonts w:ascii="Helvetica Neue" w:hAnsi="Helvetica Neue"/>
                 <w:spacing w:val="-2"/>
+                <w:highlight w:val="yellow"/>
               </w:rPr>
               <w:t> UX</w:t>
             </w:r>
@@ -7804,6 +8024,7 @@
               <w:rPr>
                 <w:rFonts w:ascii="Batang" w:eastAsia="Batang" w:hAnsi="Batang" w:cs="Batang" w:hint="eastAsia"/>
                 <w:spacing w:val="-2"/>
+                <w:highlight w:val="yellow"/>
               </w:rPr>
               <w:t>의</w:t>
             </w:r>
@@ -7811,6 +8032,7 @@
               <w:rPr>
                 <w:rFonts w:ascii="Helvetica Neue" w:hAnsi="Helvetica Neue"/>
                 <w:spacing w:val="-2"/>
+                <w:highlight w:val="yellow"/>
               </w:rPr>
               <w:t> “</w:t>
             </w:r>
@@ -7818,6 +8040,7 @@
               <w:rPr>
                 <w:rFonts w:ascii="Batang" w:eastAsia="Batang" w:hAnsi="Batang" w:cs="Batang" w:hint="eastAsia"/>
                 <w:spacing w:val="-2"/>
+                <w:highlight w:val="yellow"/>
               </w:rPr>
               <w:t>최종</w:t>
             </w:r>
@@ -7825,30 +8048,38 @@
               <w:rPr>
                 <w:rFonts w:ascii="Helvetica Neue" w:hAnsi="Helvetica Neue"/>
                 <w:spacing w:val="-2"/>
-              </w:rPr>
-              <w:t> </w:t>
-            </w:r>
-            <w:r>
-              <w:rPr>
-                <w:rFonts w:ascii="Batang" w:eastAsia="Batang" w:hAnsi="Batang" w:cs="Batang" w:hint="eastAsia"/>
-                <w:spacing w:val="-2"/>
+                <w:highlight w:val="yellow"/>
+              </w:rPr>
+              <w:t> </w:t>
+            </w:r>
+            <w:proofErr w:type="spellStart"/>
+            <w:r>
+              <w:rPr>
+                <w:rFonts w:ascii="Batang" w:eastAsia="Batang" w:hAnsi="Batang" w:cs="Batang" w:hint="eastAsia"/>
+                <w:spacing w:val="-2"/>
+                <w:highlight w:val="yellow"/>
               </w:rPr>
               <w:t>완성자</w:t>
             </w:r>
-            <w:r>
-              <w:rPr>
-                <w:rFonts w:ascii="Helvetica Neue" w:hAnsi="Helvetica Neue"/>
-                <w:spacing w:val="-2"/>
+            <w:proofErr w:type="spellEnd"/>
+            <w:r>
+              <w:rPr>
+                <w:rFonts w:ascii="Helvetica Neue" w:hAnsi="Helvetica Neue"/>
+                <w:spacing w:val="-2"/>
+                <w:highlight w:val="yellow"/>
               </w:rPr>
               <w:t>”</w:t>
             </w:r>
-            <w:r>
-              <w:rPr>
-                <w:rFonts w:ascii="Batang" w:eastAsia="Batang" w:hAnsi="Batang" w:cs="Batang" w:hint="eastAsia"/>
-                <w:spacing w:val="-2"/>
+            <w:proofErr w:type="spellStart"/>
+            <w:r>
+              <w:rPr>
+                <w:rFonts w:ascii="Batang" w:eastAsia="Batang" w:hAnsi="Batang" w:cs="Batang" w:hint="eastAsia"/>
+                <w:spacing w:val="-2"/>
+                <w:highlight w:val="yellow"/>
               </w:rPr>
               <w:t>로서</w:t>
             </w:r>
+            <w:proofErr w:type="spellEnd"/>
             <w:r>
               <w:rPr>
                 <w:rFonts w:ascii="Helvetica Neue" w:hAnsi="Helvetica Neue"/>
@@ -7984,6 +8215,7 @@
               </w:rPr>
               <w:t> </w:t>
             </w:r>
+            <w:proofErr w:type="spellStart"/>
             <w:r>
               <w:rPr>
                 <w:rFonts w:ascii="Batang" w:eastAsia="Batang" w:hAnsi="Batang" w:cs="Batang" w:hint="eastAsia"/>
@@ -7991,6 +8223,7 @@
               </w:rPr>
               <w:t>트릿지</w:t>
             </w:r>
+            <w:proofErr w:type="spellEnd"/>
             <w:r>
               <w:rPr>
                 <w:rFonts w:ascii="Helvetica Neue" w:hAnsi="Helvetica Neue"/>
@@ -8208,6 +8441,7 @@
               </w:rPr>
               <w:t> </w:t>
             </w:r>
+            <w:proofErr w:type="spellStart"/>
             <w:r>
               <w:rPr>
                 <w:rFonts w:ascii="Batang" w:eastAsia="Batang" w:hAnsi="Batang" w:cs="Batang" w:hint="eastAsia"/>
@@ -8216,14 +8450,25 @@
               </w:rPr>
               <w:t>트릿지는</w:t>
             </w:r>
-            <w:r>
-              <w:rPr>
-                <w:rFonts w:ascii="Helvetica Neue" w:hAnsi="Helvetica Neue"/>
-                <w:spacing w:val="-2"/>
-                <w:highlight w:val="yellow"/>
-              </w:rPr>
-              <w:t> GraphQL</w:t>
-            </w:r>
+            <w:proofErr w:type="spellEnd"/>
+            <w:r>
+              <w:rPr>
+                <w:rFonts w:ascii="Helvetica Neue" w:hAnsi="Helvetica Neue"/>
+                <w:spacing w:val="-2"/>
+                <w:highlight w:val="yellow"/>
+              </w:rPr>
+              <w:t> </w:t>
+            </w:r>
+            <w:proofErr w:type="spellStart"/>
+            <w:r>
+              <w:rPr>
+                <w:rFonts w:ascii="Helvetica Neue" w:hAnsi="Helvetica Neue"/>
+                <w:spacing w:val="-2"/>
+                <w:highlight w:val="yellow"/>
+              </w:rPr>
+              <w:t>GraphQL</w:t>
+            </w:r>
+            <w:proofErr w:type="spellEnd"/>
             <w:r>
               <w:rPr>
                 <w:rFonts w:ascii="Batang" w:eastAsia="Batang" w:hAnsi="Batang" w:cs="Batang" w:hint="eastAsia"/>
@@ -8343,6 +8588,7 @@
               </w:rPr>
               <w:t> </w:t>
             </w:r>
+            <w:proofErr w:type="spellStart"/>
             <w:r>
               <w:rPr>
                 <w:rFonts w:ascii="Batang" w:eastAsia="Batang" w:hAnsi="Batang" w:cs="Batang" w:hint="eastAsia"/>
@@ -8350,6 +8596,7 @@
               </w:rPr>
               <w:t>로직이</w:t>
             </w:r>
+            <w:proofErr w:type="spellEnd"/>
             <w:r>
               <w:rPr>
                 <w:rFonts w:ascii="Helvetica Neue" w:hAnsi="Helvetica Neue"/>
@@ -8562,7 +8809,25 @@
                 <w:spacing w:val="-2"/>
                 <w:highlight w:val="yellow"/>
               </w:rPr>
-              <w:t>React, GraphQL, </w:t>
+              <w:t>React, </w:t>
+            </w:r>
+            <w:proofErr w:type="spellStart"/>
+            <w:r>
+              <w:rPr>
+                <w:rFonts w:ascii="Helvetica Neue" w:hAnsi="Helvetica Neue"/>
+                <w:spacing w:val="-2"/>
+                <w:highlight w:val="yellow"/>
+              </w:rPr>
+              <w:t>GraphQL</w:t>
+            </w:r>
+            <w:proofErr w:type="spellEnd"/>
+            <w:r>
+              <w:rPr>
+                <w:rFonts w:ascii="Helvetica Neue" w:hAnsi="Helvetica Neue"/>
+                <w:spacing w:val="-2"/>
+                <w:highlight w:val="yellow"/>
+              </w:rPr>
+              <w:t>, </w:t>
             </w:r>
             <w:r>
               <w:rPr>
@@ -8580,6 +8845,7 @@
               </w:rPr>
               <w:t> styled-components</w:t>
             </w:r>
+            <w:proofErr w:type="spellStart"/>
             <w:r>
               <w:rPr>
                 <w:rFonts w:ascii="Batang" w:eastAsia="Batang" w:hAnsi="Batang" w:cs="Batang" w:hint="eastAsia"/>
@@ -8588,6 +8854,7 @@
               </w:rPr>
               <w:t>를</w:t>
             </w:r>
+            <w:proofErr w:type="spellEnd"/>
             <w:r>
               <w:rPr>
                 <w:rFonts w:ascii="Helvetica Neue" w:hAnsi="Helvetica Neue"/>
@@ -8644,6 +8911,7 @@
               </w:rPr>
               <w:t> </w:t>
             </w:r>
+            <w:proofErr w:type="spellStart"/>
             <w:r>
               <w:rPr>
                 <w:rFonts w:ascii="Batang" w:eastAsia="Batang" w:hAnsi="Batang" w:cs="Batang" w:hint="eastAsia"/>
@@ -8652,6 +8920,7 @@
               </w:rPr>
               <w:t>재사용성이</w:t>
             </w:r>
+            <w:proofErr w:type="spellEnd"/>
             <w:r>
               <w:rPr>
                 <w:rFonts w:ascii="Helvetica Neue" w:hAnsi="Helvetica Neue"/>
@@ -8692,6 +8961,7 @@
               </w:rPr>
               <w:t> UI</w:t>
             </w:r>
+            <w:proofErr w:type="spellStart"/>
             <w:r>
               <w:rPr>
                 <w:rFonts w:ascii="Batang" w:eastAsia="Batang" w:hAnsi="Batang" w:cs="Batang" w:hint="eastAsia"/>
@@ -8700,6 +8970,7 @@
               </w:rPr>
               <w:t>를</w:t>
             </w:r>
+            <w:proofErr w:type="spellEnd"/>
             <w:r>
               <w:rPr>
                 <w:rFonts w:ascii="Helvetica Neue" w:hAnsi="Helvetica Neue"/>
@@ -8819,6 +9090,7 @@
               </w:rPr>
               <w:t> UI</w:t>
             </w:r>
+            <w:proofErr w:type="spellStart"/>
             <w:r>
               <w:rPr>
                 <w:rFonts w:ascii="Batang" w:eastAsia="Batang" w:hAnsi="Batang" w:cs="Batang" w:hint="eastAsia"/>
@@ -8827,6 +9099,7 @@
               </w:rPr>
               <w:t>를</w:t>
             </w:r>
+            <w:proofErr w:type="spellEnd"/>
             <w:r>
               <w:rPr>
                 <w:rFonts w:ascii="Helvetica Neue" w:hAnsi="Helvetica Neue"/>
@@ -8995,6 +9268,7 @@
               </w:rPr>
               <w:t> UI </w:t>
             </w:r>
+            <w:proofErr w:type="spellStart"/>
             <w:r>
               <w:rPr>
                 <w:rFonts w:ascii="Batang" w:eastAsia="Batang" w:hAnsi="Batang" w:cs="Batang" w:hint="eastAsia"/>
@@ -9002,6 +9276,7 @@
               </w:rPr>
               <w:t>반응성을</w:t>
             </w:r>
+            <w:proofErr w:type="spellEnd"/>
             <w:r>
               <w:rPr>
                 <w:rFonts w:ascii="Helvetica Neue" w:hAnsi="Helvetica Neue"/>
@@ -9023,6 +9298,7 @@
               </w:rPr>
               <w:t> SEO</w:t>
             </w:r>
+            <w:proofErr w:type="spellStart"/>
             <w:r>
               <w:rPr>
                 <w:rFonts w:ascii="Batang" w:eastAsia="Batang" w:hAnsi="Batang" w:cs="Batang" w:hint="eastAsia"/>
@@ -9030,6 +9306,7 @@
               </w:rPr>
               <w:t>를</w:t>
             </w:r>
+            <w:proofErr w:type="spellEnd"/>
             <w:r>
               <w:rPr>
                 <w:rFonts w:ascii="Helvetica Neue" w:hAnsi="Helvetica Neue"/>
@@ -9361,6 +9638,7 @@
               </w:rPr>
               <w:t> </w:t>
             </w:r>
+            <w:proofErr w:type="spellStart"/>
             <w:r>
               <w:rPr>
                 <w:rFonts w:ascii="Batang" w:eastAsia="Batang" w:hAnsi="Batang" w:cs="Batang" w:hint="eastAsia"/>
@@ -9368,6 +9646,7 @@
               </w:rPr>
               <w:t>스쿼드를</w:t>
             </w:r>
+            <w:proofErr w:type="spellEnd"/>
             <w:r>
               <w:rPr>
                 <w:rFonts w:ascii="Helvetica Neue" w:hAnsi="Helvetica Neue"/>
@@ -10003,7 +10282,25 @@
                 <w:spacing w:val="-2"/>
                 <w:highlight w:val="yellow"/>
               </w:rPr>
-              <w:t> (Javascript, HTML, CSS </w:t>
+              <w:t> (</w:t>
+            </w:r>
+            <w:proofErr w:type="spellStart"/>
+            <w:r>
+              <w:rPr>
+                <w:rFonts w:ascii="Helvetica Neue" w:hAnsi="Helvetica Neue"/>
+                <w:spacing w:val="-2"/>
+                <w:highlight w:val="yellow"/>
+              </w:rPr>
+              <w:t>Javascript</w:t>
+            </w:r>
+            <w:proofErr w:type="spellEnd"/>
+            <w:r>
+              <w:rPr>
+                <w:rFonts w:ascii="Helvetica Neue" w:hAnsi="Helvetica Neue"/>
+                <w:spacing w:val="-2"/>
+                <w:highlight w:val="yellow"/>
+              </w:rPr>
+              <w:t>, HTML, CSS </w:t>
             </w:r>
             <w:r>
               <w:rPr>
@@ -10197,6 +10494,7 @@
               </w:rPr>
               <w:t>”</w:t>
             </w:r>
+            <w:proofErr w:type="spellStart"/>
             <w:r>
               <w:rPr>
                 <w:rFonts w:ascii="Batang" w:eastAsia="Batang" w:hAnsi="Batang" w:cs="Batang" w:hint="eastAsia"/>
@@ -10204,6 +10502,7 @@
               </w:rPr>
               <w:t>를</w:t>
             </w:r>
+            <w:proofErr w:type="spellEnd"/>
             <w:r>
               <w:rPr>
                 <w:rFonts w:ascii="Helvetica Neue" w:hAnsi="Helvetica Neue"/>
@@ -10491,7 +10790,25 @@
                 <w:spacing w:val="-2"/>
                 <w:highlight w:val="yellow"/>
               </w:rPr>
-              <w:t>React, GraphQL, </w:t>
+              <w:t>React, </w:t>
+            </w:r>
+            <w:proofErr w:type="spellStart"/>
+            <w:r>
+              <w:rPr>
+                <w:rFonts w:ascii="Helvetica Neue" w:hAnsi="Helvetica Neue"/>
+                <w:spacing w:val="-2"/>
+                <w:highlight w:val="yellow"/>
+              </w:rPr>
+              <w:t>GraphQL</w:t>
+            </w:r>
+            <w:proofErr w:type="spellEnd"/>
+            <w:r>
+              <w:rPr>
+                <w:rFonts w:ascii="Helvetica Neue" w:hAnsi="Helvetica Neue"/>
+                <w:spacing w:val="-2"/>
+                <w:highlight w:val="yellow"/>
+              </w:rPr>
+              <w:t>, </w:t>
             </w:r>
             <w:r>
               <w:rPr>
@@ -10509,6 +10826,7 @@
               </w:rPr>
               <w:t> styled-components</w:t>
             </w:r>
+            <w:proofErr w:type="spellStart"/>
             <w:r>
               <w:rPr>
                 <w:rFonts w:ascii="Batang" w:eastAsia="Batang" w:hAnsi="Batang" w:cs="Batang" w:hint="eastAsia"/>
@@ -10517,6 +10835,7 @@
               </w:rPr>
               <w:t>를</w:t>
             </w:r>
+            <w:proofErr w:type="spellEnd"/>
             <w:r>
               <w:rPr>
                 <w:rFonts w:ascii="Helvetica Neue" w:hAnsi="Helvetica Neue"/>
@@ -10813,6 +11132,7 @@
               </w:rPr>
               <w:t> (</w:t>
             </w:r>
+            <w:proofErr w:type="spellStart"/>
             <w:r>
               <w:rPr>
                 <w:rFonts w:ascii="Batang" w:eastAsia="Batang" w:hAnsi="Batang" w:cs="Batang" w:hint="eastAsia"/>
@@ -10820,6 +11140,7 @@
               </w:rPr>
               <w:t>트릿지</w:t>
             </w:r>
+            <w:proofErr w:type="spellEnd"/>
             <w:r>
               <w:rPr>
                 <w:rFonts w:ascii="Helvetica Neue" w:hAnsi="Helvetica Neue"/>
@@ -10963,6 +11284,7 @@
                 <w:spacing w:val="-2"/>
               </w:rPr>
             </w:pPr>
+            <w:proofErr w:type="spellStart"/>
             <w:r>
               <w:rPr>
                 <w:rStyle w:val="Strong"/>
@@ -10971,6 +11293,7 @@
               </w:rPr>
               <w:t>트릿지는</w:t>
             </w:r>
+            <w:proofErr w:type="spellEnd"/>
             <w:r>
               <w:rPr>
                 <w:rStyle w:val="Strong"/>
@@ -11507,6 +11830,7 @@
               </w:rPr>
               <w:t> </w:t>
             </w:r>
+            <w:proofErr w:type="spellStart"/>
             <w:r>
               <w:rPr>
                 <w:rFonts w:ascii="Batang" w:eastAsia="Batang" w:hAnsi="Batang" w:cs="Batang" w:hint="eastAsia"/>
@@ -11514,6 +11838,7 @@
               </w:rPr>
               <w:t>태깅</w:t>
             </w:r>
+            <w:proofErr w:type="spellEnd"/>
             <w:r>
               <w:rPr>
                 <w:rFonts w:ascii="Helvetica Neue" w:hAnsi="Helvetica Neue"/>
@@ -11676,6 +12001,7 @@
               <w:br/>
               <w:t>- Trusted online reputation: Google SEO</w:t>
             </w:r>
+            <w:proofErr w:type="spellStart"/>
             <w:r>
               <w:rPr>
                 <w:rFonts w:ascii="Batang" w:eastAsia="Batang" w:hAnsi="Batang" w:cs="Batang" w:hint="eastAsia"/>
@@ -11683,6 +12009,7 @@
               </w:rPr>
               <w:t>를</w:t>
             </w:r>
+            <w:proofErr w:type="spellEnd"/>
             <w:r>
               <w:rPr>
                 <w:rFonts w:ascii="Helvetica Neue" w:hAnsi="Helvetica Neue"/>
@@ -12072,6 +12399,7 @@
                 <w:spacing w:val="-2"/>
               </w:rPr>
             </w:pPr>
+            <w:proofErr w:type="spellStart"/>
             <w:r>
               <w:rPr>
                 <w:rStyle w:val="Strong"/>
@@ -12080,6 +12408,7 @@
               </w:rPr>
               <w:t>트릿지는</w:t>
             </w:r>
+            <w:proofErr w:type="spellEnd"/>
             <w:r>
               <w:rPr>
                 <w:rStyle w:val="Strong"/>
@@ -12367,6 +12696,7 @@
               <w:br/>
               <w:t>- </w:t>
             </w:r>
+            <w:proofErr w:type="spellStart"/>
             <w:r>
               <w:rPr>
                 <w:rFonts w:ascii="Batang" w:eastAsia="Batang" w:hAnsi="Batang" w:cs="Batang" w:hint="eastAsia"/>
@@ -12374,6 +12704,7 @@
               </w:rPr>
               <w:t>팀런치</w:t>
             </w:r>
+            <w:proofErr w:type="spellEnd"/>
             <w:r>
               <w:rPr>
                 <w:rFonts w:ascii="Helvetica Neue" w:hAnsi="Helvetica Neue"/>
@@ -12409,6 +12740,7 @@
               </w:rPr>
               <w:t> </w:t>
             </w:r>
+            <w:proofErr w:type="spellStart"/>
             <w:r>
               <w:rPr>
                 <w:rFonts w:ascii="Batang" w:eastAsia="Batang" w:hAnsi="Batang" w:cs="Batang" w:hint="eastAsia"/>
@@ -12416,6 +12748,7 @@
               </w:rPr>
               <w:t>석식</w:t>
             </w:r>
+            <w:proofErr w:type="spellEnd"/>
             <w:r>
               <w:rPr>
                 <w:rFonts w:ascii="Helvetica Neue" w:hAnsi="Helvetica Neue"/>
@@ -12622,6 +12955,7 @@
               </w:rPr>
               <w:t> (</w:t>
             </w:r>
+            <w:proofErr w:type="spellStart"/>
             <w:r>
               <w:rPr>
                 <w:rFonts w:ascii="Batang" w:eastAsia="Batang" w:hAnsi="Batang" w:cs="Batang" w:hint="eastAsia"/>
@@ -12629,6 +12963,7 @@
               </w:rPr>
               <w:t>층고</w:t>
             </w:r>
+            <w:proofErr w:type="spellEnd"/>
             <w:r>
               <w:rPr>
                 <w:rFonts w:ascii="Helvetica Neue" w:hAnsi="Helvetica Neue"/>
@@ -12962,16 +13297,38 @@
                 <w:highlight w:val="yellow"/>
                 <w:shd w:val="clear" w:color="auto" w:fill="FFFFFF"/>
               </w:rPr>
-              <w:t>- React, GraphQL, </w:t>
-            </w:r>
-            <w:r>
-              <w:rPr>
-                <w:rFonts w:ascii="Batang" w:eastAsia="Batang" w:hAnsi="Batang" w:cs="Batang" w:hint="eastAsia"/>
+              <w:t>- React, </w:t>
+            </w:r>
+            <w:proofErr w:type="spellStart"/>
+            <w:r>
+              <w:rPr>
+                <w:rFonts w:ascii="Helvetica Neue" w:hAnsi="Helvetica Neue"/>
                 <w:color w:val="263747"/>
                 <w:spacing w:val="-2"/>
                 <w:highlight w:val="yellow"/>
                 <w:shd w:val="clear" w:color="auto" w:fill="FFFFFF"/>
               </w:rPr>
+              <w:t>GraphQL</w:t>
+            </w:r>
+            <w:proofErr w:type="spellEnd"/>
+            <w:r>
+              <w:rPr>
+                <w:rFonts w:ascii="Helvetica Neue" w:hAnsi="Helvetica Neue"/>
+                <w:color w:val="263747"/>
+                <w:spacing w:val="-2"/>
+                <w:highlight w:val="yellow"/>
+                <w:shd w:val="clear" w:color="auto" w:fill="FFFFFF"/>
+              </w:rPr>
+              <w:t>, </w:t>
+            </w:r>
+            <w:r>
+              <w:rPr>
+                <w:rFonts w:ascii="Batang" w:eastAsia="Batang" w:hAnsi="Batang" w:cs="Batang" w:hint="eastAsia"/>
+                <w:color w:val="263747"/>
+                <w:spacing w:val="-2"/>
+                <w:highlight w:val="yellow"/>
+                <w:shd w:val="clear" w:color="auto" w:fill="FFFFFF"/>
+              </w:rPr>
               <w:t>그리고</w:t>
             </w:r>
             <w:r>
@@ -12984,6 +13341,7 @@
               </w:rPr>
               <w:t> styled-components</w:t>
             </w:r>
+            <w:proofErr w:type="spellStart"/>
             <w:r>
               <w:rPr>
                 <w:rFonts w:ascii="Batang" w:eastAsia="Batang" w:hAnsi="Batang" w:cs="Batang" w:hint="eastAsia"/>
@@ -12994,6 +13352,7 @@
               </w:rPr>
               <w:t>를</w:t>
             </w:r>
+            <w:proofErr w:type="spellEnd"/>
             <w:r>
               <w:rPr>
                 <w:rFonts w:ascii="Helvetica Neue" w:hAnsi="Helvetica Neue"/>
@@ -13064,6 +13423,7 @@
               </w:rPr>
               <w:t> </w:t>
             </w:r>
+            <w:proofErr w:type="spellStart"/>
             <w:r>
               <w:rPr>
                 <w:rFonts w:ascii="Batang" w:eastAsia="Batang" w:hAnsi="Batang" w:cs="Batang" w:hint="eastAsia"/>
@@ -13074,6 +13434,7 @@
               </w:rPr>
               <w:t>재사용성이</w:t>
             </w:r>
+            <w:proofErr w:type="spellEnd"/>
             <w:r>
               <w:rPr>
                 <w:rFonts w:ascii="Helvetica Neue" w:hAnsi="Helvetica Neue"/>
@@ -13124,6 +13485,7 @@
               </w:rPr>
               <w:t> UI</w:t>
             </w:r>
+            <w:proofErr w:type="spellStart"/>
             <w:r>
               <w:rPr>
                 <w:rFonts w:ascii="Batang" w:eastAsia="Batang" w:hAnsi="Batang" w:cs="Batang" w:hint="eastAsia"/>
@@ -13134,6 +13496,7 @@
               </w:rPr>
               <w:t>를</w:t>
             </w:r>
+            <w:proofErr w:type="spellEnd"/>
             <w:r>
               <w:rPr>
                 <w:rFonts w:ascii="Helvetica Neue" w:hAnsi="Helvetica Neue"/>
@@ -13283,6 +13646,7 @@
               </w:rPr>
               <w:t> UI</w:t>
             </w:r>
+            <w:proofErr w:type="spellStart"/>
             <w:r>
               <w:rPr>
                 <w:rFonts w:ascii="Batang" w:eastAsia="Batang" w:hAnsi="Batang" w:cs="Batang" w:hint="eastAsia"/>
@@ -13293,6 +13657,7 @@
               </w:rPr>
               <w:t>를</w:t>
             </w:r>
+            <w:proofErr w:type="spellEnd"/>
             <w:r>
               <w:rPr>
                 <w:rFonts w:ascii="Helvetica Neue" w:hAnsi="Helvetica Neue"/>
@@ -13642,7 +14007,23 @@
           <w:sz w:val="28"/>
           <w:szCs w:val="28"/>
         </w:rPr>
-        <w:t xml:space="preserve"> (I gotta learn these)</w:t>
+        <w:t xml:space="preserve"> (I </w:t>
+      </w:r>
+      <w:proofErr w:type="spellStart"/>
+      <w:r>
+        <w:rPr>
+          <w:sz w:val="28"/>
+          <w:szCs w:val="28"/>
+        </w:rPr>
+        <w:t>gotta</w:t>
+      </w:r>
+      <w:proofErr w:type="spellEnd"/>
+      <w:r>
+        <w:rPr>
+          <w:sz w:val="28"/>
+          <w:szCs w:val="28"/>
+        </w:rPr>
+        <w:t xml:space="preserve"> learn these)</w:t>
       </w:r>
     </w:p>
     <w:p>
@@ -14027,6 +14408,7 @@
               </w:rPr>
               <w:t> </w:t>
             </w:r>
+            <w:proofErr w:type="spellStart"/>
             <w:r>
               <w:rPr>
                 <w:rFonts w:ascii="Batang" w:eastAsia="Batang" w:hAnsi="Batang" w:cs="Batang" w:hint="eastAsia"/>
@@ -14035,6 +14417,7 @@
               </w:rPr>
               <w:t>스쿼드를</w:t>
             </w:r>
+            <w:proofErr w:type="spellEnd"/>
             <w:r>
               <w:rPr>
                 <w:rFonts w:ascii="Helvetica Neue" w:hAnsi="Helvetica Neue"/>
@@ -14433,7 +14816,39 @@
           <w:sz w:val="28"/>
           <w:szCs w:val="28"/>
         </w:rPr>
-        <w:t>Quick learner (I should learn GraphQL, styledComponents and D3.js quickly)</w:t>
+        <w:t xml:space="preserve">Quick learner (I should learn </w:t>
+      </w:r>
+      <w:proofErr w:type="spellStart"/>
+      <w:r>
+        <w:rPr>
+          <w:sz w:val="28"/>
+          <w:szCs w:val="28"/>
+        </w:rPr>
+        <w:t>GraphQL</w:t>
+      </w:r>
+      <w:proofErr w:type="spellEnd"/>
+      <w:r>
+        <w:rPr>
+          <w:sz w:val="28"/>
+          <w:szCs w:val="28"/>
+        </w:rPr>
+        <w:t xml:space="preserve">, </w:t>
+      </w:r>
+      <w:proofErr w:type="spellStart"/>
+      <w:r>
+        <w:rPr>
+          <w:sz w:val="28"/>
+          <w:szCs w:val="28"/>
+        </w:rPr>
+        <w:t>styledComponents</w:t>
+      </w:r>
+      <w:proofErr w:type="spellEnd"/>
+      <w:r>
+        <w:rPr>
+          <w:sz w:val="28"/>
+          <w:szCs w:val="28"/>
+        </w:rPr>
+        <w:t xml:space="preserve"> and D3.js quickly)</w:t>
       </w:r>
     </w:p>
     <w:p>
@@ -14513,7 +14928,23 @@
           <w:sz w:val="28"/>
           <w:szCs w:val="28"/>
         </w:rPr>
-        <w:t>I am from the country of multiculture, so interacting and working with peers from other countries are not a problem</w:t>
+        <w:t xml:space="preserve">I am from the country of </w:t>
+      </w:r>
+      <w:proofErr w:type="spellStart"/>
+      <w:r>
+        <w:rPr>
+          <w:sz w:val="28"/>
+          <w:szCs w:val="28"/>
+        </w:rPr>
+        <w:t>multiculture</w:t>
+      </w:r>
+      <w:proofErr w:type="spellEnd"/>
+      <w:r>
+        <w:rPr>
+          <w:sz w:val="28"/>
+          <w:szCs w:val="28"/>
+        </w:rPr>
+        <w:t>, so interacting and working with peers from other countries are not a problem</w:t>
       </w:r>
     </w:p>
     <w:p>
@@ -14728,8 +15159,17 @@
           <w:sz w:val="28"/>
           <w:szCs w:val="28"/>
         </w:rPr>
-        <w:t>I haven’t had experience in creating app using GraphQL</w:t>
-      </w:r>
+        <w:t xml:space="preserve">I haven’t had experience in creating app using </w:t>
+      </w:r>
+      <w:proofErr w:type="spellStart"/>
+      <w:r>
+        <w:rPr>
+          <w:sz w:val="28"/>
+          <w:szCs w:val="28"/>
+        </w:rPr>
+        <w:t>GraphQL</w:t>
+      </w:r>
+      <w:proofErr w:type="spellEnd"/>
       <w:r>
         <w:rPr>
           <w:sz w:val="28"/>
@@ -15207,7 +15647,23 @@
           <w:sz w:val="28"/>
           <w:szCs w:val="28"/>
         </w:rPr>
-        <w:t>I can comfortably use CSS3, HTML5 and ES6 Javascript no problem</w:t>
+        <w:t xml:space="preserve">I can comfortably use CSS3, HTML5 and ES6 </w:t>
+      </w:r>
+      <w:proofErr w:type="spellStart"/>
+      <w:r>
+        <w:rPr>
+          <w:sz w:val="28"/>
+          <w:szCs w:val="28"/>
+        </w:rPr>
+        <w:t>Javascript</w:t>
+      </w:r>
+      <w:proofErr w:type="spellEnd"/>
+      <w:r>
+        <w:rPr>
+          <w:sz w:val="28"/>
+          <w:szCs w:val="28"/>
+        </w:rPr>
+        <w:t xml:space="preserve"> no problem</w:t>
       </w:r>
     </w:p>
     <w:p>
@@ -15447,8 +15903,41 @@
           <w:sz w:val="28"/>
           <w:szCs w:val="28"/>
         </w:rPr>
-        <w:t>My weakeness</w:t>
-      </w:r>
+        <w:t xml:space="preserve">My </w:t>
+      </w:r>
+      <w:proofErr w:type="spellStart"/>
+      <w:r>
+        <w:rPr>
+          <w:sz w:val="28"/>
+          <w:szCs w:val="28"/>
+        </w:rPr>
+        <w:t>weakeness</w:t>
+      </w:r>
+      <w:proofErr w:type="spellEnd"/>
+    </w:p>
+    <w:p>
+      <w:pPr>
+        <w:rPr>
+          <w:sz w:val="28"/>
+          <w:szCs w:val="28"/>
+        </w:rPr>
+      </w:pPr>
+    </w:p>
+    <w:p>
+      <w:pPr>
+        <w:rPr>
+          <w:sz w:val="28"/>
+          <w:szCs w:val="28"/>
+        </w:rPr>
+      </w:pPr>
+    </w:p>
+    <w:p>
+      <w:pPr>
+        <w:rPr>
+          <w:sz w:val="28"/>
+          <w:szCs w:val="28"/>
+        </w:rPr>
+      </w:pPr>
     </w:p>
     <w:p>
       <w:pPr>

</xml_diff>

<commit_message>
feat: Add progress #88 'Interview Preparation'
</commit_message>
<xml_diff>
--- a/big-interview/interview_notes.docx
+++ b/big-interview/interview_notes.docx
@@ -135,37 +135,12 @@
           <w:szCs w:val="28"/>
         </w:rPr>
       </w:pPr>
-      <w:proofErr w:type="spellStart"/>
-      <w:r>
-        <w:rPr>
-          <w:sz w:val="28"/>
-          <w:szCs w:val="28"/>
-        </w:rPr>
-        <w:t>Swarmy</w:t>
-      </w:r>
-      <w:proofErr w:type="spellEnd"/>
-      <w:r>
-        <w:rPr>
-          <w:sz w:val="28"/>
-          <w:szCs w:val="28"/>
-        </w:rPr>
-        <w:t xml:space="preserve">, </w:t>
-      </w:r>
-      <w:proofErr w:type="spellStart"/>
-      <w:r>
-        <w:rPr>
-          <w:sz w:val="28"/>
-          <w:szCs w:val="28"/>
-        </w:rPr>
-        <w:t>awkard</w:t>
-      </w:r>
-      <w:proofErr w:type="spellEnd"/>
-      <w:r>
-        <w:rPr>
-          <w:sz w:val="28"/>
-          <w:szCs w:val="28"/>
-        </w:rPr>
-        <w:t xml:space="preserve"> </w:t>
+      <w:r>
+        <w:rPr>
+          <w:sz w:val="28"/>
+          <w:szCs w:val="28"/>
+        </w:rPr>
+        <w:t xml:space="preserve">Swarmy, awkard </w:t>
       </w:r>
       <w:r>
         <w:rPr>
@@ -494,21 +469,12 @@
           <w:szCs w:val="28"/>
         </w:rPr>
       </w:pPr>
-      <w:proofErr w:type="spellStart"/>
-      <w:r>
-        <w:rPr>
-          <w:sz w:val="28"/>
-          <w:szCs w:val="28"/>
-        </w:rPr>
-        <w:t>E.g</w:t>
-      </w:r>
-      <w:proofErr w:type="spellEnd"/>
-      <w:r>
-        <w:rPr>
-          <w:sz w:val="28"/>
-          <w:szCs w:val="28"/>
-        </w:rPr>
-        <w:t xml:space="preserve"> arriving late, </w:t>
+      <w:r>
+        <w:rPr>
+          <w:sz w:val="28"/>
+          <w:szCs w:val="28"/>
+        </w:rPr>
+        <w:t xml:space="preserve">E.g arriving late, </w:t>
       </w:r>
     </w:p>
     <w:p>
@@ -547,21 +513,12 @@
           <w:szCs w:val="28"/>
         </w:rPr>
       </w:pPr>
-      <w:proofErr w:type="spellStart"/>
-      <w:r>
-        <w:rPr>
-          <w:sz w:val="28"/>
-          <w:szCs w:val="28"/>
-        </w:rPr>
-        <w:t>how</w:t>
-      </w:r>
-      <w:proofErr w:type="spellEnd"/>
-      <w:r>
-        <w:rPr>
-          <w:sz w:val="28"/>
-          <w:szCs w:val="28"/>
-        </w:rPr>
-        <w:t xml:space="preserve"> you dress, </w:t>
+      <w:r>
+        <w:rPr>
+          <w:sz w:val="28"/>
+          <w:szCs w:val="28"/>
+        </w:rPr>
+        <w:t xml:space="preserve">how you dress, </w:t>
       </w:r>
     </w:p>
     <w:p>
@@ -786,22 +743,13 @@
           <w:szCs w:val="28"/>
         </w:rPr>
       </w:pPr>
-      <w:proofErr w:type="spellStart"/>
       <w:r>
         <w:rPr>
           <w:sz w:val="28"/>
           <w:szCs w:val="28"/>
         </w:rPr>
         <w:lastRenderedPageBreak/>
-        <w:t>Doging</w:t>
-      </w:r>
-      <w:proofErr w:type="spellEnd"/>
-      <w:r>
-        <w:rPr>
-          <w:sz w:val="28"/>
-          <w:szCs w:val="28"/>
-        </w:rPr>
-        <w:t xml:space="preserve"> questions</w:t>
+        <w:t>Doging questions</w:t>
       </w:r>
     </w:p>
     <w:p>
@@ -871,19 +819,8 @@
           <w:sz w:val="28"/>
           <w:szCs w:val="28"/>
         </w:rPr>
-        <w:t xml:space="preserve">Don’t ever badmouth your former employer, manager or even your </w:t>
-      </w:r>
-      <w:proofErr w:type="spellStart"/>
-      <w:r>
-        <w:rPr>
-          <w:b/>
-          <w:bCs/>
-          <w:sz w:val="28"/>
-          <w:szCs w:val="28"/>
-        </w:rPr>
-        <w:t>coworker</w:t>
-      </w:r>
-      <w:proofErr w:type="spellEnd"/>
+        <w:t>Don’t ever badmouth your former employer, manager or even your coworker</w:t>
+      </w:r>
     </w:p>
     <w:p>
       <w:pPr>
@@ -1516,39 +1453,7 @@
           <w:sz w:val="28"/>
           <w:szCs w:val="28"/>
         </w:rPr>
-        <w:t>“</w:t>
-      </w:r>
-      <w:proofErr w:type="spellStart"/>
-      <w:r>
-        <w:rPr>
-          <w:sz w:val="28"/>
-          <w:szCs w:val="28"/>
-        </w:rPr>
-        <w:t>Umns</w:t>
-      </w:r>
-      <w:proofErr w:type="spellEnd"/>
-      <w:r>
-        <w:rPr>
-          <w:sz w:val="28"/>
-          <w:szCs w:val="28"/>
-        </w:rPr>
-        <w:t>” and “</w:t>
-      </w:r>
-      <w:proofErr w:type="spellStart"/>
-      <w:r>
-        <w:rPr>
-          <w:sz w:val="28"/>
-          <w:szCs w:val="28"/>
-        </w:rPr>
-        <w:t>Uhs</w:t>
-      </w:r>
-      <w:proofErr w:type="spellEnd"/>
-      <w:r>
-        <w:rPr>
-          <w:sz w:val="28"/>
-          <w:szCs w:val="28"/>
-        </w:rPr>
-        <w:t>”</w:t>
+        <w:t>“Umns” and “Uhs”</w:t>
       </w:r>
     </w:p>
     <w:p>
@@ -2713,23 +2618,7 @@
           <w:sz w:val="28"/>
           <w:szCs w:val="28"/>
         </w:rPr>
-        <w:t xml:space="preserve">Mastering </w:t>
-      </w:r>
-      <w:proofErr w:type="spellStart"/>
-      <w:r>
-        <w:rPr>
-          <w:sz w:val="28"/>
-          <w:szCs w:val="28"/>
-        </w:rPr>
-        <w:t>nonvebal</w:t>
-      </w:r>
-      <w:proofErr w:type="spellEnd"/>
-      <w:r>
-        <w:rPr>
-          <w:sz w:val="28"/>
-          <w:szCs w:val="28"/>
-        </w:rPr>
-        <w:t xml:space="preserve"> communication</w:t>
+        <w:t>Mastering nonvebal communication</w:t>
       </w:r>
     </w:p>
     <w:p>
@@ -2929,23 +2818,7 @@
           <w:sz w:val="28"/>
           <w:szCs w:val="28"/>
         </w:rPr>
-        <w:t xml:space="preserve">Look </w:t>
-      </w:r>
-      <w:proofErr w:type="spellStart"/>
-      <w:r>
-        <w:rPr>
-          <w:sz w:val="28"/>
-          <w:szCs w:val="28"/>
-        </w:rPr>
-        <w:t>staright</w:t>
-      </w:r>
-      <w:proofErr w:type="spellEnd"/>
-      <w:r>
-        <w:rPr>
-          <w:sz w:val="28"/>
-          <w:szCs w:val="28"/>
-        </w:rPr>
-        <w:t xml:space="preserve"> </w:t>
+        <w:t xml:space="preserve">Look staright </w:t>
       </w:r>
       <w:r>
         <w:rPr>
@@ -3351,23 +3224,7 @@
           <w:sz w:val="28"/>
           <w:szCs w:val="28"/>
         </w:rPr>
-        <w:t xml:space="preserve">Ums, </w:t>
-      </w:r>
-      <w:proofErr w:type="spellStart"/>
-      <w:r>
-        <w:rPr>
-          <w:sz w:val="28"/>
-          <w:szCs w:val="28"/>
-        </w:rPr>
-        <w:t>uhs</w:t>
-      </w:r>
-      <w:proofErr w:type="spellEnd"/>
-      <w:r>
-        <w:rPr>
-          <w:sz w:val="28"/>
-          <w:szCs w:val="28"/>
-        </w:rPr>
-        <w:t>, like, okay</w:t>
+        <w:t>Ums, uhs, like, okay</w:t>
       </w:r>
     </w:p>
     <w:p>
@@ -4211,7 +4068,6 @@
                     </w:rPr>
                     <w:t> </w:t>
                   </w:r>
-                  <w:proofErr w:type="spellStart"/>
                   <w:r>
                     <w:rPr>
                       <w:rStyle w:val="HTMLCode"/>
@@ -4225,7 +4081,6 @@
                     </w:rPr>
                     <w:t>GraphQL</w:t>
                   </w:r>
-                  <w:proofErr w:type="spellEnd"/>
                   <w:r>
                     <w:rPr>
                       <w:highlight w:val="yellow"/>
@@ -4311,7 +4166,6 @@
                 <w:spacing w:val="-2"/>
               </w:rPr>
             </w:pPr>
-            <w:proofErr w:type="spellStart"/>
             <w:r>
               <w:rPr>
                 <w:rFonts w:ascii="Batang" w:eastAsia="Batang" w:hAnsi="Batang" w:cs="Batang" w:hint="eastAsia"/>
@@ -4319,7 +4173,6 @@
               </w:rPr>
               <w:t>트릿지는</w:t>
             </w:r>
-            <w:proofErr w:type="spellEnd"/>
             <w:r>
               <w:rPr>
                 <w:rFonts w:ascii="Helvetica Neue" w:hAnsi="Helvetica Neue"/>
@@ -4691,7 +4544,6 @@
               </w:rPr>
               <w:t> Google”</w:t>
             </w:r>
-            <w:proofErr w:type="spellStart"/>
             <w:r>
               <w:rPr>
                 <w:rFonts w:ascii="Batang" w:eastAsia="Batang" w:hAnsi="Batang" w:cs="Batang" w:hint="eastAsia"/>
@@ -4699,7 +4551,6 @@
               </w:rPr>
               <w:t>로서</w:t>
             </w:r>
-            <w:proofErr w:type="spellEnd"/>
             <w:r>
               <w:rPr>
                 <w:rFonts w:ascii="Helvetica Neue" w:hAnsi="Helvetica Neue"/>
@@ -4847,7 +4698,6 @@
               </w:rPr>
               <w:t>(equilibrium)</w:t>
             </w:r>
-            <w:proofErr w:type="spellStart"/>
             <w:r>
               <w:rPr>
                 <w:rFonts w:ascii="Batang" w:eastAsia="Batang" w:hAnsi="Batang" w:cs="Batang" w:hint="eastAsia"/>
@@ -4855,7 +4705,6 @@
               </w:rPr>
               <w:t>를</w:t>
             </w:r>
-            <w:proofErr w:type="spellEnd"/>
             <w:r>
               <w:rPr>
                 <w:rFonts w:ascii="Helvetica Neue" w:hAnsi="Helvetica Neue"/>
@@ -5183,23 +5032,7 @@
                 <w:rFonts w:ascii="Helvetica Neue" w:hAnsi="Helvetica Neue"/>
                 <w:spacing w:val="-2"/>
               </w:rPr>
-              <w:t> </w:t>
-            </w:r>
-            <w:proofErr w:type="spellStart"/>
-            <w:r>
-              <w:rPr>
-                <w:rFonts w:ascii="Helvetica Neue" w:hAnsi="Helvetica Neue"/>
-                <w:spacing w:val="-2"/>
-              </w:rPr>
-              <w:t>Activant</w:t>
-            </w:r>
-            <w:proofErr w:type="spellEnd"/>
-            <w:r>
-              <w:rPr>
-                <w:rFonts w:ascii="Helvetica Neue" w:hAnsi="Helvetica Neue"/>
-                <w:spacing w:val="-2"/>
-              </w:rPr>
-              <w:t> Capital</w:t>
+              <w:t> Activant Capital</w:t>
             </w:r>
             <w:r>
               <w:rPr>
@@ -5427,7 +5260,6 @@
               </w:rPr>
               <w:t> </w:t>
             </w:r>
-            <w:proofErr w:type="spellStart"/>
             <w:r>
               <w:rPr>
                 <w:rFonts w:ascii="Batang" w:eastAsia="Batang" w:hAnsi="Batang" w:cs="Batang" w:hint="eastAsia"/>
@@ -5435,7 +5267,6 @@
               </w:rPr>
               <w:t>트릿지의</w:t>
             </w:r>
-            <w:proofErr w:type="spellEnd"/>
             <w:r>
               <w:rPr>
                 <w:rFonts w:ascii="Helvetica Neue" w:hAnsi="Helvetica Neue"/>
@@ -5846,7 +5677,6 @@
               </w:rPr>
               <w:t>. </w:t>
             </w:r>
-            <w:proofErr w:type="spellStart"/>
             <w:r>
               <w:rPr>
                 <w:rFonts w:ascii="Batang" w:eastAsia="Batang" w:hAnsi="Batang" w:cs="Batang" w:hint="eastAsia"/>
@@ -5854,7 +5684,6 @@
               </w:rPr>
               <w:t>트릿지의</w:t>
             </w:r>
-            <w:proofErr w:type="spellEnd"/>
             <w:r>
               <w:rPr>
                 <w:rFonts w:ascii="Helvetica Neue" w:hAnsi="Helvetica Neue"/>
@@ -5947,7 +5776,6 @@
               </w:rPr>
               <w:t> </w:t>
             </w:r>
-            <w:proofErr w:type="spellStart"/>
             <w:r>
               <w:rPr>
                 <w:rFonts w:ascii="Batang" w:eastAsia="Batang" w:hAnsi="Batang" w:cs="Batang" w:hint="eastAsia"/>
@@ -5963,7 +5791,6 @@
               </w:rPr>
               <w:t>과</w:t>
             </w:r>
-            <w:proofErr w:type="spellEnd"/>
             <w:r>
               <w:rPr>
                 <w:rFonts w:ascii="Helvetica Neue" w:hAnsi="Helvetica Neue"/>
@@ -6001,7 +5828,6 @@
               </w:rPr>
               <w:t> </w:t>
             </w:r>
-            <w:proofErr w:type="spellStart"/>
             <w:r>
               <w:rPr>
                 <w:rFonts w:ascii="Batang" w:eastAsia="Batang" w:hAnsi="Batang" w:cs="Batang" w:hint="eastAsia"/>
@@ -6010,7 +5836,6 @@
               </w:rPr>
               <w:t>효과성</w:t>
             </w:r>
-            <w:proofErr w:type="spellEnd"/>
             <w:r>
               <w:rPr>
                 <w:rFonts w:ascii="Helvetica Neue" w:hAnsi="Helvetica Neue"/>
@@ -6358,7 +6183,6 @@
               </w:rPr>
               <w:t>, </w:t>
             </w:r>
-            <w:proofErr w:type="spellStart"/>
             <w:r>
               <w:rPr>
                 <w:rFonts w:ascii="Batang" w:eastAsia="Batang" w:hAnsi="Batang" w:cs="Batang" w:hint="eastAsia"/>
@@ -6366,7 +6190,6 @@
               </w:rPr>
               <w:t>트릿지는</w:t>
             </w:r>
-            <w:proofErr w:type="spellEnd"/>
             <w:r>
               <w:rPr>
                 <w:rFonts w:ascii="Helvetica Neue" w:hAnsi="Helvetica Neue"/>
@@ -6483,7 +6306,6 @@
                 <w:spacing w:val="-2"/>
               </w:rPr>
             </w:pPr>
-            <w:proofErr w:type="spellStart"/>
             <w:r>
               <w:rPr>
                 <w:rFonts w:ascii="Batang" w:eastAsia="Batang" w:hAnsi="Batang" w:cs="Batang" w:hint="eastAsia"/>
@@ -6491,7 +6313,6 @@
               </w:rPr>
               <w:t>트릿지</w:t>
             </w:r>
-            <w:proofErr w:type="spellEnd"/>
             <w:r>
               <w:rPr>
                 <w:rFonts w:ascii="Helvetica Neue" w:hAnsi="Helvetica Neue"/>
@@ -6878,7 +6699,6 @@
               </w:rPr>
               <w:t> </w:t>
             </w:r>
-            <w:proofErr w:type="spellStart"/>
             <w:r>
               <w:rPr>
                 <w:rFonts w:ascii="Batang" w:eastAsia="Batang" w:hAnsi="Batang" w:cs="Batang" w:hint="eastAsia"/>
@@ -6886,7 +6706,6 @@
               </w:rPr>
               <w:t>하는만큼</w:t>
             </w:r>
-            <w:proofErr w:type="spellEnd"/>
             <w:r>
               <w:rPr>
                 <w:rFonts w:ascii="Helvetica Neue" w:hAnsi="Helvetica Neue"/>
@@ -7252,7 +7071,6 @@
               </w:rPr>
               <w:t> “Intelligence UX”</w:t>
             </w:r>
-            <w:proofErr w:type="spellStart"/>
             <w:r>
               <w:rPr>
                 <w:rFonts w:ascii="Batang" w:eastAsia="Batang" w:hAnsi="Batang" w:cs="Batang" w:hint="eastAsia"/>
@@ -7260,7 +7078,6 @@
               </w:rPr>
               <w:t>를</w:t>
             </w:r>
-            <w:proofErr w:type="spellEnd"/>
             <w:r>
               <w:rPr>
                 <w:rFonts w:ascii="Helvetica Neue" w:hAnsi="Helvetica Neue"/>
@@ -7351,23 +7168,7 @@
                 <w:rFonts w:ascii="Helvetica Neue" w:hAnsi="Helvetica Neue"/>
                 <w:spacing w:val="-2"/>
               </w:rPr>
-              <w:t> “</w:t>
-            </w:r>
-            <w:proofErr w:type="spellStart"/>
-            <w:r>
-              <w:rPr>
-                <w:rFonts w:ascii="Helvetica Neue" w:hAnsi="Helvetica Neue"/>
-                <w:spacing w:val="-2"/>
-              </w:rPr>
-              <w:t>Tridge</w:t>
-            </w:r>
-            <w:proofErr w:type="spellEnd"/>
-            <w:r>
-              <w:rPr>
-                <w:rFonts w:ascii="Helvetica Neue" w:hAnsi="Helvetica Neue"/>
-                <w:spacing w:val="-2"/>
-              </w:rPr>
-              <w:t> Messenger App”</w:t>
+              <w:t> “Tridge Messenger App”</w:t>
             </w:r>
             <w:r>
               <w:rPr>
@@ -7615,7 +7416,6 @@
               </w:rPr>
               <w:t> SEO</w:t>
             </w:r>
-            <w:proofErr w:type="spellStart"/>
             <w:r>
               <w:rPr>
                 <w:rFonts w:ascii="Batang" w:eastAsia="Batang" w:hAnsi="Batang" w:cs="Batang" w:hint="eastAsia"/>
@@ -7623,7 +7423,6 @@
               </w:rPr>
               <w:t>를</w:t>
             </w:r>
-            <w:proofErr w:type="spellEnd"/>
             <w:r>
               <w:rPr>
                 <w:rFonts w:ascii="Helvetica Neue" w:hAnsi="Helvetica Neue"/>
@@ -7835,7 +7634,6 @@
               </w:rPr>
               <w:t> API</w:t>
             </w:r>
-            <w:proofErr w:type="spellStart"/>
             <w:r>
               <w:rPr>
                 <w:rFonts w:ascii="Batang" w:eastAsia="Batang" w:hAnsi="Batang" w:cs="Batang" w:hint="eastAsia"/>
@@ -7843,7 +7641,6 @@
               </w:rPr>
               <w:t>를</w:t>
             </w:r>
-            <w:proofErr w:type="spellEnd"/>
             <w:r>
               <w:rPr>
                 <w:rFonts w:ascii="Helvetica Neue" w:hAnsi="Helvetica Neue"/>
@@ -7986,7 +7783,6 @@
                 <w:spacing w:val="-2"/>
               </w:rPr>
             </w:pPr>
-            <w:proofErr w:type="spellStart"/>
             <w:r>
               <w:rPr>
                 <w:rFonts w:ascii="Batang" w:eastAsia="Batang" w:hAnsi="Batang" w:cs="Batang" w:hint="eastAsia"/>
@@ -7995,7 +7791,6 @@
               </w:rPr>
               <w:t>트릿지의</w:t>
             </w:r>
-            <w:proofErr w:type="spellEnd"/>
             <w:r>
               <w:rPr>
                 <w:rFonts w:ascii="Helvetica Neue" w:hAnsi="Helvetica Neue"/>
@@ -8052,7 +7847,6 @@
               </w:rPr>
               <w:t> </w:t>
             </w:r>
-            <w:proofErr w:type="spellStart"/>
             <w:r>
               <w:rPr>
                 <w:rFonts w:ascii="Batang" w:eastAsia="Batang" w:hAnsi="Batang" w:cs="Batang" w:hint="eastAsia"/>
@@ -8061,7 +7855,6 @@
               </w:rPr>
               <w:t>완성자</w:t>
             </w:r>
-            <w:proofErr w:type="spellEnd"/>
             <w:r>
               <w:rPr>
                 <w:rFonts w:ascii="Helvetica Neue" w:hAnsi="Helvetica Neue"/>
@@ -8070,7 +7863,6 @@
               </w:rPr>
               <w:t>”</w:t>
             </w:r>
-            <w:proofErr w:type="spellStart"/>
             <w:r>
               <w:rPr>
                 <w:rFonts w:ascii="Batang" w:eastAsia="Batang" w:hAnsi="Batang" w:cs="Batang" w:hint="eastAsia"/>
@@ -8079,7 +7871,6 @@
               </w:rPr>
               <w:t>로서</w:t>
             </w:r>
-            <w:proofErr w:type="spellEnd"/>
             <w:r>
               <w:rPr>
                 <w:rFonts w:ascii="Helvetica Neue" w:hAnsi="Helvetica Neue"/>
@@ -8215,7 +8006,6 @@
               </w:rPr>
               <w:t> </w:t>
             </w:r>
-            <w:proofErr w:type="spellStart"/>
             <w:r>
               <w:rPr>
                 <w:rFonts w:ascii="Batang" w:eastAsia="Batang" w:hAnsi="Batang" w:cs="Batang" w:hint="eastAsia"/>
@@ -8223,7 +8013,6 @@
               </w:rPr>
               <w:t>트릿지</w:t>
             </w:r>
-            <w:proofErr w:type="spellEnd"/>
             <w:r>
               <w:rPr>
                 <w:rFonts w:ascii="Helvetica Neue" w:hAnsi="Helvetica Neue"/>
@@ -8441,7 +8230,6 @@
               </w:rPr>
               <w:t> </w:t>
             </w:r>
-            <w:proofErr w:type="spellStart"/>
             <w:r>
               <w:rPr>
                 <w:rFonts w:ascii="Batang" w:eastAsia="Batang" w:hAnsi="Batang" w:cs="Batang" w:hint="eastAsia"/>
@@ -8450,25 +8238,14 @@
               </w:rPr>
               <w:t>트릿지는</w:t>
             </w:r>
-            <w:proofErr w:type="spellEnd"/>
-            <w:r>
-              <w:rPr>
-                <w:rFonts w:ascii="Helvetica Neue" w:hAnsi="Helvetica Neue"/>
-                <w:spacing w:val="-2"/>
-                <w:highlight w:val="yellow"/>
-              </w:rPr>
-              <w:t> </w:t>
-            </w:r>
-            <w:proofErr w:type="spellStart"/>
-            <w:r>
-              <w:rPr>
-                <w:rFonts w:ascii="Helvetica Neue" w:hAnsi="Helvetica Neue"/>
-                <w:spacing w:val="-2"/>
-                <w:highlight w:val="yellow"/>
-              </w:rPr>
-              <w:t>GraphQL</w:t>
-            </w:r>
-            <w:proofErr w:type="spellEnd"/>
+            <w:r>
+              <w:rPr>
+                <w:rFonts w:ascii="Helvetica Neue" w:hAnsi="Helvetica Neue"/>
+                <w:spacing w:val="-2"/>
+                <w:highlight w:val="yellow"/>
+              </w:rPr>
+              <w:t> GraphQL</w:t>
+            </w:r>
             <w:r>
               <w:rPr>
                 <w:rFonts w:ascii="Batang" w:eastAsia="Batang" w:hAnsi="Batang" w:cs="Batang" w:hint="eastAsia"/>
@@ -8588,7 +8365,6 @@
               </w:rPr>
               <w:t> </w:t>
             </w:r>
-            <w:proofErr w:type="spellStart"/>
             <w:r>
               <w:rPr>
                 <w:rFonts w:ascii="Batang" w:eastAsia="Batang" w:hAnsi="Batang" w:cs="Batang" w:hint="eastAsia"/>
@@ -8596,7 +8372,6 @@
               </w:rPr>
               <w:t>로직이</w:t>
             </w:r>
-            <w:proofErr w:type="spellEnd"/>
             <w:r>
               <w:rPr>
                 <w:rFonts w:ascii="Helvetica Neue" w:hAnsi="Helvetica Neue"/>
@@ -8809,25 +8584,7 @@
                 <w:spacing w:val="-2"/>
                 <w:highlight w:val="yellow"/>
               </w:rPr>
-              <w:t>React, </w:t>
-            </w:r>
-            <w:proofErr w:type="spellStart"/>
-            <w:r>
-              <w:rPr>
-                <w:rFonts w:ascii="Helvetica Neue" w:hAnsi="Helvetica Neue"/>
-                <w:spacing w:val="-2"/>
-                <w:highlight w:val="yellow"/>
-              </w:rPr>
-              <w:t>GraphQL</w:t>
-            </w:r>
-            <w:proofErr w:type="spellEnd"/>
-            <w:r>
-              <w:rPr>
-                <w:rFonts w:ascii="Helvetica Neue" w:hAnsi="Helvetica Neue"/>
-                <w:spacing w:val="-2"/>
-                <w:highlight w:val="yellow"/>
-              </w:rPr>
-              <w:t>, </w:t>
+              <w:t>React, GraphQL, </w:t>
             </w:r>
             <w:r>
               <w:rPr>
@@ -8845,7 +8602,6 @@
               </w:rPr>
               <w:t> styled-components</w:t>
             </w:r>
-            <w:proofErr w:type="spellStart"/>
             <w:r>
               <w:rPr>
                 <w:rFonts w:ascii="Batang" w:eastAsia="Batang" w:hAnsi="Batang" w:cs="Batang" w:hint="eastAsia"/>
@@ -8854,7 +8610,6 @@
               </w:rPr>
               <w:t>를</w:t>
             </w:r>
-            <w:proofErr w:type="spellEnd"/>
             <w:r>
               <w:rPr>
                 <w:rFonts w:ascii="Helvetica Neue" w:hAnsi="Helvetica Neue"/>
@@ -8911,7 +8666,6 @@
               </w:rPr>
               <w:t> </w:t>
             </w:r>
-            <w:proofErr w:type="spellStart"/>
             <w:r>
               <w:rPr>
                 <w:rFonts w:ascii="Batang" w:eastAsia="Batang" w:hAnsi="Batang" w:cs="Batang" w:hint="eastAsia"/>
@@ -8920,7 +8674,6 @@
               </w:rPr>
               <w:t>재사용성이</w:t>
             </w:r>
-            <w:proofErr w:type="spellEnd"/>
             <w:r>
               <w:rPr>
                 <w:rFonts w:ascii="Helvetica Neue" w:hAnsi="Helvetica Neue"/>
@@ -8961,7 +8714,6 @@
               </w:rPr>
               <w:t> UI</w:t>
             </w:r>
-            <w:proofErr w:type="spellStart"/>
             <w:r>
               <w:rPr>
                 <w:rFonts w:ascii="Batang" w:eastAsia="Batang" w:hAnsi="Batang" w:cs="Batang" w:hint="eastAsia"/>
@@ -8970,7 +8722,6 @@
               </w:rPr>
               <w:t>를</w:t>
             </w:r>
-            <w:proofErr w:type="spellEnd"/>
             <w:r>
               <w:rPr>
                 <w:rFonts w:ascii="Helvetica Neue" w:hAnsi="Helvetica Neue"/>
@@ -9090,7 +8841,6 @@
               </w:rPr>
               <w:t> UI</w:t>
             </w:r>
-            <w:proofErr w:type="spellStart"/>
             <w:r>
               <w:rPr>
                 <w:rFonts w:ascii="Batang" w:eastAsia="Batang" w:hAnsi="Batang" w:cs="Batang" w:hint="eastAsia"/>
@@ -9099,7 +8849,6 @@
               </w:rPr>
               <w:t>를</w:t>
             </w:r>
-            <w:proofErr w:type="spellEnd"/>
             <w:r>
               <w:rPr>
                 <w:rFonts w:ascii="Helvetica Neue" w:hAnsi="Helvetica Neue"/>
@@ -9268,7 +9017,6 @@
               </w:rPr>
               <w:t> UI </w:t>
             </w:r>
-            <w:proofErr w:type="spellStart"/>
             <w:r>
               <w:rPr>
                 <w:rFonts w:ascii="Batang" w:eastAsia="Batang" w:hAnsi="Batang" w:cs="Batang" w:hint="eastAsia"/>
@@ -9276,7 +9024,6 @@
               </w:rPr>
               <w:t>반응성을</w:t>
             </w:r>
-            <w:proofErr w:type="spellEnd"/>
             <w:r>
               <w:rPr>
                 <w:rFonts w:ascii="Helvetica Neue" w:hAnsi="Helvetica Neue"/>
@@ -9298,7 +9045,6 @@
               </w:rPr>
               <w:t> SEO</w:t>
             </w:r>
-            <w:proofErr w:type="spellStart"/>
             <w:r>
               <w:rPr>
                 <w:rFonts w:ascii="Batang" w:eastAsia="Batang" w:hAnsi="Batang" w:cs="Batang" w:hint="eastAsia"/>
@@ -9306,7 +9052,6 @@
               </w:rPr>
               <w:t>를</w:t>
             </w:r>
-            <w:proofErr w:type="spellEnd"/>
             <w:r>
               <w:rPr>
                 <w:rFonts w:ascii="Helvetica Neue" w:hAnsi="Helvetica Neue"/>
@@ -9638,7 +9383,6 @@
               </w:rPr>
               <w:t> </w:t>
             </w:r>
-            <w:proofErr w:type="spellStart"/>
             <w:r>
               <w:rPr>
                 <w:rFonts w:ascii="Batang" w:eastAsia="Batang" w:hAnsi="Batang" w:cs="Batang" w:hint="eastAsia"/>
@@ -9646,7 +9390,6 @@
               </w:rPr>
               <w:t>스쿼드를</w:t>
             </w:r>
-            <w:proofErr w:type="spellEnd"/>
             <w:r>
               <w:rPr>
                 <w:rFonts w:ascii="Helvetica Neue" w:hAnsi="Helvetica Neue"/>
@@ -10282,25 +10025,7 @@
                 <w:spacing w:val="-2"/>
                 <w:highlight w:val="yellow"/>
               </w:rPr>
-              <w:t> (</w:t>
-            </w:r>
-            <w:proofErr w:type="spellStart"/>
-            <w:r>
-              <w:rPr>
-                <w:rFonts w:ascii="Helvetica Neue" w:hAnsi="Helvetica Neue"/>
-                <w:spacing w:val="-2"/>
-                <w:highlight w:val="yellow"/>
-              </w:rPr>
-              <w:t>Javascript</w:t>
-            </w:r>
-            <w:proofErr w:type="spellEnd"/>
-            <w:r>
-              <w:rPr>
-                <w:rFonts w:ascii="Helvetica Neue" w:hAnsi="Helvetica Neue"/>
-                <w:spacing w:val="-2"/>
-                <w:highlight w:val="yellow"/>
-              </w:rPr>
-              <w:t>, HTML, CSS </w:t>
+              <w:t> (Javascript, HTML, CSS </w:t>
             </w:r>
             <w:r>
               <w:rPr>
@@ -10494,7 +10219,6 @@
               </w:rPr>
               <w:t>”</w:t>
             </w:r>
-            <w:proofErr w:type="spellStart"/>
             <w:r>
               <w:rPr>
                 <w:rFonts w:ascii="Batang" w:eastAsia="Batang" w:hAnsi="Batang" w:cs="Batang" w:hint="eastAsia"/>
@@ -10502,7 +10226,6 @@
               </w:rPr>
               <w:t>를</w:t>
             </w:r>
-            <w:proofErr w:type="spellEnd"/>
             <w:r>
               <w:rPr>
                 <w:rFonts w:ascii="Helvetica Neue" w:hAnsi="Helvetica Neue"/>
@@ -10790,25 +10513,7 @@
                 <w:spacing w:val="-2"/>
                 <w:highlight w:val="yellow"/>
               </w:rPr>
-              <w:t>React, </w:t>
-            </w:r>
-            <w:proofErr w:type="spellStart"/>
-            <w:r>
-              <w:rPr>
-                <w:rFonts w:ascii="Helvetica Neue" w:hAnsi="Helvetica Neue"/>
-                <w:spacing w:val="-2"/>
-                <w:highlight w:val="yellow"/>
-              </w:rPr>
-              <w:t>GraphQL</w:t>
-            </w:r>
-            <w:proofErr w:type="spellEnd"/>
-            <w:r>
-              <w:rPr>
-                <w:rFonts w:ascii="Helvetica Neue" w:hAnsi="Helvetica Neue"/>
-                <w:spacing w:val="-2"/>
-                <w:highlight w:val="yellow"/>
-              </w:rPr>
-              <w:t>, </w:t>
+              <w:t>React, GraphQL, </w:t>
             </w:r>
             <w:r>
               <w:rPr>
@@ -10826,7 +10531,6 @@
               </w:rPr>
               <w:t> styled-components</w:t>
             </w:r>
-            <w:proofErr w:type="spellStart"/>
             <w:r>
               <w:rPr>
                 <w:rFonts w:ascii="Batang" w:eastAsia="Batang" w:hAnsi="Batang" w:cs="Batang" w:hint="eastAsia"/>
@@ -10835,7 +10539,6 @@
               </w:rPr>
               <w:t>를</w:t>
             </w:r>
-            <w:proofErr w:type="spellEnd"/>
             <w:r>
               <w:rPr>
                 <w:rFonts w:ascii="Helvetica Neue" w:hAnsi="Helvetica Neue"/>
@@ -11132,7 +10835,6 @@
               </w:rPr>
               <w:t> (</w:t>
             </w:r>
-            <w:proofErr w:type="spellStart"/>
             <w:r>
               <w:rPr>
                 <w:rFonts w:ascii="Batang" w:eastAsia="Batang" w:hAnsi="Batang" w:cs="Batang" w:hint="eastAsia"/>
@@ -11140,7 +10842,6 @@
               </w:rPr>
               <w:t>트릿지</w:t>
             </w:r>
-            <w:proofErr w:type="spellEnd"/>
             <w:r>
               <w:rPr>
                 <w:rFonts w:ascii="Helvetica Neue" w:hAnsi="Helvetica Neue"/>
@@ -11284,7 +10985,6 @@
                 <w:spacing w:val="-2"/>
               </w:rPr>
             </w:pPr>
-            <w:proofErr w:type="spellStart"/>
             <w:r>
               <w:rPr>
                 <w:rStyle w:val="Strong"/>
@@ -11293,7 +10993,6 @@
               </w:rPr>
               <w:t>트릿지는</w:t>
             </w:r>
-            <w:proofErr w:type="spellEnd"/>
             <w:r>
               <w:rPr>
                 <w:rStyle w:val="Strong"/>
@@ -11830,7 +11529,6 @@
               </w:rPr>
               <w:t> </w:t>
             </w:r>
-            <w:proofErr w:type="spellStart"/>
             <w:r>
               <w:rPr>
                 <w:rFonts w:ascii="Batang" w:eastAsia="Batang" w:hAnsi="Batang" w:cs="Batang" w:hint="eastAsia"/>
@@ -11838,7 +11536,6 @@
               </w:rPr>
               <w:t>태깅</w:t>
             </w:r>
-            <w:proofErr w:type="spellEnd"/>
             <w:r>
               <w:rPr>
                 <w:rFonts w:ascii="Helvetica Neue" w:hAnsi="Helvetica Neue"/>
@@ -12001,7 +11698,6 @@
               <w:br/>
               <w:t>- Trusted online reputation: Google SEO</w:t>
             </w:r>
-            <w:proofErr w:type="spellStart"/>
             <w:r>
               <w:rPr>
                 <w:rFonts w:ascii="Batang" w:eastAsia="Batang" w:hAnsi="Batang" w:cs="Batang" w:hint="eastAsia"/>
@@ -12009,7 +11705,6 @@
               </w:rPr>
               <w:t>를</w:t>
             </w:r>
-            <w:proofErr w:type="spellEnd"/>
             <w:r>
               <w:rPr>
                 <w:rFonts w:ascii="Helvetica Neue" w:hAnsi="Helvetica Neue"/>
@@ -12399,7 +12094,6 @@
                 <w:spacing w:val="-2"/>
               </w:rPr>
             </w:pPr>
-            <w:proofErr w:type="spellStart"/>
             <w:r>
               <w:rPr>
                 <w:rStyle w:val="Strong"/>
@@ -12408,7 +12102,6 @@
               </w:rPr>
               <w:t>트릿지는</w:t>
             </w:r>
-            <w:proofErr w:type="spellEnd"/>
             <w:r>
               <w:rPr>
                 <w:rStyle w:val="Strong"/>
@@ -12696,7 +12389,6 @@
               <w:br/>
               <w:t>- </w:t>
             </w:r>
-            <w:proofErr w:type="spellStart"/>
             <w:r>
               <w:rPr>
                 <w:rFonts w:ascii="Batang" w:eastAsia="Batang" w:hAnsi="Batang" w:cs="Batang" w:hint="eastAsia"/>
@@ -12704,7 +12396,6 @@
               </w:rPr>
               <w:t>팀런치</w:t>
             </w:r>
-            <w:proofErr w:type="spellEnd"/>
             <w:r>
               <w:rPr>
                 <w:rFonts w:ascii="Helvetica Neue" w:hAnsi="Helvetica Neue"/>
@@ -12740,7 +12431,6 @@
               </w:rPr>
               <w:t> </w:t>
             </w:r>
-            <w:proofErr w:type="spellStart"/>
             <w:r>
               <w:rPr>
                 <w:rFonts w:ascii="Batang" w:eastAsia="Batang" w:hAnsi="Batang" w:cs="Batang" w:hint="eastAsia"/>
@@ -12748,7 +12438,6 @@
               </w:rPr>
               <w:t>석식</w:t>
             </w:r>
-            <w:proofErr w:type="spellEnd"/>
             <w:r>
               <w:rPr>
                 <w:rFonts w:ascii="Helvetica Neue" w:hAnsi="Helvetica Neue"/>
@@ -12955,7 +12644,6 @@
               </w:rPr>
               <w:t> (</w:t>
             </w:r>
-            <w:proofErr w:type="spellStart"/>
             <w:r>
               <w:rPr>
                 <w:rFonts w:ascii="Batang" w:eastAsia="Batang" w:hAnsi="Batang" w:cs="Batang" w:hint="eastAsia"/>
@@ -12963,7 +12651,6 @@
               </w:rPr>
               <w:t>층고</w:t>
             </w:r>
-            <w:proofErr w:type="spellEnd"/>
             <w:r>
               <w:rPr>
                 <w:rFonts w:ascii="Helvetica Neue" w:hAnsi="Helvetica Neue"/>
@@ -13297,20 +12984,18 @@
                 <w:highlight w:val="yellow"/>
                 <w:shd w:val="clear" w:color="auto" w:fill="FFFFFF"/>
               </w:rPr>
-              <w:t>- React, </w:t>
-            </w:r>
-            <w:proofErr w:type="spellStart"/>
-            <w:r>
-              <w:rPr>
-                <w:rFonts w:ascii="Helvetica Neue" w:hAnsi="Helvetica Neue"/>
+              <w:t>- React, GraphQL, </w:t>
+            </w:r>
+            <w:r>
+              <w:rPr>
+                <w:rFonts w:ascii="Batang" w:eastAsia="Batang" w:hAnsi="Batang" w:cs="Batang" w:hint="eastAsia"/>
                 <w:color w:val="263747"/>
                 <w:spacing w:val="-2"/>
                 <w:highlight w:val="yellow"/>
                 <w:shd w:val="clear" w:color="auto" w:fill="FFFFFF"/>
               </w:rPr>
-              <w:t>GraphQL</w:t>
-            </w:r>
-            <w:proofErr w:type="spellEnd"/>
+              <w:t>그리고</w:t>
+            </w:r>
             <w:r>
               <w:rPr>
                 <w:rFonts w:ascii="Helvetica Neue" w:hAnsi="Helvetica Neue"/>
@@ -13319,7 +13004,7 @@
                 <w:highlight w:val="yellow"/>
                 <w:shd w:val="clear" w:color="auto" w:fill="FFFFFF"/>
               </w:rPr>
-              <w:t>, </w:t>
+              <w:t> styled-components</w:t>
             </w:r>
             <w:r>
               <w:rPr>
@@ -13329,7 +13014,7 @@
                 <w:highlight w:val="yellow"/>
                 <w:shd w:val="clear" w:color="auto" w:fill="FFFFFF"/>
               </w:rPr>
-              <w:t>그리고</w:t>
+              <w:t>를</w:t>
             </w:r>
             <w:r>
               <w:rPr>
@@ -13339,9 +13024,8 @@
                 <w:highlight w:val="yellow"/>
                 <w:shd w:val="clear" w:color="auto" w:fill="FFFFFF"/>
               </w:rPr>
-              <w:t> styled-components</w:t>
-            </w:r>
-            <w:proofErr w:type="spellStart"/>
+              <w:t> </w:t>
+            </w:r>
             <w:r>
               <w:rPr>
                 <w:rFonts w:ascii="Batang" w:eastAsia="Batang" w:hAnsi="Batang" w:cs="Batang" w:hint="eastAsia"/>
@@ -13350,9 +13034,128 @@
                 <w:highlight w:val="yellow"/>
                 <w:shd w:val="clear" w:color="auto" w:fill="FFFFFF"/>
               </w:rPr>
+              <w:t>활용하여</w:t>
+            </w:r>
+            <w:r>
+              <w:rPr>
+                <w:rFonts w:ascii="Helvetica Neue" w:hAnsi="Helvetica Neue"/>
+                <w:color w:val="263747"/>
+                <w:spacing w:val="-2"/>
+                <w:highlight w:val="yellow"/>
+                <w:shd w:val="clear" w:color="auto" w:fill="FFFFFF"/>
+              </w:rPr>
+              <w:t> </w:t>
+            </w:r>
+            <w:r>
+              <w:rPr>
+                <w:rFonts w:ascii="Batang" w:eastAsia="Batang" w:hAnsi="Batang" w:cs="Batang" w:hint="eastAsia"/>
+                <w:color w:val="263747"/>
+                <w:spacing w:val="-2"/>
+                <w:highlight w:val="yellow"/>
+                <w:shd w:val="clear" w:color="auto" w:fill="FFFFFF"/>
+              </w:rPr>
+              <w:t>추상화</w:t>
+            </w:r>
+            <w:r>
+              <w:rPr>
+                <w:rFonts w:ascii="Helvetica Neue" w:hAnsi="Helvetica Neue"/>
+                <w:color w:val="263747"/>
+                <w:spacing w:val="-2"/>
+                <w:highlight w:val="yellow"/>
+                <w:shd w:val="clear" w:color="auto" w:fill="FFFFFF"/>
+              </w:rPr>
+              <w:t> </w:t>
+            </w:r>
+            <w:r>
+              <w:rPr>
+                <w:rFonts w:ascii="Batang" w:eastAsia="Batang" w:hAnsi="Batang" w:cs="Batang" w:hint="eastAsia"/>
+                <w:color w:val="263747"/>
+                <w:spacing w:val="-2"/>
+                <w:highlight w:val="yellow"/>
+                <w:shd w:val="clear" w:color="auto" w:fill="FFFFFF"/>
+              </w:rPr>
+              <w:t>수준과</w:t>
+            </w:r>
+            <w:r>
+              <w:rPr>
+                <w:rFonts w:ascii="Helvetica Neue" w:hAnsi="Helvetica Neue"/>
+                <w:color w:val="263747"/>
+                <w:spacing w:val="-2"/>
+                <w:highlight w:val="yellow"/>
+                <w:shd w:val="clear" w:color="auto" w:fill="FFFFFF"/>
+              </w:rPr>
+              <w:t> </w:t>
+            </w:r>
+            <w:r>
+              <w:rPr>
+                <w:rFonts w:ascii="Batang" w:eastAsia="Batang" w:hAnsi="Batang" w:cs="Batang" w:hint="eastAsia"/>
+                <w:color w:val="263747"/>
+                <w:spacing w:val="-2"/>
+                <w:highlight w:val="yellow"/>
+                <w:shd w:val="clear" w:color="auto" w:fill="FFFFFF"/>
+              </w:rPr>
+              <w:t>재사용성이</w:t>
+            </w:r>
+            <w:r>
+              <w:rPr>
+                <w:rFonts w:ascii="Helvetica Neue" w:hAnsi="Helvetica Neue"/>
+                <w:color w:val="263747"/>
+                <w:spacing w:val="-2"/>
+                <w:highlight w:val="yellow"/>
+                <w:shd w:val="clear" w:color="auto" w:fill="FFFFFF"/>
+              </w:rPr>
+              <w:t> </w:t>
+            </w:r>
+            <w:r>
+              <w:rPr>
+                <w:rFonts w:ascii="Batang" w:eastAsia="Batang" w:hAnsi="Batang" w:cs="Batang" w:hint="eastAsia"/>
+                <w:color w:val="263747"/>
+                <w:spacing w:val="-2"/>
+                <w:highlight w:val="yellow"/>
+                <w:shd w:val="clear" w:color="auto" w:fill="FFFFFF"/>
+              </w:rPr>
+              <w:t>높은</w:t>
+            </w:r>
+            <w:r>
+              <w:rPr>
+                <w:rFonts w:ascii="Helvetica Neue" w:hAnsi="Helvetica Neue"/>
+                <w:color w:val="263747"/>
+                <w:spacing w:val="-2"/>
+                <w:highlight w:val="yellow"/>
+                <w:shd w:val="clear" w:color="auto" w:fill="FFFFFF"/>
+              </w:rPr>
+              <w:t> </w:t>
+            </w:r>
+            <w:r>
+              <w:rPr>
+                <w:rFonts w:ascii="Batang" w:eastAsia="Batang" w:hAnsi="Batang" w:cs="Batang" w:hint="eastAsia"/>
+                <w:color w:val="263747"/>
+                <w:spacing w:val="-2"/>
+                <w:highlight w:val="yellow"/>
+                <w:shd w:val="clear" w:color="auto" w:fill="FFFFFF"/>
+              </w:rPr>
+              <w:t>모듈화된</w:t>
+            </w:r>
+            <w:r>
+              <w:rPr>
+                <w:rFonts w:ascii="Helvetica Neue" w:hAnsi="Helvetica Neue"/>
+                <w:color w:val="263747"/>
+                <w:spacing w:val="-2"/>
+                <w:highlight w:val="yellow"/>
+                <w:shd w:val="clear" w:color="auto" w:fill="FFFFFF"/>
+              </w:rPr>
+              <w:t> UI</w:t>
+            </w:r>
+            <w:r>
+              <w:rPr>
+                <w:rFonts w:ascii="Batang" w:eastAsia="Batang" w:hAnsi="Batang" w:cs="Batang" w:hint="eastAsia"/>
+                <w:color w:val="263747"/>
+                <w:spacing w:val="-2"/>
+                <w:highlight w:val="yellow"/>
+                <w:shd w:val="clear" w:color="auto" w:fill="FFFFFF"/>
+              </w:rPr>
               <w:t>를</w:t>
             </w:r>
-            <w:proofErr w:type="spellEnd"/>
             <w:r>
               <w:rPr>
                 <w:rFonts w:ascii="Helvetica Neue" w:hAnsi="Helvetica Neue"/>
@@ -13371,7 +13174,7 @@
                 <w:highlight w:val="yellow"/>
                 <w:shd w:val="clear" w:color="auto" w:fill="FFFFFF"/>
               </w:rPr>
-              <w:t>활용하여</w:t>
+              <w:t>구현합니다</w:t>
             </w:r>
             <w:r>
               <w:rPr>
@@ -13381,111 +13184,127 @@
                 <w:highlight w:val="yellow"/>
                 <w:shd w:val="clear" w:color="auto" w:fill="FFFFFF"/>
               </w:rPr>
-              <w:t> </w:t>
-            </w:r>
-            <w:r>
-              <w:rPr>
-                <w:rFonts w:ascii="Batang" w:eastAsia="Batang" w:hAnsi="Batang" w:cs="Batang" w:hint="eastAsia"/>
+              <w:t>.</w:t>
+            </w:r>
+            <w:r>
+              <w:rPr>
+                <w:rFonts w:ascii="Helvetica Neue" w:hAnsi="Helvetica Neue"/>
                 <w:color w:val="263747"/>
                 <w:spacing w:val="-2"/>
                 <w:highlight w:val="yellow"/>
+              </w:rPr>
+              <w:br/>
+            </w:r>
+            <w:r>
+              <w:rPr>
+                <w:rFonts w:ascii="Helvetica Neue" w:hAnsi="Helvetica Neue"/>
+                <w:color w:val="263747"/>
+                <w:spacing w:val="-2"/>
+                <w:highlight w:val="yellow"/>
                 <w:shd w:val="clear" w:color="auto" w:fill="FFFFFF"/>
               </w:rPr>
-              <w:t>추상화</w:t>
-            </w:r>
-            <w:r>
-              <w:rPr>
-                <w:rFonts w:ascii="Helvetica Neue" w:hAnsi="Helvetica Neue"/>
+              <w:t>- D3.js </w:t>
+            </w:r>
+            <w:r>
+              <w:rPr>
+                <w:rFonts w:ascii="Batang" w:eastAsia="Batang" w:hAnsi="Batang" w:cs="Batang" w:hint="eastAsia"/>
                 <w:color w:val="263747"/>
                 <w:spacing w:val="-2"/>
                 <w:highlight w:val="yellow"/>
                 <w:shd w:val="clear" w:color="auto" w:fill="FFFFFF"/>
               </w:rPr>
-              <w:t> </w:t>
-            </w:r>
-            <w:r>
-              <w:rPr>
-                <w:rFonts w:ascii="Batang" w:eastAsia="Batang" w:hAnsi="Batang" w:cs="Batang" w:hint="eastAsia"/>
+              <w:t>기반으로</w:t>
+            </w:r>
+            <w:r>
+              <w:rPr>
+                <w:rFonts w:ascii="Helvetica Neue" w:hAnsi="Helvetica Neue"/>
                 <w:color w:val="263747"/>
                 <w:spacing w:val="-2"/>
                 <w:highlight w:val="yellow"/>
                 <w:shd w:val="clear" w:color="auto" w:fill="FFFFFF"/>
               </w:rPr>
-              <w:t>수준과</w:t>
-            </w:r>
-            <w:r>
-              <w:rPr>
-                <w:rFonts w:ascii="Helvetica Neue" w:hAnsi="Helvetica Neue"/>
+              <w:t> </w:t>
+            </w:r>
+            <w:r>
+              <w:rPr>
+                <w:rFonts w:ascii="Batang" w:eastAsia="Batang" w:hAnsi="Batang" w:cs="Batang" w:hint="eastAsia"/>
                 <w:color w:val="263747"/>
                 <w:spacing w:val="-2"/>
                 <w:highlight w:val="yellow"/>
                 <w:shd w:val="clear" w:color="auto" w:fill="FFFFFF"/>
               </w:rPr>
-              <w:t> </w:t>
-            </w:r>
-            <w:proofErr w:type="spellStart"/>
-            <w:r>
-              <w:rPr>
-                <w:rFonts w:ascii="Batang" w:eastAsia="Batang" w:hAnsi="Batang" w:cs="Batang" w:hint="eastAsia"/>
+              <w:t>자체</w:t>
+            </w:r>
+            <w:r>
+              <w:rPr>
+                <w:rFonts w:ascii="Helvetica Neue" w:hAnsi="Helvetica Neue"/>
                 <w:color w:val="263747"/>
                 <w:spacing w:val="-2"/>
                 <w:highlight w:val="yellow"/>
                 <w:shd w:val="clear" w:color="auto" w:fill="FFFFFF"/>
               </w:rPr>
-              <w:t>재사용성이</w:t>
-            </w:r>
-            <w:proofErr w:type="spellEnd"/>
-            <w:r>
-              <w:rPr>
-                <w:rFonts w:ascii="Helvetica Neue" w:hAnsi="Helvetica Neue"/>
+              <w:t> </w:t>
+            </w:r>
+            <w:r>
+              <w:rPr>
+                <w:rFonts w:ascii="Batang" w:eastAsia="Batang" w:hAnsi="Batang" w:cs="Batang" w:hint="eastAsia"/>
                 <w:color w:val="263747"/>
                 <w:spacing w:val="-2"/>
                 <w:highlight w:val="yellow"/>
                 <w:shd w:val="clear" w:color="auto" w:fill="FFFFFF"/>
               </w:rPr>
-              <w:t> </w:t>
-            </w:r>
-            <w:r>
-              <w:rPr>
-                <w:rFonts w:ascii="Batang" w:eastAsia="Batang" w:hAnsi="Batang" w:cs="Batang" w:hint="eastAsia"/>
+              <w:t>개발한</w:t>
+            </w:r>
+            <w:r>
+              <w:rPr>
+                <w:rFonts w:ascii="Helvetica Neue" w:hAnsi="Helvetica Neue"/>
                 <w:color w:val="263747"/>
                 <w:spacing w:val="-2"/>
                 <w:highlight w:val="yellow"/>
                 <w:shd w:val="clear" w:color="auto" w:fill="FFFFFF"/>
               </w:rPr>
-              <w:t>높은</w:t>
-            </w:r>
-            <w:r>
-              <w:rPr>
-                <w:rFonts w:ascii="Helvetica Neue" w:hAnsi="Helvetica Neue"/>
+              <w:t> </w:t>
+            </w:r>
+            <w:r>
+              <w:rPr>
+                <w:rFonts w:ascii="Batang" w:eastAsia="Batang" w:hAnsi="Batang" w:cs="Batang" w:hint="eastAsia"/>
                 <w:color w:val="263747"/>
                 <w:spacing w:val="-2"/>
                 <w:highlight w:val="yellow"/>
                 <w:shd w:val="clear" w:color="auto" w:fill="FFFFFF"/>
               </w:rPr>
-              <w:t> </w:t>
-            </w:r>
-            <w:r>
-              <w:rPr>
-                <w:rFonts w:ascii="Batang" w:eastAsia="Batang" w:hAnsi="Batang" w:cs="Batang" w:hint="eastAsia"/>
+              <w:t>데이터</w:t>
+            </w:r>
+            <w:r>
+              <w:rPr>
+                <w:rFonts w:ascii="Helvetica Neue" w:hAnsi="Helvetica Neue"/>
                 <w:color w:val="263747"/>
                 <w:spacing w:val="-2"/>
                 <w:highlight w:val="yellow"/>
                 <w:shd w:val="clear" w:color="auto" w:fill="FFFFFF"/>
               </w:rPr>
-              <w:t>모듈화된</w:t>
-            </w:r>
-            <w:r>
-              <w:rPr>
-                <w:rFonts w:ascii="Helvetica Neue" w:hAnsi="Helvetica Neue"/>
+              <w:t> </w:t>
+            </w:r>
+            <w:r>
+              <w:rPr>
+                <w:rFonts w:ascii="Batang" w:eastAsia="Batang" w:hAnsi="Batang" w:cs="Batang" w:hint="eastAsia"/>
                 <w:color w:val="263747"/>
                 <w:spacing w:val="-2"/>
                 <w:highlight w:val="yellow"/>
                 <w:shd w:val="clear" w:color="auto" w:fill="FFFFFF"/>
               </w:rPr>
+              <w:t>시각화</w:t>
+            </w:r>
+            <w:r>
+              <w:rPr>
+                <w:rFonts w:ascii="Helvetica Neue" w:hAnsi="Helvetica Neue"/>
+                <w:color w:val="263747"/>
+                <w:spacing w:val="-2"/>
+                <w:highlight w:val="yellow"/>
+                <w:shd w:val="clear" w:color="auto" w:fill="FFFFFF"/>
+              </w:rPr>
               <w:t> UI</w:t>
             </w:r>
-            <w:proofErr w:type="spellStart"/>
             <w:r>
               <w:rPr>
                 <w:rFonts w:ascii="Batang" w:eastAsia="Batang" w:hAnsi="Batang" w:cs="Batang" w:hint="eastAsia"/>
@@ -13496,168 +13315,6 @@
               </w:rPr>
               <w:t>를</w:t>
             </w:r>
-            <w:proofErr w:type="spellEnd"/>
-            <w:r>
-              <w:rPr>
-                <w:rFonts w:ascii="Helvetica Neue" w:hAnsi="Helvetica Neue"/>
-                <w:color w:val="263747"/>
-                <w:spacing w:val="-2"/>
-                <w:highlight w:val="yellow"/>
-                <w:shd w:val="clear" w:color="auto" w:fill="FFFFFF"/>
-              </w:rPr>
-              <w:t> </w:t>
-            </w:r>
-            <w:r>
-              <w:rPr>
-                <w:rFonts w:ascii="Batang" w:eastAsia="Batang" w:hAnsi="Batang" w:cs="Batang" w:hint="eastAsia"/>
-                <w:color w:val="263747"/>
-                <w:spacing w:val="-2"/>
-                <w:highlight w:val="yellow"/>
-                <w:shd w:val="clear" w:color="auto" w:fill="FFFFFF"/>
-              </w:rPr>
-              <w:t>구현합니다</w:t>
-            </w:r>
-            <w:r>
-              <w:rPr>
-                <w:rFonts w:ascii="Helvetica Neue" w:hAnsi="Helvetica Neue"/>
-                <w:color w:val="263747"/>
-                <w:spacing w:val="-2"/>
-                <w:highlight w:val="yellow"/>
-                <w:shd w:val="clear" w:color="auto" w:fill="FFFFFF"/>
-              </w:rPr>
-              <w:t>.</w:t>
-            </w:r>
-            <w:r>
-              <w:rPr>
-                <w:rFonts w:ascii="Helvetica Neue" w:hAnsi="Helvetica Neue"/>
-                <w:color w:val="263747"/>
-                <w:spacing w:val="-2"/>
-                <w:highlight w:val="yellow"/>
-              </w:rPr>
-              <w:br/>
-            </w:r>
-            <w:r>
-              <w:rPr>
-                <w:rFonts w:ascii="Helvetica Neue" w:hAnsi="Helvetica Neue"/>
-                <w:color w:val="263747"/>
-                <w:spacing w:val="-2"/>
-                <w:highlight w:val="yellow"/>
-                <w:shd w:val="clear" w:color="auto" w:fill="FFFFFF"/>
-              </w:rPr>
-              <w:t>- D3.js </w:t>
-            </w:r>
-            <w:r>
-              <w:rPr>
-                <w:rFonts w:ascii="Batang" w:eastAsia="Batang" w:hAnsi="Batang" w:cs="Batang" w:hint="eastAsia"/>
-                <w:color w:val="263747"/>
-                <w:spacing w:val="-2"/>
-                <w:highlight w:val="yellow"/>
-                <w:shd w:val="clear" w:color="auto" w:fill="FFFFFF"/>
-              </w:rPr>
-              <w:t>기반으로</w:t>
-            </w:r>
-            <w:r>
-              <w:rPr>
-                <w:rFonts w:ascii="Helvetica Neue" w:hAnsi="Helvetica Neue"/>
-                <w:color w:val="263747"/>
-                <w:spacing w:val="-2"/>
-                <w:highlight w:val="yellow"/>
-                <w:shd w:val="clear" w:color="auto" w:fill="FFFFFF"/>
-              </w:rPr>
-              <w:t> </w:t>
-            </w:r>
-            <w:r>
-              <w:rPr>
-                <w:rFonts w:ascii="Batang" w:eastAsia="Batang" w:hAnsi="Batang" w:cs="Batang" w:hint="eastAsia"/>
-                <w:color w:val="263747"/>
-                <w:spacing w:val="-2"/>
-                <w:highlight w:val="yellow"/>
-                <w:shd w:val="clear" w:color="auto" w:fill="FFFFFF"/>
-              </w:rPr>
-              <w:t>자체</w:t>
-            </w:r>
-            <w:r>
-              <w:rPr>
-                <w:rFonts w:ascii="Helvetica Neue" w:hAnsi="Helvetica Neue"/>
-                <w:color w:val="263747"/>
-                <w:spacing w:val="-2"/>
-                <w:highlight w:val="yellow"/>
-                <w:shd w:val="clear" w:color="auto" w:fill="FFFFFF"/>
-              </w:rPr>
-              <w:t> </w:t>
-            </w:r>
-            <w:r>
-              <w:rPr>
-                <w:rFonts w:ascii="Batang" w:eastAsia="Batang" w:hAnsi="Batang" w:cs="Batang" w:hint="eastAsia"/>
-                <w:color w:val="263747"/>
-                <w:spacing w:val="-2"/>
-                <w:highlight w:val="yellow"/>
-                <w:shd w:val="clear" w:color="auto" w:fill="FFFFFF"/>
-              </w:rPr>
-              <w:t>개발한</w:t>
-            </w:r>
-            <w:r>
-              <w:rPr>
-                <w:rFonts w:ascii="Helvetica Neue" w:hAnsi="Helvetica Neue"/>
-                <w:color w:val="263747"/>
-                <w:spacing w:val="-2"/>
-                <w:highlight w:val="yellow"/>
-                <w:shd w:val="clear" w:color="auto" w:fill="FFFFFF"/>
-              </w:rPr>
-              <w:t> </w:t>
-            </w:r>
-            <w:r>
-              <w:rPr>
-                <w:rFonts w:ascii="Batang" w:eastAsia="Batang" w:hAnsi="Batang" w:cs="Batang" w:hint="eastAsia"/>
-                <w:color w:val="263747"/>
-                <w:spacing w:val="-2"/>
-                <w:highlight w:val="yellow"/>
-                <w:shd w:val="clear" w:color="auto" w:fill="FFFFFF"/>
-              </w:rPr>
-              <w:t>데이터</w:t>
-            </w:r>
-            <w:r>
-              <w:rPr>
-                <w:rFonts w:ascii="Helvetica Neue" w:hAnsi="Helvetica Neue"/>
-                <w:color w:val="263747"/>
-                <w:spacing w:val="-2"/>
-                <w:highlight w:val="yellow"/>
-                <w:shd w:val="clear" w:color="auto" w:fill="FFFFFF"/>
-              </w:rPr>
-              <w:t> </w:t>
-            </w:r>
-            <w:r>
-              <w:rPr>
-                <w:rFonts w:ascii="Batang" w:eastAsia="Batang" w:hAnsi="Batang" w:cs="Batang" w:hint="eastAsia"/>
-                <w:color w:val="263747"/>
-                <w:spacing w:val="-2"/>
-                <w:highlight w:val="yellow"/>
-                <w:shd w:val="clear" w:color="auto" w:fill="FFFFFF"/>
-              </w:rPr>
-              <w:t>시각화</w:t>
-            </w:r>
-            <w:r>
-              <w:rPr>
-                <w:rFonts w:ascii="Helvetica Neue" w:hAnsi="Helvetica Neue"/>
-                <w:color w:val="263747"/>
-                <w:spacing w:val="-2"/>
-                <w:highlight w:val="yellow"/>
-                <w:shd w:val="clear" w:color="auto" w:fill="FFFFFF"/>
-              </w:rPr>
-              <w:t> UI</w:t>
-            </w:r>
-            <w:proofErr w:type="spellStart"/>
-            <w:r>
-              <w:rPr>
-                <w:rFonts w:ascii="Batang" w:eastAsia="Batang" w:hAnsi="Batang" w:cs="Batang" w:hint="eastAsia"/>
-                <w:color w:val="263747"/>
-                <w:spacing w:val="-2"/>
-                <w:highlight w:val="yellow"/>
-                <w:shd w:val="clear" w:color="auto" w:fill="FFFFFF"/>
-              </w:rPr>
-              <w:t>를</w:t>
-            </w:r>
-            <w:proofErr w:type="spellEnd"/>
             <w:r>
               <w:rPr>
                 <w:rFonts w:ascii="Helvetica Neue" w:hAnsi="Helvetica Neue"/>
@@ -14007,23 +13664,7 @@
           <w:sz w:val="28"/>
           <w:szCs w:val="28"/>
         </w:rPr>
-        <w:t xml:space="preserve"> (I </w:t>
-      </w:r>
-      <w:proofErr w:type="spellStart"/>
-      <w:r>
-        <w:rPr>
-          <w:sz w:val="28"/>
-          <w:szCs w:val="28"/>
-        </w:rPr>
-        <w:t>gotta</w:t>
-      </w:r>
-      <w:proofErr w:type="spellEnd"/>
-      <w:r>
-        <w:rPr>
-          <w:sz w:val="28"/>
-          <w:szCs w:val="28"/>
-        </w:rPr>
-        <w:t xml:space="preserve"> learn these)</w:t>
+        <w:t xml:space="preserve"> (I gotta learn these)</w:t>
       </w:r>
     </w:p>
     <w:p>
@@ -14408,7 +14049,6 @@
               </w:rPr>
               <w:t> </w:t>
             </w:r>
-            <w:proofErr w:type="spellStart"/>
             <w:r>
               <w:rPr>
                 <w:rFonts w:ascii="Batang" w:eastAsia="Batang" w:hAnsi="Batang" w:cs="Batang" w:hint="eastAsia"/>
@@ -14417,7 +14057,6 @@
               </w:rPr>
               <w:t>스쿼드를</w:t>
             </w:r>
-            <w:proofErr w:type="spellEnd"/>
             <w:r>
               <w:rPr>
                 <w:rFonts w:ascii="Helvetica Neue" w:hAnsi="Helvetica Neue"/>
@@ -14816,39 +14455,7 @@
           <w:sz w:val="28"/>
           <w:szCs w:val="28"/>
         </w:rPr>
-        <w:t xml:space="preserve">Quick learner (I should learn </w:t>
-      </w:r>
-      <w:proofErr w:type="spellStart"/>
-      <w:r>
-        <w:rPr>
-          <w:sz w:val="28"/>
-          <w:szCs w:val="28"/>
-        </w:rPr>
-        <w:t>GraphQL</w:t>
-      </w:r>
-      <w:proofErr w:type="spellEnd"/>
-      <w:r>
-        <w:rPr>
-          <w:sz w:val="28"/>
-          <w:szCs w:val="28"/>
-        </w:rPr>
-        <w:t xml:space="preserve">, </w:t>
-      </w:r>
-      <w:proofErr w:type="spellStart"/>
-      <w:r>
-        <w:rPr>
-          <w:sz w:val="28"/>
-          <w:szCs w:val="28"/>
-        </w:rPr>
-        <w:t>styledComponents</w:t>
-      </w:r>
-      <w:proofErr w:type="spellEnd"/>
-      <w:r>
-        <w:rPr>
-          <w:sz w:val="28"/>
-          <w:szCs w:val="28"/>
-        </w:rPr>
-        <w:t xml:space="preserve"> and D3.js quickly)</w:t>
+        <w:t>Quick learner (I should learn GraphQL, styledComponents and D3.js quickly)</w:t>
       </w:r>
     </w:p>
     <w:p>
@@ -14928,23 +14535,7 @@
           <w:sz w:val="28"/>
           <w:szCs w:val="28"/>
         </w:rPr>
-        <w:t xml:space="preserve">I am from the country of </w:t>
-      </w:r>
-      <w:proofErr w:type="spellStart"/>
-      <w:r>
-        <w:rPr>
-          <w:sz w:val="28"/>
-          <w:szCs w:val="28"/>
-        </w:rPr>
-        <w:t>multiculture</w:t>
-      </w:r>
-      <w:proofErr w:type="spellEnd"/>
-      <w:r>
-        <w:rPr>
-          <w:sz w:val="28"/>
-          <w:szCs w:val="28"/>
-        </w:rPr>
-        <w:t>, so interacting and working with peers from other countries are not a problem</w:t>
+        <w:t>I am from the country of multiculture, so interacting and working with peers from other countries are not a problem</w:t>
       </w:r>
     </w:p>
     <w:p>
@@ -15159,17 +14750,8 @@
           <w:sz w:val="28"/>
           <w:szCs w:val="28"/>
         </w:rPr>
-        <w:t xml:space="preserve">I haven’t had experience in creating app using </w:t>
-      </w:r>
-      <w:proofErr w:type="spellStart"/>
-      <w:r>
-        <w:rPr>
-          <w:sz w:val="28"/>
-          <w:szCs w:val="28"/>
-        </w:rPr>
-        <w:t>GraphQL</w:t>
-      </w:r>
-      <w:proofErr w:type="spellEnd"/>
+        <w:t>I haven’t had experience in creating app using GraphQL</w:t>
+      </w:r>
       <w:r>
         <w:rPr>
           <w:sz w:val="28"/>
@@ -15647,23 +15229,7 @@
           <w:sz w:val="28"/>
           <w:szCs w:val="28"/>
         </w:rPr>
-        <w:t xml:space="preserve">I can comfortably use CSS3, HTML5 and ES6 </w:t>
-      </w:r>
-      <w:proofErr w:type="spellStart"/>
-      <w:r>
-        <w:rPr>
-          <w:sz w:val="28"/>
-          <w:szCs w:val="28"/>
-        </w:rPr>
-        <w:t>Javascript</w:t>
-      </w:r>
-      <w:proofErr w:type="spellEnd"/>
-      <w:r>
-        <w:rPr>
-          <w:sz w:val="28"/>
-          <w:szCs w:val="28"/>
-        </w:rPr>
-        <w:t xml:space="preserve"> no problem</w:t>
+        <w:t>I can comfortably use CSS3, HTML5 and ES6 Javascript no problem</w:t>
       </w:r>
     </w:p>
     <w:p>
@@ -15704,6 +15270,46 @@
           <w:szCs w:val="28"/>
         </w:rPr>
         <w:lastRenderedPageBreak/>
+        <w:t>I know how to quickly pickup new languages and get it going (I know this will come in handy in this organization)</w:t>
+      </w:r>
+    </w:p>
+    <w:p>
+      <w:pPr>
+        <w:pStyle w:val="ListParagraph"/>
+        <w:numPr>
+          <w:ilvl w:val="0"/>
+          <w:numId w:val="2"/>
+        </w:numPr>
+        <w:rPr>
+          <w:sz w:val="28"/>
+          <w:szCs w:val="28"/>
+        </w:rPr>
+      </w:pPr>
+      <w:r>
+        <w:rPr>
+          <w:sz w:val="28"/>
+          <w:szCs w:val="28"/>
+        </w:rPr>
+        <w:t>I am committed keeping up to date with the latest information</w:t>
+      </w:r>
+    </w:p>
+    <w:p>
+      <w:pPr>
+        <w:pStyle w:val="ListParagraph"/>
+        <w:numPr>
+          <w:ilvl w:val="0"/>
+          <w:numId w:val="2"/>
+        </w:numPr>
+        <w:rPr>
+          <w:sz w:val="28"/>
+          <w:szCs w:val="28"/>
+        </w:rPr>
+      </w:pPr>
+      <w:r>
+        <w:rPr>
+          <w:sz w:val="28"/>
+          <w:szCs w:val="28"/>
+        </w:rPr>
         <w:t>I know how to create responsive pixel perfect templates and turn it into applications using framework including ReactJS and AngularJS</w:t>
       </w:r>
     </w:p>
@@ -15744,7 +15350,45 @@
           <w:sz w:val="28"/>
           <w:szCs w:val="28"/>
         </w:rPr>
-        <w:t>I know how to quickly pickup new languages and get it going (I know this will come in handy in this organization)</w:t>
+        <w:t>I can speak fluently using both Korean and English</w:t>
+      </w:r>
+      <w:r>
+        <w:rPr>
+          <w:sz w:val="28"/>
+          <w:szCs w:val="28"/>
+        </w:rPr>
+        <w:t xml:space="preserve">. I know this will be a valuable asset since UX team and backend developer team are requires speaking in English, and as </w:t>
+      </w:r>
+      <w:r>
+        <w:rPr>
+          <w:rFonts w:hint="eastAsia"/>
+          <w:sz w:val="28"/>
+          <w:szCs w:val="28"/>
+        </w:rPr>
+        <w:t>최종</w:t>
+      </w:r>
+      <w:r>
+        <w:rPr>
+          <w:rFonts w:hint="eastAsia"/>
+          <w:sz w:val="28"/>
+          <w:szCs w:val="28"/>
+        </w:rPr>
+        <w:t xml:space="preserve"> </w:t>
+      </w:r>
+      <w:r>
+        <w:rPr>
+          <w:rFonts w:hint="eastAsia"/>
+          <w:sz w:val="28"/>
+          <w:szCs w:val="28"/>
+        </w:rPr>
+        <w:t>완성자</w:t>
+      </w:r>
+      <w:r>
+        <w:rPr>
+          <w:sz w:val="28"/>
+          <w:szCs w:val="28"/>
+        </w:rPr>
+        <w:t>, I can communicate with peers from different departments to bring a good front-end application</w:t>
       </w:r>
     </w:p>
     <w:p>
@@ -15764,7 +15408,42 @@
           <w:sz w:val="28"/>
           <w:szCs w:val="28"/>
         </w:rPr>
-        <w:t>I can speak fluently using both Korean and English</w:t>
+        <w:t>I</w:t>
+      </w:r>
+      <w:r>
+        <w:rPr>
+          <w:sz w:val="28"/>
+          <w:szCs w:val="28"/>
+        </w:rPr>
+        <w:t xml:space="preserve"> am from country with diversity of people, so</w:t>
+      </w:r>
+      <w:r>
+        <w:rPr>
+          <w:sz w:val="28"/>
+          <w:szCs w:val="28"/>
+        </w:rPr>
+        <w:t xml:space="preserve"> </w:t>
+      </w:r>
+      <w:r>
+        <w:rPr>
+          <w:sz w:val="28"/>
+          <w:szCs w:val="28"/>
+        </w:rPr>
+        <w:t>communicating</w:t>
+      </w:r>
+      <w:r>
+        <w:rPr>
+          <w:sz w:val="28"/>
+          <w:szCs w:val="28"/>
+        </w:rPr>
+        <w:t xml:space="preserve"> with team members across different </w:t>
+      </w:r>
+      <w:r>
+        <w:rPr>
+          <w:sz w:val="28"/>
+          <w:szCs w:val="28"/>
+        </w:rPr>
+        <w:t>countries shouldn’t be a problem</w:t>
       </w:r>
     </w:p>
     <w:p>
@@ -15784,26 +15463,6 @@
           <w:sz w:val="28"/>
           <w:szCs w:val="28"/>
         </w:rPr>
-        <w:t>I know how to work with team members across different departments</w:t>
-      </w:r>
-    </w:p>
-    <w:p>
-      <w:pPr>
-        <w:pStyle w:val="ListParagraph"/>
-        <w:numPr>
-          <w:ilvl w:val="0"/>
-          <w:numId w:val="2"/>
-        </w:numPr>
-        <w:rPr>
-          <w:sz w:val="28"/>
-          <w:szCs w:val="28"/>
-        </w:rPr>
-      </w:pPr>
-      <w:r>
-        <w:rPr>
-          <w:sz w:val="28"/>
-          <w:szCs w:val="28"/>
-        </w:rPr>
         <w:t>I</w:t>
       </w:r>
       <w:r>
@@ -15903,17 +15562,8 @@
           <w:sz w:val="28"/>
           <w:szCs w:val="28"/>
         </w:rPr>
-        <w:t xml:space="preserve">My </w:t>
-      </w:r>
-      <w:proofErr w:type="spellStart"/>
-      <w:r>
-        <w:rPr>
-          <w:sz w:val="28"/>
-          <w:szCs w:val="28"/>
-        </w:rPr>
-        <w:t>weakeness</w:t>
-      </w:r>
-      <w:proofErr w:type="spellEnd"/>
+        <w:t>My weakeness</w:t>
+      </w:r>
     </w:p>
     <w:p>
       <w:pPr>

</xml_diff>

<commit_message>
feat: Add progress #89 'Interview Preparation'
</commit_message>
<xml_diff>
--- a/big-interview/interview_notes.docx
+++ b/big-interview/interview_notes.docx
@@ -15625,8 +15625,58 @@
           <w:sz w:val="28"/>
           <w:szCs w:val="28"/>
         </w:rPr>
-        <w:t>https://app.biginterview.com/s/8681059f36</w:t>
-      </w:r>
+        <w:t xml:space="preserve">First try - </w:t>
+      </w:r>
+      <w:hyperlink r:id="rId8" w:history="1">
+        <w:r>
+          <w:rPr>
+            <w:rStyle w:val="Hyperlink"/>
+            <w:sz w:val="28"/>
+            <w:szCs w:val="28"/>
+          </w:rPr>
+          <w:t>https://app.biginterview.com/s/8681059f36</w:t>
+        </w:r>
+      </w:hyperlink>
+      <w:r>
+        <w:rPr>
+          <w:sz w:val="28"/>
+          <w:szCs w:val="28"/>
+        </w:rPr>
+        <w:t xml:space="preserve"> (silver)</w:t>
+      </w:r>
+    </w:p>
+    <w:p>
+      <w:pPr>
+        <w:rPr>
+          <w:sz w:val="28"/>
+          <w:szCs w:val="28"/>
+        </w:rPr>
+      </w:pPr>
+    </w:p>
+    <w:p>
+      <w:pPr>
+        <w:rPr>
+          <w:sz w:val="28"/>
+          <w:szCs w:val="28"/>
+        </w:rPr>
+      </w:pPr>
+      <w:r>
+        <w:rPr>
+          <w:sz w:val="28"/>
+          <w:szCs w:val="28"/>
+        </w:rPr>
+        <w:t xml:space="preserve">Second try - </w:t>
+      </w:r>
+      <w:hyperlink r:id="rId9" w:history="1">
+        <w:r>
+          <w:rPr>
+            <w:rStyle w:val="Hyperlink"/>
+            <w:sz w:val="28"/>
+            <w:szCs w:val="28"/>
+          </w:rPr>
+          <w:t>https://app.biginterview.com/s/4c48be404d</w:t>
+        </w:r>
+      </w:hyperlink>
     </w:p>
     <w:p>
       <w:pPr>

</xml_diff>

<commit_message>
feat: Add progress #90 'Interview Preparation'
</commit_message>
<xml_diff>
--- a/big-interview/interview_notes.docx
+++ b/big-interview/interview_notes.docx
@@ -135,12 +135,37 @@
           <w:szCs w:val="28"/>
         </w:rPr>
       </w:pPr>
-      <w:r>
-        <w:rPr>
-          <w:sz w:val="28"/>
-          <w:szCs w:val="28"/>
-        </w:rPr>
-        <w:t xml:space="preserve">Swarmy, awkard </w:t>
+      <w:proofErr w:type="spellStart"/>
+      <w:r>
+        <w:rPr>
+          <w:sz w:val="28"/>
+          <w:szCs w:val="28"/>
+        </w:rPr>
+        <w:t>Swarmy</w:t>
+      </w:r>
+      <w:proofErr w:type="spellEnd"/>
+      <w:r>
+        <w:rPr>
+          <w:sz w:val="28"/>
+          <w:szCs w:val="28"/>
+        </w:rPr>
+        <w:t xml:space="preserve">, </w:t>
+      </w:r>
+      <w:proofErr w:type="spellStart"/>
+      <w:r>
+        <w:rPr>
+          <w:sz w:val="28"/>
+          <w:szCs w:val="28"/>
+        </w:rPr>
+        <w:t>awkard</w:t>
+      </w:r>
+      <w:proofErr w:type="spellEnd"/>
+      <w:r>
+        <w:rPr>
+          <w:sz w:val="28"/>
+          <w:szCs w:val="28"/>
+        </w:rPr>
+        <w:t xml:space="preserve"> </w:t>
       </w:r>
       <w:r>
         <w:rPr>
@@ -469,12 +494,21 @@
           <w:szCs w:val="28"/>
         </w:rPr>
       </w:pPr>
-      <w:r>
-        <w:rPr>
-          <w:sz w:val="28"/>
-          <w:szCs w:val="28"/>
-        </w:rPr>
-        <w:t xml:space="preserve">E.g arriving late, </w:t>
+      <w:proofErr w:type="spellStart"/>
+      <w:r>
+        <w:rPr>
+          <w:sz w:val="28"/>
+          <w:szCs w:val="28"/>
+        </w:rPr>
+        <w:t>E.g</w:t>
+      </w:r>
+      <w:proofErr w:type="spellEnd"/>
+      <w:r>
+        <w:rPr>
+          <w:sz w:val="28"/>
+          <w:szCs w:val="28"/>
+        </w:rPr>
+        <w:t xml:space="preserve"> arriving late, </w:t>
       </w:r>
     </w:p>
     <w:p>
@@ -513,12 +547,21 @@
           <w:szCs w:val="28"/>
         </w:rPr>
       </w:pPr>
-      <w:r>
-        <w:rPr>
-          <w:sz w:val="28"/>
-          <w:szCs w:val="28"/>
-        </w:rPr>
-        <w:t xml:space="preserve">how you dress, </w:t>
+      <w:proofErr w:type="spellStart"/>
+      <w:r>
+        <w:rPr>
+          <w:sz w:val="28"/>
+          <w:szCs w:val="28"/>
+        </w:rPr>
+        <w:t>how</w:t>
+      </w:r>
+      <w:proofErr w:type="spellEnd"/>
+      <w:r>
+        <w:rPr>
+          <w:sz w:val="28"/>
+          <w:szCs w:val="28"/>
+        </w:rPr>
+        <w:t xml:space="preserve"> you dress, </w:t>
       </w:r>
     </w:p>
     <w:p>
@@ -743,13 +786,22 @@
           <w:szCs w:val="28"/>
         </w:rPr>
       </w:pPr>
+      <w:proofErr w:type="spellStart"/>
       <w:r>
         <w:rPr>
           <w:sz w:val="28"/>
           <w:szCs w:val="28"/>
         </w:rPr>
         <w:lastRenderedPageBreak/>
-        <w:t>Doging questions</w:t>
+        <w:t>Doging</w:t>
+      </w:r>
+      <w:proofErr w:type="spellEnd"/>
+      <w:r>
+        <w:rPr>
+          <w:sz w:val="28"/>
+          <w:szCs w:val="28"/>
+        </w:rPr>
+        <w:t xml:space="preserve"> questions</w:t>
       </w:r>
     </w:p>
     <w:p>
@@ -819,8 +871,19 @@
           <w:sz w:val="28"/>
           <w:szCs w:val="28"/>
         </w:rPr>
-        <w:t>Don’t ever badmouth your former employer, manager or even your coworker</w:t>
-      </w:r>
+        <w:t xml:space="preserve">Don’t ever badmouth your former employer, manager or even your </w:t>
+      </w:r>
+      <w:proofErr w:type="spellStart"/>
+      <w:r>
+        <w:rPr>
+          <w:b/>
+          <w:bCs/>
+          <w:sz w:val="28"/>
+          <w:szCs w:val="28"/>
+        </w:rPr>
+        <w:t>coworker</w:t>
+      </w:r>
+      <w:proofErr w:type="spellEnd"/>
     </w:p>
     <w:p>
       <w:pPr>
@@ -1000,8 +1063,19 @@
           <w:sz w:val="28"/>
           <w:szCs w:val="28"/>
         </w:rPr>
-        <w:t>The phone interview</w:t>
-      </w:r>
+        <w:t xml:space="preserve">The phone </w:t>
+      </w:r>
+      <w:proofErr w:type="gramStart"/>
+      <w:r>
+        <w:rPr>
+          <w:b/>
+          <w:bCs/>
+          <w:sz w:val="28"/>
+          <w:szCs w:val="28"/>
+        </w:rPr>
+        <w:t>interview</w:t>
+      </w:r>
+      <w:proofErr w:type="gramEnd"/>
     </w:p>
     <w:p>
       <w:pPr>
@@ -1162,7 +1236,29 @@
           <w:szCs w:val="28"/>
           <w:u w:val="single"/>
         </w:rPr>
-        <w:t>This is the reason why sales people always want in-person meeting</w:t>
+        <w:t xml:space="preserve">This is the reason why </w:t>
+      </w:r>
+      <w:proofErr w:type="gramStart"/>
+      <w:r>
+        <w:rPr>
+          <w:b/>
+          <w:bCs/>
+          <w:sz w:val="28"/>
+          <w:szCs w:val="28"/>
+          <w:u w:val="single"/>
+        </w:rPr>
+        <w:t>sales people</w:t>
+      </w:r>
+      <w:proofErr w:type="gramEnd"/>
+      <w:r>
+        <w:rPr>
+          <w:b/>
+          <w:bCs/>
+          <w:sz w:val="28"/>
+          <w:szCs w:val="28"/>
+          <w:u w:val="single"/>
+        </w:rPr>
+        <w:t xml:space="preserve"> always want in-person meeting</w:t>
       </w:r>
     </w:p>
     <w:p>
@@ -1453,7 +1549,39 @@
           <w:sz w:val="28"/>
           <w:szCs w:val="28"/>
         </w:rPr>
-        <w:t>“Umns” and “Uhs”</w:t>
+        <w:t>“</w:t>
+      </w:r>
+      <w:proofErr w:type="spellStart"/>
+      <w:r>
+        <w:rPr>
+          <w:sz w:val="28"/>
+          <w:szCs w:val="28"/>
+        </w:rPr>
+        <w:t>Umns</w:t>
+      </w:r>
+      <w:proofErr w:type="spellEnd"/>
+      <w:r>
+        <w:rPr>
+          <w:sz w:val="28"/>
+          <w:szCs w:val="28"/>
+        </w:rPr>
+        <w:t>” and “</w:t>
+      </w:r>
+      <w:proofErr w:type="spellStart"/>
+      <w:r>
+        <w:rPr>
+          <w:sz w:val="28"/>
+          <w:szCs w:val="28"/>
+        </w:rPr>
+        <w:t>Uhs</w:t>
+      </w:r>
+      <w:proofErr w:type="spellEnd"/>
+      <w:r>
+        <w:rPr>
+          <w:sz w:val="28"/>
+          <w:szCs w:val="28"/>
+        </w:rPr>
+        <w:t>”</w:t>
       </w:r>
     </w:p>
     <w:p>
@@ -1477,8 +1605,19 @@
           <w:sz w:val="28"/>
           <w:szCs w:val="28"/>
         </w:rPr>
-        <w:t>The video interview</w:t>
-      </w:r>
+        <w:t xml:space="preserve">The video </w:t>
+      </w:r>
+      <w:proofErr w:type="gramStart"/>
+      <w:r>
+        <w:rPr>
+          <w:b/>
+          <w:bCs/>
+          <w:sz w:val="28"/>
+          <w:szCs w:val="28"/>
+        </w:rPr>
+        <w:t>interview</w:t>
+      </w:r>
+      <w:proofErr w:type="gramEnd"/>
     </w:p>
     <w:p>
       <w:pPr>
@@ -1567,8 +1706,19 @@
           <w:sz w:val="28"/>
           <w:szCs w:val="28"/>
         </w:rPr>
-        <w:t>The panel interview</w:t>
-      </w:r>
+        <w:t xml:space="preserve">The panel </w:t>
+      </w:r>
+      <w:proofErr w:type="gramStart"/>
+      <w:r>
+        <w:rPr>
+          <w:b/>
+          <w:bCs/>
+          <w:sz w:val="28"/>
+          <w:szCs w:val="28"/>
+        </w:rPr>
+        <w:t>interview</w:t>
+      </w:r>
+      <w:proofErr w:type="gramEnd"/>
     </w:p>
     <w:p>
       <w:pPr>
@@ -1606,8 +1756,19 @@
           <w:sz w:val="28"/>
           <w:szCs w:val="28"/>
         </w:rPr>
-        <w:t>The group interview</w:t>
-      </w:r>
+        <w:t xml:space="preserve">The group </w:t>
+      </w:r>
+      <w:proofErr w:type="gramStart"/>
+      <w:r>
+        <w:rPr>
+          <w:b/>
+          <w:bCs/>
+          <w:sz w:val="28"/>
+          <w:szCs w:val="28"/>
+        </w:rPr>
+        <w:t>interview</w:t>
+      </w:r>
+      <w:proofErr w:type="gramEnd"/>
     </w:p>
     <w:p>
       <w:pPr>
@@ -1922,8 +2083,17 @@
           <w:sz w:val="28"/>
           <w:szCs w:val="28"/>
         </w:rPr>
-        <w:t>Is the primary decision maker on who gets hired</w:t>
-      </w:r>
+        <w:t xml:space="preserve">Is the primary decision maker on who gets </w:t>
+      </w:r>
+      <w:proofErr w:type="gramStart"/>
+      <w:r>
+        <w:rPr>
+          <w:sz w:val="28"/>
+          <w:szCs w:val="28"/>
+        </w:rPr>
+        <w:t>hired</w:t>
+      </w:r>
+      <w:proofErr w:type="gramEnd"/>
     </w:p>
     <w:p>
       <w:pPr>
@@ -2618,7 +2788,23 @@
           <w:sz w:val="28"/>
           <w:szCs w:val="28"/>
         </w:rPr>
-        <w:t>Mastering nonvebal communication</w:t>
+        <w:t xml:space="preserve">Mastering </w:t>
+      </w:r>
+      <w:proofErr w:type="spellStart"/>
+      <w:r>
+        <w:rPr>
+          <w:sz w:val="28"/>
+          <w:szCs w:val="28"/>
+        </w:rPr>
+        <w:t>nonvebal</w:t>
+      </w:r>
+      <w:proofErr w:type="spellEnd"/>
+      <w:r>
+        <w:rPr>
+          <w:sz w:val="28"/>
+          <w:szCs w:val="28"/>
+        </w:rPr>
+        <w:t xml:space="preserve"> communication</w:t>
       </w:r>
     </w:p>
     <w:p>
@@ -2818,7 +3004,23 @@
           <w:sz w:val="28"/>
           <w:szCs w:val="28"/>
         </w:rPr>
-        <w:t xml:space="preserve">Look staright </w:t>
+        <w:t xml:space="preserve">Look </w:t>
+      </w:r>
+      <w:proofErr w:type="spellStart"/>
+      <w:r>
+        <w:rPr>
+          <w:sz w:val="28"/>
+          <w:szCs w:val="28"/>
+        </w:rPr>
+        <w:t>staright</w:t>
+      </w:r>
+      <w:proofErr w:type="spellEnd"/>
+      <w:r>
+        <w:rPr>
+          <w:sz w:val="28"/>
+          <w:szCs w:val="28"/>
+        </w:rPr>
+        <w:t xml:space="preserve"> </w:t>
       </w:r>
       <w:r>
         <w:rPr>
@@ -3224,7 +3426,23 @@
           <w:sz w:val="28"/>
           <w:szCs w:val="28"/>
         </w:rPr>
-        <w:t>Ums, uhs, like, okay</w:t>
+        <w:t xml:space="preserve">Ums, </w:t>
+      </w:r>
+      <w:proofErr w:type="spellStart"/>
+      <w:r>
+        <w:rPr>
+          <w:sz w:val="28"/>
+          <w:szCs w:val="28"/>
+        </w:rPr>
+        <w:t>uhs</w:t>
+      </w:r>
+      <w:proofErr w:type="spellEnd"/>
+      <w:r>
+        <w:rPr>
+          <w:sz w:val="28"/>
+          <w:szCs w:val="28"/>
+        </w:rPr>
+        <w:t>, like, okay</w:t>
       </w:r>
     </w:p>
     <w:p>
@@ -3294,13 +3512,22 @@
           <w:szCs w:val="28"/>
         </w:rPr>
       </w:pPr>
+      <w:proofErr w:type="gramStart"/>
       <w:r>
         <w:rPr>
           <w:sz w:val="28"/>
           <w:szCs w:val="28"/>
         </w:rPr>
         <w:lastRenderedPageBreak/>
-        <w:t>Smile make you look m</w:t>
+        <w:t>Smile</w:t>
+      </w:r>
+      <w:proofErr w:type="gramEnd"/>
+      <w:r>
+        <w:rPr>
+          <w:sz w:val="28"/>
+          <w:szCs w:val="28"/>
+        </w:rPr>
+        <w:t xml:space="preserve"> make you look m</w:t>
       </w:r>
     </w:p>
     <w:p>
@@ -3901,6 +4128,7 @@
         </w:rPr>
         <w:t xml:space="preserve">Key: the most important thing in each section </w:t>
       </w:r>
+      <w:proofErr w:type="gramStart"/>
       <w:r>
         <w:rPr>
           <w:b/>
@@ -3909,7 +4137,18 @@
           <w:szCs w:val="28"/>
           <w:u w:val="single"/>
         </w:rPr>
-        <w:t>are going to be listed first</w:t>
+        <w:t>are</w:t>
+      </w:r>
+      <w:proofErr w:type="gramEnd"/>
+      <w:r>
+        <w:rPr>
+          <w:b/>
+          <w:bCs/>
+          <w:sz w:val="28"/>
+          <w:szCs w:val="28"/>
+          <w:u w:val="single"/>
+        </w:rPr>
+        <w:t xml:space="preserve"> going to be listed first</w:t>
       </w:r>
     </w:p>
     <w:p>
@@ -4030,6 +4269,7 @@
                   <w:hideMark/>
                 </w:tcPr>
                 <w:p>
+                  <w:proofErr w:type="gramStart"/>
                   <w:r>
                     <w:rPr>
                       <w:rStyle w:val="HTMLCode"/>
@@ -4043,6 +4283,7 @@
                     </w:rPr>
                     <w:t>styled-components</w:t>
                   </w:r>
+                  <w:proofErr w:type="gramEnd"/>
                   <w:r>
                     <w:rPr>
                       <w:highlight w:val="yellow"/>
@@ -4068,6 +4309,7 @@
                     </w:rPr>
                     <w:t> </w:t>
                   </w:r>
+                  <w:proofErr w:type="spellStart"/>
                   <w:r>
                     <w:rPr>
                       <w:rStyle w:val="HTMLCode"/>
@@ -4081,6 +4323,7 @@
                     </w:rPr>
                     <w:t>GraphQL</w:t>
                   </w:r>
+                  <w:proofErr w:type="spellEnd"/>
                   <w:r>
                     <w:rPr>
                       <w:highlight w:val="yellow"/>
@@ -4166,6 +4409,7 @@
                 <w:spacing w:val="-2"/>
               </w:rPr>
             </w:pPr>
+            <w:proofErr w:type="spellStart"/>
             <w:r>
               <w:rPr>
                 <w:rFonts w:ascii="Batang" w:eastAsia="Batang" w:hAnsi="Batang" w:cs="Batang" w:hint="eastAsia"/>
@@ -4173,6 +4417,7 @@
               </w:rPr>
               <w:t>트릿지는</w:t>
             </w:r>
+            <w:proofErr w:type="spellEnd"/>
             <w:r>
               <w:rPr>
                 <w:rFonts w:ascii="Helvetica Neue" w:hAnsi="Helvetica Neue"/>
@@ -4544,6 +4789,7 @@
               </w:rPr>
               <w:t> Google”</w:t>
             </w:r>
+            <w:proofErr w:type="spellStart"/>
             <w:r>
               <w:rPr>
                 <w:rFonts w:ascii="Batang" w:eastAsia="Batang" w:hAnsi="Batang" w:cs="Batang" w:hint="eastAsia"/>
@@ -4551,6 +4797,7 @@
               </w:rPr>
               <w:t>로서</w:t>
             </w:r>
+            <w:proofErr w:type="spellEnd"/>
             <w:r>
               <w:rPr>
                 <w:rFonts w:ascii="Helvetica Neue" w:hAnsi="Helvetica Neue"/>
@@ -4698,6 +4945,7 @@
               </w:rPr>
               <w:t>(equilibrium)</w:t>
             </w:r>
+            <w:proofErr w:type="spellStart"/>
             <w:r>
               <w:rPr>
                 <w:rFonts w:ascii="Batang" w:eastAsia="Batang" w:hAnsi="Batang" w:cs="Batang" w:hint="eastAsia"/>
@@ -4705,6 +4953,7 @@
               </w:rPr>
               <w:t>를</w:t>
             </w:r>
+            <w:proofErr w:type="spellEnd"/>
             <w:r>
               <w:rPr>
                 <w:rFonts w:ascii="Helvetica Neue" w:hAnsi="Helvetica Neue"/>
@@ -5032,7 +5281,23 @@
                 <w:rFonts w:ascii="Helvetica Neue" w:hAnsi="Helvetica Neue"/>
                 <w:spacing w:val="-2"/>
               </w:rPr>
-              <w:t> Activant Capital</w:t>
+              <w:t> </w:t>
+            </w:r>
+            <w:proofErr w:type="spellStart"/>
+            <w:r>
+              <w:rPr>
+                <w:rFonts w:ascii="Helvetica Neue" w:hAnsi="Helvetica Neue"/>
+                <w:spacing w:val="-2"/>
+              </w:rPr>
+              <w:t>Activant</w:t>
+            </w:r>
+            <w:proofErr w:type="spellEnd"/>
+            <w:r>
+              <w:rPr>
+                <w:rFonts w:ascii="Helvetica Neue" w:hAnsi="Helvetica Neue"/>
+                <w:spacing w:val="-2"/>
+              </w:rPr>
+              <w:t> Capital</w:t>
             </w:r>
             <w:r>
               <w:rPr>
@@ -5260,6 +5525,7 @@
               </w:rPr>
               <w:t> </w:t>
             </w:r>
+            <w:proofErr w:type="spellStart"/>
             <w:r>
               <w:rPr>
                 <w:rFonts w:ascii="Batang" w:eastAsia="Batang" w:hAnsi="Batang" w:cs="Batang" w:hint="eastAsia"/>
@@ -5267,6 +5533,7 @@
               </w:rPr>
               <w:t>트릿지의</w:t>
             </w:r>
+            <w:proofErr w:type="spellEnd"/>
             <w:r>
               <w:rPr>
                 <w:rFonts w:ascii="Helvetica Neue" w:hAnsi="Helvetica Neue"/>
@@ -5677,6 +5944,7 @@
               </w:rPr>
               <w:t>. </w:t>
             </w:r>
+            <w:proofErr w:type="spellStart"/>
             <w:r>
               <w:rPr>
                 <w:rFonts w:ascii="Batang" w:eastAsia="Batang" w:hAnsi="Batang" w:cs="Batang" w:hint="eastAsia"/>
@@ -5684,6 +5952,7 @@
               </w:rPr>
               <w:t>트릿지의</w:t>
             </w:r>
+            <w:proofErr w:type="spellEnd"/>
             <w:r>
               <w:rPr>
                 <w:rFonts w:ascii="Helvetica Neue" w:hAnsi="Helvetica Neue"/>
@@ -5776,6 +6045,7 @@
               </w:rPr>
               <w:t> </w:t>
             </w:r>
+            <w:proofErr w:type="spellStart"/>
             <w:r>
               <w:rPr>
                 <w:rFonts w:ascii="Batang" w:eastAsia="Batang" w:hAnsi="Batang" w:cs="Batang" w:hint="eastAsia"/>
@@ -5791,6 +6061,7 @@
               </w:rPr>
               <w:t>과</w:t>
             </w:r>
+            <w:proofErr w:type="spellEnd"/>
             <w:r>
               <w:rPr>
                 <w:rFonts w:ascii="Helvetica Neue" w:hAnsi="Helvetica Neue"/>
@@ -5828,6 +6099,7 @@
               </w:rPr>
               <w:t> </w:t>
             </w:r>
+            <w:proofErr w:type="spellStart"/>
             <w:r>
               <w:rPr>
                 <w:rFonts w:ascii="Batang" w:eastAsia="Batang" w:hAnsi="Batang" w:cs="Batang" w:hint="eastAsia"/>
@@ -5836,6 +6108,7 @@
               </w:rPr>
               <w:t>효과성</w:t>
             </w:r>
+            <w:proofErr w:type="spellEnd"/>
             <w:r>
               <w:rPr>
                 <w:rFonts w:ascii="Helvetica Neue" w:hAnsi="Helvetica Neue"/>
@@ -6183,6 +6456,7 @@
               </w:rPr>
               <w:t>, </w:t>
             </w:r>
+            <w:proofErr w:type="spellStart"/>
             <w:r>
               <w:rPr>
                 <w:rFonts w:ascii="Batang" w:eastAsia="Batang" w:hAnsi="Batang" w:cs="Batang" w:hint="eastAsia"/>
@@ -6190,6 +6464,7 @@
               </w:rPr>
               <w:t>트릿지는</w:t>
             </w:r>
+            <w:proofErr w:type="spellEnd"/>
             <w:r>
               <w:rPr>
                 <w:rFonts w:ascii="Helvetica Neue" w:hAnsi="Helvetica Neue"/>
@@ -6306,6 +6581,7 @@
                 <w:spacing w:val="-2"/>
               </w:rPr>
             </w:pPr>
+            <w:proofErr w:type="spellStart"/>
             <w:r>
               <w:rPr>
                 <w:rFonts w:ascii="Batang" w:eastAsia="Batang" w:hAnsi="Batang" w:cs="Batang" w:hint="eastAsia"/>
@@ -6313,6 +6589,7 @@
               </w:rPr>
               <w:t>트릿지</w:t>
             </w:r>
+            <w:proofErr w:type="spellEnd"/>
             <w:r>
               <w:rPr>
                 <w:rFonts w:ascii="Helvetica Neue" w:hAnsi="Helvetica Neue"/>
@@ -6699,6 +6976,7 @@
               </w:rPr>
               <w:t> </w:t>
             </w:r>
+            <w:proofErr w:type="spellStart"/>
             <w:r>
               <w:rPr>
                 <w:rFonts w:ascii="Batang" w:eastAsia="Batang" w:hAnsi="Batang" w:cs="Batang" w:hint="eastAsia"/>
@@ -6706,6 +6984,7 @@
               </w:rPr>
               <w:t>하는만큼</w:t>
             </w:r>
+            <w:proofErr w:type="spellEnd"/>
             <w:r>
               <w:rPr>
                 <w:rFonts w:ascii="Helvetica Neue" w:hAnsi="Helvetica Neue"/>
@@ -7071,6 +7350,7 @@
               </w:rPr>
               <w:t> “Intelligence UX”</w:t>
             </w:r>
+            <w:proofErr w:type="spellStart"/>
             <w:r>
               <w:rPr>
                 <w:rFonts w:ascii="Batang" w:eastAsia="Batang" w:hAnsi="Batang" w:cs="Batang" w:hint="eastAsia"/>
@@ -7078,6 +7358,7 @@
               </w:rPr>
               <w:t>를</w:t>
             </w:r>
+            <w:proofErr w:type="spellEnd"/>
             <w:r>
               <w:rPr>
                 <w:rFonts w:ascii="Helvetica Neue" w:hAnsi="Helvetica Neue"/>
@@ -7168,7 +7449,23 @@
                 <w:rFonts w:ascii="Helvetica Neue" w:hAnsi="Helvetica Neue"/>
                 <w:spacing w:val="-2"/>
               </w:rPr>
-              <w:t> “Tridge Messenger App”</w:t>
+              <w:t> “</w:t>
+            </w:r>
+            <w:proofErr w:type="spellStart"/>
+            <w:r>
+              <w:rPr>
+                <w:rFonts w:ascii="Helvetica Neue" w:hAnsi="Helvetica Neue"/>
+                <w:spacing w:val="-2"/>
+              </w:rPr>
+              <w:t>Tridge</w:t>
+            </w:r>
+            <w:proofErr w:type="spellEnd"/>
+            <w:r>
+              <w:rPr>
+                <w:rFonts w:ascii="Helvetica Neue" w:hAnsi="Helvetica Neue"/>
+                <w:spacing w:val="-2"/>
+              </w:rPr>
+              <w:t> Messenger App”</w:t>
             </w:r>
             <w:r>
               <w:rPr>
@@ -7416,6 +7713,7 @@
               </w:rPr>
               <w:t> SEO</w:t>
             </w:r>
+            <w:proofErr w:type="spellStart"/>
             <w:r>
               <w:rPr>
                 <w:rFonts w:ascii="Batang" w:eastAsia="Batang" w:hAnsi="Batang" w:cs="Batang" w:hint="eastAsia"/>
@@ -7423,6 +7721,7 @@
               </w:rPr>
               <w:t>를</w:t>
             </w:r>
+            <w:proofErr w:type="spellEnd"/>
             <w:r>
               <w:rPr>
                 <w:rFonts w:ascii="Helvetica Neue" w:hAnsi="Helvetica Neue"/>
@@ -7634,6 +7933,7 @@
               </w:rPr>
               <w:t> API</w:t>
             </w:r>
+            <w:proofErr w:type="spellStart"/>
             <w:r>
               <w:rPr>
                 <w:rFonts w:ascii="Batang" w:eastAsia="Batang" w:hAnsi="Batang" w:cs="Batang" w:hint="eastAsia"/>
@@ -7641,6 +7941,7 @@
               </w:rPr>
               <w:t>를</w:t>
             </w:r>
+            <w:proofErr w:type="spellEnd"/>
             <w:r>
               <w:rPr>
                 <w:rFonts w:ascii="Helvetica Neue" w:hAnsi="Helvetica Neue"/>
@@ -7783,6 +8084,7 @@
                 <w:spacing w:val="-2"/>
               </w:rPr>
             </w:pPr>
+            <w:proofErr w:type="spellStart"/>
             <w:r>
               <w:rPr>
                 <w:rFonts w:ascii="Batang" w:eastAsia="Batang" w:hAnsi="Batang" w:cs="Batang" w:hint="eastAsia"/>
@@ -7791,6 +8093,7 @@
               </w:rPr>
               <w:t>트릿지의</w:t>
             </w:r>
+            <w:proofErr w:type="spellEnd"/>
             <w:r>
               <w:rPr>
                 <w:rFonts w:ascii="Helvetica Neue" w:hAnsi="Helvetica Neue"/>
@@ -7847,6 +8150,7 @@
               </w:rPr>
               <w:t> </w:t>
             </w:r>
+            <w:proofErr w:type="spellStart"/>
             <w:r>
               <w:rPr>
                 <w:rFonts w:ascii="Batang" w:eastAsia="Batang" w:hAnsi="Batang" w:cs="Batang" w:hint="eastAsia"/>
@@ -7855,6 +8159,7 @@
               </w:rPr>
               <w:t>완성자</w:t>
             </w:r>
+            <w:proofErr w:type="spellEnd"/>
             <w:r>
               <w:rPr>
                 <w:rFonts w:ascii="Helvetica Neue" w:hAnsi="Helvetica Neue"/>
@@ -7863,6 +8168,7 @@
               </w:rPr>
               <w:t>”</w:t>
             </w:r>
+            <w:proofErr w:type="spellStart"/>
             <w:r>
               <w:rPr>
                 <w:rFonts w:ascii="Batang" w:eastAsia="Batang" w:hAnsi="Batang" w:cs="Batang" w:hint="eastAsia"/>
@@ -7871,6 +8177,7 @@
               </w:rPr>
               <w:t>로서</w:t>
             </w:r>
+            <w:proofErr w:type="spellEnd"/>
             <w:r>
               <w:rPr>
                 <w:rFonts w:ascii="Helvetica Neue" w:hAnsi="Helvetica Neue"/>
@@ -8006,6 +8313,7 @@
               </w:rPr>
               <w:t> </w:t>
             </w:r>
+            <w:proofErr w:type="spellStart"/>
             <w:r>
               <w:rPr>
                 <w:rFonts w:ascii="Batang" w:eastAsia="Batang" w:hAnsi="Batang" w:cs="Batang" w:hint="eastAsia"/>
@@ -8013,6 +8321,7 @@
               </w:rPr>
               <w:t>트릿지</w:t>
             </w:r>
+            <w:proofErr w:type="spellEnd"/>
             <w:r>
               <w:rPr>
                 <w:rFonts w:ascii="Helvetica Neue" w:hAnsi="Helvetica Neue"/>
@@ -8230,6 +8539,7 @@
               </w:rPr>
               <w:t> </w:t>
             </w:r>
+            <w:proofErr w:type="spellStart"/>
             <w:r>
               <w:rPr>
                 <w:rFonts w:ascii="Batang" w:eastAsia="Batang" w:hAnsi="Batang" w:cs="Batang" w:hint="eastAsia"/>
@@ -8238,14 +8548,25 @@
               </w:rPr>
               <w:t>트릿지는</w:t>
             </w:r>
-            <w:r>
-              <w:rPr>
-                <w:rFonts w:ascii="Helvetica Neue" w:hAnsi="Helvetica Neue"/>
-                <w:spacing w:val="-2"/>
-                <w:highlight w:val="yellow"/>
-              </w:rPr>
-              <w:t> GraphQL</w:t>
-            </w:r>
+            <w:proofErr w:type="spellEnd"/>
+            <w:r>
+              <w:rPr>
+                <w:rFonts w:ascii="Helvetica Neue" w:hAnsi="Helvetica Neue"/>
+                <w:spacing w:val="-2"/>
+                <w:highlight w:val="yellow"/>
+              </w:rPr>
+              <w:t> </w:t>
+            </w:r>
+            <w:proofErr w:type="spellStart"/>
+            <w:r>
+              <w:rPr>
+                <w:rFonts w:ascii="Helvetica Neue" w:hAnsi="Helvetica Neue"/>
+                <w:spacing w:val="-2"/>
+                <w:highlight w:val="yellow"/>
+              </w:rPr>
+              <w:t>GraphQL</w:t>
+            </w:r>
+            <w:proofErr w:type="spellEnd"/>
             <w:r>
               <w:rPr>
                 <w:rFonts w:ascii="Batang" w:eastAsia="Batang" w:hAnsi="Batang" w:cs="Batang" w:hint="eastAsia"/>
@@ -8365,6 +8686,7 @@
               </w:rPr>
               <w:t> </w:t>
             </w:r>
+            <w:proofErr w:type="spellStart"/>
             <w:r>
               <w:rPr>
                 <w:rFonts w:ascii="Batang" w:eastAsia="Batang" w:hAnsi="Batang" w:cs="Batang" w:hint="eastAsia"/>
@@ -8372,6 +8694,7 @@
               </w:rPr>
               <w:t>로직이</w:t>
             </w:r>
+            <w:proofErr w:type="spellEnd"/>
             <w:r>
               <w:rPr>
                 <w:rFonts w:ascii="Helvetica Neue" w:hAnsi="Helvetica Neue"/>
@@ -8584,7 +8907,25 @@
                 <w:spacing w:val="-2"/>
                 <w:highlight w:val="yellow"/>
               </w:rPr>
-              <w:t>React, GraphQL, </w:t>
+              <w:t>React, </w:t>
+            </w:r>
+            <w:proofErr w:type="spellStart"/>
+            <w:r>
+              <w:rPr>
+                <w:rFonts w:ascii="Helvetica Neue" w:hAnsi="Helvetica Neue"/>
+                <w:spacing w:val="-2"/>
+                <w:highlight w:val="yellow"/>
+              </w:rPr>
+              <w:t>GraphQL</w:t>
+            </w:r>
+            <w:proofErr w:type="spellEnd"/>
+            <w:r>
+              <w:rPr>
+                <w:rFonts w:ascii="Helvetica Neue" w:hAnsi="Helvetica Neue"/>
+                <w:spacing w:val="-2"/>
+                <w:highlight w:val="yellow"/>
+              </w:rPr>
+              <w:t>, </w:t>
             </w:r>
             <w:r>
               <w:rPr>
@@ -8602,6 +8943,7 @@
               </w:rPr>
               <w:t> styled-components</w:t>
             </w:r>
+            <w:proofErr w:type="spellStart"/>
             <w:r>
               <w:rPr>
                 <w:rFonts w:ascii="Batang" w:eastAsia="Batang" w:hAnsi="Batang" w:cs="Batang" w:hint="eastAsia"/>
@@ -8610,6 +8952,7 @@
               </w:rPr>
               <w:t>를</w:t>
             </w:r>
+            <w:proofErr w:type="spellEnd"/>
             <w:r>
               <w:rPr>
                 <w:rFonts w:ascii="Helvetica Neue" w:hAnsi="Helvetica Neue"/>
@@ -8666,6 +9009,7 @@
               </w:rPr>
               <w:t> </w:t>
             </w:r>
+            <w:proofErr w:type="spellStart"/>
             <w:r>
               <w:rPr>
                 <w:rFonts w:ascii="Batang" w:eastAsia="Batang" w:hAnsi="Batang" w:cs="Batang" w:hint="eastAsia"/>
@@ -8674,6 +9018,7 @@
               </w:rPr>
               <w:t>재사용성이</w:t>
             </w:r>
+            <w:proofErr w:type="spellEnd"/>
             <w:r>
               <w:rPr>
                 <w:rFonts w:ascii="Helvetica Neue" w:hAnsi="Helvetica Neue"/>
@@ -8714,6 +9059,7 @@
               </w:rPr>
               <w:t> UI</w:t>
             </w:r>
+            <w:proofErr w:type="spellStart"/>
             <w:r>
               <w:rPr>
                 <w:rFonts w:ascii="Batang" w:eastAsia="Batang" w:hAnsi="Batang" w:cs="Batang" w:hint="eastAsia"/>
@@ -8722,6 +9068,7 @@
               </w:rPr>
               <w:t>를</w:t>
             </w:r>
+            <w:proofErr w:type="spellEnd"/>
             <w:r>
               <w:rPr>
                 <w:rFonts w:ascii="Helvetica Neue" w:hAnsi="Helvetica Neue"/>
@@ -8841,6 +9188,7 @@
               </w:rPr>
               <w:t> UI</w:t>
             </w:r>
+            <w:proofErr w:type="spellStart"/>
             <w:r>
               <w:rPr>
                 <w:rFonts w:ascii="Batang" w:eastAsia="Batang" w:hAnsi="Batang" w:cs="Batang" w:hint="eastAsia"/>
@@ -8849,6 +9197,7 @@
               </w:rPr>
               <w:t>를</w:t>
             </w:r>
+            <w:proofErr w:type="spellEnd"/>
             <w:r>
               <w:rPr>
                 <w:rFonts w:ascii="Helvetica Neue" w:hAnsi="Helvetica Neue"/>
@@ -9017,6 +9366,7 @@
               </w:rPr>
               <w:t> UI </w:t>
             </w:r>
+            <w:proofErr w:type="spellStart"/>
             <w:r>
               <w:rPr>
                 <w:rFonts w:ascii="Batang" w:eastAsia="Batang" w:hAnsi="Batang" w:cs="Batang" w:hint="eastAsia"/>
@@ -9024,6 +9374,7 @@
               </w:rPr>
               <w:t>반응성을</w:t>
             </w:r>
+            <w:proofErr w:type="spellEnd"/>
             <w:r>
               <w:rPr>
                 <w:rFonts w:ascii="Helvetica Neue" w:hAnsi="Helvetica Neue"/>
@@ -9045,6 +9396,7 @@
               </w:rPr>
               <w:t> SEO</w:t>
             </w:r>
+            <w:proofErr w:type="spellStart"/>
             <w:r>
               <w:rPr>
                 <w:rFonts w:ascii="Batang" w:eastAsia="Batang" w:hAnsi="Batang" w:cs="Batang" w:hint="eastAsia"/>
@@ -9052,6 +9404,7 @@
               </w:rPr>
               <w:t>를</w:t>
             </w:r>
+            <w:proofErr w:type="spellEnd"/>
             <w:r>
               <w:rPr>
                 <w:rFonts w:ascii="Helvetica Neue" w:hAnsi="Helvetica Neue"/>
@@ -9383,6 +9736,7 @@
               </w:rPr>
               <w:t> </w:t>
             </w:r>
+            <w:proofErr w:type="spellStart"/>
             <w:r>
               <w:rPr>
                 <w:rFonts w:ascii="Batang" w:eastAsia="Batang" w:hAnsi="Batang" w:cs="Batang" w:hint="eastAsia"/>
@@ -9390,6 +9744,7 @@
               </w:rPr>
               <w:t>스쿼드를</w:t>
             </w:r>
+            <w:proofErr w:type="spellEnd"/>
             <w:r>
               <w:rPr>
                 <w:rFonts w:ascii="Helvetica Neue" w:hAnsi="Helvetica Neue"/>
@@ -10025,7 +10380,25 @@
                 <w:spacing w:val="-2"/>
                 <w:highlight w:val="yellow"/>
               </w:rPr>
-              <w:t> (Javascript, HTML, CSS </w:t>
+              <w:t> (</w:t>
+            </w:r>
+            <w:proofErr w:type="spellStart"/>
+            <w:r>
+              <w:rPr>
+                <w:rFonts w:ascii="Helvetica Neue" w:hAnsi="Helvetica Neue"/>
+                <w:spacing w:val="-2"/>
+                <w:highlight w:val="yellow"/>
+              </w:rPr>
+              <w:t>Javascript</w:t>
+            </w:r>
+            <w:proofErr w:type="spellEnd"/>
+            <w:r>
+              <w:rPr>
+                <w:rFonts w:ascii="Helvetica Neue" w:hAnsi="Helvetica Neue"/>
+                <w:spacing w:val="-2"/>
+                <w:highlight w:val="yellow"/>
+              </w:rPr>
+              <w:t>, HTML, CSS </w:t>
             </w:r>
             <w:r>
               <w:rPr>
@@ -10219,6 +10592,7 @@
               </w:rPr>
               <w:t>”</w:t>
             </w:r>
+            <w:proofErr w:type="spellStart"/>
             <w:r>
               <w:rPr>
                 <w:rFonts w:ascii="Batang" w:eastAsia="Batang" w:hAnsi="Batang" w:cs="Batang" w:hint="eastAsia"/>
@@ -10226,6 +10600,7 @@
               </w:rPr>
               <w:t>를</w:t>
             </w:r>
+            <w:proofErr w:type="spellEnd"/>
             <w:r>
               <w:rPr>
                 <w:rFonts w:ascii="Helvetica Neue" w:hAnsi="Helvetica Neue"/>
@@ -10513,7 +10888,25 @@
                 <w:spacing w:val="-2"/>
                 <w:highlight w:val="yellow"/>
               </w:rPr>
-              <w:t>React, GraphQL, </w:t>
+              <w:t>React, </w:t>
+            </w:r>
+            <w:proofErr w:type="spellStart"/>
+            <w:r>
+              <w:rPr>
+                <w:rFonts w:ascii="Helvetica Neue" w:hAnsi="Helvetica Neue"/>
+                <w:spacing w:val="-2"/>
+                <w:highlight w:val="yellow"/>
+              </w:rPr>
+              <w:t>GraphQL</w:t>
+            </w:r>
+            <w:proofErr w:type="spellEnd"/>
+            <w:r>
+              <w:rPr>
+                <w:rFonts w:ascii="Helvetica Neue" w:hAnsi="Helvetica Neue"/>
+                <w:spacing w:val="-2"/>
+                <w:highlight w:val="yellow"/>
+              </w:rPr>
+              <w:t>, </w:t>
             </w:r>
             <w:r>
               <w:rPr>
@@ -10531,6 +10924,7 @@
               </w:rPr>
               <w:t> styled-components</w:t>
             </w:r>
+            <w:proofErr w:type="spellStart"/>
             <w:r>
               <w:rPr>
                 <w:rFonts w:ascii="Batang" w:eastAsia="Batang" w:hAnsi="Batang" w:cs="Batang" w:hint="eastAsia"/>
@@ -10539,6 +10933,7 @@
               </w:rPr>
               <w:t>를</w:t>
             </w:r>
+            <w:proofErr w:type="spellEnd"/>
             <w:r>
               <w:rPr>
                 <w:rFonts w:ascii="Helvetica Neue" w:hAnsi="Helvetica Neue"/>
@@ -10835,6 +11230,7 @@
               </w:rPr>
               <w:t> (</w:t>
             </w:r>
+            <w:proofErr w:type="spellStart"/>
             <w:r>
               <w:rPr>
                 <w:rFonts w:ascii="Batang" w:eastAsia="Batang" w:hAnsi="Batang" w:cs="Batang" w:hint="eastAsia"/>
@@ -10842,6 +11238,7 @@
               </w:rPr>
               <w:t>트릿지</w:t>
             </w:r>
+            <w:proofErr w:type="spellEnd"/>
             <w:r>
               <w:rPr>
                 <w:rFonts w:ascii="Helvetica Neue" w:hAnsi="Helvetica Neue"/>
@@ -10985,6 +11382,7 @@
                 <w:spacing w:val="-2"/>
               </w:rPr>
             </w:pPr>
+            <w:proofErr w:type="spellStart"/>
             <w:r>
               <w:rPr>
                 <w:rStyle w:val="Strong"/>
@@ -10993,6 +11391,7 @@
               </w:rPr>
               <w:t>트릿지는</w:t>
             </w:r>
+            <w:proofErr w:type="spellEnd"/>
             <w:r>
               <w:rPr>
                 <w:rStyle w:val="Strong"/>
@@ -11529,6 +11928,7 @@
               </w:rPr>
               <w:t> </w:t>
             </w:r>
+            <w:proofErr w:type="spellStart"/>
             <w:r>
               <w:rPr>
                 <w:rFonts w:ascii="Batang" w:eastAsia="Batang" w:hAnsi="Batang" w:cs="Batang" w:hint="eastAsia"/>
@@ -11536,6 +11936,7 @@
               </w:rPr>
               <w:t>태깅</w:t>
             </w:r>
+            <w:proofErr w:type="spellEnd"/>
             <w:r>
               <w:rPr>
                 <w:rFonts w:ascii="Helvetica Neue" w:hAnsi="Helvetica Neue"/>
@@ -11698,6 +12099,7 @@
               <w:br/>
               <w:t>- Trusted online reputation: Google SEO</w:t>
             </w:r>
+            <w:proofErr w:type="spellStart"/>
             <w:r>
               <w:rPr>
                 <w:rFonts w:ascii="Batang" w:eastAsia="Batang" w:hAnsi="Batang" w:cs="Batang" w:hint="eastAsia"/>
@@ -11705,6 +12107,7 @@
               </w:rPr>
               <w:t>를</w:t>
             </w:r>
+            <w:proofErr w:type="spellEnd"/>
             <w:r>
               <w:rPr>
                 <w:rFonts w:ascii="Helvetica Neue" w:hAnsi="Helvetica Neue"/>
@@ -12094,6 +12497,7 @@
                 <w:spacing w:val="-2"/>
               </w:rPr>
             </w:pPr>
+            <w:proofErr w:type="spellStart"/>
             <w:r>
               <w:rPr>
                 <w:rStyle w:val="Strong"/>
@@ -12102,6 +12506,7 @@
               </w:rPr>
               <w:t>트릿지는</w:t>
             </w:r>
+            <w:proofErr w:type="spellEnd"/>
             <w:r>
               <w:rPr>
                 <w:rStyle w:val="Strong"/>
@@ -12389,6 +12794,7 @@
               <w:br/>
               <w:t>- </w:t>
             </w:r>
+            <w:proofErr w:type="spellStart"/>
             <w:r>
               <w:rPr>
                 <w:rFonts w:ascii="Batang" w:eastAsia="Batang" w:hAnsi="Batang" w:cs="Batang" w:hint="eastAsia"/>
@@ -12396,6 +12802,7 @@
               </w:rPr>
               <w:t>팀런치</w:t>
             </w:r>
+            <w:proofErr w:type="spellEnd"/>
             <w:r>
               <w:rPr>
                 <w:rFonts w:ascii="Helvetica Neue" w:hAnsi="Helvetica Neue"/>
@@ -12431,6 +12838,7 @@
               </w:rPr>
               <w:t> </w:t>
             </w:r>
+            <w:proofErr w:type="spellStart"/>
             <w:r>
               <w:rPr>
                 <w:rFonts w:ascii="Batang" w:eastAsia="Batang" w:hAnsi="Batang" w:cs="Batang" w:hint="eastAsia"/>
@@ -12438,6 +12846,7 @@
               </w:rPr>
               <w:t>석식</w:t>
             </w:r>
+            <w:proofErr w:type="spellEnd"/>
             <w:r>
               <w:rPr>
                 <w:rFonts w:ascii="Helvetica Neue" w:hAnsi="Helvetica Neue"/>
@@ -12644,6 +13053,7 @@
               </w:rPr>
               <w:t> (</w:t>
             </w:r>
+            <w:proofErr w:type="spellStart"/>
             <w:r>
               <w:rPr>
                 <w:rFonts w:ascii="Batang" w:eastAsia="Batang" w:hAnsi="Batang" w:cs="Batang" w:hint="eastAsia"/>
@@ -12651,6 +13061,7 @@
               </w:rPr>
               <w:t>층고</w:t>
             </w:r>
+            <w:proofErr w:type="spellEnd"/>
             <w:r>
               <w:rPr>
                 <w:rFonts w:ascii="Helvetica Neue" w:hAnsi="Helvetica Neue"/>
@@ -12984,16 +13395,38 @@
                 <w:highlight w:val="yellow"/>
                 <w:shd w:val="clear" w:color="auto" w:fill="FFFFFF"/>
               </w:rPr>
-              <w:t>- React, GraphQL, </w:t>
-            </w:r>
-            <w:r>
-              <w:rPr>
-                <w:rFonts w:ascii="Batang" w:eastAsia="Batang" w:hAnsi="Batang" w:cs="Batang" w:hint="eastAsia"/>
+              <w:t>- React, </w:t>
+            </w:r>
+            <w:proofErr w:type="spellStart"/>
+            <w:r>
+              <w:rPr>
+                <w:rFonts w:ascii="Helvetica Neue" w:hAnsi="Helvetica Neue"/>
                 <w:color w:val="263747"/>
                 <w:spacing w:val="-2"/>
                 <w:highlight w:val="yellow"/>
                 <w:shd w:val="clear" w:color="auto" w:fill="FFFFFF"/>
               </w:rPr>
+              <w:t>GraphQL</w:t>
+            </w:r>
+            <w:proofErr w:type="spellEnd"/>
+            <w:r>
+              <w:rPr>
+                <w:rFonts w:ascii="Helvetica Neue" w:hAnsi="Helvetica Neue"/>
+                <w:color w:val="263747"/>
+                <w:spacing w:val="-2"/>
+                <w:highlight w:val="yellow"/>
+                <w:shd w:val="clear" w:color="auto" w:fill="FFFFFF"/>
+              </w:rPr>
+              <w:t>, </w:t>
+            </w:r>
+            <w:r>
+              <w:rPr>
+                <w:rFonts w:ascii="Batang" w:eastAsia="Batang" w:hAnsi="Batang" w:cs="Batang" w:hint="eastAsia"/>
+                <w:color w:val="263747"/>
+                <w:spacing w:val="-2"/>
+                <w:highlight w:val="yellow"/>
+                <w:shd w:val="clear" w:color="auto" w:fill="FFFFFF"/>
+              </w:rPr>
               <w:t>그리고</w:t>
             </w:r>
             <w:r>
@@ -13006,6 +13439,7 @@
               </w:rPr>
               <w:t> styled-components</w:t>
             </w:r>
+            <w:proofErr w:type="spellStart"/>
             <w:r>
               <w:rPr>
                 <w:rFonts w:ascii="Batang" w:eastAsia="Batang" w:hAnsi="Batang" w:cs="Batang" w:hint="eastAsia"/>
@@ -13016,6 +13450,7 @@
               </w:rPr>
               <w:t>를</w:t>
             </w:r>
+            <w:proofErr w:type="spellEnd"/>
             <w:r>
               <w:rPr>
                 <w:rFonts w:ascii="Helvetica Neue" w:hAnsi="Helvetica Neue"/>
@@ -13086,6 +13521,7 @@
               </w:rPr>
               <w:t> </w:t>
             </w:r>
+            <w:proofErr w:type="spellStart"/>
             <w:r>
               <w:rPr>
                 <w:rFonts w:ascii="Batang" w:eastAsia="Batang" w:hAnsi="Batang" w:cs="Batang" w:hint="eastAsia"/>
@@ -13096,6 +13532,7 @@
               </w:rPr>
               <w:t>재사용성이</w:t>
             </w:r>
+            <w:proofErr w:type="spellEnd"/>
             <w:r>
               <w:rPr>
                 <w:rFonts w:ascii="Helvetica Neue" w:hAnsi="Helvetica Neue"/>
@@ -13146,6 +13583,7 @@
               </w:rPr>
               <w:t> UI</w:t>
             </w:r>
+            <w:proofErr w:type="spellStart"/>
             <w:r>
               <w:rPr>
                 <w:rFonts w:ascii="Batang" w:eastAsia="Batang" w:hAnsi="Batang" w:cs="Batang" w:hint="eastAsia"/>
@@ -13156,6 +13594,7 @@
               </w:rPr>
               <w:t>를</w:t>
             </w:r>
+            <w:proofErr w:type="spellEnd"/>
             <w:r>
               <w:rPr>
                 <w:rFonts w:ascii="Helvetica Neue" w:hAnsi="Helvetica Neue"/>
@@ -13305,6 +13744,7 @@
               </w:rPr>
               <w:t> UI</w:t>
             </w:r>
+            <w:proofErr w:type="spellStart"/>
             <w:r>
               <w:rPr>
                 <w:rFonts w:ascii="Batang" w:eastAsia="Batang" w:hAnsi="Batang" w:cs="Batang" w:hint="eastAsia"/>
@@ -13315,6 +13755,7 @@
               </w:rPr>
               <w:t>를</w:t>
             </w:r>
+            <w:proofErr w:type="spellEnd"/>
             <w:r>
               <w:rPr>
                 <w:rFonts w:ascii="Helvetica Neue" w:hAnsi="Helvetica Neue"/>
@@ -13664,7 +14105,23 @@
           <w:sz w:val="28"/>
           <w:szCs w:val="28"/>
         </w:rPr>
-        <w:t xml:space="preserve"> (I gotta learn these)</w:t>
+        <w:t xml:space="preserve"> (I </w:t>
+      </w:r>
+      <w:proofErr w:type="spellStart"/>
+      <w:r>
+        <w:rPr>
+          <w:sz w:val="28"/>
+          <w:szCs w:val="28"/>
+        </w:rPr>
+        <w:t>gotta</w:t>
+      </w:r>
+      <w:proofErr w:type="spellEnd"/>
+      <w:r>
+        <w:rPr>
+          <w:sz w:val="28"/>
+          <w:szCs w:val="28"/>
+        </w:rPr>
+        <w:t xml:space="preserve"> learn these)</w:t>
       </w:r>
     </w:p>
     <w:p>
@@ -14049,6 +14506,7 @@
               </w:rPr>
               <w:t> </w:t>
             </w:r>
+            <w:proofErr w:type="spellStart"/>
             <w:r>
               <w:rPr>
                 <w:rFonts w:ascii="Batang" w:eastAsia="Batang" w:hAnsi="Batang" w:cs="Batang" w:hint="eastAsia"/>
@@ -14057,6 +14515,7 @@
               </w:rPr>
               <w:t>스쿼드를</w:t>
             </w:r>
+            <w:proofErr w:type="spellEnd"/>
             <w:r>
               <w:rPr>
                 <w:rFonts w:ascii="Helvetica Neue" w:hAnsi="Helvetica Neue"/>
@@ -14455,7 +14914,39 @@
           <w:sz w:val="28"/>
           <w:szCs w:val="28"/>
         </w:rPr>
-        <w:t>Quick learner (I should learn GraphQL, styledComponents and D3.js quickly)</w:t>
+        <w:t xml:space="preserve">Quick learner (I should learn </w:t>
+      </w:r>
+      <w:proofErr w:type="spellStart"/>
+      <w:r>
+        <w:rPr>
+          <w:sz w:val="28"/>
+          <w:szCs w:val="28"/>
+        </w:rPr>
+        <w:t>GraphQL</w:t>
+      </w:r>
+      <w:proofErr w:type="spellEnd"/>
+      <w:r>
+        <w:rPr>
+          <w:sz w:val="28"/>
+          <w:szCs w:val="28"/>
+        </w:rPr>
+        <w:t xml:space="preserve">, </w:t>
+      </w:r>
+      <w:proofErr w:type="spellStart"/>
+      <w:r>
+        <w:rPr>
+          <w:sz w:val="28"/>
+          <w:szCs w:val="28"/>
+        </w:rPr>
+        <w:t>styledComponents</w:t>
+      </w:r>
+      <w:proofErr w:type="spellEnd"/>
+      <w:r>
+        <w:rPr>
+          <w:sz w:val="28"/>
+          <w:szCs w:val="28"/>
+        </w:rPr>
+        <w:t xml:space="preserve"> and D3.js quickly)</w:t>
       </w:r>
     </w:p>
     <w:p>
@@ -14535,7 +15026,23 @@
           <w:sz w:val="28"/>
           <w:szCs w:val="28"/>
         </w:rPr>
-        <w:t>I am from the country of multiculture, so interacting and working with peers from other countries are not a problem</w:t>
+        <w:t xml:space="preserve">I am from the country of </w:t>
+      </w:r>
+      <w:proofErr w:type="spellStart"/>
+      <w:r>
+        <w:rPr>
+          <w:sz w:val="28"/>
+          <w:szCs w:val="28"/>
+        </w:rPr>
+        <w:t>multiculture</w:t>
+      </w:r>
+      <w:proofErr w:type="spellEnd"/>
+      <w:r>
+        <w:rPr>
+          <w:sz w:val="28"/>
+          <w:szCs w:val="28"/>
+        </w:rPr>
+        <w:t>, so interacting and working with peers from other countries are not a problem</w:t>
       </w:r>
     </w:p>
     <w:p>
@@ -14750,15 +15257,33 @@
           <w:sz w:val="28"/>
           <w:szCs w:val="28"/>
         </w:rPr>
-        <w:t>I haven’t had experience in creating app using GraphQL</w:t>
-      </w:r>
-      <w:r>
-        <w:rPr>
-          <w:sz w:val="28"/>
-          <w:szCs w:val="28"/>
-        </w:rPr>
-        <w:t xml:space="preserve"> D3,js</w:t>
-      </w:r>
+        <w:t xml:space="preserve">I haven’t had experience in creating app using </w:t>
+      </w:r>
+      <w:proofErr w:type="spellStart"/>
+      <w:r>
+        <w:rPr>
+          <w:sz w:val="28"/>
+          <w:szCs w:val="28"/>
+        </w:rPr>
+        <w:t>GraphQL</w:t>
+      </w:r>
+      <w:proofErr w:type="spellEnd"/>
+      <w:r>
+        <w:rPr>
+          <w:sz w:val="28"/>
+          <w:szCs w:val="28"/>
+        </w:rPr>
+        <w:t xml:space="preserve"> D</w:t>
+      </w:r>
+      <w:proofErr w:type="gramStart"/>
+      <w:r>
+        <w:rPr>
+          <w:sz w:val="28"/>
+          <w:szCs w:val="28"/>
+        </w:rPr>
+        <w:t>3,js</w:t>
+      </w:r>
+      <w:proofErr w:type="gramEnd"/>
       <w:r>
         <w:rPr>
           <w:sz w:val="28"/>
@@ -14835,7 +15360,23 @@
           <w:sz w:val="28"/>
           <w:szCs w:val="28"/>
         </w:rPr>
-        <w:t>I have very limited experience using selenium, and puppeteer  experience using selenium</w:t>
+        <w:t xml:space="preserve">I have very limited experience using selenium, and </w:t>
+      </w:r>
+      <w:proofErr w:type="gramStart"/>
+      <w:r>
+        <w:rPr>
+          <w:sz w:val="28"/>
+          <w:szCs w:val="28"/>
+        </w:rPr>
+        <w:t>puppeteer  experience</w:t>
+      </w:r>
+      <w:proofErr w:type="gramEnd"/>
+      <w:r>
+        <w:rPr>
+          <w:sz w:val="28"/>
+          <w:szCs w:val="28"/>
+        </w:rPr>
+        <w:t xml:space="preserve"> using selenium</w:t>
       </w:r>
       <w:r>
         <w:rPr>
@@ -14979,8 +15520,17 @@
           <w:sz w:val="28"/>
           <w:szCs w:val="28"/>
         </w:rPr>
-        <w:t>What are your most relevant qualifications for this position</w:t>
-      </w:r>
+        <w:t xml:space="preserve">What are your most relevant qualifications for this </w:t>
+      </w:r>
+      <w:proofErr w:type="gramStart"/>
+      <w:r>
+        <w:rPr>
+          <w:sz w:val="28"/>
+          <w:szCs w:val="28"/>
+        </w:rPr>
+        <w:t>position</w:t>
+      </w:r>
+      <w:proofErr w:type="gramEnd"/>
     </w:p>
     <w:p>
       <w:pPr>
@@ -15022,7 +15572,23 @@
           <w:sz w:val="28"/>
           <w:szCs w:val="28"/>
         </w:rPr>
-        <w:t>I am highly organized and  very good at running department</w:t>
+        <w:t xml:space="preserve">I am highly organized </w:t>
+      </w:r>
+      <w:proofErr w:type="gramStart"/>
+      <w:r>
+        <w:rPr>
+          <w:sz w:val="28"/>
+          <w:szCs w:val="28"/>
+        </w:rPr>
+        <w:t>and  very</w:t>
+      </w:r>
+      <w:proofErr w:type="gramEnd"/>
+      <w:r>
+        <w:rPr>
+          <w:sz w:val="28"/>
+          <w:szCs w:val="28"/>
+        </w:rPr>
+        <w:t xml:space="preserve"> good at running department</w:t>
       </w:r>
     </w:p>
     <w:p>
@@ -15121,12 +15687,21 @@
           <w:szCs w:val="28"/>
         </w:rPr>
       </w:pPr>
-      <w:r>
-        <w:rPr>
-          <w:sz w:val="28"/>
-          <w:szCs w:val="28"/>
-        </w:rPr>
-        <w:t>I  know that comes in really handy with innovative companies like this one</w:t>
+      <w:proofErr w:type="gramStart"/>
+      <w:r>
+        <w:rPr>
+          <w:sz w:val="28"/>
+          <w:szCs w:val="28"/>
+        </w:rPr>
+        <w:t>I  know</w:t>
+      </w:r>
+      <w:proofErr w:type="gramEnd"/>
+      <w:r>
+        <w:rPr>
+          <w:sz w:val="28"/>
+          <w:szCs w:val="28"/>
+        </w:rPr>
+        <w:t xml:space="preserve"> that comes in really handy with innovative companies like this one</w:t>
       </w:r>
     </w:p>
     <w:p>
@@ -15229,7 +15804,23 @@
           <w:sz w:val="28"/>
           <w:szCs w:val="28"/>
         </w:rPr>
-        <w:t>I can comfortably use CSS3, HTML5 and ES6 Javascript no problem</w:t>
+        <w:t xml:space="preserve">I can comfortably use CSS3, HTML5 and ES6 </w:t>
+      </w:r>
+      <w:proofErr w:type="spellStart"/>
+      <w:r>
+        <w:rPr>
+          <w:sz w:val="28"/>
+          <w:szCs w:val="28"/>
+        </w:rPr>
+        <w:t>Javascript</w:t>
+      </w:r>
+      <w:proofErr w:type="spellEnd"/>
+      <w:r>
+        <w:rPr>
+          <w:sz w:val="28"/>
+          <w:szCs w:val="28"/>
+        </w:rPr>
+        <w:t xml:space="preserve"> no problem</w:t>
       </w:r>
     </w:p>
     <w:p>
@@ -15375,6 +15966,7 @@
         </w:rPr>
         <w:t xml:space="preserve"> </w:t>
       </w:r>
+      <w:proofErr w:type="spellStart"/>
       <w:r>
         <w:rPr>
           <w:rFonts w:hint="eastAsia"/>
@@ -15383,6 +15975,7 @@
         </w:rPr>
         <w:t>완성자</w:t>
       </w:r>
+      <w:proofErr w:type="spellEnd"/>
       <w:r>
         <w:rPr>
           <w:sz w:val="28"/>
@@ -15562,8 +16155,17 @@
           <w:sz w:val="28"/>
           <w:szCs w:val="28"/>
         </w:rPr>
-        <w:t>My weakeness</w:t>
-      </w:r>
+        <w:t xml:space="preserve">My </w:t>
+      </w:r>
+      <w:proofErr w:type="spellStart"/>
+      <w:r>
+        <w:rPr>
+          <w:sz w:val="28"/>
+          <w:szCs w:val="28"/>
+        </w:rPr>
+        <w:t>weakeness</w:t>
+      </w:r>
+      <w:proofErr w:type="spellEnd"/>
     </w:p>
     <w:p>
       <w:pPr>
@@ -15677,6 +16279,46 @@
           <w:t>https://app.biginterview.com/s/4c48be404d</w:t>
         </w:r>
       </w:hyperlink>
+    </w:p>
+    <w:p>
+      <w:pPr>
+        <w:rPr>
+          <w:sz w:val="28"/>
+          <w:szCs w:val="28"/>
+        </w:rPr>
+      </w:pPr>
+    </w:p>
+    <w:p>
+      <w:pPr>
+        <w:rPr>
+          <w:sz w:val="28"/>
+          <w:szCs w:val="28"/>
+        </w:rPr>
+      </w:pPr>
+      <w:r>
+        <w:rPr>
+          <w:sz w:val="28"/>
+          <w:szCs w:val="28"/>
+        </w:rPr>
+        <w:t xml:space="preserve">Third try - </w:t>
+      </w:r>
+      <w:hyperlink r:id="rId10" w:history="1">
+        <w:r>
+          <w:rPr>
+            <w:rStyle w:val="Hyperlink"/>
+            <w:sz w:val="28"/>
+            <w:szCs w:val="28"/>
+          </w:rPr>
+          <w:t>https://app.biginterview.com/s/25534a0d93</w:t>
+        </w:r>
+      </w:hyperlink>
+      <w:r>
+        <w:rPr>
+          <w:sz w:val="28"/>
+          <w:szCs w:val="28"/>
+        </w:rPr>
+        <w:t xml:space="preserve"> </w:t>
+      </w:r>
     </w:p>
     <w:p>
       <w:pPr>

</xml_diff>

<commit_message>
feat: Add progress #91 'Interview Preparation'
</commit_message>
<xml_diff>
--- a/big-interview/interview_notes.docx
+++ b/big-interview/interview_notes.docx
@@ -135,37 +135,12 @@
           <w:szCs w:val="28"/>
         </w:rPr>
       </w:pPr>
-      <w:proofErr w:type="spellStart"/>
-      <w:r>
-        <w:rPr>
-          <w:sz w:val="28"/>
-          <w:szCs w:val="28"/>
-        </w:rPr>
-        <w:t>Swarmy</w:t>
-      </w:r>
-      <w:proofErr w:type="spellEnd"/>
-      <w:r>
-        <w:rPr>
-          <w:sz w:val="28"/>
-          <w:szCs w:val="28"/>
-        </w:rPr>
-        <w:t xml:space="preserve">, </w:t>
-      </w:r>
-      <w:proofErr w:type="spellStart"/>
-      <w:r>
-        <w:rPr>
-          <w:sz w:val="28"/>
-          <w:szCs w:val="28"/>
-        </w:rPr>
-        <w:t>awkard</w:t>
-      </w:r>
-      <w:proofErr w:type="spellEnd"/>
-      <w:r>
-        <w:rPr>
-          <w:sz w:val="28"/>
-          <w:szCs w:val="28"/>
-        </w:rPr>
-        <w:t xml:space="preserve"> </w:t>
+      <w:r>
+        <w:rPr>
+          <w:sz w:val="28"/>
+          <w:szCs w:val="28"/>
+        </w:rPr>
+        <w:t xml:space="preserve">Swarmy, awkard </w:t>
       </w:r>
       <w:r>
         <w:rPr>
@@ -494,21 +469,12 @@
           <w:szCs w:val="28"/>
         </w:rPr>
       </w:pPr>
-      <w:proofErr w:type="spellStart"/>
-      <w:r>
-        <w:rPr>
-          <w:sz w:val="28"/>
-          <w:szCs w:val="28"/>
-        </w:rPr>
-        <w:t>E.g</w:t>
-      </w:r>
-      <w:proofErr w:type="spellEnd"/>
-      <w:r>
-        <w:rPr>
-          <w:sz w:val="28"/>
-          <w:szCs w:val="28"/>
-        </w:rPr>
-        <w:t xml:space="preserve"> arriving late, </w:t>
+      <w:r>
+        <w:rPr>
+          <w:sz w:val="28"/>
+          <w:szCs w:val="28"/>
+        </w:rPr>
+        <w:t xml:space="preserve">E.g arriving late, </w:t>
       </w:r>
     </w:p>
     <w:p>
@@ -547,21 +513,12 @@
           <w:szCs w:val="28"/>
         </w:rPr>
       </w:pPr>
-      <w:proofErr w:type="spellStart"/>
-      <w:r>
-        <w:rPr>
-          <w:sz w:val="28"/>
-          <w:szCs w:val="28"/>
-        </w:rPr>
-        <w:t>how</w:t>
-      </w:r>
-      <w:proofErr w:type="spellEnd"/>
-      <w:r>
-        <w:rPr>
-          <w:sz w:val="28"/>
-          <w:szCs w:val="28"/>
-        </w:rPr>
-        <w:t xml:space="preserve"> you dress, </w:t>
+      <w:r>
+        <w:rPr>
+          <w:sz w:val="28"/>
+          <w:szCs w:val="28"/>
+        </w:rPr>
+        <w:t xml:space="preserve">how you dress, </w:t>
       </w:r>
     </w:p>
     <w:p>
@@ -786,22 +743,13 @@
           <w:szCs w:val="28"/>
         </w:rPr>
       </w:pPr>
-      <w:proofErr w:type="spellStart"/>
       <w:r>
         <w:rPr>
           <w:sz w:val="28"/>
           <w:szCs w:val="28"/>
         </w:rPr>
         <w:lastRenderedPageBreak/>
-        <w:t>Doging</w:t>
-      </w:r>
-      <w:proofErr w:type="spellEnd"/>
-      <w:r>
-        <w:rPr>
-          <w:sz w:val="28"/>
-          <w:szCs w:val="28"/>
-        </w:rPr>
-        <w:t xml:space="preserve"> questions</w:t>
+        <w:t>Doging questions</w:t>
       </w:r>
     </w:p>
     <w:p>
@@ -871,19 +819,8 @@
           <w:sz w:val="28"/>
           <w:szCs w:val="28"/>
         </w:rPr>
-        <w:t xml:space="preserve">Don’t ever badmouth your former employer, manager or even your </w:t>
-      </w:r>
-      <w:proofErr w:type="spellStart"/>
-      <w:r>
-        <w:rPr>
-          <w:b/>
-          <w:bCs/>
-          <w:sz w:val="28"/>
-          <w:szCs w:val="28"/>
-        </w:rPr>
-        <w:t>coworker</w:t>
-      </w:r>
-      <w:proofErr w:type="spellEnd"/>
+        <w:t>Don’t ever badmouth your former employer, manager or even your coworker</w:t>
+      </w:r>
     </w:p>
     <w:p>
       <w:pPr>
@@ -1063,19 +1000,76 @@
           <w:sz w:val="28"/>
           <w:szCs w:val="28"/>
         </w:rPr>
-        <w:t xml:space="preserve">The phone </w:t>
-      </w:r>
-      <w:proofErr w:type="gramStart"/>
-      <w:r>
+        <w:t>The phone interview</w:t>
+      </w:r>
+    </w:p>
+    <w:p>
+      <w:pPr>
+        <w:pStyle w:val="ListParagraph"/>
+        <w:numPr>
+          <w:ilvl w:val="2"/>
+          <w:numId w:val="1"/>
+        </w:numPr>
         <w:rPr>
           <w:b/>
           <w:bCs/>
           <w:sz w:val="28"/>
           <w:szCs w:val="28"/>
         </w:rPr>
-        <w:t>interview</w:t>
-      </w:r>
-      <w:proofErr w:type="gramEnd"/>
+      </w:pPr>
+      <w:r>
+        <w:rPr>
+          <w:b/>
+          <w:bCs/>
+          <w:sz w:val="28"/>
+          <w:szCs w:val="28"/>
+        </w:rPr>
+        <w:t>Pros</w:t>
+      </w:r>
+    </w:p>
+    <w:p>
+      <w:pPr>
+        <w:pStyle w:val="ListParagraph"/>
+        <w:numPr>
+          <w:ilvl w:val="3"/>
+          <w:numId w:val="1"/>
+        </w:numPr>
+        <w:rPr>
+          <w:b/>
+          <w:bCs/>
+          <w:sz w:val="28"/>
+          <w:szCs w:val="28"/>
+        </w:rPr>
+      </w:pPr>
+      <w:r>
+        <w:rPr>
+          <w:sz w:val="28"/>
+          <w:szCs w:val="28"/>
+        </w:rPr>
+        <w:t>You don’t have to worry about your appearance</w:t>
+      </w:r>
+    </w:p>
+    <w:p>
+      <w:pPr>
+        <w:pStyle w:val="ListParagraph"/>
+        <w:numPr>
+          <w:ilvl w:val="3"/>
+          <w:numId w:val="1"/>
+        </w:numPr>
+        <w:rPr>
+          <w:b/>
+          <w:bCs/>
+          <w:sz w:val="28"/>
+          <w:szCs w:val="28"/>
+        </w:rPr>
+      </w:pPr>
+      <w:r>
+        <w:rPr>
+          <w:sz w:val="28"/>
+          <w:szCs w:val="28"/>
+        </w:rPr>
+        <w:t>You can keep your notes nearby for reference</w:t>
+      </w:r>
     </w:p>
     <w:p>
       <w:pPr>
@@ -1098,7 +1092,7 @@
           <w:sz w:val="28"/>
           <w:szCs w:val="28"/>
         </w:rPr>
-        <w:t>Pros</w:t>
+        <w:t>Cons</w:t>
       </w:r>
     </w:p>
     <w:p>
@@ -1120,7 +1114,7 @@
           <w:sz w:val="28"/>
           <w:szCs w:val="28"/>
         </w:rPr>
-        <w:t>You don’t have to worry about your appearance</w:t>
+        <w:t>Hard to make impressions</w:t>
       </w:r>
     </w:p>
     <w:p>
@@ -1142,7 +1136,145 @@
           <w:sz w:val="28"/>
           <w:szCs w:val="28"/>
         </w:rPr>
-        <w:t>You can keep your notes nearby for reference</w:t>
+        <w:t>Difficult to connect with non-verbal cues</w:t>
+      </w:r>
+    </w:p>
+    <w:p>
+      <w:pPr>
+        <w:pStyle w:val="ListParagraph"/>
+        <w:numPr>
+          <w:ilvl w:val="4"/>
+          <w:numId w:val="1"/>
+        </w:numPr>
+        <w:rPr>
+          <w:b/>
+          <w:bCs/>
+          <w:sz w:val="28"/>
+          <w:szCs w:val="28"/>
+          <w:u w:val="single"/>
+        </w:rPr>
+      </w:pPr>
+      <w:r>
+        <w:rPr>
+          <w:b/>
+          <w:bCs/>
+          <w:sz w:val="28"/>
+          <w:szCs w:val="28"/>
+          <w:u w:val="single"/>
+        </w:rPr>
+        <w:t>This is the reason why sales people always want in-person meeting</w:t>
+      </w:r>
+    </w:p>
+    <w:p>
+      <w:pPr>
+        <w:pStyle w:val="ListParagraph"/>
+        <w:numPr>
+          <w:ilvl w:val="3"/>
+          <w:numId w:val="1"/>
+        </w:numPr>
+        <w:rPr>
+          <w:b/>
+          <w:bCs/>
+          <w:sz w:val="28"/>
+          <w:szCs w:val="28"/>
+        </w:rPr>
+      </w:pPr>
+      <w:r>
+        <w:rPr>
+          <w:sz w:val="28"/>
+          <w:szCs w:val="28"/>
+        </w:rPr>
+        <w:t>It’s difficult to read your interviewer</w:t>
+      </w:r>
+    </w:p>
+    <w:p>
+      <w:pPr>
+        <w:pStyle w:val="ListParagraph"/>
+        <w:numPr>
+          <w:ilvl w:val="4"/>
+          <w:numId w:val="1"/>
+        </w:numPr>
+        <w:rPr>
+          <w:b/>
+          <w:bCs/>
+          <w:sz w:val="28"/>
+          <w:szCs w:val="28"/>
+        </w:rPr>
+      </w:pPr>
+      <w:r>
+        <w:rPr>
+          <w:sz w:val="28"/>
+          <w:szCs w:val="28"/>
+        </w:rPr>
+        <w:t>Hard do know interviewer’s response</w:t>
+      </w:r>
+    </w:p>
+    <w:p>
+      <w:pPr>
+        <w:pStyle w:val="ListParagraph"/>
+        <w:numPr>
+          <w:ilvl w:val="4"/>
+          <w:numId w:val="1"/>
+        </w:numPr>
+        <w:rPr>
+          <w:b/>
+          <w:bCs/>
+          <w:sz w:val="28"/>
+          <w:szCs w:val="28"/>
+        </w:rPr>
+      </w:pPr>
+      <w:r>
+        <w:rPr>
+          <w:sz w:val="28"/>
+          <w:szCs w:val="28"/>
+        </w:rPr>
+        <w:t>Candidates talk way too much</w:t>
+      </w:r>
+    </w:p>
+    <w:p>
+      <w:pPr>
+        <w:pStyle w:val="ListParagraph"/>
+        <w:numPr>
+          <w:ilvl w:val="4"/>
+          <w:numId w:val="1"/>
+        </w:numPr>
+        <w:rPr>
+          <w:b/>
+          <w:bCs/>
+          <w:sz w:val="28"/>
+          <w:szCs w:val="28"/>
+        </w:rPr>
+      </w:pPr>
+      <w:r>
+        <w:rPr>
+          <w:sz w:val="28"/>
+          <w:szCs w:val="28"/>
+        </w:rPr>
+        <w:t>They ramble</w:t>
+      </w:r>
+    </w:p>
+    <w:p>
+      <w:pPr>
+        <w:pStyle w:val="ListParagraph"/>
+        <w:numPr>
+          <w:ilvl w:val="1"/>
+          <w:numId w:val="1"/>
+        </w:numPr>
+        <w:rPr>
+          <w:b/>
+          <w:bCs/>
+          <w:sz w:val="28"/>
+          <w:szCs w:val="28"/>
+        </w:rPr>
+      </w:pPr>
+      <w:r>
+        <w:rPr>
+          <w:b/>
+          <w:bCs/>
+          <w:sz w:val="28"/>
+          <w:szCs w:val="28"/>
+        </w:rPr>
+        <w:t>The one-on-one in-person interview</w:t>
       </w:r>
     </w:p>
     <w:p>
@@ -1161,12 +1293,100 @@
       </w:pPr>
       <w:r>
         <w:rPr>
+          <w:sz w:val="28"/>
+          <w:szCs w:val="28"/>
+        </w:rPr>
+        <w:t>Is the classic format</w:t>
+      </w:r>
+    </w:p>
+    <w:p>
+      <w:pPr>
+        <w:pStyle w:val="ListParagraph"/>
+        <w:numPr>
+          <w:ilvl w:val="3"/>
+          <w:numId w:val="1"/>
+        </w:numPr>
+        <w:rPr>
           <w:b/>
           <w:bCs/>
           <w:sz w:val="28"/>
           <w:szCs w:val="28"/>
         </w:rPr>
-        <w:t>Cons</w:t>
+      </w:pPr>
+      <w:r>
+        <w:rPr>
+          <w:sz w:val="28"/>
+          <w:szCs w:val="28"/>
+        </w:rPr>
+        <w:t>Duration “20 – 45” minutes</w:t>
+      </w:r>
+    </w:p>
+    <w:p>
+      <w:pPr>
+        <w:pStyle w:val="ListParagraph"/>
+        <w:numPr>
+          <w:ilvl w:val="2"/>
+          <w:numId w:val="1"/>
+        </w:numPr>
+        <w:rPr>
+          <w:b/>
+          <w:bCs/>
+          <w:sz w:val="28"/>
+          <w:szCs w:val="28"/>
+        </w:rPr>
+      </w:pPr>
+      <w:r>
+        <w:rPr>
+          <w:sz w:val="28"/>
+          <w:szCs w:val="28"/>
+        </w:rPr>
+        <w:t>Practice is what separates the candidates getting hired and not hired</w:t>
+      </w:r>
+    </w:p>
+    <w:p>
+      <w:pPr>
+        <w:pStyle w:val="ListParagraph"/>
+        <w:numPr>
+          <w:ilvl w:val="2"/>
+          <w:numId w:val="1"/>
+        </w:numPr>
+        <w:rPr>
+          <w:b/>
+          <w:bCs/>
+          <w:sz w:val="28"/>
+          <w:szCs w:val="28"/>
+        </w:rPr>
+      </w:pPr>
+      <w:r>
+        <w:rPr>
+          <w:b/>
+          <w:bCs/>
+          <w:sz w:val="28"/>
+          <w:szCs w:val="28"/>
+        </w:rPr>
+        <w:t>Non-verbal communications play much bigger role</w:t>
+      </w:r>
+    </w:p>
+    <w:p>
+      <w:pPr>
+        <w:pStyle w:val="ListParagraph"/>
+        <w:numPr>
+          <w:ilvl w:val="2"/>
+          <w:numId w:val="1"/>
+        </w:numPr>
+        <w:rPr>
+          <w:b/>
+          <w:bCs/>
+          <w:sz w:val="28"/>
+          <w:szCs w:val="28"/>
+        </w:rPr>
+      </w:pPr>
+      <w:r>
+        <w:rPr>
+          <w:sz w:val="28"/>
+          <w:szCs w:val="28"/>
+        </w:rPr>
+        <w:t>Non-verbal bad habits to avoid</w:t>
       </w:r>
     </w:p>
     <w:p>
@@ -1188,7 +1408,8 @@
           <w:sz w:val="28"/>
           <w:szCs w:val="28"/>
         </w:rPr>
-        <w:t>Hard to make impressions</w:t>
+        <w:lastRenderedPageBreak/>
+        <w:t>Talking fast</w:t>
       </w:r>
     </w:p>
     <w:p>
@@ -1210,14 +1431,14 @@
           <w:sz w:val="28"/>
           <w:szCs w:val="28"/>
         </w:rPr>
-        <w:t>Difficult to connect with non-verbal cues</w:t>
-      </w:r>
-    </w:p>
-    <w:p>
-      <w:pPr>
-        <w:pStyle w:val="ListParagraph"/>
-        <w:numPr>
-          <w:ilvl w:val="4"/>
+        <w:t>Slouching</w:t>
+      </w:r>
+    </w:p>
+    <w:p>
+      <w:pPr>
+        <w:pStyle w:val="ListParagraph"/>
+        <w:numPr>
+          <w:ilvl w:val="3"/>
           <w:numId w:val="1"/>
         </w:numPr>
         <w:rPr>
@@ -1225,40 +1446,82 @@
           <w:bCs/>
           <w:sz w:val="28"/>
           <w:szCs w:val="28"/>
-          <w:u w:val="single"/>
-        </w:rPr>
-      </w:pPr>
-      <w:r>
+        </w:rPr>
+      </w:pPr>
+      <w:r>
+        <w:rPr>
+          <w:sz w:val="28"/>
+          <w:szCs w:val="28"/>
+        </w:rPr>
+        <w:t>“Umns” and “Uhs”</w:t>
+      </w:r>
+    </w:p>
+    <w:p>
+      <w:pPr>
+        <w:pStyle w:val="ListParagraph"/>
+        <w:numPr>
+          <w:ilvl w:val="1"/>
+          <w:numId w:val="1"/>
+        </w:numPr>
         <w:rPr>
           <w:b/>
           <w:bCs/>
           <w:sz w:val="28"/>
           <w:szCs w:val="28"/>
-          <w:u w:val="single"/>
-        </w:rPr>
-        <w:t xml:space="preserve">This is the reason why </w:t>
-      </w:r>
-      <w:proofErr w:type="gramStart"/>
+        </w:rPr>
+      </w:pPr>
       <w:r>
         <w:rPr>
           <w:b/>
           <w:bCs/>
           <w:sz w:val="28"/>
           <w:szCs w:val="28"/>
-          <w:u w:val="single"/>
-        </w:rPr>
-        <w:t>sales people</w:t>
-      </w:r>
-      <w:proofErr w:type="gramEnd"/>
-      <w:r>
+        </w:rPr>
+        <w:t>The video interview</w:t>
+      </w:r>
+    </w:p>
+    <w:p>
+      <w:pPr>
+        <w:pStyle w:val="ListParagraph"/>
+        <w:numPr>
+          <w:ilvl w:val="2"/>
+          <w:numId w:val="1"/>
+        </w:numPr>
         <w:rPr>
           <w:b/>
           <w:bCs/>
           <w:sz w:val="28"/>
           <w:szCs w:val="28"/>
-          <w:u w:val="single"/>
-        </w:rPr>
-        <w:t xml:space="preserve"> always want in-person meeting</w:t>
+        </w:rPr>
+      </w:pPr>
+      <w:r>
+        <w:rPr>
+          <w:sz w:val="28"/>
+          <w:szCs w:val="28"/>
+        </w:rPr>
+        <w:t>You should prepare the same way as the in-person interview</w:t>
+      </w:r>
+    </w:p>
+    <w:p>
+      <w:pPr>
+        <w:pStyle w:val="ListParagraph"/>
+        <w:numPr>
+          <w:ilvl w:val="2"/>
+          <w:numId w:val="1"/>
+        </w:numPr>
+        <w:rPr>
+          <w:b/>
+          <w:bCs/>
+          <w:sz w:val="28"/>
+          <w:szCs w:val="28"/>
+        </w:rPr>
+      </w:pPr>
+      <w:r>
+        <w:rPr>
+          <w:sz w:val="28"/>
+          <w:szCs w:val="28"/>
+        </w:rPr>
+        <w:t>Advice</w:t>
       </w:r>
     </w:p>
     <w:p>
@@ -1280,14 +1543,14 @@
           <w:sz w:val="28"/>
           <w:szCs w:val="28"/>
         </w:rPr>
-        <w:t>It’s difficult to read your interviewer</w:t>
-      </w:r>
-    </w:p>
-    <w:p>
-      <w:pPr>
-        <w:pStyle w:val="ListParagraph"/>
-        <w:numPr>
-          <w:ilvl w:val="4"/>
+        <w:t>Is your eye in contact with the screen</w:t>
+      </w:r>
+    </w:p>
+    <w:p>
+      <w:pPr>
+        <w:pStyle w:val="ListParagraph"/>
+        <w:numPr>
+          <w:ilvl w:val="1"/>
           <w:numId w:val="1"/>
         </w:numPr>
         <w:rPr>
@@ -1299,39 +1562,19 @@
       </w:pPr>
       <w:r>
         <w:rPr>
-          <w:sz w:val="28"/>
-          <w:szCs w:val="28"/>
-        </w:rPr>
-        <w:t>Hard do know interviewer’s response</w:t>
-      </w:r>
-    </w:p>
-    <w:p>
-      <w:pPr>
-        <w:pStyle w:val="ListParagraph"/>
-        <w:numPr>
-          <w:ilvl w:val="4"/>
-          <w:numId w:val="1"/>
-        </w:numPr>
-        <w:rPr>
           <w:b/>
           <w:bCs/>
           <w:sz w:val="28"/>
           <w:szCs w:val="28"/>
         </w:rPr>
-      </w:pPr>
-      <w:r>
-        <w:rPr>
-          <w:sz w:val="28"/>
-          <w:szCs w:val="28"/>
-        </w:rPr>
-        <w:t>Candidates talk way too much</w:t>
-      </w:r>
-    </w:p>
-    <w:p>
-      <w:pPr>
-        <w:pStyle w:val="ListParagraph"/>
-        <w:numPr>
-          <w:ilvl w:val="4"/>
+        <w:t>The panel interview</w:t>
+      </w:r>
+    </w:p>
+    <w:p>
+      <w:pPr>
+        <w:pStyle w:val="ListParagraph"/>
+        <w:numPr>
+          <w:ilvl w:val="2"/>
           <w:numId w:val="1"/>
         </w:numPr>
         <w:rPr>
@@ -1341,13 +1584,6 @@
           <w:szCs w:val="28"/>
         </w:rPr>
       </w:pPr>
-      <w:r>
-        <w:rPr>
-          <w:sz w:val="28"/>
-          <w:szCs w:val="28"/>
-        </w:rPr>
-        <w:t>They ramble</w:t>
-      </w:r>
     </w:p>
     <w:p>
       <w:pPr>
@@ -1370,7 +1606,75 @@
           <w:sz w:val="28"/>
           <w:szCs w:val="28"/>
         </w:rPr>
-        <w:t>The one-on-one in-person interview</w:t>
+        <w:t>The group interview</w:t>
+      </w:r>
+    </w:p>
+    <w:p>
+      <w:pPr>
+        <w:rPr>
+          <w:b/>
+          <w:bCs/>
+          <w:sz w:val="28"/>
+          <w:szCs w:val="28"/>
+        </w:rPr>
+      </w:pPr>
+    </w:p>
+    <w:p>
+      <w:pPr>
+        <w:rPr>
+          <w:b/>
+          <w:bCs/>
+          <w:sz w:val="28"/>
+          <w:szCs w:val="28"/>
+        </w:rPr>
+      </w:pPr>
+    </w:p>
+    <w:p>
+      <w:pPr>
+        <w:pStyle w:val="ListParagraph"/>
+        <w:numPr>
+          <w:ilvl w:val="0"/>
+          <w:numId w:val="1"/>
+        </w:numPr>
+        <w:rPr>
+          <w:b/>
+          <w:bCs/>
+          <w:sz w:val="28"/>
+          <w:szCs w:val="28"/>
+        </w:rPr>
+      </w:pPr>
+      <w:r>
+        <w:rPr>
+          <w:b/>
+          <w:bCs/>
+          <w:sz w:val="28"/>
+          <w:szCs w:val="28"/>
+        </w:rPr>
+        <w:t>Types of Interviewers</w:t>
+      </w:r>
+    </w:p>
+    <w:p>
+      <w:pPr>
+        <w:pStyle w:val="ListParagraph"/>
+        <w:numPr>
+          <w:ilvl w:val="1"/>
+          <w:numId w:val="1"/>
+        </w:numPr>
+        <w:rPr>
+          <w:b/>
+          <w:bCs/>
+          <w:sz w:val="28"/>
+          <w:szCs w:val="28"/>
+        </w:rPr>
+      </w:pPr>
+      <w:r>
+        <w:rPr>
+          <w:b/>
+          <w:bCs/>
+          <w:sz w:val="28"/>
+          <w:szCs w:val="28"/>
+        </w:rPr>
+        <w:t>External Recruiter</w:t>
       </w:r>
     </w:p>
     <w:p>
@@ -1392,14 +1696,14 @@
           <w:sz w:val="28"/>
           <w:szCs w:val="28"/>
         </w:rPr>
-        <w:t>Is the classic format</w:t>
-      </w:r>
-    </w:p>
-    <w:p>
-      <w:pPr>
-        <w:pStyle w:val="ListParagraph"/>
-        <w:numPr>
-          <w:ilvl w:val="3"/>
+        <w:t>Companies use external recruiters to vet candidates and send only the most qualified</w:t>
+      </w:r>
+    </w:p>
+    <w:p>
+      <w:pPr>
+        <w:pStyle w:val="ListParagraph"/>
+        <w:numPr>
+          <w:ilvl w:val="2"/>
           <w:numId w:val="1"/>
         </w:numPr>
         <w:rPr>
@@ -1414,7 +1718,7 @@
           <w:sz w:val="28"/>
           <w:szCs w:val="28"/>
         </w:rPr>
-        <w:t>Duration “20 – 45” minutes</w:t>
+        <w:t>Gets paid by sourcing candidates who get hired</w:t>
       </w:r>
     </w:p>
     <w:p>
@@ -1433,10 +1737,43 @@
       </w:pPr>
       <w:r>
         <w:rPr>
-          <w:sz w:val="28"/>
-          <w:szCs w:val="28"/>
-        </w:rPr>
-        <w:t>Practice is what separates the candidates getting hired and not hired</w:t>
+          <w:b/>
+          <w:bCs/>
+          <w:sz w:val="28"/>
+          <w:szCs w:val="28"/>
+        </w:rPr>
+        <w:t>Bottom:</w:t>
+      </w:r>
+      <w:r>
+        <w:rPr>
+          <w:sz w:val="28"/>
+          <w:szCs w:val="28"/>
+        </w:rPr>
+        <w:t xml:space="preserve"> he wants to get paid so he wants you to do well</w:t>
+      </w:r>
+    </w:p>
+    <w:p>
+      <w:pPr>
+        <w:pStyle w:val="ListParagraph"/>
+        <w:numPr>
+          <w:ilvl w:val="1"/>
+          <w:numId w:val="1"/>
+        </w:numPr>
+        <w:rPr>
+          <w:b/>
+          <w:bCs/>
+          <w:sz w:val="28"/>
+          <w:szCs w:val="28"/>
+        </w:rPr>
+      </w:pPr>
+      <w:r>
+        <w:rPr>
+          <w:b/>
+          <w:bCs/>
+          <w:sz w:val="28"/>
+          <w:szCs w:val="28"/>
+        </w:rPr>
+        <w:t>Internal Recruiter or HR Rep</w:t>
       </w:r>
     </w:p>
     <w:p>
@@ -1447,20 +1784,79 @@
           <w:numId w:val="1"/>
         </w:numPr>
         <w:rPr>
+          <w:sz w:val="28"/>
+          <w:szCs w:val="28"/>
+        </w:rPr>
+      </w:pPr>
+      <w:r>
+        <w:rPr>
           <w:b/>
           <w:bCs/>
           <w:sz w:val="28"/>
           <w:szCs w:val="28"/>
         </w:rPr>
-      </w:pPr>
-      <w:r>
+        <w:t xml:space="preserve">Goal: </w:t>
+      </w:r>
+      <w:r>
+        <w:rPr>
+          <w:sz w:val="28"/>
+          <w:szCs w:val="28"/>
+        </w:rPr>
+        <w:t>Find out if you are a close enough fit for him to send you through to meet with the hiring managers</w:t>
+      </w:r>
+    </w:p>
+    <w:p>
+      <w:pPr>
+        <w:rPr>
+          <w:sz w:val="28"/>
+          <w:szCs w:val="28"/>
+        </w:rPr>
+      </w:pPr>
+      <w:r>
+        <w:rPr>
+          <w:sz w:val="28"/>
+          <w:szCs w:val="28"/>
+        </w:rPr>
+        <w:br w:type="page"/>
+      </w:r>
+    </w:p>
+    <w:p>
+      <w:pPr>
+        <w:pStyle w:val="ListParagraph"/>
+        <w:numPr>
+          <w:ilvl w:val="2"/>
+          <w:numId w:val="1"/>
+        </w:numPr>
         <w:rPr>
           <w:b/>
           <w:bCs/>
           <w:sz w:val="28"/>
           <w:szCs w:val="28"/>
         </w:rPr>
-        <w:t>Non-verbal communications play much bigger role</w:t>
+      </w:pPr>
+    </w:p>
+    <w:p>
+      <w:pPr>
+        <w:pStyle w:val="ListParagraph"/>
+        <w:numPr>
+          <w:ilvl w:val="1"/>
+          <w:numId w:val="1"/>
+        </w:numPr>
+        <w:rPr>
+          <w:b/>
+          <w:bCs/>
+          <w:sz w:val="28"/>
+          <w:szCs w:val="28"/>
+        </w:rPr>
+      </w:pPr>
+      <w:r>
+        <w:rPr>
+          <w:b/>
+          <w:bCs/>
+          <w:sz w:val="28"/>
+          <w:szCs w:val="28"/>
+        </w:rPr>
+        <w:t>The Hiring Manager</w:t>
       </w:r>
     </w:p>
     <w:p>
@@ -1482,14 +1878,14 @@
           <w:sz w:val="28"/>
           <w:szCs w:val="28"/>
         </w:rPr>
-        <w:t>Non-verbal bad habits to avoid</w:t>
-      </w:r>
-    </w:p>
-    <w:p>
-      <w:pPr>
-        <w:pStyle w:val="ListParagraph"/>
-        <w:numPr>
-          <w:ilvl w:val="3"/>
+        <w:t>If you win over, you will get pretty far</w:t>
+      </w:r>
+    </w:p>
+    <w:p>
+      <w:pPr>
+        <w:pStyle w:val="ListParagraph"/>
+        <w:numPr>
+          <w:ilvl w:val="2"/>
           <w:numId w:val="1"/>
         </w:numPr>
         <w:rPr>
@@ -1504,15 +1900,14 @@
           <w:sz w:val="28"/>
           <w:szCs w:val="28"/>
         </w:rPr>
-        <w:lastRenderedPageBreak/>
-        <w:t>Talking fast</w:t>
-      </w:r>
-    </w:p>
-    <w:p>
-      <w:pPr>
-        <w:pStyle w:val="ListParagraph"/>
-        <w:numPr>
-          <w:ilvl w:val="3"/>
+        <w:t>Will be your boss if you take the position</w:t>
+      </w:r>
+    </w:p>
+    <w:p>
+      <w:pPr>
+        <w:pStyle w:val="ListParagraph"/>
+        <w:numPr>
+          <w:ilvl w:val="2"/>
           <w:numId w:val="1"/>
         </w:numPr>
         <w:rPr>
@@ -1527,573 +1922,8 @@
           <w:sz w:val="28"/>
           <w:szCs w:val="28"/>
         </w:rPr>
-        <w:t>Slouching</w:t>
-      </w:r>
-    </w:p>
-    <w:p>
-      <w:pPr>
-        <w:pStyle w:val="ListParagraph"/>
-        <w:numPr>
-          <w:ilvl w:val="3"/>
-          <w:numId w:val="1"/>
-        </w:numPr>
-        <w:rPr>
-          <w:b/>
-          <w:bCs/>
-          <w:sz w:val="28"/>
-          <w:szCs w:val="28"/>
-        </w:rPr>
-      </w:pPr>
-      <w:r>
-        <w:rPr>
-          <w:sz w:val="28"/>
-          <w:szCs w:val="28"/>
-        </w:rPr>
-        <w:t>“</w:t>
-      </w:r>
-      <w:proofErr w:type="spellStart"/>
-      <w:r>
-        <w:rPr>
-          <w:sz w:val="28"/>
-          <w:szCs w:val="28"/>
-        </w:rPr>
-        <w:t>Umns</w:t>
-      </w:r>
-      <w:proofErr w:type="spellEnd"/>
-      <w:r>
-        <w:rPr>
-          <w:sz w:val="28"/>
-          <w:szCs w:val="28"/>
-        </w:rPr>
-        <w:t>” and “</w:t>
-      </w:r>
-      <w:proofErr w:type="spellStart"/>
-      <w:r>
-        <w:rPr>
-          <w:sz w:val="28"/>
-          <w:szCs w:val="28"/>
-        </w:rPr>
-        <w:t>Uhs</w:t>
-      </w:r>
-      <w:proofErr w:type="spellEnd"/>
-      <w:r>
-        <w:rPr>
-          <w:sz w:val="28"/>
-          <w:szCs w:val="28"/>
-        </w:rPr>
-        <w:t>”</w:t>
-      </w:r>
-    </w:p>
-    <w:p>
-      <w:pPr>
-        <w:pStyle w:val="ListParagraph"/>
-        <w:numPr>
-          <w:ilvl w:val="1"/>
-          <w:numId w:val="1"/>
-        </w:numPr>
-        <w:rPr>
-          <w:b/>
-          <w:bCs/>
-          <w:sz w:val="28"/>
-          <w:szCs w:val="28"/>
-        </w:rPr>
-      </w:pPr>
-      <w:r>
-        <w:rPr>
-          <w:b/>
-          <w:bCs/>
-          <w:sz w:val="28"/>
-          <w:szCs w:val="28"/>
-        </w:rPr>
-        <w:t xml:space="preserve">The video </w:t>
-      </w:r>
-      <w:proofErr w:type="gramStart"/>
-      <w:r>
-        <w:rPr>
-          <w:b/>
-          <w:bCs/>
-          <w:sz w:val="28"/>
-          <w:szCs w:val="28"/>
-        </w:rPr>
-        <w:t>interview</w:t>
-      </w:r>
-      <w:proofErr w:type="gramEnd"/>
-    </w:p>
-    <w:p>
-      <w:pPr>
-        <w:pStyle w:val="ListParagraph"/>
-        <w:numPr>
-          <w:ilvl w:val="2"/>
-          <w:numId w:val="1"/>
-        </w:numPr>
-        <w:rPr>
-          <w:b/>
-          <w:bCs/>
-          <w:sz w:val="28"/>
-          <w:szCs w:val="28"/>
-        </w:rPr>
-      </w:pPr>
-      <w:r>
-        <w:rPr>
-          <w:sz w:val="28"/>
-          <w:szCs w:val="28"/>
-        </w:rPr>
-        <w:t>You should prepare the same way as the in-person interview</w:t>
-      </w:r>
-    </w:p>
-    <w:p>
-      <w:pPr>
-        <w:pStyle w:val="ListParagraph"/>
-        <w:numPr>
-          <w:ilvl w:val="2"/>
-          <w:numId w:val="1"/>
-        </w:numPr>
-        <w:rPr>
-          <w:b/>
-          <w:bCs/>
-          <w:sz w:val="28"/>
-          <w:szCs w:val="28"/>
-        </w:rPr>
-      </w:pPr>
-      <w:r>
-        <w:rPr>
-          <w:sz w:val="28"/>
-          <w:szCs w:val="28"/>
-        </w:rPr>
-        <w:t>Advice</w:t>
-      </w:r>
-    </w:p>
-    <w:p>
-      <w:pPr>
-        <w:pStyle w:val="ListParagraph"/>
-        <w:numPr>
-          <w:ilvl w:val="3"/>
-          <w:numId w:val="1"/>
-        </w:numPr>
-        <w:rPr>
-          <w:b/>
-          <w:bCs/>
-          <w:sz w:val="28"/>
-          <w:szCs w:val="28"/>
-        </w:rPr>
-      </w:pPr>
-      <w:r>
-        <w:rPr>
-          <w:sz w:val="28"/>
-          <w:szCs w:val="28"/>
-        </w:rPr>
-        <w:t>Is your eye in contact with the screen</w:t>
-      </w:r>
-    </w:p>
-    <w:p>
-      <w:pPr>
-        <w:pStyle w:val="ListParagraph"/>
-        <w:numPr>
-          <w:ilvl w:val="1"/>
-          <w:numId w:val="1"/>
-        </w:numPr>
-        <w:rPr>
-          <w:b/>
-          <w:bCs/>
-          <w:sz w:val="28"/>
-          <w:szCs w:val="28"/>
-        </w:rPr>
-      </w:pPr>
-      <w:r>
-        <w:rPr>
-          <w:b/>
-          <w:bCs/>
-          <w:sz w:val="28"/>
-          <w:szCs w:val="28"/>
-        </w:rPr>
-        <w:t xml:space="preserve">The panel </w:t>
-      </w:r>
-      <w:proofErr w:type="gramStart"/>
-      <w:r>
-        <w:rPr>
-          <w:b/>
-          <w:bCs/>
-          <w:sz w:val="28"/>
-          <w:szCs w:val="28"/>
-        </w:rPr>
-        <w:t>interview</w:t>
-      </w:r>
-      <w:proofErr w:type="gramEnd"/>
-    </w:p>
-    <w:p>
-      <w:pPr>
-        <w:pStyle w:val="ListParagraph"/>
-        <w:numPr>
-          <w:ilvl w:val="2"/>
-          <w:numId w:val="1"/>
-        </w:numPr>
-        <w:rPr>
-          <w:b/>
-          <w:bCs/>
-          <w:sz w:val="28"/>
-          <w:szCs w:val="28"/>
-        </w:rPr>
-      </w:pPr>
-    </w:p>
-    <w:p>
-      <w:pPr>
-        <w:pStyle w:val="ListParagraph"/>
-        <w:numPr>
-          <w:ilvl w:val="1"/>
-          <w:numId w:val="1"/>
-        </w:numPr>
-        <w:rPr>
-          <w:b/>
-          <w:bCs/>
-          <w:sz w:val="28"/>
-          <w:szCs w:val="28"/>
-        </w:rPr>
-      </w:pPr>
-      <w:r>
-        <w:rPr>
-          <w:b/>
-          <w:bCs/>
-          <w:sz w:val="28"/>
-          <w:szCs w:val="28"/>
-        </w:rPr>
-        <w:t xml:space="preserve">The group </w:t>
-      </w:r>
-      <w:proofErr w:type="gramStart"/>
-      <w:r>
-        <w:rPr>
-          <w:b/>
-          <w:bCs/>
-          <w:sz w:val="28"/>
-          <w:szCs w:val="28"/>
-        </w:rPr>
-        <w:t>interview</w:t>
-      </w:r>
-      <w:proofErr w:type="gramEnd"/>
-    </w:p>
-    <w:p>
-      <w:pPr>
-        <w:rPr>
-          <w:b/>
-          <w:bCs/>
-          <w:sz w:val="28"/>
-          <w:szCs w:val="28"/>
-        </w:rPr>
-      </w:pPr>
-    </w:p>
-    <w:p>
-      <w:pPr>
-        <w:rPr>
-          <w:b/>
-          <w:bCs/>
-          <w:sz w:val="28"/>
-          <w:szCs w:val="28"/>
-        </w:rPr>
-      </w:pPr>
-    </w:p>
-    <w:p>
-      <w:pPr>
-        <w:pStyle w:val="ListParagraph"/>
-        <w:numPr>
-          <w:ilvl w:val="0"/>
-          <w:numId w:val="1"/>
-        </w:numPr>
-        <w:rPr>
-          <w:b/>
-          <w:bCs/>
-          <w:sz w:val="28"/>
-          <w:szCs w:val="28"/>
-        </w:rPr>
-      </w:pPr>
-      <w:r>
-        <w:rPr>
-          <w:b/>
-          <w:bCs/>
-          <w:sz w:val="28"/>
-          <w:szCs w:val="28"/>
-        </w:rPr>
-        <w:t>Types of Interviewers</w:t>
-      </w:r>
-    </w:p>
-    <w:p>
-      <w:pPr>
-        <w:pStyle w:val="ListParagraph"/>
-        <w:numPr>
-          <w:ilvl w:val="1"/>
-          <w:numId w:val="1"/>
-        </w:numPr>
-        <w:rPr>
-          <w:b/>
-          <w:bCs/>
-          <w:sz w:val="28"/>
-          <w:szCs w:val="28"/>
-        </w:rPr>
-      </w:pPr>
-      <w:r>
-        <w:rPr>
-          <w:b/>
-          <w:bCs/>
-          <w:sz w:val="28"/>
-          <w:szCs w:val="28"/>
-        </w:rPr>
-        <w:t>External Recruiter</w:t>
-      </w:r>
-    </w:p>
-    <w:p>
-      <w:pPr>
-        <w:pStyle w:val="ListParagraph"/>
-        <w:numPr>
-          <w:ilvl w:val="2"/>
-          <w:numId w:val="1"/>
-        </w:numPr>
-        <w:rPr>
-          <w:b/>
-          <w:bCs/>
-          <w:sz w:val="28"/>
-          <w:szCs w:val="28"/>
-        </w:rPr>
-      </w:pPr>
-      <w:r>
-        <w:rPr>
-          <w:sz w:val="28"/>
-          <w:szCs w:val="28"/>
-        </w:rPr>
-        <w:t>Companies use external recruiters to vet candidates and send only the most qualified</w:t>
-      </w:r>
-    </w:p>
-    <w:p>
-      <w:pPr>
-        <w:pStyle w:val="ListParagraph"/>
-        <w:numPr>
-          <w:ilvl w:val="2"/>
-          <w:numId w:val="1"/>
-        </w:numPr>
-        <w:rPr>
-          <w:b/>
-          <w:bCs/>
-          <w:sz w:val="28"/>
-          <w:szCs w:val="28"/>
-        </w:rPr>
-      </w:pPr>
-      <w:r>
-        <w:rPr>
-          <w:sz w:val="28"/>
-          <w:szCs w:val="28"/>
-        </w:rPr>
-        <w:t>Gets paid by sourcing candidates who get hired</w:t>
-      </w:r>
-    </w:p>
-    <w:p>
-      <w:pPr>
-        <w:pStyle w:val="ListParagraph"/>
-        <w:numPr>
-          <w:ilvl w:val="2"/>
-          <w:numId w:val="1"/>
-        </w:numPr>
-        <w:rPr>
-          <w:b/>
-          <w:bCs/>
-          <w:sz w:val="28"/>
-          <w:szCs w:val="28"/>
-        </w:rPr>
-      </w:pPr>
-      <w:r>
-        <w:rPr>
-          <w:b/>
-          <w:bCs/>
-          <w:sz w:val="28"/>
-          <w:szCs w:val="28"/>
-        </w:rPr>
-        <w:t>Bottom:</w:t>
-      </w:r>
-      <w:r>
-        <w:rPr>
-          <w:sz w:val="28"/>
-          <w:szCs w:val="28"/>
-        </w:rPr>
-        <w:t xml:space="preserve"> he wants to get paid so he wants you to do well</w:t>
-      </w:r>
-    </w:p>
-    <w:p>
-      <w:pPr>
-        <w:pStyle w:val="ListParagraph"/>
-        <w:numPr>
-          <w:ilvl w:val="1"/>
-          <w:numId w:val="1"/>
-        </w:numPr>
-        <w:rPr>
-          <w:b/>
-          <w:bCs/>
-          <w:sz w:val="28"/>
-          <w:szCs w:val="28"/>
-        </w:rPr>
-      </w:pPr>
-      <w:r>
-        <w:rPr>
-          <w:b/>
-          <w:bCs/>
-          <w:sz w:val="28"/>
-          <w:szCs w:val="28"/>
-        </w:rPr>
-        <w:t>Internal Recruiter or HR Rep</w:t>
-      </w:r>
-    </w:p>
-    <w:p>
-      <w:pPr>
-        <w:pStyle w:val="ListParagraph"/>
-        <w:numPr>
-          <w:ilvl w:val="2"/>
-          <w:numId w:val="1"/>
-        </w:numPr>
-        <w:rPr>
-          <w:sz w:val="28"/>
-          <w:szCs w:val="28"/>
-        </w:rPr>
-      </w:pPr>
-      <w:r>
-        <w:rPr>
-          <w:b/>
-          <w:bCs/>
-          <w:sz w:val="28"/>
-          <w:szCs w:val="28"/>
-        </w:rPr>
-        <w:t xml:space="preserve">Goal: </w:t>
-      </w:r>
-      <w:r>
-        <w:rPr>
-          <w:sz w:val="28"/>
-          <w:szCs w:val="28"/>
-        </w:rPr>
-        <w:t>Find out if you are a close enough fit for him to send you through to meet with the hiring managers</w:t>
-      </w:r>
-    </w:p>
-    <w:p>
-      <w:pPr>
-        <w:rPr>
-          <w:sz w:val="28"/>
-          <w:szCs w:val="28"/>
-        </w:rPr>
-      </w:pPr>
-      <w:r>
-        <w:rPr>
-          <w:sz w:val="28"/>
-          <w:szCs w:val="28"/>
-        </w:rPr>
-        <w:br w:type="page"/>
-      </w:r>
-    </w:p>
-    <w:p>
-      <w:pPr>
-        <w:pStyle w:val="ListParagraph"/>
-        <w:numPr>
-          <w:ilvl w:val="2"/>
-          <w:numId w:val="1"/>
-        </w:numPr>
-        <w:rPr>
-          <w:b/>
-          <w:bCs/>
-          <w:sz w:val="28"/>
-          <w:szCs w:val="28"/>
-        </w:rPr>
-      </w:pPr>
-    </w:p>
-    <w:p>
-      <w:pPr>
-        <w:pStyle w:val="ListParagraph"/>
-        <w:numPr>
-          <w:ilvl w:val="1"/>
-          <w:numId w:val="1"/>
-        </w:numPr>
-        <w:rPr>
-          <w:b/>
-          <w:bCs/>
-          <w:sz w:val="28"/>
-          <w:szCs w:val="28"/>
-        </w:rPr>
-      </w:pPr>
-      <w:r>
-        <w:rPr>
-          <w:b/>
-          <w:bCs/>
-          <w:sz w:val="28"/>
-          <w:szCs w:val="28"/>
-        </w:rPr>
-        <w:t>The Hiring Manager</w:t>
-      </w:r>
-    </w:p>
-    <w:p>
-      <w:pPr>
-        <w:pStyle w:val="ListParagraph"/>
-        <w:numPr>
-          <w:ilvl w:val="2"/>
-          <w:numId w:val="1"/>
-        </w:numPr>
-        <w:rPr>
-          <w:b/>
-          <w:bCs/>
-          <w:sz w:val="28"/>
-          <w:szCs w:val="28"/>
-        </w:rPr>
-      </w:pPr>
-      <w:r>
-        <w:rPr>
-          <w:sz w:val="28"/>
-          <w:szCs w:val="28"/>
-        </w:rPr>
-        <w:t>If you win over, you will get pretty far</w:t>
-      </w:r>
-    </w:p>
-    <w:p>
-      <w:pPr>
-        <w:pStyle w:val="ListParagraph"/>
-        <w:numPr>
-          <w:ilvl w:val="2"/>
-          <w:numId w:val="1"/>
-        </w:numPr>
-        <w:rPr>
-          <w:b/>
-          <w:bCs/>
-          <w:sz w:val="28"/>
-          <w:szCs w:val="28"/>
-        </w:rPr>
-      </w:pPr>
-      <w:r>
-        <w:rPr>
-          <w:sz w:val="28"/>
-          <w:szCs w:val="28"/>
-        </w:rPr>
-        <w:t>Will be your boss if you take the position</w:t>
-      </w:r>
-    </w:p>
-    <w:p>
-      <w:pPr>
-        <w:pStyle w:val="ListParagraph"/>
-        <w:numPr>
-          <w:ilvl w:val="2"/>
-          <w:numId w:val="1"/>
-        </w:numPr>
-        <w:rPr>
-          <w:b/>
-          <w:bCs/>
-          <w:sz w:val="28"/>
-          <w:szCs w:val="28"/>
-        </w:rPr>
-      </w:pPr>
-      <w:r>
-        <w:rPr>
-          <w:sz w:val="28"/>
-          <w:szCs w:val="28"/>
-        </w:rPr>
-        <w:t xml:space="preserve">Is the primary decision maker on who gets </w:t>
-      </w:r>
-      <w:proofErr w:type="gramStart"/>
-      <w:r>
-        <w:rPr>
-          <w:sz w:val="28"/>
-          <w:szCs w:val="28"/>
-        </w:rPr>
-        <w:t>hired</w:t>
-      </w:r>
-      <w:proofErr w:type="gramEnd"/>
+        <w:t>Is the primary decision maker on who gets hired</w:t>
+      </w:r>
     </w:p>
     <w:p>
       <w:pPr>
@@ -2788,23 +2618,7 @@
           <w:sz w:val="28"/>
           <w:szCs w:val="28"/>
         </w:rPr>
-        <w:t xml:space="preserve">Mastering </w:t>
-      </w:r>
-      <w:proofErr w:type="spellStart"/>
-      <w:r>
-        <w:rPr>
-          <w:sz w:val="28"/>
-          <w:szCs w:val="28"/>
-        </w:rPr>
-        <w:t>nonvebal</w:t>
-      </w:r>
-      <w:proofErr w:type="spellEnd"/>
-      <w:r>
-        <w:rPr>
-          <w:sz w:val="28"/>
-          <w:szCs w:val="28"/>
-        </w:rPr>
-        <w:t xml:space="preserve"> communication</w:t>
+        <w:t>Mastering nonvebal communication</w:t>
       </w:r>
     </w:p>
     <w:p>
@@ -3004,23 +2818,7 @@
           <w:sz w:val="28"/>
           <w:szCs w:val="28"/>
         </w:rPr>
-        <w:t xml:space="preserve">Look </w:t>
-      </w:r>
-      <w:proofErr w:type="spellStart"/>
-      <w:r>
-        <w:rPr>
-          <w:sz w:val="28"/>
-          <w:szCs w:val="28"/>
-        </w:rPr>
-        <w:t>staright</w:t>
-      </w:r>
-      <w:proofErr w:type="spellEnd"/>
-      <w:r>
-        <w:rPr>
-          <w:sz w:val="28"/>
-          <w:szCs w:val="28"/>
-        </w:rPr>
-        <w:t xml:space="preserve"> </w:t>
+        <w:t xml:space="preserve">Look staright </w:t>
       </w:r>
       <w:r>
         <w:rPr>
@@ -3426,23 +3224,7 @@
           <w:sz w:val="28"/>
           <w:szCs w:val="28"/>
         </w:rPr>
-        <w:t xml:space="preserve">Ums, </w:t>
-      </w:r>
-      <w:proofErr w:type="spellStart"/>
-      <w:r>
-        <w:rPr>
-          <w:sz w:val="28"/>
-          <w:szCs w:val="28"/>
-        </w:rPr>
-        <w:t>uhs</w:t>
-      </w:r>
-      <w:proofErr w:type="spellEnd"/>
-      <w:r>
-        <w:rPr>
-          <w:sz w:val="28"/>
-          <w:szCs w:val="28"/>
-        </w:rPr>
-        <w:t>, like, okay</w:t>
+        <w:t>Ums, uhs, like, okay</w:t>
       </w:r>
     </w:p>
     <w:p>
@@ -3512,22 +3294,13 @@
           <w:szCs w:val="28"/>
         </w:rPr>
       </w:pPr>
-      <w:proofErr w:type="gramStart"/>
       <w:r>
         <w:rPr>
           <w:sz w:val="28"/>
           <w:szCs w:val="28"/>
         </w:rPr>
         <w:lastRenderedPageBreak/>
-        <w:t>Smile</w:t>
-      </w:r>
-      <w:proofErr w:type="gramEnd"/>
-      <w:r>
-        <w:rPr>
-          <w:sz w:val="28"/>
-          <w:szCs w:val="28"/>
-        </w:rPr>
-        <w:t xml:space="preserve"> make you look m</w:t>
+        <w:t>Smile make you look m</w:t>
       </w:r>
     </w:p>
     <w:p>
@@ -4128,7 +3901,6 @@
         </w:rPr>
         <w:t xml:space="preserve">Key: the most important thing in each section </w:t>
       </w:r>
-      <w:proofErr w:type="gramStart"/>
       <w:r>
         <w:rPr>
           <w:b/>
@@ -4137,18 +3909,7 @@
           <w:szCs w:val="28"/>
           <w:u w:val="single"/>
         </w:rPr>
-        <w:t>are</w:t>
-      </w:r>
-      <w:proofErr w:type="gramEnd"/>
-      <w:r>
-        <w:rPr>
-          <w:b/>
-          <w:bCs/>
-          <w:sz w:val="28"/>
-          <w:szCs w:val="28"/>
-          <w:u w:val="single"/>
-        </w:rPr>
-        <w:t xml:space="preserve"> going to be listed first</w:t>
+        <w:t>are going to be listed first</w:t>
       </w:r>
     </w:p>
     <w:p>
@@ -4269,7 +4030,6 @@
                   <w:hideMark/>
                 </w:tcPr>
                 <w:p>
-                  <w:proofErr w:type="gramStart"/>
                   <w:r>
                     <w:rPr>
                       <w:rStyle w:val="HTMLCode"/>
@@ -4283,7 +4043,6 @@
                     </w:rPr>
                     <w:t>styled-components</w:t>
                   </w:r>
-                  <w:proofErr w:type="gramEnd"/>
                   <w:r>
                     <w:rPr>
                       <w:highlight w:val="yellow"/>
@@ -4309,7 +4068,6 @@
                     </w:rPr>
                     <w:t> </w:t>
                   </w:r>
-                  <w:proofErr w:type="spellStart"/>
                   <w:r>
                     <w:rPr>
                       <w:rStyle w:val="HTMLCode"/>
@@ -4323,7 +4081,6 @@
                     </w:rPr>
                     <w:t>GraphQL</w:t>
                   </w:r>
-                  <w:proofErr w:type="spellEnd"/>
                   <w:r>
                     <w:rPr>
                       <w:highlight w:val="yellow"/>
@@ -4409,7 +4166,6 @@
                 <w:spacing w:val="-2"/>
               </w:rPr>
             </w:pPr>
-            <w:proofErr w:type="spellStart"/>
             <w:r>
               <w:rPr>
                 <w:rFonts w:ascii="Batang" w:eastAsia="Batang" w:hAnsi="Batang" w:cs="Batang" w:hint="eastAsia"/>
@@ -4417,7 +4173,6 @@
               </w:rPr>
               <w:t>트릿지는</w:t>
             </w:r>
-            <w:proofErr w:type="spellEnd"/>
             <w:r>
               <w:rPr>
                 <w:rFonts w:ascii="Helvetica Neue" w:hAnsi="Helvetica Neue"/>
@@ -4789,7 +4544,6 @@
               </w:rPr>
               <w:t> Google”</w:t>
             </w:r>
-            <w:proofErr w:type="spellStart"/>
             <w:r>
               <w:rPr>
                 <w:rFonts w:ascii="Batang" w:eastAsia="Batang" w:hAnsi="Batang" w:cs="Batang" w:hint="eastAsia"/>
@@ -4797,7 +4551,6 @@
               </w:rPr>
               <w:t>로서</w:t>
             </w:r>
-            <w:proofErr w:type="spellEnd"/>
             <w:r>
               <w:rPr>
                 <w:rFonts w:ascii="Helvetica Neue" w:hAnsi="Helvetica Neue"/>
@@ -4945,7 +4698,6 @@
               </w:rPr>
               <w:t>(equilibrium)</w:t>
             </w:r>
-            <w:proofErr w:type="spellStart"/>
             <w:r>
               <w:rPr>
                 <w:rFonts w:ascii="Batang" w:eastAsia="Batang" w:hAnsi="Batang" w:cs="Batang" w:hint="eastAsia"/>
@@ -4953,7 +4705,6 @@
               </w:rPr>
               <w:t>를</w:t>
             </w:r>
-            <w:proofErr w:type="spellEnd"/>
             <w:r>
               <w:rPr>
                 <w:rFonts w:ascii="Helvetica Neue" w:hAnsi="Helvetica Neue"/>
@@ -5281,23 +5032,7 @@
                 <w:rFonts w:ascii="Helvetica Neue" w:hAnsi="Helvetica Neue"/>
                 <w:spacing w:val="-2"/>
               </w:rPr>
-              <w:t> </w:t>
-            </w:r>
-            <w:proofErr w:type="spellStart"/>
-            <w:r>
-              <w:rPr>
-                <w:rFonts w:ascii="Helvetica Neue" w:hAnsi="Helvetica Neue"/>
-                <w:spacing w:val="-2"/>
-              </w:rPr>
-              <w:t>Activant</w:t>
-            </w:r>
-            <w:proofErr w:type="spellEnd"/>
-            <w:r>
-              <w:rPr>
-                <w:rFonts w:ascii="Helvetica Neue" w:hAnsi="Helvetica Neue"/>
-                <w:spacing w:val="-2"/>
-              </w:rPr>
-              <w:t> Capital</w:t>
+              <w:t> Activant Capital</w:t>
             </w:r>
             <w:r>
               <w:rPr>
@@ -5525,7 +5260,6 @@
               </w:rPr>
               <w:t> </w:t>
             </w:r>
-            <w:proofErr w:type="spellStart"/>
             <w:r>
               <w:rPr>
                 <w:rFonts w:ascii="Batang" w:eastAsia="Batang" w:hAnsi="Batang" w:cs="Batang" w:hint="eastAsia"/>
@@ -5533,7 +5267,6 @@
               </w:rPr>
               <w:t>트릿지의</w:t>
             </w:r>
-            <w:proofErr w:type="spellEnd"/>
             <w:r>
               <w:rPr>
                 <w:rFonts w:ascii="Helvetica Neue" w:hAnsi="Helvetica Neue"/>
@@ -5944,7 +5677,6 @@
               </w:rPr>
               <w:t>. </w:t>
             </w:r>
-            <w:proofErr w:type="spellStart"/>
             <w:r>
               <w:rPr>
                 <w:rFonts w:ascii="Batang" w:eastAsia="Batang" w:hAnsi="Batang" w:cs="Batang" w:hint="eastAsia"/>
@@ -5952,7 +5684,6 @@
               </w:rPr>
               <w:t>트릿지의</w:t>
             </w:r>
-            <w:proofErr w:type="spellEnd"/>
             <w:r>
               <w:rPr>
                 <w:rFonts w:ascii="Helvetica Neue" w:hAnsi="Helvetica Neue"/>
@@ -6045,7 +5776,6 @@
               </w:rPr>
               <w:t> </w:t>
             </w:r>
-            <w:proofErr w:type="spellStart"/>
             <w:r>
               <w:rPr>
                 <w:rFonts w:ascii="Batang" w:eastAsia="Batang" w:hAnsi="Batang" w:cs="Batang" w:hint="eastAsia"/>
@@ -6061,7 +5791,6 @@
               </w:rPr>
               <w:t>과</w:t>
             </w:r>
-            <w:proofErr w:type="spellEnd"/>
             <w:r>
               <w:rPr>
                 <w:rFonts w:ascii="Helvetica Neue" w:hAnsi="Helvetica Neue"/>
@@ -6099,7 +5828,6 @@
               </w:rPr>
               <w:t> </w:t>
             </w:r>
-            <w:proofErr w:type="spellStart"/>
             <w:r>
               <w:rPr>
                 <w:rFonts w:ascii="Batang" w:eastAsia="Batang" w:hAnsi="Batang" w:cs="Batang" w:hint="eastAsia"/>
@@ -6108,7 +5836,6 @@
               </w:rPr>
               <w:t>효과성</w:t>
             </w:r>
-            <w:proofErr w:type="spellEnd"/>
             <w:r>
               <w:rPr>
                 <w:rFonts w:ascii="Helvetica Neue" w:hAnsi="Helvetica Neue"/>
@@ -6456,7 +6183,6 @@
               </w:rPr>
               <w:t>, </w:t>
             </w:r>
-            <w:proofErr w:type="spellStart"/>
             <w:r>
               <w:rPr>
                 <w:rFonts w:ascii="Batang" w:eastAsia="Batang" w:hAnsi="Batang" w:cs="Batang" w:hint="eastAsia"/>
@@ -6464,7 +6190,6 @@
               </w:rPr>
               <w:t>트릿지는</w:t>
             </w:r>
-            <w:proofErr w:type="spellEnd"/>
             <w:r>
               <w:rPr>
                 <w:rFonts w:ascii="Helvetica Neue" w:hAnsi="Helvetica Neue"/>
@@ -6581,7 +6306,6 @@
                 <w:spacing w:val="-2"/>
               </w:rPr>
             </w:pPr>
-            <w:proofErr w:type="spellStart"/>
             <w:r>
               <w:rPr>
                 <w:rFonts w:ascii="Batang" w:eastAsia="Batang" w:hAnsi="Batang" w:cs="Batang" w:hint="eastAsia"/>
@@ -6589,7 +6313,6 @@
               </w:rPr>
               <w:t>트릿지</w:t>
             </w:r>
-            <w:proofErr w:type="spellEnd"/>
             <w:r>
               <w:rPr>
                 <w:rFonts w:ascii="Helvetica Neue" w:hAnsi="Helvetica Neue"/>
@@ -6976,7 +6699,6 @@
               </w:rPr>
               <w:t> </w:t>
             </w:r>
-            <w:proofErr w:type="spellStart"/>
             <w:r>
               <w:rPr>
                 <w:rFonts w:ascii="Batang" w:eastAsia="Batang" w:hAnsi="Batang" w:cs="Batang" w:hint="eastAsia"/>
@@ -6984,7 +6706,6 @@
               </w:rPr>
               <w:t>하는만큼</w:t>
             </w:r>
-            <w:proofErr w:type="spellEnd"/>
             <w:r>
               <w:rPr>
                 <w:rFonts w:ascii="Helvetica Neue" w:hAnsi="Helvetica Neue"/>
@@ -7350,7 +7071,6 @@
               </w:rPr>
               <w:t> “Intelligence UX”</w:t>
             </w:r>
-            <w:proofErr w:type="spellStart"/>
             <w:r>
               <w:rPr>
                 <w:rFonts w:ascii="Batang" w:eastAsia="Batang" w:hAnsi="Batang" w:cs="Batang" w:hint="eastAsia"/>
@@ -7358,7 +7078,6 @@
               </w:rPr>
               <w:t>를</w:t>
             </w:r>
-            <w:proofErr w:type="spellEnd"/>
             <w:r>
               <w:rPr>
                 <w:rFonts w:ascii="Helvetica Neue" w:hAnsi="Helvetica Neue"/>
@@ -7449,23 +7168,7 @@
                 <w:rFonts w:ascii="Helvetica Neue" w:hAnsi="Helvetica Neue"/>
                 <w:spacing w:val="-2"/>
               </w:rPr>
-              <w:t> “</w:t>
-            </w:r>
-            <w:proofErr w:type="spellStart"/>
-            <w:r>
-              <w:rPr>
-                <w:rFonts w:ascii="Helvetica Neue" w:hAnsi="Helvetica Neue"/>
-                <w:spacing w:val="-2"/>
-              </w:rPr>
-              <w:t>Tridge</w:t>
-            </w:r>
-            <w:proofErr w:type="spellEnd"/>
-            <w:r>
-              <w:rPr>
-                <w:rFonts w:ascii="Helvetica Neue" w:hAnsi="Helvetica Neue"/>
-                <w:spacing w:val="-2"/>
-              </w:rPr>
-              <w:t> Messenger App”</w:t>
+              <w:t> “Tridge Messenger App”</w:t>
             </w:r>
             <w:r>
               <w:rPr>
@@ -7713,7 +7416,6 @@
               </w:rPr>
               <w:t> SEO</w:t>
             </w:r>
-            <w:proofErr w:type="spellStart"/>
             <w:r>
               <w:rPr>
                 <w:rFonts w:ascii="Batang" w:eastAsia="Batang" w:hAnsi="Batang" w:cs="Batang" w:hint="eastAsia"/>
@@ -7721,7 +7423,6 @@
               </w:rPr>
               <w:t>를</w:t>
             </w:r>
-            <w:proofErr w:type="spellEnd"/>
             <w:r>
               <w:rPr>
                 <w:rFonts w:ascii="Helvetica Neue" w:hAnsi="Helvetica Neue"/>
@@ -7933,7 +7634,6 @@
               </w:rPr>
               <w:t> API</w:t>
             </w:r>
-            <w:proofErr w:type="spellStart"/>
             <w:r>
               <w:rPr>
                 <w:rFonts w:ascii="Batang" w:eastAsia="Batang" w:hAnsi="Batang" w:cs="Batang" w:hint="eastAsia"/>
@@ -7941,7 +7641,6 @@
               </w:rPr>
               <w:t>를</w:t>
             </w:r>
-            <w:proofErr w:type="spellEnd"/>
             <w:r>
               <w:rPr>
                 <w:rFonts w:ascii="Helvetica Neue" w:hAnsi="Helvetica Neue"/>
@@ -8084,7 +7783,6 @@
                 <w:spacing w:val="-2"/>
               </w:rPr>
             </w:pPr>
-            <w:proofErr w:type="spellStart"/>
             <w:r>
               <w:rPr>
                 <w:rFonts w:ascii="Batang" w:eastAsia="Batang" w:hAnsi="Batang" w:cs="Batang" w:hint="eastAsia"/>
@@ -8093,7 +7791,6 @@
               </w:rPr>
               <w:t>트릿지의</w:t>
             </w:r>
-            <w:proofErr w:type="spellEnd"/>
             <w:r>
               <w:rPr>
                 <w:rFonts w:ascii="Helvetica Neue" w:hAnsi="Helvetica Neue"/>
@@ -8150,7 +7847,6 @@
               </w:rPr>
               <w:t> </w:t>
             </w:r>
-            <w:proofErr w:type="spellStart"/>
             <w:r>
               <w:rPr>
                 <w:rFonts w:ascii="Batang" w:eastAsia="Batang" w:hAnsi="Batang" w:cs="Batang" w:hint="eastAsia"/>
@@ -8159,7 +7855,6 @@
               </w:rPr>
               <w:t>완성자</w:t>
             </w:r>
-            <w:proofErr w:type="spellEnd"/>
             <w:r>
               <w:rPr>
                 <w:rFonts w:ascii="Helvetica Neue" w:hAnsi="Helvetica Neue"/>
@@ -8168,7 +7863,6 @@
               </w:rPr>
               <w:t>”</w:t>
             </w:r>
-            <w:proofErr w:type="spellStart"/>
             <w:r>
               <w:rPr>
                 <w:rFonts w:ascii="Batang" w:eastAsia="Batang" w:hAnsi="Batang" w:cs="Batang" w:hint="eastAsia"/>
@@ -8177,7 +7871,6 @@
               </w:rPr>
               <w:t>로서</w:t>
             </w:r>
-            <w:proofErr w:type="spellEnd"/>
             <w:r>
               <w:rPr>
                 <w:rFonts w:ascii="Helvetica Neue" w:hAnsi="Helvetica Neue"/>
@@ -8313,7 +8006,6 @@
               </w:rPr>
               <w:t> </w:t>
             </w:r>
-            <w:proofErr w:type="spellStart"/>
             <w:r>
               <w:rPr>
                 <w:rFonts w:ascii="Batang" w:eastAsia="Batang" w:hAnsi="Batang" w:cs="Batang" w:hint="eastAsia"/>
@@ -8321,7 +8013,6 @@
               </w:rPr>
               <w:t>트릿지</w:t>
             </w:r>
-            <w:proofErr w:type="spellEnd"/>
             <w:r>
               <w:rPr>
                 <w:rFonts w:ascii="Helvetica Neue" w:hAnsi="Helvetica Neue"/>
@@ -8539,7 +8230,6 @@
               </w:rPr>
               <w:t> </w:t>
             </w:r>
-            <w:proofErr w:type="spellStart"/>
             <w:r>
               <w:rPr>
                 <w:rFonts w:ascii="Batang" w:eastAsia="Batang" w:hAnsi="Batang" w:cs="Batang" w:hint="eastAsia"/>
@@ -8548,25 +8238,14 @@
               </w:rPr>
               <w:t>트릿지는</w:t>
             </w:r>
-            <w:proofErr w:type="spellEnd"/>
-            <w:r>
-              <w:rPr>
-                <w:rFonts w:ascii="Helvetica Neue" w:hAnsi="Helvetica Neue"/>
-                <w:spacing w:val="-2"/>
-                <w:highlight w:val="yellow"/>
-              </w:rPr>
-              <w:t> </w:t>
-            </w:r>
-            <w:proofErr w:type="spellStart"/>
-            <w:r>
-              <w:rPr>
-                <w:rFonts w:ascii="Helvetica Neue" w:hAnsi="Helvetica Neue"/>
-                <w:spacing w:val="-2"/>
-                <w:highlight w:val="yellow"/>
-              </w:rPr>
-              <w:t>GraphQL</w:t>
-            </w:r>
-            <w:proofErr w:type="spellEnd"/>
+            <w:r>
+              <w:rPr>
+                <w:rFonts w:ascii="Helvetica Neue" w:hAnsi="Helvetica Neue"/>
+                <w:spacing w:val="-2"/>
+                <w:highlight w:val="yellow"/>
+              </w:rPr>
+              <w:t> GraphQL</w:t>
+            </w:r>
             <w:r>
               <w:rPr>
                 <w:rFonts w:ascii="Batang" w:eastAsia="Batang" w:hAnsi="Batang" w:cs="Batang" w:hint="eastAsia"/>
@@ -8686,7 +8365,6 @@
               </w:rPr>
               <w:t> </w:t>
             </w:r>
-            <w:proofErr w:type="spellStart"/>
             <w:r>
               <w:rPr>
                 <w:rFonts w:ascii="Batang" w:eastAsia="Batang" w:hAnsi="Batang" w:cs="Batang" w:hint="eastAsia"/>
@@ -8694,7 +8372,6 @@
               </w:rPr>
               <w:t>로직이</w:t>
             </w:r>
-            <w:proofErr w:type="spellEnd"/>
             <w:r>
               <w:rPr>
                 <w:rFonts w:ascii="Helvetica Neue" w:hAnsi="Helvetica Neue"/>
@@ -8907,25 +8584,7 @@
                 <w:spacing w:val="-2"/>
                 <w:highlight w:val="yellow"/>
               </w:rPr>
-              <w:t>React, </w:t>
-            </w:r>
-            <w:proofErr w:type="spellStart"/>
-            <w:r>
-              <w:rPr>
-                <w:rFonts w:ascii="Helvetica Neue" w:hAnsi="Helvetica Neue"/>
-                <w:spacing w:val="-2"/>
-                <w:highlight w:val="yellow"/>
-              </w:rPr>
-              <w:t>GraphQL</w:t>
-            </w:r>
-            <w:proofErr w:type="spellEnd"/>
-            <w:r>
-              <w:rPr>
-                <w:rFonts w:ascii="Helvetica Neue" w:hAnsi="Helvetica Neue"/>
-                <w:spacing w:val="-2"/>
-                <w:highlight w:val="yellow"/>
-              </w:rPr>
-              <w:t>, </w:t>
+              <w:t>React, GraphQL, </w:t>
             </w:r>
             <w:r>
               <w:rPr>
@@ -8943,7 +8602,6 @@
               </w:rPr>
               <w:t> styled-components</w:t>
             </w:r>
-            <w:proofErr w:type="spellStart"/>
             <w:r>
               <w:rPr>
                 <w:rFonts w:ascii="Batang" w:eastAsia="Batang" w:hAnsi="Batang" w:cs="Batang" w:hint="eastAsia"/>
@@ -8952,7 +8610,6 @@
               </w:rPr>
               <w:t>를</w:t>
             </w:r>
-            <w:proofErr w:type="spellEnd"/>
             <w:r>
               <w:rPr>
                 <w:rFonts w:ascii="Helvetica Neue" w:hAnsi="Helvetica Neue"/>
@@ -9009,7 +8666,6 @@
               </w:rPr>
               <w:t> </w:t>
             </w:r>
-            <w:proofErr w:type="spellStart"/>
             <w:r>
               <w:rPr>
                 <w:rFonts w:ascii="Batang" w:eastAsia="Batang" w:hAnsi="Batang" w:cs="Batang" w:hint="eastAsia"/>
@@ -9018,7 +8674,6 @@
               </w:rPr>
               <w:t>재사용성이</w:t>
             </w:r>
-            <w:proofErr w:type="spellEnd"/>
             <w:r>
               <w:rPr>
                 <w:rFonts w:ascii="Helvetica Neue" w:hAnsi="Helvetica Neue"/>
@@ -9059,7 +8714,6 @@
               </w:rPr>
               <w:t> UI</w:t>
             </w:r>
-            <w:proofErr w:type="spellStart"/>
             <w:r>
               <w:rPr>
                 <w:rFonts w:ascii="Batang" w:eastAsia="Batang" w:hAnsi="Batang" w:cs="Batang" w:hint="eastAsia"/>
@@ -9068,7 +8722,6 @@
               </w:rPr>
               <w:t>를</w:t>
             </w:r>
-            <w:proofErr w:type="spellEnd"/>
             <w:r>
               <w:rPr>
                 <w:rFonts w:ascii="Helvetica Neue" w:hAnsi="Helvetica Neue"/>
@@ -9188,7 +8841,6 @@
               </w:rPr>
               <w:t> UI</w:t>
             </w:r>
-            <w:proofErr w:type="spellStart"/>
             <w:r>
               <w:rPr>
                 <w:rFonts w:ascii="Batang" w:eastAsia="Batang" w:hAnsi="Batang" w:cs="Batang" w:hint="eastAsia"/>
@@ -9197,7 +8849,6 @@
               </w:rPr>
               <w:t>를</w:t>
             </w:r>
-            <w:proofErr w:type="spellEnd"/>
             <w:r>
               <w:rPr>
                 <w:rFonts w:ascii="Helvetica Neue" w:hAnsi="Helvetica Neue"/>
@@ -9366,7 +9017,6 @@
               </w:rPr>
               <w:t> UI </w:t>
             </w:r>
-            <w:proofErr w:type="spellStart"/>
             <w:r>
               <w:rPr>
                 <w:rFonts w:ascii="Batang" w:eastAsia="Batang" w:hAnsi="Batang" w:cs="Batang" w:hint="eastAsia"/>
@@ -9374,7 +9024,6 @@
               </w:rPr>
               <w:t>반응성을</w:t>
             </w:r>
-            <w:proofErr w:type="spellEnd"/>
             <w:r>
               <w:rPr>
                 <w:rFonts w:ascii="Helvetica Neue" w:hAnsi="Helvetica Neue"/>
@@ -9396,7 +9045,6 @@
               </w:rPr>
               <w:t> SEO</w:t>
             </w:r>
-            <w:proofErr w:type="spellStart"/>
             <w:r>
               <w:rPr>
                 <w:rFonts w:ascii="Batang" w:eastAsia="Batang" w:hAnsi="Batang" w:cs="Batang" w:hint="eastAsia"/>
@@ -9404,7 +9052,6 @@
               </w:rPr>
               <w:t>를</w:t>
             </w:r>
-            <w:proofErr w:type="spellEnd"/>
             <w:r>
               <w:rPr>
                 <w:rFonts w:ascii="Helvetica Neue" w:hAnsi="Helvetica Neue"/>
@@ -9736,7 +9383,6 @@
               </w:rPr>
               <w:t> </w:t>
             </w:r>
-            <w:proofErr w:type="spellStart"/>
             <w:r>
               <w:rPr>
                 <w:rFonts w:ascii="Batang" w:eastAsia="Batang" w:hAnsi="Batang" w:cs="Batang" w:hint="eastAsia"/>
@@ -9744,7 +9390,6 @@
               </w:rPr>
               <w:t>스쿼드를</w:t>
             </w:r>
-            <w:proofErr w:type="spellEnd"/>
             <w:r>
               <w:rPr>
                 <w:rFonts w:ascii="Helvetica Neue" w:hAnsi="Helvetica Neue"/>
@@ -10380,25 +10025,7 @@
                 <w:spacing w:val="-2"/>
                 <w:highlight w:val="yellow"/>
               </w:rPr>
-              <w:t> (</w:t>
-            </w:r>
-            <w:proofErr w:type="spellStart"/>
-            <w:r>
-              <w:rPr>
-                <w:rFonts w:ascii="Helvetica Neue" w:hAnsi="Helvetica Neue"/>
-                <w:spacing w:val="-2"/>
-                <w:highlight w:val="yellow"/>
-              </w:rPr>
-              <w:t>Javascript</w:t>
-            </w:r>
-            <w:proofErr w:type="spellEnd"/>
-            <w:r>
-              <w:rPr>
-                <w:rFonts w:ascii="Helvetica Neue" w:hAnsi="Helvetica Neue"/>
-                <w:spacing w:val="-2"/>
-                <w:highlight w:val="yellow"/>
-              </w:rPr>
-              <w:t>, HTML, CSS </w:t>
+              <w:t> (Javascript, HTML, CSS </w:t>
             </w:r>
             <w:r>
               <w:rPr>
@@ -10592,7 +10219,6 @@
               </w:rPr>
               <w:t>”</w:t>
             </w:r>
-            <w:proofErr w:type="spellStart"/>
             <w:r>
               <w:rPr>
                 <w:rFonts w:ascii="Batang" w:eastAsia="Batang" w:hAnsi="Batang" w:cs="Batang" w:hint="eastAsia"/>
@@ -10600,7 +10226,6 @@
               </w:rPr>
               <w:t>를</w:t>
             </w:r>
-            <w:proofErr w:type="spellEnd"/>
             <w:r>
               <w:rPr>
                 <w:rFonts w:ascii="Helvetica Neue" w:hAnsi="Helvetica Neue"/>
@@ -10888,25 +10513,7 @@
                 <w:spacing w:val="-2"/>
                 <w:highlight w:val="yellow"/>
               </w:rPr>
-              <w:t>React, </w:t>
-            </w:r>
-            <w:proofErr w:type="spellStart"/>
-            <w:r>
-              <w:rPr>
-                <w:rFonts w:ascii="Helvetica Neue" w:hAnsi="Helvetica Neue"/>
-                <w:spacing w:val="-2"/>
-                <w:highlight w:val="yellow"/>
-              </w:rPr>
-              <w:t>GraphQL</w:t>
-            </w:r>
-            <w:proofErr w:type="spellEnd"/>
-            <w:r>
-              <w:rPr>
-                <w:rFonts w:ascii="Helvetica Neue" w:hAnsi="Helvetica Neue"/>
-                <w:spacing w:val="-2"/>
-                <w:highlight w:val="yellow"/>
-              </w:rPr>
-              <w:t>, </w:t>
+              <w:t>React, GraphQL, </w:t>
             </w:r>
             <w:r>
               <w:rPr>
@@ -10924,7 +10531,6 @@
               </w:rPr>
               <w:t> styled-components</w:t>
             </w:r>
-            <w:proofErr w:type="spellStart"/>
             <w:r>
               <w:rPr>
                 <w:rFonts w:ascii="Batang" w:eastAsia="Batang" w:hAnsi="Batang" w:cs="Batang" w:hint="eastAsia"/>
@@ -10933,7 +10539,6 @@
               </w:rPr>
               <w:t>를</w:t>
             </w:r>
-            <w:proofErr w:type="spellEnd"/>
             <w:r>
               <w:rPr>
                 <w:rFonts w:ascii="Helvetica Neue" w:hAnsi="Helvetica Neue"/>
@@ -11230,7 +10835,6 @@
               </w:rPr>
               <w:t> (</w:t>
             </w:r>
-            <w:proofErr w:type="spellStart"/>
             <w:r>
               <w:rPr>
                 <w:rFonts w:ascii="Batang" w:eastAsia="Batang" w:hAnsi="Batang" w:cs="Batang" w:hint="eastAsia"/>
@@ -11238,7 +10842,6 @@
               </w:rPr>
               <w:t>트릿지</w:t>
             </w:r>
-            <w:proofErr w:type="spellEnd"/>
             <w:r>
               <w:rPr>
                 <w:rFonts w:ascii="Helvetica Neue" w:hAnsi="Helvetica Neue"/>
@@ -11382,7 +10985,6 @@
                 <w:spacing w:val="-2"/>
               </w:rPr>
             </w:pPr>
-            <w:proofErr w:type="spellStart"/>
             <w:r>
               <w:rPr>
                 <w:rStyle w:val="Strong"/>
@@ -11391,7 +10993,6 @@
               </w:rPr>
               <w:t>트릿지는</w:t>
             </w:r>
-            <w:proofErr w:type="spellEnd"/>
             <w:r>
               <w:rPr>
                 <w:rStyle w:val="Strong"/>
@@ -11928,7 +11529,6 @@
               </w:rPr>
               <w:t> </w:t>
             </w:r>
-            <w:proofErr w:type="spellStart"/>
             <w:r>
               <w:rPr>
                 <w:rFonts w:ascii="Batang" w:eastAsia="Batang" w:hAnsi="Batang" w:cs="Batang" w:hint="eastAsia"/>
@@ -11936,7 +11536,6 @@
               </w:rPr>
               <w:t>태깅</w:t>
             </w:r>
-            <w:proofErr w:type="spellEnd"/>
             <w:r>
               <w:rPr>
                 <w:rFonts w:ascii="Helvetica Neue" w:hAnsi="Helvetica Neue"/>
@@ -12099,7 +11698,6 @@
               <w:br/>
               <w:t>- Trusted online reputation: Google SEO</w:t>
             </w:r>
-            <w:proofErr w:type="spellStart"/>
             <w:r>
               <w:rPr>
                 <w:rFonts w:ascii="Batang" w:eastAsia="Batang" w:hAnsi="Batang" w:cs="Batang" w:hint="eastAsia"/>
@@ -12107,7 +11705,6 @@
               </w:rPr>
               <w:t>를</w:t>
             </w:r>
-            <w:proofErr w:type="spellEnd"/>
             <w:r>
               <w:rPr>
                 <w:rFonts w:ascii="Helvetica Neue" w:hAnsi="Helvetica Neue"/>
@@ -12497,7 +12094,6 @@
                 <w:spacing w:val="-2"/>
               </w:rPr>
             </w:pPr>
-            <w:proofErr w:type="spellStart"/>
             <w:r>
               <w:rPr>
                 <w:rStyle w:val="Strong"/>
@@ -12506,7 +12102,6 @@
               </w:rPr>
               <w:t>트릿지는</w:t>
             </w:r>
-            <w:proofErr w:type="spellEnd"/>
             <w:r>
               <w:rPr>
                 <w:rStyle w:val="Strong"/>
@@ -12794,7 +12389,6 @@
               <w:br/>
               <w:t>- </w:t>
             </w:r>
-            <w:proofErr w:type="spellStart"/>
             <w:r>
               <w:rPr>
                 <w:rFonts w:ascii="Batang" w:eastAsia="Batang" w:hAnsi="Batang" w:cs="Batang" w:hint="eastAsia"/>
@@ -12802,7 +12396,6 @@
               </w:rPr>
               <w:t>팀런치</w:t>
             </w:r>
-            <w:proofErr w:type="spellEnd"/>
             <w:r>
               <w:rPr>
                 <w:rFonts w:ascii="Helvetica Neue" w:hAnsi="Helvetica Neue"/>
@@ -12838,7 +12431,6 @@
               </w:rPr>
               <w:t> </w:t>
             </w:r>
-            <w:proofErr w:type="spellStart"/>
             <w:r>
               <w:rPr>
                 <w:rFonts w:ascii="Batang" w:eastAsia="Batang" w:hAnsi="Batang" w:cs="Batang" w:hint="eastAsia"/>
@@ -12846,7 +12438,6 @@
               </w:rPr>
               <w:t>석식</w:t>
             </w:r>
-            <w:proofErr w:type="spellEnd"/>
             <w:r>
               <w:rPr>
                 <w:rFonts w:ascii="Helvetica Neue" w:hAnsi="Helvetica Neue"/>
@@ -13053,7 +12644,6 @@
               </w:rPr>
               <w:t> (</w:t>
             </w:r>
-            <w:proofErr w:type="spellStart"/>
             <w:r>
               <w:rPr>
                 <w:rFonts w:ascii="Batang" w:eastAsia="Batang" w:hAnsi="Batang" w:cs="Batang" w:hint="eastAsia"/>
@@ -13061,7 +12651,6 @@
               </w:rPr>
               <w:t>층고</w:t>
             </w:r>
-            <w:proofErr w:type="spellEnd"/>
             <w:r>
               <w:rPr>
                 <w:rFonts w:ascii="Helvetica Neue" w:hAnsi="Helvetica Neue"/>
@@ -13395,20 +12984,18 @@
                 <w:highlight w:val="yellow"/>
                 <w:shd w:val="clear" w:color="auto" w:fill="FFFFFF"/>
               </w:rPr>
-              <w:t>- React, </w:t>
-            </w:r>
-            <w:proofErr w:type="spellStart"/>
-            <w:r>
-              <w:rPr>
-                <w:rFonts w:ascii="Helvetica Neue" w:hAnsi="Helvetica Neue"/>
+              <w:t>- React, GraphQL, </w:t>
+            </w:r>
+            <w:r>
+              <w:rPr>
+                <w:rFonts w:ascii="Batang" w:eastAsia="Batang" w:hAnsi="Batang" w:cs="Batang" w:hint="eastAsia"/>
                 <w:color w:val="263747"/>
                 <w:spacing w:val="-2"/>
                 <w:highlight w:val="yellow"/>
                 <w:shd w:val="clear" w:color="auto" w:fill="FFFFFF"/>
               </w:rPr>
-              <w:t>GraphQL</w:t>
-            </w:r>
-            <w:proofErr w:type="spellEnd"/>
+              <w:t>그리고</w:t>
+            </w:r>
             <w:r>
               <w:rPr>
                 <w:rFonts w:ascii="Helvetica Neue" w:hAnsi="Helvetica Neue"/>
@@ -13417,7 +13004,7 @@
                 <w:highlight w:val="yellow"/>
                 <w:shd w:val="clear" w:color="auto" w:fill="FFFFFF"/>
               </w:rPr>
-              <w:t>, </w:t>
+              <w:t> styled-components</w:t>
             </w:r>
             <w:r>
               <w:rPr>
@@ -13427,7 +13014,7 @@
                 <w:highlight w:val="yellow"/>
                 <w:shd w:val="clear" w:color="auto" w:fill="FFFFFF"/>
               </w:rPr>
-              <w:t>그리고</w:t>
+              <w:t>를</w:t>
             </w:r>
             <w:r>
               <w:rPr>
@@ -13437,9 +13024,8 @@
                 <w:highlight w:val="yellow"/>
                 <w:shd w:val="clear" w:color="auto" w:fill="FFFFFF"/>
               </w:rPr>
-              <w:t> styled-components</w:t>
-            </w:r>
-            <w:proofErr w:type="spellStart"/>
+              <w:t> </w:t>
+            </w:r>
             <w:r>
               <w:rPr>
                 <w:rFonts w:ascii="Batang" w:eastAsia="Batang" w:hAnsi="Batang" w:cs="Batang" w:hint="eastAsia"/>
@@ -13448,9 +13034,128 @@
                 <w:highlight w:val="yellow"/>
                 <w:shd w:val="clear" w:color="auto" w:fill="FFFFFF"/>
               </w:rPr>
+              <w:t>활용하여</w:t>
+            </w:r>
+            <w:r>
+              <w:rPr>
+                <w:rFonts w:ascii="Helvetica Neue" w:hAnsi="Helvetica Neue"/>
+                <w:color w:val="263747"/>
+                <w:spacing w:val="-2"/>
+                <w:highlight w:val="yellow"/>
+                <w:shd w:val="clear" w:color="auto" w:fill="FFFFFF"/>
+              </w:rPr>
+              <w:t> </w:t>
+            </w:r>
+            <w:r>
+              <w:rPr>
+                <w:rFonts w:ascii="Batang" w:eastAsia="Batang" w:hAnsi="Batang" w:cs="Batang" w:hint="eastAsia"/>
+                <w:color w:val="263747"/>
+                <w:spacing w:val="-2"/>
+                <w:highlight w:val="yellow"/>
+                <w:shd w:val="clear" w:color="auto" w:fill="FFFFFF"/>
+              </w:rPr>
+              <w:t>추상화</w:t>
+            </w:r>
+            <w:r>
+              <w:rPr>
+                <w:rFonts w:ascii="Helvetica Neue" w:hAnsi="Helvetica Neue"/>
+                <w:color w:val="263747"/>
+                <w:spacing w:val="-2"/>
+                <w:highlight w:val="yellow"/>
+                <w:shd w:val="clear" w:color="auto" w:fill="FFFFFF"/>
+              </w:rPr>
+              <w:t> </w:t>
+            </w:r>
+            <w:r>
+              <w:rPr>
+                <w:rFonts w:ascii="Batang" w:eastAsia="Batang" w:hAnsi="Batang" w:cs="Batang" w:hint="eastAsia"/>
+                <w:color w:val="263747"/>
+                <w:spacing w:val="-2"/>
+                <w:highlight w:val="yellow"/>
+                <w:shd w:val="clear" w:color="auto" w:fill="FFFFFF"/>
+              </w:rPr>
+              <w:t>수준과</w:t>
+            </w:r>
+            <w:r>
+              <w:rPr>
+                <w:rFonts w:ascii="Helvetica Neue" w:hAnsi="Helvetica Neue"/>
+                <w:color w:val="263747"/>
+                <w:spacing w:val="-2"/>
+                <w:highlight w:val="yellow"/>
+                <w:shd w:val="clear" w:color="auto" w:fill="FFFFFF"/>
+              </w:rPr>
+              <w:t> </w:t>
+            </w:r>
+            <w:r>
+              <w:rPr>
+                <w:rFonts w:ascii="Batang" w:eastAsia="Batang" w:hAnsi="Batang" w:cs="Batang" w:hint="eastAsia"/>
+                <w:color w:val="263747"/>
+                <w:spacing w:val="-2"/>
+                <w:highlight w:val="yellow"/>
+                <w:shd w:val="clear" w:color="auto" w:fill="FFFFFF"/>
+              </w:rPr>
+              <w:t>재사용성이</w:t>
+            </w:r>
+            <w:r>
+              <w:rPr>
+                <w:rFonts w:ascii="Helvetica Neue" w:hAnsi="Helvetica Neue"/>
+                <w:color w:val="263747"/>
+                <w:spacing w:val="-2"/>
+                <w:highlight w:val="yellow"/>
+                <w:shd w:val="clear" w:color="auto" w:fill="FFFFFF"/>
+              </w:rPr>
+              <w:t> </w:t>
+            </w:r>
+            <w:r>
+              <w:rPr>
+                <w:rFonts w:ascii="Batang" w:eastAsia="Batang" w:hAnsi="Batang" w:cs="Batang" w:hint="eastAsia"/>
+                <w:color w:val="263747"/>
+                <w:spacing w:val="-2"/>
+                <w:highlight w:val="yellow"/>
+                <w:shd w:val="clear" w:color="auto" w:fill="FFFFFF"/>
+              </w:rPr>
+              <w:t>높은</w:t>
+            </w:r>
+            <w:r>
+              <w:rPr>
+                <w:rFonts w:ascii="Helvetica Neue" w:hAnsi="Helvetica Neue"/>
+                <w:color w:val="263747"/>
+                <w:spacing w:val="-2"/>
+                <w:highlight w:val="yellow"/>
+                <w:shd w:val="clear" w:color="auto" w:fill="FFFFFF"/>
+              </w:rPr>
+              <w:t> </w:t>
+            </w:r>
+            <w:r>
+              <w:rPr>
+                <w:rFonts w:ascii="Batang" w:eastAsia="Batang" w:hAnsi="Batang" w:cs="Batang" w:hint="eastAsia"/>
+                <w:color w:val="263747"/>
+                <w:spacing w:val="-2"/>
+                <w:highlight w:val="yellow"/>
+                <w:shd w:val="clear" w:color="auto" w:fill="FFFFFF"/>
+              </w:rPr>
+              <w:t>모듈화된</w:t>
+            </w:r>
+            <w:r>
+              <w:rPr>
+                <w:rFonts w:ascii="Helvetica Neue" w:hAnsi="Helvetica Neue"/>
+                <w:color w:val="263747"/>
+                <w:spacing w:val="-2"/>
+                <w:highlight w:val="yellow"/>
+                <w:shd w:val="clear" w:color="auto" w:fill="FFFFFF"/>
+              </w:rPr>
+              <w:t> UI</w:t>
+            </w:r>
+            <w:r>
+              <w:rPr>
+                <w:rFonts w:ascii="Batang" w:eastAsia="Batang" w:hAnsi="Batang" w:cs="Batang" w:hint="eastAsia"/>
+                <w:color w:val="263747"/>
+                <w:spacing w:val="-2"/>
+                <w:highlight w:val="yellow"/>
+                <w:shd w:val="clear" w:color="auto" w:fill="FFFFFF"/>
+              </w:rPr>
               <w:t>를</w:t>
             </w:r>
-            <w:proofErr w:type="spellEnd"/>
             <w:r>
               <w:rPr>
                 <w:rFonts w:ascii="Helvetica Neue" w:hAnsi="Helvetica Neue"/>
@@ -13469,7 +13174,7 @@
                 <w:highlight w:val="yellow"/>
                 <w:shd w:val="clear" w:color="auto" w:fill="FFFFFF"/>
               </w:rPr>
-              <w:t>활용하여</w:t>
+              <w:t>구현합니다</w:t>
             </w:r>
             <w:r>
               <w:rPr>
@@ -13479,111 +13184,127 @@
                 <w:highlight w:val="yellow"/>
                 <w:shd w:val="clear" w:color="auto" w:fill="FFFFFF"/>
               </w:rPr>
-              <w:t> </w:t>
-            </w:r>
-            <w:r>
-              <w:rPr>
-                <w:rFonts w:ascii="Batang" w:eastAsia="Batang" w:hAnsi="Batang" w:cs="Batang" w:hint="eastAsia"/>
+              <w:t>.</w:t>
+            </w:r>
+            <w:r>
+              <w:rPr>
+                <w:rFonts w:ascii="Helvetica Neue" w:hAnsi="Helvetica Neue"/>
                 <w:color w:val="263747"/>
                 <w:spacing w:val="-2"/>
                 <w:highlight w:val="yellow"/>
+              </w:rPr>
+              <w:br/>
+            </w:r>
+            <w:r>
+              <w:rPr>
+                <w:rFonts w:ascii="Helvetica Neue" w:hAnsi="Helvetica Neue"/>
+                <w:color w:val="263747"/>
+                <w:spacing w:val="-2"/>
+                <w:highlight w:val="yellow"/>
                 <w:shd w:val="clear" w:color="auto" w:fill="FFFFFF"/>
               </w:rPr>
-              <w:t>추상화</w:t>
-            </w:r>
-            <w:r>
-              <w:rPr>
-                <w:rFonts w:ascii="Helvetica Neue" w:hAnsi="Helvetica Neue"/>
+              <w:t>- D3.js </w:t>
+            </w:r>
+            <w:r>
+              <w:rPr>
+                <w:rFonts w:ascii="Batang" w:eastAsia="Batang" w:hAnsi="Batang" w:cs="Batang" w:hint="eastAsia"/>
                 <w:color w:val="263747"/>
                 <w:spacing w:val="-2"/>
                 <w:highlight w:val="yellow"/>
                 <w:shd w:val="clear" w:color="auto" w:fill="FFFFFF"/>
               </w:rPr>
-              <w:t> </w:t>
-            </w:r>
-            <w:r>
-              <w:rPr>
-                <w:rFonts w:ascii="Batang" w:eastAsia="Batang" w:hAnsi="Batang" w:cs="Batang" w:hint="eastAsia"/>
+              <w:t>기반으로</w:t>
+            </w:r>
+            <w:r>
+              <w:rPr>
+                <w:rFonts w:ascii="Helvetica Neue" w:hAnsi="Helvetica Neue"/>
                 <w:color w:val="263747"/>
                 <w:spacing w:val="-2"/>
                 <w:highlight w:val="yellow"/>
                 <w:shd w:val="clear" w:color="auto" w:fill="FFFFFF"/>
               </w:rPr>
-              <w:t>수준과</w:t>
-            </w:r>
-            <w:r>
-              <w:rPr>
-                <w:rFonts w:ascii="Helvetica Neue" w:hAnsi="Helvetica Neue"/>
+              <w:t> </w:t>
+            </w:r>
+            <w:r>
+              <w:rPr>
+                <w:rFonts w:ascii="Batang" w:eastAsia="Batang" w:hAnsi="Batang" w:cs="Batang" w:hint="eastAsia"/>
                 <w:color w:val="263747"/>
                 <w:spacing w:val="-2"/>
                 <w:highlight w:val="yellow"/>
                 <w:shd w:val="clear" w:color="auto" w:fill="FFFFFF"/>
               </w:rPr>
-              <w:t> </w:t>
-            </w:r>
-            <w:proofErr w:type="spellStart"/>
-            <w:r>
-              <w:rPr>
-                <w:rFonts w:ascii="Batang" w:eastAsia="Batang" w:hAnsi="Batang" w:cs="Batang" w:hint="eastAsia"/>
+              <w:t>자체</w:t>
+            </w:r>
+            <w:r>
+              <w:rPr>
+                <w:rFonts w:ascii="Helvetica Neue" w:hAnsi="Helvetica Neue"/>
                 <w:color w:val="263747"/>
                 <w:spacing w:val="-2"/>
                 <w:highlight w:val="yellow"/>
                 <w:shd w:val="clear" w:color="auto" w:fill="FFFFFF"/>
               </w:rPr>
-              <w:t>재사용성이</w:t>
-            </w:r>
-            <w:proofErr w:type="spellEnd"/>
-            <w:r>
-              <w:rPr>
-                <w:rFonts w:ascii="Helvetica Neue" w:hAnsi="Helvetica Neue"/>
+              <w:t> </w:t>
+            </w:r>
+            <w:r>
+              <w:rPr>
+                <w:rFonts w:ascii="Batang" w:eastAsia="Batang" w:hAnsi="Batang" w:cs="Batang" w:hint="eastAsia"/>
                 <w:color w:val="263747"/>
                 <w:spacing w:val="-2"/>
                 <w:highlight w:val="yellow"/>
                 <w:shd w:val="clear" w:color="auto" w:fill="FFFFFF"/>
               </w:rPr>
-              <w:t> </w:t>
-            </w:r>
-            <w:r>
-              <w:rPr>
-                <w:rFonts w:ascii="Batang" w:eastAsia="Batang" w:hAnsi="Batang" w:cs="Batang" w:hint="eastAsia"/>
+              <w:t>개발한</w:t>
+            </w:r>
+            <w:r>
+              <w:rPr>
+                <w:rFonts w:ascii="Helvetica Neue" w:hAnsi="Helvetica Neue"/>
                 <w:color w:val="263747"/>
                 <w:spacing w:val="-2"/>
                 <w:highlight w:val="yellow"/>
                 <w:shd w:val="clear" w:color="auto" w:fill="FFFFFF"/>
               </w:rPr>
-              <w:t>높은</w:t>
-            </w:r>
-            <w:r>
-              <w:rPr>
-                <w:rFonts w:ascii="Helvetica Neue" w:hAnsi="Helvetica Neue"/>
+              <w:t> </w:t>
+            </w:r>
+            <w:r>
+              <w:rPr>
+                <w:rFonts w:ascii="Batang" w:eastAsia="Batang" w:hAnsi="Batang" w:cs="Batang" w:hint="eastAsia"/>
                 <w:color w:val="263747"/>
                 <w:spacing w:val="-2"/>
                 <w:highlight w:val="yellow"/>
                 <w:shd w:val="clear" w:color="auto" w:fill="FFFFFF"/>
               </w:rPr>
-              <w:t> </w:t>
-            </w:r>
-            <w:r>
-              <w:rPr>
-                <w:rFonts w:ascii="Batang" w:eastAsia="Batang" w:hAnsi="Batang" w:cs="Batang" w:hint="eastAsia"/>
+              <w:t>데이터</w:t>
+            </w:r>
+            <w:r>
+              <w:rPr>
+                <w:rFonts w:ascii="Helvetica Neue" w:hAnsi="Helvetica Neue"/>
                 <w:color w:val="263747"/>
                 <w:spacing w:val="-2"/>
                 <w:highlight w:val="yellow"/>
                 <w:shd w:val="clear" w:color="auto" w:fill="FFFFFF"/>
               </w:rPr>
-              <w:t>모듈화된</w:t>
-            </w:r>
-            <w:r>
-              <w:rPr>
-                <w:rFonts w:ascii="Helvetica Neue" w:hAnsi="Helvetica Neue"/>
+              <w:t> </w:t>
+            </w:r>
+            <w:r>
+              <w:rPr>
+                <w:rFonts w:ascii="Batang" w:eastAsia="Batang" w:hAnsi="Batang" w:cs="Batang" w:hint="eastAsia"/>
                 <w:color w:val="263747"/>
                 <w:spacing w:val="-2"/>
                 <w:highlight w:val="yellow"/>
                 <w:shd w:val="clear" w:color="auto" w:fill="FFFFFF"/>
               </w:rPr>
+              <w:t>시각화</w:t>
+            </w:r>
+            <w:r>
+              <w:rPr>
+                <w:rFonts w:ascii="Helvetica Neue" w:hAnsi="Helvetica Neue"/>
+                <w:color w:val="263747"/>
+                <w:spacing w:val="-2"/>
+                <w:highlight w:val="yellow"/>
+                <w:shd w:val="clear" w:color="auto" w:fill="FFFFFF"/>
+              </w:rPr>
               <w:t> UI</w:t>
             </w:r>
-            <w:proofErr w:type="spellStart"/>
             <w:r>
               <w:rPr>
                 <w:rFonts w:ascii="Batang" w:eastAsia="Batang" w:hAnsi="Batang" w:cs="Batang" w:hint="eastAsia"/>
@@ -13594,168 +13315,6 @@
               </w:rPr>
               <w:t>를</w:t>
             </w:r>
-            <w:proofErr w:type="spellEnd"/>
-            <w:r>
-              <w:rPr>
-                <w:rFonts w:ascii="Helvetica Neue" w:hAnsi="Helvetica Neue"/>
-                <w:color w:val="263747"/>
-                <w:spacing w:val="-2"/>
-                <w:highlight w:val="yellow"/>
-                <w:shd w:val="clear" w:color="auto" w:fill="FFFFFF"/>
-              </w:rPr>
-              <w:t> </w:t>
-            </w:r>
-            <w:r>
-              <w:rPr>
-                <w:rFonts w:ascii="Batang" w:eastAsia="Batang" w:hAnsi="Batang" w:cs="Batang" w:hint="eastAsia"/>
-                <w:color w:val="263747"/>
-                <w:spacing w:val="-2"/>
-                <w:highlight w:val="yellow"/>
-                <w:shd w:val="clear" w:color="auto" w:fill="FFFFFF"/>
-              </w:rPr>
-              <w:t>구현합니다</w:t>
-            </w:r>
-            <w:r>
-              <w:rPr>
-                <w:rFonts w:ascii="Helvetica Neue" w:hAnsi="Helvetica Neue"/>
-                <w:color w:val="263747"/>
-                <w:spacing w:val="-2"/>
-                <w:highlight w:val="yellow"/>
-                <w:shd w:val="clear" w:color="auto" w:fill="FFFFFF"/>
-              </w:rPr>
-              <w:t>.</w:t>
-            </w:r>
-            <w:r>
-              <w:rPr>
-                <w:rFonts w:ascii="Helvetica Neue" w:hAnsi="Helvetica Neue"/>
-                <w:color w:val="263747"/>
-                <w:spacing w:val="-2"/>
-                <w:highlight w:val="yellow"/>
-              </w:rPr>
-              <w:br/>
-            </w:r>
-            <w:r>
-              <w:rPr>
-                <w:rFonts w:ascii="Helvetica Neue" w:hAnsi="Helvetica Neue"/>
-                <w:color w:val="263747"/>
-                <w:spacing w:val="-2"/>
-                <w:highlight w:val="yellow"/>
-                <w:shd w:val="clear" w:color="auto" w:fill="FFFFFF"/>
-              </w:rPr>
-              <w:t>- D3.js </w:t>
-            </w:r>
-            <w:r>
-              <w:rPr>
-                <w:rFonts w:ascii="Batang" w:eastAsia="Batang" w:hAnsi="Batang" w:cs="Batang" w:hint="eastAsia"/>
-                <w:color w:val="263747"/>
-                <w:spacing w:val="-2"/>
-                <w:highlight w:val="yellow"/>
-                <w:shd w:val="clear" w:color="auto" w:fill="FFFFFF"/>
-              </w:rPr>
-              <w:t>기반으로</w:t>
-            </w:r>
-            <w:r>
-              <w:rPr>
-                <w:rFonts w:ascii="Helvetica Neue" w:hAnsi="Helvetica Neue"/>
-                <w:color w:val="263747"/>
-                <w:spacing w:val="-2"/>
-                <w:highlight w:val="yellow"/>
-                <w:shd w:val="clear" w:color="auto" w:fill="FFFFFF"/>
-              </w:rPr>
-              <w:t> </w:t>
-            </w:r>
-            <w:r>
-              <w:rPr>
-                <w:rFonts w:ascii="Batang" w:eastAsia="Batang" w:hAnsi="Batang" w:cs="Batang" w:hint="eastAsia"/>
-                <w:color w:val="263747"/>
-                <w:spacing w:val="-2"/>
-                <w:highlight w:val="yellow"/>
-                <w:shd w:val="clear" w:color="auto" w:fill="FFFFFF"/>
-              </w:rPr>
-              <w:t>자체</w:t>
-            </w:r>
-            <w:r>
-              <w:rPr>
-                <w:rFonts w:ascii="Helvetica Neue" w:hAnsi="Helvetica Neue"/>
-                <w:color w:val="263747"/>
-                <w:spacing w:val="-2"/>
-                <w:highlight w:val="yellow"/>
-                <w:shd w:val="clear" w:color="auto" w:fill="FFFFFF"/>
-              </w:rPr>
-              <w:t> </w:t>
-            </w:r>
-            <w:r>
-              <w:rPr>
-                <w:rFonts w:ascii="Batang" w:eastAsia="Batang" w:hAnsi="Batang" w:cs="Batang" w:hint="eastAsia"/>
-                <w:color w:val="263747"/>
-                <w:spacing w:val="-2"/>
-                <w:highlight w:val="yellow"/>
-                <w:shd w:val="clear" w:color="auto" w:fill="FFFFFF"/>
-              </w:rPr>
-              <w:t>개발한</w:t>
-            </w:r>
-            <w:r>
-              <w:rPr>
-                <w:rFonts w:ascii="Helvetica Neue" w:hAnsi="Helvetica Neue"/>
-                <w:color w:val="263747"/>
-                <w:spacing w:val="-2"/>
-                <w:highlight w:val="yellow"/>
-                <w:shd w:val="clear" w:color="auto" w:fill="FFFFFF"/>
-              </w:rPr>
-              <w:t> </w:t>
-            </w:r>
-            <w:r>
-              <w:rPr>
-                <w:rFonts w:ascii="Batang" w:eastAsia="Batang" w:hAnsi="Batang" w:cs="Batang" w:hint="eastAsia"/>
-                <w:color w:val="263747"/>
-                <w:spacing w:val="-2"/>
-                <w:highlight w:val="yellow"/>
-                <w:shd w:val="clear" w:color="auto" w:fill="FFFFFF"/>
-              </w:rPr>
-              <w:t>데이터</w:t>
-            </w:r>
-            <w:r>
-              <w:rPr>
-                <w:rFonts w:ascii="Helvetica Neue" w:hAnsi="Helvetica Neue"/>
-                <w:color w:val="263747"/>
-                <w:spacing w:val="-2"/>
-                <w:highlight w:val="yellow"/>
-                <w:shd w:val="clear" w:color="auto" w:fill="FFFFFF"/>
-              </w:rPr>
-              <w:t> </w:t>
-            </w:r>
-            <w:r>
-              <w:rPr>
-                <w:rFonts w:ascii="Batang" w:eastAsia="Batang" w:hAnsi="Batang" w:cs="Batang" w:hint="eastAsia"/>
-                <w:color w:val="263747"/>
-                <w:spacing w:val="-2"/>
-                <w:highlight w:val="yellow"/>
-                <w:shd w:val="clear" w:color="auto" w:fill="FFFFFF"/>
-              </w:rPr>
-              <w:t>시각화</w:t>
-            </w:r>
-            <w:r>
-              <w:rPr>
-                <w:rFonts w:ascii="Helvetica Neue" w:hAnsi="Helvetica Neue"/>
-                <w:color w:val="263747"/>
-                <w:spacing w:val="-2"/>
-                <w:highlight w:val="yellow"/>
-                <w:shd w:val="clear" w:color="auto" w:fill="FFFFFF"/>
-              </w:rPr>
-              <w:t> UI</w:t>
-            </w:r>
-            <w:proofErr w:type="spellStart"/>
-            <w:r>
-              <w:rPr>
-                <w:rFonts w:ascii="Batang" w:eastAsia="Batang" w:hAnsi="Batang" w:cs="Batang" w:hint="eastAsia"/>
-                <w:color w:val="263747"/>
-                <w:spacing w:val="-2"/>
-                <w:highlight w:val="yellow"/>
-                <w:shd w:val="clear" w:color="auto" w:fill="FFFFFF"/>
-              </w:rPr>
-              <w:t>를</w:t>
-            </w:r>
-            <w:proofErr w:type="spellEnd"/>
             <w:r>
               <w:rPr>
                 <w:rFonts w:ascii="Helvetica Neue" w:hAnsi="Helvetica Neue"/>
@@ -14105,23 +13664,7 @@
           <w:sz w:val="28"/>
           <w:szCs w:val="28"/>
         </w:rPr>
-        <w:t xml:space="preserve"> (I </w:t>
-      </w:r>
-      <w:proofErr w:type="spellStart"/>
-      <w:r>
-        <w:rPr>
-          <w:sz w:val="28"/>
-          <w:szCs w:val="28"/>
-        </w:rPr>
-        <w:t>gotta</w:t>
-      </w:r>
-      <w:proofErr w:type="spellEnd"/>
-      <w:r>
-        <w:rPr>
-          <w:sz w:val="28"/>
-          <w:szCs w:val="28"/>
-        </w:rPr>
-        <w:t xml:space="preserve"> learn these)</w:t>
+        <w:t xml:space="preserve"> (I gotta learn these)</w:t>
       </w:r>
     </w:p>
     <w:p>
@@ -14506,7 +14049,6 @@
               </w:rPr>
               <w:t> </w:t>
             </w:r>
-            <w:proofErr w:type="spellStart"/>
             <w:r>
               <w:rPr>
                 <w:rFonts w:ascii="Batang" w:eastAsia="Batang" w:hAnsi="Batang" w:cs="Batang" w:hint="eastAsia"/>
@@ -14515,7 +14057,6 @@
               </w:rPr>
               <w:t>스쿼드를</w:t>
             </w:r>
-            <w:proofErr w:type="spellEnd"/>
             <w:r>
               <w:rPr>
                 <w:rFonts w:ascii="Helvetica Neue" w:hAnsi="Helvetica Neue"/>
@@ -14914,39 +14455,7 @@
           <w:sz w:val="28"/>
           <w:szCs w:val="28"/>
         </w:rPr>
-        <w:t xml:space="preserve">Quick learner (I should learn </w:t>
-      </w:r>
-      <w:proofErr w:type="spellStart"/>
-      <w:r>
-        <w:rPr>
-          <w:sz w:val="28"/>
-          <w:szCs w:val="28"/>
-        </w:rPr>
-        <w:t>GraphQL</w:t>
-      </w:r>
-      <w:proofErr w:type="spellEnd"/>
-      <w:r>
-        <w:rPr>
-          <w:sz w:val="28"/>
-          <w:szCs w:val="28"/>
-        </w:rPr>
-        <w:t xml:space="preserve">, </w:t>
-      </w:r>
-      <w:proofErr w:type="spellStart"/>
-      <w:r>
-        <w:rPr>
-          <w:sz w:val="28"/>
-          <w:szCs w:val="28"/>
-        </w:rPr>
-        <w:t>styledComponents</w:t>
-      </w:r>
-      <w:proofErr w:type="spellEnd"/>
-      <w:r>
-        <w:rPr>
-          <w:sz w:val="28"/>
-          <w:szCs w:val="28"/>
-        </w:rPr>
-        <w:t xml:space="preserve"> and D3.js quickly)</w:t>
+        <w:t>Quick learner (I should learn GraphQL, styledComponents and D3.js quickly)</w:t>
       </w:r>
     </w:p>
     <w:p>
@@ -15026,23 +14535,7 @@
           <w:sz w:val="28"/>
           <w:szCs w:val="28"/>
         </w:rPr>
-        <w:t xml:space="preserve">I am from the country of </w:t>
-      </w:r>
-      <w:proofErr w:type="spellStart"/>
-      <w:r>
-        <w:rPr>
-          <w:sz w:val="28"/>
-          <w:szCs w:val="28"/>
-        </w:rPr>
-        <w:t>multiculture</w:t>
-      </w:r>
-      <w:proofErr w:type="spellEnd"/>
-      <w:r>
-        <w:rPr>
-          <w:sz w:val="28"/>
-          <w:szCs w:val="28"/>
-        </w:rPr>
-        <w:t>, so interacting and working with peers from other countries are not a problem</w:t>
+        <w:t>I am from the country of multiculture, so interacting and working with peers from other countries are not a problem</w:t>
       </w:r>
     </w:p>
     <w:p>
@@ -15257,33 +14750,15 @@
           <w:sz w:val="28"/>
           <w:szCs w:val="28"/>
         </w:rPr>
-        <w:t xml:space="preserve">I haven’t had experience in creating app using </w:t>
-      </w:r>
-      <w:proofErr w:type="spellStart"/>
-      <w:r>
-        <w:rPr>
-          <w:sz w:val="28"/>
-          <w:szCs w:val="28"/>
-        </w:rPr>
-        <w:t>GraphQL</w:t>
-      </w:r>
-      <w:proofErr w:type="spellEnd"/>
-      <w:r>
-        <w:rPr>
-          <w:sz w:val="28"/>
-          <w:szCs w:val="28"/>
-        </w:rPr>
-        <w:t xml:space="preserve"> D</w:t>
-      </w:r>
-      <w:proofErr w:type="gramStart"/>
-      <w:r>
-        <w:rPr>
-          <w:sz w:val="28"/>
-          <w:szCs w:val="28"/>
-        </w:rPr>
-        <w:t>3,js</w:t>
-      </w:r>
-      <w:proofErr w:type="gramEnd"/>
+        <w:t>I haven’t had experience in creating app using GraphQL</w:t>
+      </w:r>
+      <w:r>
+        <w:rPr>
+          <w:sz w:val="28"/>
+          <w:szCs w:val="28"/>
+        </w:rPr>
+        <w:t xml:space="preserve"> D3,js</w:t>
+      </w:r>
       <w:r>
         <w:rPr>
           <w:sz w:val="28"/>
@@ -15360,23 +14835,7 @@
           <w:sz w:val="28"/>
           <w:szCs w:val="28"/>
         </w:rPr>
-        <w:t xml:space="preserve">I have very limited experience using selenium, and </w:t>
-      </w:r>
-      <w:proofErr w:type="gramStart"/>
-      <w:r>
-        <w:rPr>
-          <w:sz w:val="28"/>
-          <w:szCs w:val="28"/>
-        </w:rPr>
-        <w:t>puppeteer  experience</w:t>
-      </w:r>
-      <w:proofErr w:type="gramEnd"/>
-      <w:r>
-        <w:rPr>
-          <w:sz w:val="28"/>
-          <w:szCs w:val="28"/>
-        </w:rPr>
-        <w:t xml:space="preserve"> using selenium</w:t>
+        <w:t>I have very limited experience using selenium, and puppeteer  experience using selenium</w:t>
       </w:r>
       <w:r>
         <w:rPr>
@@ -15520,17 +14979,8 @@
           <w:sz w:val="28"/>
           <w:szCs w:val="28"/>
         </w:rPr>
-        <w:t xml:space="preserve">What are your most relevant qualifications for this </w:t>
-      </w:r>
-      <w:proofErr w:type="gramStart"/>
-      <w:r>
-        <w:rPr>
-          <w:sz w:val="28"/>
-          <w:szCs w:val="28"/>
-        </w:rPr>
-        <w:t>position</w:t>
-      </w:r>
-      <w:proofErr w:type="gramEnd"/>
+        <w:t>What are your most relevant qualifications for this position</w:t>
+      </w:r>
     </w:p>
     <w:p>
       <w:pPr>
@@ -15572,23 +15022,7 @@
           <w:sz w:val="28"/>
           <w:szCs w:val="28"/>
         </w:rPr>
-        <w:t xml:space="preserve">I am highly organized </w:t>
-      </w:r>
-      <w:proofErr w:type="gramStart"/>
-      <w:r>
-        <w:rPr>
-          <w:sz w:val="28"/>
-          <w:szCs w:val="28"/>
-        </w:rPr>
-        <w:t>and  very</w:t>
-      </w:r>
-      <w:proofErr w:type="gramEnd"/>
-      <w:r>
-        <w:rPr>
-          <w:sz w:val="28"/>
-          <w:szCs w:val="28"/>
-        </w:rPr>
-        <w:t xml:space="preserve"> good at running department</w:t>
+        <w:t>I am highly organized and  very good at running department</w:t>
       </w:r>
     </w:p>
     <w:p>
@@ -15687,21 +15121,12 @@
           <w:szCs w:val="28"/>
         </w:rPr>
       </w:pPr>
-      <w:proofErr w:type="gramStart"/>
-      <w:r>
-        <w:rPr>
-          <w:sz w:val="28"/>
-          <w:szCs w:val="28"/>
-        </w:rPr>
-        <w:t>I  know</w:t>
-      </w:r>
-      <w:proofErr w:type="gramEnd"/>
-      <w:r>
-        <w:rPr>
-          <w:sz w:val="28"/>
-          <w:szCs w:val="28"/>
-        </w:rPr>
-        <w:t xml:space="preserve"> that comes in really handy with innovative companies like this one</w:t>
+      <w:r>
+        <w:rPr>
+          <w:sz w:val="28"/>
+          <w:szCs w:val="28"/>
+        </w:rPr>
+        <w:t>I  know that comes in really handy with innovative companies like this one</w:t>
       </w:r>
     </w:p>
     <w:p>
@@ -15804,23 +15229,7 @@
           <w:sz w:val="28"/>
           <w:szCs w:val="28"/>
         </w:rPr>
-        <w:t xml:space="preserve">I can comfortably use CSS3, HTML5 and ES6 </w:t>
-      </w:r>
-      <w:proofErr w:type="spellStart"/>
-      <w:r>
-        <w:rPr>
-          <w:sz w:val="28"/>
-          <w:szCs w:val="28"/>
-        </w:rPr>
-        <w:t>Javascript</w:t>
-      </w:r>
-      <w:proofErr w:type="spellEnd"/>
-      <w:r>
-        <w:rPr>
-          <w:sz w:val="28"/>
-          <w:szCs w:val="28"/>
-        </w:rPr>
-        <w:t xml:space="preserve"> no problem</w:t>
+        <w:t>I can comfortably use CSS3, HTML5 and ES6 Javascript no problem</w:t>
       </w:r>
     </w:p>
     <w:p>
@@ -15966,7 +15375,6 @@
         </w:rPr>
         <w:t xml:space="preserve"> </w:t>
       </w:r>
-      <w:proofErr w:type="spellStart"/>
       <w:r>
         <w:rPr>
           <w:rFonts w:hint="eastAsia"/>
@@ -15975,7 +15383,6 @@
         </w:rPr>
         <w:t>완성자</w:t>
       </w:r>
-      <w:proofErr w:type="spellEnd"/>
       <w:r>
         <w:rPr>
           <w:sz w:val="28"/>
@@ -16155,17 +15562,8 @@
           <w:sz w:val="28"/>
           <w:szCs w:val="28"/>
         </w:rPr>
-        <w:t xml:space="preserve">My </w:t>
-      </w:r>
-      <w:proofErr w:type="spellStart"/>
-      <w:r>
-        <w:rPr>
-          <w:sz w:val="28"/>
-          <w:szCs w:val="28"/>
-        </w:rPr>
-        <w:t>weakeness</w:t>
-      </w:r>
-      <w:proofErr w:type="spellEnd"/>
+        <w:t>My weakeness</w:t>
+      </w:r>
     </w:p>
     <w:p>
       <w:pPr>
@@ -16338,6 +15736,295 @@
           <w:szCs w:val="28"/>
         </w:rPr>
       </w:pPr>
+    </w:p>
+    <w:p>
+      <w:pPr>
+        <w:rPr>
+          <w:sz w:val="28"/>
+          <w:szCs w:val="28"/>
+        </w:rPr>
+      </w:pPr>
+    </w:p>
+    <w:p>
+      <w:pPr>
+        <w:pStyle w:val="ListParagraph"/>
+        <w:numPr>
+          <w:ilvl w:val="0"/>
+          <w:numId w:val="1"/>
+        </w:numPr>
+        <w:rPr>
+          <w:sz w:val="28"/>
+          <w:szCs w:val="28"/>
+        </w:rPr>
+      </w:pPr>
+      <w:r>
+        <w:rPr>
+          <w:b/>
+          <w:bCs/>
+          <w:sz w:val="28"/>
+          <w:szCs w:val="28"/>
+        </w:rPr>
+        <w:t>Tell me about yourself</w:t>
+      </w:r>
+    </w:p>
+    <w:p>
+      <w:pPr>
+        <w:pStyle w:val="ListParagraph"/>
+        <w:numPr>
+          <w:ilvl w:val="1"/>
+          <w:numId w:val="1"/>
+        </w:numPr>
+        <w:rPr>
+          <w:sz w:val="28"/>
+          <w:szCs w:val="28"/>
+        </w:rPr>
+      </w:pPr>
+      <w:r>
+        <w:rPr>
+          <w:sz w:val="28"/>
+          <w:szCs w:val="28"/>
+        </w:rPr>
+        <w:t>Is dreaded because it’s so open ended</w:t>
+      </w:r>
+    </w:p>
+    <w:p>
+      <w:pPr>
+        <w:pStyle w:val="ListParagraph"/>
+        <w:numPr>
+          <w:ilvl w:val="1"/>
+          <w:numId w:val="1"/>
+        </w:numPr>
+        <w:rPr>
+          <w:sz w:val="28"/>
+          <w:szCs w:val="28"/>
+        </w:rPr>
+      </w:pPr>
+      <w:r>
+        <w:rPr>
+          <w:sz w:val="28"/>
+          <w:szCs w:val="28"/>
+        </w:rPr>
+        <w:t>Think about it as an elevator pitch</w:t>
+      </w:r>
+    </w:p>
+    <w:p>
+      <w:pPr>
+        <w:pStyle w:val="ListParagraph"/>
+        <w:numPr>
+          <w:ilvl w:val="1"/>
+          <w:numId w:val="1"/>
+        </w:numPr>
+        <w:rPr>
+          <w:sz w:val="28"/>
+          <w:szCs w:val="28"/>
+        </w:rPr>
+      </w:pPr>
+      <w:r>
+        <w:rPr>
+          <w:sz w:val="28"/>
+          <w:szCs w:val="28"/>
+        </w:rPr>
+        <w:t>You want to sound natural and spontaneous while also covering the points that you want to communicate to make the best possible impression</w:t>
+      </w:r>
+    </w:p>
+    <w:p>
+      <w:pPr>
+        <w:pStyle w:val="ListParagraph"/>
+        <w:numPr>
+          <w:ilvl w:val="1"/>
+          <w:numId w:val="1"/>
+        </w:numPr>
+        <w:rPr>
+          <w:sz w:val="28"/>
+          <w:szCs w:val="28"/>
+        </w:rPr>
+      </w:pPr>
+      <w:r>
+        <w:rPr>
+          <w:sz w:val="28"/>
+          <w:szCs w:val="28"/>
+        </w:rPr>
+        <w:lastRenderedPageBreak/>
+        <w:t>Use bullet pointed approach rather than scripted approach</w:t>
+      </w:r>
+    </w:p>
+    <w:p>
+      <w:pPr>
+        <w:pStyle w:val="ListParagraph"/>
+        <w:numPr>
+          <w:ilvl w:val="1"/>
+          <w:numId w:val="1"/>
+        </w:numPr>
+        <w:rPr>
+          <w:sz w:val="28"/>
+          <w:szCs w:val="28"/>
+        </w:rPr>
+      </w:pPr>
+      <w:r>
+        <w:rPr>
+          <w:sz w:val="28"/>
+          <w:szCs w:val="28"/>
+        </w:rPr>
+        <w:t>Steps</w:t>
+      </w:r>
+    </w:p>
+    <w:p>
+      <w:pPr>
+        <w:pStyle w:val="ListParagraph"/>
+        <w:numPr>
+          <w:ilvl w:val="2"/>
+          <w:numId w:val="1"/>
+        </w:numPr>
+        <w:rPr>
+          <w:sz w:val="28"/>
+          <w:szCs w:val="28"/>
+        </w:rPr>
+      </w:pPr>
+      <w:r>
+        <w:rPr>
+          <w:sz w:val="28"/>
+          <w:szCs w:val="28"/>
+        </w:rPr>
+        <w:t>Step 1: Who you are</w:t>
+      </w:r>
+    </w:p>
+    <w:p>
+      <w:pPr>
+        <w:pStyle w:val="ListParagraph"/>
+        <w:numPr>
+          <w:ilvl w:val="3"/>
+          <w:numId w:val="1"/>
+        </w:numPr>
+        <w:rPr>
+          <w:sz w:val="28"/>
+          <w:szCs w:val="28"/>
+        </w:rPr>
+      </w:pPr>
+      <w:r>
+        <w:rPr>
+          <w:sz w:val="28"/>
+          <w:szCs w:val="28"/>
+        </w:rPr>
+        <w:t>Is the comfortable and compelling statement of who you ar</w:t>
+      </w:r>
+      <w:r>
+        <w:rPr>
+          <w:sz w:val="28"/>
+          <w:szCs w:val="28"/>
+        </w:rPr>
+        <w:t>e</w:t>
+      </w:r>
+    </w:p>
+    <w:p>
+      <w:pPr>
+        <w:pStyle w:val="ListParagraph"/>
+        <w:numPr>
+          <w:ilvl w:val="3"/>
+          <w:numId w:val="1"/>
+        </w:numPr>
+        <w:rPr>
+          <w:sz w:val="28"/>
+          <w:szCs w:val="28"/>
+        </w:rPr>
+      </w:pPr>
+      <w:r>
+        <w:rPr>
+          <w:sz w:val="28"/>
+          <w:szCs w:val="28"/>
+        </w:rPr>
+        <w:t>Is general overview about your self</w:t>
+      </w:r>
+    </w:p>
+    <w:p>
+      <w:pPr>
+        <w:pStyle w:val="ListParagraph"/>
+        <w:numPr>
+          <w:ilvl w:val="3"/>
+          <w:numId w:val="1"/>
+        </w:numPr>
+        <w:rPr>
+          <w:sz w:val="28"/>
+          <w:szCs w:val="28"/>
+        </w:rPr>
+      </w:pPr>
+      <w:r>
+        <w:rPr>
+          <w:sz w:val="28"/>
+          <w:szCs w:val="28"/>
+        </w:rPr>
+        <w:t>Example</w:t>
+      </w:r>
+      <w:r>
+        <w:rPr>
+          <w:sz w:val="28"/>
+          <w:szCs w:val="28"/>
+        </w:rPr>
+        <w:br/>
+      </w:r>
+      <w:r>
+        <w:rPr>
+          <w:sz w:val="28"/>
+          <w:szCs w:val="28"/>
+        </w:rPr>
+        <w:br/>
+        <w:t>I am an experienced HR executive who has managed all aspects of the HR function from recruiting to training to benefits</w:t>
+      </w:r>
+    </w:p>
+    <w:p>
+      <w:pPr>
+        <w:rPr>
+          <w:sz w:val="28"/>
+          <w:szCs w:val="28"/>
+        </w:rPr>
+      </w:pPr>
+    </w:p>
+    <w:p>
+      <w:pPr>
+        <w:rPr>
+          <w:sz w:val="28"/>
+          <w:szCs w:val="28"/>
+        </w:rPr>
+      </w:pPr>
+    </w:p>
+    <w:p>
+      <w:pPr>
+        <w:pStyle w:val="ListParagraph"/>
+        <w:numPr>
+          <w:ilvl w:val="2"/>
+          <w:numId w:val="1"/>
+        </w:numPr>
+        <w:rPr>
+          <w:sz w:val="28"/>
+          <w:szCs w:val="28"/>
+        </w:rPr>
+      </w:pPr>
+      <w:r>
+        <w:rPr>
+          <w:sz w:val="28"/>
+          <w:szCs w:val="28"/>
+        </w:rPr>
+        <w:t>Step 2: Why you are qualified</w:t>
+      </w:r>
+    </w:p>
+    <w:p>
+      <w:pPr>
+        <w:pStyle w:val="ListParagraph"/>
+        <w:numPr>
+          <w:ilvl w:val="2"/>
+          <w:numId w:val="1"/>
+        </w:numPr>
+        <w:rPr>
+          <w:sz w:val="28"/>
+          <w:szCs w:val="28"/>
+        </w:rPr>
+      </w:pPr>
+      <w:r>
+        <w:rPr>
+          <w:sz w:val="28"/>
+          <w:szCs w:val="28"/>
+        </w:rPr>
+        <w:t>Step 3: Why you are here</w:t>
+      </w:r>
     </w:p>
     <w:sectPr>
       <w:pgSz w:w="12240" w:h="15840"/>

</xml_diff>

<commit_message>
feat: Add progress #92 'Interview Preparation'
</commit_message>
<xml_diff>
--- a/big-interview/interview_notes.docx
+++ b/big-interview/interview_notes.docx
@@ -15985,6 +15985,166 @@
           <w:szCs w:val="28"/>
         </w:rPr>
       </w:pPr>
+      <w:r>
+        <w:rPr>
+          <w:sz w:val="28"/>
+          <w:szCs w:val="28"/>
+        </w:rPr>
+        <w:t xml:space="preserve">I am an experienced front-end web developer with 2 years of experience </w:t>
+      </w:r>
+      <w:r>
+        <w:rPr>
+          <w:sz w:val="28"/>
+          <w:szCs w:val="28"/>
+        </w:rPr>
+        <w:t>who has</w:t>
+      </w:r>
+      <w:r>
+        <w:rPr>
+          <w:sz w:val="28"/>
+          <w:szCs w:val="28"/>
+        </w:rPr>
+        <w:t xml:space="preserve"> built and managed over 300 single page applications and mobile applications with peers using front-end technologies </w:t>
+      </w:r>
+    </w:p>
+    <w:p>
+      <w:pPr>
+        <w:rPr>
+          <w:sz w:val="28"/>
+          <w:szCs w:val="28"/>
+        </w:rPr>
+      </w:pPr>
+    </w:p>
+    <w:p>
+      <w:pPr>
+        <w:rPr>
+          <w:rFonts w:ascii="Batang" w:eastAsia="Batang" w:hAnsi="Batang" w:cs="Batang" w:hint="eastAsia"/>
+          <w:sz w:val="28"/>
+          <w:szCs w:val="28"/>
+        </w:rPr>
+      </w:pPr>
+      <w:r>
+        <w:rPr>
+          <w:rFonts w:ascii="Batang" w:eastAsia="Batang" w:hAnsi="Batang" w:cs="Batang" w:hint="eastAsia"/>
+          <w:sz w:val="28"/>
+          <w:szCs w:val="28"/>
+        </w:rPr>
+        <w:t xml:space="preserve">저는 </w:t>
+      </w:r>
+      <w:r>
+        <w:rPr>
+          <w:rFonts w:ascii="Batang" w:eastAsia="Batang" w:hAnsi="Batang" w:cs="Batang"/>
+          <w:sz w:val="28"/>
+          <w:szCs w:val="28"/>
+        </w:rPr>
+        <w:t>2</w:t>
+      </w:r>
+      <w:r>
+        <w:rPr>
+          <w:rFonts w:ascii="Batang" w:eastAsia="Batang" w:hAnsi="Batang" w:cs="Batang" w:hint="eastAsia"/>
+          <w:sz w:val="28"/>
+          <w:szCs w:val="28"/>
+        </w:rPr>
+        <w:t xml:space="preserve">년동안 프론트엔드 개발자로서 동료들과 함께 </w:t>
+      </w:r>
+      <w:r>
+        <w:rPr>
+          <w:rFonts w:ascii="Batang" w:eastAsia="Batang" w:hAnsi="Batang" w:cs="Batang"/>
+          <w:sz w:val="28"/>
+          <w:szCs w:val="28"/>
+        </w:rPr>
+        <w:t>300</w:t>
+      </w:r>
+      <w:r>
+        <w:rPr>
+          <w:rFonts w:ascii="Batang" w:eastAsia="Batang" w:hAnsi="Batang" w:cs="Batang" w:hint="eastAsia"/>
+          <w:sz w:val="28"/>
+          <w:szCs w:val="28"/>
+        </w:rPr>
+        <w:t xml:space="preserve">개 넘는 </w:t>
+      </w:r>
+      <w:r>
+        <w:rPr>
+          <w:rFonts w:ascii="Batang" w:eastAsia="Batang" w:hAnsi="Batang" w:cs="Batang"/>
+          <w:sz w:val="28"/>
+          <w:szCs w:val="28"/>
+        </w:rPr>
+        <w:t>angularJS based single page application</w:t>
+      </w:r>
+      <w:r>
+        <w:rPr>
+          <w:rFonts w:ascii="Batang" w:eastAsia="Batang" w:hAnsi="Batang" w:cs="Batang" w:hint="eastAsia"/>
+          <w:sz w:val="28"/>
+          <w:szCs w:val="28"/>
+        </w:rPr>
+        <w:t xml:space="preserve">과 </w:t>
+      </w:r>
+      <w:r>
+        <w:rPr>
+          <w:rFonts w:ascii="Batang" w:eastAsia="Batang" w:hAnsi="Batang" w:cs="Batang"/>
+          <w:sz w:val="28"/>
+          <w:szCs w:val="28"/>
+        </w:rPr>
+        <w:t>mobile application</w:t>
+      </w:r>
+      <w:r>
+        <w:rPr>
+          <w:rFonts w:ascii="Batang" w:eastAsia="Batang" w:hAnsi="Batang" w:cs="Batang" w:hint="eastAsia"/>
+          <w:sz w:val="28"/>
+          <w:szCs w:val="28"/>
+        </w:rPr>
+        <w:t xml:space="preserve">을 만들고 </w:t>
+      </w:r>
+      <w:r>
+        <w:rPr>
+          <w:rFonts w:ascii="Batang" w:eastAsia="Batang" w:hAnsi="Batang" w:cs="Batang"/>
+          <w:sz w:val="28"/>
+          <w:szCs w:val="28"/>
+        </w:rPr>
+        <w:t>maintain</w:t>
+      </w:r>
+      <w:r>
+        <w:rPr>
+          <w:rFonts w:ascii="Batang" w:eastAsia="Batang" w:hAnsi="Batang" w:cs="Batang" w:hint="eastAsia"/>
+          <w:sz w:val="28"/>
+          <w:szCs w:val="28"/>
+        </w:rPr>
+        <w:t>을한 사람입니다</w:t>
+      </w:r>
+      <w:r>
+        <w:rPr>
+          <w:rFonts w:ascii="Batang" w:eastAsia="Batang" w:hAnsi="Batang" w:cs="Batang"/>
+          <w:sz w:val="28"/>
+          <w:szCs w:val="28"/>
+        </w:rPr>
+        <w:t>.</w:t>
+      </w:r>
+      <w:r>
+        <w:rPr>
+          <w:rFonts w:ascii="Batang" w:eastAsia="Batang" w:hAnsi="Batang" w:cs="Batang" w:hint="eastAsia"/>
+          <w:sz w:val="28"/>
+          <w:szCs w:val="28"/>
+        </w:rPr>
+        <w:t xml:space="preserve"> </w:t>
+      </w:r>
+    </w:p>
+    <w:p>
+      <w:pPr>
+        <w:tabs>
+          <w:tab w:val="left" w:pos="3140"/>
+        </w:tabs>
+        <w:rPr>
+          <w:sz w:val="28"/>
+          <w:szCs w:val="28"/>
+        </w:rPr>
+      </w:pPr>
+      <w:r>
+        <w:rPr>
+          <w:sz w:val="28"/>
+          <w:szCs w:val="28"/>
+        </w:rPr>
+        <w:tab/>
+      </w:r>
     </w:p>
     <w:p>
       <w:pPr>
@@ -16004,6 +16164,66 @@
           <w:szCs w:val="28"/>
         </w:rPr>
         <w:t>Step 2: Why you are qualified</w:t>
+      </w:r>
+    </w:p>
+    <w:p>
+      <w:pPr>
+        <w:pStyle w:val="ListParagraph"/>
+        <w:numPr>
+          <w:ilvl w:val="3"/>
+          <w:numId w:val="1"/>
+        </w:numPr>
+        <w:rPr>
+          <w:sz w:val="28"/>
+          <w:szCs w:val="28"/>
+        </w:rPr>
+      </w:pPr>
+      <w:r>
+        <w:rPr>
+          <w:sz w:val="28"/>
+          <w:szCs w:val="28"/>
+        </w:rPr>
+        <w:t>Is to plan in advance which details to share</w:t>
+      </w:r>
+    </w:p>
+    <w:p>
+      <w:pPr>
+        <w:pStyle w:val="ListParagraph"/>
+        <w:numPr>
+          <w:ilvl w:val="3"/>
+          <w:numId w:val="1"/>
+        </w:numPr>
+        <w:rPr>
+          <w:sz w:val="28"/>
+          <w:szCs w:val="28"/>
+        </w:rPr>
+      </w:pPr>
+      <w:r>
+        <w:rPr>
+          <w:sz w:val="28"/>
+          <w:szCs w:val="28"/>
+        </w:rPr>
+        <w:t>Is the meat part of the sandwich</w:t>
+      </w:r>
+    </w:p>
+    <w:p>
+      <w:pPr>
+        <w:pStyle w:val="ListParagraph"/>
+        <w:numPr>
+          <w:ilvl w:val="3"/>
+          <w:numId w:val="1"/>
+        </w:numPr>
+        <w:rPr>
+          <w:sz w:val="28"/>
+          <w:szCs w:val="28"/>
+        </w:rPr>
+      </w:pPr>
+      <w:r>
+        <w:rPr>
+          <w:sz w:val="28"/>
+          <w:szCs w:val="28"/>
+        </w:rPr>
+        <w:t>Focus on 2-5 points</w:t>
       </w:r>
     </w:p>
     <w:p>

</xml_diff>

<commit_message>
feat: Add progress #93 'Interview Preparation'
</commit_message>
<xml_diff>
--- a/big-interview/interview_notes.docx
+++ b/big-interview/interview_notes.docx
@@ -135,12 +135,37 @@
           <w:szCs w:val="28"/>
         </w:rPr>
       </w:pPr>
-      <w:r>
-        <w:rPr>
-          <w:sz w:val="28"/>
-          <w:szCs w:val="28"/>
-        </w:rPr>
-        <w:t xml:space="preserve">Swarmy, awkard </w:t>
+      <w:proofErr w:type="spellStart"/>
+      <w:r>
+        <w:rPr>
+          <w:sz w:val="28"/>
+          <w:szCs w:val="28"/>
+        </w:rPr>
+        <w:t>Swarmy</w:t>
+      </w:r>
+      <w:proofErr w:type="spellEnd"/>
+      <w:r>
+        <w:rPr>
+          <w:sz w:val="28"/>
+          <w:szCs w:val="28"/>
+        </w:rPr>
+        <w:t xml:space="preserve">, </w:t>
+      </w:r>
+      <w:proofErr w:type="spellStart"/>
+      <w:r>
+        <w:rPr>
+          <w:sz w:val="28"/>
+          <w:szCs w:val="28"/>
+        </w:rPr>
+        <w:t>awkard</w:t>
+      </w:r>
+      <w:proofErr w:type="spellEnd"/>
+      <w:r>
+        <w:rPr>
+          <w:sz w:val="28"/>
+          <w:szCs w:val="28"/>
+        </w:rPr>
+        <w:t xml:space="preserve"> </w:t>
       </w:r>
       <w:r>
         <w:rPr>
@@ -469,12 +494,21 @@
           <w:szCs w:val="28"/>
         </w:rPr>
       </w:pPr>
-      <w:r>
-        <w:rPr>
-          <w:sz w:val="28"/>
-          <w:szCs w:val="28"/>
-        </w:rPr>
-        <w:t xml:space="preserve">E.g arriving late, </w:t>
+      <w:proofErr w:type="spellStart"/>
+      <w:r>
+        <w:rPr>
+          <w:sz w:val="28"/>
+          <w:szCs w:val="28"/>
+        </w:rPr>
+        <w:t>E.g</w:t>
+      </w:r>
+      <w:proofErr w:type="spellEnd"/>
+      <w:r>
+        <w:rPr>
+          <w:sz w:val="28"/>
+          <w:szCs w:val="28"/>
+        </w:rPr>
+        <w:t xml:space="preserve"> arriving late, </w:t>
       </w:r>
     </w:p>
     <w:p>
@@ -513,12 +547,21 @@
           <w:szCs w:val="28"/>
         </w:rPr>
       </w:pPr>
-      <w:r>
-        <w:rPr>
-          <w:sz w:val="28"/>
-          <w:szCs w:val="28"/>
-        </w:rPr>
-        <w:t xml:space="preserve">how you dress, </w:t>
+      <w:proofErr w:type="spellStart"/>
+      <w:r>
+        <w:rPr>
+          <w:sz w:val="28"/>
+          <w:szCs w:val="28"/>
+        </w:rPr>
+        <w:t>how</w:t>
+      </w:r>
+      <w:proofErr w:type="spellEnd"/>
+      <w:r>
+        <w:rPr>
+          <w:sz w:val="28"/>
+          <w:szCs w:val="28"/>
+        </w:rPr>
+        <w:t xml:space="preserve"> you dress, </w:t>
       </w:r>
     </w:p>
     <w:p>
@@ -743,13 +786,22 @@
           <w:szCs w:val="28"/>
         </w:rPr>
       </w:pPr>
+      <w:proofErr w:type="spellStart"/>
       <w:r>
         <w:rPr>
           <w:sz w:val="28"/>
           <w:szCs w:val="28"/>
         </w:rPr>
         <w:lastRenderedPageBreak/>
-        <w:t>Doging questions</w:t>
+        <w:t>Doging</w:t>
+      </w:r>
+      <w:proofErr w:type="spellEnd"/>
+      <w:r>
+        <w:rPr>
+          <w:sz w:val="28"/>
+          <w:szCs w:val="28"/>
+        </w:rPr>
+        <w:t xml:space="preserve"> questions</w:t>
       </w:r>
     </w:p>
     <w:p>
@@ -819,8 +871,19 @@
           <w:sz w:val="28"/>
           <w:szCs w:val="28"/>
         </w:rPr>
-        <w:t>Don’t ever badmouth your former employer, manager or even your coworker</w:t>
-      </w:r>
+        <w:t xml:space="preserve">Don’t ever badmouth your former employer, manager or even your </w:t>
+      </w:r>
+      <w:proofErr w:type="spellStart"/>
+      <w:r>
+        <w:rPr>
+          <w:b/>
+          <w:bCs/>
+          <w:sz w:val="28"/>
+          <w:szCs w:val="28"/>
+        </w:rPr>
+        <w:t>coworker</w:t>
+      </w:r>
+      <w:proofErr w:type="spellEnd"/>
     </w:p>
     <w:p>
       <w:pPr>
@@ -1000,8 +1063,19 @@
           <w:sz w:val="28"/>
           <w:szCs w:val="28"/>
         </w:rPr>
-        <w:t>The phone interview</w:t>
-      </w:r>
+        <w:t xml:space="preserve">The phone </w:t>
+      </w:r>
+      <w:proofErr w:type="gramStart"/>
+      <w:r>
+        <w:rPr>
+          <w:b/>
+          <w:bCs/>
+          <w:sz w:val="28"/>
+          <w:szCs w:val="28"/>
+        </w:rPr>
+        <w:t>interview</w:t>
+      </w:r>
+      <w:proofErr w:type="gramEnd"/>
     </w:p>
     <w:p>
       <w:pPr>
@@ -1162,7 +1236,29 @@
           <w:szCs w:val="28"/>
           <w:u w:val="single"/>
         </w:rPr>
-        <w:t>This is the reason why sales people always want in-person meeting</w:t>
+        <w:t xml:space="preserve">This is the reason why </w:t>
+      </w:r>
+      <w:proofErr w:type="gramStart"/>
+      <w:r>
+        <w:rPr>
+          <w:b/>
+          <w:bCs/>
+          <w:sz w:val="28"/>
+          <w:szCs w:val="28"/>
+          <w:u w:val="single"/>
+        </w:rPr>
+        <w:t>sales people</w:t>
+      </w:r>
+      <w:proofErr w:type="gramEnd"/>
+      <w:r>
+        <w:rPr>
+          <w:b/>
+          <w:bCs/>
+          <w:sz w:val="28"/>
+          <w:szCs w:val="28"/>
+          <w:u w:val="single"/>
+        </w:rPr>
+        <w:t xml:space="preserve"> always want in-person meeting</w:t>
       </w:r>
     </w:p>
     <w:p>
@@ -1453,7 +1549,39 @@
           <w:sz w:val="28"/>
           <w:szCs w:val="28"/>
         </w:rPr>
-        <w:t>“Umns” and “Uhs”</w:t>
+        <w:t>“</w:t>
+      </w:r>
+      <w:proofErr w:type="spellStart"/>
+      <w:r>
+        <w:rPr>
+          <w:sz w:val="28"/>
+          <w:szCs w:val="28"/>
+        </w:rPr>
+        <w:t>Umns</w:t>
+      </w:r>
+      <w:proofErr w:type="spellEnd"/>
+      <w:r>
+        <w:rPr>
+          <w:sz w:val="28"/>
+          <w:szCs w:val="28"/>
+        </w:rPr>
+        <w:t>” and “</w:t>
+      </w:r>
+      <w:proofErr w:type="spellStart"/>
+      <w:r>
+        <w:rPr>
+          <w:sz w:val="28"/>
+          <w:szCs w:val="28"/>
+        </w:rPr>
+        <w:t>Uhs</w:t>
+      </w:r>
+      <w:proofErr w:type="spellEnd"/>
+      <w:r>
+        <w:rPr>
+          <w:sz w:val="28"/>
+          <w:szCs w:val="28"/>
+        </w:rPr>
+        <w:t>”</w:t>
       </w:r>
     </w:p>
     <w:p>
@@ -1477,8 +1605,19 @@
           <w:sz w:val="28"/>
           <w:szCs w:val="28"/>
         </w:rPr>
-        <w:t>The video interview</w:t>
-      </w:r>
+        <w:t xml:space="preserve">The video </w:t>
+      </w:r>
+      <w:proofErr w:type="gramStart"/>
+      <w:r>
+        <w:rPr>
+          <w:b/>
+          <w:bCs/>
+          <w:sz w:val="28"/>
+          <w:szCs w:val="28"/>
+        </w:rPr>
+        <w:t>interview</w:t>
+      </w:r>
+      <w:proofErr w:type="gramEnd"/>
     </w:p>
     <w:p>
       <w:pPr>
@@ -1567,8 +1706,19 @@
           <w:sz w:val="28"/>
           <w:szCs w:val="28"/>
         </w:rPr>
-        <w:t>The panel interview</w:t>
-      </w:r>
+        <w:t xml:space="preserve">The panel </w:t>
+      </w:r>
+      <w:proofErr w:type="gramStart"/>
+      <w:r>
+        <w:rPr>
+          <w:b/>
+          <w:bCs/>
+          <w:sz w:val="28"/>
+          <w:szCs w:val="28"/>
+        </w:rPr>
+        <w:t>interview</w:t>
+      </w:r>
+      <w:proofErr w:type="gramEnd"/>
     </w:p>
     <w:p>
       <w:pPr>
@@ -1606,18 +1756,19 @@
           <w:sz w:val="28"/>
           <w:szCs w:val="28"/>
         </w:rPr>
-        <w:t>The group interview</w:t>
-      </w:r>
-    </w:p>
-    <w:p>
-      <w:pPr>
+        <w:t xml:space="preserve">The group </w:t>
+      </w:r>
+      <w:proofErr w:type="gramStart"/>
+      <w:r>
         <w:rPr>
           <w:b/>
           <w:bCs/>
           <w:sz w:val="28"/>
           <w:szCs w:val="28"/>
         </w:rPr>
-      </w:pPr>
+        <w:t>interview</w:t>
+      </w:r>
+      <w:proofErr w:type="gramEnd"/>
     </w:p>
     <w:p>
       <w:pPr>
@@ -1631,6 +1782,16 @@
     </w:p>
     <w:p>
       <w:pPr>
+        <w:rPr>
+          <w:b/>
+          <w:bCs/>
+          <w:sz w:val="28"/>
+          <w:szCs w:val="28"/>
+        </w:rPr>
+      </w:pPr>
+    </w:p>
+    <w:p>
+      <w:pPr>
         <w:pStyle w:val="ListParagraph"/>
         <w:numPr>
           <w:ilvl w:val="0"/>
@@ -1922,8 +2083,17 @@
           <w:sz w:val="28"/>
           <w:szCs w:val="28"/>
         </w:rPr>
-        <w:t>Is the primary decision maker on who gets hired</w:t>
-      </w:r>
+        <w:t xml:space="preserve">Is the primary decision maker on who gets </w:t>
+      </w:r>
+      <w:proofErr w:type="gramStart"/>
+      <w:r>
+        <w:rPr>
+          <w:sz w:val="28"/>
+          <w:szCs w:val="28"/>
+        </w:rPr>
+        <w:t>hired</w:t>
+      </w:r>
+      <w:proofErr w:type="gramEnd"/>
     </w:p>
     <w:p>
       <w:pPr>
@@ -2618,7 +2788,23 @@
           <w:sz w:val="28"/>
           <w:szCs w:val="28"/>
         </w:rPr>
-        <w:t>Mastering nonvebal communication</w:t>
+        <w:t xml:space="preserve">Mastering </w:t>
+      </w:r>
+      <w:proofErr w:type="spellStart"/>
+      <w:r>
+        <w:rPr>
+          <w:sz w:val="28"/>
+          <w:szCs w:val="28"/>
+        </w:rPr>
+        <w:t>nonvebal</w:t>
+      </w:r>
+      <w:proofErr w:type="spellEnd"/>
+      <w:r>
+        <w:rPr>
+          <w:sz w:val="28"/>
+          <w:szCs w:val="28"/>
+        </w:rPr>
+        <w:t xml:space="preserve"> communication</w:t>
       </w:r>
     </w:p>
     <w:p>
@@ -2818,7 +3004,23 @@
           <w:sz w:val="28"/>
           <w:szCs w:val="28"/>
         </w:rPr>
-        <w:t xml:space="preserve">Look staright </w:t>
+        <w:t xml:space="preserve">Look </w:t>
+      </w:r>
+      <w:proofErr w:type="spellStart"/>
+      <w:r>
+        <w:rPr>
+          <w:sz w:val="28"/>
+          <w:szCs w:val="28"/>
+        </w:rPr>
+        <w:t>staright</w:t>
+      </w:r>
+      <w:proofErr w:type="spellEnd"/>
+      <w:r>
+        <w:rPr>
+          <w:sz w:val="28"/>
+          <w:szCs w:val="28"/>
+        </w:rPr>
+        <w:t xml:space="preserve"> </w:t>
       </w:r>
       <w:r>
         <w:rPr>
@@ -3224,7 +3426,23 @@
           <w:sz w:val="28"/>
           <w:szCs w:val="28"/>
         </w:rPr>
-        <w:t>Ums, uhs, like, okay</w:t>
+        <w:t xml:space="preserve">Ums, </w:t>
+      </w:r>
+      <w:proofErr w:type="spellStart"/>
+      <w:r>
+        <w:rPr>
+          <w:sz w:val="28"/>
+          <w:szCs w:val="28"/>
+        </w:rPr>
+        <w:t>uhs</w:t>
+      </w:r>
+      <w:proofErr w:type="spellEnd"/>
+      <w:r>
+        <w:rPr>
+          <w:sz w:val="28"/>
+          <w:szCs w:val="28"/>
+        </w:rPr>
+        <w:t>, like, okay</w:t>
       </w:r>
     </w:p>
     <w:p>
@@ -3294,13 +3512,22 @@
           <w:szCs w:val="28"/>
         </w:rPr>
       </w:pPr>
+      <w:proofErr w:type="gramStart"/>
       <w:r>
         <w:rPr>
           <w:sz w:val="28"/>
           <w:szCs w:val="28"/>
         </w:rPr>
         <w:lastRenderedPageBreak/>
-        <w:t>Smile make you look m</w:t>
+        <w:t>Smile</w:t>
+      </w:r>
+      <w:proofErr w:type="gramEnd"/>
+      <w:r>
+        <w:rPr>
+          <w:sz w:val="28"/>
+          <w:szCs w:val="28"/>
+        </w:rPr>
+        <w:t xml:space="preserve"> make you look m</w:t>
       </w:r>
     </w:p>
     <w:p>
@@ -3901,6 +4128,7 @@
         </w:rPr>
         <w:t xml:space="preserve">Key: the most important thing in each section </w:t>
       </w:r>
+      <w:proofErr w:type="gramStart"/>
       <w:r>
         <w:rPr>
           <w:b/>
@@ -3909,7 +4137,18 @@
           <w:szCs w:val="28"/>
           <w:u w:val="single"/>
         </w:rPr>
-        <w:t>are going to be listed first</w:t>
+        <w:t>are</w:t>
+      </w:r>
+      <w:proofErr w:type="gramEnd"/>
+      <w:r>
+        <w:rPr>
+          <w:b/>
+          <w:bCs/>
+          <w:sz w:val="28"/>
+          <w:szCs w:val="28"/>
+          <w:u w:val="single"/>
+        </w:rPr>
+        <w:t xml:space="preserve"> going to be listed first</w:t>
       </w:r>
     </w:p>
     <w:p>
@@ -4030,6 +4269,7 @@
                   <w:hideMark/>
                 </w:tcPr>
                 <w:p>
+                  <w:proofErr w:type="gramStart"/>
                   <w:r>
                     <w:rPr>
                       <w:rStyle w:val="HTMLCode"/>
@@ -4043,6 +4283,7 @@
                     </w:rPr>
                     <w:t>styled-components</w:t>
                   </w:r>
+                  <w:proofErr w:type="gramEnd"/>
                   <w:r>
                     <w:rPr>
                       <w:highlight w:val="yellow"/>
@@ -4068,6 +4309,7 @@
                     </w:rPr>
                     <w:t> </w:t>
                   </w:r>
+                  <w:proofErr w:type="spellStart"/>
                   <w:r>
                     <w:rPr>
                       <w:rStyle w:val="HTMLCode"/>
@@ -4081,6 +4323,7 @@
                     </w:rPr>
                     <w:t>GraphQL</w:t>
                   </w:r>
+                  <w:proofErr w:type="spellEnd"/>
                   <w:r>
                     <w:rPr>
                       <w:highlight w:val="yellow"/>
@@ -4166,6 +4409,7 @@
                 <w:spacing w:val="-2"/>
               </w:rPr>
             </w:pPr>
+            <w:proofErr w:type="spellStart"/>
             <w:r>
               <w:rPr>
                 <w:rFonts w:ascii="Batang" w:eastAsia="Batang" w:hAnsi="Batang" w:cs="Batang" w:hint="eastAsia"/>
@@ -4173,6 +4417,7 @@
               </w:rPr>
               <w:t>트릿지는</w:t>
             </w:r>
+            <w:proofErr w:type="spellEnd"/>
             <w:r>
               <w:rPr>
                 <w:rFonts w:ascii="Helvetica Neue" w:hAnsi="Helvetica Neue"/>
@@ -4544,6 +4789,7 @@
               </w:rPr>
               <w:t> Google”</w:t>
             </w:r>
+            <w:proofErr w:type="spellStart"/>
             <w:r>
               <w:rPr>
                 <w:rFonts w:ascii="Batang" w:eastAsia="Batang" w:hAnsi="Batang" w:cs="Batang" w:hint="eastAsia"/>
@@ -4551,6 +4797,7 @@
               </w:rPr>
               <w:t>로서</w:t>
             </w:r>
+            <w:proofErr w:type="spellEnd"/>
             <w:r>
               <w:rPr>
                 <w:rFonts w:ascii="Helvetica Neue" w:hAnsi="Helvetica Neue"/>
@@ -4698,6 +4945,7 @@
               </w:rPr>
               <w:t>(equilibrium)</w:t>
             </w:r>
+            <w:proofErr w:type="spellStart"/>
             <w:r>
               <w:rPr>
                 <w:rFonts w:ascii="Batang" w:eastAsia="Batang" w:hAnsi="Batang" w:cs="Batang" w:hint="eastAsia"/>
@@ -4705,6 +4953,7 @@
               </w:rPr>
               <w:t>를</w:t>
             </w:r>
+            <w:proofErr w:type="spellEnd"/>
             <w:r>
               <w:rPr>
                 <w:rFonts w:ascii="Helvetica Neue" w:hAnsi="Helvetica Neue"/>
@@ -5032,7 +5281,23 @@
                 <w:rFonts w:ascii="Helvetica Neue" w:hAnsi="Helvetica Neue"/>
                 <w:spacing w:val="-2"/>
               </w:rPr>
-              <w:t> Activant Capital</w:t>
+              <w:t> </w:t>
+            </w:r>
+            <w:proofErr w:type="spellStart"/>
+            <w:r>
+              <w:rPr>
+                <w:rFonts w:ascii="Helvetica Neue" w:hAnsi="Helvetica Neue"/>
+                <w:spacing w:val="-2"/>
+              </w:rPr>
+              <w:t>Activant</w:t>
+            </w:r>
+            <w:proofErr w:type="spellEnd"/>
+            <w:r>
+              <w:rPr>
+                <w:rFonts w:ascii="Helvetica Neue" w:hAnsi="Helvetica Neue"/>
+                <w:spacing w:val="-2"/>
+              </w:rPr>
+              <w:t> Capital</w:t>
             </w:r>
             <w:r>
               <w:rPr>
@@ -5260,6 +5525,7 @@
               </w:rPr>
               <w:t> </w:t>
             </w:r>
+            <w:proofErr w:type="spellStart"/>
             <w:r>
               <w:rPr>
                 <w:rFonts w:ascii="Batang" w:eastAsia="Batang" w:hAnsi="Batang" w:cs="Batang" w:hint="eastAsia"/>
@@ -5267,6 +5533,7 @@
               </w:rPr>
               <w:t>트릿지의</w:t>
             </w:r>
+            <w:proofErr w:type="spellEnd"/>
             <w:r>
               <w:rPr>
                 <w:rFonts w:ascii="Helvetica Neue" w:hAnsi="Helvetica Neue"/>
@@ -5677,6 +5944,7 @@
               </w:rPr>
               <w:t>. </w:t>
             </w:r>
+            <w:proofErr w:type="spellStart"/>
             <w:r>
               <w:rPr>
                 <w:rFonts w:ascii="Batang" w:eastAsia="Batang" w:hAnsi="Batang" w:cs="Batang" w:hint="eastAsia"/>
@@ -5684,6 +5952,7 @@
               </w:rPr>
               <w:t>트릿지의</w:t>
             </w:r>
+            <w:proofErr w:type="spellEnd"/>
             <w:r>
               <w:rPr>
                 <w:rFonts w:ascii="Helvetica Neue" w:hAnsi="Helvetica Neue"/>
@@ -5776,6 +6045,7 @@
               </w:rPr>
               <w:t> </w:t>
             </w:r>
+            <w:proofErr w:type="spellStart"/>
             <w:r>
               <w:rPr>
                 <w:rFonts w:ascii="Batang" w:eastAsia="Batang" w:hAnsi="Batang" w:cs="Batang" w:hint="eastAsia"/>
@@ -5791,6 +6061,7 @@
               </w:rPr>
               <w:t>과</w:t>
             </w:r>
+            <w:proofErr w:type="spellEnd"/>
             <w:r>
               <w:rPr>
                 <w:rFonts w:ascii="Helvetica Neue" w:hAnsi="Helvetica Neue"/>
@@ -5828,6 +6099,7 @@
               </w:rPr>
               <w:t> </w:t>
             </w:r>
+            <w:proofErr w:type="spellStart"/>
             <w:r>
               <w:rPr>
                 <w:rFonts w:ascii="Batang" w:eastAsia="Batang" w:hAnsi="Batang" w:cs="Batang" w:hint="eastAsia"/>
@@ -5836,6 +6108,7 @@
               </w:rPr>
               <w:t>효과성</w:t>
             </w:r>
+            <w:proofErr w:type="spellEnd"/>
             <w:r>
               <w:rPr>
                 <w:rFonts w:ascii="Helvetica Neue" w:hAnsi="Helvetica Neue"/>
@@ -6183,6 +6456,7 @@
               </w:rPr>
               <w:t>, </w:t>
             </w:r>
+            <w:proofErr w:type="spellStart"/>
             <w:r>
               <w:rPr>
                 <w:rFonts w:ascii="Batang" w:eastAsia="Batang" w:hAnsi="Batang" w:cs="Batang" w:hint="eastAsia"/>
@@ -6190,6 +6464,7 @@
               </w:rPr>
               <w:t>트릿지는</w:t>
             </w:r>
+            <w:proofErr w:type="spellEnd"/>
             <w:r>
               <w:rPr>
                 <w:rFonts w:ascii="Helvetica Neue" w:hAnsi="Helvetica Neue"/>
@@ -6306,6 +6581,7 @@
                 <w:spacing w:val="-2"/>
               </w:rPr>
             </w:pPr>
+            <w:proofErr w:type="spellStart"/>
             <w:r>
               <w:rPr>
                 <w:rFonts w:ascii="Batang" w:eastAsia="Batang" w:hAnsi="Batang" w:cs="Batang" w:hint="eastAsia"/>
@@ -6313,6 +6589,7 @@
               </w:rPr>
               <w:t>트릿지</w:t>
             </w:r>
+            <w:proofErr w:type="spellEnd"/>
             <w:r>
               <w:rPr>
                 <w:rFonts w:ascii="Helvetica Neue" w:hAnsi="Helvetica Neue"/>
@@ -6699,6 +6976,7 @@
               </w:rPr>
               <w:t> </w:t>
             </w:r>
+            <w:proofErr w:type="spellStart"/>
             <w:r>
               <w:rPr>
                 <w:rFonts w:ascii="Batang" w:eastAsia="Batang" w:hAnsi="Batang" w:cs="Batang" w:hint="eastAsia"/>
@@ -6706,6 +6984,7 @@
               </w:rPr>
               <w:t>하는만큼</w:t>
             </w:r>
+            <w:proofErr w:type="spellEnd"/>
             <w:r>
               <w:rPr>
                 <w:rFonts w:ascii="Helvetica Neue" w:hAnsi="Helvetica Neue"/>
@@ -7071,6 +7350,7 @@
               </w:rPr>
               <w:t> “Intelligence UX”</w:t>
             </w:r>
+            <w:proofErr w:type="spellStart"/>
             <w:r>
               <w:rPr>
                 <w:rFonts w:ascii="Batang" w:eastAsia="Batang" w:hAnsi="Batang" w:cs="Batang" w:hint="eastAsia"/>
@@ -7078,6 +7358,7 @@
               </w:rPr>
               <w:t>를</w:t>
             </w:r>
+            <w:proofErr w:type="spellEnd"/>
             <w:r>
               <w:rPr>
                 <w:rFonts w:ascii="Helvetica Neue" w:hAnsi="Helvetica Neue"/>
@@ -7168,7 +7449,23 @@
                 <w:rFonts w:ascii="Helvetica Neue" w:hAnsi="Helvetica Neue"/>
                 <w:spacing w:val="-2"/>
               </w:rPr>
-              <w:t> “Tridge Messenger App”</w:t>
+              <w:t> “</w:t>
+            </w:r>
+            <w:proofErr w:type="spellStart"/>
+            <w:r>
+              <w:rPr>
+                <w:rFonts w:ascii="Helvetica Neue" w:hAnsi="Helvetica Neue"/>
+                <w:spacing w:val="-2"/>
+              </w:rPr>
+              <w:t>Tridge</w:t>
+            </w:r>
+            <w:proofErr w:type="spellEnd"/>
+            <w:r>
+              <w:rPr>
+                <w:rFonts w:ascii="Helvetica Neue" w:hAnsi="Helvetica Neue"/>
+                <w:spacing w:val="-2"/>
+              </w:rPr>
+              <w:t> Messenger App”</w:t>
             </w:r>
             <w:r>
               <w:rPr>
@@ -7416,6 +7713,7 @@
               </w:rPr>
               <w:t> SEO</w:t>
             </w:r>
+            <w:proofErr w:type="spellStart"/>
             <w:r>
               <w:rPr>
                 <w:rFonts w:ascii="Batang" w:eastAsia="Batang" w:hAnsi="Batang" w:cs="Batang" w:hint="eastAsia"/>
@@ -7423,6 +7721,7 @@
               </w:rPr>
               <w:t>를</w:t>
             </w:r>
+            <w:proofErr w:type="spellEnd"/>
             <w:r>
               <w:rPr>
                 <w:rFonts w:ascii="Helvetica Neue" w:hAnsi="Helvetica Neue"/>
@@ -7634,6 +7933,7 @@
               </w:rPr>
               <w:t> API</w:t>
             </w:r>
+            <w:proofErr w:type="spellStart"/>
             <w:r>
               <w:rPr>
                 <w:rFonts w:ascii="Batang" w:eastAsia="Batang" w:hAnsi="Batang" w:cs="Batang" w:hint="eastAsia"/>
@@ -7641,6 +7941,7 @@
               </w:rPr>
               <w:t>를</w:t>
             </w:r>
+            <w:proofErr w:type="spellEnd"/>
             <w:r>
               <w:rPr>
                 <w:rFonts w:ascii="Helvetica Neue" w:hAnsi="Helvetica Neue"/>
@@ -7783,6 +8084,7 @@
                 <w:spacing w:val="-2"/>
               </w:rPr>
             </w:pPr>
+            <w:proofErr w:type="spellStart"/>
             <w:r>
               <w:rPr>
                 <w:rFonts w:ascii="Batang" w:eastAsia="Batang" w:hAnsi="Batang" w:cs="Batang" w:hint="eastAsia"/>
@@ -7791,6 +8093,7 @@
               </w:rPr>
               <w:t>트릿지의</w:t>
             </w:r>
+            <w:proofErr w:type="spellEnd"/>
             <w:r>
               <w:rPr>
                 <w:rFonts w:ascii="Helvetica Neue" w:hAnsi="Helvetica Neue"/>
@@ -7847,6 +8150,7 @@
               </w:rPr>
               <w:t> </w:t>
             </w:r>
+            <w:proofErr w:type="spellStart"/>
             <w:r>
               <w:rPr>
                 <w:rFonts w:ascii="Batang" w:eastAsia="Batang" w:hAnsi="Batang" w:cs="Batang" w:hint="eastAsia"/>
@@ -7855,6 +8159,7 @@
               </w:rPr>
               <w:t>완성자</w:t>
             </w:r>
+            <w:proofErr w:type="spellEnd"/>
             <w:r>
               <w:rPr>
                 <w:rFonts w:ascii="Helvetica Neue" w:hAnsi="Helvetica Neue"/>
@@ -7863,6 +8168,7 @@
               </w:rPr>
               <w:t>”</w:t>
             </w:r>
+            <w:proofErr w:type="spellStart"/>
             <w:r>
               <w:rPr>
                 <w:rFonts w:ascii="Batang" w:eastAsia="Batang" w:hAnsi="Batang" w:cs="Batang" w:hint="eastAsia"/>
@@ -7871,6 +8177,7 @@
               </w:rPr>
               <w:t>로서</w:t>
             </w:r>
+            <w:proofErr w:type="spellEnd"/>
             <w:r>
               <w:rPr>
                 <w:rFonts w:ascii="Helvetica Neue" w:hAnsi="Helvetica Neue"/>
@@ -8006,6 +8313,7 @@
               </w:rPr>
               <w:t> </w:t>
             </w:r>
+            <w:proofErr w:type="spellStart"/>
             <w:r>
               <w:rPr>
                 <w:rFonts w:ascii="Batang" w:eastAsia="Batang" w:hAnsi="Batang" w:cs="Batang" w:hint="eastAsia"/>
@@ -8013,6 +8321,7 @@
               </w:rPr>
               <w:t>트릿지</w:t>
             </w:r>
+            <w:proofErr w:type="spellEnd"/>
             <w:r>
               <w:rPr>
                 <w:rFonts w:ascii="Helvetica Neue" w:hAnsi="Helvetica Neue"/>
@@ -8230,6 +8539,7 @@
               </w:rPr>
               <w:t> </w:t>
             </w:r>
+            <w:proofErr w:type="spellStart"/>
             <w:r>
               <w:rPr>
                 <w:rFonts w:ascii="Batang" w:eastAsia="Batang" w:hAnsi="Batang" w:cs="Batang" w:hint="eastAsia"/>
@@ -8238,14 +8548,25 @@
               </w:rPr>
               <w:t>트릿지는</w:t>
             </w:r>
-            <w:r>
-              <w:rPr>
-                <w:rFonts w:ascii="Helvetica Neue" w:hAnsi="Helvetica Neue"/>
-                <w:spacing w:val="-2"/>
-                <w:highlight w:val="yellow"/>
-              </w:rPr>
-              <w:t> GraphQL</w:t>
-            </w:r>
+            <w:proofErr w:type="spellEnd"/>
+            <w:r>
+              <w:rPr>
+                <w:rFonts w:ascii="Helvetica Neue" w:hAnsi="Helvetica Neue"/>
+                <w:spacing w:val="-2"/>
+                <w:highlight w:val="yellow"/>
+              </w:rPr>
+              <w:t> </w:t>
+            </w:r>
+            <w:proofErr w:type="spellStart"/>
+            <w:r>
+              <w:rPr>
+                <w:rFonts w:ascii="Helvetica Neue" w:hAnsi="Helvetica Neue"/>
+                <w:spacing w:val="-2"/>
+                <w:highlight w:val="yellow"/>
+              </w:rPr>
+              <w:t>GraphQL</w:t>
+            </w:r>
+            <w:proofErr w:type="spellEnd"/>
             <w:r>
               <w:rPr>
                 <w:rFonts w:ascii="Batang" w:eastAsia="Batang" w:hAnsi="Batang" w:cs="Batang" w:hint="eastAsia"/>
@@ -8365,6 +8686,7 @@
               </w:rPr>
               <w:t> </w:t>
             </w:r>
+            <w:proofErr w:type="spellStart"/>
             <w:r>
               <w:rPr>
                 <w:rFonts w:ascii="Batang" w:eastAsia="Batang" w:hAnsi="Batang" w:cs="Batang" w:hint="eastAsia"/>
@@ -8372,6 +8694,7 @@
               </w:rPr>
               <w:t>로직이</w:t>
             </w:r>
+            <w:proofErr w:type="spellEnd"/>
             <w:r>
               <w:rPr>
                 <w:rFonts w:ascii="Helvetica Neue" w:hAnsi="Helvetica Neue"/>
@@ -8584,7 +8907,25 @@
                 <w:spacing w:val="-2"/>
                 <w:highlight w:val="yellow"/>
               </w:rPr>
-              <w:t>React, GraphQL, </w:t>
+              <w:t>React, </w:t>
+            </w:r>
+            <w:proofErr w:type="spellStart"/>
+            <w:r>
+              <w:rPr>
+                <w:rFonts w:ascii="Helvetica Neue" w:hAnsi="Helvetica Neue"/>
+                <w:spacing w:val="-2"/>
+                <w:highlight w:val="yellow"/>
+              </w:rPr>
+              <w:t>GraphQL</w:t>
+            </w:r>
+            <w:proofErr w:type="spellEnd"/>
+            <w:r>
+              <w:rPr>
+                <w:rFonts w:ascii="Helvetica Neue" w:hAnsi="Helvetica Neue"/>
+                <w:spacing w:val="-2"/>
+                <w:highlight w:val="yellow"/>
+              </w:rPr>
+              <w:t>, </w:t>
             </w:r>
             <w:r>
               <w:rPr>
@@ -8602,6 +8943,7 @@
               </w:rPr>
               <w:t> styled-components</w:t>
             </w:r>
+            <w:proofErr w:type="spellStart"/>
             <w:r>
               <w:rPr>
                 <w:rFonts w:ascii="Batang" w:eastAsia="Batang" w:hAnsi="Batang" w:cs="Batang" w:hint="eastAsia"/>
@@ -8610,6 +8952,7 @@
               </w:rPr>
               <w:t>를</w:t>
             </w:r>
+            <w:proofErr w:type="spellEnd"/>
             <w:r>
               <w:rPr>
                 <w:rFonts w:ascii="Helvetica Neue" w:hAnsi="Helvetica Neue"/>
@@ -8666,6 +9009,7 @@
               </w:rPr>
               <w:t> </w:t>
             </w:r>
+            <w:proofErr w:type="spellStart"/>
             <w:r>
               <w:rPr>
                 <w:rFonts w:ascii="Batang" w:eastAsia="Batang" w:hAnsi="Batang" w:cs="Batang" w:hint="eastAsia"/>
@@ -8674,6 +9018,7 @@
               </w:rPr>
               <w:t>재사용성이</w:t>
             </w:r>
+            <w:proofErr w:type="spellEnd"/>
             <w:r>
               <w:rPr>
                 <w:rFonts w:ascii="Helvetica Neue" w:hAnsi="Helvetica Neue"/>
@@ -8714,6 +9059,7 @@
               </w:rPr>
               <w:t> UI</w:t>
             </w:r>
+            <w:proofErr w:type="spellStart"/>
             <w:r>
               <w:rPr>
                 <w:rFonts w:ascii="Batang" w:eastAsia="Batang" w:hAnsi="Batang" w:cs="Batang" w:hint="eastAsia"/>
@@ -8722,6 +9068,7 @@
               </w:rPr>
               <w:t>를</w:t>
             </w:r>
+            <w:proofErr w:type="spellEnd"/>
             <w:r>
               <w:rPr>
                 <w:rFonts w:ascii="Helvetica Neue" w:hAnsi="Helvetica Neue"/>
@@ -8841,6 +9188,7 @@
               </w:rPr>
               <w:t> UI</w:t>
             </w:r>
+            <w:proofErr w:type="spellStart"/>
             <w:r>
               <w:rPr>
                 <w:rFonts w:ascii="Batang" w:eastAsia="Batang" w:hAnsi="Batang" w:cs="Batang" w:hint="eastAsia"/>
@@ -8849,6 +9197,7 @@
               </w:rPr>
               <w:t>를</w:t>
             </w:r>
+            <w:proofErr w:type="spellEnd"/>
             <w:r>
               <w:rPr>
                 <w:rFonts w:ascii="Helvetica Neue" w:hAnsi="Helvetica Neue"/>
@@ -9017,6 +9366,7 @@
               </w:rPr>
               <w:t> UI </w:t>
             </w:r>
+            <w:proofErr w:type="spellStart"/>
             <w:r>
               <w:rPr>
                 <w:rFonts w:ascii="Batang" w:eastAsia="Batang" w:hAnsi="Batang" w:cs="Batang" w:hint="eastAsia"/>
@@ -9024,6 +9374,7 @@
               </w:rPr>
               <w:t>반응성을</w:t>
             </w:r>
+            <w:proofErr w:type="spellEnd"/>
             <w:r>
               <w:rPr>
                 <w:rFonts w:ascii="Helvetica Neue" w:hAnsi="Helvetica Neue"/>
@@ -9045,6 +9396,7 @@
               </w:rPr>
               <w:t> SEO</w:t>
             </w:r>
+            <w:proofErr w:type="spellStart"/>
             <w:r>
               <w:rPr>
                 <w:rFonts w:ascii="Batang" w:eastAsia="Batang" w:hAnsi="Batang" w:cs="Batang" w:hint="eastAsia"/>
@@ -9052,6 +9404,7 @@
               </w:rPr>
               <w:t>를</w:t>
             </w:r>
+            <w:proofErr w:type="spellEnd"/>
             <w:r>
               <w:rPr>
                 <w:rFonts w:ascii="Helvetica Neue" w:hAnsi="Helvetica Neue"/>
@@ -9383,6 +9736,7 @@
               </w:rPr>
               <w:t> </w:t>
             </w:r>
+            <w:proofErr w:type="spellStart"/>
             <w:r>
               <w:rPr>
                 <w:rFonts w:ascii="Batang" w:eastAsia="Batang" w:hAnsi="Batang" w:cs="Batang" w:hint="eastAsia"/>
@@ -9390,6 +9744,7 @@
               </w:rPr>
               <w:t>스쿼드를</w:t>
             </w:r>
+            <w:proofErr w:type="spellEnd"/>
             <w:r>
               <w:rPr>
                 <w:rFonts w:ascii="Helvetica Neue" w:hAnsi="Helvetica Neue"/>
@@ -10025,7 +10380,25 @@
                 <w:spacing w:val="-2"/>
                 <w:highlight w:val="yellow"/>
               </w:rPr>
-              <w:t> (Javascript, HTML, CSS </w:t>
+              <w:t> (</w:t>
+            </w:r>
+            <w:proofErr w:type="spellStart"/>
+            <w:r>
+              <w:rPr>
+                <w:rFonts w:ascii="Helvetica Neue" w:hAnsi="Helvetica Neue"/>
+                <w:spacing w:val="-2"/>
+                <w:highlight w:val="yellow"/>
+              </w:rPr>
+              <w:t>Javascript</w:t>
+            </w:r>
+            <w:proofErr w:type="spellEnd"/>
+            <w:r>
+              <w:rPr>
+                <w:rFonts w:ascii="Helvetica Neue" w:hAnsi="Helvetica Neue"/>
+                <w:spacing w:val="-2"/>
+                <w:highlight w:val="yellow"/>
+              </w:rPr>
+              <w:t>, HTML, CSS </w:t>
             </w:r>
             <w:r>
               <w:rPr>
@@ -10219,6 +10592,7 @@
               </w:rPr>
               <w:t>”</w:t>
             </w:r>
+            <w:proofErr w:type="spellStart"/>
             <w:r>
               <w:rPr>
                 <w:rFonts w:ascii="Batang" w:eastAsia="Batang" w:hAnsi="Batang" w:cs="Batang" w:hint="eastAsia"/>
@@ -10226,6 +10600,7 @@
               </w:rPr>
               <w:t>를</w:t>
             </w:r>
+            <w:proofErr w:type="spellEnd"/>
             <w:r>
               <w:rPr>
                 <w:rFonts w:ascii="Helvetica Neue" w:hAnsi="Helvetica Neue"/>
@@ -10513,7 +10888,25 @@
                 <w:spacing w:val="-2"/>
                 <w:highlight w:val="yellow"/>
               </w:rPr>
-              <w:t>React, GraphQL, </w:t>
+              <w:t>React, </w:t>
+            </w:r>
+            <w:proofErr w:type="spellStart"/>
+            <w:r>
+              <w:rPr>
+                <w:rFonts w:ascii="Helvetica Neue" w:hAnsi="Helvetica Neue"/>
+                <w:spacing w:val="-2"/>
+                <w:highlight w:val="yellow"/>
+              </w:rPr>
+              <w:t>GraphQL</w:t>
+            </w:r>
+            <w:proofErr w:type="spellEnd"/>
+            <w:r>
+              <w:rPr>
+                <w:rFonts w:ascii="Helvetica Neue" w:hAnsi="Helvetica Neue"/>
+                <w:spacing w:val="-2"/>
+                <w:highlight w:val="yellow"/>
+              </w:rPr>
+              <w:t>, </w:t>
             </w:r>
             <w:r>
               <w:rPr>
@@ -10531,6 +10924,7 @@
               </w:rPr>
               <w:t> styled-components</w:t>
             </w:r>
+            <w:proofErr w:type="spellStart"/>
             <w:r>
               <w:rPr>
                 <w:rFonts w:ascii="Batang" w:eastAsia="Batang" w:hAnsi="Batang" w:cs="Batang" w:hint="eastAsia"/>
@@ -10539,6 +10933,7 @@
               </w:rPr>
               <w:t>를</w:t>
             </w:r>
+            <w:proofErr w:type="spellEnd"/>
             <w:r>
               <w:rPr>
                 <w:rFonts w:ascii="Helvetica Neue" w:hAnsi="Helvetica Neue"/>
@@ -10835,6 +11230,7 @@
               </w:rPr>
               <w:t> (</w:t>
             </w:r>
+            <w:proofErr w:type="spellStart"/>
             <w:r>
               <w:rPr>
                 <w:rFonts w:ascii="Batang" w:eastAsia="Batang" w:hAnsi="Batang" w:cs="Batang" w:hint="eastAsia"/>
@@ -10842,6 +11238,7 @@
               </w:rPr>
               <w:t>트릿지</w:t>
             </w:r>
+            <w:proofErr w:type="spellEnd"/>
             <w:r>
               <w:rPr>
                 <w:rFonts w:ascii="Helvetica Neue" w:hAnsi="Helvetica Neue"/>
@@ -10985,6 +11382,7 @@
                 <w:spacing w:val="-2"/>
               </w:rPr>
             </w:pPr>
+            <w:proofErr w:type="spellStart"/>
             <w:r>
               <w:rPr>
                 <w:rStyle w:val="Strong"/>
@@ -10993,6 +11391,7 @@
               </w:rPr>
               <w:t>트릿지는</w:t>
             </w:r>
+            <w:proofErr w:type="spellEnd"/>
             <w:r>
               <w:rPr>
                 <w:rStyle w:val="Strong"/>
@@ -11529,6 +11928,7 @@
               </w:rPr>
               <w:t> </w:t>
             </w:r>
+            <w:proofErr w:type="spellStart"/>
             <w:r>
               <w:rPr>
                 <w:rFonts w:ascii="Batang" w:eastAsia="Batang" w:hAnsi="Batang" w:cs="Batang" w:hint="eastAsia"/>
@@ -11536,6 +11936,7 @@
               </w:rPr>
               <w:t>태깅</w:t>
             </w:r>
+            <w:proofErr w:type="spellEnd"/>
             <w:r>
               <w:rPr>
                 <w:rFonts w:ascii="Helvetica Neue" w:hAnsi="Helvetica Neue"/>
@@ -11698,6 +12099,7 @@
               <w:br/>
               <w:t>- Trusted online reputation: Google SEO</w:t>
             </w:r>
+            <w:proofErr w:type="spellStart"/>
             <w:r>
               <w:rPr>
                 <w:rFonts w:ascii="Batang" w:eastAsia="Batang" w:hAnsi="Batang" w:cs="Batang" w:hint="eastAsia"/>
@@ -11705,6 +12107,7 @@
               </w:rPr>
               <w:t>를</w:t>
             </w:r>
+            <w:proofErr w:type="spellEnd"/>
             <w:r>
               <w:rPr>
                 <w:rFonts w:ascii="Helvetica Neue" w:hAnsi="Helvetica Neue"/>
@@ -12094,6 +12497,7 @@
                 <w:spacing w:val="-2"/>
               </w:rPr>
             </w:pPr>
+            <w:proofErr w:type="spellStart"/>
             <w:r>
               <w:rPr>
                 <w:rStyle w:val="Strong"/>
@@ -12102,6 +12506,7 @@
               </w:rPr>
               <w:t>트릿지는</w:t>
             </w:r>
+            <w:proofErr w:type="spellEnd"/>
             <w:r>
               <w:rPr>
                 <w:rStyle w:val="Strong"/>
@@ -12389,6 +12794,7 @@
               <w:br/>
               <w:t>- </w:t>
             </w:r>
+            <w:proofErr w:type="spellStart"/>
             <w:r>
               <w:rPr>
                 <w:rFonts w:ascii="Batang" w:eastAsia="Batang" w:hAnsi="Batang" w:cs="Batang" w:hint="eastAsia"/>
@@ -12396,6 +12802,7 @@
               </w:rPr>
               <w:t>팀런치</w:t>
             </w:r>
+            <w:proofErr w:type="spellEnd"/>
             <w:r>
               <w:rPr>
                 <w:rFonts w:ascii="Helvetica Neue" w:hAnsi="Helvetica Neue"/>
@@ -12431,6 +12838,7 @@
               </w:rPr>
               <w:t> </w:t>
             </w:r>
+            <w:proofErr w:type="spellStart"/>
             <w:r>
               <w:rPr>
                 <w:rFonts w:ascii="Batang" w:eastAsia="Batang" w:hAnsi="Batang" w:cs="Batang" w:hint="eastAsia"/>
@@ -12438,6 +12846,7 @@
               </w:rPr>
               <w:t>석식</w:t>
             </w:r>
+            <w:proofErr w:type="spellEnd"/>
             <w:r>
               <w:rPr>
                 <w:rFonts w:ascii="Helvetica Neue" w:hAnsi="Helvetica Neue"/>
@@ -12644,6 +13053,7 @@
               </w:rPr>
               <w:t> (</w:t>
             </w:r>
+            <w:proofErr w:type="spellStart"/>
             <w:r>
               <w:rPr>
                 <w:rFonts w:ascii="Batang" w:eastAsia="Batang" w:hAnsi="Batang" w:cs="Batang" w:hint="eastAsia"/>
@@ -12651,6 +13061,7 @@
               </w:rPr>
               <w:t>층고</w:t>
             </w:r>
+            <w:proofErr w:type="spellEnd"/>
             <w:r>
               <w:rPr>
                 <w:rFonts w:ascii="Helvetica Neue" w:hAnsi="Helvetica Neue"/>
@@ -12984,16 +13395,38 @@
                 <w:highlight w:val="yellow"/>
                 <w:shd w:val="clear" w:color="auto" w:fill="FFFFFF"/>
               </w:rPr>
-              <w:t>- React, GraphQL, </w:t>
-            </w:r>
-            <w:r>
-              <w:rPr>
-                <w:rFonts w:ascii="Batang" w:eastAsia="Batang" w:hAnsi="Batang" w:cs="Batang" w:hint="eastAsia"/>
+              <w:t>- React, </w:t>
+            </w:r>
+            <w:proofErr w:type="spellStart"/>
+            <w:r>
+              <w:rPr>
+                <w:rFonts w:ascii="Helvetica Neue" w:hAnsi="Helvetica Neue"/>
                 <w:color w:val="263747"/>
                 <w:spacing w:val="-2"/>
                 <w:highlight w:val="yellow"/>
                 <w:shd w:val="clear" w:color="auto" w:fill="FFFFFF"/>
               </w:rPr>
+              <w:t>GraphQL</w:t>
+            </w:r>
+            <w:proofErr w:type="spellEnd"/>
+            <w:r>
+              <w:rPr>
+                <w:rFonts w:ascii="Helvetica Neue" w:hAnsi="Helvetica Neue"/>
+                <w:color w:val="263747"/>
+                <w:spacing w:val="-2"/>
+                <w:highlight w:val="yellow"/>
+                <w:shd w:val="clear" w:color="auto" w:fill="FFFFFF"/>
+              </w:rPr>
+              <w:t>, </w:t>
+            </w:r>
+            <w:r>
+              <w:rPr>
+                <w:rFonts w:ascii="Batang" w:eastAsia="Batang" w:hAnsi="Batang" w:cs="Batang" w:hint="eastAsia"/>
+                <w:color w:val="263747"/>
+                <w:spacing w:val="-2"/>
+                <w:highlight w:val="yellow"/>
+                <w:shd w:val="clear" w:color="auto" w:fill="FFFFFF"/>
+              </w:rPr>
               <w:t>그리고</w:t>
             </w:r>
             <w:r>
@@ -13006,6 +13439,7 @@
               </w:rPr>
               <w:t> styled-components</w:t>
             </w:r>
+            <w:proofErr w:type="spellStart"/>
             <w:r>
               <w:rPr>
                 <w:rFonts w:ascii="Batang" w:eastAsia="Batang" w:hAnsi="Batang" w:cs="Batang" w:hint="eastAsia"/>
@@ -13016,6 +13450,7 @@
               </w:rPr>
               <w:t>를</w:t>
             </w:r>
+            <w:proofErr w:type="spellEnd"/>
             <w:r>
               <w:rPr>
                 <w:rFonts w:ascii="Helvetica Neue" w:hAnsi="Helvetica Neue"/>
@@ -13086,6 +13521,7 @@
               </w:rPr>
               <w:t> </w:t>
             </w:r>
+            <w:proofErr w:type="spellStart"/>
             <w:r>
               <w:rPr>
                 <w:rFonts w:ascii="Batang" w:eastAsia="Batang" w:hAnsi="Batang" w:cs="Batang" w:hint="eastAsia"/>
@@ -13096,6 +13532,7 @@
               </w:rPr>
               <w:t>재사용성이</w:t>
             </w:r>
+            <w:proofErr w:type="spellEnd"/>
             <w:r>
               <w:rPr>
                 <w:rFonts w:ascii="Helvetica Neue" w:hAnsi="Helvetica Neue"/>
@@ -13146,6 +13583,7 @@
               </w:rPr>
               <w:t> UI</w:t>
             </w:r>
+            <w:proofErr w:type="spellStart"/>
             <w:r>
               <w:rPr>
                 <w:rFonts w:ascii="Batang" w:eastAsia="Batang" w:hAnsi="Batang" w:cs="Batang" w:hint="eastAsia"/>
@@ -13156,6 +13594,7 @@
               </w:rPr>
               <w:t>를</w:t>
             </w:r>
+            <w:proofErr w:type="spellEnd"/>
             <w:r>
               <w:rPr>
                 <w:rFonts w:ascii="Helvetica Neue" w:hAnsi="Helvetica Neue"/>
@@ -13305,6 +13744,7 @@
               </w:rPr>
               <w:t> UI</w:t>
             </w:r>
+            <w:proofErr w:type="spellStart"/>
             <w:r>
               <w:rPr>
                 <w:rFonts w:ascii="Batang" w:eastAsia="Batang" w:hAnsi="Batang" w:cs="Batang" w:hint="eastAsia"/>
@@ -13315,6 +13755,7 @@
               </w:rPr>
               <w:t>를</w:t>
             </w:r>
+            <w:proofErr w:type="spellEnd"/>
             <w:r>
               <w:rPr>
                 <w:rFonts w:ascii="Helvetica Neue" w:hAnsi="Helvetica Neue"/>
@@ -13664,7 +14105,23 @@
           <w:sz w:val="28"/>
           <w:szCs w:val="28"/>
         </w:rPr>
-        <w:t xml:space="preserve"> (I gotta learn these)</w:t>
+        <w:t xml:space="preserve"> (I </w:t>
+      </w:r>
+      <w:proofErr w:type="spellStart"/>
+      <w:r>
+        <w:rPr>
+          <w:sz w:val="28"/>
+          <w:szCs w:val="28"/>
+        </w:rPr>
+        <w:t>gotta</w:t>
+      </w:r>
+      <w:proofErr w:type="spellEnd"/>
+      <w:r>
+        <w:rPr>
+          <w:sz w:val="28"/>
+          <w:szCs w:val="28"/>
+        </w:rPr>
+        <w:t xml:space="preserve"> learn these)</w:t>
       </w:r>
     </w:p>
     <w:p>
@@ -14049,6 +14506,7 @@
               </w:rPr>
               <w:t> </w:t>
             </w:r>
+            <w:proofErr w:type="spellStart"/>
             <w:r>
               <w:rPr>
                 <w:rFonts w:ascii="Batang" w:eastAsia="Batang" w:hAnsi="Batang" w:cs="Batang" w:hint="eastAsia"/>
@@ -14057,6 +14515,7 @@
               </w:rPr>
               <w:t>스쿼드를</w:t>
             </w:r>
+            <w:proofErr w:type="spellEnd"/>
             <w:r>
               <w:rPr>
                 <w:rFonts w:ascii="Helvetica Neue" w:hAnsi="Helvetica Neue"/>
@@ -14455,7 +14914,39 @@
           <w:sz w:val="28"/>
           <w:szCs w:val="28"/>
         </w:rPr>
-        <w:t>Quick learner (I should learn GraphQL, styledComponents and D3.js quickly)</w:t>
+        <w:t xml:space="preserve">Quick learner (I should learn </w:t>
+      </w:r>
+      <w:proofErr w:type="spellStart"/>
+      <w:r>
+        <w:rPr>
+          <w:sz w:val="28"/>
+          <w:szCs w:val="28"/>
+        </w:rPr>
+        <w:t>GraphQL</w:t>
+      </w:r>
+      <w:proofErr w:type="spellEnd"/>
+      <w:r>
+        <w:rPr>
+          <w:sz w:val="28"/>
+          <w:szCs w:val="28"/>
+        </w:rPr>
+        <w:t xml:space="preserve">, </w:t>
+      </w:r>
+      <w:proofErr w:type="spellStart"/>
+      <w:r>
+        <w:rPr>
+          <w:sz w:val="28"/>
+          <w:szCs w:val="28"/>
+        </w:rPr>
+        <w:t>styledComponents</w:t>
+      </w:r>
+      <w:proofErr w:type="spellEnd"/>
+      <w:r>
+        <w:rPr>
+          <w:sz w:val="28"/>
+          <w:szCs w:val="28"/>
+        </w:rPr>
+        <w:t xml:space="preserve"> and D3.js quickly)</w:t>
       </w:r>
     </w:p>
     <w:p>
@@ -14535,7 +15026,23 @@
           <w:sz w:val="28"/>
           <w:szCs w:val="28"/>
         </w:rPr>
-        <w:t>I am from the country of multiculture, so interacting and working with peers from other countries are not a problem</w:t>
+        <w:t xml:space="preserve">I am from the country of </w:t>
+      </w:r>
+      <w:proofErr w:type="spellStart"/>
+      <w:r>
+        <w:rPr>
+          <w:sz w:val="28"/>
+          <w:szCs w:val="28"/>
+        </w:rPr>
+        <w:t>multiculture</w:t>
+      </w:r>
+      <w:proofErr w:type="spellEnd"/>
+      <w:r>
+        <w:rPr>
+          <w:sz w:val="28"/>
+          <w:szCs w:val="28"/>
+        </w:rPr>
+        <w:t>, so interacting and working with peers from other countries are not a problem</w:t>
       </w:r>
     </w:p>
     <w:p>
@@ -14750,15 +15257,33 @@
           <w:sz w:val="28"/>
           <w:szCs w:val="28"/>
         </w:rPr>
-        <w:t>I haven’t had experience in creating app using GraphQL</w:t>
-      </w:r>
-      <w:r>
-        <w:rPr>
-          <w:sz w:val="28"/>
-          <w:szCs w:val="28"/>
-        </w:rPr>
-        <w:t xml:space="preserve"> D3,js</w:t>
-      </w:r>
+        <w:t xml:space="preserve">I haven’t had experience in creating app using </w:t>
+      </w:r>
+      <w:proofErr w:type="spellStart"/>
+      <w:r>
+        <w:rPr>
+          <w:sz w:val="28"/>
+          <w:szCs w:val="28"/>
+        </w:rPr>
+        <w:t>GraphQL</w:t>
+      </w:r>
+      <w:proofErr w:type="spellEnd"/>
+      <w:r>
+        <w:rPr>
+          <w:sz w:val="28"/>
+          <w:szCs w:val="28"/>
+        </w:rPr>
+        <w:t xml:space="preserve"> D</w:t>
+      </w:r>
+      <w:proofErr w:type="gramStart"/>
+      <w:r>
+        <w:rPr>
+          <w:sz w:val="28"/>
+          <w:szCs w:val="28"/>
+        </w:rPr>
+        <w:t>3,js</w:t>
+      </w:r>
+      <w:proofErr w:type="gramEnd"/>
       <w:r>
         <w:rPr>
           <w:sz w:val="28"/>
@@ -14835,7 +15360,23 @@
           <w:sz w:val="28"/>
           <w:szCs w:val="28"/>
         </w:rPr>
-        <w:t>I have very limited experience using selenium, and puppeteer  experience using selenium</w:t>
+        <w:t xml:space="preserve">I have very limited experience using selenium, and </w:t>
+      </w:r>
+      <w:proofErr w:type="gramStart"/>
+      <w:r>
+        <w:rPr>
+          <w:sz w:val="28"/>
+          <w:szCs w:val="28"/>
+        </w:rPr>
+        <w:t>puppeteer  experience</w:t>
+      </w:r>
+      <w:proofErr w:type="gramEnd"/>
+      <w:r>
+        <w:rPr>
+          <w:sz w:val="28"/>
+          <w:szCs w:val="28"/>
+        </w:rPr>
+        <w:t xml:space="preserve"> using selenium</w:t>
       </w:r>
       <w:r>
         <w:rPr>
@@ -14979,8 +15520,17 @@
           <w:sz w:val="28"/>
           <w:szCs w:val="28"/>
         </w:rPr>
-        <w:t>What are your most relevant qualifications for this position</w:t>
-      </w:r>
+        <w:t xml:space="preserve">What are your most relevant qualifications for this </w:t>
+      </w:r>
+      <w:proofErr w:type="gramStart"/>
+      <w:r>
+        <w:rPr>
+          <w:sz w:val="28"/>
+          <w:szCs w:val="28"/>
+        </w:rPr>
+        <w:t>position</w:t>
+      </w:r>
+      <w:proofErr w:type="gramEnd"/>
     </w:p>
     <w:p>
       <w:pPr>
@@ -15022,7 +15572,23 @@
           <w:sz w:val="28"/>
           <w:szCs w:val="28"/>
         </w:rPr>
-        <w:t>I am highly organized and  very good at running department</w:t>
+        <w:t xml:space="preserve">I am highly organized </w:t>
+      </w:r>
+      <w:proofErr w:type="gramStart"/>
+      <w:r>
+        <w:rPr>
+          <w:sz w:val="28"/>
+          <w:szCs w:val="28"/>
+        </w:rPr>
+        <w:t>and  very</w:t>
+      </w:r>
+      <w:proofErr w:type="gramEnd"/>
+      <w:r>
+        <w:rPr>
+          <w:sz w:val="28"/>
+          <w:szCs w:val="28"/>
+        </w:rPr>
+        <w:t xml:space="preserve"> good at running department</w:t>
       </w:r>
     </w:p>
     <w:p>
@@ -15121,12 +15687,21 @@
           <w:szCs w:val="28"/>
         </w:rPr>
       </w:pPr>
-      <w:r>
-        <w:rPr>
-          <w:sz w:val="28"/>
-          <w:szCs w:val="28"/>
-        </w:rPr>
-        <w:t>I  know that comes in really handy with innovative companies like this one</w:t>
+      <w:proofErr w:type="gramStart"/>
+      <w:r>
+        <w:rPr>
+          <w:sz w:val="28"/>
+          <w:szCs w:val="28"/>
+        </w:rPr>
+        <w:t>I  know</w:t>
+      </w:r>
+      <w:proofErr w:type="gramEnd"/>
+      <w:r>
+        <w:rPr>
+          <w:sz w:val="28"/>
+          <w:szCs w:val="28"/>
+        </w:rPr>
+        <w:t xml:space="preserve"> that comes in really handy with innovative companies like this one</w:t>
       </w:r>
     </w:p>
     <w:p>
@@ -15229,7 +15804,23 @@
           <w:sz w:val="28"/>
           <w:szCs w:val="28"/>
         </w:rPr>
-        <w:t>I can comfortably use CSS3, HTML5 and ES6 Javascript no problem</w:t>
+        <w:t xml:space="preserve">I can comfortably use CSS3, HTML5 and ES6 </w:t>
+      </w:r>
+      <w:proofErr w:type="spellStart"/>
+      <w:r>
+        <w:rPr>
+          <w:sz w:val="28"/>
+          <w:szCs w:val="28"/>
+        </w:rPr>
+        <w:t>Javascript</w:t>
+      </w:r>
+      <w:proofErr w:type="spellEnd"/>
+      <w:r>
+        <w:rPr>
+          <w:sz w:val="28"/>
+          <w:szCs w:val="28"/>
+        </w:rPr>
+        <w:t xml:space="preserve"> no problem</w:t>
       </w:r>
     </w:p>
     <w:p>
@@ -15375,6 +15966,7 @@
         </w:rPr>
         <w:t xml:space="preserve"> </w:t>
       </w:r>
+      <w:proofErr w:type="spellStart"/>
       <w:r>
         <w:rPr>
           <w:rFonts w:hint="eastAsia"/>
@@ -15383,6 +15975,7 @@
         </w:rPr>
         <w:t>완성자</w:t>
       </w:r>
+      <w:proofErr w:type="spellEnd"/>
       <w:r>
         <w:rPr>
           <w:sz w:val="28"/>
@@ -15562,8 +16155,17 @@
           <w:sz w:val="28"/>
           <w:szCs w:val="28"/>
         </w:rPr>
-        <w:t>My weakeness</w:t>
-      </w:r>
+        <w:t xml:space="preserve">My </w:t>
+      </w:r>
+      <w:proofErr w:type="spellStart"/>
+      <w:r>
+        <w:rPr>
+          <w:sz w:val="28"/>
+          <w:szCs w:val="28"/>
+        </w:rPr>
+        <w:t>weakeness</w:t>
+      </w:r>
+      <w:proofErr w:type="spellEnd"/>
     </w:p>
     <w:p>
       <w:pPr>
@@ -15990,21 +16592,130 @@
           <w:sz w:val="28"/>
           <w:szCs w:val="28"/>
         </w:rPr>
-        <w:t xml:space="preserve">I am an experienced front-end web developer with 2 years of experience </w:t>
-      </w:r>
-      <w:r>
-        <w:rPr>
-          <w:sz w:val="28"/>
-          <w:szCs w:val="28"/>
-        </w:rPr>
-        <w:t>who has</w:t>
-      </w:r>
-      <w:r>
-        <w:rPr>
-          <w:sz w:val="28"/>
-          <w:szCs w:val="28"/>
-        </w:rPr>
-        <w:t xml:space="preserve"> built and managed over 300 single page applications and mobile applications with peers using front-end technologies </w:t>
+        <w:t>I am an experienced front-end web developer</w:t>
+      </w:r>
+      <w:r>
+        <w:rPr>
+          <w:sz w:val="28"/>
+          <w:szCs w:val="28"/>
+        </w:rPr>
+        <w:t xml:space="preserve"> with over 2 years of hands</w:t>
+      </w:r>
+      <w:r>
+        <w:rPr>
+          <w:sz w:val="28"/>
+          <w:szCs w:val="28"/>
+        </w:rPr>
+        <w:t>-</w:t>
+      </w:r>
+      <w:r>
+        <w:rPr>
+          <w:sz w:val="28"/>
+          <w:szCs w:val="28"/>
+        </w:rPr>
+        <w:t>on</w:t>
+      </w:r>
+      <w:r>
+        <w:rPr>
+          <w:sz w:val="28"/>
+          <w:szCs w:val="28"/>
+        </w:rPr>
+        <w:tab/>
+      </w:r>
+      <w:r>
+        <w:rPr>
+          <w:sz w:val="28"/>
+          <w:szCs w:val="28"/>
+        </w:rPr>
+        <w:t xml:space="preserve"> experience</w:t>
+      </w:r>
+      <w:r>
+        <w:rPr>
+          <w:sz w:val="28"/>
+          <w:szCs w:val="28"/>
+        </w:rPr>
+        <w:t xml:space="preserve">. For the past 2 years in my previous workplace in </w:t>
+      </w:r>
+      <w:proofErr w:type="spellStart"/>
+      <w:r>
+        <w:rPr>
+          <w:sz w:val="28"/>
+          <w:szCs w:val="28"/>
+        </w:rPr>
+        <w:t>SiteMax</w:t>
+      </w:r>
+      <w:proofErr w:type="spellEnd"/>
+      <w:r>
+        <w:rPr>
+          <w:sz w:val="28"/>
+          <w:szCs w:val="28"/>
+        </w:rPr>
+        <w:t xml:space="preserve"> Systems Inc, I was responsible of </w:t>
+      </w:r>
+      <w:r>
+        <w:rPr>
+          <w:sz w:val="28"/>
+          <w:szCs w:val="28"/>
+        </w:rPr>
+        <w:t>to develop</w:t>
+      </w:r>
+      <w:r>
+        <w:rPr>
+          <w:sz w:val="28"/>
+          <w:szCs w:val="28"/>
+        </w:rPr>
+        <w:t>ing</w:t>
+      </w:r>
+      <w:r>
+        <w:rPr>
+          <w:sz w:val="28"/>
+          <w:szCs w:val="28"/>
+        </w:rPr>
+        <w:t xml:space="preserve"> and</w:t>
+      </w:r>
+      <w:r>
+        <w:rPr>
+          <w:sz w:val="28"/>
+          <w:szCs w:val="28"/>
+        </w:rPr>
+        <w:t xml:space="preserve"> m</w:t>
+      </w:r>
+      <w:r>
+        <w:rPr>
+          <w:sz w:val="28"/>
+          <w:szCs w:val="28"/>
+        </w:rPr>
+        <w:t>aintain</w:t>
+      </w:r>
+      <w:r>
+        <w:rPr>
+          <w:sz w:val="28"/>
+          <w:szCs w:val="28"/>
+        </w:rPr>
+        <w:t>ing</w:t>
+      </w:r>
+      <w:r>
+        <w:rPr>
+          <w:sz w:val="28"/>
+          <w:szCs w:val="28"/>
+        </w:rPr>
+        <w:t xml:space="preserve"> the features of the </w:t>
+      </w:r>
+      <w:proofErr w:type="spellStart"/>
+      <w:r>
+        <w:rPr>
+          <w:sz w:val="28"/>
+          <w:szCs w:val="28"/>
+        </w:rPr>
+        <w:t>SiteMax</w:t>
+      </w:r>
+      <w:proofErr w:type="spellEnd"/>
+      <w:r>
+        <w:rPr>
+          <w:sz w:val="28"/>
+          <w:szCs w:val="28"/>
+        </w:rPr>
+        <w:t xml:space="preserve"> system.</w:t>
       </w:r>
     </w:p>
     <w:p>
@@ -16045,7 +16756,25 @@
           <w:sz w:val="28"/>
           <w:szCs w:val="28"/>
         </w:rPr>
-        <w:t xml:space="preserve">년동안 프론트엔드 개발자로서 동료들과 함께 </w:t>
+        <w:t xml:space="preserve">년동안 </w:t>
+      </w:r>
+      <w:proofErr w:type="spellStart"/>
+      <w:r>
+        <w:rPr>
+          <w:rFonts w:ascii="Batang" w:eastAsia="Batang" w:hAnsi="Batang" w:cs="Batang" w:hint="eastAsia"/>
+          <w:sz w:val="28"/>
+          <w:szCs w:val="28"/>
+        </w:rPr>
+        <w:t>프론트엔드</w:t>
+      </w:r>
+      <w:proofErr w:type="spellEnd"/>
+      <w:r>
+        <w:rPr>
+          <w:rFonts w:ascii="Batang" w:eastAsia="Batang" w:hAnsi="Batang" w:cs="Batang" w:hint="eastAsia"/>
+          <w:sz w:val="28"/>
+          <w:szCs w:val="28"/>
+        </w:rPr>
+        <w:t xml:space="preserve"> 개발자로서 동료들과 함께 </w:t>
       </w:r>
       <w:r>
         <w:rPr>
@@ -16063,13 +16792,23 @@
         </w:rPr>
         <w:t xml:space="preserve">개 넘는 </w:t>
       </w:r>
+      <w:proofErr w:type="spellStart"/>
       <w:r>
         <w:rPr>
           <w:rFonts w:ascii="Batang" w:eastAsia="Batang" w:hAnsi="Batang" w:cs="Batang"/>
           <w:sz w:val="28"/>
           <w:szCs w:val="28"/>
         </w:rPr>
-        <w:t>angularJS based single page application</w:t>
+        <w:t>angularJS</w:t>
+      </w:r>
+      <w:proofErr w:type="spellEnd"/>
+      <w:r>
+        <w:rPr>
+          <w:rFonts w:ascii="Batang" w:eastAsia="Batang" w:hAnsi="Batang" w:cs="Batang"/>
+          <w:sz w:val="28"/>
+          <w:szCs w:val="28"/>
+        </w:rPr>
+        <w:t xml:space="preserve"> based single page application</w:t>
       </w:r>
       <w:r>
         <w:rPr>
@@ -16103,13 +16842,23 @@
         </w:rPr>
         <w:t>maintain</w:t>
       </w:r>
+      <w:proofErr w:type="spellStart"/>
       <w:r>
         <w:rPr>
           <w:rFonts w:ascii="Batang" w:eastAsia="Batang" w:hAnsi="Batang" w:cs="Batang" w:hint="eastAsia"/>
           <w:sz w:val="28"/>
           <w:szCs w:val="28"/>
         </w:rPr>
-        <w:t>을한 사람입니다</w:t>
+        <w:t>을한</w:t>
+      </w:r>
+      <w:proofErr w:type="spellEnd"/>
+      <w:r>
+        <w:rPr>
+          <w:rFonts w:ascii="Batang" w:eastAsia="Batang" w:hAnsi="Batang" w:cs="Batang" w:hint="eastAsia"/>
+          <w:sz w:val="28"/>
+          <w:szCs w:val="28"/>
+        </w:rPr>
+        <w:t xml:space="preserve"> 사람입니다</w:t>
       </w:r>
       <w:r>
         <w:rPr>
@@ -16230,6 +16979,126 @@
       <w:pPr>
         <w:pStyle w:val="ListParagraph"/>
         <w:numPr>
+          <w:ilvl w:val="3"/>
+          <w:numId w:val="1"/>
+        </w:numPr>
+        <w:rPr>
+          <w:sz w:val="28"/>
+          <w:szCs w:val="28"/>
+        </w:rPr>
+      </w:pPr>
+      <w:r>
+        <w:rPr>
+          <w:sz w:val="28"/>
+          <w:szCs w:val="28"/>
+        </w:rPr>
+        <w:t>Example</w:t>
+      </w:r>
+      <w:r>
+        <w:rPr>
+          <w:sz w:val="28"/>
+          <w:szCs w:val="28"/>
+        </w:rPr>
+        <w:br/>
+      </w:r>
+      <w:r>
+        <w:rPr>
+          <w:sz w:val="28"/>
+          <w:szCs w:val="28"/>
+        </w:rPr>
+        <w:br/>
+        <w:t>I spent the last six years developing skills as a customer service manager for Megacompany, where I won several performance awards and I’ve been promoted twice. I love managing teams and solving problems</w:t>
+      </w:r>
+      <w:r>
+        <w:rPr>
+          <w:sz w:val="28"/>
+          <w:szCs w:val="28"/>
+        </w:rPr>
+        <w:br/>
+      </w:r>
+      <w:r>
+        <w:rPr>
+          <w:sz w:val="28"/>
+          <w:szCs w:val="28"/>
+        </w:rPr>
+        <w:br/>
+      </w:r>
+    </w:p>
+    <w:p>
+      <w:pPr>
+        <w:pStyle w:val="ListParagraph"/>
+        <w:numPr>
+          <w:ilvl w:val="3"/>
+          <w:numId w:val="1"/>
+        </w:numPr>
+        <w:rPr>
+          <w:sz w:val="28"/>
+          <w:szCs w:val="28"/>
+        </w:rPr>
+      </w:pPr>
+      <w:r>
+        <w:rPr>
+          <w:b/>
+          <w:bCs/>
+          <w:sz w:val="28"/>
+          <w:szCs w:val="28"/>
+        </w:rPr>
+        <w:t xml:space="preserve">Key: </w:t>
+      </w:r>
+      <w:r>
+        <w:rPr>
+          <w:sz w:val="28"/>
+          <w:szCs w:val="28"/>
+        </w:rPr>
+        <w:t xml:space="preserve">when asked about what you did somewhere, </w:t>
+      </w:r>
+      <w:r>
+        <w:rPr>
+          <w:b/>
+          <w:bCs/>
+          <w:sz w:val="28"/>
+          <w:szCs w:val="28"/>
+        </w:rPr>
+        <w:t>you’re not just going to rattle off the duties that any human would have done in the position</w:t>
+      </w:r>
+    </w:p>
+    <w:p>
+      <w:pPr>
+        <w:rPr>
+          <w:sz w:val="28"/>
+          <w:szCs w:val="28"/>
+        </w:rPr>
+      </w:pPr>
+    </w:p>
+    <w:p>
+      <w:pPr>
+        <w:rPr>
+          <w:sz w:val="28"/>
+          <w:szCs w:val="28"/>
+        </w:rPr>
+      </w:pPr>
+    </w:p>
+    <w:p>
+      <w:pPr>
+        <w:ind w:left="2880"/>
+        <w:rPr>
+          <w:sz w:val="28"/>
+          <w:szCs w:val="28"/>
+        </w:rPr>
+      </w:pPr>
+    </w:p>
+    <w:p>
+      <w:pPr>
+        <w:rPr>
+          <w:sz w:val="28"/>
+          <w:szCs w:val="28"/>
+        </w:rPr>
+      </w:pPr>
+    </w:p>
+    <w:p>
+      <w:pPr>
+        <w:pStyle w:val="ListParagraph"/>
+        <w:numPr>
           <w:ilvl w:val="2"/>
           <w:numId w:val="1"/>
         </w:numPr>
@@ -16244,6 +17113,68 @@
           <w:szCs w:val="28"/>
         </w:rPr>
         <w:t>Step 3: Why you are here</w:t>
+      </w:r>
+    </w:p>
+    <w:p>
+      <w:pPr>
+        <w:pStyle w:val="ListParagraph"/>
+        <w:numPr>
+          <w:ilvl w:val="3"/>
+          <w:numId w:val="1"/>
+        </w:numPr>
+        <w:rPr>
+          <w:sz w:val="28"/>
+          <w:szCs w:val="28"/>
+        </w:rPr>
+      </w:pPr>
+      <w:r>
+        <w:rPr>
+          <w:sz w:val="28"/>
+          <w:szCs w:val="28"/>
+        </w:rPr>
+        <w:t>Goal: wrap up your speech in a concise way, and show your enthusiasm</w:t>
+      </w:r>
+    </w:p>
+    <w:p>
+      <w:pPr>
+        <w:pStyle w:val="ListParagraph"/>
+        <w:numPr>
+          <w:ilvl w:val="3"/>
+          <w:numId w:val="1"/>
+        </w:numPr>
+        <w:rPr>
+          <w:sz w:val="28"/>
+          <w:szCs w:val="28"/>
+        </w:rPr>
+      </w:pPr>
+      <w:r>
+        <w:rPr>
+          <w:sz w:val="28"/>
+          <w:szCs w:val="28"/>
+        </w:rPr>
+        <w:t>Example</w:t>
+      </w:r>
+      <w:r>
+        <w:rPr>
+          <w:sz w:val="28"/>
+          <w:szCs w:val="28"/>
+        </w:rPr>
+        <w:br/>
+      </w:r>
+      <w:r>
+        <w:rPr>
+          <w:sz w:val="28"/>
+          <w:szCs w:val="28"/>
+        </w:rPr>
+        <w:br/>
+        <w:t>Although I love my current role, I feel I am ready for more challenging assignment</w:t>
+      </w:r>
+      <w:r>
+        <w:rPr>
+          <w:sz w:val="28"/>
+          <w:szCs w:val="28"/>
+        </w:rPr>
+        <w:t>, and this position really excites me</w:t>
       </w:r>
     </w:p>
     <w:sectPr>

</xml_diff>

<commit_message>
feat: Add progress #94 'Interview Preparation'
</commit_message>
<xml_diff>
--- a/big-interview/interview_notes.docx
+++ b/big-interview/interview_notes.docx
@@ -1063,19 +1063,76 @@
           <w:sz w:val="28"/>
           <w:szCs w:val="28"/>
         </w:rPr>
-        <w:t xml:space="preserve">The phone </w:t>
-      </w:r>
-      <w:proofErr w:type="gramStart"/>
-      <w:r>
+        <w:t>The phone interview</w:t>
+      </w:r>
+    </w:p>
+    <w:p>
+      <w:pPr>
+        <w:pStyle w:val="ListParagraph"/>
+        <w:numPr>
+          <w:ilvl w:val="2"/>
+          <w:numId w:val="1"/>
+        </w:numPr>
         <w:rPr>
           <w:b/>
           <w:bCs/>
           <w:sz w:val="28"/>
           <w:szCs w:val="28"/>
         </w:rPr>
-        <w:t>interview</w:t>
-      </w:r>
-      <w:proofErr w:type="gramEnd"/>
+      </w:pPr>
+      <w:r>
+        <w:rPr>
+          <w:b/>
+          <w:bCs/>
+          <w:sz w:val="28"/>
+          <w:szCs w:val="28"/>
+        </w:rPr>
+        <w:t>Pros</w:t>
+      </w:r>
+    </w:p>
+    <w:p>
+      <w:pPr>
+        <w:pStyle w:val="ListParagraph"/>
+        <w:numPr>
+          <w:ilvl w:val="3"/>
+          <w:numId w:val="1"/>
+        </w:numPr>
+        <w:rPr>
+          <w:b/>
+          <w:bCs/>
+          <w:sz w:val="28"/>
+          <w:szCs w:val="28"/>
+        </w:rPr>
+      </w:pPr>
+      <w:r>
+        <w:rPr>
+          <w:sz w:val="28"/>
+          <w:szCs w:val="28"/>
+        </w:rPr>
+        <w:t>You don’t have to worry about your appearance</w:t>
+      </w:r>
+    </w:p>
+    <w:p>
+      <w:pPr>
+        <w:pStyle w:val="ListParagraph"/>
+        <w:numPr>
+          <w:ilvl w:val="3"/>
+          <w:numId w:val="1"/>
+        </w:numPr>
+        <w:rPr>
+          <w:b/>
+          <w:bCs/>
+          <w:sz w:val="28"/>
+          <w:szCs w:val="28"/>
+        </w:rPr>
+      </w:pPr>
+      <w:r>
+        <w:rPr>
+          <w:sz w:val="28"/>
+          <w:szCs w:val="28"/>
+        </w:rPr>
+        <w:t>You can keep your notes nearby for reference</w:t>
+      </w:r>
     </w:p>
     <w:p>
       <w:pPr>
@@ -1098,7 +1155,7 @@
           <w:sz w:val="28"/>
           <w:szCs w:val="28"/>
         </w:rPr>
-        <w:t>Pros</w:t>
+        <w:t>Cons</w:t>
       </w:r>
     </w:p>
     <w:p>
@@ -1120,7 +1177,7 @@
           <w:sz w:val="28"/>
           <w:szCs w:val="28"/>
         </w:rPr>
-        <w:t>You don’t have to worry about your appearance</w:t>
+        <w:t>Hard to make impressions</w:t>
       </w:r>
     </w:p>
     <w:p>
@@ -1142,7 +1199,145 @@
           <w:sz w:val="28"/>
           <w:szCs w:val="28"/>
         </w:rPr>
-        <w:t>You can keep your notes nearby for reference</w:t>
+        <w:t>Difficult to connect with non-verbal cues</w:t>
+      </w:r>
+    </w:p>
+    <w:p>
+      <w:pPr>
+        <w:pStyle w:val="ListParagraph"/>
+        <w:numPr>
+          <w:ilvl w:val="4"/>
+          <w:numId w:val="1"/>
+        </w:numPr>
+        <w:rPr>
+          <w:b/>
+          <w:bCs/>
+          <w:sz w:val="28"/>
+          <w:szCs w:val="28"/>
+          <w:u w:val="single"/>
+        </w:rPr>
+      </w:pPr>
+      <w:r>
+        <w:rPr>
+          <w:b/>
+          <w:bCs/>
+          <w:sz w:val="28"/>
+          <w:szCs w:val="28"/>
+          <w:u w:val="single"/>
+        </w:rPr>
+        <w:t>This is the reason why sales people always want in-person meeting</w:t>
+      </w:r>
+    </w:p>
+    <w:p>
+      <w:pPr>
+        <w:pStyle w:val="ListParagraph"/>
+        <w:numPr>
+          <w:ilvl w:val="3"/>
+          <w:numId w:val="1"/>
+        </w:numPr>
+        <w:rPr>
+          <w:b/>
+          <w:bCs/>
+          <w:sz w:val="28"/>
+          <w:szCs w:val="28"/>
+        </w:rPr>
+      </w:pPr>
+      <w:r>
+        <w:rPr>
+          <w:sz w:val="28"/>
+          <w:szCs w:val="28"/>
+        </w:rPr>
+        <w:t>It’s difficult to read your interviewer</w:t>
+      </w:r>
+    </w:p>
+    <w:p>
+      <w:pPr>
+        <w:pStyle w:val="ListParagraph"/>
+        <w:numPr>
+          <w:ilvl w:val="4"/>
+          <w:numId w:val="1"/>
+        </w:numPr>
+        <w:rPr>
+          <w:b/>
+          <w:bCs/>
+          <w:sz w:val="28"/>
+          <w:szCs w:val="28"/>
+        </w:rPr>
+      </w:pPr>
+      <w:r>
+        <w:rPr>
+          <w:sz w:val="28"/>
+          <w:szCs w:val="28"/>
+        </w:rPr>
+        <w:t>Hard do know interviewer’s response</w:t>
+      </w:r>
+    </w:p>
+    <w:p>
+      <w:pPr>
+        <w:pStyle w:val="ListParagraph"/>
+        <w:numPr>
+          <w:ilvl w:val="4"/>
+          <w:numId w:val="1"/>
+        </w:numPr>
+        <w:rPr>
+          <w:b/>
+          <w:bCs/>
+          <w:sz w:val="28"/>
+          <w:szCs w:val="28"/>
+        </w:rPr>
+      </w:pPr>
+      <w:r>
+        <w:rPr>
+          <w:sz w:val="28"/>
+          <w:szCs w:val="28"/>
+        </w:rPr>
+        <w:t>Candidates talk way too much</w:t>
+      </w:r>
+    </w:p>
+    <w:p>
+      <w:pPr>
+        <w:pStyle w:val="ListParagraph"/>
+        <w:numPr>
+          <w:ilvl w:val="4"/>
+          <w:numId w:val="1"/>
+        </w:numPr>
+        <w:rPr>
+          <w:b/>
+          <w:bCs/>
+          <w:sz w:val="28"/>
+          <w:szCs w:val="28"/>
+        </w:rPr>
+      </w:pPr>
+      <w:r>
+        <w:rPr>
+          <w:sz w:val="28"/>
+          <w:szCs w:val="28"/>
+        </w:rPr>
+        <w:t>They ramble</w:t>
+      </w:r>
+    </w:p>
+    <w:p>
+      <w:pPr>
+        <w:pStyle w:val="ListParagraph"/>
+        <w:numPr>
+          <w:ilvl w:val="1"/>
+          <w:numId w:val="1"/>
+        </w:numPr>
+        <w:rPr>
+          <w:b/>
+          <w:bCs/>
+          <w:sz w:val="28"/>
+          <w:szCs w:val="28"/>
+        </w:rPr>
+      </w:pPr>
+      <w:r>
+        <w:rPr>
+          <w:b/>
+          <w:bCs/>
+          <w:sz w:val="28"/>
+          <w:szCs w:val="28"/>
+        </w:rPr>
+        <w:t>The one-on-one in-person interview</w:t>
       </w:r>
     </w:p>
     <w:p>
@@ -1161,12 +1356,100 @@
       </w:pPr>
       <w:r>
         <w:rPr>
+          <w:sz w:val="28"/>
+          <w:szCs w:val="28"/>
+        </w:rPr>
+        <w:t>Is the classic format</w:t>
+      </w:r>
+    </w:p>
+    <w:p>
+      <w:pPr>
+        <w:pStyle w:val="ListParagraph"/>
+        <w:numPr>
+          <w:ilvl w:val="3"/>
+          <w:numId w:val="1"/>
+        </w:numPr>
+        <w:rPr>
           <w:b/>
           <w:bCs/>
           <w:sz w:val="28"/>
           <w:szCs w:val="28"/>
         </w:rPr>
-        <w:t>Cons</w:t>
+      </w:pPr>
+      <w:r>
+        <w:rPr>
+          <w:sz w:val="28"/>
+          <w:szCs w:val="28"/>
+        </w:rPr>
+        <w:t>Duration “20 – 45” minutes</w:t>
+      </w:r>
+    </w:p>
+    <w:p>
+      <w:pPr>
+        <w:pStyle w:val="ListParagraph"/>
+        <w:numPr>
+          <w:ilvl w:val="2"/>
+          <w:numId w:val="1"/>
+        </w:numPr>
+        <w:rPr>
+          <w:b/>
+          <w:bCs/>
+          <w:sz w:val="28"/>
+          <w:szCs w:val="28"/>
+        </w:rPr>
+      </w:pPr>
+      <w:r>
+        <w:rPr>
+          <w:sz w:val="28"/>
+          <w:szCs w:val="28"/>
+        </w:rPr>
+        <w:t>Practice is what separates the candidates getting hired and not hired</w:t>
+      </w:r>
+    </w:p>
+    <w:p>
+      <w:pPr>
+        <w:pStyle w:val="ListParagraph"/>
+        <w:numPr>
+          <w:ilvl w:val="2"/>
+          <w:numId w:val="1"/>
+        </w:numPr>
+        <w:rPr>
+          <w:b/>
+          <w:bCs/>
+          <w:sz w:val="28"/>
+          <w:szCs w:val="28"/>
+        </w:rPr>
+      </w:pPr>
+      <w:r>
+        <w:rPr>
+          <w:b/>
+          <w:bCs/>
+          <w:sz w:val="28"/>
+          <w:szCs w:val="28"/>
+        </w:rPr>
+        <w:t>Non-verbal communications play much bigger role</w:t>
+      </w:r>
+    </w:p>
+    <w:p>
+      <w:pPr>
+        <w:pStyle w:val="ListParagraph"/>
+        <w:numPr>
+          <w:ilvl w:val="2"/>
+          <w:numId w:val="1"/>
+        </w:numPr>
+        <w:rPr>
+          <w:b/>
+          <w:bCs/>
+          <w:sz w:val="28"/>
+          <w:szCs w:val="28"/>
+        </w:rPr>
+      </w:pPr>
+      <w:r>
+        <w:rPr>
+          <w:sz w:val="28"/>
+          <w:szCs w:val="28"/>
+        </w:rPr>
+        <w:t>Non-verbal bad habits to avoid</w:t>
       </w:r>
     </w:p>
     <w:p>
@@ -1188,7 +1471,8 @@
           <w:sz w:val="28"/>
           <w:szCs w:val="28"/>
         </w:rPr>
-        <w:t>Hard to make impressions</w:t>
+        <w:lastRenderedPageBreak/>
+        <w:t>Talking fast</w:t>
       </w:r>
     </w:p>
     <w:p>
@@ -1210,14 +1494,14 @@
           <w:sz w:val="28"/>
           <w:szCs w:val="28"/>
         </w:rPr>
-        <w:t>Difficult to connect with non-verbal cues</w:t>
-      </w:r>
-    </w:p>
-    <w:p>
-      <w:pPr>
-        <w:pStyle w:val="ListParagraph"/>
-        <w:numPr>
-          <w:ilvl w:val="4"/>
+        <w:t>Slouching</w:t>
+      </w:r>
+    </w:p>
+    <w:p>
+      <w:pPr>
+        <w:pStyle w:val="ListParagraph"/>
+        <w:numPr>
+          <w:ilvl w:val="3"/>
           <w:numId w:val="1"/>
         </w:numPr>
         <w:rPr>
@@ -1225,40 +1509,114 @@
           <w:bCs/>
           <w:sz w:val="28"/>
           <w:szCs w:val="28"/>
-          <w:u w:val="single"/>
-        </w:rPr>
-      </w:pPr>
-      <w:r>
+        </w:rPr>
+      </w:pPr>
+      <w:r>
+        <w:rPr>
+          <w:sz w:val="28"/>
+          <w:szCs w:val="28"/>
+        </w:rPr>
+        <w:t>“</w:t>
+      </w:r>
+      <w:proofErr w:type="spellStart"/>
+      <w:r>
+        <w:rPr>
+          <w:sz w:val="28"/>
+          <w:szCs w:val="28"/>
+        </w:rPr>
+        <w:t>Umns</w:t>
+      </w:r>
+      <w:proofErr w:type="spellEnd"/>
+      <w:r>
+        <w:rPr>
+          <w:sz w:val="28"/>
+          <w:szCs w:val="28"/>
+        </w:rPr>
+        <w:t>” and “</w:t>
+      </w:r>
+      <w:proofErr w:type="spellStart"/>
+      <w:r>
+        <w:rPr>
+          <w:sz w:val="28"/>
+          <w:szCs w:val="28"/>
+        </w:rPr>
+        <w:t>Uhs</w:t>
+      </w:r>
+      <w:proofErr w:type="spellEnd"/>
+      <w:r>
+        <w:rPr>
+          <w:sz w:val="28"/>
+          <w:szCs w:val="28"/>
+        </w:rPr>
+        <w:t>”</w:t>
+      </w:r>
+    </w:p>
+    <w:p>
+      <w:pPr>
+        <w:pStyle w:val="ListParagraph"/>
+        <w:numPr>
+          <w:ilvl w:val="1"/>
+          <w:numId w:val="1"/>
+        </w:numPr>
         <w:rPr>
           <w:b/>
           <w:bCs/>
           <w:sz w:val="28"/>
           <w:szCs w:val="28"/>
-          <w:u w:val="single"/>
-        </w:rPr>
-        <w:t xml:space="preserve">This is the reason why </w:t>
-      </w:r>
-      <w:proofErr w:type="gramStart"/>
+        </w:rPr>
+      </w:pPr>
       <w:r>
         <w:rPr>
           <w:b/>
           <w:bCs/>
           <w:sz w:val="28"/>
           <w:szCs w:val="28"/>
-          <w:u w:val="single"/>
-        </w:rPr>
-        <w:t>sales people</w:t>
-      </w:r>
-      <w:proofErr w:type="gramEnd"/>
-      <w:r>
+        </w:rPr>
+        <w:t>The video interview</w:t>
+      </w:r>
+    </w:p>
+    <w:p>
+      <w:pPr>
+        <w:pStyle w:val="ListParagraph"/>
+        <w:numPr>
+          <w:ilvl w:val="2"/>
+          <w:numId w:val="1"/>
+        </w:numPr>
         <w:rPr>
           <w:b/>
           <w:bCs/>
           <w:sz w:val="28"/>
           <w:szCs w:val="28"/>
-          <w:u w:val="single"/>
-        </w:rPr>
-        <w:t xml:space="preserve"> always want in-person meeting</w:t>
+        </w:rPr>
+      </w:pPr>
+      <w:r>
+        <w:rPr>
+          <w:sz w:val="28"/>
+          <w:szCs w:val="28"/>
+        </w:rPr>
+        <w:t>You should prepare the same way as the in-person interview</w:t>
+      </w:r>
+    </w:p>
+    <w:p>
+      <w:pPr>
+        <w:pStyle w:val="ListParagraph"/>
+        <w:numPr>
+          <w:ilvl w:val="2"/>
+          <w:numId w:val="1"/>
+        </w:numPr>
+        <w:rPr>
+          <w:b/>
+          <w:bCs/>
+          <w:sz w:val="28"/>
+          <w:szCs w:val="28"/>
+        </w:rPr>
+      </w:pPr>
+      <w:r>
+        <w:rPr>
+          <w:sz w:val="28"/>
+          <w:szCs w:val="28"/>
+        </w:rPr>
+        <w:t>Advice</w:t>
       </w:r>
     </w:p>
     <w:p>
@@ -1280,14 +1638,14 @@
           <w:sz w:val="28"/>
           <w:szCs w:val="28"/>
         </w:rPr>
-        <w:t>It’s difficult to read your interviewer</w:t>
-      </w:r>
-    </w:p>
-    <w:p>
-      <w:pPr>
-        <w:pStyle w:val="ListParagraph"/>
-        <w:numPr>
-          <w:ilvl w:val="4"/>
+        <w:t>Is your eye in contact with the screen</w:t>
+      </w:r>
+    </w:p>
+    <w:p>
+      <w:pPr>
+        <w:pStyle w:val="ListParagraph"/>
+        <w:numPr>
+          <w:ilvl w:val="1"/>
           <w:numId w:val="1"/>
         </w:numPr>
         <w:rPr>
@@ -1299,39 +1657,19 @@
       </w:pPr>
       <w:r>
         <w:rPr>
-          <w:sz w:val="28"/>
-          <w:szCs w:val="28"/>
-        </w:rPr>
-        <w:t>Hard do know interviewer’s response</w:t>
-      </w:r>
-    </w:p>
-    <w:p>
-      <w:pPr>
-        <w:pStyle w:val="ListParagraph"/>
-        <w:numPr>
-          <w:ilvl w:val="4"/>
-          <w:numId w:val="1"/>
-        </w:numPr>
-        <w:rPr>
           <w:b/>
           <w:bCs/>
           <w:sz w:val="28"/>
           <w:szCs w:val="28"/>
         </w:rPr>
-      </w:pPr>
-      <w:r>
-        <w:rPr>
-          <w:sz w:val="28"/>
-          <w:szCs w:val="28"/>
-        </w:rPr>
-        <w:t>Candidates talk way too much</w:t>
-      </w:r>
-    </w:p>
-    <w:p>
-      <w:pPr>
-        <w:pStyle w:val="ListParagraph"/>
-        <w:numPr>
-          <w:ilvl w:val="4"/>
+        <w:t>The panel interview</w:t>
+      </w:r>
+    </w:p>
+    <w:p>
+      <w:pPr>
+        <w:pStyle w:val="ListParagraph"/>
+        <w:numPr>
+          <w:ilvl w:val="2"/>
           <w:numId w:val="1"/>
         </w:numPr>
         <w:rPr>
@@ -1341,13 +1679,6 @@
           <w:szCs w:val="28"/>
         </w:rPr>
       </w:pPr>
-      <w:r>
-        <w:rPr>
-          <w:sz w:val="28"/>
-          <w:szCs w:val="28"/>
-        </w:rPr>
-        <w:t>They ramble</w:t>
-      </w:r>
     </w:p>
     <w:p>
       <w:pPr>
@@ -1370,7 +1701,75 @@
           <w:sz w:val="28"/>
           <w:szCs w:val="28"/>
         </w:rPr>
-        <w:t>The one-on-one in-person interview</w:t>
+        <w:t>The group interview</w:t>
+      </w:r>
+    </w:p>
+    <w:p>
+      <w:pPr>
+        <w:rPr>
+          <w:b/>
+          <w:bCs/>
+          <w:sz w:val="28"/>
+          <w:szCs w:val="28"/>
+        </w:rPr>
+      </w:pPr>
+    </w:p>
+    <w:p>
+      <w:pPr>
+        <w:rPr>
+          <w:b/>
+          <w:bCs/>
+          <w:sz w:val="28"/>
+          <w:szCs w:val="28"/>
+        </w:rPr>
+      </w:pPr>
+    </w:p>
+    <w:p>
+      <w:pPr>
+        <w:pStyle w:val="ListParagraph"/>
+        <w:numPr>
+          <w:ilvl w:val="0"/>
+          <w:numId w:val="1"/>
+        </w:numPr>
+        <w:rPr>
+          <w:b/>
+          <w:bCs/>
+          <w:sz w:val="28"/>
+          <w:szCs w:val="28"/>
+        </w:rPr>
+      </w:pPr>
+      <w:r>
+        <w:rPr>
+          <w:b/>
+          <w:bCs/>
+          <w:sz w:val="28"/>
+          <w:szCs w:val="28"/>
+        </w:rPr>
+        <w:t>Types of Interviewers</w:t>
+      </w:r>
+    </w:p>
+    <w:p>
+      <w:pPr>
+        <w:pStyle w:val="ListParagraph"/>
+        <w:numPr>
+          <w:ilvl w:val="1"/>
+          <w:numId w:val="1"/>
+        </w:numPr>
+        <w:rPr>
+          <w:b/>
+          <w:bCs/>
+          <w:sz w:val="28"/>
+          <w:szCs w:val="28"/>
+        </w:rPr>
+      </w:pPr>
+      <w:r>
+        <w:rPr>
+          <w:b/>
+          <w:bCs/>
+          <w:sz w:val="28"/>
+          <w:szCs w:val="28"/>
+        </w:rPr>
+        <w:t>External Recruiter</w:t>
       </w:r>
     </w:p>
     <w:p>
@@ -1392,14 +1791,14 @@
           <w:sz w:val="28"/>
           <w:szCs w:val="28"/>
         </w:rPr>
-        <w:t>Is the classic format</w:t>
-      </w:r>
-    </w:p>
-    <w:p>
-      <w:pPr>
-        <w:pStyle w:val="ListParagraph"/>
-        <w:numPr>
-          <w:ilvl w:val="3"/>
+        <w:t>Companies use external recruiters to vet candidates and send only the most qualified</w:t>
+      </w:r>
+    </w:p>
+    <w:p>
+      <w:pPr>
+        <w:pStyle w:val="ListParagraph"/>
+        <w:numPr>
+          <w:ilvl w:val="2"/>
           <w:numId w:val="1"/>
         </w:numPr>
         <w:rPr>
@@ -1414,7 +1813,7 @@
           <w:sz w:val="28"/>
           <w:szCs w:val="28"/>
         </w:rPr>
-        <w:t>Duration “20 – 45” minutes</w:t>
+        <w:t>Gets paid by sourcing candidates who get hired</w:t>
       </w:r>
     </w:p>
     <w:p>
@@ -1433,10 +1832,43 @@
       </w:pPr>
       <w:r>
         <w:rPr>
-          <w:sz w:val="28"/>
-          <w:szCs w:val="28"/>
-        </w:rPr>
-        <w:t>Practice is what separates the candidates getting hired and not hired</w:t>
+          <w:b/>
+          <w:bCs/>
+          <w:sz w:val="28"/>
+          <w:szCs w:val="28"/>
+        </w:rPr>
+        <w:t>Bottom:</w:t>
+      </w:r>
+      <w:r>
+        <w:rPr>
+          <w:sz w:val="28"/>
+          <w:szCs w:val="28"/>
+        </w:rPr>
+        <w:t xml:space="preserve"> he wants to get paid so he wants you to do well</w:t>
+      </w:r>
+    </w:p>
+    <w:p>
+      <w:pPr>
+        <w:pStyle w:val="ListParagraph"/>
+        <w:numPr>
+          <w:ilvl w:val="1"/>
+          <w:numId w:val="1"/>
+        </w:numPr>
+        <w:rPr>
+          <w:b/>
+          <w:bCs/>
+          <w:sz w:val="28"/>
+          <w:szCs w:val="28"/>
+        </w:rPr>
+      </w:pPr>
+      <w:r>
+        <w:rPr>
+          <w:b/>
+          <w:bCs/>
+          <w:sz w:val="28"/>
+          <w:szCs w:val="28"/>
+        </w:rPr>
+        <w:t>Internal Recruiter or HR Rep</w:t>
       </w:r>
     </w:p>
     <w:p>
@@ -1447,20 +1879,79 @@
           <w:numId w:val="1"/>
         </w:numPr>
         <w:rPr>
+          <w:sz w:val="28"/>
+          <w:szCs w:val="28"/>
+        </w:rPr>
+      </w:pPr>
+      <w:r>
+        <w:rPr>
           <w:b/>
           <w:bCs/>
           <w:sz w:val="28"/>
           <w:szCs w:val="28"/>
         </w:rPr>
-      </w:pPr>
-      <w:r>
+        <w:t xml:space="preserve">Goal: </w:t>
+      </w:r>
+      <w:r>
+        <w:rPr>
+          <w:sz w:val="28"/>
+          <w:szCs w:val="28"/>
+        </w:rPr>
+        <w:t>Find out if you are a close enough fit for him to send you through to meet with the hiring managers</w:t>
+      </w:r>
+    </w:p>
+    <w:p>
+      <w:pPr>
+        <w:rPr>
+          <w:sz w:val="28"/>
+          <w:szCs w:val="28"/>
+        </w:rPr>
+      </w:pPr>
+      <w:r>
+        <w:rPr>
+          <w:sz w:val="28"/>
+          <w:szCs w:val="28"/>
+        </w:rPr>
+        <w:br w:type="page"/>
+      </w:r>
+    </w:p>
+    <w:p>
+      <w:pPr>
+        <w:pStyle w:val="ListParagraph"/>
+        <w:numPr>
+          <w:ilvl w:val="2"/>
+          <w:numId w:val="1"/>
+        </w:numPr>
         <w:rPr>
           <w:b/>
           <w:bCs/>
           <w:sz w:val="28"/>
           <w:szCs w:val="28"/>
         </w:rPr>
-        <w:t>Non-verbal communications play much bigger role</w:t>
+      </w:pPr>
+    </w:p>
+    <w:p>
+      <w:pPr>
+        <w:pStyle w:val="ListParagraph"/>
+        <w:numPr>
+          <w:ilvl w:val="1"/>
+          <w:numId w:val="1"/>
+        </w:numPr>
+        <w:rPr>
+          <w:b/>
+          <w:bCs/>
+          <w:sz w:val="28"/>
+          <w:szCs w:val="28"/>
+        </w:rPr>
+      </w:pPr>
+      <w:r>
+        <w:rPr>
+          <w:b/>
+          <w:bCs/>
+          <w:sz w:val="28"/>
+          <w:szCs w:val="28"/>
+        </w:rPr>
+        <w:t>The Hiring Manager</w:t>
       </w:r>
     </w:p>
     <w:p>
@@ -1482,14 +1973,14 @@
           <w:sz w:val="28"/>
           <w:szCs w:val="28"/>
         </w:rPr>
-        <w:t>Non-verbal bad habits to avoid</w:t>
-      </w:r>
-    </w:p>
-    <w:p>
-      <w:pPr>
-        <w:pStyle w:val="ListParagraph"/>
-        <w:numPr>
-          <w:ilvl w:val="3"/>
+        <w:t>If you win over, you will get pretty far</w:t>
+      </w:r>
+    </w:p>
+    <w:p>
+      <w:pPr>
+        <w:pStyle w:val="ListParagraph"/>
+        <w:numPr>
+          <w:ilvl w:val="2"/>
           <w:numId w:val="1"/>
         </w:numPr>
         <w:rPr>
@@ -1504,15 +1995,14 @@
           <w:sz w:val="28"/>
           <w:szCs w:val="28"/>
         </w:rPr>
-        <w:lastRenderedPageBreak/>
-        <w:t>Talking fast</w:t>
-      </w:r>
-    </w:p>
-    <w:p>
-      <w:pPr>
-        <w:pStyle w:val="ListParagraph"/>
-        <w:numPr>
-          <w:ilvl w:val="3"/>
+        <w:t>Will be your boss if you take the position</w:t>
+      </w:r>
+    </w:p>
+    <w:p>
+      <w:pPr>
+        <w:pStyle w:val="ListParagraph"/>
+        <w:numPr>
+          <w:ilvl w:val="2"/>
           <w:numId w:val="1"/>
         </w:numPr>
         <w:rPr>
@@ -1527,573 +2017,8 @@
           <w:sz w:val="28"/>
           <w:szCs w:val="28"/>
         </w:rPr>
-        <w:t>Slouching</w:t>
-      </w:r>
-    </w:p>
-    <w:p>
-      <w:pPr>
-        <w:pStyle w:val="ListParagraph"/>
-        <w:numPr>
-          <w:ilvl w:val="3"/>
-          <w:numId w:val="1"/>
-        </w:numPr>
-        <w:rPr>
-          <w:b/>
-          <w:bCs/>
-          <w:sz w:val="28"/>
-          <w:szCs w:val="28"/>
-        </w:rPr>
-      </w:pPr>
-      <w:r>
-        <w:rPr>
-          <w:sz w:val="28"/>
-          <w:szCs w:val="28"/>
-        </w:rPr>
-        <w:t>“</w:t>
-      </w:r>
-      <w:proofErr w:type="spellStart"/>
-      <w:r>
-        <w:rPr>
-          <w:sz w:val="28"/>
-          <w:szCs w:val="28"/>
-        </w:rPr>
-        <w:t>Umns</w:t>
-      </w:r>
-      <w:proofErr w:type="spellEnd"/>
-      <w:r>
-        <w:rPr>
-          <w:sz w:val="28"/>
-          <w:szCs w:val="28"/>
-        </w:rPr>
-        <w:t>” and “</w:t>
-      </w:r>
-      <w:proofErr w:type="spellStart"/>
-      <w:r>
-        <w:rPr>
-          <w:sz w:val="28"/>
-          <w:szCs w:val="28"/>
-        </w:rPr>
-        <w:t>Uhs</w:t>
-      </w:r>
-      <w:proofErr w:type="spellEnd"/>
-      <w:r>
-        <w:rPr>
-          <w:sz w:val="28"/>
-          <w:szCs w:val="28"/>
-        </w:rPr>
-        <w:t>”</w:t>
-      </w:r>
-    </w:p>
-    <w:p>
-      <w:pPr>
-        <w:pStyle w:val="ListParagraph"/>
-        <w:numPr>
-          <w:ilvl w:val="1"/>
-          <w:numId w:val="1"/>
-        </w:numPr>
-        <w:rPr>
-          <w:b/>
-          <w:bCs/>
-          <w:sz w:val="28"/>
-          <w:szCs w:val="28"/>
-        </w:rPr>
-      </w:pPr>
-      <w:r>
-        <w:rPr>
-          <w:b/>
-          <w:bCs/>
-          <w:sz w:val="28"/>
-          <w:szCs w:val="28"/>
-        </w:rPr>
-        <w:t xml:space="preserve">The video </w:t>
-      </w:r>
-      <w:proofErr w:type="gramStart"/>
-      <w:r>
-        <w:rPr>
-          <w:b/>
-          <w:bCs/>
-          <w:sz w:val="28"/>
-          <w:szCs w:val="28"/>
-        </w:rPr>
-        <w:t>interview</w:t>
-      </w:r>
-      <w:proofErr w:type="gramEnd"/>
-    </w:p>
-    <w:p>
-      <w:pPr>
-        <w:pStyle w:val="ListParagraph"/>
-        <w:numPr>
-          <w:ilvl w:val="2"/>
-          <w:numId w:val="1"/>
-        </w:numPr>
-        <w:rPr>
-          <w:b/>
-          <w:bCs/>
-          <w:sz w:val="28"/>
-          <w:szCs w:val="28"/>
-        </w:rPr>
-      </w:pPr>
-      <w:r>
-        <w:rPr>
-          <w:sz w:val="28"/>
-          <w:szCs w:val="28"/>
-        </w:rPr>
-        <w:t>You should prepare the same way as the in-person interview</w:t>
-      </w:r>
-    </w:p>
-    <w:p>
-      <w:pPr>
-        <w:pStyle w:val="ListParagraph"/>
-        <w:numPr>
-          <w:ilvl w:val="2"/>
-          <w:numId w:val="1"/>
-        </w:numPr>
-        <w:rPr>
-          <w:b/>
-          <w:bCs/>
-          <w:sz w:val="28"/>
-          <w:szCs w:val="28"/>
-        </w:rPr>
-      </w:pPr>
-      <w:r>
-        <w:rPr>
-          <w:sz w:val="28"/>
-          <w:szCs w:val="28"/>
-        </w:rPr>
-        <w:t>Advice</w:t>
-      </w:r>
-    </w:p>
-    <w:p>
-      <w:pPr>
-        <w:pStyle w:val="ListParagraph"/>
-        <w:numPr>
-          <w:ilvl w:val="3"/>
-          <w:numId w:val="1"/>
-        </w:numPr>
-        <w:rPr>
-          <w:b/>
-          <w:bCs/>
-          <w:sz w:val="28"/>
-          <w:szCs w:val="28"/>
-        </w:rPr>
-      </w:pPr>
-      <w:r>
-        <w:rPr>
-          <w:sz w:val="28"/>
-          <w:szCs w:val="28"/>
-        </w:rPr>
-        <w:t>Is your eye in contact with the screen</w:t>
-      </w:r>
-    </w:p>
-    <w:p>
-      <w:pPr>
-        <w:pStyle w:val="ListParagraph"/>
-        <w:numPr>
-          <w:ilvl w:val="1"/>
-          <w:numId w:val="1"/>
-        </w:numPr>
-        <w:rPr>
-          <w:b/>
-          <w:bCs/>
-          <w:sz w:val="28"/>
-          <w:szCs w:val="28"/>
-        </w:rPr>
-      </w:pPr>
-      <w:r>
-        <w:rPr>
-          <w:b/>
-          <w:bCs/>
-          <w:sz w:val="28"/>
-          <w:szCs w:val="28"/>
-        </w:rPr>
-        <w:t xml:space="preserve">The panel </w:t>
-      </w:r>
-      <w:proofErr w:type="gramStart"/>
-      <w:r>
-        <w:rPr>
-          <w:b/>
-          <w:bCs/>
-          <w:sz w:val="28"/>
-          <w:szCs w:val="28"/>
-        </w:rPr>
-        <w:t>interview</w:t>
-      </w:r>
-      <w:proofErr w:type="gramEnd"/>
-    </w:p>
-    <w:p>
-      <w:pPr>
-        <w:pStyle w:val="ListParagraph"/>
-        <w:numPr>
-          <w:ilvl w:val="2"/>
-          <w:numId w:val="1"/>
-        </w:numPr>
-        <w:rPr>
-          <w:b/>
-          <w:bCs/>
-          <w:sz w:val="28"/>
-          <w:szCs w:val="28"/>
-        </w:rPr>
-      </w:pPr>
-    </w:p>
-    <w:p>
-      <w:pPr>
-        <w:pStyle w:val="ListParagraph"/>
-        <w:numPr>
-          <w:ilvl w:val="1"/>
-          <w:numId w:val="1"/>
-        </w:numPr>
-        <w:rPr>
-          <w:b/>
-          <w:bCs/>
-          <w:sz w:val="28"/>
-          <w:szCs w:val="28"/>
-        </w:rPr>
-      </w:pPr>
-      <w:r>
-        <w:rPr>
-          <w:b/>
-          <w:bCs/>
-          <w:sz w:val="28"/>
-          <w:szCs w:val="28"/>
-        </w:rPr>
-        <w:t xml:space="preserve">The group </w:t>
-      </w:r>
-      <w:proofErr w:type="gramStart"/>
-      <w:r>
-        <w:rPr>
-          <w:b/>
-          <w:bCs/>
-          <w:sz w:val="28"/>
-          <w:szCs w:val="28"/>
-        </w:rPr>
-        <w:t>interview</w:t>
-      </w:r>
-      <w:proofErr w:type="gramEnd"/>
-    </w:p>
-    <w:p>
-      <w:pPr>
-        <w:rPr>
-          <w:b/>
-          <w:bCs/>
-          <w:sz w:val="28"/>
-          <w:szCs w:val="28"/>
-        </w:rPr>
-      </w:pPr>
-    </w:p>
-    <w:p>
-      <w:pPr>
-        <w:rPr>
-          <w:b/>
-          <w:bCs/>
-          <w:sz w:val="28"/>
-          <w:szCs w:val="28"/>
-        </w:rPr>
-      </w:pPr>
-    </w:p>
-    <w:p>
-      <w:pPr>
-        <w:pStyle w:val="ListParagraph"/>
-        <w:numPr>
-          <w:ilvl w:val="0"/>
-          <w:numId w:val="1"/>
-        </w:numPr>
-        <w:rPr>
-          <w:b/>
-          <w:bCs/>
-          <w:sz w:val="28"/>
-          <w:szCs w:val="28"/>
-        </w:rPr>
-      </w:pPr>
-      <w:r>
-        <w:rPr>
-          <w:b/>
-          <w:bCs/>
-          <w:sz w:val="28"/>
-          <w:szCs w:val="28"/>
-        </w:rPr>
-        <w:t>Types of Interviewers</w:t>
-      </w:r>
-    </w:p>
-    <w:p>
-      <w:pPr>
-        <w:pStyle w:val="ListParagraph"/>
-        <w:numPr>
-          <w:ilvl w:val="1"/>
-          <w:numId w:val="1"/>
-        </w:numPr>
-        <w:rPr>
-          <w:b/>
-          <w:bCs/>
-          <w:sz w:val="28"/>
-          <w:szCs w:val="28"/>
-        </w:rPr>
-      </w:pPr>
-      <w:r>
-        <w:rPr>
-          <w:b/>
-          <w:bCs/>
-          <w:sz w:val="28"/>
-          <w:szCs w:val="28"/>
-        </w:rPr>
-        <w:t>External Recruiter</w:t>
-      </w:r>
-    </w:p>
-    <w:p>
-      <w:pPr>
-        <w:pStyle w:val="ListParagraph"/>
-        <w:numPr>
-          <w:ilvl w:val="2"/>
-          <w:numId w:val="1"/>
-        </w:numPr>
-        <w:rPr>
-          <w:b/>
-          <w:bCs/>
-          <w:sz w:val="28"/>
-          <w:szCs w:val="28"/>
-        </w:rPr>
-      </w:pPr>
-      <w:r>
-        <w:rPr>
-          <w:sz w:val="28"/>
-          <w:szCs w:val="28"/>
-        </w:rPr>
-        <w:t>Companies use external recruiters to vet candidates and send only the most qualified</w:t>
-      </w:r>
-    </w:p>
-    <w:p>
-      <w:pPr>
-        <w:pStyle w:val="ListParagraph"/>
-        <w:numPr>
-          <w:ilvl w:val="2"/>
-          <w:numId w:val="1"/>
-        </w:numPr>
-        <w:rPr>
-          <w:b/>
-          <w:bCs/>
-          <w:sz w:val="28"/>
-          <w:szCs w:val="28"/>
-        </w:rPr>
-      </w:pPr>
-      <w:r>
-        <w:rPr>
-          <w:sz w:val="28"/>
-          <w:szCs w:val="28"/>
-        </w:rPr>
-        <w:t>Gets paid by sourcing candidates who get hired</w:t>
-      </w:r>
-    </w:p>
-    <w:p>
-      <w:pPr>
-        <w:pStyle w:val="ListParagraph"/>
-        <w:numPr>
-          <w:ilvl w:val="2"/>
-          <w:numId w:val="1"/>
-        </w:numPr>
-        <w:rPr>
-          <w:b/>
-          <w:bCs/>
-          <w:sz w:val="28"/>
-          <w:szCs w:val="28"/>
-        </w:rPr>
-      </w:pPr>
-      <w:r>
-        <w:rPr>
-          <w:b/>
-          <w:bCs/>
-          <w:sz w:val="28"/>
-          <w:szCs w:val="28"/>
-        </w:rPr>
-        <w:t>Bottom:</w:t>
-      </w:r>
-      <w:r>
-        <w:rPr>
-          <w:sz w:val="28"/>
-          <w:szCs w:val="28"/>
-        </w:rPr>
-        <w:t xml:space="preserve"> he wants to get paid so he wants you to do well</w:t>
-      </w:r>
-    </w:p>
-    <w:p>
-      <w:pPr>
-        <w:pStyle w:val="ListParagraph"/>
-        <w:numPr>
-          <w:ilvl w:val="1"/>
-          <w:numId w:val="1"/>
-        </w:numPr>
-        <w:rPr>
-          <w:b/>
-          <w:bCs/>
-          <w:sz w:val="28"/>
-          <w:szCs w:val="28"/>
-        </w:rPr>
-      </w:pPr>
-      <w:r>
-        <w:rPr>
-          <w:b/>
-          <w:bCs/>
-          <w:sz w:val="28"/>
-          <w:szCs w:val="28"/>
-        </w:rPr>
-        <w:t>Internal Recruiter or HR Rep</w:t>
-      </w:r>
-    </w:p>
-    <w:p>
-      <w:pPr>
-        <w:pStyle w:val="ListParagraph"/>
-        <w:numPr>
-          <w:ilvl w:val="2"/>
-          <w:numId w:val="1"/>
-        </w:numPr>
-        <w:rPr>
-          <w:sz w:val="28"/>
-          <w:szCs w:val="28"/>
-        </w:rPr>
-      </w:pPr>
-      <w:r>
-        <w:rPr>
-          <w:b/>
-          <w:bCs/>
-          <w:sz w:val="28"/>
-          <w:szCs w:val="28"/>
-        </w:rPr>
-        <w:t xml:space="preserve">Goal: </w:t>
-      </w:r>
-      <w:r>
-        <w:rPr>
-          <w:sz w:val="28"/>
-          <w:szCs w:val="28"/>
-        </w:rPr>
-        <w:t>Find out if you are a close enough fit for him to send you through to meet with the hiring managers</w:t>
-      </w:r>
-    </w:p>
-    <w:p>
-      <w:pPr>
-        <w:rPr>
-          <w:sz w:val="28"/>
-          <w:szCs w:val="28"/>
-        </w:rPr>
-      </w:pPr>
-      <w:r>
-        <w:rPr>
-          <w:sz w:val="28"/>
-          <w:szCs w:val="28"/>
-        </w:rPr>
-        <w:br w:type="page"/>
-      </w:r>
-    </w:p>
-    <w:p>
-      <w:pPr>
-        <w:pStyle w:val="ListParagraph"/>
-        <w:numPr>
-          <w:ilvl w:val="2"/>
-          <w:numId w:val="1"/>
-        </w:numPr>
-        <w:rPr>
-          <w:b/>
-          <w:bCs/>
-          <w:sz w:val="28"/>
-          <w:szCs w:val="28"/>
-        </w:rPr>
-      </w:pPr>
-    </w:p>
-    <w:p>
-      <w:pPr>
-        <w:pStyle w:val="ListParagraph"/>
-        <w:numPr>
-          <w:ilvl w:val="1"/>
-          <w:numId w:val="1"/>
-        </w:numPr>
-        <w:rPr>
-          <w:b/>
-          <w:bCs/>
-          <w:sz w:val="28"/>
-          <w:szCs w:val="28"/>
-        </w:rPr>
-      </w:pPr>
-      <w:r>
-        <w:rPr>
-          <w:b/>
-          <w:bCs/>
-          <w:sz w:val="28"/>
-          <w:szCs w:val="28"/>
-        </w:rPr>
-        <w:t>The Hiring Manager</w:t>
-      </w:r>
-    </w:p>
-    <w:p>
-      <w:pPr>
-        <w:pStyle w:val="ListParagraph"/>
-        <w:numPr>
-          <w:ilvl w:val="2"/>
-          <w:numId w:val="1"/>
-        </w:numPr>
-        <w:rPr>
-          <w:b/>
-          <w:bCs/>
-          <w:sz w:val="28"/>
-          <w:szCs w:val="28"/>
-        </w:rPr>
-      </w:pPr>
-      <w:r>
-        <w:rPr>
-          <w:sz w:val="28"/>
-          <w:szCs w:val="28"/>
-        </w:rPr>
-        <w:t>If you win over, you will get pretty far</w:t>
-      </w:r>
-    </w:p>
-    <w:p>
-      <w:pPr>
-        <w:pStyle w:val="ListParagraph"/>
-        <w:numPr>
-          <w:ilvl w:val="2"/>
-          <w:numId w:val="1"/>
-        </w:numPr>
-        <w:rPr>
-          <w:b/>
-          <w:bCs/>
-          <w:sz w:val="28"/>
-          <w:szCs w:val="28"/>
-        </w:rPr>
-      </w:pPr>
-      <w:r>
-        <w:rPr>
-          <w:sz w:val="28"/>
-          <w:szCs w:val="28"/>
-        </w:rPr>
-        <w:t>Will be your boss if you take the position</w:t>
-      </w:r>
-    </w:p>
-    <w:p>
-      <w:pPr>
-        <w:pStyle w:val="ListParagraph"/>
-        <w:numPr>
-          <w:ilvl w:val="2"/>
-          <w:numId w:val="1"/>
-        </w:numPr>
-        <w:rPr>
-          <w:b/>
-          <w:bCs/>
-          <w:sz w:val="28"/>
-          <w:szCs w:val="28"/>
-        </w:rPr>
-      </w:pPr>
-      <w:r>
-        <w:rPr>
-          <w:sz w:val="28"/>
-          <w:szCs w:val="28"/>
-        </w:rPr>
-        <w:t xml:space="preserve">Is the primary decision maker on who gets </w:t>
-      </w:r>
-      <w:proofErr w:type="gramStart"/>
-      <w:r>
-        <w:rPr>
-          <w:sz w:val="28"/>
-          <w:szCs w:val="28"/>
-        </w:rPr>
-        <w:t>hired</w:t>
-      </w:r>
-      <w:proofErr w:type="gramEnd"/>
+        <w:t>Is the primary decision maker on who gets hired</w:t>
+      </w:r>
     </w:p>
     <w:p>
       <w:pPr>
@@ -3512,22 +3437,13 @@
           <w:szCs w:val="28"/>
         </w:rPr>
       </w:pPr>
-      <w:proofErr w:type="gramStart"/>
       <w:r>
         <w:rPr>
           <w:sz w:val="28"/>
           <w:szCs w:val="28"/>
         </w:rPr>
         <w:lastRenderedPageBreak/>
-        <w:t>Smile</w:t>
-      </w:r>
-      <w:proofErr w:type="gramEnd"/>
-      <w:r>
-        <w:rPr>
-          <w:sz w:val="28"/>
-          <w:szCs w:val="28"/>
-        </w:rPr>
-        <w:t xml:space="preserve"> make you look m</w:t>
+        <w:t>Smile make you look m</w:t>
       </w:r>
     </w:p>
     <w:p>
@@ -4128,7 +4044,6 @@
         </w:rPr>
         <w:t xml:space="preserve">Key: the most important thing in each section </w:t>
       </w:r>
-      <w:proofErr w:type="gramStart"/>
       <w:r>
         <w:rPr>
           <w:b/>
@@ -4137,18 +4052,7 @@
           <w:szCs w:val="28"/>
           <w:u w:val="single"/>
         </w:rPr>
-        <w:t>are</w:t>
-      </w:r>
-      <w:proofErr w:type="gramEnd"/>
-      <w:r>
-        <w:rPr>
-          <w:b/>
-          <w:bCs/>
-          <w:sz w:val="28"/>
-          <w:szCs w:val="28"/>
-          <w:u w:val="single"/>
-        </w:rPr>
-        <w:t xml:space="preserve"> going to be listed first</w:t>
+        <w:t>are going to be listed first</w:t>
       </w:r>
     </w:p>
     <w:p>
@@ -4269,7 +4173,6 @@
                   <w:hideMark/>
                 </w:tcPr>
                 <w:p>
-                  <w:proofErr w:type="gramStart"/>
                   <w:r>
                     <w:rPr>
                       <w:rStyle w:val="HTMLCode"/>
@@ -4283,7 +4186,6 @@
                     </w:rPr>
                     <w:t>styled-components</w:t>
                   </w:r>
-                  <w:proofErr w:type="gramEnd"/>
                   <w:r>
                     <w:rPr>
                       <w:highlight w:val="yellow"/>
@@ -15273,17 +15175,8 @@
           <w:sz w:val="28"/>
           <w:szCs w:val="28"/>
         </w:rPr>
-        <w:t xml:space="preserve"> D</w:t>
-      </w:r>
-      <w:proofErr w:type="gramStart"/>
-      <w:r>
-        <w:rPr>
-          <w:sz w:val="28"/>
-          <w:szCs w:val="28"/>
-        </w:rPr>
-        <w:t>3,js</w:t>
-      </w:r>
-      <w:proofErr w:type="gramEnd"/>
+        <w:t xml:space="preserve"> D3,js</w:t>
+      </w:r>
       <w:r>
         <w:rPr>
           <w:sz w:val="28"/>
@@ -15360,23 +15253,7 @@
           <w:sz w:val="28"/>
           <w:szCs w:val="28"/>
         </w:rPr>
-        <w:t xml:space="preserve">I have very limited experience using selenium, and </w:t>
-      </w:r>
-      <w:proofErr w:type="gramStart"/>
-      <w:r>
-        <w:rPr>
-          <w:sz w:val="28"/>
-          <w:szCs w:val="28"/>
-        </w:rPr>
-        <w:t>puppeteer  experience</w:t>
-      </w:r>
-      <w:proofErr w:type="gramEnd"/>
-      <w:r>
-        <w:rPr>
-          <w:sz w:val="28"/>
-          <w:szCs w:val="28"/>
-        </w:rPr>
-        <w:t xml:space="preserve"> using selenium</w:t>
+        <w:t>I have very limited experience using selenium, and puppeteer  experience using selenium</w:t>
       </w:r>
       <w:r>
         <w:rPr>
@@ -15520,17 +15397,8 @@
           <w:sz w:val="28"/>
           <w:szCs w:val="28"/>
         </w:rPr>
-        <w:t xml:space="preserve">What are your most relevant qualifications for this </w:t>
-      </w:r>
-      <w:proofErr w:type="gramStart"/>
-      <w:r>
-        <w:rPr>
-          <w:sz w:val="28"/>
-          <w:szCs w:val="28"/>
-        </w:rPr>
-        <w:t>position</w:t>
-      </w:r>
-      <w:proofErr w:type="gramEnd"/>
+        <w:t>What are your most relevant qualifications for this position</w:t>
+      </w:r>
     </w:p>
     <w:p>
       <w:pPr>
@@ -15572,23 +15440,7 @@
           <w:sz w:val="28"/>
           <w:szCs w:val="28"/>
         </w:rPr>
-        <w:t xml:space="preserve">I am highly organized </w:t>
-      </w:r>
-      <w:proofErr w:type="gramStart"/>
-      <w:r>
-        <w:rPr>
-          <w:sz w:val="28"/>
-          <w:szCs w:val="28"/>
-        </w:rPr>
-        <w:t>and  very</w:t>
-      </w:r>
-      <w:proofErr w:type="gramEnd"/>
-      <w:r>
-        <w:rPr>
-          <w:sz w:val="28"/>
-          <w:szCs w:val="28"/>
-        </w:rPr>
-        <w:t xml:space="preserve"> good at running department</w:t>
+        <w:t>I am highly organized and  very good at running department</w:t>
       </w:r>
     </w:p>
     <w:p>
@@ -15687,21 +15539,12 @@
           <w:szCs w:val="28"/>
         </w:rPr>
       </w:pPr>
-      <w:proofErr w:type="gramStart"/>
-      <w:r>
-        <w:rPr>
-          <w:sz w:val="28"/>
-          <w:szCs w:val="28"/>
-        </w:rPr>
-        <w:t>I  know</w:t>
-      </w:r>
-      <w:proofErr w:type="gramEnd"/>
-      <w:r>
-        <w:rPr>
-          <w:sz w:val="28"/>
-          <w:szCs w:val="28"/>
-        </w:rPr>
-        <w:t xml:space="preserve"> that comes in really handy with innovative companies like this one</w:t>
+      <w:r>
+        <w:rPr>
+          <w:sz w:val="28"/>
+          <w:szCs w:val="28"/>
+        </w:rPr>
+        <w:t>I  know that comes in really handy with innovative companies like this one</w:t>
       </w:r>
     </w:p>
     <w:p>
@@ -16650,14 +16493,14 @@
           <w:sz w:val="28"/>
           <w:szCs w:val="28"/>
         </w:rPr>
-        <w:t xml:space="preserve"> Systems Inc, I was responsible of </w:t>
-      </w:r>
-      <w:r>
-        <w:rPr>
-          <w:sz w:val="28"/>
-          <w:szCs w:val="28"/>
-        </w:rPr>
-        <w:t>to develop</w:t>
+        <w:t xml:space="preserve"> Systems Inc, I was responsible of</w:t>
+      </w:r>
+      <w:r>
+        <w:rPr>
+          <w:sz w:val="28"/>
+          <w:szCs w:val="28"/>
+        </w:rPr>
+        <w:t xml:space="preserve"> develop</w:t>
       </w:r>
       <w:r>
         <w:rPr>
@@ -16720,6 +16563,7 @@
     </w:p>
     <w:p>
       <w:pPr>
+        <w:jc w:val="center"/>
         <w:rPr>
           <w:sz w:val="28"/>
           <w:szCs w:val="28"/>
@@ -17009,12 +16853,223 @@
         <w:br/>
         <w:t>I spent the last six years developing skills as a customer service manager for Megacompany, where I won several performance awards and I’ve been promoted twice. I love managing teams and solving problems</w:t>
       </w:r>
-      <w:r>
-        <w:rPr>
-          <w:sz w:val="28"/>
-          <w:szCs w:val="28"/>
-        </w:rPr>
-        <w:br/>
+    </w:p>
+    <w:p>
+      <w:pPr>
+        <w:rPr>
+          <w:sz w:val="28"/>
+          <w:szCs w:val="28"/>
+        </w:rPr>
+      </w:pPr>
+    </w:p>
+    <w:p>
+      <w:pPr>
+        <w:rPr>
+          <w:sz w:val="28"/>
+          <w:szCs w:val="28"/>
+        </w:rPr>
+      </w:pPr>
+      <w:r>
+        <w:rPr>
+          <w:rFonts w:ascii="Batang" w:eastAsia="Batang" w:hAnsi="Batang" w:cs="Batang" w:hint="eastAsia"/>
+          <w:sz w:val="28"/>
+          <w:szCs w:val="28"/>
+        </w:rPr>
+        <w:t xml:space="preserve">저는 작년 </w:t>
+      </w:r>
+      <w:r>
+        <w:rPr>
+          <w:rFonts w:ascii="Batang" w:eastAsia="Batang" w:hAnsi="Batang" w:cs="Batang"/>
+          <w:sz w:val="28"/>
+          <w:szCs w:val="28"/>
+        </w:rPr>
+        <w:t>2</w:t>
+      </w:r>
+      <w:r>
+        <w:rPr>
+          <w:rFonts w:ascii="Batang" w:eastAsia="Batang" w:hAnsi="Batang" w:cs="Batang" w:hint="eastAsia"/>
+          <w:sz w:val="28"/>
+          <w:szCs w:val="28"/>
+        </w:rPr>
+        <w:t xml:space="preserve">년동안 동료들과 함께 일을 하며 </w:t>
+      </w:r>
+      <w:r>
+        <w:rPr>
+          <w:rFonts w:ascii="Batang" w:eastAsia="Batang" w:hAnsi="Batang" w:cs="Batang"/>
+          <w:sz w:val="28"/>
+          <w:szCs w:val="28"/>
+        </w:rPr>
+        <w:t>300</w:t>
+      </w:r>
+      <w:r>
+        <w:rPr>
+          <w:rFonts w:ascii="Batang" w:eastAsia="Batang" w:hAnsi="Batang" w:cs="Batang" w:hint="eastAsia"/>
+          <w:sz w:val="28"/>
+          <w:szCs w:val="28"/>
+        </w:rPr>
+        <w:t xml:space="preserve">개 넘는 </w:t>
+      </w:r>
+      <w:proofErr w:type="spellStart"/>
+      <w:r>
+        <w:rPr>
+          <w:rFonts w:ascii="Batang" w:eastAsia="Batang" w:hAnsi="Batang" w:cs="Batang"/>
+          <w:sz w:val="28"/>
+          <w:szCs w:val="28"/>
+        </w:rPr>
+        <w:t>angularJS</w:t>
+      </w:r>
+      <w:proofErr w:type="spellEnd"/>
+      <w:r>
+        <w:rPr>
+          <w:rFonts w:ascii="Batang" w:eastAsia="Batang" w:hAnsi="Batang" w:cs="Batang"/>
+          <w:sz w:val="28"/>
+          <w:szCs w:val="28"/>
+        </w:rPr>
+        <w:t xml:space="preserve"> based SP </w:t>
+      </w:r>
+      <w:proofErr w:type="spellStart"/>
+      <w:r>
+        <w:rPr>
+          <w:rFonts w:ascii="Batang" w:eastAsia="Batang" w:hAnsi="Batang" w:cs="Batang" w:hint="eastAsia"/>
+          <w:sz w:val="28"/>
+          <w:szCs w:val="28"/>
+        </w:rPr>
+        <w:t>어플들을</w:t>
+      </w:r>
+      <w:proofErr w:type="spellEnd"/>
+      <w:r>
+        <w:rPr>
+          <w:rFonts w:ascii="Batang" w:eastAsia="Batang" w:hAnsi="Batang" w:cs="Batang" w:hint="eastAsia"/>
+          <w:sz w:val="28"/>
+          <w:szCs w:val="28"/>
+        </w:rPr>
+        <w:t xml:space="preserve"> 만들었고 그리고 </w:t>
+      </w:r>
+      <w:r>
+        <w:rPr>
+          <w:rFonts w:ascii="Batang" w:eastAsia="Batang" w:hAnsi="Batang" w:cs="Batang"/>
+          <w:sz w:val="28"/>
+          <w:szCs w:val="28"/>
+        </w:rPr>
+        <w:t xml:space="preserve">bash </w:t>
+      </w:r>
+      <w:r>
+        <w:rPr>
+          <w:rFonts w:ascii="Batang" w:eastAsia="Batang" w:hAnsi="Batang" w:cs="Batang" w:hint="eastAsia"/>
+          <w:sz w:val="28"/>
+          <w:szCs w:val="28"/>
+        </w:rPr>
+        <w:t xml:space="preserve">와 </w:t>
+      </w:r>
+      <w:proofErr w:type="spellStart"/>
+      <w:r>
+        <w:rPr>
+          <w:rFonts w:ascii="Batang" w:eastAsia="Batang" w:hAnsi="Batang" w:cs="Batang" w:hint="eastAsia"/>
+          <w:sz w:val="28"/>
+          <w:szCs w:val="28"/>
+        </w:rPr>
+        <w:t>파이썬을</w:t>
+      </w:r>
+      <w:proofErr w:type="spellEnd"/>
+      <w:r>
+        <w:rPr>
+          <w:rFonts w:ascii="Batang" w:eastAsia="Batang" w:hAnsi="Batang" w:cs="Batang" w:hint="eastAsia"/>
+          <w:sz w:val="28"/>
+          <w:szCs w:val="28"/>
+        </w:rPr>
+        <w:t xml:space="preserve"> 통해 </w:t>
+      </w:r>
+      <w:r>
+        <w:rPr>
+          <w:rFonts w:ascii="Batang" w:eastAsia="Batang" w:hAnsi="Batang" w:cs="Batang"/>
+          <w:sz w:val="28"/>
+          <w:szCs w:val="28"/>
+        </w:rPr>
+        <w:t xml:space="preserve">2000  SP </w:t>
+      </w:r>
+      <w:proofErr w:type="spellStart"/>
+      <w:r>
+        <w:rPr>
+          <w:rFonts w:ascii="Batang" w:eastAsia="Batang" w:hAnsi="Batang" w:cs="Batang" w:hint="eastAsia"/>
+          <w:sz w:val="28"/>
+          <w:szCs w:val="28"/>
+        </w:rPr>
+        <w:t>어플들을</w:t>
+      </w:r>
+      <w:proofErr w:type="spellEnd"/>
+      <w:r>
+        <w:rPr>
+          <w:rFonts w:ascii="Batang" w:eastAsia="Batang" w:hAnsi="Batang" w:cs="Batang" w:hint="eastAsia"/>
+          <w:sz w:val="28"/>
+          <w:szCs w:val="28"/>
+        </w:rPr>
+        <w:t xml:space="preserve"> 관리하였습니다</w:t>
+      </w:r>
+      <w:r>
+        <w:rPr>
+          <w:rFonts w:ascii="Batang" w:eastAsia="Batang" w:hAnsi="Batang" w:cs="Batang"/>
+          <w:sz w:val="28"/>
+          <w:szCs w:val="28"/>
+        </w:rPr>
+        <w:t>.</w:t>
+      </w:r>
+      <w:r>
+        <w:rPr>
+          <w:rFonts w:ascii="Batang" w:eastAsia="Batang" w:hAnsi="Batang" w:cs="Batang"/>
+          <w:sz w:val="28"/>
+          <w:szCs w:val="28"/>
+        </w:rPr>
+        <w:t xml:space="preserve"> </w:t>
+      </w:r>
+      <w:r>
+        <w:rPr>
+          <w:rFonts w:ascii="Batang" w:eastAsia="Batang" w:hAnsi="Batang" w:cs="Batang" w:hint="eastAsia"/>
+          <w:sz w:val="28"/>
+          <w:szCs w:val="28"/>
+        </w:rPr>
+        <w:t xml:space="preserve">그리고 동료들과 함께 </w:t>
+      </w:r>
+      <w:proofErr w:type="spellStart"/>
+      <w:r>
+        <w:rPr>
+          <w:rFonts w:ascii="Batang" w:eastAsia="Batang" w:hAnsi="Batang" w:cs="Batang" w:hint="eastAsia"/>
+          <w:sz w:val="28"/>
+          <w:szCs w:val="28"/>
+        </w:rPr>
+        <w:t>어플들을</w:t>
+      </w:r>
+      <w:proofErr w:type="spellEnd"/>
+      <w:r>
+        <w:rPr>
+          <w:rFonts w:ascii="Batang" w:eastAsia="Batang" w:hAnsi="Batang" w:cs="Batang" w:hint="eastAsia"/>
+          <w:sz w:val="28"/>
+          <w:szCs w:val="28"/>
+        </w:rPr>
+        <w:t xml:space="preserve"> 만들며</w:t>
+      </w:r>
+      <w:r>
+        <w:rPr>
+          <w:rFonts w:ascii="Batang" w:eastAsia="Batang" w:hAnsi="Batang" w:cs="Batang"/>
+          <w:sz w:val="28"/>
+          <w:szCs w:val="28"/>
+        </w:rPr>
+        <w:t xml:space="preserve"> </w:t>
+      </w:r>
+      <w:r>
+        <w:rPr>
+          <w:rFonts w:ascii="Batang" w:eastAsia="Batang" w:hAnsi="Batang" w:cs="Batang" w:hint="eastAsia"/>
+          <w:sz w:val="28"/>
+          <w:szCs w:val="28"/>
+        </w:rPr>
+        <w:t>잘 만든다고 칭찬을 많이 받았었습니다</w:t>
+      </w:r>
+      <w:r>
+        <w:rPr>
+          <w:rFonts w:ascii="Batang" w:eastAsia="Batang" w:hAnsi="Batang" w:cs="Batang"/>
+          <w:sz w:val="28"/>
+          <w:szCs w:val="28"/>
+        </w:rPr>
+        <w:t>.</w:t>
       </w:r>
       <w:r>
         <w:rPr>
@@ -17043,6 +17098,7 @@
           <w:sz w:val="28"/>
           <w:szCs w:val="28"/>
         </w:rPr>
+        <w:lastRenderedPageBreak/>
         <w:t xml:space="preserve">Key: </w:t>
       </w:r>
       <w:r>
@@ -17175,6 +17231,81 @@
           <w:szCs w:val="28"/>
         </w:rPr>
         <w:t>, and this position really excites me</w:t>
+      </w:r>
+    </w:p>
+    <w:p>
+      <w:pPr>
+        <w:rPr>
+          <w:sz w:val="28"/>
+          <w:szCs w:val="28"/>
+        </w:rPr>
+      </w:pPr>
+    </w:p>
+    <w:p>
+      <w:pPr>
+        <w:rPr>
+          <w:rFonts w:ascii="Batang" w:eastAsia="Batang" w:hAnsi="Batang" w:cs="Batang" w:hint="eastAsia"/>
+          <w:sz w:val="28"/>
+          <w:szCs w:val="28"/>
+        </w:rPr>
+      </w:pPr>
+      <w:r>
+        <w:rPr>
+          <w:rFonts w:ascii="Batang" w:eastAsia="Batang" w:hAnsi="Batang" w:cs="Batang" w:hint="eastAsia"/>
+          <w:sz w:val="28"/>
+          <w:szCs w:val="28"/>
+        </w:rPr>
+        <w:t xml:space="preserve">저는 사이트 맥스 시스템에 일을 하면서 더 많은 </w:t>
+      </w:r>
+      <w:r>
+        <w:rPr>
+          <w:rFonts w:ascii="Batang" w:eastAsia="Batang" w:hAnsi="Batang" w:cs="Batang"/>
+          <w:sz w:val="28"/>
+          <w:szCs w:val="28"/>
+        </w:rPr>
+        <w:t>challenge</w:t>
+      </w:r>
+      <w:proofErr w:type="spellStart"/>
+      <w:r>
+        <w:rPr>
+          <w:rFonts w:ascii="Batang" w:eastAsia="Batang" w:hAnsi="Batang" w:cs="Batang" w:hint="eastAsia"/>
+          <w:sz w:val="28"/>
+          <w:szCs w:val="28"/>
+        </w:rPr>
+        <w:t>를</w:t>
+      </w:r>
+      <w:proofErr w:type="spellEnd"/>
+      <w:r>
+        <w:rPr>
+          <w:rFonts w:ascii="Batang" w:eastAsia="Batang" w:hAnsi="Batang" w:cs="Batang" w:hint="eastAsia"/>
+          <w:sz w:val="28"/>
+          <w:szCs w:val="28"/>
+        </w:rPr>
+        <w:t xml:space="preserve"> 갈망하였고 그리고 제 사랑하는 여인과 </w:t>
+      </w:r>
+      <w:r>
+        <w:rPr>
+          <w:rFonts w:ascii="Batang" w:eastAsia="Batang" w:hAnsi="Batang" w:cs="Batang"/>
+          <w:sz w:val="28"/>
+          <w:szCs w:val="28"/>
+        </w:rPr>
+        <w:t xml:space="preserve">8000km </w:t>
+      </w:r>
+      <w:r>
+        <w:rPr>
+          <w:rFonts w:ascii="Batang" w:eastAsia="Batang" w:hAnsi="Batang" w:cs="Batang" w:hint="eastAsia"/>
+          <w:sz w:val="28"/>
+          <w:szCs w:val="28"/>
+        </w:rPr>
+        <w:t>떨어지지 않고 같이 출근하고 퇴근하기 위해 이 회사에 지원을 하게 되었습니다</w:t>
+      </w:r>
+      <w:r>
+        <w:rPr>
+          <w:rFonts w:ascii="Batang" w:eastAsia="Batang" w:hAnsi="Batang" w:cs="Batang"/>
+          <w:sz w:val="28"/>
+          <w:szCs w:val="28"/>
+        </w:rPr>
+        <w:t>.</w:t>
       </w:r>
     </w:p>
     <w:sectPr>

</xml_diff>

<commit_message>
feat: Add progress #95 'Interview Preparation'
</commit_message>
<xml_diff>
--- a/big-interview/interview_notes.docx
+++ b/big-interview/interview_notes.docx
@@ -135,37 +135,12 @@
           <w:szCs w:val="28"/>
         </w:rPr>
       </w:pPr>
-      <w:proofErr w:type="spellStart"/>
-      <w:r>
-        <w:rPr>
-          <w:sz w:val="28"/>
-          <w:szCs w:val="28"/>
-        </w:rPr>
-        <w:t>Swarmy</w:t>
-      </w:r>
-      <w:proofErr w:type="spellEnd"/>
-      <w:r>
-        <w:rPr>
-          <w:sz w:val="28"/>
-          <w:szCs w:val="28"/>
-        </w:rPr>
-        <w:t xml:space="preserve">, </w:t>
-      </w:r>
-      <w:proofErr w:type="spellStart"/>
-      <w:r>
-        <w:rPr>
-          <w:sz w:val="28"/>
-          <w:szCs w:val="28"/>
-        </w:rPr>
-        <w:t>awkard</w:t>
-      </w:r>
-      <w:proofErr w:type="spellEnd"/>
-      <w:r>
-        <w:rPr>
-          <w:sz w:val="28"/>
-          <w:szCs w:val="28"/>
-        </w:rPr>
-        <w:t xml:space="preserve"> </w:t>
+      <w:r>
+        <w:rPr>
+          <w:sz w:val="28"/>
+          <w:szCs w:val="28"/>
+        </w:rPr>
+        <w:t xml:space="preserve">Swarmy, awkard </w:t>
       </w:r>
       <w:r>
         <w:rPr>
@@ -494,21 +469,12 @@
           <w:szCs w:val="28"/>
         </w:rPr>
       </w:pPr>
-      <w:proofErr w:type="spellStart"/>
-      <w:r>
-        <w:rPr>
-          <w:sz w:val="28"/>
-          <w:szCs w:val="28"/>
-        </w:rPr>
-        <w:t>E.g</w:t>
-      </w:r>
-      <w:proofErr w:type="spellEnd"/>
-      <w:r>
-        <w:rPr>
-          <w:sz w:val="28"/>
-          <w:szCs w:val="28"/>
-        </w:rPr>
-        <w:t xml:space="preserve"> arriving late, </w:t>
+      <w:r>
+        <w:rPr>
+          <w:sz w:val="28"/>
+          <w:szCs w:val="28"/>
+        </w:rPr>
+        <w:t xml:space="preserve">E.g arriving late, </w:t>
       </w:r>
     </w:p>
     <w:p>
@@ -547,21 +513,12 @@
           <w:szCs w:val="28"/>
         </w:rPr>
       </w:pPr>
-      <w:proofErr w:type="spellStart"/>
-      <w:r>
-        <w:rPr>
-          <w:sz w:val="28"/>
-          <w:szCs w:val="28"/>
-        </w:rPr>
-        <w:t>how</w:t>
-      </w:r>
-      <w:proofErr w:type="spellEnd"/>
-      <w:r>
-        <w:rPr>
-          <w:sz w:val="28"/>
-          <w:szCs w:val="28"/>
-        </w:rPr>
-        <w:t xml:space="preserve"> you dress, </w:t>
+      <w:r>
+        <w:rPr>
+          <w:sz w:val="28"/>
+          <w:szCs w:val="28"/>
+        </w:rPr>
+        <w:t xml:space="preserve">how you dress, </w:t>
       </w:r>
     </w:p>
     <w:p>
@@ -786,22 +743,13 @@
           <w:szCs w:val="28"/>
         </w:rPr>
       </w:pPr>
-      <w:proofErr w:type="spellStart"/>
       <w:r>
         <w:rPr>
           <w:sz w:val="28"/>
           <w:szCs w:val="28"/>
         </w:rPr>
         <w:lastRenderedPageBreak/>
-        <w:t>Doging</w:t>
-      </w:r>
-      <w:proofErr w:type="spellEnd"/>
-      <w:r>
-        <w:rPr>
-          <w:sz w:val="28"/>
-          <w:szCs w:val="28"/>
-        </w:rPr>
-        <w:t xml:space="preserve"> questions</w:t>
+        <w:t>Doging questions</w:t>
       </w:r>
     </w:p>
     <w:p>
@@ -871,19 +819,8 @@
           <w:sz w:val="28"/>
           <w:szCs w:val="28"/>
         </w:rPr>
-        <w:t xml:space="preserve">Don’t ever badmouth your former employer, manager or even your </w:t>
-      </w:r>
-      <w:proofErr w:type="spellStart"/>
-      <w:r>
-        <w:rPr>
-          <w:b/>
-          <w:bCs/>
-          <w:sz w:val="28"/>
-          <w:szCs w:val="28"/>
-        </w:rPr>
-        <w:t>coworker</w:t>
-      </w:r>
-      <w:proofErr w:type="spellEnd"/>
+        <w:t>Don’t ever badmouth your former employer, manager or even your coworker</w:t>
+      </w:r>
     </w:p>
     <w:p>
       <w:pPr>
@@ -1516,39 +1453,7 @@
           <w:sz w:val="28"/>
           <w:szCs w:val="28"/>
         </w:rPr>
-        <w:t>“</w:t>
-      </w:r>
-      <w:proofErr w:type="spellStart"/>
-      <w:r>
-        <w:rPr>
-          <w:sz w:val="28"/>
-          <w:szCs w:val="28"/>
-        </w:rPr>
-        <w:t>Umns</w:t>
-      </w:r>
-      <w:proofErr w:type="spellEnd"/>
-      <w:r>
-        <w:rPr>
-          <w:sz w:val="28"/>
-          <w:szCs w:val="28"/>
-        </w:rPr>
-        <w:t>” and “</w:t>
-      </w:r>
-      <w:proofErr w:type="spellStart"/>
-      <w:r>
-        <w:rPr>
-          <w:sz w:val="28"/>
-          <w:szCs w:val="28"/>
-        </w:rPr>
-        <w:t>Uhs</w:t>
-      </w:r>
-      <w:proofErr w:type="spellEnd"/>
-      <w:r>
-        <w:rPr>
-          <w:sz w:val="28"/>
-          <w:szCs w:val="28"/>
-        </w:rPr>
-        <w:t>”</w:t>
+        <w:t>“Umns” and “Uhs”</w:t>
       </w:r>
     </w:p>
     <w:p>
@@ -2713,23 +2618,7 @@
           <w:sz w:val="28"/>
           <w:szCs w:val="28"/>
         </w:rPr>
-        <w:t xml:space="preserve">Mastering </w:t>
-      </w:r>
-      <w:proofErr w:type="spellStart"/>
-      <w:r>
-        <w:rPr>
-          <w:sz w:val="28"/>
-          <w:szCs w:val="28"/>
-        </w:rPr>
-        <w:t>nonvebal</w:t>
-      </w:r>
-      <w:proofErr w:type="spellEnd"/>
-      <w:r>
-        <w:rPr>
-          <w:sz w:val="28"/>
-          <w:szCs w:val="28"/>
-        </w:rPr>
-        <w:t xml:space="preserve"> communication</w:t>
+        <w:t>Mastering nonvebal communication</w:t>
       </w:r>
     </w:p>
     <w:p>
@@ -2929,23 +2818,7 @@
           <w:sz w:val="28"/>
           <w:szCs w:val="28"/>
         </w:rPr>
-        <w:t xml:space="preserve">Look </w:t>
-      </w:r>
-      <w:proofErr w:type="spellStart"/>
-      <w:r>
-        <w:rPr>
-          <w:sz w:val="28"/>
-          <w:szCs w:val="28"/>
-        </w:rPr>
-        <w:t>staright</w:t>
-      </w:r>
-      <w:proofErr w:type="spellEnd"/>
-      <w:r>
-        <w:rPr>
-          <w:sz w:val="28"/>
-          <w:szCs w:val="28"/>
-        </w:rPr>
-        <w:t xml:space="preserve"> </w:t>
+        <w:t xml:space="preserve">Look staright </w:t>
       </w:r>
       <w:r>
         <w:rPr>
@@ -3351,23 +3224,7 @@
           <w:sz w:val="28"/>
           <w:szCs w:val="28"/>
         </w:rPr>
-        <w:t xml:space="preserve">Ums, </w:t>
-      </w:r>
-      <w:proofErr w:type="spellStart"/>
-      <w:r>
-        <w:rPr>
-          <w:sz w:val="28"/>
-          <w:szCs w:val="28"/>
-        </w:rPr>
-        <w:t>uhs</w:t>
-      </w:r>
-      <w:proofErr w:type="spellEnd"/>
-      <w:r>
-        <w:rPr>
-          <w:sz w:val="28"/>
-          <w:szCs w:val="28"/>
-        </w:rPr>
-        <w:t>, like, okay</w:t>
+        <w:t>Ums, uhs, like, okay</w:t>
       </w:r>
     </w:p>
     <w:p>
@@ -4211,7 +4068,6 @@
                     </w:rPr>
                     <w:t> </w:t>
                   </w:r>
-                  <w:proofErr w:type="spellStart"/>
                   <w:r>
                     <w:rPr>
                       <w:rStyle w:val="HTMLCode"/>
@@ -4225,7 +4081,6 @@
                     </w:rPr>
                     <w:t>GraphQL</w:t>
                   </w:r>
-                  <w:proofErr w:type="spellEnd"/>
                   <w:r>
                     <w:rPr>
                       <w:highlight w:val="yellow"/>
@@ -4311,7 +4166,6 @@
                 <w:spacing w:val="-2"/>
               </w:rPr>
             </w:pPr>
-            <w:proofErr w:type="spellStart"/>
             <w:r>
               <w:rPr>
                 <w:rFonts w:ascii="Batang" w:eastAsia="Batang" w:hAnsi="Batang" w:cs="Batang" w:hint="eastAsia"/>
@@ -4319,7 +4173,6 @@
               </w:rPr>
               <w:t>트릿지는</w:t>
             </w:r>
-            <w:proofErr w:type="spellEnd"/>
             <w:r>
               <w:rPr>
                 <w:rFonts w:ascii="Helvetica Neue" w:hAnsi="Helvetica Neue"/>
@@ -4691,7 +4544,6 @@
               </w:rPr>
               <w:t> Google”</w:t>
             </w:r>
-            <w:proofErr w:type="spellStart"/>
             <w:r>
               <w:rPr>
                 <w:rFonts w:ascii="Batang" w:eastAsia="Batang" w:hAnsi="Batang" w:cs="Batang" w:hint="eastAsia"/>
@@ -4699,7 +4551,6 @@
               </w:rPr>
               <w:t>로서</w:t>
             </w:r>
-            <w:proofErr w:type="spellEnd"/>
             <w:r>
               <w:rPr>
                 <w:rFonts w:ascii="Helvetica Neue" w:hAnsi="Helvetica Neue"/>
@@ -4847,7 +4698,6 @@
               </w:rPr>
               <w:t>(equilibrium)</w:t>
             </w:r>
-            <w:proofErr w:type="spellStart"/>
             <w:r>
               <w:rPr>
                 <w:rFonts w:ascii="Batang" w:eastAsia="Batang" w:hAnsi="Batang" w:cs="Batang" w:hint="eastAsia"/>
@@ -4855,7 +4705,6 @@
               </w:rPr>
               <w:t>를</w:t>
             </w:r>
-            <w:proofErr w:type="spellEnd"/>
             <w:r>
               <w:rPr>
                 <w:rFonts w:ascii="Helvetica Neue" w:hAnsi="Helvetica Neue"/>
@@ -5183,23 +5032,7 @@
                 <w:rFonts w:ascii="Helvetica Neue" w:hAnsi="Helvetica Neue"/>
                 <w:spacing w:val="-2"/>
               </w:rPr>
-              <w:t> </w:t>
-            </w:r>
-            <w:proofErr w:type="spellStart"/>
-            <w:r>
-              <w:rPr>
-                <w:rFonts w:ascii="Helvetica Neue" w:hAnsi="Helvetica Neue"/>
-                <w:spacing w:val="-2"/>
-              </w:rPr>
-              <w:t>Activant</w:t>
-            </w:r>
-            <w:proofErr w:type="spellEnd"/>
-            <w:r>
-              <w:rPr>
-                <w:rFonts w:ascii="Helvetica Neue" w:hAnsi="Helvetica Neue"/>
-                <w:spacing w:val="-2"/>
-              </w:rPr>
-              <w:t> Capital</w:t>
+              <w:t> Activant Capital</w:t>
             </w:r>
             <w:r>
               <w:rPr>
@@ -5427,7 +5260,6 @@
               </w:rPr>
               <w:t> </w:t>
             </w:r>
-            <w:proofErr w:type="spellStart"/>
             <w:r>
               <w:rPr>
                 <w:rFonts w:ascii="Batang" w:eastAsia="Batang" w:hAnsi="Batang" w:cs="Batang" w:hint="eastAsia"/>
@@ -5435,7 +5267,6 @@
               </w:rPr>
               <w:t>트릿지의</w:t>
             </w:r>
-            <w:proofErr w:type="spellEnd"/>
             <w:r>
               <w:rPr>
                 <w:rFonts w:ascii="Helvetica Neue" w:hAnsi="Helvetica Neue"/>
@@ -5846,7 +5677,6 @@
               </w:rPr>
               <w:t>. </w:t>
             </w:r>
-            <w:proofErr w:type="spellStart"/>
             <w:r>
               <w:rPr>
                 <w:rFonts w:ascii="Batang" w:eastAsia="Batang" w:hAnsi="Batang" w:cs="Batang" w:hint="eastAsia"/>
@@ -5854,7 +5684,6 @@
               </w:rPr>
               <w:t>트릿지의</w:t>
             </w:r>
-            <w:proofErr w:type="spellEnd"/>
             <w:r>
               <w:rPr>
                 <w:rFonts w:ascii="Helvetica Neue" w:hAnsi="Helvetica Neue"/>
@@ -5947,7 +5776,6 @@
               </w:rPr>
               <w:t> </w:t>
             </w:r>
-            <w:proofErr w:type="spellStart"/>
             <w:r>
               <w:rPr>
                 <w:rFonts w:ascii="Batang" w:eastAsia="Batang" w:hAnsi="Batang" w:cs="Batang" w:hint="eastAsia"/>
@@ -5963,7 +5791,6 @@
               </w:rPr>
               <w:t>과</w:t>
             </w:r>
-            <w:proofErr w:type="spellEnd"/>
             <w:r>
               <w:rPr>
                 <w:rFonts w:ascii="Helvetica Neue" w:hAnsi="Helvetica Neue"/>
@@ -6001,7 +5828,6 @@
               </w:rPr>
               <w:t> </w:t>
             </w:r>
-            <w:proofErr w:type="spellStart"/>
             <w:r>
               <w:rPr>
                 <w:rFonts w:ascii="Batang" w:eastAsia="Batang" w:hAnsi="Batang" w:cs="Batang" w:hint="eastAsia"/>
@@ -6010,7 +5836,6 @@
               </w:rPr>
               <w:t>효과성</w:t>
             </w:r>
-            <w:proofErr w:type="spellEnd"/>
             <w:r>
               <w:rPr>
                 <w:rFonts w:ascii="Helvetica Neue" w:hAnsi="Helvetica Neue"/>
@@ -6358,7 +6183,6 @@
               </w:rPr>
               <w:t>, </w:t>
             </w:r>
-            <w:proofErr w:type="spellStart"/>
             <w:r>
               <w:rPr>
                 <w:rFonts w:ascii="Batang" w:eastAsia="Batang" w:hAnsi="Batang" w:cs="Batang" w:hint="eastAsia"/>
@@ -6366,7 +6190,6 @@
               </w:rPr>
               <w:t>트릿지는</w:t>
             </w:r>
-            <w:proofErr w:type="spellEnd"/>
             <w:r>
               <w:rPr>
                 <w:rFonts w:ascii="Helvetica Neue" w:hAnsi="Helvetica Neue"/>
@@ -6483,7 +6306,6 @@
                 <w:spacing w:val="-2"/>
               </w:rPr>
             </w:pPr>
-            <w:proofErr w:type="spellStart"/>
             <w:r>
               <w:rPr>
                 <w:rFonts w:ascii="Batang" w:eastAsia="Batang" w:hAnsi="Batang" w:cs="Batang" w:hint="eastAsia"/>
@@ -6491,7 +6313,6 @@
               </w:rPr>
               <w:t>트릿지</w:t>
             </w:r>
-            <w:proofErr w:type="spellEnd"/>
             <w:r>
               <w:rPr>
                 <w:rFonts w:ascii="Helvetica Neue" w:hAnsi="Helvetica Neue"/>
@@ -6878,7 +6699,6 @@
               </w:rPr>
               <w:t> </w:t>
             </w:r>
-            <w:proofErr w:type="spellStart"/>
             <w:r>
               <w:rPr>
                 <w:rFonts w:ascii="Batang" w:eastAsia="Batang" w:hAnsi="Batang" w:cs="Batang" w:hint="eastAsia"/>
@@ -6886,7 +6706,6 @@
               </w:rPr>
               <w:t>하는만큼</w:t>
             </w:r>
-            <w:proofErr w:type="spellEnd"/>
             <w:r>
               <w:rPr>
                 <w:rFonts w:ascii="Helvetica Neue" w:hAnsi="Helvetica Neue"/>
@@ -7252,7 +7071,6 @@
               </w:rPr>
               <w:t> “Intelligence UX”</w:t>
             </w:r>
-            <w:proofErr w:type="spellStart"/>
             <w:r>
               <w:rPr>
                 <w:rFonts w:ascii="Batang" w:eastAsia="Batang" w:hAnsi="Batang" w:cs="Batang" w:hint="eastAsia"/>
@@ -7260,7 +7078,6 @@
               </w:rPr>
               <w:t>를</w:t>
             </w:r>
-            <w:proofErr w:type="spellEnd"/>
             <w:r>
               <w:rPr>
                 <w:rFonts w:ascii="Helvetica Neue" w:hAnsi="Helvetica Neue"/>
@@ -7351,23 +7168,7 @@
                 <w:rFonts w:ascii="Helvetica Neue" w:hAnsi="Helvetica Neue"/>
                 <w:spacing w:val="-2"/>
               </w:rPr>
-              <w:t> “</w:t>
-            </w:r>
-            <w:proofErr w:type="spellStart"/>
-            <w:r>
-              <w:rPr>
-                <w:rFonts w:ascii="Helvetica Neue" w:hAnsi="Helvetica Neue"/>
-                <w:spacing w:val="-2"/>
-              </w:rPr>
-              <w:t>Tridge</w:t>
-            </w:r>
-            <w:proofErr w:type="spellEnd"/>
-            <w:r>
-              <w:rPr>
-                <w:rFonts w:ascii="Helvetica Neue" w:hAnsi="Helvetica Neue"/>
-                <w:spacing w:val="-2"/>
-              </w:rPr>
-              <w:t> Messenger App”</w:t>
+              <w:t> “Tridge Messenger App”</w:t>
             </w:r>
             <w:r>
               <w:rPr>
@@ -7615,7 +7416,6 @@
               </w:rPr>
               <w:t> SEO</w:t>
             </w:r>
-            <w:proofErr w:type="spellStart"/>
             <w:r>
               <w:rPr>
                 <w:rFonts w:ascii="Batang" w:eastAsia="Batang" w:hAnsi="Batang" w:cs="Batang" w:hint="eastAsia"/>
@@ -7623,7 +7423,6 @@
               </w:rPr>
               <w:t>를</w:t>
             </w:r>
-            <w:proofErr w:type="spellEnd"/>
             <w:r>
               <w:rPr>
                 <w:rFonts w:ascii="Helvetica Neue" w:hAnsi="Helvetica Neue"/>
@@ -7835,7 +7634,6 @@
               </w:rPr>
               <w:t> API</w:t>
             </w:r>
-            <w:proofErr w:type="spellStart"/>
             <w:r>
               <w:rPr>
                 <w:rFonts w:ascii="Batang" w:eastAsia="Batang" w:hAnsi="Batang" w:cs="Batang" w:hint="eastAsia"/>
@@ -7843,7 +7641,6 @@
               </w:rPr>
               <w:t>를</w:t>
             </w:r>
-            <w:proofErr w:type="spellEnd"/>
             <w:r>
               <w:rPr>
                 <w:rFonts w:ascii="Helvetica Neue" w:hAnsi="Helvetica Neue"/>
@@ -7986,7 +7783,6 @@
                 <w:spacing w:val="-2"/>
               </w:rPr>
             </w:pPr>
-            <w:proofErr w:type="spellStart"/>
             <w:r>
               <w:rPr>
                 <w:rFonts w:ascii="Batang" w:eastAsia="Batang" w:hAnsi="Batang" w:cs="Batang" w:hint="eastAsia"/>
@@ -7995,7 +7791,6 @@
               </w:rPr>
               <w:t>트릿지의</w:t>
             </w:r>
-            <w:proofErr w:type="spellEnd"/>
             <w:r>
               <w:rPr>
                 <w:rFonts w:ascii="Helvetica Neue" w:hAnsi="Helvetica Neue"/>
@@ -8052,7 +7847,6 @@
               </w:rPr>
               <w:t> </w:t>
             </w:r>
-            <w:proofErr w:type="spellStart"/>
             <w:r>
               <w:rPr>
                 <w:rFonts w:ascii="Batang" w:eastAsia="Batang" w:hAnsi="Batang" w:cs="Batang" w:hint="eastAsia"/>
@@ -8061,7 +7855,6 @@
               </w:rPr>
               <w:t>완성자</w:t>
             </w:r>
-            <w:proofErr w:type="spellEnd"/>
             <w:r>
               <w:rPr>
                 <w:rFonts w:ascii="Helvetica Neue" w:hAnsi="Helvetica Neue"/>
@@ -8070,7 +7863,6 @@
               </w:rPr>
               <w:t>”</w:t>
             </w:r>
-            <w:proofErr w:type="spellStart"/>
             <w:r>
               <w:rPr>
                 <w:rFonts w:ascii="Batang" w:eastAsia="Batang" w:hAnsi="Batang" w:cs="Batang" w:hint="eastAsia"/>
@@ -8079,7 +7871,6 @@
               </w:rPr>
               <w:t>로서</w:t>
             </w:r>
-            <w:proofErr w:type="spellEnd"/>
             <w:r>
               <w:rPr>
                 <w:rFonts w:ascii="Helvetica Neue" w:hAnsi="Helvetica Neue"/>
@@ -8215,7 +8006,6 @@
               </w:rPr>
               <w:t> </w:t>
             </w:r>
-            <w:proofErr w:type="spellStart"/>
             <w:r>
               <w:rPr>
                 <w:rFonts w:ascii="Batang" w:eastAsia="Batang" w:hAnsi="Batang" w:cs="Batang" w:hint="eastAsia"/>
@@ -8223,7 +8013,6 @@
               </w:rPr>
               <w:t>트릿지</w:t>
             </w:r>
-            <w:proofErr w:type="spellEnd"/>
             <w:r>
               <w:rPr>
                 <w:rFonts w:ascii="Helvetica Neue" w:hAnsi="Helvetica Neue"/>
@@ -8441,7 +8230,6 @@
               </w:rPr>
               <w:t> </w:t>
             </w:r>
-            <w:proofErr w:type="spellStart"/>
             <w:r>
               <w:rPr>
                 <w:rFonts w:ascii="Batang" w:eastAsia="Batang" w:hAnsi="Batang" w:cs="Batang" w:hint="eastAsia"/>
@@ -8450,25 +8238,14 @@
               </w:rPr>
               <w:t>트릿지는</w:t>
             </w:r>
-            <w:proofErr w:type="spellEnd"/>
-            <w:r>
-              <w:rPr>
-                <w:rFonts w:ascii="Helvetica Neue" w:hAnsi="Helvetica Neue"/>
-                <w:spacing w:val="-2"/>
-                <w:highlight w:val="yellow"/>
-              </w:rPr>
-              <w:t> </w:t>
-            </w:r>
-            <w:proofErr w:type="spellStart"/>
-            <w:r>
-              <w:rPr>
-                <w:rFonts w:ascii="Helvetica Neue" w:hAnsi="Helvetica Neue"/>
-                <w:spacing w:val="-2"/>
-                <w:highlight w:val="yellow"/>
-              </w:rPr>
-              <w:t>GraphQL</w:t>
-            </w:r>
-            <w:proofErr w:type="spellEnd"/>
+            <w:r>
+              <w:rPr>
+                <w:rFonts w:ascii="Helvetica Neue" w:hAnsi="Helvetica Neue"/>
+                <w:spacing w:val="-2"/>
+                <w:highlight w:val="yellow"/>
+              </w:rPr>
+              <w:t> GraphQL</w:t>
+            </w:r>
             <w:r>
               <w:rPr>
                 <w:rFonts w:ascii="Batang" w:eastAsia="Batang" w:hAnsi="Batang" w:cs="Batang" w:hint="eastAsia"/>
@@ -8588,7 +8365,6 @@
               </w:rPr>
               <w:t> </w:t>
             </w:r>
-            <w:proofErr w:type="spellStart"/>
             <w:r>
               <w:rPr>
                 <w:rFonts w:ascii="Batang" w:eastAsia="Batang" w:hAnsi="Batang" w:cs="Batang" w:hint="eastAsia"/>
@@ -8596,7 +8372,6 @@
               </w:rPr>
               <w:t>로직이</w:t>
             </w:r>
-            <w:proofErr w:type="spellEnd"/>
             <w:r>
               <w:rPr>
                 <w:rFonts w:ascii="Helvetica Neue" w:hAnsi="Helvetica Neue"/>
@@ -8809,25 +8584,7 @@
                 <w:spacing w:val="-2"/>
                 <w:highlight w:val="yellow"/>
               </w:rPr>
-              <w:t>React, </w:t>
-            </w:r>
-            <w:proofErr w:type="spellStart"/>
-            <w:r>
-              <w:rPr>
-                <w:rFonts w:ascii="Helvetica Neue" w:hAnsi="Helvetica Neue"/>
-                <w:spacing w:val="-2"/>
-                <w:highlight w:val="yellow"/>
-              </w:rPr>
-              <w:t>GraphQL</w:t>
-            </w:r>
-            <w:proofErr w:type="spellEnd"/>
-            <w:r>
-              <w:rPr>
-                <w:rFonts w:ascii="Helvetica Neue" w:hAnsi="Helvetica Neue"/>
-                <w:spacing w:val="-2"/>
-                <w:highlight w:val="yellow"/>
-              </w:rPr>
-              <w:t>, </w:t>
+              <w:t>React, GraphQL, </w:t>
             </w:r>
             <w:r>
               <w:rPr>
@@ -8845,7 +8602,6 @@
               </w:rPr>
               <w:t> styled-components</w:t>
             </w:r>
-            <w:proofErr w:type="spellStart"/>
             <w:r>
               <w:rPr>
                 <w:rFonts w:ascii="Batang" w:eastAsia="Batang" w:hAnsi="Batang" w:cs="Batang" w:hint="eastAsia"/>
@@ -8854,7 +8610,6 @@
               </w:rPr>
               <w:t>를</w:t>
             </w:r>
-            <w:proofErr w:type="spellEnd"/>
             <w:r>
               <w:rPr>
                 <w:rFonts w:ascii="Helvetica Neue" w:hAnsi="Helvetica Neue"/>
@@ -8911,7 +8666,6 @@
               </w:rPr>
               <w:t> </w:t>
             </w:r>
-            <w:proofErr w:type="spellStart"/>
             <w:r>
               <w:rPr>
                 <w:rFonts w:ascii="Batang" w:eastAsia="Batang" w:hAnsi="Batang" w:cs="Batang" w:hint="eastAsia"/>
@@ -8920,7 +8674,6 @@
               </w:rPr>
               <w:t>재사용성이</w:t>
             </w:r>
-            <w:proofErr w:type="spellEnd"/>
             <w:r>
               <w:rPr>
                 <w:rFonts w:ascii="Helvetica Neue" w:hAnsi="Helvetica Neue"/>
@@ -8961,7 +8714,6 @@
               </w:rPr>
               <w:t> UI</w:t>
             </w:r>
-            <w:proofErr w:type="spellStart"/>
             <w:r>
               <w:rPr>
                 <w:rFonts w:ascii="Batang" w:eastAsia="Batang" w:hAnsi="Batang" w:cs="Batang" w:hint="eastAsia"/>
@@ -8970,7 +8722,6 @@
               </w:rPr>
               <w:t>를</w:t>
             </w:r>
-            <w:proofErr w:type="spellEnd"/>
             <w:r>
               <w:rPr>
                 <w:rFonts w:ascii="Helvetica Neue" w:hAnsi="Helvetica Neue"/>
@@ -9090,7 +8841,6 @@
               </w:rPr>
               <w:t> UI</w:t>
             </w:r>
-            <w:proofErr w:type="spellStart"/>
             <w:r>
               <w:rPr>
                 <w:rFonts w:ascii="Batang" w:eastAsia="Batang" w:hAnsi="Batang" w:cs="Batang" w:hint="eastAsia"/>
@@ -9099,7 +8849,6 @@
               </w:rPr>
               <w:t>를</w:t>
             </w:r>
-            <w:proofErr w:type="spellEnd"/>
             <w:r>
               <w:rPr>
                 <w:rFonts w:ascii="Helvetica Neue" w:hAnsi="Helvetica Neue"/>
@@ -9268,7 +9017,6 @@
               </w:rPr>
               <w:t> UI </w:t>
             </w:r>
-            <w:proofErr w:type="spellStart"/>
             <w:r>
               <w:rPr>
                 <w:rFonts w:ascii="Batang" w:eastAsia="Batang" w:hAnsi="Batang" w:cs="Batang" w:hint="eastAsia"/>
@@ -9276,7 +9024,6 @@
               </w:rPr>
               <w:t>반응성을</w:t>
             </w:r>
-            <w:proofErr w:type="spellEnd"/>
             <w:r>
               <w:rPr>
                 <w:rFonts w:ascii="Helvetica Neue" w:hAnsi="Helvetica Neue"/>
@@ -9298,7 +9045,6 @@
               </w:rPr>
               <w:t> SEO</w:t>
             </w:r>
-            <w:proofErr w:type="spellStart"/>
             <w:r>
               <w:rPr>
                 <w:rFonts w:ascii="Batang" w:eastAsia="Batang" w:hAnsi="Batang" w:cs="Batang" w:hint="eastAsia"/>
@@ -9306,7 +9052,6 @@
               </w:rPr>
               <w:t>를</w:t>
             </w:r>
-            <w:proofErr w:type="spellEnd"/>
             <w:r>
               <w:rPr>
                 <w:rFonts w:ascii="Helvetica Neue" w:hAnsi="Helvetica Neue"/>
@@ -9638,7 +9383,6 @@
               </w:rPr>
               <w:t> </w:t>
             </w:r>
-            <w:proofErr w:type="spellStart"/>
             <w:r>
               <w:rPr>
                 <w:rFonts w:ascii="Batang" w:eastAsia="Batang" w:hAnsi="Batang" w:cs="Batang" w:hint="eastAsia"/>
@@ -9646,7 +9390,6 @@
               </w:rPr>
               <w:t>스쿼드를</w:t>
             </w:r>
-            <w:proofErr w:type="spellEnd"/>
             <w:r>
               <w:rPr>
                 <w:rFonts w:ascii="Helvetica Neue" w:hAnsi="Helvetica Neue"/>
@@ -10282,25 +10025,7 @@
                 <w:spacing w:val="-2"/>
                 <w:highlight w:val="yellow"/>
               </w:rPr>
-              <w:t> (</w:t>
-            </w:r>
-            <w:proofErr w:type="spellStart"/>
-            <w:r>
-              <w:rPr>
-                <w:rFonts w:ascii="Helvetica Neue" w:hAnsi="Helvetica Neue"/>
-                <w:spacing w:val="-2"/>
-                <w:highlight w:val="yellow"/>
-              </w:rPr>
-              <w:t>Javascript</w:t>
-            </w:r>
-            <w:proofErr w:type="spellEnd"/>
-            <w:r>
-              <w:rPr>
-                <w:rFonts w:ascii="Helvetica Neue" w:hAnsi="Helvetica Neue"/>
-                <w:spacing w:val="-2"/>
-                <w:highlight w:val="yellow"/>
-              </w:rPr>
-              <w:t>, HTML, CSS </w:t>
+              <w:t> (Javascript, HTML, CSS </w:t>
             </w:r>
             <w:r>
               <w:rPr>
@@ -10494,7 +10219,6 @@
               </w:rPr>
               <w:t>”</w:t>
             </w:r>
-            <w:proofErr w:type="spellStart"/>
             <w:r>
               <w:rPr>
                 <w:rFonts w:ascii="Batang" w:eastAsia="Batang" w:hAnsi="Batang" w:cs="Batang" w:hint="eastAsia"/>
@@ -10502,7 +10226,6 @@
               </w:rPr>
               <w:t>를</w:t>
             </w:r>
-            <w:proofErr w:type="spellEnd"/>
             <w:r>
               <w:rPr>
                 <w:rFonts w:ascii="Helvetica Neue" w:hAnsi="Helvetica Neue"/>
@@ -10790,25 +10513,7 @@
                 <w:spacing w:val="-2"/>
                 <w:highlight w:val="yellow"/>
               </w:rPr>
-              <w:t>React, </w:t>
-            </w:r>
-            <w:proofErr w:type="spellStart"/>
-            <w:r>
-              <w:rPr>
-                <w:rFonts w:ascii="Helvetica Neue" w:hAnsi="Helvetica Neue"/>
-                <w:spacing w:val="-2"/>
-                <w:highlight w:val="yellow"/>
-              </w:rPr>
-              <w:t>GraphQL</w:t>
-            </w:r>
-            <w:proofErr w:type="spellEnd"/>
-            <w:r>
-              <w:rPr>
-                <w:rFonts w:ascii="Helvetica Neue" w:hAnsi="Helvetica Neue"/>
-                <w:spacing w:val="-2"/>
-                <w:highlight w:val="yellow"/>
-              </w:rPr>
-              <w:t>, </w:t>
+              <w:t>React, GraphQL, </w:t>
             </w:r>
             <w:r>
               <w:rPr>
@@ -10826,7 +10531,6 @@
               </w:rPr>
               <w:t> styled-components</w:t>
             </w:r>
-            <w:proofErr w:type="spellStart"/>
             <w:r>
               <w:rPr>
                 <w:rFonts w:ascii="Batang" w:eastAsia="Batang" w:hAnsi="Batang" w:cs="Batang" w:hint="eastAsia"/>
@@ -10835,7 +10539,6 @@
               </w:rPr>
               <w:t>를</w:t>
             </w:r>
-            <w:proofErr w:type="spellEnd"/>
             <w:r>
               <w:rPr>
                 <w:rFonts w:ascii="Helvetica Neue" w:hAnsi="Helvetica Neue"/>
@@ -11132,7 +10835,6 @@
               </w:rPr>
               <w:t> (</w:t>
             </w:r>
-            <w:proofErr w:type="spellStart"/>
             <w:r>
               <w:rPr>
                 <w:rFonts w:ascii="Batang" w:eastAsia="Batang" w:hAnsi="Batang" w:cs="Batang" w:hint="eastAsia"/>
@@ -11140,7 +10842,6 @@
               </w:rPr>
               <w:t>트릿지</w:t>
             </w:r>
-            <w:proofErr w:type="spellEnd"/>
             <w:r>
               <w:rPr>
                 <w:rFonts w:ascii="Helvetica Neue" w:hAnsi="Helvetica Neue"/>
@@ -11284,7 +10985,6 @@
                 <w:spacing w:val="-2"/>
               </w:rPr>
             </w:pPr>
-            <w:proofErr w:type="spellStart"/>
             <w:r>
               <w:rPr>
                 <w:rStyle w:val="Strong"/>
@@ -11293,7 +10993,6 @@
               </w:rPr>
               <w:t>트릿지는</w:t>
             </w:r>
-            <w:proofErr w:type="spellEnd"/>
             <w:r>
               <w:rPr>
                 <w:rStyle w:val="Strong"/>
@@ -11830,7 +11529,6 @@
               </w:rPr>
               <w:t> </w:t>
             </w:r>
-            <w:proofErr w:type="spellStart"/>
             <w:r>
               <w:rPr>
                 <w:rFonts w:ascii="Batang" w:eastAsia="Batang" w:hAnsi="Batang" w:cs="Batang" w:hint="eastAsia"/>
@@ -11838,7 +11536,6 @@
               </w:rPr>
               <w:t>태깅</w:t>
             </w:r>
-            <w:proofErr w:type="spellEnd"/>
             <w:r>
               <w:rPr>
                 <w:rFonts w:ascii="Helvetica Neue" w:hAnsi="Helvetica Neue"/>
@@ -12001,7 +11698,6 @@
               <w:br/>
               <w:t>- Trusted online reputation: Google SEO</w:t>
             </w:r>
-            <w:proofErr w:type="spellStart"/>
             <w:r>
               <w:rPr>
                 <w:rFonts w:ascii="Batang" w:eastAsia="Batang" w:hAnsi="Batang" w:cs="Batang" w:hint="eastAsia"/>
@@ -12009,7 +11705,6 @@
               </w:rPr>
               <w:t>를</w:t>
             </w:r>
-            <w:proofErr w:type="spellEnd"/>
             <w:r>
               <w:rPr>
                 <w:rFonts w:ascii="Helvetica Neue" w:hAnsi="Helvetica Neue"/>
@@ -12399,7 +12094,6 @@
                 <w:spacing w:val="-2"/>
               </w:rPr>
             </w:pPr>
-            <w:proofErr w:type="spellStart"/>
             <w:r>
               <w:rPr>
                 <w:rStyle w:val="Strong"/>
@@ -12408,7 +12102,6 @@
               </w:rPr>
               <w:t>트릿지는</w:t>
             </w:r>
-            <w:proofErr w:type="spellEnd"/>
             <w:r>
               <w:rPr>
                 <w:rStyle w:val="Strong"/>
@@ -12696,7 +12389,6 @@
               <w:br/>
               <w:t>- </w:t>
             </w:r>
-            <w:proofErr w:type="spellStart"/>
             <w:r>
               <w:rPr>
                 <w:rFonts w:ascii="Batang" w:eastAsia="Batang" w:hAnsi="Batang" w:cs="Batang" w:hint="eastAsia"/>
@@ -12704,7 +12396,6 @@
               </w:rPr>
               <w:t>팀런치</w:t>
             </w:r>
-            <w:proofErr w:type="spellEnd"/>
             <w:r>
               <w:rPr>
                 <w:rFonts w:ascii="Helvetica Neue" w:hAnsi="Helvetica Neue"/>
@@ -12740,7 +12431,6 @@
               </w:rPr>
               <w:t> </w:t>
             </w:r>
-            <w:proofErr w:type="spellStart"/>
             <w:r>
               <w:rPr>
                 <w:rFonts w:ascii="Batang" w:eastAsia="Batang" w:hAnsi="Batang" w:cs="Batang" w:hint="eastAsia"/>
@@ -12748,7 +12438,6 @@
               </w:rPr>
               <w:t>석식</w:t>
             </w:r>
-            <w:proofErr w:type="spellEnd"/>
             <w:r>
               <w:rPr>
                 <w:rFonts w:ascii="Helvetica Neue" w:hAnsi="Helvetica Neue"/>
@@ -12955,7 +12644,6 @@
               </w:rPr>
               <w:t> (</w:t>
             </w:r>
-            <w:proofErr w:type="spellStart"/>
             <w:r>
               <w:rPr>
                 <w:rFonts w:ascii="Batang" w:eastAsia="Batang" w:hAnsi="Batang" w:cs="Batang" w:hint="eastAsia"/>
@@ -12963,7 +12651,6 @@
               </w:rPr>
               <w:t>층고</w:t>
             </w:r>
-            <w:proofErr w:type="spellEnd"/>
             <w:r>
               <w:rPr>
                 <w:rFonts w:ascii="Helvetica Neue" w:hAnsi="Helvetica Neue"/>
@@ -13297,20 +12984,18 @@
                 <w:highlight w:val="yellow"/>
                 <w:shd w:val="clear" w:color="auto" w:fill="FFFFFF"/>
               </w:rPr>
-              <w:t>- React, </w:t>
-            </w:r>
-            <w:proofErr w:type="spellStart"/>
-            <w:r>
-              <w:rPr>
-                <w:rFonts w:ascii="Helvetica Neue" w:hAnsi="Helvetica Neue"/>
+              <w:t>- React, GraphQL, </w:t>
+            </w:r>
+            <w:r>
+              <w:rPr>
+                <w:rFonts w:ascii="Batang" w:eastAsia="Batang" w:hAnsi="Batang" w:cs="Batang" w:hint="eastAsia"/>
                 <w:color w:val="263747"/>
                 <w:spacing w:val="-2"/>
                 <w:highlight w:val="yellow"/>
                 <w:shd w:val="clear" w:color="auto" w:fill="FFFFFF"/>
               </w:rPr>
-              <w:t>GraphQL</w:t>
-            </w:r>
-            <w:proofErr w:type="spellEnd"/>
+              <w:t>그리고</w:t>
+            </w:r>
             <w:r>
               <w:rPr>
                 <w:rFonts w:ascii="Helvetica Neue" w:hAnsi="Helvetica Neue"/>
@@ -13319,7 +13004,7 @@
                 <w:highlight w:val="yellow"/>
                 <w:shd w:val="clear" w:color="auto" w:fill="FFFFFF"/>
               </w:rPr>
-              <w:t>, </w:t>
+              <w:t> styled-components</w:t>
             </w:r>
             <w:r>
               <w:rPr>
@@ -13329,7 +13014,7 @@
                 <w:highlight w:val="yellow"/>
                 <w:shd w:val="clear" w:color="auto" w:fill="FFFFFF"/>
               </w:rPr>
-              <w:t>그리고</w:t>
+              <w:t>를</w:t>
             </w:r>
             <w:r>
               <w:rPr>
@@ -13339,9 +13024,8 @@
                 <w:highlight w:val="yellow"/>
                 <w:shd w:val="clear" w:color="auto" w:fill="FFFFFF"/>
               </w:rPr>
-              <w:t> styled-components</w:t>
-            </w:r>
-            <w:proofErr w:type="spellStart"/>
+              <w:t> </w:t>
+            </w:r>
             <w:r>
               <w:rPr>
                 <w:rFonts w:ascii="Batang" w:eastAsia="Batang" w:hAnsi="Batang" w:cs="Batang" w:hint="eastAsia"/>
@@ -13350,9 +13034,128 @@
                 <w:highlight w:val="yellow"/>
                 <w:shd w:val="clear" w:color="auto" w:fill="FFFFFF"/>
               </w:rPr>
+              <w:t>활용하여</w:t>
+            </w:r>
+            <w:r>
+              <w:rPr>
+                <w:rFonts w:ascii="Helvetica Neue" w:hAnsi="Helvetica Neue"/>
+                <w:color w:val="263747"/>
+                <w:spacing w:val="-2"/>
+                <w:highlight w:val="yellow"/>
+                <w:shd w:val="clear" w:color="auto" w:fill="FFFFFF"/>
+              </w:rPr>
+              <w:t> </w:t>
+            </w:r>
+            <w:r>
+              <w:rPr>
+                <w:rFonts w:ascii="Batang" w:eastAsia="Batang" w:hAnsi="Batang" w:cs="Batang" w:hint="eastAsia"/>
+                <w:color w:val="263747"/>
+                <w:spacing w:val="-2"/>
+                <w:highlight w:val="yellow"/>
+                <w:shd w:val="clear" w:color="auto" w:fill="FFFFFF"/>
+              </w:rPr>
+              <w:t>추상화</w:t>
+            </w:r>
+            <w:r>
+              <w:rPr>
+                <w:rFonts w:ascii="Helvetica Neue" w:hAnsi="Helvetica Neue"/>
+                <w:color w:val="263747"/>
+                <w:spacing w:val="-2"/>
+                <w:highlight w:val="yellow"/>
+                <w:shd w:val="clear" w:color="auto" w:fill="FFFFFF"/>
+              </w:rPr>
+              <w:t> </w:t>
+            </w:r>
+            <w:r>
+              <w:rPr>
+                <w:rFonts w:ascii="Batang" w:eastAsia="Batang" w:hAnsi="Batang" w:cs="Batang" w:hint="eastAsia"/>
+                <w:color w:val="263747"/>
+                <w:spacing w:val="-2"/>
+                <w:highlight w:val="yellow"/>
+                <w:shd w:val="clear" w:color="auto" w:fill="FFFFFF"/>
+              </w:rPr>
+              <w:t>수준과</w:t>
+            </w:r>
+            <w:r>
+              <w:rPr>
+                <w:rFonts w:ascii="Helvetica Neue" w:hAnsi="Helvetica Neue"/>
+                <w:color w:val="263747"/>
+                <w:spacing w:val="-2"/>
+                <w:highlight w:val="yellow"/>
+                <w:shd w:val="clear" w:color="auto" w:fill="FFFFFF"/>
+              </w:rPr>
+              <w:t> </w:t>
+            </w:r>
+            <w:r>
+              <w:rPr>
+                <w:rFonts w:ascii="Batang" w:eastAsia="Batang" w:hAnsi="Batang" w:cs="Batang" w:hint="eastAsia"/>
+                <w:color w:val="263747"/>
+                <w:spacing w:val="-2"/>
+                <w:highlight w:val="yellow"/>
+                <w:shd w:val="clear" w:color="auto" w:fill="FFFFFF"/>
+              </w:rPr>
+              <w:t>재사용성이</w:t>
+            </w:r>
+            <w:r>
+              <w:rPr>
+                <w:rFonts w:ascii="Helvetica Neue" w:hAnsi="Helvetica Neue"/>
+                <w:color w:val="263747"/>
+                <w:spacing w:val="-2"/>
+                <w:highlight w:val="yellow"/>
+                <w:shd w:val="clear" w:color="auto" w:fill="FFFFFF"/>
+              </w:rPr>
+              <w:t> </w:t>
+            </w:r>
+            <w:r>
+              <w:rPr>
+                <w:rFonts w:ascii="Batang" w:eastAsia="Batang" w:hAnsi="Batang" w:cs="Batang" w:hint="eastAsia"/>
+                <w:color w:val="263747"/>
+                <w:spacing w:val="-2"/>
+                <w:highlight w:val="yellow"/>
+                <w:shd w:val="clear" w:color="auto" w:fill="FFFFFF"/>
+              </w:rPr>
+              <w:t>높은</w:t>
+            </w:r>
+            <w:r>
+              <w:rPr>
+                <w:rFonts w:ascii="Helvetica Neue" w:hAnsi="Helvetica Neue"/>
+                <w:color w:val="263747"/>
+                <w:spacing w:val="-2"/>
+                <w:highlight w:val="yellow"/>
+                <w:shd w:val="clear" w:color="auto" w:fill="FFFFFF"/>
+              </w:rPr>
+              <w:t> </w:t>
+            </w:r>
+            <w:r>
+              <w:rPr>
+                <w:rFonts w:ascii="Batang" w:eastAsia="Batang" w:hAnsi="Batang" w:cs="Batang" w:hint="eastAsia"/>
+                <w:color w:val="263747"/>
+                <w:spacing w:val="-2"/>
+                <w:highlight w:val="yellow"/>
+                <w:shd w:val="clear" w:color="auto" w:fill="FFFFFF"/>
+              </w:rPr>
+              <w:t>모듈화된</w:t>
+            </w:r>
+            <w:r>
+              <w:rPr>
+                <w:rFonts w:ascii="Helvetica Neue" w:hAnsi="Helvetica Neue"/>
+                <w:color w:val="263747"/>
+                <w:spacing w:val="-2"/>
+                <w:highlight w:val="yellow"/>
+                <w:shd w:val="clear" w:color="auto" w:fill="FFFFFF"/>
+              </w:rPr>
+              <w:t> UI</w:t>
+            </w:r>
+            <w:r>
+              <w:rPr>
+                <w:rFonts w:ascii="Batang" w:eastAsia="Batang" w:hAnsi="Batang" w:cs="Batang" w:hint="eastAsia"/>
+                <w:color w:val="263747"/>
+                <w:spacing w:val="-2"/>
+                <w:highlight w:val="yellow"/>
+                <w:shd w:val="clear" w:color="auto" w:fill="FFFFFF"/>
+              </w:rPr>
               <w:t>를</w:t>
             </w:r>
-            <w:proofErr w:type="spellEnd"/>
             <w:r>
               <w:rPr>
                 <w:rFonts w:ascii="Helvetica Neue" w:hAnsi="Helvetica Neue"/>
@@ -13371,7 +13174,7 @@
                 <w:highlight w:val="yellow"/>
                 <w:shd w:val="clear" w:color="auto" w:fill="FFFFFF"/>
               </w:rPr>
-              <w:t>활용하여</w:t>
+              <w:t>구현합니다</w:t>
             </w:r>
             <w:r>
               <w:rPr>
@@ -13381,111 +13184,127 @@
                 <w:highlight w:val="yellow"/>
                 <w:shd w:val="clear" w:color="auto" w:fill="FFFFFF"/>
               </w:rPr>
-              <w:t> </w:t>
-            </w:r>
-            <w:r>
-              <w:rPr>
-                <w:rFonts w:ascii="Batang" w:eastAsia="Batang" w:hAnsi="Batang" w:cs="Batang" w:hint="eastAsia"/>
+              <w:t>.</w:t>
+            </w:r>
+            <w:r>
+              <w:rPr>
+                <w:rFonts w:ascii="Helvetica Neue" w:hAnsi="Helvetica Neue"/>
                 <w:color w:val="263747"/>
                 <w:spacing w:val="-2"/>
                 <w:highlight w:val="yellow"/>
+              </w:rPr>
+              <w:br/>
+            </w:r>
+            <w:r>
+              <w:rPr>
+                <w:rFonts w:ascii="Helvetica Neue" w:hAnsi="Helvetica Neue"/>
+                <w:color w:val="263747"/>
+                <w:spacing w:val="-2"/>
+                <w:highlight w:val="yellow"/>
                 <w:shd w:val="clear" w:color="auto" w:fill="FFFFFF"/>
               </w:rPr>
-              <w:t>추상화</w:t>
-            </w:r>
-            <w:r>
-              <w:rPr>
-                <w:rFonts w:ascii="Helvetica Neue" w:hAnsi="Helvetica Neue"/>
+              <w:t>- D3.js </w:t>
+            </w:r>
+            <w:r>
+              <w:rPr>
+                <w:rFonts w:ascii="Batang" w:eastAsia="Batang" w:hAnsi="Batang" w:cs="Batang" w:hint="eastAsia"/>
                 <w:color w:val="263747"/>
                 <w:spacing w:val="-2"/>
                 <w:highlight w:val="yellow"/>
                 <w:shd w:val="clear" w:color="auto" w:fill="FFFFFF"/>
               </w:rPr>
-              <w:t> </w:t>
-            </w:r>
-            <w:r>
-              <w:rPr>
-                <w:rFonts w:ascii="Batang" w:eastAsia="Batang" w:hAnsi="Batang" w:cs="Batang" w:hint="eastAsia"/>
+              <w:t>기반으로</w:t>
+            </w:r>
+            <w:r>
+              <w:rPr>
+                <w:rFonts w:ascii="Helvetica Neue" w:hAnsi="Helvetica Neue"/>
                 <w:color w:val="263747"/>
                 <w:spacing w:val="-2"/>
                 <w:highlight w:val="yellow"/>
                 <w:shd w:val="clear" w:color="auto" w:fill="FFFFFF"/>
               </w:rPr>
-              <w:t>수준과</w:t>
-            </w:r>
-            <w:r>
-              <w:rPr>
-                <w:rFonts w:ascii="Helvetica Neue" w:hAnsi="Helvetica Neue"/>
+              <w:t> </w:t>
+            </w:r>
+            <w:r>
+              <w:rPr>
+                <w:rFonts w:ascii="Batang" w:eastAsia="Batang" w:hAnsi="Batang" w:cs="Batang" w:hint="eastAsia"/>
                 <w:color w:val="263747"/>
                 <w:spacing w:val="-2"/>
                 <w:highlight w:val="yellow"/>
                 <w:shd w:val="clear" w:color="auto" w:fill="FFFFFF"/>
               </w:rPr>
-              <w:t> </w:t>
-            </w:r>
-            <w:proofErr w:type="spellStart"/>
-            <w:r>
-              <w:rPr>
-                <w:rFonts w:ascii="Batang" w:eastAsia="Batang" w:hAnsi="Batang" w:cs="Batang" w:hint="eastAsia"/>
+              <w:t>자체</w:t>
+            </w:r>
+            <w:r>
+              <w:rPr>
+                <w:rFonts w:ascii="Helvetica Neue" w:hAnsi="Helvetica Neue"/>
                 <w:color w:val="263747"/>
                 <w:spacing w:val="-2"/>
                 <w:highlight w:val="yellow"/>
                 <w:shd w:val="clear" w:color="auto" w:fill="FFFFFF"/>
               </w:rPr>
-              <w:t>재사용성이</w:t>
-            </w:r>
-            <w:proofErr w:type="spellEnd"/>
-            <w:r>
-              <w:rPr>
-                <w:rFonts w:ascii="Helvetica Neue" w:hAnsi="Helvetica Neue"/>
+              <w:t> </w:t>
+            </w:r>
+            <w:r>
+              <w:rPr>
+                <w:rFonts w:ascii="Batang" w:eastAsia="Batang" w:hAnsi="Batang" w:cs="Batang" w:hint="eastAsia"/>
                 <w:color w:val="263747"/>
                 <w:spacing w:val="-2"/>
                 <w:highlight w:val="yellow"/>
                 <w:shd w:val="clear" w:color="auto" w:fill="FFFFFF"/>
               </w:rPr>
-              <w:t> </w:t>
-            </w:r>
-            <w:r>
-              <w:rPr>
-                <w:rFonts w:ascii="Batang" w:eastAsia="Batang" w:hAnsi="Batang" w:cs="Batang" w:hint="eastAsia"/>
+              <w:t>개발한</w:t>
+            </w:r>
+            <w:r>
+              <w:rPr>
+                <w:rFonts w:ascii="Helvetica Neue" w:hAnsi="Helvetica Neue"/>
                 <w:color w:val="263747"/>
                 <w:spacing w:val="-2"/>
                 <w:highlight w:val="yellow"/>
                 <w:shd w:val="clear" w:color="auto" w:fill="FFFFFF"/>
               </w:rPr>
-              <w:t>높은</w:t>
-            </w:r>
-            <w:r>
-              <w:rPr>
-                <w:rFonts w:ascii="Helvetica Neue" w:hAnsi="Helvetica Neue"/>
+              <w:t> </w:t>
+            </w:r>
+            <w:r>
+              <w:rPr>
+                <w:rFonts w:ascii="Batang" w:eastAsia="Batang" w:hAnsi="Batang" w:cs="Batang" w:hint="eastAsia"/>
                 <w:color w:val="263747"/>
                 <w:spacing w:val="-2"/>
                 <w:highlight w:val="yellow"/>
                 <w:shd w:val="clear" w:color="auto" w:fill="FFFFFF"/>
               </w:rPr>
-              <w:t> </w:t>
-            </w:r>
-            <w:r>
-              <w:rPr>
-                <w:rFonts w:ascii="Batang" w:eastAsia="Batang" w:hAnsi="Batang" w:cs="Batang" w:hint="eastAsia"/>
+              <w:t>데이터</w:t>
+            </w:r>
+            <w:r>
+              <w:rPr>
+                <w:rFonts w:ascii="Helvetica Neue" w:hAnsi="Helvetica Neue"/>
                 <w:color w:val="263747"/>
                 <w:spacing w:val="-2"/>
                 <w:highlight w:val="yellow"/>
                 <w:shd w:val="clear" w:color="auto" w:fill="FFFFFF"/>
               </w:rPr>
-              <w:t>모듈화된</w:t>
-            </w:r>
-            <w:r>
-              <w:rPr>
-                <w:rFonts w:ascii="Helvetica Neue" w:hAnsi="Helvetica Neue"/>
+              <w:t> </w:t>
+            </w:r>
+            <w:r>
+              <w:rPr>
+                <w:rFonts w:ascii="Batang" w:eastAsia="Batang" w:hAnsi="Batang" w:cs="Batang" w:hint="eastAsia"/>
                 <w:color w:val="263747"/>
                 <w:spacing w:val="-2"/>
                 <w:highlight w:val="yellow"/>
                 <w:shd w:val="clear" w:color="auto" w:fill="FFFFFF"/>
               </w:rPr>
+              <w:t>시각화</w:t>
+            </w:r>
+            <w:r>
+              <w:rPr>
+                <w:rFonts w:ascii="Helvetica Neue" w:hAnsi="Helvetica Neue"/>
+                <w:color w:val="263747"/>
+                <w:spacing w:val="-2"/>
+                <w:highlight w:val="yellow"/>
+                <w:shd w:val="clear" w:color="auto" w:fill="FFFFFF"/>
+              </w:rPr>
               <w:t> UI</w:t>
             </w:r>
-            <w:proofErr w:type="spellStart"/>
             <w:r>
               <w:rPr>
                 <w:rFonts w:ascii="Batang" w:eastAsia="Batang" w:hAnsi="Batang" w:cs="Batang" w:hint="eastAsia"/>
@@ -13496,168 +13315,6 @@
               </w:rPr>
               <w:t>를</w:t>
             </w:r>
-            <w:proofErr w:type="spellEnd"/>
-            <w:r>
-              <w:rPr>
-                <w:rFonts w:ascii="Helvetica Neue" w:hAnsi="Helvetica Neue"/>
-                <w:color w:val="263747"/>
-                <w:spacing w:val="-2"/>
-                <w:highlight w:val="yellow"/>
-                <w:shd w:val="clear" w:color="auto" w:fill="FFFFFF"/>
-              </w:rPr>
-              <w:t> </w:t>
-            </w:r>
-            <w:r>
-              <w:rPr>
-                <w:rFonts w:ascii="Batang" w:eastAsia="Batang" w:hAnsi="Batang" w:cs="Batang" w:hint="eastAsia"/>
-                <w:color w:val="263747"/>
-                <w:spacing w:val="-2"/>
-                <w:highlight w:val="yellow"/>
-                <w:shd w:val="clear" w:color="auto" w:fill="FFFFFF"/>
-              </w:rPr>
-              <w:t>구현합니다</w:t>
-            </w:r>
-            <w:r>
-              <w:rPr>
-                <w:rFonts w:ascii="Helvetica Neue" w:hAnsi="Helvetica Neue"/>
-                <w:color w:val="263747"/>
-                <w:spacing w:val="-2"/>
-                <w:highlight w:val="yellow"/>
-                <w:shd w:val="clear" w:color="auto" w:fill="FFFFFF"/>
-              </w:rPr>
-              <w:t>.</w:t>
-            </w:r>
-            <w:r>
-              <w:rPr>
-                <w:rFonts w:ascii="Helvetica Neue" w:hAnsi="Helvetica Neue"/>
-                <w:color w:val="263747"/>
-                <w:spacing w:val="-2"/>
-                <w:highlight w:val="yellow"/>
-              </w:rPr>
-              <w:br/>
-            </w:r>
-            <w:r>
-              <w:rPr>
-                <w:rFonts w:ascii="Helvetica Neue" w:hAnsi="Helvetica Neue"/>
-                <w:color w:val="263747"/>
-                <w:spacing w:val="-2"/>
-                <w:highlight w:val="yellow"/>
-                <w:shd w:val="clear" w:color="auto" w:fill="FFFFFF"/>
-              </w:rPr>
-              <w:t>- D3.js </w:t>
-            </w:r>
-            <w:r>
-              <w:rPr>
-                <w:rFonts w:ascii="Batang" w:eastAsia="Batang" w:hAnsi="Batang" w:cs="Batang" w:hint="eastAsia"/>
-                <w:color w:val="263747"/>
-                <w:spacing w:val="-2"/>
-                <w:highlight w:val="yellow"/>
-                <w:shd w:val="clear" w:color="auto" w:fill="FFFFFF"/>
-              </w:rPr>
-              <w:t>기반으로</w:t>
-            </w:r>
-            <w:r>
-              <w:rPr>
-                <w:rFonts w:ascii="Helvetica Neue" w:hAnsi="Helvetica Neue"/>
-                <w:color w:val="263747"/>
-                <w:spacing w:val="-2"/>
-                <w:highlight w:val="yellow"/>
-                <w:shd w:val="clear" w:color="auto" w:fill="FFFFFF"/>
-              </w:rPr>
-              <w:t> </w:t>
-            </w:r>
-            <w:r>
-              <w:rPr>
-                <w:rFonts w:ascii="Batang" w:eastAsia="Batang" w:hAnsi="Batang" w:cs="Batang" w:hint="eastAsia"/>
-                <w:color w:val="263747"/>
-                <w:spacing w:val="-2"/>
-                <w:highlight w:val="yellow"/>
-                <w:shd w:val="clear" w:color="auto" w:fill="FFFFFF"/>
-              </w:rPr>
-              <w:t>자체</w:t>
-            </w:r>
-            <w:r>
-              <w:rPr>
-                <w:rFonts w:ascii="Helvetica Neue" w:hAnsi="Helvetica Neue"/>
-                <w:color w:val="263747"/>
-                <w:spacing w:val="-2"/>
-                <w:highlight w:val="yellow"/>
-                <w:shd w:val="clear" w:color="auto" w:fill="FFFFFF"/>
-              </w:rPr>
-              <w:t> </w:t>
-            </w:r>
-            <w:r>
-              <w:rPr>
-                <w:rFonts w:ascii="Batang" w:eastAsia="Batang" w:hAnsi="Batang" w:cs="Batang" w:hint="eastAsia"/>
-                <w:color w:val="263747"/>
-                <w:spacing w:val="-2"/>
-                <w:highlight w:val="yellow"/>
-                <w:shd w:val="clear" w:color="auto" w:fill="FFFFFF"/>
-              </w:rPr>
-              <w:t>개발한</w:t>
-            </w:r>
-            <w:r>
-              <w:rPr>
-                <w:rFonts w:ascii="Helvetica Neue" w:hAnsi="Helvetica Neue"/>
-                <w:color w:val="263747"/>
-                <w:spacing w:val="-2"/>
-                <w:highlight w:val="yellow"/>
-                <w:shd w:val="clear" w:color="auto" w:fill="FFFFFF"/>
-              </w:rPr>
-              <w:t> </w:t>
-            </w:r>
-            <w:r>
-              <w:rPr>
-                <w:rFonts w:ascii="Batang" w:eastAsia="Batang" w:hAnsi="Batang" w:cs="Batang" w:hint="eastAsia"/>
-                <w:color w:val="263747"/>
-                <w:spacing w:val="-2"/>
-                <w:highlight w:val="yellow"/>
-                <w:shd w:val="clear" w:color="auto" w:fill="FFFFFF"/>
-              </w:rPr>
-              <w:t>데이터</w:t>
-            </w:r>
-            <w:r>
-              <w:rPr>
-                <w:rFonts w:ascii="Helvetica Neue" w:hAnsi="Helvetica Neue"/>
-                <w:color w:val="263747"/>
-                <w:spacing w:val="-2"/>
-                <w:highlight w:val="yellow"/>
-                <w:shd w:val="clear" w:color="auto" w:fill="FFFFFF"/>
-              </w:rPr>
-              <w:t> </w:t>
-            </w:r>
-            <w:r>
-              <w:rPr>
-                <w:rFonts w:ascii="Batang" w:eastAsia="Batang" w:hAnsi="Batang" w:cs="Batang" w:hint="eastAsia"/>
-                <w:color w:val="263747"/>
-                <w:spacing w:val="-2"/>
-                <w:highlight w:val="yellow"/>
-                <w:shd w:val="clear" w:color="auto" w:fill="FFFFFF"/>
-              </w:rPr>
-              <w:t>시각화</w:t>
-            </w:r>
-            <w:r>
-              <w:rPr>
-                <w:rFonts w:ascii="Helvetica Neue" w:hAnsi="Helvetica Neue"/>
-                <w:color w:val="263747"/>
-                <w:spacing w:val="-2"/>
-                <w:highlight w:val="yellow"/>
-                <w:shd w:val="clear" w:color="auto" w:fill="FFFFFF"/>
-              </w:rPr>
-              <w:t> UI</w:t>
-            </w:r>
-            <w:proofErr w:type="spellStart"/>
-            <w:r>
-              <w:rPr>
-                <w:rFonts w:ascii="Batang" w:eastAsia="Batang" w:hAnsi="Batang" w:cs="Batang" w:hint="eastAsia"/>
-                <w:color w:val="263747"/>
-                <w:spacing w:val="-2"/>
-                <w:highlight w:val="yellow"/>
-                <w:shd w:val="clear" w:color="auto" w:fill="FFFFFF"/>
-              </w:rPr>
-              <w:t>를</w:t>
-            </w:r>
-            <w:proofErr w:type="spellEnd"/>
             <w:r>
               <w:rPr>
                 <w:rFonts w:ascii="Helvetica Neue" w:hAnsi="Helvetica Neue"/>
@@ -14007,23 +13664,7 @@
           <w:sz w:val="28"/>
           <w:szCs w:val="28"/>
         </w:rPr>
-        <w:t xml:space="preserve"> (I </w:t>
-      </w:r>
-      <w:proofErr w:type="spellStart"/>
-      <w:r>
-        <w:rPr>
-          <w:sz w:val="28"/>
-          <w:szCs w:val="28"/>
-        </w:rPr>
-        <w:t>gotta</w:t>
-      </w:r>
-      <w:proofErr w:type="spellEnd"/>
-      <w:r>
-        <w:rPr>
-          <w:sz w:val="28"/>
-          <w:szCs w:val="28"/>
-        </w:rPr>
-        <w:t xml:space="preserve"> learn these)</w:t>
+        <w:t xml:space="preserve"> (I gotta learn these)</w:t>
       </w:r>
     </w:p>
     <w:p>
@@ -14408,7 +14049,6 @@
               </w:rPr>
               <w:t> </w:t>
             </w:r>
-            <w:proofErr w:type="spellStart"/>
             <w:r>
               <w:rPr>
                 <w:rFonts w:ascii="Batang" w:eastAsia="Batang" w:hAnsi="Batang" w:cs="Batang" w:hint="eastAsia"/>
@@ -14417,7 +14057,6 @@
               </w:rPr>
               <w:t>스쿼드를</w:t>
             </w:r>
-            <w:proofErr w:type="spellEnd"/>
             <w:r>
               <w:rPr>
                 <w:rFonts w:ascii="Helvetica Neue" w:hAnsi="Helvetica Neue"/>
@@ -14816,39 +14455,7 @@
           <w:sz w:val="28"/>
           <w:szCs w:val="28"/>
         </w:rPr>
-        <w:t xml:space="preserve">Quick learner (I should learn </w:t>
-      </w:r>
-      <w:proofErr w:type="spellStart"/>
-      <w:r>
-        <w:rPr>
-          <w:sz w:val="28"/>
-          <w:szCs w:val="28"/>
-        </w:rPr>
-        <w:t>GraphQL</w:t>
-      </w:r>
-      <w:proofErr w:type="spellEnd"/>
-      <w:r>
-        <w:rPr>
-          <w:sz w:val="28"/>
-          <w:szCs w:val="28"/>
-        </w:rPr>
-        <w:t xml:space="preserve">, </w:t>
-      </w:r>
-      <w:proofErr w:type="spellStart"/>
-      <w:r>
-        <w:rPr>
-          <w:sz w:val="28"/>
-          <w:szCs w:val="28"/>
-        </w:rPr>
-        <w:t>styledComponents</w:t>
-      </w:r>
-      <w:proofErr w:type="spellEnd"/>
-      <w:r>
-        <w:rPr>
-          <w:sz w:val="28"/>
-          <w:szCs w:val="28"/>
-        </w:rPr>
-        <w:t xml:space="preserve"> and D3.js quickly)</w:t>
+        <w:t>Quick learner (I should learn GraphQL, styledComponents and D3.js quickly)</w:t>
       </w:r>
     </w:p>
     <w:p>
@@ -14928,23 +14535,7 @@
           <w:sz w:val="28"/>
           <w:szCs w:val="28"/>
         </w:rPr>
-        <w:t xml:space="preserve">I am from the country of </w:t>
-      </w:r>
-      <w:proofErr w:type="spellStart"/>
-      <w:r>
-        <w:rPr>
-          <w:sz w:val="28"/>
-          <w:szCs w:val="28"/>
-        </w:rPr>
-        <w:t>multiculture</w:t>
-      </w:r>
-      <w:proofErr w:type="spellEnd"/>
-      <w:r>
-        <w:rPr>
-          <w:sz w:val="28"/>
-          <w:szCs w:val="28"/>
-        </w:rPr>
-        <w:t>, so interacting and working with peers from other countries are not a problem</w:t>
+        <w:t>I am from the country of multiculture, so interacting and working with peers from other countries are not a problem</w:t>
       </w:r>
     </w:p>
     <w:p>
@@ -15159,17 +14750,8 @@
           <w:sz w:val="28"/>
           <w:szCs w:val="28"/>
         </w:rPr>
-        <w:t xml:space="preserve">I haven’t had experience in creating app using </w:t>
-      </w:r>
-      <w:proofErr w:type="spellStart"/>
-      <w:r>
-        <w:rPr>
-          <w:sz w:val="28"/>
-          <w:szCs w:val="28"/>
-        </w:rPr>
-        <w:t>GraphQL</w:t>
-      </w:r>
-      <w:proofErr w:type="spellEnd"/>
+        <w:t>I haven’t had experience in creating app using GraphQL</w:t>
+      </w:r>
       <w:r>
         <w:rPr>
           <w:sz w:val="28"/>
@@ -15647,23 +15229,7 @@
           <w:sz w:val="28"/>
           <w:szCs w:val="28"/>
         </w:rPr>
-        <w:t xml:space="preserve">I can comfortably use CSS3, HTML5 and ES6 </w:t>
-      </w:r>
-      <w:proofErr w:type="spellStart"/>
-      <w:r>
-        <w:rPr>
-          <w:sz w:val="28"/>
-          <w:szCs w:val="28"/>
-        </w:rPr>
-        <w:t>Javascript</w:t>
-      </w:r>
-      <w:proofErr w:type="spellEnd"/>
-      <w:r>
-        <w:rPr>
-          <w:sz w:val="28"/>
-          <w:szCs w:val="28"/>
-        </w:rPr>
-        <w:t xml:space="preserve"> no problem</w:t>
+        <w:t>I can comfortably use CSS3, HTML5 and ES6 Javascript no problem</w:t>
       </w:r>
     </w:p>
     <w:p>
@@ -15809,7 +15375,6 @@
         </w:rPr>
         <w:t xml:space="preserve"> </w:t>
       </w:r>
-      <w:proofErr w:type="spellStart"/>
       <w:r>
         <w:rPr>
           <w:rFonts w:hint="eastAsia"/>
@@ -15818,7 +15383,6 @@
         </w:rPr>
         <w:t>완성자</w:t>
       </w:r>
-      <w:proofErr w:type="spellEnd"/>
       <w:r>
         <w:rPr>
           <w:sz w:val="28"/>
@@ -15998,17 +15562,8 @@
           <w:sz w:val="28"/>
           <w:szCs w:val="28"/>
         </w:rPr>
-        <w:t xml:space="preserve">My </w:t>
-      </w:r>
-      <w:proofErr w:type="spellStart"/>
-      <w:r>
-        <w:rPr>
-          <w:sz w:val="28"/>
-          <w:szCs w:val="28"/>
-        </w:rPr>
-        <w:t>weakeness</w:t>
-      </w:r>
-      <w:proofErr w:type="spellEnd"/>
+        <w:t>My weakeness</w:t>
+      </w:r>
     </w:p>
     <w:p>
       <w:pPr>
@@ -16477,23 +16032,7 @@
           <w:sz w:val="28"/>
           <w:szCs w:val="28"/>
         </w:rPr>
-        <w:t xml:space="preserve">. For the past 2 years in my previous workplace in </w:t>
-      </w:r>
-      <w:proofErr w:type="spellStart"/>
-      <w:r>
-        <w:rPr>
-          <w:sz w:val="28"/>
-          <w:szCs w:val="28"/>
-        </w:rPr>
-        <w:t>SiteMax</w:t>
-      </w:r>
-      <w:proofErr w:type="spellEnd"/>
-      <w:r>
-        <w:rPr>
-          <w:sz w:val="28"/>
-          <w:szCs w:val="28"/>
-        </w:rPr>
-        <w:t xml:space="preserve"> Systems Inc, I was responsible of</w:t>
+        <w:t>. For the past 2 years in my previous workplace in SiteMax Systems Inc, I was responsible of</w:t>
       </w:r>
       <w:r>
         <w:rPr>
@@ -16542,23 +16081,7 @@
           <w:sz w:val="28"/>
           <w:szCs w:val="28"/>
         </w:rPr>
-        <w:t xml:space="preserve"> the features of the </w:t>
-      </w:r>
-      <w:proofErr w:type="spellStart"/>
-      <w:r>
-        <w:rPr>
-          <w:sz w:val="28"/>
-          <w:szCs w:val="28"/>
-        </w:rPr>
-        <w:t>SiteMax</w:t>
-      </w:r>
-      <w:proofErr w:type="spellEnd"/>
-      <w:r>
-        <w:rPr>
-          <w:sz w:val="28"/>
-          <w:szCs w:val="28"/>
-        </w:rPr>
-        <w:t xml:space="preserve"> system.</w:t>
+        <w:t xml:space="preserve"> the features of the SiteMax system.</w:t>
       </w:r>
     </w:p>
     <w:p>
@@ -16600,25 +16123,39 @@
           <w:sz w:val="28"/>
           <w:szCs w:val="28"/>
         </w:rPr>
-        <w:t xml:space="preserve">년동안 </w:t>
-      </w:r>
-      <w:proofErr w:type="spellStart"/>
+        <w:t xml:space="preserve">년동안 프론트엔드 개발자로서 동료들과 함께 </w:t>
+      </w:r>
+      <w:r>
+        <w:rPr>
+          <w:rFonts w:ascii="Batang" w:eastAsia="Batang" w:hAnsi="Batang" w:cs="Batang"/>
+          <w:sz w:val="28"/>
+          <w:szCs w:val="28"/>
+        </w:rPr>
+        <w:t>300</w:t>
+      </w:r>
       <w:r>
         <w:rPr>
           <w:rFonts w:ascii="Batang" w:eastAsia="Batang" w:hAnsi="Batang" w:cs="Batang" w:hint="eastAsia"/>
           <w:sz w:val="28"/>
           <w:szCs w:val="28"/>
         </w:rPr>
-        <w:t>프론트엔드</w:t>
-      </w:r>
-      <w:proofErr w:type="spellEnd"/>
+        <w:t xml:space="preserve">개 넘는 </w:t>
+      </w:r>
+      <w:r>
+        <w:rPr>
+          <w:rFonts w:ascii="Batang" w:eastAsia="Batang" w:hAnsi="Batang" w:cs="Batang"/>
+          <w:sz w:val="28"/>
+          <w:szCs w:val="28"/>
+        </w:rPr>
+        <w:t>angularJS based single page application</w:t>
+      </w:r>
       <w:r>
         <w:rPr>
           <w:rFonts w:ascii="Batang" w:eastAsia="Batang" w:hAnsi="Batang" w:cs="Batang" w:hint="eastAsia"/>
           <w:sz w:val="28"/>
           <w:szCs w:val="28"/>
         </w:rPr>
-        <w:t xml:space="preserve"> 개발자로서 동료들과 함께 </w:t>
+        <w:t xml:space="preserve">과 </w:t>
       </w:r>
       <w:r>
         <w:rPr>
@@ -16626,7 +16163,7 @@
           <w:sz w:val="28"/>
           <w:szCs w:val="28"/>
         </w:rPr>
-        <w:t>300</w:t>
+        <w:t>mobile application</w:t>
       </w:r>
       <w:r>
         <w:rPr>
@@ -16634,25 +16171,15 @@
           <w:sz w:val="28"/>
           <w:szCs w:val="28"/>
         </w:rPr>
-        <w:t xml:space="preserve">개 넘는 </w:t>
-      </w:r>
-      <w:proofErr w:type="spellStart"/>
+        <w:t xml:space="preserve">을 만들고 </w:t>
+      </w:r>
       <w:r>
         <w:rPr>
           <w:rFonts w:ascii="Batang" w:eastAsia="Batang" w:hAnsi="Batang" w:cs="Batang"/>
           <w:sz w:val="28"/>
           <w:szCs w:val="28"/>
         </w:rPr>
-        <w:t>angularJS</w:t>
-      </w:r>
-      <w:proofErr w:type="spellEnd"/>
-      <w:r>
-        <w:rPr>
-          <w:rFonts w:ascii="Batang" w:eastAsia="Batang" w:hAnsi="Batang" w:cs="Batang"/>
-          <w:sz w:val="28"/>
-          <w:szCs w:val="28"/>
-        </w:rPr>
-        <w:t xml:space="preserve"> based single page application</w:t>
+        <w:t>maintain</w:t>
       </w:r>
       <w:r>
         <w:rPr>
@@ -16660,49 +16187,7 @@
           <w:sz w:val="28"/>
           <w:szCs w:val="28"/>
         </w:rPr>
-        <w:t xml:space="preserve">과 </w:t>
-      </w:r>
-      <w:r>
-        <w:rPr>
-          <w:rFonts w:ascii="Batang" w:eastAsia="Batang" w:hAnsi="Batang" w:cs="Batang"/>
-          <w:sz w:val="28"/>
-          <w:szCs w:val="28"/>
-        </w:rPr>
-        <w:t>mobile application</w:t>
-      </w:r>
-      <w:r>
-        <w:rPr>
-          <w:rFonts w:ascii="Batang" w:eastAsia="Batang" w:hAnsi="Batang" w:cs="Batang" w:hint="eastAsia"/>
-          <w:sz w:val="28"/>
-          <w:szCs w:val="28"/>
-        </w:rPr>
-        <w:t xml:space="preserve">을 만들고 </w:t>
-      </w:r>
-      <w:r>
-        <w:rPr>
-          <w:rFonts w:ascii="Batang" w:eastAsia="Batang" w:hAnsi="Batang" w:cs="Batang"/>
-          <w:sz w:val="28"/>
-          <w:szCs w:val="28"/>
-        </w:rPr>
-        <w:t>maintain</w:t>
-      </w:r>
-      <w:proofErr w:type="spellStart"/>
-      <w:r>
-        <w:rPr>
-          <w:rFonts w:ascii="Batang" w:eastAsia="Batang" w:hAnsi="Batang" w:cs="Batang" w:hint="eastAsia"/>
-          <w:sz w:val="28"/>
-          <w:szCs w:val="28"/>
-        </w:rPr>
-        <w:t>을한</w:t>
-      </w:r>
-      <w:proofErr w:type="spellEnd"/>
-      <w:r>
-        <w:rPr>
-          <w:rFonts w:ascii="Batang" w:eastAsia="Batang" w:hAnsi="Batang" w:cs="Batang" w:hint="eastAsia"/>
-          <w:sz w:val="28"/>
-          <w:szCs w:val="28"/>
-        </w:rPr>
-        <w:t xml:space="preserve"> 사람입니다</w:t>
+        <w:t>을한 사람입니다</w:t>
       </w:r>
       <w:r>
         <w:rPr>
@@ -16909,41 +16394,53 @@
         </w:rPr>
         <w:t xml:space="preserve">개 넘는 </w:t>
       </w:r>
-      <w:proofErr w:type="spellStart"/>
       <w:r>
         <w:rPr>
           <w:rFonts w:ascii="Batang" w:eastAsia="Batang" w:hAnsi="Batang" w:cs="Batang"/>
           <w:sz w:val="28"/>
           <w:szCs w:val="28"/>
         </w:rPr>
-        <w:t>angularJS</w:t>
-      </w:r>
-      <w:proofErr w:type="spellEnd"/>
+        <w:t xml:space="preserve">angularJS based SP </w:t>
+      </w:r>
+      <w:r>
+        <w:rPr>
+          <w:rFonts w:ascii="Batang" w:eastAsia="Batang" w:hAnsi="Batang" w:cs="Batang" w:hint="eastAsia"/>
+          <w:sz w:val="28"/>
+          <w:szCs w:val="28"/>
+        </w:rPr>
+        <w:t xml:space="preserve">어플들을 만들었고 그리고 </w:t>
+      </w:r>
       <w:r>
         <w:rPr>
           <w:rFonts w:ascii="Batang" w:eastAsia="Batang" w:hAnsi="Batang" w:cs="Batang"/>
           <w:sz w:val="28"/>
           <w:szCs w:val="28"/>
         </w:rPr>
-        <w:t xml:space="preserve"> based SP </w:t>
-      </w:r>
-      <w:proofErr w:type="spellStart"/>
+        <w:t xml:space="preserve">bash </w:t>
+      </w:r>
       <w:r>
         <w:rPr>
           <w:rFonts w:ascii="Batang" w:eastAsia="Batang" w:hAnsi="Batang" w:cs="Batang" w:hint="eastAsia"/>
           <w:sz w:val="28"/>
           <w:szCs w:val="28"/>
         </w:rPr>
-        <w:t>어플들을</w:t>
-      </w:r>
-      <w:proofErr w:type="spellEnd"/>
+        <w:t xml:space="preserve">와 파이썬을 통해 </w:t>
+      </w:r>
+      <w:r>
+        <w:rPr>
+          <w:rFonts w:ascii="Batang" w:eastAsia="Batang" w:hAnsi="Batang" w:cs="Batang"/>
+          <w:sz w:val="28"/>
+          <w:szCs w:val="28"/>
+        </w:rPr>
+        <w:t xml:space="preserve">2000  SP </w:t>
+      </w:r>
       <w:r>
         <w:rPr>
           <w:rFonts w:ascii="Batang" w:eastAsia="Batang" w:hAnsi="Batang" w:cs="Batang" w:hint="eastAsia"/>
           <w:sz w:val="28"/>
           <w:szCs w:val="28"/>
         </w:rPr>
-        <w:t xml:space="preserve"> 만들었고 그리고 </w:t>
+        <w:t>어플들을 관리하였습니다</w:t>
       </w:r>
       <w:r>
         <w:rPr>
@@ -16951,7 +16448,15 @@
           <w:sz w:val="28"/>
           <w:szCs w:val="28"/>
         </w:rPr>
-        <w:t xml:space="preserve">bash </w:t>
+        <w:t>.</w:t>
+      </w:r>
+      <w:r>
+        <w:rPr>
+          <w:rFonts w:ascii="Batang" w:eastAsia="Batang" w:hAnsi="Batang" w:cs="Batang"/>
+          <w:sz w:val="28"/>
+          <w:szCs w:val="28"/>
+        </w:rPr>
+        <w:t xml:space="preserve"> </w:t>
       </w:r>
       <w:r>
         <w:rPr>
@@ -16959,93 +16464,7 @@
           <w:sz w:val="28"/>
           <w:szCs w:val="28"/>
         </w:rPr>
-        <w:t xml:space="preserve">와 </w:t>
-      </w:r>
-      <w:proofErr w:type="spellStart"/>
-      <w:r>
-        <w:rPr>
-          <w:rFonts w:ascii="Batang" w:eastAsia="Batang" w:hAnsi="Batang" w:cs="Batang" w:hint="eastAsia"/>
-          <w:sz w:val="28"/>
-          <w:szCs w:val="28"/>
-        </w:rPr>
-        <w:t>파이썬을</w:t>
-      </w:r>
-      <w:proofErr w:type="spellEnd"/>
-      <w:r>
-        <w:rPr>
-          <w:rFonts w:ascii="Batang" w:eastAsia="Batang" w:hAnsi="Batang" w:cs="Batang" w:hint="eastAsia"/>
-          <w:sz w:val="28"/>
-          <w:szCs w:val="28"/>
-        </w:rPr>
-        <w:t xml:space="preserve"> 통해 </w:t>
-      </w:r>
-      <w:r>
-        <w:rPr>
-          <w:rFonts w:ascii="Batang" w:eastAsia="Batang" w:hAnsi="Batang" w:cs="Batang"/>
-          <w:sz w:val="28"/>
-          <w:szCs w:val="28"/>
-        </w:rPr>
-        <w:t xml:space="preserve">2000  SP </w:t>
-      </w:r>
-      <w:proofErr w:type="spellStart"/>
-      <w:r>
-        <w:rPr>
-          <w:rFonts w:ascii="Batang" w:eastAsia="Batang" w:hAnsi="Batang" w:cs="Batang" w:hint="eastAsia"/>
-          <w:sz w:val="28"/>
-          <w:szCs w:val="28"/>
-        </w:rPr>
-        <w:t>어플들을</w:t>
-      </w:r>
-      <w:proofErr w:type="spellEnd"/>
-      <w:r>
-        <w:rPr>
-          <w:rFonts w:ascii="Batang" w:eastAsia="Batang" w:hAnsi="Batang" w:cs="Batang" w:hint="eastAsia"/>
-          <w:sz w:val="28"/>
-          <w:szCs w:val="28"/>
-        </w:rPr>
-        <w:t xml:space="preserve"> 관리하였습니다</w:t>
-      </w:r>
-      <w:r>
-        <w:rPr>
-          <w:rFonts w:ascii="Batang" w:eastAsia="Batang" w:hAnsi="Batang" w:cs="Batang"/>
-          <w:sz w:val="28"/>
-          <w:szCs w:val="28"/>
-        </w:rPr>
-        <w:t>.</w:t>
-      </w:r>
-      <w:r>
-        <w:rPr>
-          <w:rFonts w:ascii="Batang" w:eastAsia="Batang" w:hAnsi="Batang" w:cs="Batang"/>
-          <w:sz w:val="28"/>
-          <w:szCs w:val="28"/>
-        </w:rPr>
-        <w:t xml:space="preserve"> </w:t>
-      </w:r>
-      <w:r>
-        <w:rPr>
-          <w:rFonts w:ascii="Batang" w:eastAsia="Batang" w:hAnsi="Batang" w:cs="Batang" w:hint="eastAsia"/>
-          <w:sz w:val="28"/>
-          <w:szCs w:val="28"/>
-        </w:rPr>
-        <w:t xml:space="preserve">그리고 동료들과 함께 </w:t>
-      </w:r>
-      <w:proofErr w:type="spellStart"/>
-      <w:r>
-        <w:rPr>
-          <w:rFonts w:ascii="Batang" w:eastAsia="Batang" w:hAnsi="Batang" w:cs="Batang" w:hint="eastAsia"/>
-          <w:sz w:val="28"/>
-          <w:szCs w:val="28"/>
-        </w:rPr>
-        <w:t>어플들을</w:t>
-      </w:r>
-      <w:proofErr w:type="spellEnd"/>
-      <w:r>
-        <w:rPr>
-          <w:rFonts w:ascii="Batang" w:eastAsia="Batang" w:hAnsi="Batang" w:cs="Batang" w:hint="eastAsia"/>
-          <w:sz w:val="28"/>
-          <w:szCs w:val="28"/>
-        </w:rPr>
-        <w:t xml:space="preserve"> 만들며</w:t>
+        <w:t>그리고 동료들과 함께 어플들을 만들며</w:t>
       </w:r>
       <w:r>
         <w:rPr>
@@ -17244,18 +16663,34 @@
     <w:p>
       <w:pPr>
         <w:rPr>
+          <w:rFonts w:ascii="Batang" w:eastAsia="Batang" w:hAnsi="Batang" w:cs="Batang"/>
+          <w:sz w:val="28"/>
+          <w:szCs w:val="28"/>
+        </w:rPr>
+      </w:pPr>
+      <w:r>
+        <w:rPr>
           <w:rFonts w:ascii="Batang" w:eastAsia="Batang" w:hAnsi="Batang" w:cs="Batang" w:hint="eastAsia"/>
           <w:sz w:val="28"/>
           <w:szCs w:val="28"/>
         </w:rPr>
-      </w:pPr>
+        <w:t xml:space="preserve">저는 사이트 맥스 시스템에 일을 하면서 더 많은 </w:t>
+      </w:r>
+      <w:r>
+        <w:rPr>
+          <w:rFonts w:ascii="Batang" w:eastAsia="Batang" w:hAnsi="Batang" w:cs="Batang"/>
+          <w:sz w:val="28"/>
+          <w:szCs w:val="28"/>
+        </w:rPr>
+        <w:t>challenge</w:t>
+      </w:r>
       <w:r>
         <w:rPr>
           <w:rFonts w:ascii="Batang" w:eastAsia="Batang" w:hAnsi="Batang" w:cs="Batang" w:hint="eastAsia"/>
           <w:sz w:val="28"/>
           <w:szCs w:val="28"/>
         </w:rPr>
-        <w:t xml:space="preserve">저는 사이트 맥스 시스템에 일을 하면서 더 많은 </w:t>
+        <w:t xml:space="preserve">를 갈망하였고 그리고 제 사랑하는 여인과 </w:t>
       </w:r>
       <w:r>
         <w:rPr>
@@ -17263,49 +16698,104 @@
           <w:sz w:val="28"/>
           <w:szCs w:val="28"/>
         </w:rPr>
-        <w:t>challenge</w:t>
-      </w:r>
-      <w:proofErr w:type="spellStart"/>
+        <w:t xml:space="preserve">8000km </w:t>
+      </w:r>
       <w:r>
         <w:rPr>
           <w:rFonts w:ascii="Batang" w:eastAsia="Batang" w:hAnsi="Batang" w:cs="Batang" w:hint="eastAsia"/>
           <w:sz w:val="28"/>
           <w:szCs w:val="28"/>
         </w:rPr>
-        <w:t>를</w:t>
-      </w:r>
-      <w:proofErr w:type="spellEnd"/>
-      <w:r>
+        <w:t>떨어지지 않고 같이 출근하고 퇴근하기 위해 이 회사에 지원을 하게 되었습니다</w:t>
+      </w:r>
+      <w:r>
+        <w:rPr>
+          <w:rFonts w:ascii="Batang" w:eastAsia="Batang" w:hAnsi="Batang" w:cs="Batang"/>
+          <w:sz w:val="28"/>
+          <w:szCs w:val="28"/>
+        </w:rPr>
+        <w:t>.</w:t>
+      </w:r>
+    </w:p>
+    <w:p>
+      <w:pPr>
+        <w:rPr>
+          <w:rFonts w:ascii="Batang" w:eastAsia="Batang" w:hAnsi="Batang" w:cs="Batang"/>
+          <w:sz w:val="28"/>
+          <w:szCs w:val="28"/>
+        </w:rPr>
+      </w:pPr>
+    </w:p>
+    <w:p>
+      <w:pPr>
+        <w:rPr>
+          <w:rFonts w:ascii="Batang" w:eastAsia="Batang" w:hAnsi="Batang" w:cs="Batang"/>
+          <w:sz w:val="28"/>
+          <w:szCs w:val="28"/>
+        </w:rPr>
+      </w:pPr>
+    </w:p>
+    <w:p>
+      <w:pPr>
+        <w:rPr>
+          <w:rFonts w:ascii="Batang" w:eastAsia="Batang" w:hAnsi="Batang" w:cs="Batang"/>
+          <w:sz w:val="28"/>
+          <w:szCs w:val="28"/>
+        </w:rPr>
+      </w:pPr>
+    </w:p>
+    <w:p>
+      <w:pPr>
+        <w:rPr>
+          <w:rFonts w:ascii="Batang" w:eastAsia="Batang" w:hAnsi="Batang" w:cs="Batang"/>
+          <w:sz w:val="28"/>
+          <w:szCs w:val="28"/>
+        </w:rPr>
+      </w:pPr>
+    </w:p>
+    <w:p>
+      <w:pPr>
+        <w:rPr>
+          <w:rFonts w:ascii="Batang" w:eastAsia="Batang" w:hAnsi="Batang" w:cs="Batang"/>
+          <w:b/>
+          <w:bCs/>
+          <w:sz w:val="28"/>
+          <w:szCs w:val="28"/>
+        </w:rPr>
+      </w:pPr>
+      <w:r>
+        <w:rPr>
+          <w:rFonts w:ascii="Batang" w:eastAsia="Batang" w:hAnsi="Batang" w:cs="Batang"/>
+          <w:b/>
+          <w:bCs/>
+          <w:sz w:val="28"/>
+          <w:szCs w:val="28"/>
+        </w:rPr>
+        <w:t>Key point</w:t>
+      </w:r>
+    </w:p>
+    <w:p>
+      <w:pPr>
+        <w:pStyle w:val="ListParagraph"/>
+        <w:numPr>
+          <w:ilvl w:val="0"/>
+          <w:numId w:val="2"/>
+        </w:numPr>
         <w:rPr>
           <w:rFonts w:ascii="Batang" w:eastAsia="Batang" w:hAnsi="Batang" w:cs="Batang" w:hint="eastAsia"/>
-          <w:sz w:val="28"/>
-          <w:szCs w:val="28"/>
-        </w:rPr>
-        <w:t xml:space="preserve"> 갈망하였고 그리고 제 사랑하는 여인과 </w:t>
-      </w:r>
+          <w:b/>
+          <w:bCs/>
+          <w:sz w:val="28"/>
+          <w:szCs w:val="28"/>
+        </w:rPr>
+      </w:pPr>
       <w:r>
         <w:rPr>
           <w:rFonts w:ascii="Batang" w:eastAsia="Batang" w:hAnsi="Batang" w:cs="Batang"/>
           <w:sz w:val="28"/>
           <w:szCs w:val="28"/>
         </w:rPr>
-        <w:t xml:space="preserve">8000km </w:t>
-      </w:r>
-      <w:r>
-        <w:rPr>
-          <w:rFonts w:ascii="Batang" w:eastAsia="Batang" w:hAnsi="Batang" w:cs="Batang" w:hint="eastAsia"/>
-          <w:sz w:val="28"/>
-          <w:szCs w:val="28"/>
-        </w:rPr>
-        <w:t>떨어지지 않고 같이 출근하고 퇴근하기 위해 이 회사에 지원을 하게 되었습니다</w:t>
-      </w:r>
-      <w:r>
-        <w:rPr>
-          <w:rFonts w:ascii="Batang" w:eastAsia="Batang" w:hAnsi="Batang" w:cs="Batang"/>
-          <w:sz w:val="28"/>
-          <w:szCs w:val="28"/>
-        </w:rPr>
-        <w:t>.</w:t>
+        <w:t>Tell me about yourself should answer the question “why should we hire you”</w:t>
       </w:r>
     </w:p>
     <w:sectPr>

</xml_diff>

<commit_message>
feat: Add progress #96 'Interview Preparation'
</commit_message>
<xml_diff>
--- a/big-interview/interview_notes.docx
+++ b/big-interview/interview_notes.docx
@@ -16086,7 +16086,6 @@
     </w:p>
     <w:p>
       <w:pPr>
-        <w:jc w:val="center"/>
         <w:rPr>
           <w:sz w:val="28"/>
           <w:szCs w:val="28"/>
@@ -16123,7 +16122,7 @@
           <w:sz w:val="28"/>
           <w:szCs w:val="28"/>
         </w:rPr>
-        <w:t xml:space="preserve">년동안 프론트엔드 개발자로서 동료들과 함께 </w:t>
+        <w:t>년 경력이 있는 프론트 개발자 입니다</w:t>
       </w:r>
       <w:r>
         <w:rPr>
@@ -16131,7 +16130,7 @@
           <w:sz w:val="28"/>
           <w:szCs w:val="28"/>
         </w:rPr>
-        <w:t>300</w:t>
+        <w:t xml:space="preserve">. </w:t>
       </w:r>
       <w:r>
         <w:rPr>
@@ -16139,7 +16138,7 @@
           <w:sz w:val="28"/>
           <w:szCs w:val="28"/>
         </w:rPr>
-        <w:t xml:space="preserve">개 넘는 </w:t>
+        <w:t xml:space="preserve">저는 </w:t>
       </w:r>
       <w:r>
         <w:rPr>
@@ -16147,7 +16146,7 @@
           <w:sz w:val="28"/>
           <w:szCs w:val="28"/>
         </w:rPr>
-        <w:t>angularJS based single page application</w:t>
+        <w:t>2</w:t>
       </w:r>
       <w:r>
         <w:rPr>
@@ -16155,7 +16154,7 @@
           <w:sz w:val="28"/>
           <w:szCs w:val="28"/>
         </w:rPr>
-        <w:t xml:space="preserve">과 </w:t>
+        <w:t>년동안 벤쿠에 있는 사이트맥스 회사에서 일을하면서 사이트맥스 시스템을</w:t>
       </w:r>
       <w:r>
         <w:rPr>
@@ -16163,7 +16162,7 @@
           <w:sz w:val="28"/>
           <w:szCs w:val="28"/>
         </w:rPr>
-        <w:t>mobile application</w:t>
+        <w:t xml:space="preserve"> </w:t>
       </w:r>
       <w:r>
         <w:rPr>
@@ -16171,7 +16170,7 @@
           <w:sz w:val="28"/>
           <w:szCs w:val="28"/>
         </w:rPr>
-        <w:t xml:space="preserve">을 만들고 </w:t>
+        <w:t>관리하고 개발하는 업무를 맏았었습니다</w:t>
       </w:r>
       <w:r>
         <w:rPr>
@@ -16179,31 +16178,7 @@
           <w:sz w:val="28"/>
           <w:szCs w:val="28"/>
         </w:rPr>
-        <w:t>maintain</w:t>
-      </w:r>
-      <w:r>
-        <w:rPr>
-          <w:rFonts w:ascii="Batang" w:eastAsia="Batang" w:hAnsi="Batang" w:cs="Batang" w:hint="eastAsia"/>
-          <w:sz w:val="28"/>
-          <w:szCs w:val="28"/>
-        </w:rPr>
-        <w:t>을한 사람입니다</w:t>
-      </w:r>
-      <w:r>
-        <w:rPr>
-          <w:rFonts w:ascii="Batang" w:eastAsia="Batang" w:hAnsi="Batang" w:cs="Batang"/>
-          <w:sz w:val="28"/>
-          <w:szCs w:val="28"/>
-        </w:rPr>
         <w:t>.</w:t>
-      </w:r>
-      <w:r>
-        <w:rPr>
-          <w:rFonts w:ascii="Batang" w:eastAsia="Batang" w:hAnsi="Batang" w:cs="Batang" w:hint="eastAsia"/>
-          <w:sz w:val="28"/>
-          <w:szCs w:val="28"/>
-        </w:rPr>
-        <w:t xml:space="preserve"> </w:t>
       </w:r>
     </w:p>
     <w:p>
@@ -16360,7 +16335,23 @@
           <w:sz w:val="28"/>
           <w:szCs w:val="28"/>
         </w:rPr>
-        <w:t xml:space="preserve">저는 작년 </w:t>
+        <w:t xml:space="preserve">저는 </w:t>
+      </w:r>
+      <w:r>
+        <w:rPr>
+          <w:rFonts w:ascii="Batang" w:eastAsia="Batang" w:hAnsi="Batang" w:cs="Batang" w:hint="eastAsia"/>
+          <w:sz w:val="28"/>
+          <w:szCs w:val="28"/>
+        </w:rPr>
+        <w:t>그</w:t>
+      </w:r>
+      <w:r>
+        <w:rPr>
+          <w:rFonts w:ascii="Batang" w:eastAsia="Batang" w:hAnsi="Batang" w:cs="Batang" w:hint="eastAsia"/>
+          <w:sz w:val="28"/>
+          <w:szCs w:val="28"/>
+        </w:rPr>
+        <w:t xml:space="preserve"> </w:t>
       </w:r>
       <w:r>
         <w:rPr>
@@ -16782,6 +16773,159 @@
           <w:numId w:val="2"/>
         </w:numPr>
         <w:rPr>
+          <w:rFonts w:ascii="Batang" w:eastAsia="Batang" w:hAnsi="Batang" w:cs="Batang"/>
+          <w:b/>
+          <w:bCs/>
+          <w:sz w:val="28"/>
+          <w:szCs w:val="28"/>
+        </w:rPr>
+      </w:pPr>
+      <w:r>
+        <w:rPr>
+          <w:rFonts w:ascii="Batang" w:eastAsia="Batang" w:hAnsi="Batang" w:cs="Batang"/>
+          <w:sz w:val="28"/>
+          <w:szCs w:val="28"/>
+        </w:rPr>
+        <w:t>Tell me about yourself should answer the question “why should we hire you”</w:t>
+      </w:r>
+    </w:p>
+    <w:p>
+      <w:pPr>
+        <w:pStyle w:val="ListParagraph"/>
+        <w:numPr>
+          <w:ilvl w:val="0"/>
+          <w:numId w:val="2"/>
+        </w:numPr>
+        <w:rPr>
+          <w:rFonts w:ascii="Batang" w:eastAsia="Batang" w:hAnsi="Batang" w:cs="Batang"/>
+          <w:b/>
+          <w:bCs/>
+          <w:sz w:val="28"/>
+          <w:szCs w:val="28"/>
+        </w:rPr>
+      </w:pPr>
+      <w:r>
+        <w:rPr>
+          <w:rFonts w:ascii="Batang" w:eastAsia="Batang" w:hAnsi="Batang" w:cs="Batang"/>
+          <w:sz w:val="28"/>
+          <w:szCs w:val="28"/>
+        </w:rPr>
+        <w:t>Last point should point your interest in this current position</w:t>
+      </w:r>
+    </w:p>
+    <w:p>
+      <w:pPr>
+        <w:rPr>
+          <w:rFonts w:ascii="Batang" w:eastAsia="Batang" w:hAnsi="Batang" w:cs="Batang"/>
+          <w:b/>
+          <w:bCs/>
+          <w:sz w:val="28"/>
+          <w:szCs w:val="28"/>
+        </w:rPr>
+      </w:pPr>
+    </w:p>
+    <w:p>
+      <w:pPr>
+        <w:pBdr>
+          <w:bottom w:val="single" w:sz="6" w:space="1" w:color="auto"/>
+        </w:pBdr>
+        <w:rPr>
+          <w:rFonts w:ascii="Batang" w:eastAsia="Batang" w:hAnsi="Batang" w:cs="Batang"/>
+          <w:b/>
+          <w:bCs/>
+          <w:sz w:val="28"/>
+          <w:szCs w:val="28"/>
+        </w:rPr>
+      </w:pPr>
+    </w:p>
+    <w:p>
+      <w:pPr>
+        <w:rPr>
+          <w:rFonts w:ascii="Batang" w:eastAsia="Batang" w:hAnsi="Batang" w:cs="Batang"/>
+          <w:b/>
+          <w:bCs/>
+          <w:sz w:val="28"/>
+          <w:szCs w:val="28"/>
+        </w:rPr>
+      </w:pPr>
+      <w:r>
+        <w:rPr>
+          <w:rFonts w:ascii="Batang" w:eastAsia="Batang" w:hAnsi="Batang" w:cs="Batang"/>
+          <w:b/>
+          <w:bCs/>
+          <w:sz w:val="28"/>
+          <w:szCs w:val="28"/>
+        </w:rPr>
+        <w:t>Tell me about yourself</w:t>
+      </w:r>
+    </w:p>
+    <w:p>
+      <w:pPr>
+        <w:rPr>
+          <w:rFonts w:ascii="Batang" w:eastAsia="Batang" w:hAnsi="Batang" w:cs="Batang"/>
+          <w:b/>
+          <w:bCs/>
+          <w:sz w:val="28"/>
+          <w:szCs w:val="28"/>
+        </w:rPr>
+      </w:pPr>
+    </w:p>
+    <w:p>
+      <w:pPr>
+        <w:rPr>
+          <w:rFonts w:ascii="Batang" w:eastAsia="Batang" w:hAnsi="Batang" w:cs="Batang"/>
+          <w:sz w:val="28"/>
+          <w:szCs w:val="28"/>
+        </w:rPr>
+      </w:pPr>
+      <w:r>
+        <w:rPr>
+          <w:rFonts w:ascii="Batang" w:eastAsia="Batang" w:hAnsi="Batang" w:cs="Batang"/>
+          <w:sz w:val="28"/>
+          <w:szCs w:val="28"/>
+        </w:rPr>
+        <w:t>https://app.biginterview.com/s/5a087fffcf</w:t>
+      </w:r>
+    </w:p>
+    <w:p>
+      <w:pPr>
+        <w:rPr>
+          <w:rFonts w:ascii="Batang" w:eastAsia="Batang" w:hAnsi="Batang" w:cs="Batang"/>
+          <w:b/>
+          <w:bCs/>
+          <w:sz w:val="28"/>
+          <w:szCs w:val="28"/>
+        </w:rPr>
+      </w:pPr>
+    </w:p>
+    <w:p>
+      <w:pPr>
+        <w:rPr>
+          <w:rFonts w:ascii="Batang" w:eastAsia="Batang" w:hAnsi="Batang" w:cs="Batang"/>
+          <w:b/>
+          <w:bCs/>
+          <w:sz w:val="28"/>
+          <w:szCs w:val="28"/>
+        </w:rPr>
+      </w:pPr>
+    </w:p>
+    <w:p>
+      <w:pPr>
+        <w:pBdr>
+          <w:bottom w:val="single" w:sz="6" w:space="1" w:color="auto"/>
+        </w:pBdr>
+        <w:rPr>
+          <w:rFonts w:ascii="Batang" w:eastAsia="Batang" w:hAnsi="Batang" w:cs="Batang"/>
+          <w:b/>
+          <w:bCs/>
+          <w:sz w:val="28"/>
+          <w:szCs w:val="28"/>
+        </w:rPr>
+      </w:pPr>
+    </w:p>
+    <w:p>
+      <w:pPr>
+        <w:rPr>
           <w:rFonts w:ascii="Batang" w:eastAsia="Batang" w:hAnsi="Batang" w:cs="Batang" w:hint="eastAsia"/>
           <w:b/>
           <w:bCs/>
@@ -16789,14 +16933,6 @@
           <w:szCs w:val="28"/>
         </w:rPr>
       </w:pPr>
-      <w:r>
-        <w:rPr>
-          <w:rFonts w:ascii="Batang" w:eastAsia="Batang" w:hAnsi="Batang" w:cs="Batang"/>
-          <w:sz w:val="28"/>
-          <w:szCs w:val="28"/>
-        </w:rPr>
-        <w:t>Tell me about yourself should answer the question “why should we hire you”</w:t>
-      </w:r>
     </w:p>
     <w:sectPr>
       <w:pgSz w:w="12240" w:h="15840"/>

</xml_diff>

<commit_message>
feat: Add progress #35 'Practicing interview'
</commit_message>
<xml_diff>
--- a/big-interview/interview_notes.docx
+++ b/big-interview/interview_notes.docx
@@ -16926,13 +16926,209 @@
     <w:p>
       <w:pPr>
         <w:rPr>
-          <w:rFonts w:ascii="Batang" w:eastAsia="Batang" w:hAnsi="Batang" w:cs="Batang" w:hint="eastAsia"/>
+          <w:rFonts w:ascii="Batang" w:eastAsia="Batang" w:hAnsi="Batang" w:cs="Batang"/>
           <w:b/>
           <w:bCs/>
           <w:sz w:val="28"/>
           <w:szCs w:val="28"/>
         </w:rPr>
       </w:pPr>
+    </w:p>
+    <w:p>
+      <w:pPr>
+        <w:rPr>
+          <w:rFonts w:ascii="Batang" w:eastAsia="Batang" w:hAnsi="Batang" w:cs="Batang"/>
+          <w:b/>
+          <w:bCs/>
+          <w:sz w:val="28"/>
+          <w:szCs w:val="28"/>
+        </w:rPr>
+      </w:pPr>
+    </w:p>
+    <w:p>
+      <w:pPr>
+        <w:pStyle w:val="ListParagraph"/>
+        <w:numPr>
+          <w:ilvl w:val="0"/>
+          <w:numId w:val="1"/>
+        </w:numPr>
+        <w:rPr>
+          <w:rFonts w:eastAsia="Batang" w:cstheme="minorHAnsi"/>
+          <w:b/>
+          <w:bCs/>
+          <w:sz w:val="28"/>
+          <w:szCs w:val="28"/>
+        </w:rPr>
+      </w:pPr>
+      <w:r>
+        <w:rPr>
+          <w:rFonts w:eastAsia="Batang" w:cstheme="minorHAnsi"/>
+          <w:b/>
+          <w:bCs/>
+          <w:sz w:val="28"/>
+          <w:szCs w:val="28"/>
+        </w:rPr>
+        <w:t xml:space="preserve"> Why do you want to work here?</w:t>
+      </w:r>
+    </w:p>
+    <w:p>
+      <w:pPr>
+        <w:pStyle w:val="ListParagraph"/>
+        <w:numPr>
+          <w:ilvl w:val="1"/>
+          <w:numId w:val="2"/>
+        </w:numPr>
+        <w:rPr>
+          <w:rFonts w:eastAsia="Batang" w:cstheme="minorHAnsi"/>
+          <w:b/>
+          <w:bCs/>
+          <w:sz w:val="28"/>
+          <w:szCs w:val="28"/>
+        </w:rPr>
+      </w:pPr>
+      <w:r>
+        <w:rPr>
+          <w:rFonts w:eastAsia="Batang" w:cstheme="minorHAnsi"/>
+        </w:rPr>
+        <w:t>They want to know that you are excited about this position and this company in particular. It’s the perfect next step for you in your career.</w:t>
+      </w:r>
+    </w:p>
+    <w:p>
+      <w:pPr>
+        <w:pStyle w:val="ListParagraph"/>
+        <w:numPr>
+          <w:ilvl w:val="1"/>
+          <w:numId w:val="2"/>
+        </w:numPr>
+        <w:rPr>
+          <w:rFonts w:eastAsia="Batang" w:cstheme="minorHAnsi"/>
+          <w:b/>
+          <w:bCs/>
+          <w:sz w:val="28"/>
+          <w:szCs w:val="28"/>
+        </w:rPr>
+      </w:pPr>
+      <w:r>
+        <w:rPr>
+          <w:rFonts w:eastAsia="Batang" w:cstheme="minorHAnsi"/>
+        </w:rPr>
+        <w:t>Two key components</w:t>
+      </w:r>
+    </w:p>
+    <w:p>
+      <w:pPr>
+        <w:pStyle w:val="ListParagraph"/>
+        <w:numPr>
+          <w:ilvl w:val="2"/>
+          <w:numId w:val="2"/>
+        </w:numPr>
+        <w:rPr>
+          <w:rFonts w:eastAsia="Batang" w:cstheme="minorHAnsi"/>
+          <w:b/>
+          <w:bCs/>
+          <w:sz w:val="28"/>
+          <w:szCs w:val="28"/>
+        </w:rPr>
+      </w:pPr>
+      <w:r>
+        <w:rPr>
+          <w:rFonts w:eastAsia="Batang" w:cstheme="minorHAnsi"/>
+        </w:rPr>
+        <w:t>Why are you interested in working for this organization?</w:t>
+      </w:r>
+    </w:p>
+    <w:p>
+      <w:pPr>
+        <w:pStyle w:val="ListParagraph"/>
+        <w:numPr>
+          <w:ilvl w:val="2"/>
+          <w:numId w:val="2"/>
+        </w:numPr>
+        <w:rPr>
+          <w:rFonts w:eastAsia="Batang" w:cstheme="minorHAnsi"/>
+          <w:b/>
+          <w:bCs/>
+          <w:sz w:val="28"/>
+          <w:szCs w:val="28"/>
+        </w:rPr>
+      </w:pPr>
+      <w:r>
+        <w:rPr>
+          <w:rFonts w:eastAsia="Batang" w:cstheme="minorHAnsi"/>
+        </w:rPr>
+        <w:t>Why is this particular position appealing?</w:t>
+      </w:r>
+    </w:p>
+    <w:p>
+      <w:pPr>
+        <w:pStyle w:val="ListParagraph"/>
+        <w:numPr>
+          <w:ilvl w:val="1"/>
+          <w:numId w:val="2"/>
+        </w:numPr>
+        <w:rPr>
+          <w:rFonts w:eastAsia="Batang" w:cstheme="minorHAnsi"/>
+          <w:b/>
+          <w:bCs/>
+          <w:sz w:val="28"/>
+          <w:szCs w:val="28"/>
+        </w:rPr>
+      </w:pPr>
+      <w:r>
+        <w:rPr>
+          <w:rFonts w:eastAsia="Batang" w:cstheme="minorHAnsi"/>
+        </w:rPr>
+        <w:t xml:space="preserve">If it’s too general </w:t>
+      </w:r>
+      <w:r>
+        <w:rPr>
+          <w:rFonts w:eastAsia="Batang" w:cstheme="minorHAnsi"/>
+        </w:rPr>
+        <w:sym w:font="Wingdings" w:char="F0E0"/>
+      </w:r>
+      <w:r>
+        <w:rPr>
+          <w:rFonts w:eastAsia="Batang" w:cstheme="minorHAnsi"/>
+        </w:rPr>
+        <w:t xml:space="preserve"> it sounds like you don’t care</w:t>
+      </w:r>
+    </w:p>
+    <w:p>
+      <w:pPr>
+        <w:rPr>
+          <w:rFonts w:eastAsia="Batang"/>
+        </w:rPr>
+      </w:pPr>
+    </w:p>
+    <w:p>
+      <w:pPr>
+        <w:rPr>
+          <w:rFonts w:asciiTheme="minorHAnsi" w:eastAsia="Batang" w:hAnsiTheme="minorHAnsi" w:cstheme="minorHAnsi"/>
+        </w:rPr>
+      </w:pPr>
+    </w:p>
+    <w:p>
+      <w:pPr>
+        <w:rPr>
+          <w:rFonts w:asciiTheme="minorHAnsi" w:eastAsia="Batang" w:hAnsiTheme="minorHAnsi" w:cstheme="minorHAnsi"/>
+        </w:rPr>
+      </w:pPr>
+    </w:p>
+    <w:p>
+      <w:pPr>
+        <w:tabs>
+          <w:tab w:val="left" w:pos="3860"/>
+        </w:tabs>
+        <w:rPr>
+          <w:rFonts w:eastAsia="Batang"/>
+        </w:rPr>
+      </w:pPr>
+      <w:r>
+        <w:rPr>
+          <w:rFonts w:eastAsia="Batang"/>
+        </w:rPr>
+        <w:tab/>
+      </w:r>
     </w:p>
     <w:sectPr>
       <w:pgSz w:w="12240" w:h="15840"/>
@@ -17062,8 +17258,8 @@
   <w:abstractNum w:abstractNumId="1" w15:restartNumberingAfterBreak="0">
     <w:nsid w:val="39BD4FBD"/>
     <w:multiLevelType w:val="hybridMultilevel"/>
-    <w:tmpl w:val="A8F08196"/>
-    <w:lvl w:ilvl="0" w:tplc="0409000F">
+    <w:tmpl w:val="EB3259DE"/>
+    <w:lvl w:ilvl="0" w:tplc="1018B95C">
       <w:start w:val="1"/>
       <w:numFmt w:val="decimal"/>
       <w:lvlText w:val="%1."/>
@@ -17073,6 +17269,8 @@
       </w:pPr>
       <w:rPr>
         <w:rFonts w:hint="default"/>
+        <w:sz w:val="28"/>
+        <w:szCs w:val="28"/>
       </w:rPr>
     </w:lvl>
     <w:lvl w:ilvl="1" w:tplc="82C2BBC2">

</xml_diff>

<commit_message>
feat: Add progress #36 'Practicing interview'
</commit_message>
<xml_diff>
--- a/big-interview/interview_notes.docx
+++ b/big-interview/interview_notes.docx
@@ -135,12 +135,37 @@
           <w:szCs w:val="28"/>
         </w:rPr>
       </w:pPr>
-      <w:r>
-        <w:rPr>
-          <w:sz w:val="28"/>
-          <w:szCs w:val="28"/>
-        </w:rPr>
-        <w:t xml:space="preserve">Swarmy, awkard </w:t>
+      <w:proofErr w:type="spellStart"/>
+      <w:r>
+        <w:rPr>
+          <w:sz w:val="28"/>
+          <w:szCs w:val="28"/>
+        </w:rPr>
+        <w:t>Swarmy</w:t>
+      </w:r>
+      <w:proofErr w:type="spellEnd"/>
+      <w:r>
+        <w:rPr>
+          <w:sz w:val="28"/>
+          <w:szCs w:val="28"/>
+        </w:rPr>
+        <w:t xml:space="preserve">, </w:t>
+      </w:r>
+      <w:proofErr w:type="spellStart"/>
+      <w:r>
+        <w:rPr>
+          <w:sz w:val="28"/>
+          <w:szCs w:val="28"/>
+        </w:rPr>
+        <w:t>awkard</w:t>
+      </w:r>
+      <w:proofErr w:type="spellEnd"/>
+      <w:r>
+        <w:rPr>
+          <w:sz w:val="28"/>
+          <w:szCs w:val="28"/>
+        </w:rPr>
+        <w:t xml:space="preserve"> </w:t>
       </w:r>
       <w:r>
         <w:rPr>
@@ -469,12 +494,21 @@
           <w:szCs w:val="28"/>
         </w:rPr>
       </w:pPr>
-      <w:r>
-        <w:rPr>
-          <w:sz w:val="28"/>
-          <w:szCs w:val="28"/>
-        </w:rPr>
-        <w:t xml:space="preserve">E.g arriving late, </w:t>
+      <w:proofErr w:type="spellStart"/>
+      <w:r>
+        <w:rPr>
+          <w:sz w:val="28"/>
+          <w:szCs w:val="28"/>
+        </w:rPr>
+        <w:t>E.g</w:t>
+      </w:r>
+      <w:proofErr w:type="spellEnd"/>
+      <w:r>
+        <w:rPr>
+          <w:sz w:val="28"/>
+          <w:szCs w:val="28"/>
+        </w:rPr>
+        <w:t xml:space="preserve"> arriving late, </w:t>
       </w:r>
     </w:p>
     <w:p>
@@ -513,12 +547,21 @@
           <w:szCs w:val="28"/>
         </w:rPr>
       </w:pPr>
-      <w:r>
-        <w:rPr>
-          <w:sz w:val="28"/>
-          <w:szCs w:val="28"/>
-        </w:rPr>
-        <w:t xml:space="preserve">how you dress, </w:t>
+      <w:proofErr w:type="spellStart"/>
+      <w:r>
+        <w:rPr>
+          <w:sz w:val="28"/>
+          <w:szCs w:val="28"/>
+        </w:rPr>
+        <w:t>how</w:t>
+      </w:r>
+      <w:proofErr w:type="spellEnd"/>
+      <w:r>
+        <w:rPr>
+          <w:sz w:val="28"/>
+          <w:szCs w:val="28"/>
+        </w:rPr>
+        <w:t xml:space="preserve"> you dress, </w:t>
       </w:r>
     </w:p>
     <w:p>
@@ -743,13 +786,22 @@
           <w:szCs w:val="28"/>
         </w:rPr>
       </w:pPr>
+      <w:proofErr w:type="spellStart"/>
       <w:r>
         <w:rPr>
           <w:sz w:val="28"/>
           <w:szCs w:val="28"/>
         </w:rPr>
         <w:lastRenderedPageBreak/>
-        <w:t>Doging questions</w:t>
+        <w:t>Doging</w:t>
+      </w:r>
+      <w:proofErr w:type="spellEnd"/>
+      <w:r>
+        <w:rPr>
+          <w:sz w:val="28"/>
+          <w:szCs w:val="28"/>
+        </w:rPr>
+        <w:t xml:space="preserve"> questions</w:t>
       </w:r>
     </w:p>
     <w:p>
@@ -819,8 +871,19 @@
           <w:sz w:val="28"/>
           <w:szCs w:val="28"/>
         </w:rPr>
-        <w:t>Don’t ever badmouth your former employer, manager or even your coworker</w:t>
-      </w:r>
+        <w:t xml:space="preserve">Don’t ever badmouth your former employer, manager or even your </w:t>
+      </w:r>
+      <w:proofErr w:type="spellStart"/>
+      <w:r>
+        <w:rPr>
+          <w:b/>
+          <w:bCs/>
+          <w:sz w:val="28"/>
+          <w:szCs w:val="28"/>
+        </w:rPr>
+        <w:t>coworker</w:t>
+      </w:r>
+      <w:proofErr w:type="spellEnd"/>
     </w:p>
     <w:p>
       <w:pPr>
@@ -1453,7 +1516,39 @@
           <w:sz w:val="28"/>
           <w:szCs w:val="28"/>
         </w:rPr>
-        <w:t>“Umns” and “Uhs”</w:t>
+        <w:t>“</w:t>
+      </w:r>
+      <w:proofErr w:type="spellStart"/>
+      <w:r>
+        <w:rPr>
+          <w:sz w:val="28"/>
+          <w:szCs w:val="28"/>
+        </w:rPr>
+        <w:t>Umns</w:t>
+      </w:r>
+      <w:proofErr w:type="spellEnd"/>
+      <w:r>
+        <w:rPr>
+          <w:sz w:val="28"/>
+          <w:szCs w:val="28"/>
+        </w:rPr>
+        <w:t>” and “</w:t>
+      </w:r>
+      <w:proofErr w:type="spellStart"/>
+      <w:r>
+        <w:rPr>
+          <w:sz w:val="28"/>
+          <w:szCs w:val="28"/>
+        </w:rPr>
+        <w:t>Uhs</w:t>
+      </w:r>
+      <w:proofErr w:type="spellEnd"/>
+      <w:r>
+        <w:rPr>
+          <w:sz w:val="28"/>
+          <w:szCs w:val="28"/>
+        </w:rPr>
+        <w:t>”</w:t>
       </w:r>
     </w:p>
     <w:p>
@@ -2618,7 +2713,23 @@
           <w:sz w:val="28"/>
           <w:szCs w:val="28"/>
         </w:rPr>
-        <w:t>Mastering nonvebal communication</w:t>
+        <w:t xml:space="preserve">Mastering </w:t>
+      </w:r>
+      <w:proofErr w:type="spellStart"/>
+      <w:r>
+        <w:rPr>
+          <w:sz w:val="28"/>
+          <w:szCs w:val="28"/>
+        </w:rPr>
+        <w:t>nonvebal</w:t>
+      </w:r>
+      <w:proofErr w:type="spellEnd"/>
+      <w:r>
+        <w:rPr>
+          <w:sz w:val="28"/>
+          <w:szCs w:val="28"/>
+        </w:rPr>
+        <w:t xml:space="preserve"> communication</w:t>
       </w:r>
     </w:p>
     <w:p>
@@ -2818,7 +2929,23 @@
           <w:sz w:val="28"/>
           <w:szCs w:val="28"/>
         </w:rPr>
-        <w:t xml:space="preserve">Look staright </w:t>
+        <w:t xml:space="preserve">Look </w:t>
+      </w:r>
+      <w:proofErr w:type="spellStart"/>
+      <w:r>
+        <w:rPr>
+          <w:sz w:val="28"/>
+          <w:szCs w:val="28"/>
+        </w:rPr>
+        <w:t>staright</w:t>
+      </w:r>
+      <w:proofErr w:type="spellEnd"/>
+      <w:r>
+        <w:rPr>
+          <w:sz w:val="28"/>
+          <w:szCs w:val="28"/>
+        </w:rPr>
+        <w:t xml:space="preserve"> </w:t>
       </w:r>
       <w:r>
         <w:rPr>
@@ -3224,7 +3351,23 @@
           <w:sz w:val="28"/>
           <w:szCs w:val="28"/>
         </w:rPr>
-        <w:t>Ums, uhs, like, okay</w:t>
+        <w:t xml:space="preserve">Ums, </w:t>
+      </w:r>
+      <w:proofErr w:type="spellStart"/>
+      <w:r>
+        <w:rPr>
+          <w:sz w:val="28"/>
+          <w:szCs w:val="28"/>
+        </w:rPr>
+        <w:t>uhs</w:t>
+      </w:r>
+      <w:proofErr w:type="spellEnd"/>
+      <w:r>
+        <w:rPr>
+          <w:sz w:val="28"/>
+          <w:szCs w:val="28"/>
+        </w:rPr>
+        <w:t>, like, okay</w:t>
       </w:r>
     </w:p>
     <w:p>
@@ -4068,6 +4211,7 @@
                     </w:rPr>
                     <w:t> </w:t>
                   </w:r>
+                  <w:proofErr w:type="spellStart"/>
                   <w:r>
                     <w:rPr>
                       <w:rStyle w:val="HTMLCode"/>
@@ -4081,6 +4225,7 @@
                     </w:rPr>
                     <w:t>GraphQL</w:t>
                   </w:r>
+                  <w:proofErr w:type="spellEnd"/>
                   <w:r>
                     <w:rPr>
                       <w:highlight w:val="yellow"/>
@@ -4166,6 +4311,7 @@
                 <w:spacing w:val="-2"/>
               </w:rPr>
             </w:pPr>
+            <w:proofErr w:type="spellStart"/>
             <w:r>
               <w:rPr>
                 <w:rFonts w:ascii="Batang" w:eastAsia="Batang" w:hAnsi="Batang" w:cs="Batang" w:hint="eastAsia"/>
@@ -4173,6 +4319,7 @@
               </w:rPr>
               <w:t>트릿지는</w:t>
             </w:r>
+            <w:proofErr w:type="spellEnd"/>
             <w:r>
               <w:rPr>
                 <w:rFonts w:ascii="Helvetica Neue" w:hAnsi="Helvetica Neue"/>
@@ -4544,6 +4691,7 @@
               </w:rPr>
               <w:t> Google”</w:t>
             </w:r>
+            <w:proofErr w:type="spellStart"/>
             <w:r>
               <w:rPr>
                 <w:rFonts w:ascii="Batang" w:eastAsia="Batang" w:hAnsi="Batang" w:cs="Batang" w:hint="eastAsia"/>
@@ -4551,6 +4699,7 @@
               </w:rPr>
               <w:t>로서</w:t>
             </w:r>
+            <w:proofErr w:type="spellEnd"/>
             <w:r>
               <w:rPr>
                 <w:rFonts w:ascii="Helvetica Neue" w:hAnsi="Helvetica Neue"/>
@@ -4698,6 +4847,7 @@
               </w:rPr>
               <w:t>(equilibrium)</w:t>
             </w:r>
+            <w:proofErr w:type="spellStart"/>
             <w:r>
               <w:rPr>
                 <w:rFonts w:ascii="Batang" w:eastAsia="Batang" w:hAnsi="Batang" w:cs="Batang" w:hint="eastAsia"/>
@@ -4705,6 +4855,7 @@
               </w:rPr>
               <w:t>를</w:t>
             </w:r>
+            <w:proofErr w:type="spellEnd"/>
             <w:r>
               <w:rPr>
                 <w:rFonts w:ascii="Helvetica Neue" w:hAnsi="Helvetica Neue"/>
@@ -5032,7 +5183,23 @@
                 <w:rFonts w:ascii="Helvetica Neue" w:hAnsi="Helvetica Neue"/>
                 <w:spacing w:val="-2"/>
               </w:rPr>
-              <w:t> Activant Capital</w:t>
+              <w:t> </w:t>
+            </w:r>
+            <w:proofErr w:type="spellStart"/>
+            <w:r>
+              <w:rPr>
+                <w:rFonts w:ascii="Helvetica Neue" w:hAnsi="Helvetica Neue"/>
+                <w:spacing w:val="-2"/>
+              </w:rPr>
+              <w:t>Activant</w:t>
+            </w:r>
+            <w:proofErr w:type="spellEnd"/>
+            <w:r>
+              <w:rPr>
+                <w:rFonts w:ascii="Helvetica Neue" w:hAnsi="Helvetica Neue"/>
+                <w:spacing w:val="-2"/>
+              </w:rPr>
+              <w:t> Capital</w:t>
             </w:r>
             <w:r>
               <w:rPr>
@@ -5260,6 +5427,7 @@
               </w:rPr>
               <w:t> </w:t>
             </w:r>
+            <w:proofErr w:type="spellStart"/>
             <w:r>
               <w:rPr>
                 <w:rFonts w:ascii="Batang" w:eastAsia="Batang" w:hAnsi="Batang" w:cs="Batang" w:hint="eastAsia"/>
@@ -5267,6 +5435,7 @@
               </w:rPr>
               <w:t>트릿지의</w:t>
             </w:r>
+            <w:proofErr w:type="spellEnd"/>
             <w:r>
               <w:rPr>
                 <w:rFonts w:ascii="Helvetica Neue" w:hAnsi="Helvetica Neue"/>
@@ -5677,6 +5846,7 @@
               </w:rPr>
               <w:t>. </w:t>
             </w:r>
+            <w:proofErr w:type="spellStart"/>
             <w:r>
               <w:rPr>
                 <w:rFonts w:ascii="Batang" w:eastAsia="Batang" w:hAnsi="Batang" w:cs="Batang" w:hint="eastAsia"/>
@@ -5684,6 +5854,7 @@
               </w:rPr>
               <w:t>트릿지의</w:t>
             </w:r>
+            <w:proofErr w:type="spellEnd"/>
             <w:r>
               <w:rPr>
                 <w:rFonts w:ascii="Helvetica Neue" w:hAnsi="Helvetica Neue"/>
@@ -5776,6 +5947,7 @@
               </w:rPr>
               <w:t> </w:t>
             </w:r>
+            <w:proofErr w:type="spellStart"/>
             <w:r>
               <w:rPr>
                 <w:rFonts w:ascii="Batang" w:eastAsia="Batang" w:hAnsi="Batang" w:cs="Batang" w:hint="eastAsia"/>
@@ -5791,6 +5963,7 @@
               </w:rPr>
               <w:t>과</w:t>
             </w:r>
+            <w:proofErr w:type="spellEnd"/>
             <w:r>
               <w:rPr>
                 <w:rFonts w:ascii="Helvetica Neue" w:hAnsi="Helvetica Neue"/>
@@ -5828,6 +6001,7 @@
               </w:rPr>
               <w:t> </w:t>
             </w:r>
+            <w:proofErr w:type="spellStart"/>
             <w:r>
               <w:rPr>
                 <w:rFonts w:ascii="Batang" w:eastAsia="Batang" w:hAnsi="Batang" w:cs="Batang" w:hint="eastAsia"/>
@@ -5836,6 +6010,7 @@
               </w:rPr>
               <w:t>효과성</w:t>
             </w:r>
+            <w:proofErr w:type="spellEnd"/>
             <w:r>
               <w:rPr>
                 <w:rFonts w:ascii="Helvetica Neue" w:hAnsi="Helvetica Neue"/>
@@ -6183,6 +6358,7 @@
               </w:rPr>
               <w:t>, </w:t>
             </w:r>
+            <w:proofErr w:type="spellStart"/>
             <w:r>
               <w:rPr>
                 <w:rFonts w:ascii="Batang" w:eastAsia="Batang" w:hAnsi="Batang" w:cs="Batang" w:hint="eastAsia"/>
@@ -6190,6 +6366,7 @@
               </w:rPr>
               <w:t>트릿지는</w:t>
             </w:r>
+            <w:proofErr w:type="spellEnd"/>
             <w:r>
               <w:rPr>
                 <w:rFonts w:ascii="Helvetica Neue" w:hAnsi="Helvetica Neue"/>
@@ -6306,6 +6483,7 @@
                 <w:spacing w:val="-2"/>
               </w:rPr>
             </w:pPr>
+            <w:proofErr w:type="spellStart"/>
             <w:r>
               <w:rPr>
                 <w:rFonts w:ascii="Batang" w:eastAsia="Batang" w:hAnsi="Batang" w:cs="Batang" w:hint="eastAsia"/>
@@ -6313,6 +6491,7 @@
               </w:rPr>
               <w:t>트릿지</w:t>
             </w:r>
+            <w:proofErr w:type="spellEnd"/>
             <w:r>
               <w:rPr>
                 <w:rFonts w:ascii="Helvetica Neue" w:hAnsi="Helvetica Neue"/>
@@ -6699,6 +6878,7 @@
               </w:rPr>
               <w:t> </w:t>
             </w:r>
+            <w:proofErr w:type="spellStart"/>
             <w:r>
               <w:rPr>
                 <w:rFonts w:ascii="Batang" w:eastAsia="Batang" w:hAnsi="Batang" w:cs="Batang" w:hint="eastAsia"/>
@@ -6706,6 +6886,7 @@
               </w:rPr>
               <w:t>하는만큼</w:t>
             </w:r>
+            <w:proofErr w:type="spellEnd"/>
             <w:r>
               <w:rPr>
                 <w:rFonts w:ascii="Helvetica Neue" w:hAnsi="Helvetica Neue"/>
@@ -7071,6 +7252,7 @@
               </w:rPr>
               <w:t> “Intelligence UX”</w:t>
             </w:r>
+            <w:proofErr w:type="spellStart"/>
             <w:r>
               <w:rPr>
                 <w:rFonts w:ascii="Batang" w:eastAsia="Batang" w:hAnsi="Batang" w:cs="Batang" w:hint="eastAsia"/>
@@ -7078,6 +7260,7 @@
               </w:rPr>
               <w:t>를</w:t>
             </w:r>
+            <w:proofErr w:type="spellEnd"/>
             <w:r>
               <w:rPr>
                 <w:rFonts w:ascii="Helvetica Neue" w:hAnsi="Helvetica Neue"/>
@@ -7168,7 +7351,23 @@
                 <w:rFonts w:ascii="Helvetica Neue" w:hAnsi="Helvetica Neue"/>
                 <w:spacing w:val="-2"/>
               </w:rPr>
-              <w:t> “Tridge Messenger App”</w:t>
+              <w:t> “</w:t>
+            </w:r>
+            <w:proofErr w:type="spellStart"/>
+            <w:r>
+              <w:rPr>
+                <w:rFonts w:ascii="Helvetica Neue" w:hAnsi="Helvetica Neue"/>
+                <w:spacing w:val="-2"/>
+              </w:rPr>
+              <w:t>Tridge</w:t>
+            </w:r>
+            <w:proofErr w:type="spellEnd"/>
+            <w:r>
+              <w:rPr>
+                <w:rFonts w:ascii="Helvetica Neue" w:hAnsi="Helvetica Neue"/>
+                <w:spacing w:val="-2"/>
+              </w:rPr>
+              <w:t> Messenger App”</w:t>
             </w:r>
             <w:r>
               <w:rPr>
@@ -7416,6 +7615,7 @@
               </w:rPr>
               <w:t> SEO</w:t>
             </w:r>
+            <w:proofErr w:type="spellStart"/>
             <w:r>
               <w:rPr>
                 <w:rFonts w:ascii="Batang" w:eastAsia="Batang" w:hAnsi="Batang" w:cs="Batang" w:hint="eastAsia"/>
@@ -7423,6 +7623,7 @@
               </w:rPr>
               <w:t>를</w:t>
             </w:r>
+            <w:proofErr w:type="spellEnd"/>
             <w:r>
               <w:rPr>
                 <w:rFonts w:ascii="Helvetica Neue" w:hAnsi="Helvetica Neue"/>
@@ -7634,6 +7835,7 @@
               </w:rPr>
               <w:t> API</w:t>
             </w:r>
+            <w:proofErr w:type="spellStart"/>
             <w:r>
               <w:rPr>
                 <w:rFonts w:ascii="Batang" w:eastAsia="Batang" w:hAnsi="Batang" w:cs="Batang" w:hint="eastAsia"/>
@@ -7641,6 +7843,7 @@
               </w:rPr>
               <w:t>를</w:t>
             </w:r>
+            <w:proofErr w:type="spellEnd"/>
             <w:r>
               <w:rPr>
                 <w:rFonts w:ascii="Helvetica Neue" w:hAnsi="Helvetica Neue"/>
@@ -7783,6 +7986,7 @@
                 <w:spacing w:val="-2"/>
               </w:rPr>
             </w:pPr>
+            <w:proofErr w:type="spellStart"/>
             <w:r>
               <w:rPr>
                 <w:rFonts w:ascii="Batang" w:eastAsia="Batang" w:hAnsi="Batang" w:cs="Batang" w:hint="eastAsia"/>
@@ -7791,6 +7995,7 @@
               </w:rPr>
               <w:t>트릿지의</w:t>
             </w:r>
+            <w:proofErr w:type="spellEnd"/>
             <w:r>
               <w:rPr>
                 <w:rFonts w:ascii="Helvetica Neue" w:hAnsi="Helvetica Neue"/>
@@ -7847,6 +8052,7 @@
               </w:rPr>
               <w:t> </w:t>
             </w:r>
+            <w:proofErr w:type="spellStart"/>
             <w:r>
               <w:rPr>
                 <w:rFonts w:ascii="Batang" w:eastAsia="Batang" w:hAnsi="Batang" w:cs="Batang" w:hint="eastAsia"/>
@@ -7855,6 +8061,7 @@
               </w:rPr>
               <w:t>완성자</w:t>
             </w:r>
+            <w:proofErr w:type="spellEnd"/>
             <w:r>
               <w:rPr>
                 <w:rFonts w:ascii="Helvetica Neue" w:hAnsi="Helvetica Neue"/>
@@ -7863,6 +8070,7 @@
               </w:rPr>
               <w:t>”</w:t>
             </w:r>
+            <w:proofErr w:type="spellStart"/>
             <w:r>
               <w:rPr>
                 <w:rFonts w:ascii="Batang" w:eastAsia="Batang" w:hAnsi="Batang" w:cs="Batang" w:hint="eastAsia"/>
@@ -7871,6 +8079,7 @@
               </w:rPr>
               <w:t>로서</w:t>
             </w:r>
+            <w:proofErr w:type="spellEnd"/>
             <w:r>
               <w:rPr>
                 <w:rFonts w:ascii="Helvetica Neue" w:hAnsi="Helvetica Neue"/>
@@ -8006,6 +8215,7 @@
               </w:rPr>
               <w:t> </w:t>
             </w:r>
+            <w:proofErr w:type="spellStart"/>
             <w:r>
               <w:rPr>
                 <w:rFonts w:ascii="Batang" w:eastAsia="Batang" w:hAnsi="Batang" w:cs="Batang" w:hint="eastAsia"/>
@@ -8013,6 +8223,7 @@
               </w:rPr>
               <w:t>트릿지</w:t>
             </w:r>
+            <w:proofErr w:type="spellEnd"/>
             <w:r>
               <w:rPr>
                 <w:rFonts w:ascii="Helvetica Neue" w:hAnsi="Helvetica Neue"/>
@@ -8230,6 +8441,7 @@
               </w:rPr>
               <w:t> </w:t>
             </w:r>
+            <w:proofErr w:type="spellStart"/>
             <w:r>
               <w:rPr>
                 <w:rFonts w:ascii="Batang" w:eastAsia="Batang" w:hAnsi="Batang" w:cs="Batang" w:hint="eastAsia"/>
@@ -8238,14 +8450,25 @@
               </w:rPr>
               <w:t>트릿지는</w:t>
             </w:r>
-            <w:r>
-              <w:rPr>
-                <w:rFonts w:ascii="Helvetica Neue" w:hAnsi="Helvetica Neue"/>
-                <w:spacing w:val="-2"/>
-                <w:highlight w:val="yellow"/>
-              </w:rPr>
-              <w:t> GraphQL</w:t>
-            </w:r>
+            <w:proofErr w:type="spellEnd"/>
+            <w:r>
+              <w:rPr>
+                <w:rFonts w:ascii="Helvetica Neue" w:hAnsi="Helvetica Neue"/>
+                <w:spacing w:val="-2"/>
+                <w:highlight w:val="yellow"/>
+              </w:rPr>
+              <w:t> </w:t>
+            </w:r>
+            <w:proofErr w:type="spellStart"/>
+            <w:r>
+              <w:rPr>
+                <w:rFonts w:ascii="Helvetica Neue" w:hAnsi="Helvetica Neue"/>
+                <w:spacing w:val="-2"/>
+                <w:highlight w:val="yellow"/>
+              </w:rPr>
+              <w:t>GraphQL</w:t>
+            </w:r>
+            <w:proofErr w:type="spellEnd"/>
             <w:r>
               <w:rPr>
                 <w:rFonts w:ascii="Batang" w:eastAsia="Batang" w:hAnsi="Batang" w:cs="Batang" w:hint="eastAsia"/>
@@ -8365,6 +8588,7 @@
               </w:rPr>
               <w:t> </w:t>
             </w:r>
+            <w:proofErr w:type="spellStart"/>
             <w:r>
               <w:rPr>
                 <w:rFonts w:ascii="Batang" w:eastAsia="Batang" w:hAnsi="Batang" w:cs="Batang" w:hint="eastAsia"/>
@@ -8372,6 +8596,7 @@
               </w:rPr>
               <w:t>로직이</w:t>
             </w:r>
+            <w:proofErr w:type="spellEnd"/>
             <w:r>
               <w:rPr>
                 <w:rFonts w:ascii="Helvetica Neue" w:hAnsi="Helvetica Neue"/>
@@ -8584,7 +8809,25 @@
                 <w:spacing w:val="-2"/>
                 <w:highlight w:val="yellow"/>
               </w:rPr>
-              <w:t>React, GraphQL, </w:t>
+              <w:t>React, </w:t>
+            </w:r>
+            <w:proofErr w:type="spellStart"/>
+            <w:r>
+              <w:rPr>
+                <w:rFonts w:ascii="Helvetica Neue" w:hAnsi="Helvetica Neue"/>
+                <w:spacing w:val="-2"/>
+                <w:highlight w:val="yellow"/>
+              </w:rPr>
+              <w:t>GraphQL</w:t>
+            </w:r>
+            <w:proofErr w:type="spellEnd"/>
+            <w:r>
+              <w:rPr>
+                <w:rFonts w:ascii="Helvetica Neue" w:hAnsi="Helvetica Neue"/>
+                <w:spacing w:val="-2"/>
+                <w:highlight w:val="yellow"/>
+              </w:rPr>
+              <w:t>, </w:t>
             </w:r>
             <w:r>
               <w:rPr>
@@ -8602,6 +8845,7 @@
               </w:rPr>
               <w:t> styled-components</w:t>
             </w:r>
+            <w:proofErr w:type="spellStart"/>
             <w:r>
               <w:rPr>
                 <w:rFonts w:ascii="Batang" w:eastAsia="Batang" w:hAnsi="Batang" w:cs="Batang" w:hint="eastAsia"/>
@@ -8610,6 +8854,7 @@
               </w:rPr>
               <w:t>를</w:t>
             </w:r>
+            <w:proofErr w:type="spellEnd"/>
             <w:r>
               <w:rPr>
                 <w:rFonts w:ascii="Helvetica Neue" w:hAnsi="Helvetica Neue"/>
@@ -8666,6 +8911,7 @@
               </w:rPr>
               <w:t> </w:t>
             </w:r>
+            <w:proofErr w:type="spellStart"/>
             <w:r>
               <w:rPr>
                 <w:rFonts w:ascii="Batang" w:eastAsia="Batang" w:hAnsi="Batang" w:cs="Batang" w:hint="eastAsia"/>
@@ -8674,6 +8920,7 @@
               </w:rPr>
               <w:t>재사용성이</w:t>
             </w:r>
+            <w:proofErr w:type="spellEnd"/>
             <w:r>
               <w:rPr>
                 <w:rFonts w:ascii="Helvetica Neue" w:hAnsi="Helvetica Neue"/>
@@ -8714,6 +8961,7 @@
               </w:rPr>
               <w:t> UI</w:t>
             </w:r>
+            <w:proofErr w:type="spellStart"/>
             <w:r>
               <w:rPr>
                 <w:rFonts w:ascii="Batang" w:eastAsia="Batang" w:hAnsi="Batang" w:cs="Batang" w:hint="eastAsia"/>
@@ -8722,6 +8970,7 @@
               </w:rPr>
               <w:t>를</w:t>
             </w:r>
+            <w:proofErr w:type="spellEnd"/>
             <w:r>
               <w:rPr>
                 <w:rFonts w:ascii="Helvetica Neue" w:hAnsi="Helvetica Neue"/>
@@ -8841,6 +9090,7 @@
               </w:rPr>
               <w:t> UI</w:t>
             </w:r>
+            <w:proofErr w:type="spellStart"/>
             <w:r>
               <w:rPr>
                 <w:rFonts w:ascii="Batang" w:eastAsia="Batang" w:hAnsi="Batang" w:cs="Batang" w:hint="eastAsia"/>
@@ -8849,6 +9099,7 @@
               </w:rPr>
               <w:t>를</w:t>
             </w:r>
+            <w:proofErr w:type="spellEnd"/>
             <w:r>
               <w:rPr>
                 <w:rFonts w:ascii="Helvetica Neue" w:hAnsi="Helvetica Neue"/>
@@ -9017,6 +9268,7 @@
               </w:rPr>
               <w:t> UI </w:t>
             </w:r>
+            <w:proofErr w:type="spellStart"/>
             <w:r>
               <w:rPr>
                 <w:rFonts w:ascii="Batang" w:eastAsia="Batang" w:hAnsi="Batang" w:cs="Batang" w:hint="eastAsia"/>
@@ -9024,6 +9276,7 @@
               </w:rPr>
               <w:t>반응성을</w:t>
             </w:r>
+            <w:proofErr w:type="spellEnd"/>
             <w:r>
               <w:rPr>
                 <w:rFonts w:ascii="Helvetica Neue" w:hAnsi="Helvetica Neue"/>
@@ -9045,6 +9298,7 @@
               </w:rPr>
               <w:t> SEO</w:t>
             </w:r>
+            <w:proofErr w:type="spellStart"/>
             <w:r>
               <w:rPr>
                 <w:rFonts w:ascii="Batang" w:eastAsia="Batang" w:hAnsi="Batang" w:cs="Batang" w:hint="eastAsia"/>
@@ -9052,6 +9306,7 @@
               </w:rPr>
               <w:t>를</w:t>
             </w:r>
+            <w:proofErr w:type="spellEnd"/>
             <w:r>
               <w:rPr>
                 <w:rFonts w:ascii="Helvetica Neue" w:hAnsi="Helvetica Neue"/>
@@ -9383,6 +9638,7 @@
               </w:rPr>
               <w:t> </w:t>
             </w:r>
+            <w:proofErr w:type="spellStart"/>
             <w:r>
               <w:rPr>
                 <w:rFonts w:ascii="Batang" w:eastAsia="Batang" w:hAnsi="Batang" w:cs="Batang" w:hint="eastAsia"/>
@@ -9390,6 +9646,7 @@
               </w:rPr>
               <w:t>스쿼드를</w:t>
             </w:r>
+            <w:proofErr w:type="spellEnd"/>
             <w:r>
               <w:rPr>
                 <w:rFonts w:ascii="Helvetica Neue" w:hAnsi="Helvetica Neue"/>
@@ -10025,7 +10282,25 @@
                 <w:spacing w:val="-2"/>
                 <w:highlight w:val="yellow"/>
               </w:rPr>
-              <w:t> (Javascript, HTML, CSS </w:t>
+              <w:t> (</w:t>
+            </w:r>
+            <w:proofErr w:type="spellStart"/>
+            <w:r>
+              <w:rPr>
+                <w:rFonts w:ascii="Helvetica Neue" w:hAnsi="Helvetica Neue"/>
+                <w:spacing w:val="-2"/>
+                <w:highlight w:val="yellow"/>
+              </w:rPr>
+              <w:t>Javascript</w:t>
+            </w:r>
+            <w:proofErr w:type="spellEnd"/>
+            <w:r>
+              <w:rPr>
+                <w:rFonts w:ascii="Helvetica Neue" w:hAnsi="Helvetica Neue"/>
+                <w:spacing w:val="-2"/>
+                <w:highlight w:val="yellow"/>
+              </w:rPr>
+              <w:t>, HTML, CSS </w:t>
             </w:r>
             <w:r>
               <w:rPr>
@@ -10219,6 +10494,7 @@
               </w:rPr>
               <w:t>”</w:t>
             </w:r>
+            <w:proofErr w:type="spellStart"/>
             <w:r>
               <w:rPr>
                 <w:rFonts w:ascii="Batang" w:eastAsia="Batang" w:hAnsi="Batang" w:cs="Batang" w:hint="eastAsia"/>
@@ -10226,6 +10502,7 @@
               </w:rPr>
               <w:t>를</w:t>
             </w:r>
+            <w:proofErr w:type="spellEnd"/>
             <w:r>
               <w:rPr>
                 <w:rFonts w:ascii="Helvetica Neue" w:hAnsi="Helvetica Neue"/>
@@ -10513,7 +10790,25 @@
                 <w:spacing w:val="-2"/>
                 <w:highlight w:val="yellow"/>
               </w:rPr>
-              <w:t>React, GraphQL, </w:t>
+              <w:t>React, </w:t>
+            </w:r>
+            <w:proofErr w:type="spellStart"/>
+            <w:r>
+              <w:rPr>
+                <w:rFonts w:ascii="Helvetica Neue" w:hAnsi="Helvetica Neue"/>
+                <w:spacing w:val="-2"/>
+                <w:highlight w:val="yellow"/>
+              </w:rPr>
+              <w:t>GraphQL</w:t>
+            </w:r>
+            <w:proofErr w:type="spellEnd"/>
+            <w:r>
+              <w:rPr>
+                <w:rFonts w:ascii="Helvetica Neue" w:hAnsi="Helvetica Neue"/>
+                <w:spacing w:val="-2"/>
+                <w:highlight w:val="yellow"/>
+              </w:rPr>
+              <w:t>, </w:t>
             </w:r>
             <w:r>
               <w:rPr>
@@ -10531,6 +10826,7 @@
               </w:rPr>
               <w:t> styled-components</w:t>
             </w:r>
+            <w:proofErr w:type="spellStart"/>
             <w:r>
               <w:rPr>
                 <w:rFonts w:ascii="Batang" w:eastAsia="Batang" w:hAnsi="Batang" w:cs="Batang" w:hint="eastAsia"/>
@@ -10539,6 +10835,7 @@
               </w:rPr>
               <w:t>를</w:t>
             </w:r>
+            <w:proofErr w:type="spellEnd"/>
             <w:r>
               <w:rPr>
                 <w:rFonts w:ascii="Helvetica Neue" w:hAnsi="Helvetica Neue"/>
@@ -10835,6 +11132,7 @@
               </w:rPr>
               <w:t> (</w:t>
             </w:r>
+            <w:proofErr w:type="spellStart"/>
             <w:r>
               <w:rPr>
                 <w:rFonts w:ascii="Batang" w:eastAsia="Batang" w:hAnsi="Batang" w:cs="Batang" w:hint="eastAsia"/>
@@ -10842,6 +11140,7 @@
               </w:rPr>
               <w:t>트릿지</w:t>
             </w:r>
+            <w:proofErr w:type="spellEnd"/>
             <w:r>
               <w:rPr>
                 <w:rFonts w:ascii="Helvetica Neue" w:hAnsi="Helvetica Neue"/>
@@ -10985,6 +11284,7 @@
                 <w:spacing w:val="-2"/>
               </w:rPr>
             </w:pPr>
+            <w:proofErr w:type="spellStart"/>
             <w:r>
               <w:rPr>
                 <w:rStyle w:val="Strong"/>
@@ -10993,6 +11293,7 @@
               </w:rPr>
               <w:t>트릿지는</w:t>
             </w:r>
+            <w:proofErr w:type="spellEnd"/>
             <w:r>
               <w:rPr>
                 <w:rStyle w:val="Strong"/>
@@ -11529,6 +11830,7 @@
               </w:rPr>
               <w:t> </w:t>
             </w:r>
+            <w:proofErr w:type="spellStart"/>
             <w:r>
               <w:rPr>
                 <w:rFonts w:ascii="Batang" w:eastAsia="Batang" w:hAnsi="Batang" w:cs="Batang" w:hint="eastAsia"/>
@@ -11536,6 +11838,7 @@
               </w:rPr>
               <w:t>태깅</w:t>
             </w:r>
+            <w:proofErr w:type="spellEnd"/>
             <w:r>
               <w:rPr>
                 <w:rFonts w:ascii="Helvetica Neue" w:hAnsi="Helvetica Neue"/>
@@ -11698,6 +12001,7 @@
               <w:br/>
               <w:t>- Trusted online reputation: Google SEO</w:t>
             </w:r>
+            <w:proofErr w:type="spellStart"/>
             <w:r>
               <w:rPr>
                 <w:rFonts w:ascii="Batang" w:eastAsia="Batang" w:hAnsi="Batang" w:cs="Batang" w:hint="eastAsia"/>
@@ -11705,6 +12009,7 @@
               </w:rPr>
               <w:t>를</w:t>
             </w:r>
+            <w:proofErr w:type="spellEnd"/>
             <w:r>
               <w:rPr>
                 <w:rFonts w:ascii="Helvetica Neue" w:hAnsi="Helvetica Neue"/>
@@ -12094,6 +12399,7 @@
                 <w:spacing w:val="-2"/>
               </w:rPr>
             </w:pPr>
+            <w:proofErr w:type="spellStart"/>
             <w:r>
               <w:rPr>
                 <w:rStyle w:val="Strong"/>
@@ -12102,6 +12408,7 @@
               </w:rPr>
               <w:t>트릿지는</w:t>
             </w:r>
+            <w:proofErr w:type="spellEnd"/>
             <w:r>
               <w:rPr>
                 <w:rStyle w:val="Strong"/>
@@ -12389,6 +12696,7 @@
               <w:br/>
               <w:t>- </w:t>
             </w:r>
+            <w:proofErr w:type="spellStart"/>
             <w:r>
               <w:rPr>
                 <w:rFonts w:ascii="Batang" w:eastAsia="Batang" w:hAnsi="Batang" w:cs="Batang" w:hint="eastAsia"/>
@@ -12396,6 +12704,7 @@
               </w:rPr>
               <w:t>팀런치</w:t>
             </w:r>
+            <w:proofErr w:type="spellEnd"/>
             <w:r>
               <w:rPr>
                 <w:rFonts w:ascii="Helvetica Neue" w:hAnsi="Helvetica Neue"/>
@@ -12431,6 +12740,7 @@
               </w:rPr>
               <w:t> </w:t>
             </w:r>
+            <w:proofErr w:type="spellStart"/>
             <w:r>
               <w:rPr>
                 <w:rFonts w:ascii="Batang" w:eastAsia="Batang" w:hAnsi="Batang" w:cs="Batang" w:hint="eastAsia"/>
@@ -12438,6 +12748,7 @@
               </w:rPr>
               <w:t>석식</w:t>
             </w:r>
+            <w:proofErr w:type="spellEnd"/>
             <w:r>
               <w:rPr>
                 <w:rFonts w:ascii="Helvetica Neue" w:hAnsi="Helvetica Neue"/>
@@ -12644,6 +12955,7 @@
               </w:rPr>
               <w:t> (</w:t>
             </w:r>
+            <w:proofErr w:type="spellStart"/>
             <w:r>
               <w:rPr>
                 <w:rFonts w:ascii="Batang" w:eastAsia="Batang" w:hAnsi="Batang" w:cs="Batang" w:hint="eastAsia"/>
@@ -12651,6 +12963,7 @@
               </w:rPr>
               <w:t>층고</w:t>
             </w:r>
+            <w:proofErr w:type="spellEnd"/>
             <w:r>
               <w:rPr>
                 <w:rFonts w:ascii="Helvetica Neue" w:hAnsi="Helvetica Neue"/>
@@ -12984,16 +13297,38 @@
                 <w:highlight w:val="yellow"/>
                 <w:shd w:val="clear" w:color="auto" w:fill="FFFFFF"/>
               </w:rPr>
-              <w:t>- React, GraphQL, </w:t>
-            </w:r>
-            <w:r>
-              <w:rPr>
-                <w:rFonts w:ascii="Batang" w:eastAsia="Batang" w:hAnsi="Batang" w:cs="Batang" w:hint="eastAsia"/>
+              <w:t>- React, </w:t>
+            </w:r>
+            <w:proofErr w:type="spellStart"/>
+            <w:r>
+              <w:rPr>
+                <w:rFonts w:ascii="Helvetica Neue" w:hAnsi="Helvetica Neue"/>
                 <w:color w:val="263747"/>
                 <w:spacing w:val="-2"/>
                 <w:highlight w:val="yellow"/>
                 <w:shd w:val="clear" w:color="auto" w:fill="FFFFFF"/>
               </w:rPr>
+              <w:t>GraphQL</w:t>
+            </w:r>
+            <w:proofErr w:type="spellEnd"/>
+            <w:r>
+              <w:rPr>
+                <w:rFonts w:ascii="Helvetica Neue" w:hAnsi="Helvetica Neue"/>
+                <w:color w:val="263747"/>
+                <w:spacing w:val="-2"/>
+                <w:highlight w:val="yellow"/>
+                <w:shd w:val="clear" w:color="auto" w:fill="FFFFFF"/>
+              </w:rPr>
+              <w:t>, </w:t>
+            </w:r>
+            <w:r>
+              <w:rPr>
+                <w:rFonts w:ascii="Batang" w:eastAsia="Batang" w:hAnsi="Batang" w:cs="Batang" w:hint="eastAsia"/>
+                <w:color w:val="263747"/>
+                <w:spacing w:val="-2"/>
+                <w:highlight w:val="yellow"/>
+                <w:shd w:val="clear" w:color="auto" w:fill="FFFFFF"/>
+              </w:rPr>
               <w:t>그리고</w:t>
             </w:r>
             <w:r>
@@ -13006,6 +13341,7 @@
               </w:rPr>
               <w:t> styled-components</w:t>
             </w:r>
+            <w:proofErr w:type="spellStart"/>
             <w:r>
               <w:rPr>
                 <w:rFonts w:ascii="Batang" w:eastAsia="Batang" w:hAnsi="Batang" w:cs="Batang" w:hint="eastAsia"/>
@@ -13016,6 +13352,7 @@
               </w:rPr>
               <w:t>를</w:t>
             </w:r>
+            <w:proofErr w:type="spellEnd"/>
             <w:r>
               <w:rPr>
                 <w:rFonts w:ascii="Helvetica Neue" w:hAnsi="Helvetica Neue"/>
@@ -13086,6 +13423,7 @@
               </w:rPr>
               <w:t> </w:t>
             </w:r>
+            <w:proofErr w:type="spellStart"/>
             <w:r>
               <w:rPr>
                 <w:rFonts w:ascii="Batang" w:eastAsia="Batang" w:hAnsi="Batang" w:cs="Batang" w:hint="eastAsia"/>
@@ -13096,6 +13434,7 @@
               </w:rPr>
               <w:t>재사용성이</w:t>
             </w:r>
+            <w:proofErr w:type="spellEnd"/>
             <w:r>
               <w:rPr>
                 <w:rFonts w:ascii="Helvetica Neue" w:hAnsi="Helvetica Neue"/>
@@ -13146,6 +13485,7 @@
               </w:rPr>
               <w:t> UI</w:t>
             </w:r>
+            <w:proofErr w:type="spellStart"/>
             <w:r>
               <w:rPr>
                 <w:rFonts w:ascii="Batang" w:eastAsia="Batang" w:hAnsi="Batang" w:cs="Batang" w:hint="eastAsia"/>
@@ -13156,6 +13496,7 @@
               </w:rPr>
               <w:t>를</w:t>
             </w:r>
+            <w:proofErr w:type="spellEnd"/>
             <w:r>
               <w:rPr>
                 <w:rFonts w:ascii="Helvetica Neue" w:hAnsi="Helvetica Neue"/>
@@ -13305,6 +13646,7 @@
               </w:rPr>
               <w:t> UI</w:t>
             </w:r>
+            <w:proofErr w:type="spellStart"/>
             <w:r>
               <w:rPr>
                 <w:rFonts w:ascii="Batang" w:eastAsia="Batang" w:hAnsi="Batang" w:cs="Batang" w:hint="eastAsia"/>
@@ -13315,6 +13657,7 @@
               </w:rPr>
               <w:t>를</w:t>
             </w:r>
+            <w:proofErr w:type="spellEnd"/>
             <w:r>
               <w:rPr>
                 <w:rFonts w:ascii="Helvetica Neue" w:hAnsi="Helvetica Neue"/>
@@ -13664,7 +14007,23 @@
           <w:sz w:val="28"/>
           <w:szCs w:val="28"/>
         </w:rPr>
-        <w:t xml:space="preserve"> (I gotta learn these)</w:t>
+        <w:t xml:space="preserve"> (I </w:t>
+      </w:r>
+      <w:proofErr w:type="spellStart"/>
+      <w:r>
+        <w:rPr>
+          <w:sz w:val="28"/>
+          <w:szCs w:val="28"/>
+        </w:rPr>
+        <w:t>gotta</w:t>
+      </w:r>
+      <w:proofErr w:type="spellEnd"/>
+      <w:r>
+        <w:rPr>
+          <w:sz w:val="28"/>
+          <w:szCs w:val="28"/>
+        </w:rPr>
+        <w:t xml:space="preserve"> learn these)</w:t>
       </w:r>
     </w:p>
     <w:p>
@@ -14049,6 +14408,7 @@
               </w:rPr>
               <w:t> </w:t>
             </w:r>
+            <w:proofErr w:type="spellStart"/>
             <w:r>
               <w:rPr>
                 <w:rFonts w:ascii="Batang" w:eastAsia="Batang" w:hAnsi="Batang" w:cs="Batang" w:hint="eastAsia"/>
@@ -14057,6 +14417,7 @@
               </w:rPr>
               <w:t>스쿼드를</w:t>
             </w:r>
+            <w:proofErr w:type="spellEnd"/>
             <w:r>
               <w:rPr>
                 <w:rFonts w:ascii="Helvetica Neue" w:hAnsi="Helvetica Neue"/>
@@ -14455,7 +14816,39 @@
           <w:sz w:val="28"/>
           <w:szCs w:val="28"/>
         </w:rPr>
-        <w:t>Quick learner (I should learn GraphQL, styledComponents and D3.js quickly)</w:t>
+        <w:t xml:space="preserve">Quick learner (I should learn </w:t>
+      </w:r>
+      <w:proofErr w:type="spellStart"/>
+      <w:r>
+        <w:rPr>
+          <w:sz w:val="28"/>
+          <w:szCs w:val="28"/>
+        </w:rPr>
+        <w:t>GraphQL</w:t>
+      </w:r>
+      <w:proofErr w:type="spellEnd"/>
+      <w:r>
+        <w:rPr>
+          <w:sz w:val="28"/>
+          <w:szCs w:val="28"/>
+        </w:rPr>
+        <w:t xml:space="preserve">, </w:t>
+      </w:r>
+      <w:proofErr w:type="spellStart"/>
+      <w:r>
+        <w:rPr>
+          <w:sz w:val="28"/>
+          <w:szCs w:val="28"/>
+        </w:rPr>
+        <w:t>styledComponents</w:t>
+      </w:r>
+      <w:proofErr w:type="spellEnd"/>
+      <w:r>
+        <w:rPr>
+          <w:sz w:val="28"/>
+          <w:szCs w:val="28"/>
+        </w:rPr>
+        <w:t xml:space="preserve"> and D3.js quickly)</w:t>
       </w:r>
     </w:p>
     <w:p>
@@ -14535,7 +14928,23 @@
           <w:sz w:val="28"/>
           <w:szCs w:val="28"/>
         </w:rPr>
-        <w:t>I am from the country of multiculture, so interacting and working with peers from other countries are not a problem</w:t>
+        <w:t xml:space="preserve">I am from the country of </w:t>
+      </w:r>
+      <w:proofErr w:type="spellStart"/>
+      <w:r>
+        <w:rPr>
+          <w:sz w:val="28"/>
+          <w:szCs w:val="28"/>
+        </w:rPr>
+        <w:t>multiculture</w:t>
+      </w:r>
+      <w:proofErr w:type="spellEnd"/>
+      <w:r>
+        <w:rPr>
+          <w:sz w:val="28"/>
+          <w:szCs w:val="28"/>
+        </w:rPr>
+        <w:t>, so interacting and working with peers from other countries are not a problem</w:t>
       </w:r>
     </w:p>
     <w:p>
@@ -14750,8 +15159,17 @@
           <w:sz w:val="28"/>
           <w:szCs w:val="28"/>
         </w:rPr>
-        <w:t>I haven’t had experience in creating app using GraphQL</w:t>
-      </w:r>
+        <w:t xml:space="preserve">I haven’t had experience in creating app using </w:t>
+      </w:r>
+      <w:proofErr w:type="spellStart"/>
+      <w:r>
+        <w:rPr>
+          <w:sz w:val="28"/>
+          <w:szCs w:val="28"/>
+        </w:rPr>
+        <w:t>GraphQL</w:t>
+      </w:r>
+      <w:proofErr w:type="spellEnd"/>
       <w:r>
         <w:rPr>
           <w:sz w:val="28"/>
@@ -15229,7 +15647,23 @@
           <w:sz w:val="28"/>
           <w:szCs w:val="28"/>
         </w:rPr>
-        <w:t>I can comfortably use CSS3, HTML5 and ES6 Javascript no problem</w:t>
+        <w:t xml:space="preserve">I can comfortably use CSS3, HTML5 and ES6 </w:t>
+      </w:r>
+      <w:proofErr w:type="spellStart"/>
+      <w:r>
+        <w:rPr>
+          <w:sz w:val="28"/>
+          <w:szCs w:val="28"/>
+        </w:rPr>
+        <w:t>Javascript</w:t>
+      </w:r>
+      <w:proofErr w:type="spellEnd"/>
+      <w:r>
+        <w:rPr>
+          <w:sz w:val="28"/>
+          <w:szCs w:val="28"/>
+        </w:rPr>
+        <w:t xml:space="preserve"> no problem</w:t>
       </w:r>
     </w:p>
     <w:p>
@@ -15375,6 +15809,7 @@
         </w:rPr>
         <w:t xml:space="preserve"> </w:t>
       </w:r>
+      <w:proofErr w:type="spellStart"/>
       <w:r>
         <w:rPr>
           <w:rFonts w:hint="eastAsia"/>
@@ -15383,6 +15818,7 @@
         </w:rPr>
         <w:t>완성자</w:t>
       </w:r>
+      <w:proofErr w:type="spellEnd"/>
       <w:r>
         <w:rPr>
           <w:sz w:val="28"/>
@@ -15562,8 +15998,17 @@
           <w:sz w:val="28"/>
           <w:szCs w:val="28"/>
         </w:rPr>
-        <w:t>My weakeness</w:t>
-      </w:r>
+        <w:t xml:space="preserve">My </w:t>
+      </w:r>
+      <w:proofErr w:type="spellStart"/>
+      <w:r>
+        <w:rPr>
+          <w:sz w:val="28"/>
+          <w:szCs w:val="28"/>
+        </w:rPr>
+        <w:t>weakeness</w:t>
+      </w:r>
+      <w:proofErr w:type="spellEnd"/>
     </w:p>
     <w:p>
       <w:pPr>
@@ -16032,7 +16477,23 @@
           <w:sz w:val="28"/>
           <w:szCs w:val="28"/>
         </w:rPr>
-        <w:t>. For the past 2 years in my previous workplace in SiteMax Systems Inc, I was responsible of</w:t>
+        <w:t xml:space="preserve">. For the past 2 years in my previous workplace in </w:t>
+      </w:r>
+      <w:proofErr w:type="spellStart"/>
+      <w:r>
+        <w:rPr>
+          <w:sz w:val="28"/>
+          <w:szCs w:val="28"/>
+        </w:rPr>
+        <w:t>SiteMax</w:t>
+      </w:r>
+      <w:proofErr w:type="spellEnd"/>
+      <w:r>
+        <w:rPr>
+          <w:sz w:val="28"/>
+          <w:szCs w:val="28"/>
+        </w:rPr>
+        <w:t xml:space="preserve"> Systems Inc, I was responsible of</w:t>
       </w:r>
       <w:r>
         <w:rPr>
@@ -16081,7 +16542,23 @@
           <w:sz w:val="28"/>
           <w:szCs w:val="28"/>
         </w:rPr>
-        <w:t xml:space="preserve"> the features of the SiteMax system.</w:t>
+        <w:t xml:space="preserve"> the features of the </w:t>
+      </w:r>
+      <w:proofErr w:type="spellStart"/>
+      <w:r>
+        <w:rPr>
+          <w:sz w:val="28"/>
+          <w:szCs w:val="28"/>
+        </w:rPr>
+        <w:t>SiteMax</w:t>
+      </w:r>
+      <w:proofErr w:type="spellEnd"/>
+      <w:r>
+        <w:rPr>
+          <w:sz w:val="28"/>
+          <w:szCs w:val="28"/>
+        </w:rPr>
+        <w:t xml:space="preserve"> system.</w:t>
       </w:r>
     </w:p>
     <w:p>
@@ -16154,7 +16631,79 @@
           <w:sz w:val="28"/>
           <w:szCs w:val="28"/>
         </w:rPr>
-        <w:t>년동안 벤쿠에 있는 사이트맥스 회사에서 일을하면서 사이트맥스 시스템을</w:t>
+        <w:t xml:space="preserve">년동안 </w:t>
+      </w:r>
+      <w:proofErr w:type="spellStart"/>
+      <w:r>
+        <w:rPr>
+          <w:rFonts w:ascii="Batang" w:eastAsia="Batang" w:hAnsi="Batang" w:cs="Batang" w:hint="eastAsia"/>
+          <w:sz w:val="28"/>
+          <w:szCs w:val="28"/>
+        </w:rPr>
+        <w:t>벤쿠에</w:t>
+      </w:r>
+      <w:proofErr w:type="spellEnd"/>
+      <w:r>
+        <w:rPr>
+          <w:rFonts w:ascii="Batang" w:eastAsia="Batang" w:hAnsi="Batang" w:cs="Batang" w:hint="eastAsia"/>
+          <w:sz w:val="28"/>
+          <w:szCs w:val="28"/>
+        </w:rPr>
+        <w:t xml:space="preserve"> 있는 </w:t>
+      </w:r>
+      <w:proofErr w:type="spellStart"/>
+      <w:r>
+        <w:rPr>
+          <w:rFonts w:ascii="Batang" w:eastAsia="Batang" w:hAnsi="Batang" w:cs="Batang" w:hint="eastAsia"/>
+          <w:sz w:val="28"/>
+          <w:szCs w:val="28"/>
+        </w:rPr>
+        <w:t>사이트맥스</w:t>
+      </w:r>
+      <w:proofErr w:type="spellEnd"/>
+      <w:r>
+        <w:rPr>
+          <w:rFonts w:ascii="Batang" w:eastAsia="Batang" w:hAnsi="Batang" w:cs="Batang" w:hint="eastAsia"/>
+          <w:sz w:val="28"/>
+          <w:szCs w:val="28"/>
+        </w:rPr>
+        <w:t xml:space="preserve"> 회사에서 </w:t>
+      </w:r>
+      <w:proofErr w:type="spellStart"/>
+      <w:r>
+        <w:rPr>
+          <w:rFonts w:ascii="Batang" w:eastAsia="Batang" w:hAnsi="Batang" w:cs="Batang" w:hint="eastAsia"/>
+          <w:sz w:val="28"/>
+          <w:szCs w:val="28"/>
+        </w:rPr>
+        <w:t>일을하면서</w:t>
+      </w:r>
+      <w:proofErr w:type="spellEnd"/>
+      <w:r>
+        <w:rPr>
+          <w:rFonts w:ascii="Batang" w:eastAsia="Batang" w:hAnsi="Batang" w:cs="Batang" w:hint="eastAsia"/>
+          <w:sz w:val="28"/>
+          <w:szCs w:val="28"/>
+        </w:rPr>
+        <w:t xml:space="preserve"> </w:t>
+      </w:r>
+      <w:proofErr w:type="spellStart"/>
+      <w:r>
+        <w:rPr>
+          <w:rFonts w:ascii="Batang" w:eastAsia="Batang" w:hAnsi="Batang" w:cs="Batang" w:hint="eastAsia"/>
+          <w:sz w:val="28"/>
+          <w:szCs w:val="28"/>
+        </w:rPr>
+        <w:t>사이트맥스</w:t>
+      </w:r>
+      <w:proofErr w:type="spellEnd"/>
+      <w:r>
+        <w:rPr>
+          <w:rFonts w:ascii="Batang" w:eastAsia="Batang" w:hAnsi="Batang" w:cs="Batang" w:hint="eastAsia"/>
+          <w:sz w:val="28"/>
+          <w:szCs w:val="28"/>
+        </w:rPr>
+        <w:t xml:space="preserve"> 시스템을</w:t>
       </w:r>
       <w:r>
         <w:rPr>
@@ -16170,8 +16719,18 @@
           <w:sz w:val="28"/>
           <w:szCs w:val="28"/>
         </w:rPr>
-        <w:t>관리하고 개발하는 업무를 맏았었습니다</w:t>
-      </w:r>
+        <w:t xml:space="preserve">관리하고 개발하는 업무를 </w:t>
+      </w:r>
+      <w:proofErr w:type="spellStart"/>
+      <w:r>
+        <w:rPr>
+          <w:rFonts w:ascii="Batang" w:eastAsia="Batang" w:hAnsi="Batang" w:cs="Batang" w:hint="eastAsia"/>
+          <w:sz w:val="28"/>
+          <w:szCs w:val="28"/>
+        </w:rPr>
+        <w:t>맏았었습니다</w:t>
+      </w:r>
+      <w:proofErr w:type="spellEnd"/>
       <w:r>
         <w:rPr>
           <w:rFonts w:ascii="Batang" w:eastAsia="Batang" w:hAnsi="Batang" w:cs="Batang"/>
@@ -16385,21 +16944,41 @@
         </w:rPr>
         <w:t xml:space="preserve">개 넘는 </w:t>
       </w:r>
+      <w:proofErr w:type="spellStart"/>
       <w:r>
         <w:rPr>
           <w:rFonts w:ascii="Batang" w:eastAsia="Batang" w:hAnsi="Batang" w:cs="Batang"/>
           <w:sz w:val="28"/>
           <w:szCs w:val="28"/>
         </w:rPr>
-        <w:t xml:space="preserve">angularJS based SP </w:t>
-      </w:r>
+        <w:t>angularJS</w:t>
+      </w:r>
+      <w:proofErr w:type="spellEnd"/>
+      <w:r>
+        <w:rPr>
+          <w:rFonts w:ascii="Batang" w:eastAsia="Batang" w:hAnsi="Batang" w:cs="Batang"/>
+          <w:sz w:val="28"/>
+          <w:szCs w:val="28"/>
+        </w:rPr>
+        <w:t xml:space="preserve"> based SP </w:t>
+      </w:r>
+      <w:proofErr w:type="spellStart"/>
       <w:r>
         <w:rPr>
           <w:rFonts w:ascii="Batang" w:eastAsia="Batang" w:hAnsi="Batang" w:cs="Batang" w:hint="eastAsia"/>
           <w:sz w:val="28"/>
           <w:szCs w:val="28"/>
         </w:rPr>
-        <w:t xml:space="preserve">어플들을 만들었고 그리고 </w:t>
+        <w:t>어플들을</w:t>
+      </w:r>
+      <w:proofErr w:type="spellEnd"/>
+      <w:r>
+        <w:rPr>
+          <w:rFonts w:ascii="Batang" w:eastAsia="Batang" w:hAnsi="Batang" w:cs="Batang" w:hint="eastAsia"/>
+          <w:sz w:val="28"/>
+          <w:szCs w:val="28"/>
+        </w:rPr>
+        <w:t xml:space="preserve"> 만들었고 그리고 </w:t>
       </w:r>
       <w:r>
         <w:rPr>
@@ -16415,7 +16994,25 @@
           <w:sz w:val="28"/>
           <w:szCs w:val="28"/>
         </w:rPr>
-        <w:t xml:space="preserve">와 파이썬을 통해 </w:t>
+        <w:t xml:space="preserve">와 </w:t>
+      </w:r>
+      <w:proofErr w:type="spellStart"/>
+      <w:r>
+        <w:rPr>
+          <w:rFonts w:ascii="Batang" w:eastAsia="Batang" w:hAnsi="Batang" w:cs="Batang" w:hint="eastAsia"/>
+          <w:sz w:val="28"/>
+          <w:szCs w:val="28"/>
+        </w:rPr>
+        <w:t>파이썬을</w:t>
+      </w:r>
+      <w:proofErr w:type="spellEnd"/>
+      <w:r>
+        <w:rPr>
+          <w:rFonts w:ascii="Batang" w:eastAsia="Batang" w:hAnsi="Batang" w:cs="Batang" w:hint="eastAsia"/>
+          <w:sz w:val="28"/>
+          <w:szCs w:val="28"/>
+        </w:rPr>
+        <w:t xml:space="preserve"> 통해 </w:t>
       </w:r>
       <w:r>
         <w:rPr>
@@ -16425,13 +17022,23 @@
         </w:rPr>
         <w:t xml:space="preserve">2000  SP </w:t>
       </w:r>
+      <w:proofErr w:type="spellStart"/>
       <w:r>
         <w:rPr>
           <w:rFonts w:ascii="Batang" w:eastAsia="Batang" w:hAnsi="Batang" w:cs="Batang" w:hint="eastAsia"/>
           <w:sz w:val="28"/>
           <w:szCs w:val="28"/>
         </w:rPr>
-        <w:t>어플들을 관리하였습니다</w:t>
+        <w:t>어플들을</w:t>
+      </w:r>
+      <w:proofErr w:type="spellEnd"/>
+      <w:r>
+        <w:rPr>
+          <w:rFonts w:ascii="Batang" w:eastAsia="Batang" w:hAnsi="Batang" w:cs="Batang" w:hint="eastAsia"/>
+          <w:sz w:val="28"/>
+          <w:szCs w:val="28"/>
+        </w:rPr>
+        <w:t xml:space="preserve"> 관리하였습니다</w:t>
       </w:r>
       <w:r>
         <w:rPr>
@@ -16455,7 +17062,25 @@
           <w:sz w:val="28"/>
           <w:szCs w:val="28"/>
         </w:rPr>
-        <w:t>그리고 동료들과 함께 어플들을 만들며</w:t>
+        <w:t xml:space="preserve">그리고 동료들과 함께 </w:t>
+      </w:r>
+      <w:proofErr w:type="spellStart"/>
+      <w:r>
+        <w:rPr>
+          <w:rFonts w:ascii="Batang" w:eastAsia="Batang" w:hAnsi="Batang" w:cs="Batang" w:hint="eastAsia"/>
+          <w:sz w:val="28"/>
+          <w:szCs w:val="28"/>
+        </w:rPr>
+        <w:t>어플들을</w:t>
+      </w:r>
+      <w:proofErr w:type="spellEnd"/>
+      <w:r>
+        <w:rPr>
+          <w:rFonts w:ascii="Batang" w:eastAsia="Batang" w:hAnsi="Batang" w:cs="Batang" w:hint="eastAsia"/>
+          <w:sz w:val="28"/>
+          <w:szCs w:val="28"/>
+        </w:rPr>
+        <w:t xml:space="preserve"> 만들며</w:t>
       </w:r>
       <w:r>
         <w:rPr>
@@ -16675,13 +17300,23 @@
         </w:rPr>
         <w:t>challenge</w:t>
       </w:r>
+      <w:proofErr w:type="spellStart"/>
       <w:r>
         <w:rPr>
           <w:rFonts w:ascii="Batang" w:eastAsia="Batang" w:hAnsi="Batang" w:cs="Batang" w:hint="eastAsia"/>
           <w:sz w:val="28"/>
           <w:szCs w:val="28"/>
         </w:rPr>
-        <w:t xml:space="preserve">를 갈망하였고 그리고 제 사랑하는 여인과 </w:t>
+        <w:t>를</w:t>
+      </w:r>
+      <w:proofErr w:type="spellEnd"/>
+      <w:r>
+        <w:rPr>
+          <w:rFonts w:ascii="Batang" w:eastAsia="Batang" w:hAnsi="Batang" w:cs="Batang" w:hint="eastAsia"/>
+          <w:sz w:val="28"/>
+          <w:szCs w:val="28"/>
+        </w:rPr>
+        <w:t xml:space="preserve"> 갈망하였고 그리고 제 사랑하는 여인과 </w:t>
       </w:r>
       <w:r>
         <w:rPr>
@@ -16990,29 +17625,21 @@
         <w:rPr>
           <w:rFonts w:eastAsia="Batang" w:cstheme="minorHAnsi"/>
         </w:rPr>
-        <w:t>They want to know that you are excited about this position and this company in particular. It’s the perfect next step for you in your career.</w:t>
-      </w:r>
-    </w:p>
-    <w:p>
-      <w:pPr>
-        <w:pStyle w:val="ListParagraph"/>
-        <w:numPr>
-          <w:ilvl w:val="1"/>
-          <w:numId w:val="2"/>
-        </w:numPr>
+        <w:t xml:space="preserve">They want to know that you are </w:t>
+      </w:r>
+      <w:r>
         <w:rPr>
           <w:rFonts w:eastAsia="Batang" w:cstheme="minorHAnsi"/>
           <w:b/>
           <w:bCs/>
-          <w:sz w:val="28"/>
-          <w:szCs w:val="28"/>
-        </w:rPr>
-      </w:pPr>
+        </w:rPr>
+        <w:t>excited about this position and this company in particular</w:t>
+      </w:r>
       <w:r>
         <w:rPr>
           <w:rFonts w:eastAsia="Batang" w:cstheme="minorHAnsi"/>
         </w:rPr>
-        <w:t>Two key components</w:t>
+        <w:t>. It’s the perfect next step for you in your career.</w:t>
       </w:r>
     </w:p>
     <w:p>
@@ -17033,51 +17660,89 @@
       <w:r>
         <w:rPr>
           <w:rFonts w:eastAsia="Batang" w:cstheme="minorHAnsi"/>
-        </w:rPr>
-        <w:t>Why are you interested in working for this organization?</w:t>
-      </w:r>
-    </w:p>
-    <w:p>
-      <w:pPr>
-        <w:pStyle w:val="ListParagraph"/>
-        <w:numPr>
-          <w:ilvl w:val="2"/>
+          <w:b/>
+          <w:bCs/>
+        </w:rPr>
+        <w:t>It’s like dating</w:t>
+      </w:r>
+    </w:p>
+    <w:p>
+      <w:pPr>
+        <w:pStyle w:val="ListParagraph"/>
+        <w:numPr>
+          <w:ilvl w:val="1"/>
           <w:numId w:val="2"/>
         </w:numPr>
         <w:rPr>
           <w:rFonts w:eastAsia="Batang" w:cstheme="minorHAnsi"/>
           <w:b/>
           <w:bCs/>
-          <w:sz w:val="28"/>
-          <w:szCs w:val="28"/>
         </w:rPr>
       </w:pPr>
       <w:r>
         <w:rPr>
           <w:rFonts w:eastAsia="Batang" w:cstheme="minorHAnsi"/>
         </w:rPr>
-        <w:t>Why is this particular position appealing?</w:t>
-      </w:r>
-    </w:p>
-    <w:p>
-      <w:pPr>
-        <w:pStyle w:val="ListParagraph"/>
-        <w:numPr>
-          <w:ilvl w:val="1"/>
+        <w:t>Two key components</w:t>
+      </w:r>
+    </w:p>
+    <w:p>
+      <w:pPr>
+        <w:pStyle w:val="ListParagraph"/>
+        <w:numPr>
+          <w:ilvl w:val="2"/>
           <w:numId w:val="2"/>
         </w:numPr>
         <w:rPr>
           <w:rFonts w:eastAsia="Batang" w:cstheme="minorHAnsi"/>
           <w:b/>
           <w:bCs/>
-          <w:sz w:val="28"/>
-          <w:szCs w:val="28"/>
         </w:rPr>
       </w:pPr>
       <w:r>
         <w:rPr>
           <w:rFonts w:eastAsia="Batang" w:cstheme="minorHAnsi"/>
         </w:rPr>
+        <w:t>Why are you interested in working for this organization?</w:t>
+      </w:r>
+    </w:p>
+    <w:p>
+      <w:pPr>
+        <w:pStyle w:val="ListParagraph"/>
+        <w:numPr>
+          <w:ilvl w:val="2"/>
+          <w:numId w:val="2"/>
+        </w:numPr>
+        <w:rPr>
+          <w:rFonts w:eastAsia="Batang" w:cstheme="minorHAnsi"/>
+          <w:b/>
+          <w:bCs/>
+        </w:rPr>
+      </w:pPr>
+      <w:r>
+        <w:rPr>
+          <w:rFonts w:eastAsia="Batang" w:cstheme="minorHAnsi"/>
+        </w:rPr>
+        <w:t>Why is this particular position appealing?</w:t>
+      </w:r>
+    </w:p>
+    <w:p>
+      <w:pPr>
+        <w:pStyle w:val="ListParagraph"/>
+        <w:numPr>
+          <w:ilvl w:val="1"/>
+          <w:numId w:val="2"/>
+        </w:numPr>
+        <w:rPr>
+          <w:rFonts w:eastAsia="Batang" w:cstheme="minorHAnsi"/>
+          <w:b/>
+          <w:bCs/>
+        </w:rPr>
+      </w:pPr>
+      <w:r>
+        <w:rPr>
+          <w:rFonts w:eastAsia="Batang" w:cstheme="minorHAnsi"/>
+        </w:rPr>
         <w:t xml:space="preserve">If it’s too general </w:t>
       </w:r>
       <w:r>
@@ -17091,6 +17756,110 @@
           <w:rFonts w:eastAsia="Batang" w:cstheme="minorHAnsi"/>
         </w:rPr>
         <w:t xml:space="preserve"> it sounds like you don’t care</w:t>
+      </w:r>
+    </w:p>
+    <w:p>
+      <w:pPr>
+        <w:pStyle w:val="ListParagraph"/>
+        <w:numPr>
+          <w:ilvl w:val="1"/>
+          <w:numId w:val="2"/>
+        </w:numPr>
+        <w:rPr>
+          <w:rFonts w:eastAsia="Batang" w:cstheme="minorHAnsi"/>
+          <w:b/>
+          <w:bCs/>
+        </w:rPr>
+      </w:pPr>
+      <w:r>
+        <w:rPr>
+          <w:rFonts w:eastAsia="Batang" w:cstheme="minorHAnsi"/>
+        </w:rPr>
+        <w:t>The answer should show:</w:t>
+      </w:r>
+    </w:p>
+    <w:p>
+      <w:pPr>
+        <w:pStyle w:val="ListParagraph"/>
+        <w:numPr>
+          <w:ilvl w:val="2"/>
+          <w:numId w:val="2"/>
+        </w:numPr>
+        <w:rPr>
+          <w:rFonts w:eastAsia="Batang" w:cstheme="minorHAnsi"/>
+          <w:b/>
+          <w:bCs/>
+        </w:rPr>
+      </w:pPr>
+      <w:r>
+        <w:rPr>
+          <w:rFonts w:eastAsia="Batang" w:cstheme="minorHAnsi"/>
+        </w:rPr>
+        <w:t>Why are you interested in this role</w:t>
+      </w:r>
+    </w:p>
+    <w:p>
+      <w:pPr>
+        <w:pStyle w:val="ListParagraph"/>
+        <w:numPr>
+          <w:ilvl w:val="2"/>
+          <w:numId w:val="2"/>
+        </w:numPr>
+        <w:rPr>
+          <w:rFonts w:eastAsia="Batang" w:cstheme="minorHAnsi"/>
+        </w:rPr>
+      </w:pPr>
+      <w:r>
+        <w:rPr>
+          <w:rFonts w:eastAsia="Batang" w:cstheme="minorHAnsi"/>
+        </w:rPr>
+        <w:t>Show enthusiasm for the specifics of this position</w:t>
+      </w:r>
+    </w:p>
+    <w:p>
+      <w:pPr>
+        <w:pStyle w:val="ListParagraph"/>
+        <w:numPr>
+          <w:ilvl w:val="1"/>
+          <w:numId w:val="2"/>
+        </w:numPr>
+        <w:rPr>
+          <w:rFonts w:eastAsia="Batang" w:cstheme="minorHAnsi"/>
+        </w:rPr>
+      </w:pPr>
+      <w:r>
+        <w:rPr>
+          <w:rFonts w:eastAsia="Batang" w:cstheme="minorHAnsi"/>
+        </w:rPr>
+        <w:t>Finding if you are fit for this position</w:t>
+      </w:r>
+    </w:p>
+    <w:p>
+      <w:pPr>
+        <w:pStyle w:val="ListParagraph"/>
+        <w:numPr>
+          <w:ilvl w:val="2"/>
+          <w:numId w:val="2"/>
+        </w:numPr>
+        <w:rPr>
+          <w:rFonts w:eastAsia="Batang" w:cstheme="minorHAnsi"/>
+          <w:b/>
+          <w:bCs/>
+        </w:rPr>
+      </w:pPr>
+      <w:r>
+        <w:rPr>
+          <w:rFonts w:eastAsia="Batang" w:cstheme="minorHAnsi"/>
+          <w:b/>
+          <w:bCs/>
+        </w:rPr>
+        <w:t>Key</w:t>
+      </w:r>
+      <w:r>
+        <w:rPr>
+          <w:rFonts w:eastAsia="Batang" w:cstheme="minorHAnsi"/>
+        </w:rPr>
+        <w:t>: it’s all about analyzing job description</w:t>
       </w:r>
     </w:p>
     <w:p>

</xml_diff>

<commit_message>
feat: Add progress #37 'Practicing interview'
</commit_message>
<xml_diff>
--- a/big-interview/interview_notes.docx
+++ b/big-interview/interview_notes.docx
@@ -135,37 +135,12 @@
           <w:szCs w:val="28"/>
         </w:rPr>
       </w:pPr>
-      <w:proofErr w:type="spellStart"/>
-      <w:r>
-        <w:rPr>
-          <w:sz w:val="28"/>
-          <w:szCs w:val="28"/>
-        </w:rPr>
-        <w:t>Swarmy</w:t>
-      </w:r>
-      <w:proofErr w:type="spellEnd"/>
-      <w:r>
-        <w:rPr>
-          <w:sz w:val="28"/>
-          <w:szCs w:val="28"/>
-        </w:rPr>
-        <w:t xml:space="preserve">, </w:t>
-      </w:r>
-      <w:proofErr w:type="spellStart"/>
-      <w:r>
-        <w:rPr>
-          <w:sz w:val="28"/>
-          <w:szCs w:val="28"/>
-        </w:rPr>
-        <w:t>awkard</w:t>
-      </w:r>
-      <w:proofErr w:type="spellEnd"/>
-      <w:r>
-        <w:rPr>
-          <w:sz w:val="28"/>
-          <w:szCs w:val="28"/>
-        </w:rPr>
-        <w:t xml:space="preserve"> </w:t>
+      <w:r>
+        <w:rPr>
+          <w:sz w:val="28"/>
+          <w:szCs w:val="28"/>
+        </w:rPr>
+        <w:t xml:space="preserve">Swarmy, awkard </w:t>
       </w:r>
       <w:r>
         <w:rPr>
@@ -494,21 +469,12 @@
           <w:szCs w:val="28"/>
         </w:rPr>
       </w:pPr>
-      <w:proofErr w:type="spellStart"/>
-      <w:r>
-        <w:rPr>
-          <w:sz w:val="28"/>
-          <w:szCs w:val="28"/>
-        </w:rPr>
-        <w:t>E.g</w:t>
-      </w:r>
-      <w:proofErr w:type="spellEnd"/>
-      <w:r>
-        <w:rPr>
-          <w:sz w:val="28"/>
-          <w:szCs w:val="28"/>
-        </w:rPr>
-        <w:t xml:space="preserve"> arriving late, </w:t>
+      <w:r>
+        <w:rPr>
+          <w:sz w:val="28"/>
+          <w:szCs w:val="28"/>
+        </w:rPr>
+        <w:t xml:space="preserve">E.g arriving late, </w:t>
       </w:r>
     </w:p>
     <w:p>
@@ -547,21 +513,12 @@
           <w:szCs w:val="28"/>
         </w:rPr>
       </w:pPr>
-      <w:proofErr w:type="spellStart"/>
-      <w:r>
-        <w:rPr>
-          <w:sz w:val="28"/>
-          <w:szCs w:val="28"/>
-        </w:rPr>
-        <w:t>how</w:t>
-      </w:r>
-      <w:proofErr w:type="spellEnd"/>
-      <w:r>
-        <w:rPr>
-          <w:sz w:val="28"/>
-          <w:szCs w:val="28"/>
-        </w:rPr>
-        <w:t xml:space="preserve"> you dress, </w:t>
+      <w:r>
+        <w:rPr>
+          <w:sz w:val="28"/>
+          <w:szCs w:val="28"/>
+        </w:rPr>
+        <w:t xml:space="preserve">how you dress, </w:t>
       </w:r>
     </w:p>
     <w:p>
@@ -786,22 +743,12 @@
           <w:szCs w:val="28"/>
         </w:rPr>
       </w:pPr>
-      <w:proofErr w:type="spellStart"/>
-      <w:r>
-        <w:rPr>
-          <w:sz w:val="28"/>
-          <w:szCs w:val="28"/>
-        </w:rPr>
-        <w:lastRenderedPageBreak/>
-        <w:t>Doging</w:t>
-      </w:r>
-      <w:proofErr w:type="spellEnd"/>
-      <w:r>
-        <w:rPr>
-          <w:sz w:val="28"/>
-          <w:szCs w:val="28"/>
-        </w:rPr>
-        <w:t xml:space="preserve"> questions</w:t>
+      <w:r>
+        <w:rPr>
+          <w:sz w:val="28"/>
+          <w:szCs w:val="28"/>
+        </w:rPr>
+        <w:t>Doging questions</w:t>
       </w:r>
     </w:p>
     <w:p>
@@ -847,6 +794,7 @@
           <w:sz w:val="28"/>
           <w:szCs w:val="28"/>
         </w:rPr>
+        <w:lastRenderedPageBreak/>
         <w:t>Negativity</w:t>
       </w:r>
     </w:p>
@@ -871,19 +819,8 @@
           <w:sz w:val="28"/>
           <w:szCs w:val="28"/>
         </w:rPr>
-        <w:t xml:space="preserve">Don’t ever badmouth your former employer, manager or even your </w:t>
-      </w:r>
-      <w:proofErr w:type="spellStart"/>
-      <w:r>
-        <w:rPr>
-          <w:b/>
-          <w:bCs/>
-          <w:sz w:val="28"/>
-          <w:szCs w:val="28"/>
-        </w:rPr>
-        <w:t>coworker</w:t>
-      </w:r>
-      <w:proofErr w:type="spellEnd"/>
+        <w:t>Don’t ever badmouth your former employer, manager or even your coworker</w:t>
+      </w:r>
     </w:p>
     <w:p>
       <w:pPr>
@@ -1471,7 +1408,6 @@
           <w:sz w:val="28"/>
           <w:szCs w:val="28"/>
         </w:rPr>
-        <w:lastRenderedPageBreak/>
         <w:t>Talking fast</w:t>
       </w:r>
     </w:p>
@@ -1516,39 +1452,7 @@
           <w:sz w:val="28"/>
           <w:szCs w:val="28"/>
         </w:rPr>
-        <w:t>“</w:t>
-      </w:r>
-      <w:proofErr w:type="spellStart"/>
-      <w:r>
-        <w:rPr>
-          <w:sz w:val="28"/>
-          <w:szCs w:val="28"/>
-        </w:rPr>
-        <w:t>Umns</w:t>
-      </w:r>
-      <w:proofErr w:type="spellEnd"/>
-      <w:r>
-        <w:rPr>
-          <w:sz w:val="28"/>
-          <w:szCs w:val="28"/>
-        </w:rPr>
-        <w:t>” and “</w:t>
-      </w:r>
-      <w:proofErr w:type="spellStart"/>
-      <w:r>
-        <w:rPr>
-          <w:sz w:val="28"/>
-          <w:szCs w:val="28"/>
-        </w:rPr>
-        <w:t>Uhs</w:t>
-      </w:r>
-      <w:proofErr w:type="spellEnd"/>
-      <w:r>
-        <w:rPr>
-          <w:sz w:val="28"/>
-          <w:szCs w:val="28"/>
-        </w:rPr>
-        <w:t>”</w:t>
+        <w:t>“Umns” and “Uhs”</w:t>
       </w:r>
     </w:p>
     <w:p>
@@ -1594,6 +1498,7 @@
           <w:sz w:val="28"/>
           <w:szCs w:val="28"/>
         </w:rPr>
+        <w:lastRenderedPageBreak/>
         <w:t>You should prepare the same way as the in-person interview</w:t>
       </w:r>
     </w:p>
@@ -2586,7 +2491,6 @@
           <w:sz w:val="28"/>
           <w:szCs w:val="28"/>
         </w:rPr>
-        <w:lastRenderedPageBreak/>
         <w:t>Interviewers do judge based on what you dress</w:t>
       </w:r>
     </w:p>
@@ -2609,6 +2513,7 @@
           <w:sz w:val="28"/>
           <w:szCs w:val="28"/>
         </w:rPr>
+        <w:lastRenderedPageBreak/>
         <w:t xml:space="preserve">Rule of Thumb: </w:t>
       </w:r>
       <w:r>
@@ -2713,23 +2618,7 @@
           <w:sz w:val="28"/>
           <w:szCs w:val="28"/>
         </w:rPr>
-        <w:t xml:space="preserve">Mastering </w:t>
-      </w:r>
-      <w:proofErr w:type="spellStart"/>
-      <w:r>
-        <w:rPr>
-          <w:sz w:val="28"/>
-          <w:szCs w:val="28"/>
-        </w:rPr>
-        <w:t>nonvebal</w:t>
-      </w:r>
-      <w:proofErr w:type="spellEnd"/>
-      <w:r>
-        <w:rPr>
-          <w:sz w:val="28"/>
-          <w:szCs w:val="28"/>
-        </w:rPr>
-        <w:t xml:space="preserve"> communication</w:t>
+        <w:t>Mastering nonvebal communication</w:t>
       </w:r>
     </w:p>
     <w:p>
@@ -2929,23 +2818,7 @@
           <w:sz w:val="28"/>
           <w:szCs w:val="28"/>
         </w:rPr>
-        <w:t xml:space="preserve">Look </w:t>
-      </w:r>
-      <w:proofErr w:type="spellStart"/>
-      <w:r>
-        <w:rPr>
-          <w:sz w:val="28"/>
-          <w:szCs w:val="28"/>
-        </w:rPr>
-        <w:t>staright</w:t>
-      </w:r>
-      <w:proofErr w:type="spellEnd"/>
-      <w:r>
-        <w:rPr>
-          <w:sz w:val="28"/>
-          <w:szCs w:val="28"/>
-        </w:rPr>
-        <w:t xml:space="preserve"> </w:t>
+        <w:t xml:space="preserve">Look staright </w:t>
       </w:r>
       <w:r>
         <w:rPr>
@@ -3351,23 +3224,7 @@
           <w:sz w:val="28"/>
           <w:szCs w:val="28"/>
         </w:rPr>
-        <w:t xml:space="preserve">Ums, </w:t>
-      </w:r>
-      <w:proofErr w:type="spellStart"/>
-      <w:r>
-        <w:rPr>
-          <w:sz w:val="28"/>
-          <w:szCs w:val="28"/>
-        </w:rPr>
-        <w:t>uhs</w:t>
-      </w:r>
-      <w:proofErr w:type="spellEnd"/>
-      <w:r>
-        <w:rPr>
-          <w:sz w:val="28"/>
-          <w:szCs w:val="28"/>
-        </w:rPr>
-        <w:t>, like, okay</w:t>
+        <w:t>Ums, uhs, like, okay</w:t>
       </w:r>
     </w:p>
     <w:p>
@@ -3442,7 +3299,6 @@
           <w:sz w:val="28"/>
           <w:szCs w:val="28"/>
         </w:rPr>
-        <w:lastRenderedPageBreak/>
         <w:t>Smile make you look m</w:t>
       </w:r>
     </w:p>
@@ -3983,7 +3839,6 @@
           <w:sz w:val="28"/>
           <w:szCs w:val="28"/>
         </w:rPr>
-        <w:lastRenderedPageBreak/>
         <w:t>Look for the phrase ‘</w:t>
       </w:r>
       <w:r>
@@ -4074,6 +3929,7 @@
           <w:sz w:val="28"/>
           <w:szCs w:val="28"/>
         </w:rPr>
+        <w:lastRenderedPageBreak/>
         <w:t xml:space="preserve">Key: </w:t>
       </w:r>
       <w:r>
@@ -4211,7 +4067,6 @@
                     </w:rPr>
                     <w:t> </w:t>
                   </w:r>
-                  <w:proofErr w:type="spellStart"/>
                   <w:r>
                     <w:rPr>
                       <w:rStyle w:val="HTMLCode"/>
@@ -4225,7 +4080,6 @@
                     </w:rPr>
                     <w:t>GraphQL</w:t>
                   </w:r>
-                  <w:proofErr w:type="spellEnd"/>
                   <w:r>
                     <w:rPr>
                       <w:highlight w:val="yellow"/>
@@ -4311,7 +4165,6 @@
                 <w:spacing w:val="-2"/>
               </w:rPr>
             </w:pPr>
-            <w:proofErr w:type="spellStart"/>
             <w:r>
               <w:rPr>
                 <w:rFonts w:ascii="Batang" w:eastAsia="Batang" w:hAnsi="Batang" w:cs="Batang" w:hint="eastAsia"/>
@@ -4319,7 +4172,6 @@
               </w:rPr>
               <w:t>트릿지는</w:t>
             </w:r>
-            <w:proofErr w:type="spellEnd"/>
             <w:r>
               <w:rPr>
                 <w:rFonts w:ascii="Helvetica Neue" w:hAnsi="Helvetica Neue"/>
@@ -4691,7 +4543,6 @@
               </w:rPr>
               <w:t> Google”</w:t>
             </w:r>
-            <w:proofErr w:type="spellStart"/>
             <w:r>
               <w:rPr>
                 <w:rFonts w:ascii="Batang" w:eastAsia="Batang" w:hAnsi="Batang" w:cs="Batang" w:hint="eastAsia"/>
@@ -4699,7 +4550,6 @@
               </w:rPr>
               <w:t>로서</w:t>
             </w:r>
-            <w:proofErr w:type="spellEnd"/>
             <w:r>
               <w:rPr>
                 <w:rFonts w:ascii="Helvetica Neue" w:hAnsi="Helvetica Neue"/>
@@ -4847,7 +4697,6 @@
               </w:rPr>
               <w:t>(equilibrium)</w:t>
             </w:r>
-            <w:proofErr w:type="spellStart"/>
             <w:r>
               <w:rPr>
                 <w:rFonts w:ascii="Batang" w:eastAsia="Batang" w:hAnsi="Batang" w:cs="Batang" w:hint="eastAsia"/>
@@ -4855,7 +4704,6 @@
               </w:rPr>
               <w:t>를</w:t>
             </w:r>
-            <w:proofErr w:type="spellEnd"/>
             <w:r>
               <w:rPr>
                 <w:rFonts w:ascii="Helvetica Neue" w:hAnsi="Helvetica Neue"/>
@@ -5183,23 +5031,7 @@
                 <w:rFonts w:ascii="Helvetica Neue" w:hAnsi="Helvetica Neue"/>
                 <w:spacing w:val="-2"/>
               </w:rPr>
-              <w:t> </w:t>
-            </w:r>
-            <w:proofErr w:type="spellStart"/>
-            <w:r>
-              <w:rPr>
-                <w:rFonts w:ascii="Helvetica Neue" w:hAnsi="Helvetica Neue"/>
-                <w:spacing w:val="-2"/>
-              </w:rPr>
-              <w:t>Activant</w:t>
-            </w:r>
-            <w:proofErr w:type="spellEnd"/>
-            <w:r>
-              <w:rPr>
-                <w:rFonts w:ascii="Helvetica Neue" w:hAnsi="Helvetica Neue"/>
-                <w:spacing w:val="-2"/>
-              </w:rPr>
-              <w:t> Capital</w:t>
+              <w:t> Activant Capital</w:t>
             </w:r>
             <w:r>
               <w:rPr>
@@ -5427,7 +5259,6 @@
               </w:rPr>
               <w:t> </w:t>
             </w:r>
-            <w:proofErr w:type="spellStart"/>
             <w:r>
               <w:rPr>
                 <w:rFonts w:ascii="Batang" w:eastAsia="Batang" w:hAnsi="Batang" w:cs="Batang" w:hint="eastAsia"/>
@@ -5435,7 +5266,6 @@
               </w:rPr>
               <w:t>트릿지의</w:t>
             </w:r>
-            <w:proofErr w:type="spellEnd"/>
             <w:r>
               <w:rPr>
                 <w:rFonts w:ascii="Helvetica Neue" w:hAnsi="Helvetica Neue"/>
@@ -5846,7 +5676,6 @@
               </w:rPr>
               <w:t>. </w:t>
             </w:r>
-            <w:proofErr w:type="spellStart"/>
             <w:r>
               <w:rPr>
                 <w:rFonts w:ascii="Batang" w:eastAsia="Batang" w:hAnsi="Batang" w:cs="Batang" w:hint="eastAsia"/>
@@ -5854,7 +5683,6 @@
               </w:rPr>
               <w:t>트릿지의</w:t>
             </w:r>
-            <w:proofErr w:type="spellEnd"/>
             <w:r>
               <w:rPr>
                 <w:rFonts w:ascii="Helvetica Neue" w:hAnsi="Helvetica Neue"/>
@@ -5947,7 +5775,6 @@
               </w:rPr>
               <w:t> </w:t>
             </w:r>
-            <w:proofErr w:type="spellStart"/>
             <w:r>
               <w:rPr>
                 <w:rFonts w:ascii="Batang" w:eastAsia="Batang" w:hAnsi="Batang" w:cs="Batang" w:hint="eastAsia"/>
@@ -5963,7 +5790,6 @@
               </w:rPr>
               <w:t>과</w:t>
             </w:r>
-            <w:proofErr w:type="spellEnd"/>
             <w:r>
               <w:rPr>
                 <w:rFonts w:ascii="Helvetica Neue" w:hAnsi="Helvetica Neue"/>
@@ -6001,7 +5827,6 @@
               </w:rPr>
               <w:t> </w:t>
             </w:r>
-            <w:proofErr w:type="spellStart"/>
             <w:r>
               <w:rPr>
                 <w:rFonts w:ascii="Batang" w:eastAsia="Batang" w:hAnsi="Batang" w:cs="Batang" w:hint="eastAsia"/>
@@ -6010,7 +5835,6 @@
               </w:rPr>
               <w:t>효과성</w:t>
             </w:r>
-            <w:proofErr w:type="spellEnd"/>
             <w:r>
               <w:rPr>
                 <w:rFonts w:ascii="Helvetica Neue" w:hAnsi="Helvetica Neue"/>
@@ -6358,7 +6182,6 @@
               </w:rPr>
               <w:t>, </w:t>
             </w:r>
-            <w:proofErr w:type="spellStart"/>
             <w:r>
               <w:rPr>
                 <w:rFonts w:ascii="Batang" w:eastAsia="Batang" w:hAnsi="Batang" w:cs="Batang" w:hint="eastAsia"/>
@@ -6366,7 +6189,6 @@
               </w:rPr>
               <w:t>트릿지는</w:t>
             </w:r>
-            <w:proofErr w:type="spellEnd"/>
             <w:r>
               <w:rPr>
                 <w:rFonts w:ascii="Helvetica Neue" w:hAnsi="Helvetica Neue"/>
@@ -6483,7 +6305,6 @@
                 <w:spacing w:val="-2"/>
               </w:rPr>
             </w:pPr>
-            <w:proofErr w:type="spellStart"/>
             <w:r>
               <w:rPr>
                 <w:rFonts w:ascii="Batang" w:eastAsia="Batang" w:hAnsi="Batang" w:cs="Batang" w:hint="eastAsia"/>
@@ -6491,7 +6312,6 @@
               </w:rPr>
               <w:t>트릿지</w:t>
             </w:r>
-            <w:proofErr w:type="spellEnd"/>
             <w:r>
               <w:rPr>
                 <w:rFonts w:ascii="Helvetica Neue" w:hAnsi="Helvetica Neue"/>
@@ -6878,7 +6698,6 @@
               </w:rPr>
               <w:t> </w:t>
             </w:r>
-            <w:proofErr w:type="spellStart"/>
             <w:r>
               <w:rPr>
                 <w:rFonts w:ascii="Batang" w:eastAsia="Batang" w:hAnsi="Batang" w:cs="Batang" w:hint="eastAsia"/>
@@ -6886,7 +6705,6 @@
               </w:rPr>
               <w:t>하는만큼</w:t>
             </w:r>
-            <w:proofErr w:type="spellEnd"/>
             <w:r>
               <w:rPr>
                 <w:rFonts w:ascii="Helvetica Neue" w:hAnsi="Helvetica Neue"/>
@@ -7252,7 +7070,6 @@
               </w:rPr>
               <w:t> “Intelligence UX”</w:t>
             </w:r>
-            <w:proofErr w:type="spellStart"/>
             <w:r>
               <w:rPr>
                 <w:rFonts w:ascii="Batang" w:eastAsia="Batang" w:hAnsi="Batang" w:cs="Batang" w:hint="eastAsia"/>
@@ -7260,7 +7077,6 @@
               </w:rPr>
               <w:t>를</w:t>
             </w:r>
-            <w:proofErr w:type="spellEnd"/>
             <w:r>
               <w:rPr>
                 <w:rFonts w:ascii="Helvetica Neue" w:hAnsi="Helvetica Neue"/>
@@ -7288,13 +7104,6 @@
                 <w:spacing w:val="-2"/>
               </w:rPr>
               <w:br/>
-            </w:r>
-            <w:r>
-              <w:rPr>
-                <w:rFonts w:ascii="Helvetica Neue" w:hAnsi="Helvetica Neue"/>
-                <w:spacing w:val="-2"/>
-              </w:rPr>
-              <w:lastRenderedPageBreak/>
               <w:t>- Communication Integration: </w:t>
             </w:r>
             <w:r>
@@ -7351,23 +7160,7 @@
                 <w:rFonts w:ascii="Helvetica Neue" w:hAnsi="Helvetica Neue"/>
                 <w:spacing w:val="-2"/>
               </w:rPr>
-              <w:t> “</w:t>
-            </w:r>
-            <w:proofErr w:type="spellStart"/>
-            <w:r>
-              <w:rPr>
-                <w:rFonts w:ascii="Helvetica Neue" w:hAnsi="Helvetica Neue"/>
-                <w:spacing w:val="-2"/>
-              </w:rPr>
-              <w:t>Tridge</w:t>
-            </w:r>
-            <w:proofErr w:type="spellEnd"/>
-            <w:r>
-              <w:rPr>
-                <w:rFonts w:ascii="Helvetica Neue" w:hAnsi="Helvetica Neue"/>
-                <w:spacing w:val="-2"/>
-              </w:rPr>
-              <w:t> Messenger App”</w:t>
+              <w:t> “Tridge Messenger App”</w:t>
             </w:r>
             <w:r>
               <w:rPr>
@@ -7615,7 +7408,6 @@
               </w:rPr>
               <w:t> SEO</w:t>
             </w:r>
-            <w:proofErr w:type="spellStart"/>
             <w:r>
               <w:rPr>
                 <w:rFonts w:ascii="Batang" w:eastAsia="Batang" w:hAnsi="Batang" w:cs="Batang" w:hint="eastAsia"/>
@@ -7623,7 +7415,6 @@
               </w:rPr>
               <w:t>를</w:t>
             </w:r>
-            <w:proofErr w:type="spellEnd"/>
             <w:r>
               <w:rPr>
                 <w:rFonts w:ascii="Helvetica Neue" w:hAnsi="Helvetica Neue"/>
@@ -7749,6 +7540,13 @@
                 <w:spacing w:val="-2"/>
               </w:rPr>
               <w:br/>
+            </w:r>
+            <w:r>
+              <w:rPr>
+                <w:rFonts w:ascii="Helvetica Neue" w:hAnsi="Helvetica Neue"/>
+                <w:spacing w:val="-2"/>
+              </w:rPr>
+              <w:lastRenderedPageBreak/>
               <w:t>- API Ecosystem: </w:t>
             </w:r>
             <w:r>
@@ -7835,7 +7633,6 @@
               </w:rPr>
               <w:t> API</w:t>
             </w:r>
-            <w:proofErr w:type="spellStart"/>
             <w:r>
               <w:rPr>
                 <w:rFonts w:ascii="Batang" w:eastAsia="Batang" w:hAnsi="Batang" w:cs="Batang" w:hint="eastAsia"/>
@@ -7843,7 +7640,6 @@
               </w:rPr>
               <w:t>를</w:t>
             </w:r>
-            <w:proofErr w:type="spellEnd"/>
             <w:r>
               <w:rPr>
                 <w:rFonts w:ascii="Helvetica Neue" w:hAnsi="Helvetica Neue"/>
@@ -7986,7 +7782,6 @@
                 <w:spacing w:val="-2"/>
               </w:rPr>
             </w:pPr>
-            <w:proofErr w:type="spellStart"/>
             <w:r>
               <w:rPr>
                 <w:rFonts w:ascii="Batang" w:eastAsia="Batang" w:hAnsi="Batang" w:cs="Batang" w:hint="eastAsia"/>
@@ -7995,7 +7790,6 @@
               </w:rPr>
               <w:t>트릿지의</w:t>
             </w:r>
-            <w:proofErr w:type="spellEnd"/>
             <w:r>
               <w:rPr>
                 <w:rFonts w:ascii="Helvetica Neue" w:hAnsi="Helvetica Neue"/>
@@ -8052,7 +7846,6 @@
               </w:rPr>
               <w:t> </w:t>
             </w:r>
-            <w:proofErr w:type="spellStart"/>
             <w:r>
               <w:rPr>
                 <w:rFonts w:ascii="Batang" w:eastAsia="Batang" w:hAnsi="Batang" w:cs="Batang" w:hint="eastAsia"/>
@@ -8061,7 +7854,6 @@
               </w:rPr>
               <w:t>완성자</w:t>
             </w:r>
-            <w:proofErr w:type="spellEnd"/>
             <w:r>
               <w:rPr>
                 <w:rFonts w:ascii="Helvetica Neue" w:hAnsi="Helvetica Neue"/>
@@ -8070,7 +7862,6 @@
               </w:rPr>
               <w:t>”</w:t>
             </w:r>
-            <w:proofErr w:type="spellStart"/>
             <w:r>
               <w:rPr>
                 <w:rFonts w:ascii="Batang" w:eastAsia="Batang" w:hAnsi="Batang" w:cs="Batang" w:hint="eastAsia"/>
@@ -8079,7 +7870,6 @@
               </w:rPr>
               <w:t>로서</w:t>
             </w:r>
-            <w:proofErr w:type="spellEnd"/>
             <w:r>
               <w:rPr>
                 <w:rFonts w:ascii="Helvetica Neue" w:hAnsi="Helvetica Neue"/>
@@ -8215,7 +8005,6 @@
               </w:rPr>
               <w:t> </w:t>
             </w:r>
-            <w:proofErr w:type="spellStart"/>
             <w:r>
               <w:rPr>
                 <w:rFonts w:ascii="Batang" w:eastAsia="Batang" w:hAnsi="Batang" w:cs="Batang" w:hint="eastAsia"/>
@@ -8223,7 +8012,6 @@
               </w:rPr>
               <w:t>트릿지</w:t>
             </w:r>
-            <w:proofErr w:type="spellEnd"/>
             <w:r>
               <w:rPr>
                 <w:rFonts w:ascii="Helvetica Neue" w:hAnsi="Helvetica Neue"/>
@@ -8441,7 +8229,6 @@
               </w:rPr>
               <w:t> </w:t>
             </w:r>
-            <w:proofErr w:type="spellStart"/>
             <w:r>
               <w:rPr>
                 <w:rFonts w:ascii="Batang" w:eastAsia="Batang" w:hAnsi="Batang" w:cs="Batang" w:hint="eastAsia"/>
@@ -8450,25 +8237,14 @@
               </w:rPr>
               <w:t>트릿지는</w:t>
             </w:r>
-            <w:proofErr w:type="spellEnd"/>
-            <w:r>
-              <w:rPr>
-                <w:rFonts w:ascii="Helvetica Neue" w:hAnsi="Helvetica Neue"/>
-                <w:spacing w:val="-2"/>
-                <w:highlight w:val="yellow"/>
-              </w:rPr>
-              <w:t> </w:t>
-            </w:r>
-            <w:proofErr w:type="spellStart"/>
-            <w:r>
-              <w:rPr>
-                <w:rFonts w:ascii="Helvetica Neue" w:hAnsi="Helvetica Neue"/>
-                <w:spacing w:val="-2"/>
-                <w:highlight w:val="yellow"/>
-              </w:rPr>
-              <w:t>GraphQL</w:t>
-            </w:r>
-            <w:proofErr w:type="spellEnd"/>
+            <w:r>
+              <w:rPr>
+                <w:rFonts w:ascii="Helvetica Neue" w:hAnsi="Helvetica Neue"/>
+                <w:spacing w:val="-2"/>
+                <w:highlight w:val="yellow"/>
+              </w:rPr>
+              <w:t> GraphQL</w:t>
+            </w:r>
             <w:r>
               <w:rPr>
                 <w:rFonts w:ascii="Batang" w:eastAsia="Batang" w:hAnsi="Batang" w:cs="Batang" w:hint="eastAsia"/>
@@ -8588,7 +8364,6 @@
               </w:rPr>
               <w:t> </w:t>
             </w:r>
-            <w:proofErr w:type="spellStart"/>
             <w:r>
               <w:rPr>
                 <w:rFonts w:ascii="Batang" w:eastAsia="Batang" w:hAnsi="Batang" w:cs="Batang" w:hint="eastAsia"/>
@@ -8596,7 +8371,6 @@
               </w:rPr>
               <w:t>로직이</w:t>
             </w:r>
-            <w:proofErr w:type="spellEnd"/>
             <w:r>
               <w:rPr>
                 <w:rFonts w:ascii="Helvetica Neue" w:hAnsi="Helvetica Neue"/>
@@ -8809,25 +8583,7 @@
                 <w:spacing w:val="-2"/>
                 <w:highlight w:val="yellow"/>
               </w:rPr>
-              <w:t>React, </w:t>
-            </w:r>
-            <w:proofErr w:type="spellStart"/>
-            <w:r>
-              <w:rPr>
-                <w:rFonts w:ascii="Helvetica Neue" w:hAnsi="Helvetica Neue"/>
-                <w:spacing w:val="-2"/>
-                <w:highlight w:val="yellow"/>
-              </w:rPr>
-              <w:t>GraphQL</w:t>
-            </w:r>
-            <w:proofErr w:type="spellEnd"/>
-            <w:r>
-              <w:rPr>
-                <w:rFonts w:ascii="Helvetica Neue" w:hAnsi="Helvetica Neue"/>
-                <w:spacing w:val="-2"/>
-                <w:highlight w:val="yellow"/>
-              </w:rPr>
-              <w:t>, </w:t>
+              <w:t>React, GraphQL, </w:t>
             </w:r>
             <w:r>
               <w:rPr>
@@ -8845,7 +8601,6 @@
               </w:rPr>
               <w:t> styled-components</w:t>
             </w:r>
-            <w:proofErr w:type="spellStart"/>
             <w:r>
               <w:rPr>
                 <w:rFonts w:ascii="Batang" w:eastAsia="Batang" w:hAnsi="Batang" w:cs="Batang" w:hint="eastAsia"/>
@@ -8854,7 +8609,6 @@
               </w:rPr>
               <w:t>를</w:t>
             </w:r>
-            <w:proofErr w:type="spellEnd"/>
             <w:r>
               <w:rPr>
                 <w:rFonts w:ascii="Helvetica Neue" w:hAnsi="Helvetica Neue"/>
@@ -8911,7 +8665,6 @@
               </w:rPr>
               <w:t> </w:t>
             </w:r>
-            <w:proofErr w:type="spellStart"/>
             <w:r>
               <w:rPr>
                 <w:rFonts w:ascii="Batang" w:eastAsia="Batang" w:hAnsi="Batang" w:cs="Batang" w:hint="eastAsia"/>
@@ -8920,7 +8673,6 @@
               </w:rPr>
               <w:t>재사용성이</w:t>
             </w:r>
-            <w:proofErr w:type="spellEnd"/>
             <w:r>
               <w:rPr>
                 <w:rFonts w:ascii="Helvetica Neue" w:hAnsi="Helvetica Neue"/>
@@ -8961,7 +8713,6 @@
               </w:rPr>
               <w:t> UI</w:t>
             </w:r>
-            <w:proofErr w:type="spellStart"/>
             <w:r>
               <w:rPr>
                 <w:rFonts w:ascii="Batang" w:eastAsia="Batang" w:hAnsi="Batang" w:cs="Batang" w:hint="eastAsia"/>
@@ -8970,7 +8721,6 @@
               </w:rPr>
               <w:t>를</w:t>
             </w:r>
-            <w:proofErr w:type="spellEnd"/>
             <w:r>
               <w:rPr>
                 <w:rFonts w:ascii="Helvetica Neue" w:hAnsi="Helvetica Neue"/>
@@ -9090,7 +8840,6 @@
               </w:rPr>
               <w:t> UI</w:t>
             </w:r>
-            <w:proofErr w:type="spellStart"/>
             <w:r>
               <w:rPr>
                 <w:rFonts w:ascii="Batang" w:eastAsia="Batang" w:hAnsi="Batang" w:cs="Batang" w:hint="eastAsia"/>
@@ -9099,7 +8848,6 @@
               </w:rPr>
               <w:t>를</w:t>
             </w:r>
-            <w:proofErr w:type="spellEnd"/>
             <w:r>
               <w:rPr>
                 <w:rFonts w:ascii="Helvetica Neue" w:hAnsi="Helvetica Neue"/>
@@ -9268,7 +9016,6 @@
               </w:rPr>
               <w:t> UI </w:t>
             </w:r>
-            <w:proofErr w:type="spellStart"/>
             <w:r>
               <w:rPr>
                 <w:rFonts w:ascii="Batang" w:eastAsia="Batang" w:hAnsi="Batang" w:cs="Batang" w:hint="eastAsia"/>
@@ -9276,7 +9023,6 @@
               </w:rPr>
               <w:t>반응성을</w:t>
             </w:r>
-            <w:proofErr w:type="spellEnd"/>
             <w:r>
               <w:rPr>
                 <w:rFonts w:ascii="Helvetica Neue" w:hAnsi="Helvetica Neue"/>
@@ -9298,7 +9044,6 @@
               </w:rPr>
               <w:t> SEO</w:t>
             </w:r>
-            <w:proofErr w:type="spellStart"/>
             <w:r>
               <w:rPr>
                 <w:rFonts w:ascii="Batang" w:eastAsia="Batang" w:hAnsi="Batang" w:cs="Batang" w:hint="eastAsia"/>
@@ -9306,7 +9051,6 @@
               </w:rPr>
               <w:t>를</w:t>
             </w:r>
-            <w:proofErr w:type="spellEnd"/>
             <w:r>
               <w:rPr>
                 <w:rFonts w:ascii="Helvetica Neue" w:hAnsi="Helvetica Neue"/>
@@ -9638,7 +9382,6 @@
               </w:rPr>
               <w:t> </w:t>
             </w:r>
-            <w:proofErr w:type="spellStart"/>
             <w:r>
               <w:rPr>
                 <w:rFonts w:ascii="Batang" w:eastAsia="Batang" w:hAnsi="Batang" w:cs="Batang" w:hint="eastAsia"/>
@@ -9646,7 +9389,6 @@
               </w:rPr>
               <w:t>스쿼드를</w:t>
             </w:r>
-            <w:proofErr w:type="spellEnd"/>
             <w:r>
               <w:rPr>
                 <w:rFonts w:ascii="Helvetica Neue" w:hAnsi="Helvetica Neue"/>
@@ -10282,25 +10024,7 @@
                 <w:spacing w:val="-2"/>
                 <w:highlight w:val="yellow"/>
               </w:rPr>
-              <w:t> (</w:t>
-            </w:r>
-            <w:proofErr w:type="spellStart"/>
-            <w:r>
-              <w:rPr>
-                <w:rFonts w:ascii="Helvetica Neue" w:hAnsi="Helvetica Neue"/>
-                <w:spacing w:val="-2"/>
-                <w:highlight w:val="yellow"/>
-              </w:rPr>
-              <w:t>Javascript</w:t>
-            </w:r>
-            <w:proofErr w:type="spellEnd"/>
-            <w:r>
-              <w:rPr>
-                <w:rFonts w:ascii="Helvetica Neue" w:hAnsi="Helvetica Neue"/>
-                <w:spacing w:val="-2"/>
-                <w:highlight w:val="yellow"/>
-              </w:rPr>
-              <w:t>, HTML, CSS </w:t>
+              <w:t> (Javascript, HTML, CSS </w:t>
             </w:r>
             <w:r>
               <w:rPr>
@@ -10494,7 +10218,6 @@
               </w:rPr>
               <w:t>”</w:t>
             </w:r>
-            <w:proofErr w:type="spellStart"/>
             <w:r>
               <w:rPr>
                 <w:rFonts w:ascii="Batang" w:eastAsia="Batang" w:hAnsi="Batang" w:cs="Batang" w:hint="eastAsia"/>
@@ -10502,7 +10225,6 @@
               </w:rPr>
               <w:t>를</w:t>
             </w:r>
-            <w:proofErr w:type="spellEnd"/>
             <w:r>
               <w:rPr>
                 <w:rFonts w:ascii="Helvetica Neue" w:hAnsi="Helvetica Neue"/>
@@ -10781,7 +10503,6 @@
                 <w:rFonts w:ascii="Helvetica Neue" w:hAnsi="Helvetica Neue"/>
                 <w:spacing w:val="-2"/>
               </w:rPr>
-              <w:lastRenderedPageBreak/>
               <w:t>- </w:t>
             </w:r>
             <w:r>
@@ -10790,25 +10511,7 @@
                 <w:spacing w:val="-2"/>
                 <w:highlight w:val="yellow"/>
               </w:rPr>
-              <w:t>React, </w:t>
-            </w:r>
-            <w:proofErr w:type="spellStart"/>
-            <w:r>
-              <w:rPr>
-                <w:rFonts w:ascii="Helvetica Neue" w:hAnsi="Helvetica Neue"/>
-                <w:spacing w:val="-2"/>
-                <w:highlight w:val="yellow"/>
-              </w:rPr>
-              <w:t>GraphQL</w:t>
-            </w:r>
-            <w:proofErr w:type="spellEnd"/>
-            <w:r>
-              <w:rPr>
-                <w:rFonts w:ascii="Helvetica Neue" w:hAnsi="Helvetica Neue"/>
-                <w:spacing w:val="-2"/>
-                <w:highlight w:val="yellow"/>
-              </w:rPr>
-              <w:t>, </w:t>
+              <w:t>React, GraphQL, </w:t>
             </w:r>
             <w:r>
               <w:rPr>
@@ -10826,7 +10529,6 @@
               </w:rPr>
               <w:t> styled-components</w:t>
             </w:r>
-            <w:proofErr w:type="spellStart"/>
             <w:r>
               <w:rPr>
                 <w:rFonts w:ascii="Batang" w:eastAsia="Batang" w:hAnsi="Batang" w:cs="Batang" w:hint="eastAsia"/>
@@ -10835,7 +10537,6 @@
               </w:rPr>
               <w:t>를</w:t>
             </w:r>
-            <w:proofErr w:type="spellEnd"/>
             <w:r>
               <w:rPr>
                 <w:rFonts w:ascii="Helvetica Neue" w:hAnsi="Helvetica Neue"/>
@@ -11132,7 +10833,6 @@
               </w:rPr>
               <w:t> (</w:t>
             </w:r>
-            <w:proofErr w:type="spellStart"/>
             <w:r>
               <w:rPr>
                 <w:rFonts w:ascii="Batang" w:eastAsia="Batang" w:hAnsi="Batang" w:cs="Batang" w:hint="eastAsia"/>
@@ -11140,7 +10840,6 @@
               </w:rPr>
               <w:t>트릿지</w:t>
             </w:r>
-            <w:proofErr w:type="spellEnd"/>
             <w:r>
               <w:rPr>
                 <w:rFonts w:ascii="Helvetica Neue" w:hAnsi="Helvetica Neue"/>
@@ -11160,7 +10859,15 @@
                 <w:rFonts w:ascii="Helvetica Neue" w:hAnsi="Helvetica Neue"/>
                 <w:spacing w:val="-2"/>
               </w:rPr>
-              <w:t> ⅓</w:t>
+              <w:t> </w:t>
+            </w:r>
+            <w:r>
+              <w:rPr>
+                <w:rFonts w:ascii="Helvetica Neue" w:hAnsi="Helvetica Neue"/>
+                <w:spacing w:val="-2"/>
+              </w:rPr>
+              <w:lastRenderedPageBreak/>
+              <w:t>⅓</w:t>
             </w:r>
             <w:r>
               <w:rPr>
@@ -11284,7 +10991,6 @@
                 <w:spacing w:val="-2"/>
               </w:rPr>
             </w:pPr>
-            <w:proofErr w:type="spellStart"/>
             <w:r>
               <w:rPr>
                 <w:rStyle w:val="Strong"/>
@@ -11293,7 +10999,6 @@
               </w:rPr>
               <w:t>트릿지는</w:t>
             </w:r>
-            <w:proofErr w:type="spellEnd"/>
             <w:r>
               <w:rPr>
                 <w:rStyle w:val="Strong"/>
@@ -11830,7 +11535,6 @@
               </w:rPr>
               <w:t> </w:t>
             </w:r>
-            <w:proofErr w:type="spellStart"/>
             <w:r>
               <w:rPr>
                 <w:rFonts w:ascii="Batang" w:eastAsia="Batang" w:hAnsi="Batang" w:cs="Batang" w:hint="eastAsia"/>
@@ -11838,7 +11542,6 @@
               </w:rPr>
               <w:t>태깅</w:t>
             </w:r>
-            <w:proofErr w:type="spellEnd"/>
             <w:r>
               <w:rPr>
                 <w:rFonts w:ascii="Helvetica Neue" w:hAnsi="Helvetica Neue"/>
@@ -12001,7 +11704,6 @@
               <w:br/>
               <w:t>- Trusted online reputation: Google SEO</w:t>
             </w:r>
-            <w:proofErr w:type="spellStart"/>
             <w:r>
               <w:rPr>
                 <w:rFonts w:ascii="Batang" w:eastAsia="Batang" w:hAnsi="Batang" w:cs="Batang" w:hint="eastAsia"/>
@@ -12009,7 +11711,6 @@
               </w:rPr>
               <w:t>를</w:t>
             </w:r>
-            <w:proofErr w:type="spellEnd"/>
             <w:r>
               <w:rPr>
                 <w:rFonts w:ascii="Helvetica Neue" w:hAnsi="Helvetica Neue"/>
@@ -12399,7 +12100,6 @@
                 <w:spacing w:val="-2"/>
               </w:rPr>
             </w:pPr>
-            <w:proofErr w:type="spellStart"/>
             <w:r>
               <w:rPr>
                 <w:rStyle w:val="Strong"/>
@@ -12408,7 +12108,6 @@
               </w:rPr>
               <w:t>트릿지는</w:t>
             </w:r>
-            <w:proofErr w:type="spellEnd"/>
             <w:r>
               <w:rPr>
                 <w:rStyle w:val="Strong"/>
@@ -12696,7 +12395,6 @@
               <w:br/>
               <w:t>- </w:t>
             </w:r>
-            <w:proofErr w:type="spellStart"/>
             <w:r>
               <w:rPr>
                 <w:rFonts w:ascii="Batang" w:eastAsia="Batang" w:hAnsi="Batang" w:cs="Batang" w:hint="eastAsia"/>
@@ -12704,7 +12402,6 @@
               </w:rPr>
               <w:t>팀런치</w:t>
             </w:r>
-            <w:proofErr w:type="spellEnd"/>
             <w:r>
               <w:rPr>
                 <w:rFonts w:ascii="Helvetica Neue" w:hAnsi="Helvetica Neue"/>
@@ -12740,7 +12437,6 @@
               </w:rPr>
               <w:t> </w:t>
             </w:r>
-            <w:proofErr w:type="spellStart"/>
             <w:r>
               <w:rPr>
                 <w:rFonts w:ascii="Batang" w:eastAsia="Batang" w:hAnsi="Batang" w:cs="Batang" w:hint="eastAsia"/>
@@ -12748,7 +12444,6 @@
               </w:rPr>
               <w:t>석식</w:t>
             </w:r>
-            <w:proofErr w:type="spellEnd"/>
             <w:r>
               <w:rPr>
                 <w:rFonts w:ascii="Helvetica Neue" w:hAnsi="Helvetica Neue"/>
@@ -12955,7 +12650,6 @@
               </w:rPr>
               <w:t> (</w:t>
             </w:r>
-            <w:proofErr w:type="spellStart"/>
             <w:r>
               <w:rPr>
                 <w:rFonts w:ascii="Batang" w:eastAsia="Batang" w:hAnsi="Batang" w:cs="Batang" w:hint="eastAsia"/>
@@ -12963,7 +12657,6 @@
               </w:rPr>
               <w:t>층고</w:t>
             </w:r>
-            <w:proofErr w:type="spellEnd"/>
             <w:r>
               <w:rPr>
                 <w:rFonts w:ascii="Helvetica Neue" w:hAnsi="Helvetica Neue"/>
@@ -13297,20 +12990,18 @@
                 <w:highlight w:val="yellow"/>
                 <w:shd w:val="clear" w:color="auto" w:fill="FFFFFF"/>
               </w:rPr>
-              <w:t>- React, </w:t>
-            </w:r>
-            <w:proofErr w:type="spellStart"/>
-            <w:r>
-              <w:rPr>
-                <w:rFonts w:ascii="Helvetica Neue" w:hAnsi="Helvetica Neue"/>
+              <w:t>- React, GraphQL, </w:t>
+            </w:r>
+            <w:r>
+              <w:rPr>
+                <w:rFonts w:ascii="Batang" w:eastAsia="Batang" w:hAnsi="Batang" w:cs="Batang" w:hint="eastAsia"/>
                 <w:color w:val="263747"/>
                 <w:spacing w:val="-2"/>
                 <w:highlight w:val="yellow"/>
                 <w:shd w:val="clear" w:color="auto" w:fill="FFFFFF"/>
               </w:rPr>
-              <w:t>GraphQL</w:t>
-            </w:r>
-            <w:proofErr w:type="spellEnd"/>
+              <w:t>그리고</w:t>
+            </w:r>
             <w:r>
               <w:rPr>
                 <w:rFonts w:ascii="Helvetica Neue" w:hAnsi="Helvetica Neue"/>
@@ -13319,7 +13010,7 @@
                 <w:highlight w:val="yellow"/>
                 <w:shd w:val="clear" w:color="auto" w:fill="FFFFFF"/>
               </w:rPr>
-              <w:t>, </w:t>
+              <w:t> styled-components</w:t>
             </w:r>
             <w:r>
               <w:rPr>
@@ -13329,7 +13020,7 @@
                 <w:highlight w:val="yellow"/>
                 <w:shd w:val="clear" w:color="auto" w:fill="FFFFFF"/>
               </w:rPr>
-              <w:t>그리고</w:t>
+              <w:t>를</w:t>
             </w:r>
             <w:r>
               <w:rPr>
@@ -13339,9 +13030,8 @@
                 <w:highlight w:val="yellow"/>
                 <w:shd w:val="clear" w:color="auto" w:fill="FFFFFF"/>
               </w:rPr>
-              <w:t> styled-components</w:t>
-            </w:r>
-            <w:proofErr w:type="spellStart"/>
+              <w:t> </w:t>
+            </w:r>
             <w:r>
               <w:rPr>
                 <w:rFonts w:ascii="Batang" w:eastAsia="Batang" w:hAnsi="Batang" w:cs="Batang" w:hint="eastAsia"/>
@@ -13350,9 +13040,128 @@
                 <w:highlight w:val="yellow"/>
                 <w:shd w:val="clear" w:color="auto" w:fill="FFFFFF"/>
               </w:rPr>
+              <w:t>활용하여</w:t>
+            </w:r>
+            <w:r>
+              <w:rPr>
+                <w:rFonts w:ascii="Helvetica Neue" w:hAnsi="Helvetica Neue"/>
+                <w:color w:val="263747"/>
+                <w:spacing w:val="-2"/>
+                <w:highlight w:val="yellow"/>
+                <w:shd w:val="clear" w:color="auto" w:fill="FFFFFF"/>
+              </w:rPr>
+              <w:t> </w:t>
+            </w:r>
+            <w:r>
+              <w:rPr>
+                <w:rFonts w:ascii="Batang" w:eastAsia="Batang" w:hAnsi="Batang" w:cs="Batang" w:hint="eastAsia"/>
+                <w:color w:val="263747"/>
+                <w:spacing w:val="-2"/>
+                <w:highlight w:val="yellow"/>
+                <w:shd w:val="clear" w:color="auto" w:fill="FFFFFF"/>
+              </w:rPr>
+              <w:t>추상화</w:t>
+            </w:r>
+            <w:r>
+              <w:rPr>
+                <w:rFonts w:ascii="Helvetica Neue" w:hAnsi="Helvetica Neue"/>
+                <w:color w:val="263747"/>
+                <w:spacing w:val="-2"/>
+                <w:highlight w:val="yellow"/>
+                <w:shd w:val="clear" w:color="auto" w:fill="FFFFFF"/>
+              </w:rPr>
+              <w:t> </w:t>
+            </w:r>
+            <w:r>
+              <w:rPr>
+                <w:rFonts w:ascii="Batang" w:eastAsia="Batang" w:hAnsi="Batang" w:cs="Batang" w:hint="eastAsia"/>
+                <w:color w:val="263747"/>
+                <w:spacing w:val="-2"/>
+                <w:highlight w:val="yellow"/>
+                <w:shd w:val="clear" w:color="auto" w:fill="FFFFFF"/>
+              </w:rPr>
+              <w:t>수준과</w:t>
+            </w:r>
+            <w:r>
+              <w:rPr>
+                <w:rFonts w:ascii="Helvetica Neue" w:hAnsi="Helvetica Neue"/>
+                <w:color w:val="263747"/>
+                <w:spacing w:val="-2"/>
+                <w:highlight w:val="yellow"/>
+                <w:shd w:val="clear" w:color="auto" w:fill="FFFFFF"/>
+              </w:rPr>
+              <w:t> </w:t>
+            </w:r>
+            <w:r>
+              <w:rPr>
+                <w:rFonts w:ascii="Batang" w:eastAsia="Batang" w:hAnsi="Batang" w:cs="Batang" w:hint="eastAsia"/>
+                <w:color w:val="263747"/>
+                <w:spacing w:val="-2"/>
+                <w:highlight w:val="yellow"/>
+                <w:shd w:val="clear" w:color="auto" w:fill="FFFFFF"/>
+              </w:rPr>
+              <w:t>재사용성이</w:t>
+            </w:r>
+            <w:r>
+              <w:rPr>
+                <w:rFonts w:ascii="Helvetica Neue" w:hAnsi="Helvetica Neue"/>
+                <w:color w:val="263747"/>
+                <w:spacing w:val="-2"/>
+                <w:highlight w:val="yellow"/>
+                <w:shd w:val="clear" w:color="auto" w:fill="FFFFFF"/>
+              </w:rPr>
+              <w:t> </w:t>
+            </w:r>
+            <w:r>
+              <w:rPr>
+                <w:rFonts w:ascii="Batang" w:eastAsia="Batang" w:hAnsi="Batang" w:cs="Batang" w:hint="eastAsia"/>
+                <w:color w:val="263747"/>
+                <w:spacing w:val="-2"/>
+                <w:highlight w:val="yellow"/>
+                <w:shd w:val="clear" w:color="auto" w:fill="FFFFFF"/>
+              </w:rPr>
+              <w:t>높은</w:t>
+            </w:r>
+            <w:r>
+              <w:rPr>
+                <w:rFonts w:ascii="Helvetica Neue" w:hAnsi="Helvetica Neue"/>
+                <w:color w:val="263747"/>
+                <w:spacing w:val="-2"/>
+                <w:highlight w:val="yellow"/>
+                <w:shd w:val="clear" w:color="auto" w:fill="FFFFFF"/>
+              </w:rPr>
+              <w:t> </w:t>
+            </w:r>
+            <w:r>
+              <w:rPr>
+                <w:rFonts w:ascii="Batang" w:eastAsia="Batang" w:hAnsi="Batang" w:cs="Batang" w:hint="eastAsia"/>
+                <w:color w:val="263747"/>
+                <w:spacing w:val="-2"/>
+                <w:highlight w:val="yellow"/>
+                <w:shd w:val="clear" w:color="auto" w:fill="FFFFFF"/>
+              </w:rPr>
+              <w:t>모듈화된</w:t>
+            </w:r>
+            <w:r>
+              <w:rPr>
+                <w:rFonts w:ascii="Helvetica Neue" w:hAnsi="Helvetica Neue"/>
+                <w:color w:val="263747"/>
+                <w:spacing w:val="-2"/>
+                <w:highlight w:val="yellow"/>
+                <w:shd w:val="clear" w:color="auto" w:fill="FFFFFF"/>
+              </w:rPr>
+              <w:t> UI</w:t>
+            </w:r>
+            <w:r>
+              <w:rPr>
+                <w:rFonts w:ascii="Batang" w:eastAsia="Batang" w:hAnsi="Batang" w:cs="Batang" w:hint="eastAsia"/>
+                <w:color w:val="263747"/>
+                <w:spacing w:val="-2"/>
+                <w:highlight w:val="yellow"/>
+                <w:shd w:val="clear" w:color="auto" w:fill="FFFFFF"/>
+              </w:rPr>
               <w:t>를</w:t>
             </w:r>
-            <w:proofErr w:type="spellEnd"/>
             <w:r>
               <w:rPr>
                 <w:rFonts w:ascii="Helvetica Neue" w:hAnsi="Helvetica Neue"/>
@@ -13371,7 +13180,7 @@
                 <w:highlight w:val="yellow"/>
                 <w:shd w:val="clear" w:color="auto" w:fill="FFFFFF"/>
               </w:rPr>
-              <w:t>활용하여</w:t>
+              <w:t>구현합니다</w:t>
             </w:r>
             <w:r>
               <w:rPr>
@@ -13381,111 +13190,128 @@
                 <w:highlight w:val="yellow"/>
                 <w:shd w:val="clear" w:color="auto" w:fill="FFFFFF"/>
               </w:rPr>
-              <w:t> </w:t>
-            </w:r>
-            <w:r>
-              <w:rPr>
-                <w:rFonts w:ascii="Batang" w:eastAsia="Batang" w:hAnsi="Batang" w:cs="Batang" w:hint="eastAsia"/>
+              <w:t>.</w:t>
+            </w:r>
+            <w:r>
+              <w:rPr>
+                <w:rFonts w:ascii="Helvetica Neue" w:hAnsi="Helvetica Neue"/>
                 <w:color w:val="263747"/>
                 <w:spacing w:val="-2"/>
                 <w:highlight w:val="yellow"/>
+              </w:rPr>
+              <w:br/>
+            </w:r>
+            <w:r>
+              <w:rPr>
+                <w:rFonts w:ascii="Helvetica Neue" w:hAnsi="Helvetica Neue"/>
+                <w:color w:val="263747"/>
+                <w:spacing w:val="-2"/>
+                <w:highlight w:val="yellow"/>
                 <w:shd w:val="clear" w:color="auto" w:fill="FFFFFF"/>
               </w:rPr>
-              <w:t>추상화</w:t>
-            </w:r>
-            <w:r>
-              <w:rPr>
-                <w:rFonts w:ascii="Helvetica Neue" w:hAnsi="Helvetica Neue"/>
+              <w:lastRenderedPageBreak/>
+              <w:t>- D3.js </w:t>
+            </w:r>
+            <w:r>
+              <w:rPr>
+                <w:rFonts w:ascii="Batang" w:eastAsia="Batang" w:hAnsi="Batang" w:cs="Batang" w:hint="eastAsia"/>
                 <w:color w:val="263747"/>
                 <w:spacing w:val="-2"/>
                 <w:highlight w:val="yellow"/>
                 <w:shd w:val="clear" w:color="auto" w:fill="FFFFFF"/>
               </w:rPr>
-              <w:t> </w:t>
-            </w:r>
-            <w:r>
-              <w:rPr>
-                <w:rFonts w:ascii="Batang" w:eastAsia="Batang" w:hAnsi="Batang" w:cs="Batang" w:hint="eastAsia"/>
+              <w:t>기반으로</w:t>
+            </w:r>
+            <w:r>
+              <w:rPr>
+                <w:rFonts w:ascii="Helvetica Neue" w:hAnsi="Helvetica Neue"/>
                 <w:color w:val="263747"/>
                 <w:spacing w:val="-2"/>
                 <w:highlight w:val="yellow"/>
                 <w:shd w:val="clear" w:color="auto" w:fill="FFFFFF"/>
               </w:rPr>
-              <w:t>수준과</w:t>
-            </w:r>
-            <w:r>
-              <w:rPr>
-                <w:rFonts w:ascii="Helvetica Neue" w:hAnsi="Helvetica Neue"/>
+              <w:t> </w:t>
+            </w:r>
+            <w:r>
+              <w:rPr>
+                <w:rFonts w:ascii="Batang" w:eastAsia="Batang" w:hAnsi="Batang" w:cs="Batang" w:hint="eastAsia"/>
                 <w:color w:val="263747"/>
                 <w:spacing w:val="-2"/>
                 <w:highlight w:val="yellow"/>
                 <w:shd w:val="clear" w:color="auto" w:fill="FFFFFF"/>
               </w:rPr>
-              <w:t> </w:t>
-            </w:r>
-            <w:proofErr w:type="spellStart"/>
-            <w:r>
-              <w:rPr>
-                <w:rFonts w:ascii="Batang" w:eastAsia="Batang" w:hAnsi="Batang" w:cs="Batang" w:hint="eastAsia"/>
+              <w:t>자체</w:t>
+            </w:r>
+            <w:r>
+              <w:rPr>
+                <w:rFonts w:ascii="Helvetica Neue" w:hAnsi="Helvetica Neue"/>
                 <w:color w:val="263747"/>
                 <w:spacing w:val="-2"/>
                 <w:highlight w:val="yellow"/>
                 <w:shd w:val="clear" w:color="auto" w:fill="FFFFFF"/>
               </w:rPr>
-              <w:t>재사용성이</w:t>
-            </w:r>
-            <w:proofErr w:type="spellEnd"/>
-            <w:r>
-              <w:rPr>
-                <w:rFonts w:ascii="Helvetica Neue" w:hAnsi="Helvetica Neue"/>
+              <w:t> </w:t>
+            </w:r>
+            <w:r>
+              <w:rPr>
+                <w:rFonts w:ascii="Batang" w:eastAsia="Batang" w:hAnsi="Batang" w:cs="Batang" w:hint="eastAsia"/>
                 <w:color w:val="263747"/>
                 <w:spacing w:val="-2"/>
                 <w:highlight w:val="yellow"/>
                 <w:shd w:val="clear" w:color="auto" w:fill="FFFFFF"/>
               </w:rPr>
-              <w:t> </w:t>
-            </w:r>
-            <w:r>
-              <w:rPr>
-                <w:rFonts w:ascii="Batang" w:eastAsia="Batang" w:hAnsi="Batang" w:cs="Batang" w:hint="eastAsia"/>
+              <w:t>개발한</w:t>
+            </w:r>
+            <w:r>
+              <w:rPr>
+                <w:rFonts w:ascii="Helvetica Neue" w:hAnsi="Helvetica Neue"/>
                 <w:color w:val="263747"/>
                 <w:spacing w:val="-2"/>
                 <w:highlight w:val="yellow"/>
                 <w:shd w:val="clear" w:color="auto" w:fill="FFFFFF"/>
               </w:rPr>
-              <w:t>높은</w:t>
-            </w:r>
-            <w:r>
-              <w:rPr>
-                <w:rFonts w:ascii="Helvetica Neue" w:hAnsi="Helvetica Neue"/>
+              <w:t> </w:t>
+            </w:r>
+            <w:r>
+              <w:rPr>
+                <w:rFonts w:ascii="Batang" w:eastAsia="Batang" w:hAnsi="Batang" w:cs="Batang" w:hint="eastAsia"/>
                 <w:color w:val="263747"/>
                 <w:spacing w:val="-2"/>
                 <w:highlight w:val="yellow"/>
                 <w:shd w:val="clear" w:color="auto" w:fill="FFFFFF"/>
               </w:rPr>
-              <w:t> </w:t>
-            </w:r>
-            <w:r>
-              <w:rPr>
-                <w:rFonts w:ascii="Batang" w:eastAsia="Batang" w:hAnsi="Batang" w:cs="Batang" w:hint="eastAsia"/>
+              <w:t>데이터</w:t>
+            </w:r>
+            <w:r>
+              <w:rPr>
+                <w:rFonts w:ascii="Helvetica Neue" w:hAnsi="Helvetica Neue"/>
                 <w:color w:val="263747"/>
                 <w:spacing w:val="-2"/>
                 <w:highlight w:val="yellow"/>
                 <w:shd w:val="clear" w:color="auto" w:fill="FFFFFF"/>
               </w:rPr>
-              <w:t>모듈화된</w:t>
-            </w:r>
-            <w:r>
-              <w:rPr>
-                <w:rFonts w:ascii="Helvetica Neue" w:hAnsi="Helvetica Neue"/>
+              <w:t> </w:t>
+            </w:r>
+            <w:r>
+              <w:rPr>
+                <w:rFonts w:ascii="Batang" w:eastAsia="Batang" w:hAnsi="Batang" w:cs="Batang" w:hint="eastAsia"/>
                 <w:color w:val="263747"/>
                 <w:spacing w:val="-2"/>
                 <w:highlight w:val="yellow"/>
                 <w:shd w:val="clear" w:color="auto" w:fill="FFFFFF"/>
               </w:rPr>
+              <w:t>시각화</w:t>
+            </w:r>
+            <w:r>
+              <w:rPr>
+                <w:rFonts w:ascii="Helvetica Neue" w:hAnsi="Helvetica Neue"/>
+                <w:color w:val="263747"/>
+                <w:spacing w:val="-2"/>
+                <w:highlight w:val="yellow"/>
+                <w:shd w:val="clear" w:color="auto" w:fill="FFFFFF"/>
+              </w:rPr>
               <w:t> UI</w:t>
             </w:r>
-            <w:proofErr w:type="spellStart"/>
             <w:r>
               <w:rPr>
                 <w:rFonts w:ascii="Batang" w:eastAsia="Batang" w:hAnsi="Batang" w:cs="Batang" w:hint="eastAsia"/>
@@ -13496,168 +13322,6 @@
               </w:rPr>
               <w:t>를</w:t>
             </w:r>
-            <w:proofErr w:type="spellEnd"/>
-            <w:r>
-              <w:rPr>
-                <w:rFonts w:ascii="Helvetica Neue" w:hAnsi="Helvetica Neue"/>
-                <w:color w:val="263747"/>
-                <w:spacing w:val="-2"/>
-                <w:highlight w:val="yellow"/>
-                <w:shd w:val="clear" w:color="auto" w:fill="FFFFFF"/>
-              </w:rPr>
-              <w:t> </w:t>
-            </w:r>
-            <w:r>
-              <w:rPr>
-                <w:rFonts w:ascii="Batang" w:eastAsia="Batang" w:hAnsi="Batang" w:cs="Batang" w:hint="eastAsia"/>
-                <w:color w:val="263747"/>
-                <w:spacing w:val="-2"/>
-                <w:highlight w:val="yellow"/>
-                <w:shd w:val="clear" w:color="auto" w:fill="FFFFFF"/>
-              </w:rPr>
-              <w:t>구현합니다</w:t>
-            </w:r>
-            <w:r>
-              <w:rPr>
-                <w:rFonts w:ascii="Helvetica Neue" w:hAnsi="Helvetica Neue"/>
-                <w:color w:val="263747"/>
-                <w:spacing w:val="-2"/>
-                <w:highlight w:val="yellow"/>
-                <w:shd w:val="clear" w:color="auto" w:fill="FFFFFF"/>
-              </w:rPr>
-              <w:t>.</w:t>
-            </w:r>
-            <w:r>
-              <w:rPr>
-                <w:rFonts w:ascii="Helvetica Neue" w:hAnsi="Helvetica Neue"/>
-                <w:color w:val="263747"/>
-                <w:spacing w:val="-2"/>
-                <w:highlight w:val="yellow"/>
-              </w:rPr>
-              <w:br/>
-            </w:r>
-            <w:r>
-              <w:rPr>
-                <w:rFonts w:ascii="Helvetica Neue" w:hAnsi="Helvetica Neue"/>
-                <w:color w:val="263747"/>
-                <w:spacing w:val="-2"/>
-                <w:highlight w:val="yellow"/>
-                <w:shd w:val="clear" w:color="auto" w:fill="FFFFFF"/>
-              </w:rPr>
-              <w:t>- D3.js </w:t>
-            </w:r>
-            <w:r>
-              <w:rPr>
-                <w:rFonts w:ascii="Batang" w:eastAsia="Batang" w:hAnsi="Batang" w:cs="Batang" w:hint="eastAsia"/>
-                <w:color w:val="263747"/>
-                <w:spacing w:val="-2"/>
-                <w:highlight w:val="yellow"/>
-                <w:shd w:val="clear" w:color="auto" w:fill="FFFFFF"/>
-              </w:rPr>
-              <w:t>기반으로</w:t>
-            </w:r>
-            <w:r>
-              <w:rPr>
-                <w:rFonts w:ascii="Helvetica Neue" w:hAnsi="Helvetica Neue"/>
-                <w:color w:val="263747"/>
-                <w:spacing w:val="-2"/>
-                <w:highlight w:val="yellow"/>
-                <w:shd w:val="clear" w:color="auto" w:fill="FFFFFF"/>
-              </w:rPr>
-              <w:t> </w:t>
-            </w:r>
-            <w:r>
-              <w:rPr>
-                <w:rFonts w:ascii="Batang" w:eastAsia="Batang" w:hAnsi="Batang" w:cs="Batang" w:hint="eastAsia"/>
-                <w:color w:val="263747"/>
-                <w:spacing w:val="-2"/>
-                <w:highlight w:val="yellow"/>
-                <w:shd w:val="clear" w:color="auto" w:fill="FFFFFF"/>
-              </w:rPr>
-              <w:t>자체</w:t>
-            </w:r>
-            <w:r>
-              <w:rPr>
-                <w:rFonts w:ascii="Helvetica Neue" w:hAnsi="Helvetica Neue"/>
-                <w:color w:val="263747"/>
-                <w:spacing w:val="-2"/>
-                <w:highlight w:val="yellow"/>
-                <w:shd w:val="clear" w:color="auto" w:fill="FFFFFF"/>
-              </w:rPr>
-              <w:t> </w:t>
-            </w:r>
-            <w:r>
-              <w:rPr>
-                <w:rFonts w:ascii="Batang" w:eastAsia="Batang" w:hAnsi="Batang" w:cs="Batang" w:hint="eastAsia"/>
-                <w:color w:val="263747"/>
-                <w:spacing w:val="-2"/>
-                <w:highlight w:val="yellow"/>
-                <w:shd w:val="clear" w:color="auto" w:fill="FFFFFF"/>
-              </w:rPr>
-              <w:t>개발한</w:t>
-            </w:r>
-            <w:r>
-              <w:rPr>
-                <w:rFonts w:ascii="Helvetica Neue" w:hAnsi="Helvetica Neue"/>
-                <w:color w:val="263747"/>
-                <w:spacing w:val="-2"/>
-                <w:highlight w:val="yellow"/>
-                <w:shd w:val="clear" w:color="auto" w:fill="FFFFFF"/>
-              </w:rPr>
-              <w:t> </w:t>
-            </w:r>
-            <w:r>
-              <w:rPr>
-                <w:rFonts w:ascii="Batang" w:eastAsia="Batang" w:hAnsi="Batang" w:cs="Batang" w:hint="eastAsia"/>
-                <w:color w:val="263747"/>
-                <w:spacing w:val="-2"/>
-                <w:highlight w:val="yellow"/>
-                <w:shd w:val="clear" w:color="auto" w:fill="FFFFFF"/>
-              </w:rPr>
-              <w:t>데이터</w:t>
-            </w:r>
-            <w:r>
-              <w:rPr>
-                <w:rFonts w:ascii="Helvetica Neue" w:hAnsi="Helvetica Neue"/>
-                <w:color w:val="263747"/>
-                <w:spacing w:val="-2"/>
-                <w:highlight w:val="yellow"/>
-                <w:shd w:val="clear" w:color="auto" w:fill="FFFFFF"/>
-              </w:rPr>
-              <w:t> </w:t>
-            </w:r>
-            <w:r>
-              <w:rPr>
-                <w:rFonts w:ascii="Batang" w:eastAsia="Batang" w:hAnsi="Batang" w:cs="Batang" w:hint="eastAsia"/>
-                <w:color w:val="263747"/>
-                <w:spacing w:val="-2"/>
-                <w:highlight w:val="yellow"/>
-                <w:shd w:val="clear" w:color="auto" w:fill="FFFFFF"/>
-              </w:rPr>
-              <w:t>시각화</w:t>
-            </w:r>
-            <w:r>
-              <w:rPr>
-                <w:rFonts w:ascii="Helvetica Neue" w:hAnsi="Helvetica Neue"/>
-                <w:color w:val="263747"/>
-                <w:spacing w:val="-2"/>
-                <w:highlight w:val="yellow"/>
-                <w:shd w:val="clear" w:color="auto" w:fill="FFFFFF"/>
-              </w:rPr>
-              <w:t> UI</w:t>
-            </w:r>
-            <w:proofErr w:type="spellStart"/>
-            <w:r>
-              <w:rPr>
-                <w:rFonts w:ascii="Batang" w:eastAsia="Batang" w:hAnsi="Batang" w:cs="Batang" w:hint="eastAsia"/>
-                <w:color w:val="263747"/>
-                <w:spacing w:val="-2"/>
-                <w:highlight w:val="yellow"/>
-                <w:shd w:val="clear" w:color="auto" w:fill="FFFFFF"/>
-              </w:rPr>
-              <w:t>를</w:t>
-            </w:r>
-            <w:proofErr w:type="spellEnd"/>
             <w:r>
               <w:rPr>
                 <w:rFonts w:ascii="Helvetica Neue" w:hAnsi="Helvetica Neue"/>
@@ -14000,6 +13664,7 @@
           <w:sz w:val="28"/>
           <w:szCs w:val="28"/>
         </w:rPr>
+        <w:lastRenderedPageBreak/>
         <w:t>Competency in these areas</w:t>
       </w:r>
       <w:r>
@@ -14007,23 +13672,7 @@
           <w:sz w:val="28"/>
           <w:szCs w:val="28"/>
         </w:rPr>
-        <w:t xml:space="preserve"> (I </w:t>
-      </w:r>
-      <w:proofErr w:type="spellStart"/>
-      <w:r>
-        <w:rPr>
-          <w:sz w:val="28"/>
-          <w:szCs w:val="28"/>
-        </w:rPr>
-        <w:t>gotta</w:t>
-      </w:r>
-      <w:proofErr w:type="spellEnd"/>
-      <w:r>
-        <w:rPr>
-          <w:sz w:val="28"/>
-          <w:szCs w:val="28"/>
-        </w:rPr>
-        <w:t xml:space="preserve"> learn these)</w:t>
+        <w:t xml:space="preserve"> (I gotta learn these)</w:t>
       </w:r>
     </w:p>
     <w:p>
@@ -14408,7 +14057,6 @@
               </w:rPr>
               <w:t> </w:t>
             </w:r>
-            <w:proofErr w:type="spellStart"/>
             <w:r>
               <w:rPr>
                 <w:rFonts w:ascii="Batang" w:eastAsia="Batang" w:hAnsi="Batang" w:cs="Batang" w:hint="eastAsia"/>
@@ -14417,7 +14065,6 @@
               </w:rPr>
               <w:t>스쿼드를</w:t>
             </w:r>
-            <w:proofErr w:type="spellEnd"/>
             <w:r>
               <w:rPr>
                 <w:rFonts w:ascii="Helvetica Neue" w:hAnsi="Helvetica Neue"/>
@@ -14755,23 +14402,7 @@
           <w:sz w:val="28"/>
           <w:szCs w:val="28"/>
         </w:rPr>
-        <w:t>협업</w:t>
-      </w:r>
-      <w:r>
-        <w:rPr>
-          <w:rFonts w:hint="eastAsia"/>
-          <w:sz w:val="28"/>
-          <w:szCs w:val="28"/>
-        </w:rPr>
-        <w:t xml:space="preserve"> </w:t>
-      </w:r>
-      <w:r>
-        <w:rPr>
-          <w:rFonts w:hint="eastAsia"/>
-          <w:sz w:val="28"/>
-          <w:szCs w:val="28"/>
-        </w:rPr>
-        <w:t>경험</w:t>
+        <w:t>협업 경험</w:t>
       </w:r>
     </w:p>
     <w:p>
@@ -14816,39 +14447,7 @@
           <w:sz w:val="28"/>
           <w:szCs w:val="28"/>
         </w:rPr>
-        <w:t xml:space="preserve">Quick learner (I should learn </w:t>
-      </w:r>
-      <w:proofErr w:type="spellStart"/>
-      <w:r>
-        <w:rPr>
-          <w:sz w:val="28"/>
-          <w:szCs w:val="28"/>
-        </w:rPr>
-        <w:t>GraphQL</w:t>
-      </w:r>
-      <w:proofErr w:type="spellEnd"/>
-      <w:r>
-        <w:rPr>
-          <w:sz w:val="28"/>
-          <w:szCs w:val="28"/>
-        </w:rPr>
-        <w:t xml:space="preserve">, </w:t>
-      </w:r>
-      <w:proofErr w:type="spellStart"/>
-      <w:r>
-        <w:rPr>
-          <w:sz w:val="28"/>
-          <w:szCs w:val="28"/>
-        </w:rPr>
-        <w:t>styledComponents</w:t>
-      </w:r>
-      <w:proofErr w:type="spellEnd"/>
-      <w:r>
-        <w:rPr>
-          <w:sz w:val="28"/>
-          <w:szCs w:val="28"/>
-        </w:rPr>
-        <w:t xml:space="preserve"> and D3.js quickly)</w:t>
+        <w:t>Quick learner (I should learn GraphQL, styledComponents and D3.js quickly)</w:t>
       </w:r>
     </w:p>
     <w:p>
@@ -14928,23 +14527,7 @@
           <w:sz w:val="28"/>
           <w:szCs w:val="28"/>
         </w:rPr>
-        <w:t xml:space="preserve">I am from the country of </w:t>
-      </w:r>
-      <w:proofErr w:type="spellStart"/>
-      <w:r>
-        <w:rPr>
-          <w:sz w:val="28"/>
-          <w:szCs w:val="28"/>
-        </w:rPr>
-        <w:t>multiculture</w:t>
-      </w:r>
-      <w:proofErr w:type="spellEnd"/>
-      <w:r>
-        <w:rPr>
-          <w:sz w:val="28"/>
-          <w:szCs w:val="28"/>
-        </w:rPr>
-        <w:t>, so interacting and working with peers from other countries are not a problem</w:t>
+        <w:t>I am from the country of multiculture, so interacting and working with peers from other countries are not a problem</w:t>
       </w:r>
     </w:p>
     <w:p>
@@ -15084,7 +14667,6 @@
           <w:sz w:val="28"/>
           <w:szCs w:val="28"/>
         </w:rPr>
-        <w:lastRenderedPageBreak/>
         <w:t>I mention little about my experience collaborating with others to build an app</w:t>
       </w:r>
     </w:p>
@@ -15159,17 +14741,9 @@
           <w:sz w:val="28"/>
           <w:szCs w:val="28"/>
         </w:rPr>
-        <w:t xml:space="preserve">I haven’t had experience in creating app using </w:t>
-      </w:r>
-      <w:proofErr w:type="spellStart"/>
-      <w:r>
-        <w:rPr>
-          <w:sz w:val="28"/>
-          <w:szCs w:val="28"/>
-        </w:rPr>
-        <w:t>GraphQL</w:t>
-      </w:r>
-      <w:proofErr w:type="spellEnd"/>
+        <w:lastRenderedPageBreak/>
+        <w:t>I haven’t had experience in creating app using GraphQL</w:t>
+      </w:r>
       <w:r>
         <w:rPr>
           <w:sz w:val="28"/>
@@ -15210,23 +14784,7 @@
           <w:sz w:val="28"/>
           <w:szCs w:val="28"/>
         </w:rPr>
-        <w:t xml:space="preserve"> </w:t>
-      </w:r>
-      <w:r>
-        <w:rPr>
-          <w:rFonts w:hint="eastAsia"/>
-          <w:sz w:val="28"/>
-          <w:szCs w:val="28"/>
-        </w:rPr>
-        <w:t>기반의</w:t>
-      </w:r>
-      <w:r>
-        <w:rPr>
-          <w:rFonts w:hint="eastAsia"/>
-          <w:sz w:val="28"/>
-          <w:szCs w:val="28"/>
-        </w:rPr>
-        <w:t xml:space="preserve"> </w:t>
+        <w:t xml:space="preserve"> 기반의 </w:t>
       </w:r>
       <w:r>
         <w:rPr>
@@ -15596,7 +15154,14 @@
           <w:sz w:val="28"/>
           <w:szCs w:val="28"/>
         </w:rPr>
-        <w:t>저는</w:t>
+        <w:t xml:space="preserve">저는 </w:t>
+      </w:r>
+      <w:r>
+        <w:rPr>
+          <w:sz w:val="28"/>
+          <w:szCs w:val="28"/>
+        </w:rPr>
+        <w:t>2</w:t>
       </w:r>
       <w:r>
         <w:rPr>
@@ -15604,30 +15169,7 @@
           <w:sz w:val="28"/>
           <w:szCs w:val="28"/>
         </w:rPr>
-        <w:t xml:space="preserve"> </w:t>
-      </w:r>
-      <w:r>
-        <w:rPr>
-          <w:sz w:val="28"/>
-          <w:szCs w:val="28"/>
-        </w:rPr>
-        <w:t>2</w:t>
-      </w:r>
-      <w:r>
-        <w:rPr>
-          <w:rFonts w:hint="eastAsia"/>
-          <w:sz w:val="28"/>
-          <w:szCs w:val="28"/>
-        </w:rPr>
-        <w:t>년동안</w:t>
-      </w:r>
-      <w:r>
-        <w:rPr>
-          <w:rFonts w:hint="eastAsia"/>
-          <w:sz w:val="28"/>
-          <w:szCs w:val="28"/>
-        </w:rPr>
-        <w:t xml:space="preserve"> </w:t>
+        <w:t xml:space="preserve">년동안 </w:t>
       </w:r>
     </w:p>
     <w:p>
@@ -15647,23 +15189,7 @@
           <w:sz w:val="28"/>
           <w:szCs w:val="28"/>
         </w:rPr>
-        <w:t xml:space="preserve">I can comfortably use CSS3, HTML5 and ES6 </w:t>
-      </w:r>
-      <w:proofErr w:type="spellStart"/>
-      <w:r>
-        <w:rPr>
-          <w:sz w:val="28"/>
-          <w:szCs w:val="28"/>
-        </w:rPr>
-        <w:t>Javascript</w:t>
-      </w:r>
-      <w:proofErr w:type="spellEnd"/>
-      <w:r>
-        <w:rPr>
-          <w:sz w:val="28"/>
-          <w:szCs w:val="28"/>
-        </w:rPr>
-        <w:t xml:space="preserve"> no problem</w:t>
+        <w:t>I can comfortably use CSS3, HTML5 and ES6 Javascript no problem</w:t>
       </w:r>
     </w:p>
     <w:p>
@@ -15703,7 +15229,6 @@
           <w:sz w:val="28"/>
           <w:szCs w:val="28"/>
         </w:rPr>
-        <w:lastRenderedPageBreak/>
         <w:t>I know how to quickly pickup new languages and get it going (I know this will come in handy in this organization)</w:t>
       </w:r>
     </w:p>
@@ -15791,7 +15316,15 @@
           <w:sz w:val="28"/>
           <w:szCs w:val="28"/>
         </w:rPr>
-        <w:t xml:space="preserve">. I know this will be a valuable asset since UX team and backend developer team are requires speaking in English, and as </w:t>
+        <w:t xml:space="preserve">. I know this will be a valuable asset since UX team and backend developer team are requires </w:t>
+      </w:r>
+      <w:r>
+        <w:rPr>
+          <w:sz w:val="28"/>
+          <w:szCs w:val="28"/>
+        </w:rPr>
+        <w:lastRenderedPageBreak/>
+        <w:t xml:space="preserve">speaking in English, and as </w:t>
       </w:r>
       <w:r>
         <w:rPr>
@@ -15799,26 +15332,8 @@
           <w:sz w:val="28"/>
           <w:szCs w:val="28"/>
         </w:rPr>
-        <w:t>최종</w:t>
-      </w:r>
-      <w:r>
-        <w:rPr>
-          <w:rFonts w:hint="eastAsia"/>
-          <w:sz w:val="28"/>
-          <w:szCs w:val="28"/>
-        </w:rPr>
-        <w:t xml:space="preserve"> </w:t>
-      </w:r>
-      <w:proofErr w:type="spellStart"/>
-      <w:r>
-        <w:rPr>
-          <w:rFonts w:hint="eastAsia"/>
-          <w:sz w:val="28"/>
-          <w:szCs w:val="28"/>
-        </w:rPr>
-        <w:t>완성자</w:t>
-      </w:r>
-      <w:proofErr w:type="spellEnd"/>
+        <w:t>최종 완성자</w:t>
+      </w:r>
       <w:r>
         <w:rPr>
           <w:sz w:val="28"/>
@@ -15998,17 +15513,8 @@
           <w:sz w:val="28"/>
           <w:szCs w:val="28"/>
         </w:rPr>
-        <w:t xml:space="preserve">My </w:t>
-      </w:r>
-      <w:proofErr w:type="spellStart"/>
-      <w:r>
-        <w:rPr>
-          <w:sz w:val="28"/>
-          <w:szCs w:val="28"/>
-        </w:rPr>
-        <w:t>weakeness</w:t>
-      </w:r>
-      <w:proofErr w:type="spellEnd"/>
+        <w:t>My weakeness</w:t>
+      </w:r>
     </w:p>
     <w:p>
       <w:pPr>
@@ -16289,7 +15795,6 @@
           <w:sz w:val="28"/>
           <w:szCs w:val="28"/>
         </w:rPr>
-        <w:lastRenderedPageBreak/>
         <w:t>Use bullet pointed approach rather than scripted approach</w:t>
       </w:r>
     </w:p>
@@ -16412,7 +15917,15 @@
           <w:szCs w:val="28"/>
         </w:rPr>
         <w:br/>
-        <w:t>I am an experienced HR executive who has managed all aspects of the HR function from recruiting to training to benefits</w:t>
+        <w:t xml:space="preserve">I am an experienced HR executive who has managed all </w:t>
+      </w:r>
+      <w:r>
+        <w:rPr>
+          <w:sz w:val="28"/>
+          <w:szCs w:val="28"/>
+        </w:rPr>
+        <w:lastRenderedPageBreak/>
+        <w:t>aspects of the HR function from recruiting to training to benefits</w:t>
       </w:r>
     </w:p>
     <w:p>
@@ -16477,23 +15990,7 @@
           <w:sz w:val="28"/>
           <w:szCs w:val="28"/>
         </w:rPr>
-        <w:t xml:space="preserve">. For the past 2 years in my previous workplace in </w:t>
-      </w:r>
-      <w:proofErr w:type="spellStart"/>
-      <w:r>
-        <w:rPr>
-          <w:sz w:val="28"/>
-          <w:szCs w:val="28"/>
-        </w:rPr>
-        <w:t>SiteMax</w:t>
-      </w:r>
-      <w:proofErr w:type="spellEnd"/>
-      <w:r>
-        <w:rPr>
-          <w:sz w:val="28"/>
-          <w:szCs w:val="28"/>
-        </w:rPr>
-        <w:t xml:space="preserve"> Systems Inc, I was responsible of</w:t>
+        <w:t>. For the past 2 years in my previous workplace in SiteMax Systems Inc, I was responsible of</w:t>
       </w:r>
       <w:r>
         <w:rPr>
@@ -16542,23 +16039,7 @@
           <w:sz w:val="28"/>
           <w:szCs w:val="28"/>
         </w:rPr>
-        <w:t xml:space="preserve"> the features of the </w:t>
-      </w:r>
-      <w:proofErr w:type="spellStart"/>
-      <w:r>
-        <w:rPr>
-          <w:sz w:val="28"/>
-          <w:szCs w:val="28"/>
-        </w:rPr>
-        <w:t>SiteMax</w:t>
-      </w:r>
-      <w:proofErr w:type="spellEnd"/>
-      <w:r>
-        <w:rPr>
-          <w:sz w:val="28"/>
-          <w:szCs w:val="28"/>
-        </w:rPr>
-        <w:t xml:space="preserve"> system.</w:t>
+        <w:t xml:space="preserve"> the features of the SiteMax system.</w:t>
       </w:r>
     </w:p>
     <w:p>
@@ -16631,106 +16112,24 @@
           <w:sz w:val="28"/>
           <w:szCs w:val="28"/>
         </w:rPr>
-        <w:t xml:space="preserve">년동안 </w:t>
-      </w:r>
-      <w:proofErr w:type="spellStart"/>
+        <w:t>년동안 벤쿠에 있는 사이트맥스 회사에서 일을하면서 사이트맥스 시스템을</w:t>
+      </w:r>
+      <w:r>
+        <w:rPr>
+          <w:rFonts w:ascii="Batang" w:eastAsia="Batang" w:hAnsi="Batang" w:cs="Batang"/>
+          <w:sz w:val="28"/>
+          <w:szCs w:val="28"/>
+        </w:rPr>
+        <w:t xml:space="preserve"> </w:t>
+      </w:r>
       <w:r>
         <w:rPr>
           <w:rFonts w:ascii="Batang" w:eastAsia="Batang" w:hAnsi="Batang" w:cs="Batang" w:hint="eastAsia"/>
           <w:sz w:val="28"/>
           <w:szCs w:val="28"/>
         </w:rPr>
-        <w:t>벤쿠에</w:t>
-      </w:r>
-      <w:proofErr w:type="spellEnd"/>
-      <w:r>
-        <w:rPr>
-          <w:rFonts w:ascii="Batang" w:eastAsia="Batang" w:hAnsi="Batang" w:cs="Batang" w:hint="eastAsia"/>
-          <w:sz w:val="28"/>
-          <w:szCs w:val="28"/>
-        </w:rPr>
-        <w:t xml:space="preserve"> 있는 </w:t>
-      </w:r>
-      <w:proofErr w:type="spellStart"/>
-      <w:r>
-        <w:rPr>
-          <w:rFonts w:ascii="Batang" w:eastAsia="Batang" w:hAnsi="Batang" w:cs="Batang" w:hint="eastAsia"/>
-          <w:sz w:val="28"/>
-          <w:szCs w:val="28"/>
-        </w:rPr>
-        <w:t>사이트맥스</w:t>
-      </w:r>
-      <w:proofErr w:type="spellEnd"/>
-      <w:r>
-        <w:rPr>
-          <w:rFonts w:ascii="Batang" w:eastAsia="Batang" w:hAnsi="Batang" w:cs="Batang" w:hint="eastAsia"/>
-          <w:sz w:val="28"/>
-          <w:szCs w:val="28"/>
-        </w:rPr>
-        <w:t xml:space="preserve"> 회사에서 </w:t>
-      </w:r>
-      <w:proofErr w:type="spellStart"/>
-      <w:r>
-        <w:rPr>
-          <w:rFonts w:ascii="Batang" w:eastAsia="Batang" w:hAnsi="Batang" w:cs="Batang" w:hint="eastAsia"/>
-          <w:sz w:val="28"/>
-          <w:szCs w:val="28"/>
-        </w:rPr>
-        <w:t>일을하면서</w:t>
-      </w:r>
-      <w:proofErr w:type="spellEnd"/>
-      <w:r>
-        <w:rPr>
-          <w:rFonts w:ascii="Batang" w:eastAsia="Batang" w:hAnsi="Batang" w:cs="Batang" w:hint="eastAsia"/>
-          <w:sz w:val="28"/>
-          <w:szCs w:val="28"/>
-        </w:rPr>
-        <w:t xml:space="preserve"> </w:t>
-      </w:r>
-      <w:proofErr w:type="spellStart"/>
-      <w:r>
-        <w:rPr>
-          <w:rFonts w:ascii="Batang" w:eastAsia="Batang" w:hAnsi="Batang" w:cs="Batang" w:hint="eastAsia"/>
-          <w:sz w:val="28"/>
-          <w:szCs w:val="28"/>
-        </w:rPr>
-        <w:t>사이트맥스</w:t>
-      </w:r>
-      <w:proofErr w:type="spellEnd"/>
-      <w:r>
-        <w:rPr>
-          <w:rFonts w:ascii="Batang" w:eastAsia="Batang" w:hAnsi="Batang" w:cs="Batang" w:hint="eastAsia"/>
-          <w:sz w:val="28"/>
-          <w:szCs w:val="28"/>
-        </w:rPr>
-        <w:t xml:space="preserve"> 시스템을</w:t>
-      </w:r>
-      <w:r>
-        <w:rPr>
-          <w:rFonts w:ascii="Batang" w:eastAsia="Batang" w:hAnsi="Batang" w:cs="Batang"/>
-          <w:sz w:val="28"/>
-          <w:szCs w:val="28"/>
-        </w:rPr>
-        <w:t xml:space="preserve"> </w:t>
-      </w:r>
-      <w:r>
-        <w:rPr>
-          <w:rFonts w:ascii="Batang" w:eastAsia="Batang" w:hAnsi="Batang" w:cs="Batang" w:hint="eastAsia"/>
-          <w:sz w:val="28"/>
-          <w:szCs w:val="28"/>
-        </w:rPr>
-        <w:t xml:space="preserve">관리하고 개발하는 업무를 </w:t>
-      </w:r>
-      <w:proofErr w:type="spellStart"/>
-      <w:r>
-        <w:rPr>
-          <w:rFonts w:ascii="Batang" w:eastAsia="Batang" w:hAnsi="Batang" w:cs="Batang" w:hint="eastAsia"/>
-          <w:sz w:val="28"/>
-          <w:szCs w:val="28"/>
-        </w:rPr>
-        <w:t>맏았었습니다</w:t>
-      </w:r>
-      <w:proofErr w:type="spellEnd"/>
+        <w:t>관리하고 개발하는 업무를 맏았었습니다</w:t>
+      </w:r>
       <w:r>
         <w:rPr>
           <w:rFonts w:ascii="Batang" w:eastAsia="Batang" w:hAnsi="Batang" w:cs="Batang"/>
@@ -16944,41 +16343,53 @@
         </w:rPr>
         <w:t xml:space="preserve">개 넘는 </w:t>
       </w:r>
-      <w:proofErr w:type="spellStart"/>
       <w:r>
         <w:rPr>
           <w:rFonts w:ascii="Batang" w:eastAsia="Batang" w:hAnsi="Batang" w:cs="Batang"/>
           <w:sz w:val="28"/>
           <w:szCs w:val="28"/>
         </w:rPr>
-        <w:t>angularJS</w:t>
-      </w:r>
-      <w:proofErr w:type="spellEnd"/>
+        <w:t xml:space="preserve">angularJS based SP </w:t>
+      </w:r>
+      <w:r>
+        <w:rPr>
+          <w:rFonts w:ascii="Batang" w:eastAsia="Batang" w:hAnsi="Batang" w:cs="Batang" w:hint="eastAsia"/>
+          <w:sz w:val="28"/>
+          <w:szCs w:val="28"/>
+        </w:rPr>
+        <w:t xml:space="preserve">어플들을 만들었고 그리고 </w:t>
+      </w:r>
       <w:r>
         <w:rPr>
           <w:rFonts w:ascii="Batang" w:eastAsia="Batang" w:hAnsi="Batang" w:cs="Batang"/>
           <w:sz w:val="28"/>
           <w:szCs w:val="28"/>
         </w:rPr>
-        <w:t xml:space="preserve"> based SP </w:t>
-      </w:r>
-      <w:proofErr w:type="spellStart"/>
+        <w:t xml:space="preserve">bash </w:t>
+      </w:r>
       <w:r>
         <w:rPr>
           <w:rFonts w:ascii="Batang" w:eastAsia="Batang" w:hAnsi="Batang" w:cs="Batang" w:hint="eastAsia"/>
           <w:sz w:val="28"/>
           <w:szCs w:val="28"/>
         </w:rPr>
-        <w:t>어플들을</w:t>
-      </w:r>
-      <w:proofErr w:type="spellEnd"/>
+        <w:t xml:space="preserve">와 파이썬을 통해 </w:t>
+      </w:r>
+      <w:r>
+        <w:rPr>
+          <w:rFonts w:ascii="Batang" w:eastAsia="Batang" w:hAnsi="Batang" w:cs="Batang"/>
+          <w:sz w:val="28"/>
+          <w:szCs w:val="28"/>
+        </w:rPr>
+        <w:t xml:space="preserve">2000  SP </w:t>
+      </w:r>
       <w:r>
         <w:rPr>
           <w:rFonts w:ascii="Batang" w:eastAsia="Batang" w:hAnsi="Batang" w:cs="Batang" w:hint="eastAsia"/>
           <w:sz w:val="28"/>
           <w:szCs w:val="28"/>
         </w:rPr>
-        <w:t xml:space="preserve"> 만들었고 그리고 </w:t>
+        <w:t>어플들을 관리하였습니다</w:t>
       </w:r>
       <w:r>
         <w:rPr>
@@ -16986,7 +16397,15 @@
           <w:sz w:val="28"/>
           <w:szCs w:val="28"/>
         </w:rPr>
-        <w:t xml:space="preserve">bash </w:t>
+        <w:t>.</w:t>
+      </w:r>
+      <w:r>
+        <w:rPr>
+          <w:rFonts w:ascii="Batang" w:eastAsia="Batang" w:hAnsi="Batang" w:cs="Batang"/>
+          <w:sz w:val="28"/>
+          <w:szCs w:val="28"/>
+        </w:rPr>
+        <w:t xml:space="preserve"> </w:t>
       </w:r>
       <w:r>
         <w:rPr>
@@ -16994,93 +16413,7 @@
           <w:sz w:val="28"/>
           <w:szCs w:val="28"/>
         </w:rPr>
-        <w:t xml:space="preserve">와 </w:t>
-      </w:r>
-      <w:proofErr w:type="spellStart"/>
-      <w:r>
-        <w:rPr>
-          <w:rFonts w:ascii="Batang" w:eastAsia="Batang" w:hAnsi="Batang" w:cs="Batang" w:hint="eastAsia"/>
-          <w:sz w:val="28"/>
-          <w:szCs w:val="28"/>
-        </w:rPr>
-        <w:t>파이썬을</w:t>
-      </w:r>
-      <w:proofErr w:type="spellEnd"/>
-      <w:r>
-        <w:rPr>
-          <w:rFonts w:ascii="Batang" w:eastAsia="Batang" w:hAnsi="Batang" w:cs="Batang" w:hint="eastAsia"/>
-          <w:sz w:val="28"/>
-          <w:szCs w:val="28"/>
-        </w:rPr>
-        <w:t xml:space="preserve"> 통해 </w:t>
-      </w:r>
-      <w:r>
-        <w:rPr>
-          <w:rFonts w:ascii="Batang" w:eastAsia="Batang" w:hAnsi="Batang" w:cs="Batang"/>
-          <w:sz w:val="28"/>
-          <w:szCs w:val="28"/>
-        </w:rPr>
-        <w:t xml:space="preserve">2000  SP </w:t>
-      </w:r>
-      <w:proofErr w:type="spellStart"/>
-      <w:r>
-        <w:rPr>
-          <w:rFonts w:ascii="Batang" w:eastAsia="Batang" w:hAnsi="Batang" w:cs="Batang" w:hint="eastAsia"/>
-          <w:sz w:val="28"/>
-          <w:szCs w:val="28"/>
-        </w:rPr>
-        <w:t>어플들을</w:t>
-      </w:r>
-      <w:proofErr w:type="spellEnd"/>
-      <w:r>
-        <w:rPr>
-          <w:rFonts w:ascii="Batang" w:eastAsia="Batang" w:hAnsi="Batang" w:cs="Batang" w:hint="eastAsia"/>
-          <w:sz w:val="28"/>
-          <w:szCs w:val="28"/>
-        </w:rPr>
-        <w:t xml:space="preserve"> 관리하였습니다</w:t>
-      </w:r>
-      <w:r>
-        <w:rPr>
-          <w:rFonts w:ascii="Batang" w:eastAsia="Batang" w:hAnsi="Batang" w:cs="Batang"/>
-          <w:sz w:val="28"/>
-          <w:szCs w:val="28"/>
-        </w:rPr>
-        <w:t>.</w:t>
-      </w:r>
-      <w:r>
-        <w:rPr>
-          <w:rFonts w:ascii="Batang" w:eastAsia="Batang" w:hAnsi="Batang" w:cs="Batang"/>
-          <w:sz w:val="28"/>
-          <w:szCs w:val="28"/>
-        </w:rPr>
-        <w:t xml:space="preserve"> </w:t>
-      </w:r>
-      <w:r>
-        <w:rPr>
-          <w:rFonts w:ascii="Batang" w:eastAsia="Batang" w:hAnsi="Batang" w:cs="Batang" w:hint="eastAsia"/>
-          <w:sz w:val="28"/>
-          <w:szCs w:val="28"/>
-        </w:rPr>
-        <w:t xml:space="preserve">그리고 동료들과 함께 </w:t>
-      </w:r>
-      <w:proofErr w:type="spellStart"/>
-      <w:r>
-        <w:rPr>
-          <w:rFonts w:ascii="Batang" w:eastAsia="Batang" w:hAnsi="Batang" w:cs="Batang" w:hint="eastAsia"/>
-          <w:sz w:val="28"/>
-          <w:szCs w:val="28"/>
-        </w:rPr>
-        <w:t>어플들을</w:t>
-      </w:r>
-      <w:proofErr w:type="spellEnd"/>
-      <w:r>
-        <w:rPr>
-          <w:rFonts w:ascii="Batang" w:eastAsia="Batang" w:hAnsi="Batang" w:cs="Batang" w:hint="eastAsia"/>
-          <w:sz w:val="28"/>
-          <w:szCs w:val="28"/>
-        </w:rPr>
-        <w:t xml:space="preserve"> 만들며</w:t>
+        <w:t>그리고 동료들과 함께 어플들을 만들며</w:t>
       </w:r>
       <w:r>
         <w:rPr>
@@ -17133,7 +16466,6 @@
           <w:sz w:val="28"/>
           <w:szCs w:val="28"/>
         </w:rPr>
-        <w:lastRenderedPageBreak/>
         <w:t xml:space="preserve">Key: </w:t>
       </w:r>
       <w:r>
@@ -17243,6 +16575,7 @@
           <w:sz w:val="28"/>
           <w:szCs w:val="28"/>
         </w:rPr>
+        <w:lastRenderedPageBreak/>
         <w:t>Example</w:t>
       </w:r>
       <w:r>
@@ -17300,23 +16633,13 @@
         </w:rPr>
         <w:t>challenge</w:t>
       </w:r>
-      <w:proofErr w:type="spellStart"/>
       <w:r>
         <w:rPr>
           <w:rFonts w:ascii="Batang" w:eastAsia="Batang" w:hAnsi="Batang" w:cs="Batang" w:hint="eastAsia"/>
           <w:sz w:val="28"/>
           <w:szCs w:val="28"/>
         </w:rPr>
-        <w:t>를</w:t>
-      </w:r>
-      <w:proofErr w:type="spellEnd"/>
-      <w:r>
-        <w:rPr>
-          <w:rFonts w:ascii="Batang" w:eastAsia="Batang" w:hAnsi="Batang" w:cs="Batang" w:hint="eastAsia"/>
-          <w:sz w:val="28"/>
-          <w:szCs w:val="28"/>
-        </w:rPr>
-        <w:t xml:space="preserve"> 갈망하였고 그리고 제 사랑하는 여인과 </w:t>
+        <w:t xml:space="preserve">를 갈망하였고 그리고 제 사랑하는 여인과 </w:t>
       </w:r>
       <w:r>
         <w:rPr>
@@ -17615,102 +16938,124 @@
         </w:numPr>
         <w:rPr>
           <w:rFonts w:eastAsia="Batang" w:cstheme="minorHAnsi"/>
-          <w:b/>
-          <w:bCs/>
-          <w:sz w:val="28"/>
-          <w:szCs w:val="28"/>
         </w:rPr>
       </w:pPr>
       <w:r>
         <w:rPr>
           <w:rFonts w:eastAsia="Batang" w:cstheme="minorHAnsi"/>
         </w:rPr>
-        <w:t xml:space="preserve">They want to know that you are </w:t>
-      </w:r>
-      <w:r>
+        <w:t>You need to be ready to sell them</w:t>
+      </w:r>
+    </w:p>
+    <w:p>
+      <w:pPr>
+        <w:pStyle w:val="ListParagraph"/>
+        <w:numPr>
+          <w:ilvl w:val="2"/>
+          <w:numId w:val="2"/>
+        </w:numPr>
+        <w:rPr>
+          <w:rFonts w:eastAsia="Batang" w:cstheme="minorHAnsi"/>
+        </w:rPr>
+      </w:pPr>
+      <w:r>
+        <w:rPr>
+          <w:rFonts w:eastAsia="Batang" w:cstheme="minorHAnsi"/>
+        </w:rPr>
+        <w:t>Why you are motivated, qualified, and the best hire that they can make</w:t>
+      </w:r>
+    </w:p>
+    <w:p>
+      <w:pPr>
+        <w:pStyle w:val="ListParagraph"/>
+        <w:numPr>
+          <w:ilvl w:val="2"/>
+          <w:numId w:val="2"/>
+        </w:numPr>
+        <w:rPr>
+          <w:rFonts w:eastAsia="Batang" w:cstheme="minorHAnsi"/>
+        </w:rPr>
+      </w:pPr>
+      <w:r>
+        <w:rPr>
+          <w:rFonts w:eastAsia="Batang" w:cstheme="minorHAnsi"/>
+        </w:rPr>
+        <w:t>They want to feel that you really want the position</w:t>
+      </w:r>
+    </w:p>
+    <w:p>
+      <w:pPr>
+        <w:pStyle w:val="ListParagraph"/>
+        <w:numPr>
+          <w:ilvl w:val="1"/>
+          <w:numId w:val="2"/>
+        </w:numPr>
         <w:rPr>
           <w:rFonts w:eastAsia="Batang" w:cstheme="minorHAnsi"/>
           <w:b/>
           <w:bCs/>
-        </w:rPr>
-        <w:t>excited about this position and this company in particular</w:t>
-      </w:r>
+          <w:sz w:val="28"/>
+          <w:szCs w:val="28"/>
+        </w:rPr>
+      </w:pPr>
       <w:r>
         <w:rPr>
           <w:rFonts w:eastAsia="Batang" w:cstheme="minorHAnsi"/>
         </w:rPr>
-        <w:t>. It’s the perfect next step for you in your career.</w:t>
-      </w:r>
-    </w:p>
-    <w:p>
-      <w:pPr>
-        <w:pStyle w:val="ListParagraph"/>
-        <w:numPr>
-          <w:ilvl w:val="2"/>
-          <w:numId w:val="2"/>
-        </w:numPr>
+        <w:t xml:space="preserve">They want to know that you are </w:t>
+      </w:r>
+      <w:r>
         <w:rPr>
           <w:rFonts w:eastAsia="Batang" w:cstheme="minorHAnsi"/>
           <w:b/>
           <w:bCs/>
-          <w:sz w:val="28"/>
-          <w:szCs w:val="28"/>
-        </w:rPr>
-      </w:pPr>
+        </w:rPr>
+        <w:t>excited about this position and this company in particular</w:t>
+      </w:r>
+      <w:r>
+        <w:rPr>
+          <w:rFonts w:eastAsia="Batang" w:cstheme="minorHAnsi"/>
+        </w:rPr>
+        <w:t xml:space="preserve">. </w:t>
+      </w:r>
       <w:r>
         <w:rPr>
           <w:rFonts w:eastAsia="Batang" w:cstheme="minorHAnsi"/>
           <w:b/>
           <w:bCs/>
         </w:rPr>
-        <w:t>It’s like dating</w:t>
-      </w:r>
-    </w:p>
-    <w:p>
-      <w:pPr>
-        <w:pStyle w:val="ListParagraph"/>
-        <w:numPr>
-          <w:ilvl w:val="1"/>
+        <w:t>It’s the perfect next step for you in your career.</w:t>
+      </w:r>
+    </w:p>
+    <w:p>
+      <w:pPr>
+        <w:pStyle w:val="ListParagraph"/>
+        <w:numPr>
+          <w:ilvl w:val="2"/>
           <w:numId w:val="2"/>
         </w:numPr>
         <w:rPr>
           <w:rFonts w:eastAsia="Batang" w:cstheme="minorHAnsi"/>
           <w:b/>
           <w:bCs/>
-        </w:rPr>
-      </w:pPr>
-      <w:r>
-        <w:rPr>
-          <w:rFonts w:eastAsia="Batang" w:cstheme="minorHAnsi"/>
-        </w:rPr>
-        <w:t>Two key components</w:t>
-      </w:r>
-    </w:p>
-    <w:p>
-      <w:pPr>
-        <w:pStyle w:val="ListParagraph"/>
-        <w:numPr>
-          <w:ilvl w:val="2"/>
-          <w:numId w:val="2"/>
-        </w:numPr>
+          <w:sz w:val="28"/>
+          <w:szCs w:val="28"/>
+        </w:rPr>
+      </w:pPr>
+      <w:r>
         <w:rPr>
           <w:rFonts w:eastAsia="Batang" w:cstheme="minorHAnsi"/>
           <w:b/>
           <w:bCs/>
         </w:rPr>
-      </w:pPr>
-      <w:r>
-        <w:rPr>
-          <w:rFonts w:eastAsia="Batang" w:cstheme="minorHAnsi"/>
-        </w:rPr>
-        <w:t>Why are you interested in working for this organization?</w:t>
-      </w:r>
-    </w:p>
-    <w:p>
-      <w:pPr>
-        <w:pStyle w:val="ListParagraph"/>
-        <w:numPr>
-          <w:ilvl w:val="2"/>
+        <w:t>It’s like dating</w:t>
+      </w:r>
+    </w:p>
+    <w:p>
+      <w:pPr>
+        <w:pStyle w:val="ListParagraph"/>
+        <w:numPr>
+          <w:ilvl w:val="1"/>
           <w:numId w:val="2"/>
         </w:numPr>
         <w:rPr>
@@ -17723,14 +17068,14 @@
         <w:rPr>
           <w:rFonts w:eastAsia="Batang" w:cstheme="minorHAnsi"/>
         </w:rPr>
-        <w:t>Why is this particular position appealing?</w:t>
-      </w:r>
-    </w:p>
-    <w:p>
-      <w:pPr>
-        <w:pStyle w:val="ListParagraph"/>
-        <w:numPr>
-          <w:ilvl w:val="1"/>
+        <w:t>Two key components</w:t>
+      </w:r>
+    </w:p>
+    <w:p>
+      <w:pPr>
+        <w:pStyle w:val="ListParagraph"/>
+        <w:numPr>
+          <w:ilvl w:val="2"/>
           <w:numId w:val="2"/>
         </w:numPr>
         <w:rPr>
@@ -17743,26 +17088,14 @@
         <w:rPr>
           <w:rFonts w:eastAsia="Batang" w:cstheme="minorHAnsi"/>
         </w:rPr>
-        <w:t xml:space="preserve">If it’s too general </w:t>
-      </w:r>
-      <w:r>
-        <w:rPr>
-          <w:rFonts w:eastAsia="Batang" w:cstheme="minorHAnsi"/>
-        </w:rPr>
-        <w:sym w:font="Wingdings" w:char="F0E0"/>
-      </w:r>
-      <w:r>
-        <w:rPr>
-          <w:rFonts w:eastAsia="Batang" w:cstheme="minorHAnsi"/>
-        </w:rPr>
-        <w:t xml:space="preserve"> it sounds like you don’t care</w:t>
-      </w:r>
-    </w:p>
-    <w:p>
-      <w:pPr>
-        <w:pStyle w:val="ListParagraph"/>
-        <w:numPr>
-          <w:ilvl w:val="1"/>
+        <w:t>Why are you interested in working for this organization?</w:t>
+      </w:r>
+    </w:p>
+    <w:p>
+      <w:pPr>
+        <w:pStyle w:val="ListParagraph"/>
+        <w:numPr>
+          <w:ilvl w:val="2"/>
           <w:numId w:val="2"/>
         </w:numPr>
         <w:rPr>
@@ -17775,14 +17108,14 @@
         <w:rPr>
           <w:rFonts w:eastAsia="Batang" w:cstheme="minorHAnsi"/>
         </w:rPr>
-        <w:t>The answer should show:</w:t>
-      </w:r>
-    </w:p>
-    <w:p>
-      <w:pPr>
-        <w:pStyle w:val="ListParagraph"/>
-        <w:numPr>
-          <w:ilvl w:val="2"/>
+        <w:t>Why is this particular position appealing?</w:t>
+      </w:r>
+    </w:p>
+    <w:p>
+      <w:pPr>
+        <w:pStyle w:val="ListParagraph"/>
+        <w:numPr>
+          <w:ilvl w:val="1"/>
           <w:numId w:val="2"/>
         </w:numPr>
         <w:rPr>
@@ -17795,25 +17128,19 @@
         <w:rPr>
           <w:rFonts w:eastAsia="Batang" w:cstheme="minorHAnsi"/>
         </w:rPr>
-        <w:t>Why are you interested in this role</w:t>
-      </w:r>
-    </w:p>
-    <w:p>
-      <w:pPr>
-        <w:pStyle w:val="ListParagraph"/>
-        <w:numPr>
-          <w:ilvl w:val="2"/>
-          <w:numId w:val="2"/>
-        </w:numPr>
+        <w:t xml:space="preserve">If it’s too general </w:t>
+      </w:r>
+      <w:r>
         <w:rPr>
           <w:rFonts w:eastAsia="Batang" w:cstheme="minorHAnsi"/>
         </w:rPr>
-      </w:pPr>
+        <w:sym w:font="Wingdings" w:char="F0E0"/>
+      </w:r>
       <w:r>
         <w:rPr>
           <w:rFonts w:eastAsia="Batang" w:cstheme="minorHAnsi"/>
         </w:rPr>
-        <w:t>Show enthusiasm for the specifics of this position</w:t>
+        <w:t xml:space="preserve"> it sounds like you don’t care</w:t>
       </w:r>
     </w:p>
     <w:p>
@@ -17831,6 +17158,7 @@
         <w:rPr>
           <w:rFonts w:eastAsia="Batang" w:cstheme="minorHAnsi"/>
         </w:rPr>
+        <w:lastRenderedPageBreak/>
         <w:t>Finding if you are fit for this position</w:t>
       </w:r>
     </w:p>
@@ -17878,17 +17206,87 @@
     </w:p>
     <w:p>
       <w:pPr>
-        <w:rPr>
-          <w:rFonts w:asciiTheme="minorHAnsi" w:eastAsia="Batang" w:hAnsiTheme="minorHAnsi" w:cstheme="minorHAnsi"/>
-        </w:rPr>
-      </w:pPr>
-    </w:p>
-    <w:p>
-      <w:pPr>
         <w:tabs>
           <w:tab w:val="left" w:pos="3860"/>
         </w:tabs>
         <w:rPr>
+          <w:rFonts w:asciiTheme="minorHAnsi" w:eastAsia="Batang" w:hAnsiTheme="minorHAnsi" w:cstheme="minorHAnsi"/>
+        </w:rPr>
+      </w:pPr>
+      <w:r>
+        <w:rPr>
+          <w:rFonts w:asciiTheme="minorHAnsi" w:eastAsia="Batang" w:hAnsiTheme="minorHAnsi" w:cstheme="minorHAnsi"/>
+        </w:rPr>
+        <w:t>Example</w:t>
+      </w:r>
+    </w:p>
+    <w:p>
+      <w:pPr>
+        <w:tabs>
+          <w:tab w:val="left" w:pos="3860"/>
+        </w:tabs>
+        <w:rPr>
+          <w:rFonts w:asciiTheme="minorHAnsi" w:eastAsia="Batang" w:hAnsiTheme="minorHAnsi" w:cstheme="minorHAnsi"/>
+        </w:rPr>
+      </w:pPr>
+    </w:p>
+    <w:p>
+      <w:pPr>
+        <w:tabs>
+          <w:tab w:val="left" w:pos="3860"/>
+        </w:tabs>
+        <w:rPr>
+          <w:rFonts w:asciiTheme="minorHAnsi" w:eastAsia="Batang" w:hAnsiTheme="minorHAnsi" w:cstheme="minorHAnsi"/>
+        </w:rPr>
+      </w:pPr>
+      <w:r>
+        <w:rPr>
+          <w:rFonts w:asciiTheme="minorHAnsi" w:eastAsia="Batang" w:hAnsiTheme="minorHAnsi" w:cstheme="minorHAnsi"/>
+        </w:rPr>
+        <w:t>Well the J.P Morgan reputation is certainly a factor. I’d be proud to work for a company with such a long history of leadership in the industry. Also a good friend of the family has been working in corporate finance at J.P Morgan for the last two years.</w:t>
+      </w:r>
+    </w:p>
+    <w:p>
+      <w:pPr>
+        <w:tabs>
+          <w:tab w:val="left" w:pos="3860"/>
+        </w:tabs>
+        <w:rPr>
+          <w:rFonts w:asciiTheme="minorHAnsi" w:eastAsia="Batang" w:hAnsiTheme="minorHAnsi" w:cstheme="minorHAnsi"/>
+        </w:rPr>
+      </w:pPr>
+    </w:p>
+    <w:p>
+      <w:pPr>
+        <w:tabs>
+          <w:tab w:val="left" w:pos="3860"/>
+        </w:tabs>
+        <w:rPr>
+          <w:rFonts w:asciiTheme="minorHAnsi" w:eastAsia="Batang" w:hAnsiTheme="minorHAnsi" w:cstheme="minorHAnsi"/>
+        </w:rPr>
+      </w:pPr>
+    </w:p>
+    <w:p>
+      <w:pPr>
+        <w:tabs>
+          <w:tab w:val="left" w:pos="3860"/>
+        </w:tabs>
+        <w:rPr>
+          <w:rFonts w:asciiTheme="minorHAnsi" w:eastAsia="Batang" w:hAnsiTheme="minorHAnsi" w:cstheme="minorHAnsi"/>
+        </w:rPr>
+      </w:pPr>
+    </w:p>
+    <w:p>
+      <w:pPr>
+        <w:pStyle w:val="ListParagraph"/>
+        <w:numPr>
+          <w:ilvl w:val="0"/>
+          <w:numId w:val="6"/>
+        </w:numPr>
+        <w:tabs>
+          <w:tab w:val="left" w:pos="3860"/>
+        </w:tabs>
+        <w:rPr>
           <w:rFonts w:eastAsia="Batang"/>
         </w:rPr>
       </w:pPr>
@@ -17896,7 +17294,93 @@
         <w:rPr>
           <w:rFonts w:eastAsia="Batang"/>
         </w:rPr>
-        <w:tab/>
+        <w:t>They really want to hire someone who wants to be there</w:t>
+      </w:r>
+    </w:p>
+    <w:p>
+      <w:pPr>
+        <w:tabs>
+          <w:tab w:val="left" w:pos="3860"/>
+        </w:tabs>
+        <w:rPr>
+          <w:rFonts w:eastAsia="Batang"/>
+        </w:rPr>
+      </w:pPr>
+    </w:p>
+    <w:p>
+      <w:pPr>
+        <w:tabs>
+          <w:tab w:val="left" w:pos="3860"/>
+        </w:tabs>
+        <w:rPr>
+          <w:rFonts w:eastAsia="Batang"/>
+        </w:rPr>
+      </w:pPr>
+    </w:p>
+    <w:p>
+      <w:pPr>
+        <w:tabs>
+          <w:tab w:val="left" w:pos="3860"/>
+        </w:tabs>
+        <w:rPr>
+          <w:rFonts w:eastAsia="Batang"/>
+        </w:rPr>
+      </w:pPr>
+      <w:r>
+        <w:rPr>
+          <w:rFonts w:eastAsia="Batang"/>
+        </w:rPr>
+        <w:t>Example 2</w:t>
+      </w:r>
+    </w:p>
+    <w:p>
+      <w:pPr>
+        <w:tabs>
+          <w:tab w:val="left" w:pos="3860"/>
+        </w:tabs>
+        <w:rPr>
+          <w:rFonts w:eastAsia="Batang"/>
+        </w:rPr>
+      </w:pPr>
+    </w:p>
+    <w:p>
+      <w:pPr>
+        <w:tabs>
+          <w:tab w:val="left" w:pos="3860"/>
+        </w:tabs>
+        <w:rPr>
+          <w:rFonts w:eastAsia="Batang"/>
+          <w:b/>
+          <w:bCs/>
+        </w:rPr>
+      </w:pPr>
+      <w:r>
+        <w:rPr>
+          <w:rFonts w:eastAsia="Batang"/>
+        </w:rPr>
+        <w:t>I feel that my proven track record leading multi-functional teams make me excellent match for these job requirements. Also, the role excites me because the idea of helping to develop cutting-edge software products.</w:t>
+      </w:r>
+      <w:r>
+        <w:rPr>
+          <w:rFonts w:eastAsia="Batang"/>
+        </w:rPr>
+        <w:t xml:space="preserve"> </w:t>
+      </w:r>
+      <w:r>
+        <w:rPr>
+          <w:rFonts w:eastAsia="Batang"/>
+          <w:b/>
+          <w:bCs/>
+        </w:rPr>
+        <w:t>I know how to deliver results from day one.</w:t>
+      </w:r>
+      <w:r>
+        <w:rPr>
+          <w:rFonts w:eastAsia="Batang"/>
+          <w:b/>
+          <w:bCs/>
+        </w:rPr>
+        <w:t xml:space="preserve"> (how she can bring value to the company)</w:t>
       </w:r>
     </w:p>
     <w:sectPr>
@@ -17912,6 +17396,119 @@
 <file path=word/numbering.xml><?xml version="1.0" encoding="utf-8"?>
 <w:numbering xmlns:wpc="http://schemas.microsoft.com/office/word/2010/wordprocessingCanvas" xmlns:cx="http://schemas.microsoft.com/office/drawing/2014/chartex" xmlns:cx1="http://schemas.microsoft.com/office/drawing/2015/9/8/chartex" xmlns:cx2="http://schemas.microsoft.com/office/drawing/2015/10/21/chartex" xmlns:cx3="http://schemas.microsoft.com/office/drawing/2016/5/9/chartex" xmlns:cx4="http://schemas.microsoft.com/office/drawing/2016/5/10/chartex" xmlns:cx5="http://schemas.microsoft.com/office/drawing/2016/5/11/chartex" xmlns:cx6="http://schemas.microsoft.com/office/drawing/2016/5/12/chartex" xmlns:cx7="http://schemas.microsoft.com/office/drawing/2016/5/13/chartex" xmlns:cx8="http://schemas.microsoft.com/office/drawing/2016/5/14/chartex" xmlns:mc="http://schemas.openxmlformats.org/markup-compatibility/2006" xmlns:aink="http://schemas.microsoft.com/office/drawing/2016/ink" xmlns:am3d="http://schemas.microsoft.com/office/drawing/2017/model3d" xmlns:o="urn:schemas-microsoft-com:office:office" xmlns:r="http://schemas.openxmlformats.org/officeDocument/2006/relationships" xmlns:m="http://schemas.openxmlformats.org/officeDocument/2006/math" xmlns:v="urn:schemas-microsoft-com:vml" xmlns:wp14="http://schemas.microsoft.com/office/word/2010/wordprocessingDrawing" xmlns:wp="http://schemas.openxmlformats.org/drawingml/2006/wordprocessingDrawing" xmlns:w10="urn:schemas-microsoft-com:office:word" xmlns:w="http://schemas.openxmlformats.org/wordprocessingml/2006/main" xmlns:w14="http://schemas.microsoft.com/office/word/2010/wordml" xmlns:w15="http://schemas.microsoft.com/office/word/2012/wordml" xmlns:w16cex="http://schemas.microsoft.com/office/word/2018/wordml/cex" xmlns:w16cid="http://schemas.microsoft.com/office/word/2016/wordml/cid" xmlns:w16="http://schemas.microsoft.com/office/word/2018/wordml" xmlns:w16se="http://schemas.microsoft.com/office/word/2015/wordml/symex" xmlns:wpg="http://schemas.microsoft.com/office/word/2010/wordprocessingGroup" xmlns:wpi="http://schemas.microsoft.com/office/word/2010/wordprocessingInk" xmlns:wne="http://schemas.microsoft.com/office/word/2006/wordml" xmlns:wps="http://schemas.microsoft.com/office/word/2010/wordprocessingShape" mc:Ignorable="w14 w15 w16se w16cid w16 w16cex wp14">
   <w:abstractNum w:abstractNumId="0" w15:restartNumberingAfterBreak="0">
+    <w:nsid w:val="17055049"/>
+    <w:multiLevelType w:val="hybridMultilevel"/>
+    <w:tmpl w:val="8BDAB0EA"/>
+    <w:lvl w:ilvl="0" w:tplc="C9AA304C">
+      <w:start w:val="2"/>
+      <w:numFmt w:val="bullet"/>
+      <w:lvlText w:val="-"/>
+      <w:lvlJc w:val="left"/>
+      <w:pPr>
+        <w:ind w:left="1800" w:hanging="360"/>
+      </w:pPr>
+      <w:rPr>
+        <w:rFonts w:ascii="Calibri" w:eastAsiaTheme="minorEastAsia" w:hAnsi="Calibri" w:cs="Calibri" w:hint="default"/>
+      </w:rPr>
+    </w:lvl>
+    <w:lvl w:ilvl="1" w:tplc="04090003" w:tentative="1">
+      <w:start w:val="1"/>
+      <w:numFmt w:val="bullet"/>
+      <w:lvlText w:val="o"/>
+      <w:lvlJc w:val="left"/>
+      <w:pPr>
+        <w:ind w:left="2520" w:hanging="360"/>
+      </w:pPr>
+      <w:rPr>
+        <w:rFonts w:ascii="Courier New" w:hAnsi="Courier New" w:cs="Courier New" w:hint="default"/>
+      </w:rPr>
+    </w:lvl>
+    <w:lvl w:ilvl="2" w:tplc="04090005" w:tentative="1">
+      <w:start w:val="1"/>
+      <w:numFmt w:val="bullet"/>
+      <w:lvlText w:val=""/>
+      <w:lvlJc w:val="left"/>
+      <w:pPr>
+        <w:ind w:left="3240" w:hanging="360"/>
+      </w:pPr>
+      <w:rPr>
+        <w:rFonts w:ascii="Wingdings" w:hAnsi="Wingdings" w:hint="default"/>
+      </w:rPr>
+    </w:lvl>
+    <w:lvl w:ilvl="3" w:tplc="04090001" w:tentative="1">
+      <w:start w:val="1"/>
+      <w:numFmt w:val="bullet"/>
+      <w:lvlText w:val=""/>
+      <w:lvlJc w:val="left"/>
+      <w:pPr>
+        <w:ind w:left="3960" w:hanging="360"/>
+      </w:pPr>
+      <w:rPr>
+        <w:rFonts w:ascii="Symbol" w:hAnsi="Symbol" w:hint="default"/>
+      </w:rPr>
+    </w:lvl>
+    <w:lvl w:ilvl="4" w:tplc="04090003" w:tentative="1">
+      <w:start w:val="1"/>
+      <w:numFmt w:val="bullet"/>
+      <w:lvlText w:val="o"/>
+      <w:lvlJc w:val="left"/>
+      <w:pPr>
+        <w:ind w:left="4680" w:hanging="360"/>
+      </w:pPr>
+      <w:rPr>
+        <w:rFonts w:ascii="Courier New" w:hAnsi="Courier New" w:cs="Courier New" w:hint="default"/>
+      </w:rPr>
+    </w:lvl>
+    <w:lvl w:ilvl="5" w:tplc="04090005" w:tentative="1">
+      <w:start w:val="1"/>
+      <w:numFmt w:val="bullet"/>
+      <w:lvlText w:val=""/>
+      <w:lvlJc w:val="left"/>
+      <w:pPr>
+        <w:ind w:left="5400" w:hanging="360"/>
+      </w:pPr>
+      <w:rPr>
+        <w:rFonts w:ascii="Wingdings" w:hAnsi="Wingdings" w:hint="default"/>
+      </w:rPr>
+    </w:lvl>
+    <w:lvl w:ilvl="6" w:tplc="04090001" w:tentative="1">
+      <w:start w:val="1"/>
+      <w:numFmt w:val="bullet"/>
+      <w:lvlText w:val=""/>
+      <w:lvlJc w:val="left"/>
+      <w:pPr>
+        <w:ind w:left="6120" w:hanging="360"/>
+      </w:pPr>
+      <w:rPr>
+        <w:rFonts w:ascii="Symbol" w:hAnsi="Symbol" w:hint="default"/>
+      </w:rPr>
+    </w:lvl>
+    <w:lvl w:ilvl="7" w:tplc="04090003" w:tentative="1">
+      <w:start w:val="1"/>
+      <w:numFmt w:val="bullet"/>
+      <w:lvlText w:val="o"/>
+      <w:lvlJc w:val="left"/>
+      <w:pPr>
+        <w:ind w:left="6840" w:hanging="360"/>
+      </w:pPr>
+      <w:rPr>
+        <w:rFonts w:ascii="Courier New" w:hAnsi="Courier New" w:cs="Courier New" w:hint="default"/>
+      </w:rPr>
+    </w:lvl>
+    <w:lvl w:ilvl="8" w:tplc="04090005" w:tentative="1">
+      <w:start w:val="1"/>
+      <w:numFmt w:val="bullet"/>
+      <w:lvlText w:val=""/>
+      <w:lvlJc w:val="left"/>
+      <w:pPr>
+        <w:ind w:left="7560" w:hanging="360"/>
+      </w:pPr>
+      <w:rPr>
+        <w:rFonts w:ascii="Wingdings" w:hAnsi="Wingdings" w:hint="default"/>
+      </w:rPr>
+    </w:lvl>
+  </w:abstractNum>
+  <w:abstractNum w:abstractNumId="1" w15:restartNumberingAfterBreak="0">
     <w:nsid w:val="22694D14"/>
     <w:multiLevelType w:val="hybridMultilevel"/>
     <w:tmpl w:val="2C6EDE5A"/>
@@ -18024,7 +17621,7 @@
       </w:rPr>
     </w:lvl>
   </w:abstractNum>
-  <w:abstractNum w:abstractNumId="1" w15:restartNumberingAfterBreak="0">
+  <w:abstractNum w:abstractNumId="2" w15:restartNumberingAfterBreak="0">
     <w:nsid w:val="39BD4FBD"/>
     <w:multiLevelType w:val="hybridMultilevel"/>
     <w:tmpl w:val="EB3259DE"/>
@@ -18131,7 +17728,7 @@
       </w:pPr>
     </w:lvl>
   </w:abstractNum>
-  <w:abstractNum w:abstractNumId="2" w15:restartNumberingAfterBreak="0">
+  <w:abstractNum w:abstractNumId="3" w15:restartNumberingAfterBreak="0">
     <w:nsid w:val="3E5A4AEB"/>
     <w:multiLevelType w:val="hybridMultilevel"/>
     <w:tmpl w:val="BD70EEBE"/>
@@ -18221,7 +17818,7 @@
       </w:pPr>
     </w:lvl>
   </w:abstractNum>
-  <w:abstractNum w:abstractNumId="3" w15:restartNumberingAfterBreak="0">
+  <w:abstractNum w:abstractNumId="4" w15:restartNumberingAfterBreak="0">
     <w:nsid w:val="410B03D4"/>
     <w:multiLevelType w:val="hybridMultilevel"/>
     <w:tmpl w:val="287A3220"/>
@@ -18334,7 +17931,7 @@
       </w:rPr>
     </w:lvl>
   </w:abstractNum>
-  <w:abstractNum w:abstractNumId="4" w15:restartNumberingAfterBreak="0">
+  <w:abstractNum w:abstractNumId="5" w15:restartNumberingAfterBreak="0">
     <w:nsid w:val="4D3B0C6C"/>
     <w:multiLevelType w:val="hybridMultilevel"/>
     <w:tmpl w:val="E562842A"/>
@@ -18424,19 +18021,22 @@
     </w:lvl>
   </w:abstractNum>
   <w:num w:numId="1">
+    <w:abstractNumId w:val="2"/>
+  </w:num>
+  <w:num w:numId="2">
+    <w:abstractNumId w:val="4"/>
+  </w:num>
+  <w:num w:numId="3">
+    <w:abstractNumId w:val="5"/>
+  </w:num>
+  <w:num w:numId="4">
     <w:abstractNumId w:val="1"/>
   </w:num>
-  <w:num w:numId="2">
+  <w:num w:numId="5">
     <w:abstractNumId w:val="3"/>
   </w:num>
-  <w:num w:numId="3">
-    <w:abstractNumId w:val="4"/>
-  </w:num>
-  <w:num w:numId="4">
+  <w:num w:numId="6">
     <w:abstractNumId w:val="0"/>
-  </w:num>
-  <w:num w:numId="5">
-    <w:abstractNumId w:val="2"/>
   </w:num>
 </w:numbering>
 </file>
@@ -18918,9 +18518,6 @@
       <w:ind w:left="720"/>
       <w:contextualSpacing/>
     </w:pPr>
-    <w:rPr>
-      <w:rFonts w:asciiTheme="minorHAnsi" w:eastAsiaTheme="minorEastAsia" w:hAnsiTheme="minorHAnsi" w:cstheme="minorBidi"/>
-    </w:rPr>
   </w:style>
   <w:style w:type="character" w:styleId="Hyperlink">
     <w:name w:val="Hyperlink"/>

</xml_diff>

<commit_message>
feat: Add progress #38 'Practicing interview'
</commit_message>
<xml_diff>
--- a/big-interview/interview_notes.docx
+++ b/big-interview/interview_notes.docx
@@ -17382,6 +17382,329 @@
         </w:rPr>
         <w:t xml:space="preserve"> (how she can bring value to the company)</w:t>
       </w:r>
+    </w:p>
+    <w:p>
+      <w:pPr>
+        <w:tabs>
+          <w:tab w:val="left" w:pos="3860"/>
+        </w:tabs>
+        <w:rPr>
+          <w:rFonts w:eastAsia="Batang"/>
+          <w:b/>
+          <w:bCs/>
+        </w:rPr>
+      </w:pPr>
+    </w:p>
+    <w:p>
+      <w:pPr>
+        <w:tabs>
+          <w:tab w:val="left" w:pos="3860"/>
+        </w:tabs>
+        <w:rPr>
+          <w:rFonts w:eastAsia="Batang"/>
+          <w:b/>
+          <w:bCs/>
+        </w:rPr>
+      </w:pPr>
+    </w:p>
+    <w:p>
+      <w:pPr>
+        <w:pBdr>
+          <w:bottom w:val="single" w:sz="6" w:space="1" w:color="auto"/>
+        </w:pBdr>
+        <w:tabs>
+          <w:tab w:val="left" w:pos="3860"/>
+        </w:tabs>
+        <w:rPr>
+          <w:rFonts w:eastAsia="Batang"/>
+          <w:b/>
+          <w:bCs/>
+        </w:rPr>
+      </w:pPr>
+    </w:p>
+    <w:p>
+      <w:pPr>
+        <w:tabs>
+          <w:tab w:val="left" w:pos="3860"/>
+        </w:tabs>
+        <w:rPr>
+          <w:rFonts w:eastAsia="Batang"/>
+          <w:b/>
+          <w:bCs/>
+        </w:rPr>
+      </w:pPr>
+    </w:p>
+    <w:p>
+      <w:pPr>
+        <w:tabs>
+          <w:tab w:val="left" w:pos="3860"/>
+        </w:tabs>
+        <w:rPr>
+          <w:rFonts w:eastAsia="Batang"/>
+        </w:rPr>
+      </w:pPr>
+      <w:r>
+        <w:rPr>
+          <w:rFonts w:eastAsia="Batang"/>
+        </w:rPr>
+        <w:t>What do you know about our company and why do you want to work here?</w:t>
+      </w:r>
+    </w:p>
+    <w:p>
+      <w:pPr>
+        <w:tabs>
+          <w:tab w:val="left" w:pos="3860"/>
+        </w:tabs>
+        <w:rPr>
+          <w:rFonts w:eastAsia="Batang"/>
+        </w:rPr>
+      </w:pPr>
+    </w:p>
+    <w:p>
+      <w:pPr>
+        <w:tabs>
+          <w:tab w:val="left" w:pos="3860"/>
+        </w:tabs>
+        <w:rPr>
+          <w:rFonts w:eastAsia="Batang"/>
+        </w:rPr>
+      </w:pPr>
+    </w:p>
+    <w:p>
+      <w:pPr>
+        <w:shd w:val="clear" w:color="auto" w:fill="FFFFFF"/>
+        <w:spacing w:after="225"/>
+        <w:outlineLvl w:val="2"/>
+        <w:rPr>
+          <w:rFonts w:ascii="Arial" w:hAnsi="Arial" w:cs="Arial"/>
+          <w:b/>
+          <w:bCs/>
+          <w:color w:val="333333"/>
+          <w:sz w:val="27"/>
+          <w:szCs w:val="27"/>
+        </w:rPr>
+      </w:pPr>
+      <w:r>
+        <w:rPr>
+          <w:rFonts w:eastAsia="Batang" w:cs="Batang"/>
+          <w:color w:val="333333"/>
+        </w:rPr>
+        <w:t xml:space="preserve">I </w:t>
+      </w:r>
+      <w:r>
+        <w:rPr>
+          <w:rFonts w:eastAsia="Batang" w:cs="Batang"/>
+          <w:color w:val="333333"/>
+        </w:rPr>
+        <w:t>want to be a part of the</w:t>
+      </w:r>
+      <w:r>
+        <w:rPr>
+          <w:rFonts w:eastAsia="Batang" w:cs="Batang"/>
+          <w:color w:val="333333"/>
+        </w:rPr>
+        <w:t xml:space="preserve"> company’s mission of</w:t>
+      </w:r>
+      <w:r>
+        <w:rPr>
+          <w:rFonts w:eastAsia="Batang" w:cs="Batang"/>
+          <w:color w:val="333333"/>
+        </w:rPr>
+        <w:t xml:space="preserve"> making the global trades happen.</w:t>
+      </w:r>
+      <w:r>
+        <w:rPr>
+          <w:rFonts w:ascii="Arial" w:hAnsi="Arial" w:cs="Arial"/>
+          <w:b/>
+          <w:bCs/>
+          <w:color w:val="333333"/>
+          <w:sz w:val="27"/>
+          <w:szCs w:val="27"/>
+        </w:rPr>
+        <w:t xml:space="preserve"> </w:t>
+      </w:r>
+      <w:r>
+        <w:rPr>
+          <w:rFonts w:eastAsia="Batang" w:cs="Batang"/>
+          <w:color w:val="333333"/>
+        </w:rPr>
+        <w:t>I understand how painful the process is for retailers and producers to find suppliers and distributers to fill their needs and serve customers</w:t>
+      </w:r>
+      <w:r>
+        <w:rPr>
+          <w:rFonts w:eastAsia="Batang" w:cs="Batang"/>
+          <w:color w:val="333333"/>
+        </w:rPr>
+        <w:t>. And</w:t>
+      </w:r>
+      <w:r>
+        <w:rPr>
+          <w:rFonts w:eastAsia="Batang" w:cs="Batang"/>
+          <w:color w:val="333333"/>
+        </w:rPr>
+        <w:t xml:space="preserve"> I understand how more frustrating it is when unexpectancies occur such as trade wars and COVID-19 that cause them to find alternatives. As an individual who eats cereal produced by Kellog, Banana</w:t>
+      </w:r>
+      <w:r>
+        <w:rPr>
+          <w:rFonts w:eastAsia="Batang" w:cs="Batang"/>
+          <w:color w:val="333333"/>
+        </w:rPr>
+        <w:t>s</w:t>
+      </w:r>
+      <w:r>
+        <w:rPr>
+          <w:rFonts w:eastAsia="Batang" w:cs="Batang"/>
+          <w:color w:val="333333"/>
+        </w:rPr>
+        <w:t xml:space="preserve"> from Dole</w:t>
+      </w:r>
+      <w:r>
+        <w:rPr>
+          <w:rFonts w:eastAsia="Batang" w:cs="Batang"/>
+          <w:color w:val="333333"/>
+        </w:rPr>
+        <w:t>,</w:t>
+      </w:r>
+      <w:r>
+        <w:rPr>
+          <w:rFonts w:eastAsia="Batang" w:cs="Batang"/>
+          <w:color w:val="333333"/>
+        </w:rPr>
+        <w:t xml:space="preserve"> and Nesquik from Nestie</w:t>
+      </w:r>
+      <w:r>
+        <w:rPr>
+          <w:rFonts w:eastAsia="Batang" w:cs="Batang"/>
+          <w:color w:val="333333"/>
+        </w:rPr>
+        <w:t xml:space="preserve"> purchased</w:t>
+      </w:r>
+      <w:r>
+        <w:rPr>
+          <w:rFonts w:eastAsia="Batang" w:cs="Batang"/>
+          <w:color w:val="333333"/>
+        </w:rPr>
+        <w:t xml:space="preserve"> at Walmart, I want to be a part of the company’s </w:t>
+      </w:r>
+      <w:r>
+        <w:rPr>
+          <w:rFonts w:eastAsia="Batang" w:cs="Batang"/>
+          <w:color w:val="333333"/>
+        </w:rPr>
+        <w:t>goal</w:t>
+      </w:r>
+      <w:r>
+        <w:rPr>
+          <w:rFonts w:eastAsia="Batang" w:cs="Batang"/>
+          <w:color w:val="333333"/>
+        </w:rPr>
+        <w:t xml:space="preserve"> to </w:t>
+      </w:r>
+      <w:r>
+        <w:rPr>
+          <w:rFonts w:eastAsia="Batang" w:cs="Batang"/>
+          <w:color w:val="333333"/>
+        </w:rPr>
+        <w:t>operate, improve and safeguard the global trade system</w:t>
+      </w:r>
+      <w:r>
+        <w:rPr>
+          <w:rFonts w:eastAsia="Batang" w:cs="Batang"/>
+          <w:color w:val="333333"/>
+        </w:rPr>
+        <w:t xml:space="preserve">, so at the end, my family can have their daily needs </w:t>
+      </w:r>
+      <w:r>
+        <w:rPr>
+          <w:rFonts w:eastAsia="Batang" w:cs="Batang"/>
+          <w:color w:val="333333"/>
+        </w:rPr>
+        <w:t>met.</w:t>
+      </w:r>
+    </w:p>
+    <w:p>
+      <w:pPr>
+        <w:tabs>
+          <w:tab w:val="left" w:pos="3860"/>
+        </w:tabs>
+        <w:rPr>
+          <w:rFonts w:eastAsia="Batang"/>
+        </w:rPr>
+      </w:pPr>
+    </w:p>
+    <w:p>
+      <w:pPr>
+        <w:rPr>
+          <w:sz w:val="28"/>
+          <w:szCs w:val="28"/>
+        </w:rPr>
+      </w:pPr>
+      <w:r>
+        <w:rPr>
+          <w:sz w:val="28"/>
+          <w:szCs w:val="28"/>
+        </w:rPr>
+        <w:t xml:space="preserve">I am motivated by the feeling of overcoming challenges and creating a program that not only works but loved by clients. For example, when I was working at SiteMax Systems inc. I was responsible of creating a small front-end application on behalf of Bold construction. I had to dissect the business requirements and deploy solutions after review. It was a long process. But, when it was done, and when a friend of mine who was in charge of delivering web solutions to clients came say “Hey Moe, Bold construction really loved your solution. So much so that they showed your app to a person at the government.” I was thrilled by the feeling. </w:t>
+      </w:r>
+      <w:r>
+        <w:rPr>
+          <w:sz w:val="28"/>
+          <w:szCs w:val="28"/>
+        </w:rPr>
+        <w:lastRenderedPageBreak/>
+        <w:t>I love the feeling of how the solution I created brings smile to customers, and I want to continue this pursuit at this company.</w:t>
+      </w:r>
+    </w:p>
+    <w:p>
+      <w:pPr>
+        <w:tabs>
+          <w:tab w:val="left" w:pos="3860"/>
+        </w:tabs>
+        <w:rPr>
+          <w:rFonts w:eastAsia="Batang"/>
+          <w:b/>
+          <w:bCs/>
+        </w:rPr>
+      </w:pPr>
+    </w:p>
+    <w:p>
+      <w:pPr>
+        <w:tabs>
+          <w:tab w:val="left" w:pos="3860"/>
+        </w:tabs>
+        <w:rPr>
+          <w:rFonts w:eastAsia="Batang"/>
+          <w:b/>
+          <w:bCs/>
+        </w:rPr>
+      </w:pPr>
+    </w:p>
+    <w:p>
+      <w:pPr>
+        <w:pBdr>
+          <w:bottom w:val="single" w:sz="6" w:space="1" w:color="auto"/>
+        </w:pBdr>
+        <w:tabs>
+          <w:tab w:val="left" w:pos="3860"/>
+        </w:tabs>
+        <w:rPr>
+          <w:rFonts w:eastAsia="Batang"/>
+          <w:b/>
+          <w:bCs/>
+        </w:rPr>
+      </w:pPr>
+    </w:p>
+    <w:p>
+      <w:pPr>
+        <w:tabs>
+          <w:tab w:val="left" w:pos="3860"/>
+        </w:tabs>
+        <w:rPr>
+          <w:rFonts w:eastAsia="Batang"/>
+          <w:b/>
+          <w:bCs/>
+        </w:rPr>
+      </w:pPr>
     </w:p>
     <w:sectPr>
       <w:pgSz w:w="12240" w:h="15840"/>

</xml_diff>

<commit_message>
feat: Add progress #39 'Practicing interview'
</commit_message>
<xml_diff>
--- a/big-interview/interview_notes.docx
+++ b/big-interview/interview_notes.docx
@@ -135,12 +135,37 @@
           <w:szCs w:val="28"/>
         </w:rPr>
       </w:pPr>
-      <w:r>
-        <w:rPr>
-          <w:sz w:val="28"/>
-          <w:szCs w:val="28"/>
-        </w:rPr>
-        <w:t xml:space="preserve">Swarmy, awkard </w:t>
+      <w:proofErr w:type="spellStart"/>
+      <w:r>
+        <w:rPr>
+          <w:sz w:val="28"/>
+          <w:szCs w:val="28"/>
+        </w:rPr>
+        <w:t>Swarmy</w:t>
+      </w:r>
+      <w:proofErr w:type="spellEnd"/>
+      <w:r>
+        <w:rPr>
+          <w:sz w:val="28"/>
+          <w:szCs w:val="28"/>
+        </w:rPr>
+        <w:t xml:space="preserve">, </w:t>
+      </w:r>
+      <w:proofErr w:type="spellStart"/>
+      <w:r>
+        <w:rPr>
+          <w:sz w:val="28"/>
+          <w:szCs w:val="28"/>
+        </w:rPr>
+        <w:t>awkard</w:t>
+      </w:r>
+      <w:proofErr w:type="spellEnd"/>
+      <w:r>
+        <w:rPr>
+          <w:sz w:val="28"/>
+          <w:szCs w:val="28"/>
+        </w:rPr>
+        <w:t xml:space="preserve"> </w:t>
       </w:r>
       <w:r>
         <w:rPr>
@@ -469,12 +494,21 @@
           <w:szCs w:val="28"/>
         </w:rPr>
       </w:pPr>
-      <w:r>
-        <w:rPr>
-          <w:sz w:val="28"/>
-          <w:szCs w:val="28"/>
-        </w:rPr>
-        <w:t xml:space="preserve">E.g arriving late, </w:t>
+      <w:proofErr w:type="spellStart"/>
+      <w:r>
+        <w:rPr>
+          <w:sz w:val="28"/>
+          <w:szCs w:val="28"/>
+        </w:rPr>
+        <w:t>E.g</w:t>
+      </w:r>
+      <w:proofErr w:type="spellEnd"/>
+      <w:r>
+        <w:rPr>
+          <w:sz w:val="28"/>
+          <w:szCs w:val="28"/>
+        </w:rPr>
+        <w:t xml:space="preserve"> arriving late, </w:t>
       </w:r>
     </w:p>
     <w:p>
@@ -513,12 +547,21 @@
           <w:szCs w:val="28"/>
         </w:rPr>
       </w:pPr>
-      <w:r>
-        <w:rPr>
-          <w:sz w:val="28"/>
-          <w:szCs w:val="28"/>
-        </w:rPr>
-        <w:t xml:space="preserve">how you dress, </w:t>
+      <w:proofErr w:type="spellStart"/>
+      <w:r>
+        <w:rPr>
+          <w:sz w:val="28"/>
+          <w:szCs w:val="28"/>
+        </w:rPr>
+        <w:t>how</w:t>
+      </w:r>
+      <w:proofErr w:type="spellEnd"/>
+      <w:r>
+        <w:rPr>
+          <w:sz w:val="28"/>
+          <w:szCs w:val="28"/>
+        </w:rPr>
+        <w:t xml:space="preserve"> you dress, </w:t>
       </w:r>
     </w:p>
     <w:p>
@@ -743,12 +786,21 @@
           <w:szCs w:val="28"/>
         </w:rPr>
       </w:pPr>
-      <w:r>
-        <w:rPr>
-          <w:sz w:val="28"/>
-          <w:szCs w:val="28"/>
-        </w:rPr>
-        <w:t>Doging questions</w:t>
+      <w:proofErr w:type="spellStart"/>
+      <w:r>
+        <w:rPr>
+          <w:sz w:val="28"/>
+          <w:szCs w:val="28"/>
+        </w:rPr>
+        <w:t>Doging</w:t>
+      </w:r>
+      <w:proofErr w:type="spellEnd"/>
+      <w:r>
+        <w:rPr>
+          <w:sz w:val="28"/>
+          <w:szCs w:val="28"/>
+        </w:rPr>
+        <w:t xml:space="preserve"> questions</w:t>
       </w:r>
     </w:p>
     <w:p>
@@ -819,8 +871,19 @@
           <w:sz w:val="28"/>
           <w:szCs w:val="28"/>
         </w:rPr>
-        <w:t>Don’t ever badmouth your former employer, manager or even your coworker</w:t>
-      </w:r>
+        <w:t xml:space="preserve">Don’t ever badmouth your former employer, manager or even your </w:t>
+      </w:r>
+      <w:proofErr w:type="spellStart"/>
+      <w:r>
+        <w:rPr>
+          <w:b/>
+          <w:bCs/>
+          <w:sz w:val="28"/>
+          <w:szCs w:val="28"/>
+        </w:rPr>
+        <w:t>coworker</w:t>
+      </w:r>
+      <w:proofErr w:type="spellEnd"/>
     </w:p>
     <w:p>
       <w:pPr>
@@ -1000,8 +1063,19 @@
           <w:sz w:val="28"/>
           <w:szCs w:val="28"/>
         </w:rPr>
-        <w:t>The phone interview</w:t>
-      </w:r>
+        <w:t xml:space="preserve">The phone </w:t>
+      </w:r>
+      <w:proofErr w:type="gramStart"/>
+      <w:r>
+        <w:rPr>
+          <w:b/>
+          <w:bCs/>
+          <w:sz w:val="28"/>
+          <w:szCs w:val="28"/>
+        </w:rPr>
+        <w:t>interview</w:t>
+      </w:r>
+      <w:proofErr w:type="gramEnd"/>
     </w:p>
     <w:p>
       <w:pPr>
@@ -1162,7 +1236,29 @@
           <w:szCs w:val="28"/>
           <w:u w:val="single"/>
         </w:rPr>
-        <w:t>This is the reason why sales people always want in-person meeting</w:t>
+        <w:t xml:space="preserve">This is the reason why </w:t>
+      </w:r>
+      <w:proofErr w:type="gramStart"/>
+      <w:r>
+        <w:rPr>
+          <w:b/>
+          <w:bCs/>
+          <w:sz w:val="28"/>
+          <w:szCs w:val="28"/>
+          <w:u w:val="single"/>
+        </w:rPr>
+        <w:t>sales people</w:t>
+      </w:r>
+      <w:proofErr w:type="gramEnd"/>
+      <w:r>
+        <w:rPr>
+          <w:b/>
+          <w:bCs/>
+          <w:sz w:val="28"/>
+          <w:szCs w:val="28"/>
+          <w:u w:val="single"/>
+        </w:rPr>
+        <w:t xml:space="preserve"> always want in-person meeting</w:t>
       </w:r>
     </w:p>
     <w:p>
@@ -1452,7 +1548,39 @@
           <w:sz w:val="28"/>
           <w:szCs w:val="28"/>
         </w:rPr>
-        <w:t>“Umns” and “Uhs”</w:t>
+        <w:t>“</w:t>
+      </w:r>
+      <w:proofErr w:type="spellStart"/>
+      <w:r>
+        <w:rPr>
+          <w:sz w:val="28"/>
+          <w:szCs w:val="28"/>
+        </w:rPr>
+        <w:t>Umns</w:t>
+      </w:r>
+      <w:proofErr w:type="spellEnd"/>
+      <w:r>
+        <w:rPr>
+          <w:sz w:val="28"/>
+          <w:szCs w:val="28"/>
+        </w:rPr>
+        <w:t>” and “</w:t>
+      </w:r>
+      <w:proofErr w:type="spellStart"/>
+      <w:r>
+        <w:rPr>
+          <w:sz w:val="28"/>
+          <w:szCs w:val="28"/>
+        </w:rPr>
+        <w:t>Uhs</w:t>
+      </w:r>
+      <w:proofErr w:type="spellEnd"/>
+      <w:r>
+        <w:rPr>
+          <w:sz w:val="28"/>
+          <w:szCs w:val="28"/>
+        </w:rPr>
+        <w:t>”</w:t>
       </w:r>
     </w:p>
     <w:p>
@@ -1476,8 +1604,19 @@
           <w:sz w:val="28"/>
           <w:szCs w:val="28"/>
         </w:rPr>
-        <w:t>The video interview</w:t>
-      </w:r>
+        <w:t xml:space="preserve">The video </w:t>
+      </w:r>
+      <w:proofErr w:type="gramStart"/>
+      <w:r>
+        <w:rPr>
+          <w:b/>
+          <w:bCs/>
+          <w:sz w:val="28"/>
+          <w:szCs w:val="28"/>
+        </w:rPr>
+        <w:t>interview</w:t>
+      </w:r>
+      <w:proofErr w:type="gramEnd"/>
     </w:p>
     <w:p>
       <w:pPr>
@@ -1567,8 +1706,19 @@
           <w:sz w:val="28"/>
           <w:szCs w:val="28"/>
         </w:rPr>
-        <w:t>The panel interview</w:t>
-      </w:r>
+        <w:t xml:space="preserve">The panel </w:t>
+      </w:r>
+      <w:proofErr w:type="gramStart"/>
+      <w:r>
+        <w:rPr>
+          <w:b/>
+          <w:bCs/>
+          <w:sz w:val="28"/>
+          <w:szCs w:val="28"/>
+        </w:rPr>
+        <w:t>interview</w:t>
+      </w:r>
+      <w:proofErr w:type="gramEnd"/>
     </w:p>
     <w:p>
       <w:pPr>
@@ -1606,18 +1756,19 @@
           <w:sz w:val="28"/>
           <w:szCs w:val="28"/>
         </w:rPr>
-        <w:t>The group interview</w:t>
-      </w:r>
-    </w:p>
-    <w:p>
-      <w:pPr>
+        <w:t xml:space="preserve">The group </w:t>
+      </w:r>
+      <w:proofErr w:type="gramStart"/>
+      <w:r>
         <w:rPr>
           <w:b/>
           <w:bCs/>
           <w:sz w:val="28"/>
           <w:szCs w:val="28"/>
         </w:rPr>
-      </w:pPr>
+        <w:t>interview</w:t>
+      </w:r>
+      <w:proofErr w:type="gramEnd"/>
     </w:p>
     <w:p>
       <w:pPr>
@@ -1631,6 +1782,16 @@
     </w:p>
     <w:p>
       <w:pPr>
+        <w:rPr>
+          <w:b/>
+          <w:bCs/>
+          <w:sz w:val="28"/>
+          <w:szCs w:val="28"/>
+        </w:rPr>
+      </w:pPr>
+    </w:p>
+    <w:p>
+      <w:pPr>
         <w:pStyle w:val="ListParagraph"/>
         <w:numPr>
           <w:ilvl w:val="0"/>
@@ -1922,8 +2083,17 @@
           <w:sz w:val="28"/>
           <w:szCs w:val="28"/>
         </w:rPr>
-        <w:t>Is the primary decision maker on who gets hired</w:t>
-      </w:r>
+        <w:t xml:space="preserve">Is the primary decision maker on who gets </w:t>
+      </w:r>
+      <w:proofErr w:type="gramStart"/>
+      <w:r>
+        <w:rPr>
+          <w:sz w:val="28"/>
+          <w:szCs w:val="28"/>
+        </w:rPr>
+        <w:t>hired</w:t>
+      </w:r>
+      <w:proofErr w:type="gramEnd"/>
     </w:p>
     <w:p>
       <w:pPr>
@@ -2618,7 +2788,23 @@
           <w:sz w:val="28"/>
           <w:szCs w:val="28"/>
         </w:rPr>
-        <w:t>Mastering nonvebal communication</w:t>
+        <w:t xml:space="preserve">Mastering </w:t>
+      </w:r>
+      <w:proofErr w:type="spellStart"/>
+      <w:r>
+        <w:rPr>
+          <w:sz w:val="28"/>
+          <w:szCs w:val="28"/>
+        </w:rPr>
+        <w:t>nonvebal</w:t>
+      </w:r>
+      <w:proofErr w:type="spellEnd"/>
+      <w:r>
+        <w:rPr>
+          <w:sz w:val="28"/>
+          <w:szCs w:val="28"/>
+        </w:rPr>
+        <w:t xml:space="preserve"> communication</w:t>
       </w:r>
     </w:p>
     <w:p>
@@ -2818,7 +3004,23 @@
           <w:sz w:val="28"/>
           <w:szCs w:val="28"/>
         </w:rPr>
-        <w:t xml:space="preserve">Look staright </w:t>
+        <w:t xml:space="preserve">Look </w:t>
+      </w:r>
+      <w:proofErr w:type="spellStart"/>
+      <w:r>
+        <w:rPr>
+          <w:sz w:val="28"/>
+          <w:szCs w:val="28"/>
+        </w:rPr>
+        <w:t>staright</w:t>
+      </w:r>
+      <w:proofErr w:type="spellEnd"/>
+      <w:r>
+        <w:rPr>
+          <w:sz w:val="28"/>
+          <w:szCs w:val="28"/>
+        </w:rPr>
+        <w:t xml:space="preserve"> </w:t>
       </w:r>
       <w:r>
         <w:rPr>
@@ -3224,7 +3426,23 @@
           <w:sz w:val="28"/>
           <w:szCs w:val="28"/>
         </w:rPr>
-        <w:t>Ums, uhs, like, okay</w:t>
+        <w:t xml:space="preserve">Ums, </w:t>
+      </w:r>
+      <w:proofErr w:type="spellStart"/>
+      <w:r>
+        <w:rPr>
+          <w:sz w:val="28"/>
+          <w:szCs w:val="28"/>
+        </w:rPr>
+        <w:t>uhs</w:t>
+      </w:r>
+      <w:proofErr w:type="spellEnd"/>
+      <w:r>
+        <w:rPr>
+          <w:sz w:val="28"/>
+          <w:szCs w:val="28"/>
+        </w:rPr>
+        <w:t>, like, okay</w:t>
       </w:r>
     </w:p>
     <w:p>
@@ -3294,12 +3512,21 @@
           <w:szCs w:val="28"/>
         </w:rPr>
       </w:pPr>
-      <w:r>
-        <w:rPr>
-          <w:sz w:val="28"/>
-          <w:szCs w:val="28"/>
-        </w:rPr>
-        <w:t>Smile make you look m</w:t>
+      <w:proofErr w:type="gramStart"/>
+      <w:r>
+        <w:rPr>
+          <w:sz w:val="28"/>
+          <w:szCs w:val="28"/>
+        </w:rPr>
+        <w:t>Smile</w:t>
+      </w:r>
+      <w:proofErr w:type="gramEnd"/>
+      <w:r>
+        <w:rPr>
+          <w:sz w:val="28"/>
+          <w:szCs w:val="28"/>
+        </w:rPr>
+        <w:t xml:space="preserve"> make you look m</w:t>
       </w:r>
     </w:p>
     <w:p>
@@ -3899,6 +4126,7 @@
         </w:rPr>
         <w:t xml:space="preserve">Key: the most important thing in each section </w:t>
       </w:r>
+      <w:proofErr w:type="gramStart"/>
       <w:r>
         <w:rPr>
           <w:b/>
@@ -3907,7 +4135,18 @@
           <w:szCs w:val="28"/>
           <w:u w:val="single"/>
         </w:rPr>
-        <w:t>are going to be listed first</w:t>
+        <w:t>are</w:t>
+      </w:r>
+      <w:proofErr w:type="gramEnd"/>
+      <w:r>
+        <w:rPr>
+          <w:b/>
+          <w:bCs/>
+          <w:sz w:val="28"/>
+          <w:szCs w:val="28"/>
+          <w:u w:val="single"/>
+        </w:rPr>
+        <w:t xml:space="preserve"> going to be listed first</w:t>
       </w:r>
     </w:p>
     <w:p>
@@ -4029,6 +4268,7 @@
                   <w:hideMark/>
                 </w:tcPr>
                 <w:p>
+                  <w:proofErr w:type="gramStart"/>
                   <w:r>
                     <w:rPr>
                       <w:rStyle w:val="HTMLCode"/>
@@ -4042,6 +4282,7 @@
                     </w:rPr>
                     <w:t>styled-components</w:t>
                   </w:r>
+                  <w:proofErr w:type="gramEnd"/>
                   <w:r>
                     <w:rPr>
                       <w:highlight w:val="yellow"/>
@@ -4067,6 +4308,7 @@
                     </w:rPr>
                     <w:t> </w:t>
                   </w:r>
+                  <w:proofErr w:type="spellStart"/>
                   <w:r>
                     <w:rPr>
                       <w:rStyle w:val="HTMLCode"/>
@@ -4080,6 +4322,7 @@
                     </w:rPr>
                     <w:t>GraphQL</w:t>
                   </w:r>
+                  <w:proofErr w:type="spellEnd"/>
                   <w:r>
                     <w:rPr>
                       <w:highlight w:val="yellow"/>
@@ -4165,6 +4408,7 @@
                 <w:spacing w:val="-2"/>
               </w:rPr>
             </w:pPr>
+            <w:proofErr w:type="spellStart"/>
             <w:r>
               <w:rPr>
                 <w:rFonts w:ascii="Batang" w:eastAsia="Batang" w:hAnsi="Batang" w:cs="Batang" w:hint="eastAsia"/>
@@ -4172,6 +4416,7 @@
               </w:rPr>
               <w:t>트릿지는</w:t>
             </w:r>
+            <w:proofErr w:type="spellEnd"/>
             <w:r>
               <w:rPr>
                 <w:rFonts w:ascii="Helvetica Neue" w:hAnsi="Helvetica Neue"/>
@@ -4543,6 +4788,7 @@
               </w:rPr>
               <w:t> Google”</w:t>
             </w:r>
+            <w:proofErr w:type="spellStart"/>
             <w:r>
               <w:rPr>
                 <w:rFonts w:ascii="Batang" w:eastAsia="Batang" w:hAnsi="Batang" w:cs="Batang" w:hint="eastAsia"/>
@@ -4550,6 +4796,7 @@
               </w:rPr>
               <w:t>로서</w:t>
             </w:r>
+            <w:proofErr w:type="spellEnd"/>
             <w:r>
               <w:rPr>
                 <w:rFonts w:ascii="Helvetica Neue" w:hAnsi="Helvetica Neue"/>
@@ -4697,6 +4944,7 @@
               </w:rPr>
               <w:t>(equilibrium)</w:t>
             </w:r>
+            <w:proofErr w:type="spellStart"/>
             <w:r>
               <w:rPr>
                 <w:rFonts w:ascii="Batang" w:eastAsia="Batang" w:hAnsi="Batang" w:cs="Batang" w:hint="eastAsia"/>
@@ -4704,6 +4952,7 @@
               </w:rPr>
               <w:t>를</w:t>
             </w:r>
+            <w:proofErr w:type="spellEnd"/>
             <w:r>
               <w:rPr>
                 <w:rFonts w:ascii="Helvetica Neue" w:hAnsi="Helvetica Neue"/>
@@ -5031,7 +5280,23 @@
                 <w:rFonts w:ascii="Helvetica Neue" w:hAnsi="Helvetica Neue"/>
                 <w:spacing w:val="-2"/>
               </w:rPr>
-              <w:t> Activant Capital</w:t>
+              <w:t> </w:t>
+            </w:r>
+            <w:proofErr w:type="spellStart"/>
+            <w:r>
+              <w:rPr>
+                <w:rFonts w:ascii="Helvetica Neue" w:hAnsi="Helvetica Neue"/>
+                <w:spacing w:val="-2"/>
+              </w:rPr>
+              <w:t>Activant</w:t>
+            </w:r>
+            <w:proofErr w:type="spellEnd"/>
+            <w:r>
+              <w:rPr>
+                <w:rFonts w:ascii="Helvetica Neue" w:hAnsi="Helvetica Neue"/>
+                <w:spacing w:val="-2"/>
+              </w:rPr>
+              <w:t> Capital</w:t>
             </w:r>
             <w:r>
               <w:rPr>
@@ -5259,6 +5524,7 @@
               </w:rPr>
               <w:t> </w:t>
             </w:r>
+            <w:proofErr w:type="spellStart"/>
             <w:r>
               <w:rPr>
                 <w:rFonts w:ascii="Batang" w:eastAsia="Batang" w:hAnsi="Batang" w:cs="Batang" w:hint="eastAsia"/>
@@ -5266,6 +5532,7 @@
               </w:rPr>
               <w:t>트릿지의</w:t>
             </w:r>
+            <w:proofErr w:type="spellEnd"/>
             <w:r>
               <w:rPr>
                 <w:rFonts w:ascii="Helvetica Neue" w:hAnsi="Helvetica Neue"/>
@@ -5676,6 +5943,7 @@
               </w:rPr>
               <w:t>. </w:t>
             </w:r>
+            <w:proofErr w:type="spellStart"/>
             <w:r>
               <w:rPr>
                 <w:rFonts w:ascii="Batang" w:eastAsia="Batang" w:hAnsi="Batang" w:cs="Batang" w:hint="eastAsia"/>
@@ -5683,6 +5951,7 @@
               </w:rPr>
               <w:t>트릿지의</w:t>
             </w:r>
+            <w:proofErr w:type="spellEnd"/>
             <w:r>
               <w:rPr>
                 <w:rFonts w:ascii="Helvetica Neue" w:hAnsi="Helvetica Neue"/>
@@ -5775,6 +6044,7 @@
               </w:rPr>
               <w:t> </w:t>
             </w:r>
+            <w:proofErr w:type="spellStart"/>
             <w:r>
               <w:rPr>
                 <w:rFonts w:ascii="Batang" w:eastAsia="Batang" w:hAnsi="Batang" w:cs="Batang" w:hint="eastAsia"/>
@@ -5790,6 +6060,7 @@
               </w:rPr>
               <w:t>과</w:t>
             </w:r>
+            <w:proofErr w:type="spellEnd"/>
             <w:r>
               <w:rPr>
                 <w:rFonts w:ascii="Helvetica Neue" w:hAnsi="Helvetica Neue"/>
@@ -5827,6 +6098,7 @@
               </w:rPr>
               <w:t> </w:t>
             </w:r>
+            <w:proofErr w:type="spellStart"/>
             <w:r>
               <w:rPr>
                 <w:rFonts w:ascii="Batang" w:eastAsia="Batang" w:hAnsi="Batang" w:cs="Batang" w:hint="eastAsia"/>
@@ -5835,6 +6107,7 @@
               </w:rPr>
               <w:t>효과성</w:t>
             </w:r>
+            <w:proofErr w:type="spellEnd"/>
             <w:r>
               <w:rPr>
                 <w:rFonts w:ascii="Helvetica Neue" w:hAnsi="Helvetica Neue"/>
@@ -6182,6 +6455,7 @@
               </w:rPr>
               <w:t>, </w:t>
             </w:r>
+            <w:proofErr w:type="spellStart"/>
             <w:r>
               <w:rPr>
                 <w:rFonts w:ascii="Batang" w:eastAsia="Batang" w:hAnsi="Batang" w:cs="Batang" w:hint="eastAsia"/>
@@ -6189,6 +6463,7 @@
               </w:rPr>
               <w:t>트릿지는</w:t>
             </w:r>
+            <w:proofErr w:type="spellEnd"/>
             <w:r>
               <w:rPr>
                 <w:rFonts w:ascii="Helvetica Neue" w:hAnsi="Helvetica Neue"/>
@@ -6305,6 +6580,7 @@
                 <w:spacing w:val="-2"/>
               </w:rPr>
             </w:pPr>
+            <w:proofErr w:type="spellStart"/>
             <w:r>
               <w:rPr>
                 <w:rFonts w:ascii="Batang" w:eastAsia="Batang" w:hAnsi="Batang" w:cs="Batang" w:hint="eastAsia"/>
@@ -6312,6 +6588,7 @@
               </w:rPr>
               <w:t>트릿지</w:t>
             </w:r>
+            <w:proofErr w:type="spellEnd"/>
             <w:r>
               <w:rPr>
                 <w:rFonts w:ascii="Helvetica Neue" w:hAnsi="Helvetica Neue"/>
@@ -6698,6 +6975,7 @@
               </w:rPr>
               <w:t> </w:t>
             </w:r>
+            <w:proofErr w:type="spellStart"/>
             <w:r>
               <w:rPr>
                 <w:rFonts w:ascii="Batang" w:eastAsia="Batang" w:hAnsi="Batang" w:cs="Batang" w:hint="eastAsia"/>
@@ -6705,6 +6983,7 @@
               </w:rPr>
               <w:t>하는만큼</w:t>
             </w:r>
+            <w:proofErr w:type="spellEnd"/>
             <w:r>
               <w:rPr>
                 <w:rFonts w:ascii="Helvetica Neue" w:hAnsi="Helvetica Neue"/>
@@ -7070,6 +7349,7 @@
               </w:rPr>
               <w:t> “Intelligence UX”</w:t>
             </w:r>
+            <w:proofErr w:type="spellStart"/>
             <w:r>
               <w:rPr>
                 <w:rFonts w:ascii="Batang" w:eastAsia="Batang" w:hAnsi="Batang" w:cs="Batang" w:hint="eastAsia"/>
@@ -7077,6 +7357,7 @@
               </w:rPr>
               <w:t>를</w:t>
             </w:r>
+            <w:proofErr w:type="spellEnd"/>
             <w:r>
               <w:rPr>
                 <w:rFonts w:ascii="Helvetica Neue" w:hAnsi="Helvetica Neue"/>
@@ -7160,7 +7441,23 @@
                 <w:rFonts w:ascii="Helvetica Neue" w:hAnsi="Helvetica Neue"/>
                 <w:spacing w:val="-2"/>
               </w:rPr>
-              <w:t> “Tridge Messenger App”</w:t>
+              <w:t> “</w:t>
+            </w:r>
+            <w:proofErr w:type="spellStart"/>
+            <w:r>
+              <w:rPr>
+                <w:rFonts w:ascii="Helvetica Neue" w:hAnsi="Helvetica Neue"/>
+                <w:spacing w:val="-2"/>
+              </w:rPr>
+              <w:t>Tridge</w:t>
+            </w:r>
+            <w:proofErr w:type="spellEnd"/>
+            <w:r>
+              <w:rPr>
+                <w:rFonts w:ascii="Helvetica Neue" w:hAnsi="Helvetica Neue"/>
+                <w:spacing w:val="-2"/>
+              </w:rPr>
+              <w:t> Messenger App”</w:t>
             </w:r>
             <w:r>
               <w:rPr>
@@ -7408,6 +7705,7 @@
               </w:rPr>
               <w:t> SEO</w:t>
             </w:r>
+            <w:proofErr w:type="spellStart"/>
             <w:r>
               <w:rPr>
                 <w:rFonts w:ascii="Batang" w:eastAsia="Batang" w:hAnsi="Batang" w:cs="Batang" w:hint="eastAsia"/>
@@ -7415,6 +7713,7 @@
               </w:rPr>
               <w:t>를</w:t>
             </w:r>
+            <w:proofErr w:type="spellEnd"/>
             <w:r>
               <w:rPr>
                 <w:rFonts w:ascii="Helvetica Neue" w:hAnsi="Helvetica Neue"/>
@@ -7633,6 +7932,7 @@
               </w:rPr>
               <w:t> API</w:t>
             </w:r>
+            <w:proofErr w:type="spellStart"/>
             <w:r>
               <w:rPr>
                 <w:rFonts w:ascii="Batang" w:eastAsia="Batang" w:hAnsi="Batang" w:cs="Batang" w:hint="eastAsia"/>
@@ -7640,6 +7940,7 @@
               </w:rPr>
               <w:t>를</w:t>
             </w:r>
+            <w:proofErr w:type="spellEnd"/>
             <w:r>
               <w:rPr>
                 <w:rFonts w:ascii="Helvetica Neue" w:hAnsi="Helvetica Neue"/>
@@ -7782,6 +8083,7 @@
                 <w:spacing w:val="-2"/>
               </w:rPr>
             </w:pPr>
+            <w:proofErr w:type="spellStart"/>
             <w:r>
               <w:rPr>
                 <w:rFonts w:ascii="Batang" w:eastAsia="Batang" w:hAnsi="Batang" w:cs="Batang" w:hint="eastAsia"/>
@@ -7790,6 +8092,7 @@
               </w:rPr>
               <w:t>트릿지의</w:t>
             </w:r>
+            <w:proofErr w:type="spellEnd"/>
             <w:r>
               <w:rPr>
                 <w:rFonts w:ascii="Helvetica Neue" w:hAnsi="Helvetica Neue"/>
@@ -7846,6 +8149,7 @@
               </w:rPr>
               <w:t> </w:t>
             </w:r>
+            <w:proofErr w:type="spellStart"/>
             <w:r>
               <w:rPr>
                 <w:rFonts w:ascii="Batang" w:eastAsia="Batang" w:hAnsi="Batang" w:cs="Batang" w:hint="eastAsia"/>
@@ -7854,6 +8158,7 @@
               </w:rPr>
               <w:t>완성자</w:t>
             </w:r>
+            <w:proofErr w:type="spellEnd"/>
             <w:r>
               <w:rPr>
                 <w:rFonts w:ascii="Helvetica Neue" w:hAnsi="Helvetica Neue"/>
@@ -7862,6 +8167,7 @@
               </w:rPr>
               <w:t>”</w:t>
             </w:r>
+            <w:proofErr w:type="spellStart"/>
             <w:r>
               <w:rPr>
                 <w:rFonts w:ascii="Batang" w:eastAsia="Batang" w:hAnsi="Batang" w:cs="Batang" w:hint="eastAsia"/>
@@ -7870,6 +8176,7 @@
               </w:rPr>
               <w:t>로서</w:t>
             </w:r>
+            <w:proofErr w:type="spellEnd"/>
             <w:r>
               <w:rPr>
                 <w:rFonts w:ascii="Helvetica Neue" w:hAnsi="Helvetica Neue"/>
@@ -8005,6 +8312,7 @@
               </w:rPr>
               <w:t> </w:t>
             </w:r>
+            <w:proofErr w:type="spellStart"/>
             <w:r>
               <w:rPr>
                 <w:rFonts w:ascii="Batang" w:eastAsia="Batang" w:hAnsi="Batang" w:cs="Batang" w:hint="eastAsia"/>
@@ -8012,6 +8320,7 @@
               </w:rPr>
               <w:t>트릿지</w:t>
             </w:r>
+            <w:proofErr w:type="spellEnd"/>
             <w:r>
               <w:rPr>
                 <w:rFonts w:ascii="Helvetica Neue" w:hAnsi="Helvetica Neue"/>
@@ -8229,6 +8538,7 @@
               </w:rPr>
               <w:t> </w:t>
             </w:r>
+            <w:proofErr w:type="spellStart"/>
             <w:r>
               <w:rPr>
                 <w:rFonts w:ascii="Batang" w:eastAsia="Batang" w:hAnsi="Batang" w:cs="Batang" w:hint="eastAsia"/>
@@ -8237,14 +8547,25 @@
               </w:rPr>
               <w:t>트릿지는</w:t>
             </w:r>
-            <w:r>
-              <w:rPr>
-                <w:rFonts w:ascii="Helvetica Neue" w:hAnsi="Helvetica Neue"/>
-                <w:spacing w:val="-2"/>
-                <w:highlight w:val="yellow"/>
-              </w:rPr>
-              <w:t> GraphQL</w:t>
-            </w:r>
+            <w:proofErr w:type="spellEnd"/>
+            <w:r>
+              <w:rPr>
+                <w:rFonts w:ascii="Helvetica Neue" w:hAnsi="Helvetica Neue"/>
+                <w:spacing w:val="-2"/>
+                <w:highlight w:val="yellow"/>
+              </w:rPr>
+              <w:t> </w:t>
+            </w:r>
+            <w:proofErr w:type="spellStart"/>
+            <w:r>
+              <w:rPr>
+                <w:rFonts w:ascii="Helvetica Neue" w:hAnsi="Helvetica Neue"/>
+                <w:spacing w:val="-2"/>
+                <w:highlight w:val="yellow"/>
+              </w:rPr>
+              <w:t>GraphQL</w:t>
+            </w:r>
+            <w:proofErr w:type="spellEnd"/>
             <w:r>
               <w:rPr>
                 <w:rFonts w:ascii="Batang" w:eastAsia="Batang" w:hAnsi="Batang" w:cs="Batang" w:hint="eastAsia"/>
@@ -8364,6 +8685,7 @@
               </w:rPr>
               <w:t> </w:t>
             </w:r>
+            <w:proofErr w:type="spellStart"/>
             <w:r>
               <w:rPr>
                 <w:rFonts w:ascii="Batang" w:eastAsia="Batang" w:hAnsi="Batang" w:cs="Batang" w:hint="eastAsia"/>
@@ -8371,6 +8693,7 @@
               </w:rPr>
               <w:t>로직이</w:t>
             </w:r>
+            <w:proofErr w:type="spellEnd"/>
             <w:r>
               <w:rPr>
                 <w:rFonts w:ascii="Helvetica Neue" w:hAnsi="Helvetica Neue"/>
@@ -8583,7 +8906,25 @@
                 <w:spacing w:val="-2"/>
                 <w:highlight w:val="yellow"/>
               </w:rPr>
-              <w:t>React, GraphQL, </w:t>
+              <w:t>React, </w:t>
+            </w:r>
+            <w:proofErr w:type="spellStart"/>
+            <w:r>
+              <w:rPr>
+                <w:rFonts w:ascii="Helvetica Neue" w:hAnsi="Helvetica Neue"/>
+                <w:spacing w:val="-2"/>
+                <w:highlight w:val="yellow"/>
+              </w:rPr>
+              <w:t>GraphQL</w:t>
+            </w:r>
+            <w:proofErr w:type="spellEnd"/>
+            <w:r>
+              <w:rPr>
+                <w:rFonts w:ascii="Helvetica Neue" w:hAnsi="Helvetica Neue"/>
+                <w:spacing w:val="-2"/>
+                <w:highlight w:val="yellow"/>
+              </w:rPr>
+              <w:t>, </w:t>
             </w:r>
             <w:r>
               <w:rPr>
@@ -8601,6 +8942,7 @@
               </w:rPr>
               <w:t> styled-components</w:t>
             </w:r>
+            <w:proofErr w:type="spellStart"/>
             <w:r>
               <w:rPr>
                 <w:rFonts w:ascii="Batang" w:eastAsia="Batang" w:hAnsi="Batang" w:cs="Batang" w:hint="eastAsia"/>
@@ -8609,6 +8951,7 @@
               </w:rPr>
               <w:t>를</w:t>
             </w:r>
+            <w:proofErr w:type="spellEnd"/>
             <w:r>
               <w:rPr>
                 <w:rFonts w:ascii="Helvetica Neue" w:hAnsi="Helvetica Neue"/>
@@ -8665,6 +9008,7 @@
               </w:rPr>
               <w:t> </w:t>
             </w:r>
+            <w:proofErr w:type="spellStart"/>
             <w:r>
               <w:rPr>
                 <w:rFonts w:ascii="Batang" w:eastAsia="Batang" w:hAnsi="Batang" w:cs="Batang" w:hint="eastAsia"/>
@@ -8673,6 +9017,7 @@
               </w:rPr>
               <w:t>재사용성이</w:t>
             </w:r>
+            <w:proofErr w:type="spellEnd"/>
             <w:r>
               <w:rPr>
                 <w:rFonts w:ascii="Helvetica Neue" w:hAnsi="Helvetica Neue"/>
@@ -8713,6 +9058,7 @@
               </w:rPr>
               <w:t> UI</w:t>
             </w:r>
+            <w:proofErr w:type="spellStart"/>
             <w:r>
               <w:rPr>
                 <w:rFonts w:ascii="Batang" w:eastAsia="Batang" w:hAnsi="Batang" w:cs="Batang" w:hint="eastAsia"/>
@@ -8721,6 +9067,7 @@
               </w:rPr>
               <w:t>를</w:t>
             </w:r>
+            <w:proofErr w:type="spellEnd"/>
             <w:r>
               <w:rPr>
                 <w:rFonts w:ascii="Helvetica Neue" w:hAnsi="Helvetica Neue"/>
@@ -8840,6 +9187,7 @@
               </w:rPr>
               <w:t> UI</w:t>
             </w:r>
+            <w:proofErr w:type="spellStart"/>
             <w:r>
               <w:rPr>
                 <w:rFonts w:ascii="Batang" w:eastAsia="Batang" w:hAnsi="Batang" w:cs="Batang" w:hint="eastAsia"/>
@@ -8848,6 +9196,7 @@
               </w:rPr>
               <w:t>를</w:t>
             </w:r>
+            <w:proofErr w:type="spellEnd"/>
             <w:r>
               <w:rPr>
                 <w:rFonts w:ascii="Helvetica Neue" w:hAnsi="Helvetica Neue"/>
@@ -9016,6 +9365,7 @@
               </w:rPr>
               <w:t> UI </w:t>
             </w:r>
+            <w:proofErr w:type="spellStart"/>
             <w:r>
               <w:rPr>
                 <w:rFonts w:ascii="Batang" w:eastAsia="Batang" w:hAnsi="Batang" w:cs="Batang" w:hint="eastAsia"/>
@@ -9023,6 +9373,7 @@
               </w:rPr>
               <w:t>반응성을</w:t>
             </w:r>
+            <w:proofErr w:type="spellEnd"/>
             <w:r>
               <w:rPr>
                 <w:rFonts w:ascii="Helvetica Neue" w:hAnsi="Helvetica Neue"/>
@@ -9044,6 +9395,7 @@
               </w:rPr>
               <w:t> SEO</w:t>
             </w:r>
+            <w:proofErr w:type="spellStart"/>
             <w:r>
               <w:rPr>
                 <w:rFonts w:ascii="Batang" w:eastAsia="Batang" w:hAnsi="Batang" w:cs="Batang" w:hint="eastAsia"/>
@@ -9051,6 +9403,7 @@
               </w:rPr>
               <w:t>를</w:t>
             </w:r>
+            <w:proofErr w:type="spellEnd"/>
             <w:r>
               <w:rPr>
                 <w:rFonts w:ascii="Helvetica Neue" w:hAnsi="Helvetica Neue"/>
@@ -9382,6 +9735,7 @@
               </w:rPr>
               <w:t> </w:t>
             </w:r>
+            <w:proofErr w:type="spellStart"/>
             <w:r>
               <w:rPr>
                 <w:rFonts w:ascii="Batang" w:eastAsia="Batang" w:hAnsi="Batang" w:cs="Batang" w:hint="eastAsia"/>
@@ -9389,6 +9743,7 @@
               </w:rPr>
               <w:t>스쿼드를</w:t>
             </w:r>
+            <w:proofErr w:type="spellEnd"/>
             <w:r>
               <w:rPr>
                 <w:rFonts w:ascii="Helvetica Neue" w:hAnsi="Helvetica Neue"/>
@@ -10024,7 +10379,25 @@
                 <w:spacing w:val="-2"/>
                 <w:highlight w:val="yellow"/>
               </w:rPr>
-              <w:t> (Javascript, HTML, CSS </w:t>
+              <w:t> (</w:t>
+            </w:r>
+            <w:proofErr w:type="spellStart"/>
+            <w:r>
+              <w:rPr>
+                <w:rFonts w:ascii="Helvetica Neue" w:hAnsi="Helvetica Neue"/>
+                <w:spacing w:val="-2"/>
+                <w:highlight w:val="yellow"/>
+              </w:rPr>
+              <w:t>Javascript</w:t>
+            </w:r>
+            <w:proofErr w:type="spellEnd"/>
+            <w:r>
+              <w:rPr>
+                <w:rFonts w:ascii="Helvetica Neue" w:hAnsi="Helvetica Neue"/>
+                <w:spacing w:val="-2"/>
+                <w:highlight w:val="yellow"/>
+              </w:rPr>
+              <w:t>, HTML, CSS </w:t>
             </w:r>
             <w:r>
               <w:rPr>
@@ -10218,6 +10591,7 @@
               </w:rPr>
               <w:t>”</w:t>
             </w:r>
+            <w:proofErr w:type="spellStart"/>
             <w:r>
               <w:rPr>
                 <w:rFonts w:ascii="Batang" w:eastAsia="Batang" w:hAnsi="Batang" w:cs="Batang" w:hint="eastAsia"/>
@@ -10225,6 +10599,7 @@
               </w:rPr>
               <w:t>를</w:t>
             </w:r>
+            <w:proofErr w:type="spellEnd"/>
             <w:r>
               <w:rPr>
                 <w:rFonts w:ascii="Helvetica Neue" w:hAnsi="Helvetica Neue"/>
@@ -10511,7 +10886,25 @@
                 <w:spacing w:val="-2"/>
                 <w:highlight w:val="yellow"/>
               </w:rPr>
-              <w:t>React, GraphQL, </w:t>
+              <w:t>React, </w:t>
+            </w:r>
+            <w:proofErr w:type="spellStart"/>
+            <w:r>
+              <w:rPr>
+                <w:rFonts w:ascii="Helvetica Neue" w:hAnsi="Helvetica Neue"/>
+                <w:spacing w:val="-2"/>
+                <w:highlight w:val="yellow"/>
+              </w:rPr>
+              <w:t>GraphQL</w:t>
+            </w:r>
+            <w:proofErr w:type="spellEnd"/>
+            <w:r>
+              <w:rPr>
+                <w:rFonts w:ascii="Helvetica Neue" w:hAnsi="Helvetica Neue"/>
+                <w:spacing w:val="-2"/>
+                <w:highlight w:val="yellow"/>
+              </w:rPr>
+              <w:t>, </w:t>
             </w:r>
             <w:r>
               <w:rPr>
@@ -10529,6 +10922,7 @@
               </w:rPr>
               <w:t> styled-components</w:t>
             </w:r>
+            <w:proofErr w:type="spellStart"/>
             <w:r>
               <w:rPr>
                 <w:rFonts w:ascii="Batang" w:eastAsia="Batang" w:hAnsi="Batang" w:cs="Batang" w:hint="eastAsia"/>
@@ -10537,6 +10931,7 @@
               </w:rPr>
               <w:t>를</w:t>
             </w:r>
+            <w:proofErr w:type="spellEnd"/>
             <w:r>
               <w:rPr>
                 <w:rFonts w:ascii="Helvetica Neue" w:hAnsi="Helvetica Neue"/>
@@ -10833,6 +11228,7 @@
               </w:rPr>
               <w:t> (</w:t>
             </w:r>
+            <w:proofErr w:type="spellStart"/>
             <w:r>
               <w:rPr>
                 <w:rFonts w:ascii="Batang" w:eastAsia="Batang" w:hAnsi="Batang" w:cs="Batang" w:hint="eastAsia"/>
@@ -10840,6 +11236,7 @@
               </w:rPr>
               <w:t>트릿지</w:t>
             </w:r>
+            <w:proofErr w:type="spellEnd"/>
             <w:r>
               <w:rPr>
                 <w:rFonts w:ascii="Helvetica Neue" w:hAnsi="Helvetica Neue"/>
@@ -10991,6 +11388,7 @@
                 <w:spacing w:val="-2"/>
               </w:rPr>
             </w:pPr>
+            <w:proofErr w:type="spellStart"/>
             <w:r>
               <w:rPr>
                 <w:rStyle w:val="Strong"/>
@@ -10999,6 +11397,7 @@
               </w:rPr>
               <w:t>트릿지는</w:t>
             </w:r>
+            <w:proofErr w:type="spellEnd"/>
             <w:r>
               <w:rPr>
                 <w:rStyle w:val="Strong"/>
@@ -11535,6 +11934,7 @@
               </w:rPr>
               <w:t> </w:t>
             </w:r>
+            <w:proofErr w:type="spellStart"/>
             <w:r>
               <w:rPr>
                 <w:rFonts w:ascii="Batang" w:eastAsia="Batang" w:hAnsi="Batang" w:cs="Batang" w:hint="eastAsia"/>
@@ -11542,6 +11942,7 @@
               </w:rPr>
               <w:t>태깅</w:t>
             </w:r>
+            <w:proofErr w:type="spellEnd"/>
             <w:r>
               <w:rPr>
                 <w:rFonts w:ascii="Helvetica Neue" w:hAnsi="Helvetica Neue"/>
@@ -11704,6 +12105,7 @@
               <w:br/>
               <w:t>- Trusted online reputation: Google SEO</w:t>
             </w:r>
+            <w:proofErr w:type="spellStart"/>
             <w:r>
               <w:rPr>
                 <w:rFonts w:ascii="Batang" w:eastAsia="Batang" w:hAnsi="Batang" w:cs="Batang" w:hint="eastAsia"/>
@@ -11711,6 +12113,7 @@
               </w:rPr>
               <w:t>를</w:t>
             </w:r>
+            <w:proofErr w:type="spellEnd"/>
             <w:r>
               <w:rPr>
                 <w:rFonts w:ascii="Helvetica Neue" w:hAnsi="Helvetica Neue"/>
@@ -12100,6 +12503,7 @@
                 <w:spacing w:val="-2"/>
               </w:rPr>
             </w:pPr>
+            <w:proofErr w:type="spellStart"/>
             <w:r>
               <w:rPr>
                 <w:rStyle w:val="Strong"/>
@@ -12108,6 +12512,7 @@
               </w:rPr>
               <w:t>트릿지는</w:t>
             </w:r>
+            <w:proofErr w:type="spellEnd"/>
             <w:r>
               <w:rPr>
                 <w:rStyle w:val="Strong"/>
@@ -12395,6 +12800,7 @@
               <w:br/>
               <w:t>- </w:t>
             </w:r>
+            <w:proofErr w:type="spellStart"/>
             <w:r>
               <w:rPr>
                 <w:rFonts w:ascii="Batang" w:eastAsia="Batang" w:hAnsi="Batang" w:cs="Batang" w:hint="eastAsia"/>
@@ -12402,6 +12808,7 @@
               </w:rPr>
               <w:t>팀런치</w:t>
             </w:r>
+            <w:proofErr w:type="spellEnd"/>
             <w:r>
               <w:rPr>
                 <w:rFonts w:ascii="Helvetica Neue" w:hAnsi="Helvetica Neue"/>
@@ -12437,6 +12844,7 @@
               </w:rPr>
               <w:t> </w:t>
             </w:r>
+            <w:proofErr w:type="spellStart"/>
             <w:r>
               <w:rPr>
                 <w:rFonts w:ascii="Batang" w:eastAsia="Batang" w:hAnsi="Batang" w:cs="Batang" w:hint="eastAsia"/>
@@ -12444,6 +12852,7 @@
               </w:rPr>
               <w:t>석식</w:t>
             </w:r>
+            <w:proofErr w:type="spellEnd"/>
             <w:r>
               <w:rPr>
                 <w:rFonts w:ascii="Helvetica Neue" w:hAnsi="Helvetica Neue"/>
@@ -12650,6 +13059,7 @@
               </w:rPr>
               <w:t> (</w:t>
             </w:r>
+            <w:proofErr w:type="spellStart"/>
             <w:r>
               <w:rPr>
                 <w:rFonts w:ascii="Batang" w:eastAsia="Batang" w:hAnsi="Batang" w:cs="Batang" w:hint="eastAsia"/>
@@ -12657,6 +13067,7 @@
               </w:rPr>
               <w:t>층고</w:t>
             </w:r>
+            <w:proofErr w:type="spellEnd"/>
             <w:r>
               <w:rPr>
                 <w:rFonts w:ascii="Helvetica Neue" w:hAnsi="Helvetica Neue"/>
@@ -12990,16 +13401,38 @@
                 <w:highlight w:val="yellow"/>
                 <w:shd w:val="clear" w:color="auto" w:fill="FFFFFF"/>
               </w:rPr>
-              <w:t>- React, GraphQL, </w:t>
-            </w:r>
-            <w:r>
-              <w:rPr>
-                <w:rFonts w:ascii="Batang" w:eastAsia="Batang" w:hAnsi="Batang" w:cs="Batang" w:hint="eastAsia"/>
+              <w:t>- React, </w:t>
+            </w:r>
+            <w:proofErr w:type="spellStart"/>
+            <w:r>
+              <w:rPr>
+                <w:rFonts w:ascii="Helvetica Neue" w:hAnsi="Helvetica Neue"/>
                 <w:color w:val="263747"/>
                 <w:spacing w:val="-2"/>
                 <w:highlight w:val="yellow"/>
                 <w:shd w:val="clear" w:color="auto" w:fill="FFFFFF"/>
               </w:rPr>
+              <w:t>GraphQL</w:t>
+            </w:r>
+            <w:proofErr w:type="spellEnd"/>
+            <w:r>
+              <w:rPr>
+                <w:rFonts w:ascii="Helvetica Neue" w:hAnsi="Helvetica Neue"/>
+                <w:color w:val="263747"/>
+                <w:spacing w:val="-2"/>
+                <w:highlight w:val="yellow"/>
+                <w:shd w:val="clear" w:color="auto" w:fill="FFFFFF"/>
+              </w:rPr>
+              <w:t>, </w:t>
+            </w:r>
+            <w:r>
+              <w:rPr>
+                <w:rFonts w:ascii="Batang" w:eastAsia="Batang" w:hAnsi="Batang" w:cs="Batang" w:hint="eastAsia"/>
+                <w:color w:val="263747"/>
+                <w:spacing w:val="-2"/>
+                <w:highlight w:val="yellow"/>
+                <w:shd w:val="clear" w:color="auto" w:fill="FFFFFF"/>
+              </w:rPr>
               <w:t>그리고</w:t>
             </w:r>
             <w:r>
@@ -13012,6 +13445,7 @@
               </w:rPr>
               <w:t> styled-components</w:t>
             </w:r>
+            <w:proofErr w:type="spellStart"/>
             <w:r>
               <w:rPr>
                 <w:rFonts w:ascii="Batang" w:eastAsia="Batang" w:hAnsi="Batang" w:cs="Batang" w:hint="eastAsia"/>
@@ -13022,6 +13456,7 @@
               </w:rPr>
               <w:t>를</w:t>
             </w:r>
+            <w:proofErr w:type="spellEnd"/>
             <w:r>
               <w:rPr>
                 <w:rFonts w:ascii="Helvetica Neue" w:hAnsi="Helvetica Neue"/>
@@ -13092,6 +13527,7 @@
               </w:rPr>
               <w:t> </w:t>
             </w:r>
+            <w:proofErr w:type="spellStart"/>
             <w:r>
               <w:rPr>
                 <w:rFonts w:ascii="Batang" w:eastAsia="Batang" w:hAnsi="Batang" w:cs="Batang" w:hint="eastAsia"/>
@@ -13102,6 +13538,7 @@
               </w:rPr>
               <w:t>재사용성이</w:t>
             </w:r>
+            <w:proofErr w:type="spellEnd"/>
             <w:r>
               <w:rPr>
                 <w:rFonts w:ascii="Helvetica Neue" w:hAnsi="Helvetica Neue"/>
@@ -13152,6 +13589,7 @@
               </w:rPr>
               <w:t> UI</w:t>
             </w:r>
+            <w:proofErr w:type="spellStart"/>
             <w:r>
               <w:rPr>
                 <w:rFonts w:ascii="Batang" w:eastAsia="Batang" w:hAnsi="Batang" w:cs="Batang" w:hint="eastAsia"/>
@@ -13162,6 +13600,7 @@
               </w:rPr>
               <w:t>를</w:t>
             </w:r>
+            <w:proofErr w:type="spellEnd"/>
             <w:r>
               <w:rPr>
                 <w:rFonts w:ascii="Helvetica Neue" w:hAnsi="Helvetica Neue"/>
@@ -13312,6 +13751,7 @@
               </w:rPr>
               <w:t> UI</w:t>
             </w:r>
+            <w:proofErr w:type="spellStart"/>
             <w:r>
               <w:rPr>
                 <w:rFonts w:ascii="Batang" w:eastAsia="Batang" w:hAnsi="Batang" w:cs="Batang" w:hint="eastAsia"/>
@@ -13322,6 +13762,7 @@
               </w:rPr>
               <w:t>를</w:t>
             </w:r>
+            <w:proofErr w:type="spellEnd"/>
             <w:r>
               <w:rPr>
                 <w:rFonts w:ascii="Helvetica Neue" w:hAnsi="Helvetica Neue"/>
@@ -13672,7 +14113,23 @@
           <w:sz w:val="28"/>
           <w:szCs w:val="28"/>
         </w:rPr>
-        <w:t xml:space="preserve"> (I gotta learn these)</w:t>
+        <w:t xml:space="preserve"> (I </w:t>
+      </w:r>
+      <w:proofErr w:type="spellStart"/>
+      <w:r>
+        <w:rPr>
+          <w:sz w:val="28"/>
+          <w:szCs w:val="28"/>
+        </w:rPr>
+        <w:t>gotta</w:t>
+      </w:r>
+      <w:proofErr w:type="spellEnd"/>
+      <w:r>
+        <w:rPr>
+          <w:sz w:val="28"/>
+          <w:szCs w:val="28"/>
+        </w:rPr>
+        <w:t xml:space="preserve"> learn these)</w:t>
       </w:r>
     </w:p>
     <w:p>
@@ -14057,6 +14514,7 @@
               </w:rPr>
               <w:t> </w:t>
             </w:r>
+            <w:proofErr w:type="spellStart"/>
             <w:r>
               <w:rPr>
                 <w:rFonts w:ascii="Batang" w:eastAsia="Batang" w:hAnsi="Batang" w:cs="Batang" w:hint="eastAsia"/>
@@ -14065,6 +14523,7 @@
               </w:rPr>
               <w:t>스쿼드를</w:t>
             </w:r>
+            <w:proofErr w:type="spellEnd"/>
             <w:r>
               <w:rPr>
                 <w:rFonts w:ascii="Helvetica Neue" w:hAnsi="Helvetica Neue"/>
@@ -14447,7 +14906,39 @@
           <w:sz w:val="28"/>
           <w:szCs w:val="28"/>
         </w:rPr>
-        <w:t>Quick learner (I should learn GraphQL, styledComponents and D3.js quickly)</w:t>
+        <w:t xml:space="preserve">Quick learner (I should learn </w:t>
+      </w:r>
+      <w:proofErr w:type="spellStart"/>
+      <w:r>
+        <w:rPr>
+          <w:sz w:val="28"/>
+          <w:szCs w:val="28"/>
+        </w:rPr>
+        <w:t>GraphQL</w:t>
+      </w:r>
+      <w:proofErr w:type="spellEnd"/>
+      <w:r>
+        <w:rPr>
+          <w:sz w:val="28"/>
+          <w:szCs w:val="28"/>
+        </w:rPr>
+        <w:t xml:space="preserve">, </w:t>
+      </w:r>
+      <w:proofErr w:type="spellStart"/>
+      <w:r>
+        <w:rPr>
+          <w:sz w:val="28"/>
+          <w:szCs w:val="28"/>
+        </w:rPr>
+        <w:t>styledComponents</w:t>
+      </w:r>
+      <w:proofErr w:type="spellEnd"/>
+      <w:r>
+        <w:rPr>
+          <w:sz w:val="28"/>
+          <w:szCs w:val="28"/>
+        </w:rPr>
+        <w:t xml:space="preserve"> and D3.js quickly)</w:t>
       </w:r>
     </w:p>
     <w:p>
@@ -14527,7 +15018,23 @@
           <w:sz w:val="28"/>
           <w:szCs w:val="28"/>
         </w:rPr>
-        <w:t>I am from the country of multiculture, so interacting and working with peers from other countries are not a problem</w:t>
+        <w:t xml:space="preserve">I am from the country of </w:t>
+      </w:r>
+      <w:proofErr w:type="spellStart"/>
+      <w:r>
+        <w:rPr>
+          <w:sz w:val="28"/>
+          <w:szCs w:val="28"/>
+        </w:rPr>
+        <w:t>multiculture</w:t>
+      </w:r>
+      <w:proofErr w:type="spellEnd"/>
+      <w:r>
+        <w:rPr>
+          <w:sz w:val="28"/>
+          <w:szCs w:val="28"/>
+        </w:rPr>
+        <w:t>, so interacting and working with peers from other countries are not a problem</w:t>
       </w:r>
     </w:p>
     <w:p>
@@ -14742,15 +15249,33 @@
           <w:szCs w:val="28"/>
         </w:rPr>
         <w:lastRenderedPageBreak/>
-        <w:t>I haven’t had experience in creating app using GraphQL</w:t>
-      </w:r>
-      <w:r>
-        <w:rPr>
-          <w:sz w:val="28"/>
-          <w:szCs w:val="28"/>
-        </w:rPr>
-        <w:t xml:space="preserve"> D3,js</w:t>
-      </w:r>
+        <w:t xml:space="preserve">I haven’t had experience in creating app using </w:t>
+      </w:r>
+      <w:proofErr w:type="spellStart"/>
+      <w:r>
+        <w:rPr>
+          <w:sz w:val="28"/>
+          <w:szCs w:val="28"/>
+        </w:rPr>
+        <w:t>GraphQL</w:t>
+      </w:r>
+      <w:proofErr w:type="spellEnd"/>
+      <w:r>
+        <w:rPr>
+          <w:sz w:val="28"/>
+          <w:szCs w:val="28"/>
+        </w:rPr>
+        <w:t xml:space="preserve"> D</w:t>
+      </w:r>
+      <w:proofErr w:type="gramStart"/>
+      <w:r>
+        <w:rPr>
+          <w:sz w:val="28"/>
+          <w:szCs w:val="28"/>
+        </w:rPr>
+        <w:t>3,js</w:t>
+      </w:r>
+      <w:proofErr w:type="gramEnd"/>
       <w:r>
         <w:rPr>
           <w:sz w:val="28"/>
@@ -14811,7 +15336,23 @@
           <w:sz w:val="28"/>
           <w:szCs w:val="28"/>
         </w:rPr>
-        <w:t>I have very limited experience using selenium, and puppeteer  experience using selenium</w:t>
+        <w:t xml:space="preserve">I have very limited experience using selenium, and </w:t>
+      </w:r>
+      <w:proofErr w:type="gramStart"/>
+      <w:r>
+        <w:rPr>
+          <w:sz w:val="28"/>
+          <w:szCs w:val="28"/>
+        </w:rPr>
+        <w:t>puppeteer  experience</w:t>
+      </w:r>
+      <w:proofErr w:type="gramEnd"/>
+      <w:r>
+        <w:rPr>
+          <w:sz w:val="28"/>
+          <w:szCs w:val="28"/>
+        </w:rPr>
+        <w:t xml:space="preserve"> using selenium</w:t>
       </w:r>
       <w:r>
         <w:rPr>
@@ -14955,8 +15496,17 @@
           <w:sz w:val="28"/>
           <w:szCs w:val="28"/>
         </w:rPr>
-        <w:t>What are your most relevant qualifications for this position</w:t>
-      </w:r>
+        <w:t xml:space="preserve">What are your most relevant qualifications for this </w:t>
+      </w:r>
+      <w:proofErr w:type="gramStart"/>
+      <w:r>
+        <w:rPr>
+          <w:sz w:val="28"/>
+          <w:szCs w:val="28"/>
+        </w:rPr>
+        <w:t>position</w:t>
+      </w:r>
+      <w:proofErr w:type="gramEnd"/>
     </w:p>
     <w:p>
       <w:pPr>
@@ -14998,7 +15548,23 @@
           <w:sz w:val="28"/>
           <w:szCs w:val="28"/>
         </w:rPr>
-        <w:t>I am highly organized and  very good at running department</w:t>
+        <w:t xml:space="preserve">I am highly organized </w:t>
+      </w:r>
+      <w:proofErr w:type="gramStart"/>
+      <w:r>
+        <w:rPr>
+          <w:sz w:val="28"/>
+          <w:szCs w:val="28"/>
+        </w:rPr>
+        <w:t>and  very</w:t>
+      </w:r>
+      <w:proofErr w:type="gramEnd"/>
+      <w:r>
+        <w:rPr>
+          <w:sz w:val="28"/>
+          <w:szCs w:val="28"/>
+        </w:rPr>
+        <w:t xml:space="preserve"> good at running department</w:t>
       </w:r>
     </w:p>
     <w:p>
@@ -15097,12 +15663,21 @@
           <w:szCs w:val="28"/>
         </w:rPr>
       </w:pPr>
-      <w:r>
-        <w:rPr>
-          <w:sz w:val="28"/>
-          <w:szCs w:val="28"/>
-        </w:rPr>
-        <w:t>I  know that comes in really handy with innovative companies like this one</w:t>
+      <w:proofErr w:type="gramStart"/>
+      <w:r>
+        <w:rPr>
+          <w:sz w:val="28"/>
+          <w:szCs w:val="28"/>
+        </w:rPr>
+        <w:t>I  know</w:t>
+      </w:r>
+      <w:proofErr w:type="gramEnd"/>
+      <w:r>
+        <w:rPr>
+          <w:sz w:val="28"/>
+          <w:szCs w:val="28"/>
+        </w:rPr>
+        <w:t xml:space="preserve"> that comes in really handy with innovative companies like this one</w:t>
       </w:r>
     </w:p>
     <w:p>
@@ -15189,7 +15764,23 @@
           <w:sz w:val="28"/>
           <w:szCs w:val="28"/>
         </w:rPr>
-        <w:t>I can comfortably use CSS3, HTML5 and ES6 Javascript no problem</w:t>
+        <w:t xml:space="preserve">I can comfortably use CSS3, HTML5 and ES6 </w:t>
+      </w:r>
+      <w:proofErr w:type="spellStart"/>
+      <w:r>
+        <w:rPr>
+          <w:sz w:val="28"/>
+          <w:szCs w:val="28"/>
+        </w:rPr>
+        <w:t>Javascript</w:t>
+      </w:r>
+      <w:proofErr w:type="spellEnd"/>
+      <w:r>
+        <w:rPr>
+          <w:sz w:val="28"/>
+          <w:szCs w:val="28"/>
+        </w:rPr>
+        <w:t xml:space="preserve"> no problem</w:t>
       </w:r>
     </w:p>
     <w:p>
@@ -15332,8 +15923,18 @@
           <w:sz w:val="28"/>
           <w:szCs w:val="28"/>
         </w:rPr>
-        <w:t>최종 완성자</w:t>
-      </w:r>
+        <w:t xml:space="preserve">최종 </w:t>
+      </w:r>
+      <w:proofErr w:type="spellStart"/>
+      <w:r>
+        <w:rPr>
+          <w:rFonts w:hint="eastAsia"/>
+          <w:sz w:val="28"/>
+          <w:szCs w:val="28"/>
+        </w:rPr>
+        <w:t>완성자</w:t>
+      </w:r>
+      <w:proofErr w:type="spellEnd"/>
       <w:r>
         <w:rPr>
           <w:sz w:val="28"/>
@@ -15513,8 +16114,17 @@
           <w:sz w:val="28"/>
           <w:szCs w:val="28"/>
         </w:rPr>
-        <w:t>My weakeness</w:t>
-      </w:r>
+        <w:t xml:space="preserve">My </w:t>
+      </w:r>
+      <w:proofErr w:type="spellStart"/>
+      <w:r>
+        <w:rPr>
+          <w:sz w:val="28"/>
+          <w:szCs w:val="28"/>
+        </w:rPr>
+        <w:t>weakeness</w:t>
+      </w:r>
+      <w:proofErr w:type="spellEnd"/>
     </w:p>
     <w:p>
       <w:pPr>
@@ -15990,7 +16600,23 @@
           <w:sz w:val="28"/>
           <w:szCs w:val="28"/>
         </w:rPr>
-        <w:t>. For the past 2 years in my previous workplace in SiteMax Systems Inc, I was responsible of</w:t>
+        <w:t xml:space="preserve">. For the past 2 years in my previous workplace in </w:t>
+      </w:r>
+      <w:proofErr w:type="spellStart"/>
+      <w:r>
+        <w:rPr>
+          <w:sz w:val="28"/>
+          <w:szCs w:val="28"/>
+        </w:rPr>
+        <w:t>SiteMax</w:t>
+      </w:r>
+      <w:proofErr w:type="spellEnd"/>
+      <w:r>
+        <w:rPr>
+          <w:sz w:val="28"/>
+          <w:szCs w:val="28"/>
+        </w:rPr>
+        <w:t xml:space="preserve"> Systems Inc, I was responsible of</w:t>
       </w:r>
       <w:r>
         <w:rPr>
@@ -16039,7 +16665,23 @@
           <w:sz w:val="28"/>
           <w:szCs w:val="28"/>
         </w:rPr>
-        <w:t xml:space="preserve"> the features of the SiteMax system.</w:t>
+        <w:t xml:space="preserve"> the features of the </w:t>
+      </w:r>
+      <w:proofErr w:type="spellStart"/>
+      <w:r>
+        <w:rPr>
+          <w:sz w:val="28"/>
+          <w:szCs w:val="28"/>
+        </w:rPr>
+        <w:t>SiteMax</w:t>
+      </w:r>
+      <w:proofErr w:type="spellEnd"/>
+      <w:r>
+        <w:rPr>
+          <w:sz w:val="28"/>
+          <w:szCs w:val="28"/>
+        </w:rPr>
+        <w:t xml:space="preserve"> system.</w:t>
       </w:r>
     </w:p>
     <w:p>
@@ -16112,7 +16754,79 @@
           <w:sz w:val="28"/>
           <w:szCs w:val="28"/>
         </w:rPr>
-        <w:t>년동안 벤쿠에 있는 사이트맥스 회사에서 일을하면서 사이트맥스 시스템을</w:t>
+        <w:t xml:space="preserve">년동안 </w:t>
+      </w:r>
+      <w:proofErr w:type="spellStart"/>
+      <w:r>
+        <w:rPr>
+          <w:rFonts w:ascii="Batang" w:eastAsia="Batang" w:hAnsi="Batang" w:cs="Batang" w:hint="eastAsia"/>
+          <w:sz w:val="28"/>
+          <w:szCs w:val="28"/>
+        </w:rPr>
+        <w:t>벤쿠에</w:t>
+      </w:r>
+      <w:proofErr w:type="spellEnd"/>
+      <w:r>
+        <w:rPr>
+          <w:rFonts w:ascii="Batang" w:eastAsia="Batang" w:hAnsi="Batang" w:cs="Batang" w:hint="eastAsia"/>
+          <w:sz w:val="28"/>
+          <w:szCs w:val="28"/>
+        </w:rPr>
+        <w:t xml:space="preserve"> 있는 </w:t>
+      </w:r>
+      <w:proofErr w:type="spellStart"/>
+      <w:r>
+        <w:rPr>
+          <w:rFonts w:ascii="Batang" w:eastAsia="Batang" w:hAnsi="Batang" w:cs="Batang" w:hint="eastAsia"/>
+          <w:sz w:val="28"/>
+          <w:szCs w:val="28"/>
+        </w:rPr>
+        <w:t>사이트맥스</w:t>
+      </w:r>
+      <w:proofErr w:type="spellEnd"/>
+      <w:r>
+        <w:rPr>
+          <w:rFonts w:ascii="Batang" w:eastAsia="Batang" w:hAnsi="Batang" w:cs="Batang" w:hint="eastAsia"/>
+          <w:sz w:val="28"/>
+          <w:szCs w:val="28"/>
+        </w:rPr>
+        <w:t xml:space="preserve"> 회사에서 </w:t>
+      </w:r>
+      <w:proofErr w:type="spellStart"/>
+      <w:r>
+        <w:rPr>
+          <w:rFonts w:ascii="Batang" w:eastAsia="Batang" w:hAnsi="Batang" w:cs="Batang" w:hint="eastAsia"/>
+          <w:sz w:val="28"/>
+          <w:szCs w:val="28"/>
+        </w:rPr>
+        <w:t>일을하면서</w:t>
+      </w:r>
+      <w:proofErr w:type="spellEnd"/>
+      <w:r>
+        <w:rPr>
+          <w:rFonts w:ascii="Batang" w:eastAsia="Batang" w:hAnsi="Batang" w:cs="Batang" w:hint="eastAsia"/>
+          <w:sz w:val="28"/>
+          <w:szCs w:val="28"/>
+        </w:rPr>
+        <w:t xml:space="preserve"> </w:t>
+      </w:r>
+      <w:proofErr w:type="spellStart"/>
+      <w:r>
+        <w:rPr>
+          <w:rFonts w:ascii="Batang" w:eastAsia="Batang" w:hAnsi="Batang" w:cs="Batang" w:hint="eastAsia"/>
+          <w:sz w:val="28"/>
+          <w:szCs w:val="28"/>
+        </w:rPr>
+        <w:t>사이트맥스</w:t>
+      </w:r>
+      <w:proofErr w:type="spellEnd"/>
+      <w:r>
+        <w:rPr>
+          <w:rFonts w:ascii="Batang" w:eastAsia="Batang" w:hAnsi="Batang" w:cs="Batang" w:hint="eastAsia"/>
+          <w:sz w:val="28"/>
+          <w:szCs w:val="28"/>
+        </w:rPr>
+        <w:t xml:space="preserve"> 시스템을</w:t>
       </w:r>
       <w:r>
         <w:rPr>
@@ -16128,8 +16842,18 @@
           <w:sz w:val="28"/>
           <w:szCs w:val="28"/>
         </w:rPr>
-        <w:t>관리하고 개발하는 업무를 맏았었습니다</w:t>
-      </w:r>
+        <w:t xml:space="preserve">관리하고 개발하는 업무를 </w:t>
+      </w:r>
+      <w:proofErr w:type="spellStart"/>
+      <w:r>
+        <w:rPr>
+          <w:rFonts w:ascii="Batang" w:eastAsia="Batang" w:hAnsi="Batang" w:cs="Batang" w:hint="eastAsia"/>
+          <w:sz w:val="28"/>
+          <w:szCs w:val="28"/>
+        </w:rPr>
+        <w:t>맏았었습니다</w:t>
+      </w:r>
+      <w:proofErr w:type="spellEnd"/>
       <w:r>
         <w:rPr>
           <w:rFonts w:ascii="Batang" w:eastAsia="Batang" w:hAnsi="Batang" w:cs="Batang"/>
@@ -16343,21 +17067,41 @@
         </w:rPr>
         <w:t xml:space="preserve">개 넘는 </w:t>
       </w:r>
+      <w:proofErr w:type="spellStart"/>
       <w:r>
         <w:rPr>
           <w:rFonts w:ascii="Batang" w:eastAsia="Batang" w:hAnsi="Batang" w:cs="Batang"/>
           <w:sz w:val="28"/>
           <w:szCs w:val="28"/>
         </w:rPr>
-        <w:t xml:space="preserve">angularJS based SP </w:t>
-      </w:r>
+        <w:t>angularJS</w:t>
+      </w:r>
+      <w:proofErr w:type="spellEnd"/>
+      <w:r>
+        <w:rPr>
+          <w:rFonts w:ascii="Batang" w:eastAsia="Batang" w:hAnsi="Batang" w:cs="Batang"/>
+          <w:sz w:val="28"/>
+          <w:szCs w:val="28"/>
+        </w:rPr>
+        <w:t xml:space="preserve"> based SP </w:t>
+      </w:r>
+      <w:proofErr w:type="spellStart"/>
       <w:r>
         <w:rPr>
           <w:rFonts w:ascii="Batang" w:eastAsia="Batang" w:hAnsi="Batang" w:cs="Batang" w:hint="eastAsia"/>
           <w:sz w:val="28"/>
           <w:szCs w:val="28"/>
         </w:rPr>
-        <w:t xml:space="preserve">어플들을 만들었고 그리고 </w:t>
+        <w:t>어플들을</w:t>
+      </w:r>
+      <w:proofErr w:type="spellEnd"/>
+      <w:r>
+        <w:rPr>
+          <w:rFonts w:ascii="Batang" w:eastAsia="Batang" w:hAnsi="Batang" w:cs="Batang" w:hint="eastAsia"/>
+          <w:sz w:val="28"/>
+          <w:szCs w:val="28"/>
+        </w:rPr>
+        <w:t xml:space="preserve"> 만들었고 그리고 </w:t>
       </w:r>
       <w:r>
         <w:rPr>
@@ -16373,7 +17117,25 @@
           <w:sz w:val="28"/>
           <w:szCs w:val="28"/>
         </w:rPr>
-        <w:t xml:space="preserve">와 파이썬을 통해 </w:t>
+        <w:t xml:space="preserve">와 </w:t>
+      </w:r>
+      <w:proofErr w:type="spellStart"/>
+      <w:r>
+        <w:rPr>
+          <w:rFonts w:ascii="Batang" w:eastAsia="Batang" w:hAnsi="Batang" w:cs="Batang" w:hint="eastAsia"/>
+          <w:sz w:val="28"/>
+          <w:szCs w:val="28"/>
+        </w:rPr>
+        <w:t>파이썬을</w:t>
+      </w:r>
+      <w:proofErr w:type="spellEnd"/>
+      <w:r>
+        <w:rPr>
+          <w:rFonts w:ascii="Batang" w:eastAsia="Batang" w:hAnsi="Batang" w:cs="Batang" w:hint="eastAsia"/>
+          <w:sz w:val="28"/>
+          <w:szCs w:val="28"/>
+        </w:rPr>
+        <w:t xml:space="preserve"> 통해 </w:t>
       </w:r>
       <w:r>
         <w:rPr>
@@ -16383,13 +17145,23 @@
         </w:rPr>
         <w:t xml:space="preserve">2000  SP </w:t>
       </w:r>
+      <w:proofErr w:type="spellStart"/>
       <w:r>
         <w:rPr>
           <w:rFonts w:ascii="Batang" w:eastAsia="Batang" w:hAnsi="Batang" w:cs="Batang" w:hint="eastAsia"/>
           <w:sz w:val="28"/>
           <w:szCs w:val="28"/>
         </w:rPr>
-        <w:t>어플들을 관리하였습니다</w:t>
+        <w:t>어플들을</w:t>
+      </w:r>
+      <w:proofErr w:type="spellEnd"/>
+      <w:r>
+        <w:rPr>
+          <w:rFonts w:ascii="Batang" w:eastAsia="Batang" w:hAnsi="Batang" w:cs="Batang" w:hint="eastAsia"/>
+          <w:sz w:val="28"/>
+          <w:szCs w:val="28"/>
+        </w:rPr>
+        <w:t xml:space="preserve"> 관리하였습니다</w:t>
       </w:r>
       <w:r>
         <w:rPr>
@@ -16413,7 +17185,25 @@
           <w:sz w:val="28"/>
           <w:szCs w:val="28"/>
         </w:rPr>
-        <w:t>그리고 동료들과 함께 어플들을 만들며</w:t>
+        <w:t xml:space="preserve">그리고 동료들과 함께 </w:t>
+      </w:r>
+      <w:proofErr w:type="spellStart"/>
+      <w:r>
+        <w:rPr>
+          <w:rFonts w:ascii="Batang" w:eastAsia="Batang" w:hAnsi="Batang" w:cs="Batang" w:hint="eastAsia"/>
+          <w:sz w:val="28"/>
+          <w:szCs w:val="28"/>
+        </w:rPr>
+        <w:t>어플들을</w:t>
+      </w:r>
+      <w:proofErr w:type="spellEnd"/>
+      <w:r>
+        <w:rPr>
+          <w:rFonts w:ascii="Batang" w:eastAsia="Batang" w:hAnsi="Batang" w:cs="Batang" w:hint="eastAsia"/>
+          <w:sz w:val="28"/>
+          <w:szCs w:val="28"/>
+        </w:rPr>
+        <w:t xml:space="preserve"> 만들며</w:t>
       </w:r>
       <w:r>
         <w:rPr>
@@ -16633,13 +17423,23 @@
         </w:rPr>
         <w:t>challenge</w:t>
       </w:r>
+      <w:proofErr w:type="spellStart"/>
       <w:r>
         <w:rPr>
           <w:rFonts w:ascii="Batang" w:eastAsia="Batang" w:hAnsi="Batang" w:cs="Batang" w:hint="eastAsia"/>
           <w:sz w:val="28"/>
           <w:szCs w:val="28"/>
         </w:rPr>
-        <w:t xml:space="preserve">를 갈망하였고 그리고 제 사랑하는 여인과 </w:t>
+        <w:t>를</w:t>
+      </w:r>
+      <w:proofErr w:type="spellEnd"/>
+      <w:r>
+        <w:rPr>
+          <w:rFonts w:ascii="Batang" w:eastAsia="Batang" w:hAnsi="Batang" w:cs="Batang" w:hint="eastAsia"/>
+          <w:sz w:val="28"/>
+          <w:szCs w:val="28"/>
+        </w:rPr>
+        <w:t xml:space="preserve"> 갈망하였고 그리고 제 사랑하는 여인과 </w:t>
       </w:r>
       <w:r>
         <w:rPr>
@@ -17128,7 +17928,21 @@
         <w:rPr>
           <w:rFonts w:eastAsia="Batang" w:cstheme="minorHAnsi"/>
         </w:rPr>
-        <w:t xml:space="preserve">If it’s too general </w:t>
+        <w:t xml:space="preserve">If it’s too </w:t>
+      </w:r>
+      <w:proofErr w:type="gramStart"/>
+      <w:r>
+        <w:rPr>
+          <w:rFonts w:eastAsia="Batang" w:cstheme="minorHAnsi"/>
+        </w:rPr>
+        <w:t>general</w:t>
+      </w:r>
+      <w:proofErr w:type="gramEnd"/>
+      <w:r>
+        <w:rPr>
+          <w:rFonts w:eastAsia="Batang" w:cstheme="minorHAnsi"/>
+        </w:rPr>
+        <w:t xml:space="preserve"> </w:t>
       </w:r>
       <w:r>
         <w:rPr>
@@ -17239,11 +18053,33 @@
           <w:rFonts w:asciiTheme="minorHAnsi" w:eastAsia="Batang" w:hAnsiTheme="minorHAnsi" w:cstheme="minorHAnsi"/>
         </w:rPr>
       </w:pPr>
+      <w:proofErr w:type="gramStart"/>
       <w:r>
         <w:rPr>
           <w:rFonts w:asciiTheme="minorHAnsi" w:eastAsia="Batang" w:hAnsiTheme="minorHAnsi" w:cstheme="minorHAnsi"/>
         </w:rPr>
-        <w:t>Well the J.P Morgan reputation is certainly a factor. I’d be proud to work for a company with such a long history of leadership in the industry. Also a good friend of the family has been working in corporate finance at J.P Morgan for the last two years.</w:t>
+        <w:t>Well</w:t>
+      </w:r>
+      <w:proofErr w:type="gramEnd"/>
+      <w:r>
+        <w:rPr>
+          <w:rFonts w:asciiTheme="minorHAnsi" w:eastAsia="Batang" w:hAnsiTheme="minorHAnsi" w:cstheme="minorHAnsi"/>
+        </w:rPr>
+        <w:t xml:space="preserve"> the J.P Morgan reputation is certainly a factor. I’d be proud to work for a company with such a long history of leadership in the industry. </w:t>
+      </w:r>
+      <w:proofErr w:type="gramStart"/>
+      <w:r>
+        <w:rPr>
+          <w:rFonts w:asciiTheme="minorHAnsi" w:eastAsia="Batang" w:hAnsiTheme="minorHAnsi" w:cstheme="minorHAnsi"/>
+        </w:rPr>
+        <w:t>Also</w:t>
+      </w:r>
+      <w:proofErr w:type="gramEnd"/>
+      <w:r>
+        <w:rPr>
+          <w:rFonts w:asciiTheme="minorHAnsi" w:eastAsia="Batang" w:hAnsiTheme="minorHAnsi" w:cstheme="minorHAnsi"/>
+        </w:rPr>
+        <w:t xml:space="preserve"> a good friend of the family has been working in corporate finance at J.P Morgan for the last two years.</w:t>
       </w:r>
     </w:p>
     <w:p>
@@ -17476,6 +18312,40 @@
         <w:spacing w:after="225"/>
         <w:outlineLvl w:val="2"/>
         <w:rPr>
+          <w:rFonts w:eastAsia="Batang" w:cs="Batang"/>
+          <w:color w:val="333333"/>
+        </w:rPr>
+      </w:pPr>
+      <w:r>
+        <w:rPr>
+          <w:rFonts w:eastAsia="Batang" w:cs="Batang"/>
+          <w:color w:val="333333"/>
+        </w:rPr>
+        <w:t xml:space="preserve">I </w:t>
+      </w:r>
+      <w:r>
+        <w:rPr>
+          <w:rFonts w:eastAsia="Batang" w:cs="Batang"/>
+          <w:color w:val="333333"/>
+        </w:rPr>
+        <w:t>want to be a part of the</w:t>
+      </w:r>
+      <w:r>
+        <w:rPr>
+          <w:rFonts w:eastAsia="Batang" w:cs="Batang"/>
+          <w:color w:val="333333"/>
+        </w:rPr>
+        <w:t xml:space="preserve"> company’s mission of</w:t>
+      </w:r>
+      <w:r>
+        <w:rPr>
+          <w:rFonts w:eastAsia="Batang" w:cs="Batang"/>
+          <w:color w:val="333333"/>
+        </w:rPr>
+        <w:t xml:space="preserve"> making the global trades happen.</w:t>
+      </w:r>
+      <w:r>
+        <w:rPr>
           <w:rFonts w:ascii="Arial" w:hAnsi="Arial" w:cs="Arial"/>
           <w:b/>
           <w:bCs/>
@@ -17483,143 +18353,274 @@
           <w:sz w:val="27"/>
           <w:szCs w:val="27"/>
         </w:rPr>
-      </w:pPr>
+        <w:t xml:space="preserve"> </w:t>
+      </w:r>
       <w:r>
         <w:rPr>
           <w:rFonts w:eastAsia="Batang" w:cs="Batang"/>
           <w:color w:val="333333"/>
         </w:rPr>
-        <w:t xml:space="preserve">I </w:t>
+        <w:t>I understand how painful the process is for retailers and producers to find suppliers and distributers to fill their needs and serve customers</w:t>
       </w:r>
       <w:r>
         <w:rPr>
           <w:rFonts w:eastAsia="Batang" w:cs="Batang"/>
           <w:color w:val="333333"/>
         </w:rPr>
-        <w:t>want to be a part of the</w:t>
+        <w:t>. And</w:t>
       </w:r>
       <w:r>
         <w:rPr>
           <w:rFonts w:eastAsia="Batang" w:cs="Batang"/>
           <w:color w:val="333333"/>
         </w:rPr>
-        <w:t xml:space="preserve"> company’s mission of</w:t>
-      </w:r>
+        <w:t xml:space="preserve"> I understand how more frustrating it is when </w:t>
+      </w:r>
+      <w:proofErr w:type="spellStart"/>
       <w:r>
         <w:rPr>
           <w:rFonts w:eastAsia="Batang" w:cs="Batang"/>
           <w:color w:val="333333"/>
         </w:rPr>
-        <w:t xml:space="preserve"> making the global trades happen.</w:t>
-      </w:r>
-      <w:r>
-        <w:rPr>
-          <w:rFonts w:ascii="Arial" w:hAnsi="Arial" w:cs="Arial"/>
+        <w:t>unexpectancies</w:t>
+      </w:r>
+      <w:proofErr w:type="spellEnd"/>
+      <w:r>
+        <w:rPr>
+          <w:rFonts w:eastAsia="Batang" w:cs="Batang"/>
+          <w:color w:val="333333"/>
+        </w:rPr>
+        <w:t xml:space="preserve"> occur such as trade wars and COVID-19 that cause them to find alternatives. As an individual who eats cereal produced by </w:t>
+      </w:r>
+      <w:proofErr w:type="spellStart"/>
+      <w:r>
+        <w:rPr>
+          <w:rFonts w:eastAsia="Batang" w:cs="Batang"/>
+          <w:color w:val="333333"/>
+        </w:rPr>
+        <w:t>Kellog</w:t>
+      </w:r>
+      <w:proofErr w:type="spellEnd"/>
+      <w:r>
+        <w:rPr>
+          <w:rFonts w:eastAsia="Batang" w:cs="Batang"/>
+          <w:color w:val="333333"/>
+        </w:rPr>
+        <w:t>, Banana</w:t>
+      </w:r>
+      <w:r>
+        <w:rPr>
+          <w:rFonts w:eastAsia="Batang" w:cs="Batang"/>
+          <w:color w:val="333333"/>
+        </w:rPr>
+        <w:t>s</w:t>
+      </w:r>
+      <w:r>
+        <w:rPr>
+          <w:rFonts w:eastAsia="Batang" w:cs="Batang"/>
+          <w:color w:val="333333"/>
+        </w:rPr>
+        <w:t xml:space="preserve"> from Dole</w:t>
+      </w:r>
+      <w:r>
+        <w:rPr>
+          <w:rFonts w:eastAsia="Batang" w:cs="Batang"/>
+          <w:color w:val="333333"/>
+        </w:rPr>
+        <w:t>,</w:t>
+      </w:r>
+      <w:r>
+        <w:rPr>
+          <w:rFonts w:eastAsia="Batang" w:cs="Batang"/>
+          <w:color w:val="333333"/>
+        </w:rPr>
+        <w:t xml:space="preserve"> and Nesquik from </w:t>
+      </w:r>
+      <w:proofErr w:type="spellStart"/>
+      <w:r>
+        <w:rPr>
+          <w:rFonts w:eastAsia="Batang" w:cs="Batang"/>
+          <w:color w:val="333333"/>
+        </w:rPr>
+        <w:t>Nestie</w:t>
+      </w:r>
+      <w:proofErr w:type="spellEnd"/>
+      <w:r>
+        <w:rPr>
+          <w:rFonts w:eastAsia="Batang" w:cs="Batang"/>
+          <w:color w:val="333333"/>
+        </w:rPr>
+        <w:t xml:space="preserve"> purchased</w:t>
+      </w:r>
+      <w:r>
+        <w:rPr>
+          <w:rFonts w:eastAsia="Batang" w:cs="Batang"/>
+          <w:color w:val="333333"/>
+        </w:rPr>
+        <w:t xml:space="preserve"> at Walmart, I want to be a part of the company’s </w:t>
+      </w:r>
+      <w:r>
+        <w:rPr>
+          <w:rFonts w:eastAsia="Batang" w:cs="Batang"/>
+          <w:color w:val="333333"/>
+        </w:rPr>
+        <w:t>goal</w:t>
+      </w:r>
+      <w:r>
+        <w:rPr>
+          <w:rFonts w:eastAsia="Batang" w:cs="Batang"/>
+          <w:color w:val="333333"/>
+        </w:rPr>
+        <w:t xml:space="preserve"> to </w:t>
+      </w:r>
+      <w:r>
+        <w:rPr>
+          <w:rFonts w:eastAsia="Batang" w:cs="Batang"/>
+          <w:color w:val="333333"/>
+        </w:rPr>
+        <w:t>operate, improve and safeguard the global trade system</w:t>
+      </w:r>
+      <w:r>
+        <w:rPr>
+          <w:rFonts w:eastAsia="Batang" w:cs="Batang"/>
+          <w:color w:val="333333"/>
+        </w:rPr>
+        <w:t xml:space="preserve">, so at the end, my family can have their daily needs </w:t>
+      </w:r>
+      <w:r>
+        <w:rPr>
+          <w:rFonts w:eastAsia="Batang" w:cs="Batang"/>
+          <w:color w:val="333333"/>
+        </w:rPr>
+        <w:t>met.</w:t>
+      </w:r>
+    </w:p>
+    <w:p>
+      <w:pPr>
+        <w:shd w:val="clear" w:color="auto" w:fill="FFFFFF"/>
+        <w:spacing w:after="225"/>
+        <w:outlineLvl w:val="2"/>
+        <w:rPr>
+          <w:rFonts w:eastAsia="Batang" w:cs="Batang"/>
+          <w:color w:val="333333"/>
+        </w:rPr>
+      </w:pPr>
+    </w:p>
+    <w:p>
+      <w:pPr>
+        <w:shd w:val="clear" w:color="auto" w:fill="FFFFFF"/>
+        <w:spacing w:after="225"/>
+        <w:outlineLvl w:val="2"/>
+        <w:rPr>
+          <w:rFonts w:ascii="Batang" w:eastAsia="Batang" w:hAnsi="Batang" w:cs="Batang" w:hint="eastAsia"/>
           <w:b/>
           <w:bCs/>
           <w:color w:val="333333"/>
           <w:sz w:val="27"/>
           <w:szCs w:val="27"/>
         </w:rPr>
-        <w:t xml:space="preserve"> </w:t>
+      </w:pPr>
+      <w:r>
+        <w:rPr>
+          <w:rFonts w:eastAsia="Batang" w:cs="Batang" w:hint="eastAsia"/>
+          <w:color w:val="333333"/>
+        </w:rPr>
+        <w:t>저는</w:t>
       </w:r>
       <w:r>
         <w:rPr>
           <w:rFonts w:eastAsia="Batang" w:cs="Batang"/>
           <w:color w:val="333333"/>
         </w:rPr>
-        <w:t>I understand how painful the process is for retailers and producers to find suppliers and distributers to fill their needs and serve customers</w:t>
+        <w:t xml:space="preserve"> </w:t>
+      </w:r>
+      <w:proofErr w:type="spellStart"/>
+      <w:r>
+        <w:rPr>
+          <w:rFonts w:eastAsia="Batang" w:cs="Batang" w:hint="eastAsia"/>
+          <w:color w:val="333333"/>
+        </w:rPr>
+        <w:t>트릿지가</w:t>
+      </w:r>
+      <w:proofErr w:type="spellEnd"/>
+      <w:r>
+        <w:rPr>
+          <w:rFonts w:eastAsia="Batang" w:cs="Batang" w:hint="eastAsia"/>
+          <w:color w:val="333333"/>
+        </w:rPr>
+        <w:t xml:space="preserve"> </w:t>
       </w:r>
       <w:r>
         <w:rPr>
           <w:rFonts w:eastAsia="Batang" w:cs="Batang"/>
           <w:color w:val="333333"/>
         </w:rPr>
-        <w:t>. And</w:t>
+        <w:t>global trading ecosystem</w:t>
+      </w:r>
+      <w:r>
+        <w:rPr>
+          <w:rFonts w:eastAsia="Batang" w:cs="Batang" w:hint="eastAsia"/>
+          <w:color w:val="333333"/>
+        </w:rPr>
+        <w:t>을</w:t>
+      </w:r>
+      <w:r>
+        <w:rPr>
+          <w:rFonts w:eastAsia="Batang" w:cs="Batang" w:hint="eastAsia"/>
+          <w:color w:val="333333"/>
+        </w:rPr>
+        <w:t xml:space="preserve"> </w:t>
       </w:r>
       <w:r>
         <w:rPr>
           <w:rFonts w:eastAsia="Batang" w:cs="Batang"/>
           <w:color w:val="333333"/>
         </w:rPr>
-        <w:t xml:space="preserve"> I understand how more frustrating it is when unexpectancies occur such as trade wars and COVID-19 that cause them to find alternatives. As an individual who eats cereal produced by Kellog, Banana</w:t>
+        <w:t xml:space="preserve"> operating </w:t>
+      </w:r>
+      <w:proofErr w:type="spellStart"/>
+      <w:r>
+        <w:rPr>
+          <w:rFonts w:eastAsia="Batang" w:cs="Batang" w:hint="eastAsia"/>
+          <w:color w:val="333333"/>
+        </w:rPr>
+        <w:t>하는것을</w:t>
+      </w:r>
+      <w:proofErr w:type="spellEnd"/>
+      <w:r>
+        <w:rPr>
+          <w:rFonts w:eastAsia="Batang" w:cs="Batang" w:hint="eastAsia"/>
+          <w:color w:val="333333"/>
+        </w:rPr>
+        <w:t xml:space="preserve"> </w:t>
+      </w:r>
+      <w:r>
+        <w:rPr>
+          <w:rFonts w:eastAsia="Batang" w:cs="Batang" w:hint="eastAsia"/>
+          <w:color w:val="333333"/>
+        </w:rPr>
+        <w:t>알고</w:t>
+      </w:r>
+      <w:r>
+        <w:rPr>
+          <w:rFonts w:eastAsia="Batang" w:cs="Batang" w:hint="eastAsia"/>
+          <w:color w:val="333333"/>
+        </w:rPr>
+        <w:t xml:space="preserve"> </w:t>
+      </w:r>
+      <w:r>
+        <w:rPr>
+          <w:rFonts w:eastAsia="Batang" w:cs="Batang" w:hint="eastAsia"/>
+          <w:color w:val="333333"/>
+        </w:rPr>
+        <w:t>있습니다</w:t>
       </w:r>
       <w:r>
         <w:rPr>
           <w:rFonts w:eastAsia="Batang" w:cs="Batang"/>
           <w:color w:val="333333"/>
         </w:rPr>
-        <w:t>s</w:t>
-      </w:r>
-      <w:r>
-        <w:rPr>
-          <w:rFonts w:eastAsia="Batang" w:cs="Batang"/>
-          <w:color w:val="333333"/>
-        </w:rPr>
-        <w:t xml:space="preserve"> from Dole</w:t>
-      </w:r>
-      <w:r>
-        <w:rPr>
-          <w:rFonts w:eastAsia="Batang" w:cs="Batang"/>
-          <w:color w:val="333333"/>
-        </w:rPr>
-        <w:t>,</w:t>
-      </w:r>
-      <w:r>
-        <w:rPr>
-          <w:rFonts w:eastAsia="Batang" w:cs="Batang"/>
-          <w:color w:val="333333"/>
-        </w:rPr>
-        <w:t xml:space="preserve"> and Nesquik from Nestie</w:t>
-      </w:r>
-      <w:r>
-        <w:rPr>
-          <w:rFonts w:eastAsia="Batang" w:cs="Batang"/>
-          <w:color w:val="333333"/>
-        </w:rPr>
-        <w:t xml:space="preserve"> purchased</w:t>
-      </w:r>
-      <w:r>
-        <w:rPr>
-          <w:rFonts w:eastAsia="Batang" w:cs="Batang"/>
-          <w:color w:val="333333"/>
-        </w:rPr>
-        <w:t xml:space="preserve"> at Walmart, I want to be a part of the company’s </w:t>
-      </w:r>
-      <w:r>
-        <w:rPr>
-          <w:rFonts w:eastAsia="Batang" w:cs="Batang"/>
-          <w:color w:val="333333"/>
-        </w:rPr>
-        <w:t>goal</w:t>
-      </w:r>
-      <w:r>
-        <w:rPr>
-          <w:rFonts w:eastAsia="Batang" w:cs="Batang"/>
-          <w:color w:val="333333"/>
-        </w:rPr>
-        <w:t xml:space="preserve"> to </w:t>
-      </w:r>
-      <w:r>
-        <w:rPr>
-          <w:rFonts w:eastAsia="Batang" w:cs="Batang"/>
-          <w:color w:val="333333"/>
-        </w:rPr>
-        <w:t>operate, improve and safeguard the global trade system</w:t>
-      </w:r>
-      <w:r>
-        <w:rPr>
-          <w:rFonts w:eastAsia="Batang" w:cs="Batang"/>
-          <w:color w:val="333333"/>
-        </w:rPr>
-        <w:t xml:space="preserve">, so at the end, my family can have their daily needs </w:t>
-      </w:r>
-      <w:r>
-        <w:rPr>
-          <w:rFonts w:eastAsia="Batang" w:cs="Batang"/>
-          <w:color w:val="333333"/>
-        </w:rPr>
-        <w:t>met.</w:t>
+        <w:t xml:space="preserve">. </w:t>
       </w:r>
     </w:p>
     <w:p>
@@ -17644,7 +18645,23 @@
           <w:sz w:val="28"/>
           <w:szCs w:val="28"/>
         </w:rPr>
-        <w:t xml:space="preserve">I am motivated by the feeling of overcoming challenges and creating a program that not only works but loved by clients. For example, when I was working at SiteMax Systems inc. I was responsible of creating a small front-end application on behalf of Bold construction. I had to dissect the business requirements and deploy solutions after review. It was a long process. But, when it was done, and when a friend of mine who was in charge of delivering web solutions to clients came say “Hey Moe, Bold construction really loved your solution. So much so that they showed your app to a person at the government.” I was thrilled by the feeling. </w:t>
+        <w:t xml:space="preserve">I am motivated by the feeling of overcoming challenges and creating a program that not only works but loved by clients. For example, when I was working at </w:t>
+      </w:r>
+      <w:proofErr w:type="spellStart"/>
+      <w:r>
+        <w:rPr>
+          <w:sz w:val="28"/>
+          <w:szCs w:val="28"/>
+        </w:rPr>
+        <w:t>SiteMax</w:t>
+      </w:r>
+      <w:proofErr w:type="spellEnd"/>
+      <w:r>
+        <w:rPr>
+          <w:sz w:val="28"/>
+          <w:szCs w:val="28"/>
+        </w:rPr>
+        <w:t xml:space="preserve"> Systems inc. I was responsible of creating a small front-end application on behalf of Bold construction. I had to dissect the business requirements and </w:t>
       </w:r>
       <w:r>
         <w:rPr>
@@ -17652,7 +18669,7 @@
           <w:szCs w:val="28"/>
         </w:rPr>
         <w:lastRenderedPageBreak/>
-        <w:t>I love the feeling of how the solution I created brings smile to customers, and I want to continue this pursuit at this company.</w:t>
+        <w:t>deploy solutions after review. It was a long process. But, when it was done, and when a friend of mine who was in charge of delivering web solutions to clients came say “Hey Moe, Bold construction really loved your solution. So much so that they showed your app to a person at the government.” I was thrilled by the feeling. I love the feeling of how the solution I created brings smile to customers, and I want to continue this pursuit at this company.</w:t>
       </w:r>
     </w:p>
     <w:p>

</xml_diff>

<commit_message>
feat: Add progress #40 'Practicing interview'
</commit_message>
<xml_diff>
--- a/big-interview/interview_notes.docx
+++ b/big-interview/interview_notes.docx
@@ -18552,6 +18552,13 @@
       </w:r>
       <w:r>
         <w:rPr>
+          <w:rFonts w:eastAsia="Batang" w:cs="Batang" w:hint="eastAsia"/>
+          <w:color w:val="333333"/>
+        </w:rPr>
+        <w:t xml:space="preserve"> </w:t>
+      </w:r>
+      <w:r>
+        <w:rPr>
           <w:rFonts w:eastAsia="Batang" w:cs="Batang"/>
           <w:color w:val="333333"/>
         </w:rPr>
@@ -18576,31 +18583,45 @@
           <w:rFonts w:eastAsia="Batang" w:cs="Batang"/>
           <w:color w:val="333333"/>
         </w:rPr>
-        <w:t xml:space="preserve"> operating </w:t>
-      </w:r>
-      <w:proofErr w:type="spellStart"/>
+        <w:t>online platform</w:t>
+      </w:r>
       <w:r>
         <w:rPr>
           <w:rFonts w:eastAsia="Batang" w:cs="Batang" w:hint="eastAsia"/>
           <w:color w:val="333333"/>
         </w:rPr>
-        <w:t>하는것을</w:t>
-      </w:r>
-      <w:proofErr w:type="spellEnd"/>
+        <w:t>을</w:t>
+      </w:r>
+      <w:r>
+        <w:rPr>
+          <w:rFonts w:eastAsia="Batang" w:cs="Batang"/>
+          <w:color w:val="333333"/>
+        </w:rPr>
+        <w:t xml:space="preserve"> </w:t>
+      </w:r>
       <w:r>
         <w:rPr>
           <w:rFonts w:eastAsia="Batang" w:cs="Batang" w:hint="eastAsia"/>
           <w:color w:val="333333"/>
         </w:rPr>
-        <w:t xml:space="preserve"> </w:t>
-      </w:r>
+        <w:t>통해</w:t>
+      </w:r>
+      <w:r>
+        <w:rPr>
+          <w:rFonts w:eastAsia="Batang" w:cs="Batang"/>
+          <w:color w:val="333333"/>
+        </w:rPr>
+        <w:t xml:space="preserve"> operating </w:t>
+      </w:r>
+      <w:proofErr w:type="spellStart"/>
       <w:r>
         <w:rPr>
           <w:rFonts w:eastAsia="Batang" w:cs="Batang" w:hint="eastAsia"/>
           <w:color w:val="333333"/>
         </w:rPr>
-        <w:t>알고</w:t>
-      </w:r>
+        <w:t>하는것을</w:t>
+      </w:r>
+      <w:proofErr w:type="spellEnd"/>
       <w:r>
         <w:rPr>
           <w:rFonts w:eastAsia="Batang" w:cs="Batang" w:hint="eastAsia"/>
@@ -18613,6 +18634,20 @@
           <w:rFonts w:eastAsia="Batang" w:cs="Batang" w:hint="eastAsia"/>
           <w:color w:val="333333"/>
         </w:rPr>
+        <w:t>알고</w:t>
+      </w:r>
+      <w:r>
+        <w:rPr>
+          <w:rFonts w:eastAsia="Batang" w:cs="Batang" w:hint="eastAsia"/>
+          <w:color w:val="333333"/>
+        </w:rPr>
+        <w:t xml:space="preserve"> </w:t>
+      </w:r>
+      <w:r>
+        <w:rPr>
+          <w:rFonts w:eastAsia="Batang" w:cs="Batang" w:hint="eastAsia"/>
+          <w:color w:val="333333"/>
+        </w:rPr>
         <w:t>있습니다</w:t>
       </w:r>
       <w:r>
@@ -18620,7 +18655,630 @@
           <w:rFonts w:eastAsia="Batang" w:cs="Batang"/>
           <w:color w:val="333333"/>
         </w:rPr>
-        <w:t xml:space="preserve">. </w:t>
+        <w:t>.</w:t>
+      </w:r>
+      <w:r>
+        <w:rPr>
+          <w:rFonts w:eastAsia="Batang" w:cs="Batang"/>
+          <w:color w:val="333333"/>
+        </w:rPr>
+        <w:t xml:space="preserve"> </w:t>
+      </w:r>
+      <w:r>
+        <w:rPr>
+          <w:rFonts w:eastAsia="Batang" w:cs="Batang" w:hint="eastAsia"/>
+          <w:color w:val="333333"/>
+        </w:rPr>
+        <w:t>우리</w:t>
+      </w:r>
+      <w:r>
+        <w:rPr>
+          <w:rFonts w:eastAsia="Batang" w:cs="Batang" w:hint="eastAsia"/>
+          <w:color w:val="333333"/>
+        </w:rPr>
+        <w:t xml:space="preserve"> </w:t>
+      </w:r>
+      <w:r>
+        <w:rPr>
+          <w:rFonts w:eastAsia="Batang" w:cs="Batang" w:hint="eastAsia"/>
+          <w:color w:val="333333"/>
+        </w:rPr>
+        <w:t>이</w:t>
+      </w:r>
+      <w:r>
+        <w:rPr>
+          <w:rFonts w:eastAsia="Batang" w:cs="Batang" w:hint="eastAsia"/>
+          <w:color w:val="333333"/>
+        </w:rPr>
+        <w:t xml:space="preserve"> </w:t>
+      </w:r>
+      <w:r>
+        <w:rPr>
+          <w:rFonts w:eastAsia="Batang" w:cs="Batang" w:hint="eastAsia"/>
+          <w:color w:val="333333"/>
+        </w:rPr>
+        <w:t>세상은</w:t>
+      </w:r>
+      <w:r>
+        <w:rPr>
+          <w:rFonts w:eastAsia="Batang" w:cs="Batang" w:hint="eastAsia"/>
+          <w:color w:val="333333"/>
+        </w:rPr>
+        <w:t xml:space="preserve"> </w:t>
+      </w:r>
+      <w:r>
+        <w:rPr>
+          <w:rFonts w:eastAsia="Batang" w:cs="Batang" w:hint="eastAsia"/>
+          <w:color w:val="333333"/>
+        </w:rPr>
+        <w:t>불안정하고</w:t>
+      </w:r>
+      <w:r>
+        <w:rPr>
+          <w:rFonts w:eastAsia="Batang" w:cs="Batang" w:hint="eastAsia"/>
+          <w:color w:val="333333"/>
+        </w:rPr>
+        <w:t xml:space="preserve">  </w:t>
+      </w:r>
+      <w:r>
+        <w:rPr>
+          <w:rFonts w:eastAsia="Batang" w:cs="Batang" w:hint="eastAsia"/>
+          <w:color w:val="333333"/>
+        </w:rPr>
+        <w:t>저는</w:t>
+      </w:r>
+      <w:r>
+        <w:rPr>
+          <w:rFonts w:eastAsia="Batang" w:cs="Batang"/>
+          <w:color w:val="333333"/>
+        </w:rPr>
+        <w:t xml:space="preserve"> </w:t>
+      </w:r>
+      <w:r>
+        <w:rPr>
+          <w:rFonts w:eastAsia="Batang" w:cs="Batang" w:hint="eastAsia"/>
+          <w:color w:val="333333"/>
+        </w:rPr>
+        <w:t>월마트에서</w:t>
+      </w:r>
+      <w:r>
+        <w:rPr>
+          <w:rFonts w:eastAsia="Batang" w:cs="Batang" w:hint="eastAsia"/>
+          <w:color w:val="333333"/>
+        </w:rPr>
+        <w:t xml:space="preserve"> </w:t>
+      </w:r>
+      <w:r>
+        <w:rPr>
+          <w:rFonts w:eastAsia="Batang" w:cs="Batang" w:hint="eastAsia"/>
+          <w:color w:val="333333"/>
+        </w:rPr>
+        <w:t>파는</w:t>
+      </w:r>
+      <w:r>
+        <w:rPr>
+          <w:rFonts w:eastAsia="Batang" w:cs="Batang" w:hint="eastAsia"/>
+          <w:color w:val="333333"/>
+        </w:rPr>
+        <w:t xml:space="preserve"> </w:t>
+      </w:r>
+      <w:r>
+        <w:rPr>
+          <w:rFonts w:eastAsia="Batang" w:cs="Batang"/>
+          <w:color w:val="333333"/>
+        </w:rPr>
+        <w:t>Dole</w:t>
+      </w:r>
+      <w:r>
+        <w:rPr>
+          <w:rFonts w:eastAsia="Batang" w:cs="Batang" w:hint="eastAsia"/>
+          <w:color w:val="333333"/>
+        </w:rPr>
+        <w:t xml:space="preserve"> </w:t>
+      </w:r>
+      <w:r>
+        <w:rPr>
+          <w:rFonts w:eastAsia="Batang" w:cs="Batang" w:hint="eastAsia"/>
+          <w:color w:val="333333"/>
+        </w:rPr>
+        <w:t>바나나와</w:t>
+      </w:r>
+      <w:r>
+        <w:rPr>
+          <w:rFonts w:eastAsia="Batang" w:cs="Batang" w:hint="eastAsia"/>
+          <w:color w:val="333333"/>
+        </w:rPr>
+        <w:t xml:space="preserve"> </w:t>
+      </w:r>
+      <w:proofErr w:type="spellStart"/>
+      <w:r>
+        <w:rPr>
+          <w:rFonts w:eastAsia="Batang" w:cs="Batang"/>
+          <w:color w:val="333333"/>
+        </w:rPr>
+        <w:t>kellogg</w:t>
+      </w:r>
+      <w:proofErr w:type="spellEnd"/>
+      <w:r>
+        <w:rPr>
+          <w:rFonts w:eastAsia="Batang" w:cs="Batang"/>
+          <w:color w:val="333333"/>
+        </w:rPr>
+        <w:t xml:space="preserve"> </w:t>
+      </w:r>
+      <w:r>
+        <w:rPr>
+          <w:rFonts w:eastAsia="Batang" w:cs="Batang" w:hint="eastAsia"/>
+          <w:color w:val="333333"/>
+        </w:rPr>
+        <w:t>시리얼과</w:t>
+      </w:r>
+      <w:r>
+        <w:rPr>
+          <w:rFonts w:eastAsia="Batang" w:cs="Batang" w:hint="eastAsia"/>
+          <w:color w:val="333333"/>
+        </w:rPr>
+        <w:t xml:space="preserve"> </w:t>
+      </w:r>
+      <w:r>
+        <w:rPr>
+          <w:rFonts w:eastAsia="Batang" w:cs="Batang" w:hint="eastAsia"/>
+          <w:color w:val="333333"/>
+        </w:rPr>
+        <w:t>그리고</w:t>
+      </w:r>
+      <w:r>
+        <w:rPr>
+          <w:rFonts w:eastAsia="Batang" w:cs="Batang" w:hint="eastAsia"/>
+          <w:color w:val="333333"/>
+        </w:rPr>
+        <w:t xml:space="preserve"> </w:t>
+      </w:r>
+      <w:proofErr w:type="spellStart"/>
+      <w:r>
+        <w:rPr>
+          <w:rFonts w:eastAsia="Batang" w:cs="Batang"/>
+          <w:color w:val="333333"/>
+        </w:rPr>
+        <w:t>Nestie</w:t>
+      </w:r>
+      <w:proofErr w:type="spellEnd"/>
+      <w:r>
+        <w:rPr>
+          <w:rFonts w:eastAsia="Batang" w:cs="Batang" w:hint="eastAsia"/>
+          <w:color w:val="333333"/>
+        </w:rPr>
+        <w:t xml:space="preserve"> </w:t>
+      </w:r>
+      <w:r>
+        <w:rPr>
+          <w:rFonts w:eastAsia="Batang" w:cs="Batang" w:hint="eastAsia"/>
+          <w:color w:val="333333"/>
+        </w:rPr>
+        <w:t>에서</w:t>
+      </w:r>
+      <w:r>
+        <w:rPr>
+          <w:rFonts w:eastAsia="Batang" w:cs="Batang" w:hint="eastAsia"/>
+          <w:color w:val="333333"/>
+        </w:rPr>
+        <w:t xml:space="preserve"> </w:t>
+      </w:r>
+      <w:r>
+        <w:rPr>
+          <w:rFonts w:eastAsia="Batang" w:cs="Batang" w:hint="eastAsia"/>
+          <w:color w:val="333333"/>
+        </w:rPr>
+        <w:t>파는</w:t>
+      </w:r>
+      <w:r>
+        <w:rPr>
+          <w:rFonts w:eastAsia="Batang" w:cs="Batang" w:hint="eastAsia"/>
+          <w:color w:val="333333"/>
+        </w:rPr>
+        <w:t xml:space="preserve"> </w:t>
+      </w:r>
+      <w:r>
+        <w:rPr>
+          <w:rFonts w:eastAsia="Batang" w:cs="Batang" w:hint="eastAsia"/>
+          <w:color w:val="333333"/>
+        </w:rPr>
+        <w:t>과자와</w:t>
+      </w:r>
+      <w:r>
+        <w:rPr>
+          <w:rFonts w:eastAsia="Batang" w:cs="Batang" w:hint="eastAsia"/>
+          <w:color w:val="333333"/>
+        </w:rPr>
+        <w:t xml:space="preserve"> </w:t>
+      </w:r>
+      <w:r>
+        <w:rPr>
+          <w:rFonts w:eastAsia="Batang" w:cs="Batang" w:hint="eastAsia"/>
+          <w:color w:val="333333"/>
+        </w:rPr>
+        <w:t>그리고</w:t>
+      </w:r>
+      <w:r>
+        <w:rPr>
+          <w:rFonts w:eastAsia="Batang" w:cs="Batang"/>
+          <w:color w:val="333333"/>
+        </w:rPr>
+        <w:t xml:space="preserve"> </w:t>
+      </w:r>
+      <w:proofErr w:type="spellStart"/>
+      <w:r>
+        <w:rPr>
+          <w:rFonts w:eastAsia="Batang" w:cs="Batang"/>
+          <w:color w:val="333333"/>
+        </w:rPr>
+        <w:t>emart</w:t>
+      </w:r>
+      <w:proofErr w:type="spellEnd"/>
+      <w:r>
+        <w:rPr>
+          <w:rFonts w:eastAsia="Batang" w:cs="Batang" w:hint="eastAsia"/>
+          <w:color w:val="333333"/>
+        </w:rPr>
+        <w:t>에서</w:t>
+      </w:r>
+      <w:r>
+        <w:rPr>
+          <w:rFonts w:eastAsia="Batang" w:cs="Batang" w:hint="eastAsia"/>
+          <w:color w:val="333333"/>
+        </w:rPr>
+        <w:t xml:space="preserve"> </w:t>
+      </w:r>
+      <w:r>
+        <w:rPr>
+          <w:rFonts w:eastAsia="Batang" w:cs="Batang" w:hint="eastAsia"/>
+          <w:color w:val="333333"/>
+        </w:rPr>
+        <w:t>파는</w:t>
+      </w:r>
+      <w:r>
+        <w:rPr>
+          <w:rFonts w:eastAsia="Batang" w:cs="Batang" w:hint="eastAsia"/>
+          <w:color w:val="333333"/>
+        </w:rPr>
+        <w:t xml:space="preserve"> </w:t>
+      </w:r>
+      <w:proofErr w:type="spellStart"/>
+      <w:r>
+        <w:rPr>
+          <w:rFonts w:eastAsia="Batang" w:cs="Batang" w:hint="eastAsia"/>
+          <w:color w:val="333333"/>
+        </w:rPr>
+        <w:t>필생품들을</w:t>
+      </w:r>
+      <w:proofErr w:type="spellEnd"/>
+      <w:r>
+        <w:rPr>
+          <w:rFonts w:eastAsia="Batang" w:cs="Batang" w:hint="eastAsia"/>
+          <w:color w:val="333333"/>
+        </w:rPr>
+        <w:t xml:space="preserve"> </w:t>
+      </w:r>
+      <w:r>
+        <w:rPr>
+          <w:rFonts w:eastAsia="Batang" w:cs="Batang" w:hint="eastAsia"/>
+          <w:color w:val="333333"/>
+        </w:rPr>
+        <w:t>사며</w:t>
+      </w:r>
+      <w:r>
+        <w:rPr>
+          <w:rFonts w:eastAsia="Batang" w:cs="Batang" w:hint="eastAsia"/>
+          <w:color w:val="333333"/>
+        </w:rPr>
+        <w:t xml:space="preserve"> </w:t>
+      </w:r>
+      <w:r>
+        <w:rPr>
+          <w:rFonts w:eastAsia="Batang" w:cs="Batang" w:hint="eastAsia"/>
+          <w:color w:val="333333"/>
+        </w:rPr>
+        <w:t>하루하루</w:t>
+      </w:r>
+      <w:r>
+        <w:rPr>
+          <w:rFonts w:eastAsia="Batang" w:cs="Batang" w:hint="eastAsia"/>
+          <w:color w:val="333333"/>
+        </w:rPr>
+        <w:t xml:space="preserve"> </w:t>
+      </w:r>
+      <w:r>
+        <w:rPr>
+          <w:rFonts w:eastAsia="Batang" w:cs="Batang" w:hint="eastAsia"/>
+          <w:color w:val="333333"/>
+        </w:rPr>
+        <w:t>살아가고</w:t>
+      </w:r>
+      <w:r>
+        <w:rPr>
+          <w:rFonts w:eastAsia="Batang" w:cs="Batang" w:hint="eastAsia"/>
+          <w:color w:val="333333"/>
+        </w:rPr>
+        <w:t xml:space="preserve"> </w:t>
+      </w:r>
+      <w:r>
+        <w:rPr>
+          <w:rFonts w:eastAsia="Batang" w:cs="Batang" w:hint="eastAsia"/>
+          <w:color w:val="333333"/>
+        </w:rPr>
+        <w:t>있습니다</w:t>
+      </w:r>
+      <w:r>
+        <w:rPr>
+          <w:rFonts w:eastAsia="Batang" w:cs="Batang" w:hint="eastAsia"/>
+          <w:color w:val="333333"/>
+        </w:rPr>
+        <w:t>.</w:t>
+      </w:r>
+      <w:r>
+        <w:rPr>
+          <w:rFonts w:eastAsia="Batang" w:cs="Batang"/>
+          <w:color w:val="333333"/>
+        </w:rPr>
+        <w:t xml:space="preserve"> </w:t>
+      </w:r>
+      <w:r>
+        <w:rPr>
+          <w:rFonts w:eastAsia="Batang" w:cs="Batang" w:hint="eastAsia"/>
+          <w:color w:val="333333"/>
+        </w:rPr>
+        <w:t>저는</w:t>
+      </w:r>
+      <w:r>
+        <w:rPr>
+          <w:rFonts w:eastAsia="Batang" w:cs="Batang" w:hint="eastAsia"/>
+          <w:color w:val="333333"/>
+        </w:rPr>
+        <w:t xml:space="preserve"> </w:t>
+      </w:r>
+      <w:proofErr w:type="spellStart"/>
+      <w:r>
+        <w:rPr>
+          <w:rFonts w:eastAsia="Batang" w:cs="Batang" w:hint="eastAsia"/>
+          <w:color w:val="333333"/>
+        </w:rPr>
+        <w:t>트릿지에</w:t>
+      </w:r>
+      <w:proofErr w:type="spellEnd"/>
+      <w:r>
+        <w:rPr>
+          <w:rFonts w:eastAsia="Batang" w:cs="Batang" w:hint="eastAsia"/>
+          <w:color w:val="333333"/>
+        </w:rPr>
+        <w:t xml:space="preserve"> </w:t>
+      </w:r>
+      <w:r>
+        <w:rPr>
+          <w:rFonts w:eastAsia="Batang" w:cs="Batang" w:hint="eastAsia"/>
+          <w:color w:val="333333"/>
+        </w:rPr>
+        <w:t>일을</w:t>
+      </w:r>
+      <w:r>
+        <w:rPr>
+          <w:rFonts w:eastAsia="Batang" w:cs="Batang" w:hint="eastAsia"/>
+          <w:color w:val="333333"/>
+        </w:rPr>
+        <w:t xml:space="preserve"> </w:t>
+      </w:r>
+      <w:r>
+        <w:rPr>
+          <w:rFonts w:eastAsia="Batang" w:cs="Batang" w:hint="eastAsia"/>
+          <w:color w:val="333333"/>
+        </w:rPr>
+        <w:t>하며</w:t>
+      </w:r>
+      <w:r>
+        <w:rPr>
+          <w:rFonts w:eastAsia="Batang" w:cs="Batang" w:hint="eastAsia"/>
+          <w:color w:val="333333"/>
+        </w:rPr>
+        <w:t xml:space="preserve"> </w:t>
+      </w:r>
+      <w:r>
+        <w:rPr>
+          <w:rFonts w:eastAsia="Batang" w:cs="Batang" w:hint="eastAsia"/>
+          <w:color w:val="333333"/>
+        </w:rPr>
+        <w:t>우리</w:t>
+      </w:r>
+      <w:r>
+        <w:rPr>
+          <w:rFonts w:eastAsia="Batang" w:cs="Batang" w:hint="eastAsia"/>
+          <w:color w:val="333333"/>
+        </w:rPr>
+        <w:t xml:space="preserve"> </w:t>
+      </w:r>
+      <w:r>
+        <w:rPr>
+          <w:rFonts w:eastAsia="Batang" w:cs="Batang" w:hint="eastAsia"/>
+          <w:color w:val="333333"/>
+        </w:rPr>
+        <w:t>가족이</w:t>
+      </w:r>
+      <w:r>
+        <w:rPr>
+          <w:rFonts w:eastAsia="Batang" w:cs="Batang" w:hint="eastAsia"/>
+          <w:color w:val="333333"/>
+        </w:rPr>
+        <w:t xml:space="preserve"> </w:t>
+      </w:r>
+      <w:proofErr w:type="spellStart"/>
+      <w:r>
+        <w:rPr>
+          <w:rFonts w:eastAsia="Batang" w:cs="Batang" w:hint="eastAsia"/>
+          <w:color w:val="333333"/>
+        </w:rPr>
+        <w:t>어떤일이</w:t>
+      </w:r>
+      <w:proofErr w:type="spellEnd"/>
+      <w:r>
+        <w:rPr>
+          <w:rFonts w:eastAsia="Batang" w:cs="Batang" w:hint="eastAsia"/>
+          <w:color w:val="333333"/>
+        </w:rPr>
+        <w:t xml:space="preserve"> </w:t>
+      </w:r>
+      <w:r>
+        <w:rPr>
+          <w:rFonts w:eastAsia="Batang" w:cs="Batang" w:hint="eastAsia"/>
+          <w:color w:val="333333"/>
+        </w:rPr>
+        <w:t>일어나든</w:t>
+      </w:r>
+      <w:r>
+        <w:rPr>
+          <w:rFonts w:eastAsia="Batang" w:cs="Batang" w:hint="eastAsia"/>
+          <w:color w:val="333333"/>
+        </w:rPr>
+        <w:t xml:space="preserve"> </w:t>
+      </w:r>
+      <w:r>
+        <w:rPr>
+          <w:rFonts w:eastAsia="Batang" w:cs="Batang" w:hint="eastAsia"/>
+          <w:color w:val="333333"/>
+        </w:rPr>
+        <w:t>생필품에</w:t>
+      </w:r>
+      <w:r>
+        <w:rPr>
+          <w:rFonts w:eastAsia="Batang" w:cs="Batang" w:hint="eastAsia"/>
+          <w:color w:val="333333"/>
+        </w:rPr>
+        <w:t xml:space="preserve"> </w:t>
+      </w:r>
+      <w:r>
+        <w:rPr>
+          <w:rFonts w:eastAsia="Batang" w:cs="Batang" w:hint="eastAsia"/>
+          <w:color w:val="333333"/>
+        </w:rPr>
+        <w:t>지장없이</w:t>
+      </w:r>
+      <w:r>
+        <w:rPr>
+          <w:rFonts w:eastAsia="Batang" w:cs="Batang" w:hint="eastAsia"/>
+          <w:color w:val="333333"/>
+        </w:rPr>
+        <w:t xml:space="preserve"> </w:t>
+      </w:r>
+      <w:r>
+        <w:rPr>
+          <w:rFonts w:eastAsia="Batang" w:cs="Batang" w:hint="eastAsia"/>
+          <w:color w:val="333333"/>
+        </w:rPr>
+        <w:t>안전하게</w:t>
+      </w:r>
+      <w:r>
+        <w:rPr>
+          <w:rFonts w:eastAsia="Batang" w:cs="Batang" w:hint="eastAsia"/>
+          <w:color w:val="333333"/>
+        </w:rPr>
+        <w:t xml:space="preserve"> </w:t>
+      </w:r>
+      <w:r>
+        <w:rPr>
+          <w:rFonts w:eastAsia="Batang" w:cs="Batang" w:hint="eastAsia"/>
+          <w:color w:val="333333"/>
+        </w:rPr>
+        <w:t>하루하루</w:t>
+      </w:r>
+      <w:r>
+        <w:rPr>
+          <w:rFonts w:eastAsia="Batang" w:cs="Batang" w:hint="eastAsia"/>
+          <w:color w:val="333333"/>
+        </w:rPr>
+        <w:t xml:space="preserve"> </w:t>
+      </w:r>
+      <w:r>
+        <w:rPr>
+          <w:rFonts w:eastAsia="Batang" w:cs="Batang" w:hint="eastAsia"/>
+          <w:color w:val="333333"/>
+        </w:rPr>
+        <w:t>살</w:t>
+      </w:r>
+      <w:r>
+        <w:rPr>
+          <w:rFonts w:eastAsia="Batang" w:cs="Batang" w:hint="eastAsia"/>
+          <w:color w:val="333333"/>
+        </w:rPr>
+        <w:t xml:space="preserve"> </w:t>
+      </w:r>
+      <w:r>
+        <w:rPr>
+          <w:rFonts w:eastAsia="Batang" w:cs="Batang" w:hint="eastAsia"/>
+          <w:color w:val="333333"/>
+        </w:rPr>
+        <w:t>수</w:t>
+      </w:r>
+      <w:r>
+        <w:rPr>
+          <w:rFonts w:eastAsia="Batang" w:cs="Batang" w:hint="eastAsia"/>
+          <w:color w:val="333333"/>
+        </w:rPr>
+        <w:t xml:space="preserve"> </w:t>
+      </w:r>
+      <w:r>
+        <w:rPr>
+          <w:rFonts w:eastAsia="Batang" w:cs="Batang" w:hint="eastAsia"/>
+          <w:color w:val="333333"/>
+        </w:rPr>
+        <w:t>있는</w:t>
+      </w:r>
+      <w:r>
+        <w:rPr>
+          <w:rFonts w:eastAsia="Batang" w:cs="Batang" w:hint="eastAsia"/>
+          <w:color w:val="333333"/>
+        </w:rPr>
+        <w:t xml:space="preserve"> </w:t>
+      </w:r>
+      <w:proofErr w:type="spellStart"/>
+      <w:r>
+        <w:rPr>
+          <w:rFonts w:eastAsia="Batang" w:cs="Batang" w:hint="eastAsia"/>
+          <w:color w:val="333333"/>
+        </w:rPr>
+        <w:t>새상을</w:t>
+      </w:r>
+      <w:proofErr w:type="spellEnd"/>
+      <w:r>
+        <w:rPr>
+          <w:rFonts w:eastAsia="Batang" w:cs="Batang" w:hint="eastAsia"/>
+          <w:color w:val="333333"/>
+        </w:rPr>
+        <w:t xml:space="preserve"> </w:t>
+      </w:r>
+      <w:r>
+        <w:rPr>
+          <w:rFonts w:eastAsia="Batang" w:cs="Batang" w:hint="eastAsia"/>
+          <w:color w:val="333333"/>
+        </w:rPr>
+        <w:t>만들고</w:t>
+      </w:r>
+      <w:r>
+        <w:rPr>
+          <w:rFonts w:eastAsia="Batang" w:cs="Batang" w:hint="eastAsia"/>
+          <w:color w:val="333333"/>
+        </w:rPr>
+        <w:t xml:space="preserve"> </w:t>
+      </w:r>
+      <w:r>
+        <w:rPr>
+          <w:rFonts w:eastAsia="Batang" w:cs="Batang" w:hint="eastAsia"/>
+          <w:color w:val="333333"/>
+        </w:rPr>
+        <w:t>싶습니다</w:t>
+      </w:r>
+      <w:r>
+        <w:rPr>
+          <w:rFonts w:eastAsia="Batang" w:cs="Batang" w:hint="eastAsia"/>
+          <w:color w:val="333333"/>
+        </w:rPr>
+        <w:t>.</w:t>
       </w:r>
     </w:p>
     <w:p>
@@ -18645,6 +19303,7 @@
           <w:sz w:val="28"/>
           <w:szCs w:val="28"/>
         </w:rPr>
+        <w:lastRenderedPageBreak/>
         <w:t xml:space="preserve">I am motivated by the feeling of overcoming challenges and creating a program that not only works but loved by clients. For example, when I was working at </w:t>
       </w:r>
       <w:proofErr w:type="spellStart"/>
@@ -18661,15 +19320,7 @@
           <w:sz w:val="28"/>
           <w:szCs w:val="28"/>
         </w:rPr>
-        <w:t xml:space="preserve"> Systems inc. I was responsible of creating a small front-end application on behalf of Bold construction. I had to dissect the business requirements and </w:t>
-      </w:r>
-      <w:r>
-        <w:rPr>
-          <w:sz w:val="28"/>
-          <w:szCs w:val="28"/>
-        </w:rPr>
-        <w:lastRenderedPageBreak/>
-        <w:t>deploy solutions after review. It was a long process. But, when it was done, and when a friend of mine who was in charge of delivering web solutions to clients came say “Hey Moe, Bold construction really loved your solution. So much so that they showed your app to a person at the government.” I was thrilled by the feeling. I love the feeling of how the solution I created brings smile to customers, and I want to continue this pursuit at this company.</w:t>
+        <w:t xml:space="preserve"> Systems inc. I was responsible of creating a small front-end application on behalf of Bold construction. I had to dissect the business requirements and deploy solutions after review. It was a long process. But, when it was done, and when a friend of mine who was in charge of delivering web solutions to clients came say “Hey Moe, Bold construction really loved your solution. So much so that they showed your app to a person at the government.” I was thrilled by the feeling. I love the feeling of how the solution I created brings smile to customers, and I want to continue this pursuit at this company.</w:t>
       </w:r>
     </w:p>
     <w:p>

</xml_diff>

<commit_message>
feat: Add progress #41 'Practicing interview'
</commit_message>
<xml_diff>
--- a/big-interview/interview_notes.docx
+++ b/big-interview/interview_notes.docx
@@ -135,37 +135,12 @@
           <w:szCs w:val="28"/>
         </w:rPr>
       </w:pPr>
-      <w:proofErr w:type="spellStart"/>
-      <w:r>
-        <w:rPr>
-          <w:sz w:val="28"/>
-          <w:szCs w:val="28"/>
-        </w:rPr>
-        <w:t>Swarmy</w:t>
-      </w:r>
-      <w:proofErr w:type="spellEnd"/>
-      <w:r>
-        <w:rPr>
-          <w:sz w:val="28"/>
-          <w:szCs w:val="28"/>
-        </w:rPr>
-        <w:t xml:space="preserve">, </w:t>
-      </w:r>
-      <w:proofErr w:type="spellStart"/>
-      <w:r>
-        <w:rPr>
-          <w:sz w:val="28"/>
-          <w:szCs w:val="28"/>
-        </w:rPr>
-        <w:t>awkard</w:t>
-      </w:r>
-      <w:proofErr w:type="spellEnd"/>
-      <w:r>
-        <w:rPr>
-          <w:sz w:val="28"/>
-          <w:szCs w:val="28"/>
-        </w:rPr>
-        <w:t xml:space="preserve"> </w:t>
+      <w:r>
+        <w:rPr>
+          <w:sz w:val="28"/>
+          <w:szCs w:val="28"/>
+        </w:rPr>
+        <w:t xml:space="preserve">Swarmy, awkard </w:t>
       </w:r>
       <w:r>
         <w:rPr>
@@ -494,21 +469,12 @@
           <w:szCs w:val="28"/>
         </w:rPr>
       </w:pPr>
-      <w:proofErr w:type="spellStart"/>
-      <w:r>
-        <w:rPr>
-          <w:sz w:val="28"/>
-          <w:szCs w:val="28"/>
-        </w:rPr>
-        <w:t>E.g</w:t>
-      </w:r>
-      <w:proofErr w:type="spellEnd"/>
-      <w:r>
-        <w:rPr>
-          <w:sz w:val="28"/>
-          <w:szCs w:val="28"/>
-        </w:rPr>
-        <w:t xml:space="preserve"> arriving late, </w:t>
+      <w:r>
+        <w:rPr>
+          <w:sz w:val="28"/>
+          <w:szCs w:val="28"/>
+        </w:rPr>
+        <w:t xml:space="preserve">E.g arriving late, </w:t>
       </w:r>
     </w:p>
     <w:p>
@@ -547,21 +513,12 @@
           <w:szCs w:val="28"/>
         </w:rPr>
       </w:pPr>
-      <w:proofErr w:type="spellStart"/>
-      <w:r>
-        <w:rPr>
-          <w:sz w:val="28"/>
-          <w:szCs w:val="28"/>
-        </w:rPr>
-        <w:t>how</w:t>
-      </w:r>
-      <w:proofErr w:type="spellEnd"/>
-      <w:r>
-        <w:rPr>
-          <w:sz w:val="28"/>
-          <w:szCs w:val="28"/>
-        </w:rPr>
-        <w:t xml:space="preserve"> you dress, </w:t>
+      <w:r>
+        <w:rPr>
+          <w:sz w:val="28"/>
+          <w:szCs w:val="28"/>
+        </w:rPr>
+        <w:t xml:space="preserve">how you dress, </w:t>
       </w:r>
     </w:p>
     <w:p>
@@ -786,21 +743,12 @@
           <w:szCs w:val="28"/>
         </w:rPr>
       </w:pPr>
-      <w:proofErr w:type="spellStart"/>
-      <w:r>
-        <w:rPr>
-          <w:sz w:val="28"/>
-          <w:szCs w:val="28"/>
-        </w:rPr>
-        <w:t>Doging</w:t>
-      </w:r>
-      <w:proofErr w:type="spellEnd"/>
-      <w:r>
-        <w:rPr>
-          <w:sz w:val="28"/>
-          <w:szCs w:val="28"/>
-        </w:rPr>
-        <w:t xml:space="preserve"> questions</w:t>
+      <w:r>
+        <w:rPr>
+          <w:sz w:val="28"/>
+          <w:szCs w:val="28"/>
+        </w:rPr>
+        <w:t>Doging questions</w:t>
       </w:r>
     </w:p>
     <w:p>
@@ -871,19 +819,8 @@
           <w:sz w:val="28"/>
           <w:szCs w:val="28"/>
         </w:rPr>
-        <w:t xml:space="preserve">Don’t ever badmouth your former employer, manager or even your </w:t>
-      </w:r>
-      <w:proofErr w:type="spellStart"/>
-      <w:r>
-        <w:rPr>
-          <w:b/>
-          <w:bCs/>
-          <w:sz w:val="28"/>
-          <w:szCs w:val="28"/>
-        </w:rPr>
-        <w:t>coworker</w:t>
-      </w:r>
-      <w:proofErr w:type="spellEnd"/>
+        <w:t>Don’t ever badmouth your former employer, manager or even your coworker</w:t>
+      </w:r>
     </w:p>
     <w:p>
       <w:pPr>
@@ -1063,19 +1000,76 @@
           <w:sz w:val="28"/>
           <w:szCs w:val="28"/>
         </w:rPr>
-        <w:t xml:space="preserve">The phone </w:t>
-      </w:r>
-      <w:proofErr w:type="gramStart"/>
-      <w:r>
+        <w:t>The phone interview</w:t>
+      </w:r>
+    </w:p>
+    <w:p>
+      <w:pPr>
+        <w:pStyle w:val="ListParagraph"/>
+        <w:numPr>
+          <w:ilvl w:val="2"/>
+          <w:numId w:val="1"/>
+        </w:numPr>
         <w:rPr>
           <w:b/>
           <w:bCs/>
           <w:sz w:val="28"/>
           <w:szCs w:val="28"/>
         </w:rPr>
-        <w:t>interview</w:t>
-      </w:r>
-      <w:proofErr w:type="gramEnd"/>
+      </w:pPr>
+      <w:r>
+        <w:rPr>
+          <w:b/>
+          <w:bCs/>
+          <w:sz w:val="28"/>
+          <w:szCs w:val="28"/>
+        </w:rPr>
+        <w:t>Pros</w:t>
+      </w:r>
+    </w:p>
+    <w:p>
+      <w:pPr>
+        <w:pStyle w:val="ListParagraph"/>
+        <w:numPr>
+          <w:ilvl w:val="3"/>
+          <w:numId w:val="1"/>
+        </w:numPr>
+        <w:rPr>
+          <w:b/>
+          <w:bCs/>
+          <w:sz w:val="28"/>
+          <w:szCs w:val="28"/>
+        </w:rPr>
+      </w:pPr>
+      <w:r>
+        <w:rPr>
+          <w:sz w:val="28"/>
+          <w:szCs w:val="28"/>
+        </w:rPr>
+        <w:t>You don’t have to worry about your appearance</w:t>
+      </w:r>
+    </w:p>
+    <w:p>
+      <w:pPr>
+        <w:pStyle w:val="ListParagraph"/>
+        <w:numPr>
+          <w:ilvl w:val="3"/>
+          <w:numId w:val="1"/>
+        </w:numPr>
+        <w:rPr>
+          <w:b/>
+          <w:bCs/>
+          <w:sz w:val="28"/>
+          <w:szCs w:val="28"/>
+        </w:rPr>
+      </w:pPr>
+      <w:r>
+        <w:rPr>
+          <w:sz w:val="28"/>
+          <w:szCs w:val="28"/>
+        </w:rPr>
+        <w:t>You can keep your notes nearby for reference</w:t>
+      </w:r>
     </w:p>
     <w:p>
       <w:pPr>
@@ -1098,7 +1092,7 @@
           <w:sz w:val="28"/>
           <w:szCs w:val="28"/>
         </w:rPr>
-        <w:t>Pros</w:t>
+        <w:t>Cons</w:t>
       </w:r>
     </w:p>
     <w:p>
@@ -1120,7 +1114,7 @@
           <w:sz w:val="28"/>
           <w:szCs w:val="28"/>
         </w:rPr>
-        <w:t>You don’t have to worry about your appearance</w:t>
+        <w:t>Hard to make impressions</w:t>
       </w:r>
     </w:p>
     <w:p>
@@ -1142,7 +1136,145 @@
           <w:sz w:val="28"/>
           <w:szCs w:val="28"/>
         </w:rPr>
-        <w:t>You can keep your notes nearby for reference</w:t>
+        <w:t>Difficult to connect with non-verbal cues</w:t>
+      </w:r>
+    </w:p>
+    <w:p>
+      <w:pPr>
+        <w:pStyle w:val="ListParagraph"/>
+        <w:numPr>
+          <w:ilvl w:val="4"/>
+          <w:numId w:val="1"/>
+        </w:numPr>
+        <w:rPr>
+          <w:b/>
+          <w:bCs/>
+          <w:sz w:val="28"/>
+          <w:szCs w:val="28"/>
+          <w:u w:val="single"/>
+        </w:rPr>
+      </w:pPr>
+      <w:r>
+        <w:rPr>
+          <w:b/>
+          <w:bCs/>
+          <w:sz w:val="28"/>
+          <w:szCs w:val="28"/>
+          <w:u w:val="single"/>
+        </w:rPr>
+        <w:t>This is the reason why sales people always want in-person meeting</w:t>
+      </w:r>
+    </w:p>
+    <w:p>
+      <w:pPr>
+        <w:pStyle w:val="ListParagraph"/>
+        <w:numPr>
+          <w:ilvl w:val="3"/>
+          <w:numId w:val="1"/>
+        </w:numPr>
+        <w:rPr>
+          <w:b/>
+          <w:bCs/>
+          <w:sz w:val="28"/>
+          <w:szCs w:val="28"/>
+        </w:rPr>
+      </w:pPr>
+      <w:r>
+        <w:rPr>
+          <w:sz w:val="28"/>
+          <w:szCs w:val="28"/>
+        </w:rPr>
+        <w:t>It’s difficult to read your interviewer</w:t>
+      </w:r>
+    </w:p>
+    <w:p>
+      <w:pPr>
+        <w:pStyle w:val="ListParagraph"/>
+        <w:numPr>
+          <w:ilvl w:val="4"/>
+          <w:numId w:val="1"/>
+        </w:numPr>
+        <w:rPr>
+          <w:b/>
+          <w:bCs/>
+          <w:sz w:val="28"/>
+          <w:szCs w:val="28"/>
+        </w:rPr>
+      </w:pPr>
+      <w:r>
+        <w:rPr>
+          <w:sz w:val="28"/>
+          <w:szCs w:val="28"/>
+        </w:rPr>
+        <w:t>Hard do know interviewer’s response</w:t>
+      </w:r>
+    </w:p>
+    <w:p>
+      <w:pPr>
+        <w:pStyle w:val="ListParagraph"/>
+        <w:numPr>
+          <w:ilvl w:val="4"/>
+          <w:numId w:val="1"/>
+        </w:numPr>
+        <w:rPr>
+          <w:b/>
+          <w:bCs/>
+          <w:sz w:val="28"/>
+          <w:szCs w:val="28"/>
+        </w:rPr>
+      </w:pPr>
+      <w:r>
+        <w:rPr>
+          <w:sz w:val="28"/>
+          <w:szCs w:val="28"/>
+        </w:rPr>
+        <w:t>Candidates talk way too much</w:t>
+      </w:r>
+    </w:p>
+    <w:p>
+      <w:pPr>
+        <w:pStyle w:val="ListParagraph"/>
+        <w:numPr>
+          <w:ilvl w:val="4"/>
+          <w:numId w:val="1"/>
+        </w:numPr>
+        <w:rPr>
+          <w:b/>
+          <w:bCs/>
+          <w:sz w:val="28"/>
+          <w:szCs w:val="28"/>
+        </w:rPr>
+      </w:pPr>
+      <w:r>
+        <w:rPr>
+          <w:sz w:val="28"/>
+          <w:szCs w:val="28"/>
+        </w:rPr>
+        <w:t>They ramble</w:t>
+      </w:r>
+    </w:p>
+    <w:p>
+      <w:pPr>
+        <w:pStyle w:val="ListParagraph"/>
+        <w:numPr>
+          <w:ilvl w:val="1"/>
+          <w:numId w:val="1"/>
+        </w:numPr>
+        <w:rPr>
+          <w:b/>
+          <w:bCs/>
+          <w:sz w:val="28"/>
+          <w:szCs w:val="28"/>
+        </w:rPr>
+      </w:pPr>
+      <w:r>
+        <w:rPr>
+          <w:b/>
+          <w:bCs/>
+          <w:sz w:val="28"/>
+          <w:szCs w:val="28"/>
+        </w:rPr>
+        <w:t>The one-on-one in-person interview</w:t>
       </w:r>
     </w:p>
     <w:p>
@@ -1161,12 +1293,100 @@
       </w:pPr>
       <w:r>
         <w:rPr>
+          <w:sz w:val="28"/>
+          <w:szCs w:val="28"/>
+        </w:rPr>
+        <w:t>Is the classic format</w:t>
+      </w:r>
+    </w:p>
+    <w:p>
+      <w:pPr>
+        <w:pStyle w:val="ListParagraph"/>
+        <w:numPr>
+          <w:ilvl w:val="3"/>
+          <w:numId w:val="1"/>
+        </w:numPr>
+        <w:rPr>
           <w:b/>
           <w:bCs/>
           <w:sz w:val="28"/>
           <w:szCs w:val="28"/>
         </w:rPr>
-        <w:t>Cons</w:t>
+      </w:pPr>
+      <w:r>
+        <w:rPr>
+          <w:sz w:val="28"/>
+          <w:szCs w:val="28"/>
+        </w:rPr>
+        <w:t>Duration “20 – 45” minutes</w:t>
+      </w:r>
+    </w:p>
+    <w:p>
+      <w:pPr>
+        <w:pStyle w:val="ListParagraph"/>
+        <w:numPr>
+          <w:ilvl w:val="2"/>
+          <w:numId w:val="1"/>
+        </w:numPr>
+        <w:rPr>
+          <w:b/>
+          <w:bCs/>
+          <w:sz w:val="28"/>
+          <w:szCs w:val="28"/>
+        </w:rPr>
+      </w:pPr>
+      <w:r>
+        <w:rPr>
+          <w:sz w:val="28"/>
+          <w:szCs w:val="28"/>
+        </w:rPr>
+        <w:t>Practice is what separates the candidates getting hired and not hired</w:t>
+      </w:r>
+    </w:p>
+    <w:p>
+      <w:pPr>
+        <w:pStyle w:val="ListParagraph"/>
+        <w:numPr>
+          <w:ilvl w:val="2"/>
+          <w:numId w:val="1"/>
+        </w:numPr>
+        <w:rPr>
+          <w:b/>
+          <w:bCs/>
+          <w:sz w:val="28"/>
+          <w:szCs w:val="28"/>
+        </w:rPr>
+      </w:pPr>
+      <w:r>
+        <w:rPr>
+          <w:b/>
+          <w:bCs/>
+          <w:sz w:val="28"/>
+          <w:szCs w:val="28"/>
+        </w:rPr>
+        <w:t>Non-verbal communications play much bigger role</w:t>
+      </w:r>
+    </w:p>
+    <w:p>
+      <w:pPr>
+        <w:pStyle w:val="ListParagraph"/>
+        <w:numPr>
+          <w:ilvl w:val="2"/>
+          <w:numId w:val="1"/>
+        </w:numPr>
+        <w:rPr>
+          <w:b/>
+          <w:bCs/>
+          <w:sz w:val="28"/>
+          <w:szCs w:val="28"/>
+        </w:rPr>
+      </w:pPr>
+      <w:r>
+        <w:rPr>
+          <w:sz w:val="28"/>
+          <w:szCs w:val="28"/>
+        </w:rPr>
+        <w:t>Non-verbal bad habits to avoid</w:t>
       </w:r>
     </w:p>
     <w:p>
@@ -1188,7 +1408,7 @@
           <w:sz w:val="28"/>
           <w:szCs w:val="28"/>
         </w:rPr>
-        <w:t>Hard to make impressions</w:t>
+        <w:t>Talking fast</w:t>
       </w:r>
     </w:p>
     <w:p>
@@ -1210,14 +1430,14 @@
           <w:sz w:val="28"/>
           <w:szCs w:val="28"/>
         </w:rPr>
-        <w:t>Difficult to connect with non-verbal cues</w:t>
-      </w:r>
-    </w:p>
-    <w:p>
-      <w:pPr>
-        <w:pStyle w:val="ListParagraph"/>
-        <w:numPr>
-          <w:ilvl w:val="4"/>
+        <w:t>Slouching</w:t>
+      </w:r>
+    </w:p>
+    <w:p>
+      <w:pPr>
+        <w:pStyle w:val="ListParagraph"/>
+        <w:numPr>
+          <w:ilvl w:val="3"/>
           <w:numId w:val="1"/>
         </w:numPr>
         <w:rPr>
@@ -1225,40 +1445,83 @@
           <w:bCs/>
           <w:sz w:val="28"/>
           <w:szCs w:val="28"/>
-          <w:u w:val="single"/>
-        </w:rPr>
-      </w:pPr>
-      <w:r>
+        </w:rPr>
+      </w:pPr>
+      <w:r>
+        <w:rPr>
+          <w:sz w:val="28"/>
+          <w:szCs w:val="28"/>
+        </w:rPr>
+        <w:t>“Umns” and “Uhs”</w:t>
+      </w:r>
+    </w:p>
+    <w:p>
+      <w:pPr>
+        <w:pStyle w:val="ListParagraph"/>
+        <w:numPr>
+          <w:ilvl w:val="1"/>
+          <w:numId w:val="1"/>
+        </w:numPr>
         <w:rPr>
           <w:b/>
           <w:bCs/>
           <w:sz w:val="28"/>
           <w:szCs w:val="28"/>
-          <w:u w:val="single"/>
-        </w:rPr>
-        <w:t xml:space="preserve">This is the reason why </w:t>
-      </w:r>
-      <w:proofErr w:type="gramStart"/>
+        </w:rPr>
+      </w:pPr>
       <w:r>
         <w:rPr>
           <w:b/>
           <w:bCs/>
           <w:sz w:val="28"/>
           <w:szCs w:val="28"/>
-          <w:u w:val="single"/>
-        </w:rPr>
-        <w:t>sales people</w:t>
-      </w:r>
-      <w:proofErr w:type="gramEnd"/>
-      <w:r>
+        </w:rPr>
+        <w:t>The video interview</w:t>
+      </w:r>
+    </w:p>
+    <w:p>
+      <w:pPr>
+        <w:pStyle w:val="ListParagraph"/>
+        <w:numPr>
+          <w:ilvl w:val="2"/>
+          <w:numId w:val="1"/>
+        </w:numPr>
         <w:rPr>
           <w:b/>
           <w:bCs/>
           <w:sz w:val="28"/>
           <w:szCs w:val="28"/>
-          <w:u w:val="single"/>
-        </w:rPr>
-        <w:t xml:space="preserve"> always want in-person meeting</w:t>
+        </w:rPr>
+      </w:pPr>
+      <w:r>
+        <w:rPr>
+          <w:sz w:val="28"/>
+          <w:szCs w:val="28"/>
+        </w:rPr>
+        <w:lastRenderedPageBreak/>
+        <w:t>You should prepare the same way as the in-person interview</w:t>
+      </w:r>
+    </w:p>
+    <w:p>
+      <w:pPr>
+        <w:pStyle w:val="ListParagraph"/>
+        <w:numPr>
+          <w:ilvl w:val="2"/>
+          <w:numId w:val="1"/>
+        </w:numPr>
+        <w:rPr>
+          <w:b/>
+          <w:bCs/>
+          <w:sz w:val="28"/>
+          <w:szCs w:val="28"/>
+        </w:rPr>
+      </w:pPr>
+      <w:r>
+        <w:rPr>
+          <w:sz w:val="28"/>
+          <w:szCs w:val="28"/>
+        </w:rPr>
+        <w:t>Advice</w:t>
       </w:r>
     </w:p>
     <w:p>
@@ -1280,14 +1543,14 @@
           <w:sz w:val="28"/>
           <w:szCs w:val="28"/>
         </w:rPr>
-        <w:t>It’s difficult to read your interviewer</w:t>
-      </w:r>
-    </w:p>
-    <w:p>
-      <w:pPr>
-        <w:pStyle w:val="ListParagraph"/>
-        <w:numPr>
-          <w:ilvl w:val="4"/>
+        <w:t>Is your eye in contact with the screen</w:t>
+      </w:r>
+    </w:p>
+    <w:p>
+      <w:pPr>
+        <w:pStyle w:val="ListParagraph"/>
+        <w:numPr>
+          <w:ilvl w:val="1"/>
           <w:numId w:val="1"/>
         </w:numPr>
         <w:rPr>
@@ -1299,39 +1562,19 @@
       </w:pPr>
       <w:r>
         <w:rPr>
-          <w:sz w:val="28"/>
-          <w:szCs w:val="28"/>
-        </w:rPr>
-        <w:t>Hard do know interviewer’s response</w:t>
-      </w:r>
-    </w:p>
-    <w:p>
-      <w:pPr>
-        <w:pStyle w:val="ListParagraph"/>
-        <w:numPr>
-          <w:ilvl w:val="4"/>
-          <w:numId w:val="1"/>
-        </w:numPr>
-        <w:rPr>
           <w:b/>
           <w:bCs/>
           <w:sz w:val="28"/>
           <w:szCs w:val="28"/>
         </w:rPr>
-      </w:pPr>
-      <w:r>
-        <w:rPr>
-          <w:sz w:val="28"/>
-          <w:szCs w:val="28"/>
-        </w:rPr>
-        <w:t>Candidates talk way too much</w:t>
-      </w:r>
-    </w:p>
-    <w:p>
-      <w:pPr>
-        <w:pStyle w:val="ListParagraph"/>
-        <w:numPr>
-          <w:ilvl w:val="4"/>
+        <w:t>The panel interview</w:t>
+      </w:r>
+    </w:p>
+    <w:p>
+      <w:pPr>
+        <w:pStyle w:val="ListParagraph"/>
+        <w:numPr>
+          <w:ilvl w:val="2"/>
           <w:numId w:val="1"/>
         </w:numPr>
         <w:rPr>
@@ -1341,13 +1584,6 @@
           <w:szCs w:val="28"/>
         </w:rPr>
       </w:pPr>
-      <w:r>
-        <w:rPr>
-          <w:sz w:val="28"/>
-          <w:szCs w:val="28"/>
-        </w:rPr>
-        <w:t>They ramble</w:t>
-      </w:r>
     </w:p>
     <w:p>
       <w:pPr>
@@ -1370,7 +1606,75 @@
           <w:sz w:val="28"/>
           <w:szCs w:val="28"/>
         </w:rPr>
-        <w:t>The one-on-one in-person interview</w:t>
+        <w:t>The group interview</w:t>
+      </w:r>
+    </w:p>
+    <w:p>
+      <w:pPr>
+        <w:rPr>
+          <w:b/>
+          <w:bCs/>
+          <w:sz w:val="28"/>
+          <w:szCs w:val="28"/>
+        </w:rPr>
+      </w:pPr>
+    </w:p>
+    <w:p>
+      <w:pPr>
+        <w:rPr>
+          <w:b/>
+          <w:bCs/>
+          <w:sz w:val="28"/>
+          <w:szCs w:val="28"/>
+        </w:rPr>
+      </w:pPr>
+    </w:p>
+    <w:p>
+      <w:pPr>
+        <w:pStyle w:val="ListParagraph"/>
+        <w:numPr>
+          <w:ilvl w:val="0"/>
+          <w:numId w:val="1"/>
+        </w:numPr>
+        <w:rPr>
+          <w:b/>
+          <w:bCs/>
+          <w:sz w:val="28"/>
+          <w:szCs w:val="28"/>
+        </w:rPr>
+      </w:pPr>
+      <w:r>
+        <w:rPr>
+          <w:b/>
+          <w:bCs/>
+          <w:sz w:val="28"/>
+          <w:szCs w:val="28"/>
+        </w:rPr>
+        <w:t>Types of Interviewers</w:t>
+      </w:r>
+    </w:p>
+    <w:p>
+      <w:pPr>
+        <w:pStyle w:val="ListParagraph"/>
+        <w:numPr>
+          <w:ilvl w:val="1"/>
+          <w:numId w:val="1"/>
+        </w:numPr>
+        <w:rPr>
+          <w:b/>
+          <w:bCs/>
+          <w:sz w:val="28"/>
+          <w:szCs w:val="28"/>
+        </w:rPr>
+      </w:pPr>
+      <w:r>
+        <w:rPr>
+          <w:b/>
+          <w:bCs/>
+          <w:sz w:val="28"/>
+          <w:szCs w:val="28"/>
+        </w:rPr>
+        <w:t>External Recruiter</w:t>
       </w:r>
     </w:p>
     <w:p>
@@ -1392,14 +1696,14 @@
           <w:sz w:val="28"/>
           <w:szCs w:val="28"/>
         </w:rPr>
-        <w:t>Is the classic format</w:t>
-      </w:r>
-    </w:p>
-    <w:p>
-      <w:pPr>
-        <w:pStyle w:val="ListParagraph"/>
-        <w:numPr>
-          <w:ilvl w:val="3"/>
+        <w:t>Companies use external recruiters to vet candidates and send only the most qualified</w:t>
+      </w:r>
+    </w:p>
+    <w:p>
+      <w:pPr>
+        <w:pStyle w:val="ListParagraph"/>
+        <w:numPr>
+          <w:ilvl w:val="2"/>
           <w:numId w:val="1"/>
         </w:numPr>
         <w:rPr>
@@ -1414,7 +1718,7 @@
           <w:sz w:val="28"/>
           <w:szCs w:val="28"/>
         </w:rPr>
-        <w:t>Duration “20 – 45” minutes</w:t>
+        <w:t>Gets paid by sourcing candidates who get hired</w:t>
       </w:r>
     </w:p>
     <w:p>
@@ -1433,10 +1737,43 @@
       </w:pPr>
       <w:r>
         <w:rPr>
-          <w:sz w:val="28"/>
-          <w:szCs w:val="28"/>
-        </w:rPr>
-        <w:t>Practice is what separates the candidates getting hired and not hired</w:t>
+          <w:b/>
+          <w:bCs/>
+          <w:sz w:val="28"/>
+          <w:szCs w:val="28"/>
+        </w:rPr>
+        <w:t>Bottom:</w:t>
+      </w:r>
+      <w:r>
+        <w:rPr>
+          <w:sz w:val="28"/>
+          <w:szCs w:val="28"/>
+        </w:rPr>
+        <w:t xml:space="preserve"> he wants to get paid so he wants you to do well</w:t>
+      </w:r>
+    </w:p>
+    <w:p>
+      <w:pPr>
+        <w:pStyle w:val="ListParagraph"/>
+        <w:numPr>
+          <w:ilvl w:val="1"/>
+          <w:numId w:val="1"/>
+        </w:numPr>
+        <w:rPr>
+          <w:b/>
+          <w:bCs/>
+          <w:sz w:val="28"/>
+          <w:szCs w:val="28"/>
+        </w:rPr>
+      </w:pPr>
+      <w:r>
+        <w:rPr>
+          <w:b/>
+          <w:bCs/>
+          <w:sz w:val="28"/>
+          <w:szCs w:val="28"/>
+        </w:rPr>
+        <w:t>Internal Recruiter or HR Rep</w:t>
       </w:r>
     </w:p>
     <w:p>
@@ -1447,20 +1784,79 @@
           <w:numId w:val="1"/>
         </w:numPr>
         <w:rPr>
+          <w:sz w:val="28"/>
+          <w:szCs w:val="28"/>
+        </w:rPr>
+      </w:pPr>
+      <w:r>
+        <w:rPr>
           <w:b/>
           <w:bCs/>
           <w:sz w:val="28"/>
           <w:szCs w:val="28"/>
         </w:rPr>
-      </w:pPr>
-      <w:r>
+        <w:t xml:space="preserve">Goal: </w:t>
+      </w:r>
+      <w:r>
+        <w:rPr>
+          <w:sz w:val="28"/>
+          <w:szCs w:val="28"/>
+        </w:rPr>
+        <w:t>Find out if you are a close enough fit for him to send you through to meet with the hiring managers</w:t>
+      </w:r>
+    </w:p>
+    <w:p>
+      <w:pPr>
+        <w:rPr>
+          <w:sz w:val="28"/>
+          <w:szCs w:val="28"/>
+        </w:rPr>
+      </w:pPr>
+      <w:r>
+        <w:rPr>
+          <w:sz w:val="28"/>
+          <w:szCs w:val="28"/>
+        </w:rPr>
+        <w:br w:type="page"/>
+      </w:r>
+    </w:p>
+    <w:p>
+      <w:pPr>
+        <w:pStyle w:val="ListParagraph"/>
+        <w:numPr>
+          <w:ilvl w:val="2"/>
+          <w:numId w:val="1"/>
+        </w:numPr>
         <w:rPr>
           <w:b/>
           <w:bCs/>
           <w:sz w:val="28"/>
           <w:szCs w:val="28"/>
         </w:rPr>
-        <w:t>Non-verbal communications play much bigger role</w:t>
+      </w:pPr>
+    </w:p>
+    <w:p>
+      <w:pPr>
+        <w:pStyle w:val="ListParagraph"/>
+        <w:numPr>
+          <w:ilvl w:val="1"/>
+          <w:numId w:val="1"/>
+        </w:numPr>
+        <w:rPr>
+          <w:b/>
+          <w:bCs/>
+          <w:sz w:val="28"/>
+          <w:szCs w:val="28"/>
+        </w:rPr>
+      </w:pPr>
+      <w:r>
+        <w:rPr>
+          <w:b/>
+          <w:bCs/>
+          <w:sz w:val="28"/>
+          <w:szCs w:val="28"/>
+        </w:rPr>
+        <w:t>The Hiring Manager</w:t>
       </w:r>
     </w:p>
     <w:p>
@@ -1482,14 +1878,14 @@
           <w:sz w:val="28"/>
           <w:szCs w:val="28"/>
         </w:rPr>
-        <w:t>Non-verbal bad habits to avoid</w:t>
-      </w:r>
-    </w:p>
-    <w:p>
-      <w:pPr>
-        <w:pStyle w:val="ListParagraph"/>
-        <w:numPr>
-          <w:ilvl w:val="3"/>
+        <w:t>If you win over, you will get pretty far</w:t>
+      </w:r>
+    </w:p>
+    <w:p>
+      <w:pPr>
+        <w:pStyle w:val="ListParagraph"/>
+        <w:numPr>
+          <w:ilvl w:val="2"/>
           <w:numId w:val="1"/>
         </w:numPr>
         <w:rPr>
@@ -1504,14 +1900,14 @@
           <w:sz w:val="28"/>
           <w:szCs w:val="28"/>
         </w:rPr>
-        <w:t>Talking fast</w:t>
-      </w:r>
-    </w:p>
-    <w:p>
-      <w:pPr>
-        <w:pStyle w:val="ListParagraph"/>
-        <w:numPr>
-          <w:ilvl w:val="3"/>
+        <w:t>Will be your boss if you take the position</w:t>
+      </w:r>
+    </w:p>
+    <w:p>
+      <w:pPr>
+        <w:pStyle w:val="ListParagraph"/>
+        <w:numPr>
+          <w:ilvl w:val="2"/>
           <w:numId w:val="1"/>
         </w:numPr>
         <w:rPr>
@@ -1526,574 +1922,8 @@
           <w:sz w:val="28"/>
           <w:szCs w:val="28"/>
         </w:rPr>
-        <w:t>Slouching</w:t>
-      </w:r>
-    </w:p>
-    <w:p>
-      <w:pPr>
-        <w:pStyle w:val="ListParagraph"/>
-        <w:numPr>
-          <w:ilvl w:val="3"/>
-          <w:numId w:val="1"/>
-        </w:numPr>
-        <w:rPr>
-          <w:b/>
-          <w:bCs/>
-          <w:sz w:val="28"/>
-          <w:szCs w:val="28"/>
-        </w:rPr>
-      </w:pPr>
-      <w:r>
-        <w:rPr>
-          <w:sz w:val="28"/>
-          <w:szCs w:val="28"/>
-        </w:rPr>
-        <w:t>“</w:t>
-      </w:r>
-      <w:proofErr w:type="spellStart"/>
-      <w:r>
-        <w:rPr>
-          <w:sz w:val="28"/>
-          <w:szCs w:val="28"/>
-        </w:rPr>
-        <w:t>Umns</w:t>
-      </w:r>
-      <w:proofErr w:type="spellEnd"/>
-      <w:r>
-        <w:rPr>
-          <w:sz w:val="28"/>
-          <w:szCs w:val="28"/>
-        </w:rPr>
-        <w:t>” and “</w:t>
-      </w:r>
-      <w:proofErr w:type="spellStart"/>
-      <w:r>
-        <w:rPr>
-          <w:sz w:val="28"/>
-          <w:szCs w:val="28"/>
-        </w:rPr>
-        <w:t>Uhs</w:t>
-      </w:r>
-      <w:proofErr w:type="spellEnd"/>
-      <w:r>
-        <w:rPr>
-          <w:sz w:val="28"/>
-          <w:szCs w:val="28"/>
-        </w:rPr>
-        <w:t>”</w:t>
-      </w:r>
-    </w:p>
-    <w:p>
-      <w:pPr>
-        <w:pStyle w:val="ListParagraph"/>
-        <w:numPr>
-          <w:ilvl w:val="1"/>
-          <w:numId w:val="1"/>
-        </w:numPr>
-        <w:rPr>
-          <w:b/>
-          <w:bCs/>
-          <w:sz w:val="28"/>
-          <w:szCs w:val="28"/>
-        </w:rPr>
-      </w:pPr>
-      <w:r>
-        <w:rPr>
-          <w:b/>
-          <w:bCs/>
-          <w:sz w:val="28"/>
-          <w:szCs w:val="28"/>
-        </w:rPr>
-        <w:t xml:space="preserve">The video </w:t>
-      </w:r>
-      <w:proofErr w:type="gramStart"/>
-      <w:r>
-        <w:rPr>
-          <w:b/>
-          <w:bCs/>
-          <w:sz w:val="28"/>
-          <w:szCs w:val="28"/>
-        </w:rPr>
-        <w:t>interview</w:t>
-      </w:r>
-      <w:proofErr w:type="gramEnd"/>
-    </w:p>
-    <w:p>
-      <w:pPr>
-        <w:pStyle w:val="ListParagraph"/>
-        <w:numPr>
-          <w:ilvl w:val="2"/>
-          <w:numId w:val="1"/>
-        </w:numPr>
-        <w:rPr>
-          <w:b/>
-          <w:bCs/>
-          <w:sz w:val="28"/>
-          <w:szCs w:val="28"/>
-        </w:rPr>
-      </w:pPr>
-      <w:r>
-        <w:rPr>
-          <w:sz w:val="28"/>
-          <w:szCs w:val="28"/>
-        </w:rPr>
-        <w:lastRenderedPageBreak/>
-        <w:t>You should prepare the same way as the in-person interview</w:t>
-      </w:r>
-    </w:p>
-    <w:p>
-      <w:pPr>
-        <w:pStyle w:val="ListParagraph"/>
-        <w:numPr>
-          <w:ilvl w:val="2"/>
-          <w:numId w:val="1"/>
-        </w:numPr>
-        <w:rPr>
-          <w:b/>
-          <w:bCs/>
-          <w:sz w:val="28"/>
-          <w:szCs w:val="28"/>
-        </w:rPr>
-      </w:pPr>
-      <w:r>
-        <w:rPr>
-          <w:sz w:val="28"/>
-          <w:szCs w:val="28"/>
-        </w:rPr>
-        <w:t>Advice</w:t>
-      </w:r>
-    </w:p>
-    <w:p>
-      <w:pPr>
-        <w:pStyle w:val="ListParagraph"/>
-        <w:numPr>
-          <w:ilvl w:val="3"/>
-          <w:numId w:val="1"/>
-        </w:numPr>
-        <w:rPr>
-          <w:b/>
-          <w:bCs/>
-          <w:sz w:val="28"/>
-          <w:szCs w:val="28"/>
-        </w:rPr>
-      </w:pPr>
-      <w:r>
-        <w:rPr>
-          <w:sz w:val="28"/>
-          <w:szCs w:val="28"/>
-        </w:rPr>
-        <w:t>Is your eye in contact with the screen</w:t>
-      </w:r>
-    </w:p>
-    <w:p>
-      <w:pPr>
-        <w:pStyle w:val="ListParagraph"/>
-        <w:numPr>
-          <w:ilvl w:val="1"/>
-          <w:numId w:val="1"/>
-        </w:numPr>
-        <w:rPr>
-          <w:b/>
-          <w:bCs/>
-          <w:sz w:val="28"/>
-          <w:szCs w:val="28"/>
-        </w:rPr>
-      </w:pPr>
-      <w:r>
-        <w:rPr>
-          <w:b/>
-          <w:bCs/>
-          <w:sz w:val="28"/>
-          <w:szCs w:val="28"/>
-        </w:rPr>
-        <w:t xml:space="preserve">The panel </w:t>
-      </w:r>
-      <w:proofErr w:type="gramStart"/>
-      <w:r>
-        <w:rPr>
-          <w:b/>
-          <w:bCs/>
-          <w:sz w:val="28"/>
-          <w:szCs w:val="28"/>
-        </w:rPr>
-        <w:t>interview</w:t>
-      </w:r>
-      <w:proofErr w:type="gramEnd"/>
-    </w:p>
-    <w:p>
-      <w:pPr>
-        <w:pStyle w:val="ListParagraph"/>
-        <w:numPr>
-          <w:ilvl w:val="2"/>
-          <w:numId w:val="1"/>
-        </w:numPr>
-        <w:rPr>
-          <w:b/>
-          <w:bCs/>
-          <w:sz w:val="28"/>
-          <w:szCs w:val="28"/>
-        </w:rPr>
-      </w:pPr>
-    </w:p>
-    <w:p>
-      <w:pPr>
-        <w:pStyle w:val="ListParagraph"/>
-        <w:numPr>
-          <w:ilvl w:val="1"/>
-          <w:numId w:val="1"/>
-        </w:numPr>
-        <w:rPr>
-          <w:b/>
-          <w:bCs/>
-          <w:sz w:val="28"/>
-          <w:szCs w:val="28"/>
-        </w:rPr>
-      </w:pPr>
-      <w:r>
-        <w:rPr>
-          <w:b/>
-          <w:bCs/>
-          <w:sz w:val="28"/>
-          <w:szCs w:val="28"/>
-        </w:rPr>
-        <w:t xml:space="preserve">The group </w:t>
-      </w:r>
-      <w:proofErr w:type="gramStart"/>
-      <w:r>
-        <w:rPr>
-          <w:b/>
-          <w:bCs/>
-          <w:sz w:val="28"/>
-          <w:szCs w:val="28"/>
-        </w:rPr>
-        <w:t>interview</w:t>
-      </w:r>
-      <w:proofErr w:type="gramEnd"/>
-    </w:p>
-    <w:p>
-      <w:pPr>
-        <w:rPr>
-          <w:b/>
-          <w:bCs/>
-          <w:sz w:val="28"/>
-          <w:szCs w:val="28"/>
-        </w:rPr>
-      </w:pPr>
-    </w:p>
-    <w:p>
-      <w:pPr>
-        <w:rPr>
-          <w:b/>
-          <w:bCs/>
-          <w:sz w:val="28"/>
-          <w:szCs w:val="28"/>
-        </w:rPr>
-      </w:pPr>
-    </w:p>
-    <w:p>
-      <w:pPr>
-        <w:pStyle w:val="ListParagraph"/>
-        <w:numPr>
-          <w:ilvl w:val="0"/>
-          <w:numId w:val="1"/>
-        </w:numPr>
-        <w:rPr>
-          <w:b/>
-          <w:bCs/>
-          <w:sz w:val="28"/>
-          <w:szCs w:val="28"/>
-        </w:rPr>
-      </w:pPr>
-      <w:r>
-        <w:rPr>
-          <w:b/>
-          <w:bCs/>
-          <w:sz w:val="28"/>
-          <w:szCs w:val="28"/>
-        </w:rPr>
-        <w:t>Types of Interviewers</w:t>
-      </w:r>
-    </w:p>
-    <w:p>
-      <w:pPr>
-        <w:pStyle w:val="ListParagraph"/>
-        <w:numPr>
-          <w:ilvl w:val="1"/>
-          <w:numId w:val="1"/>
-        </w:numPr>
-        <w:rPr>
-          <w:b/>
-          <w:bCs/>
-          <w:sz w:val="28"/>
-          <w:szCs w:val="28"/>
-        </w:rPr>
-      </w:pPr>
-      <w:r>
-        <w:rPr>
-          <w:b/>
-          <w:bCs/>
-          <w:sz w:val="28"/>
-          <w:szCs w:val="28"/>
-        </w:rPr>
-        <w:t>External Recruiter</w:t>
-      </w:r>
-    </w:p>
-    <w:p>
-      <w:pPr>
-        <w:pStyle w:val="ListParagraph"/>
-        <w:numPr>
-          <w:ilvl w:val="2"/>
-          <w:numId w:val="1"/>
-        </w:numPr>
-        <w:rPr>
-          <w:b/>
-          <w:bCs/>
-          <w:sz w:val="28"/>
-          <w:szCs w:val="28"/>
-        </w:rPr>
-      </w:pPr>
-      <w:r>
-        <w:rPr>
-          <w:sz w:val="28"/>
-          <w:szCs w:val="28"/>
-        </w:rPr>
-        <w:t>Companies use external recruiters to vet candidates and send only the most qualified</w:t>
-      </w:r>
-    </w:p>
-    <w:p>
-      <w:pPr>
-        <w:pStyle w:val="ListParagraph"/>
-        <w:numPr>
-          <w:ilvl w:val="2"/>
-          <w:numId w:val="1"/>
-        </w:numPr>
-        <w:rPr>
-          <w:b/>
-          <w:bCs/>
-          <w:sz w:val="28"/>
-          <w:szCs w:val="28"/>
-        </w:rPr>
-      </w:pPr>
-      <w:r>
-        <w:rPr>
-          <w:sz w:val="28"/>
-          <w:szCs w:val="28"/>
-        </w:rPr>
-        <w:t>Gets paid by sourcing candidates who get hired</w:t>
-      </w:r>
-    </w:p>
-    <w:p>
-      <w:pPr>
-        <w:pStyle w:val="ListParagraph"/>
-        <w:numPr>
-          <w:ilvl w:val="2"/>
-          <w:numId w:val="1"/>
-        </w:numPr>
-        <w:rPr>
-          <w:b/>
-          <w:bCs/>
-          <w:sz w:val="28"/>
-          <w:szCs w:val="28"/>
-        </w:rPr>
-      </w:pPr>
-      <w:r>
-        <w:rPr>
-          <w:b/>
-          <w:bCs/>
-          <w:sz w:val="28"/>
-          <w:szCs w:val="28"/>
-        </w:rPr>
-        <w:t>Bottom:</w:t>
-      </w:r>
-      <w:r>
-        <w:rPr>
-          <w:sz w:val="28"/>
-          <w:szCs w:val="28"/>
-        </w:rPr>
-        <w:t xml:space="preserve"> he wants to get paid so he wants you to do well</w:t>
-      </w:r>
-    </w:p>
-    <w:p>
-      <w:pPr>
-        <w:pStyle w:val="ListParagraph"/>
-        <w:numPr>
-          <w:ilvl w:val="1"/>
-          <w:numId w:val="1"/>
-        </w:numPr>
-        <w:rPr>
-          <w:b/>
-          <w:bCs/>
-          <w:sz w:val="28"/>
-          <w:szCs w:val="28"/>
-        </w:rPr>
-      </w:pPr>
-      <w:r>
-        <w:rPr>
-          <w:b/>
-          <w:bCs/>
-          <w:sz w:val="28"/>
-          <w:szCs w:val="28"/>
-        </w:rPr>
-        <w:t>Internal Recruiter or HR Rep</w:t>
-      </w:r>
-    </w:p>
-    <w:p>
-      <w:pPr>
-        <w:pStyle w:val="ListParagraph"/>
-        <w:numPr>
-          <w:ilvl w:val="2"/>
-          <w:numId w:val="1"/>
-        </w:numPr>
-        <w:rPr>
-          <w:sz w:val="28"/>
-          <w:szCs w:val="28"/>
-        </w:rPr>
-      </w:pPr>
-      <w:r>
-        <w:rPr>
-          <w:b/>
-          <w:bCs/>
-          <w:sz w:val="28"/>
-          <w:szCs w:val="28"/>
-        </w:rPr>
-        <w:t xml:space="preserve">Goal: </w:t>
-      </w:r>
-      <w:r>
-        <w:rPr>
-          <w:sz w:val="28"/>
-          <w:szCs w:val="28"/>
-        </w:rPr>
-        <w:t>Find out if you are a close enough fit for him to send you through to meet with the hiring managers</w:t>
-      </w:r>
-    </w:p>
-    <w:p>
-      <w:pPr>
-        <w:rPr>
-          <w:sz w:val="28"/>
-          <w:szCs w:val="28"/>
-        </w:rPr>
-      </w:pPr>
-      <w:r>
-        <w:rPr>
-          <w:sz w:val="28"/>
-          <w:szCs w:val="28"/>
-        </w:rPr>
-        <w:br w:type="page"/>
-      </w:r>
-    </w:p>
-    <w:p>
-      <w:pPr>
-        <w:pStyle w:val="ListParagraph"/>
-        <w:numPr>
-          <w:ilvl w:val="2"/>
-          <w:numId w:val="1"/>
-        </w:numPr>
-        <w:rPr>
-          <w:b/>
-          <w:bCs/>
-          <w:sz w:val="28"/>
-          <w:szCs w:val="28"/>
-        </w:rPr>
-      </w:pPr>
-    </w:p>
-    <w:p>
-      <w:pPr>
-        <w:pStyle w:val="ListParagraph"/>
-        <w:numPr>
-          <w:ilvl w:val="1"/>
-          <w:numId w:val="1"/>
-        </w:numPr>
-        <w:rPr>
-          <w:b/>
-          <w:bCs/>
-          <w:sz w:val="28"/>
-          <w:szCs w:val="28"/>
-        </w:rPr>
-      </w:pPr>
-      <w:r>
-        <w:rPr>
-          <w:b/>
-          <w:bCs/>
-          <w:sz w:val="28"/>
-          <w:szCs w:val="28"/>
-        </w:rPr>
-        <w:t>The Hiring Manager</w:t>
-      </w:r>
-    </w:p>
-    <w:p>
-      <w:pPr>
-        <w:pStyle w:val="ListParagraph"/>
-        <w:numPr>
-          <w:ilvl w:val="2"/>
-          <w:numId w:val="1"/>
-        </w:numPr>
-        <w:rPr>
-          <w:b/>
-          <w:bCs/>
-          <w:sz w:val="28"/>
-          <w:szCs w:val="28"/>
-        </w:rPr>
-      </w:pPr>
-      <w:r>
-        <w:rPr>
-          <w:sz w:val="28"/>
-          <w:szCs w:val="28"/>
-        </w:rPr>
-        <w:t>If you win over, you will get pretty far</w:t>
-      </w:r>
-    </w:p>
-    <w:p>
-      <w:pPr>
-        <w:pStyle w:val="ListParagraph"/>
-        <w:numPr>
-          <w:ilvl w:val="2"/>
-          <w:numId w:val="1"/>
-        </w:numPr>
-        <w:rPr>
-          <w:b/>
-          <w:bCs/>
-          <w:sz w:val="28"/>
-          <w:szCs w:val="28"/>
-        </w:rPr>
-      </w:pPr>
-      <w:r>
-        <w:rPr>
-          <w:sz w:val="28"/>
-          <w:szCs w:val="28"/>
-        </w:rPr>
-        <w:t>Will be your boss if you take the position</w:t>
-      </w:r>
-    </w:p>
-    <w:p>
-      <w:pPr>
-        <w:pStyle w:val="ListParagraph"/>
-        <w:numPr>
-          <w:ilvl w:val="2"/>
-          <w:numId w:val="1"/>
-        </w:numPr>
-        <w:rPr>
-          <w:b/>
-          <w:bCs/>
-          <w:sz w:val="28"/>
-          <w:szCs w:val="28"/>
-        </w:rPr>
-      </w:pPr>
-      <w:r>
-        <w:rPr>
-          <w:sz w:val="28"/>
-          <w:szCs w:val="28"/>
-        </w:rPr>
-        <w:t xml:space="preserve">Is the primary decision maker on who gets </w:t>
-      </w:r>
-      <w:proofErr w:type="gramStart"/>
-      <w:r>
-        <w:rPr>
-          <w:sz w:val="28"/>
-          <w:szCs w:val="28"/>
-        </w:rPr>
-        <w:t>hired</w:t>
-      </w:r>
-      <w:proofErr w:type="gramEnd"/>
+        <w:t>Is the primary decision maker on who gets hired</w:t>
+      </w:r>
     </w:p>
     <w:p>
       <w:pPr>
@@ -2788,23 +2618,7 @@
           <w:sz w:val="28"/>
           <w:szCs w:val="28"/>
         </w:rPr>
-        <w:t xml:space="preserve">Mastering </w:t>
-      </w:r>
-      <w:proofErr w:type="spellStart"/>
-      <w:r>
-        <w:rPr>
-          <w:sz w:val="28"/>
-          <w:szCs w:val="28"/>
-        </w:rPr>
-        <w:t>nonvebal</w:t>
-      </w:r>
-      <w:proofErr w:type="spellEnd"/>
-      <w:r>
-        <w:rPr>
-          <w:sz w:val="28"/>
-          <w:szCs w:val="28"/>
-        </w:rPr>
-        <w:t xml:space="preserve"> communication</w:t>
+        <w:t>Mastering nonvebal communication</w:t>
       </w:r>
     </w:p>
     <w:p>
@@ -3004,23 +2818,7 @@
           <w:sz w:val="28"/>
           <w:szCs w:val="28"/>
         </w:rPr>
-        <w:t xml:space="preserve">Look </w:t>
-      </w:r>
-      <w:proofErr w:type="spellStart"/>
-      <w:r>
-        <w:rPr>
-          <w:sz w:val="28"/>
-          <w:szCs w:val="28"/>
-        </w:rPr>
-        <w:t>staright</w:t>
-      </w:r>
-      <w:proofErr w:type="spellEnd"/>
-      <w:r>
-        <w:rPr>
-          <w:sz w:val="28"/>
-          <w:szCs w:val="28"/>
-        </w:rPr>
-        <w:t xml:space="preserve"> </w:t>
+        <w:t xml:space="preserve">Look staright </w:t>
       </w:r>
       <w:r>
         <w:rPr>
@@ -3426,23 +3224,7 @@
           <w:sz w:val="28"/>
           <w:szCs w:val="28"/>
         </w:rPr>
-        <w:t xml:space="preserve">Ums, </w:t>
-      </w:r>
-      <w:proofErr w:type="spellStart"/>
-      <w:r>
-        <w:rPr>
-          <w:sz w:val="28"/>
-          <w:szCs w:val="28"/>
-        </w:rPr>
-        <w:t>uhs</w:t>
-      </w:r>
-      <w:proofErr w:type="spellEnd"/>
-      <w:r>
-        <w:rPr>
-          <w:sz w:val="28"/>
-          <w:szCs w:val="28"/>
-        </w:rPr>
-        <w:t>, like, okay</w:t>
+        <w:t>Ums, uhs, like, okay</w:t>
       </w:r>
     </w:p>
     <w:p>
@@ -3512,21 +3294,12 @@
           <w:szCs w:val="28"/>
         </w:rPr>
       </w:pPr>
-      <w:proofErr w:type="gramStart"/>
-      <w:r>
-        <w:rPr>
-          <w:sz w:val="28"/>
-          <w:szCs w:val="28"/>
-        </w:rPr>
-        <w:t>Smile</w:t>
-      </w:r>
-      <w:proofErr w:type="gramEnd"/>
-      <w:r>
-        <w:rPr>
-          <w:sz w:val="28"/>
-          <w:szCs w:val="28"/>
-        </w:rPr>
-        <w:t xml:space="preserve"> make you look m</w:t>
+      <w:r>
+        <w:rPr>
+          <w:sz w:val="28"/>
+          <w:szCs w:val="28"/>
+        </w:rPr>
+        <w:t>Smile make you look m</w:t>
       </w:r>
     </w:p>
     <w:p>
@@ -4126,7 +3899,6 @@
         </w:rPr>
         <w:t xml:space="preserve">Key: the most important thing in each section </w:t>
       </w:r>
-      <w:proofErr w:type="gramStart"/>
       <w:r>
         <w:rPr>
           <w:b/>
@@ -4135,18 +3907,7 @@
           <w:szCs w:val="28"/>
           <w:u w:val="single"/>
         </w:rPr>
-        <w:t>are</w:t>
-      </w:r>
-      <w:proofErr w:type="gramEnd"/>
-      <w:r>
-        <w:rPr>
-          <w:b/>
-          <w:bCs/>
-          <w:sz w:val="28"/>
-          <w:szCs w:val="28"/>
-          <w:u w:val="single"/>
-        </w:rPr>
-        <w:t xml:space="preserve"> going to be listed first</w:t>
+        <w:t>are going to be listed first</w:t>
       </w:r>
     </w:p>
     <w:p>
@@ -4268,7 +4029,6 @@
                   <w:hideMark/>
                 </w:tcPr>
                 <w:p>
-                  <w:proofErr w:type="gramStart"/>
                   <w:r>
                     <w:rPr>
                       <w:rStyle w:val="HTMLCode"/>
@@ -4282,7 +4042,6 @@
                     </w:rPr>
                     <w:t>styled-components</w:t>
                   </w:r>
-                  <w:proofErr w:type="gramEnd"/>
                   <w:r>
                     <w:rPr>
                       <w:highlight w:val="yellow"/>
@@ -4308,7 +4067,6 @@
                     </w:rPr>
                     <w:t> </w:t>
                   </w:r>
-                  <w:proofErr w:type="spellStart"/>
                   <w:r>
                     <w:rPr>
                       <w:rStyle w:val="HTMLCode"/>
@@ -4322,7 +4080,6 @@
                     </w:rPr>
                     <w:t>GraphQL</w:t>
                   </w:r>
-                  <w:proofErr w:type="spellEnd"/>
                   <w:r>
                     <w:rPr>
                       <w:highlight w:val="yellow"/>
@@ -4408,7 +4165,6 @@
                 <w:spacing w:val="-2"/>
               </w:rPr>
             </w:pPr>
-            <w:proofErr w:type="spellStart"/>
             <w:r>
               <w:rPr>
                 <w:rFonts w:ascii="Batang" w:eastAsia="Batang" w:hAnsi="Batang" w:cs="Batang" w:hint="eastAsia"/>
@@ -4416,7 +4172,6 @@
               </w:rPr>
               <w:t>트릿지는</w:t>
             </w:r>
-            <w:proofErr w:type="spellEnd"/>
             <w:r>
               <w:rPr>
                 <w:rFonts w:ascii="Helvetica Neue" w:hAnsi="Helvetica Neue"/>
@@ -4788,7 +4543,6 @@
               </w:rPr>
               <w:t> Google”</w:t>
             </w:r>
-            <w:proofErr w:type="spellStart"/>
             <w:r>
               <w:rPr>
                 <w:rFonts w:ascii="Batang" w:eastAsia="Batang" w:hAnsi="Batang" w:cs="Batang" w:hint="eastAsia"/>
@@ -4796,7 +4550,6 @@
               </w:rPr>
               <w:t>로서</w:t>
             </w:r>
-            <w:proofErr w:type="spellEnd"/>
             <w:r>
               <w:rPr>
                 <w:rFonts w:ascii="Helvetica Neue" w:hAnsi="Helvetica Neue"/>
@@ -4944,7 +4697,6 @@
               </w:rPr>
               <w:t>(equilibrium)</w:t>
             </w:r>
-            <w:proofErr w:type="spellStart"/>
             <w:r>
               <w:rPr>
                 <w:rFonts w:ascii="Batang" w:eastAsia="Batang" w:hAnsi="Batang" w:cs="Batang" w:hint="eastAsia"/>
@@ -4952,7 +4704,6 @@
               </w:rPr>
               <w:t>를</w:t>
             </w:r>
-            <w:proofErr w:type="spellEnd"/>
             <w:r>
               <w:rPr>
                 <w:rFonts w:ascii="Helvetica Neue" w:hAnsi="Helvetica Neue"/>
@@ -5280,23 +5031,7 @@
                 <w:rFonts w:ascii="Helvetica Neue" w:hAnsi="Helvetica Neue"/>
                 <w:spacing w:val="-2"/>
               </w:rPr>
-              <w:t> </w:t>
-            </w:r>
-            <w:proofErr w:type="spellStart"/>
-            <w:r>
-              <w:rPr>
-                <w:rFonts w:ascii="Helvetica Neue" w:hAnsi="Helvetica Neue"/>
-                <w:spacing w:val="-2"/>
-              </w:rPr>
-              <w:t>Activant</w:t>
-            </w:r>
-            <w:proofErr w:type="spellEnd"/>
-            <w:r>
-              <w:rPr>
-                <w:rFonts w:ascii="Helvetica Neue" w:hAnsi="Helvetica Neue"/>
-                <w:spacing w:val="-2"/>
-              </w:rPr>
-              <w:t> Capital</w:t>
+              <w:t> Activant Capital</w:t>
             </w:r>
             <w:r>
               <w:rPr>
@@ -5524,7 +5259,6 @@
               </w:rPr>
               <w:t> </w:t>
             </w:r>
-            <w:proofErr w:type="spellStart"/>
             <w:r>
               <w:rPr>
                 <w:rFonts w:ascii="Batang" w:eastAsia="Batang" w:hAnsi="Batang" w:cs="Batang" w:hint="eastAsia"/>
@@ -5532,7 +5266,6 @@
               </w:rPr>
               <w:t>트릿지의</w:t>
             </w:r>
-            <w:proofErr w:type="spellEnd"/>
             <w:r>
               <w:rPr>
                 <w:rFonts w:ascii="Helvetica Neue" w:hAnsi="Helvetica Neue"/>
@@ -5943,7 +5676,6 @@
               </w:rPr>
               <w:t>. </w:t>
             </w:r>
-            <w:proofErr w:type="spellStart"/>
             <w:r>
               <w:rPr>
                 <w:rFonts w:ascii="Batang" w:eastAsia="Batang" w:hAnsi="Batang" w:cs="Batang" w:hint="eastAsia"/>
@@ -5951,7 +5683,6 @@
               </w:rPr>
               <w:t>트릿지의</w:t>
             </w:r>
-            <w:proofErr w:type="spellEnd"/>
             <w:r>
               <w:rPr>
                 <w:rFonts w:ascii="Helvetica Neue" w:hAnsi="Helvetica Neue"/>
@@ -6044,7 +5775,6 @@
               </w:rPr>
               <w:t> </w:t>
             </w:r>
-            <w:proofErr w:type="spellStart"/>
             <w:r>
               <w:rPr>
                 <w:rFonts w:ascii="Batang" w:eastAsia="Batang" w:hAnsi="Batang" w:cs="Batang" w:hint="eastAsia"/>
@@ -6060,7 +5790,6 @@
               </w:rPr>
               <w:t>과</w:t>
             </w:r>
-            <w:proofErr w:type="spellEnd"/>
             <w:r>
               <w:rPr>
                 <w:rFonts w:ascii="Helvetica Neue" w:hAnsi="Helvetica Neue"/>
@@ -6098,7 +5827,6 @@
               </w:rPr>
               <w:t> </w:t>
             </w:r>
-            <w:proofErr w:type="spellStart"/>
             <w:r>
               <w:rPr>
                 <w:rFonts w:ascii="Batang" w:eastAsia="Batang" w:hAnsi="Batang" w:cs="Batang" w:hint="eastAsia"/>
@@ -6107,7 +5835,6 @@
               </w:rPr>
               <w:t>효과성</w:t>
             </w:r>
-            <w:proofErr w:type="spellEnd"/>
             <w:r>
               <w:rPr>
                 <w:rFonts w:ascii="Helvetica Neue" w:hAnsi="Helvetica Neue"/>
@@ -6455,7 +6182,6 @@
               </w:rPr>
               <w:t>, </w:t>
             </w:r>
-            <w:proofErr w:type="spellStart"/>
             <w:r>
               <w:rPr>
                 <w:rFonts w:ascii="Batang" w:eastAsia="Batang" w:hAnsi="Batang" w:cs="Batang" w:hint="eastAsia"/>
@@ -6463,7 +6189,6 @@
               </w:rPr>
               <w:t>트릿지는</w:t>
             </w:r>
-            <w:proofErr w:type="spellEnd"/>
             <w:r>
               <w:rPr>
                 <w:rFonts w:ascii="Helvetica Neue" w:hAnsi="Helvetica Neue"/>
@@ -6580,7 +6305,6 @@
                 <w:spacing w:val="-2"/>
               </w:rPr>
             </w:pPr>
-            <w:proofErr w:type="spellStart"/>
             <w:r>
               <w:rPr>
                 <w:rFonts w:ascii="Batang" w:eastAsia="Batang" w:hAnsi="Batang" w:cs="Batang" w:hint="eastAsia"/>
@@ -6588,7 +6312,6 @@
               </w:rPr>
               <w:t>트릿지</w:t>
             </w:r>
-            <w:proofErr w:type="spellEnd"/>
             <w:r>
               <w:rPr>
                 <w:rFonts w:ascii="Helvetica Neue" w:hAnsi="Helvetica Neue"/>
@@ -6975,7 +6698,6 @@
               </w:rPr>
               <w:t> </w:t>
             </w:r>
-            <w:proofErr w:type="spellStart"/>
             <w:r>
               <w:rPr>
                 <w:rFonts w:ascii="Batang" w:eastAsia="Batang" w:hAnsi="Batang" w:cs="Batang" w:hint="eastAsia"/>
@@ -6983,7 +6705,6 @@
               </w:rPr>
               <w:t>하는만큼</w:t>
             </w:r>
-            <w:proofErr w:type="spellEnd"/>
             <w:r>
               <w:rPr>
                 <w:rFonts w:ascii="Helvetica Neue" w:hAnsi="Helvetica Neue"/>
@@ -7349,7 +7070,6 @@
               </w:rPr>
               <w:t> “Intelligence UX”</w:t>
             </w:r>
-            <w:proofErr w:type="spellStart"/>
             <w:r>
               <w:rPr>
                 <w:rFonts w:ascii="Batang" w:eastAsia="Batang" w:hAnsi="Batang" w:cs="Batang" w:hint="eastAsia"/>
@@ -7357,7 +7077,6 @@
               </w:rPr>
               <w:t>를</w:t>
             </w:r>
-            <w:proofErr w:type="spellEnd"/>
             <w:r>
               <w:rPr>
                 <w:rFonts w:ascii="Helvetica Neue" w:hAnsi="Helvetica Neue"/>
@@ -7441,23 +7160,7 @@
                 <w:rFonts w:ascii="Helvetica Neue" w:hAnsi="Helvetica Neue"/>
                 <w:spacing w:val="-2"/>
               </w:rPr>
-              <w:t> “</w:t>
-            </w:r>
-            <w:proofErr w:type="spellStart"/>
-            <w:r>
-              <w:rPr>
-                <w:rFonts w:ascii="Helvetica Neue" w:hAnsi="Helvetica Neue"/>
-                <w:spacing w:val="-2"/>
-              </w:rPr>
-              <w:t>Tridge</w:t>
-            </w:r>
-            <w:proofErr w:type="spellEnd"/>
-            <w:r>
-              <w:rPr>
-                <w:rFonts w:ascii="Helvetica Neue" w:hAnsi="Helvetica Neue"/>
-                <w:spacing w:val="-2"/>
-              </w:rPr>
-              <w:t> Messenger App”</w:t>
+              <w:t> “Tridge Messenger App”</w:t>
             </w:r>
             <w:r>
               <w:rPr>
@@ -7705,7 +7408,6 @@
               </w:rPr>
               <w:t> SEO</w:t>
             </w:r>
-            <w:proofErr w:type="spellStart"/>
             <w:r>
               <w:rPr>
                 <w:rFonts w:ascii="Batang" w:eastAsia="Batang" w:hAnsi="Batang" w:cs="Batang" w:hint="eastAsia"/>
@@ -7713,7 +7415,6 @@
               </w:rPr>
               <w:t>를</w:t>
             </w:r>
-            <w:proofErr w:type="spellEnd"/>
             <w:r>
               <w:rPr>
                 <w:rFonts w:ascii="Helvetica Neue" w:hAnsi="Helvetica Neue"/>
@@ -7932,7 +7633,6 @@
               </w:rPr>
               <w:t> API</w:t>
             </w:r>
-            <w:proofErr w:type="spellStart"/>
             <w:r>
               <w:rPr>
                 <w:rFonts w:ascii="Batang" w:eastAsia="Batang" w:hAnsi="Batang" w:cs="Batang" w:hint="eastAsia"/>
@@ -7940,7 +7640,6 @@
               </w:rPr>
               <w:t>를</w:t>
             </w:r>
-            <w:proofErr w:type="spellEnd"/>
             <w:r>
               <w:rPr>
                 <w:rFonts w:ascii="Helvetica Neue" w:hAnsi="Helvetica Neue"/>
@@ -8083,7 +7782,6 @@
                 <w:spacing w:val="-2"/>
               </w:rPr>
             </w:pPr>
-            <w:proofErr w:type="spellStart"/>
             <w:r>
               <w:rPr>
                 <w:rFonts w:ascii="Batang" w:eastAsia="Batang" w:hAnsi="Batang" w:cs="Batang" w:hint="eastAsia"/>
@@ -8092,7 +7790,6 @@
               </w:rPr>
               <w:t>트릿지의</w:t>
             </w:r>
-            <w:proofErr w:type="spellEnd"/>
             <w:r>
               <w:rPr>
                 <w:rFonts w:ascii="Helvetica Neue" w:hAnsi="Helvetica Neue"/>
@@ -8149,7 +7846,6 @@
               </w:rPr>
               <w:t> </w:t>
             </w:r>
-            <w:proofErr w:type="spellStart"/>
             <w:r>
               <w:rPr>
                 <w:rFonts w:ascii="Batang" w:eastAsia="Batang" w:hAnsi="Batang" w:cs="Batang" w:hint="eastAsia"/>
@@ -8158,7 +7854,6 @@
               </w:rPr>
               <w:t>완성자</w:t>
             </w:r>
-            <w:proofErr w:type="spellEnd"/>
             <w:r>
               <w:rPr>
                 <w:rFonts w:ascii="Helvetica Neue" w:hAnsi="Helvetica Neue"/>
@@ -8167,7 +7862,6 @@
               </w:rPr>
               <w:t>”</w:t>
             </w:r>
-            <w:proofErr w:type="spellStart"/>
             <w:r>
               <w:rPr>
                 <w:rFonts w:ascii="Batang" w:eastAsia="Batang" w:hAnsi="Batang" w:cs="Batang" w:hint="eastAsia"/>
@@ -8176,7 +7870,6 @@
               </w:rPr>
               <w:t>로서</w:t>
             </w:r>
-            <w:proofErr w:type="spellEnd"/>
             <w:r>
               <w:rPr>
                 <w:rFonts w:ascii="Helvetica Neue" w:hAnsi="Helvetica Neue"/>
@@ -8312,7 +8005,6 @@
               </w:rPr>
               <w:t> </w:t>
             </w:r>
-            <w:proofErr w:type="spellStart"/>
             <w:r>
               <w:rPr>
                 <w:rFonts w:ascii="Batang" w:eastAsia="Batang" w:hAnsi="Batang" w:cs="Batang" w:hint="eastAsia"/>
@@ -8320,7 +8012,6 @@
               </w:rPr>
               <w:t>트릿지</w:t>
             </w:r>
-            <w:proofErr w:type="spellEnd"/>
             <w:r>
               <w:rPr>
                 <w:rFonts w:ascii="Helvetica Neue" w:hAnsi="Helvetica Neue"/>
@@ -8538,7 +8229,6 @@
               </w:rPr>
               <w:t> </w:t>
             </w:r>
-            <w:proofErr w:type="spellStart"/>
             <w:r>
               <w:rPr>
                 <w:rFonts w:ascii="Batang" w:eastAsia="Batang" w:hAnsi="Batang" w:cs="Batang" w:hint="eastAsia"/>
@@ -8547,25 +8237,14 @@
               </w:rPr>
               <w:t>트릿지는</w:t>
             </w:r>
-            <w:proofErr w:type="spellEnd"/>
-            <w:r>
-              <w:rPr>
-                <w:rFonts w:ascii="Helvetica Neue" w:hAnsi="Helvetica Neue"/>
-                <w:spacing w:val="-2"/>
-                <w:highlight w:val="yellow"/>
-              </w:rPr>
-              <w:t> </w:t>
-            </w:r>
-            <w:proofErr w:type="spellStart"/>
-            <w:r>
-              <w:rPr>
-                <w:rFonts w:ascii="Helvetica Neue" w:hAnsi="Helvetica Neue"/>
-                <w:spacing w:val="-2"/>
-                <w:highlight w:val="yellow"/>
-              </w:rPr>
-              <w:t>GraphQL</w:t>
-            </w:r>
-            <w:proofErr w:type="spellEnd"/>
+            <w:r>
+              <w:rPr>
+                <w:rFonts w:ascii="Helvetica Neue" w:hAnsi="Helvetica Neue"/>
+                <w:spacing w:val="-2"/>
+                <w:highlight w:val="yellow"/>
+              </w:rPr>
+              <w:t> GraphQL</w:t>
+            </w:r>
             <w:r>
               <w:rPr>
                 <w:rFonts w:ascii="Batang" w:eastAsia="Batang" w:hAnsi="Batang" w:cs="Batang" w:hint="eastAsia"/>
@@ -8685,7 +8364,6 @@
               </w:rPr>
               <w:t> </w:t>
             </w:r>
-            <w:proofErr w:type="spellStart"/>
             <w:r>
               <w:rPr>
                 <w:rFonts w:ascii="Batang" w:eastAsia="Batang" w:hAnsi="Batang" w:cs="Batang" w:hint="eastAsia"/>
@@ -8693,7 +8371,6 @@
               </w:rPr>
               <w:t>로직이</w:t>
             </w:r>
-            <w:proofErr w:type="spellEnd"/>
             <w:r>
               <w:rPr>
                 <w:rFonts w:ascii="Helvetica Neue" w:hAnsi="Helvetica Neue"/>
@@ -8906,25 +8583,7 @@
                 <w:spacing w:val="-2"/>
                 <w:highlight w:val="yellow"/>
               </w:rPr>
-              <w:t>React, </w:t>
-            </w:r>
-            <w:proofErr w:type="spellStart"/>
-            <w:r>
-              <w:rPr>
-                <w:rFonts w:ascii="Helvetica Neue" w:hAnsi="Helvetica Neue"/>
-                <w:spacing w:val="-2"/>
-                <w:highlight w:val="yellow"/>
-              </w:rPr>
-              <w:t>GraphQL</w:t>
-            </w:r>
-            <w:proofErr w:type="spellEnd"/>
-            <w:r>
-              <w:rPr>
-                <w:rFonts w:ascii="Helvetica Neue" w:hAnsi="Helvetica Neue"/>
-                <w:spacing w:val="-2"/>
-                <w:highlight w:val="yellow"/>
-              </w:rPr>
-              <w:t>, </w:t>
+              <w:t>React, GraphQL, </w:t>
             </w:r>
             <w:r>
               <w:rPr>
@@ -8942,7 +8601,6 @@
               </w:rPr>
               <w:t> styled-components</w:t>
             </w:r>
-            <w:proofErr w:type="spellStart"/>
             <w:r>
               <w:rPr>
                 <w:rFonts w:ascii="Batang" w:eastAsia="Batang" w:hAnsi="Batang" w:cs="Batang" w:hint="eastAsia"/>
@@ -8951,7 +8609,6 @@
               </w:rPr>
               <w:t>를</w:t>
             </w:r>
-            <w:proofErr w:type="spellEnd"/>
             <w:r>
               <w:rPr>
                 <w:rFonts w:ascii="Helvetica Neue" w:hAnsi="Helvetica Neue"/>
@@ -9008,7 +8665,6 @@
               </w:rPr>
               <w:t> </w:t>
             </w:r>
-            <w:proofErr w:type="spellStart"/>
             <w:r>
               <w:rPr>
                 <w:rFonts w:ascii="Batang" w:eastAsia="Batang" w:hAnsi="Batang" w:cs="Batang" w:hint="eastAsia"/>
@@ -9017,7 +8673,6 @@
               </w:rPr>
               <w:t>재사용성이</w:t>
             </w:r>
-            <w:proofErr w:type="spellEnd"/>
             <w:r>
               <w:rPr>
                 <w:rFonts w:ascii="Helvetica Neue" w:hAnsi="Helvetica Neue"/>
@@ -9058,7 +8713,6 @@
               </w:rPr>
               <w:t> UI</w:t>
             </w:r>
-            <w:proofErr w:type="spellStart"/>
             <w:r>
               <w:rPr>
                 <w:rFonts w:ascii="Batang" w:eastAsia="Batang" w:hAnsi="Batang" w:cs="Batang" w:hint="eastAsia"/>
@@ -9067,7 +8721,6 @@
               </w:rPr>
               <w:t>를</w:t>
             </w:r>
-            <w:proofErr w:type="spellEnd"/>
             <w:r>
               <w:rPr>
                 <w:rFonts w:ascii="Helvetica Neue" w:hAnsi="Helvetica Neue"/>
@@ -9187,7 +8840,6 @@
               </w:rPr>
               <w:t> UI</w:t>
             </w:r>
-            <w:proofErr w:type="spellStart"/>
             <w:r>
               <w:rPr>
                 <w:rFonts w:ascii="Batang" w:eastAsia="Batang" w:hAnsi="Batang" w:cs="Batang" w:hint="eastAsia"/>
@@ -9196,7 +8848,6 @@
               </w:rPr>
               <w:t>를</w:t>
             </w:r>
-            <w:proofErr w:type="spellEnd"/>
             <w:r>
               <w:rPr>
                 <w:rFonts w:ascii="Helvetica Neue" w:hAnsi="Helvetica Neue"/>
@@ -9365,7 +9016,6 @@
               </w:rPr>
               <w:t> UI </w:t>
             </w:r>
-            <w:proofErr w:type="spellStart"/>
             <w:r>
               <w:rPr>
                 <w:rFonts w:ascii="Batang" w:eastAsia="Batang" w:hAnsi="Batang" w:cs="Batang" w:hint="eastAsia"/>
@@ -9373,7 +9023,6 @@
               </w:rPr>
               <w:t>반응성을</w:t>
             </w:r>
-            <w:proofErr w:type="spellEnd"/>
             <w:r>
               <w:rPr>
                 <w:rFonts w:ascii="Helvetica Neue" w:hAnsi="Helvetica Neue"/>
@@ -9395,7 +9044,6 @@
               </w:rPr>
               <w:t> SEO</w:t>
             </w:r>
-            <w:proofErr w:type="spellStart"/>
             <w:r>
               <w:rPr>
                 <w:rFonts w:ascii="Batang" w:eastAsia="Batang" w:hAnsi="Batang" w:cs="Batang" w:hint="eastAsia"/>
@@ -9403,7 +9051,6 @@
               </w:rPr>
               <w:t>를</w:t>
             </w:r>
-            <w:proofErr w:type="spellEnd"/>
             <w:r>
               <w:rPr>
                 <w:rFonts w:ascii="Helvetica Neue" w:hAnsi="Helvetica Neue"/>
@@ -9735,7 +9382,6 @@
               </w:rPr>
               <w:t> </w:t>
             </w:r>
-            <w:proofErr w:type="spellStart"/>
             <w:r>
               <w:rPr>
                 <w:rFonts w:ascii="Batang" w:eastAsia="Batang" w:hAnsi="Batang" w:cs="Batang" w:hint="eastAsia"/>
@@ -9743,7 +9389,6 @@
               </w:rPr>
               <w:t>스쿼드를</w:t>
             </w:r>
-            <w:proofErr w:type="spellEnd"/>
             <w:r>
               <w:rPr>
                 <w:rFonts w:ascii="Helvetica Neue" w:hAnsi="Helvetica Neue"/>
@@ -10379,25 +10024,7 @@
                 <w:spacing w:val="-2"/>
                 <w:highlight w:val="yellow"/>
               </w:rPr>
-              <w:t> (</w:t>
-            </w:r>
-            <w:proofErr w:type="spellStart"/>
-            <w:r>
-              <w:rPr>
-                <w:rFonts w:ascii="Helvetica Neue" w:hAnsi="Helvetica Neue"/>
-                <w:spacing w:val="-2"/>
-                <w:highlight w:val="yellow"/>
-              </w:rPr>
-              <w:t>Javascript</w:t>
-            </w:r>
-            <w:proofErr w:type="spellEnd"/>
-            <w:r>
-              <w:rPr>
-                <w:rFonts w:ascii="Helvetica Neue" w:hAnsi="Helvetica Neue"/>
-                <w:spacing w:val="-2"/>
-                <w:highlight w:val="yellow"/>
-              </w:rPr>
-              <w:t>, HTML, CSS </w:t>
+              <w:t> (Javascript, HTML, CSS </w:t>
             </w:r>
             <w:r>
               <w:rPr>
@@ -10591,7 +10218,6 @@
               </w:rPr>
               <w:t>”</w:t>
             </w:r>
-            <w:proofErr w:type="spellStart"/>
             <w:r>
               <w:rPr>
                 <w:rFonts w:ascii="Batang" w:eastAsia="Batang" w:hAnsi="Batang" w:cs="Batang" w:hint="eastAsia"/>
@@ -10599,7 +10225,6 @@
               </w:rPr>
               <w:t>를</w:t>
             </w:r>
-            <w:proofErr w:type="spellEnd"/>
             <w:r>
               <w:rPr>
                 <w:rFonts w:ascii="Helvetica Neue" w:hAnsi="Helvetica Neue"/>
@@ -10886,25 +10511,7 @@
                 <w:spacing w:val="-2"/>
                 <w:highlight w:val="yellow"/>
               </w:rPr>
-              <w:t>React, </w:t>
-            </w:r>
-            <w:proofErr w:type="spellStart"/>
-            <w:r>
-              <w:rPr>
-                <w:rFonts w:ascii="Helvetica Neue" w:hAnsi="Helvetica Neue"/>
-                <w:spacing w:val="-2"/>
-                <w:highlight w:val="yellow"/>
-              </w:rPr>
-              <w:t>GraphQL</w:t>
-            </w:r>
-            <w:proofErr w:type="spellEnd"/>
-            <w:r>
-              <w:rPr>
-                <w:rFonts w:ascii="Helvetica Neue" w:hAnsi="Helvetica Neue"/>
-                <w:spacing w:val="-2"/>
-                <w:highlight w:val="yellow"/>
-              </w:rPr>
-              <w:t>, </w:t>
+              <w:t>React, GraphQL, </w:t>
             </w:r>
             <w:r>
               <w:rPr>
@@ -10922,7 +10529,6 @@
               </w:rPr>
               <w:t> styled-components</w:t>
             </w:r>
-            <w:proofErr w:type="spellStart"/>
             <w:r>
               <w:rPr>
                 <w:rFonts w:ascii="Batang" w:eastAsia="Batang" w:hAnsi="Batang" w:cs="Batang" w:hint="eastAsia"/>
@@ -10931,7 +10537,6 @@
               </w:rPr>
               <w:t>를</w:t>
             </w:r>
-            <w:proofErr w:type="spellEnd"/>
             <w:r>
               <w:rPr>
                 <w:rFonts w:ascii="Helvetica Neue" w:hAnsi="Helvetica Neue"/>
@@ -11228,7 +10833,6 @@
               </w:rPr>
               <w:t> (</w:t>
             </w:r>
-            <w:proofErr w:type="spellStart"/>
             <w:r>
               <w:rPr>
                 <w:rFonts w:ascii="Batang" w:eastAsia="Batang" w:hAnsi="Batang" w:cs="Batang" w:hint="eastAsia"/>
@@ -11236,7 +10840,6 @@
               </w:rPr>
               <w:t>트릿지</w:t>
             </w:r>
-            <w:proofErr w:type="spellEnd"/>
             <w:r>
               <w:rPr>
                 <w:rFonts w:ascii="Helvetica Neue" w:hAnsi="Helvetica Neue"/>
@@ -11388,7 +10991,6 @@
                 <w:spacing w:val="-2"/>
               </w:rPr>
             </w:pPr>
-            <w:proofErr w:type="spellStart"/>
             <w:r>
               <w:rPr>
                 <w:rStyle w:val="Strong"/>
@@ -11397,7 +10999,6 @@
               </w:rPr>
               <w:t>트릿지는</w:t>
             </w:r>
-            <w:proofErr w:type="spellEnd"/>
             <w:r>
               <w:rPr>
                 <w:rStyle w:val="Strong"/>
@@ -11934,7 +11535,6 @@
               </w:rPr>
               <w:t> </w:t>
             </w:r>
-            <w:proofErr w:type="spellStart"/>
             <w:r>
               <w:rPr>
                 <w:rFonts w:ascii="Batang" w:eastAsia="Batang" w:hAnsi="Batang" w:cs="Batang" w:hint="eastAsia"/>
@@ -11942,7 +11542,6 @@
               </w:rPr>
               <w:t>태깅</w:t>
             </w:r>
-            <w:proofErr w:type="spellEnd"/>
             <w:r>
               <w:rPr>
                 <w:rFonts w:ascii="Helvetica Neue" w:hAnsi="Helvetica Neue"/>
@@ -12105,7 +11704,6 @@
               <w:br/>
               <w:t>- Trusted online reputation: Google SEO</w:t>
             </w:r>
-            <w:proofErr w:type="spellStart"/>
             <w:r>
               <w:rPr>
                 <w:rFonts w:ascii="Batang" w:eastAsia="Batang" w:hAnsi="Batang" w:cs="Batang" w:hint="eastAsia"/>
@@ -12113,7 +11711,6 @@
               </w:rPr>
               <w:t>를</w:t>
             </w:r>
-            <w:proofErr w:type="spellEnd"/>
             <w:r>
               <w:rPr>
                 <w:rFonts w:ascii="Helvetica Neue" w:hAnsi="Helvetica Neue"/>
@@ -12503,7 +12100,6 @@
                 <w:spacing w:val="-2"/>
               </w:rPr>
             </w:pPr>
-            <w:proofErr w:type="spellStart"/>
             <w:r>
               <w:rPr>
                 <w:rStyle w:val="Strong"/>
@@ -12512,7 +12108,6 @@
               </w:rPr>
               <w:t>트릿지는</w:t>
             </w:r>
-            <w:proofErr w:type="spellEnd"/>
             <w:r>
               <w:rPr>
                 <w:rStyle w:val="Strong"/>
@@ -12800,7 +12395,6 @@
               <w:br/>
               <w:t>- </w:t>
             </w:r>
-            <w:proofErr w:type="spellStart"/>
             <w:r>
               <w:rPr>
                 <w:rFonts w:ascii="Batang" w:eastAsia="Batang" w:hAnsi="Batang" w:cs="Batang" w:hint="eastAsia"/>
@@ -12808,7 +12402,6 @@
               </w:rPr>
               <w:t>팀런치</w:t>
             </w:r>
-            <w:proofErr w:type="spellEnd"/>
             <w:r>
               <w:rPr>
                 <w:rFonts w:ascii="Helvetica Neue" w:hAnsi="Helvetica Neue"/>
@@ -12844,7 +12437,6 @@
               </w:rPr>
               <w:t> </w:t>
             </w:r>
-            <w:proofErr w:type="spellStart"/>
             <w:r>
               <w:rPr>
                 <w:rFonts w:ascii="Batang" w:eastAsia="Batang" w:hAnsi="Batang" w:cs="Batang" w:hint="eastAsia"/>
@@ -12852,7 +12444,6 @@
               </w:rPr>
               <w:t>석식</w:t>
             </w:r>
-            <w:proofErr w:type="spellEnd"/>
             <w:r>
               <w:rPr>
                 <w:rFonts w:ascii="Helvetica Neue" w:hAnsi="Helvetica Neue"/>
@@ -13059,7 +12650,6 @@
               </w:rPr>
               <w:t> (</w:t>
             </w:r>
-            <w:proofErr w:type="spellStart"/>
             <w:r>
               <w:rPr>
                 <w:rFonts w:ascii="Batang" w:eastAsia="Batang" w:hAnsi="Batang" w:cs="Batang" w:hint="eastAsia"/>
@@ -13067,7 +12657,6 @@
               </w:rPr>
               <w:t>층고</w:t>
             </w:r>
-            <w:proofErr w:type="spellEnd"/>
             <w:r>
               <w:rPr>
                 <w:rFonts w:ascii="Helvetica Neue" w:hAnsi="Helvetica Neue"/>
@@ -13401,20 +12990,18 @@
                 <w:highlight w:val="yellow"/>
                 <w:shd w:val="clear" w:color="auto" w:fill="FFFFFF"/>
               </w:rPr>
-              <w:t>- React, </w:t>
-            </w:r>
-            <w:proofErr w:type="spellStart"/>
-            <w:r>
-              <w:rPr>
-                <w:rFonts w:ascii="Helvetica Neue" w:hAnsi="Helvetica Neue"/>
+              <w:t>- React, GraphQL, </w:t>
+            </w:r>
+            <w:r>
+              <w:rPr>
+                <w:rFonts w:ascii="Batang" w:eastAsia="Batang" w:hAnsi="Batang" w:cs="Batang" w:hint="eastAsia"/>
                 <w:color w:val="263747"/>
                 <w:spacing w:val="-2"/>
                 <w:highlight w:val="yellow"/>
                 <w:shd w:val="clear" w:color="auto" w:fill="FFFFFF"/>
               </w:rPr>
-              <w:t>GraphQL</w:t>
-            </w:r>
-            <w:proofErr w:type="spellEnd"/>
+              <w:t>그리고</w:t>
+            </w:r>
             <w:r>
               <w:rPr>
                 <w:rFonts w:ascii="Helvetica Neue" w:hAnsi="Helvetica Neue"/>
@@ -13423,7 +13010,7 @@
                 <w:highlight w:val="yellow"/>
                 <w:shd w:val="clear" w:color="auto" w:fill="FFFFFF"/>
               </w:rPr>
-              <w:t>, </w:t>
+              <w:t> styled-components</w:t>
             </w:r>
             <w:r>
               <w:rPr>
@@ -13433,7 +13020,7 @@
                 <w:highlight w:val="yellow"/>
                 <w:shd w:val="clear" w:color="auto" w:fill="FFFFFF"/>
               </w:rPr>
-              <w:t>그리고</w:t>
+              <w:t>를</w:t>
             </w:r>
             <w:r>
               <w:rPr>
@@ -13443,9 +13030,8 @@
                 <w:highlight w:val="yellow"/>
                 <w:shd w:val="clear" w:color="auto" w:fill="FFFFFF"/>
               </w:rPr>
-              <w:t> styled-components</w:t>
-            </w:r>
-            <w:proofErr w:type="spellStart"/>
+              <w:t> </w:t>
+            </w:r>
             <w:r>
               <w:rPr>
                 <w:rFonts w:ascii="Batang" w:eastAsia="Batang" w:hAnsi="Batang" w:cs="Batang" w:hint="eastAsia"/>
@@ -13454,153 +13040,128 @@
                 <w:highlight w:val="yellow"/>
                 <w:shd w:val="clear" w:color="auto" w:fill="FFFFFF"/>
               </w:rPr>
+              <w:t>활용하여</w:t>
+            </w:r>
+            <w:r>
+              <w:rPr>
+                <w:rFonts w:ascii="Helvetica Neue" w:hAnsi="Helvetica Neue"/>
+                <w:color w:val="263747"/>
+                <w:spacing w:val="-2"/>
+                <w:highlight w:val="yellow"/>
+                <w:shd w:val="clear" w:color="auto" w:fill="FFFFFF"/>
+              </w:rPr>
+              <w:t> </w:t>
+            </w:r>
+            <w:r>
+              <w:rPr>
+                <w:rFonts w:ascii="Batang" w:eastAsia="Batang" w:hAnsi="Batang" w:cs="Batang" w:hint="eastAsia"/>
+                <w:color w:val="263747"/>
+                <w:spacing w:val="-2"/>
+                <w:highlight w:val="yellow"/>
+                <w:shd w:val="clear" w:color="auto" w:fill="FFFFFF"/>
+              </w:rPr>
+              <w:t>추상화</w:t>
+            </w:r>
+            <w:r>
+              <w:rPr>
+                <w:rFonts w:ascii="Helvetica Neue" w:hAnsi="Helvetica Neue"/>
+                <w:color w:val="263747"/>
+                <w:spacing w:val="-2"/>
+                <w:highlight w:val="yellow"/>
+                <w:shd w:val="clear" w:color="auto" w:fill="FFFFFF"/>
+              </w:rPr>
+              <w:t> </w:t>
+            </w:r>
+            <w:r>
+              <w:rPr>
+                <w:rFonts w:ascii="Batang" w:eastAsia="Batang" w:hAnsi="Batang" w:cs="Batang" w:hint="eastAsia"/>
+                <w:color w:val="263747"/>
+                <w:spacing w:val="-2"/>
+                <w:highlight w:val="yellow"/>
+                <w:shd w:val="clear" w:color="auto" w:fill="FFFFFF"/>
+              </w:rPr>
+              <w:t>수준과</w:t>
+            </w:r>
+            <w:r>
+              <w:rPr>
+                <w:rFonts w:ascii="Helvetica Neue" w:hAnsi="Helvetica Neue"/>
+                <w:color w:val="263747"/>
+                <w:spacing w:val="-2"/>
+                <w:highlight w:val="yellow"/>
+                <w:shd w:val="clear" w:color="auto" w:fill="FFFFFF"/>
+              </w:rPr>
+              <w:t> </w:t>
+            </w:r>
+            <w:r>
+              <w:rPr>
+                <w:rFonts w:ascii="Batang" w:eastAsia="Batang" w:hAnsi="Batang" w:cs="Batang" w:hint="eastAsia"/>
+                <w:color w:val="263747"/>
+                <w:spacing w:val="-2"/>
+                <w:highlight w:val="yellow"/>
+                <w:shd w:val="clear" w:color="auto" w:fill="FFFFFF"/>
+              </w:rPr>
+              <w:t>재사용성이</w:t>
+            </w:r>
+            <w:r>
+              <w:rPr>
+                <w:rFonts w:ascii="Helvetica Neue" w:hAnsi="Helvetica Neue"/>
+                <w:color w:val="263747"/>
+                <w:spacing w:val="-2"/>
+                <w:highlight w:val="yellow"/>
+                <w:shd w:val="clear" w:color="auto" w:fill="FFFFFF"/>
+              </w:rPr>
+              <w:t> </w:t>
+            </w:r>
+            <w:r>
+              <w:rPr>
+                <w:rFonts w:ascii="Batang" w:eastAsia="Batang" w:hAnsi="Batang" w:cs="Batang" w:hint="eastAsia"/>
+                <w:color w:val="263747"/>
+                <w:spacing w:val="-2"/>
+                <w:highlight w:val="yellow"/>
+                <w:shd w:val="clear" w:color="auto" w:fill="FFFFFF"/>
+              </w:rPr>
+              <w:t>높은</w:t>
+            </w:r>
+            <w:r>
+              <w:rPr>
+                <w:rFonts w:ascii="Helvetica Neue" w:hAnsi="Helvetica Neue"/>
+                <w:color w:val="263747"/>
+                <w:spacing w:val="-2"/>
+                <w:highlight w:val="yellow"/>
+                <w:shd w:val="clear" w:color="auto" w:fill="FFFFFF"/>
+              </w:rPr>
+              <w:t> </w:t>
+            </w:r>
+            <w:r>
+              <w:rPr>
+                <w:rFonts w:ascii="Batang" w:eastAsia="Batang" w:hAnsi="Batang" w:cs="Batang" w:hint="eastAsia"/>
+                <w:color w:val="263747"/>
+                <w:spacing w:val="-2"/>
+                <w:highlight w:val="yellow"/>
+                <w:shd w:val="clear" w:color="auto" w:fill="FFFFFF"/>
+              </w:rPr>
+              <w:t>모듈화된</w:t>
+            </w:r>
+            <w:r>
+              <w:rPr>
+                <w:rFonts w:ascii="Helvetica Neue" w:hAnsi="Helvetica Neue"/>
+                <w:color w:val="263747"/>
+                <w:spacing w:val="-2"/>
+                <w:highlight w:val="yellow"/>
+                <w:shd w:val="clear" w:color="auto" w:fill="FFFFFF"/>
+              </w:rPr>
+              <w:t> UI</w:t>
+            </w:r>
+            <w:r>
+              <w:rPr>
+                <w:rFonts w:ascii="Batang" w:eastAsia="Batang" w:hAnsi="Batang" w:cs="Batang" w:hint="eastAsia"/>
+                <w:color w:val="263747"/>
+                <w:spacing w:val="-2"/>
+                <w:highlight w:val="yellow"/>
+                <w:shd w:val="clear" w:color="auto" w:fill="FFFFFF"/>
+              </w:rPr>
               <w:t>를</w:t>
             </w:r>
-            <w:proofErr w:type="spellEnd"/>
-            <w:r>
-              <w:rPr>
-                <w:rFonts w:ascii="Helvetica Neue" w:hAnsi="Helvetica Neue"/>
-                <w:color w:val="263747"/>
-                <w:spacing w:val="-2"/>
-                <w:highlight w:val="yellow"/>
-                <w:shd w:val="clear" w:color="auto" w:fill="FFFFFF"/>
-              </w:rPr>
-              <w:t> </w:t>
-            </w:r>
-            <w:r>
-              <w:rPr>
-                <w:rFonts w:ascii="Batang" w:eastAsia="Batang" w:hAnsi="Batang" w:cs="Batang" w:hint="eastAsia"/>
-                <w:color w:val="263747"/>
-                <w:spacing w:val="-2"/>
-                <w:highlight w:val="yellow"/>
-                <w:shd w:val="clear" w:color="auto" w:fill="FFFFFF"/>
-              </w:rPr>
-              <w:t>활용하여</w:t>
-            </w:r>
-            <w:r>
-              <w:rPr>
-                <w:rFonts w:ascii="Helvetica Neue" w:hAnsi="Helvetica Neue"/>
-                <w:color w:val="263747"/>
-                <w:spacing w:val="-2"/>
-                <w:highlight w:val="yellow"/>
-                <w:shd w:val="clear" w:color="auto" w:fill="FFFFFF"/>
-              </w:rPr>
-              <w:t> </w:t>
-            </w:r>
-            <w:r>
-              <w:rPr>
-                <w:rFonts w:ascii="Batang" w:eastAsia="Batang" w:hAnsi="Batang" w:cs="Batang" w:hint="eastAsia"/>
-                <w:color w:val="263747"/>
-                <w:spacing w:val="-2"/>
-                <w:highlight w:val="yellow"/>
-                <w:shd w:val="clear" w:color="auto" w:fill="FFFFFF"/>
-              </w:rPr>
-              <w:t>추상화</w:t>
-            </w:r>
-            <w:r>
-              <w:rPr>
-                <w:rFonts w:ascii="Helvetica Neue" w:hAnsi="Helvetica Neue"/>
-                <w:color w:val="263747"/>
-                <w:spacing w:val="-2"/>
-                <w:highlight w:val="yellow"/>
-                <w:shd w:val="clear" w:color="auto" w:fill="FFFFFF"/>
-              </w:rPr>
-              <w:t> </w:t>
-            </w:r>
-            <w:r>
-              <w:rPr>
-                <w:rFonts w:ascii="Batang" w:eastAsia="Batang" w:hAnsi="Batang" w:cs="Batang" w:hint="eastAsia"/>
-                <w:color w:val="263747"/>
-                <w:spacing w:val="-2"/>
-                <w:highlight w:val="yellow"/>
-                <w:shd w:val="clear" w:color="auto" w:fill="FFFFFF"/>
-              </w:rPr>
-              <w:t>수준과</w:t>
-            </w:r>
-            <w:r>
-              <w:rPr>
-                <w:rFonts w:ascii="Helvetica Neue" w:hAnsi="Helvetica Neue"/>
-                <w:color w:val="263747"/>
-                <w:spacing w:val="-2"/>
-                <w:highlight w:val="yellow"/>
-                <w:shd w:val="clear" w:color="auto" w:fill="FFFFFF"/>
-              </w:rPr>
-              <w:t> </w:t>
-            </w:r>
-            <w:proofErr w:type="spellStart"/>
-            <w:r>
-              <w:rPr>
-                <w:rFonts w:ascii="Batang" w:eastAsia="Batang" w:hAnsi="Batang" w:cs="Batang" w:hint="eastAsia"/>
-                <w:color w:val="263747"/>
-                <w:spacing w:val="-2"/>
-                <w:highlight w:val="yellow"/>
-                <w:shd w:val="clear" w:color="auto" w:fill="FFFFFF"/>
-              </w:rPr>
-              <w:t>재사용성이</w:t>
-            </w:r>
-            <w:proofErr w:type="spellEnd"/>
-            <w:r>
-              <w:rPr>
-                <w:rFonts w:ascii="Helvetica Neue" w:hAnsi="Helvetica Neue"/>
-                <w:color w:val="263747"/>
-                <w:spacing w:val="-2"/>
-                <w:highlight w:val="yellow"/>
-                <w:shd w:val="clear" w:color="auto" w:fill="FFFFFF"/>
-              </w:rPr>
-              <w:t> </w:t>
-            </w:r>
-            <w:r>
-              <w:rPr>
-                <w:rFonts w:ascii="Batang" w:eastAsia="Batang" w:hAnsi="Batang" w:cs="Batang" w:hint="eastAsia"/>
-                <w:color w:val="263747"/>
-                <w:spacing w:val="-2"/>
-                <w:highlight w:val="yellow"/>
-                <w:shd w:val="clear" w:color="auto" w:fill="FFFFFF"/>
-              </w:rPr>
-              <w:t>높은</w:t>
-            </w:r>
-            <w:r>
-              <w:rPr>
-                <w:rFonts w:ascii="Helvetica Neue" w:hAnsi="Helvetica Neue"/>
-                <w:color w:val="263747"/>
-                <w:spacing w:val="-2"/>
-                <w:highlight w:val="yellow"/>
-                <w:shd w:val="clear" w:color="auto" w:fill="FFFFFF"/>
-              </w:rPr>
-              <w:t> </w:t>
-            </w:r>
-            <w:r>
-              <w:rPr>
-                <w:rFonts w:ascii="Batang" w:eastAsia="Batang" w:hAnsi="Batang" w:cs="Batang" w:hint="eastAsia"/>
-                <w:color w:val="263747"/>
-                <w:spacing w:val="-2"/>
-                <w:highlight w:val="yellow"/>
-                <w:shd w:val="clear" w:color="auto" w:fill="FFFFFF"/>
-              </w:rPr>
-              <w:t>모듈화된</w:t>
-            </w:r>
-            <w:r>
-              <w:rPr>
-                <w:rFonts w:ascii="Helvetica Neue" w:hAnsi="Helvetica Neue"/>
-                <w:color w:val="263747"/>
-                <w:spacing w:val="-2"/>
-                <w:highlight w:val="yellow"/>
-                <w:shd w:val="clear" w:color="auto" w:fill="FFFFFF"/>
-              </w:rPr>
-              <w:t> UI</w:t>
-            </w:r>
-            <w:proofErr w:type="spellStart"/>
-            <w:r>
-              <w:rPr>
-                <w:rFonts w:ascii="Batang" w:eastAsia="Batang" w:hAnsi="Batang" w:cs="Batang" w:hint="eastAsia"/>
-                <w:color w:val="263747"/>
-                <w:spacing w:val="-2"/>
-                <w:highlight w:val="yellow"/>
-                <w:shd w:val="clear" w:color="auto" w:fill="FFFFFF"/>
-              </w:rPr>
-              <w:t>를</w:t>
-            </w:r>
-            <w:proofErr w:type="spellEnd"/>
             <w:r>
               <w:rPr>
                 <w:rFonts w:ascii="Helvetica Neue" w:hAnsi="Helvetica Neue"/>
@@ -13751,7 +13312,6 @@
               </w:rPr>
               <w:t> UI</w:t>
             </w:r>
-            <w:proofErr w:type="spellStart"/>
             <w:r>
               <w:rPr>
                 <w:rFonts w:ascii="Batang" w:eastAsia="Batang" w:hAnsi="Batang" w:cs="Batang" w:hint="eastAsia"/>
@@ -13762,7 +13322,6 @@
               </w:rPr>
               <w:t>를</w:t>
             </w:r>
-            <w:proofErr w:type="spellEnd"/>
             <w:r>
               <w:rPr>
                 <w:rFonts w:ascii="Helvetica Neue" w:hAnsi="Helvetica Neue"/>
@@ -14113,23 +13672,7 @@
           <w:sz w:val="28"/>
           <w:szCs w:val="28"/>
         </w:rPr>
-        <w:t xml:space="preserve"> (I </w:t>
-      </w:r>
-      <w:proofErr w:type="spellStart"/>
-      <w:r>
-        <w:rPr>
-          <w:sz w:val="28"/>
-          <w:szCs w:val="28"/>
-        </w:rPr>
-        <w:t>gotta</w:t>
-      </w:r>
-      <w:proofErr w:type="spellEnd"/>
-      <w:r>
-        <w:rPr>
-          <w:sz w:val="28"/>
-          <w:szCs w:val="28"/>
-        </w:rPr>
-        <w:t xml:space="preserve"> learn these)</w:t>
+        <w:t xml:space="preserve"> (I gotta learn these)</w:t>
       </w:r>
     </w:p>
     <w:p>
@@ -14514,7 +14057,6 @@
               </w:rPr>
               <w:t> </w:t>
             </w:r>
-            <w:proofErr w:type="spellStart"/>
             <w:r>
               <w:rPr>
                 <w:rFonts w:ascii="Batang" w:eastAsia="Batang" w:hAnsi="Batang" w:cs="Batang" w:hint="eastAsia"/>
@@ -14523,7 +14065,6 @@
               </w:rPr>
               <w:t>스쿼드를</w:t>
             </w:r>
-            <w:proofErr w:type="spellEnd"/>
             <w:r>
               <w:rPr>
                 <w:rFonts w:ascii="Helvetica Neue" w:hAnsi="Helvetica Neue"/>
@@ -14906,39 +14447,7 @@
           <w:sz w:val="28"/>
           <w:szCs w:val="28"/>
         </w:rPr>
-        <w:t xml:space="preserve">Quick learner (I should learn </w:t>
-      </w:r>
-      <w:proofErr w:type="spellStart"/>
-      <w:r>
-        <w:rPr>
-          <w:sz w:val="28"/>
-          <w:szCs w:val="28"/>
-        </w:rPr>
-        <w:t>GraphQL</w:t>
-      </w:r>
-      <w:proofErr w:type="spellEnd"/>
-      <w:r>
-        <w:rPr>
-          <w:sz w:val="28"/>
-          <w:szCs w:val="28"/>
-        </w:rPr>
-        <w:t xml:space="preserve">, </w:t>
-      </w:r>
-      <w:proofErr w:type="spellStart"/>
-      <w:r>
-        <w:rPr>
-          <w:sz w:val="28"/>
-          <w:szCs w:val="28"/>
-        </w:rPr>
-        <w:t>styledComponents</w:t>
-      </w:r>
-      <w:proofErr w:type="spellEnd"/>
-      <w:r>
-        <w:rPr>
-          <w:sz w:val="28"/>
-          <w:szCs w:val="28"/>
-        </w:rPr>
-        <w:t xml:space="preserve"> and D3.js quickly)</w:t>
+        <w:t>Quick learner (I should learn GraphQL, styledComponents and D3.js quickly)</w:t>
       </w:r>
     </w:p>
     <w:p>
@@ -15018,23 +14527,7 @@
           <w:sz w:val="28"/>
           <w:szCs w:val="28"/>
         </w:rPr>
-        <w:t xml:space="preserve">I am from the country of </w:t>
-      </w:r>
-      <w:proofErr w:type="spellStart"/>
-      <w:r>
-        <w:rPr>
-          <w:sz w:val="28"/>
-          <w:szCs w:val="28"/>
-        </w:rPr>
-        <w:t>multiculture</w:t>
-      </w:r>
-      <w:proofErr w:type="spellEnd"/>
-      <w:r>
-        <w:rPr>
-          <w:sz w:val="28"/>
-          <w:szCs w:val="28"/>
-        </w:rPr>
-        <w:t>, so interacting and working with peers from other countries are not a problem</w:t>
+        <w:t>I am from the country of multiculture, so interacting and working with peers from other countries are not a problem</w:t>
       </w:r>
     </w:p>
     <w:p>
@@ -15249,33 +14742,15 @@
           <w:szCs w:val="28"/>
         </w:rPr>
         <w:lastRenderedPageBreak/>
-        <w:t xml:space="preserve">I haven’t had experience in creating app using </w:t>
-      </w:r>
-      <w:proofErr w:type="spellStart"/>
-      <w:r>
-        <w:rPr>
-          <w:sz w:val="28"/>
-          <w:szCs w:val="28"/>
-        </w:rPr>
-        <w:t>GraphQL</w:t>
-      </w:r>
-      <w:proofErr w:type="spellEnd"/>
-      <w:r>
-        <w:rPr>
-          <w:sz w:val="28"/>
-          <w:szCs w:val="28"/>
-        </w:rPr>
-        <w:t xml:space="preserve"> D</w:t>
-      </w:r>
-      <w:proofErr w:type="gramStart"/>
-      <w:r>
-        <w:rPr>
-          <w:sz w:val="28"/>
-          <w:szCs w:val="28"/>
-        </w:rPr>
-        <w:t>3,js</w:t>
-      </w:r>
-      <w:proofErr w:type="gramEnd"/>
+        <w:t>I haven’t had experience in creating app using GraphQL</w:t>
+      </w:r>
+      <w:r>
+        <w:rPr>
+          <w:sz w:val="28"/>
+          <w:szCs w:val="28"/>
+        </w:rPr>
+        <w:t xml:space="preserve"> D3,js</w:t>
+      </w:r>
       <w:r>
         <w:rPr>
           <w:sz w:val="28"/>
@@ -15336,23 +14811,7 @@
           <w:sz w:val="28"/>
           <w:szCs w:val="28"/>
         </w:rPr>
-        <w:t xml:space="preserve">I have very limited experience using selenium, and </w:t>
-      </w:r>
-      <w:proofErr w:type="gramStart"/>
-      <w:r>
-        <w:rPr>
-          <w:sz w:val="28"/>
-          <w:szCs w:val="28"/>
-        </w:rPr>
-        <w:t>puppeteer  experience</w:t>
-      </w:r>
-      <w:proofErr w:type="gramEnd"/>
-      <w:r>
-        <w:rPr>
-          <w:sz w:val="28"/>
-          <w:szCs w:val="28"/>
-        </w:rPr>
-        <w:t xml:space="preserve"> using selenium</w:t>
+        <w:t>I have very limited experience using selenium, and puppeteer  experience using selenium</w:t>
       </w:r>
       <w:r>
         <w:rPr>
@@ -15496,17 +14955,8 @@
           <w:sz w:val="28"/>
           <w:szCs w:val="28"/>
         </w:rPr>
-        <w:t xml:space="preserve">What are your most relevant qualifications for this </w:t>
-      </w:r>
-      <w:proofErr w:type="gramStart"/>
-      <w:r>
-        <w:rPr>
-          <w:sz w:val="28"/>
-          <w:szCs w:val="28"/>
-        </w:rPr>
-        <w:t>position</w:t>
-      </w:r>
-      <w:proofErr w:type="gramEnd"/>
+        <w:t>What are your most relevant qualifications for this position</w:t>
+      </w:r>
     </w:p>
     <w:p>
       <w:pPr>
@@ -15548,23 +14998,7 @@
           <w:sz w:val="28"/>
           <w:szCs w:val="28"/>
         </w:rPr>
-        <w:t xml:space="preserve">I am highly organized </w:t>
-      </w:r>
-      <w:proofErr w:type="gramStart"/>
-      <w:r>
-        <w:rPr>
-          <w:sz w:val="28"/>
-          <w:szCs w:val="28"/>
-        </w:rPr>
-        <w:t>and  very</w:t>
-      </w:r>
-      <w:proofErr w:type="gramEnd"/>
-      <w:r>
-        <w:rPr>
-          <w:sz w:val="28"/>
-          <w:szCs w:val="28"/>
-        </w:rPr>
-        <w:t xml:space="preserve"> good at running department</w:t>
+        <w:t>I am highly organized and  very good at running department</w:t>
       </w:r>
     </w:p>
     <w:p>
@@ -15663,21 +15097,12 @@
           <w:szCs w:val="28"/>
         </w:rPr>
       </w:pPr>
-      <w:proofErr w:type="gramStart"/>
-      <w:r>
-        <w:rPr>
-          <w:sz w:val="28"/>
-          <w:szCs w:val="28"/>
-        </w:rPr>
-        <w:t>I  know</w:t>
-      </w:r>
-      <w:proofErr w:type="gramEnd"/>
-      <w:r>
-        <w:rPr>
-          <w:sz w:val="28"/>
-          <w:szCs w:val="28"/>
-        </w:rPr>
-        <w:t xml:space="preserve"> that comes in really handy with innovative companies like this one</w:t>
+      <w:r>
+        <w:rPr>
+          <w:sz w:val="28"/>
+          <w:szCs w:val="28"/>
+        </w:rPr>
+        <w:t>I  know that comes in really handy with innovative companies like this one</w:t>
       </w:r>
     </w:p>
     <w:p>
@@ -15764,23 +15189,7 @@
           <w:sz w:val="28"/>
           <w:szCs w:val="28"/>
         </w:rPr>
-        <w:t xml:space="preserve">I can comfortably use CSS3, HTML5 and ES6 </w:t>
-      </w:r>
-      <w:proofErr w:type="spellStart"/>
-      <w:r>
-        <w:rPr>
-          <w:sz w:val="28"/>
-          <w:szCs w:val="28"/>
-        </w:rPr>
-        <w:t>Javascript</w:t>
-      </w:r>
-      <w:proofErr w:type="spellEnd"/>
-      <w:r>
-        <w:rPr>
-          <w:sz w:val="28"/>
-          <w:szCs w:val="28"/>
-        </w:rPr>
-        <w:t xml:space="preserve"> no problem</w:t>
+        <w:t>I can comfortably use CSS3, HTML5 and ES6 Javascript no problem</w:t>
       </w:r>
     </w:p>
     <w:p>
@@ -15923,18 +15332,8 @@
           <w:sz w:val="28"/>
           <w:szCs w:val="28"/>
         </w:rPr>
-        <w:t xml:space="preserve">최종 </w:t>
-      </w:r>
-      <w:proofErr w:type="spellStart"/>
-      <w:r>
-        <w:rPr>
-          <w:rFonts w:hint="eastAsia"/>
-          <w:sz w:val="28"/>
-          <w:szCs w:val="28"/>
-        </w:rPr>
-        <w:t>완성자</w:t>
-      </w:r>
-      <w:proofErr w:type="spellEnd"/>
+        <w:t>최종 완성자</w:t>
+      </w:r>
       <w:r>
         <w:rPr>
           <w:sz w:val="28"/>
@@ -16114,17 +15513,8 @@
           <w:sz w:val="28"/>
           <w:szCs w:val="28"/>
         </w:rPr>
-        <w:t xml:space="preserve">My </w:t>
-      </w:r>
-      <w:proofErr w:type="spellStart"/>
-      <w:r>
-        <w:rPr>
-          <w:sz w:val="28"/>
-          <w:szCs w:val="28"/>
-        </w:rPr>
-        <w:t>weakeness</w:t>
-      </w:r>
-      <w:proofErr w:type="spellEnd"/>
+        <w:t>My weakeness</w:t>
+      </w:r>
     </w:p>
     <w:p>
       <w:pPr>
@@ -16600,23 +15990,7 @@
           <w:sz w:val="28"/>
           <w:szCs w:val="28"/>
         </w:rPr>
-        <w:t xml:space="preserve">. For the past 2 years in my previous workplace in </w:t>
-      </w:r>
-      <w:proofErr w:type="spellStart"/>
-      <w:r>
-        <w:rPr>
-          <w:sz w:val="28"/>
-          <w:szCs w:val="28"/>
-        </w:rPr>
-        <w:t>SiteMax</w:t>
-      </w:r>
-      <w:proofErr w:type="spellEnd"/>
-      <w:r>
-        <w:rPr>
-          <w:sz w:val="28"/>
-          <w:szCs w:val="28"/>
-        </w:rPr>
-        <w:t xml:space="preserve"> Systems Inc, I was responsible of</w:t>
+        <w:t>. For the past 2 years in my previous workplace in SiteMax Systems Inc, I was responsible of</w:t>
       </w:r>
       <w:r>
         <w:rPr>
@@ -16665,23 +16039,7 @@
           <w:sz w:val="28"/>
           <w:szCs w:val="28"/>
         </w:rPr>
-        <w:t xml:space="preserve"> the features of the </w:t>
-      </w:r>
-      <w:proofErr w:type="spellStart"/>
-      <w:r>
-        <w:rPr>
-          <w:sz w:val="28"/>
-          <w:szCs w:val="28"/>
-        </w:rPr>
-        <w:t>SiteMax</w:t>
-      </w:r>
-      <w:proofErr w:type="spellEnd"/>
-      <w:r>
-        <w:rPr>
-          <w:sz w:val="28"/>
-          <w:szCs w:val="28"/>
-        </w:rPr>
-        <w:t xml:space="preserve"> system.</w:t>
+        <w:t xml:space="preserve"> the features of the SiteMax system.</w:t>
       </w:r>
     </w:p>
     <w:p>
@@ -16754,106 +16112,24 @@
           <w:sz w:val="28"/>
           <w:szCs w:val="28"/>
         </w:rPr>
-        <w:t xml:space="preserve">년동안 </w:t>
-      </w:r>
-      <w:proofErr w:type="spellStart"/>
+        <w:t>년동안 벤쿠에 있는 사이트맥스 회사에서 일을하면서 사이트맥스 시스템을</w:t>
+      </w:r>
+      <w:r>
+        <w:rPr>
+          <w:rFonts w:ascii="Batang" w:eastAsia="Batang" w:hAnsi="Batang" w:cs="Batang"/>
+          <w:sz w:val="28"/>
+          <w:szCs w:val="28"/>
+        </w:rPr>
+        <w:t xml:space="preserve"> </w:t>
+      </w:r>
       <w:r>
         <w:rPr>
           <w:rFonts w:ascii="Batang" w:eastAsia="Batang" w:hAnsi="Batang" w:cs="Batang" w:hint="eastAsia"/>
           <w:sz w:val="28"/>
           <w:szCs w:val="28"/>
         </w:rPr>
-        <w:t>벤쿠에</w:t>
-      </w:r>
-      <w:proofErr w:type="spellEnd"/>
-      <w:r>
-        <w:rPr>
-          <w:rFonts w:ascii="Batang" w:eastAsia="Batang" w:hAnsi="Batang" w:cs="Batang" w:hint="eastAsia"/>
-          <w:sz w:val="28"/>
-          <w:szCs w:val="28"/>
-        </w:rPr>
-        <w:t xml:space="preserve"> 있는 </w:t>
-      </w:r>
-      <w:proofErr w:type="spellStart"/>
-      <w:r>
-        <w:rPr>
-          <w:rFonts w:ascii="Batang" w:eastAsia="Batang" w:hAnsi="Batang" w:cs="Batang" w:hint="eastAsia"/>
-          <w:sz w:val="28"/>
-          <w:szCs w:val="28"/>
-        </w:rPr>
-        <w:t>사이트맥스</w:t>
-      </w:r>
-      <w:proofErr w:type="spellEnd"/>
-      <w:r>
-        <w:rPr>
-          <w:rFonts w:ascii="Batang" w:eastAsia="Batang" w:hAnsi="Batang" w:cs="Batang" w:hint="eastAsia"/>
-          <w:sz w:val="28"/>
-          <w:szCs w:val="28"/>
-        </w:rPr>
-        <w:t xml:space="preserve"> 회사에서 </w:t>
-      </w:r>
-      <w:proofErr w:type="spellStart"/>
-      <w:r>
-        <w:rPr>
-          <w:rFonts w:ascii="Batang" w:eastAsia="Batang" w:hAnsi="Batang" w:cs="Batang" w:hint="eastAsia"/>
-          <w:sz w:val="28"/>
-          <w:szCs w:val="28"/>
-        </w:rPr>
-        <w:t>일을하면서</w:t>
-      </w:r>
-      <w:proofErr w:type="spellEnd"/>
-      <w:r>
-        <w:rPr>
-          <w:rFonts w:ascii="Batang" w:eastAsia="Batang" w:hAnsi="Batang" w:cs="Batang" w:hint="eastAsia"/>
-          <w:sz w:val="28"/>
-          <w:szCs w:val="28"/>
-        </w:rPr>
-        <w:t xml:space="preserve"> </w:t>
-      </w:r>
-      <w:proofErr w:type="spellStart"/>
-      <w:r>
-        <w:rPr>
-          <w:rFonts w:ascii="Batang" w:eastAsia="Batang" w:hAnsi="Batang" w:cs="Batang" w:hint="eastAsia"/>
-          <w:sz w:val="28"/>
-          <w:szCs w:val="28"/>
-        </w:rPr>
-        <w:t>사이트맥스</w:t>
-      </w:r>
-      <w:proofErr w:type="spellEnd"/>
-      <w:r>
-        <w:rPr>
-          <w:rFonts w:ascii="Batang" w:eastAsia="Batang" w:hAnsi="Batang" w:cs="Batang" w:hint="eastAsia"/>
-          <w:sz w:val="28"/>
-          <w:szCs w:val="28"/>
-        </w:rPr>
-        <w:t xml:space="preserve"> 시스템을</w:t>
-      </w:r>
-      <w:r>
-        <w:rPr>
-          <w:rFonts w:ascii="Batang" w:eastAsia="Batang" w:hAnsi="Batang" w:cs="Batang"/>
-          <w:sz w:val="28"/>
-          <w:szCs w:val="28"/>
-        </w:rPr>
-        <w:t xml:space="preserve"> </w:t>
-      </w:r>
-      <w:r>
-        <w:rPr>
-          <w:rFonts w:ascii="Batang" w:eastAsia="Batang" w:hAnsi="Batang" w:cs="Batang" w:hint="eastAsia"/>
-          <w:sz w:val="28"/>
-          <w:szCs w:val="28"/>
-        </w:rPr>
-        <w:t xml:space="preserve">관리하고 개발하는 업무를 </w:t>
-      </w:r>
-      <w:proofErr w:type="spellStart"/>
-      <w:r>
-        <w:rPr>
-          <w:rFonts w:ascii="Batang" w:eastAsia="Batang" w:hAnsi="Batang" w:cs="Batang" w:hint="eastAsia"/>
-          <w:sz w:val="28"/>
-          <w:szCs w:val="28"/>
-        </w:rPr>
-        <w:t>맏았었습니다</w:t>
-      </w:r>
-      <w:proofErr w:type="spellEnd"/>
+        <w:t>관리하고 개발하는 업무를 맏았었습니다</w:t>
+      </w:r>
       <w:r>
         <w:rPr>
           <w:rFonts w:ascii="Batang" w:eastAsia="Batang" w:hAnsi="Batang" w:cs="Batang"/>
@@ -17067,41 +16343,53 @@
         </w:rPr>
         <w:t xml:space="preserve">개 넘는 </w:t>
       </w:r>
-      <w:proofErr w:type="spellStart"/>
       <w:r>
         <w:rPr>
           <w:rFonts w:ascii="Batang" w:eastAsia="Batang" w:hAnsi="Batang" w:cs="Batang"/>
           <w:sz w:val="28"/>
           <w:szCs w:val="28"/>
         </w:rPr>
-        <w:t>angularJS</w:t>
-      </w:r>
-      <w:proofErr w:type="spellEnd"/>
+        <w:t xml:space="preserve">angularJS based SP </w:t>
+      </w:r>
+      <w:r>
+        <w:rPr>
+          <w:rFonts w:ascii="Batang" w:eastAsia="Batang" w:hAnsi="Batang" w:cs="Batang" w:hint="eastAsia"/>
+          <w:sz w:val="28"/>
+          <w:szCs w:val="28"/>
+        </w:rPr>
+        <w:t xml:space="preserve">어플들을 만들었고 그리고 </w:t>
+      </w:r>
       <w:r>
         <w:rPr>
           <w:rFonts w:ascii="Batang" w:eastAsia="Batang" w:hAnsi="Batang" w:cs="Batang"/>
           <w:sz w:val="28"/>
           <w:szCs w:val="28"/>
         </w:rPr>
-        <w:t xml:space="preserve"> based SP </w:t>
-      </w:r>
-      <w:proofErr w:type="spellStart"/>
+        <w:t xml:space="preserve">bash </w:t>
+      </w:r>
       <w:r>
         <w:rPr>
           <w:rFonts w:ascii="Batang" w:eastAsia="Batang" w:hAnsi="Batang" w:cs="Batang" w:hint="eastAsia"/>
           <w:sz w:val="28"/>
           <w:szCs w:val="28"/>
         </w:rPr>
-        <w:t>어플들을</w:t>
-      </w:r>
-      <w:proofErr w:type="spellEnd"/>
+        <w:t xml:space="preserve">와 파이썬을 통해 </w:t>
+      </w:r>
+      <w:r>
+        <w:rPr>
+          <w:rFonts w:ascii="Batang" w:eastAsia="Batang" w:hAnsi="Batang" w:cs="Batang"/>
+          <w:sz w:val="28"/>
+          <w:szCs w:val="28"/>
+        </w:rPr>
+        <w:t xml:space="preserve">2000  SP </w:t>
+      </w:r>
       <w:r>
         <w:rPr>
           <w:rFonts w:ascii="Batang" w:eastAsia="Batang" w:hAnsi="Batang" w:cs="Batang" w:hint="eastAsia"/>
           <w:sz w:val="28"/>
           <w:szCs w:val="28"/>
         </w:rPr>
-        <w:t xml:space="preserve"> 만들었고 그리고 </w:t>
+        <w:t>어플들을 관리하였습니다</w:t>
       </w:r>
       <w:r>
         <w:rPr>
@@ -17109,7 +16397,15 @@
           <w:sz w:val="28"/>
           <w:szCs w:val="28"/>
         </w:rPr>
-        <w:t xml:space="preserve">bash </w:t>
+        <w:t>.</w:t>
+      </w:r>
+      <w:r>
+        <w:rPr>
+          <w:rFonts w:ascii="Batang" w:eastAsia="Batang" w:hAnsi="Batang" w:cs="Batang"/>
+          <w:sz w:val="28"/>
+          <w:szCs w:val="28"/>
+        </w:rPr>
+        <w:t xml:space="preserve"> </w:t>
       </w:r>
       <w:r>
         <w:rPr>
@@ -17117,93 +16413,7 @@
           <w:sz w:val="28"/>
           <w:szCs w:val="28"/>
         </w:rPr>
-        <w:t xml:space="preserve">와 </w:t>
-      </w:r>
-      <w:proofErr w:type="spellStart"/>
-      <w:r>
-        <w:rPr>
-          <w:rFonts w:ascii="Batang" w:eastAsia="Batang" w:hAnsi="Batang" w:cs="Batang" w:hint="eastAsia"/>
-          <w:sz w:val="28"/>
-          <w:szCs w:val="28"/>
-        </w:rPr>
-        <w:t>파이썬을</w:t>
-      </w:r>
-      <w:proofErr w:type="spellEnd"/>
-      <w:r>
-        <w:rPr>
-          <w:rFonts w:ascii="Batang" w:eastAsia="Batang" w:hAnsi="Batang" w:cs="Batang" w:hint="eastAsia"/>
-          <w:sz w:val="28"/>
-          <w:szCs w:val="28"/>
-        </w:rPr>
-        <w:t xml:space="preserve"> 통해 </w:t>
-      </w:r>
-      <w:r>
-        <w:rPr>
-          <w:rFonts w:ascii="Batang" w:eastAsia="Batang" w:hAnsi="Batang" w:cs="Batang"/>
-          <w:sz w:val="28"/>
-          <w:szCs w:val="28"/>
-        </w:rPr>
-        <w:t xml:space="preserve">2000  SP </w:t>
-      </w:r>
-      <w:proofErr w:type="spellStart"/>
-      <w:r>
-        <w:rPr>
-          <w:rFonts w:ascii="Batang" w:eastAsia="Batang" w:hAnsi="Batang" w:cs="Batang" w:hint="eastAsia"/>
-          <w:sz w:val="28"/>
-          <w:szCs w:val="28"/>
-        </w:rPr>
-        <w:t>어플들을</w:t>
-      </w:r>
-      <w:proofErr w:type="spellEnd"/>
-      <w:r>
-        <w:rPr>
-          <w:rFonts w:ascii="Batang" w:eastAsia="Batang" w:hAnsi="Batang" w:cs="Batang" w:hint="eastAsia"/>
-          <w:sz w:val="28"/>
-          <w:szCs w:val="28"/>
-        </w:rPr>
-        <w:t xml:space="preserve"> 관리하였습니다</w:t>
-      </w:r>
-      <w:r>
-        <w:rPr>
-          <w:rFonts w:ascii="Batang" w:eastAsia="Batang" w:hAnsi="Batang" w:cs="Batang"/>
-          <w:sz w:val="28"/>
-          <w:szCs w:val="28"/>
-        </w:rPr>
-        <w:t>.</w:t>
-      </w:r>
-      <w:r>
-        <w:rPr>
-          <w:rFonts w:ascii="Batang" w:eastAsia="Batang" w:hAnsi="Batang" w:cs="Batang"/>
-          <w:sz w:val="28"/>
-          <w:szCs w:val="28"/>
-        </w:rPr>
-        <w:t xml:space="preserve"> </w:t>
-      </w:r>
-      <w:r>
-        <w:rPr>
-          <w:rFonts w:ascii="Batang" w:eastAsia="Batang" w:hAnsi="Batang" w:cs="Batang" w:hint="eastAsia"/>
-          <w:sz w:val="28"/>
-          <w:szCs w:val="28"/>
-        </w:rPr>
-        <w:t xml:space="preserve">그리고 동료들과 함께 </w:t>
-      </w:r>
-      <w:proofErr w:type="spellStart"/>
-      <w:r>
-        <w:rPr>
-          <w:rFonts w:ascii="Batang" w:eastAsia="Batang" w:hAnsi="Batang" w:cs="Batang" w:hint="eastAsia"/>
-          <w:sz w:val="28"/>
-          <w:szCs w:val="28"/>
-        </w:rPr>
-        <w:t>어플들을</w:t>
-      </w:r>
-      <w:proofErr w:type="spellEnd"/>
-      <w:r>
-        <w:rPr>
-          <w:rFonts w:ascii="Batang" w:eastAsia="Batang" w:hAnsi="Batang" w:cs="Batang" w:hint="eastAsia"/>
-          <w:sz w:val="28"/>
-          <w:szCs w:val="28"/>
-        </w:rPr>
-        <w:t xml:space="preserve"> 만들며</w:t>
+        <w:t>그리고 동료들과 함께 어플들을 만들며</w:t>
       </w:r>
       <w:r>
         <w:rPr>
@@ -17423,23 +16633,13 @@
         </w:rPr>
         <w:t>challenge</w:t>
       </w:r>
-      <w:proofErr w:type="spellStart"/>
       <w:r>
         <w:rPr>
           <w:rFonts w:ascii="Batang" w:eastAsia="Batang" w:hAnsi="Batang" w:cs="Batang" w:hint="eastAsia"/>
           <w:sz w:val="28"/>
           <w:szCs w:val="28"/>
         </w:rPr>
-        <w:t>를</w:t>
-      </w:r>
-      <w:proofErr w:type="spellEnd"/>
-      <w:r>
-        <w:rPr>
-          <w:rFonts w:ascii="Batang" w:eastAsia="Batang" w:hAnsi="Batang" w:cs="Batang" w:hint="eastAsia"/>
-          <w:sz w:val="28"/>
-          <w:szCs w:val="28"/>
-        </w:rPr>
-        <w:t xml:space="preserve"> 갈망하였고 그리고 제 사랑하는 여인과 </w:t>
+        <w:t xml:space="preserve">를 갈망하였고 그리고 제 사랑하는 여인과 </w:t>
       </w:r>
       <w:r>
         <w:rPr>
@@ -17928,21 +17128,7 @@
         <w:rPr>
           <w:rFonts w:eastAsia="Batang" w:cstheme="minorHAnsi"/>
         </w:rPr>
-        <w:t xml:space="preserve">If it’s too </w:t>
-      </w:r>
-      <w:proofErr w:type="gramStart"/>
-      <w:r>
-        <w:rPr>
-          <w:rFonts w:eastAsia="Batang" w:cstheme="minorHAnsi"/>
-        </w:rPr>
-        <w:t>general</w:t>
-      </w:r>
-      <w:proofErr w:type="gramEnd"/>
-      <w:r>
-        <w:rPr>
-          <w:rFonts w:eastAsia="Batang" w:cstheme="minorHAnsi"/>
-        </w:rPr>
-        <w:t xml:space="preserve"> </w:t>
+        <w:t xml:space="preserve">If it’s too general </w:t>
       </w:r>
       <w:r>
         <w:rPr>
@@ -18053,33 +17239,11 @@
           <w:rFonts w:asciiTheme="minorHAnsi" w:eastAsia="Batang" w:hAnsiTheme="minorHAnsi" w:cstheme="minorHAnsi"/>
         </w:rPr>
       </w:pPr>
-      <w:proofErr w:type="gramStart"/>
       <w:r>
         <w:rPr>
           <w:rFonts w:asciiTheme="minorHAnsi" w:eastAsia="Batang" w:hAnsiTheme="minorHAnsi" w:cstheme="minorHAnsi"/>
         </w:rPr>
-        <w:t>Well</w:t>
-      </w:r>
-      <w:proofErr w:type="gramEnd"/>
-      <w:r>
-        <w:rPr>
-          <w:rFonts w:asciiTheme="minorHAnsi" w:eastAsia="Batang" w:hAnsiTheme="minorHAnsi" w:cstheme="minorHAnsi"/>
-        </w:rPr>
-        <w:t xml:space="preserve"> the J.P Morgan reputation is certainly a factor. I’d be proud to work for a company with such a long history of leadership in the industry. </w:t>
-      </w:r>
-      <w:proofErr w:type="gramStart"/>
-      <w:r>
-        <w:rPr>
-          <w:rFonts w:asciiTheme="minorHAnsi" w:eastAsia="Batang" w:hAnsiTheme="minorHAnsi" w:cstheme="minorHAnsi"/>
-        </w:rPr>
-        <w:t>Also</w:t>
-      </w:r>
-      <w:proofErr w:type="gramEnd"/>
-      <w:r>
-        <w:rPr>
-          <w:rFonts w:asciiTheme="minorHAnsi" w:eastAsia="Batang" w:hAnsiTheme="minorHAnsi" w:cstheme="minorHAnsi"/>
-        </w:rPr>
-        <w:t xml:space="preserve"> a good friend of the family has been working in corporate finance at J.P Morgan for the last two years.</w:t>
+        <w:t>Well the J.P Morgan reputation is certainly a factor. I’d be proud to work for a company with such a long history of leadership in the industry. Also a good friend of the family has been working in corporate finance at J.P Morgan for the last two years.</w:t>
       </w:r>
     </w:p>
     <w:p>
@@ -18374,77 +17538,36 @@
           <w:rFonts w:eastAsia="Batang" w:cs="Batang"/>
           <w:color w:val="333333"/>
         </w:rPr>
-        <w:t xml:space="preserve"> I understand how more frustrating it is when </w:t>
-      </w:r>
-      <w:proofErr w:type="spellStart"/>
+        <w:t xml:space="preserve"> I understand how more frustrating it is when unexpectancies occur such as trade wars and COVID-19 that cause them to find alternatives. As an individual who eats cereal produced by Kellog, Banana</w:t>
+      </w:r>
       <w:r>
         <w:rPr>
           <w:rFonts w:eastAsia="Batang" w:cs="Batang"/>
           <w:color w:val="333333"/>
         </w:rPr>
-        <w:t>unexpectancies</w:t>
-      </w:r>
-      <w:proofErr w:type="spellEnd"/>
+        <w:t>s</w:t>
+      </w:r>
       <w:r>
         <w:rPr>
           <w:rFonts w:eastAsia="Batang" w:cs="Batang"/>
           <w:color w:val="333333"/>
         </w:rPr>
-        <w:t xml:space="preserve"> occur such as trade wars and COVID-19 that cause them to find alternatives. As an individual who eats cereal produced by </w:t>
-      </w:r>
-      <w:proofErr w:type="spellStart"/>
+        <w:t xml:space="preserve"> from Dole</w:t>
+      </w:r>
       <w:r>
         <w:rPr>
           <w:rFonts w:eastAsia="Batang" w:cs="Batang"/>
           <w:color w:val="333333"/>
         </w:rPr>
-        <w:t>Kellog</w:t>
-      </w:r>
-      <w:proofErr w:type="spellEnd"/>
+        <w:t>,</w:t>
+      </w:r>
       <w:r>
         <w:rPr>
           <w:rFonts w:eastAsia="Batang" w:cs="Batang"/>
           <w:color w:val="333333"/>
         </w:rPr>
-        <w:t>, Banana</w:t>
-      </w:r>
-      <w:r>
-        <w:rPr>
-          <w:rFonts w:eastAsia="Batang" w:cs="Batang"/>
-          <w:color w:val="333333"/>
-        </w:rPr>
-        <w:t>s</w:t>
-      </w:r>
-      <w:r>
-        <w:rPr>
-          <w:rFonts w:eastAsia="Batang" w:cs="Batang"/>
-          <w:color w:val="333333"/>
-        </w:rPr>
-        <w:t xml:space="preserve"> from Dole</w:t>
-      </w:r>
-      <w:r>
-        <w:rPr>
-          <w:rFonts w:eastAsia="Batang" w:cs="Batang"/>
-          <w:color w:val="333333"/>
-        </w:rPr>
-        <w:t>,</w:t>
-      </w:r>
-      <w:r>
-        <w:rPr>
-          <w:rFonts w:eastAsia="Batang" w:cs="Batang"/>
-          <w:color w:val="333333"/>
-        </w:rPr>
-        <w:t xml:space="preserve"> and Nesquik from </w:t>
-      </w:r>
-      <w:proofErr w:type="spellStart"/>
-      <w:r>
-        <w:rPr>
-          <w:rFonts w:eastAsia="Batang" w:cs="Batang"/>
-          <w:color w:val="333333"/>
-        </w:rPr>
-        <w:t>Nestie</w:t>
-      </w:r>
-      <w:proofErr w:type="spellEnd"/>
+        <w:t xml:space="preserve"> and Nesquik from Nestie</w:t>
+      </w:r>
       <w:r>
         <w:rPr>
           <w:rFonts w:eastAsia="Batang" w:cs="Batang"/>
@@ -18534,7 +17657,6 @@
         </w:rPr>
         <w:t xml:space="preserve"> </w:t>
       </w:r>
-      <w:proofErr w:type="spellStart"/>
       <w:r>
         <w:rPr>
           <w:rFonts w:eastAsia="Batang" w:cs="Batang" w:hint="eastAsia"/>
@@ -18542,7 +17664,6 @@
         </w:rPr>
         <w:t>트릿지가</w:t>
       </w:r>
-      <w:proofErr w:type="spellEnd"/>
       <w:r>
         <w:rPr>
           <w:rFonts w:eastAsia="Batang" w:cs="Batang" w:hint="eastAsia"/>
@@ -18613,7 +17734,6 @@
         </w:rPr>
         <w:t xml:space="preserve"> operating </w:t>
       </w:r>
-      <w:proofErr w:type="spellStart"/>
       <w:r>
         <w:rPr>
           <w:rFonts w:eastAsia="Batang" w:cs="Batang" w:hint="eastAsia"/>
@@ -18621,7 +17741,6 @@
         </w:rPr>
         <w:t>하는것을</w:t>
       </w:r>
-      <w:proofErr w:type="spellEnd"/>
       <w:r>
         <w:rPr>
           <w:rFonts w:eastAsia="Batang" w:cs="Batang" w:hint="eastAsia"/>
@@ -18790,114 +17909,208 @@
         </w:rPr>
         <w:t xml:space="preserve"> </w:t>
       </w:r>
-      <w:proofErr w:type="spellStart"/>
       <w:r>
         <w:rPr>
           <w:rFonts w:eastAsia="Batang" w:cs="Batang"/>
           <w:color w:val="333333"/>
         </w:rPr>
-        <w:t>kellogg</w:t>
-      </w:r>
-      <w:proofErr w:type="spellEnd"/>
+        <w:t xml:space="preserve">kellogg </w:t>
+      </w:r>
+      <w:r>
+        <w:rPr>
+          <w:rFonts w:eastAsia="Batang" w:cs="Batang" w:hint="eastAsia"/>
+          <w:color w:val="333333"/>
+        </w:rPr>
+        <w:t>시리얼과</w:t>
+      </w:r>
+      <w:r>
+        <w:rPr>
+          <w:rFonts w:eastAsia="Batang" w:cs="Batang" w:hint="eastAsia"/>
+          <w:color w:val="333333"/>
+        </w:rPr>
+        <w:t xml:space="preserve"> </w:t>
+      </w:r>
+      <w:r>
+        <w:rPr>
+          <w:rFonts w:eastAsia="Batang" w:cs="Batang" w:hint="eastAsia"/>
+          <w:color w:val="333333"/>
+        </w:rPr>
+        <w:t>그리고</w:t>
+      </w:r>
+      <w:r>
+        <w:rPr>
+          <w:rFonts w:eastAsia="Batang" w:cs="Batang" w:hint="eastAsia"/>
+          <w:color w:val="333333"/>
+        </w:rPr>
+        <w:t xml:space="preserve"> </w:t>
+      </w:r>
       <w:r>
         <w:rPr>
           <w:rFonts w:eastAsia="Batang" w:cs="Batang"/>
           <w:color w:val="333333"/>
         </w:rPr>
-        <w:t xml:space="preserve"> </w:t>
+        <w:t>Nestie</w:t>
       </w:r>
       <w:r>
         <w:rPr>
           <w:rFonts w:eastAsia="Batang" w:cs="Batang" w:hint="eastAsia"/>
           <w:color w:val="333333"/>
         </w:rPr>
-        <w:t>시리얼과</w:t>
+        <w:t xml:space="preserve"> </w:t>
       </w:r>
       <w:r>
         <w:rPr>
           <w:rFonts w:eastAsia="Batang" w:cs="Batang" w:hint="eastAsia"/>
           <w:color w:val="333333"/>
         </w:rPr>
-        <w:t xml:space="preserve"> </w:t>
+        <w:t>에서</w:t>
       </w:r>
       <w:r>
         <w:rPr>
           <w:rFonts w:eastAsia="Batang" w:cs="Batang" w:hint="eastAsia"/>
           <w:color w:val="333333"/>
         </w:rPr>
-        <w:t>그리고</w:t>
+        <w:t xml:space="preserve"> </w:t>
       </w:r>
       <w:r>
         <w:rPr>
           <w:rFonts w:eastAsia="Batang" w:cs="Batang" w:hint="eastAsia"/>
           <w:color w:val="333333"/>
         </w:rPr>
+        <w:t>파는</w:t>
+      </w:r>
+      <w:r>
+        <w:rPr>
+          <w:rFonts w:eastAsia="Batang" w:cs="Batang" w:hint="eastAsia"/>
+          <w:color w:val="333333"/>
+        </w:rPr>
         <w:t xml:space="preserve"> </w:t>
       </w:r>
-      <w:proofErr w:type="spellStart"/>
+      <w:r>
+        <w:rPr>
+          <w:rFonts w:eastAsia="Batang" w:cs="Batang" w:hint="eastAsia"/>
+          <w:color w:val="333333"/>
+        </w:rPr>
+        <w:t>과자와</w:t>
+      </w:r>
+      <w:r>
+        <w:rPr>
+          <w:rFonts w:eastAsia="Batang" w:cs="Batang" w:hint="eastAsia"/>
+          <w:color w:val="333333"/>
+        </w:rPr>
+        <w:t xml:space="preserve"> </w:t>
+      </w:r>
+      <w:r>
+        <w:rPr>
+          <w:rFonts w:eastAsia="Batang" w:cs="Batang" w:hint="eastAsia"/>
+          <w:color w:val="333333"/>
+        </w:rPr>
+        <w:t>그리고</w:t>
+      </w:r>
       <w:r>
         <w:rPr>
           <w:rFonts w:eastAsia="Batang" w:cs="Batang"/>
           <w:color w:val="333333"/>
         </w:rPr>
-        <w:t>Nestie</w:t>
-      </w:r>
-      <w:proofErr w:type="spellEnd"/>
+        <w:t xml:space="preserve"> emart</w:t>
+      </w:r>
       <w:r>
         <w:rPr>
           <w:rFonts w:eastAsia="Batang" w:cs="Batang" w:hint="eastAsia"/>
           <w:color w:val="333333"/>
         </w:rPr>
-        <w:t xml:space="preserve"> </w:t>
+        <w:t>에서</w:t>
       </w:r>
       <w:r>
         <w:rPr>
           <w:rFonts w:eastAsia="Batang" w:cs="Batang" w:hint="eastAsia"/>
           <w:color w:val="333333"/>
         </w:rPr>
-        <w:t>에서</w:t>
+        <w:t xml:space="preserve"> </w:t>
       </w:r>
       <w:r>
         <w:rPr>
           <w:rFonts w:eastAsia="Batang" w:cs="Batang" w:hint="eastAsia"/>
           <w:color w:val="333333"/>
         </w:rPr>
-        <w:t xml:space="preserve"> </w:t>
+        <w:t>파는</w:t>
       </w:r>
       <w:r>
         <w:rPr>
           <w:rFonts w:eastAsia="Batang" w:cs="Batang" w:hint="eastAsia"/>
           <w:color w:val="333333"/>
         </w:rPr>
-        <w:t>파는</w:t>
+        <w:t xml:space="preserve"> </w:t>
       </w:r>
       <w:r>
         <w:rPr>
           <w:rFonts w:eastAsia="Batang" w:cs="Batang" w:hint="eastAsia"/>
           <w:color w:val="333333"/>
         </w:rPr>
-        <w:t xml:space="preserve"> </w:t>
+        <w:t>필생품들을</w:t>
       </w:r>
       <w:r>
         <w:rPr>
           <w:rFonts w:eastAsia="Batang" w:cs="Batang" w:hint="eastAsia"/>
           <w:color w:val="333333"/>
         </w:rPr>
-        <w:t>과자와</w:t>
+        <w:t xml:space="preserve"> </w:t>
       </w:r>
       <w:r>
         <w:rPr>
           <w:rFonts w:eastAsia="Batang" w:cs="Batang" w:hint="eastAsia"/>
           <w:color w:val="333333"/>
         </w:rPr>
-        <w:t xml:space="preserve"> </w:t>
+        <w:t>사며</w:t>
       </w:r>
       <w:r>
         <w:rPr>
           <w:rFonts w:eastAsia="Batang" w:cs="Batang" w:hint="eastAsia"/>
           <w:color w:val="333333"/>
         </w:rPr>
-        <w:t>그리고</w:t>
+        <w:t xml:space="preserve"> </w:t>
+      </w:r>
+      <w:r>
+        <w:rPr>
+          <w:rFonts w:eastAsia="Batang" w:cs="Batang" w:hint="eastAsia"/>
+          <w:color w:val="333333"/>
+        </w:rPr>
+        <w:t>하루하루</w:t>
+      </w:r>
+      <w:r>
+        <w:rPr>
+          <w:rFonts w:eastAsia="Batang" w:cs="Batang" w:hint="eastAsia"/>
+          <w:color w:val="333333"/>
+        </w:rPr>
+        <w:t xml:space="preserve"> </w:t>
+      </w:r>
+      <w:r>
+        <w:rPr>
+          <w:rFonts w:eastAsia="Batang" w:cs="Batang" w:hint="eastAsia"/>
+          <w:color w:val="333333"/>
+        </w:rPr>
+        <w:t>살아가고</w:t>
+      </w:r>
+      <w:r>
+        <w:rPr>
+          <w:rFonts w:eastAsia="Batang" w:cs="Batang" w:hint="eastAsia"/>
+          <w:color w:val="333333"/>
+        </w:rPr>
+        <w:t xml:space="preserve"> </w:t>
+      </w:r>
+      <w:r>
+        <w:rPr>
+          <w:rFonts w:eastAsia="Batang" w:cs="Batang" w:hint="eastAsia"/>
+          <w:color w:val="333333"/>
+        </w:rPr>
+        <w:t>있습니다</w:t>
+      </w:r>
+      <w:r>
+        <w:rPr>
+          <w:rFonts w:eastAsia="Batang" w:cs="Batang" w:hint="eastAsia"/>
+          <w:color w:val="333333"/>
+        </w:rPr>
+        <w:t>.</w:t>
       </w:r>
       <w:r>
         <w:rPr>
@@ -18906,21 +18119,12 @@
         </w:rPr>
         <w:t xml:space="preserve"> </w:t>
       </w:r>
-      <w:proofErr w:type="spellStart"/>
-      <w:r>
-        <w:rPr>
-          <w:rFonts w:eastAsia="Batang" w:cs="Batang"/>
-          <w:color w:val="333333"/>
-        </w:rPr>
-        <w:t>emart</w:t>
-      </w:r>
-      <w:proofErr w:type="spellEnd"/>
       <w:r>
         <w:rPr>
           <w:rFonts w:eastAsia="Batang" w:cs="Batang" w:hint="eastAsia"/>
           <w:color w:val="333333"/>
         </w:rPr>
-        <w:t>에서</w:t>
+        <w:t>저는</w:t>
       </w:r>
       <w:r>
         <w:rPr>
@@ -18934,7 +18138,7 @@
           <w:rFonts w:eastAsia="Batang" w:cs="Batang" w:hint="eastAsia"/>
           <w:color w:val="333333"/>
         </w:rPr>
-        <w:t>파는</w:t>
+        <w:t>트릿지에</w:t>
       </w:r>
       <w:r>
         <w:rPr>
@@ -18943,15 +18147,13 @@
         </w:rPr>
         <w:t xml:space="preserve"> </w:t>
       </w:r>
-      <w:proofErr w:type="spellStart"/>
       <w:r>
         <w:rPr>
           <w:rFonts w:eastAsia="Batang" w:cs="Batang" w:hint="eastAsia"/>
           <w:color w:val="333333"/>
         </w:rPr>
-        <w:t>필생품들을</w:t>
-      </w:r>
-      <w:proofErr w:type="spellEnd"/>
+        <w:t>일을</w:t>
+      </w:r>
       <w:r>
         <w:rPr>
           <w:rFonts w:eastAsia="Batang" w:cs="Batang" w:hint="eastAsia"/>
@@ -18964,7 +18166,7 @@
           <w:rFonts w:eastAsia="Batang" w:cs="Batang" w:hint="eastAsia"/>
           <w:color w:val="333333"/>
         </w:rPr>
-        <w:t>사며</w:t>
+        <w:t>하며</w:t>
       </w:r>
       <w:r>
         <w:rPr>
@@ -18978,7 +18180,7 @@
           <w:rFonts w:eastAsia="Batang" w:cs="Batang" w:hint="eastAsia"/>
           <w:color w:val="333333"/>
         </w:rPr>
-        <w:t>하루하루</w:t>
+        <w:t>우리</w:t>
       </w:r>
       <w:r>
         <w:rPr>
@@ -18992,7 +18194,7 @@
           <w:rFonts w:eastAsia="Batang" w:cs="Batang" w:hint="eastAsia"/>
           <w:color w:val="333333"/>
         </w:rPr>
-        <w:t>살아가고</w:t>
+        <w:t>가족이</w:t>
       </w:r>
       <w:r>
         <w:rPr>
@@ -19006,20 +18208,13 @@
           <w:rFonts w:eastAsia="Batang" w:cs="Batang" w:hint="eastAsia"/>
           <w:color w:val="333333"/>
         </w:rPr>
-        <w:t>있습니다</w:t>
+        <w:t>어떤일이</w:t>
       </w:r>
       <w:r>
         <w:rPr>
           <w:rFonts w:eastAsia="Batang" w:cs="Batang" w:hint="eastAsia"/>
           <w:color w:val="333333"/>
         </w:rPr>
-        <w:t>.</w:t>
-      </w:r>
-      <w:r>
-        <w:rPr>
-          <w:rFonts w:eastAsia="Batang" w:cs="Batang"/>
-          <w:color w:val="333333"/>
-        </w:rPr>
         <w:t xml:space="preserve"> </w:t>
       </w:r>
       <w:r>
@@ -19027,7 +18222,7 @@
           <w:rFonts w:eastAsia="Batang" w:cs="Batang" w:hint="eastAsia"/>
           <w:color w:val="333333"/>
         </w:rPr>
-        <w:t>저는</w:t>
+        <w:t>일어나든</w:t>
       </w:r>
       <w:r>
         <w:rPr>
@@ -19036,15 +18231,13 @@
         </w:rPr>
         <w:t xml:space="preserve"> </w:t>
       </w:r>
-      <w:proofErr w:type="spellStart"/>
       <w:r>
         <w:rPr>
           <w:rFonts w:eastAsia="Batang" w:cs="Batang" w:hint="eastAsia"/>
           <w:color w:val="333333"/>
         </w:rPr>
-        <w:t>트릿지에</w:t>
-      </w:r>
-      <w:proofErr w:type="spellEnd"/>
+        <w:t>생필품에</w:t>
+      </w:r>
       <w:r>
         <w:rPr>
           <w:rFonts w:eastAsia="Batang" w:cs="Batang" w:hint="eastAsia"/>
@@ -19057,7 +18250,7 @@
           <w:rFonts w:eastAsia="Batang" w:cs="Batang" w:hint="eastAsia"/>
           <w:color w:val="333333"/>
         </w:rPr>
-        <w:t>일을</w:t>
+        <w:t>지장없이</w:t>
       </w:r>
       <w:r>
         <w:rPr>
@@ -19071,7 +18264,7 @@
           <w:rFonts w:eastAsia="Batang" w:cs="Batang" w:hint="eastAsia"/>
           <w:color w:val="333333"/>
         </w:rPr>
-        <w:t>하며</w:t>
+        <w:t>안전하게</w:t>
       </w:r>
       <w:r>
         <w:rPr>
@@ -19085,7 +18278,7 @@
           <w:rFonts w:eastAsia="Batang" w:cs="Batang" w:hint="eastAsia"/>
           <w:color w:val="333333"/>
         </w:rPr>
-        <w:t>우리</w:t>
+        <w:t>하루하루</w:t>
       </w:r>
       <w:r>
         <w:rPr>
@@ -19099,7 +18292,7 @@
           <w:rFonts w:eastAsia="Batang" w:cs="Batang" w:hint="eastAsia"/>
           <w:color w:val="333333"/>
         </w:rPr>
-        <w:t>가족이</w:t>
+        <w:t>살</w:t>
       </w:r>
       <w:r>
         <w:rPr>
@@ -19108,15 +18301,13 @@
         </w:rPr>
         <w:t xml:space="preserve"> </w:t>
       </w:r>
-      <w:proofErr w:type="spellStart"/>
       <w:r>
         <w:rPr>
           <w:rFonts w:eastAsia="Batang" w:cs="Batang" w:hint="eastAsia"/>
           <w:color w:val="333333"/>
         </w:rPr>
-        <w:t>어떤일이</w:t>
-      </w:r>
-      <w:proofErr w:type="spellEnd"/>
+        <w:t>수</w:t>
+      </w:r>
       <w:r>
         <w:rPr>
           <w:rFonts w:eastAsia="Batang" w:cs="Batang" w:hint="eastAsia"/>
@@ -19129,7 +18320,7 @@
           <w:rFonts w:eastAsia="Batang" w:cs="Batang" w:hint="eastAsia"/>
           <w:color w:val="333333"/>
         </w:rPr>
-        <w:t>일어나든</w:t>
+        <w:t>있는</w:t>
       </w:r>
       <w:r>
         <w:rPr>
@@ -19143,108 +18334,8 @@
           <w:rFonts w:eastAsia="Batang" w:cs="Batang" w:hint="eastAsia"/>
           <w:color w:val="333333"/>
         </w:rPr>
-        <w:t>생필품에</w:t>
-      </w:r>
-      <w:r>
-        <w:rPr>
-          <w:rFonts w:eastAsia="Batang" w:cs="Batang" w:hint="eastAsia"/>
-          <w:color w:val="333333"/>
-        </w:rPr>
-        <w:t xml:space="preserve"> </w:t>
-      </w:r>
-      <w:r>
-        <w:rPr>
-          <w:rFonts w:eastAsia="Batang" w:cs="Batang" w:hint="eastAsia"/>
-          <w:color w:val="333333"/>
-        </w:rPr>
-        <w:t>지장없이</w:t>
-      </w:r>
-      <w:r>
-        <w:rPr>
-          <w:rFonts w:eastAsia="Batang" w:cs="Batang" w:hint="eastAsia"/>
-          <w:color w:val="333333"/>
-        </w:rPr>
-        <w:t xml:space="preserve"> </w:t>
-      </w:r>
-      <w:r>
-        <w:rPr>
-          <w:rFonts w:eastAsia="Batang" w:cs="Batang" w:hint="eastAsia"/>
-          <w:color w:val="333333"/>
-        </w:rPr>
-        <w:t>안전하게</w:t>
-      </w:r>
-      <w:r>
-        <w:rPr>
-          <w:rFonts w:eastAsia="Batang" w:cs="Batang" w:hint="eastAsia"/>
-          <w:color w:val="333333"/>
-        </w:rPr>
-        <w:t xml:space="preserve"> </w:t>
-      </w:r>
-      <w:r>
-        <w:rPr>
-          <w:rFonts w:eastAsia="Batang" w:cs="Batang" w:hint="eastAsia"/>
-          <w:color w:val="333333"/>
-        </w:rPr>
-        <w:t>하루하루</w:t>
-      </w:r>
-      <w:r>
-        <w:rPr>
-          <w:rFonts w:eastAsia="Batang" w:cs="Batang" w:hint="eastAsia"/>
-          <w:color w:val="333333"/>
-        </w:rPr>
-        <w:t xml:space="preserve"> </w:t>
-      </w:r>
-      <w:r>
-        <w:rPr>
-          <w:rFonts w:eastAsia="Batang" w:cs="Batang" w:hint="eastAsia"/>
-          <w:color w:val="333333"/>
-        </w:rPr>
-        <w:t>살</w:t>
-      </w:r>
-      <w:r>
-        <w:rPr>
-          <w:rFonts w:eastAsia="Batang" w:cs="Batang" w:hint="eastAsia"/>
-          <w:color w:val="333333"/>
-        </w:rPr>
-        <w:t xml:space="preserve"> </w:t>
-      </w:r>
-      <w:r>
-        <w:rPr>
-          <w:rFonts w:eastAsia="Batang" w:cs="Batang" w:hint="eastAsia"/>
-          <w:color w:val="333333"/>
-        </w:rPr>
-        <w:t>수</w:t>
-      </w:r>
-      <w:r>
-        <w:rPr>
-          <w:rFonts w:eastAsia="Batang" w:cs="Batang" w:hint="eastAsia"/>
-          <w:color w:val="333333"/>
-        </w:rPr>
-        <w:t xml:space="preserve"> </w:t>
-      </w:r>
-      <w:r>
-        <w:rPr>
-          <w:rFonts w:eastAsia="Batang" w:cs="Batang" w:hint="eastAsia"/>
-          <w:color w:val="333333"/>
-        </w:rPr>
-        <w:t>있는</w:t>
-      </w:r>
-      <w:r>
-        <w:rPr>
-          <w:rFonts w:eastAsia="Batang" w:cs="Batang" w:hint="eastAsia"/>
-          <w:color w:val="333333"/>
-        </w:rPr>
-        <w:t xml:space="preserve"> </w:t>
-      </w:r>
-      <w:proofErr w:type="spellStart"/>
-      <w:r>
-        <w:rPr>
-          <w:rFonts w:eastAsia="Batang" w:cs="Batang" w:hint="eastAsia"/>
-          <w:color w:val="333333"/>
-        </w:rPr>
         <w:t>새상을</w:t>
       </w:r>
-      <w:proofErr w:type="spellEnd"/>
       <w:r>
         <w:rPr>
           <w:rFonts w:eastAsia="Batang" w:cs="Batang" w:hint="eastAsia"/>
@@ -19304,23 +18395,144 @@
           <w:szCs w:val="28"/>
         </w:rPr>
         <w:lastRenderedPageBreak/>
-        <w:t xml:space="preserve">I am motivated by the feeling of overcoming challenges and creating a program that not only works but loved by clients. For example, when I was working at </w:t>
-      </w:r>
-      <w:proofErr w:type="spellStart"/>
-      <w:r>
-        <w:rPr>
-          <w:sz w:val="28"/>
-          <w:szCs w:val="28"/>
-        </w:rPr>
-        <w:t>SiteMax</w:t>
-      </w:r>
-      <w:proofErr w:type="spellEnd"/>
-      <w:r>
-        <w:rPr>
-          <w:sz w:val="28"/>
-          <w:szCs w:val="28"/>
-        </w:rPr>
-        <w:t xml:space="preserve"> Systems inc. I was responsible of creating a small front-end application on behalf of Bold construction. I had to dissect the business requirements and deploy solutions after review. It was a long process. But, when it was done, and when a friend of mine who was in charge of delivering web solutions to clients came say “Hey Moe, Bold construction really loved your solution. So much so that they showed your app to a person at the government.” I was thrilled by the feeling. I love the feeling of how the solution I created brings smile to customers, and I want to continue this pursuit at this company.</w:t>
+        <w:t>I am motivated by the feeling of overcoming challenges and creating a program that not only works but loved by clients. For example, when I was working at SiteMax Systems inc. I was responsible of creating a small front-end application on behalf of Bold construction. I had to dissect the business requirements and deploy solutions after review. It was a long process. But, when it was done, and when a friend of mine who was in charge of delivering web solutions to clients came say “Hey Moe, Bold construction really loved your solution. So much so that they showed your app to a person at the government.” I was thrilled by the feeling. I love the feeling of how the solution I created brings smile to customers, and I want to continue this pursuit at this company.</w:t>
+      </w:r>
+    </w:p>
+    <w:p>
+      <w:pPr>
+        <w:rPr>
+          <w:sz w:val="28"/>
+          <w:szCs w:val="28"/>
+        </w:rPr>
+      </w:pPr>
+    </w:p>
+    <w:p>
+      <w:pPr>
+        <w:rPr>
+          <w:sz w:val="28"/>
+          <w:szCs w:val="28"/>
+        </w:rPr>
+      </w:pPr>
+    </w:p>
+    <w:p>
+      <w:pPr>
+        <w:rPr>
+          <w:rFonts w:ascii="Batang" w:eastAsia="Batang" w:hAnsi="Batang" w:cs="Batang" w:hint="eastAsia"/>
+          <w:sz w:val="28"/>
+          <w:szCs w:val="28"/>
+        </w:rPr>
+      </w:pPr>
+      <w:r>
+        <w:rPr>
+          <w:rFonts w:ascii="Batang" w:eastAsia="Batang" w:hAnsi="Batang" w:cs="Batang" w:hint="eastAsia"/>
+          <w:sz w:val="28"/>
+          <w:szCs w:val="28"/>
+        </w:rPr>
+        <w:t>저는 비록 어렵지만 주어진</w:t>
+      </w:r>
+      <w:r>
+        <w:rPr>
+          <w:rFonts w:ascii="Batang" w:eastAsia="Batang" w:hAnsi="Batang" w:cs="Batang"/>
+          <w:sz w:val="28"/>
+          <w:szCs w:val="28"/>
+        </w:rPr>
+        <w:t xml:space="preserve"> challenge</w:t>
+      </w:r>
+      <w:r>
+        <w:rPr>
+          <w:rFonts w:ascii="Batang" w:eastAsia="Batang" w:hAnsi="Batang" w:cs="Batang" w:hint="eastAsia"/>
+          <w:sz w:val="28"/>
+          <w:szCs w:val="28"/>
+        </w:rPr>
+        <w:t xml:space="preserve">를 </w:t>
+      </w:r>
+      <w:r>
+        <w:rPr>
+          <w:rFonts w:ascii="Batang" w:eastAsia="Batang" w:hAnsi="Batang" w:cs="Batang"/>
+          <w:sz w:val="28"/>
+          <w:szCs w:val="28"/>
+        </w:rPr>
+        <w:t>overcoming</w:t>
+      </w:r>
+      <w:r>
+        <w:rPr>
+          <w:rFonts w:ascii="Batang" w:eastAsia="Batang" w:hAnsi="Batang" w:cs="Batang" w:hint="eastAsia"/>
+          <w:sz w:val="28"/>
+          <w:szCs w:val="28"/>
+        </w:rPr>
+        <w:t>해서</w:t>
+      </w:r>
+      <w:r>
+        <w:rPr>
+          <w:rFonts w:ascii="Batang" w:eastAsia="Batang" w:hAnsi="Batang" w:cs="Batang"/>
+          <w:sz w:val="28"/>
+          <w:szCs w:val="28"/>
+        </w:rPr>
+        <w:t xml:space="preserve"> </w:t>
+      </w:r>
+      <w:r>
+        <w:rPr>
+          <w:rFonts w:ascii="Batang" w:eastAsia="Batang" w:hAnsi="Batang" w:cs="Batang" w:hint="eastAsia"/>
+          <w:sz w:val="28"/>
+          <w:szCs w:val="28"/>
+        </w:rPr>
+        <w:t>작동하는 프로그램을 구현하는</w:t>
+      </w:r>
+      <w:r>
+        <w:rPr>
+          <w:rFonts w:ascii="Batang" w:eastAsia="Batang" w:hAnsi="Batang" w:cs="Batang" w:hint="eastAsia"/>
+          <w:sz w:val="28"/>
+          <w:szCs w:val="28"/>
+        </w:rPr>
+        <w:t xml:space="preserve"> </w:t>
+      </w:r>
+      <w:r>
+        <w:rPr>
+          <w:rFonts w:ascii="Batang" w:eastAsia="Batang" w:hAnsi="Batang" w:cs="Batang" w:hint="eastAsia"/>
+          <w:sz w:val="28"/>
+          <w:szCs w:val="28"/>
+        </w:rPr>
+        <w:t>것을 좋아하고 그리고 사람들이 제 프로그램을 사용</w:t>
+      </w:r>
+      <w:r>
+        <w:rPr>
+          <w:rFonts w:ascii="Batang" w:eastAsia="Batang" w:hAnsi="Batang" w:cs="Batang" w:hint="eastAsia"/>
+          <w:sz w:val="28"/>
+          <w:szCs w:val="28"/>
+        </w:rPr>
+        <w:t>해서</w:t>
+      </w:r>
+      <w:r>
+        <w:rPr>
+          <w:rFonts w:ascii="Batang" w:eastAsia="Batang" w:hAnsi="Batang" w:cs="Batang" w:hint="eastAsia"/>
+          <w:sz w:val="28"/>
+          <w:szCs w:val="28"/>
+        </w:rPr>
+        <w:t xml:space="preserve"> </w:t>
+      </w:r>
+      <w:r>
+        <w:rPr>
+          <w:rFonts w:ascii="Batang" w:eastAsia="Batang" w:hAnsi="Batang" w:cs="Batang" w:hint="eastAsia"/>
+          <w:sz w:val="28"/>
+          <w:szCs w:val="28"/>
+        </w:rPr>
+        <w:t xml:space="preserve">기뻐하는 </w:t>
+      </w:r>
+      <w:r>
+        <w:rPr>
+          <w:rFonts w:ascii="Batang" w:eastAsia="Batang" w:hAnsi="Batang" w:cs="Batang" w:hint="eastAsia"/>
+          <w:sz w:val="28"/>
+          <w:szCs w:val="28"/>
+        </w:rPr>
+        <w:t>것을 좋아합니다</w:t>
+      </w:r>
+      <w:r>
+        <w:rPr>
+          <w:rFonts w:ascii="Batang" w:eastAsia="Batang" w:hAnsi="Batang" w:cs="Batang"/>
+          <w:sz w:val="28"/>
+          <w:szCs w:val="28"/>
+        </w:rPr>
+        <w:t>.</w:t>
       </w:r>
     </w:p>
     <w:p>

</xml_diff>

<commit_message>
feat: Add progress #42 'Practicing interview'
</commit_message>
<xml_diff>
--- a/big-interview/interview_notes.docx
+++ b/big-interview/interview_notes.docx
@@ -135,12 +135,37 @@
           <w:szCs w:val="28"/>
         </w:rPr>
       </w:pPr>
-      <w:r>
-        <w:rPr>
-          <w:sz w:val="28"/>
-          <w:szCs w:val="28"/>
-        </w:rPr>
-        <w:t xml:space="preserve">Swarmy, awkard </w:t>
+      <w:proofErr w:type="spellStart"/>
+      <w:r>
+        <w:rPr>
+          <w:sz w:val="28"/>
+          <w:szCs w:val="28"/>
+        </w:rPr>
+        <w:t>Swarmy</w:t>
+      </w:r>
+      <w:proofErr w:type="spellEnd"/>
+      <w:r>
+        <w:rPr>
+          <w:sz w:val="28"/>
+          <w:szCs w:val="28"/>
+        </w:rPr>
+        <w:t xml:space="preserve">, </w:t>
+      </w:r>
+      <w:proofErr w:type="spellStart"/>
+      <w:r>
+        <w:rPr>
+          <w:sz w:val="28"/>
+          <w:szCs w:val="28"/>
+        </w:rPr>
+        <w:t>awkard</w:t>
+      </w:r>
+      <w:proofErr w:type="spellEnd"/>
+      <w:r>
+        <w:rPr>
+          <w:sz w:val="28"/>
+          <w:szCs w:val="28"/>
+        </w:rPr>
+        <w:t xml:space="preserve"> </w:t>
       </w:r>
       <w:r>
         <w:rPr>
@@ -469,12 +494,21 @@
           <w:szCs w:val="28"/>
         </w:rPr>
       </w:pPr>
-      <w:r>
-        <w:rPr>
-          <w:sz w:val="28"/>
-          <w:szCs w:val="28"/>
-        </w:rPr>
-        <w:t xml:space="preserve">E.g arriving late, </w:t>
+      <w:proofErr w:type="spellStart"/>
+      <w:r>
+        <w:rPr>
+          <w:sz w:val="28"/>
+          <w:szCs w:val="28"/>
+        </w:rPr>
+        <w:t>E.g</w:t>
+      </w:r>
+      <w:proofErr w:type="spellEnd"/>
+      <w:r>
+        <w:rPr>
+          <w:sz w:val="28"/>
+          <w:szCs w:val="28"/>
+        </w:rPr>
+        <w:t xml:space="preserve"> arriving late, </w:t>
       </w:r>
     </w:p>
     <w:p>
@@ -513,12 +547,21 @@
           <w:szCs w:val="28"/>
         </w:rPr>
       </w:pPr>
-      <w:r>
-        <w:rPr>
-          <w:sz w:val="28"/>
-          <w:szCs w:val="28"/>
-        </w:rPr>
-        <w:t xml:space="preserve">how you dress, </w:t>
+      <w:proofErr w:type="spellStart"/>
+      <w:r>
+        <w:rPr>
+          <w:sz w:val="28"/>
+          <w:szCs w:val="28"/>
+        </w:rPr>
+        <w:t>how</w:t>
+      </w:r>
+      <w:proofErr w:type="spellEnd"/>
+      <w:r>
+        <w:rPr>
+          <w:sz w:val="28"/>
+          <w:szCs w:val="28"/>
+        </w:rPr>
+        <w:t xml:space="preserve"> you dress, </w:t>
       </w:r>
     </w:p>
     <w:p>
@@ -743,12 +786,21 @@
           <w:szCs w:val="28"/>
         </w:rPr>
       </w:pPr>
-      <w:r>
-        <w:rPr>
-          <w:sz w:val="28"/>
-          <w:szCs w:val="28"/>
-        </w:rPr>
-        <w:t>Doging questions</w:t>
+      <w:proofErr w:type="spellStart"/>
+      <w:r>
+        <w:rPr>
+          <w:sz w:val="28"/>
+          <w:szCs w:val="28"/>
+        </w:rPr>
+        <w:t>Doging</w:t>
+      </w:r>
+      <w:proofErr w:type="spellEnd"/>
+      <w:r>
+        <w:rPr>
+          <w:sz w:val="28"/>
+          <w:szCs w:val="28"/>
+        </w:rPr>
+        <w:t xml:space="preserve"> questions</w:t>
       </w:r>
     </w:p>
     <w:p>
@@ -819,8 +871,19 @@
           <w:sz w:val="28"/>
           <w:szCs w:val="28"/>
         </w:rPr>
-        <w:t>Don’t ever badmouth your former employer, manager or even your coworker</w:t>
-      </w:r>
+        <w:t xml:space="preserve">Don’t ever badmouth your former employer, manager or even your </w:t>
+      </w:r>
+      <w:proofErr w:type="spellStart"/>
+      <w:r>
+        <w:rPr>
+          <w:b/>
+          <w:bCs/>
+          <w:sz w:val="28"/>
+          <w:szCs w:val="28"/>
+        </w:rPr>
+        <w:t>coworker</w:t>
+      </w:r>
+      <w:proofErr w:type="spellEnd"/>
     </w:p>
     <w:p>
       <w:pPr>
@@ -1000,8 +1063,19 @@
           <w:sz w:val="28"/>
           <w:szCs w:val="28"/>
         </w:rPr>
-        <w:t>The phone interview</w:t>
-      </w:r>
+        <w:t xml:space="preserve">The phone </w:t>
+      </w:r>
+      <w:proofErr w:type="gramStart"/>
+      <w:r>
+        <w:rPr>
+          <w:b/>
+          <w:bCs/>
+          <w:sz w:val="28"/>
+          <w:szCs w:val="28"/>
+        </w:rPr>
+        <w:t>interview</w:t>
+      </w:r>
+      <w:proofErr w:type="gramEnd"/>
     </w:p>
     <w:p>
       <w:pPr>
@@ -1162,7 +1236,29 @@
           <w:szCs w:val="28"/>
           <w:u w:val="single"/>
         </w:rPr>
-        <w:t>This is the reason why sales people always want in-person meeting</w:t>
+        <w:t xml:space="preserve">This is the reason why </w:t>
+      </w:r>
+      <w:proofErr w:type="gramStart"/>
+      <w:r>
+        <w:rPr>
+          <w:b/>
+          <w:bCs/>
+          <w:sz w:val="28"/>
+          <w:szCs w:val="28"/>
+          <w:u w:val="single"/>
+        </w:rPr>
+        <w:t>sales people</w:t>
+      </w:r>
+      <w:proofErr w:type="gramEnd"/>
+      <w:r>
+        <w:rPr>
+          <w:b/>
+          <w:bCs/>
+          <w:sz w:val="28"/>
+          <w:szCs w:val="28"/>
+          <w:u w:val="single"/>
+        </w:rPr>
+        <w:t xml:space="preserve"> always want in-person meeting</w:t>
       </w:r>
     </w:p>
     <w:p>
@@ -1452,7 +1548,39 @@
           <w:sz w:val="28"/>
           <w:szCs w:val="28"/>
         </w:rPr>
-        <w:t>“Umns” and “Uhs”</w:t>
+        <w:t>“</w:t>
+      </w:r>
+      <w:proofErr w:type="spellStart"/>
+      <w:r>
+        <w:rPr>
+          <w:sz w:val="28"/>
+          <w:szCs w:val="28"/>
+        </w:rPr>
+        <w:t>Umns</w:t>
+      </w:r>
+      <w:proofErr w:type="spellEnd"/>
+      <w:r>
+        <w:rPr>
+          <w:sz w:val="28"/>
+          <w:szCs w:val="28"/>
+        </w:rPr>
+        <w:t>” and “</w:t>
+      </w:r>
+      <w:proofErr w:type="spellStart"/>
+      <w:r>
+        <w:rPr>
+          <w:sz w:val="28"/>
+          <w:szCs w:val="28"/>
+        </w:rPr>
+        <w:t>Uhs</w:t>
+      </w:r>
+      <w:proofErr w:type="spellEnd"/>
+      <w:r>
+        <w:rPr>
+          <w:sz w:val="28"/>
+          <w:szCs w:val="28"/>
+        </w:rPr>
+        <w:t>”</w:t>
       </w:r>
     </w:p>
     <w:p>
@@ -1476,8 +1604,19 @@
           <w:sz w:val="28"/>
           <w:szCs w:val="28"/>
         </w:rPr>
-        <w:t>The video interview</w:t>
-      </w:r>
+        <w:t xml:space="preserve">The video </w:t>
+      </w:r>
+      <w:proofErr w:type="gramStart"/>
+      <w:r>
+        <w:rPr>
+          <w:b/>
+          <w:bCs/>
+          <w:sz w:val="28"/>
+          <w:szCs w:val="28"/>
+        </w:rPr>
+        <w:t>interview</w:t>
+      </w:r>
+      <w:proofErr w:type="gramEnd"/>
     </w:p>
     <w:p>
       <w:pPr>
@@ -1567,8 +1706,19 @@
           <w:sz w:val="28"/>
           <w:szCs w:val="28"/>
         </w:rPr>
-        <w:t>The panel interview</w:t>
-      </w:r>
+        <w:t xml:space="preserve">The panel </w:t>
+      </w:r>
+      <w:proofErr w:type="gramStart"/>
+      <w:r>
+        <w:rPr>
+          <w:b/>
+          <w:bCs/>
+          <w:sz w:val="28"/>
+          <w:szCs w:val="28"/>
+        </w:rPr>
+        <w:t>interview</w:t>
+      </w:r>
+      <w:proofErr w:type="gramEnd"/>
     </w:p>
     <w:p>
       <w:pPr>
@@ -1606,8 +1756,19 @@
           <w:sz w:val="28"/>
           <w:szCs w:val="28"/>
         </w:rPr>
-        <w:t>The group interview</w:t>
-      </w:r>
+        <w:t xml:space="preserve">The group </w:t>
+      </w:r>
+      <w:proofErr w:type="gramStart"/>
+      <w:r>
+        <w:rPr>
+          <w:b/>
+          <w:bCs/>
+          <w:sz w:val="28"/>
+          <w:szCs w:val="28"/>
+        </w:rPr>
+        <w:t>interview</w:t>
+      </w:r>
+      <w:proofErr w:type="gramEnd"/>
     </w:p>
     <w:p>
       <w:pPr>
@@ -1922,8 +2083,17 @@
           <w:sz w:val="28"/>
           <w:szCs w:val="28"/>
         </w:rPr>
-        <w:t>Is the primary decision maker on who gets hired</w:t>
-      </w:r>
+        <w:t xml:space="preserve">Is the primary decision maker on who gets </w:t>
+      </w:r>
+      <w:proofErr w:type="gramStart"/>
+      <w:r>
+        <w:rPr>
+          <w:sz w:val="28"/>
+          <w:szCs w:val="28"/>
+        </w:rPr>
+        <w:t>hired</w:t>
+      </w:r>
+      <w:proofErr w:type="gramEnd"/>
     </w:p>
     <w:p>
       <w:pPr>
@@ -2618,7 +2788,23 @@
           <w:sz w:val="28"/>
           <w:szCs w:val="28"/>
         </w:rPr>
-        <w:t>Mastering nonvebal communication</w:t>
+        <w:t xml:space="preserve">Mastering </w:t>
+      </w:r>
+      <w:proofErr w:type="spellStart"/>
+      <w:r>
+        <w:rPr>
+          <w:sz w:val="28"/>
+          <w:szCs w:val="28"/>
+        </w:rPr>
+        <w:t>nonvebal</w:t>
+      </w:r>
+      <w:proofErr w:type="spellEnd"/>
+      <w:r>
+        <w:rPr>
+          <w:sz w:val="28"/>
+          <w:szCs w:val="28"/>
+        </w:rPr>
+        <w:t xml:space="preserve"> communication</w:t>
       </w:r>
     </w:p>
     <w:p>
@@ -2818,7 +3004,23 @@
           <w:sz w:val="28"/>
           <w:szCs w:val="28"/>
         </w:rPr>
-        <w:t xml:space="preserve">Look staright </w:t>
+        <w:t xml:space="preserve">Look </w:t>
+      </w:r>
+      <w:proofErr w:type="spellStart"/>
+      <w:r>
+        <w:rPr>
+          <w:sz w:val="28"/>
+          <w:szCs w:val="28"/>
+        </w:rPr>
+        <w:t>staright</w:t>
+      </w:r>
+      <w:proofErr w:type="spellEnd"/>
+      <w:r>
+        <w:rPr>
+          <w:sz w:val="28"/>
+          <w:szCs w:val="28"/>
+        </w:rPr>
+        <w:t xml:space="preserve"> </w:t>
       </w:r>
       <w:r>
         <w:rPr>
@@ -3224,7 +3426,23 @@
           <w:sz w:val="28"/>
           <w:szCs w:val="28"/>
         </w:rPr>
-        <w:t>Ums, uhs, like, okay</w:t>
+        <w:t xml:space="preserve">Ums, </w:t>
+      </w:r>
+      <w:proofErr w:type="spellStart"/>
+      <w:r>
+        <w:rPr>
+          <w:sz w:val="28"/>
+          <w:szCs w:val="28"/>
+        </w:rPr>
+        <w:t>uhs</w:t>
+      </w:r>
+      <w:proofErr w:type="spellEnd"/>
+      <w:r>
+        <w:rPr>
+          <w:sz w:val="28"/>
+          <w:szCs w:val="28"/>
+        </w:rPr>
+        <w:t>, like, okay</w:t>
       </w:r>
     </w:p>
     <w:p>
@@ -3294,12 +3512,21 @@
           <w:szCs w:val="28"/>
         </w:rPr>
       </w:pPr>
-      <w:r>
-        <w:rPr>
-          <w:sz w:val="28"/>
-          <w:szCs w:val="28"/>
-        </w:rPr>
-        <w:t>Smile make you look m</w:t>
+      <w:proofErr w:type="gramStart"/>
+      <w:r>
+        <w:rPr>
+          <w:sz w:val="28"/>
+          <w:szCs w:val="28"/>
+        </w:rPr>
+        <w:t>Smile</w:t>
+      </w:r>
+      <w:proofErr w:type="gramEnd"/>
+      <w:r>
+        <w:rPr>
+          <w:sz w:val="28"/>
+          <w:szCs w:val="28"/>
+        </w:rPr>
+        <w:t xml:space="preserve"> make you look m</w:t>
       </w:r>
     </w:p>
     <w:p>
@@ -3899,6 +4126,7 @@
         </w:rPr>
         <w:t xml:space="preserve">Key: the most important thing in each section </w:t>
       </w:r>
+      <w:proofErr w:type="gramStart"/>
       <w:r>
         <w:rPr>
           <w:b/>
@@ -3907,7 +4135,18 @@
           <w:szCs w:val="28"/>
           <w:u w:val="single"/>
         </w:rPr>
-        <w:t>are going to be listed first</w:t>
+        <w:t>are</w:t>
+      </w:r>
+      <w:proofErr w:type="gramEnd"/>
+      <w:r>
+        <w:rPr>
+          <w:b/>
+          <w:bCs/>
+          <w:sz w:val="28"/>
+          <w:szCs w:val="28"/>
+          <w:u w:val="single"/>
+        </w:rPr>
+        <w:t xml:space="preserve"> going to be listed first</w:t>
       </w:r>
     </w:p>
     <w:p>
@@ -4029,6 +4268,7 @@
                   <w:hideMark/>
                 </w:tcPr>
                 <w:p>
+                  <w:proofErr w:type="gramStart"/>
                   <w:r>
                     <w:rPr>
                       <w:rStyle w:val="HTMLCode"/>
@@ -4042,6 +4282,7 @@
                     </w:rPr>
                     <w:t>styled-components</w:t>
                   </w:r>
+                  <w:proofErr w:type="gramEnd"/>
                   <w:r>
                     <w:rPr>
                       <w:highlight w:val="yellow"/>
@@ -4067,6 +4308,7 @@
                     </w:rPr>
                     <w:t> </w:t>
                   </w:r>
+                  <w:proofErr w:type="spellStart"/>
                   <w:r>
                     <w:rPr>
                       <w:rStyle w:val="HTMLCode"/>
@@ -4080,6 +4322,7 @@
                     </w:rPr>
                     <w:t>GraphQL</w:t>
                   </w:r>
+                  <w:proofErr w:type="spellEnd"/>
                   <w:r>
                     <w:rPr>
                       <w:highlight w:val="yellow"/>
@@ -4165,6 +4408,7 @@
                 <w:spacing w:val="-2"/>
               </w:rPr>
             </w:pPr>
+            <w:proofErr w:type="spellStart"/>
             <w:r>
               <w:rPr>
                 <w:rFonts w:ascii="Batang" w:eastAsia="Batang" w:hAnsi="Batang" w:cs="Batang" w:hint="eastAsia"/>
@@ -4172,6 +4416,7 @@
               </w:rPr>
               <w:t>트릿지는</w:t>
             </w:r>
+            <w:proofErr w:type="spellEnd"/>
             <w:r>
               <w:rPr>
                 <w:rFonts w:ascii="Helvetica Neue" w:hAnsi="Helvetica Neue"/>
@@ -4543,6 +4788,7 @@
               </w:rPr>
               <w:t> Google”</w:t>
             </w:r>
+            <w:proofErr w:type="spellStart"/>
             <w:r>
               <w:rPr>
                 <w:rFonts w:ascii="Batang" w:eastAsia="Batang" w:hAnsi="Batang" w:cs="Batang" w:hint="eastAsia"/>
@@ -4550,6 +4796,7 @@
               </w:rPr>
               <w:t>로서</w:t>
             </w:r>
+            <w:proofErr w:type="spellEnd"/>
             <w:r>
               <w:rPr>
                 <w:rFonts w:ascii="Helvetica Neue" w:hAnsi="Helvetica Neue"/>
@@ -4697,6 +4944,7 @@
               </w:rPr>
               <w:t>(equilibrium)</w:t>
             </w:r>
+            <w:proofErr w:type="spellStart"/>
             <w:r>
               <w:rPr>
                 <w:rFonts w:ascii="Batang" w:eastAsia="Batang" w:hAnsi="Batang" w:cs="Batang" w:hint="eastAsia"/>
@@ -4704,6 +4952,7 @@
               </w:rPr>
               <w:t>를</w:t>
             </w:r>
+            <w:proofErr w:type="spellEnd"/>
             <w:r>
               <w:rPr>
                 <w:rFonts w:ascii="Helvetica Neue" w:hAnsi="Helvetica Neue"/>
@@ -5031,7 +5280,23 @@
                 <w:rFonts w:ascii="Helvetica Neue" w:hAnsi="Helvetica Neue"/>
                 <w:spacing w:val="-2"/>
               </w:rPr>
-              <w:t> Activant Capital</w:t>
+              <w:t> </w:t>
+            </w:r>
+            <w:proofErr w:type="spellStart"/>
+            <w:r>
+              <w:rPr>
+                <w:rFonts w:ascii="Helvetica Neue" w:hAnsi="Helvetica Neue"/>
+                <w:spacing w:val="-2"/>
+              </w:rPr>
+              <w:t>Activant</w:t>
+            </w:r>
+            <w:proofErr w:type="spellEnd"/>
+            <w:r>
+              <w:rPr>
+                <w:rFonts w:ascii="Helvetica Neue" w:hAnsi="Helvetica Neue"/>
+                <w:spacing w:val="-2"/>
+              </w:rPr>
+              <w:t> Capital</w:t>
             </w:r>
             <w:r>
               <w:rPr>
@@ -5259,6 +5524,7 @@
               </w:rPr>
               <w:t> </w:t>
             </w:r>
+            <w:proofErr w:type="spellStart"/>
             <w:r>
               <w:rPr>
                 <w:rFonts w:ascii="Batang" w:eastAsia="Batang" w:hAnsi="Batang" w:cs="Batang" w:hint="eastAsia"/>
@@ -5266,6 +5532,7 @@
               </w:rPr>
               <w:t>트릿지의</w:t>
             </w:r>
+            <w:proofErr w:type="spellEnd"/>
             <w:r>
               <w:rPr>
                 <w:rFonts w:ascii="Helvetica Neue" w:hAnsi="Helvetica Neue"/>
@@ -5676,6 +5943,7 @@
               </w:rPr>
               <w:t>. </w:t>
             </w:r>
+            <w:proofErr w:type="spellStart"/>
             <w:r>
               <w:rPr>
                 <w:rFonts w:ascii="Batang" w:eastAsia="Batang" w:hAnsi="Batang" w:cs="Batang" w:hint="eastAsia"/>
@@ -5683,6 +5951,7 @@
               </w:rPr>
               <w:t>트릿지의</w:t>
             </w:r>
+            <w:proofErr w:type="spellEnd"/>
             <w:r>
               <w:rPr>
                 <w:rFonts w:ascii="Helvetica Neue" w:hAnsi="Helvetica Neue"/>
@@ -5775,6 +6044,7 @@
               </w:rPr>
               <w:t> </w:t>
             </w:r>
+            <w:proofErr w:type="spellStart"/>
             <w:r>
               <w:rPr>
                 <w:rFonts w:ascii="Batang" w:eastAsia="Batang" w:hAnsi="Batang" w:cs="Batang" w:hint="eastAsia"/>
@@ -5790,6 +6060,7 @@
               </w:rPr>
               <w:t>과</w:t>
             </w:r>
+            <w:proofErr w:type="spellEnd"/>
             <w:r>
               <w:rPr>
                 <w:rFonts w:ascii="Helvetica Neue" w:hAnsi="Helvetica Neue"/>
@@ -5827,6 +6098,7 @@
               </w:rPr>
               <w:t> </w:t>
             </w:r>
+            <w:proofErr w:type="spellStart"/>
             <w:r>
               <w:rPr>
                 <w:rFonts w:ascii="Batang" w:eastAsia="Batang" w:hAnsi="Batang" w:cs="Batang" w:hint="eastAsia"/>
@@ -5835,6 +6107,7 @@
               </w:rPr>
               <w:t>효과성</w:t>
             </w:r>
+            <w:proofErr w:type="spellEnd"/>
             <w:r>
               <w:rPr>
                 <w:rFonts w:ascii="Helvetica Neue" w:hAnsi="Helvetica Neue"/>
@@ -6182,6 +6455,7 @@
               </w:rPr>
               <w:t>, </w:t>
             </w:r>
+            <w:proofErr w:type="spellStart"/>
             <w:r>
               <w:rPr>
                 <w:rFonts w:ascii="Batang" w:eastAsia="Batang" w:hAnsi="Batang" w:cs="Batang" w:hint="eastAsia"/>
@@ -6189,6 +6463,7 @@
               </w:rPr>
               <w:t>트릿지는</w:t>
             </w:r>
+            <w:proofErr w:type="spellEnd"/>
             <w:r>
               <w:rPr>
                 <w:rFonts w:ascii="Helvetica Neue" w:hAnsi="Helvetica Neue"/>
@@ -6305,6 +6580,7 @@
                 <w:spacing w:val="-2"/>
               </w:rPr>
             </w:pPr>
+            <w:proofErr w:type="spellStart"/>
             <w:r>
               <w:rPr>
                 <w:rFonts w:ascii="Batang" w:eastAsia="Batang" w:hAnsi="Batang" w:cs="Batang" w:hint="eastAsia"/>
@@ -6312,6 +6588,7 @@
               </w:rPr>
               <w:t>트릿지</w:t>
             </w:r>
+            <w:proofErr w:type="spellEnd"/>
             <w:r>
               <w:rPr>
                 <w:rFonts w:ascii="Helvetica Neue" w:hAnsi="Helvetica Neue"/>
@@ -6698,6 +6975,7 @@
               </w:rPr>
               <w:t> </w:t>
             </w:r>
+            <w:proofErr w:type="spellStart"/>
             <w:r>
               <w:rPr>
                 <w:rFonts w:ascii="Batang" w:eastAsia="Batang" w:hAnsi="Batang" w:cs="Batang" w:hint="eastAsia"/>
@@ -6705,6 +6983,7 @@
               </w:rPr>
               <w:t>하는만큼</w:t>
             </w:r>
+            <w:proofErr w:type="spellEnd"/>
             <w:r>
               <w:rPr>
                 <w:rFonts w:ascii="Helvetica Neue" w:hAnsi="Helvetica Neue"/>
@@ -7070,6 +7349,7 @@
               </w:rPr>
               <w:t> “Intelligence UX”</w:t>
             </w:r>
+            <w:proofErr w:type="spellStart"/>
             <w:r>
               <w:rPr>
                 <w:rFonts w:ascii="Batang" w:eastAsia="Batang" w:hAnsi="Batang" w:cs="Batang" w:hint="eastAsia"/>
@@ -7077,6 +7357,7 @@
               </w:rPr>
               <w:t>를</w:t>
             </w:r>
+            <w:proofErr w:type="spellEnd"/>
             <w:r>
               <w:rPr>
                 <w:rFonts w:ascii="Helvetica Neue" w:hAnsi="Helvetica Neue"/>
@@ -7160,7 +7441,23 @@
                 <w:rFonts w:ascii="Helvetica Neue" w:hAnsi="Helvetica Neue"/>
                 <w:spacing w:val="-2"/>
               </w:rPr>
-              <w:t> “Tridge Messenger App”</w:t>
+              <w:t> “</w:t>
+            </w:r>
+            <w:proofErr w:type="spellStart"/>
+            <w:r>
+              <w:rPr>
+                <w:rFonts w:ascii="Helvetica Neue" w:hAnsi="Helvetica Neue"/>
+                <w:spacing w:val="-2"/>
+              </w:rPr>
+              <w:t>Tridge</w:t>
+            </w:r>
+            <w:proofErr w:type="spellEnd"/>
+            <w:r>
+              <w:rPr>
+                <w:rFonts w:ascii="Helvetica Neue" w:hAnsi="Helvetica Neue"/>
+                <w:spacing w:val="-2"/>
+              </w:rPr>
+              <w:t> Messenger App”</w:t>
             </w:r>
             <w:r>
               <w:rPr>
@@ -7408,6 +7705,7 @@
               </w:rPr>
               <w:t> SEO</w:t>
             </w:r>
+            <w:proofErr w:type="spellStart"/>
             <w:r>
               <w:rPr>
                 <w:rFonts w:ascii="Batang" w:eastAsia="Batang" w:hAnsi="Batang" w:cs="Batang" w:hint="eastAsia"/>
@@ -7415,6 +7713,7 @@
               </w:rPr>
               <w:t>를</w:t>
             </w:r>
+            <w:proofErr w:type="spellEnd"/>
             <w:r>
               <w:rPr>
                 <w:rFonts w:ascii="Helvetica Neue" w:hAnsi="Helvetica Neue"/>
@@ -7633,6 +7932,7 @@
               </w:rPr>
               <w:t> API</w:t>
             </w:r>
+            <w:proofErr w:type="spellStart"/>
             <w:r>
               <w:rPr>
                 <w:rFonts w:ascii="Batang" w:eastAsia="Batang" w:hAnsi="Batang" w:cs="Batang" w:hint="eastAsia"/>
@@ -7640,6 +7940,7 @@
               </w:rPr>
               <w:t>를</w:t>
             </w:r>
+            <w:proofErr w:type="spellEnd"/>
             <w:r>
               <w:rPr>
                 <w:rFonts w:ascii="Helvetica Neue" w:hAnsi="Helvetica Neue"/>
@@ -7782,6 +8083,7 @@
                 <w:spacing w:val="-2"/>
               </w:rPr>
             </w:pPr>
+            <w:proofErr w:type="spellStart"/>
             <w:r>
               <w:rPr>
                 <w:rFonts w:ascii="Batang" w:eastAsia="Batang" w:hAnsi="Batang" w:cs="Batang" w:hint="eastAsia"/>
@@ -7790,6 +8092,7 @@
               </w:rPr>
               <w:t>트릿지의</w:t>
             </w:r>
+            <w:proofErr w:type="spellEnd"/>
             <w:r>
               <w:rPr>
                 <w:rFonts w:ascii="Helvetica Neue" w:hAnsi="Helvetica Neue"/>
@@ -7846,6 +8149,7 @@
               </w:rPr>
               <w:t> </w:t>
             </w:r>
+            <w:proofErr w:type="spellStart"/>
             <w:r>
               <w:rPr>
                 <w:rFonts w:ascii="Batang" w:eastAsia="Batang" w:hAnsi="Batang" w:cs="Batang" w:hint="eastAsia"/>
@@ -7854,6 +8158,7 @@
               </w:rPr>
               <w:t>완성자</w:t>
             </w:r>
+            <w:proofErr w:type="spellEnd"/>
             <w:r>
               <w:rPr>
                 <w:rFonts w:ascii="Helvetica Neue" w:hAnsi="Helvetica Neue"/>
@@ -7862,6 +8167,7 @@
               </w:rPr>
               <w:t>”</w:t>
             </w:r>
+            <w:proofErr w:type="spellStart"/>
             <w:r>
               <w:rPr>
                 <w:rFonts w:ascii="Batang" w:eastAsia="Batang" w:hAnsi="Batang" w:cs="Batang" w:hint="eastAsia"/>
@@ -7870,6 +8176,7 @@
               </w:rPr>
               <w:t>로서</w:t>
             </w:r>
+            <w:proofErr w:type="spellEnd"/>
             <w:r>
               <w:rPr>
                 <w:rFonts w:ascii="Helvetica Neue" w:hAnsi="Helvetica Neue"/>
@@ -8005,6 +8312,7 @@
               </w:rPr>
               <w:t> </w:t>
             </w:r>
+            <w:proofErr w:type="spellStart"/>
             <w:r>
               <w:rPr>
                 <w:rFonts w:ascii="Batang" w:eastAsia="Batang" w:hAnsi="Batang" w:cs="Batang" w:hint="eastAsia"/>
@@ -8012,6 +8320,7 @@
               </w:rPr>
               <w:t>트릿지</w:t>
             </w:r>
+            <w:proofErr w:type="spellEnd"/>
             <w:r>
               <w:rPr>
                 <w:rFonts w:ascii="Helvetica Neue" w:hAnsi="Helvetica Neue"/>
@@ -8229,6 +8538,7 @@
               </w:rPr>
               <w:t> </w:t>
             </w:r>
+            <w:proofErr w:type="spellStart"/>
             <w:r>
               <w:rPr>
                 <w:rFonts w:ascii="Batang" w:eastAsia="Batang" w:hAnsi="Batang" w:cs="Batang" w:hint="eastAsia"/>
@@ -8237,14 +8547,25 @@
               </w:rPr>
               <w:t>트릿지는</w:t>
             </w:r>
-            <w:r>
-              <w:rPr>
-                <w:rFonts w:ascii="Helvetica Neue" w:hAnsi="Helvetica Neue"/>
-                <w:spacing w:val="-2"/>
-                <w:highlight w:val="yellow"/>
-              </w:rPr>
-              <w:t> GraphQL</w:t>
-            </w:r>
+            <w:proofErr w:type="spellEnd"/>
+            <w:r>
+              <w:rPr>
+                <w:rFonts w:ascii="Helvetica Neue" w:hAnsi="Helvetica Neue"/>
+                <w:spacing w:val="-2"/>
+                <w:highlight w:val="yellow"/>
+              </w:rPr>
+              <w:t> </w:t>
+            </w:r>
+            <w:proofErr w:type="spellStart"/>
+            <w:r>
+              <w:rPr>
+                <w:rFonts w:ascii="Helvetica Neue" w:hAnsi="Helvetica Neue"/>
+                <w:spacing w:val="-2"/>
+                <w:highlight w:val="yellow"/>
+              </w:rPr>
+              <w:t>GraphQL</w:t>
+            </w:r>
+            <w:proofErr w:type="spellEnd"/>
             <w:r>
               <w:rPr>
                 <w:rFonts w:ascii="Batang" w:eastAsia="Batang" w:hAnsi="Batang" w:cs="Batang" w:hint="eastAsia"/>
@@ -8364,6 +8685,7 @@
               </w:rPr>
               <w:t> </w:t>
             </w:r>
+            <w:proofErr w:type="spellStart"/>
             <w:r>
               <w:rPr>
                 <w:rFonts w:ascii="Batang" w:eastAsia="Batang" w:hAnsi="Batang" w:cs="Batang" w:hint="eastAsia"/>
@@ -8371,6 +8693,7 @@
               </w:rPr>
               <w:t>로직이</w:t>
             </w:r>
+            <w:proofErr w:type="spellEnd"/>
             <w:r>
               <w:rPr>
                 <w:rFonts w:ascii="Helvetica Neue" w:hAnsi="Helvetica Neue"/>
@@ -8583,7 +8906,25 @@
                 <w:spacing w:val="-2"/>
                 <w:highlight w:val="yellow"/>
               </w:rPr>
-              <w:t>React, GraphQL, </w:t>
+              <w:t>React, </w:t>
+            </w:r>
+            <w:proofErr w:type="spellStart"/>
+            <w:r>
+              <w:rPr>
+                <w:rFonts w:ascii="Helvetica Neue" w:hAnsi="Helvetica Neue"/>
+                <w:spacing w:val="-2"/>
+                <w:highlight w:val="yellow"/>
+              </w:rPr>
+              <w:t>GraphQL</w:t>
+            </w:r>
+            <w:proofErr w:type="spellEnd"/>
+            <w:r>
+              <w:rPr>
+                <w:rFonts w:ascii="Helvetica Neue" w:hAnsi="Helvetica Neue"/>
+                <w:spacing w:val="-2"/>
+                <w:highlight w:val="yellow"/>
+              </w:rPr>
+              <w:t>, </w:t>
             </w:r>
             <w:r>
               <w:rPr>
@@ -8601,6 +8942,7 @@
               </w:rPr>
               <w:t> styled-components</w:t>
             </w:r>
+            <w:proofErr w:type="spellStart"/>
             <w:r>
               <w:rPr>
                 <w:rFonts w:ascii="Batang" w:eastAsia="Batang" w:hAnsi="Batang" w:cs="Batang" w:hint="eastAsia"/>
@@ -8609,6 +8951,7 @@
               </w:rPr>
               <w:t>를</w:t>
             </w:r>
+            <w:proofErr w:type="spellEnd"/>
             <w:r>
               <w:rPr>
                 <w:rFonts w:ascii="Helvetica Neue" w:hAnsi="Helvetica Neue"/>
@@ -8665,6 +9008,7 @@
               </w:rPr>
               <w:t> </w:t>
             </w:r>
+            <w:proofErr w:type="spellStart"/>
             <w:r>
               <w:rPr>
                 <w:rFonts w:ascii="Batang" w:eastAsia="Batang" w:hAnsi="Batang" w:cs="Batang" w:hint="eastAsia"/>
@@ -8673,6 +9017,7 @@
               </w:rPr>
               <w:t>재사용성이</w:t>
             </w:r>
+            <w:proofErr w:type="spellEnd"/>
             <w:r>
               <w:rPr>
                 <w:rFonts w:ascii="Helvetica Neue" w:hAnsi="Helvetica Neue"/>
@@ -8713,6 +9058,7 @@
               </w:rPr>
               <w:t> UI</w:t>
             </w:r>
+            <w:proofErr w:type="spellStart"/>
             <w:r>
               <w:rPr>
                 <w:rFonts w:ascii="Batang" w:eastAsia="Batang" w:hAnsi="Batang" w:cs="Batang" w:hint="eastAsia"/>
@@ -8721,6 +9067,7 @@
               </w:rPr>
               <w:t>를</w:t>
             </w:r>
+            <w:proofErr w:type="spellEnd"/>
             <w:r>
               <w:rPr>
                 <w:rFonts w:ascii="Helvetica Neue" w:hAnsi="Helvetica Neue"/>
@@ -8840,6 +9187,7 @@
               </w:rPr>
               <w:t> UI</w:t>
             </w:r>
+            <w:proofErr w:type="spellStart"/>
             <w:r>
               <w:rPr>
                 <w:rFonts w:ascii="Batang" w:eastAsia="Batang" w:hAnsi="Batang" w:cs="Batang" w:hint="eastAsia"/>
@@ -8848,6 +9196,7 @@
               </w:rPr>
               <w:t>를</w:t>
             </w:r>
+            <w:proofErr w:type="spellEnd"/>
             <w:r>
               <w:rPr>
                 <w:rFonts w:ascii="Helvetica Neue" w:hAnsi="Helvetica Neue"/>
@@ -9016,6 +9365,7 @@
               </w:rPr>
               <w:t> UI </w:t>
             </w:r>
+            <w:proofErr w:type="spellStart"/>
             <w:r>
               <w:rPr>
                 <w:rFonts w:ascii="Batang" w:eastAsia="Batang" w:hAnsi="Batang" w:cs="Batang" w:hint="eastAsia"/>
@@ -9023,6 +9373,7 @@
               </w:rPr>
               <w:t>반응성을</w:t>
             </w:r>
+            <w:proofErr w:type="spellEnd"/>
             <w:r>
               <w:rPr>
                 <w:rFonts w:ascii="Helvetica Neue" w:hAnsi="Helvetica Neue"/>
@@ -9044,6 +9395,7 @@
               </w:rPr>
               <w:t> SEO</w:t>
             </w:r>
+            <w:proofErr w:type="spellStart"/>
             <w:r>
               <w:rPr>
                 <w:rFonts w:ascii="Batang" w:eastAsia="Batang" w:hAnsi="Batang" w:cs="Batang" w:hint="eastAsia"/>
@@ -9051,6 +9403,7 @@
               </w:rPr>
               <w:t>를</w:t>
             </w:r>
+            <w:proofErr w:type="spellEnd"/>
             <w:r>
               <w:rPr>
                 <w:rFonts w:ascii="Helvetica Neue" w:hAnsi="Helvetica Neue"/>
@@ -9382,6 +9735,7 @@
               </w:rPr>
               <w:t> </w:t>
             </w:r>
+            <w:proofErr w:type="spellStart"/>
             <w:r>
               <w:rPr>
                 <w:rFonts w:ascii="Batang" w:eastAsia="Batang" w:hAnsi="Batang" w:cs="Batang" w:hint="eastAsia"/>
@@ -9389,6 +9743,7 @@
               </w:rPr>
               <w:t>스쿼드를</w:t>
             </w:r>
+            <w:proofErr w:type="spellEnd"/>
             <w:r>
               <w:rPr>
                 <w:rFonts w:ascii="Helvetica Neue" w:hAnsi="Helvetica Neue"/>
@@ -10024,7 +10379,25 @@
                 <w:spacing w:val="-2"/>
                 <w:highlight w:val="yellow"/>
               </w:rPr>
-              <w:t> (Javascript, HTML, CSS </w:t>
+              <w:t> (</w:t>
+            </w:r>
+            <w:proofErr w:type="spellStart"/>
+            <w:r>
+              <w:rPr>
+                <w:rFonts w:ascii="Helvetica Neue" w:hAnsi="Helvetica Neue"/>
+                <w:spacing w:val="-2"/>
+                <w:highlight w:val="yellow"/>
+              </w:rPr>
+              <w:t>Javascript</w:t>
+            </w:r>
+            <w:proofErr w:type="spellEnd"/>
+            <w:r>
+              <w:rPr>
+                <w:rFonts w:ascii="Helvetica Neue" w:hAnsi="Helvetica Neue"/>
+                <w:spacing w:val="-2"/>
+                <w:highlight w:val="yellow"/>
+              </w:rPr>
+              <w:t>, HTML, CSS </w:t>
             </w:r>
             <w:r>
               <w:rPr>
@@ -10218,6 +10591,7 @@
               </w:rPr>
               <w:t>”</w:t>
             </w:r>
+            <w:proofErr w:type="spellStart"/>
             <w:r>
               <w:rPr>
                 <w:rFonts w:ascii="Batang" w:eastAsia="Batang" w:hAnsi="Batang" w:cs="Batang" w:hint="eastAsia"/>
@@ -10225,6 +10599,7 @@
               </w:rPr>
               <w:t>를</w:t>
             </w:r>
+            <w:proofErr w:type="spellEnd"/>
             <w:r>
               <w:rPr>
                 <w:rFonts w:ascii="Helvetica Neue" w:hAnsi="Helvetica Neue"/>
@@ -10511,7 +10886,25 @@
                 <w:spacing w:val="-2"/>
                 <w:highlight w:val="yellow"/>
               </w:rPr>
-              <w:t>React, GraphQL, </w:t>
+              <w:t>React, </w:t>
+            </w:r>
+            <w:proofErr w:type="spellStart"/>
+            <w:r>
+              <w:rPr>
+                <w:rFonts w:ascii="Helvetica Neue" w:hAnsi="Helvetica Neue"/>
+                <w:spacing w:val="-2"/>
+                <w:highlight w:val="yellow"/>
+              </w:rPr>
+              <w:t>GraphQL</w:t>
+            </w:r>
+            <w:proofErr w:type="spellEnd"/>
+            <w:r>
+              <w:rPr>
+                <w:rFonts w:ascii="Helvetica Neue" w:hAnsi="Helvetica Neue"/>
+                <w:spacing w:val="-2"/>
+                <w:highlight w:val="yellow"/>
+              </w:rPr>
+              <w:t>, </w:t>
             </w:r>
             <w:r>
               <w:rPr>
@@ -10529,6 +10922,7 @@
               </w:rPr>
               <w:t> styled-components</w:t>
             </w:r>
+            <w:proofErr w:type="spellStart"/>
             <w:r>
               <w:rPr>
                 <w:rFonts w:ascii="Batang" w:eastAsia="Batang" w:hAnsi="Batang" w:cs="Batang" w:hint="eastAsia"/>
@@ -10537,6 +10931,7 @@
               </w:rPr>
               <w:t>를</w:t>
             </w:r>
+            <w:proofErr w:type="spellEnd"/>
             <w:r>
               <w:rPr>
                 <w:rFonts w:ascii="Helvetica Neue" w:hAnsi="Helvetica Neue"/>
@@ -10833,6 +11228,7 @@
               </w:rPr>
               <w:t> (</w:t>
             </w:r>
+            <w:proofErr w:type="spellStart"/>
             <w:r>
               <w:rPr>
                 <w:rFonts w:ascii="Batang" w:eastAsia="Batang" w:hAnsi="Batang" w:cs="Batang" w:hint="eastAsia"/>
@@ -10840,6 +11236,7 @@
               </w:rPr>
               <w:t>트릿지</w:t>
             </w:r>
+            <w:proofErr w:type="spellEnd"/>
             <w:r>
               <w:rPr>
                 <w:rFonts w:ascii="Helvetica Neue" w:hAnsi="Helvetica Neue"/>
@@ -10991,6 +11388,7 @@
                 <w:spacing w:val="-2"/>
               </w:rPr>
             </w:pPr>
+            <w:proofErr w:type="spellStart"/>
             <w:r>
               <w:rPr>
                 <w:rStyle w:val="Strong"/>
@@ -10999,6 +11397,7 @@
               </w:rPr>
               <w:t>트릿지는</w:t>
             </w:r>
+            <w:proofErr w:type="spellEnd"/>
             <w:r>
               <w:rPr>
                 <w:rStyle w:val="Strong"/>
@@ -11535,6 +11934,7 @@
               </w:rPr>
               <w:t> </w:t>
             </w:r>
+            <w:proofErr w:type="spellStart"/>
             <w:r>
               <w:rPr>
                 <w:rFonts w:ascii="Batang" w:eastAsia="Batang" w:hAnsi="Batang" w:cs="Batang" w:hint="eastAsia"/>
@@ -11542,6 +11942,7 @@
               </w:rPr>
               <w:t>태깅</w:t>
             </w:r>
+            <w:proofErr w:type="spellEnd"/>
             <w:r>
               <w:rPr>
                 <w:rFonts w:ascii="Helvetica Neue" w:hAnsi="Helvetica Neue"/>
@@ -11704,6 +12105,7 @@
               <w:br/>
               <w:t>- Trusted online reputation: Google SEO</w:t>
             </w:r>
+            <w:proofErr w:type="spellStart"/>
             <w:r>
               <w:rPr>
                 <w:rFonts w:ascii="Batang" w:eastAsia="Batang" w:hAnsi="Batang" w:cs="Batang" w:hint="eastAsia"/>
@@ -11711,6 +12113,7 @@
               </w:rPr>
               <w:t>를</w:t>
             </w:r>
+            <w:proofErr w:type="spellEnd"/>
             <w:r>
               <w:rPr>
                 <w:rFonts w:ascii="Helvetica Neue" w:hAnsi="Helvetica Neue"/>
@@ -12100,6 +12503,7 @@
                 <w:spacing w:val="-2"/>
               </w:rPr>
             </w:pPr>
+            <w:proofErr w:type="spellStart"/>
             <w:r>
               <w:rPr>
                 <w:rStyle w:val="Strong"/>
@@ -12108,6 +12512,7 @@
               </w:rPr>
               <w:t>트릿지는</w:t>
             </w:r>
+            <w:proofErr w:type="spellEnd"/>
             <w:r>
               <w:rPr>
                 <w:rStyle w:val="Strong"/>
@@ -12395,6 +12800,7 @@
               <w:br/>
               <w:t>- </w:t>
             </w:r>
+            <w:proofErr w:type="spellStart"/>
             <w:r>
               <w:rPr>
                 <w:rFonts w:ascii="Batang" w:eastAsia="Batang" w:hAnsi="Batang" w:cs="Batang" w:hint="eastAsia"/>
@@ -12402,6 +12808,7 @@
               </w:rPr>
               <w:t>팀런치</w:t>
             </w:r>
+            <w:proofErr w:type="spellEnd"/>
             <w:r>
               <w:rPr>
                 <w:rFonts w:ascii="Helvetica Neue" w:hAnsi="Helvetica Neue"/>
@@ -12437,6 +12844,7 @@
               </w:rPr>
               <w:t> </w:t>
             </w:r>
+            <w:proofErr w:type="spellStart"/>
             <w:r>
               <w:rPr>
                 <w:rFonts w:ascii="Batang" w:eastAsia="Batang" w:hAnsi="Batang" w:cs="Batang" w:hint="eastAsia"/>
@@ -12444,6 +12852,7 @@
               </w:rPr>
               <w:t>석식</w:t>
             </w:r>
+            <w:proofErr w:type="spellEnd"/>
             <w:r>
               <w:rPr>
                 <w:rFonts w:ascii="Helvetica Neue" w:hAnsi="Helvetica Neue"/>
@@ -12650,6 +13059,7 @@
               </w:rPr>
               <w:t> (</w:t>
             </w:r>
+            <w:proofErr w:type="spellStart"/>
             <w:r>
               <w:rPr>
                 <w:rFonts w:ascii="Batang" w:eastAsia="Batang" w:hAnsi="Batang" w:cs="Batang" w:hint="eastAsia"/>
@@ -12657,6 +13067,7 @@
               </w:rPr>
               <w:t>층고</w:t>
             </w:r>
+            <w:proofErr w:type="spellEnd"/>
             <w:r>
               <w:rPr>
                 <w:rFonts w:ascii="Helvetica Neue" w:hAnsi="Helvetica Neue"/>
@@ -12990,16 +13401,38 @@
                 <w:highlight w:val="yellow"/>
                 <w:shd w:val="clear" w:color="auto" w:fill="FFFFFF"/>
               </w:rPr>
-              <w:t>- React, GraphQL, </w:t>
-            </w:r>
-            <w:r>
-              <w:rPr>
-                <w:rFonts w:ascii="Batang" w:eastAsia="Batang" w:hAnsi="Batang" w:cs="Batang" w:hint="eastAsia"/>
+              <w:t>- React, </w:t>
+            </w:r>
+            <w:proofErr w:type="spellStart"/>
+            <w:r>
+              <w:rPr>
+                <w:rFonts w:ascii="Helvetica Neue" w:hAnsi="Helvetica Neue"/>
                 <w:color w:val="263747"/>
                 <w:spacing w:val="-2"/>
                 <w:highlight w:val="yellow"/>
                 <w:shd w:val="clear" w:color="auto" w:fill="FFFFFF"/>
               </w:rPr>
+              <w:t>GraphQL</w:t>
+            </w:r>
+            <w:proofErr w:type="spellEnd"/>
+            <w:r>
+              <w:rPr>
+                <w:rFonts w:ascii="Helvetica Neue" w:hAnsi="Helvetica Neue"/>
+                <w:color w:val="263747"/>
+                <w:spacing w:val="-2"/>
+                <w:highlight w:val="yellow"/>
+                <w:shd w:val="clear" w:color="auto" w:fill="FFFFFF"/>
+              </w:rPr>
+              <w:t>, </w:t>
+            </w:r>
+            <w:r>
+              <w:rPr>
+                <w:rFonts w:ascii="Batang" w:eastAsia="Batang" w:hAnsi="Batang" w:cs="Batang" w:hint="eastAsia"/>
+                <w:color w:val="263747"/>
+                <w:spacing w:val="-2"/>
+                <w:highlight w:val="yellow"/>
+                <w:shd w:val="clear" w:color="auto" w:fill="FFFFFF"/>
+              </w:rPr>
               <w:t>그리고</w:t>
             </w:r>
             <w:r>
@@ -13012,6 +13445,7 @@
               </w:rPr>
               <w:t> styled-components</w:t>
             </w:r>
+            <w:proofErr w:type="spellStart"/>
             <w:r>
               <w:rPr>
                 <w:rFonts w:ascii="Batang" w:eastAsia="Batang" w:hAnsi="Batang" w:cs="Batang" w:hint="eastAsia"/>
@@ -13022,6 +13456,7 @@
               </w:rPr>
               <w:t>를</w:t>
             </w:r>
+            <w:proofErr w:type="spellEnd"/>
             <w:r>
               <w:rPr>
                 <w:rFonts w:ascii="Helvetica Neue" w:hAnsi="Helvetica Neue"/>
@@ -13092,6 +13527,7 @@
               </w:rPr>
               <w:t> </w:t>
             </w:r>
+            <w:proofErr w:type="spellStart"/>
             <w:r>
               <w:rPr>
                 <w:rFonts w:ascii="Batang" w:eastAsia="Batang" w:hAnsi="Batang" w:cs="Batang" w:hint="eastAsia"/>
@@ -13102,6 +13538,7 @@
               </w:rPr>
               <w:t>재사용성이</w:t>
             </w:r>
+            <w:proofErr w:type="spellEnd"/>
             <w:r>
               <w:rPr>
                 <w:rFonts w:ascii="Helvetica Neue" w:hAnsi="Helvetica Neue"/>
@@ -13152,6 +13589,7 @@
               </w:rPr>
               <w:t> UI</w:t>
             </w:r>
+            <w:proofErr w:type="spellStart"/>
             <w:r>
               <w:rPr>
                 <w:rFonts w:ascii="Batang" w:eastAsia="Batang" w:hAnsi="Batang" w:cs="Batang" w:hint="eastAsia"/>
@@ -13162,6 +13600,7 @@
               </w:rPr>
               <w:t>를</w:t>
             </w:r>
+            <w:proofErr w:type="spellEnd"/>
             <w:r>
               <w:rPr>
                 <w:rFonts w:ascii="Helvetica Neue" w:hAnsi="Helvetica Neue"/>
@@ -13312,6 +13751,7 @@
               </w:rPr>
               <w:t> UI</w:t>
             </w:r>
+            <w:proofErr w:type="spellStart"/>
             <w:r>
               <w:rPr>
                 <w:rFonts w:ascii="Batang" w:eastAsia="Batang" w:hAnsi="Batang" w:cs="Batang" w:hint="eastAsia"/>
@@ -13322,6 +13762,7 @@
               </w:rPr>
               <w:t>를</w:t>
             </w:r>
+            <w:proofErr w:type="spellEnd"/>
             <w:r>
               <w:rPr>
                 <w:rFonts w:ascii="Helvetica Neue" w:hAnsi="Helvetica Neue"/>
@@ -13672,7 +14113,23 @@
           <w:sz w:val="28"/>
           <w:szCs w:val="28"/>
         </w:rPr>
-        <w:t xml:space="preserve"> (I gotta learn these)</w:t>
+        <w:t xml:space="preserve"> (I </w:t>
+      </w:r>
+      <w:proofErr w:type="spellStart"/>
+      <w:r>
+        <w:rPr>
+          <w:sz w:val="28"/>
+          <w:szCs w:val="28"/>
+        </w:rPr>
+        <w:t>gotta</w:t>
+      </w:r>
+      <w:proofErr w:type="spellEnd"/>
+      <w:r>
+        <w:rPr>
+          <w:sz w:val="28"/>
+          <w:szCs w:val="28"/>
+        </w:rPr>
+        <w:t xml:space="preserve"> learn these)</w:t>
       </w:r>
     </w:p>
     <w:p>
@@ -14057,6 +14514,7 @@
               </w:rPr>
               <w:t> </w:t>
             </w:r>
+            <w:proofErr w:type="spellStart"/>
             <w:r>
               <w:rPr>
                 <w:rFonts w:ascii="Batang" w:eastAsia="Batang" w:hAnsi="Batang" w:cs="Batang" w:hint="eastAsia"/>
@@ -14065,6 +14523,7 @@
               </w:rPr>
               <w:t>스쿼드를</w:t>
             </w:r>
+            <w:proofErr w:type="spellEnd"/>
             <w:r>
               <w:rPr>
                 <w:rFonts w:ascii="Helvetica Neue" w:hAnsi="Helvetica Neue"/>
@@ -14447,7 +14906,39 @@
           <w:sz w:val="28"/>
           <w:szCs w:val="28"/>
         </w:rPr>
-        <w:t>Quick learner (I should learn GraphQL, styledComponents and D3.js quickly)</w:t>
+        <w:t xml:space="preserve">Quick learner (I should learn </w:t>
+      </w:r>
+      <w:proofErr w:type="spellStart"/>
+      <w:r>
+        <w:rPr>
+          <w:sz w:val="28"/>
+          <w:szCs w:val="28"/>
+        </w:rPr>
+        <w:t>GraphQL</w:t>
+      </w:r>
+      <w:proofErr w:type="spellEnd"/>
+      <w:r>
+        <w:rPr>
+          <w:sz w:val="28"/>
+          <w:szCs w:val="28"/>
+        </w:rPr>
+        <w:t xml:space="preserve">, </w:t>
+      </w:r>
+      <w:proofErr w:type="spellStart"/>
+      <w:r>
+        <w:rPr>
+          <w:sz w:val="28"/>
+          <w:szCs w:val="28"/>
+        </w:rPr>
+        <w:t>styledComponents</w:t>
+      </w:r>
+      <w:proofErr w:type="spellEnd"/>
+      <w:r>
+        <w:rPr>
+          <w:sz w:val="28"/>
+          <w:szCs w:val="28"/>
+        </w:rPr>
+        <w:t xml:space="preserve"> and D3.js quickly)</w:t>
       </w:r>
     </w:p>
     <w:p>
@@ -14527,7 +15018,23 @@
           <w:sz w:val="28"/>
           <w:szCs w:val="28"/>
         </w:rPr>
-        <w:t>I am from the country of multiculture, so interacting and working with peers from other countries are not a problem</w:t>
+        <w:t xml:space="preserve">I am from the country of </w:t>
+      </w:r>
+      <w:proofErr w:type="spellStart"/>
+      <w:r>
+        <w:rPr>
+          <w:sz w:val="28"/>
+          <w:szCs w:val="28"/>
+        </w:rPr>
+        <w:t>multiculture</w:t>
+      </w:r>
+      <w:proofErr w:type="spellEnd"/>
+      <w:r>
+        <w:rPr>
+          <w:sz w:val="28"/>
+          <w:szCs w:val="28"/>
+        </w:rPr>
+        <w:t>, so interacting and working with peers from other countries are not a problem</w:t>
       </w:r>
     </w:p>
     <w:p>
@@ -14742,15 +15249,33 @@
           <w:szCs w:val="28"/>
         </w:rPr>
         <w:lastRenderedPageBreak/>
-        <w:t>I haven’t had experience in creating app using GraphQL</w:t>
-      </w:r>
-      <w:r>
-        <w:rPr>
-          <w:sz w:val="28"/>
-          <w:szCs w:val="28"/>
-        </w:rPr>
-        <w:t xml:space="preserve"> D3,js</w:t>
-      </w:r>
+        <w:t xml:space="preserve">I haven’t had experience in creating app using </w:t>
+      </w:r>
+      <w:proofErr w:type="spellStart"/>
+      <w:r>
+        <w:rPr>
+          <w:sz w:val="28"/>
+          <w:szCs w:val="28"/>
+        </w:rPr>
+        <w:t>GraphQL</w:t>
+      </w:r>
+      <w:proofErr w:type="spellEnd"/>
+      <w:r>
+        <w:rPr>
+          <w:sz w:val="28"/>
+          <w:szCs w:val="28"/>
+        </w:rPr>
+        <w:t xml:space="preserve"> D</w:t>
+      </w:r>
+      <w:proofErr w:type="gramStart"/>
+      <w:r>
+        <w:rPr>
+          <w:sz w:val="28"/>
+          <w:szCs w:val="28"/>
+        </w:rPr>
+        <w:t>3,js</w:t>
+      </w:r>
+      <w:proofErr w:type="gramEnd"/>
       <w:r>
         <w:rPr>
           <w:sz w:val="28"/>
@@ -14811,7 +15336,23 @@
           <w:sz w:val="28"/>
           <w:szCs w:val="28"/>
         </w:rPr>
-        <w:t>I have very limited experience using selenium, and puppeteer  experience using selenium</w:t>
+        <w:t xml:space="preserve">I have very limited experience using selenium, and </w:t>
+      </w:r>
+      <w:proofErr w:type="gramStart"/>
+      <w:r>
+        <w:rPr>
+          <w:sz w:val="28"/>
+          <w:szCs w:val="28"/>
+        </w:rPr>
+        <w:t>puppeteer  experience</w:t>
+      </w:r>
+      <w:proofErr w:type="gramEnd"/>
+      <w:r>
+        <w:rPr>
+          <w:sz w:val="28"/>
+          <w:szCs w:val="28"/>
+        </w:rPr>
+        <w:t xml:space="preserve"> using selenium</w:t>
       </w:r>
       <w:r>
         <w:rPr>
@@ -14955,8 +15496,17 @@
           <w:sz w:val="28"/>
           <w:szCs w:val="28"/>
         </w:rPr>
-        <w:t>What are your most relevant qualifications for this position</w:t>
-      </w:r>
+        <w:t xml:space="preserve">What are your most relevant qualifications for this </w:t>
+      </w:r>
+      <w:proofErr w:type="gramStart"/>
+      <w:r>
+        <w:rPr>
+          <w:sz w:val="28"/>
+          <w:szCs w:val="28"/>
+        </w:rPr>
+        <w:t>position</w:t>
+      </w:r>
+      <w:proofErr w:type="gramEnd"/>
     </w:p>
     <w:p>
       <w:pPr>
@@ -14998,7 +15548,23 @@
           <w:sz w:val="28"/>
           <w:szCs w:val="28"/>
         </w:rPr>
-        <w:t>I am highly organized and  very good at running department</w:t>
+        <w:t xml:space="preserve">I am highly organized </w:t>
+      </w:r>
+      <w:proofErr w:type="gramStart"/>
+      <w:r>
+        <w:rPr>
+          <w:sz w:val="28"/>
+          <w:szCs w:val="28"/>
+        </w:rPr>
+        <w:t>and  very</w:t>
+      </w:r>
+      <w:proofErr w:type="gramEnd"/>
+      <w:r>
+        <w:rPr>
+          <w:sz w:val="28"/>
+          <w:szCs w:val="28"/>
+        </w:rPr>
+        <w:t xml:space="preserve"> good at running department</w:t>
       </w:r>
     </w:p>
     <w:p>
@@ -15097,12 +15663,21 @@
           <w:szCs w:val="28"/>
         </w:rPr>
       </w:pPr>
-      <w:r>
-        <w:rPr>
-          <w:sz w:val="28"/>
-          <w:szCs w:val="28"/>
-        </w:rPr>
-        <w:t>I  know that comes in really handy with innovative companies like this one</w:t>
+      <w:proofErr w:type="gramStart"/>
+      <w:r>
+        <w:rPr>
+          <w:sz w:val="28"/>
+          <w:szCs w:val="28"/>
+        </w:rPr>
+        <w:t>I  know</w:t>
+      </w:r>
+      <w:proofErr w:type="gramEnd"/>
+      <w:r>
+        <w:rPr>
+          <w:sz w:val="28"/>
+          <w:szCs w:val="28"/>
+        </w:rPr>
+        <w:t xml:space="preserve"> that comes in really handy with innovative companies like this one</w:t>
       </w:r>
     </w:p>
     <w:p>
@@ -15189,7 +15764,23 @@
           <w:sz w:val="28"/>
           <w:szCs w:val="28"/>
         </w:rPr>
-        <w:t>I can comfortably use CSS3, HTML5 and ES6 Javascript no problem</w:t>
+        <w:t xml:space="preserve">I can comfortably use CSS3, HTML5 and ES6 </w:t>
+      </w:r>
+      <w:proofErr w:type="spellStart"/>
+      <w:r>
+        <w:rPr>
+          <w:sz w:val="28"/>
+          <w:szCs w:val="28"/>
+        </w:rPr>
+        <w:t>Javascript</w:t>
+      </w:r>
+      <w:proofErr w:type="spellEnd"/>
+      <w:r>
+        <w:rPr>
+          <w:sz w:val="28"/>
+          <w:szCs w:val="28"/>
+        </w:rPr>
+        <w:t xml:space="preserve"> no problem</w:t>
       </w:r>
     </w:p>
     <w:p>
@@ -15332,8 +15923,18 @@
           <w:sz w:val="28"/>
           <w:szCs w:val="28"/>
         </w:rPr>
-        <w:t>최종 완성자</w:t>
-      </w:r>
+        <w:t xml:space="preserve">최종 </w:t>
+      </w:r>
+      <w:proofErr w:type="spellStart"/>
+      <w:r>
+        <w:rPr>
+          <w:rFonts w:hint="eastAsia"/>
+          <w:sz w:val="28"/>
+          <w:szCs w:val="28"/>
+        </w:rPr>
+        <w:t>완성자</w:t>
+      </w:r>
+      <w:proofErr w:type="spellEnd"/>
       <w:r>
         <w:rPr>
           <w:sz w:val="28"/>
@@ -15513,8 +16114,17 @@
           <w:sz w:val="28"/>
           <w:szCs w:val="28"/>
         </w:rPr>
-        <w:t>My weakeness</w:t>
-      </w:r>
+        <w:t xml:space="preserve">My </w:t>
+      </w:r>
+      <w:proofErr w:type="spellStart"/>
+      <w:r>
+        <w:rPr>
+          <w:sz w:val="28"/>
+          <w:szCs w:val="28"/>
+        </w:rPr>
+        <w:t>weakeness</w:t>
+      </w:r>
+      <w:proofErr w:type="spellEnd"/>
     </w:p>
     <w:p>
       <w:pPr>
@@ -15990,7 +16600,23 @@
           <w:sz w:val="28"/>
           <w:szCs w:val="28"/>
         </w:rPr>
-        <w:t>. For the past 2 years in my previous workplace in SiteMax Systems Inc, I was responsible of</w:t>
+        <w:t xml:space="preserve">. For the past 2 years in my previous workplace in </w:t>
+      </w:r>
+      <w:proofErr w:type="spellStart"/>
+      <w:r>
+        <w:rPr>
+          <w:sz w:val="28"/>
+          <w:szCs w:val="28"/>
+        </w:rPr>
+        <w:t>SiteMax</w:t>
+      </w:r>
+      <w:proofErr w:type="spellEnd"/>
+      <w:r>
+        <w:rPr>
+          <w:sz w:val="28"/>
+          <w:szCs w:val="28"/>
+        </w:rPr>
+        <w:t xml:space="preserve"> Systems Inc, I was responsible of</w:t>
       </w:r>
       <w:r>
         <w:rPr>
@@ -16039,7 +16665,23 @@
           <w:sz w:val="28"/>
           <w:szCs w:val="28"/>
         </w:rPr>
-        <w:t xml:space="preserve"> the features of the SiteMax system.</w:t>
+        <w:t xml:space="preserve"> the features of the </w:t>
+      </w:r>
+      <w:proofErr w:type="spellStart"/>
+      <w:r>
+        <w:rPr>
+          <w:sz w:val="28"/>
+          <w:szCs w:val="28"/>
+        </w:rPr>
+        <w:t>SiteMax</w:t>
+      </w:r>
+      <w:proofErr w:type="spellEnd"/>
+      <w:r>
+        <w:rPr>
+          <w:sz w:val="28"/>
+          <w:szCs w:val="28"/>
+        </w:rPr>
+        <w:t xml:space="preserve"> system.</w:t>
       </w:r>
     </w:p>
     <w:p>
@@ -16112,7 +16754,79 @@
           <w:sz w:val="28"/>
           <w:szCs w:val="28"/>
         </w:rPr>
-        <w:t>년동안 벤쿠에 있는 사이트맥스 회사에서 일을하면서 사이트맥스 시스템을</w:t>
+        <w:t xml:space="preserve">년동안 </w:t>
+      </w:r>
+      <w:proofErr w:type="spellStart"/>
+      <w:r>
+        <w:rPr>
+          <w:rFonts w:ascii="Batang" w:eastAsia="Batang" w:hAnsi="Batang" w:cs="Batang" w:hint="eastAsia"/>
+          <w:sz w:val="28"/>
+          <w:szCs w:val="28"/>
+        </w:rPr>
+        <w:t>벤쿠에</w:t>
+      </w:r>
+      <w:proofErr w:type="spellEnd"/>
+      <w:r>
+        <w:rPr>
+          <w:rFonts w:ascii="Batang" w:eastAsia="Batang" w:hAnsi="Batang" w:cs="Batang" w:hint="eastAsia"/>
+          <w:sz w:val="28"/>
+          <w:szCs w:val="28"/>
+        </w:rPr>
+        <w:t xml:space="preserve"> 있는 </w:t>
+      </w:r>
+      <w:proofErr w:type="spellStart"/>
+      <w:r>
+        <w:rPr>
+          <w:rFonts w:ascii="Batang" w:eastAsia="Batang" w:hAnsi="Batang" w:cs="Batang" w:hint="eastAsia"/>
+          <w:sz w:val="28"/>
+          <w:szCs w:val="28"/>
+        </w:rPr>
+        <w:t>사이트맥스</w:t>
+      </w:r>
+      <w:proofErr w:type="spellEnd"/>
+      <w:r>
+        <w:rPr>
+          <w:rFonts w:ascii="Batang" w:eastAsia="Batang" w:hAnsi="Batang" w:cs="Batang" w:hint="eastAsia"/>
+          <w:sz w:val="28"/>
+          <w:szCs w:val="28"/>
+        </w:rPr>
+        <w:t xml:space="preserve"> 회사에서 </w:t>
+      </w:r>
+      <w:proofErr w:type="spellStart"/>
+      <w:r>
+        <w:rPr>
+          <w:rFonts w:ascii="Batang" w:eastAsia="Batang" w:hAnsi="Batang" w:cs="Batang" w:hint="eastAsia"/>
+          <w:sz w:val="28"/>
+          <w:szCs w:val="28"/>
+        </w:rPr>
+        <w:t>일을하면서</w:t>
+      </w:r>
+      <w:proofErr w:type="spellEnd"/>
+      <w:r>
+        <w:rPr>
+          <w:rFonts w:ascii="Batang" w:eastAsia="Batang" w:hAnsi="Batang" w:cs="Batang" w:hint="eastAsia"/>
+          <w:sz w:val="28"/>
+          <w:szCs w:val="28"/>
+        </w:rPr>
+        <w:t xml:space="preserve"> </w:t>
+      </w:r>
+      <w:proofErr w:type="spellStart"/>
+      <w:r>
+        <w:rPr>
+          <w:rFonts w:ascii="Batang" w:eastAsia="Batang" w:hAnsi="Batang" w:cs="Batang" w:hint="eastAsia"/>
+          <w:sz w:val="28"/>
+          <w:szCs w:val="28"/>
+        </w:rPr>
+        <w:t>사이트맥스</w:t>
+      </w:r>
+      <w:proofErr w:type="spellEnd"/>
+      <w:r>
+        <w:rPr>
+          <w:rFonts w:ascii="Batang" w:eastAsia="Batang" w:hAnsi="Batang" w:cs="Batang" w:hint="eastAsia"/>
+          <w:sz w:val="28"/>
+          <w:szCs w:val="28"/>
+        </w:rPr>
+        <w:t xml:space="preserve"> 시스템을</w:t>
       </w:r>
       <w:r>
         <w:rPr>
@@ -16128,8 +16842,18 @@
           <w:sz w:val="28"/>
           <w:szCs w:val="28"/>
         </w:rPr>
-        <w:t>관리하고 개발하는 업무를 맏았었습니다</w:t>
-      </w:r>
+        <w:t xml:space="preserve">관리하고 개발하는 업무를 </w:t>
+      </w:r>
+      <w:proofErr w:type="spellStart"/>
+      <w:r>
+        <w:rPr>
+          <w:rFonts w:ascii="Batang" w:eastAsia="Batang" w:hAnsi="Batang" w:cs="Batang" w:hint="eastAsia"/>
+          <w:sz w:val="28"/>
+          <w:szCs w:val="28"/>
+        </w:rPr>
+        <w:t>맏았었습니다</w:t>
+      </w:r>
+      <w:proofErr w:type="spellEnd"/>
       <w:r>
         <w:rPr>
           <w:rFonts w:ascii="Batang" w:eastAsia="Batang" w:hAnsi="Batang" w:cs="Batang"/>
@@ -16343,21 +17067,41 @@
         </w:rPr>
         <w:t xml:space="preserve">개 넘는 </w:t>
       </w:r>
+      <w:proofErr w:type="spellStart"/>
       <w:r>
         <w:rPr>
           <w:rFonts w:ascii="Batang" w:eastAsia="Batang" w:hAnsi="Batang" w:cs="Batang"/>
           <w:sz w:val="28"/>
           <w:szCs w:val="28"/>
         </w:rPr>
-        <w:t xml:space="preserve">angularJS based SP </w:t>
-      </w:r>
+        <w:t>angularJS</w:t>
+      </w:r>
+      <w:proofErr w:type="spellEnd"/>
+      <w:r>
+        <w:rPr>
+          <w:rFonts w:ascii="Batang" w:eastAsia="Batang" w:hAnsi="Batang" w:cs="Batang"/>
+          <w:sz w:val="28"/>
+          <w:szCs w:val="28"/>
+        </w:rPr>
+        <w:t xml:space="preserve"> based SP </w:t>
+      </w:r>
+      <w:proofErr w:type="spellStart"/>
       <w:r>
         <w:rPr>
           <w:rFonts w:ascii="Batang" w:eastAsia="Batang" w:hAnsi="Batang" w:cs="Batang" w:hint="eastAsia"/>
           <w:sz w:val="28"/>
           <w:szCs w:val="28"/>
         </w:rPr>
-        <w:t xml:space="preserve">어플들을 만들었고 그리고 </w:t>
+        <w:t>어플들을</w:t>
+      </w:r>
+      <w:proofErr w:type="spellEnd"/>
+      <w:r>
+        <w:rPr>
+          <w:rFonts w:ascii="Batang" w:eastAsia="Batang" w:hAnsi="Batang" w:cs="Batang" w:hint="eastAsia"/>
+          <w:sz w:val="28"/>
+          <w:szCs w:val="28"/>
+        </w:rPr>
+        <w:t xml:space="preserve"> 만들었고 그리고 </w:t>
       </w:r>
       <w:r>
         <w:rPr>
@@ -16373,7 +17117,25 @@
           <w:sz w:val="28"/>
           <w:szCs w:val="28"/>
         </w:rPr>
-        <w:t xml:space="preserve">와 파이썬을 통해 </w:t>
+        <w:t xml:space="preserve">와 </w:t>
+      </w:r>
+      <w:proofErr w:type="spellStart"/>
+      <w:r>
+        <w:rPr>
+          <w:rFonts w:ascii="Batang" w:eastAsia="Batang" w:hAnsi="Batang" w:cs="Batang" w:hint="eastAsia"/>
+          <w:sz w:val="28"/>
+          <w:szCs w:val="28"/>
+        </w:rPr>
+        <w:t>파이썬을</w:t>
+      </w:r>
+      <w:proofErr w:type="spellEnd"/>
+      <w:r>
+        <w:rPr>
+          <w:rFonts w:ascii="Batang" w:eastAsia="Batang" w:hAnsi="Batang" w:cs="Batang" w:hint="eastAsia"/>
+          <w:sz w:val="28"/>
+          <w:szCs w:val="28"/>
+        </w:rPr>
+        <w:t xml:space="preserve"> 통해 </w:t>
       </w:r>
       <w:r>
         <w:rPr>
@@ -16383,13 +17145,23 @@
         </w:rPr>
         <w:t xml:space="preserve">2000  SP </w:t>
       </w:r>
+      <w:proofErr w:type="spellStart"/>
       <w:r>
         <w:rPr>
           <w:rFonts w:ascii="Batang" w:eastAsia="Batang" w:hAnsi="Batang" w:cs="Batang" w:hint="eastAsia"/>
           <w:sz w:val="28"/>
           <w:szCs w:val="28"/>
         </w:rPr>
-        <w:t>어플들을 관리하였습니다</w:t>
+        <w:t>어플들을</w:t>
+      </w:r>
+      <w:proofErr w:type="spellEnd"/>
+      <w:r>
+        <w:rPr>
+          <w:rFonts w:ascii="Batang" w:eastAsia="Batang" w:hAnsi="Batang" w:cs="Batang" w:hint="eastAsia"/>
+          <w:sz w:val="28"/>
+          <w:szCs w:val="28"/>
+        </w:rPr>
+        <w:t xml:space="preserve"> 관리하였습니다</w:t>
       </w:r>
       <w:r>
         <w:rPr>
@@ -16413,7 +17185,25 @@
           <w:sz w:val="28"/>
           <w:szCs w:val="28"/>
         </w:rPr>
-        <w:t>그리고 동료들과 함께 어플들을 만들며</w:t>
+        <w:t xml:space="preserve">그리고 동료들과 함께 </w:t>
+      </w:r>
+      <w:proofErr w:type="spellStart"/>
+      <w:r>
+        <w:rPr>
+          <w:rFonts w:ascii="Batang" w:eastAsia="Batang" w:hAnsi="Batang" w:cs="Batang" w:hint="eastAsia"/>
+          <w:sz w:val="28"/>
+          <w:szCs w:val="28"/>
+        </w:rPr>
+        <w:t>어플들을</w:t>
+      </w:r>
+      <w:proofErr w:type="spellEnd"/>
+      <w:r>
+        <w:rPr>
+          <w:rFonts w:ascii="Batang" w:eastAsia="Batang" w:hAnsi="Batang" w:cs="Batang" w:hint="eastAsia"/>
+          <w:sz w:val="28"/>
+          <w:szCs w:val="28"/>
+        </w:rPr>
+        <w:t xml:space="preserve"> 만들며</w:t>
       </w:r>
       <w:r>
         <w:rPr>
@@ -16633,13 +17423,23 @@
         </w:rPr>
         <w:t>challenge</w:t>
       </w:r>
+      <w:proofErr w:type="spellStart"/>
       <w:r>
         <w:rPr>
           <w:rFonts w:ascii="Batang" w:eastAsia="Batang" w:hAnsi="Batang" w:cs="Batang" w:hint="eastAsia"/>
           <w:sz w:val="28"/>
           <w:szCs w:val="28"/>
         </w:rPr>
-        <w:t xml:space="preserve">를 갈망하였고 그리고 제 사랑하는 여인과 </w:t>
+        <w:t>를</w:t>
+      </w:r>
+      <w:proofErr w:type="spellEnd"/>
+      <w:r>
+        <w:rPr>
+          <w:rFonts w:ascii="Batang" w:eastAsia="Batang" w:hAnsi="Batang" w:cs="Batang" w:hint="eastAsia"/>
+          <w:sz w:val="28"/>
+          <w:szCs w:val="28"/>
+        </w:rPr>
+        <w:t xml:space="preserve"> 갈망하였고 그리고 제 사랑하는 여인과 </w:t>
       </w:r>
       <w:r>
         <w:rPr>
@@ -17128,7 +17928,21 @@
         <w:rPr>
           <w:rFonts w:eastAsia="Batang" w:cstheme="minorHAnsi"/>
         </w:rPr>
-        <w:t xml:space="preserve">If it’s too general </w:t>
+        <w:t xml:space="preserve">If it’s too </w:t>
+      </w:r>
+      <w:proofErr w:type="gramStart"/>
+      <w:r>
+        <w:rPr>
+          <w:rFonts w:eastAsia="Batang" w:cstheme="minorHAnsi"/>
+        </w:rPr>
+        <w:t>general</w:t>
+      </w:r>
+      <w:proofErr w:type="gramEnd"/>
+      <w:r>
+        <w:rPr>
+          <w:rFonts w:eastAsia="Batang" w:cstheme="minorHAnsi"/>
+        </w:rPr>
+        <w:t xml:space="preserve"> </w:t>
       </w:r>
       <w:r>
         <w:rPr>
@@ -17239,11 +18053,33 @@
           <w:rFonts w:asciiTheme="minorHAnsi" w:eastAsia="Batang" w:hAnsiTheme="minorHAnsi" w:cstheme="minorHAnsi"/>
         </w:rPr>
       </w:pPr>
+      <w:proofErr w:type="gramStart"/>
       <w:r>
         <w:rPr>
           <w:rFonts w:asciiTheme="minorHAnsi" w:eastAsia="Batang" w:hAnsiTheme="minorHAnsi" w:cstheme="minorHAnsi"/>
         </w:rPr>
-        <w:t>Well the J.P Morgan reputation is certainly a factor. I’d be proud to work for a company with such a long history of leadership in the industry. Also a good friend of the family has been working in corporate finance at J.P Morgan for the last two years.</w:t>
+        <w:t>Well</w:t>
+      </w:r>
+      <w:proofErr w:type="gramEnd"/>
+      <w:r>
+        <w:rPr>
+          <w:rFonts w:asciiTheme="minorHAnsi" w:eastAsia="Batang" w:hAnsiTheme="minorHAnsi" w:cstheme="minorHAnsi"/>
+        </w:rPr>
+        <w:t xml:space="preserve"> the J.P Morgan reputation is certainly a factor. I’d be proud to work for a company with such a long history of leadership in the industry. </w:t>
+      </w:r>
+      <w:proofErr w:type="gramStart"/>
+      <w:r>
+        <w:rPr>
+          <w:rFonts w:asciiTheme="minorHAnsi" w:eastAsia="Batang" w:hAnsiTheme="minorHAnsi" w:cstheme="minorHAnsi"/>
+        </w:rPr>
+        <w:t>Also</w:t>
+      </w:r>
+      <w:proofErr w:type="gramEnd"/>
+      <w:r>
+        <w:rPr>
+          <w:rFonts w:asciiTheme="minorHAnsi" w:eastAsia="Batang" w:hAnsiTheme="minorHAnsi" w:cstheme="minorHAnsi"/>
+        </w:rPr>
+        <w:t xml:space="preserve"> a good friend of the family has been working in corporate finance at J.P Morgan for the last two years.</w:t>
       </w:r>
     </w:p>
     <w:p>
@@ -17538,36 +18374,77 @@
           <w:rFonts w:eastAsia="Batang" w:cs="Batang"/>
           <w:color w:val="333333"/>
         </w:rPr>
-        <w:t xml:space="preserve"> I understand how more frustrating it is when unexpectancies occur such as trade wars and COVID-19 that cause them to find alternatives. As an individual who eats cereal produced by Kellog, Banana</w:t>
-      </w:r>
+        <w:t xml:space="preserve"> I understand how more frustrating it is when </w:t>
+      </w:r>
+      <w:proofErr w:type="spellStart"/>
       <w:r>
         <w:rPr>
           <w:rFonts w:eastAsia="Batang" w:cs="Batang"/>
           <w:color w:val="333333"/>
         </w:rPr>
-        <w:t>s</w:t>
-      </w:r>
+        <w:t>unexpectancies</w:t>
+      </w:r>
+      <w:proofErr w:type="spellEnd"/>
       <w:r>
         <w:rPr>
           <w:rFonts w:eastAsia="Batang" w:cs="Batang"/>
           <w:color w:val="333333"/>
         </w:rPr>
-        <w:t xml:space="preserve"> from Dole</w:t>
-      </w:r>
+        <w:t xml:space="preserve"> occur such as trade wars and COVID-19 that cause them to find alternatives. As an individual who eats cereal produced by </w:t>
+      </w:r>
+      <w:proofErr w:type="spellStart"/>
       <w:r>
         <w:rPr>
           <w:rFonts w:eastAsia="Batang" w:cs="Batang"/>
           <w:color w:val="333333"/>
         </w:rPr>
-        <w:t>,</w:t>
-      </w:r>
+        <w:t>Kellog</w:t>
+      </w:r>
+      <w:proofErr w:type="spellEnd"/>
       <w:r>
         <w:rPr>
           <w:rFonts w:eastAsia="Batang" w:cs="Batang"/>
           <w:color w:val="333333"/>
         </w:rPr>
-        <w:t xml:space="preserve"> and Nesquik from Nestie</w:t>
-      </w:r>
+        <w:t>, Banana</w:t>
+      </w:r>
+      <w:r>
+        <w:rPr>
+          <w:rFonts w:eastAsia="Batang" w:cs="Batang"/>
+          <w:color w:val="333333"/>
+        </w:rPr>
+        <w:t>s</w:t>
+      </w:r>
+      <w:r>
+        <w:rPr>
+          <w:rFonts w:eastAsia="Batang" w:cs="Batang"/>
+          <w:color w:val="333333"/>
+        </w:rPr>
+        <w:t xml:space="preserve"> from Dole</w:t>
+      </w:r>
+      <w:r>
+        <w:rPr>
+          <w:rFonts w:eastAsia="Batang" w:cs="Batang"/>
+          <w:color w:val="333333"/>
+        </w:rPr>
+        <w:t>,</w:t>
+      </w:r>
+      <w:r>
+        <w:rPr>
+          <w:rFonts w:eastAsia="Batang" w:cs="Batang"/>
+          <w:color w:val="333333"/>
+        </w:rPr>
+        <w:t xml:space="preserve"> and Nesquik from </w:t>
+      </w:r>
+      <w:proofErr w:type="spellStart"/>
+      <w:r>
+        <w:rPr>
+          <w:rFonts w:eastAsia="Batang" w:cs="Batang"/>
+          <w:color w:val="333333"/>
+        </w:rPr>
+        <w:t>Nestie</w:t>
+      </w:r>
+      <w:proofErr w:type="spellEnd"/>
       <w:r>
         <w:rPr>
           <w:rFonts w:eastAsia="Batang" w:cs="Batang"/>
@@ -17657,6 +18534,7 @@
         </w:rPr>
         <w:t xml:space="preserve"> </w:t>
       </w:r>
+      <w:proofErr w:type="spellStart"/>
       <w:r>
         <w:rPr>
           <w:rFonts w:eastAsia="Batang" w:cs="Batang" w:hint="eastAsia"/>
@@ -17664,6 +18542,7 @@
         </w:rPr>
         <w:t>트릿지가</w:t>
       </w:r>
+      <w:proofErr w:type="spellEnd"/>
       <w:r>
         <w:rPr>
           <w:rFonts w:eastAsia="Batang" w:cs="Batang" w:hint="eastAsia"/>
@@ -17734,6 +18613,7 @@
         </w:rPr>
         <w:t xml:space="preserve"> operating </w:t>
       </w:r>
+      <w:proofErr w:type="spellStart"/>
       <w:r>
         <w:rPr>
           <w:rFonts w:eastAsia="Batang" w:cs="Batang" w:hint="eastAsia"/>
@@ -17741,6 +18621,7 @@
         </w:rPr>
         <w:t>하는것을</w:t>
       </w:r>
+      <w:proofErr w:type="spellEnd"/>
       <w:r>
         <w:rPr>
           <w:rFonts w:eastAsia="Batang" w:cs="Batang" w:hint="eastAsia"/>
@@ -17909,12 +18790,21 @@
         </w:rPr>
         <w:t xml:space="preserve"> </w:t>
       </w:r>
+      <w:proofErr w:type="spellStart"/>
       <w:r>
         <w:rPr>
           <w:rFonts w:eastAsia="Batang" w:cs="Batang"/>
           <w:color w:val="333333"/>
         </w:rPr>
-        <w:t xml:space="preserve">kellogg </w:t>
+        <w:t>kellogg</w:t>
+      </w:r>
+      <w:proofErr w:type="spellEnd"/>
+      <w:r>
+        <w:rPr>
+          <w:rFonts w:eastAsia="Batang" w:cs="Batang"/>
+          <w:color w:val="333333"/>
+        </w:rPr>
+        <w:t xml:space="preserve"> </w:t>
       </w:r>
       <w:r>
         <w:rPr>
@@ -17944,6 +18834,7 @@
         </w:rPr>
         <w:t xml:space="preserve"> </w:t>
       </w:r>
+      <w:proofErr w:type="spellStart"/>
       <w:r>
         <w:rPr>
           <w:rFonts w:eastAsia="Batang" w:cs="Batang"/>
@@ -17951,6 +18842,7 @@
         </w:rPr>
         <w:t>Nestie</w:t>
       </w:r>
+      <w:proofErr w:type="spellEnd"/>
       <w:r>
         <w:rPr>
           <w:rFonts w:eastAsia="Batang" w:cs="Batang" w:hint="eastAsia"/>
@@ -18012,8 +18904,17 @@
           <w:rFonts w:eastAsia="Batang" w:cs="Batang"/>
           <w:color w:val="333333"/>
         </w:rPr>
-        <w:t xml:space="preserve"> emart</w:t>
-      </w:r>
+        <w:t xml:space="preserve"> </w:t>
+      </w:r>
+      <w:proofErr w:type="spellStart"/>
+      <w:r>
+        <w:rPr>
+          <w:rFonts w:eastAsia="Batang" w:cs="Batang"/>
+          <w:color w:val="333333"/>
+        </w:rPr>
+        <w:t>emart</w:t>
+      </w:r>
+      <w:proofErr w:type="spellEnd"/>
       <w:r>
         <w:rPr>
           <w:rFonts w:eastAsia="Batang" w:cs="Batang" w:hint="eastAsia"/>
@@ -18042,6 +18943,7 @@
         </w:rPr>
         <w:t xml:space="preserve"> </w:t>
       </w:r>
+      <w:proofErr w:type="spellStart"/>
       <w:r>
         <w:rPr>
           <w:rFonts w:eastAsia="Batang" w:cs="Batang" w:hint="eastAsia"/>
@@ -18049,6 +18951,7 @@
         </w:rPr>
         <w:t>필생품들을</w:t>
       </w:r>
+      <w:proofErr w:type="spellEnd"/>
       <w:r>
         <w:rPr>
           <w:rFonts w:eastAsia="Batang" w:cs="Batang" w:hint="eastAsia"/>
@@ -18133,6 +19036,7 @@
         </w:rPr>
         <w:t xml:space="preserve"> </w:t>
       </w:r>
+      <w:proofErr w:type="spellStart"/>
       <w:r>
         <w:rPr>
           <w:rFonts w:eastAsia="Batang" w:cs="Batang" w:hint="eastAsia"/>
@@ -18140,6 +19044,7 @@
         </w:rPr>
         <w:t>트릿지에</w:t>
       </w:r>
+      <w:proofErr w:type="spellEnd"/>
       <w:r>
         <w:rPr>
           <w:rFonts w:eastAsia="Batang" w:cs="Batang" w:hint="eastAsia"/>
@@ -18203,6 +19108,7 @@
         </w:rPr>
         <w:t xml:space="preserve"> </w:t>
       </w:r>
+      <w:proofErr w:type="spellStart"/>
       <w:r>
         <w:rPr>
           <w:rFonts w:eastAsia="Batang" w:cs="Batang" w:hint="eastAsia"/>
@@ -18210,6 +19116,7 @@
         </w:rPr>
         <w:t>어떤일이</w:t>
       </w:r>
+      <w:proofErr w:type="spellEnd"/>
       <w:r>
         <w:rPr>
           <w:rFonts w:eastAsia="Batang" w:cs="Batang" w:hint="eastAsia"/>
@@ -18329,6 +19236,7 @@
         </w:rPr>
         <w:t xml:space="preserve"> </w:t>
       </w:r>
+      <w:proofErr w:type="spellStart"/>
       <w:r>
         <w:rPr>
           <w:rFonts w:eastAsia="Batang" w:cs="Batang" w:hint="eastAsia"/>
@@ -18336,6 +19244,7 @@
         </w:rPr>
         <w:t>새상을</w:t>
       </w:r>
+      <w:proofErr w:type="spellEnd"/>
       <w:r>
         <w:rPr>
           <w:rFonts w:eastAsia="Batang" w:cs="Batang" w:hint="eastAsia"/>
@@ -18395,7 +19304,23 @@
           <w:szCs w:val="28"/>
         </w:rPr>
         <w:lastRenderedPageBreak/>
-        <w:t>I am motivated by the feeling of overcoming challenges and creating a program that not only works but loved by clients. For example, when I was working at SiteMax Systems inc. I was responsible of creating a small front-end application on behalf of Bold construction. I had to dissect the business requirements and deploy solutions after review. It was a long process. But, when it was done, and when a friend of mine who was in charge of delivering web solutions to clients came say “Hey Moe, Bold construction really loved your solution. So much so that they showed your app to a person at the government.” I was thrilled by the feeling. I love the feeling of how the solution I created brings smile to customers, and I want to continue this pursuit at this company.</w:t>
+        <w:t xml:space="preserve">I am motivated by the feeling of overcoming challenges and creating a program that not only works but loved by clients. For example, when I was working at </w:t>
+      </w:r>
+      <w:proofErr w:type="spellStart"/>
+      <w:r>
+        <w:rPr>
+          <w:sz w:val="28"/>
+          <w:szCs w:val="28"/>
+        </w:rPr>
+        <w:t>SiteMax</w:t>
+      </w:r>
+      <w:proofErr w:type="spellEnd"/>
+      <w:r>
+        <w:rPr>
+          <w:sz w:val="28"/>
+          <w:szCs w:val="28"/>
+        </w:rPr>
+        <w:t xml:space="preserve"> Systems inc. I was responsible of creating a small front-end application on behalf of Bold construction. I had to dissect the business requirements and deploy solutions after review. It was a long process. But, when it was done, and when a friend of mine who was in charge of delivering web solutions to clients came say “Hey Moe, Bold construction really loved your solution. So much so that they showed your app to a person at the government.” I was thrilled by the feeling. I love the feeling of how the solution I created brings smile to customers, and I want to continue this pursuit at this company.</w:t>
       </w:r>
     </w:p>
     <w:p>
@@ -18428,7 +19353,7 @@
           <w:sz w:val="28"/>
           <w:szCs w:val="28"/>
         </w:rPr>
-        <w:t>저는 비록 어렵지만 주어진</w:t>
+        <w:t>저는 주어진</w:t>
       </w:r>
       <w:r>
         <w:rPr>
@@ -18438,13 +19363,23 @@
         </w:rPr>
         <w:t xml:space="preserve"> challenge</w:t>
       </w:r>
+      <w:proofErr w:type="spellStart"/>
       <w:r>
         <w:rPr>
           <w:rFonts w:ascii="Batang" w:eastAsia="Batang" w:hAnsi="Batang" w:cs="Batang" w:hint="eastAsia"/>
           <w:sz w:val="28"/>
           <w:szCs w:val="28"/>
         </w:rPr>
-        <w:t xml:space="preserve">를 </w:t>
+        <w:t>를</w:t>
+      </w:r>
+      <w:proofErr w:type="spellEnd"/>
+      <w:r>
+        <w:rPr>
+          <w:rFonts w:ascii="Batang" w:eastAsia="Batang" w:hAnsi="Batang" w:cs="Batang" w:hint="eastAsia"/>
+          <w:sz w:val="28"/>
+          <w:szCs w:val="28"/>
+        </w:rPr>
+        <w:t xml:space="preserve"> </w:t>
       </w:r>
       <w:r>
         <w:rPr>
@@ -18516,7 +19451,7 @@
           <w:sz w:val="28"/>
           <w:szCs w:val="28"/>
         </w:rPr>
-        <w:t xml:space="preserve">기뻐하는 </w:t>
+        <w:t>기뻐하는</w:t>
       </w:r>
       <w:r>
         <w:rPr>
@@ -18524,6 +19459,22 @@
           <w:sz w:val="28"/>
           <w:szCs w:val="28"/>
         </w:rPr>
+        <w:t xml:space="preserve"> 모습을 보는</w:t>
+      </w:r>
+      <w:r>
+        <w:rPr>
+          <w:rFonts w:ascii="Batang" w:eastAsia="Batang" w:hAnsi="Batang" w:cs="Batang" w:hint="eastAsia"/>
+          <w:sz w:val="28"/>
+          <w:szCs w:val="28"/>
+        </w:rPr>
+        <w:t xml:space="preserve"> </w:t>
+      </w:r>
+      <w:r>
+        <w:rPr>
+          <w:rFonts w:ascii="Batang" w:eastAsia="Batang" w:hAnsi="Batang" w:cs="Batang" w:hint="eastAsia"/>
+          <w:sz w:val="28"/>
+          <w:szCs w:val="28"/>
+        </w:rPr>
         <w:t>것을 좋아합니다</w:t>
       </w:r>
       <w:r>
@@ -18533,6 +19484,90 @@
           <w:szCs w:val="28"/>
         </w:rPr>
         <w:t>.</w:t>
+      </w:r>
+      <w:r>
+        <w:rPr>
+          <w:rFonts w:ascii="Batang" w:eastAsia="Batang" w:hAnsi="Batang" w:cs="Batang"/>
+          <w:sz w:val="28"/>
+          <w:szCs w:val="28"/>
+        </w:rPr>
+        <w:t xml:space="preserve"> </w:t>
+      </w:r>
+      <w:r>
+        <w:rPr>
+          <w:rFonts w:ascii="Batang" w:eastAsia="Batang" w:hAnsi="Batang" w:cs="Batang" w:hint="eastAsia"/>
+          <w:sz w:val="28"/>
+          <w:szCs w:val="28"/>
+        </w:rPr>
+        <w:t xml:space="preserve">저는 </w:t>
+      </w:r>
+      <w:r>
+        <w:rPr>
+          <w:rFonts w:ascii="Batang" w:eastAsia="Batang" w:hAnsi="Batang" w:cs="Batang"/>
+          <w:sz w:val="28"/>
+          <w:szCs w:val="28"/>
+        </w:rPr>
+        <w:t>front-end technology</w:t>
+      </w:r>
+      <w:proofErr w:type="spellStart"/>
+      <w:r>
+        <w:rPr>
+          <w:rFonts w:ascii="Batang" w:eastAsia="Batang" w:hAnsi="Batang" w:cs="Batang" w:hint="eastAsia"/>
+          <w:sz w:val="28"/>
+          <w:szCs w:val="28"/>
+        </w:rPr>
+        <w:t>를</w:t>
+      </w:r>
+      <w:proofErr w:type="spellEnd"/>
+      <w:r>
+        <w:rPr>
+          <w:rFonts w:ascii="Batang" w:eastAsia="Batang" w:hAnsi="Batang" w:cs="Batang" w:hint="eastAsia"/>
+          <w:sz w:val="28"/>
+          <w:szCs w:val="28"/>
+        </w:rPr>
+        <w:t xml:space="preserve"> 이용해서 </w:t>
+      </w:r>
+      <w:r>
+        <w:rPr>
+          <w:rFonts w:ascii="Batang" w:eastAsia="Batang" w:hAnsi="Batang" w:cs="Batang"/>
+          <w:sz w:val="28"/>
+          <w:szCs w:val="28"/>
+        </w:rPr>
+        <w:t xml:space="preserve">pixel-perfect </w:t>
+      </w:r>
+      <w:proofErr w:type="spellStart"/>
+      <w:r>
+        <w:rPr>
+          <w:rFonts w:ascii="Batang" w:eastAsia="Batang" w:hAnsi="Batang" w:cs="Batang" w:hint="eastAsia"/>
+          <w:sz w:val="28"/>
+          <w:szCs w:val="28"/>
+        </w:rPr>
+        <w:t>템플렛을</w:t>
+      </w:r>
+      <w:proofErr w:type="spellEnd"/>
+      <w:r>
+        <w:rPr>
+          <w:rFonts w:ascii="Batang" w:eastAsia="Batang" w:hAnsi="Batang" w:cs="Batang" w:hint="eastAsia"/>
+          <w:sz w:val="28"/>
+          <w:szCs w:val="28"/>
+        </w:rPr>
+        <w:t xml:space="preserve"> 구현 할 수 있습니다</w:t>
+      </w:r>
+      <w:r>
+        <w:rPr>
+          <w:rFonts w:ascii="Batang" w:eastAsia="Batang" w:hAnsi="Batang" w:cs="Batang"/>
+          <w:sz w:val="28"/>
+          <w:szCs w:val="28"/>
+        </w:rPr>
+        <w:t xml:space="preserve">. </w:t>
+      </w:r>
+      <w:r>
+        <w:rPr>
+          <w:rFonts w:ascii="Batang" w:eastAsia="Batang" w:hAnsi="Batang" w:cs="Batang" w:hint="eastAsia"/>
+          <w:sz w:val="28"/>
+          <w:szCs w:val="28"/>
+        </w:rPr>
+        <w:t xml:space="preserve">그리고 </w:t>
       </w:r>
     </w:p>
     <w:p>

</xml_diff>

<commit_message>
feat: Add progress #43 'Practicing interview'
</commit_message>
<xml_diff>
--- a/big-interview/interview_notes.docx
+++ b/big-interview/interview_notes.docx
@@ -19525,7 +19525,15 @@
           <w:sz w:val="28"/>
           <w:szCs w:val="28"/>
         </w:rPr>
-        <w:t xml:space="preserve"> 이용해서 </w:t>
+        <w:t xml:space="preserve"> 이용해서</w:t>
+      </w:r>
+      <w:r>
+        <w:rPr>
+          <w:rFonts w:ascii="Batang" w:eastAsia="Batang" w:hAnsi="Batang" w:cs="Batang" w:hint="eastAsia"/>
+          <w:sz w:val="28"/>
+          <w:szCs w:val="28"/>
+        </w:rPr>
+        <w:t xml:space="preserve"> </w:t>
       </w:r>
       <w:r>
         <w:rPr>
@@ -19533,6 +19541,22 @@
           <w:sz w:val="28"/>
           <w:szCs w:val="28"/>
         </w:rPr>
+        <w:t>responsive</w:t>
+      </w:r>
+      <w:r>
+        <w:rPr>
+          <w:rFonts w:ascii="Batang" w:eastAsia="Batang" w:hAnsi="Batang" w:cs="Batang" w:hint="eastAsia"/>
+          <w:sz w:val="28"/>
+          <w:szCs w:val="28"/>
+        </w:rPr>
+        <w:t xml:space="preserve"> </w:t>
+      </w:r>
+      <w:r>
+        <w:rPr>
+          <w:rFonts w:ascii="Batang" w:eastAsia="Batang" w:hAnsi="Batang" w:cs="Batang"/>
+          <w:sz w:val="28"/>
+          <w:szCs w:val="28"/>
+        </w:rPr>
         <w:t xml:space="preserve">pixel-perfect </w:t>
       </w:r>
       <w:proofErr w:type="spellStart"/>
@@ -19567,7 +19591,147 @@
           <w:sz w:val="28"/>
           <w:szCs w:val="28"/>
         </w:rPr>
-        <w:t xml:space="preserve">그리고 </w:t>
+        <w:t>그리고</w:t>
+      </w:r>
+      <w:r>
+        <w:rPr>
+          <w:rFonts w:ascii="Batang" w:eastAsia="Batang" w:hAnsi="Batang" w:cs="Batang" w:hint="eastAsia"/>
+          <w:sz w:val="28"/>
+          <w:szCs w:val="28"/>
+        </w:rPr>
+        <w:t xml:space="preserve"> 저는</w:t>
+      </w:r>
+      <w:r>
+        <w:rPr>
+          <w:rFonts w:ascii="Batang" w:eastAsia="Batang" w:hAnsi="Batang" w:cs="Batang" w:hint="eastAsia"/>
+          <w:sz w:val="28"/>
+          <w:szCs w:val="28"/>
+        </w:rPr>
+        <w:t xml:space="preserve"> </w:t>
+      </w:r>
+      <w:proofErr w:type="spellStart"/>
+      <w:r>
+        <w:rPr>
+          <w:rFonts w:ascii="Batang" w:eastAsia="Batang" w:hAnsi="Batang" w:cs="Batang"/>
+          <w:sz w:val="28"/>
+          <w:szCs w:val="28"/>
+        </w:rPr>
+        <w:t>quckly</w:t>
+      </w:r>
+      <w:proofErr w:type="spellEnd"/>
+      <w:r>
+        <w:rPr>
+          <w:rFonts w:ascii="Batang" w:eastAsia="Batang" w:hAnsi="Batang" w:cs="Batang"/>
+          <w:sz w:val="28"/>
+          <w:szCs w:val="28"/>
+        </w:rPr>
+        <w:t xml:space="preserve"> </w:t>
+      </w:r>
+      <w:r>
+        <w:rPr>
+          <w:rFonts w:ascii="Batang" w:eastAsia="Batang" w:hAnsi="Batang" w:cs="Batang" w:hint="eastAsia"/>
+          <w:sz w:val="28"/>
+          <w:szCs w:val="28"/>
+        </w:rPr>
+        <w:t>스킬들을 배울 수 있습니다</w:t>
+      </w:r>
+      <w:r>
+        <w:rPr>
+          <w:rFonts w:ascii="Batang" w:eastAsia="Batang" w:hAnsi="Batang" w:cs="Batang"/>
+          <w:sz w:val="28"/>
+          <w:szCs w:val="28"/>
+        </w:rPr>
+        <w:t>.</w:t>
+      </w:r>
+      <w:r>
+        <w:rPr>
+          <w:rFonts w:ascii="Batang" w:eastAsia="Batang" w:hAnsi="Batang" w:cs="Batang"/>
+          <w:sz w:val="28"/>
+          <w:szCs w:val="28"/>
+        </w:rPr>
+        <w:t xml:space="preserve"> </w:t>
+      </w:r>
+      <w:r>
+        <w:rPr>
+          <w:rFonts w:ascii="Batang" w:eastAsia="Batang" w:hAnsi="Batang" w:cs="Batang" w:hint="eastAsia"/>
+          <w:sz w:val="28"/>
+          <w:szCs w:val="28"/>
+        </w:rPr>
+        <w:t>저는 다국적 동료들과 일 한 경험이 있으며 영어와 한국어로 소통이 가능합니다.</w:t>
+      </w:r>
+      <w:r>
+        <w:rPr>
+          <w:rFonts w:ascii="Batang" w:eastAsia="Batang" w:hAnsi="Batang" w:cs="Batang"/>
+          <w:sz w:val="28"/>
+          <w:szCs w:val="28"/>
+        </w:rPr>
+        <w:t xml:space="preserve"> </w:t>
+      </w:r>
+      <w:r>
+        <w:rPr>
+          <w:rFonts w:ascii="Batang" w:eastAsia="Batang" w:hAnsi="Batang" w:cs="Batang" w:hint="eastAsia"/>
+          <w:sz w:val="28"/>
+          <w:szCs w:val="28"/>
+        </w:rPr>
+        <w:t>저는 제 스킬들을 이용해서</w:t>
+      </w:r>
+      <w:r>
+        <w:rPr>
+          <w:rFonts w:ascii="Batang" w:eastAsia="Batang" w:hAnsi="Batang" w:cs="Batang" w:hint="eastAsia"/>
+          <w:sz w:val="28"/>
+          <w:szCs w:val="28"/>
+        </w:rPr>
+        <w:t xml:space="preserve"> </w:t>
+      </w:r>
+      <w:r>
+        <w:rPr>
+          <w:rFonts w:ascii="Batang" w:eastAsia="Batang" w:hAnsi="Batang" w:cs="Batang" w:hint="eastAsia"/>
+          <w:sz w:val="28"/>
+          <w:szCs w:val="28"/>
+        </w:rPr>
+        <w:t xml:space="preserve">일 첫날부터 </w:t>
+      </w:r>
+      <w:r>
+        <w:rPr>
+          <w:rFonts w:ascii="Batang" w:eastAsia="Batang" w:hAnsi="Batang" w:cs="Batang" w:hint="eastAsia"/>
+          <w:sz w:val="28"/>
+          <w:szCs w:val="28"/>
+        </w:rPr>
+        <w:t xml:space="preserve">주어진 업무를 해내고 </w:t>
+      </w:r>
+      <w:r>
+        <w:rPr>
+          <w:rFonts w:ascii="Batang" w:eastAsia="Batang" w:hAnsi="Batang" w:cs="Batang"/>
+          <w:sz w:val="28"/>
+          <w:szCs w:val="28"/>
+        </w:rPr>
+        <w:t>result</w:t>
+      </w:r>
+      <w:proofErr w:type="spellStart"/>
+      <w:r>
+        <w:rPr>
+          <w:rFonts w:ascii="Batang" w:eastAsia="Batang" w:hAnsi="Batang" w:cs="Batang" w:hint="eastAsia"/>
+          <w:sz w:val="28"/>
+          <w:szCs w:val="28"/>
+        </w:rPr>
+        <w:t>를</w:t>
+      </w:r>
+      <w:proofErr w:type="spellEnd"/>
+      <w:r>
+        <w:rPr>
+          <w:rFonts w:ascii="Batang" w:eastAsia="Batang" w:hAnsi="Batang" w:cs="Batang" w:hint="eastAsia"/>
+          <w:sz w:val="28"/>
+          <w:szCs w:val="28"/>
+        </w:rPr>
+        <w:t xml:space="preserve"> 갖고 오겠습니다</w:t>
+      </w:r>
+      <w:r>
+        <w:rPr>
+          <w:rFonts w:ascii="Batang" w:eastAsia="Batang" w:hAnsi="Batang" w:cs="Batang"/>
+          <w:sz w:val="28"/>
+          <w:szCs w:val="28"/>
+        </w:rPr>
+        <w:t>.</w:t>
       </w:r>
     </w:p>
     <w:p>

</xml_diff>

<commit_message>
feat: Add progress #44 'Practicing interview'
</commit_message>
<xml_diff>
--- a/big-interview/interview_notes.docx
+++ b/big-interview/interview_notes.docx
@@ -135,37 +135,12 @@
           <w:szCs w:val="28"/>
         </w:rPr>
       </w:pPr>
-      <w:proofErr w:type="spellStart"/>
-      <w:r>
-        <w:rPr>
-          <w:sz w:val="28"/>
-          <w:szCs w:val="28"/>
-        </w:rPr>
-        <w:t>Swarmy</w:t>
-      </w:r>
-      <w:proofErr w:type="spellEnd"/>
-      <w:r>
-        <w:rPr>
-          <w:sz w:val="28"/>
-          <w:szCs w:val="28"/>
-        </w:rPr>
-        <w:t xml:space="preserve">, </w:t>
-      </w:r>
-      <w:proofErr w:type="spellStart"/>
-      <w:r>
-        <w:rPr>
-          <w:sz w:val="28"/>
-          <w:szCs w:val="28"/>
-        </w:rPr>
-        <w:t>awkard</w:t>
-      </w:r>
-      <w:proofErr w:type="spellEnd"/>
-      <w:r>
-        <w:rPr>
-          <w:sz w:val="28"/>
-          <w:szCs w:val="28"/>
-        </w:rPr>
-        <w:t xml:space="preserve"> </w:t>
+      <w:r>
+        <w:rPr>
+          <w:sz w:val="28"/>
+          <w:szCs w:val="28"/>
+        </w:rPr>
+        <w:t xml:space="preserve">Swarmy, awkard </w:t>
       </w:r>
       <w:r>
         <w:rPr>
@@ -494,21 +469,12 @@
           <w:szCs w:val="28"/>
         </w:rPr>
       </w:pPr>
-      <w:proofErr w:type="spellStart"/>
-      <w:r>
-        <w:rPr>
-          <w:sz w:val="28"/>
-          <w:szCs w:val="28"/>
-        </w:rPr>
-        <w:t>E.g</w:t>
-      </w:r>
-      <w:proofErr w:type="spellEnd"/>
-      <w:r>
-        <w:rPr>
-          <w:sz w:val="28"/>
-          <w:szCs w:val="28"/>
-        </w:rPr>
-        <w:t xml:space="preserve"> arriving late, </w:t>
+      <w:r>
+        <w:rPr>
+          <w:sz w:val="28"/>
+          <w:szCs w:val="28"/>
+        </w:rPr>
+        <w:t xml:space="preserve">E.g arriving late, </w:t>
       </w:r>
     </w:p>
     <w:p>
@@ -547,21 +513,12 @@
           <w:szCs w:val="28"/>
         </w:rPr>
       </w:pPr>
-      <w:proofErr w:type="spellStart"/>
-      <w:r>
-        <w:rPr>
-          <w:sz w:val="28"/>
-          <w:szCs w:val="28"/>
-        </w:rPr>
-        <w:t>how</w:t>
-      </w:r>
-      <w:proofErr w:type="spellEnd"/>
-      <w:r>
-        <w:rPr>
-          <w:sz w:val="28"/>
-          <w:szCs w:val="28"/>
-        </w:rPr>
-        <w:t xml:space="preserve"> you dress, </w:t>
+      <w:r>
+        <w:rPr>
+          <w:sz w:val="28"/>
+          <w:szCs w:val="28"/>
+        </w:rPr>
+        <w:t xml:space="preserve">how you dress, </w:t>
       </w:r>
     </w:p>
     <w:p>
@@ -786,21 +743,12 @@
           <w:szCs w:val="28"/>
         </w:rPr>
       </w:pPr>
-      <w:proofErr w:type="spellStart"/>
-      <w:r>
-        <w:rPr>
-          <w:sz w:val="28"/>
-          <w:szCs w:val="28"/>
-        </w:rPr>
-        <w:t>Doging</w:t>
-      </w:r>
-      <w:proofErr w:type="spellEnd"/>
-      <w:r>
-        <w:rPr>
-          <w:sz w:val="28"/>
-          <w:szCs w:val="28"/>
-        </w:rPr>
-        <w:t xml:space="preserve"> questions</w:t>
+      <w:r>
+        <w:rPr>
+          <w:sz w:val="28"/>
+          <w:szCs w:val="28"/>
+        </w:rPr>
+        <w:t>Doging questions</w:t>
       </w:r>
     </w:p>
     <w:p>
@@ -871,19 +819,8 @@
           <w:sz w:val="28"/>
           <w:szCs w:val="28"/>
         </w:rPr>
-        <w:t xml:space="preserve">Don’t ever badmouth your former employer, manager or even your </w:t>
-      </w:r>
-      <w:proofErr w:type="spellStart"/>
-      <w:r>
-        <w:rPr>
-          <w:b/>
-          <w:bCs/>
-          <w:sz w:val="28"/>
-          <w:szCs w:val="28"/>
-        </w:rPr>
-        <w:t>coworker</w:t>
-      </w:r>
-      <w:proofErr w:type="spellEnd"/>
+        <w:t>Don’t ever badmouth your former employer, manager or even your coworker</w:t>
+      </w:r>
     </w:p>
     <w:p>
       <w:pPr>
@@ -1548,39 +1485,7 @@
           <w:sz w:val="28"/>
           <w:szCs w:val="28"/>
         </w:rPr>
-        <w:t>“</w:t>
-      </w:r>
-      <w:proofErr w:type="spellStart"/>
-      <w:r>
-        <w:rPr>
-          <w:sz w:val="28"/>
-          <w:szCs w:val="28"/>
-        </w:rPr>
-        <w:t>Umns</w:t>
-      </w:r>
-      <w:proofErr w:type="spellEnd"/>
-      <w:r>
-        <w:rPr>
-          <w:sz w:val="28"/>
-          <w:szCs w:val="28"/>
-        </w:rPr>
-        <w:t>” and “</w:t>
-      </w:r>
-      <w:proofErr w:type="spellStart"/>
-      <w:r>
-        <w:rPr>
-          <w:sz w:val="28"/>
-          <w:szCs w:val="28"/>
-        </w:rPr>
-        <w:t>Uhs</w:t>
-      </w:r>
-      <w:proofErr w:type="spellEnd"/>
-      <w:r>
-        <w:rPr>
-          <w:sz w:val="28"/>
-          <w:szCs w:val="28"/>
-        </w:rPr>
-        <w:t>”</w:t>
+        <w:t>“Umns” and “Uhs”</w:t>
       </w:r>
     </w:p>
     <w:p>
@@ -2788,23 +2693,7 @@
           <w:sz w:val="28"/>
           <w:szCs w:val="28"/>
         </w:rPr>
-        <w:t xml:space="preserve">Mastering </w:t>
-      </w:r>
-      <w:proofErr w:type="spellStart"/>
-      <w:r>
-        <w:rPr>
-          <w:sz w:val="28"/>
-          <w:szCs w:val="28"/>
-        </w:rPr>
-        <w:t>nonvebal</w:t>
-      </w:r>
-      <w:proofErr w:type="spellEnd"/>
-      <w:r>
-        <w:rPr>
-          <w:sz w:val="28"/>
-          <w:szCs w:val="28"/>
-        </w:rPr>
-        <w:t xml:space="preserve"> communication</w:t>
+        <w:t>Mastering nonvebal communication</w:t>
       </w:r>
     </w:p>
     <w:p>
@@ -3004,23 +2893,7 @@
           <w:sz w:val="28"/>
           <w:szCs w:val="28"/>
         </w:rPr>
-        <w:t xml:space="preserve">Look </w:t>
-      </w:r>
-      <w:proofErr w:type="spellStart"/>
-      <w:r>
-        <w:rPr>
-          <w:sz w:val="28"/>
-          <w:szCs w:val="28"/>
-        </w:rPr>
-        <w:t>staright</w:t>
-      </w:r>
-      <w:proofErr w:type="spellEnd"/>
-      <w:r>
-        <w:rPr>
-          <w:sz w:val="28"/>
-          <w:szCs w:val="28"/>
-        </w:rPr>
-        <w:t xml:space="preserve"> </w:t>
+        <w:t xml:space="preserve">Look staright </w:t>
       </w:r>
       <w:r>
         <w:rPr>
@@ -3426,23 +3299,7 @@
           <w:sz w:val="28"/>
           <w:szCs w:val="28"/>
         </w:rPr>
-        <w:t xml:space="preserve">Ums, </w:t>
-      </w:r>
-      <w:proofErr w:type="spellStart"/>
-      <w:r>
-        <w:rPr>
-          <w:sz w:val="28"/>
-          <w:szCs w:val="28"/>
-        </w:rPr>
-        <w:t>uhs</w:t>
-      </w:r>
-      <w:proofErr w:type="spellEnd"/>
-      <w:r>
-        <w:rPr>
-          <w:sz w:val="28"/>
-          <w:szCs w:val="28"/>
-        </w:rPr>
-        <w:t>, like, okay</w:t>
+        <w:t>Ums, uhs, like, okay</w:t>
       </w:r>
     </w:p>
     <w:p>
@@ -4308,7 +4165,6 @@
                     </w:rPr>
                     <w:t> </w:t>
                   </w:r>
-                  <w:proofErr w:type="spellStart"/>
                   <w:r>
                     <w:rPr>
                       <w:rStyle w:val="HTMLCode"/>
@@ -4322,7 +4178,6 @@
                     </w:rPr>
                     <w:t>GraphQL</w:t>
                   </w:r>
-                  <w:proofErr w:type="spellEnd"/>
                   <w:r>
                     <w:rPr>
                       <w:highlight w:val="yellow"/>
@@ -4408,7 +4263,6 @@
                 <w:spacing w:val="-2"/>
               </w:rPr>
             </w:pPr>
-            <w:proofErr w:type="spellStart"/>
             <w:r>
               <w:rPr>
                 <w:rFonts w:ascii="Batang" w:eastAsia="Batang" w:hAnsi="Batang" w:cs="Batang" w:hint="eastAsia"/>
@@ -4416,7 +4270,6 @@
               </w:rPr>
               <w:t>트릿지는</w:t>
             </w:r>
-            <w:proofErr w:type="spellEnd"/>
             <w:r>
               <w:rPr>
                 <w:rFonts w:ascii="Helvetica Neue" w:hAnsi="Helvetica Neue"/>
@@ -4788,7 +4641,6 @@
               </w:rPr>
               <w:t> Google”</w:t>
             </w:r>
-            <w:proofErr w:type="spellStart"/>
             <w:r>
               <w:rPr>
                 <w:rFonts w:ascii="Batang" w:eastAsia="Batang" w:hAnsi="Batang" w:cs="Batang" w:hint="eastAsia"/>
@@ -4796,7 +4648,6 @@
               </w:rPr>
               <w:t>로서</w:t>
             </w:r>
-            <w:proofErr w:type="spellEnd"/>
             <w:r>
               <w:rPr>
                 <w:rFonts w:ascii="Helvetica Neue" w:hAnsi="Helvetica Neue"/>
@@ -4944,7 +4795,6 @@
               </w:rPr>
               <w:t>(equilibrium)</w:t>
             </w:r>
-            <w:proofErr w:type="spellStart"/>
             <w:r>
               <w:rPr>
                 <w:rFonts w:ascii="Batang" w:eastAsia="Batang" w:hAnsi="Batang" w:cs="Batang" w:hint="eastAsia"/>
@@ -4952,7 +4802,6 @@
               </w:rPr>
               <w:t>를</w:t>
             </w:r>
-            <w:proofErr w:type="spellEnd"/>
             <w:r>
               <w:rPr>
                 <w:rFonts w:ascii="Helvetica Neue" w:hAnsi="Helvetica Neue"/>
@@ -5280,23 +5129,7 @@
                 <w:rFonts w:ascii="Helvetica Neue" w:hAnsi="Helvetica Neue"/>
                 <w:spacing w:val="-2"/>
               </w:rPr>
-              <w:t> </w:t>
-            </w:r>
-            <w:proofErr w:type="spellStart"/>
-            <w:r>
-              <w:rPr>
-                <w:rFonts w:ascii="Helvetica Neue" w:hAnsi="Helvetica Neue"/>
-                <w:spacing w:val="-2"/>
-              </w:rPr>
-              <w:t>Activant</w:t>
-            </w:r>
-            <w:proofErr w:type="spellEnd"/>
-            <w:r>
-              <w:rPr>
-                <w:rFonts w:ascii="Helvetica Neue" w:hAnsi="Helvetica Neue"/>
-                <w:spacing w:val="-2"/>
-              </w:rPr>
-              <w:t> Capital</w:t>
+              <w:t> Activant Capital</w:t>
             </w:r>
             <w:r>
               <w:rPr>
@@ -5524,7 +5357,6 @@
               </w:rPr>
               <w:t> </w:t>
             </w:r>
-            <w:proofErr w:type="spellStart"/>
             <w:r>
               <w:rPr>
                 <w:rFonts w:ascii="Batang" w:eastAsia="Batang" w:hAnsi="Batang" w:cs="Batang" w:hint="eastAsia"/>
@@ -5532,7 +5364,6 @@
               </w:rPr>
               <w:t>트릿지의</w:t>
             </w:r>
-            <w:proofErr w:type="spellEnd"/>
             <w:r>
               <w:rPr>
                 <w:rFonts w:ascii="Helvetica Neue" w:hAnsi="Helvetica Neue"/>
@@ -5943,7 +5774,6 @@
               </w:rPr>
               <w:t>. </w:t>
             </w:r>
-            <w:proofErr w:type="spellStart"/>
             <w:r>
               <w:rPr>
                 <w:rFonts w:ascii="Batang" w:eastAsia="Batang" w:hAnsi="Batang" w:cs="Batang" w:hint="eastAsia"/>
@@ -5951,7 +5781,6 @@
               </w:rPr>
               <w:t>트릿지의</w:t>
             </w:r>
-            <w:proofErr w:type="spellEnd"/>
             <w:r>
               <w:rPr>
                 <w:rFonts w:ascii="Helvetica Neue" w:hAnsi="Helvetica Neue"/>
@@ -6044,7 +5873,6 @@
               </w:rPr>
               <w:t> </w:t>
             </w:r>
-            <w:proofErr w:type="spellStart"/>
             <w:r>
               <w:rPr>
                 <w:rFonts w:ascii="Batang" w:eastAsia="Batang" w:hAnsi="Batang" w:cs="Batang" w:hint="eastAsia"/>
@@ -6060,7 +5888,6 @@
               </w:rPr>
               <w:t>과</w:t>
             </w:r>
-            <w:proofErr w:type="spellEnd"/>
             <w:r>
               <w:rPr>
                 <w:rFonts w:ascii="Helvetica Neue" w:hAnsi="Helvetica Neue"/>
@@ -6098,7 +5925,6 @@
               </w:rPr>
               <w:t> </w:t>
             </w:r>
-            <w:proofErr w:type="spellStart"/>
             <w:r>
               <w:rPr>
                 <w:rFonts w:ascii="Batang" w:eastAsia="Batang" w:hAnsi="Batang" w:cs="Batang" w:hint="eastAsia"/>
@@ -6107,7 +5933,6 @@
               </w:rPr>
               <w:t>효과성</w:t>
             </w:r>
-            <w:proofErr w:type="spellEnd"/>
             <w:r>
               <w:rPr>
                 <w:rFonts w:ascii="Helvetica Neue" w:hAnsi="Helvetica Neue"/>
@@ -6455,7 +6280,6 @@
               </w:rPr>
               <w:t>, </w:t>
             </w:r>
-            <w:proofErr w:type="spellStart"/>
             <w:r>
               <w:rPr>
                 <w:rFonts w:ascii="Batang" w:eastAsia="Batang" w:hAnsi="Batang" w:cs="Batang" w:hint="eastAsia"/>
@@ -6463,7 +6287,6 @@
               </w:rPr>
               <w:t>트릿지는</w:t>
             </w:r>
-            <w:proofErr w:type="spellEnd"/>
             <w:r>
               <w:rPr>
                 <w:rFonts w:ascii="Helvetica Neue" w:hAnsi="Helvetica Neue"/>
@@ -6580,7 +6403,6 @@
                 <w:spacing w:val="-2"/>
               </w:rPr>
             </w:pPr>
-            <w:proofErr w:type="spellStart"/>
             <w:r>
               <w:rPr>
                 <w:rFonts w:ascii="Batang" w:eastAsia="Batang" w:hAnsi="Batang" w:cs="Batang" w:hint="eastAsia"/>
@@ -6588,7 +6410,6 @@
               </w:rPr>
               <w:t>트릿지</w:t>
             </w:r>
-            <w:proofErr w:type="spellEnd"/>
             <w:r>
               <w:rPr>
                 <w:rFonts w:ascii="Helvetica Neue" w:hAnsi="Helvetica Neue"/>
@@ -6975,7 +6796,6 @@
               </w:rPr>
               <w:t> </w:t>
             </w:r>
-            <w:proofErr w:type="spellStart"/>
             <w:r>
               <w:rPr>
                 <w:rFonts w:ascii="Batang" w:eastAsia="Batang" w:hAnsi="Batang" w:cs="Batang" w:hint="eastAsia"/>
@@ -6983,7 +6803,6 @@
               </w:rPr>
               <w:t>하는만큼</w:t>
             </w:r>
-            <w:proofErr w:type="spellEnd"/>
             <w:r>
               <w:rPr>
                 <w:rFonts w:ascii="Helvetica Neue" w:hAnsi="Helvetica Neue"/>
@@ -7349,7 +7168,6 @@
               </w:rPr>
               <w:t> “Intelligence UX”</w:t>
             </w:r>
-            <w:proofErr w:type="spellStart"/>
             <w:r>
               <w:rPr>
                 <w:rFonts w:ascii="Batang" w:eastAsia="Batang" w:hAnsi="Batang" w:cs="Batang" w:hint="eastAsia"/>
@@ -7357,7 +7175,6 @@
               </w:rPr>
               <w:t>를</w:t>
             </w:r>
-            <w:proofErr w:type="spellEnd"/>
             <w:r>
               <w:rPr>
                 <w:rFonts w:ascii="Helvetica Neue" w:hAnsi="Helvetica Neue"/>
@@ -7441,23 +7258,7 @@
                 <w:rFonts w:ascii="Helvetica Neue" w:hAnsi="Helvetica Neue"/>
                 <w:spacing w:val="-2"/>
               </w:rPr>
-              <w:t> “</w:t>
-            </w:r>
-            <w:proofErr w:type="spellStart"/>
-            <w:r>
-              <w:rPr>
-                <w:rFonts w:ascii="Helvetica Neue" w:hAnsi="Helvetica Neue"/>
-                <w:spacing w:val="-2"/>
-              </w:rPr>
-              <w:t>Tridge</w:t>
-            </w:r>
-            <w:proofErr w:type="spellEnd"/>
-            <w:r>
-              <w:rPr>
-                <w:rFonts w:ascii="Helvetica Neue" w:hAnsi="Helvetica Neue"/>
-                <w:spacing w:val="-2"/>
-              </w:rPr>
-              <w:t> Messenger App”</w:t>
+              <w:t> “Tridge Messenger App”</w:t>
             </w:r>
             <w:r>
               <w:rPr>
@@ -7705,7 +7506,6 @@
               </w:rPr>
               <w:t> SEO</w:t>
             </w:r>
-            <w:proofErr w:type="spellStart"/>
             <w:r>
               <w:rPr>
                 <w:rFonts w:ascii="Batang" w:eastAsia="Batang" w:hAnsi="Batang" w:cs="Batang" w:hint="eastAsia"/>
@@ -7713,7 +7513,6 @@
               </w:rPr>
               <w:t>를</w:t>
             </w:r>
-            <w:proofErr w:type="spellEnd"/>
             <w:r>
               <w:rPr>
                 <w:rFonts w:ascii="Helvetica Neue" w:hAnsi="Helvetica Neue"/>
@@ -7932,7 +7731,6 @@
               </w:rPr>
               <w:t> API</w:t>
             </w:r>
-            <w:proofErr w:type="spellStart"/>
             <w:r>
               <w:rPr>
                 <w:rFonts w:ascii="Batang" w:eastAsia="Batang" w:hAnsi="Batang" w:cs="Batang" w:hint="eastAsia"/>
@@ -7940,7 +7738,6 @@
               </w:rPr>
               <w:t>를</w:t>
             </w:r>
-            <w:proofErr w:type="spellEnd"/>
             <w:r>
               <w:rPr>
                 <w:rFonts w:ascii="Helvetica Neue" w:hAnsi="Helvetica Neue"/>
@@ -8083,7 +7880,6 @@
                 <w:spacing w:val="-2"/>
               </w:rPr>
             </w:pPr>
-            <w:proofErr w:type="spellStart"/>
             <w:r>
               <w:rPr>
                 <w:rFonts w:ascii="Batang" w:eastAsia="Batang" w:hAnsi="Batang" w:cs="Batang" w:hint="eastAsia"/>
@@ -8092,7 +7888,6 @@
               </w:rPr>
               <w:t>트릿지의</w:t>
             </w:r>
-            <w:proofErr w:type="spellEnd"/>
             <w:r>
               <w:rPr>
                 <w:rFonts w:ascii="Helvetica Neue" w:hAnsi="Helvetica Neue"/>
@@ -8149,7 +7944,6 @@
               </w:rPr>
               <w:t> </w:t>
             </w:r>
-            <w:proofErr w:type="spellStart"/>
             <w:r>
               <w:rPr>
                 <w:rFonts w:ascii="Batang" w:eastAsia="Batang" w:hAnsi="Batang" w:cs="Batang" w:hint="eastAsia"/>
@@ -8158,7 +7952,6 @@
               </w:rPr>
               <w:t>완성자</w:t>
             </w:r>
-            <w:proofErr w:type="spellEnd"/>
             <w:r>
               <w:rPr>
                 <w:rFonts w:ascii="Helvetica Neue" w:hAnsi="Helvetica Neue"/>
@@ -8167,7 +7960,6 @@
               </w:rPr>
               <w:t>”</w:t>
             </w:r>
-            <w:proofErr w:type="spellStart"/>
             <w:r>
               <w:rPr>
                 <w:rFonts w:ascii="Batang" w:eastAsia="Batang" w:hAnsi="Batang" w:cs="Batang" w:hint="eastAsia"/>
@@ -8176,7 +7968,6 @@
               </w:rPr>
               <w:t>로서</w:t>
             </w:r>
-            <w:proofErr w:type="spellEnd"/>
             <w:r>
               <w:rPr>
                 <w:rFonts w:ascii="Helvetica Neue" w:hAnsi="Helvetica Neue"/>
@@ -8312,7 +8103,6 @@
               </w:rPr>
               <w:t> </w:t>
             </w:r>
-            <w:proofErr w:type="spellStart"/>
             <w:r>
               <w:rPr>
                 <w:rFonts w:ascii="Batang" w:eastAsia="Batang" w:hAnsi="Batang" w:cs="Batang" w:hint="eastAsia"/>
@@ -8320,7 +8110,6 @@
               </w:rPr>
               <w:t>트릿지</w:t>
             </w:r>
-            <w:proofErr w:type="spellEnd"/>
             <w:r>
               <w:rPr>
                 <w:rFonts w:ascii="Helvetica Neue" w:hAnsi="Helvetica Neue"/>
@@ -8538,7 +8327,6 @@
               </w:rPr>
               <w:t> </w:t>
             </w:r>
-            <w:proofErr w:type="spellStart"/>
             <w:r>
               <w:rPr>
                 <w:rFonts w:ascii="Batang" w:eastAsia="Batang" w:hAnsi="Batang" w:cs="Batang" w:hint="eastAsia"/>
@@ -8547,25 +8335,14 @@
               </w:rPr>
               <w:t>트릿지는</w:t>
             </w:r>
-            <w:proofErr w:type="spellEnd"/>
-            <w:r>
-              <w:rPr>
-                <w:rFonts w:ascii="Helvetica Neue" w:hAnsi="Helvetica Neue"/>
-                <w:spacing w:val="-2"/>
-                <w:highlight w:val="yellow"/>
-              </w:rPr>
-              <w:t> </w:t>
-            </w:r>
-            <w:proofErr w:type="spellStart"/>
-            <w:r>
-              <w:rPr>
-                <w:rFonts w:ascii="Helvetica Neue" w:hAnsi="Helvetica Neue"/>
-                <w:spacing w:val="-2"/>
-                <w:highlight w:val="yellow"/>
-              </w:rPr>
-              <w:t>GraphQL</w:t>
-            </w:r>
-            <w:proofErr w:type="spellEnd"/>
+            <w:r>
+              <w:rPr>
+                <w:rFonts w:ascii="Helvetica Neue" w:hAnsi="Helvetica Neue"/>
+                <w:spacing w:val="-2"/>
+                <w:highlight w:val="yellow"/>
+              </w:rPr>
+              <w:t> GraphQL</w:t>
+            </w:r>
             <w:r>
               <w:rPr>
                 <w:rFonts w:ascii="Batang" w:eastAsia="Batang" w:hAnsi="Batang" w:cs="Batang" w:hint="eastAsia"/>
@@ -8685,7 +8462,6 @@
               </w:rPr>
               <w:t> </w:t>
             </w:r>
-            <w:proofErr w:type="spellStart"/>
             <w:r>
               <w:rPr>
                 <w:rFonts w:ascii="Batang" w:eastAsia="Batang" w:hAnsi="Batang" w:cs="Batang" w:hint="eastAsia"/>
@@ -8693,7 +8469,6 @@
               </w:rPr>
               <w:t>로직이</w:t>
             </w:r>
-            <w:proofErr w:type="spellEnd"/>
             <w:r>
               <w:rPr>
                 <w:rFonts w:ascii="Helvetica Neue" w:hAnsi="Helvetica Neue"/>
@@ -8906,25 +8681,7 @@
                 <w:spacing w:val="-2"/>
                 <w:highlight w:val="yellow"/>
               </w:rPr>
-              <w:t>React, </w:t>
-            </w:r>
-            <w:proofErr w:type="spellStart"/>
-            <w:r>
-              <w:rPr>
-                <w:rFonts w:ascii="Helvetica Neue" w:hAnsi="Helvetica Neue"/>
-                <w:spacing w:val="-2"/>
-                <w:highlight w:val="yellow"/>
-              </w:rPr>
-              <w:t>GraphQL</w:t>
-            </w:r>
-            <w:proofErr w:type="spellEnd"/>
-            <w:r>
-              <w:rPr>
-                <w:rFonts w:ascii="Helvetica Neue" w:hAnsi="Helvetica Neue"/>
-                <w:spacing w:val="-2"/>
-                <w:highlight w:val="yellow"/>
-              </w:rPr>
-              <w:t>, </w:t>
+              <w:t>React, GraphQL, </w:t>
             </w:r>
             <w:r>
               <w:rPr>
@@ -8942,7 +8699,6 @@
               </w:rPr>
               <w:t> styled-components</w:t>
             </w:r>
-            <w:proofErr w:type="spellStart"/>
             <w:r>
               <w:rPr>
                 <w:rFonts w:ascii="Batang" w:eastAsia="Batang" w:hAnsi="Batang" w:cs="Batang" w:hint="eastAsia"/>
@@ -8951,7 +8707,6 @@
               </w:rPr>
               <w:t>를</w:t>
             </w:r>
-            <w:proofErr w:type="spellEnd"/>
             <w:r>
               <w:rPr>
                 <w:rFonts w:ascii="Helvetica Neue" w:hAnsi="Helvetica Neue"/>
@@ -9008,7 +8763,6 @@
               </w:rPr>
               <w:t> </w:t>
             </w:r>
-            <w:proofErr w:type="spellStart"/>
             <w:r>
               <w:rPr>
                 <w:rFonts w:ascii="Batang" w:eastAsia="Batang" w:hAnsi="Batang" w:cs="Batang" w:hint="eastAsia"/>
@@ -9017,7 +8771,6 @@
               </w:rPr>
               <w:t>재사용성이</w:t>
             </w:r>
-            <w:proofErr w:type="spellEnd"/>
             <w:r>
               <w:rPr>
                 <w:rFonts w:ascii="Helvetica Neue" w:hAnsi="Helvetica Neue"/>
@@ -9058,7 +8811,6 @@
               </w:rPr>
               <w:t> UI</w:t>
             </w:r>
-            <w:proofErr w:type="spellStart"/>
             <w:r>
               <w:rPr>
                 <w:rFonts w:ascii="Batang" w:eastAsia="Batang" w:hAnsi="Batang" w:cs="Batang" w:hint="eastAsia"/>
@@ -9067,7 +8819,6 @@
               </w:rPr>
               <w:t>를</w:t>
             </w:r>
-            <w:proofErr w:type="spellEnd"/>
             <w:r>
               <w:rPr>
                 <w:rFonts w:ascii="Helvetica Neue" w:hAnsi="Helvetica Neue"/>
@@ -9187,7 +8938,6 @@
               </w:rPr>
               <w:t> UI</w:t>
             </w:r>
-            <w:proofErr w:type="spellStart"/>
             <w:r>
               <w:rPr>
                 <w:rFonts w:ascii="Batang" w:eastAsia="Batang" w:hAnsi="Batang" w:cs="Batang" w:hint="eastAsia"/>
@@ -9196,7 +8946,6 @@
               </w:rPr>
               <w:t>를</w:t>
             </w:r>
-            <w:proofErr w:type="spellEnd"/>
             <w:r>
               <w:rPr>
                 <w:rFonts w:ascii="Helvetica Neue" w:hAnsi="Helvetica Neue"/>
@@ -9365,7 +9114,6 @@
               </w:rPr>
               <w:t> UI </w:t>
             </w:r>
-            <w:proofErr w:type="spellStart"/>
             <w:r>
               <w:rPr>
                 <w:rFonts w:ascii="Batang" w:eastAsia="Batang" w:hAnsi="Batang" w:cs="Batang" w:hint="eastAsia"/>
@@ -9373,7 +9121,6 @@
               </w:rPr>
               <w:t>반응성을</w:t>
             </w:r>
-            <w:proofErr w:type="spellEnd"/>
             <w:r>
               <w:rPr>
                 <w:rFonts w:ascii="Helvetica Neue" w:hAnsi="Helvetica Neue"/>
@@ -9395,7 +9142,6 @@
               </w:rPr>
               <w:t> SEO</w:t>
             </w:r>
-            <w:proofErr w:type="spellStart"/>
             <w:r>
               <w:rPr>
                 <w:rFonts w:ascii="Batang" w:eastAsia="Batang" w:hAnsi="Batang" w:cs="Batang" w:hint="eastAsia"/>
@@ -9403,7 +9149,6 @@
               </w:rPr>
               <w:t>를</w:t>
             </w:r>
-            <w:proofErr w:type="spellEnd"/>
             <w:r>
               <w:rPr>
                 <w:rFonts w:ascii="Helvetica Neue" w:hAnsi="Helvetica Neue"/>
@@ -9735,7 +9480,6 @@
               </w:rPr>
               <w:t> </w:t>
             </w:r>
-            <w:proofErr w:type="spellStart"/>
             <w:r>
               <w:rPr>
                 <w:rFonts w:ascii="Batang" w:eastAsia="Batang" w:hAnsi="Batang" w:cs="Batang" w:hint="eastAsia"/>
@@ -9743,7 +9487,6 @@
               </w:rPr>
               <w:t>스쿼드를</w:t>
             </w:r>
-            <w:proofErr w:type="spellEnd"/>
             <w:r>
               <w:rPr>
                 <w:rFonts w:ascii="Helvetica Neue" w:hAnsi="Helvetica Neue"/>
@@ -10379,25 +10122,7 @@
                 <w:spacing w:val="-2"/>
                 <w:highlight w:val="yellow"/>
               </w:rPr>
-              <w:t> (</w:t>
-            </w:r>
-            <w:proofErr w:type="spellStart"/>
-            <w:r>
-              <w:rPr>
-                <w:rFonts w:ascii="Helvetica Neue" w:hAnsi="Helvetica Neue"/>
-                <w:spacing w:val="-2"/>
-                <w:highlight w:val="yellow"/>
-              </w:rPr>
-              <w:t>Javascript</w:t>
-            </w:r>
-            <w:proofErr w:type="spellEnd"/>
-            <w:r>
-              <w:rPr>
-                <w:rFonts w:ascii="Helvetica Neue" w:hAnsi="Helvetica Neue"/>
-                <w:spacing w:val="-2"/>
-                <w:highlight w:val="yellow"/>
-              </w:rPr>
-              <w:t>, HTML, CSS </w:t>
+              <w:t> (Javascript, HTML, CSS </w:t>
             </w:r>
             <w:r>
               <w:rPr>
@@ -10591,7 +10316,6 @@
               </w:rPr>
               <w:t>”</w:t>
             </w:r>
-            <w:proofErr w:type="spellStart"/>
             <w:r>
               <w:rPr>
                 <w:rFonts w:ascii="Batang" w:eastAsia="Batang" w:hAnsi="Batang" w:cs="Batang" w:hint="eastAsia"/>
@@ -10599,7 +10323,6 @@
               </w:rPr>
               <w:t>를</w:t>
             </w:r>
-            <w:proofErr w:type="spellEnd"/>
             <w:r>
               <w:rPr>
                 <w:rFonts w:ascii="Helvetica Neue" w:hAnsi="Helvetica Neue"/>
@@ -10886,25 +10609,7 @@
                 <w:spacing w:val="-2"/>
                 <w:highlight w:val="yellow"/>
               </w:rPr>
-              <w:t>React, </w:t>
-            </w:r>
-            <w:proofErr w:type="spellStart"/>
-            <w:r>
-              <w:rPr>
-                <w:rFonts w:ascii="Helvetica Neue" w:hAnsi="Helvetica Neue"/>
-                <w:spacing w:val="-2"/>
-                <w:highlight w:val="yellow"/>
-              </w:rPr>
-              <w:t>GraphQL</w:t>
-            </w:r>
-            <w:proofErr w:type="spellEnd"/>
-            <w:r>
-              <w:rPr>
-                <w:rFonts w:ascii="Helvetica Neue" w:hAnsi="Helvetica Neue"/>
-                <w:spacing w:val="-2"/>
-                <w:highlight w:val="yellow"/>
-              </w:rPr>
-              <w:t>, </w:t>
+              <w:t>React, GraphQL, </w:t>
             </w:r>
             <w:r>
               <w:rPr>
@@ -10922,7 +10627,6 @@
               </w:rPr>
               <w:t> styled-components</w:t>
             </w:r>
-            <w:proofErr w:type="spellStart"/>
             <w:r>
               <w:rPr>
                 <w:rFonts w:ascii="Batang" w:eastAsia="Batang" w:hAnsi="Batang" w:cs="Batang" w:hint="eastAsia"/>
@@ -10931,7 +10635,6 @@
               </w:rPr>
               <w:t>를</w:t>
             </w:r>
-            <w:proofErr w:type="spellEnd"/>
             <w:r>
               <w:rPr>
                 <w:rFonts w:ascii="Helvetica Neue" w:hAnsi="Helvetica Neue"/>
@@ -11228,7 +10931,6 @@
               </w:rPr>
               <w:t> (</w:t>
             </w:r>
-            <w:proofErr w:type="spellStart"/>
             <w:r>
               <w:rPr>
                 <w:rFonts w:ascii="Batang" w:eastAsia="Batang" w:hAnsi="Batang" w:cs="Batang" w:hint="eastAsia"/>
@@ -11236,7 +10938,6 @@
               </w:rPr>
               <w:t>트릿지</w:t>
             </w:r>
-            <w:proofErr w:type="spellEnd"/>
             <w:r>
               <w:rPr>
                 <w:rFonts w:ascii="Helvetica Neue" w:hAnsi="Helvetica Neue"/>
@@ -11388,7 +11089,6 @@
                 <w:spacing w:val="-2"/>
               </w:rPr>
             </w:pPr>
-            <w:proofErr w:type="spellStart"/>
             <w:r>
               <w:rPr>
                 <w:rStyle w:val="Strong"/>
@@ -11397,7 +11097,6 @@
               </w:rPr>
               <w:t>트릿지는</w:t>
             </w:r>
-            <w:proofErr w:type="spellEnd"/>
             <w:r>
               <w:rPr>
                 <w:rStyle w:val="Strong"/>
@@ -11934,7 +11633,6 @@
               </w:rPr>
               <w:t> </w:t>
             </w:r>
-            <w:proofErr w:type="spellStart"/>
             <w:r>
               <w:rPr>
                 <w:rFonts w:ascii="Batang" w:eastAsia="Batang" w:hAnsi="Batang" w:cs="Batang" w:hint="eastAsia"/>
@@ -11942,7 +11640,6 @@
               </w:rPr>
               <w:t>태깅</w:t>
             </w:r>
-            <w:proofErr w:type="spellEnd"/>
             <w:r>
               <w:rPr>
                 <w:rFonts w:ascii="Helvetica Neue" w:hAnsi="Helvetica Neue"/>
@@ -12105,7 +11802,6 @@
               <w:br/>
               <w:t>- Trusted online reputation: Google SEO</w:t>
             </w:r>
-            <w:proofErr w:type="spellStart"/>
             <w:r>
               <w:rPr>
                 <w:rFonts w:ascii="Batang" w:eastAsia="Batang" w:hAnsi="Batang" w:cs="Batang" w:hint="eastAsia"/>
@@ -12113,7 +11809,6 @@
               </w:rPr>
               <w:t>를</w:t>
             </w:r>
-            <w:proofErr w:type="spellEnd"/>
             <w:r>
               <w:rPr>
                 <w:rFonts w:ascii="Helvetica Neue" w:hAnsi="Helvetica Neue"/>
@@ -12503,7 +12198,6 @@
                 <w:spacing w:val="-2"/>
               </w:rPr>
             </w:pPr>
-            <w:proofErr w:type="spellStart"/>
             <w:r>
               <w:rPr>
                 <w:rStyle w:val="Strong"/>
@@ -12512,7 +12206,6 @@
               </w:rPr>
               <w:t>트릿지는</w:t>
             </w:r>
-            <w:proofErr w:type="spellEnd"/>
             <w:r>
               <w:rPr>
                 <w:rStyle w:val="Strong"/>
@@ -12800,7 +12493,6 @@
               <w:br/>
               <w:t>- </w:t>
             </w:r>
-            <w:proofErr w:type="spellStart"/>
             <w:r>
               <w:rPr>
                 <w:rFonts w:ascii="Batang" w:eastAsia="Batang" w:hAnsi="Batang" w:cs="Batang" w:hint="eastAsia"/>
@@ -12808,7 +12500,6 @@
               </w:rPr>
               <w:t>팀런치</w:t>
             </w:r>
-            <w:proofErr w:type="spellEnd"/>
             <w:r>
               <w:rPr>
                 <w:rFonts w:ascii="Helvetica Neue" w:hAnsi="Helvetica Neue"/>
@@ -12844,7 +12535,6 @@
               </w:rPr>
               <w:t> </w:t>
             </w:r>
-            <w:proofErr w:type="spellStart"/>
             <w:r>
               <w:rPr>
                 <w:rFonts w:ascii="Batang" w:eastAsia="Batang" w:hAnsi="Batang" w:cs="Batang" w:hint="eastAsia"/>
@@ -12852,7 +12542,6 @@
               </w:rPr>
               <w:t>석식</w:t>
             </w:r>
-            <w:proofErr w:type="spellEnd"/>
             <w:r>
               <w:rPr>
                 <w:rFonts w:ascii="Helvetica Neue" w:hAnsi="Helvetica Neue"/>
@@ -13059,7 +12748,6 @@
               </w:rPr>
               <w:t> (</w:t>
             </w:r>
-            <w:proofErr w:type="spellStart"/>
             <w:r>
               <w:rPr>
                 <w:rFonts w:ascii="Batang" w:eastAsia="Batang" w:hAnsi="Batang" w:cs="Batang" w:hint="eastAsia"/>
@@ -13067,7 +12755,6 @@
               </w:rPr>
               <w:t>층고</w:t>
             </w:r>
-            <w:proofErr w:type="spellEnd"/>
             <w:r>
               <w:rPr>
                 <w:rFonts w:ascii="Helvetica Neue" w:hAnsi="Helvetica Neue"/>
@@ -13401,20 +13088,18 @@
                 <w:highlight w:val="yellow"/>
                 <w:shd w:val="clear" w:color="auto" w:fill="FFFFFF"/>
               </w:rPr>
-              <w:t>- React, </w:t>
-            </w:r>
-            <w:proofErr w:type="spellStart"/>
-            <w:r>
-              <w:rPr>
-                <w:rFonts w:ascii="Helvetica Neue" w:hAnsi="Helvetica Neue"/>
+              <w:t>- React, GraphQL, </w:t>
+            </w:r>
+            <w:r>
+              <w:rPr>
+                <w:rFonts w:ascii="Batang" w:eastAsia="Batang" w:hAnsi="Batang" w:cs="Batang" w:hint="eastAsia"/>
                 <w:color w:val="263747"/>
                 <w:spacing w:val="-2"/>
                 <w:highlight w:val="yellow"/>
                 <w:shd w:val="clear" w:color="auto" w:fill="FFFFFF"/>
               </w:rPr>
-              <w:t>GraphQL</w:t>
-            </w:r>
-            <w:proofErr w:type="spellEnd"/>
+              <w:t>그리고</w:t>
+            </w:r>
             <w:r>
               <w:rPr>
                 <w:rFonts w:ascii="Helvetica Neue" w:hAnsi="Helvetica Neue"/>
@@ -13423,7 +13108,7 @@
                 <w:highlight w:val="yellow"/>
                 <w:shd w:val="clear" w:color="auto" w:fill="FFFFFF"/>
               </w:rPr>
-              <w:t>, </w:t>
+              <w:t> styled-components</w:t>
             </w:r>
             <w:r>
               <w:rPr>
@@ -13433,7 +13118,7 @@
                 <w:highlight w:val="yellow"/>
                 <w:shd w:val="clear" w:color="auto" w:fill="FFFFFF"/>
               </w:rPr>
-              <w:t>그리고</w:t>
+              <w:t>를</w:t>
             </w:r>
             <w:r>
               <w:rPr>
@@ -13443,9 +13128,8 @@
                 <w:highlight w:val="yellow"/>
                 <w:shd w:val="clear" w:color="auto" w:fill="FFFFFF"/>
               </w:rPr>
-              <w:t> styled-components</w:t>
-            </w:r>
-            <w:proofErr w:type="spellStart"/>
+              <w:t> </w:t>
+            </w:r>
             <w:r>
               <w:rPr>
                 <w:rFonts w:ascii="Batang" w:eastAsia="Batang" w:hAnsi="Batang" w:cs="Batang" w:hint="eastAsia"/>
@@ -13454,153 +13138,128 @@
                 <w:highlight w:val="yellow"/>
                 <w:shd w:val="clear" w:color="auto" w:fill="FFFFFF"/>
               </w:rPr>
+              <w:t>활용하여</w:t>
+            </w:r>
+            <w:r>
+              <w:rPr>
+                <w:rFonts w:ascii="Helvetica Neue" w:hAnsi="Helvetica Neue"/>
+                <w:color w:val="263747"/>
+                <w:spacing w:val="-2"/>
+                <w:highlight w:val="yellow"/>
+                <w:shd w:val="clear" w:color="auto" w:fill="FFFFFF"/>
+              </w:rPr>
+              <w:t> </w:t>
+            </w:r>
+            <w:r>
+              <w:rPr>
+                <w:rFonts w:ascii="Batang" w:eastAsia="Batang" w:hAnsi="Batang" w:cs="Batang" w:hint="eastAsia"/>
+                <w:color w:val="263747"/>
+                <w:spacing w:val="-2"/>
+                <w:highlight w:val="yellow"/>
+                <w:shd w:val="clear" w:color="auto" w:fill="FFFFFF"/>
+              </w:rPr>
+              <w:t>추상화</w:t>
+            </w:r>
+            <w:r>
+              <w:rPr>
+                <w:rFonts w:ascii="Helvetica Neue" w:hAnsi="Helvetica Neue"/>
+                <w:color w:val="263747"/>
+                <w:spacing w:val="-2"/>
+                <w:highlight w:val="yellow"/>
+                <w:shd w:val="clear" w:color="auto" w:fill="FFFFFF"/>
+              </w:rPr>
+              <w:t> </w:t>
+            </w:r>
+            <w:r>
+              <w:rPr>
+                <w:rFonts w:ascii="Batang" w:eastAsia="Batang" w:hAnsi="Batang" w:cs="Batang" w:hint="eastAsia"/>
+                <w:color w:val="263747"/>
+                <w:spacing w:val="-2"/>
+                <w:highlight w:val="yellow"/>
+                <w:shd w:val="clear" w:color="auto" w:fill="FFFFFF"/>
+              </w:rPr>
+              <w:t>수준과</w:t>
+            </w:r>
+            <w:r>
+              <w:rPr>
+                <w:rFonts w:ascii="Helvetica Neue" w:hAnsi="Helvetica Neue"/>
+                <w:color w:val="263747"/>
+                <w:spacing w:val="-2"/>
+                <w:highlight w:val="yellow"/>
+                <w:shd w:val="clear" w:color="auto" w:fill="FFFFFF"/>
+              </w:rPr>
+              <w:t> </w:t>
+            </w:r>
+            <w:r>
+              <w:rPr>
+                <w:rFonts w:ascii="Batang" w:eastAsia="Batang" w:hAnsi="Batang" w:cs="Batang" w:hint="eastAsia"/>
+                <w:color w:val="263747"/>
+                <w:spacing w:val="-2"/>
+                <w:highlight w:val="yellow"/>
+                <w:shd w:val="clear" w:color="auto" w:fill="FFFFFF"/>
+              </w:rPr>
+              <w:t>재사용성이</w:t>
+            </w:r>
+            <w:r>
+              <w:rPr>
+                <w:rFonts w:ascii="Helvetica Neue" w:hAnsi="Helvetica Neue"/>
+                <w:color w:val="263747"/>
+                <w:spacing w:val="-2"/>
+                <w:highlight w:val="yellow"/>
+                <w:shd w:val="clear" w:color="auto" w:fill="FFFFFF"/>
+              </w:rPr>
+              <w:t> </w:t>
+            </w:r>
+            <w:r>
+              <w:rPr>
+                <w:rFonts w:ascii="Batang" w:eastAsia="Batang" w:hAnsi="Batang" w:cs="Batang" w:hint="eastAsia"/>
+                <w:color w:val="263747"/>
+                <w:spacing w:val="-2"/>
+                <w:highlight w:val="yellow"/>
+                <w:shd w:val="clear" w:color="auto" w:fill="FFFFFF"/>
+              </w:rPr>
+              <w:t>높은</w:t>
+            </w:r>
+            <w:r>
+              <w:rPr>
+                <w:rFonts w:ascii="Helvetica Neue" w:hAnsi="Helvetica Neue"/>
+                <w:color w:val="263747"/>
+                <w:spacing w:val="-2"/>
+                <w:highlight w:val="yellow"/>
+                <w:shd w:val="clear" w:color="auto" w:fill="FFFFFF"/>
+              </w:rPr>
+              <w:t> </w:t>
+            </w:r>
+            <w:r>
+              <w:rPr>
+                <w:rFonts w:ascii="Batang" w:eastAsia="Batang" w:hAnsi="Batang" w:cs="Batang" w:hint="eastAsia"/>
+                <w:color w:val="263747"/>
+                <w:spacing w:val="-2"/>
+                <w:highlight w:val="yellow"/>
+                <w:shd w:val="clear" w:color="auto" w:fill="FFFFFF"/>
+              </w:rPr>
+              <w:t>모듈화된</w:t>
+            </w:r>
+            <w:r>
+              <w:rPr>
+                <w:rFonts w:ascii="Helvetica Neue" w:hAnsi="Helvetica Neue"/>
+                <w:color w:val="263747"/>
+                <w:spacing w:val="-2"/>
+                <w:highlight w:val="yellow"/>
+                <w:shd w:val="clear" w:color="auto" w:fill="FFFFFF"/>
+              </w:rPr>
+              <w:t> UI</w:t>
+            </w:r>
+            <w:r>
+              <w:rPr>
+                <w:rFonts w:ascii="Batang" w:eastAsia="Batang" w:hAnsi="Batang" w:cs="Batang" w:hint="eastAsia"/>
+                <w:color w:val="263747"/>
+                <w:spacing w:val="-2"/>
+                <w:highlight w:val="yellow"/>
+                <w:shd w:val="clear" w:color="auto" w:fill="FFFFFF"/>
+              </w:rPr>
               <w:t>를</w:t>
             </w:r>
-            <w:proofErr w:type="spellEnd"/>
-            <w:r>
-              <w:rPr>
-                <w:rFonts w:ascii="Helvetica Neue" w:hAnsi="Helvetica Neue"/>
-                <w:color w:val="263747"/>
-                <w:spacing w:val="-2"/>
-                <w:highlight w:val="yellow"/>
-                <w:shd w:val="clear" w:color="auto" w:fill="FFFFFF"/>
-              </w:rPr>
-              <w:t> </w:t>
-            </w:r>
-            <w:r>
-              <w:rPr>
-                <w:rFonts w:ascii="Batang" w:eastAsia="Batang" w:hAnsi="Batang" w:cs="Batang" w:hint="eastAsia"/>
-                <w:color w:val="263747"/>
-                <w:spacing w:val="-2"/>
-                <w:highlight w:val="yellow"/>
-                <w:shd w:val="clear" w:color="auto" w:fill="FFFFFF"/>
-              </w:rPr>
-              <w:t>활용하여</w:t>
-            </w:r>
-            <w:r>
-              <w:rPr>
-                <w:rFonts w:ascii="Helvetica Neue" w:hAnsi="Helvetica Neue"/>
-                <w:color w:val="263747"/>
-                <w:spacing w:val="-2"/>
-                <w:highlight w:val="yellow"/>
-                <w:shd w:val="clear" w:color="auto" w:fill="FFFFFF"/>
-              </w:rPr>
-              <w:t> </w:t>
-            </w:r>
-            <w:r>
-              <w:rPr>
-                <w:rFonts w:ascii="Batang" w:eastAsia="Batang" w:hAnsi="Batang" w:cs="Batang" w:hint="eastAsia"/>
-                <w:color w:val="263747"/>
-                <w:spacing w:val="-2"/>
-                <w:highlight w:val="yellow"/>
-                <w:shd w:val="clear" w:color="auto" w:fill="FFFFFF"/>
-              </w:rPr>
-              <w:t>추상화</w:t>
-            </w:r>
-            <w:r>
-              <w:rPr>
-                <w:rFonts w:ascii="Helvetica Neue" w:hAnsi="Helvetica Neue"/>
-                <w:color w:val="263747"/>
-                <w:spacing w:val="-2"/>
-                <w:highlight w:val="yellow"/>
-                <w:shd w:val="clear" w:color="auto" w:fill="FFFFFF"/>
-              </w:rPr>
-              <w:t> </w:t>
-            </w:r>
-            <w:r>
-              <w:rPr>
-                <w:rFonts w:ascii="Batang" w:eastAsia="Batang" w:hAnsi="Batang" w:cs="Batang" w:hint="eastAsia"/>
-                <w:color w:val="263747"/>
-                <w:spacing w:val="-2"/>
-                <w:highlight w:val="yellow"/>
-                <w:shd w:val="clear" w:color="auto" w:fill="FFFFFF"/>
-              </w:rPr>
-              <w:t>수준과</w:t>
-            </w:r>
-            <w:r>
-              <w:rPr>
-                <w:rFonts w:ascii="Helvetica Neue" w:hAnsi="Helvetica Neue"/>
-                <w:color w:val="263747"/>
-                <w:spacing w:val="-2"/>
-                <w:highlight w:val="yellow"/>
-                <w:shd w:val="clear" w:color="auto" w:fill="FFFFFF"/>
-              </w:rPr>
-              <w:t> </w:t>
-            </w:r>
-            <w:proofErr w:type="spellStart"/>
-            <w:r>
-              <w:rPr>
-                <w:rFonts w:ascii="Batang" w:eastAsia="Batang" w:hAnsi="Batang" w:cs="Batang" w:hint="eastAsia"/>
-                <w:color w:val="263747"/>
-                <w:spacing w:val="-2"/>
-                <w:highlight w:val="yellow"/>
-                <w:shd w:val="clear" w:color="auto" w:fill="FFFFFF"/>
-              </w:rPr>
-              <w:t>재사용성이</w:t>
-            </w:r>
-            <w:proofErr w:type="spellEnd"/>
-            <w:r>
-              <w:rPr>
-                <w:rFonts w:ascii="Helvetica Neue" w:hAnsi="Helvetica Neue"/>
-                <w:color w:val="263747"/>
-                <w:spacing w:val="-2"/>
-                <w:highlight w:val="yellow"/>
-                <w:shd w:val="clear" w:color="auto" w:fill="FFFFFF"/>
-              </w:rPr>
-              <w:t> </w:t>
-            </w:r>
-            <w:r>
-              <w:rPr>
-                <w:rFonts w:ascii="Batang" w:eastAsia="Batang" w:hAnsi="Batang" w:cs="Batang" w:hint="eastAsia"/>
-                <w:color w:val="263747"/>
-                <w:spacing w:val="-2"/>
-                <w:highlight w:val="yellow"/>
-                <w:shd w:val="clear" w:color="auto" w:fill="FFFFFF"/>
-              </w:rPr>
-              <w:t>높은</w:t>
-            </w:r>
-            <w:r>
-              <w:rPr>
-                <w:rFonts w:ascii="Helvetica Neue" w:hAnsi="Helvetica Neue"/>
-                <w:color w:val="263747"/>
-                <w:spacing w:val="-2"/>
-                <w:highlight w:val="yellow"/>
-                <w:shd w:val="clear" w:color="auto" w:fill="FFFFFF"/>
-              </w:rPr>
-              <w:t> </w:t>
-            </w:r>
-            <w:r>
-              <w:rPr>
-                <w:rFonts w:ascii="Batang" w:eastAsia="Batang" w:hAnsi="Batang" w:cs="Batang" w:hint="eastAsia"/>
-                <w:color w:val="263747"/>
-                <w:spacing w:val="-2"/>
-                <w:highlight w:val="yellow"/>
-                <w:shd w:val="clear" w:color="auto" w:fill="FFFFFF"/>
-              </w:rPr>
-              <w:t>모듈화된</w:t>
-            </w:r>
-            <w:r>
-              <w:rPr>
-                <w:rFonts w:ascii="Helvetica Neue" w:hAnsi="Helvetica Neue"/>
-                <w:color w:val="263747"/>
-                <w:spacing w:val="-2"/>
-                <w:highlight w:val="yellow"/>
-                <w:shd w:val="clear" w:color="auto" w:fill="FFFFFF"/>
-              </w:rPr>
-              <w:t> UI</w:t>
-            </w:r>
-            <w:proofErr w:type="spellStart"/>
-            <w:r>
-              <w:rPr>
-                <w:rFonts w:ascii="Batang" w:eastAsia="Batang" w:hAnsi="Batang" w:cs="Batang" w:hint="eastAsia"/>
-                <w:color w:val="263747"/>
-                <w:spacing w:val="-2"/>
-                <w:highlight w:val="yellow"/>
-                <w:shd w:val="clear" w:color="auto" w:fill="FFFFFF"/>
-              </w:rPr>
-              <w:t>를</w:t>
-            </w:r>
-            <w:proofErr w:type="spellEnd"/>
             <w:r>
               <w:rPr>
                 <w:rFonts w:ascii="Helvetica Neue" w:hAnsi="Helvetica Neue"/>
@@ -13751,7 +13410,6 @@
               </w:rPr>
               <w:t> UI</w:t>
             </w:r>
-            <w:proofErr w:type="spellStart"/>
             <w:r>
               <w:rPr>
                 <w:rFonts w:ascii="Batang" w:eastAsia="Batang" w:hAnsi="Batang" w:cs="Batang" w:hint="eastAsia"/>
@@ -13762,7 +13420,6 @@
               </w:rPr>
               <w:t>를</w:t>
             </w:r>
-            <w:proofErr w:type="spellEnd"/>
             <w:r>
               <w:rPr>
                 <w:rFonts w:ascii="Helvetica Neue" w:hAnsi="Helvetica Neue"/>
@@ -14113,23 +13770,7 @@
           <w:sz w:val="28"/>
           <w:szCs w:val="28"/>
         </w:rPr>
-        <w:t xml:space="preserve"> (I </w:t>
-      </w:r>
-      <w:proofErr w:type="spellStart"/>
-      <w:r>
-        <w:rPr>
-          <w:sz w:val="28"/>
-          <w:szCs w:val="28"/>
-        </w:rPr>
-        <w:t>gotta</w:t>
-      </w:r>
-      <w:proofErr w:type="spellEnd"/>
-      <w:r>
-        <w:rPr>
-          <w:sz w:val="28"/>
-          <w:szCs w:val="28"/>
-        </w:rPr>
-        <w:t xml:space="preserve"> learn these)</w:t>
+        <w:t xml:space="preserve"> (I gotta learn these)</w:t>
       </w:r>
     </w:p>
     <w:p>
@@ -14514,7 +14155,6 @@
               </w:rPr>
               <w:t> </w:t>
             </w:r>
-            <w:proofErr w:type="spellStart"/>
             <w:r>
               <w:rPr>
                 <w:rFonts w:ascii="Batang" w:eastAsia="Batang" w:hAnsi="Batang" w:cs="Batang" w:hint="eastAsia"/>
@@ -14523,7 +14163,6 @@
               </w:rPr>
               <w:t>스쿼드를</w:t>
             </w:r>
-            <w:proofErr w:type="spellEnd"/>
             <w:r>
               <w:rPr>
                 <w:rFonts w:ascii="Helvetica Neue" w:hAnsi="Helvetica Neue"/>
@@ -14906,39 +14545,7 @@
           <w:sz w:val="28"/>
           <w:szCs w:val="28"/>
         </w:rPr>
-        <w:t xml:space="preserve">Quick learner (I should learn </w:t>
-      </w:r>
-      <w:proofErr w:type="spellStart"/>
-      <w:r>
-        <w:rPr>
-          <w:sz w:val="28"/>
-          <w:szCs w:val="28"/>
-        </w:rPr>
-        <w:t>GraphQL</w:t>
-      </w:r>
-      <w:proofErr w:type="spellEnd"/>
-      <w:r>
-        <w:rPr>
-          <w:sz w:val="28"/>
-          <w:szCs w:val="28"/>
-        </w:rPr>
-        <w:t xml:space="preserve">, </w:t>
-      </w:r>
-      <w:proofErr w:type="spellStart"/>
-      <w:r>
-        <w:rPr>
-          <w:sz w:val="28"/>
-          <w:szCs w:val="28"/>
-        </w:rPr>
-        <w:t>styledComponents</w:t>
-      </w:r>
-      <w:proofErr w:type="spellEnd"/>
-      <w:r>
-        <w:rPr>
-          <w:sz w:val="28"/>
-          <w:szCs w:val="28"/>
-        </w:rPr>
-        <w:t xml:space="preserve"> and D3.js quickly)</w:t>
+        <w:t>Quick learner (I should learn GraphQL, styledComponents and D3.js quickly)</w:t>
       </w:r>
     </w:p>
     <w:p>
@@ -15018,23 +14625,7 @@
           <w:sz w:val="28"/>
           <w:szCs w:val="28"/>
         </w:rPr>
-        <w:t xml:space="preserve">I am from the country of </w:t>
-      </w:r>
-      <w:proofErr w:type="spellStart"/>
-      <w:r>
-        <w:rPr>
-          <w:sz w:val="28"/>
-          <w:szCs w:val="28"/>
-        </w:rPr>
-        <w:t>multiculture</w:t>
-      </w:r>
-      <w:proofErr w:type="spellEnd"/>
-      <w:r>
-        <w:rPr>
-          <w:sz w:val="28"/>
-          <w:szCs w:val="28"/>
-        </w:rPr>
-        <w:t>, so interacting and working with peers from other countries are not a problem</w:t>
+        <w:t>I am from the country of multiculture, so interacting and working with peers from other countries are not a problem</w:t>
       </w:r>
     </w:p>
     <w:p>
@@ -15249,17 +14840,8 @@
           <w:szCs w:val="28"/>
         </w:rPr>
         <w:lastRenderedPageBreak/>
-        <w:t xml:space="preserve">I haven’t had experience in creating app using </w:t>
-      </w:r>
-      <w:proofErr w:type="spellStart"/>
-      <w:r>
-        <w:rPr>
-          <w:sz w:val="28"/>
-          <w:szCs w:val="28"/>
-        </w:rPr>
-        <w:t>GraphQL</w:t>
-      </w:r>
-      <w:proofErr w:type="spellEnd"/>
+        <w:t>I haven’t had experience in creating app using GraphQL</w:t>
+      </w:r>
       <w:r>
         <w:rPr>
           <w:sz w:val="28"/>
@@ -15764,23 +15346,7 @@
           <w:sz w:val="28"/>
           <w:szCs w:val="28"/>
         </w:rPr>
-        <w:t xml:space="preserve">I can comfortably use CSS3, HTML5 and ES6 </w:t>
-      </w:r>
-      <w:proofErr w:type="spellStart"/>
-      <w:r>
-        <w:rPr>
-          <w:sz w:val="28"/>
-          <w:szCs w:val="28"/>
-        </w:rPr>
-        <w:t>Javascript</w:t>
-      </w:r>
-      <w:proofErr w:type="spellEnd"/>
-      <w:r>
-        <w:rPr>
-          <w:sz w:val="28"/>
-          <w:szCs w:val="28"/>
-        </w:rPr>
-        <w:t xml:space="preserve"> no problem</w:t>
+        <w:t>I can comfortably use CSS3, HTML5 and ES6 Javascript no problem</w:t>
       </w:r>
     </w:p>
     <w:p>
@@ -15923,18 +15489,8 @@
           <w:sz w:val="28"/>
           <w:szCs w:val="28"/>
         </w:rPr>
-        <w:t xml:space="preserve">최종 </w:t>
-      </w:r>
-      <w:proofErr w:type="spellStart"/>
-      <w:r>
-        <w:rPr>
-          <w:rFonts w:hint="eastAsia"/>
-          <w:sz w:val="28"/>
-          <w:szCs w:val="28"/>
-        </w:rPr>
-        <w:t>완성자</w:t>
-      </w:r>
-      <w:proofErr w:type="spellEnd"/>
+        <w:t>최종 완성자</w:t>
+      </w:r>
       <w:r>
         <w:rPr>
           <w:sz w:val="28"/>
@@ -16114,17 +15670,8 @@
           <w:sz w:val="28"/>
           <w:szCs w:val="28"/>
         </w:rPr>
-        <w:t xml:space="preserve">My </w:t>
-      </w:r>
-      <w:proofErr w:type="spellStart"/>
-      <w:r>
-        <w:rPr>
-          <w:sz w:val="28"/>
-          <w:szCs w:val="28"/>
-        </w:rPr>
-        <w:t>weakeness</w:t>
-      </w:r>
-      <w:proofErr w:type="spellEnd"/>
+        <w:t>My weakeness</w:t>
+      </w:r>
     </w:p>
     <w:p>
       <w:pPr>
@@ -16600,23 +16147,7 @@
           <w:sz w:val="28"/>
           <w:szCs w:val="28"/>
         </w:rPr>
-        <w:t xml:space="preserve">. For the past 2 years in my previous workplace in </w:t>
-      </w:r>
-      <w:proofErr w:type="spellStart"/>
-      <w:r>
-        <w:rPr>
-          <w:sz w:val="28"/>
-          <w:szCs w:val="28"/>
-        </w:rPr>
-        <w:t>SiteMax</w:t>
-      </w:r>
-      <w:proofErr w:type="spellEnd"/>
-      <w:r>
-        <w:rPr>
-          <w:sz w:val="28"/>
-          <w:szCs w:val="28"/>
-        </w:rPr>
-        <w:t xml:space="preserve"> Systems Inc, I was responsible of</w:t>
+        <w:t>. For the past 2 years in my previous workplace in SiteMax Systems Inc, I was responsible of</w:t>
       </w:r>
       <w:r>
         <w:rPr>
@@ -16665,23 +16196,7 @@
           <w:sz w:val="28"/>
           <w:szCs w:val="28"/>
         </w:rPr>
-        <w:t xml:space="preserve"> the features of the </w:t>
-      </w:r>
-      <w:proofErr w:type="spellStart"/>
-      <w:r>
-        <w:rPr>
-          <w:sz w:val="28"/>
-          <w:szCs w:val="28"/>
-        </w:rPr>
-        <w:t>SiteMax</w:t>
-      </w:r>
-      <w:proofErr w:type="spellEnd"/>
-      <w:r>
-        <w:rPr>
-          <w:sz w:val="28"/>
-          <w:szCs w:val="28"/>
-        </w:rPr>
-        <w:t xml:space="preserve"> system.</w:t>
+        <w:t xml:space="preserve"> the features of the SiteMax system.</w:t>
       </w:r>
     </w:p>
     <w:p>
@@ -16754,106 +16269,24 @@
           <w:sz w:val="28"/>
           <w:szCs w:val="28"/>
         </w:rPr>
-        <w:t xml:space="preserve">년동안 </w:t>
-      </w:r>
-      <w:proofErr w:type="spellStart"/>
+        <w:t>년동안 벤쿠에 있는 사이트맥스 회사에서 일을하면서 사이트맥스 시스템을</w:t>
+      </w:r>
+      <w:r>
+        <w:rPr>
+          <w:rFonts w:ascii="Batang" w:eastAsia="Batang" w:hAnsi="Batang" w:cs="Batang"/>
+          <w:sz w:val="28"/>
+          <w:szCs w:val="28"/>
+        </w:rPr>
+        <w:t xml:space="preserve"> </w:t>
+      </w:r>
       <w:r>
         <w:rPr>
           <w:rFonts w:ascii="Batang" w:eastAsia="Batang" w:hAnsi="Batang" w:cs="Batang" w:hint="eastAsia"/>
           <w:sz w:val="28"/>
           <w:szCs w:val="28"/>
         </w:rPr>
-        <w:t>벤쿠에</w:t>
-      </w:r>
-      <w:proofErr w:type="spellEnd"/>
-      <w:r>
-        <w:rPr>
-          <w:rFonts w:ascii="Batang" w:eastAsia="Batang" w:hAnsi="Batang" w:cs="Batang" w:hint="eastAsia"/>
-          <w:sz w:val="28"/>
-          <w:szCs w:val="28"/>
-        </w:rPr>
-        <w:t xml:space="preserve"> 있는 </w:t>
-      </w:r>
-      <w:proofErr w:type="spellStart"/>
-      <w:r>
-        <w:rPr>
-          <w:rFonts w:ascii="Batang" w:eastAsia="Batang" w:hAnsi="Batang" w:cs="Batang" w:hint="eastAsia"/>
-          <w:sz w:val="28"/>
-          <w:szCs w:val="28"/>
-        </w:rPr>
-        <w:t>사이트맥스</w:t>
-      </w:r>
-      <w:proofErr w:type="spellEnd"/>
-      <w:r>
-        <w:rPr>
-          <w:rFonts w:ascii="Batang" w:eastAsia="Batang" w:hAnsi="Batang" w:cs="Batang" w:hint="eastAsia"/>
-          <w:sz w:val="28"/>
-          <w:szCs w:val="28"/>
-        </w:rPr>
-        <w:t xml:space="preserve"> 회사에서 </w:t>
-      </w:r>
-      <w:proofErr w:type="spellStart"/>
-      <w:r>
-        <w:rPr>
-          <w:rFonts w:ascii="Batang" w:eastAsia="Batang" w:hAnsi="Batang" w:cs="Batang" w:hint="eastAsia"/>
-          <w:sz w:val="28"/>
-          <w:szCs w:val="28"/>
-        </w:rPr>
-        <w:t>일을하면서</w:t>
-      </w:r>
-      <w:proofErr w:type="spellEnd"/>
-      <w:r>
-        <w:rPr>
-          <w:rFonts w:ascii="Batang" w:eastAsia="Batang" w:hAnsi="Batang" w:cs="Batang" w:hint="eastAsia"/>
-          <w:sz w:val="28"/>
-          <w:szCs w:val="28"/>
-        </w:rPr>
-        <w:t xml:space="preserve"> </w:t>
-      </w:r>
-      <w:proofErr w:type="spellStart"/>
-      <w:r>
-        <w:rPr>
-          <w:rFonts w:ascii="Batang" w:eastAsia="Batang" w:hAnsi="Batang" w:cs="Batang" w:hint="eastAsia"/>
-          <w:sz w:val="28"/>
-          <w:szCs w:val="28"/>
-        </w:rPr>
-        <w:t>사이트맥스</w:t>
-      </w:r>
-      <w:proofErr w:type="spellEnd"/>
-      <w:r>
-        <w:rPr>
-          <w:rFonts w:ascii="Batang" w:eastAsia="Batang" w:hAnsi="Batang" w:cs="Batang" w:hint="eastAsia"/>
-          <w:sz w:val="28"/>
-          <w:szCs w:val="28"/>
-        </w:rPr>
-        <w:t xml:space="preserve"> 시스템을</w:t>
-      </w:r>
-      <w:r>
-        <w:rPr>
-          <w:rFonts w:ascii="Batang" w:eastAsia="Batang" w:hAnsi="Batang" w:cs="Batang"/>
-          <w:sz w:val="28"/>
-          <w:szCs w:val="28"/>
-        </w:rPr>
-        <w:t xml:space="preserve"> </w:t>
-      </w:r>
-      <w:r>
-        <w:rPr>
-          <w:rFonts w:ascii="Batang" w:eastAsia="Batang" w:hAnsi="Batang" w:cs="Batang" w:hint="eastAsia"/>
-          <w:sz w:val="28"/>
-          <w:szCs w:val="28"/>
-        </w:rPr>
-        <w:t xml:space="preserve">관리하고 개발하는 업무를 </w:t>
-      </w:r>
-      <w:proofErr w:type="spellStart"/>
-      <w:r>
-        <w:rPr>
-          <w:rFonts w:ascii="Batang" w:eastAsia="Batang" w:hAnsi="Batang" w:cs="Batang" w:hint="eastAsia"/>
-          <w:sz w:val="28"/>
-          <w:szCs w:val="28"/>
-        </w:rPr>
-        <w:t>맏았었습니다</w:t>
-      </w:r>
-      <w:proofErr w:type="spellEnd"/>
+        <w:t>관리하고 개발하는 업무를 맏았었습니다</w:t>
+      </w:r>
       <w:r>
         <w:rPr>
           <w:rFonts w:ascii="Batang" w:eastAsia="Batang" w:hAnsi="Batang" w:cs="Batang"/>
@@ -17067,41 +16500,53 @@
         </w:rPr>
         <w:t xml:space="preserve">개 넘는 </w:t>
       </w:r>
-      <w:proofErr w:type="spellStart"/>
       <w:r>
         <w:rPr>
           <w:rFonts w:ascii="Batang" w:eastAsia="Batang" w:hAnsi="Batang" w:cs="Batang"/>
           <w:sz w:val="28"/>
           <w:szCs w:val="28"/>
         </w:rPr>
-        <w:t>angularJS</w:t>
-      </w:r>
-      <w:proofErr w:type="spellEnd"/>
+        <w:t xml:space="preserve">angularJS based SP </w:t>
+      </w:r>
+      <w:r>
+        <w:rPr>
+          <w:rFonts w:ascii="Batang" w:eastAsia="Batang" w:hAnsi="Batang" w:cs="Batang" w:hint="eastAsia"/>
+          <w:sz w:val="28"/>
+          <w:szCs w:val="28"/>
+        </w:rPr>
+        <w:t xml:space="preserve">어플들을 만들었고 그리고 </w:t>
+      </w:r>
       <w:r>
         <w:rPr>
           <w:rFonts w:ascii="Batang" w:eastAsia="Batang" w:hAnsi="Batang" w:cs="Batang"/>
           <w:sz w:val="28"/>
           <w:szCs w:val="28"/>
         </w:rPr>
-        <w:t xml:space="preserve"> based SP </w:t>
-      </w:r>
-      <w:proofErr w:type="spellStart"/>
+        <w:t xml:space="preserve">bash </w:t>
+      </w:r>
       <w:r>
         <w:rPr>
           <w:rFonts w:ascii="Batang" w:eastAsia="Batang" w:hAnsi="Batang" w:cs="Batang" w:hint="eastAsia"/>
           <w:sz w:val="28"/>
           <w:szCs w:val="28"/>
         </w:rPr>
-        <w:t>어플들을</w:t>
-      </w:r>
-      <w:proofErr w:type="spellEnd"/>
+        <w:t xml:space="preserve">와 파이썬을 통해 </w:t>
+      </w:r>
+      <w:r>
+        <w:rPr>
+          <w:rFonts w:ascii="Batang" w:eastAsia="Batang" w:hAnsi="Batang" w:cs="Batang"/>
+          <w:sz w:val="28"/>
+          <w:szCs w:val="28"/>
+        </w:rPr>
+        <w:t xml:space="preserve">2000  SP </w:t>
+      </w:r>
       <w:r>
         <w:rPr>
           <w:rFonts w:ascii="Batang" w:eastAsia="Batang" w:hAnsi="Batang" w:cs="Batang" w:hint="eastAsia"/>
           <w:sz w:val="28"/>
           <w:szCs w:val="28"/>
         </w:rPr>
-        <w:t xml:space="preserve"> 만들었고 그리고 </w:t>
+        <w:t>어플들을 관리하였습니다</w:t>
       </w:r>
       <w:r>
         <w:rPr>
@@ -17109,7 +16554,15 @@
           <w:sz w:val="28"/>
           <w:szCs w:val="28"/>
         </w:rPr>
-        <w:t xml:space="preserve">bash </w:t>
+        <w:t>.</w:t>
+      </w:r>
+      <w:r>
+        <w:rPr>
+          <w:rFonts w:ascii="Batang" w:eastAsia="Batang" w:hAnsi="Batang" w:cs="Batang"/>
+          <w:sz w:val="28"/>
+          <w:szCs w:val="28"/>
+        </w:rPr>
+        <w:t xml:space="preserve"> </w:t>
       </w:r>
       <w:r>
         <w:rPr>
@@ -17117,93 +16570,7 @@
           <w:sz w:val="28"/>
           <w:szCs w:val="28"/>
         </w:rPr>
-        <w:t xml:space="preserve">와 </w:t>
-      </w:r>
-      <w:proofErr w:type="spellStart"/>
-      <w:r>
-        <w:rPr>
-          <w:rFonts w:ascii="Batang" w:eastAsia="Batang" w:hAnsi="Batang" w:cs="Batang" w:hint="eastAsia"/>
-          <w:sz w:val="28"/>
-          <w:szCs w:val="28"/>
-        </w:rPr>
-        <w:t>파이썬을</w:t>
-      </w:r>
-      <w:proofErr w:type="spellEnd"/>
-      <w:r>
-        <w:rPr>
-          <w:rFonts w:ascii="Batang" w:eastAsia="Batang" w:hAnsi="Batang" w:cs="Batang" w:hint="eastAsia"/>
-          <w:sz w:val="28"/>
-          <w:szCs w:val="28"/>
-        </w:rPr>
-        <w:t xml:space="preserve"> 통해 </w:t>
-      </w:r>
-      <w:r>
-        <w:rPr>
-          <w:rFonts w:ascii="Batang" w:eastAsia="Batang" w:hAnsi="Batang" w:cs="Batang"/>
-          <w:sz w:val="28"/>
-          <w:szCs w:val="28"/>
-        </w:rPr>
-        <w:t xml:space="preserve">2000  SP </w:t>
-      </w:r>
-      <w:proofErr w:type="spellStart"/>
-      <w:r>
-        <w:rPr>
-          <w:rFonts w:ascii="Batang" w:eastAsia="Batang" w:hAnsi="Batang" w:cs="Batang" w:hint="eastAsia"/>
-          <w:sz w:val="28"/>
-          <w:szCs w:val="28"/>
-        </w:rPr>
-        <w:t>어플들을</w:t>
-      </w:r>
-      <w:proofErr w:type="spellEnd"/>
-      <w:r>
-        <w:rPr>
-          <w:rFonts w:ascii="Batang" w:eastAsia="Batang" w:hAnsi="Batang" w:cs="Batang" w:hint="eastAsia"/>
-          <w:sz w:val="28"/>
-          <w:szCs w:val="28"/>
-        </w:rPr>
-        <w:t xml:space="preserve"> 관리하였습니다</w:t>
-      </w:r>
-      <w:r>
-        <w:rPr>
-          <w:rFonts w:ascii="Batang" w:eastAsia="Batang" w:hAnsi="Batang" w:cs="Batang"/>
-          <w:sz w:val="28"/>
-          <w:szCs w:val="28"/>
-        </w:rPr>
-        <w:t>.</w:t>
-      </w:r>
-      <w:r>
-        <w:rPr>
-          <w:rFonts w:ascii="Batang" w:eastAsia="Batang" w:hAnsi="Batang" w:cs="Batang"/>
-          <w:sz w:val="28"/>
-          <w:szCs w:val="28"/>
-        </w:rPr>
-        <w:t xml:space="preserve"> </w:t>
-      </w:r>
-      <w:r>
-        <w:rPr>
-          <w:rFonts w:ascii="Batang" w:eastAsia="Batang" w:hAnsi="Batang" w:cs="Batang" w:hint="eastAsia"/>
-          <w:sz w:val="28"/>
-          <w:szCs w:val="28"/>
-        </w:rPr>
-        <w:t xml:space="preserve">그리고 동료들과 함께 </w:t>
-      </w:r>
-      <w:proofErr w:type="spellStart"/>
-      <w:r>
-        <w:rPr>
-          <w:rFonts w:ascii="Batang" w:eastAsia="Batang" w:hAnsi="Batang" w:cs="Batang" w:hint="eastAsia"/>
-          <w:sz w:val="28"/>
-          <w:szCs w:val="28"/>
-        </w:rPr>
-        <w:t>어플들을</w:t>
-      </w:r>
-      <w:proofErr w:type="spellEnd"/>
-      <w:r>
-        <w:rPr>
-          <w:rFonts w:ascii="Batang" w:eastAsia="Batang" w:hAnsi="Batang" w:cs="Batang" w:hint="eastAsia"/>
-          <w:sz w:val="28"/>
-          <w:szCs w:val="28"/>
-        </w:rPr>
-        <w:t xml:space="preserve"> 만들며</w:t>
+        <w:t>그리고 동료들과 함께 어플들을 만들며</w:t>
       </w:r>
       <w:r>
         <w:rPr>
@@ -17423,23 +16790,13 @@
         </w:rPr>
         <w:t>challenge</w:t>
       </w:r>
-      <w:proofErr w:type="spellStart"/>
       <w:r>
         <w:rPr>
           <w:rFonts w:ascii="Batang" w:eastAsia="Batang" w:hAnsi="Batang" w:cs="Batang" w:hint="eastAsia"/>
           <w:sz w:val="28"/>
           <w:szCs w:val="28"/>
         </w:rPr>
-        <w:t>를</w:t>
-      </w:r>
-      <w:proofErr w:type="spellEnd"/>
-      <w:r>
-        <w:rPr>
-          <w:rFonts w:ascii="Batang" w:eastAsia="Batang" w:hAnsi="Batang" w:cs="Batang" w:hint="eastAsia"/>
-          <w:sz w:val="28"/>
-          <w:szCs w:val="28"/>
-        </w:rPr>
-        <w:t xml:space="preserve"> 갈망하였고 그리고 제 사랑하는 여인과 </w:t>
+        <w:t xml:space="preserve">를 갈망하였고 그리고 제 사랑하는 여인과 </w:t>
       </w:r>
       <w:r>
         <w:rPr>
@@ -18374,77 +17731,36 @@
           <w:rFonts w:eastAsia="Batang" w:cs="Batang"/>
           <w:color w:val="333333"/>
         </w:rPr>
-        <w:t xml:space="preserve"> I understand how more frustrating it is when </w:t>
-      </w:r>
-      <w:proofErr w:type="spellStart"/>
+        <w:t xml:space="preserve"> I understand how more frustrating it is when unexpectancies occur such as trade wars and COVID-19 that cause them to find alternatives. As an individual who eats cereal produced by Kellog, Banana</w:t>
+      </w:r>
       <w:r>
         <w:rPr>
           <w:rFonts w:eastAsia="Batang" w:cs="Batang"/>
           <w:color w:val="333333"/>
         </w:rPr>
-        <w:t>unexpectancies</w:t>
-      </w:r>
-      <w:proofErr w:type="spellEnd"/>
+        <w:t>s</w:t>
+      </w:r>
       <w:r>
         <w:rPr>
           <w:rFonts w:eastAsia="Batang" w:cs="Batang"/>
           <w:color w:val="333333"/>
         </w:rPr>
-        <w:t xml:space="preserve"> occur such as trade wars and COVID-19 that cause them to find alternatives. As an individual who eats cereal produced by </w:t>
-      </w:r>
-      <w:proofErr w:type="spellStart"/>
+        <w:t xml:space="preserve"> from Dole</w:t>
+      </w:r>
       <w:r>
         <w:rPr>
           <w:rFonts w:eastAsia="Batang" w:cs="Batang"/>
           <w:color w:val="333333"/>
         </w:rPr>
-        <w:t>Kellog</w:t>
-      </w:r>
-      <w:proofErr w:type="spellEnd"/>
+        <w:t>,</w:t>
+      </w:r>
       <w:r>
         <w:rPr>
           <w:rFonts w:eastAsia="Batang" w:cs="Batang"/>
           <w:color w:val="333333"/>
         </w:rPr>
-        <w:t>, Banana</w:t>
-      </w:r>
-      <w:r>
-        <w:rPr>
-          <w:rFonts w:eastAsia="Batang" w:cs="Batang"/>
-          <w:color w:val="333333"/>
-        </w:rPr>
-        <w:t>s</w:t>
-      </w:r>
-      <w:r>
-        <w:rPr>
-          <w:rFonts w:eastAsia="Batang" w:cs="Batang"/>
-          <w:color w:val="333333"/>
-        </w:rPr>
-        <w:t xml:space="preserve"> from Dole</w:t>
-      </w:r>
-      <w:r>
-        <w:rPr>
-          <w:rFonts w:eastAsia="Batang" w:cs="Batang"/>
-          <w:color w:val="333333"/>
-        </w:rPr>
-        <w:t>,</w:t>
-      </w:r>
-      <w:r>
-        <w:rPr>
-          <w:rFonts w:eastAsia="Batang" w:cs="Batang"/>
-          <w:color w:val="333333"/>
-        </w:rPr>
-        <w:t xml:space="preserve"> and Nesquik from </w:t>
-      </w:r>
-      <w:proofErr w:type="spellStart"/>
-      <w:r>
-        <w:rPr>
-          <w:rFonts w:eastAsia="Batang" w:cs="Batang"/>
-          <w:color w:val="333333"/>
-        </w:rPr>
-        <w:t>Nestie</w:t>
-      </w:r>
-      <w:proofErr w:type="spellEnd"/>
+        <w:t xml:space="preserve"> and Nesquik from Nestie</w:t>
+      </w:r>
       <w:r>
         <w:rPr>
           <w:rFonts w:eastAsia="Batang" w:cs="Batang"/>
@@ -18534,7 +17850,6 @@
         </w:rPr>
         <w:t xml:space="preserve"> </w:t>
       </w:r>
-      <w:proofErr w:type="spellStart"/>
       <w:r>
         <w:rPr>
           <w:rFonts w:eastAsia="Batang" w:cs="Batang" w:hint="eastAsia"/>
@@ -18542,7 +17857,6 @@
         </w:rPr>
         <w:t>트릿지가</w:t>
       </w:r>
-      <w:proofErr w:type="spellEnd"/>
       <w:r>
         <w:rPr>
           <w:rFonts w:eastAsia="Batang" w:cs="Batang" w:hint="eastAsia"/>
@@ -18613,7 +17927,6 @@
         </w:rPr>
         <w:t xml:space="preserve"> operating </w:t>
       </w:r>
-      <w:proofErr w:type="spellStart"/>
       <w:r>
         <w:rPr>
           <w:rFonts w:eastAsia="Batang" w:cs="Batang" w:hint="eastAsia"/>
@@ -18621,7 +17934,6 @@
         </w:rPr>
         <w:t>하는것을</w:t>
       </w:r>
-      <w:proofErr w:type="spellEnd"/>
       <w:r>
         <w:rPr>
           <w:rFonts w:eastAsia="Batang" w:cs="Batang" w:hint="eastAsia"/>
@@ -18659,6 +17971,48 @@
       </w:r>
       <w:r>
         <w:rPr>
+          <w:rFonts w:eastAsia="Batang" w:cs="Batang" w:hint="eastAsia"/>
+          <w:color w:val="333333"/>
+        </w:rPr>
+        <w:t xml:space="preserve"> </w:t>
+      </w:r>
+      <w:r>
+        <w:rPr>
+          <w:rFonts w:eastAsia="Batang" w:cs="Batang" w:hint="eastAsia"/>
+          <w:color w:val="333333"/>
+        </w:rPr>
+        <w:t>저는</w:t>
+      </w:r>
+      <w:r>
+        <w:rPr>
+          <w:rFonts w:eastAsia="Batang" w:cs="Batang" w:hint="eastAsia"/>
+          <w:color w:val="333333"/>
+        </w:rPr>
+        <w:t xml:space="preserve"> </w:t>
+      </w:r>
+      <w:r>
+        <w:rPr>
+          <w:rFonts w:eastAsia="Batang" w:cs="Batang" w:hint="eastAsia"/>
+          <w:color w:val="333333"/>
+        </w:rPr>
+        <w:t>리서치를</w:t>
+      </w:r>
+      <w:r>
+        <w:rPr>
+          <w:rFonts w:eastAsia="Batang" w:cs="Batang" w:hint="eastAsia"/>
+          <w:color w:val="333333"/>
+        </w:rPr>
+        <w:t xml:space="preserve"> </w:t>
+      </w:r>
+      <w:r>
+        <w:rPr>
+          <w:rFonts w:eastAsia="Batang" w:cs="Batang" w:hint="eastAsia"/>
+          <w:color w:val="333333"/>
+        </w:rPr>
+        <w:t>하면서</w:t>
+      </w:r>
+      <w:r>
+        <w:rPr>
           <w:rFonts w:eastAsia="Batang" w:cs="Batang"/>
           <w:color w:val="333333"/>
         </w:rPr>
@@ -18669,7 +18023,7 @@
           <w:rFonts w:eastAsia="Batang" w:cs="Batang" w:hint="eastAsia"/>
           <w:color w:val="333333"/>
         </w:rPr>
-        <w:t>우리</w:t>
+        <w:t>세계에서</w:t>
       </w:r>
       <w:r>
         <w:rPr>
@@ -18683,7 +18037,7 @@
           <w:rFonts w:eastAsia="Batang" w:cs="Batang" w:hint="eastAsia"/>
           <w:color w:val="333333"/>
         </w:rPr>
-        <w:t>이</w:t>
+        <w:t>파는</w:t>
       </w:r>
       <w:r>
         <w:rPr>
@@ -18697,49 +18051,49 @@
           <w:rFonts w:eastAsia="Batang" w:cs="Batang" w:hint="eastAsia"/>
           <w:color w:val="333333"/>
         </w:rPr>
-        <w:t>세상은</w:t>
+        <w:t>상</w:t>
       </w:r>
       <w:r>
         <w:rPr>
           <w:rFonts w:eastAsia="Batang" w:cs="Batang" w:hint="eastAsia"/>
           <w:color w:val="333333"/>
         </w:rPr>
-        <w:t xml:space="preserve"> </w:t>
+        <w:t>품의</w:t>
       </w:r>
       <w:r>
         <w:rPr>
           <w:rFonts w:eastAsia="Batang" w:cs="Batang" w:hint="eastAsia"/>
           <w:color w:val="333333"/>
         </w:rPr>
-        <w:t>불안정하고</w:t>
+        <w:t xml:space="preserve"> </w:t>
       </w:r>
       <w:r>
         <w:rPr>
           <w:rFonts w:eastAsia="Batang" w:cs="Batang" w:hint="eastAsia"/>
           <w:color w:val="333333"/>
         </w:rPr>
-        <w:t xml:space="preserve">  </w:t>
+        <w:t>가격과</w:t>
       </w:r>
       <w:r>
         <w:rPr>
           <w:rFonts w:eastAsia="Batang" w:cs="Batang" w:hint="eastAsia"/>
           <w:color w:val="333333"/>
         </w:rPr>
-        <w:t>저는</w:t>
+        <w:t xml:space="preserve"> a</w:t>
       </w:r>
       <w:r>
         <w:rPr>
           <w:rFonts w:eastAsia="Batang" w:cs="Batang"/>
           <w:color w:val="333333"/>
         </w:rPr>
-        <w:t xml:space="preserve"> </w:t>
+        <w:t>vailability</w:t>
       </w:r>
       <w:r>
         <w:rPr>
           <w:rFonts w:eastAsia="Batang" w:cs="Batang" w:hint="eastAsia"/>
           <w:color w:val="333333"/>
         </w:rPr>
-        <w:t>월마트에서</w:t>
+        <w:t>가</w:t>
       </w:r>
       <w:r>
         <w:rPr>
@@ -18753,7 +18107,7 @@
           <w:rFonts w:eastAsia="Batang" w:cs="Batang" w:hint="eastAsia"/>
           <w:color w:val="333333"/>
         </w:rPr>
-        <w:t>파는</w:t>
+        <w:t>얼마나</w:t>
       </w:r>
       <w:r>
         <w:rPr>
@@ -18764,47 +18118,136 @@
       </w:r>
       <w:r>
         <w:rPr>
+          <w:rFonts w:eastAsia="Batang" w:cs="Batang" w:hint="eastAsia"/>
+          <w:color w:val="333333"/>
+        </w:rPr>
+        <w:t>많이</w:t>
+      </w:r>
+      <w:r>
+        <w:rPr>
+          <w:rFonts w:eastAsia="Batang" w:cs="Batang" w:hint="eastAsia"/>
+          <w:color w:val="333333"/>
+        </w:rPr>
+        <w:t xml:space="preserve"> </w:t>
+      </w:r>
+      <w:r>
+        <w:rPr>
+          <w:rFonts w:eastAsia="Batang" w:cs="Batang" w:hint="eastAsia"/>
+          <w:color w:val="333333"/>
+        </w:rPr>
+        <w:t>변덕스러운지</w:t>
+      </w:r>
+      <w:r>
+        <w:rPr>
+          <w:rFonts w:eastAsia="Batang" w:cs="Batang" w:hint="eastAsia"/>
+          <w:color w:val="333333"/>
+        </w:rPr>
+        <w:t xml:space="preserve"> </w:t>
+      </w:r>
+      <w:r>
+        <w:rPr>
+          <w:rFonts w:eastAsia="Batang" w:cs="Batang" w:hint="eastAsia"/>
+          <w:color w:val="333333"/>
+        </w:rPr>
+        <w:t>알게되었습니다</w:t>
+      </w:r>
+      <w:r>
+        <w:rPr>
+          <w:rFonts w:eastAsia="Batang" w:cs="Batang" w:hint="eastAsia"/>
+          <w:color w:val="333333"/>
+        </w:rPr>
+        <w:t xml:space="preserve">. </w:t>
+      </w:r>
+      <w:r>
+        <w:rPr>
+          <w:rFonts w:eastAsia="Batang" w:cs="Batang" w:hint="eastAsia"/>
+          <w:color w:val="333333"/>
+        </w:rPr>
+        <w:t>저는</w:t>
+      </w:r>
+      <w:r>
+        <w:rPr>
+          <w:rFonts w:eastAsia="Batang" w:cs="Batang" w:hint="eastAsia"/>
+          <w:color w:val="333333"/>
+        </w:rPr>
+        <w:t xml:space="preserve"> </w:t>
+      </w:r>
+      <w:r>
+        <w:rPr>
+          <w:rFonts w:eastAsia="Batang" w:cs="Batang" w:hint="eastAsia"/>
+          <w:color w:val="333333"/>
+        </w:rPr>
+        <w:t>하루하루</w:t>
+      </w:r>
+      <w:r>
+        <w:rPr>
           <w:rFonts w:eastAsia="Batang" w:cs="Batang"/>
           <w:color w:val="333333"/>
         </w:rPr>
-        <w:t>Dole</w:t>
+        <w:t xml:space="preserve"> </w:t>
       </w:r>
       <w:r>
         <w:rPr>
           <w:rFonts w:eastAsia="Batang" w:cs="Batang" w:hint="eastAsia"/>
           <w:color w:val="333333"/>
         </w:rPr>
-        <w:t xml:space="preserve"> </w:t>
+        <w:t>월마트에서</w:t>
       </w:r>
       <w:r>
         <w:rPr>
           <w:rFonts w:eastAsia="Batang" w:cs="Batang" w:hint="eastAsia"/>
           <w:color w:val="333333"/>
         </w:rPr>
-        <w:t>바나나와</w:t>
+        <w:t xml:space="preserve"> </w:t>
       </w:r>
       <w:r>
         <w:rPr>
           <w:rFonts w:eastAsia="Batang" w:cs="Batang" w:hint="eastAsia"/>
           <w:color w:val="333333"/>
         </w:rPr>
+        <w:t>파는</w:t>
+      </w:r>
+      <w:r>
+        <w:rPr>
+          <w:rFonts w:eastAsia="Batang" w:cs="Batang" w:hint="eastAsia"/>
+          <w:color w:val="333333"/>
+        </w:rPr>
         <w:t xml:space="preserve"> </w:t>
       </w:r>
-      <w:proofErr w:type="spellStart"/>
       <w:r>
         <w:rPr>
           <w:rFonts w:eastAsia="Batang" w:cs="Batang"/>
           <w:color w:val="333333"/>
         </w:rPr>
-        <w:t>kellogg</w:t>
-      </w:r>
-      <w:proofErr w:type="spellEnd"/>
+        <w:t>Dole</w:t>
+      </w:r>
+      <w:r>
+        <w:rPr>
+          <w:rFonts w:eastAsia="Batang" w:cs="Batang" w:hint="eastAsia"/>
+          <w:color w:val="333333"/>
+        </w:rPr>
+        <w:t xml:space="preserve"> </w:t>
+      </w:r>
+      <w:r>
+        <w:rPr>
+          <w:rFonts w:eastAsia="Batang" w:cs="Batang" w:hint="eastAsia"/>
+          <w:color w:val="333333"/>
+        </w:rPr>
+        <w:t>바나나와</w:t>
+      </w:r>
+      <w:r>
+        <w:rPr>
+          <w:rFonts w:eastAsia="Batang" w:cs="Batang" w:hint="eastAsia"/>
+          <w:color w:val="333333"/>
+        </w:rPr>
+        <w:t xml:space="preserve"> </w:t>
+      </w:r>
       <w:r>
         <w:rPr>
           <w:rFonts w:eastAsia="Batang" w:cs="Batang"/>
           <w:color w:val="333333"/>
         </w:rPr>
-        <w:t xml:space="preserve"> </w:t>
+        <w:t xml:space="preserve">kellogg </w:t>
       </w:r>
       <w:r>
         <w:rPr>
@@ -18834,7 +18277,6 @@
         </w:rPr>
         <w:t xml:space="preserve"> </w:t>
       </w:r>
-      <w:proofErr w:type="spellStart"/>
       <w:r>
         <w:rPr>
           <w:rFonts w:eastAsia="Batang" w:cs="Batang"/>
@@ -18842,7 +18284,6 @@
         </w:rPr>
         <w:t>Nestie</w:t>
       </w:r>
-      <w:proofErr w:type="spellEnd"/>
       <w:r>
         <w:rPr>
           <w:rFonts w:eastAsia="Batang" w:cs="Batang" w:hint="eastAsia"/>
@@ -18904,23 +18345,147 @@
           <w:rFonts w:eastAsia="Batang" w:cs="Batang"/>
           <w:color w:val="333333"/>
         </w:rPr>
+        <w:t xml:space="preserve"> emart</w:t>
+      </w:r>
+      <w:r>
+        <w:rPr>
+          <w:rFonts w:eastAsia="Batang" w:cs="Batang" w:hint="eastAsia"/>
+          <w:color w:val="333333"/>
+        </w:rPr>
+        <w:t>에서</w:t>
+      </w:r>
+      <w:r>
+        <w:rPr>
+          <w:rFonts w:eastAsia="Batang" w:cs="Batang" w:hint="eastAsia"/>
+          <w:color w:val="333333"/>
+        </w:rPr>
         <w:t xml:space="preserve"> </w:t>
       </w:r>
-      <w:proofErr w:type="spellStart"/>
+      <w:r>
+        <w:rPr>
+          <w:rFonts w:eastAsia="Batang" w:cs="Batang" w:hint="eastAsia"/>
+          <w:color w:val="333333"/>
+        </w:rPr>
+        <w:t>파는</w:t>
+      </w:r>
+      <w:r>
+        <w:rPr>
+          <w:rFonts w:eastAsia="Batang" w:cs="Batang" w:hint="eastAsia"/>
+          <w:color w:val="333333"/>
+        </w:rPr>
+        <w:t xml:space="preserve"> </w:t>
+      </w:r>
+      <w:r>
+        <w:rPr>
+          <w:rFonts w:eastAsia="Batang" w:cs="Batang" w:hint="eastAsia"/>
+          <w:color w:val="333333"/>
+        </w:rPr>
+        <w:t>우리</w:t>
+      </w:r>
+      <w:r>
+        <w:rPr>
+          <w:rFonts w:eastAsia="Batang" w:cs="Batang" w:hint="eastAsia"/>
+          <w:color w:val="333333"/>
+        </w:rPr>
+        <w:t xml:space="preserve"> </w:t>
+      </w:r>
+      <w:r>
+        <w:rPr>
+          <w:rFonts w:eastAsia="Batang" w:cs="Batang" w:hint="eastAsia"/>
+          <w:color w:val="333333"/>
+        </w:rPr>
+        <w:t>고국의</w:t>
+      </w:r>
+      <w:r>
+        <w:rPr>
+          <w:rFonts w:eastAsia="Batang" w:cs="Batang" w:hint="eastAsia"/>
+          <w:color w:val="333333"/>
+        </w:rPr>
+        <w:t xml:space="preserve"> </w:t>
+      </w:r>
+      <w:r>
+        <w:rPr>
+          <w:rFonts w:eastAsia="Batang" w:cs="Batang" w:hint="eastAsia"/>
+          <w:color w:val="333333"/>
+        </w:rPr>
+        <w:t>필생품들을</w:t>
+      </w:r>
+      <w:r>
+        <w:rPr>
+          <w:rFonts w:eastAsia="Batang" w:cs="Batang" w:hint="eastAsia"/>
+          <w:color w:val="333333"/>
+        </w:rPr>
+        <w:t xml:space="preserve"> </w:t>
+      </w:r>
+      <w:r>
+        <w:rPr>
+          <w:rFonts w:eastAsia="Batang" w:cs="Batang" w:hint="eastAsia"/>
+          <w:color w:val="333333"/>
+        </w:rPr>
+        <w:t>사며</w:t>
+      </w:r>
+      <w:r>
+        <w:rPr>
+          <w:rFonts w:eastAsia="Batang" w:cs="Batang" w:hint="eastAsia"/>
+          <w:color w:val="333333"/>
+        </w:rPr>
+        <w:t xml:space="preserve"> </w:t>
+      </w:r>
+      <w:r>
+        <w:rPr>
+          <w:rFonts w:eastAsia="Batang" w:cs="Batang" w:hint="eastAsia"/>
+          <w:color w:val="333333"/>
+        </w:rPr>
+        <w:t>하루하루</w:t>
+      </w:r>
+      <w:r>
+        <w:rPr>
+          <w:rFonts w:eastAsia="Batang" w:cs="Batang" w:hint="eastAsia"/>
+          <w:color w:val="333333"/>
+        </w:rPr>
+        <w:t xml:space="preserve"> </w:t>
+      </w:r>
+      <w:r>
+        <w:rPr>
+          <w:rFonts w:eastAsia="Batang" w:cs="Batang" w:hint="eastAsia"/>
+          <w:color w:val="333333"/>
+        </w:rPr>
+        <w:t>살아가고</w:t>
+      </w:r>
+      <w:r>
+        <w:rPr>
+          <w:rFonts w:eastAsia="Batang" w:cs="Batang" w:hint="eastAsia"/>
+          <w:color w:val="333333"/>
+        </w:rPr>
+        <w:t xml:space="preserve"> </w:t>
+      </w:r>
+      <w:r>
+        <w:rPr>
+          <w:rFonts w:eastAsia="Batang" w:cs="Batang" w:hint="eastAsia"/>
+          <w:color w:val="333333"/>
+        </w:rPr>
+        <w:t>있습니다</w:t>
+      </w:r>
+      <w:r>
+        <w:rPr>
+          <w:rFonts w:eastAsia="Batang" w:cs="Batang" w:hint="eastAsia"/>
+          <w:color w:val="333333"/>
+        </w:rPr>
+        <w:t>.</w:t>
+      </w:r>
       <w:r>
         <w:rPr>
           <w:rFonts w:eastAsia="Batang" w:cs="Batang"/>
           <w:color w:val="333333"/>
         </w:rPr>
-        <w:t>emart</w:t>
-      </w:r>
-      <w:proofErr w:type="spellEnd"/>
+        <w:t xml:space="preserve"> </w:t>
+      </w:r>
       <w:r>
         <w:rPr>
           <w:rFonts w:eastAsia="Batang" w:cs="Batang" w:hint="eastAsia"/>
           <w:color w:val="333333"/>
         </w:rPr>
-        <w:t>에서</w:t>
+        <w:t>저는</w:t>
       </w:r>
       <w:r>
         <w:rPr>
@@ -18934,7 +18499,7 @@
           <w:rFonts w:eastAsia="Batang" w:cs="Batang" w:hint="eastAsia"/>
           <w:color w:val="333333"/>
         </w:rPr>
-        <w:t>파는</w:t>
+        <w:t>트릿지에</w:t>
       </w:r>
       <w:r>
         <w:rPr>
@@ -18943,15 +18508,13 @@
         </w:rPr>
         <w:t xml:space="preserve"> </w:t>
       </w:r>
-      <w:proofErr w:type="spellStart"/>
       <w:r>
         <w:rPr>
           <w:rFonts w:eastAsia="Batang" w:cs="Batang" w:hint="eastAsia"/>
           <w:color w:val="333333"/>
         </w:rPr>
-        <w:t>필생품들을</w:t>
-      </w:r>
-      <w:proofErr w:type="spellEnd"/>
+        <w:t>일을</w:t>
+      </w:r>
       <w:r>
         <w:rPr>
           <w:rFonts w:eastAsia="Batang" w:cs="Batang" w:hint="eastAsia"/>
@@ -18964,7 +18527,7 @@
           <w:rFonts w:eastAsia="Batang" w:cs="Batang" w:hint="eastAsia"/>
           <w:color w:val="333333"/>
         </w:rPr>
-        <w:t>사며</w:t>
+        <w:t>하며</w:t>
       </w:r>
       <w:r>
         <w:rPr>
@@ -18978,7 +18541,7 @@
           <w:rFonts w:eastAsia="Batang" w:cs="Batang" w:hint="eastAsia"/>
           <w:color w:val="333333"/>
         </w:rPr>
-        <w:t>하루하루</w:t>
+        <w:t>우리</w:t>
       </w:r>
       <w:r>
         <w:rPr>
@@ -18992,7 +18555,7 @@
           <w:rFonts w:eastAsia="Batang" w:cs="Batang" w:hint="eastAsia"/>
           <w:color w:val="333333"/>
         </w:rPr>
-        <w:t>살아가고</w:t>
+        <w:t>가족이</w:t>
       </w:r>
       <w:r>
         <w:rPr>
@@ -19006,20 +18569,13 @@
           <w:rFonts w:eastAsia="Batang" w:cs="Batang" w:hint="eastAsia"/>
           <w:color w:val="333333"/>
         </w:rPr>
-        <w:t>있습니다</w:t>
+        <w:t>어떤일이</w:t>
       </w:r>
       <w:r>
         <w:rPr>
           <w:rFonts w:eastAsia="Batang" w:cs="Batang" w:hint="eastAsia"/>
           <w:color w:val="333333"/>
         </w:rPr>
-        <w:t>.</w:t>
-      </w:r>
-      <w:r>
-        <w:rPr>
-          <w:rFonts w:eastAsia="Batang" w:cs="Batang"/>
-          <w:color w:val="333333"/>
-        </w:rPr>
         <w:t xml:space="preserve"> </w:t>
       </w:r>
       <w:r>
@@ -19027,7 +18583,7 @@
           <w:rFonts w:eastAsia="Batang" w:cs="Batang" w:hint="eastAsia"/>
           <w:color w:val="333333"/>
         </w:rPr>
-        <w:t>저는</w:t>
+        <w:t>일어나든</w:t>
       </w:r>
       <w:r>
         <w:rPr>
@@ -19036,15 +18592,13 @@
         </w:rPr>
         <w:t xml:space="preserve"> </w:t>
       </w:r>
-      <w:proofErr w:type="spellStart"/>
       <w:r>
         <w:rPr>
           <w:rFonts w:eastAsia="Batang" w:cs="Batang" w:hint="eastAsia"/>
           <w:color w:val="333333"/>
         </w:rPr>
-        <w:t>트릿지에</w:t>
-      </w:r>
-      <w:proofErr w:type="spellEnd"/>
+        <w:t>생필품에</w:t>
+      </w:r>
       <w:r>
         <w:rPr>
           <w:rFonts w:eastAsia="Batang" w:cs="Batang" w:hint="eastAsia"/>
@@ -19057,7 +18611,7 @@
           <w:rFonts w:eastAsia="Batang" w:cs="Batang" w:hint="eastAsia"/>
           <w:color w:val="333333"/>
         </w:rPr>
-        <w:t>일을</w:t>
+        <w:t>지장없이</w:t>
       </w:r>
       <w:r>
         <w:rPr>
@@ -19071,7 +18625,7 @@
           <w:rFonts w:eastAsia="Batang" w:cs="Batang" w:hint="eastAsia"/>
           <w:color w:val="333333"/>
         </w:rPr>
-        <w:t>하며</w:t>
+        <w:t>안전하게</w:t>
       </w:r>
       <w:r>
         <w:rPr>
@@ -19085,7 +18639,7 @@
           <w:rFonts w:eastAsia="Batang" w:cs="Batang" w:hint="eastAsia"/>
           <w:color w:val="333333"/>
         </w:rPr>
-        <w:t>우리</w:t>
+        <w:t>하루하루</w:t>
       </w:r>
       <w:r>
         <w:rPr>
@@ -19099,7 +18653,7 @@
           <w:rFonts w:eastAsia="Batang" w:cs="Batang" w:hint="eastAsia"/>
           <w:color w:val="333333"/>
         </w:rPr>
-        <w:t>가족이</w:t>
+        <w:t>살</w:t>
       </w:r>
       <w:r>
         <w:rPr>
@@ -19108,15 +18662,13 @@
         </w:rPr>
         <w:t xml:space="preserve"> </w:t>
       </w:r>
-      <w:proofErr w:type="spellStart"/>
       <w:r>
         <w:rPr>
           <w:rFonts w:eastAsia="Batang" w:cs="Batang" w:hint="eastAsia"/>
           <w:color w:val="333333"/>
         </w:rPr>
-        <w:t>어떤일이</w:t>
-      </w:r>
-      <w:proofErr w:type="spellEnd"/>
+        <w:t>수</w:t>
+      </w:r>
       <w:r>
         <w:rPr>
           <w:rFonts w:eastAsia="Batang" w:cs="Batang" w:hint="eastAsia"/>
@@ -19129,7 +18681,7 @@
           <w:rFonts w:eastAsia="Batang" w:cs="Batang" w:hint="eastAsia"/>
           <w:color w:val="333333"/>
         </w:rPr>
-        <w:t>일어나든</w:t>
+        <w:t>있는</w:t>
       </w:r>
       <w:r>
         <w:rPr>
@@ -19143,108 +18695,8 @@
           <w:rFonts w:eastAsia="Batang" w:cs="Batang" w:hint="eastAsia"/>
           <w:color w:val="333333"/>
         </w:rPr>
-        <w:t>생필품에</w:t>
-      </w:r>
-      <w:r>
-        <w:rPr>
-          <w:rFonts w:eastAsia="Batang" w:cs="Batang" w:hint="eastAsia"/>
-          <w:color w:val="333333"/>
-        </w:rPr>
-        <w:t xml:space="preserve"> </w:t>
-      </w:r>
-      <w:r>
-        <w:rPr>
-          <w:rFonts w:eastAsia="Batang" w:cs="Batang" w:hint="eastAsia"/>
-          <w:color w:val="333333"/>
-        </w:rPr>
-        <w:t>지장없이</w:t>
-      </w:r>
-      <w:r>
-        <w:rPr>
-          <w:rFonts w:eastAsia="Batang" w:cs="Batang" w:hint="eastAsia"/>
-          <w:color w:val="333333"/>
-        </w:rPr>
-        <w:t xml:space="preserve"> </w:t>
-      </w:r>
-      <w:r>
-        <w:rPr>
-          <w:rFonts w:eastAsia="Batang" w:cs="Batang" w:hint="eastAsia"/>
-          <w:color w:val="333333"/>
-        </w:rPr>
-        <w:t>안전하게</w:t>
-      </w:r>
-      <w:r>
-        <w:rPr>
-          <w:rFonts w:eastAsia="Batang" w:cs="Batang" w:hint="eastAsia"/>
-          <w:color w:val="333333"/>
-        </w:rPr>
-        <w:t xml:space="preserve"> </w:t>
-      </w:r>
-      <w:r>
-        <w:rPr>
-          <w:rFonts w:eastAsia="Batang" w:cs="Batang" w:hint="eastAsia"/>
-          <w:color w:val="333333"/>
-        </w:rPr>
-        <w:t>하루하루</w:t>
-      </w:r>
-      <w:r>
-        <w:rPr>
-          <w:rFonts w:eastAsia="Batang" w:cs="Batang" w:hint="eastAsia"/>
-          <w:color w:val="333333"/>
-        </w:rPr>
-        <w:t xml:space="preserve"> </w:t>
-      </w:r>
-      <w:r>
-        <w:rPr>
-          <w:rFonts w:eastAsia="Batang" w:cs="Batang" w:hint="eastAsia"/>
-          <w:color w:val="333333"/>
-        </w:rPr>
-        <w:t>살</w:t>
-      </w:r>
-      <w:r>
-        <w:rPr>
-          <w:rFonts w:eastAsia="Batang" w:cs="Batang" w:hint="eastAsia"/>
-          <w:color w:val="333333"/>
-        </w:rPr>
-        <w:t xml:space="preserve"> </w:t>
-      </w:r>
-      <w:r>
-        <w:rPr>
-          <w:rFonts w:eastAsia="Batang" w:cs="Batang" w:hint="eastAsia"/>
-          <w:color w:val="333333"/>
-        </w:rPr>
-        <w:t>수</w:t>
-      </w:r>
-      <w:r>
-        <w:rPr>
-          <w:rFonts w:eastAsia="Batang" w:cs="Batang" w:hint="eastAsia"/>
-          <w:color w:val="333333"/>
-        </w:rPr>
-        <w:t xml:space="preserve"> </w:t>
-      </w:r>
-      <w:r>
-        <w:rPr>
-          <w:rFonts w:eastAsia="Batang" w:cs="Batang" w:hint="eastAsia"/>
-          <w:color w:val="333333"/>
-        </w:rPr>
-        <w:t>있는</w:t>
-      </w:r>
-      <w:r>
-        <w:rPr>
-          <w:rFonts w:eastAsia="Batang" w:cs="Batang" w:hint="eastAsia"/>
-          <w:color w:val="333333"/>
-        </w:rPr>
-        <w:t xml:space="preserve"> </w:t>
-      </w:r>
-      <w:proofErr w:type="spellStart"/>
-      <w:r>
-        <w:rPr>
-          <w:rFonts w:eastAsia="Batang" w:cs="Batang" w:hint="eastAsia"/>
-          <w:color w:val="333333"/>
-        </w:rPr>
         <w:t>새상을</w:t>
       </w:r>
-      <w:proofErr w:type="spellEnd"/>
       <w:r>
         <w:rPr>
           <w:rFonts w:eastAsia="Batang" w:cs="Batang" w:hint="eastAsia"/>
@@ -19304,23 +18756,7 @@
           <w:szCs w:val="28"/>
         </w:rPr>
         <w:lastRenderedPageBreak/>
-        <w:t xml:space="preserve">I am motivated by the feeling of overcoming challenges and creating a program that not only works but loved by clients. For example, when I was working at </w:t>
-      </w:r>
-      <w:proofErr w:type="spellStart"/>
-      <w:r>
-        <w:rPr>
-          <w:sz w:val="28"/>
-          <w:szCs w:val="28"/>
-        </w:rPr>
-        <w:t>SiteMax</w:t>
-      </w:r>
-      <w:proofErr w:type="spellEnd"/>
-      <w:r>
-        <w:rPr>
-          <w:sz w:val="28"/>
-          <w:szCs w:val="28"/>
-        </w:rPr>
-        <w:t xml:space="preserve"> Systems inc. I was responsible of creating a small front-end application on behalf of Bold construction. I had to dissect the business requirements and deploy solutions after review. It was a long process. But, when it was done, and when a friend of mine who was in charge of delivering web solutions to clients came say “Hey Moe, Bold construction really loved your solution. So much so that they showed your app to a person at the government.” I was thrilled by the feeling. I love the feeling of how the solution I created brings smile to customers, and I want to continue this pursuit at this company.</w:t>
+        <w:t>I am motivated by the feeling of overcoming challenges and creating a program that not only works but loved by clients. For example, when I was working at SiteMax Systems inc. I was responsible of creating a small front-end application on behalf of Bold construction. I had to dissect the business requirements and deploy solutions after review. It was a long process. But, when it was done, and when a friend of mine who was in charge of delivering web solutions to clients came say “Hey Moe, Bold construction really loved your solution. So much so that they showed your app to a person at the government.” I was thrilled by the feeling. I love the feeling of how the solution I created brings smile to customers, and I want to continue this pursuit at this company.</w:t>
       </w:r>
     </w:p>
     <w:p>
@@ -19363,31 +18799,125 @@
         </w:rPr>
         <w:t xml:space="preserve"> challenge</w:t>
       </w:r>
-      <w:proofErr w:type="spellStart"/>
       <w:r>
         <w:rPr>
           <w:rFonts w:ascii="Batang" w:eastAsia="Batang" w:hAnsi="Batang" w:cs="Batang" w:hint="eastAsia"/>
           <w:sz w:val="28"/>
           <w:szCs w:val="28"/>
         </w:rPr>
-        <w:t>를</w:t>
-      </w:r>
-      <w:proofErr w:type="spellEnd"/>
+        <w:t xml:space="preserve">를 </w:t>
+      </w:r>
+      <w:r>
+        <w:rPr>
+          <w:rFonts w:ascii="Batang" w:eastAsia="Batang" w:hAnsi="Batang" w:cs="Batang"/>
+          <w:sz w:val="28"/>
+          <w:szCs w:val="28"/>
+        </w:rPr>
+        <w:t>overcoming</w:t>
+      </w:r>
       <w:r>
         <w:rPr>
           <w:rFonts w:ascii="Batang" w:eastAsia="Batang" w:hAnsi="Batang" w:cs="Batang" w:hint="eastAsia"/>
           <w:sz w:val="28"/>
           <w:szCs w:val="28"/>
         </w:rPr>
+        <w:t>해서</w:t>
+      </w:r>
+      <w:r>
+        <w:rPr>
+          <w:rFonts w:ascii="Batang" w:eastAsia="Batang" w:hAnsi="Batang" w:cs="Batang"/>
+          <w:sz w:val="28"/>
+          <w:szCs w:val="28"/>
+        </w:rPr>
         <w:t xml:space="preserve"> </w:t>
       </w:r>
       <w:r>
         <w:rPr>
+          <w:rFonts w:ascii="Batang" w:eastAsia="Batang" w:hAnsi="Batang" w:cs="Batang" w:hint="eastAsia"/>
+          <w:sz w:val="28"/>
+          <w:szCs w:val="28"/>
+        </w:rPr>
+        <w:t>작동하는 프로그램을 구현하는</w:t>
+      </w:r>
+      <w:r>
+        <w:rPr>
+          <w:rFonts w:ascii="Batang" w:eastAsia="Batang" w:hAnsi="Batang" w:cs="Batang" w:hint="eastAsia"/>
+          <w:sz w:val="28"/>
+          <w:szCs w:val="28"/>
+        </w:rPr>
+        <w:t xml:space="preserve"> </w:t>
+      </w:r>
+      <w:r>
+        <w:rPr>
+          <w:rFonts w:ascii="Batang" w:eastAsia="Batang" w:hAnsi="Batang" w:cs="Batang" w:hint="eastAsia"/>
+          <w:sz w:val="28"/>
+          <w:szCs w:val="28"/>
+        </w:rPr>
+        <w:t>것을 좋아하고 그리고 사람들이 제 프로그램을 사용</w:t>
+      </w:r>
+      <w:r>
+        <w:rPr>
+          <w:rFonts w:ascii="Batang" w:eastAsia="Batang" w:hAnsi="Batang" w:cs="Batang" w:hint="eastAsia"/>
+          <w:sz w:val="28"/>
+          <w:szCs w:val="28"/>
+        </w:rPr>
+        <w:t>해서</w:t>
+      </w:r>
+      <w:r>
+        <w:rPr>
+          <w:rFonts w:ascii="Batang" w:eastAsia="Batang" w:hAnsi="Batang" w:cs="Batang" w:hint="eastAsia"/>
+          <w:sz w:val="28"/>
+          <w:szCs w:val="28"/>
+        </w:rPr>
+        <w:t xml:space="preserve"> </w:t>
+      </w:r>
+      <w:r>
+        <w:rPr>
+          <w:rFonts w:ascii="Batang" w:eastAsia="Batang" w:hAnsi="Batang" w:cs="Batang" w:hint="eastAsia"/>
+          <w:sz w:val="28"/>
+          <w:szCs w:val="28"/>
+        </w:rPr>
+        <w:t>기뻐하는</w:t>
+      </w:r>
+      <w:r>
+        <w:rPr>
+          <w:rFonts w:ascii="Batang" w:eastAsia="Batang" w:hAnsi="Batang" w:cs="Batang" w:hint="eastAsia"/>
+          <w:sz w:val="28"/>
+          <w:szCs w:val="28"/>
+        </w:rPr>
+        <w:t xml:space="preserve"> 모습을 보는</w:t>
+      </w:r>
+      <w:r>
+        <w:rPr>
+          <w:rFonts w:ascii="Batang" w:eastAsia="Batang" w:hAnsi="Batang" w:cs="Batang" w:hint="eastAsia"/>
+          <w:sz w:val="28"/>
+          <w:szCs w:val="28"/>
+        </w:rPr>
+        <w:t xml:space="preserve"> </w:t>
+      </w:r>
+      <w:r>
+        <w:rPr>
+          <w:rFonts w:ascii="Batang" w:eastAsia="Batang" w:hAnsi="Batang" w:cs="Batang" w:hint="eastAsia"/>
+          <w:sz w:val="28"/>
+          <w:szCs w:val="28"/>
+        </w:rPr>
+        <w:t>것을 좋아합니다</w:t>
+      </w:r>
+      <w:r>
+        <w:rPr>
           <w:rFonts w:ascii="Batang" w:eastAsia="Batang" w:hAnsi="Batang" w:cs="Batang"/>
           <w:sz w:val="28"/>
           <w:szCs w:val="28"/>
         </w:rPr>
-        <w:t>overcoming</w:t>
+        <w:t>.</w:t>
+      </w:r>
+      <w:r>
+        <w:rPr>
+          <w:rFonts w:ascii="Batang" w:eastAsia="Batang" w:hAnsi="Batang" w:cs="Batang"/>
+          <w:sz w:val="28"/>
+          <w:szCs w:val="28"/>
+        </w:rPr>
+        <w:t xml:space="preserve"> </w:t>
       </w:r>
       <w:r>
         <w:rPr>
@@ -19395,7 +18925,7 @@
           <w:sz w:val="28"/>
           <w:szCs w:val="28"/>
         </w:rPr>
-        <w:t>해서</w:t>
+        <w:t xml:space="preserve">저는 </w:t>
       </w:r>
       <w:r>
         <w:rPr>
@@ -19403,15 +18933,47 @@
           <w:sz w:val="28"/>
           <w:szCs w:val="28"/>
         </w:rPr>
+        <w:t>front-end technology</w:t>
+      </w:r>
+      <w:r>
+        <w:rPr>
+          <w:rFonts w:ascii="Batang" w:eastAsia="Batang" w:hAnsi="Batang" w:cs="Batang" w:hint="eastAsia"/>
+          <w:sz w:val="28"/>
+          <w:szCs w:val="28"/>
+        </w:rPr>
+        <w:t>를 이용해서</w:t>
+      </w:r>
+      <w:r>
+        <w:rPr>
+          <w:rFonts w:ascii="Batang" w:eastAsia="Batang" w:hAnsi="Batang" w:cs="Batang" w:hint="eastAsia"/>
+          <w:sz w:val="28"/>
+          <w:szCs w:val="28"/>
+        </w:rPr>
         <w:t xml:space="preserve"> </w:t>
       </w:r>
       <w:r>
         <w:rPr>
+          <w:rFonts w:ascii="Batang" w:eastAsia="Batang" w:hAnsi="Batang" w:cs="Batang"/>
+          <w:sz w:val="28"/>
+          <w:szCs w:val="28"/>
+        </w:rPr>
+        <w:t>responsive</w:t>
+      </w:r>
+      <w:r>
+        <w:rPr>
           <w:rFonts w:ascii="Batang" w:eastAsia="Batang" w:hAnsi="Batang" w:cs="Batang" w:hint="eastAsia"/>
           <w:sz w:val="28"/>
           <w:szCs w:val="28"/>
         </w:rPr>
-        <w:t>작동하는 프로그램을 구현하는</w:t>
+        <w:t xml:space="preserve"> </w:t>
+      </w:r>
+      <w:r>
+        <w:rPr>
+          <w:rFonts w:ascii="Batang" w:eastAsia="Batang" w:hAnsi="Batang" w:cs="Batang"/>
+          <w:sz w:val="28"/>
+          <w:szCs w:val="28"/>
+        </w:rPr>
+        <w:t xml:space="preserve">pixel-perfect </w:t>
       </w:r>
       <w:r>
         <w:rPr>
@@ -19419,15 +18981,63 @@
           <w:sz w:val="28"/>
           <w:szCs w:val="28"/>
         </w:rPr>
+        <w:t>템플렛을 구현 할 수 있습니다</w:t>
+      </w:r>
+      <w:r>
+        <w:rPr>
+          <w:rFonts w:ascii="Batang" w:eastAsia="Batang" w:hAnsi="Batang" w:cs="Batang"/>
+          <w:sz w:val="28"/>
+          <w:szCs w:val="28"/>
+        </w:rPr>
+        <w:t xml:space="preserve">. </w:t>
+      </w:r>
+      <w:r>
+        <w:rPr>
+          <w:rFonts w:ascii="Batang" w:eastAsia="Batang" w:hAnsi="Batang" w:cs="Batang" w:hint="eastAsia"/>
+          <w:sz w:val="28"/>
+          <w:szCs w:val="28"/>
+        </w:rPr>
+        <w:t>그리고</w:t>
+      </w:r>
+      <w:r>
+        <w:rPr>
+          <w:rFonts w:ascii="Batang" w:eastAsia="Batang" w:hAnsi="Batang" w:cs="Batang" w:hint="eastAsia"/>
+          <w:sz w:val="28"/>
+          <w:szCs w:val="28"/>
+        </w:rPr>
+        <w:t xml:space="preserve"> 저는</w:t>
+      </w:r>
+      <w:r>
+        <w:rPr>
+          <w:rFonts w:ascii="Batang" w:eastAsia="Batang" w:hAnsi="Batang" w:cs="Batang" w:hint="eastAsia"/>
+          <w:sz w:val="28"/>
+          <w:szCs w:val="28"/>
+        </w:rPr>
         <w:t xml:space="preserve"> </w:t>
       </w:r>
       <w:r>
         <w:rPr>
+          <w:rFonts w:ascii="Batang" w:eastAsia="Batang" w:hAnsi="Batang" w:cs="Batang"/>
+          <w:sz w:val="28"/>
+          <w:szCs w:val="28"/>
+        </w:rPr>
+        <w:t>quickly</w:t>
+      </w:r>
+      <w:r>
+        <w:rPr>
+          <w:rFonts w:ascii="Batang" w:eastAsia="Batang" w:hAnsi="Batang" w:cs="Batang"/>
+          <w:sz w:val="28"/>
+          <w:szCs w:val="28"/>
+        </w:rPr>
+        <w:t xml:space="preserve"> </w:t>
+      </w:r>
+      <w:r>
+        <w:rPr>
           <w:rFonts w:ascii="Batang" w:eastAsia="Batang" w:hAnsi="Batang" w:cs="Batang" w:hint="eastAsia"/>
           <w:sz w:val="28"/>
           <w:szCs w:val="28"/>
         </w:rPr>
-        <w:t>것을 좋아하고 그리고 사람들이 제 프로그램을 사용</w:t>
+        <w:t>언어</w:t>
       </w:r>
       <w:r>
         <w:rPr>
@@ -19435,7 +19045,7 @@
           <w:sz w:val="28"/>
           <w:szCs w:val="28"/>
         </w:rPr>
-        <w:t>해서</w:t>
+        <w:t>들을 배울 수 있</w:t>
       </w:r>
       <w:r>
         <w:rPr>
@@ -19443,6 +19053,30 @@
           <w:sz w:val="28"/>
           <w:szCs w:val="28"/>
         </w:rPr>
+        <w:t>고 경험이 있습</w:t>
+      </w:r>
+      <w:r>
+        <w:rPr>
+          <w:rFonts w:ascii="Batang" w:eastAsia="Batang" w:hAnsi="Batang" w:cs="Batang" w:hint="eastAsia"/>
+          <w:sz w:val="28"/>
+          <w:szCs w:val="28"/>
+        </w:rPr>
+        <w:t>니다</w:t>
+      </w:r>
+      <w:r>
+        <w:rPr>
+          <w:rFonts w:ascii="Batang" w:eastAsia="Batang" w:hAnsi="Batang" w:cs="Batang"/>
+          <w:sz w:val="28"/>
+          <w:szCs w:val="28"/>
+        </w:rPr>
+        <w:t>.</w:t>
+      </w:r>
+      <w:r>
+        <w:rPr>
+          <w:rFonts w:ascii="Batang" w:eastAsia="Batang" w:hAnsi="Batang" w:cs="Batang"/>
+          <w:sz w:val="28"/>
+          <w:szCs w:val="28"/>
+        </w:rPr>
         <w:t xml:space="preserve"> </w:t>
       </w:r>
       <w:r>
@@ -19451,7 +19085,15 @@
           <w:sz w:val="28"/>
           <w:szCs w:val="28"/>
         </w:rPr>
-        <w:t>기뻐하는</w:t>
+        <w:t>저는 다국적 동료들과 일 한 경험이 있으며 영어와 한국어로 소통이 가능합니다.</w:t>
+      </w:r>
+      <w:r>
+        <w:rPr>
+          <w:rFonts w:ascii="Batang" w:eastAsia="Batang" w:hAnsi="Batang" w:cs="Batang"/>
+          <w:sz w:val="28"/>
+          <w:szCs w:val="28"/>
+        </w:rPr>
+        <w:t xml:space="preserve"> </w:t>
       </w:r>
       <w:r>
         <w:rPr>
@@ -19459,7 +19101,7 @@
           <w:sz w:val="28"/>
           <w:szCs w:val="28"/>
         </w:rPr>
-        <w:t xml:space="preserve"> 모습을 보는</w:t>
+        <w:t>저는 제 스킬들을 이용해서</w:t>
       </w:r>
       <w:r>
         <w:rPr>
@@ -19475,7 +19117,15 @@
           <w:sz w:val="28"/>
           <w:szCs w:val="28"/>
         </w:rPr>
-        <w:t>것을 좋아합니다</w:t>
+        <w:t xml:space="preserve">일 첫날부터 </w:t>
+      </w:r>
+      <w:r>
+        <w:rPr>
+          <w:rFonts w:ascii="Batang" w:eastAsia="Batang" w:hAnsi="Batang" w:cs="Batang" w:hint="eastAsia"/>
+          <w:sz w:val="28"/>
+          <w:szCs w:val="28"/>
+        </w:rPr>
+        <w:t xml:space="preserve">주어진 업무를 해내고 </w:t>
       </w:r>
       <w:r>
         <w:rPr>
@@ -19483,15 +19133,7 @@
           <w:sz w:val="28"/>
           <w:szCs w:val="28"/>
         </w:rPr>
-        <w:t>.</w:t>
-      </w:r>
-      <w:r>
-        <w:rPr>
-          <w:rFonts w:ascii="Batang" w:eastAsia="Batang" w:hAnsi="Batang" w:cs="Batang"/>
-          <w:sz w:val="28"/>
-          <w:szCs w:val="28"/>
-        </w:rPr>
-        <w:t xml:space="preserve"> </w:t>
+        <w:t>result</w:t>
       </w:r>
       <w:r>
         <w:rPr>
@@ -19499,231 +19141,7 @@
           <w:sz w:val="28"/>
           <w:szCs w:val="28"/>
         </w:rPr>
-        <w:t xml:space="preserve">저는 </w:t>
-      </w:r>
-      <w:r>
-        <w:rPr>
-          <w:rFonts w:ascii="Batang" w:eastAsia="Batang" w:hAnsi="Batang" w:cs="Batang"/>
-          <w:sz w:val="28"/>
-          <w:szCs w:val="28"/>
-        </w:rPr>
-        <w:t>front-end technology</w:t>
-      </w:r>
-      <w:proofErr w:type="spellStart"/>
-      <w:r>
-        <w:rPr>
-          <w:rFonts w:ascii="Batang" w:eastAsia="Batang" w:hAnsi="Batang" w:cs="Batang" w:hint="eastAsia"/>
-          <w:sz w:val="28"/>
-          <w:szCs w:val="28"/>
-        </w:rPr>
-        <w:t>를</w:t>
-      </w:r>
-      <w:proofErr w:type="spellEnd"/>
-      <w:r>
-        <w:rPr>
-          <w:rFonts w:ascii="Batang" w:eastAsia="Batang" w:hAnsi="Batang" w:cs="Batang" w:hint="eastAsia"/>
-          <w:sz w:val="28"/>
-          <w:szCs w:val="28"/>
-        </w:rPr>
-        <w:t xml:space="preserve"> 이용해서</w:t>
-      </w:r>
-      <w:r>
-        <w:rPr>
-          <w:rFonts w:ascii="Batang" w:eastAsia="Batang" w:hAnsi="Batang" w:cs="Batang" w:hint="eastAsia"/>
-          <w:sz w:val="28"/>
-          <w:szCs w:val="28"/>
-        </w:rPr>
-        <w:t xml:space="preserve"> </w:t>
-      </w:r>
-      <w:r>
-        <w:rPr>
-          <w:rFonts w:ascii="Batang" w:eastAsia="Batang" w:hAnsi="Batang" w:cs="Batang"/>
-          <w:sz w:val="28"/>
-          <w:szCs w:val="28"/>
-        </w:rPr>
-        <w:t>responsive</w:t>
-      </w:r>
-      <w:r>
-        <w:rPr>
-          <w:rFonts w:ascii="Batang" w:eastAsia="Batang" w:hAnsi="Batang" w:cs="Batang" w:hint="eastAsia"/>
-          <w:sz w:val="28"/>
-          <w:szCs w:val="28"/>
-        </w:rPr>
-        <w:t xml:space="preserve"> </w:t>
-      </w:r>
-      <w:r>
-        <w:rPr>
-          <w:rFonts w:ascii="Batang" w:eastAsia="Batang" w:hAnsi="Batang" w:cs="Batang"/>
-          <w:sz w:val="28"/>
-          <w:szCs w:val="28"/>
-        </w:rPr>
-        <w:t xml:space="preserve">pixel-perfect </w:t>
-      </w:r>
-      <w:proofErr w:type="spellStart"/>
-      <w:r>
-        <w:rPr>
-          <w:rFonts w:ascii="Batang" w:eastAsia="Batang" w:hAnsi="Batang" w:cs="Batang" w:hint="eastAsia"/>
-          <w:sz w:val="28"/>
-          <w:szCs w:val="28"/>
-        </w:rPr>
-        <w:t>템플렛을</w:t>
-      </w:r>
-      <w:proofErr w:type="spellEnd"/>
-      <w:r>
-        <w:rPr>
-          <w:rFonts w:ascii="Batang" w:eastAsia="Batang" w:hAnsi="Batang" w:cs="Batang" w:hint="eastAsia"/>
-          <w:sz w:val="28"/>
-          <w:szCs w:val="28"/>
-        </w:rPr>
-        <w:t xml:space="preserve"> 구현 할 수 있습니다</w:t>
-      </w:r>
-      <w:r>
-        <w:rPr>
-          <w:rFonts w:ascii="Batang" w:eastAsia="Batang" w:hAnsi="Batang" w:cs="Batang"/>
-          <w:sz w:val="28"/>
-          <w:szCs w:val="28"/>
-        </w:rPr>
-        <w:t xml:space="preserve">. </w:t>
-      </w:r>
-      <w:r>
-        <w:rPr>
-          <w:rFonts w:ascii="Batang" w:eastAsia="Batang" w:hAnsi="Batang" w:cs="Batang" w:hint="eastAsia"/>
-          <w:sz w:val="28"/>
-          <w:szCs w:val="28"/>
-        </w:rPr>
-        <w:t>그리고</w:t>
-      </w:r>
-      <w:r>
-        <w:rPr>
-          <w:rFonts w:ascii="Batang" w:eastAsia="Batang" w:hAnsi="Batang" w:cs="Batang" w:hint="eastAsia"/>
-          <w:sz w:val="28"/>
-          <w:szCs w:val="28"/>
-        </w:rPr>
-        <w:t xml:space="preserve"> 저는</w:t>
-      </w:r>
-      <w:r>
-        <w:rPr>
-          <w:rFonts w:ascii="Batang" w:eastAsia="Batang" w:hAnsi="Batang" w:cs="Batang" w:hint="eastAsia"/>
-          <w:sz w:val="28"/>
-          <w:szCs w:val="28"/>
-        </w:rPr>
-        <w:t xml:space="preserve"> </w:t>
-      </w:r>
-      <w:proofErr w:type="spellStart"/>
-      <w:r>
-        <w:rPr>
-          <w:rFonts w:ascii="Batang" w:eastAsia="Batang" w:hAnsi="Batang" w:cs="Batang"/>
-          <w:sz w:val="28"/>
-          <w:szCs w:val="28"/>
-        </w:rPr>
-        <w:t>quckly</w:t>
-      </w:r>
-      <w:proofErr w:type="spellEnd"/>
-      <w:r>
-        <w:rPr>
-          <w:rFonts w:ascii="Batang" w:eastAsia="Batang" w:hAnsi="Batang" w:cs="Batang"/>
-          <w:sz w:val="28"/>
-          <w:szCs w:val="28"/>
-        </w:rPr>
-        <w:t xml:space="preserve"> </w:t>
-      </w:r>
-      <w:r>
-        <w:rPr>
-          <w:rFonts w:ascii="Batang" w:eastAsia="Batang" w:hAnsi="Batang" w:cs="Batang" w:hint="eastAsia"/>
-          <w:sz w:val="28"/>
-          <w:szCs w:val="28"/>
-        </w:rPr>
-        <w:t>스킬들을 배울 수 있습니다</w:t>
-      </w:r>
-      <w:r>
-        <w:rPr>
-          <w:rFonts w:ascii="Batang" w:eastAsia="Batang" w:hAnsi="Batang" w:cs="Batang"/>
-          <w:sz w:val="28"/>
-          <w:szCs w:val="28"/>
-        </w:rPr>
-        <w:t>.</w:t>
-      </w:r>
-      <w:r>
-        <w:rPr>
-          <w:rFonts w:ascii="Batang" w:eastAsia="Batang" w:hAnsi="Batang" w:cs="Batang"/>
-          <w:sz w:val="28"/>
-          <w:szCs w:val="28"/>
-        </w:rPr>
-        <w:t xml:space="preserve"> </w:t>
-      </w:r>
-      <w:r>
-        <w:rPr>
-          <w:rFonts w:ascii="Batang" w:eastAsia="Batang" w:hAnsi="Batang" w:cs="Batang" w:hint="eastAsia"/>
-          <w:sz w:val="28"/>
-          <w:szCs w:val="28"/>
-        </w:rPr>
-        <w:t>저는 다국적 동료들과 일 한 경험이 있으며 영어와 한국어로 소통이 가능합니다.</w:t>
-      </w:r>
-      <w:r>
-        <w:rPr>
-          <w:rFonts w:ascii="Batang" w:eastAsia="Batang" w:hAnsi="Batang" w:cs="Batang"/>
-          <w:sz w:val="28"/>
-          <w:szCs w:val="28"/>
-        </w:rPr>
-        <w:t xml:space="preserve"> </w:t>
-      </w:r>
-      <w:r>
-        <w:rPr>
-          <w:rFonts w:ascii="Batang" w:eastAsia="Batang" w:hAnsi="Batang" w:cs="Batang" w:hint="eastAsia"/>
-          <w:sz w:val="28"/>
-          <w:szCs w:val="28"/>
-        </w:rPr>
-        <w:t>저는 제 스킬들을 이용해서</w:t>
-      </w:r>
-      <w:r>
-        <w:rPr>
-          <w:rFonts w:ascii="Batang" w:eastAsia="Batang" w:hAnsi="Batang" w:cs="Batang" w:hint="eastAsia"/>
-          <w:sz w:val="28"/>
-          <w:szCs w:val="28"/>
-        </w:rPr>
-        <w:t xml:space="preserve"> </w:t>
-      </w:r>
-      <w:r>
-        <w:rPr>
-          <w:rFonts w:ascii="Batang" w:eastAsia="Batang" w:hAnsi="Batang" w:cs="Batang" w:hint="eastAsia"/>
-          <w:sz w:val="28"/>
-          <w:szCs w:val="28"/>
-        </w:rPr>
-        <w:t xml:space="preserve">일 첫날부터 </w:t>
-      </w:r>
-      <w:r>
-        <w:rPr>
-          <w:rFonts w:ascii="Batang" w:eastAsia="Batang" w:hAnsi="Batang" w:cs="Batang" w:hint="eastAsia"/>
-          <w:sz w:val="28"/>
-          <w:szCs w:val="28"/>
-        </w:rPr>
-        <w:t xml:space="preserve">주어진 업무를 해내고 </w:t>
-      </w:r>
-      <w:r>
-        <w:rPr>
-          <w:rFonts w:ascii="Batang" w:eastAsia="Batang" w:hAnsi="Batang" w:cs="Batang"/>
-          <w:sz w:val="28"/>
-          <w:szCs w:val="28"/>
-        </w:rPr>
-        <w:t>result</w:t>
-      </w:r>
-      <w:proofErr w:type="spellStart"/>
-      <w:r>
-        <w:rPr>
-          <w:rFonts w:ascii="Batang" w:eastAsia="Batang" w:hAnsi="Batang" w:cs="Batang" w:hint="eastAsia"/>
-          <w:sz w:val="28"/>
-          <w:szCs w:val="28"/>
-        </w:rPr>
-        <w:t>를</w:t>
-      </w:r>
-      <w:proofErr w:type="spellEnd"/>
-      <w:r>
-        <w:rPr>
-          <w:rFonts w:ascii="Batang" w:eastAsia="Batang" w:hAnsi="Batang" w:cs="Batang" w:hint="eastAsia"/>
-          <w:sz w:val="28"/>
-          <w:szCs w:val="28"/>
-        </w:rPr>
-        <w:t xml:space="preserve"> 갖고 오겠습니다</w:t>
+        <w:t>를 갖고 오겠습니다</w:t>
       </w:r>
       <w:r>
         <w:rPr>

</xml_diff>

<commit_message>
feat: Add progress #45 'Practicing interview'
</commit_message>
<xml_diff>
--- a/big-interview/interview_notes.docx
+++ b/big-interview/interview_notes.docx
@@ -135,12 +135,37 @@
           <w:szCs w:val="28"/>
         </w:rPr>
       </w:pPr>
-      <w:r>
-        <w:rPr>
-          <w:sz w:val="28"/>
-          <w:szCs w:val="28"/>
-        </w:rPr>
-        <w:t xml:space="preserve">Swarmy, awkard </w:t>
+      <w:proofErr w:type="spellStart"/>
+      <w:r>
+        <w:rPr>
+          <w:sz w:val="28"/>
+          <w:szCs w:val="28"/>
+        </w:rPr>
+        <w:t>Swarmy</w:t>
+      </w:r>
+      <w:proofErr w:type="spellEnd"/>
+      <w:r>
+        <w:rPr>
+          <w:sz w:val="28"/>
+          <w:szCs w:val="28"/>
+        </w:rPr>
+        <w:t xml:space="preserve">, </w:t>
+      </w:r>
+      <w:proofErr w:type="spellStart"/>
+      <w:r>
+        <w:rPr>
+          <w:sz w:val="28"/>
+          <w:szCs w:val="28"/>
+        </w:rPr>
+        <w:t>awkard</w:t>
+      </w:r>
+      <w:proofErr w:type="spellEnd"/>
+      <w:r>
+        <w:rPr>
+          <w:sz w:val="28"/>
+          <w:szCs w:val="28"/>
+        </w:rPr>
+        <w:t xml:space="preserve"> </w:t>
       </w:r>
       <w:r>
         <w:rPr>
@@ -469,12 +494,21 @@
           <w:szCs w:val="28"/>
         </w:rPr>
       </w:pPr>
-      <w:r>
-        <w:rPr>
-          <w:sz w:val="28"/>
-          <w:szCs w:val="28"/>
-        </w:rPr>
-        <w:t xml:space="preserve">E.g arriving late, </w:t>
+      <w:proofErr w:type="spellStart"/>
+      <w:r>
+        <w:rPr>
+          <w:sz w:val="28"/>
+          <w:szCs w:val="28"/>
+        </w:rPr>
+        <w:t>E.g</w:t>
+      </w:r>
+      <w:proofErr w:type="spellEnd"/>
+      <w:r>
+        <w:rPr>
+          <w:sz w:val="28"/>
+          <w:szCs w:val="28"/>
+        </w:rPr>
+        <w:t xml:space="preserve"> arriving late, </w:t>
       </w:r>
     </w:p>
     <w:p>
@@ -513,12 +547,21 @@
           <w:szCs w:val="28"/>
         </w:rPr>
       </w:pPr>
-      <w:r>
-        <w:rPr>
-          <w:sz w:val="28"/>
-          <w:szCs w:val="28"/>
-        </w:rPr>
-        <w:t xml:space="preserve">how you dress, </w:t>
+      <w:proofErr w:type="spellStart"/>
+      <w:r>
+        <w:rPr>
+          <w:sz w:val="28"/>
+          <w:szCs w:val="28"/>
+        </w:rPr>
+        <w:t>how</w:t>
+      </w:r>
+      <w:proofErr w:type="spellEnd"/>
+      <w:r>
+        <w:rPr>
+          <w:sz w:val="28"/>
+          <w:szCs w:val="28"/>
+        </w:rPr>
+        <w:t xml:space="preserve"> you dress, </w:t>
       </w:r>
     </w:p>
     <w:p>
@@ -743,12 +786,21 @@
           <w:szCs w:val="28"/>
         </w:rPr>
       </w:pPr>
-      <w:r>
-        <w:rPr>
-          <w:sz w:val="28"/>
-          <w:szCs w:val="28"/>
-        </w:rPr>
-        <w:t>Doging questions</w:t>
+      <w:proofErr w:type="spellStart"/>
+      <w:r>
+        <w:rPr>
+          <w:sz w:val="28"/>
+          <w:szCs w:val="28"/>
+        </w:rPr>
+        <w:t>Doging</w:t>
+      </w:r>
+      <w:proofErr w:type="spellEnd"/>
+      <w:r>
+        <w:rPr>
+          <w:sz w:val="28"/>
+          <w:szCs w:val="28"/>
+        </w:rPr>
+        <w:t xml:space="preserve"> questions</w:t>
       </w:r>
     </w:p>
     <w:p>
@@ -819,8 +871,19 @@
           <w:sz w:val="28"/>
           <w:szCs w:val="28"/>
         </w:rPr>
-        <w:t>Don’t ever badmouth your former employer, manager or even your coworker</w:t>
-      </w:r>
+        <w:t xml:space="preserve">Don’t ever badmouth your former employer, manager or even your </w:t>
+      </w:r>
+      <w:proofErr w:type="spellStart"/>
+      <w:r>
+        <w:rPr>
+          <w:b/>
+          <w:bCs/>
+          <w:sz w:val="28"/>
+          <w:szCs w:val="28"/>
+        </w:rPr>
+        <w:t>coworker</w:t>
+      </w:r>
+      <w:proofErr w:type="spellEnd"/>
     </w:p>
     <w:p>
       <w:pPr>
@@ -1485,7 +1548,39 @@
           <w:sz w:val="28"/>
           <w:szCs w:val="28"/>
         </w:rPr>
-        <w:t>“Umns” and “Uhs”</w:t>
+        <w:t>“</w:t>
+      </w:r>
+      <w:proofErr w:type="spellStart"/>
+      <w:r>
+        <w:rPr>
+          <w:sz w:val="28"/>
+          <w:szCs w:val="28"/>
+        </w:rPr>
+        <w:t>Umns</w:t>
+      </w:r>
+      <w:proofErr w:type="spellEnd"/>
+      <w:r>
+        <w:rPr>
+          <w:sz w:val="28"/>
+          <w:szCs w:val="28"/>
+        </w:rPr>
+        <w:t>” and “</w:t>
+      </w:r>
+      <w:proofErr w:type="spellStart"/>
+      <w:r>
+        <w:rPr>
+          <w:sz w:val="28"/>
+          <w:szCs w:val="28"/>
+        </w:rPr>
+        <w:t>Uhs</w:t>
+      </w:r>
+      <w:proofErr w:type="spellEnd"/>
+      <w:r>
+        <w:rPr>
+          <w:sz w:val="28"/>
+          <w:szCs w:val="28"/>
+        </w:rPr>
+        <w:t>”</w:t>
       </w:r>
     </w:p>
     <w:p>
@@ -2693,7 +2788,23 @@
           <w:sz w:val="28"/>
           <w:szCs w:val="28"/>
         </w:rPr>
-        <w:t>Mastering nonvebal communication</w:t>
+        <w:t xml:space="preserve">Mastering </w:t>
+      </w:r>
+      <w:proofErr w:type="spellStart"/>
+      <w:r>
+        <w:rPr>
+          <w:sz w:val="28"/>
+          <w:szCs w:val="28"/>
+        </w:rPr>
+        <w:t>nonvebal</w:t>
+      </w:r>
+      <w:proofErr w:type="spellEnd"/>
+      <w:r>
+        <w:rPr>
+          <w:sz w:val="28"/>
+          <w:szCs w:val="28"/>
+        </w:rPr>
+        <w:t xml:space="preserve"> communication</w:t>
       </w:r>
     </w:p>
     <w:p>
@@ -2893,7 +3004,23 @@
           <w:sz w:val="28"/>
           <w:szCs w:val="28"/>
         </w:rPr>
-        <w:t xml:space="preserve">Look staright </w:t>
+        <w:t xml:space="preserve">Look </w:t>
+      </w:r>
+      <w:proofErr w:type="spellStart"/>
+      <w:r>
+        <w:rPr>
+          <w:sz w:val="28"/>
+          <w:szCs w:val="28"/>
+        </w:rPr>
+        <w:t>staright</w:t>
+      </w:r>
+      <w:proofErr w:type="spellEnd"/>
+      <w:r>
+        <w:rPr>
+          <w:sz w:val="28"/>
+          <w:szCs w:val="28"/>
+        </w:rPr>
+        <w:t xml:space="preserve"> </w:t>
       </w:r>
       <w:r>
         <w:rPr>
@@ -3299,7 +3426,23 @@
           <w:sz w:val="28"/>
           <w:szCs w:val="28"/>
         </w:rPr>
-        <w:t>Ums, uhs, like, okay</w:t>
+        <w:t xml:space="preserve">Ums, </w:t>
+      </w:r>
+      <w:proofErr w:type="spellStart"/>
+      <w:r>
+        <w:rPr>
+          <w:sz w:val="28"/>
+          <w:szCs w:val="28"/>
+        </w:rPr>
+        <w:t>uhs</w:t>
+      </w:r>
+      <w:proofErr w:type="spellEnd"/>
+      <w:r>
+        <w:rPr>
+          <w:sz w:val="28"/>
+          <w:szCs w:val="28"/>
+        </w:rPr>
+        <w:t>, like, okay</w:t>
       </w:r>
     </w:p>
     <w:p>
@@ -4165,6 +4308,7 @@
                     </w:rPr>
                     <w:t> </w:t>
                   </w:r>
+                  <w:proofErr w:type="spellStart"/>
                   <w:r>
                     <w:rPr>
                       <w:rStyle w:val="HTMLCode"/>
@@ -4178,6 +4322,7 @@
                     </w:rPr>
                     <w:t>GraphQL</w:t>
                   </w:r>
+                  <w:proofErr w:type="spellEnd"/>
                   <w:r>
                     <w:rPr>
                       <w:highlight w:val="yellow"/>
@@ -4263,6 +4408,7 @@
                 <w:spacing w:val="-2"/>
               </w:rPr>
             </w:pPr>
+            <w:proofErr w:type="spellStart"/>
             <w:r>
               <w:rPr>
                 <w:rFonts w:ascii="Batang" w:eastAsia="Batang" w:hAnsi="Batang" w:cs="Batang" w:hint="eastAsia"/>
@@ -4270,6 +4416,7 @@
               </w:rPr>
               <w:t>트릿지는</w:t>
             </w:r>
+            <w:proofErr w:type="spellEnd"/>
             <w:r>
               <w:rPr>
                 <w:rFonts w:ascii="Helvetica Neue" w:hAnsi="Helvetica Neue"/>
@@ -4641,6 +4788,7 @@
               </w:rPr>
               <w:t> Google”</w:t>
             </w:r>
+            <w:proofErr w:type="spellStart"/>
             <w:r>
               <w:rPr>
                 <w:rFonts w:ascii="Batang" w:eastAsia="Batang" w:hAnsi="Batang" w:cs="Batang" w:hint="eastAsia"/>
@@ -4648,6 +4796,7 @@
               </w:rPr>
               <w:t>로서</w:t>
             </w:r>
+            <w:proofErr w:type="spellEnd"/>
             <w:r>
               <w:rPr>
                 <w:rFonts w:ascii="Helvetica Neue" w:hAnsi="Helvetica Neue"/>
@@ -4795,6 +4944,7 @@
               </w:rPr>
               <w:t>(equilibrium)</w:t>
             </w:r>
+            <w:proofErr w:type="spellStart"/>
             <w:r>
               <w:rPr>
                 <w:rFonts w:ascii="Batang" w:eastAsia="Batang" w:hAnsi="Batang" w:cs="Batang" w:hint="eastAsia"/>
@@ -4802,6 +4952,7 @@
               </w:rPr>
               <w:t>를</w:t>
             </w:r>
+            <w:proofErr w:type="spellEnd"/>
             <w:r>
               <w:rPr>
                 <w:rFonts w:ascii="Helvetica Neue" w:hAnsi="Helvetica Neue"/>
@@ -5129,7 +5280,23 @@
                 <w:rFonts w:ascii="Helvetica Neue" w:hAnsi="Helvetica Neue"/>
                 <w:spacing w:val="-2"/>
               </w:rPr>
-              <w:t> Activant Capital</w:t>
+              <w:t> </w:t>
+            </w:r>
+            <w:proofErr w:type="spellStart"/>
+            <w:r>
+              <w:rPr>
+                <w:rFonts w:ascii="Helvetica Neue" w:hAnsi="Helvetica Neue"/>
+                <w:spacing w:val="-2"/>
+              </w:rPr>
+              <w:t>Activant</w:t>
+            </w:r>
+            <w:proofErr w:type="spellEnd"/>
+            <w:r>
+              <w:rPr>
+                <w:rFonts w:ascii="Helvetica Neue" w:hAnsi="Helvetica Neue"/>
+                <w:spacing w:val="-2"/>
+              </w:rPr>
+              <w:t> Capital</w:t>
             </w:r>
             <w:r>
               <w:rPr>
@@ -5357,6 +5524,7 @@
               </w:rPr>
               <w:t> </w:t>
             </w:r>
+            <w:proofErr w:type="spellStart"/>
             <w:r>
               <w:rPr>
                 <w:rFonts w:ascii="Batang" w:eastAsia="Batang" w:hAnsi="Batang" w:cs="Batang" w:hint="eastAsia"/>
@@ -5364,6 +5532,7 @@
               </w:rPr>
               <w:t>트릿지의</w:t>
             </w:r>
+            <w:proofErr w:type="spellEnd"/>
             <w:r>
               <w:rPr>
                 <w:rFonts w:ascii="Helvetica Neue" w:hAnsi="Helvetica Neue"/>
@@ -5774,6 +5943,7 @@
               </w:rPr>
               <w:t>. </w:t>
             </w:r>
+            <w:proofErr w:type="spellStart"/>
             <w:r>
               <w:rPr>
                 <w:rFonts w:ascii="Batang" w:eastAsia="Batang" w:hAnsi="Batang" w:cs="Batang" w:hint="eastAsia"/>
@@ -5781,6 +5951,7 @@
               </w:rPr>
               <w:t>트릿지의</w:t>
             </w:r>
+            <w:proofErr w:type="spellEnd"/>
             <w:r>
               <w:rPr>
                 <w:rFonts w:ascii="Helvetica Neue" w:hAnsi="Helvetica Neue"/>
@@ -5873,6 +6044,7 @@
               </w:rPr>
               <w:t> </w:t>
             </w:r>
+            <w:proofErr w:type="spellStart"/>
             <w:r>
               <w:rPr>
                 <w:rFonts w:ascii="Batang" w:eastAsia="Batang" w:hAnsi="Batang" w:cs="Batang" w:hint="eastAsia"/>
@@ -5888,6 +6060,7 @@
               </w:rPr>
               <w:t>과</w:t>
             </w:r>
+            <w:proofErr w:type="spellEnd"/>
             <w:r>
               <w:rPr>
                 <w:rFonts w:ascii="Helvetica Neue" w:hAnsi="Helvetica Neue"/>
@@ -5925,6 +6098,7 @@
               </w:rPr>
               <w:t> </w:t>
             </w:r>
+            <w:proofErr w:type="spellStart"/>
             <w:r>
               <w:rPr>
                 <w:rFonts w:ascii="Batang" w:eastAsia="Batang" w:hAnsi="Batang" w:cs="Batang" w:hint="eastAsia"/>
@@ -5933,6 +6107,7 @@
               </w:rPr>
               <w:t>효과성</w:t>
             </w:r>
+            <w:proofErr w:type="spellEnd"/>
             <w:r>
               <w:rPr>
                 <w:rFonts w:ascii="Helvetica Neue" w:hAnsi="Helvetica Neue"/>
@@ -6280,6 +6455,7 @@
               </w:rPr>
               <w:t>, </w:t>
             </w:r>
+            <w:proofErr w:type="spellStart"/>
             <w:r>
               <w:rPr>
                 <w:rFonts w:ascii="Batang" w:eastAsia="Batang" w:hAnsi="Batang" w:cs="Batang" w:hint="eastAsia"/>
@@ -6287,6 +6463,7 @@
               </w:rPr>
               <w:t>트릿지는</w:t>
             </w:r>
+            <w:proofErr w:type="spellEnd"/>
             <w:r>
               <w:rPr>
                 <w:rFonts w:ascii="Helvetica Neue" w:hAnsi="Helvetica Neue"/>
@@ -6403,6 +6580,7 @@
                 <w:spacing w:val="-2"/>
               </w:rPr>
             </w:pPr>
+            <w:proofErr w:type="spellStart"/>
             <w:r>
               <w:rPr>
                 <w:rFonts w:ascii="Batang" w:eastAsia="Batang" w:hAnsi="Batang" w:cs="Batang" w:hint="eastAsia"/>
@@ -6410,6 +6588,7 @@
               </w:rPr>
               <w:t>트릿지</w:t>
             </w:r>
+            <w:proofErr w:type="spellEnd"/>
             <w:r>
               <w:rPr>
                 <w:rFonts w:ascii="Helvetica Neue" w:hAnsi="Helvetica Neue"/>
@@ -6796,6 +6975,7 @@
               </w:rPr>
               <w:t> </w:t>
             </w:r>
+            <w:proofErr w:type="spellStart"/>
             <w:r>
               <w:rPr>
                 <w:rFonts w:ascii="Batang" w:eastAsia="Batang" w:hAnsi="Batang" w:cs="Batang" w:hint="eastAsia"/>
@@ -6803,6 +6983,7 @@
               </w:rPr>
               <w:t>하는만큼</w:t>
             </w:r>
+            <w:proofErr w:type="spellEnd"/>
             <w:r>
               <w:rPr>
                 <w:rFonts w:ascii="Helvetica Neue" w:hAnsi="Helvetica Neue"/>
@@ -7168,6 +7349,7 @@
               </w:rPr>
               <w:t> “Intelligence UX”</w:t>
             </w:r>
+            <w:proofErr w:type="spellStart"/>
             <w:r>
               <w:rPr>
                 <w:rFonts w:ascii="Batang" w:eastAsia="Batang" w:hAnsi="Batang" w:cs="Batang" w:hint="eastAsia"/>
@@ -7175,6 +7357,7 @@
               </w:rPr>
               <w:t>를</w:t>
             </w:r>
+            <w:proofErr w:type="spellEnd"/>
             <w:r>
               <w:rPr>
                 <w:rFonts w:ascii="Helvetica Neue" w:hAnsi="Helvetica Neue"/>
@@ -7258,7 +7441,23 @@
                 <w:rFonts w:ascii="Helvetica Neue" w:hAnsi="Helvetica Neue"/>
                 <w:spacing w:val="-2"/>
               </w:rPr>
-              <w:t> “Tridge Messenger App”</w:t>
+              <w:t> “</w:t>
+            </w:r>
+            <w:proofErr w:type="spellStart"/>
+            <w:r>
+              <w:rPr>
+                <w:rFonts w:ascii="Helvetica Neue" w:hAnsi="Helvetica Neue"/>
+                <w:spacing w:val="-2"/>
+              </w:rPr>
+              <w:t>Tridge</w:t>
+            </w:r>
+            <w:proofErr w:type="spellEnd"/>
+            <w:r>
+              <w:rPr>
+                <w:rFonts w:ascii="Helvetica Neue" w:hAnsi="Helvetica Neue"/>
+                <w:spacing w:val="-2"/>
+              </w:rPr>
+              <w:t> Messenger App”</w:t>
             </w:r>
             <w:r>
               <w:rPr>
@@ -7506,6 +7705,7 @@
               </w:rPr>
               <w:t> SEO</w:t>
             </w:r>
+            <w:proofErr w:type="spellStart"/>
             <w:r>
               <w:rPr>
                 <w:rFonts w:ascii="Batang" w:eastAsia="Batang" w:hAnsi="Batang" w:cs="Batang" w:hint="eastAsia"/>
@@ -7513,6 +7713,7 @@
               </w:rPr>
               <w:t>를</w:t>
             </w:r>
+            <w:proofErr w:type="spellEnd"/>
             <w:r>
               <w:rPr>
                 <w:rFonts w:ascii="Helvetica Neue" w:hAnsi="Helvetica Neue"/>
@@ -7731,6 +7932,7 @@
               </w:rPr>
               <w:t> API</w:t>
             </w:r>
+            <w:proofErr w:type="spellStart"/>
             <w:r>
               <w:rPr>
                 <w:rFonts w:ascii="Batang" w:eastAsia="Batang" w:hAnsi="Batang" w:cs="Batang" w:hint="eastAsia"/>
@@ -7738,6 +7940,7 @@
               </w:rPr>
               <w:t>를</w:t>
             </w:r>
+            <w:proofErr w:type="spellEnd"/>
             <w:r>
               <w:rPr>
                 <w:rFonts w:ascii="Helvetica Neue" w:hAnsi="Helvetica Neue"/>
@@ -7880,6 +8083,7 @@
                 <w:spacing w:val="-2"/>
               </w:rPr>
             </w:pPr>
+            <w:proofErr w:type="spellStart"/>
             <w:r>
               <w:rPr>
                 <w:rFonts w:ascii="Batang" w:eastAsia="Batang" w:hAnsi="Batang" w:cs="Batang" w:hint="eastAsia"/>
@@ -7888,6 +8092,7 @@
               </w:rPr>
               <w:t>트릿지의</w:t>
             </w:r>
+            <w:proofErr w:type="spellEnd"/>
             <w:r>
               <w:rPr>
                 <w:rFonts w:ascii="Helvetica Neue" w:hAnsi="Helvetica Neue"/>
@@ -7944,6 +8149,7 @@
               </w:rPr>
               <w:t> </w:t>
             </w:r>
+            <w:proofErr w:type="spellStart"/>
             <w:r>
               <w:rPr>
                 <w:rFonts w:ascii="Batang" w:eastAsia="Batang" w:hAnsi="Batang" w:cs="Batang" w:hint="eastAsia"/>
@@ -7952,6 +8158,7 @@
               </w:rPr>
               <w:t>완성자</w:t>
             </w:r>
+            <w:proofErr w:type="spellEnd"/>
             <w:r>
               <w:rPr>
                 <w:rFonts w:ascii="Helvetica Neue" w:hAnsi="Helvetica Neue"/>
@@ -7960,6 +8167,7 @@
               </w:rPr>
               <w:t>”</w:t>
             </w:r>
+            <w:proofErr w:type="spellStart"/>
             <w:r>
               <w:rPr>
                 <w:rFonts w:ascii="Batang" w:eastAsia="Batang" w:hAnsi="Batang" w:cs="Batang" w:hint="eastAsia"/>
@@ -7968,6 +8176,7 @@
               </w:rPr>
               <w:t>로서</w:t>
             </w:r>
+            <w:proofErr w:type="spellEnd"/>
             <w:r>
               <w:rPr>
                 <w:rFonts w:ascii="Helvetica Neue" w:hAnsi="Helvetica Neue"/>
@@ -8103,6 +8312,7 @@
               </w:rPr>
               <w:t> </w:t>
             </w:r>
+            <w:proofErr w:type="spellStart"/>
             <w:r>
               <w:rPr>
                 <w:rFonts w:ascii="Batang" w:eastAsia="Batang" w:hAnsi="Batang" w:cs="Batang" w:hint="eastAsia"/>
@@ -8110,6 +8320,7 @@
               </w:rPr>
               <w:t>트릿지</w:t>
             </w:r>
+            <w:proofErr w:type="spellEnd"/>
             <w:r>
               <w:rPr>
                 <w:rFonts w:ascii="Helvetica Neue" w:hAnsi="Helvetica Neue"/>
@@ -8327,6 +8538,7 @@
               </w:rPr>
               <w:t> </w:t>
             </w:r>
+            <w:proofErr w:type="spellStart"/>
             <w:r>
               <w:rPr>
                 <w:rFonts w:ascii="Batang" w:eastAsia="Batang" w:hAnsi="Batang" w:cs="Batang" w:hint="eastAsia"/>
@@ -8335,14 +8547,25 @@
               </w:rPr>
               <w:t>트릿지는</w:t>
             </w:r>
-            <w:r>
-              <w:rPr>
-                <w:rFonts w:ascii="Helvetica Neue" w:hAnsi="Helvetica Neue"/>
-                <w:spacing w:val="-2"/>
-                <w:highlight w:val="yellow"/>
-              </w:rPr>
-              <w:t> GraphQL</w:t>
-            </w:r>
+            <w:proofErr w:type="spellEnd"/>
+            <w:r>
+              <w:rPr>
+                <w:rFonts w:ascii="Helvetica Neue" w:hAnsi="Helvetica Neue"/>
+                <w:spacing w:val="-2"/>
+                <w:highlight w:val="yellow"/>
+              </w:rPr>
+              <w:t> </w:t>
+            </w:r>
+            <w:proofErr w:type="spellStart"/>
+            <w:r>
+              <w:rPr>
+                <w:rFonts w:ascii="Helvetica Neue" w:hAnsi="Helvetica Neue"/>
+                <w:spacing w:val="-2"/>
+                <w:highlight w:val="yellow"/>
+              </w:rPr>
+              <w:t>GraphQL</w:t>
+            </w:r>
+            <w:proofErr w:type="spellEnd"/>
             <w:r>
               <w:rPr>
                 <w:rFonts w:ascii="Batang" w:eastAsia="Batang" w:hAnsi="Batang" w:cs="Batang" w:hint="eastAsia"/>
@@ -8462,6 +8685,7 @@
               </w:rPr>
               <w:t> </w:t>
             </w:r>
+            <w:proofErr w:type="spellStart"/>
             <w:r>
               <w:rPr>
                 <w:rFonts w:ascii="Batang" w:eastAsia="Batang" w:hAnsi="Batang" w:cs="Batang" w:hint="eastAsia"/>
@@ -8469,6 +8693,7 @@
               </w:rPr>
               <w:t>로직이</w:t>
             </w:r>
+            <w:proofErr w:type="spellEnd"/>
             <w:r>
               <w:rPr>
                 <w:rFonts w:ascii="Helvetica Neue" w:hAnsi="Helvetica Neue"/>
@@ -8681,7 +8906,25 @@
                 <w:spacing w:val="-2"/>
                 <w:highlight w:val="yellow"/>
               </w:rPr>
-              <w:t>React, GraphQL, </w:t>
+              <w:t>React, </w:t>
+            </w:r>
+            <w:proofErr w:type="spellStart"/>
+            <w:r>
+              <w:rPr>
+                <w:rFonts w:ascii="Helvetica Neue" w:hAnsi="Helvetica Neue"/>
+                <w:spacing w:val="-2"/>
+                <w:highlight w:val="yellow"/>
+              </w:rPr>
+              <w:t>GraphQL</w:t>
+            </w:r>
+            <w:proofErr w:type="spellEnd"/>
+            <w:r>
+              <w:rPr>
+                <w:rFonts w:ascii="Helvetica Neue" w:hAnsi="Helvetica Neue"/>
+                <w:spacing w:val="-2"/>
+                <w:highlight w:val="yellow"/>
+              </w:rPr>
+              <w:t>, </w:t>
             </w:r>
             <w:r>
               <w:rPr>
@@ -8699,6 +8942,7 @@
               </w:rPr>
               <w:t> styled-components</w:t>
             </w:r>
+            <w:proofErr w:type="spellStart"/>
             <w:r>
               <w:rPr>
                 <w:rFonts w:ascii="Batang" w:eastAsia="Batang" w:hAnsi="Batang" w:cs="Batang" w:hint="eastAsia"/>
@@ -8707,6 +8951,7 @@
               </w:rPr>
               <w:t>를</w:t>
             </w:r>
+            <w:proofErr w:type="spellEnd"/>
             <w:r>
               <w:rPr>
                 <w:rFonts w:ascii="Helvetica Neue" w:hAnsi="Helvetica Neue"/>
@@ -8763,6 +9008,7 @@
               </w:rPr>
               <w:t> </w:t>
             </w:r>
+            <w:proofErr w:type="spellStart"/>
             <w:r>
               <w:rPr>
                 <w:rFonts w:ascii="Batang" w:eastAsia="Batang" w:hAnsi="Batang" w:cs="Batang" w:hint="eastAsia"/>
@@ -8771,6 +9017,7 @@
               </w:rPr>
               <w:t>재사용성이</w:t>
             </w:r>
+            <w:proofErr w:type="spellEnd"/>
             <w:r>
               <w:rPr>
                 <w:rFonts w:ascii="Helvetica Neue" w:hAnsi="Helvetica Neue"/>
@@ -8811,6 +9058,7 @@
               </w:rPr>
               <w:t> UI</w:t>
             </w:r>
+            <w:proofErr w:type="spellStart"/>
             <w:r>
               <w:rPr>
                 <w:rFonts w:ascii="Batang" w:eastAsia="Batang" w:hAnsi="Batang" w:cs="Batang" w:hint="eastAsia"/>
@@ -8819,6 +9067,7 @@
               </w:rPr>
               <w:t>를</w:t>
             </w:r>
+            <w:proofErr w:type="spellEnd"/>
             <w:r>
               <w:rPr>
                 <w:rFonts w:ascii="Helvetica Neue" w:hAnsi="Helvetica Neue"/>
@@ -8938,6 +9187,7 @@
               </w:rPr>
               <w:t> UI</w:t>
             </w:r>
+            <w:proofErr w:type="spellStart"/>
             <w:r>
               <w:rPr>
                 <w:rFonts w:ascii="Batang" w:eastAsia="Batang" w:hAnsi="Batang" w:cs="Batang" w:hint="eastAsia"/>
@@ -8946,6 +9196,7 @@
               </w:rPr>
               <w:t>를</w:t>
             </w:r>
+            <w:proofErr w:type="spellEnd"/>
             <w:r>
               <w:rPr>
                 <w:rFonts w:ascii="Helvetica Neue" w:hAnsi="Helvetica Neue"/>
@@ -9114,6 +9365,7 @@
               </w:rPr>
               <w:t> UI </w:t>
             </w:r>
+            <w:proofErr w:type="spellStart"/>
             <w:r>
               <w:rPr>
                 <w:rFonts w:ascii="Batang" w:eastAsia="Batang" w:hAnsi="Batang" w:cs="Batang" w:hint="eastAsia"/>
@@ -9121,6 +9373,7 @@
               </w:rPr>
               <w:t>반응성을</w:t>
             </w:r>
+            <w:proofErr w:type="spellEnd"/>
             <w:r>
               <w:rPr>
                 <w:rFonts w:ascii="Helvetica Neue" w:hAnsi="Helvetica Neue"/>
@@ -9142,6 +9395,7 @@
               </w:rPr>
               <w:t> SEO</w:t>
             </w:r>
+            <w:proofErr w:type="spellStart"/>
             <w:r>
               <w:rPr>
                 <w:rFonts w:ascii="Batang" w:eastAsia="Batang" w:hAnsi="Batang" w:cs="Batang" w:hint="eastAsia"/>
@@ -9149,6 +9403,7 @@
               </w:rPr>
               <w:t>를</w:t>
             </w:r>
+            <w:proofErr w:type="spellEnd"/>
             <w:r>
               <w:rPr>
                 <w:rFonts w:ascii="Helvetica Neue" w:hAnsi="Helvetica Neue"/>
@@ -9480,6 +9735,7 @@
               </w:rPr>
               <w:t> </w:t>
             </w:r>
+            <w:proofErr w:type="spellStart"/>
             <w:r>
               <w:rPr>
                 <w:rFonts w:ascii="Batang" w:eastAsia="Batang" w:hAnsi="Batang" w:cs="Batang" w:hint="eastAsia"/>
@@ -9487,6 +9743,7 @@
               </w:rPr>
               <w:t>스쿼드를</w:t>
             </w:r>
+            <w:proofErr w:type="spellEnd"/>
             <w:r>
               <w:rPr>
                 <w:rFonts w:ascii="Helvetica Neue" w:hAnsi="Helvetica Neue"/>
@@ -10122,7 +10379,25 @@
                 <w:spacing w:val="-2"/>
                 <w:highlight w:val="yellow"/>
               </w:rPr>
-              <w:t> (Javascript, HTML, CSS </w:t>
+              <w:t> (</w:t>
+            </w:r>
+            <w:proofErr w:type="spellStart"/>
+            <w:r>
+              <w:rPr>
+                <w:rFonts w:ascii="Helvetica Neue" w:hAnsi="Helvetica Neue"/>
+                <w:spacing w:val="-2"/>
+                <w:highlight w:val="yellow"/>
+              </w:rPr>
+              <w:t>Javascript</w:t>
+            </w:r>
+            <w:proofErr w:type="spellEnd"/>
+            <w:r>
+              <w:rPr>
+                <w:rFonts w:ascii="Helvetica Neue" w:hAnsi="Helvetica Neue"/>
+                <w:spacing w:val="-2"/>
+                <w:highlight w:val="yellow"/>
+              </w:rPr>
+              <w:t>, HTML, CSS </w:t>
             </w:r>
             <w:r>
               <w:rPr>
@@ -10316,6 +10591,7 @@
               </w:rPr>
               <w:t>”</w:t>
             </w:r>
+            <w:proofErr w:type="spellStart"/>
             <w:r>
               <w:rPr>
                 <w:rFonts w:ascii="Batang" w:eastAsia="Batang" w:hAnsi="Batang" w:cs="Batang" w:hint="eastAsia"/>
@@ -10323,6 +10599,7 @@
               </w:rPr>
               <w:t>를</w:t>
             </w:r>
+            <w:proofErr w:type="spellEnd"/>
             <w:r>
               <w:rPr>
                 <w:rFonts w:ascii="Helvetica Neue" w:hAnsi="Helvetica Neue"/>
@@ -10609,7 +10886,25 @@
                 <w:spacing w:val="-2"/>
                 <w:highlight w:val="yellow"/>
               </w:rPr>
-              <w:t>React, GraphQL, </w:t>
+              <w:t>React, </w:t>
+            </w:r>
+            <w:proofErr w:type="spellStart"/>
+            <w:r>
+              <w:rPr>
+                <w:rFonts w:ascii="Helvetica Neue" w:hAnsi="Helvetica Neue"/>
+                <w:spacing w:val="-2"/>
+                <w:highlight w:val="yellow"/>
+              </w:rPr>
+              <w:t>GraphQL</w:t>
+            </w:r>
+            <w:proofErr w:type="spellEnd"/>
+            <w:r>
+              <w:rPr>
+                <w:rFonts w:ascii="Helvetica Neue" w:hAnsi="Helvetica Neue"/>
+                <w:spacing w:val="-2"/>
+                <w:highlight w:val="yellow"/>
+              </w:rPr>
+              <w:t>, </w:t>
             </w:r>
             <w:r>
               <w:rPr>
@@ -10627,6 +10922,7 @@
               </w:rPr>
               <w:t> styled-components</w:t>
             </w:r>
+            <w:proofErr w:type="spellStart"/>
             <w:r>
               <w:rPr>
                 <w:rFonts w:ascii="Batang" w:eastAsia="Batang" w:hAnsi="Batang" w:cs="Batang" w:hint="eastAsia"/>
@@ -10635,6 +10931,7 @@
               </w:rPr>
               <w:t>를</w:t>
             </w:r>
+            <w:proofErr w:type="spellEnd"/>
             <w:r>
               <w:rPr>
                 <w:rFonts w:ascii="Helvetica Neue" w:hAnsi="Helvetica Neue"/>
@@ -10931,6 +11228,7 @@
               </w:rPr>
               <w:t> (</w:t>
             </w:r>
+            <w:proofErr w:type="spellStart"/>
             <w:r>
               <w:rPr>
                 <w:rFonts w:ascii="Batang" w:eastAsia="Batang" w:hAnsi="Batang" w:cs="Batang" w:hint="eastAsia"/>
@@ -10938,6 +11236,7 @@
               </w:rPr>
               <w:t>트릿지</w:t>
             </w:r>
+            <w:proofErr w:type="spellEnd"/>
             <w:r>
               <w:rPr>
                 <w:rFonts w:ascii="Helvetica Neue" w:hAnsi="Helvetica Neue"/>
@@ -11089,6 +11388,7 @@
                 <w:spacing w:val="-2"/>
               </w:rPr>
             </w:pPr>
+            <w:proofErr w:type="spellStart"/>
             <w:r>
               <w:rPr>
                 <w:rStyle w:val="Strong"/>
@@ -11097,6 +11397,7 @@
               </w:rPr>
               <w:t>트릿지는</w:t>
             </w:r>
+            <w:proofErr w:type="spellEnd"/>
             <w:r>
               <w:rPr>
                 <w:rStyle w:val="Strong"/>
@@ -11633,6 +11934,7 @@
               </w:rPr>
               <w:t> </w:t>
             </w:r>
+            <w:proofErr w:type="spellStart"/>
             <w:r>
               <w:rPr>
                 <w:rFonts w:ascii="Batang" w:eastAsia="Batang" w:hAnsi="Batang" w:cs="Batang" w:hint="eastAsia"/>
@@ -11640,6 +11942,7 @@
               </w:rPr>
               <w:t>태깅</w:t>
             </w:r>
+            <w:proofErr w:type="spellEnd"/>
             <w:r>
               <w:rPr>
                 <w:rFonts w:ascii="Helvetica Neue" w:hAnsi="Helvetica Neue"/>
@@ -11802,6 +12105,7 @@
               <w:br/>
               <w:t>- Trusted online reputation: Google SEO</w:t>
             </w:r>
+            <w:proofErr w:type="spellStart"/>
             <w:r>
               <w:rPr>
                 <w:rFonts w:ascii="Batang" w:eastAsia="Batang" w:hAnsi="Batang" w:cs="Batang" w:hint="eastAsia"/>
@@ -11809,6 +12113,7 @@
               </w:rPr>
               <w:t>를</w:t>
             </w:r>
+            <w:proofErr w:type="spellEnd"/>
             <w:r>
               <w:rPr>
                 <w:rFonts w:ascii="Helvetica Neue" w:hAnsi="Helvetica Neue"/>
@@ -12198,6 +12503,7 @@
                 <w:spacing w:val="-2"/>
               </w:rPr>
             </w:pPr>
+            <w:proofErr w:type="spellStart"/>
             <w:r>
               <w:rPr>
                 <w:rStyle w:val="Strong"/>
@@ -12206,6 +12512,7 @@
               </w:rPr>
               <w:t>트릿지는</w:t>
             </w:r>
+            <w:proofErr w:type="spellEnd"/>
             <w:r>
               <w:rPr>
                 <w:rStyle w:val="Strong"/>
@@ -12493,6 +12800,7 @@
               <w:br/>
               <w:t>- </w:t>
             </w:r>
+            <w:proofErr w:type="spellStart"/>
             <w:r>
               <w:rPr>
                 <w:rFonts w:ascii="Batang" w:eastAsia="Batang" w:hAnsi="Batang" w:cs="Batang" w:hint="eastAsia"/>
@@ -12500,6 +12808,7 @@
               </w:rPr>
               <w:t>팀런치</w:t>
             </w:r>
+            <w:proofErr w:type="spellEnd"/>
             <w:r>
               <w:rPr>
                 <w:rFonts w:ascii="Helvetica Neue" w:hAnsi="Helvetica Neue"/>
@@ -12535,6 +12844,7 @@
               </w:rPr>
               <w:t> </w:t>
             </w:r>
+            <w:proofErr w:type="spellStart"/>
             <w:r>
               <w:rPr>
                 <w:rFonts w:ascii="Batang" w:eastAsia="Batang" w:hAnsi="Batang" w:cs="Batang" w:hint="eastAsia"/>
@@ -12542,6 +12852,7 @@
               </w:rPr>
               <w:t>석식</w:t>
             </w:r>
+            <w:proofErr w:type="spellEnd"/>
             <w:r>
               <w:rPr>
                 <w:rFonts w:ascii="Helvetica Neue" w:hAnsi="Helvetica Neue"/>
@@ -12748,6 +13059,7 @@
               </w:rPr>
               <w:t> (</w:t>
             </w:r>
+            <w:proofErr w:type="spellStart"/>
             <w:r>
               <w:rPr>
                 <w:rFonts w:ascii="Batang" w:eastAsia="Batang" w:hAnsi="Batang" w:cs="Batang" w:hint="eastAsia"/>
@@ -12755,6 +13067,7 @@
               </w:rPr>
               <w:t>층고</w:t>
             </w:r>
+            <w:proofErr w:type="spellEnd"/>
             <w:r>
               <w:rPr>
                 <w:rFonts w:ascii="Helvetica Neue" w:hAnsi="Helvetica Neue"/>
@@ -13088,16 +13401,38 @@
                 <w:highlight w:val="yellow"/>
                 <w:shd w:val="clear" w:color="auto" w:fill="FFFFFF"/>
               </w:rPr>
-              <w:t>- React, GraphQL, </w:t>
-            </w:r>
-            <w:r>
-              <w:rPr>
-                <w:rFonts w:ascii="Batang" w:eastAsia="Batang" w:hAnsi="Batang" w:cs="Batang" w:hint="eastAsia"/>
+              <w:t>- React, </w:t>
+            </w:r>
+            <w:proofErr w:type="spellStart"/>
+            <w:r>
+              <w:rPr>
+                <w:rFonts w:ascii="Helvetica Neue" w:hAnsi="Helvetica Neue"/>
                 <w:color w:val="263747"/>
                 <w:spacing w:val="-2"/>
                 <w:highlight w:val="yellow"/>
                 <w:shd w:val="clear" w:color="auto" w:fill="FFFFFF"/>
               </w:rPr>
+              <w:t>GraphQL</w:t>
+            </w:r>
+            <w:proofErr w:type="spellEnd"/>
+            <w:r>
+              <w:rPr>
+                <w:rFonts w:ascii="Helvetica Neue" w:hAnsi="Helvetica Neue"/>
+                <w:color w:val="263747"/>
+                <w:spacing w:val="-2"/>
+                <w:highlight w:val="yellow"/>
+                <w:shd w:val="clear" w:color="auto" w:fill="FFFFFF"/>
+              </w:rPr>
+              <w:t>, </w:t>
+            </w:r>
+            <w:r>
+              <w:rPr>
+                <w:rFonts w:ascii="Batang" w:eastAsia="Batang" w:hAnsi="Batang" w:cs="Batang" w:hint="eastAsia"/>
+                <w:color w:val="263747"/>
+                <w:spacing w:val="-2"/>
+                <w:highlight w:val="yellow"/>
+                <w:shd w:val="clear" w:color="auto" w:fill="FFFFFF"/>
+              </w:rPr>
               <w:t>그리고</w:t>
             </w:r>
             <w:r>
@@ -13110,6 +13445,7 @@
               </w:rPr>
               <w:t> styled-components</w:t>
             </w:r>
+            <w:proofErr w:type="spellStart"/>
             <w:r>
               <w:rPr>
                 <w:rFonts w:ascii="Batang" w:eastAsia="Batang" w:hAnsi="Batang" w:cs="Batang" w:hint="eastAsia"/>
@@ -13120,6 +13456,7 @@
               </w:rPr>
               <w:t>를</w:t>
             </w:r>
+            <w:proofErr w:type="spellEnd"/>
             <w:r>
               <w:rPr>
                 <w:rFonts w:ascii="Helvetica Neue" w:hAnsi="Helvetica Neue"/>
@@ -13190,6 +13527,7 @@
               </w:rPr>
               <w:t> </w:t>
             </w:r>
+            <w:proofErr w:type="spellStart"/>
             <w:r>
               <w:rPr>
                 <w:rFonts w:ascii="Batang" w:eastAsia="Batang" w:hAnsi="Batang" w:cs="Batang" w:hint="eastAsia"/>
@@ -13200,6 +13538,7 @@
               </w:rPr>
               <w:t>재사용성이</w:t>
             </w:r>
+            <w:proofErr w:type="spellEnd"/>
             <w:r>
               <w:rPr>
                 <w:rFonts w:ascii="Helvetica Neue" w:hAnsi="Helvetica Neue"/>
@@ -13250,6 +13589,7 @@
               </w:rPr>
               <w:t> UI</w:t>
             </w:r>
+            <w:proofErr w:type="spellStart"/>
             <w:r>
               <w:rPr>
                 <w:rFonts w:ascii="Batang" w:eastAsia="Batang" w:hAnsi="Batang" w:cs="Batang" w:hint="eastAsia"/>
@@ -13260,6 +13600,7 @@
               </w:rPr>
               <w:t>를</w:t>
             </w:r>
+            <w:proofErr w:type="spellEnd"/>
             <w:r>
               <w:rPr>
                 <w:rFonts w:ascii="Helvetica Neue" w:hAnsi="Helvetica Neue"/>
@@ -13410,6 +13751,7 @@
               </w:rPr>
               <w:t> UI</w:t>
             </w:r>
+            <w:proofErr w:type="spellStart"/>
             <w:r>
               <w:rPr>
                 <w:rFonts w:ascii="Batang" w:eastAsia="Batang" w:hAnsi="Batang" w:cs="Batang" w:hint="eastAsia"/>
@@ -13420,6 +13762,7 @@
               </w:rPr>
               <w:t>를</w:t>
             </w:r>
+            <w:proofErr w:type="spellEnd"/>
             <w:r>
               <w:rPr>
                 <w:rFonts w:ascii="Helvetica Neue" w:hAnsi="Helvetica Neue"/>
@@ -13770,7 +14113,23 @@
           <w:sz w:val="28"/>
           <w:szCs w:val="28"/>
         </w:rPr>
-        <w:t xml:space="preserve"> (I gotta learn these)</w:t>
+        <w:t xml:space="preserve"> (I </w:t>
+      </w:r>
+      <w:proofErr w:type="spellStart"/>
+      <w:r>
+        <w:rPr>
+          <w:sz w:val="28"/>
+          <w:szCs w:val="28"/>
+        </w:rPr>
+        <w:t>gotta</w:t>
+      </w:r>
+      <w:proofErr w:type="spellEnd"/>
+      <w:r>
+        <w:rPr>
+          <w:sz w:val="28"/>
+          <w:szCs w:val="28"/>
+        </w:rPr>
+        <w:t xml:space="preserve"> learn these)</w:t>
       </w:r>
     </w:p>
     <w:p>
@@ -14155,6 +14514,7 @@
               </w:rPr>
               <w:t> </w:t>
             </w:r>
+            <w:proofErr w:type="spellStart"/>
             <w:r>
               <w:rPr>
                 <w:rFonts w:ascii="Batang" w:eastAsia="Batang" w:hAnsi="Batang" w:cs="Batang" w:hint="eastAsia"/>
@@ -14163,6 +14523,7 @@
               </w:rPr>
               <w:t>스쿼드를</w:t>
             </w:r>
+            <w:proofErr w:type="spellEnd"/>
             <w:r>
               <w:rPr>
                 <w:rFonts w:ascii="Helvetica Neue" w:hAnsi="Helvetica Neue"/>
@@ -14545,7 +14906,39 @@
           <w:sz w:val="28"/>
           <w:szCs w:val="28"/>
         </w:rPr>
-        <w:t>Quick learner (I should learn GraphQL, styledComponents and D3.js quickly)</w:t>
+        <w:t xml:space="preserve">Quick learner (I should learn </w:t>
+      </w:r>
+      <w:proofErr w:type="spellStart"/>
+      <w:r>
+        <w:rPr>
+          <w:sz w:val="28"/>
+          <w:szCs w:val="28"/>
+        </w:rPr>
+        <w:t>GraphQL</w:t>
+      </w:r>
+      <w:proofErr w:type="spellEnd"/>
+      <w:r>
+        <w:rPr>
+          <w:sz w:val="28"/>
+          <w:szCs w:val="28"/>
+        </w:rPr>
+        <w:t xml:space="preserve">, </w:t>
+      </w:r>
+      <w:proofErr w:type="spellStart"/>
+      <w:r>
+        <w:rPr>
+          <w:sz w:val="28"/>
+          <w:szCs w:val="28"/>
+        </w:rPr>
+        <w:t>styledComponents</w:t>
+      </w:r>
+      <w:proofErr w:type="spellEnd"/>
+      <w:r>
+        <w:rPr>
+          <w:sz w:val="28"/>
+          <w:szCs w:val="28"/>
+        </w:rPr>
+        <w:t xml:space="preserve"> and D3.js quickly)</w:t>
       </w:r>
     </w:p>
     <w:p>
@@ -14625,7 +15018,23 @@
           <w:sz w:val="28"/>
           <w:szCs w:val="28"/>
         </w:rPr>
-        <w:t>I am from the country of multiculture, so interacting and working with peers from other countries are not a problem</w:t>
+        <w:t xml:space="preserve">I am from the country of </w:t>
+      </w:r>
+      <w:proofErr w:type="spellStart"/>
+      <w:r>
+        <w:rPr>
+          <w:sz w:val="28"/>
+          <w:szCs w:val="28"/>
+        </w:rPr>
+        <w:t>multiculture</w:t>
+      </w:r>
+      <w:proofErr w:type="spellEnd"/>
+      <w:r>
+        <w:rPr>
+          <w:sz w:val="28"/>
+          <w:szCs w:val="28"/>
+        </w:rPr>
+        <w:t>, so interacting and working with peers from other countries are not a problem</w:t>
       </w:r>
     </w:p>
     <w:p>
@@ -14840,8 +15249,17 @@
           <w:szCs w:val="28"/>
         </w:rPr>
         <w:lastRenderedPageBreak/>
-        <w:t>I haven’t had experience in creating app using GraphQL</w:t>
-      </w:r>
+        <w:t xml:space="preserve">I haven’t had experience in creating app using </w:t>
+      </w:r>
+      <w:proofErr w:type="spellStart"/>
+      <w:r>
+        <w:rPr>
+          <w:sz w:val="28"/>
+          <w:szCs w:val="28"/>
+        </w:rPr>
+        <w:t>GraphQL</w:t>
+      </w:r>
+      <w:proofErr w:type="spellEnd"/>
       <w:r>
         <w:rPr>
           <w:sz w:val="28"/>
@@ -15346,7 +15764,23 @@
           <w:sz w:val="28"/>
           <w:szCs w:val="28"/>
         </w:rPr>
-        <w:t>I can comfortably use CSS3, HTML5 and ES6 Javascript no problem</w:t>
+        <w:t xml:space="preserve">I can comfortably use CSS3, HTML5 and ES6 </w:t>
+      </w:r>
+      <w:proofErr w:type="spellStart"/>
+      <w:r>
+        <w:rPr>
+          <w:sz w:val="28"/>
+          <w:szCs w:val="28"/>
+        </w:rPr>
+        <w:t>Javascript</w:t>
+      </w:r>
+      <w:proofErr w:type="spellEnd"/>
+      <w:r>
+        <w:rPr>
+          <w:sz w:val="28"/>
+          <w:szCs w:val="28"/>
+        </w:rPr>
+        <w:t xml:space="preserve"> no problem</w:t>
       </w:r>
     </w:p>
     <w:p>
@@ -15489,8 +15923,18 @@
           <w:sz w:val="28"/>
           <w:szCs w:val="28"/>
         </w:rPr>
-        <w:t>최종 완성자</w:t>
-      </w:r>
+        <w:t xml:space="preserve">최종 </w:t>
+      </w:r>
+      <w:proofErr w:type="spellStart"/>
+      <w:r>
+        <w:rPr>
+          <w:rFonts w:hint="eastAsia"/>
+          <w:sz w:val="28"/>
+          <w:szCs w:val="28"/>
+        </w:rPr>
+        <w:t>완성자</w:t>
+      </w:r>
+      <w:proofErr w:type="spellEnd"/>
       <w:r>
         <w:rPr>
           <w:sz w:val="28"/>
@@ -15670,8 +16114,17 @@
           <w:sz w:val="28"/>
           <w:szCs w:val="28"/>
         </w:rPr>
-        <w:t>My weakeness</w:t>
-      </w:r>
+        <w:t xml:space="preserve">My </w:t>
+      </w:r>
+      <w:proofErr w:type="spellStart"/>
+      <w:r>
+        <w:rPr>
+          <w:sz w:val="28"/>
+          <w:szCs w:val="28"/>
+        </w:rPr>
+        <w:t>weakeness</w:t>
+      </w:r>
+      <w:proofErr w:type="spellEnd"/>
     </w:p>
     <w:p>
       <w:pPr>
@@ -16147,7 +16600,23 @@
           <w:sz w:val="28"/>
           <w:szCs w:val="28"/>
         </w:rPr>
-        <w:t>. For the past 2 years in my previous workplace in SiteMax Systems Inc, I was responsible of</w:t>
+        <w:t xml:space="preserve">. For the past 2 years in my previous workplace in </w:t>
+      </w:r>
+      <w:proofErr w:type="spellStart"/>
+      <w:r>
+        <w:rPr>
+          <w:sz w:val="28"/>
+          <w:szCs w:val="28"/>
+        </w:rPr>
+        <w:t>SiteMax</w:t>
+      </w:r>
+      <w:proofErr w:type="spellEnd"/>
+      <w:r>
+        <w:rPr>
+          <w:sz w:val="28"/>
+          <w:szCs w:val="28"/>
+        </w:rPr>
+        <w:t xml:space="preserve"> Systems Inc, I was responsible of</w:t>
       </w:r>
       <w:r>
         <w:rPr>
@@ -16196,7 +16665,23 @@
           <w:sz w:val="28"/>
           <w:szCs w:val="28"/>
         </w:rPr>
-        <w:t xml:space="preserve"> the features of the SiteMax system.</w:t>
+        <w:t xml:space="preserve"> the features of the </w:t>
+      </w:r>
+      <w:proofErr w:type="spellStart"/>
+      <w:r>
+        <w:rPr>
+          <w:sz w:val="28"/>
+          <w:szCs w:val="28"/>
+        </w:rPr>
+        <w:t>SiteMax</w:t>
+      </w:r>
+      <w:proofErr w:type="spellEnd"/>
+      <w:r>
+        <w:rPr>
+          <w:sz w:val="28"/>
+          <w:szCs w:val="28"/>
+        </w:rPr>
+        <w:t xml:space="preserve"> system.</w:t>
       </w:r>
     </w:p>
     <w:p>
@@ -16269,7 +16754,79 @@
           <w:sz w:val="28"/>
           <w:szCs w:val="28"/>
         </w:rPr>
-        <w:t>년동안 벤쿠에 있는 사이트맥스 회사에서 일을하면서 사이트맥스 시스템을</w:t>
+        <w:t xml:space="preserve">년동안 </w:t>
+      </w:r>
+      <w:proofErr w:type="spellStart"/>
+      <w:r>
+        <w:rPr>
+          <w:rFonts w:ascii="Batang" w:eastAsia="Batang" w:hAnsi="Batang" w:cs="Batang" w:hint="eastAsia"/>
+          <w:sz w:val="28"/>
+          <w:szCs w:val="28"/>
+        </w:rPr>
+        <w:t>벤쿠에</w:t>
+      </w:r>
+      <w:proofErr w:type="spellEnd"/>
+      <w:r>
+        <w:rPr>
+          <w:rFonts w:ascii="Batang" w:eastAsia="Batang" w:hAnsi="Batang" w:cs="Batang" w:hint="eastAsia"/>
+          <w:sz w:val="28"/>
+          <w:szCs w:val="28"/>
+        </w:rPr>
+        <w:t xml:space="preserve"> 있는 </w:t>
+      </w:r>
+      <w:proofErr w:type="spellStart"/>
+      <w:r>
+        <w:rPr>
+          <w:rFonts w:ascii="Batang" w:eastAsia="Batang" w:hAnsi="Batang" w:cs="Batang" w:hint="eastAsia"/>
+          <w:sz w:val="28"/>
+          <w:szCs w:val="28"/>
+        </w:rPr>
+        <w:t>사이트맥스</w:t>
+      </w:r>
+      <w:proofErr w:type="spellEnd"/>
+      <w:r>
+        <w:rPr>
+          <w:rFonts w:ascii="Batang" w:eastAsia="Batang" w:hAnsi="Batang" w:cs="Batang" w:hint="eastAsia"/>
+          <w:sz w:val="28"/>
+          <w:szCs w:val="28"/>
+        </w:rPr>
+        <w:t xml:space="preserve"> 회사에서 </w:t>
+      </w:r>
+      <w:proofErr w:type="spellStart"/>
+      <w:r>
+        <w:rPr>
+          <w:rFonts w:ascii="Batang" w:eastAsia="Batang" w:hAnsi="Batang" w:cs="Batang" w:hint="eastAsia"/>
+          <w:sz w:val="28"/>
+          <w:szCs w:val="28"/>
+        </w:rPr>
+        <w:t>일을하면서</w:t>
+      </w:r>
+      <w:proofErr w:type="spellEnd"/>
+      <w:r>
+        <w:rPr>
+          <w:rFonts w:ascii="Batang" w:eastAsia="Batang" w:hAnsi="Batang" w:cs="Batang" w:hint="eastAsia"/>
+          <w:sz w:val="28"/>
+          <w:szCs w:val="28"/>
+        </w:rPr>
+        <w:t xml:space="preserve"> </w:t>
+      </w:r>
+      <w:proofErr w:type="spellStart"/>
+      <w:r>
+        <w:rPr>
+          <w:rFonts w:ascii="Batang" w:eastAsia="Batang" w:hAnsi="Batang" w:cs="Batang" w:hint="eastAsia"/>
+          <w:sz w:val="28"/>
+          <w:szCs w:val="28"/>
+        </w:rPr>
+        <w:t>사이트맥스</w:t>
+      </w:r>
+      <w:proofErr w:type="spellEnd"/>
+      <w:r>
+        <w:rPr>
+          <w:rFonts w:ascii="Batang" w:eastAsia="Batang" w:hAnsi="Batang" w:cs="Batang" w:hint="eastAsia"/>
+          <w:sz w:val="28"/>
+          <w:szCs w:val="28"/>
+        </w:rPr>
+        <w:t xml:space="preserve"> 시스템을</w:t>
       </w:r>
       <w:r>
         <w:rPr>
@@ -16285,8 +16842,18 @@
           <w:sz w:val="28"/>
           <w:szCs w:val="28"/>
         </w:rPr>
-        <w:t>관리하고 개발하는 업무를 맏았었습니다</w:t>
-      </w:r>
+        <w:t xml:space="preserve">관리하고 개발하는 업무를 </w:t>
+      </w:r>
+      <w:proofErr w:type="spellStart"/>
+      <w:r>
+        <w:rPr>
+          <w:rFonts w:ascii="Batang" w:eastAsia="Batang" w:hAnsi="Batang" w:cs="Batang" w:hint="eastAsia"/>
+          <w:sz w:val="28"/>
+          <w:szCs w:val="28"/>
+        </w:rPr>
+        <w:t>맏았었습니다</w:t>
+      </w:r>
+      <w:proofErr w:type="spellEnd"/>
       <w:r>
         <w:rPr>
           <w:rFonts w:ascii="Batang" w:eastAsia="Batang" w:hAnsi="Batang" w:cs="Batang"/>
@@ -16500,21 +17067,41 @@
         </w:rPr>
         <w:t xml:space="preserve">개 넘는 </w:t>
       </w:r>
+      <w:proofErr w:type="spellStart"/>
       <w:r>
         <w:rPr>
           <w:rFonts w:ascii="Batang" w:eastAsia="Batang" w:hAnsi="Batang" w:cs="Batang"/>
           <w:sz w:val="28"/>
           <w:szCs w:val="28"/>
         </w:rPr>
-        <w:t xml:space="preserve">angularJS based SP </w:t>
-      </w:r>
+        <w:t>angularJS</w:t>
+      </w:r>
+      <w:proofErr w:type="spellEnd"/>
+      <w:r>
+        <w:rPr>
+          <w:rFonts w:ascii="Batang" w:eastAsia="Batang" w:hAnsi="Batang" w:cs="Batang"/>
+          <w:sz w:val="28"/>
+          <w:szCs w:val="28"/>
+        </w:rPr>
+        <w:t xml:space="preserve"> based SP </w:t>
+      </w:r>
+      <w:proofErr w:type="spellStart"/>
       <w:r>
         <w:rPr>
           <w:rFonts w:ascii="Batang" w:eastAsia="Batang" w:hAnsi="Batang" w:cs="Batang" w:hint="eastAsia"/>
           <w:sz w:val="28"/>
           <w:szCs w:val="28"/>
         </w:rPr>
-        <w:t xml:space="preserve">어플들을 만들었고 그리고 </w:t>
+        <w:t>어플들을</w:t>
+      </w:r>
+      <w:proofErr w:type="spellEnd"/>
+      <w:r>
+        <w:rPr>
+          <w:rFonts w:ascii="Batang" w:eastAsia="Batang" w:hAnsi="Batang" w:cs="Batang" w:hint="eastAsia"/>
+          <w:sz w:val="28"/>
+          <w:szCs w:val="28"/>
+        </w:rPr>
+        <w:t xml:space="preserve"> 만들었고 그리고 </w:t>
       </w:r>
       <w:r>
         <w:rPr>
@@ -16530,7 +17117,25 @@
           <w:sz w:val="28"/>
           <w:szCs w:val="28"/>
         </w:rPr>
-        <w:t xml:space="preserve">와 파이썬을 통해 </w:t>
+        <w:t xml:space="preserve">와 </w:t>
+      </w:r>
+      <w:proofErr w:type="spellStart"/>
+      <w:r>
+        <w:rPr>
+          <w:rFonts w:ascii="Batang" w:eastAsia="Batang" w:hAnsi="Batang" w:cs="Batang" w:hint="eastAsia"/>
+          <w:sz w:val="28"/>
+          <w:szCs w:val="28"/>
+        </w:rPr>
+        <w:t>파이썬을</w:t>
+      </w:r>
+      <w:proofErr w:type="spellEnd"/>
+      <w:r>
+        <w:rPr>
+          <w:rFonts w:ascii="Batang" w:eastAsia="Batang" w:hAnsi="Batang" w:cs="Batang" w:hint="eastAsia"/>
+          <w:sz w:val="28"/>
+          <w:szCs w:val="28"/>
+        </w:rPr>
+        <w:t xml:space="preserve"> 통해 </w:t>
       </w:r>
       <w:r>
         <w:rPr>
@@ -16540,13 +17145,23 @@
         </w:rPr>
         <w:t xml:space="preserve">2000  SP </w:t>
       </w:r>
+      <w:proofErr w:type="spellStart"/>
       <w:r>
         <w:rPr>
           <w:rFonts w:ascii="Batang" w:eastAsia="Batang" w:hAnsi="Batang" w:cs="Batang" w:hint="eastAsia"/>
           <w:sz w:val="28"/>
           <w:szCs w:val="28"/>
         </w:rPr>
-        <w:t>어플들을 관리하였습니다</w:t>
+        <w:t>어플들을</w:t>
+      </w:r>
+      <w:proofErr w:type="spellEnd"/>
+      <w:r>
+        <w:rPr>
+          <w:rFonts w:ascii="Batang" w:eastAsia="Batang" w:hAnsi="Batang" w:cs="Batang" w:hint="eastAsia"/>
+          <w:sz w:val="28"/>
+          <w:szCs w:val="28"/>
+        </w:rPr>
+        <w:t xml:space="preserve"> 관리하였습니다</w:t>
       </w:r>
       <w:r>
         <w:rPr>
@@ -16570,7 +17185,25 @@
           <w:sz w:val="28"/>
           <w:szCs w:val="28"/>
         </w:rPr>
-        <w:t>그리고 동료들과 함께 어플들을 만들며</w:t>
+        <w:t xml:space="preserve">그리고 동료들과 함께 </w:t>
+      </w:r>
+      <w:proofErr w:type="spellStart"/>
+      <w:r>
+        <w:rPr>
+          <w:rFonts w:ascii="Batang" w:eastAsia="Batang" w:hAnsi="Batang" w:cs="Batang" w:hint="eastAsia"/>
+          <w:sz w:val="28"/>
+          <w:szCs w:val="28"/>
+        </w:rPr>
+        <w:t>어플들을</w:t>
+      </w:r>
+      <w:proofErr w:type="spellEnd"/>
+      <w:r>
+        <w:rPr>
+          <w:rFonts w:ascii="Batang" w:eastAsia="Batang" w:hAnsi="Batang" w:cs="Batang" w:hint="eastAsia"/>
+          <w:sz w:val="28"/>
+          <w:szCs w:val="28"/>
+        </w:rPr>
+        <w:t xml:space="preserve"> 만들며</w:t>
       </w:r>
       <w:r>
         <w:rPr>
@@ -16790,13 +17423,23 @@
         </w:rPr>
         <w:t>challenge</w:t>
       </w:r>
+      <w:proofErr w:type="spellStart"/>
       <w:r>
         <w:rPr>
           <w:rFonts w:ascii="Batang" w:eastAsia="Batang" w:hAnsi="Batang" w:cs="Batang" w:hint="eastAsia"/>
           <w:sz w:val="28"/>
           <w:szCs w:val="28"/>
         </w:rPr>
-        <w:t xml:space="preserve">를 갈망하였고 그리고 제 사랑하는 여인과 </w:t>
+        <w:t>를</w:t>
+      </w:r>
+      <w:proofErr w:type="spellEnd"/>
+      <w:r>
+        <w:rPr>
+          <w:rFonts w:ascii="Batang" w:eastAsia="Batang" w:hAnsi="Batang" w:cs="Batang" w:hint="eastAsia"/>
+          <w:sz w:val="28"/>
+          <w:szCs w:val="28"/>
+        </w:rPr>
+        <w:t xml:space="preserve"> 갈망하였고 그리고 제 사랑하는 여인과 </w:t>
       </w:r>
       <w:r>
         <w:rPr>
@@ -17731,36 +18374,77 @@
           <w:rFonts w:eastAsia="Batang" w:cs="Batang"/>
           <w:color w:val="333333"/>
         </w:rPr>
-        <w:t xml:space="preserve"> I understand how more frustrating it is when unexpectancies occur such as trade wars and COVID-19 that cause them to find alternatives. As an individual who eats cereal produced by Kellog, Banana</w:t>
-      </w:r>
+        <w:t xml:space="preserve"> I understand how more frustrating it is when </w:t>
+      </w:r>
+      <w:proofErr w:type="spellStart"/>
       <w:r>
         <w:rPr>
           <w:rFonts w:eastAsia="Batang" w:cs="Batang"/>
           <w:color w:val="333333"/>
         </w:rPr>
-        <w:t>s</w:t>
-      </w:r>
+        <w:t>unexpectancies</w:t>
+      </w:r>
+      <w:proofErr w:type="spellEnd"/>
       <w:r>
         <w:rPr>
           <w:rFonts w:eastAsia="Batang" w:cs="Batang"/>
           <w:color w:val="333333"/>
         </w:rPr>
-        <w:t xml:space="preserve"> from Dole</w:t>
-      </w:r>
+        <w:t xml:space="preserve"> occur such as trade wars and COVID-19 that cause them to find alternatives. As an individual who eats cereal produced by </w:t>
+      </w:r>
+      <w:proofErr w:type="spellStart"/>
       <w:r>
         <w:rPr>
           <w:rFonts w:eastAsia="Batang" w:cs="Batang"/>
           <w:color w:val="333333"/>
         </w:rPr>
-        <w:t>,</w:t>
-      </w:r>
+        <w:t>Kellog</w:t>
+      </w:r>
+      <w:proofErr w:type="spellEnd"/>
       <w:r>
         <w:rPr>
           <w:rFonts w:eastAsia="Batang" w:cs="Batang"/>
           <w:color w:val="333333"/>
         </w:rPr>
-        <w:t xml:space="preserve"> and Nesquik from Nestie</w:t>
-      </w:r>
+        <w:t>, Banana</w:t>
+      </w:r>
+      <w:r>
+        <w:rPr>
+          <w:rFonts w:eastAsia="Batang" w:cs="Batang"/>
+          <w:color w:val="333333"/>
+        </w:rPr>
+        <w:t>s</w:t>
+      </w:r>
+      <w:r>
+        <w:rPr>
+          <w:rFonts w:eastAsia="Batang" w:cs="Batang"/>
+          <w:color w:val="333333"/>
+        </w:rPr>
+        <w:t xml:space="preserve"> from Dole</w:t>
+      </w:r>
+      <w:r>
+        <w:rPr>
+          <w:rFonts w:eastAsia="Batang" w:cs="Batang"/>
+          <w:color w:val="333333"/>
+        </w:rPr>
+        <w:t>,</w:t>
+      </w:r>
+      <w:r>
+        <w:rPr>
+          <w:rFonts w:eastAsia="Batang" w:cs="Batang"/>
+          <w:color w:val="333333"/>
+        </w:rPr>
+        <w:t xml:space="preserve"> and Nesquik from </w:t>
+      </w:r>
+      <w:proofErr w:type="spellStart"/>
+      <w:r>
+        <w:rPr>
+          <w:rFonts w:eastAsia="Batang" w:cs="Batang"/>
+          <w:color w:val="333333"/>
+        </w:rPr>
+        <w:t>Nestie</w:t>
+      </w:r>
+      <w:proofErr w:type="spellEnd"/>
       <w:r>
         <w:rPr>
           <w:rFonts w:eastAsia="Batang" w:cs="Batang"/>
@@ -17850,6 +18534,7 @@
         </w:rPr>
         <w:t xml:space="preserve"> </w:t>
       </w:r>
+      <w:proofErr w:type="spellStart"/>
       <w:r>
         <w:rPr>
           <w:rFonts w:eastAsia="Batang" w:cs="Batang" w:hint="eastAsia"/>
@@ -17857,6 +18542,7 @@
         </w:rPr>
         <w:t>트릿지가</w:t>
       </w:r>
+      <w:proofErr w:type="spellEnd"/>
       <w:r>
         <w:rPr>
           <w:rFonts w:eastAsia="Batang" w:cs="Batang" w:hint="eastAsia"/>
@@ -17927,6 +18613,7 @@
         </w:rPr>
         <w:t xml:space="preserve"> operating </w:t>
       </w:r>
+      <w:proofErr w:type="spellStart"/>
       <w:r>
         <w:rPr>
           <w:rFonts w:eastAsia="Batang" w:cs="Batang" w:hint="eastAsia"/>
@@ -17934,6 +18621,7 @@
         </w:rPr>
         <w:t>하는것을</w:t>
       </w:r>
+      <w:proofErr w:type="spellEnd"/>
       <w:r>
         <w:rPr>
           <w:rFonts w:eastAsia="Batang" w:cs="Batang" w:hint="eastAsia"/>
@@ -18130,6 +18818,7 @@
         </w:rPr>
         <w:t xml:space="preserve"> </w:t>
       </w:r>
+      <w:proofErr w:type="spellStart"/>
       <w:r>
         <w:rPr>
           <w:rFonts w:eastAsia="Batang" w:cs="Batang" w:hint="eastAsia"/>
@@ -18137,6 +18826,7 @@
         </w:rPr>
         <w:t>변덕스러운지</w:t>
       </w:r>
+      <w:proofErr w:type="spellEnd"/>
       <w:r>
         <w:rPr>
           <w:rFonts w:eastAsia="Batang" w:cs="Batang" w:hint="eastAsia"/>
@@ -18144,6 +18834,7 @@
         </w:rPr>
         <w:t xml:space="preserve"> </w:t>
       </w:r>
+      <w:proofErr w:type="spellStart"/>
       <w:r>
         <w:rPr>
           <w:rFonts w:eastAsia="Batang" w:cs="Batang" w:hint="eastAsia"/>
@@ -18151,6 +18842,7 @@
         </w:rPr>
         <w:t>알게되었습니다</w:t>
       </w:r>
+      <w:proofErr w:type="spellEnd"/>
       <w:r>
         <w:rPr>
           <w:rFonts w:eastAsia="Batang" w:cs="Batang" w:hint="eastAsia"/>
@@ -18242,12 +18934,21 @@
         </w:rPr>
         <w:t xml:space="preserve"> </w:t>
       </w:r>
+      <w:proofErr w:type="spellStart"/>
       <w:r>
         <w:rPr>
           <w:rFonts w:eastAsia="Batang" w:cs="Batang"/>
           <w:color w:val="333333"/>
         </w:rPr>
-        <w:t xml:space="preserve">kellogg </w:t>
+        <w:t>kellogg</w:t>
+      </w:r>
+      <w:proofErr w:type="spellEnd"/>
+      <w:r>
+        <w:rPr>
+          <w:rFonts w:eastAsia="Batang" w:cs="Batang"/>
+          <w:color w:val="333333"/>
+        </w:rPr>
+        <w:t xml:space="preserve"> </w:t>
       </w:r>
       <w:r>
         <w:rPr>
@@ -18277,6 +18978,7 @@
         </w:rPr>
         <w:t xml:space="preserve"> </w:t>
       </w:r>
+      <w:proofErr w:type="spellStart"/>
       <w:r>
         <w:rPr>
           <w:rFonts w:eastAsia="Batang" w:cs="Batang"/>
@@ -18284,6 +18986,7 @@
         </w:rPr>
         <w:t>Nestie</w:t>
       </w:r>
+      <w:proofErr w:type="spellEnd"/>
       <w:r>
         <w:rPr>
           <w:rFonts w:eastAsia="Batang" w:cs="Batang" w:hint="eastAsia"/>
@@ -18345,8 +19048,17 @@
           <w:rFonts w:eastAsia="Batang" w:cs="Batang"/>
           <w:color w:val="333333"/>
         </w:rPr>
-        <w:t xml:space="preserve"> emart</w:t>
-      </w:r>
+        <w:t xml:space="preserve"> </w:t>
+      </w:r>
+      <w:proofErr w:type="spellStart"/>
+      <w:r>
+        <w:rPr>
+          <w:rFonts w:eastAsia="Batang" w:cs="Batang"/>
+          <w:color w:val="333333"/>
+        </w:rPr>
+        <w:t>emart</w:t>
+      </w:r>
+      <w:proofErr w:type="spellEnd"/>
       <w:r>
         <w:rPr>
           <w:rFonts w:eastAsia="Batang" w:cs="Batang" w:hint="eastAsia"/>
@@ -18403,6 +19115,7 @@
         </w:rPr>
         <w:t xml:space="preserve"> </w:t>
       </w:r>
+      <w:proofErr w:type="spellStart"/>
       <w:r>
         <w:rPr>
           <w:rFonts w:eastAsia="Batang" w:cs="Batang" w:hint="eastAsia"/>
@@ -18410,6 +19123,7 @@
         </w:rPr>
         <w:t>필생품들을</w:t>
       </w:r>
+      <w:proofErr w:type="spellEnd"/>
       <w:r>
         <w:rPr>
           <w:rFonts w:eastAsia="Batang" w:cs="Batang" w:hint="eastAsia"/>
@@ -18494,6 +19208,7 @@
         </w:rPr>
         <w:t xml:space="preserve"> </w:t>
       </w:r>
+      <w:proofErr w:type="spellStart"/>
       <w:r>
         <w:rPr>
           <w:rFonts w:eastAsia="Batang" w:cs="Batang" w:hint="eastAsia"/>
@@ -18501,6 +19216,7 @@
         </w:rPr>
         <w:t>트릿지에</w:t>
       </w:r>
+      <w:proofErr w:type="spellEnd"/>
       <w:r>
         <w:rPr>
           <w:rFonts w:eastAsia="Batang" w:cs="Batang" w:hint="eastAsia"/>
@@ -18564,6 +19280,7 @@
         </w:rPr>
         <w:t xml:space="preserve"> </w:t>
       </w:r>
+      <w:proofErr w:type="spellStart"/>
       <w:r>
         <w:rPr>
           <w:rFonts w:eastAsia="Batang" w:cs="Batang" w:hint="eastAsia"/>
@@ -18571,6 +19288,7 @@
         </w:rPr>
         <w:t>어떤일이</w:t>
       </w:r>
+      <w:proofErr w:type="spellEnd"/>
       <w:r>
         <w:rPr>
           <w:rFonts w:eastAsia="Batang" w:cs="Batang" w:hint="eastAsia"/>
@@ -18690,6 +19408,7 @@
         </w:rPr>
         <w:t xml:space="preserve"> </w:t>
       </w:r>
+      <w:proofErr w:type="spellStart"/>
       <w:r>
         <w:rPr>
           <w:rFonts w:eastAsia="Batang" w:cs="Batang" w:hint="eastAsia"/>
@@ -18697,6 +19416,7 @@
         </w:rPr>
         <w:t>새상을</w:t>
       </w:r>
+      <w:proofErr w:type="spellEnd"/>
       <w:r>
         <w:rPr>
           <w:rFonts w:eastAsia="Batang" w:cs="Batang" w:hint="eastAsia"/>
@@ -18756,7 +19476,23 @@
           <w:szCs w:val="28"/>
         </w:rPr>
         <w:lastRenderedPageBreak/>
-        <w:t>I am motivated by the feeling of overcoming challenges and creating a program that not only works but loved by clients. For example, when I was working at SiteMax Systems inc. I was responsible of creating a small front-end application on behalf of Bold construction. I had to dissect the business requirements and deploy solutions after review. It was a long process. But, when it was done, and when a friend of mine who was in charge of delivering web solutions to clients came say “Hey Moe, Bold construction really loved your solution. So much so that they showed your app to a person at the government.” I was thrilled by the feeling. I love the feeling of how the solution I created brings smile to customers, and I want to continue this pursuit at this company.</w:t>
+        <w:t xml:space="preserve">I am motivated by the feeling of overcoming challenges and creating a program that not only works but loved by clients. For example, when I was working at </w:t>
+      </w:r>
+      <w:proofErr w:type="spellStart"/>
+      <w:r>
+        <w:rPr>
+          <w:sz w:val="28"/>
+          <w:szCs w:val="28"/>
+        </w:rPr>
+        <w:t>SiteMax</w:t>
+      </w:r>
+      <w:proofErr w:type="spellEnd"/>
+      <w:r>
+        <w:rPr>
+          <w:sz w:val="28"/>
+          <w:szCs w:val="28"/>
+        </w:rPr>
+        <w:t xml:space="preserve"> Systems inc. I was responsible of creating a small front-end application on behalf of Bold construction. I had to dissect the business requirements and deploy solutions after review. It was a long process. But, when it was done, and when a friend of mine who was in charge of delivering web solutions to clients came say “Hey Moe, Bold construction really loved your solution. So much so that they showed your app to a person at the government.” I was thrilled by the feeling. I love the feeling of how the solution I created brings smile to customers, and I want to continue this pursuit at this company.</w:t>
       </w:r>
     </w:p>
     <w:p>
@@ -18799,13 +19535,23 @@
         </w:rPr>
         <w:t xml:space="preserve"> challenge</w:t>
       </w:r>
+      <w:proofErr w:type="spellStart"/>
       <w:r>
         <w:rPr>
           <w:rFonts w:ascii="Batang" w:eastAsia="Batang" w:hAnsi="Batang" w:cs="Batang" w:hint="eastAsia"/>
           <w:sz w:val="28"/>
           <w:szCs w:val="28"/>
         </w:rPr>
-        <w:t xml:space="preserve">를 </w:t>
+        <w:t>를</w:t>
+      </w:r>
+      <w:proofErr w:type="spellEnd"/>
+      <w:r>
+        <w:rPr>
+          <w:rFonts w:ascii="Batang" w:eastAsia="Batang" w:hAnsi="Batang" w:cs="Batang" w:hint="eastAsia"/>
+          <w:sz w:val="28"/>
+          <w:szCs w:val="28"/>
+        </w:rPr>
+        <w:t xml:space="preserve"> </w:t>
       </w:r>
       <w:r>
         <w:rPr>
@@ -18935,20 +19681,30 @@
         </w:rPr>
         <w:t>front-end technology</w:t>
       </w:r>
+      <w:proofErr w:type="spellStart"/>
       <w:r>
         <w:rPr>
           <w:rFonts w:ascii="Batang" w:eastAsia="Batang" w:hAnsi="Batang" w:cs="Batang" w:hint="eastAsia"/>
           <w:sz w:val="28"/>
           <w:szCs w:val="28"/>
         </w:rPr>
-        <w:t>를 이용해서</w:t>
-      </w:r>
+        <w:t>를</w:t>
+      </w:r>
+      <w:proofErr w:type="spellEnd"/>
       <w:r>
         <w:rPr>
           <w:rFonts w:ascii="Batang" w:eastAsia="Batang" w:hAnsi="Batang" w:cs="Batang" w:hint="eastAsia"/>
           <w:sz w:val="28"/>
           <w:szCs w:val="28"/>
         </w:rPr>
+        <w:t xml:space="preserve"> 이용해서</w:t>
+      </w:r>
+      <w:r>
+        <w:rPr>
+          <w:rFonts w:ascii="Batang" w:eastAsia="Batang" w:hAnsi="Batang" w:cs="Batang" w:hint="eastAsia"/>
+          <w:sz w:val="28"/>
+          <w:szCs w:val="28"/>
+        </w:rPr>
         <w:t xml:space="preserve"> </w:t>
       </w:r>
       <w:r>
@@ -18975,13 +19731,23 @@
         </w:rPr>
         <w:t xml:space="preserve">pixel-perfect </w:t>
       </w:r>
+      <w:proofErr w:type="spellStart"/>
       <w:r>
         <w:rPr>
           <w:rFonts w:ascii="Batang" w:eastAsia="Batang" w:hAnsi="Batang" w:cs="Batang" w:hint="eastAsia"/>
           <w:sz w:val="28"/>
           <w:szCs w:val="28"/>
         </w:rPr>
-        <w:t>템플렛을 구현 할 수 있습니다</w:t>
+        <w:t>템플렛을</w:t>
+      </w:r>
+      <w:proofErr w:type="spellEnd"/>
+      <w:r>
+        <w:rPr>
+          <w:rFonts w:ascii="Batang" w:eastAsia="Batang" w:hAnsi="Batang" w:cs="Batang" w:hint="eastAsia"/>
+          <w:sz w:val="28"/>
+          <w:szCs w:val="28"/>
+        </w:rPr>
+        <w:t xml:space="preserve"> 구현 할 수 있습니다</w:t>
       </w:r>
       <w:r>
         <w:rPr>
@@ -19037,6 +19803,22 @@
           <w:sz w:val="28"/>
           <w:szCs w:val="28"/>
         </w:rPr>
+        <w:t>다른</w:t>
+      </w:r>
+      <w:r>
+        <w:rPr>
+          <w:rFonts w:ascii="Batang" w:eastAsia="Batang" w:hAnsi="Batang" w:cs="Batang"/>
+          <w:sz w:val="28"/>
+          <w:szCs w:val="28"/>
+        </w:rPr>
+        <w:t xml:space="preserve"> </w:t>
+      </w:r>
+      <w:r>
+        <w:rPr>
+          <w:rFonts w:ascii="Batang" w:eastAsia="Batang" w:hAnsi="Batang" w:cs="Batang" w:hint="eastAsia"/>
+          <w:sz w:val="28"/>
+          <w:szCs w:val="28"/>
+        </w:rPr>
         <w:t>언어</w:t>
       </w:r>
       <w:r>
@@ -19045,7 +19827,7 @@
           <w:sz w:val="28"/>
           <w:szCs w:val="28"/>
         </w:rPr>
-        <w:t>들을 배울 수 있</w:t>
+        <w:t>들을</w:t>
       </w:r>
       <w:r>
         <w:rPr>
@@ -19053,7 +19835,15 @@
           <w:sz w:val="28"/>
           <w:szCs w:val="28"/>
         </w:rPr>
-        <w:t>고 경험이 있습</w:t>
+        <w:t xml:space="preserve"> 배워 사용한</w:t>
+      </w:r>
+      <w:r>
+        <w:rPr>
+          <w:rFonts w:ascii="Batang" w:eastAsia="Batang" w:hAnsi="Batang" w:cs="Batang"/>
+          <w:sz w:val="28"/>
+          <w:szCs w:val="28"/>
+        </w:rPr>
+        <w:t xml:space="preserve"> </w:t>
       </w:r>
       <w:r>
         <w:rPr>
@@ -19061,6 +19851,14 @@
           <w:sz w:val="28"/>
           <w:szCs w:val="28"/>
         </w:rPr>
+        <w:t>경험이 있습</w:t>
+      </w:r>
+      <w:r>
+        <w:rPr>
+          <w:rFonts w:ascii="Batang" w:eastAsia="Batang" w:hAnsi="Batang" w:cs="Batang" w:hint="eastAsia"/>
+          <w:sz w:val="28"/>
+          <w:szCs w:val="28"/>
+        </w:rPr>
         <w:t>니다</w:t>
       </w:r>
       <w:r>
@@ -19135,13 +19933,23 @@
         </w:rPr>
         <w:t>result</w:t>
       </w:r>
+      <w:proofErr w:type="spellStart"/>
       <w:r>
         <w:rPr>
           <w:rFonts w:ascii="Batang" w:eastAsia="Batang" w:hAnsi="Batang" w:cs="Batang" w:hint="eastAsia"/>
           <w:sz w:val="28"/>
           <w:szCs w:val="28"/>
         </w:rPr>
-        <w:t>를 갖고 오겠습니다</w:t>
+        <w:t>를</w:t>
+      </w:r>
+      <w:proofErr w:type="spellEnd"/>
+      <w:r>
+        <w:rPr>
+          <w:rFonts w:ascii="Batang" w:eastAsia="Batang" w:hAnsi="Batang" w:cs="Batang" w:hint="eastAsia"/>
+          <w:sz w:val="28"/>
+          <w:szCs w:val="28"/>
+        </w:rPr>
+        <w:t xml:space="preserve"> 갖고 오겠습니다</w:t>
       </w:r>
       <w:r>
         <w:rPr>
@@ -19202,6 +20010,150 @@
           <w:bCs/>
         </w:rPr>
       </w:pPr>
+    </w:p>
+    <w:p>
+      <w:pPr>
+        <w:tabs>
+          <w:tab w:val="left" w:pos="3860"/>
+        </w:tabs>
+        <w:rPr>
+          <w:rFonts w:eastAsia="Batang"/>
+          <w:b/>
+          <w:bCs/>
+        </w:rPr>
+      </w:pPr>
+    </w:p>
+    <w:p>
+      <w:pPr>
+        <w:tabs>
+          <w:tab w:val="left" w:pos="3860"/>
+        </w:tabs>
+        <w:rPr>
+          <w:rFonts w:eastAsia="Batang"/>
+          <w:b/>
+          <w:bCs/>
+        </w:rPr>
+      </w:pPr>
+      <w:r>
+        <w:rPr>
+          <w:rFonts w:eastAsia="Batang"/>
+          <w:b/>
+          <w:bCs/>
+        </w:rPr>
+        <w:t>Notes</w:t>
+      </w:r>
+    </w:p>
+    <w:p>
+      <w:pPr>
+        <w:pStyle w:val="ListParagraph"/>
+        <w:numPr>
+          <w:ilvl w:val="0"/>
+          <w:numId w:val="6"/>
+        </w:numPr>
+        <w:tabs>
+          <w:tab w:val="left" w:pos="3860"/>
+        </w:tabs>
+        <w:rPr>
+          <w:rFonts w:eastAsia="Batang"/>
+          <w:b/>
+          <w:bCs/>
+        </w:rPr>
+      </w:pPr>
+      <w:r>
+        <w:rPr>
+          <w:rFonts w:eastAsia="Batang"/>
+          <w:b/>
+          <w:bCs/>
+        </w:rPr>
+        <w:t xml:space="preserve">Why </w:t>
+      </w:r>
+      <w:proofErr w:type="gramStart"/>
+      <w:r>
+        <w:rPr>
+          <w:rFonts w:eastAsia="Batang"/>
+          <w:b/>
+          <w:bCs/>
+        </w:rPr>
+        <w:t>do</w:t>
+      </w:r>
+      <w:proofErr w:type="gramEnd"/>
+      <w:r>
+        <w:rPr>
+          <w:rFonts w:eastAsia="Batang"/>
+          <w:b/>
+          <w:bCs/>
+        </w:rPr>
+        <w:t xml:space="preserve"> interviewer ask this question?</w:t>
+      </w:r>
+    </w:p>
+    <w:p>
+      <w:pPr>
+        <w:pStyle w:val="ListParagraph"/>
+        <w:numPr>
+          <w:ilvl w:val="1"/>
+          <w:numId w:val="6"/>
+        </w:numPr>
+        <w:tabs>
+          <w:tab w:val="left" w:pos="3860"/>
+        </w:tabs>
+        <w:rPr>
+          <w:rFonts w:eastAsia="Batang"/>
+          <w:b/>
+          <w:bCs/>
+        </w:rPr>
+      </w:pPr>
+      <w:r>
+        <w:rPr>
+          <w:rFonts w:eastAsia="Batang"/>
+        </w:rPr>
+        <w:t>To find out if you’ve researched the company</w:t>
+      </w:r>
+    </w:p>
+    <w:p>
+      <w:pPr>
+        <w:pStyle w:val="ListParagraph"/>
+        <w:numPr>
+          <w:ilvl w:val="1"/>
+          <w:numId w:val="6"/>
+        </w:numPr>
+        <w:tabs>
+          <w:tab w:val="left" w:pos="3860"/>
+        </w:tabs>
+        <w:rPr>
+          <w:rFonts w:eastAsia="Batang"/>
+          <w:b/>
+          <w:bCs/>
+        </w:rPr>
+      </w:pPr>
+      <w:r>
+        <w:rPr>
+          <w:rFonts w:eastAsia="Batang"/>
+        </w:rPr>
+        <w:t>To learn about your career goals</w:t>
+      </w:r>
+    </w:p>
+    <w:p>
+      <w:pPr>
+        <w:pStyle w:val="ListParagraph"/>
+        <w:numPr>
+          <w:ilvl w:val="1"/>
+          <w:numId w:val="6"/>
+        </w:numPr>
+        <w:tabs>
+          <w:tab w:val="left" w:pos="3860"/>
+        </w:tabs>
+        <w:rPr>
+          <w:rFonts w:eastAsia="Batang"/>
+          <w:b/>
+          <w:bCs/>
+        </w:rPr>
+      </w:pPr>
+      <w:r>
+        <w:rPr>
+          <w:rFonts w:eastAsia="Batang"/>
+        </w:rPr>
+        <w:t>To understand which aspect of the job appeals most to you</w:t>
+      </w:r>
     </w:p>
     <w:sectPr>
       <w:pgSz w:w="12240" w:h="15840"/>
@@ -19231,7 +20183,7 @@
         <w:rFonts w:ascii="Calibri" w:eastAsiaTheme="minorEastAsia" w:hAnsi="Calibri" w:cs="Calibri" w:hint="default"/>
       </w:rPr>
     </w:lvl>
-    <w:lvl w:ilvl="1" w:tplc="04090003" w:tentative="1">
+    <w:lvl w:ilvl="1" w:tplc="04090003">
       <w:start w:val="1"/>
       <w:numFmt w:val="bullet"/>
       <w:lvlText w:val="o"/>

</xml_diff>

<commit_message>
feat: Add progress #48 'Practicing interview'
</commit_message>
<xml_diff>
--- a/big-interview/interview_notes.docx
+++ b/big-interview/interview_notes.docx
@@ -147,13 +147,41 @@
           <w:szCs w:val="28"/>
         </w:rPr>
       </w:pPr>
-      <w:r>
-        <w:rPr>
-          <w:rFonts w:asciiTheme="minorHAnsi" w:hAnsiTheme="minorHAnsi" w:cstheme="minorHAnsi"/>
-          <w:sz w:val="28"/>
-          <w:szCs w:val="28"/>
-        </w:rPr>
-        <w:t xml:space="preserve">Swarmy, awkard </w:t>
+      <w:proofErr w:type="spellStart"/>
+      <w:r>
+        <w:rPr>
+          <w:rFonts w:asciiTheme="minorHAnsi" w:hAnsiTheme="minorHAnsi" w:cstheme="minorHAnsi"/>
+          <w:sz w:val="28"/>
+          <w:szCs w:val="28"/>
+        </w:rPr>
+        <w:t>Swarmy</w:t>
+      </w:r>
+      <w:proofErr w:type="spellEnd"/>
+      <w:r>
+        <w:rPr>
+          <w:rFonts w:asciiTheme="minorHAnsi" w:hAnsiTheme="minorHAnsi" w:cstheme="minorHAnsi"/>
+          <w:sz w:val="28"/>
+          <w:szCs w:val="28"/>
+        </w:rPr>
+        <w:t xml:space="preserve">, </w:t>
+      </w:r>
+      <w:proofErr w:type="spellStart"/>
+      <w:r>
+        <w:rPr>
+          <w:rFonts w:asciiTheme="minorHAnsi" w:hAnsiTheme="minorHAnsi" w:cstheme="minorHAnsi"/>
+          <w:sz w:val="28"/>
+          <w:szCs w:val="28"/>
+        </w:rPr>
+        <w:t>awkard</w:t>
+      </w:r>
+      <w:proofErr w:type="spellEnd"/>
+      <w:r>
+        <w:rPr>
+          <w:rFonts w:asciiTheme="minorHAnsi" w:hAnsiTheme="minorHAnsi" w:cstheme="minorHAnsi"/>
+          <w:sz w:val="28"/>
+          <w:szCs w:val="28"/>
+        </w:rPr>
+        <w:t xml:space="preserve"> </w:t>
       </w:r>
       <w:r>
         <w:rPr>
@@ -513,13 +541,23 @@
           <w:szCs w:val="28"/>
         </w:rPr>
       </w:pPr>
-      <w:r>
-        <w:rPr>
-          <w:rFonts w:asciiTheme="minorHAnsi" w:hAnsiTheme="minorHAnsi" w:cstheme="minorHAnsi"/>
-          <w:sz w:val="28"/>
-          <w:szCs w:val="28"/>
-        </w:rPr>
-        <w:t xml:space="preserve">E.g arriving late, </w:t>
+      <w:proofErr w:type="spellStart"/>
+      <w:r>
+        <w:rPr>
+          <w:rFonts w:asciiTheme="minorHAnsi" w:hAnsiTheme="minorHAnsi" w:cstheme="minorHAnsi"/>
+          <w:sz w:val="28"/>
+          <w:szCs w:val="28"/>
+        </w:rPr>
+        <w:t>E.g</w:t>
+      </w:r>
+      <w:proofErr w:type="spellEnd"/>
+      <w:r>
+        <w:rPr>
+          <w:rFonts w:asciiTheme="minorHAnsi" w:hAnsiTheme="minorHAnsi" w:cstheme="minorHAnsi"/>
+          <w:sz w:val="28"/>
+          <w:szCs w:val="28"/>
+        </w:rPr>
+        <w:t xml:space="preserve"> arriving late, </w:t>
       </w:r>
     </w:p>
     <w:p>
@@ -561,13 +599,23 @@
           <w:szCs w:val="28"/>
         </w:rPr>
       </w:pPr>
-      <w:r>
-        <w:rPr>
-          <w:rFonts w:asciiTheme="minorHAnsi" w:hAnsiTheme="minorHAnsi" w:cstheme="minorHAnsi"/>
-          <w:sz w:val="28"/>
-          <w:szCs w:val="28"/>
-        </w:rPr>
-        <w:t xml:space="preserve">how you dress, </w:t>
+      <w:proofErr w:type="spellStart"/>
+      <w:r>
+        <w:rPr>
+          <w:rFonts w:asciiTheme="minorHAnsi" w:hAnsiTheme="minorHAnsi" w:cstheme="minorHAnsi"/>
+          <w:sz w:val="28"/>
+          <w:szCs w:val="28"/>
+        </w:rPr>
+        <w:t>how</w:t>
+      </w:r>
+      <w:proofErr w:type="spellEnd"/>
+      <w:r>
+        <w:rPr>
+          <w:rFonts w:asciiTheme="minorHAnsi" w:hAnsiTheme="minorHAnsi" w:cstheme="minorHAnsi"/>
+          <w:sz w:val="28"/>
+          <w:szCs w:val="28"/>
+        </w:rPr>
+        <w:t xml:space="preserve"> you dress, </w:t>
       </w:r>
     </w:p>
     <w:p>
@@ -814,13 +862,23 @@
           <w:szCs w:val="28"/>
         </w:rPr>
       </w:pPr>
-      <w:r>
-        <w:rPr>
-          <w:rFonts w:asciiTheme="minorHAnsi" w:hAnsiTheme="minorHAnsi" w:cstheme="minorHAnsi"/>
-          <w:sz w:val="28"/>
-          <w:szCs w:val="28"/>
-        </w:rPr>
-        <w:t>Doging questions</w:t>
+      <w:proofErr w:type="spellStart"/>
+      <w:r>
+        <w:rPr>
+          <w:rFonts w:asciiTheme="minorHAnsi" w:hAnsiTheme="minorHAnsi" w:cstheme="minorHAnsi"/>
+          <w:sz w:val="28"/>
+          <w:szCs w:val="28"/>
+        </w:rPr>
+        <w:t>Doging</w:t>
+      </w:r>
+      <w:proofErr w:type="spellEnd"/>
+      <w:r>
+        <w:rPr>
+          <w:rFonts w:asciiTheme="minorHAnsi" w:hAnsiTheme="minorHAnsi" w:cstheme="minorHAnsi"/>
+          <w:sz w:val="28"/>
+          <w:szCs w:val="28"/>
+        </w:rPr>
+        <w:t xml:space="preserve"> questions</w:t>
       </w:r>
     </w:p>
     <w:p>
@@ -896,8 +954,20 @@
           <w:sz w:val="28"/>
           <w:szCs w:val="28"/>
         </w:rPr>
-        <w:t>Don’t ever badmouth your former employer, manager or even your coworker</w:t>
-      </w:r>
+        <w:t xml:space="preserve">Don’t ever badmouth your former employer, manager or even your </w:t>
+      </w:r>
+      <w:proofErr w:type="spellStart"/>
+      <w:r>
+        <w:rPr>
+          <w:rFonts w:asciiTheme="minorHAnsi" w:hAnsiTheme="minorHAnsi" w:cstheme="minorHAnsi"/>
+          <w:b/>
+          <w:bCs/>
+          <w:sz w:val="28"/>
+          <w:szCs w:val="28"/>
+        </w:rPr>
+        <w:t>coworker</w:t>
+      </w:r>
+      <w:proofErr w:type="spellEnd"/>
     </w:p>
     <w:p>
       <w:pPr>
@@ -1099,8 +1169,20 @@
           <w:sz w:val="28"/>
           <w:szCs w:val="28"/>
         </w:rPr>
-        <w:t>The phone interview</w:t>
-      </w:r>
+        <w:t xml:space="preserve">The phone </w:t>
+      </w:r>
+      <w:proofErr w:type="gramStart"/>
+      <w:r>
+        <w:rPr>
+          <w:rFonts w:asciiTheme="minorHAnsi" w:hAnsiTheme="minorHAnsi" w:cstheme="minorHAnsi"/>
+          <w:b/>
+          <w:bCs/>
+          <w:sz w:val="28"/>
+          <w:szCs w:val="28"/>
+        </w:rPr>
+        <w:t>interview</w:t>
+      </w:r>
+      <w:proofErr w:type="gramEnd"/>
     </w:p>
     <w:p>
       <w:pPr>
@@ -1275,7 +1357,31 @@
           <w:szCs w:val="28"/>
           <w:u w:val="single"/>
         </w:rPr>
-        <w:t>This is the reason why sales people always want in-person meeting</w:t>
+        <w:t xml:space="preserve">This is the reason why </w:t>
+      </w:r>
+      <w:proofErr w:type="gramStart"/>
+      <w:r>
+        <w:rPr>
+          <w:rFonts w:asciiTheme="minorHAnsi" w:hAnsiTheme="minorHAnsi" w:cstheme="minorHAnsi"/>
+          <w:b/>
+          <w:bCs/>
+          <w:sz w:val="28"/>
+          <w:szCs w:val="28"/>
+          <w:u w:val="single"/>
+        </w:rPr>
+        <w:t>sales people</w:t>
+      </w:r>
+      <w:proofErr w:type="gramEnd"/>
+      <w:r>
+        <w:rPr>
+          <w:rFonts w:asciiTheme="minorHAnsi" w:hAnsiTheme="minorHAnsi" w:cstheme="minorHAnsi"/>
+          <w:b/>
+          <w:bCs/>
+          <w:sz w:val="28"/>
+          <w:szCs w:val="28"/>
+          <w:u w:val="single"/>
+        </w:rPr>
+        <w:t xml:space="preserve"> always want in-person meeting</w:t>
       </w:r>
     </w:p>
     <w:p>
@@ -1592,7 +1698,43 @@
           <w:sz w:val="28"/>
           <w:szCs w:val="28"/>
         </w:rPr>
-        <w:t>“Umns” and “Uhs”</w:t>
+        <w:t>“</w:t>
+      </w:r>
+      <w:proofErr w:type="spellStart"/>
+      <w:r>
+        <w:rPr>
+          <w:rFonts w:asciiTheme="minorHAnsi" w:hAnsiTheme="minorHAnsi" w:cstheme="minorHAnsi"/>
+          <w:sz w:val="28"/>
+          <w:szCs w:val="28"/>
+        </w:rPr>
+        <w:t>Umns</w:t>
+      </w:r>
+      <w:proofErr w:type="spellEnd"/>
+      <w:r>
+        <w:rPr>
+          <w:rFonts w:asciiTheme="minorHAnsi" w:hAnsiTheme="minorHAnsi" w:cstheme="minorHAnsi"/>
+          <w:sz w:val="28"/>
+          <w:szCs w:val="28"/>
+        </w:rPr>
+        <w:t>” and “</w:t>
+      </w:r>
+      <w:proofErr w:type="spellStart"/>
+      <w:r>
+        <w:rPr>
+          <w:rFonts w:asciiTheme="minorHAnsi" w:hAnsiTheme="minorHAnsi" w:cstheme="minorHAnsi"/>
+          <w:sz w:val="28"/>
+          <w:szCs w:val="28"/>
+        </w:rPr>
+        <w:t>Uhs</w:t>
+      </w:r>
+      <w:proofErr w:type="spellEnd"/>
+      <w:r>
+        <w:rPr>
+          <w:rFonts w:asciiTheme="minorHAnsi" w:hAnsiTheme="minorHAnsi" w:cstheme="minorHAnsi"/>
+          <w:sz w:val="28"/>
+          <w:szCs w:val="28"/>
+        </w:rPr>
+        <w:t>”</w:t>
       </w:r>
     </w:p>
     <w:p>
@@ -1618,8 +1760,20 @@
           <w:sz w:val="28"/>
           <w:szCs w:val="28"/>
         </w:rPr>
-        <w:t>The video interview</w:t>
-      </w:r>
+        <w:t xml:space="preserve">The video </w:t>
+      </w:r>
+      <w:proofErr w:type="gramStart"/>
+      <w:r>
+        <w:rPr>
+          <w:rFonts w:asciiTheme="minorHAnsi" w:hAnsiTheme="minorHAnsi" w:cstheme="minorHAnsi"/>
+          <w:b/>
+          <w:bCs/>
+          <w:sz w:val="28"/>
+          <w:szCs w:val="28"/>
+        </w:rPr>
+        <w:t>interview</w:t>
+      </w:r>
+      <w:proofErr w:type="gramEnd"/>
     </w:p>
     <w:p>
       <w:pPr>
@@ -1716,8 +1870,20 @@
           <w:sz w:val="28"/>
           <w:szCs w:val="28"/>
         </w:rPr>
-        <w:t>The panel interview</w:t>
-      </w:r>
+        <w:t xml:space="preserve">The panel </w:t>
+      </w:r>
+      <w:proofErr w:type="gramStart"/>
+      <w:r>
+        <w:rPr>
+          <w:rFonts w:asciiTheme="minorHAnsi" w:hAnsiTheme="minorHAnsi" w:cstheme="minorHAnsi"/>
+          <w:b/>
+          <w:bCs/>
+          <w:sz w:val="28"/>
+          <w:szCs w:val="28"/>
+        </w:rPr>
+        <w:t>interview</w:t>
+      </w:r>
+      <w:proofErr w:type="gramEnd"/>
     </w:p>
     <w:p>
       <w:pPr>
@@ -1758,8 +1924,20 @@
           <w:sz w:val="28"/>
           <w:szCs w:val="28"/>
         </w:rPr>
-        <w:t>The group interview</w:t>
-      </w:r>
+        <w:t xml:space="preserve">The group </w:t>
+      </w:r>
+      <w:proofErr w:type="gramStart"/>
+      <w:r>
+        <w:rPr>
+          <w:rFonts w:asciiTheme="minorHAnsi" w:hAnsiTheme="minorHAnsi" w:cstheme="minorHAnsi"/>
+          <w:b/>
+          <w:bCs/>
+          <w:sz w:val="28"/>
+          <w:szCs w:val="28"/>
+        </w:rPr>
+        <w:t>interview</w:t>
+      </w:r>
+      <w:proofErr w:type="gramEnd"/>
     </w:p>
     <w:p>
       <w:pPr>
@@ -2103,8 +2281,18 @@
           <w:sz w:val="28"/>
           <w:szCs w:val="28"/>
         </w:rPr>
-        <w:t>Is the primary decision maker on who gets hired</w:t>
-      </w:r>
+        <w:t xml:space="preserve">Is the primary decision maker on who gets </w:t>
+      </w:r>
+      <w:proofErr w:type="gramStart"/>
+      <w:r>
+        <w:rPr>
+          <w:rFonts w:asciiTheme="minorHAnsi" w:hAnsiTheme="minorHAnsi" w:cstheme="minorHAnsi"/>
+          <w:sz w:val="28"/>
+          <w:szCs w:val="28"/>
+        </w:rPr>
+        <w:t>hired</w:t>
+      </w:r>
+      <w:proofErr w:type="gramEnd"/>
     </w:p>
     <w:p>
       <w:pPr>
@@ -2847,7 +3035,25 @@
           <w:sz w:val="28"/>
           <w:szCs w:val="28"/>
         </w:rPr>
-        <w:t>Mastering nonvebal communication</w:t>
+        <w:t xml:space="preserve">Mastering </w:t>
+      </w:r>
+      <w:proofErr w:type="spellStart"/>
+      <w:r>
+        <w:rPr>
+          <w:rFonts w:asciiTheme="minorHAnsi" w:hAnsiTheme="minorHAnsi" w:cstheme="minorHAnsi"/>
+          <w:sz w:val="28"/>
+          <w:szCs w:val="28"/>
+        </w:rPr>
+        <w:t>nonvebal</w:t>
+      </w:r>
+      <w:proofErr w:type="spellEnd"/>
+      <w:r>
+        <w:rPr>
+          <w:rFonts w:asciiTheme="minorHAnsi" w:hAnsiTheme="minorHAnsi" w:cstheme="minorHAnsi"/>
+          <w:sz w:val="28"/>
+          <w:szCs w:val="28"/>
+        </w:rPr>
+        <w:t xml:space="preserve"> communication</w:t>
       </w:r>
     </w:p>
     <w:p>
@@ -3067,7 +3273,25 @@
           <w:sz w:val="28"/>
           <w:szCs w:val="28"/>
         </w:rPr>
-        <w:t xml:space="preserve">Look staright </w:t>
+        <w:t xml:space="preserve">Look </w:t>
+      </w:r>
+      <w:proofErr w:type="spellStart"/>
+      <w:r>
+        <w:rPr>
+          <w:rFonts w:asciiTheme="minorHAnsi" w:hAnsiTheme="minorHAnsi" w:cstheme="minorHAnsi"/>
+          <w:sz w:val="28"/>
+          <w:szCs w:val="28"/>
+        </w:rPr>
+        <w:t>staright</w:t>
+      </w:r>
+      <w:proofErr w:type="spellEnd"/>
+      <w:r>
+        <w:rPr>
+          <w:rFonts w:asciiTheme="minorHAnsi" w:hAnsiTheme="minorHAnsi" w:cstheme="minorHAnsi"/>
+          <w:sz w:val="28"/>
+          <w:szCs w:val="28"/>
+        </w:rPr>
+        <w:t xml:space="preserve"> </w:t>
       </w:r>
       <w:r>
         <w:rPr>
@@ -3517,7 +3741,25 @@
           <w:sz w:val="28"/>
           <w:szCs w:val="28"/>
         </w:rPr>
-        <w:t>Ums, uhs, like, okay</w:t>
+        <w:t xml:space="preserve">Ums, </w:t>
+      </w:r>
+      <w:proofErr w:type="spellStart"/>
+      <w:r>
+        <w:rPr>
+          <w:rFonts w:asciiTheme="minorHAnsi" w:hAnsiTheme="minorHAnsi" w:cstheme="minorHAnsi"/>
+          <w:sz w:val="28"/>
+          <w:szCs w:val="28"/>
+        </w:rPr>
+        <w:t>uhs</w:t>
+      </w:r>
+      <w:proofErr w:type="spellEnd"/>
+      <w:r>
+        <w:rPr>
+          <w:rFonts w:asciiTheme="minorHAnsi" w:hAnsiTheme="minorHAnsi" w:cstheme="minorHAnsi"/>
+          <w:sz w:val="28"/>
+          <w:szCs w:val="28"/>
+        </w:rPr>
+        <w:t>, like, okay</w:t>
       </w:r>
     </w:p>
     <w:p>
@@ -3595,13 +3837,23 @@
           <w:szCs w:val="28"/>
         </w:rPr>
       </w:pPr>
-      <w:r>
-        <w:rPr>
-          <w:rFonts w:asciiTheme="minorHAnsi" w:hAnsiTheme="minorHAnsi" w:cstheme="minorHAnsi"/>
-          <w:sz w:val="28"/>
-          <w:szCs w:val="28"/>
-        </w:rPr>
-        <w:t>Smile make you look m</w:t>
+      <w:proofErr w:type="gramStart"/>
+      <w:r>
+        <w:rPr>
+          <w:rFonts w:asciiTheme="minorHAnsi" w:hAnsiTheme="minorHAnsi" w:cstheme="minorHAnsi"/>
+          <w:sz w:val="28"/>
+          <w:szCs w:val="28"/>
+        </w:rPr>
+        <w:t>Smile</w:t>
+      </w:r>
+      <w:proofErr w:type="gramEnd"/>
+      <w:r>
+        <w:rPr>
+          <w:rFonts w:asciiTheme="minorHAnsi" w:hAnsiTheme="minorHAnsi" w:cstheme="minorHAnsi"/>
+          <w:sz w:val="28"/>
+          <w:szCs w:val="28"/>
+        </w:rPr>
+        <w:t xml:space="preserve"> make you look m</w:t>
       </w:r>
     </w:p>
     <w:p>
@@ -4268,6 +4520,7 @@
         </w:rPr>
         <w:t xml:space="preserve">Key: the most important thing in each section </w:t>
       </w:r>
+      <w:proofErr w:type="gramStart"/>
       <w:r>
         <w:rPr>
           <w:rFonts w:asciiTheme="minorHAnsi" w:hAnsiTheme="minorHAnsi" w:cstheme="minorHAnsi"/>
@@ -4277,7 +4530,19 @@
           <w:szCs w:val="28"/>
           <w:u w:val="single"/>
         </w:rPr>
-        <w:t>are going to be listed first</w:t>
+        <w:t>are</w:t>
+      </w:r>
+      <w:proofErr w:type="gramEnd"/>
+      <w:r>
+        <w:rPr>
+          <w:rFonts w:asciiTheme="minorHAnsi" w:hAnsiTheme="minorHAnsi" w:cstheme="minorHAnsi"/>
+          <w:b/>
+          <w:bCs/>
+          <w:sz w:val="28"/>
+          <w:szCs w:val="28"/>
+          <w:u w:val="single"/>
+        </w:rPr>
+        <w:t xml:space="preserve"> going to be listed first</w:t>
       </w:r>
     </w:p>
     <w:p>
@@ -4408,6 +4673,7 @@
                       <w:rFonts w:asciiTheme="minorHAnsi" w:hAnsiTheme="minorHAnsi" w:cstheme="minorHAnsi"/>
                     </w:rPr>
                   </w:pPr>
+                  <w:proofErr w:type="gramStart"/>
                   <w:r>
                     <w:rPr>
                       <w:rStyle w:val="HTMLCode"/>
@@ -4421,6 +4687,7 @@
                     </w:rPr>
                     <w:t>styled-components</w:t>
                   </w:r>
+                  <w:proofErr w:type="gramEnd"/>
                   <w:r>
                     <w:rPr>
                       <w:rFonts w:asciiTheme="minorHAnsi" w:hAnsiTheme="minorHAnsi" w:cstheme="minorHAnsi"/>
@@ -4448,6 +4715,7 @@
                     </w:rPr>
                     <w:t> </w:t>
                   </w:r>
+                  <w:proofErr w:type="spellStart"/>
                   <w:r>
                     <w:rPr>
                       <w:rStyle w:val="HTMLCode"/>
@@ -4461,6 +4729,7 @@
                     </w:rPr>
                     <w:t>GraphQL</w:t>
                   </w:r>
+                  <w:proofErr w:type="spellEnd"/>
                   <w:r>
                     <w:rPr>
                       <w:rFonts w:asciiTheme="minorHAnsi" w:hAnsiTheme="minorHAnsi" w:cstheme="minorHAnsi"/>
@@ -4550,6 +4819,7 @@
                 <w:spacing w:val="-2"/>
               </w:rPr>
             </w:pPr>
+            <w:proofErr w:type="spellStart"/>
             <w:r>
               <w:rPr>
                 <w:rFonts w:asciiTheme="minorHAnsi" w:eastAsia="Batang" w:hAnsiTheme="minorHAnsi" w:cstheme="minorHAnsi"/>
@@ -4557,6 +4827,7 @@
               </w:rPr>
               <w:t>트릿지는</w:t>
             </w:r>
+            <w:proofErr w:type="spellEnd"/>
             <w:r>
               <w:rPr>
                 <w:rFonts w:asciiTheme="minorHAnsi" w:hAnsiTheme="minorHAnsi" w:cstheme="minorHAnsi"/>
@@ -4928,6 +5199,7 @@
               </w:rPr>
               <w:t> Google”</w:t>
             </w:r>
+            <w:proofErr w:type="spellStart"/>
             <w:r>
               <w:rPr>
                 <w:rFonts w:asciiTheme="minorHAnsi" w:eastAsia="Batang" w:hAnsiTheme="minorHAnsi" w:cstheme="minorHAnsi"/>
@@ -4935,6 +5207,7 @@
               </w:rPr>
               <w:t>로서</w:t>
             </w:r>
+            <w:proofErr w:type="spellEnd"/>
             <w:r>
               <w:rPr>
                 <w:rFonts w:asciiTheme="minorHAnsi" w:hAnsiTheme="minorHAnsi" w:cstheme="minorHAnsi"/>
@@ -5082,6 +5355,7 @@
               </w:rPr>
               <w:t>(equilibrium)</w:t>
             </w:r>
+            <w:proofErr w:type="spellStart"/>
             <w:r>
               <w:rPr>
                 <w:rFonts w:asciiTheme="minorHAnsi" w:eastAsia="Batang" w:hAnsiTheme="minorHAnsi" w:cstheme="minorHAnsi"/>
@@ -5089,6 +5363,7 @@
               </w:rPr>
               <w:t>를</w:t>
             </w:r>
+            <w:proofErr w:type="spellEnd"/>
             <w:r>
               <w:rPr>
                 <w:rFonts w:asciiTheme="minorHAnsi" w:hAnsiTheme="minorHAnsi" w:cstheme="minorHAnsi"/>
@@ -5416,7 +5691,23 @@
                 <w:rFonts w:asciiTheme="minorHAnsi" w:hAnsiTheme="minorHAnsi" w:cstheme="minorHAnsi"/>
                 <w:spacing w:val="-2"/>
               </w:rPr>
-              <w:t> Activant Capital</w:t>
+              <w:t> </w:t>
+            </w:r>
+            <w:proofErr w:type="spellStart"/>
+            <w:r>
+              <w:rPr>
+                <w:rFonts w:asciiTheme="minorHAnsi" w:hAnsiTheme="minorHAnsi" w:cstheme="minorHAnsi"/>
+                <w:spacing w:val="-2"/>
+              </w:rPr>
+              <w:t>Activant</w:t>
+            </w:r>
+            <w:proofErr w:type="spellEnd"/>
+            <w:r>
+              <w:rPr>
+                <w:rFonts w:asciiTheme="minorHAnsi" w:hAnsiTheme="minorHAnsi" w:cstheme="minorHAnsi"/>
+                <w:spacing w:val="-2"/>
+              </w:rPr>
+              <w:t> Capital</w:t>
             </w:r>
             <w:r>
               <w:rPr>
@@ -5644,6 +5935,7 @@
               </w:rPr>
               <w:t> </w:t>
             </w:r>
+            <w:proofErr w:type="spellStart"/>
             <w:r>
               <w:rPr>
                 <w:rFonts w:asciiTheme="minorHAnsi" w:eastAsia="Batang" w:hAnsiTheme="minorHAnsi" w:cstheme="minorHAnsi"/>
@@ -5651,6 +5943,7 @@
               </w:rPr>
               <w:t>트릿지의</w:t>
             </w:r>
+            <w:proofErr w:type="spellEnd"/>
             <w:r>
               <w:rPr>
                 <w:rFonts w:asciiTheme="minorHAnsi" w:hAnsiTheme="minorHAnsi" w:cstheme="minorHAnsi"/>
@@ -6061,6 +6354,7 @@
               </w:rPr>
               <w:t>. </w:t>
             </w:r>
+            <w:proofErr w:type="spellStart"/>
             <w:r>
               <w:rPr>
                 <w:rFonts w:asciiTheme="minorHAnsi" w:eastAsia="Batang" w:hAnsiTheme="minorHAnsi" w:cstheme="minorHAnsi"/>
@@ -6068,6 +6362,7 @@
               </w:rPr>
               <w:t>트릿지의</w:t>
             </w:r>
+            <w:proofErr w:type="spellEnd"/>
             <w:r>
               <w:rPr>
                 <w:rFonts w:asciiTheme="minorHAnsi" w:hAnsiTheme="minorHAnsi" w:cstheme="minorHAnsi"/>
@@ -6160,6 +6455,7 @@
               </w:rPr>
               <w:t> </w:t>
             </w:r>
+            <w:proofErr w:type="spellStart"/>
             <w:r>
               <w:rPr>
                 <w:rFonts w:asciiTheme="minorHAnsi" w:eastAsia="Batang" w:hAnsiTheme="minorHAnsi" w:cstheme="minorHAnsi"/>
@@ -6175,6 +6471,7 @@
               </w:rPr>
               <w:t>과</w:t>
             </w:r>
+            <w:proofErr w:type="spellEnd"/>
             <w:r>
               <w:rPr>
                 <w:rFonts w:asciiTheme="minorHAnsi" w:hAnsiTheme="minorHAnsi" w:cstheme="minorHAnsi"/>
@@ -6212,6 +6509,7 @@
               </w:rPr>
               <w:t> </w:t>
             </w:r>
+            <w:proofErr w:type="spellStart"/>
             <w:r>
               <w:rPr>
                 <w:rFonts w:asciiTheme="minorHAnsi" w:eastAsia="Batang" w:hAnsiTheme="minorHAnsi" w:cstheme="minorHAnsi"/>
@@ -6220,6 +6518,7 @@
               </w:rPr>
               <w:t>효과성</w:t>
             </w:r>
+            <w:proofErr w:type="spellEnd"/>
             <w:r>
               <w:rPr>
                 <w:rFonts w:asciiTheme="minorHAnsi" w:hAnsiTheme="minorHAnsi" w:cstheme="minorHAnsi"/>
@@ -6567,6 +6866,7 @@
               </w:rPr>
               <w:t>, </w:t>
             </w:r>
+            <w:proofErr w:type="spellStart"/>
             <w:r>
               <w:rPr>
                 <w:rFonts w:asciiTheme="minorHAnsi" w:eastAsia="Batang" w:hAnsiTheme="minorHAnsi" w:cstheme="minorHAnsi"/>
@@ -6574,6 +6874,7 @@
               </w:rPr>
               <w:t>트릿지는</w:t>
             </w:r>
+            <w:proofErr w:type="spellEnd"/>
             <w:r>
               <w:rPr>
                 <w:rFonts w:asciiTheme="minorHAnsi" w:hAnsiTheme="minorHAnsi" w:cstheme="minorHAnsi"/>
@@ -6690,6 +6991,7 @@
                 <w:spacing w:val="-2"/>
               </w:rPr>
             </w:pPr>
+            <w:proofErr w:type="spellStart"/>
             <w:r>
               <w:rPr>
                 <w:rFonts w:asciiTheme="minorHAnsi" w:eastAsia="Batang" w:hAnsiTheme="minorHAnsi" w:cstheme="minorHAnsi"/>
@@ -6697,6 +6999,7 @@
               </w:rPr>
               <w:t>트릿지</w:t>
             </w:r>
+            <w:proofErr w:type="spellEnd"/>
             <w:r>
               <w:rPr>
                 <w:rFonts w:asciiTheme="minorHAnsi" w:hAnsiTheme="minorHAnsi" w:cstheme="minorHAnsi"/>
@@ -7083,6 +7386,7 @@
               </w:rPr>
               <w:t> </w:t>
             </w:r>
+            <w:proofErr w:type="spellStart"/>
             <w:r>
               <w:rPr>
                 <w:rFonts w:asciiTheme="minorHAnsi" w:eastAsia="Batang" w:hAnsiTheme="minorHAnsi" w:cstheme="minorHAnsi"/>
@@ -7090,6 +7394,7 @@
               </w:rPr>
               <w:t>하는만큼</w:t>
             </w:r>
+            <w:proofErr w:type="spellEnd"/>
             <w:r>
               <w:rPr>
                 <w:rFonts w:asciiTheme="minorHAnsi" w:hAnsiTheme="minorHAnsi" w:cstheme="minorHAnsi"/>
@@ -7462,6 +7767,7 @@
               </w:rPr>
               <w:t> “Intelligence UX”</w:t>
             </w:r>
+            <w:proofErr w:type="spellStart"/>
             <w:r>
               <w:rPr>
                 <w:rFonts w:asciiTheme="minorHAnsi" w:eastAsia="Batang" w:hAnsiTheme="minorHAnsi" w:cstheme="minorHAnsi"/>
@@ -7469,6 +7775,7 @@
               </w:rPr>
               <w:t>를</w:t>
             </w:r>
+            <w:proofErr w:type="spellEnd"/>
             <w:r>
               <w:rPr>
                 <w:rFonts w:asciiTheme="minorHAnsi" w:hAnsiTheme="minorHAnsi" w:cstheme="minorHAnsi"/>
@@ -7552,7 +7859,23 @@
                 <w:rFonts w:asciiTheme="minorHAnsi" w:hAnsiTheme="minorHAnsi" w:cstheme="minorHAnsi"/>
                 <w:spacing w:val="-2"/>
               </w:rPr>
-              <w:t> “Tridge Messenger App”</w:t>
+              <w:t> “</w:t>
+            </w:r>
+            <w:proofErr w:type="spellStart"/>
+            <w:r>
+              <w:rPr>
+                <w:rFonts w:asciiTheme="minorHAnsi" w:hAnsiTheme="minorHAnsi" w:cstheme="minorHAnsi"/>
+                <w:spacing w:val="-2"/>
+              </w:rPr>
+              <w:t>Tridge</w:t>
+            </w:r>
+            <w:proofErr w:type="spellEnd"/>
+            <w:r>
+              <w:rPr>
+                <w:rFonts w:asciiTheme="minorHAnsi" w:hAnsiTheme="minorHAnsi" w:cstheme="minorHAnsi"/>
+                <w:spacing w:val="-2"/>
+              </w:rPr>
+              <w:t> Messenger App”</w:t>
             </w:r>
             <w:r>
               <w:rPr>
@@ -7800,6 +8123,7 @@
               </w:rPr>
               <w:t> SEO</w:t>
             </w:r>
+            <w:proofErr w:type="spellStart"/>
             <w:r>
               <w:rPr>
                 <w:rFonts w:asciiTheme="minorHAnsi" w:eastAsia="Batang" w:hAnsiTheme="minorHAnsi" w:cstheme="minorHAnsi"/>
@@ -7807,6 +8131,7 @@
               </w:rPr>
               <w:t>를</w:t>
             </w:r>
+            <w:proofErr w:type="spellEnd"/>
             <w:r>
               <w:rPr>
                 <w:rFonts w:asciiTheme="minorHAnsi" w:hAnsiTheme="minorHAnsi" w:cstheme="minorHAnsi"/>
@@ -8018,6 +8343,7 @@
               </w:rPr>
               <w:t> API</w:t>
             </w:r>
+            <w:proofErr w:type="spellStart"/>
             <w:r>
               <w:rPr>
                 <w:rFonts w:asciiTheme="minorHAnsi" w:eastAsia="Batang" w:hAnsiTheme="minorHAnsi" w:cstheme="minorHAnsi"/>
@@ -8025,6 +8351,7 @@
               </w:rPr>
               <w:t>를</w:t>
             </w:r>
+            <w:proofErr w:type="spellEnd"/>
             <w:r>
               <w:rPr>
                 <w:rFonts w:asciiTheme="minorHAnsi" w:hAnsiTheme="minorHAnsi" w:cstheme="minorHAnsi"/>
@@ -8167,6 +8494,7 @@
                 <w:spacing w:val="-2"/>
               </w:rPr>
             </w:pPr>
+            <w:proofErr w:type="spellStart"/>
             <w:r>
               <w:rPr>
                 <w:rFonts w:asciiTheme="minorHAnsi" w:eastAsia="Batang" w:hAnsiTheme="minorHAnsi" w:cstheme="minorHAnsi"/>
@@ -8175,6 +8503,7 @@
               </w:rPr>
               <w:t>트릿지의</w:t>
             </w:r>
+            <w:proofErr w:type="spellEnd"/>
             <w:r>
               <w:rPr>
                 <w:rFonts w:asciiTheme="minorHAnsi" w:hAnsiTheme="minorHAnsi" w:cstheme="minorHAnsi"/>
@@ -8231,6 +8560,7 @@
               </w:rPr>
               <w:t> </w:t>
             </w:r>
+            <w:proofErr w:type="spellStart"/>
             <w:r>
               <w:rPr>
                 <w:rFonts w:asciiTheme="minorHAnsi" w:eastAsia="Batang" w:hAnsiTheme="minorHAnsi" w:cstheme="minorHAnsi"/>
@@ -8239,6 +8569,7 @@
               </w:rPr>
               <w:t>완성자</w:t>
             </w:r>
+            <w:proofErr w:type="spellEnd"/>
             <w:r>
               <w:rPr>
                 <w:rFonts w:asciiTheme="minorHAnsi" w:hAnsiTheme="minorHAnsi" w:cstheme="minorHAnsi"/>
@@ -8247,6 +8578,7 @@
               </w:rPr>
               <w:t>”</w:t>
             </w:r>
+            <w:proofErr w:type="spellStart"/>
             <w:r>
               <w:rPr>
                 <w:rFonts w:asciiTheme="minorHAnsi" w:eastAsia="Batang" w:hAnsiTheme="minorHAnsi" w:cstheme="minorHAnsi"/>
@@ -8255,6 +8587,7 @@
               </w:rPr>
               <w:t>로서</w:t>
             </w:r>
+            <w:proofErr w:type="spellEnd"/>
             <w:r>
               <w:rPr>
                 <w:rFonts w:asciiTheme="minorHAnsi" w:hAnsiTheme="minorHAnsi" w:cstheme="minorHAnsi"/>
@@ -8390,6 +8723,7 @@
               </w:rPr>
               <w:t> </w:t>
             </w:r>
+            <w:proofErr w:type="spellStart"/>
             <w:r>
               <w:rPr>
                 <w:rFonts w:asciiTheme="minorHAnsi" w:eastAsia="Batang" w:hAnsiTheme="minorHAnsi" w:cstheme="minorHAnsi"/>
@@ -8397,6 +8731,7 @@
               </w:rPr>
               <w:t>트릿지</w:t>
             </w:r>
+            <w:proofErr w:type="spellEnd"/>
             <w:r>
               <w:rPr>
                 <w:rFonts w:asciiTheme="minorHAnsi" w:hAnsiTheme="minorHAnsi" w:cstheme="minorHAnsi"/>
@@ -8614,6 +8949,7 @@
               </w:rPr>
               <w:t> </w:t>
             </w:r>
+            <w:proofErr w:type="spellStart"/>
             <w:r>
               <w:rPr>
                 <w:rFonts w:asciiTheme="minorHAnsi" w:eastAsia="Batang" w:hAnsiTheme="minorHAnsi" w:cstheme="minorHAnsi"/>
@@ -8622,14 +8958,25 @@
               </w:rPr>
               <w:t>트릿지는</w:t>
             </w:r>
-            <w:r>
-              <w:rPr>
-                <w:rFonts w:asciiTheme="minorHAnsi" w:hAnsiTheme="minorHAnsi" w:cstheme="minorHAnsi"/>
-                <w:spacing w:val="-2"/>
-                <w:highlight w:val="yellow"/>
-              </w:rPr>
-              <w:t> GraphQL</w:t>
-            </w:r>
+            <w:proofErr w:type="spellEnd"/>
+            <w:r>
+              <w:rPr>
+                <w:rFonts w:asciiTheme="minorHAnsi" w:hAnsiTheme="minorHAnsi" w:cstheme="minorHAnsi"/>
+                <w:spacing w:val="-2"/>
+                <w:highlight w:val="yellow"/>
+              </w:rPr>
+              <w:t> </w:t>
+            </w:r>
+            <w:proofErr w:type="spellStart"/>
+            <w:r>
+              <w:rPr>
+                <w:rFonts w:asciiTheme="minorHAnsi" w:hAnsiTheme="minorHAnsi" w:cstheme="minorHAnsi"/>
+                <w:spacing w:val="-2"/>
+                <w:highlight w:val="yellow"/>
+              </w:rPr>
+              <w:t>GraphQL</w:t>
+            </w:r>
+            <w:proofErr w:type="spellEnd"/>
             <w:r>
               <w:rPr>
                 <w:rFonts w:asciiTheme="minorHAnsi" w:eastAsia="Batang" w:hAnsiTheme="minorHAnsi" w:cstheme="minorHAnsi"/>
@@ -8749,6 +9096,7 @@
               </w:rPr>
               <w:t> </w:t>
             </w:r>
+            <w:proofErr w:type="spellStart"/>
             <w:r>
               <w:rPr>
                 <w:rFonts w:asciiTheme="minorHAnsi" w:eastAsia="Batang" w:hAnsiTheme="minorHAnsi" w:cstheme="minorHAnsi"/>
@@ -8756,6 +9104,7 @@
               </w:rPr>
               <w:t>로직이</w:t>
             </w:r>
+            <w:proofErr w:type="spellEnd"/>
             <w:r>
               <w:rPr>
                 <w:rFonts w:asciiTheme="minorHAnsi" w:hAnsiTheme="minorHAnsi" w:cstheme="minorHAnsi"/>
@@ -8968,7 +9317,25 @@
                 <w:spacing w:val="-2"/>
                 <w:highlight w:val="yellow"/>
               </w:rPr>
-              <w:t>React, GraphQL, </w:t>
+              <w:t>React, </w:t>
+            </w:r>
+            <w:proofErr w:type="spellStart"/>
+            <w:r>
+              <w:rPr>
+                <w:rFonts w:asciiTheme="minorHAnsi" w:hAnsiTheme="minorHAnsi" w:cstheme="minorHAnsi"/>
+                <w:spacing w:val="-2"/>
+                <w:highlight w:val="yellow"/>
+              </w:rPr>
+              <w:t>GraphQL</w:t>
+            </w:r>
+            <w:proofErr w:type="spellEnd"/>
+            <w:r>
+              <w:rPr>
+                <w:rFonts w:asciiTheme="minorHAnsi" w:hAnsiTheme="minorHAnsi" w:cstheme="minorHAnsi"/>
+                <w:spacing w:val="-2"/>
+                <w:highlight w:val="yellow"/>
+              </w:rPr>
+              <w:t>, </w:t>
             </w:r>
             <w:r>
               <w:rPr>
@@ -8986,6 +9353,7 @@
               </w:rPr>
               <w:t> styled-components</w:t>
             </w:r>
+            <w:proofErr w:type="spellStart"/>
             <w:r>
               <w:rPr>
                 <w:rFonts w:asciiTheme="minorHAnsi" w:eastAsia="Batang" w:hAnsiTheme="minorHAnsi" w:cstheme="minorHAnsi"/>
@@ -8994,6 +9362,7 @@
               </w:rPr>
               <w:t>를</w:t>
             </w:r>
+            <w:proofErr w:type="spellEnd"/>
             <w:r>
               <w:rPr>
                 <w:rFonts w:asciiTheme="minorHAnsi" w:hAnsiTheme="minorHAnsi" w:cstheme="minorHAnsi"/>
@@ -9050,6 +9419,7 @@
               </w:rPr>
               <w:t> </w:t>
             </w:r>
+            <w:proofErr w:type="spellStart"/>
             <w:r>
               <w:rPr>
                 <w:rFonts w:asciiTheme="minorHAnsi" w:eastAsia="Batang" w:hAnsiTheme="minorHAnsi" w:cstheme="minorHAnsi"/>
@@ -9058,6 +9428,7 @@
               </w:rPr>
               <w:t>재사용성이</w:t>
             </w:r>
+            <w:proofErr w:type="spellEnd"/>
             <w:r>
               <w:rPr>
                 <w:rFonts w:asciiTheme="minorHAnsi" w:hAnsiTheme="minorHAnsi" w:cstheme="minorHAnsi"/>
@@ -9098,6 +9469,7 @@
               </w:rPr>
               <w:t> UI</w:t>
             </w:r>
+            <w:proofErr w:type="spellStart"/>
             <w:r>
               <w:rPr>
                 <w:rFonts w:asciiTheme="minorHAnsi" w:eastAsia="Batang" w:hAnsiTheme="minorHAnsi" w:cstheme="minorHAnsi"/>
@@ -9106,6 +9478,7 @@
               </w:rPr>
               <w:t>를</w:t>
             </w:r>
+            <w:proofErr w:type="spellEnd"/>
             <w:r>
               <w:rPr>
                 <w:rFonts w:asciiTheme="minorHAnsi" w:hAnsiTheme="minorHAnsi" w:cstheme="minorHAnsi"/>
@@ -9225,6 +9598,7 @@
               </w:rPr>
               <w:t> UI</w:t>
             </w:r>
+            <w:proofErr w:type="spellStart"/>
             <w:r>
               <w:rPr>
                 <w:rFonts w:asciiTheme="minorHAnsi" w:eastAsia="Batang" w:hAnsiTheme="minorHAnsi" w:cstheme="minorHAnsi"/>
@@ -9233,6 +9607,7 @@
               </w:rPr>
               <w:t>를</w:t>
             </w:r>
+            <w:proofErr w:type="spellEnd"/>
             <w:r>
               <w:rPr>
                 <w:rFonts w:asciiTheme="minorHAnsi" w:hAnsiTheme="minorHAnsi" w:cstheme="minorHAnsi"/>
@@ -9401,6 +9776,7 @@
               </w:rPr>
               <w:t> UI </w:t>
             </w:r>
+            <w:proofErr w:type="spellStart"/>
             <w:r>
               <w:rPr>
                 <w:rFonts w:asciiTheme="minorHAnsi" w:eastAsia="Batang" w:hAnsiTheme="minorHAnsi" w:cstheme="minorHAnsi"/>
@@ -9408,6 +9784,7 @@
               </w:rPr>
               <w:t>반응성을</w:t>
             </w:r>
+            <w:proofErr w:type="spellEnd"/>
             <w:r>
               <w:rPr>
                 <w:rFonts w:asciiTheme="minorHAnsi" w:hAnsiTheme="minorHAnsi" w:cstheme="minorHAnsi"/>
@@ -9429,6 +9806,7 @@
               </w:rPr>
               <w:t> SEO</w:t>
             </w:r>
+            <w:proofErr w:type="spellStart"/>
             <w:r>
               <w:rPr>
                 <w:rFonts w:asciiTheme="minorHAnsi" w:eastAsia="Batang" w:hAnsiTheme="minorHAnsi" w:cstheme="minorHAnsi"/>
@@ -9436,6 +9814,7 @@
               </w:rPr>
               <w:t>를</w:t>
             </w:r>
+            <w:proofErr w:type="spellEnd"/>
             <w:r>
               <w:rPr>
                 <w:rFonts w:asciiTheme="minorHAnsi" w:hAnsiTheme="minorHAnsi" w:cstheme="minorHAnsi"/>
@@ -9767,6 +10146,7 @@
               </w:rPr>
               <w:t> </w:t>
             </w:r>
+            <w:proofErr w:type="spellStart"/>
             <w:r>
               <w:rPr>
                 <w:rFonts w:asciiTheme="minorHAnsi" w:eastAsia="Batang" w:hAnsiTheme="minorHAnsi" w:cstheme="minorHAnsi"/>
@@ -9774,6 +10154,7 @@
               </w:rPr>
               <w:t>스쿼드를</w:t>
             </w:r>
+            <w:proofErr w:type="spellEnd"/>
             <w:r>
               <w:rPr>
                 <w:rFonts w:asciiTheme="minorHAnsi" w:hAnsiTheme="minorHAnsi" w:cstheme="minorHAnsi"/>
@@ -10409,7 +10790,25 @@
                 <w:spacing w:val="-2"/>
                 <w:highlight w:val="yellow"/>
               </w:rPr>
-              <w:t> (Javascript, HTML, CSS </w:t>
+              <w:t> (</w:t>
+            </w:r>
+            <w:proofErr w:type="spellStart"/>
+            <w:r>
+              <w:rPr>
+                <w:rFonts w:asciiTheme="minorHAnsi" w:hAnsiTheme="minorHAnsi" w:cstheme="minorHAnsi"/>
+                <w:spacing w:val="-2"/>
+                <w:highlight w:val="yellow"/>
+              </w:rPr>
+              <w:t>Javascript</w:t>
+            </w:r>
+            <w:proofErr w:type="spellEnd"/>
+            <w:r>
+              <w:rPr>
+                <w:rFonts w:asciiTheme="minorHAnsi" w:hAnsiTheme="minorHAnsi" w:cstheme="minorHAnsi"/>
+                <w:spacing w:val="-2"/>
+                <w:highlight w:val="yellow"/>
+              </w:rPr>
+              <w:t>, HTML, CSS </w:t>
             </w:r>
             <w:r>
               <w:rPr>
@@ -10603,6 +11002,7 @@
               </w:rPr>
               <w:t>”</w:t>
             </w:r>
+            <w:proofErr w:type="spellStart"/>
             <w:r>
               <w:rPr>
                 <w:rFonts w:asciiTheme="minorHAnsi" w:eastAsia="Batang" w:hAnsiTheme="minorHAnsi" w:cstheme="minorHAnsi"/>
@@ -10610,6 +11010,7 @@
               </w:rPr>
               <w:t>를</w:t>
             </w:r>
+            <w:proofErr w:type="spellEnd"/>
             <w:r>
               <w:rPr>
                 <w:rFonts w:asciiTheme="minorHAnsi" w:hAnsiTheme="minorHAnsi" w:cstheme="minorHAnsi"/>
@@ -10897,7 +11298,25 @@
                 <w:spacing w:val="-2"/>
                 <w:highlight w:val="yellow"/>
               </w:rPr>
-              <w:t>React, GraphQL, </w:t>
+              <w:t>React, </w:t>
+            </w:r>
+            <w:proofErr w:type="spellStart"/>
+            <w:r>
+              <w:rPr>
+                <w:rFonts w:asciiTheme="minorHAnsi" w:hAnsiTheme="minorHAnsi" w:cstheme="minorHAnsi"/>
+                <w:spacing w:val="-2"/>
+                <w:highlight w:val="yellow"/>
+              </w:rPr>
+              <w:t>GraphQL</w:t>
+            </w:r>
+            <w:proofErr w:type="spellEnd"/>
+            <w:r>
+              <w:rPr>
+                <w:rFonts w:asciiTheme="minorHAnsi" w:hAnsiTheme="minorHAnsi" w:cstheme="minorHAnsi"/>
+                <w:spacing w:val="-2"/>
+                <w:highlight w:val="yellow"/>
+              </w:rPr>
+              <w:t>, </w:t>
             </w:r>
             <w:r>
               <w:rPr>
@@ -10915,6 +11334,7 @@
               </w:rPr>
               <w:t> styled-components</w:t>
             </w:r>
+            <w:proofErr w:type="spellStart"/>
             <w:r>
               <w:rPr>
                 <w:rFonts w:asciiTheme="minorHAnsi" w:eastAsia="Batang" w:hAnsiTheme="minorHAnsi" w:cstheme="minorHAnsi"/>
@@ -10923,6 +11343,7 @@
               </w:rPr>
               <w:t>를</w:t>
             </w:r>
+            <w:proofErr w:type="spellEnd"/>
             <w:r>
               <w:rPr>
                 <w:rFonts w:asciiTheme="minorHAnsi" w:hAnsiTheme="minorHAnsi" w:cstheme="minorHAnsi"/>
@@ -11219,6 +11640,7 @@
               </w:rPr>
               <w:t> (</w:t>
             </w:r>
+            <w:proofErr w:type="spellStart"/>
             <w:r>
               <w:rPr>
                 <w:rFonts w:asciiTheme="minorHAnsi" w:eastAsia="Batang" w:hAnsiTheme="minorHAnsi" w:cstheme="minorHAnsi"/>
@@ -11226,6 +11648,7 @@
               </w:rPr>
               <w:t>트릿지</w:t>
             </w:r>
+            <w:proofErr w:type="spellEnd"/>
             <w:r>
               <w:rPr>
                 <w:rFonts w:asciiTheme="minorHAnsi" w:hAnsiTheme="minorHAnsi" w:cstheme="minorHAnsi"/>
@@ -11369,6 +11792,7 @@
                 <w:spacing w:val="-2"/>
               </w:rPr>
             </w:pPr>
+            <w:proofErr w:type="spellStart"/>
             <w:r>
               <w:rPr>
                 <w:rStyle w:val="Strong"/>
@@ -11377,6 +11801,7 @@
               </w:rPr>
               <w:t>트릿지는</w:t>
             </w:r>
+            <w:proofErr w:type="spellEnd"/>
             <w:r>
               <w:rPr>
                 <w:rStyle w:val="Strong"/>
@@ -11913,6 +12338,7 @@
               </w:rPr>
               <w:t> </w:t>
             </w:r>
+            <w:proofErr w:type="spellStart"/>
             <w:r>
               <w:rPr>
                 <w:rFonts w:asciiTheme="minorHAnsi" w:eastAsia="Batang" w:hAnsiTheme="minorHAnsi" w:cstheme="minorHAnsi"/>
@@ -11920,6 +12346,7 @@
               </w:rPr>
               <w:t>태깅</w:t>
             </w:r>
+            <w:proofErr w:type="spellEnd"/>
             <w:r>
               <w:rPr>
                 <w:rFonts w:asciiTheme="minorHAnsi" w:hAnsiTheme="minorHAnsi" w:cstheme="minorHAnsi"/>
@@ -12082,6 +12509,7 @@
               <w:br/>
               <w:t>- Trusted online reputation: Google SEO</w:t>
             </w:r>
+            <w:proofErr w:type="spellStart"/>
             <w:r>
               <w:rPr>
                 <w:rFonts w:asciiTheme="minorHAnsi" w:eastAsia="Batang" w:hAnsiTheme="minorHAnsi" w:cstheme="minorHAnsi"/>
@@ -12089,6 +12517,7 @@
               </w:rPr>
               <w:t>를</w:t>
             </w:r>
+            <w:proofErr w:type="spellEnd"/>
             <w:r>
               <w:rPr>
                 <w:rFonts w:asciiTheme="minorHAnsi" w:hAnsiTheme="minorHAnsi" w:cstheme="minorHAnsi"/>
@@ -12478,6 +12907,7 @@
                 <w:spacing w:val="-2"/>
               </w:rPr>
             </w:pPr>
+            <w:proofErr w:type="spellStart"/>
             <w:r>
               <w:rPr>
                 <w:rStyle w:val="Strong"/>
@@ -12486,6 +12916,7 @@
               </w:rPr>
               <w:t>트릿지는</w:t>
             </w:r>
+            <w:proofErr w:type="spellEnd"/>
             <w:r>
               <w:rPr>
                 <w:rStyle w:val="Strong"/>
@@ -12773,6 +13204,7 @@
               <w:br/>
               <w:t>- </w:t>
             </w:r>
+            <w:proofErr w:type="spellStart"/>
             <w:r>
               <w:rPr>
                 <w:rFonts w:asciiTheme="minorHAnsi" w:eastAsia="Batang" w:hAnsiTheme="minorHAnsi" w:cstheme="minorHAnsi"/>
@@ -12780,6 +13212,7 @@
               </w:rPr>
               <w:t>팀런치</w:t>
             </w:r>
+            <w:proofErr w:type="spellEnd"/>
             <w:r>
               <w:rPr>
                 <w:rFonts w:asciiTheme="minorHAnsi" w:hAnsiTheme="minorHAnsi" w:cstheme="minorHAnsi"/>
@@ -12815,6 +13248,7 @@
               </w:rPr>
               <w:t> </w:t>
             </w:r>
+            <w:proofErr w:type="spellStart"/>
             <w:r>
               <w:rPr>
                 <w:rFonts w:asciiTheme="minorHAnsi" w:eastAsia="Batang" w:hAnsiTheme="minorHAnsi" w:cstheme="minorHAnsi"/>
@@ -12822,6 +13256,7 @@
               </w:rPr>
               <w:t>석식</w:t>
             </w:r>
+            <w:proofErr w:type="spellEnd"/>
             <w:r>
               <w:rPr>
                 <w:rFonts w:asciiTheme="minorHAnsi" w:hAnsiTheme="minorHAnsi" w:cstheme="minorHAnsi"/>
@@ -13028,6 +13463,7 @@
               </w:rPr>
               <w:t> (</w:t>
             </w:r>
+            <w:proofErr w:type="spellStart"/>
             <w:r>
               <w:rPr>
                 <w:rFonts w:asciiTheme="minorHAnsi" w:eastAsia="Batang" w:hAnsiTheme="minorHAnsi" w:cstheme="minorHAnsi"/>
@@ -13035,6 +13471,7 @@
               </w:rPr>
               <w:t>층고</w:t>
             </w:r>
+            <w:proofErr w:type="spellEnd"/>
             <w:r>
               <w:rPr>
                 <w:rFonts w:asciiTheme="minorHAnsi" w:hAnsiTheme="minorHAnsi" w:cstheme="minorHAnsi"/>
@@ -13386,16 +13823,38 @@
                 <w:highlight w:val="yellow"/>
                 <w:shd w:val="clear" w:color="auto" w:fill="FFFFFF"/>
               </w:rPr>
-              <w:t>- React, GraphQL, </w:t>
-            </w:r>
-            <w:r>
-              <w:rPr>
-                <w:rFonts w:asciiTheme="minorHAnsi" w:eastAsia="Batang" w:hAnsiTheme="minorHAnsi" w:cstheme="minorHAnsi"/>
+              <w:t>- React, </w:t>
+            </w:r>
+            <w:proofErr w:type="spellStart"/>
+            <w:r>
+              <w:rPr>
+                <w:rFonts w:asciiTheme="minorHAnsi" w:hAnsiTheme="minorHAnsi" w:cstheme="minorHAnsi"/>
                 <w:color w:val="263747"/>
                 <w:spacing w:val="-2"/>
                 <w:highlight w:val="yellow"/>
                 <w:shd w:val="clear" w:color="auto" w:fill="FFFFFF"/>
               </w:rPr>
+              <w:t>GraphQL</w:t>
+            </w:r>
+            <w:proofErr w:type="spellEnd"/>
+            <w:r>
+              <w:rPr>
+                <w:rFonts w:asciiTheme="minorHAnsi" w:hAnsiTheme="minorHAnsi" w:cstheme="minorHAnsi"/>
+                <w:color w:val="263747"/>
+                <w:spacing w:val="-2"/>
+                <w:highlight w:val="yellow"/>
+                <w:shd w:val="clear" w:color="auto" w:fill="FFFFFF"/>
+              </w:rPr>
+              <w:t>, </w:t>
+            </w:r>
+            <w:r>
+              <w:rPr>
+                <w:rFonts w:asciiTheme="minorHAnsi" w:eastAsia="Batang" w:hAnsiTheme="minorHAnsi" w:cstheme="minorHAnsi"/>
+                <w:color w:val="263747"/>
+                <w:spacing w:val="-2"/>
+                <w:highlight w:val="yellow"/>
+                <w:shd w:val="clear" w:color="auto" w:fill="FFFFFF"/>
+              </w:rPr>
               <w:t>그리고</w:t>
             </w:r>
             <w:r>
@@ -13408,6 +13867,7 @@
               </w:rPr>
               <w:t> styled-components</w:t>
             </w:r>
+            <w:proofErr w:type="spellStart"/>
             <w:r>
               <w:rPr>
                 <w:rFonts w:asciiTheme="minorHAnsi" w:eastAsia="Batang" w:hAnsiTheme="minorHAnsi" w:cstheme="minorHAnsi"/>
@@ -13418,6 +13878,7 @@
               </w:rPr>
               <w:t>를</w:t>
             </w:r>
+            <w:proofErr w:type="spellEnd"/>
             <w:r>
               <w:rPr>
                 <w:rFonts w:asciiTheme="minorHAnsi" w:hAnsiTheme="minorHAnsi" w:cstheme="minorHAnsi"/>
@@ -13488,6 +13949,7 @@
               </w:rPr>
               <w:t> </w:t>
             </w:r>
+            <w:proofErr w:type="spellStart"/>
             <w:r>
               <w:rPr>
                 <w:rFonts w:asciiTheme="minorHAnsi" w:eastAsia="Batang" w:hAnsiTheme="minorHAnsi" w:cstheme="minorHAnsi"/>
@@ -13498,6 +13960,7 @@
               </w:rPr>
               <w:t>재사용성이</w:t>
             </w:r>
+            <w:proofErr w:type="spellEnd"/>
             <w:r>
               <w:rPr>
                 <w:rFonts w:asciiTheme="minorHAnsi" w:hAnsiTheme="minorHAnsi" w:cstheme="minorHAnsi"/>
@@ -13548,6 +14011,7 @@
               </w:rPr>
               <w:t> UI</w:t>
             </w:r>
+            <w:proofErr w:type="spellStart"/>
             <w:r>
               <w:rPr>
                 <w:rFonts w:asciiTheme="minorHAnsi" w:eastAsia="Batang" w:hAnsiTheme="minorHAnsi" w:cstheme="minorHAnsi"/>
@@ -13558,6 +14022,7 @@
               </w:rPr>
               <w:t>를</w:t>
             </w:r>
+            <w:proofErr w:type="spellEnd"/>
             <w:r>
               <w:rPr>
                 <w:rFonts w:asciiTheme="minorHAnsi" w:hAnsiTheme="minorHAnsi" w:cstheme="minorHAnsi"/>
@@ -13707,6 +14172,7 @@
               </w:rPr>
               <w:t> UI</w:t>
             </w:r>
+            <w:proofErr w:type="spellStart"/>
             <w:r>
               <w:rPr>
                 <w:rFonts w:asciiTheme="minorHAnsi" w:eastAsia="Batang" w:hAnsiTheme="minorHAnsi" w:cstheme="minorHAnsi"/>
@@ -13717,6 +14183,7 @@
               </w:rPr>
               <w:t>를</w:t>
             </w:r>
+            <w:proofErr w:type="spellEnd"/>
             <w:r>
               <w:rPr>
                 <w:rFonts w:asciiTheme="minorHAnsi" w:hAnsiTheme="minorHAnsi" w:cstheme="minorHAnsi"/>
@@ -14074,7 +14541,25 @@
           <w:sz w:val="28"/>
           <w:szCs w:val="28"/>
         </w:rPr>
-        <w:t xml:space="preserve"> (I gotta learn these)</w:t>
+        <w:t xml:space="preserve"> (I </w:t>
+      </w:r>
+      <w:proofErr w:type="spellStart"/>
+      <w:r>
+        <w:rPr>
+          <w:rFonts w:asciiTheme="minorHAnsi" w:hAnsiTheme="minorHAnsi" w:cstheme="minorHAnsi"/>
+          <w:sz w:val="28"/>
+          <w:szCs w:val="28"/>
+        </w:rPr>
+        <w:t>gotta</w:t>
+      </w:r>
+      <w:proofErr w:type="spellEnd"/>
+      <w:r>
+        <w:rPr>
+          <w:rFonts w:asciiTheme="minorHAnsi" w:hAnsiTheme="minorHAnsi" w:cstheme="minorHAnsi"/>
+          <w:sz w:val="28"/>
+          <w:szCs w:val="28"/>
+        </w:rPr>
+        <w:t xml:space="preserve"> learn these)</w:t>
       </w:r>
     </w:p>
     <w:p>
@@ -14461,6 +14946,7 @@
               </w:rPr>
               <w:t> </w:t>
             </w:r>
+            <w:proofErr w:type="spellStart"/>
             <w:r>
               <w:rPr>
                 <w:rFonts w:asciiTheme="minorHAnsi" w:eastAsia="Batang" w:hAnsiTheme="minorHAnsi" w:cstheme="minorHAnsi"/>
@@ -14469,6 +14955,7 @@
               </w:rPr>
               <w:t>스쿼드를</w:t>
             </w:r>
+            <w:proofErr w:type="spellEnd"/>
             <w:r>
               <w:rPr>
                 <w:rFonts w:asciiTheme="minorHAnsi" w:hAnsiTheme="minorHAnsi" w:cstheme="minorHAnsi"/>
@@ -14807,7 +15294,7 @@
       </w:pPr>
       <w:r>
         <w:rPr>
-          <w:rFonts w:ascii="Malgun Gothic" w:eastAsia="Malgun Gothic" w:hAnsi="Malgun Gothic" w:cs="Malgun Gothic" w:hint="eastAsia"/>
+          <w:rFonts w:asciiTheme="minorHAnsi" w:eastAsia="Malgun Gothic" w:hAnsiTheme="minorHAnsi" w:cstheme="minorHAnsi"/>
           <w:sz w:val="28"/>
           <w:szCs w:val="28"/>
         </w:rPr>
@@ -14823,7 +15310,7 @@
       </w:r>
       <w:r>
         <w:rPr>
-          <w:rFonts w:ascii="Malgun Gothic" w:eastAsia="Malgun Gothic" w:hAnsi="Malgun Gothic" w:cs="Malgun Gothic" w:hint="eastAsia"/>
+          <w:rFonts w:asciiTheme="minorHAnsi" w:eastAsia="Malgun Gothic" w:hAnsiTheme="minorHAnsi" w:cstheme="minorHAnsi"/>
           <w:sz w:val="28"/>
           <w:szCs w:val="28"/>
         </w:rPr>
@@ -14877,7 +15364,43 @@
           <w:sz w:val="28"/>
           <w:szCs w:val="28"/>
         </w:rPr>
-        <w:t>Quick learner (I should learn GraphQL, styledComponents and D3.js quickly)</w:t>
+        <w:t xml:space="preserve">Quick learner (I should learn </w:t>
+      </w:r>
+      <w:proofErr w:type="spellStart"/>
+      <w:r>
+        <w:rPr>
+          <w:rFonts w:asciiTheme="minorHAnsi" w:hAnsiTheme="minorHAnsi" w:cstheme="minorHAnsi"/>
+          <w:sz w:val="28"/>
+          <w:szCs w:val="28"/>
+        </w:rPr>
+        <w:t>GraphQL</w:t>
+      </w:r>
+      <w:proofErr w:type="spellEnd"/>
+      <w:r>
+        <w:rPr>
+          <w:rFonts w:asciiTheme="minorHAnsi" w:hAnsiTheme="minorHAnsi" w:cstheme="minorHAnsi"/>
+          <w:sz w:val="28"/>
+          <w:szCs w:val="28"/>
+        </w:rPr>
+        <w:t xml:space="preserve">, </w:t>
+      </w:r>
+      <w:proofErr w:type="spellStart"/>
+      <w:r>
+        <w:rPr>
+          <w:rFonts w:asciiTheme="minorHAnsi" w:hAnsiTheme="minorHAnsi" w:cstheme="minorHAnsi"/>
+          <w:sz w:val="28"/>
+          <w:szCs w:val="28"/>
+        </w:rPr>
+        <w:t>styledComponents</w:t>
+      </w:r>
+      <w:proofErr w:type="spellEnd"/>
+      <w:r>
+        <w:rPr>
+          <w:rFonts w:asciiTheme="minorHAnsi" w:hAnsiTheme="minorHAnsi" w:cstheme="minorHAnsi"/>
+          <w:sz w:val="28"/>
+          <w:szCs w:val="28"/>
+        </w:rPr>
+        <w:t xml:space="preserve"> and D3.js quickly)</w:t>
       </w:r>
     </w:p>
     <w:p>
@@ -14965,7 +15488,25 @@
           <w:sz w:val="28"/>
           <w:szCs w:val="28"/>
         </w:rPr>
-        <w:t>I am from the country of multiculture, so interacting and working with peers from other countries are not a problem</w:t>
+        <w:t xml:space="preserve">I am from the country of </w:t>
+      </w:r>
+      <w:proofErr w:type="spellStart"/>
+      <w:r>
+        <w:rPr>
+          <w:rFonts w:asciiTheme="minorHAnsi" w:hAnsiTheme="minorHAnsi" w:cstheme="minorHAnsi"/>
+          <w:sz w:val="28"/>
+          <w:szCs w:val="28"/>
+        </w:rPr>
+        <w:t>multiculture</w:t>
+      </w:r>
+      <w:proofErr w:type="spellEnd"/>
+      <w:r>
+        <w:rPr>
+          <w:rFonts w:asciiTheme="minorHAnsi" w:hAnsiTheme="minorHAnsi" w:cstheme="minorHAnsi"/>
+          <w:sz w:val="28"/>
+          <w:szCs w:val="28"/>
+        </w:rPr>
+        <w:t>, so interacting and working with peers from other countries are not a problem</w:t>
       </w:r>
     </w:p>
     <w:p>
@@ -15204,16 +15745,36 @@
           <w:sz w:val="28"/>
           <w:szCs w:val="28"/>
         </w:rPr>
-        <w:t>I haven’t had experience in creating app using GraphQL</w:t>
-      </w:r>
-      <w:r>
-        <w:rPr>
-          <w:rFonts w:asciiTheme="minorHAnsi" w:hAnsiTheme="minorHAnsi" w:cstheme="minorHAnsi"/>
-          <w:sz w:val="28"/>
-          <w:szCs w:val="28"/>
-        </w:rPr>
-        <w:t xml:space="preserve"> D3,js</w:t>
-      </w:r>
+        <w:t xml:space="preserve">I haven’t had experience in creating app using </w:t>
+      </w:r>
+      <w:proofErr w:type="spellStart"/>
+      <w:r>
+        <w:rPr>
+          <w:rFonts w:asciiTheme="minorHAnsi" w:hAnsiTheme="minorHAnsi" w:cstheme="minorHAnsi"/>
+          <w:sz w:val="28"/>
+          <w:szCs w:val="28"/>
+        </w:rPr>
+        <w:t>GraphQL</w:t>
+      </w:r>
+      <w:proofErr w:type="spellEnd"/>
+      <w:r>
+        <w:rPr>
+          <w:rFonts w:asciiTheme="minorHAnsi" w:hAnsiTheme="minorHAnsi" w:cstheme="minorHAnsi"/>
+          <w:sz w:val="28"/>
+          <w:szCs w:val="28"/>
+        </w:rPr>
+        <w:t xml:space="preserve"> D</w:t>
+      </w:r>
+      <w:proofErr w:type="gramStart"/>
+      <w:r>
+        <w:rPr>
+          <w:rFonts w:asciiTheme="minorHAnsi" w:hAnsiTheme="minorHAnsi" w:cstheme="minorHAnsi"/>
+          <w:sz w:val="28"/>
+          <w:szCs w:val="28"/>
+        </w:rPr>
+        <w:t>3,js</w:t>
+      </w:r>
+      <w:proofErr w:type="gramEnd"/>
       <w:r>
         <w:rPr>
           <w:rFonts w:asciiTheme="minorHAnsi" w:hAnsiTheme="minorHAnsi" w:cstheme="minorHAnsi"/>
@@ -15246,7 +15807,7 @@
       </w:r>
       <w:r>
         <w:rPr>
-          <w:rFonts w:ascii="Malgun Gothic" w:eastAsia="Malgun Gothic" w:hAnsi="Malgun Gothic" w:cs="Malgun Gothic" w:hint="eastAsia"/>
+          <w:rFonts w:asciiTheme="minorHAnsi" w:eastAsia="Malgun Gothic" w:hAnsiTheme="minorHAnsi" w:cstheme="minorHAnsi"/>
           <w:sz w:val="28"/>
           <w:szCs w:val="28"/>
         </w:rPr>
@@ -15280,7 +15841,25 @@
           <w:sz w:val="28"/>
           <w:szCs w:val="28"/>
         </w:rPr>
-        <w:t>I have very limited experience using selenium, and puppeteer  experience using selenium</w:t>
+        <w:t xml:space="preserve">I have very limited experience using selenium, and </w:t>
+      </w:r>
+      <w:proofErr w:type="gramStart"/>
+      <w:r>
+        <w:rPr>
+          <w:rFonts w:asciiTheme="minorHAnsi" w:hAnsiTheme="minorHAnsi" w:cstheme="minorHAnsi"/>
+          <w:sz w:val="28"/>
+          <w:szCs w:val="28"/>
+        </w:rPr>
+        <w:t>puppeteer  experience</w:t>
+      </w:r>
+      <w:proofErr w:type="gramEnd"/>
+      <w:r>
+        <w:rPr>
+          <w:rFonts w:asciiTheme="minorHAnsi" w:hAnsiTheme="minorHAnsi" w:cstheme="minorHAnsi"/>
+          <w:sz w:val="28"/>
+          <w:szCs w:val="28"/>
+        </w:rPr>
+        <w:t xml:space="preserve"> using selenium</w:t>
       </w:r>
       <w:r>
         <w:rPr>
@@ -15439,8 +16018,18 @@
           <w:sz w:val="28"/>
           <w:szCs w:val="28"/>
         </w:rPr>
-        <w:t>What are your most relevant qualifications for this position</w:t>
-      </w:r>
+        <w:t xml:space="preserve">What are your most relevant qualifications for this </w:t>
+      </w:r>
+      <w:proofErr w:type="gramStart"/>
+      <w:r>
+        <w:rPr>
+          <w:rFonts w:asciiTheme="minorHAnsi" w:hAnsiTheme="minorHAnsi" w:cstheme="minorHAnsi"/>
+          <w:sz w:val="28"/>
+          <w:szCs w:val="28"/>
+        </w:rPr>
+        <w:t>position</w:t>
+      </w:r>
+      <w:proofErr w:type="gramEnd"/>
     </w:p>
     <w:p>
       <w:pPr>
@@ -15487,7 +16076,25 @@
           <w:sz w:val="28"/>
           <w:szCs w:val="28"/>
         </w:rPr>
-        <w:t>I am highly organized and  very good at running department</w:t>
+        <w:t xml:space="preserve">I am highly organized </w:t>
+      </w:r>
+      <w:proofErr w:type="gramStart"/>
+      <w:r>
+        <w:rPr>
+          <w:rFonts w:asciiTheme="minorHAnsi" w:hAnsiTheme="minorHAnsi" w:cstheme="minorHAnsi"/>
+          <w:sz w:val="28"/>
+          <w:szCs w:val="28"/>
+        </w:rPr>
+        <w:t>and  very</w:t>
+      </w:r>
+      <w:proofErr w:type="gramEnd"/>
+      <w:r>
+        <w:rPr>
+          <w:rFonts w:asciiTheme="minorHAnsi" w:hAnsiTheme="minorHAnsi" w:cstheme="minorHAnsi"/>
+          <w:sz w:val="28"/>
+          <w:szCs w:val="28"/>
+        </w:rPr>
+        <w:t xml:space="preserve"> good at running department</w:t>
       </w:r>
     </w:p>
     <w:p>
@@ -15596,13 +16203,23 @@
           <w:szCs w:val="28"/>
         </w:rPr>
       </w:pPr>
-      <w:r>
-        <w:rPr>
-          <w:rFonts w:asciiTheme="minorHAnsi" w:hAnsiTheme="minorHAnsi" w:cstheme="minorHAnsi"/>
-          <w:sz w:val="28"/>
-          <w:szCs w:val="28"/>
-        </w:rPr>
-        <w:t>I  know that comes in really handy with innovative companies like this one</w:t>
+      <w:proofErr w:type="gramStart"/>
+      <w:r>
+        <w:rPr>
+          <w:rFonts w:asciiTheme="minorHAnsi" w:hAnsiTheme="minorHAnsi" w:cstheme="minorHAnsi"/>
+          <w:sz w:val="28"/>
+          <w:szCs w:val="28"/>
+        </w:rPr>
+        <w:t>I  know</w:t>
+      </w:r>
+      <w:proofErr w:type="gramEnd"/>
+      <w:r>
+        <w:rPr>
+          <w:rFonts w:asciiTheme="minorHAnsi" w:hAnsiTheme="minorHAnsi" w:cstheme="minorHAnsi"/>
+          <w:sz w:val="28"/>
+          <w:szCs w:val="28"/>
+        </w:rPr>
+        <w:t xml:space="preserve"> that comes in really handy with innovative companies like this one</w:t>
       </w:r>
     </w:p>
     <w:p>
@@ -15655,7 +16272,7 @@
       </w:pPr>
       <w:r>
         <w:rPr>
-          <w:rFonts w:ascii="Malgun Gothic" w:eastAsia="Malgun Gothic" w:hAnsi="Malgun Gothic" w:cs="Malgun Gothic" w:hint="eastAsia"/>
+          <w:rFonts w:asciiTheme="minorHAnsi" w:eastAsia="Malgun Gothic" w:hAnsiTheme="minorHAnsi" w:cstheme="minorHAnsi"/>
           <w:sz w:val="28"/>
           <w:szCs w:val="28"/>
         </w:rPr>
@@ -15671,7 +16288,7 @@
       </w:r>
       <w:r>
         <w:rPr>
-          <w:rFonts w:ascii="Malgun Gothic" w:eastAsia="Malgun Gothic" w:hAnsi="Malgun Gothic" w:cs="Malgun Gothic" w:hint="eastAsia"/>
+          <w:rFonts w:asciiTheme="minorHAnsi" w:eastAsia="Malgun Gothic" w:hAnsiTheme="minorHAnsi" w:cstheme="minorHAnsi"/>
           <w:sz w:val="28"/>
           <w:szCs w:val="28"/>
         </w:rPr>
@@ -15705,7 +16322,25 @@
           <w:sz w:val="28"/>
           <w:szCs w:val="28"/>
         </w:rPr>
-        <w:t>I can comfortably use CSS3, HTML5 and ES6 Javascript no problem</w:t>
+        <w:t xml:space="preserve">I can comfortably use CSS3, HTML5 and ES6 </w:t>
+      </w:r>
+      <w:proofErr w:type="spellStart"/>
+      <w:r>
+        <w:rPr>
+          <w:rFonts w:asciiTheme="minorHAnsi" w:hAnsiTheme="minorHAnsi" w:cstheme="minorHAnsi"/>
+          <w:sz w:val="28"/>
+          <w:szCs w:val="28"/>
+        </w:rPr>
+        <w:t>Javascript</w:t>
+      </w:r>
+      <w:proofErr w:type="spellEnd"/>
+      <w:r>
+        <w:rPr>
+          <w:rFonts w:asciiTheme="minorHAnsi" w:hAnsiTheme="minorHAnsi" w:cstheme="minorHAnsi"/>
+          <w:sz w:val="28"/>
+          <w:szCs w:val="28"/>
+        </w:rPr>
+        <w:t xml:space="preserve"> no problem</w:t>
       </w:r>
     </w:p>
     <w:p>
@@ -15850,7 +16485,7 @@
       </w:r>
       <w:r>
         <w:rPr>
-          <w:rFonts w:ascii="Malgun Gothic" w:eastAsia="Malgun Gothic" w:hAnsi="Malgun Gothic" w:cs="Malgun Gothic" w:hint="eastAsia"/>
+          <w:rFonts w:asciiTheme="minorHAnsi" w:eastAsia="Malgun Gothic" w:hAnsiTheme="minorHAnsi" w:cstheme="minorHAnsi"/>
           <w:sz w:val="28"/>
           <w:szCs w:val="28"/>
         </w:rPr>
@@ -15864,14 +16499,16 @@
         </w:rPr>
         <w:t xml:space="preserve"> </w:t>
       </w:r>
-      <w:r>
-        <w:rPr>
-          <w:rFonts w:ascii="Malgun Gothic" w:eastAsia="Malgun Gothic" w:hAnsi="Malgun Gothic" w:cs="Malgun Gothic" w:hint="eastAsia"/>
+      <w:proofErr w:type="spellStart"/>
+      <w:r>
+        <w:rPr>
+          <w:rFonts w:asciiTheme="minorHAnsi" w:eastAsia="Malgun Gothic" w:hAnsiTheme="minorHAnsi" w:cstheme="minorHAnsi"/>
           <w:sz w:val="28"/>
           <w:szCs w:val="28"/>
         </w:rPr>
         <w:t>완성자</w:t>
       </w:r>
+      <w:proofErr w:type="spellEnd"/>
       <w:r>
         <w:rPr>
           <w:rFonts w:asciiTheme="minorHAnsi" w:hAnsiTheme="minorHAnsi" w:cstheme="minorHAnsi"/>
@@ -16074,8 +16711,18 @@
           <w:sz w:val="28"/>
           <w:szCs w:val="28"/>
         </w:rPr>
-        <w:t>My weakeness</w:t>
-      </w:r>
+        <w:t xml:space="preserve">My </w:t>
+      </w:r>
+      <w:proofErr w:type="spellStart"/>
+      <w:r>
+        <w:rPr>
+          <w:rFonts w:asciiTheme="minorHAnsi" w:hAnsiTheme="minorHAnsi" w:cstheme="minorHAnsi"/>
+          <w:sz w:val="28"/>
+          <w:szCs w:val="28"/>
+        </w:rPr>
+        <w:t>weakeness</w:t>
+      </w:r>
+      <w:proofErr w:type="spellEnd"/>
     </w:p>
     <w:p>
       <w:pPr>
@@ -16598,7 +17245,25 @@
           <w:sz w:val="28"/>
           <w:szCs w:val="28"/>
         </w:rPr>
-        <w:t>. For the past 2 years in my previous workplace in SiteMax Systems Inc, I was responsible of</w:t>
+        <w:t xml:space="preserve">. For the past 2 years in my previous workplace in </w:t>
+      </w:r>
+      <w:proofErr w:type="spellStart"/>
+      <w:r>
+        <w:rPr>
+          <w:rFonts w:asciiTheme="minorHAnsi" w:hAnsiTheme="minorHAnsi" w:cstheme="minorHAnsi"/>
+          <w:sz w:val="28"/>
+          <w:szCs w:val="28"/>
+        </w:rPr>
+        <w:t>SiteMax</w:t>
+      </w:r>
+      <w:proofErr w:type="spellEnd"/>
+      <w:r>
+        <w:rPr>
+          <w:rFonts w:asciiTheme="minorHAnsi" w:hAnsiTheme="minorHAnsi" w:cstheme="minorHAnsi"/>
+          <w:sz w:val="28"/>
+          <w:szCs w:val="28"/>
+        </w:rPr>
+        <w:t xml:space="preserve"> Systems Inc, I was responsible of</w:t>
       </w:r>
       <w:r>
         <w:rPr>
@@ -16654,7 +17319,25 @@
           <w:sz w:val="28"/>
           <w:szCs w:val="28"/>
         </w:rPr>
-        <w:t xml:space="preserve"> the features of the SiteMax system.</w:t>
+        <w:t xml:space="preserve"> the features of the </w:t>
+      </w:r>
+      <w:proofErr w:type="spellStart"/>
+      <w:r>
+        <w:rPr>
+          <w:rFonts w:asciiTheme="minorHAnsi" w:hAnsiTheme="minorHAnsi" w:cstheme="minorHAnsi"/>
+          <w:sz w:val="28"/>
+          <w:szCs w:val="28"/>
+        </w:rPr>
+        <w:t>SiteMax</w:t>
+      </w:r>
+      <w:proofErr w:type="spellEnd"/>
+      <w:r>
+        <w:rPr>
+          <w:rFonts w:asciiTheme="minorHAnsi" w:hAnsiTheme="minorHAnsi" w:cstheme="minorHAnsi"/>
+          <w:sz w:val="28"/>
+          <w:szCs w:val="28"/>
+        </w:rPr>
+        <w:t xml:space="preserve"> system.</w:t>
       </w:r>
     </w:p>
     <w:p>
@@ -16818,6 +17501,7 @@
         </w:rPr>
         <w:t xml:space="preserve"> </w:t>
       </w:r>
+      <w:proofErr w:type="spellStart"/>
       <w:r>
         <w:rPr>
           <w:rFonts w:asciiTheme="minorHAnsi" w:eastAsia="Batang" w:hAnsiTheme="minorHAnsi" w:cstheme="minorHAnsi"/>
@@ -16826,6 +17510,7 @@
         </w:rPr>
         <w:t>벤쿠에</w:t>
       </w:r>
+      <w:proofErr w:type="spellEnd"/>
       <w:r>
         <w:rPr>
           <w:rFonts w:asciiTheme="minorHAnsi" w:eastAsia="Batang" w:hAnsiTheme="minorHAnsi" w:cstheme="minorHAnsi"/>
@@ -16850,6 +17535,7 @@
         </w:rPr>
         <w:t xml:space="preserve"> </w:t>
       </w:r>
+      <w:proofErr w:type="spellStart"/>
       <w:r>
         <w:rPr>
           <w:rFonts w:asciiTheme="minorHAnsi" w:eastAsia="Batang" w:hAnsiTheme="minorHAnsi" w:cstheme="minorHAnsi"/>
@@ -16858,6 +17544,7 @@
         </w:rPr>
         <w:t>사이트맥스</w:t>
       </w:r>
+      <w:proofErr w:type="spellEnd"/>
       <w:r>
         <w:rPr>
           <w:rFonts w:asciiTheme="minorHAnsi" w:eastAsia="Batang" w:hAnsiTheme="minorHAnsi" w:cstheme="minorHAnsi"/>
@@ -16882,6 +17569,7 @@
         </w:rPr>
         <w:t xml:space="preserve"> </w:t>
       </w:r>
+      <w:proofErr w:type="spellStart"/>
       <w:r>
         <w:rPr>
           <w:rFonts w:asciiTheme="minorHAnsi" w:eastAsia="Batang" w:hAnsiTheme="minorHAnsi" w:cstheme="minorHAnsi"/>
@@ -16890,6 +17578,7 @@
         </w:rPr>
         <w:t>일을하면서</w:t>
       </w:r>
+      <w:proofErr w:type="spellEnd"/>
       <w:r>
         <w:rPr>
           <w:rFonts w:asciiTheme="minorHAnsi" w:eastAsia="Batang" w:hAnsiTheme="minorHAnsi" w:cstheme="minorHAnsi"/>
@@ -16898,6 +17587,7 @@
         </w:rPr>
         <w:t xml:space="preserve"> </w:t>
       </w:r>
+      <w:proofErr w:type="spellStart"/>
       <w:r>
         <w:rPr>
           <w:rFonts w:asciiTheme="minorHAnsi" w:eastAsia="Batang" w:hAnsiTheme="minorHAnsi" w:cstheme="minorHAnsi"/>
@@ -16906,6 +17596,7 @@
         </w:rPr>
         <w:t>사이트맥스</w:t>
       </w:r>
+      <w:proofErr w:type="spellEnd"/>
       <w:r>
         <w:rPr>
           <w:rFonts w:asciiTheme="minorHAnsi" w:eastAsia="Batang" w:hAnsiTheme="minorHAnsi" w:cstheme="minorHAnsi"/>
@@ -16978,6 +17669,7 @@
         </w:rPr>
         <w:t xml:space="preserve"> </w:t>
       </w:r>
+      <w:proofErr w:type="spellStart"/>
       <w:r>
         <w:rPr>
           <w:rFonts w:asciiTheme="minorHAnsi" w:eastAsia="Batang" w:hAnsiTheme="minorHAnsi" w:cstheme="minorHAnsi"/>
@@ -16986,6 +17678,7 @@
         </w:rPr>
         <w:t>맏았었습니다</w:t>
       </w:r>
+      <w:proofErr w:type="spellEnd"/>
       <w:r>
         <w:rPr>
           <w:rFonts w:asciiTheme="minorHAnsi" w:eastAsia="Batang" w:hAnsiTheme="minorHAnsi" w:cstheme="minorHAnsi"/>
@@ -17301,8 +17994,27 @@
           <w:sz w:val="28"/>
           <w:szCs w:val="28"/>
         </w:rPr>
-        <w:t xml:space="preserve"> angularJS based SP </w:t>
-      </w:r>
+        <w:t xml:space="preserve"> </w:t>
+      </w:r>
+      <w:proofErr w:type="spellStart"/>
+      <w:r>
+        <w:rPr>
+          <w:rFonts w:asciiTheme="minorHAnsi" w:eastAsia="Batang" w:hAnsiTheme="minorHAnsi" w:cstheme="minorHAnsi"/>
+          <w:sz w:val="28"/>
+          <w:szCs w:val="28"/>
+        </w:rPr>
+        <w:t>angularJS</w:t>
+      </w:r>
+      <w:proofErr w:type="spellEnd"/>
+      <w:r>
+        <w:rPr>
+          <w:rFonts w:asciiTheme="minorHAnsi" w:eastAsia="Batang" w:hAnsiTheme="minorHAnsi" w:cstheme="minorHAnsi"/>
+          <w:sz w:val="28"/>
+          <w:szCs w:val="28"/>
+        </w:rPr>
+        <w:t xml:space="preserve"> based SP </w:t>
+      </w:r>
+      <w:proofErr w:type="spellStart"/>
       <w:r>
         <w:rPr>
           <w:rFonts w:asciiTheme="minorHAnsi" w:eastAsia="Batang" w:hAnsiTheme="minorHAnsi" w:cstheme="minorHAnsi"/>
@@ -17311,6 +18023,7 @@
         </w:rPr>
         <w:t>어플들을</w:t>
       </w:r>
+      <w:proofErr w:type="spellEnd"/>
       <w:r>
         <w:rPr>
           <w:rFonts w:asciiTheme="minorHAnsi" w:eastAsia="Batang" w:hAnsiTheme="minorHAnsi" w:cstheme="minorHAnsi"/>
@@ -17367,6 +18080,7 @@
         </w:rPr>
         <w:t xml:space="preserve"> </w:t>
       </w:r>
+      <w:proofErr w:type="spellStart"/>
       <w:r>
         <w:rPr>
           <w:rFonts w:asciiTheme="minorHAnsi" w:eastAsia="Batang" w:hAnsiTheme="minorHAnsi" w:cstheme="minorHAnsi"/>
@@ -17375,6 +18089,7 @@
         </w:rPr>
         <w:t>파이썬을</w:t>
       </w:r>
+      <w:proofErr w:type="spellEnd"/>
       <w:r>
         <w:rPr>
           <w:rFonts w:asciiTheme="minorHAnsi" w:eastAsia="Batang" w:hAnsiTheme="minorHAnsi" w:cstheme="minorHAnsi"/>
@@ -17399,6 +18114,7 @@
         </w:rPr>
         <w:t xml:space="preserve"> 2000  SP </w:t>
       </w:r>
+      <w:proofErr w:type="spellStart"/>
       <w:r>
         <w:rPr>
           <w:rFonts w:asciiTheme="minorHAnsi" w:eastAsia="Batang" w:hAnsiTheme="minorHAnsi" w:cstheme="minorHAnsi"/>
@@ -17407,6 +18123,7 @@
         </w:rPr>
         <w:t>어플들을</w:t>
       </w:r>
+      <w:proofErr w:type="spellEnd"/>
       <w:r>
         <w:rPr>
           <w:rFonts w:asciiTheme="minorHAnsi" w:eastAsia="Batang" w:hAnsiTheme="minorHAnsi" w:cstheme="minorHAnsi"/>
@@ -17488,6 +18205,7 @@
         </w:rPr>
         <w:t xml:space="preserve"> </w:t>
       </w:r>
+      <w:proofErr w:type="spellStart"/>
       <w:r>
         <w:rPr>
           <w:rFonts w:asciiTheme="minorHAnsi" w:eastAsia="Batang" w:hAnsiTheme="minorHAnsi" w:cstheme="minorHAnsi"/>
@@ -17496,6 +18214,7 @@
         </w:rPr>
         <w:t>어플들을</w:t>
       </w:r>
+      <w:proofErr w:type="spellEnd"/>
       <w:r>
         <w:rPr>
           <w:rFonts w:asciiTheme="minorHAnsi" w:eastAsia="Batang" w:hAnsiTheme="minorHAnsi" w:cstheme="minorHAnsi"/>
@@ -17924,6 +18643,7 @@
         </w:rPr>
         <w:t xml:space="preserve"> challenge</w:t>
       </w:r>
+      <w:proofErr w:type="spellStart"/>
       <w:r>
         <w:rPr>
           <w:rFonts w:asciiTheme="minorHAnsi" w:eastAsia="Batang" w:hAnsiTheme="minorHAnsi" w:cstheme="minorHAnsi"/>
@@ -17932,6 +18652,7 @@
         </w:rPr>
         <w:t>를</w:t>
       </w:r>
+      <w:proofErr w:type="spellEnd"/>
       <w:r>
         <w:rPr>
           <w:rFonts w:asciiTheme="minorHAnsi" w:eastAsia="Batang" w:hAnsiTheme="minorHAnsi" w:cstheme="minorHAnsi"/>
@@ -18659,7 +19380,21 @@
         <w:rPr>
           <w:rFonts w:asciiTheme="minorHAnsi" w:eastAsia="Batang" w:hAnsiTheme="minorHAnsi" w:cstheme="minorHAnsi"/>
         </w:rPr>
-        <w:t xml:space="preserve">If it’s too general </w:t>
+        <w:t xml:space="preserve">If it’s too </w:t>
+      </w:r>
+      <w:proofErr w:type="gramStart"/>
+      <w:r>
+        <w:rPr>
+          <w:rFonts w:asciiTheme="minorHAnsi" w:eastAsia="Batang" w:hAnsiTheme="minorHAnsi" w:cstheme="minorHAnsi"/>
+        </w:rPr>
+        <w:t>general</w:t>
+      </w:r>
+      <w:proofErr w:type="gramEnd"/>
+      <w:r>
+        <w:rPr>
+          <w:rFonts w:asciiTheme="minorHAnsi" w:eastAsia="Batang" w:hAnsiTheme="minorHAnsi" w:cstheme="minorHAnsi"/>
+        </w:rPr>
+        <w:t xml:space="preserve"> </w:t>
       </w:r>
       <w:r>
         <w:rPr>
@@ -18769,11 +19504,33 @@
           <w:rFonts w:asciiTheme="minorHAnsi" w:eastAsia="Batang" w:hAnsiTheme="minorHAnsi" w:cstheme="minorHAnsi"/>
         </w:rPr>
       </w:pPr>
-      <w:r>
-        <w:rPr>
-          <w:rFonts w:asciiTheme="minorHAnsi" w:eastAsia="Batang" w:hAnsiTheme="minorHAnsi" w:cstheme="minorHAnsi"/>
-        </w:rPr>
-        <w:t>Well the J.P Morgan reputation is certainly a factor. I’d be proud to work for a company with such a long history of leadership in the industry. Also a good friend of the family has been working in corporate finance at J.P Morgan for the last two years.</w:t>
+      <w:proofErr w:type="gramStart"/>
+      <w:r>
+        <w:rPr>
+          <w:rFonts w:asciiTheme="minorHAnsi" w:eastAsia="Batang" w:hAnsiTheme="minorHAnsi" w:cstheme="minorHAnsi"/>
+        </w:rPr>
+        <w:t>Well</w:t>
+      </w:r>
+      <w:proofErr w:type="gramEnd"/>
+      <w:r>
+        <w:rPr>
+          <w:rFonts w:asciiTheme="minorHAnsi" w:eastAsia="Batang" w:hAnsiTheme="minorHAnsi" w:cstheme="minorHAnsi"/>
+        </w:rPr>
+        <w:t xml:space="preserve"> the J.P Morgan reputation is certainly a factor. I’d be proud to work for a company with such a long history of leadership in the industry. </w:t>
+      </w:r>
+      <w:proofErr w:type="gramStart"/>
+      <w:r>
+        <w:rPr>
+          <w:rFonts w:asciiTheme="minorHAnsi" w:eastAsia="Batang" w:hAnsiTheme="minorHAnsi" w:cstheme="minorHAnsi"/>
+        </w:rPr>
+        <w:t>Also</w:t>
+      </w:r>
+      <w:proofErr w:type="gramEnd"/>
+      <w:r>
+        <w:rPr>
+          <w:rFonts w:asciiTheme="minorHAnsi" w:eastAsia="Batang" w:hAnsiTheme="minorHAnsi" w:cstheme="minorHAnsi"/>
+        </w:rPr>
+        <w:t xml:space="preserve"> a good friend of the family has been working in corporate finance at J.P Morgan for the last two years.</w:t>
       </w:r>
     </w:p>
     <w:p>
@@ -19034,7 +19791,55 @@
           <w:rFonts w:asciiTheme="minorHAnsi" w:eastAsia="Batang" w:hAnsiTheme="minorHAnsi" w:cstheme="minorHAnsi"/>
           <w:color w:val="333333"/>
         </w:rPr>
-        <w:t>I understand how painful the process is for retailers and producers to find suppliers and distributers to fill their needs and serve customers. And I understand how more frustrating it is when unexpectancies occur such as trade wars and COVID-19 that cause them to find alternatives. As an individual who eats cereal produced by Kellog, Bananas from Dole, and Nesquik from Nestie purchased at Walmart, I want to be a part of the company’s goal to operate, improve and safeguard the global trade system, so at the end, my family can have their daily needs met.</w:t>
+        <w:t xml:space="preserve">I understand how painful the process is for retailers and producers to find suppliers and distributers to fill their needs and serve customers. And I understand how more frustrating it is when </w:t>
+      </w:r>
+      <w:proofErr w:type="spellStart"/>
+      <w:r>
+        <w:rPr>
+          <w:rFonts w:asciiTheme="minorHAnsi" w:eastAsia="Batang" w:hAnsiTheme="minorHAnsi" w:cstheme="minorHAnsi"/>
+          <w:color w:val="333333"/>
+        </w:rPr>
+        <w:t>unexpectancies</w:t>
+      </w:r>
+      <w:proofErr w:type="spellEnd"/>
+      <w:r>
+        <w:rPr>
+          <w:rFonts w:asciiTheme="minorHAnsi" w:eastAsia="Batang" w:hAnsiTheme="minorHAnsi" w:cstheme="minorHAnsi"/>
+          <w:color w:val="333333"/>
+        </w:rPr>
+        <w:t xml:space="preserve"> occur such as trade wars and COVID-19 that cause them to find alternatives. As an individual who eats cereal produced by </w:t>
+      </w:r>
+      <w:proofErr w:type="spellStart"/>
+      <w:r>
+        <w:rPr>
+          <w:rFonts w:asciiTheme="minorHAnsi" w:eastAsia="Batang" w:hAnsiTheme="minorHAnsi" w:cstheme="minorHAnsi"/>
+          <w:color w:val="333333"/>
+        </w:rPr>
+        <w:t>Kellog</w:t>
+      </w:r>
+      <w:proofErr w:type="spellEnd"/>
+      <w:r>
+        <w:rPr>
+          <w:rFonts w:asciiTheme="minorHAnsi" w:eastAsia="Batang" w:hAnsiTheme="minorHAnsi" w:cstheme="minorHAnsi"/>
+          <w:color w:val="333333"/>
+        </w:rPr>
+        <w:t xml:space="preserve">, Bananas from Dole, and Nesquik from </w:t>
+      </w:r>
+      <w:proofErr w:type="spellStart"/>
+      <w:r>
+        <w:rPr>
+          <w:rFonts w:asciiTheme="minorHAnsi" w:eastAsia="Batang" w:hAnsiTheme="minorHAnsi" w:cstheme="minorHAnsi"/>
+          <w:color w:val="333333"/>
+        </w:rPr>
+        <w:t>Nestie</w:t>
+      </w:r>
+      <w:proofErr w:type="spellEnd"/>
+      <w:r>
+        <w:rPr>
+          <w:rFonts w:asciiTheme="minorHAnsi" w:eastAsia="Batang" w:hAnsiTheme="minorHAnsi" w:cstheme="minorHAnsi"/>
+          <w:color w:val="333333"/>
+        </w:rPr>
+        <w:t xml:space="preserve"> purchased at Walmart, I want to be a part of the company’s goal to operate, improve and safeguard the global trade system, so at the end, my family can have their daily needs met.</w:t>
       </w:r>
     </w:p>
     <w:p>
@@ -19076,6 +19881,7 @@
         </w:rPr>
         <w:t xml:space="preserve"> </w:t>
       </w:r>
+      <w:proofErr w:type="spellStart"/>
       <w:r>
         <w:rPr>
           <w:rFonts w:asciiTheme="minorHAnsi" w:eastAsia="Batang" w:hAnsiTheme="minorHAnsi" w:cstheme="minorHAnsi"/>
@@ -19083,6 +19889,7 @@
         </w:rPr>
         <w:t>트릿지가</w:t>
       </w:r>
+      <w:proofErr w:type="spellEnd"/>
       <w:r>
         <w:rPr>
           <w:rFonts w:asciiTheme="minorHAnsi" w:eastAsia="Batang" w:hAnsiTheme="minorHAnsi" w:cstheme="minorHAnsi"/>
@@ -19146,6 +19953,7 @@
         </w:rPr>
         <w:t xml:space="preserve"> operating </w:t>
       </w:r>
+      <w:proofErr w:type="spellStart"/>
       <w:r>
         <w:rPr>
           <w:rFonts w:asciiTheme="minorHAnsi" w:eastAsia="Batang" w:hAnsiTheme="minorHAnsi" w:cstheme="minorHAnsi"/>
@@ -19153,6 +19961,7 @@
         </w:rPr>
         <w:t>하는것을</w:t>
       </w:r>
+      <w:proofErr w:type="spellEnd"/>
       <w:r>
         <w:rPr>
           <w:rFonts w:asciiTheme="minorHAnsi" w:eastAsia="Batang" w:hAnsiTheme="minorHAnsi" w:cstheme="minorHAnsi"/>
@@ -19342,6 +20151,7 @@
         </w:rPr>
         <w:t xml:space="preserve"> </w:t>
       </w:r>
+      <w:proofErr w:type="spellStart"/>
       <w:r>
         <w:rPr>
           <w:rFonts w:asciiTheme="minorHAnsi" w:eastAsia="Batang" w:hAnsiTheme="minorHAnsi" w:cstheme="minorHAnsi"/>
@@ -19349,6 +20159,7 @@
         </w:rPr>
         <w:t>변덕스러운지</w:t>
       </w:r>
+      <w:proofErr w:type="spellEnd"/>
       <w:r>
         <w:rPr>
           <w:rFonts w:asciiTheme="minorHAnsi" w:eastAsia="Batang" w:hAnsiTheme="minorHAnsi" w:cstheme="minorHAnsi"/>
@@ -19356,6 +20167,7 @@
         </w:rPr>
         <w:t xml:space="preserve"> </w:t>
       </w:r>
+      <w:proofErr w:type="spellStart"/>
       <w:r>
         <w:rPr>
           <w:rFonts w:asciiTheme="minorHAnsi" w:eastAsia="Batang" w:hAnsiTheme="minorHAnsi" w:cstheme="minorHAnsi"/>
@@ -19363,6 +20175,7 @@
         </w:rPr>
         <w:t>알게되었습니다</w:t>
       </w:r>
+      <w:proofErr w:type="spellEnd"/>
       <w:r>
         <w:rPr>
           <w:rFonts w:asciiTheme="minorHAnsi" w:eastAsia="Batang" w:hAnsiTheme="minorHAnsi" w:cstheme="minorHAnsi"/>
@@ -19438,13 +20251,29 @@
           <w:rFonts w:asciiTheme="minorHAnsi" w:eastAsia="Batang" w:hAnsiTheme="minorHAnsi" w:cstheme="minorHAnsi"/>
           <w:color w:val="333333"/>
         </w:rPr>
-        <w:t xml:space="preserve"> kellogg </w:t>
-      </w:r>
+        <w:t xml:space="preserve"> </w:t>
+      </w:r>
+      <w:proofErr w:type="spellStart"/>
       <w:r>
         <w:rPr>
           <w:rFonts w:asciiTheme="minorHAnsi" w:eastAsia="Batang" w:hAnsiTheme="minorHAnsi" w:cstheme="minorHAnsi"/>
           <w:color w:val="333333"/>
         </w:rPr>
+        <w:t>kellogg</w:t>
+      </w:r>
+      <w:proofErr w:type="spellEnd"/>
+      <w:r>
+        <w:rPr>
+          <w:rFonts w:asciiTheme="minorHAnsi" w:eastAsia="Batang" w:hAnsiTheme="minorHAnsi" w:cstheme="minorHAnsi"/>
+          <w:color w:val="333333"/>
+        </w:rPr>
+        <w:t xml:space="preserve"> </w:t>
+      </w:r>
+      <w:r>
+        <w:rPr>
+          <w:rFonts w:asciiTheme="minorHAnsi" w:eastAsia="Batang" w:hAnsiTheme="minorHAnsi" w:cstheme="minorHAnsi"/>
+          <w:color w:val="333333"/>
+        </w:rPr>
         <w:t>시리얼과</w:t>
       </w:r>
       <w:r>
@@ -19466,13 +20295,29 @@
           <w:rFonts w:asciiTheme="minorHAnsi" w:eastAsia="Batang" w:hAnsiTheme="minorHAnsi" w:cstheme="minorHAnsi"/>
           <w:color w:val="333333"/>
         </w:rPr>
-        <w:t xml:space="preserve"> Nestie </w:t>
-      </w:r>
+        <w:t xml:space="preserve"> </w:t>
+      </w:r>
+      <w:proofErr w:type="spellStart"/>
       <w:r>
         <w:rPr>
           <w:rFonts w:asciiTheme="minorHAnsi" w:eastAsia="Batang" w:hAnsiTheme="minorHAnsi" w:cstheme="minorHAnsi"/>
           <w:color w:val="333333"/>
         </w:rPr>
+        <w:t>Nestie</w:t>
+      </w:r>
+      <w:proofErr w:type="spellEnd"/>
+      <w:r>
+        <w:rPr>
+          <w:rFonts w:asciiTheme="minorHAnsi" w:eastAsia="Batang" w:hAnsiTheme="minorHAnsi" w:cstheme="minorHAnsi"/>
+          <w:color w:val="333333"/>
+        </w:rPr>
+        <w:t xml:space="preserve"> </w:t>
+      </w:r>
+      <w:r>
+        <w:rPr>
+          <w:rFonts w:asciiTheme="minorHAnsi" w:eastAsia="Batang" w:hAnsiTheme="minorHAnsi" w:cstheme="minorHAnsi"/>
+          <w:color w:val="333333"/>
+        </w:rPr>
         <w:t>에서</w:t>
       </w:r>
       <w:r>
@@ -19522,13 +20367,22 @@
           <w:rFonts w:asciiTheme="minorHAnsi" w:eastAsia="Batang" w:hAnsiTheme="minorHAnsi" w:cstheme="minorHAnsi"/>
           <w:color w:val="333333"/>
         </w:rPr>
-        <w:t xml:space="preserve"> emart</w:t>
-      </w:r>
+        <w:t xml:space="preserve"> </w:t>
+      </w:r>
+      <w:proofErr w:type="spellStart"/>
       <w:r>
         <w:rPr>
           <w:rFonts w:asciiTheme="minorHAnsi" w:eastAsia="Batang" w:hAnsiTheme="minorHAnsi" w:cstheme="minorHAnsi"/>
           <w:color w:val="333333"/>
         </w:rPr>
+        <w:t>emart</w:t>
+      </w:r>
+      <w:proofErr w:type="spellEnd"/>
+      <w:r>
+        <w:rPr>
+          <w:rFonts w:asciiTheme="minorHAnsi" w:eastAsia="Batang" w:hAnsiTheme="minorHAnsi" w:cstheme="minorHAnsi"/>
+          <w:color w:val="333333"/>
+        </w:rPr>
         <w:t>에서</w:t>
       </w:r>
       <w:r>
@@ -19580,6 +20434,7 @@
         </w:rPr>
         <w:t xml:space="preserve"> </w:t>
       </w:r>
+      <w:proofErr w:type="spellStart"/>
       <w:r>
         <w:rPr>
           <w:rFonts w:asciiTheme="minorHAnsi" w:eastAsia="Batang" w:hAnsiTheme="minorHAnsi" w:cstheme="minorHAnsi"/>
@@ -19587,6 +20442,7 @@
         </w:rPr>
         <w:t>필생품들을</w:t>
       </w:r>
+      <w:proofErr w:type="spellEnd"/>
       <w:r>
         <w:rPr>
           <w:rFonts w:asciiTheme="minorHAnsi" w:eastAsia="Batang" w:hAnsiTheme="minorHAnsi" w:cstheme="minorHAnsi"/>
@@ -19664,6 +20520,7 @@
         </w:rPr>
         <w:t xml:space="preserve"> </w:t>
       </w:r>
+      <w:proofErr w:type="spellStart"/>
       <w:r>
         <w:rPr>
           <w:rFonts w:asciiTheme="minorHAnsi" w:eastAsia="Batang" w:hAnsiTheme="minorHAnsi" w:cstheme="minorHAnsi"/>
@@ -19671,6 +20528,7 @@
         </w:rPr>
         <w:t>트릿지에</w:t>
       </w:r>
+      <w:proofErr w:type="spellEnd"/>
       <w:r>
         <w:rPr>
           <w:rFonts w:asciiTheme="minorHAnsi" w:eastAsia="Batang" w:hAnsiTheme="minorHAnsi" w:cstheme="minorHAnsi"/>
@@ -19734,6 +20592,7 @@
         </w:rPr>
         <w:t xml:space="preserve"> </w:t>
       </w:r>
+      <w:proofErr w:type="spellStart"/>
       <w:r>
         <w:rPr>
           <w:rFonts w:asciiTheme="minorHAnsi" w:eastAsia="Batang" w:hAnsiTheme="minorHAnsi" w:cstheme="minorHAnsi"/>
@@ -19741,6 +20600,7 @@
         </w:rPr>
         <w:t>어떤일이</w:t>
       </w:r>
+      <w:proofErr w:type="spellEnd"/>
       <w:r>
         <w:rPr>
           <w:rFonts w:asciiTheme="minorHAnsi" w:eastAsia="Batang" w:hAnsiTheme="minorHAnsi" w:cstheme="minorHAnsi"/>
@@ -19860,6 +20720,7 @@
         </w:rPr>
         <w:t xml:space="preserve"> </w:t>
       </w:r>
+      <w:proofErr w:type="spellStart"/>
       <w:r>
         <w:rPr>
           <w:rFonts w:asciiTheme="minorHAnsi" w:eastAsia="Batang" w:hAnsiTheme="minorHAnsi" w:cstheme="minorHAnsi"/>
@@ -19867,6 +20728,7 @@
         </w:rPr>
         <w:t>새상을</w:t>
       </w:r>
+      <w:proofErr w:type="spellEnd"/>
       <w:r>
         <w:rPr>
           <w:rFonts w:asciiTheme="minorHAnsi" w:eastAsia="Batang" w:hAnsiTheme="minorHAnsi" w:cstheme="minorHAnsi"/>
@@ -19927,7 +20789,25 @@
           <w:sz w:val="28"/>
           <w:szCs w:val="28"/>
         </w:rPr>
-        <w:t>I am motivated by the feeling of overcoming challenges and creating a program that not only works but loved by clients. For example, when I was working at SiteMax Systems inc. I was responsible of creating a small front-end application on behalf of Bold construction. I had to dissect the business requirements and deploy solutions after review. It was a long process. But, when it was done, and when a friend of mine who was in charge of delivering web solutions to clients came say “Hey Moe, Bold construction really loved your solution. So much so that they showed your app to a person at the government.” I was thrilled by the feeling. I love the feeling of how the solution I created brings smile to customers, and I want to continue this pursuit at this company.</w:t>
+        <w:t xml:space="preserve">I am motivated by the feeling of overcoming challenges and creating a program that not only works but loved by clients. For example, when I was working at </w:t>
+      </w:r>
+      <w:proofErr w:type="spellStart"/>
+      <w:r>
+        <w:rPr>
+          <w:rFonts w:asciiTheme="minorHAnsi" w:hAnsiTheme="minorHAnsi" w:cstheme="minorHAnsi"/>
+          <w:sz w:val="28"/>
+          <w:szCs w:val="28"/>
+        </w:rPr>
+        <w:t>SiteMax</w:t>
+      </w:r>
+      <w:proofErr w:type="spellEnd"/>
+      <w:r>
+        <w:rPr>
+          <w:rFonts w:asciiTheme="minorHAnsi" w:hAnsiTheme="minorHAnsi" w:cstheme="minorHAnsi"/>
+          <w:sz w:val="28"/>
+          <w:szCs w:val="28"/>
+        </w:rPr>
+        <w:t xml:space="preserve"> Systems inc. I was responsible of creating a small front-end application on behalf of Bold construction. I had to dissect the business requirements and deploy solutions after review. It was a long process. But, when it was done, and when a friend of mine who was in charge of delivering web solutions to clients came say “Hey Moe, Bold construction really loved your solution. So much so that they showed your app to a person at the government.” I was thrilled by the feeling. I love the feeling of how the solution I created brings smile to customers, and I want to continue this pursuit at this company.</w:t>
       </w:r>
     </w:p>
     <w:p>
@@ -19988,6 +20868,7 @@
         </w:rPr>
         <w:t xml:space="preserve"> challenge</w:t>
       </w:r>
+      <w:proofErr w:type="spellStart"/>
       <w:r>
         <w:rPr>
           <w:rFonts w:asciiTheme="minorHAnsi" w:eastAsia="Batang" w:hAnsiTheme="minorHAnsi" w:cstheme="minorHAnsi"/>
@@ -19996,6 +20877,7 @@
         </w:rPr>
         <w:t>를</w:t>
       </w:r>
+      <w:proofErr w:type="spellEnd"/>
       <w:r>
         <w:rPr>
           <w:rFonts w:asciiTheme="minorHAnsi" w:eastAsia="Batang" w:hAnsiTheme="minorHAnsi" w:cstheme="minorHAnsi"/>
@@ -20292,6 +21174,7 @@
         </w:rPr>
         <w:t xml:space="preserve"> front-end technology</w:t>
       </w:r>
+      <w:proofErr w:type="spellStart"/>
       <w:r>
         <w:rPr>
           <w:rFonts w:asciiTheme="minorHAnsi" w:eastAsia="Batang" w:hAnsiTheme="minorHAnsi" w:cstheme="minorHAnsi"/>
@@ -20300,6 +21183,7 @@
         </w:rPr>
         <w:t>를</w:t>
       </w:r>
+      <w:proofErr w:type="spellEnd"/>
       <w:r>
         <w:rPr>
           <w:rFonts w:asciiTheme="minorHAnsi" w:eastAsia="Batang" w:hAnsiTheme="minorHAnsi" w:cstheme="minorHAnsi"/>
@@ -20332,6 +21216,7 @@
         </w:rPr>
         <w:t xml:space="preserve"> pixel-perfect </w:t>
       </w:r>
+      <w:proofErr w:type="spellStart"/>
       <w:r>
         <w:rPr>
           <w:rFonts w:asciiTheme="minorHAnsi" w:eastAsia="Batang" w:hAnsiTheme="minorHAnsi" w:cstheme="minorHAnsi"/>
@@ -20340,6 +21225,7 @@
         </w:rPr>
         <w:t>템플렛을</w:t>
       </w:r>
+      <w:proofErr w:type="spellEnd"/>
       <w:r>
         <w:rPr>
           <w:rFonts w:asciiTheme="minorHAnsi" w:eastAsia="Batang" w:hAnsiTheme="minorHAnsi" w:cstheme="minorHAnsi"/>
@@ -20916,6 +21802,7 @@
         </w:rPr>
         <w:t>result</w:t>
       </w:r>
+      <w:proofErr w:type="spellStart"/>
       <w:r>
         <w:rPr>
           <w:rFonts w:asciiTheme="minorHAnsi" w:eastAsia="Batang" w:hAnsiTheme="minorHAnsi" w:cstheme="minorHAnsi"/>
@@ -20924,6 +21811,7 @@
         </w:rPr>
         <w:t>를</w:t>
       </w:r>
+      <w:proofErr w:type="spellEnd"/>
       <w:r>
         <w:rPr>
           <w:rFonts w:asciiTheme="minorHAnsi" w:eastAsia="Batang" w:hAnsiTheme="minorHAnsi" w:cstheme="minorHAnsi"/>
@@ -21078,7 +21966,25 @@
           <w:b/>
           <w:bCs/>
         </w:rPr>
-        <w:t>Why do interviewer ask this question?</w:t>
+        <w:t xml:space="preserve">Why </w:t>
+      </w:r>
+      <w:proofErr w:type="gramStart"/>
+      <w:r>
+        <w:rPr>
+          <w:rFonts w:asciiTheme="minorHAnsi" w:eastAsia="Batang" w:hAnsiTheme="minorHAnsi" w:cstheme="minorHAnsi"/>
+          <w:b/>
+          <w:bCs/>
+        </w:rPr>
+        <w:t>do</w:t>
+      </w:r>
+      <w:proofErr w:type="gramEnd"/>
+      <w:r>
+        <w:rPr>
+          <w:rFonts w:asciiTheme="minorHAnsi" w:eastAsia="Batang" w:hAnsiTheme="minorHAnsi" w:cstheme="minorHAnsi"/>
+          <w:b/>
+          <w:bCs/>
+        </w:rPr>
+        <w:t xml:space="preserve"> interviewer ask this question?</w:t>
       </w:r>
     </w:p>
     <w:p>
@@ -21238,66 +22144,6 @@
     </w:p>
     <w:p>
       <w:pPr>
-        <w:tabs>
-          <w:tab w:val="left" w:pos="3860"/>
-        </w:tabs>
-        <w:rPr>
-          <w:rFonts w:asciiTheme="minorHAnsi" w:eastAsia="Batang" w:hAnsiTheme="minorHAnsi" w:cstheme="minorHAnsi"/>
-        </w:rPr>
-      </w:pPr>
-    </w:p>
-    <w:p>
-      <w:pPr>
-        <w:tabs>
-          <w:tab w:val="left" w:pos="3860"/>
-        </w:tabs>
-        <w:rPr>
-          <w:rFonts w:asciiTheme="minorHAnsi" w:eastAsia="Batang" w:hAnsiTheme="minorHAnsi" w:cstheme="minorHAnsi"/>
-        </w:rPr>
-      </w:pPr>
-    </w:p>
-    <w:p>
-      <w:pPr>
-        <w:tabs>
-          <w:tab w:val="left" w:pos="3860"/>
-        </w:tabs>
-        <w:rPr>
-          <w:rFonts w:asciiTheme="minorHAnsi" w:eastAsia="Batang" w:hAnsiTheme="minorHAnsi" w:cstheme="minorHAnsi"/>
-        </w:rPr>
-      </w:pPr>
-    </w:p>
-    <w:p>
-      <w:pPr>
-        <w:tabs>
-          <w:tab w:val="left" w:pos="3860"/>
-        </w:tabs>
-        <w:rPr>
-          <w:rFonts w:asciiTheme="minorHAnsi" w:eastAsia="Batang" w:hAnsiTheme="minorHAnsi" w:cstheme="minorHAnsi"/>
-        </w:rPr>
-      </w:pPr>
-    </w:p>
-    <w:p>
-      <w:pPr>
-        <w:tabs>
-          <w:tab w:val="left" w:pos="3860"/>
-        </w:tabs>
-        <w:rPr>
-          <w:rFonts w:asciiTheme="minorHAnsi" w:eastAsia="Batang" w:hAnsiTheme="minorHAnsi" w:cstheme="minorHAnsi"/>
-        </w:rPr>
-      </w:pPr>
-    </w:p>
-    <w:p>
-      <w:pPr>
-        <w:tabs>
-          <w:tab w:val="left" w:pos="3860"/>
-        </w:tabs>
-        <w:rPr>
-          <w:rFonts w:asciiTheme="minorHAnsi" w:eastAsia="Batang" w:hAnsiTheme="minorHAnsi" w:cstheme="minorHAnsi"/>
-        </w:rPr>
-      </w:pPr>
-    </w:p>
-    <w:p>
-      <w:pPr>
         <w:pStyle w:val="ListParagraph"/>
         <w:numPr>
           <w:ilvl w:val="0"/>
@@ -21345,15 +22191,7 @@
           <w:b/>
           <w:bCs/>
         </w:rPr>
-        <w:t>Key:</w:t>
-      </w:r>
-      <w:r>
-        <w:rPr>
-          <w:rFonts w:asciiTheme="minorHAnsi" w:eastAsia="Batang" w:hAnsiTheme="minorHAnsi" w:cstheme="minorHAnsi"/>
-          <w:b/>
-          <w:bCs/>
-        </w:rPr>
-        <w:t xml:space="preserve"> </w:t>
+        <w:t xml:space="preserve">Key: </w:t>
       </w:r>
       <w:r>
         <w:rPr>
@@ -21402,12 +22240,262 @@
           <w:tab w:val="left" w:pos="5560"/>
         </w:tabs>
         <w:rPr>
-          <w:rFonts w:eastAsia="Batang"/>
-        </w:rPr>
-      </w:pPr>
-      <w:r>
-        <w:rPr>
-          <w:rFonts w:eastAsia="Batang"/>
+          <w:rFonts w:asciiTheme="minorHAnsi" w:eastAsia="Batang" w:hAnsiTheme="minorHAnsi" w:cstheme="minorHAnsi"/>
+        </w:rPr>
+      </w:pPr>
+    </w:p>
+    <w:p>
+      <w:pPr>
+        <w:tabs>
+          <w:tab w:val="left" w:pos="5560"/>
+        </w:tabs>
+        <w:rPr>
+          <w:rFonts w:asciiTheme="minorHAnsi" w:eastAsia="Batang" w:hAnsiTheme="minorHAnsi" w:cstheme="minorHAnsi"/>
+        </w:rPr>
+      </w:pPr>
+    </w:p>
+    <w:p>
+      <w:pPr>
+        <w:pStyle w:val="ListParagraph"/>
+        <w:numPr>
+          <w:ilvl w:val="1"/>
+          <w:numId w:val="1"/>
+        </w:numPr>
+        <w:tabs>
+          <w:tab w:val="left" w:pos="5560"/>
+        </w:tabs>
+        <w:rPr>
+          <w:rFonts w:asciiTheme="minorHAnsi" w:eastAsia="Batang" w:hAnsiTheme="minorHAnsi" w:cstheme="minorHAnsi"/>
+        </w:rPr>
+      </w:pPr>
+      <w:r>
+        <w:rPr>
+          <w:rFonts w:asciiTheme="minorHAnsi" w:eastAsia="Batang" w:hAnsiTheme="minorHAnsi" w:cstheme="minorHAnsi"/>
+        </w:rPr>
+        <w:t>Little preparation can make a huge difference</w:t>
+      </w:r>
+    </w:p>
+    <w:p>
+      <w:pPr>
+        <w:pStyle w:val="ListParagraph"/>
+        <w:numPr>
+          <w:ilvl w:val="1"/>
+          <w:numId w:val="1"/>
+        </w:numPr>
+        <w:tabs>
+          <w:tab w:val="left" w:pos="5560"/>
+        </w:tabs>
+        <w:rPr>
+          <w:rFonts w:asciiTheme="minorHAnsi" w:eastAsia="Batang" w:hAnsiTheme="minorHAnsi" w:cstheme="minorHAnsi"/>
+        </w:rPr>
+      </w:pPr>
+      <w:proofErr w:type="spellStart"/>
+      <w:r>
+        <w:rPr>
+          <w:rFonts w:asciiTheme="minorHAnsi" w:eastAsia="Batang" w:hAnsiTheme="minorHAnsi" w:cstheme="minorHAnsi"/>
+        </w:rPr>
+        <w:t>Seceret</w:t>
+      </w:r>
+      <w:proofErr w:type="spellEnd"/>
+      <w:r>
+        <w:rPr>
+          <w:rFonts w:asciiTheme="minorHAnsi" w:eastAsia="Batang" w:hAnsiTheme="minorHAnsi" w:cstheme="minorHAnsi"/>
+        </w:rPr>
+        <w:t xml:space="preserve"> </w:t>
+      </w:r>
+      <w:r>
+        <w:rPr>
+          <w:rFonts w:asciiTheme="minorHAnsi" w:eastAsia="Batang" w:hAnsiTheme="minorHAnsi" w:cstheme="minorHAnsi"/>
+        </w:rPr>
+        <w:sym w:font="Wingdings" w:char="F0E0"/>
+      </w:r>
+      <w:r>
+        <w:rPr>
+          <w:rFonts w:asciiTheme="minorHAnsi" w:eastAsia="Batang" w:hAnsiTheme="minorHAnsi" w:cstheme="minorHAnsi"/>
+        </w:rPr>
+        <w:t xml:space="preserve"> story telling</w:t>
+      </w:r>
+    </w:p>
+    <w:p>
+      <w:pPr>
+        <w:pStyle w:val="ListParagraph"/>
+        <w:numPr>
+          <w:ilvl w:val="2"/>
+          <w:numId w:val="1"/>
+        </w:numPr>
+        <w:tabs>
+          <w:tab w:val="left" w:pos="5560"/>
+        </w:tabs>
+        <w:rPr>
+          <w:rFonts w:asciiTheme="minorHAnsi" w:eastAsia="Batang" w:hAnsiTheme="minorHAnsi" w:cstheme="minorHAnsi"/>
+        </w:rPr>
+      </w:pPr>
+      <w:r>
+        <w:rPr>
+          <w:rFonts w:asciiTheme="minorHAnsi" w:eastAsia="Batang" w:hAnsiTheme="minorHAnsi" w:cstheme="minorHAnsi"/>
+        </w:rPr>
+        <w:t>We’re much more likely to become engaged with information in the form of a story</w:t>
+      </w:r>
+      <w:r>
+        <w:rPr>
+          <w:rFonts w:asciiTheme="minorHAnsi" w:eastAsia="Batang" w:hAnsiTheme="minorHAnsi" w:cstheme="minorHAnsi"/>
+        </w:rPr>
+        <w:br/>
+      </w:r>
+      <w:r>
+        <w:rPr>
+          <w:rFonts w:asciiTheme="minorHAnsi" w:eastAsia="Batang" w:hAnsiTheme="minorHAnsi" w:cstheme="minorHAnsi"/>
+        </w:rPr>
+        <w:br/>
+        <w:t>People are also much more likely to respond to and remember information when it’s presented in the form of a story</w:t>
+      </w:r>
+    </w:p>
+    <w:p>
+      <w:pPr>
+        <w:pStyle w:val="ListParagraph"/>
+        <w:numPr>
+          <w:ilvl w:val="1"/>
+          <w:numId w:val="1"/>
+        </w:numPr>
+        <w:tabs>
+          <w:tab w:val="left" w:pos="5560"/>
+        </w:tabs>
+        <w:rPr>
+          <w:rFonts w:asciiTheme="minorHAnsi" w:eastAsia="Batang" w:hAnsiTheme="minorHAnsi" w:cstheme="minorHAnsi"/>
+        </w:rPr>
+      </w:pPr>
+      <w:r>
+        <w:rPr>
+          <w:rFonts w:asciiTheme="minorHAnsi" w:eastAsia="Batang" w:hAnsiTheme="minorHAnsi" w:cstheme="minorHAnsi"/>
+        </w:rPr>
+        <w:t>Approach</w:t>
+      </w:r>
+    </w:p>
+    <w:p>
+      <w:pPr>
+        <w:pStyle w:val="ListParagraph"/>
+        <w:numPr>
+          <w:ilvl w:val="2"/>
+          <w:numId w:val="1"/>
+        </w:numPr>
+        <w:tabs>
+          <w:tab w:val="left" w:pos="5560"/>
+        </w:tabs>
+        <w:rPr>
+          <w:rFonts w:asciiTheme="minorHAnsi" w:eastAsia="Batang" w:hAnsiTheme="minorHAnsi" w:cstheme="minorHAnsi"/>
+        </w:rPr>
+      </w:pPr>
+      <w:r>
+        <w:rPr>
+          <w:rFonts w:asciiTheme="minorHAnsi" w:eastAsia="Batang" w:hAnsiTheme="minorHAnsi" w:cstheme="minorHAnsi"/>
+        </w:rPr>
+        <w:t>S.T.A.R approach</w:t>
+      </w:r>
+    </w:p>
+    <w:p>
+      <w:pPr>
+        <w:pStyle w:val="ListParagraph"/>
+        <w:numPr>
+          <w:ilvl w:val="3"/>
+          <w:numId w:val="1"/>
+        </w:numPr>
+        <w:tabs>
+          <w:tab w:val="left" w:pos="5560"/>
+        </w:tabs>
+        <w:rPr>
+          <w:rFonts w:asciiTheme="minorHAnsi" w:eastAsia="Batang" w:hAnsiTheme="minorHAnsi" w:cstheme="minorHAnsi"/>
+        </w:rPr>
+      </w:pPr>
+      <w:r>
+        <w:rPr>
+          <w:rFonts w:asciiTheme="minorHAnsi" w:eastAsia="Batang" w:hAnsiTheme="minorHAnsi" w:cstheme="minorHAnsi"/>
+        </w:rPr>
+        <w:t>Situation &amp; Task</w:t>
+      </w:r>
+    </w:p>
+    <w:p>
+      <w:pPr>
+        <w:pStyle w:val="ListParagraph"/>
+        <w:numPr>
+          <w:ilvl w:val="3"/>
+          <w:numId w:val="1"/>
+        </w:numPr>
+        <w:tabs>
+          <w:tab w:val="left" w:pos="5560"/>
+        </w:tabs>
+        <w:rPr>
+          <w:rFonts w:asciiTheme="minorHAnsi" w:eastAsia="Batang" w:hAnsiTheme="minorHAnsi" w:cstheme="minorHAnsi"/>
+        </w:rPr>
+      </w:pPr>
+      <w:r>
+        <w:rPr>
+          <w:rFonts w:asciiTheme="minorHAnsi" w:eastAsia="Batang" w:hAnsiTheme="minorHAnsi" w:cstheme="minorHAnsi"/>
+        </w:rPr>
+        <w:t>Approach</w:t>
+      </w:r>
+    </w:p>
+    <w:p>
+      <w:pPr>
+        <w:pStyle w:val="ListParagraph"/>
+        <w:numPr>
+          <w:ilvl w:val="3"/>
+          <w:numId w:val="1"/>
+        </w:numPr>
+        <w:tabs>
+          <w:tab w:val="left" w:pos="5560"/>
+        </w:tabs>
+        <w:rPr>
+          <w:rFonts w:asciiTheme="minorHAnsi" w:eastAsia="Batang" w:hAnsiTheme="minorHAnsi" w:cstheme="minorHAnsi"/>
+        </w:rPr>
+      </w:pPr>
+      <w:r>
+        <w:rPr>
+          <w:rFonts w:asciiTheme="minorHAnsi" w:eastAsia="Batang" w:hAnsiTheme="minorHAnsi" w:cstheme="minorHAnsi"/>
+        </w:rPr>
+        <w:t>Results</w:t>
+      </w:r>
+    </w:p>
+    <w:p>
+      <w:pPr>
+        <w:pStyle w:val="ListParagraph"/>
+        <w:numPr>
+          <w:ilvl w:val="2"/>
+          <w:numId w:val="1"/>
+        </w:numPr>
+        <w:tabs>
+          <w:tab w:val="left" w:pos="5560"/>
+        </w:tabs>
+        <w:rPr>
+          <w:rFonts w:asciiTheme="minorHAnsi" w:eastAsia="Batang" w:hAnsiTheme="minorHAnsi" w:cstheme="minorHAnsi"/>
+        </w:rPr>
+      </w:pPr>
+      <w:r>
+        <w:rPr>
+          <w:rFonts w:asciiTheme="minorHAnsi" w:eastAsia="Batang" w:hAnsiTheme="minorHAnsi" w:cstheme="minorHAnsi"/>
+        </w:rPr>
+        <w:t>It works like a charm to simplify and focus on the narrative</w:t>
+      </w:r>
+      <w:r>
+        <w:rPr>
+          <w:rFonts w:asciiTheme="minorHAnsi" w:eastAsia="Batang" w:hAnsiTheme="minorHAnsi" w:cstheme="minorHAnsi"/>
+        </w:rPr>
+        <w:tab/>
+      </w:r>
+      <w:r>
+        <w:rPr>
+          <w:rFonts w:asciiTheme="minorHAnsi" w:eastAsia="Batang" w:hAnsiTheme="minorHAnsi" w:cstheme="minorHAnsi"/>
+        </w:rPr>
+        <w:tab/>
+      </w:r>
+      <w:r>
+        <w:rPr>
+          <w:rFonts w:asciiTheme="minorHAnsi" w:eastAsia="Batang" w:hAnsiTheme="minorHAnsi" w:cstheme="minorHAnsi"/>
+        </w:rPr>
+        <w:tab/>
+      </w:r>
+      <w:r>
+        <w:rPr>
+          <w:rFonts w:asciiTheme="minorHAnsi" w:eastAsia="Batang" w:hAnsiTheme="minorHAnsi" w:cstheme="minorHAnsi"/>
         </w:rPr>
         <w:tab/>
       </w:r>

</xml_diff>

<commit_message>
feat: Add progress #50 'Practicing interview'
</commit_message>
<xml_diff>
--- a/big-interview/interview_notes.docx
+++ b/big-interview/interview_notes.docx
@@ -147,13 +147,41 @@
           <w:szCs w:val="28"/>
         </w:rPr>
       </w:pPr>
-      <w:r>
-        <w:rPr>
-          <w:rFonts w:asciiTheme="minorHAnsi" w:hAnsiTheme="minorHAnsi" w:cstheme="minorHAnsi"/>
-          <w:sz w:val="28"/>
-          <w:szCs w:val="28"/>
-        </w:rPr>
-        <w:t xml:space="preserve">Swarmy, awkard </w:t>
+      <w:proofErr w:type="spellStart"/>
+      <w:r>
+        <w:rPr>
+          <w:rFonts w:asciiTheme="minorHAnsi" w:hAnsiTheme="minorHAnsi" w:cstheme="minorHAnsi"/>
+          <w:sz w:val="28"/>
+          <w:szCs w:val="28"/>
+        </w:rPr>
+        <w:t>Swarmy</w:t>
+      </w:r>
+      <w:proofErr w:type="spellEnd"/>
+      <w:r>
+        <w:rPr>
+          <w:rFonts w:asciiTheme="minorHAnsi" w:hAnsiTheme="minorHAnsi" w:cstheme="minorHAnsi"/>
+          <w:sz w:val="28"/>
+          <w:szCs w:val="28"/>
+        </w:rPr>
+        <w:t xml:space="preserve">, </w:t>
+      </w:r>
+      <w:proofErr w:type="spellStart"/>
+      <w:r>
+        <w:rPr>
+          <w:rFonts w:asciiTheme="minorHAnsi" w:hAnsiTheme="minorHAnsi" w:cstheme="minorHAnsi"/>
+          <w:sz w:val="28"/>
+          <w:szCs w:val="28"/>
+        </w:rPr>
+        <w:t>awkard</w:t>
+      </w:r>
+      <w:proofErr w:type="spellEnd"/>
+      <w:r>
+        <w:rPr>
+          <w:rFonts w:asciiTheme="minorHAnsi" w:hAnsiTheme="minorHAnsi" w:cstheme="minorHAnsi"/>
+          <w:sz w:val="28"/>
+          <w:szCs w:val="28"/>
+        </w:rPr>
+        <w:t xml:space="preserve"> </w:t>
       </w:r>
       <w:r>
         <w:rPr>
@@ -513,13 +541,23 @@
           <w:szCs w:val="28"/>
         </w:rPr>
       </w:pPr>
-      <w:r>
-        <w:rPr>
-          <w:rFonts w:asciiTheme="minorHAnsi" w:hAnsiTheme="minorHAnsi" w:cstheme="minorHAnsi"/>
-          <w:sz w:val="28"/>
-          <w:szCs w:val="28"/>
-        </w:rPr>
-        <w:t xml:space="preserve">E.g arriving late, </w:t>
+      <w:proofErr w:type="spellStart"/>
+      <w:r>
+        <w:rPr>
+          <w:rFonts w:asciiTheme="minorHAnsi" w:hAnsiTheme="minorHAnsi" w:cstheme="minorHAnsi"/>
+          <w:sz w:val="28"/>
+          <w:szCs w:val="28"/>
+        </w:rPr>
+        <w:t>E.g</w:t>
+      </w:r>
+      <w:proofErr w:type="spellEnd"/>
+      <w:r>
+        <w:rPr>
+          <w:rFonts w:asciiTheme="minorHAnsi" w:hAnsiTheme="minorHAnsi" w:cstheme="minorHAnsi"/>
+          <w:sz w:val="28"/>
+          <w:szCs w:val="28"/>
+        </w:rPr>
+        <w:t xml:space="preserve"> arriving late, </w:t>
       </w:r>
     </w:p>
     <w:p>
@@ -561,13 +599,23 @@
           <w:szCs w:val="28"/>
         </w:rPr>
       </w:pPr>
-      <w:r>
-        <w:rPr>
-          <w:rFonts w:asciiTheme="minorHAnsi" w:hAnsiTheme="minorHAnsi" w:cstheme="minorHAnsi"/>
-          <w:sz w:val="28"/>
-          <w:szCs w:val="28"/>
-        </w:rPr>
-        <w:t xml:space="preserve">how you dress, </w:t>
+      <w:proofErr w:type="spellStart"/>
+      <w:r>
+        <w:rPr>
+          <w:rFonts w:asciiTheme="minorHAnsi" w:hAnsiTheme="minorHAnsi" w:cstheme="minorHAnsi"/>
+          <w:sz w:val="28"/>
+          <w:szCs w:val="28"/>
+        </w:rPr>
+        <w:t>how</w:t>
+      </w:r>
+      <w:proofErr w:type="spellEnd"/>
+      <w:r>
+        <w:rPr>
+          <w:rFonts w:asciiTheme="minorHAnsi" w:hAnsiTheme="minorHAnsi" w:cstheme="minorHAnsi"/>
+          <w:sz w:val="28"/>
+          <w:szCs w:val="28"/>
+        </w:rPr>
+        <w:t xml:space="preserve"> you dress, </w:t>
       </w:r>
     </w:p>
     <w:p>
@@ -814,13 +862,23 @@
           <w:szCs w:val="28"/>
         </w:rPr>
       </w:pPr>
-      <w:r>
-        <w:rPr>
-          <w:rFonts w:asciiTheme="minorHAnsi" w:hAnsiTheme="minorHAnsi" w:cstheme="minorHAnsi"/>
-          <w:sz w:val="28"/>
-          <w:szCs w:val="28"/>
-        </w:rPr>
-        <w:t>Doging questions</w:t>
+      <w:proofErr w:type="spellStart"/>
+      <w:r>
+        <w:rPr>
+          <w:rFonts w:asciiTheme="minorHAnsi" w:hAnsiTheme="minorHAnsi" w:cstheme="minorHAnsi"/>
+          <w:sz w:val="28"/>
+          <w:szCs w:val="28"/>
+        </w:rPr>
+        <w:t>Doging</w:t>
+      </w:r>
+      <w:proofErr w:type="spellEnd"/>
+      <w:r>
+        <w:rPr>
+          <w:rFonts w:asciiTheme="minorHAnsi" w:hAnsiTheme="minorHAnsi" w:cstheme="minorHAnsi"/>
+          <w:sz w:val="28"/>
+          <w:szCs w:val="28"/>
+        </w:rPr>
+        <w:t xml:space="preserve"> questions</w:t>
       </w:r>
     </w:p>
     <w:p>
@@ -896,8 +954,20 @@
           <w:sz w:val="28"/>
           <w:szCs w:val="28"/>
         </w:rPr>
-        <w:t>Don’t ever badmouth your former employer, manager or even your coworker</w:t>
-      </w:r>
+        <w:t xml:space="preserve">Don’t ever badmouth your former employer, manager or even your </w:t>
+      </w:r>
+      <w:proofErr w:type="spellStart"/>
+      <w:r>
+        <w:rPr>
+          <w:rFonts w:asciiTheme="minorHAnsi" w:hAnsiTheme="minorHAnsi" w:cstheme="minorHAnsi"/>
+          <w:b/>
+          <w:bCs/>
+          <w:sz w:val="28"/>
+          <w:szCs w:val="28"/>
+        </w:rPr>
+        <w:t>coworker</w:t>
+      </w:r>
+      <w:proofErr w:type="spellEnd"/>
     </w:p>
     <w:p>
       <w:pPr>
@@ -1099,8 +1169,20 @@
           <w:sz w:val="28"/>
           <w:szCs w:val="28"/>
         </w:rPr>
-        <w:t>The phone interview</w:t>
-      </w:r>
+        <w:t xml:space="preserve">The phone </w:t>
+      </w:r>
+      <w:proofErr w:type="gramStart"/>
+      <w:r>
+        <w:rPr>
+          <w:rFonts w:asciiTheme="minorHAnsi" w:hAnsiTheme="minorHAnsi" w:cstheme="minorHAnsi"/>
+          <w:b/>
+          <w:bCs/>
+          <w:sz w:val="28"/>
+          <w:szCs w:val="28"/>
+        </w:rPr>
+        <w:t>interview</w:t>
+      </w:r>
+      <w:proofErr w:type="gramEnd"/>
     </w:p>
     <w:p>
       <w:pPr>
@@ -1275,7 +1357,31 @@
           <w:szCs w:val="28"/>
           <w:u w:val="single"/>
         </w:rPr>
-        <w:t>This is the reason why sales people always want in-person meeting</w:t>
+        <w:t xml:space="preserve">This is the reason why </w:t>
+      </w:r>
+      <w:proofErr w:type="gramStart"/>
+      <w:r>
+        <w:rPr>
+          <w:rFonts w:asciiTheme="minorHAnsi" w:hAnsiTheme="minorHAnsi" w:cstheme="minorHAnsi"/>
+          <w:b/>
+          <w:bCs/>
+          <w:sz w:val="28"/>
+          <w:szCs w:val="28"/>
+          <w:u w:val="single"/>
+        </w:rPr>
+        <w:t>sales people</w:t>
+      </w:r>
+      <w:proofErr w:type="gramEnd"/>
+      <w:r>
+        <w:rPr>
+          <w:rFonts w:asciiTheme="minorHAnsi" w:hAnsiTheme="minorHAnsi" w:cstheme="minorHAnsi"/>
+          <w:b/>
+          <w:bCs/>
+          <w:sz w:val="28"/>
+          <w:szCs w:val="28"/>
+          <w:u w:val="single"/>
+        </w:rPr>
+        <w:t xml:space="preserve"> always want in-person meeting</w:t>
       </w:r>
     </w:p>
     <w:p>
@@ -1592,7 +1698,43 @@
           <w:sz w:val="28"/>
           <w:szCs w:val="28"/>
         </w:rPr>
-        <w:t>“Umns” and “Uhs”</w:t>
+        <w:t>“</w:t>
+      </w:r>
+      <w:proofErr w:type="spellStart"/>
+      <w:r>
+        <w:rPr>
+          <w:rFonts w:asciiTheme="minorHAnsi" w:hAnsiTheme="minorHAnsi" w:cstheme="minorHAnsi"/>
+          <w:sz w:val="28"/>
+          <w:szCs w:val="28"/>
+        </w:rPr>
+        <w:t>Umns</w:t>
+      </w:r>
+      <w:proofErr w:type="spellEnd"/>
+      <w:r>
+        <w:rPr>
+          <w:rFonts w:asciiTheme="minorHAnsi" w:hAnsiTheme="minorHAnsi" w:cstheme="minorHAnsi"/>
+          <w:sz w:val="28"/>
+          <w:szCs w:val="28"/>
+        </w:rPr>
+        <w:t>” and “</w:t>
+      </w:r>
+      <w:proofErr w:type="spellStart"/>
+      <w:r>
+        <w:rPr>
+          <w:rFonts w:asciiTheme="minorHAnsi" w:hAnsiTheme="minorHAnsi" w:cstheme="minorHAnsi"/>
+          <w:sz w:val="28"/>
+          <w:szCs w:val="28"/>
+        </w:rPr>
+        <w:t>Uhs</w:t>
+      </w:r>
+      <w:proofErr w:type="spellEnd"/>
+      <w:r>
+        <w:rPr>
+          <w:rFonts w:asciiTheme="minorHAnsi" w:hAnsiTheme="minorHAnsi" w:cstheme="minorHAnsi"/>
+          <w:sz w:val="28"/>
+          <w:szCs w:val="28"/>
+        </w:rPr>
+        <w:t>”</w:t>
       </w:r>
     </w:p>
     <w:p>
@@ -1618,8 +1760,20 @@
           <w:sz w:val="28"/>
           <w:szCs w:val="28"/>
         </w:rPr>
-        <w:t>The video interview</w:t>
-      </w:r>
+        <w:t xml:space="preserve">The video </w:t>
+      </w:r>
+      <w:proofErr w:type="gramStart"/>
+      <w:r>
+        <w:rPr>
+          <w:rFonts w:asciiTheme="minorHAnsi" w:hAnsiTheme="minorHAnsi" w:cstheme="minorHAnsi"/>
+          <w:b/>
+          <w:bCs/>
+          <w:sz w:val="28"/>
+          <w:szCs w:val="28"/>
+        </w:rPr>
+        <w:t>interview</w:t>
+      </w:r>
+      <w:proofErr w:type="gramEnd"/>
     </w:p>
     <w:p>
       <w:pPr>
@@ -1716,8 +1870,20 @@
           <w:sz w:val="28"/>
           <w:szCs w:val="28"/>
         </w:rPr>
-        <w:t>The panel interview</w:t>
-      </w:r>
+        <w:t xml:space="preserve">The panel </w:t>
+      </w:r>
+      <w:proofErr w:type="gramStart"/>
+      <w:r>
+        <w:rPr>
+          <w:rFonts w:asciiTheme="minorHAnsi" w:hAnsiTheme="minorHAnsi" w:cstheme="minorHAnsi"/>
+          <w:b/>
+          <w:bCs/>
+          <w:sz w:val="28"/>
+          <w:szCs w:val="28"/>
+        </w:rPr>
+        <w:t>interview</w:t>
+      </w:r>
+      <w:proofErr w:type="gramEnd"/>
     </w:p>
     <w:p>
       <w:pPr>
@@ -1758,11 +1924,10 @@
           <w:sz w:val="28"/>
           <w:szCs w:val="28"/>
         </w:rPr>
-        <w:t>The group interview</w:t>
-      </w:r>
-    </w:p>
-    <w:p>
-      <w:pPr>
+        <w:t xml:space="preserve">The group </w:t>
+      </w:r>
+      <w:proofErr w:type="gramStart"/>
+      <w:r>
         <w:rPr>
           <w:rFonts w:asciiTheme="minorHAnsi" w:hAnsiTheme="minorHAnsi" w:cstheme="minorHAnsi"/>
           <w:b/>
@@ -1770,7 +1935,9 @@
           <w:sz w:val="28"/>
           <w:szCs w:val="28"/>
         </w:rPr>
-      </w:pPr>
+        <w:t>interview</w:t>
+      </w:r>
+      <w:proofErr w:type="gramEnd"/>
     </w:p>
     <w:p>
       <w:pPr>
@@ -1785,6 +1952,17 @@
     </w:p>
     <w:p>
       <w:pPr>
+        <w:rPr>
+          <w:rFonts w:asciiTheme="minorHAnsi" w:hAnsiTheme="minorHAnsi" w:cstheme="minorHAnsi"/>
+          <w:b/>
+          <w:bCs/>
+          <w:sz w:val="28"/>
+          <w:szCs w:val="28"/>
+        </w:rPr>
+      </w:pPr>
+    </w:p>
+    <w:p>
+      <w:pPr>
         <w:pStyle w:val="ListParagraph"/>
         <w:numPr>
           <w:ilvl w:val="0"/>
@@ -2103,8 +2281,18 @@
           <w:sz w:val="28"/>
           <w:szCs w:val="28"/>
         </w:rPr>
-        <w:t>Is the primary decision maker on who gets hired</w:t>
-      </w:r>
+        <w:t xml:space="preserve">Is the primary decision maker on who gets </w:t>
+      </w:r>
+      <w:proofErr w:type="gramStart"/>
+      <w:r>
+        <w:rPr>
+          <w:rFonts w:asciiTheme="minorHAnsi" w:hAnsiTheme="minorHAnsi" w:cstheme="minorHAnsi"/>
+          <w:sz w:val="28"/>
+          <w:szCs w:val="28"/>
+        </w:rPr>
+        <w:t>hired</w:t>
+      </w:r>
+      <w:proofErr w:type="gramEnd"/>
     </w:p>
     <w:p>
       <w:pPr>
@@ -2847,7 +3035,25 @@
           <w:sz w:val="28"/>
           <w:szCs w:val="28"/>
         </w:rPr>
-        <w:t>Mastering nonvebal communication</w:t>
+        <w:t xml:space="preserve">Mastering </w:t>
+      </w:r>
+      <w:proofErr w:type="spellStart"/>
+      <w:r>
+        <w:rPr>
+          <w:rFonts w:asciiTheme="minorHAnsi" w:hAnsiTheme="minorHAnsi" w:cstheme="minorHAnsi"/>
+          <w:sz w:val="28"/>
+          <w:szCs w:val="28"/>
+        </w:rPr>
+        <w:t>nonvebal</w:t>
+      </w:r>
+      <w:proofErr w:type="spellEnd"/>
+      <w:r>
+        <w:rPr>
+          <w:rFonts w:asciiTheme="minorHAnsi" w:hAnsiTheme="minorHAnsi" w:cstheme="minorHAnsi"/>
+          <w:sz w:val="28"/>
+          <w:szCs w:val="28"/>
+        </w:rPr>
+        <w:t xml:space="preserve"> communication</w:t>
       </w:r>
     </w:p>
     <w:p>
@@ -3067,7 +3273,25 @@
           <w:sz w:val="28"/>
           <w:szCs w:val="28"/>
         </w:rPr>
-        <w:t xml:space="preserve">Look staright </w:t>
+        <w:t xml:space="preserve">Look </w:t>
+      </w:r>
+      <w:proofErr w:type="spellStart"/>
+      <w:r>
+        <w:rPr>
+          <w:rFonts w:asciiTheme="minorHAnsi" w:hAnsiTheme="minorHAnsi" w:cstheme="minorHAnsi"/>
+          <w:sz w:val="28"/>
+          <w:szCs w:val="28"/>
+        </w:rPr>
+        <w:t>staright</w:t>
+      </w:r>
+      <w:proofErr w:type="spellEnd"/>
+      <w:r>
+        <w:rPr>
+          <w:rFonts w:asciiTheme="minorHAnsi" w:hAnsiTheme="minorHAnsi" w:cstheme="minorHAnsi"/>
+          <w:sz w:val="28"/>
+          <w:szCs w:val="28"/>
+        </w:rPr>
+        <w:t xml:space="preserve"> </w:t>
       </w:r>
       <w:r>
         <w:rPr>
@@ -3517,7 +3741,25 @@
           <w:sz w:val="28"/>
           <w:szCs w:val="28"/>
         </w:rPr>
-        <w:t>Ums, uhs, like, okay</w:t>
+        <w:t xml:space="preserve">Ums, </w:t>
+      </w:r>
+      <w:proofErr w:type="spellStart"/>
+      <w:r>
+        <w:rPr>
+          <w:rFonts w:asciiTheme="minorHAnsi" w:hAnsiTheme="minorHAnsi" w:cstheme="minorHAnsi"/>
+          <w:sz w:val="28"/>
+          <w:szCs w:val="28"/>
+        </w:rPr>
+        <w:t>uhs</w:t>
+      </w:r>
+      <w:proofErr w:type="spellEnd"/>
+      <w:r>
+        <w:rPr>
+          <w:rFonts w:asciiTheme="minorHAnsi" w:hAnsiTheme="minorHAnsi" w:cstheme="minorHAnsi"/>
+          <w:sz w:val="28"/>
+          <w:szCs w:val="28"/>
+        </w:rPr>
+        <w:t>, like, okay</w:t>
       </w:r>
     </w:p>
     <w:p>
@@ -3595,13 +3837,23 @@
           <w:szCs w:val="28"/>
         </w:rPr>
       </w:pPr>
-      <w:r>
-        <w:rPr>
-          <w:rFonts w:asciiTheme="minorHAnsi" w:hAnsiTheme="minorHAnsi" w:cstheme="minorHAnsi"/>
-          <w:sz w:val="28"/>
-          <w:szCs w:val="28"/>
-        </w:rPr>
-        <w:t>Smile make you look m</w:t>
+      <w:proofErr w:type="gramStart"/>
+      <w:r>
+        <w:rPr>
+          <w:rFonts w:asciiTheme="minorHAnsi" w:hAnsiTheme="minorHAnsi" w:cstheme="minorHAnsi"/>
+          <w:sz w:val="28"/>
+          <w:szCs w:val="28"/>
+        </w:rPr>
+        <w:t>Smile</w:t>
+      </w:r>
+      <w:proofErr w:type="gramEnd"/>
+      <w:r>
+        <w:rPr>
+          <w:rFonts w:asciiTheme="minorHAnsi" w:hAnsiTheme="minorHAnsi" w:cstheme="minorHAnsi"/>
+          <w:sz w:val="28"/>
+          <w:szCs w:val="28"/>
+        </w:rPr>
+        <w:t xml:space="preserve"> make you look m</w:t>
       </w:r>
     </w:p>
     <w:p>
@@ -4268,6 +4520,7 @@
         </w:rPr>
         <w:t xml:space="preserve">Key: the most important thing in each section </w:t>
       </w:r>
+      <w:proofErr w:type="gramStart"/>
       <w:r>
         <w:rPr>
           <w:rFonts w:asciiTheme="minorHAnsi" w:hAnsiTheme="minorHAnsi" w:cstheme="minorHAnsi"/>
@@ -4277,7 +4530,19 @@
           <w:szCs w:val="28"/>
           <w:u w:val="single"/>
         </w:rPr>
-        <w:t>are going to be listed first</w:t>
+        <w:t>are</w:t>
+      </w:r>
+      <w:proofErr w:type="gramEnd"/>
+      <w:r>
+        <w:rPr>
+          <w:rFonts w:asciiTheme="minorHAnsi" w:hAnsiTheme="minorHAnsi" w:cstheme="minorHAnsi"/>
+          <w:b/>
+          <w:bCs/>
+          <w:sz w:val="28"/>
+          <w:szCs w:val="28"/>
+          <w:u w:val="single"/>
+        </w:rPr>
+        <w:t xml:space="preserve"> going to be listed first</w:t>
       </w:r>
     </w:p>
     <w:p>
@@ -4408,6 +4673,7 @@
                       <w:rFonts w:asciiTheme="minorHAnsi" w:hAnsiTheme="minorHAnsi" w:cstheme="minorHAnsi"/>
                     </w:rPr>
                   </w:pPr>
+                  <w:proofErr w:type="gramStart"/>
                   <w:r>
                     <w:rPr>
                       <w:rStyle w:val="HTMLCode"/>
@@ -4421,6 +4687,7 @@
                     </w:rPr>
                     <w:t>styled-components</w:t>
                   </w:r>
+                  <w:proofErr w:type="gramEnd"/>
                   <w:r>
                     <w:rPr>
                       <w:rFonts w:asciiTheme="minorHAnsi" w:hAnsiTheme="minorHAnsi" w:cstheme="minorHAnsi"/>
@@ -4448,6 +4715,7 @@
                     </w:rPr>
                     <w:t> </w:t>
                   </w:r>
+                  <w:proofErr w:type="spellStart"/>
                   <w:r>
                     <w:rPr>
                       <w:rStyle w:val="HTMLCode"/>
@@ -4461,6 +4729,7 @@
                     </w:rPr>
                     <w:t>GraphQL</w:t>
                   </w:r>
+                  <w:proofErr w:type="spellEnd"/>
                   <w:r>
                     <w:rPr>
                       <w:rFonts w:asciiTheme="minorHAnsi" w:hAnsiTheme="minorHAnsi" w:cstheme="minorHAnsi"/>
@@ -4550,6 +4819,7 @@
                 <w:spacing w:val="-2"/>
               </w:rPr>
             </w:pPr>
+            <w:proofErr w:type="spellStart"/>
             <w:r>
               <w:rPr>
                 <w:rFonts w:asciiTheme="minorHAnsi" w:eastAsia="Batang" w:hAnsiTheme="minorHAnsi" w:cstheme="minorHAnsi"/>
@@ -4557,6 +4827,7 @@
               </w:rPr>
               <w:t>트릿지는</w:t>
             </w:r>
+            <w:proofErr w:type="spellEnd"/>
             <w:r>
               <w:rPr>
                 <w:rFonts w:asciiTheme="minorHAnsi" w:hAnsiTheme="minorHAnsi" w:cstheme="minorHAnsi"/>
@@ -4928,6 +5199,7 @@
               </w:rPr>
               <w:t> Google”</w:t>
             </w:r>
+            <w:proofErr w:type="spellStart"/>
             <w:r>
               <w:rPr>
                 <w:rFonts w:asciiTheme="minorHAnsi" w:eastAsia="Batang" w:hAnsiTheme="minorHAnsi" w:cstheme="minorHAnsi"/>
@@ -4935,6 +5207,7 @@
               </w:rPr>
               <w:t>로서</w:t>
             </w:r>
+            <w:proofErr w:type="spellEnd"/>
             <w:r>
               <w:rPr>
                 <w:rFonts w:asciiTheme="minorHAnsi" w:hAnsiTheme="minorHAnsi" w:cstheme="minorHAnsi"/>
@@ -5082,6 +5355,7 @@
               </w:rPr>
               <w:t>(equilibrium)</w:t>
             </w:r>
+            <w:proofErr w:type="spellStart"/>
             <w:r>
               <w:rPr>
                 <w:rFonts w:asciiTheme="minorHAnsi" w:eastAsia="Batang" w:hAnsiTheme="minorHAnsi" w:cstheme="minorHAnsi"/>
@@ -5089,6 +5363,7 @@
               </w:rPr>
               <w:t>를</w:t>
             </w:r>
+            <w:proofErr w:type="spellEnd"/>
             <w:r>
               <w:rPr>
                 <w:rFonts w:asciiTheme="minorHAnsi" w:hAnsiTheme="minorHAnsi" w:cstheme="minorHAnsi"/>
@@ -5416,7 +5691,23 @@
                 <w:rFonts w:asciiTheme="minorHAnsi" w:hAnsiTheme="minorHAnsi" w:cstheme="minorHAnsi"/>
                 <w:spacing w:val="-2"/>
               </w:rPr>
-              <w:t> Activant Capital</w:t>
+              <w:t> </w:t>
+            </w:r>
+            <w:proofErr w:type="spellStart"/>
+            <w:r>
+              <w:rPr>
+                <w:rFonts w:asciiTheme="minorHAnsi" w:hAnsiTheme="minorHAnsi" w:cstheme="minorHAnsi"/>
+                <w:spacing w:val="-2"/>
+              </w:rPr>
+              <w:t>Activant</w:t>
+            </w:r>
+            <w:proofErr w:type="spellEnd"/>
+            <w:r>
+              <w:rPr>
+                <w:rFonts w:asciiTheme="minorHAnsi" w:hAnsiTheme="minorHAnsi" w:cstheme="minorHAnsi"/>
+                <w:spacing w:val="-2"/>
+              </w:rPr>
+              <w:t> Capital</w:t>
             </w:r>
             <w:r>
               <w:rPr>
@@ -5644,6 +5935,7 @@
               </w:rPr>
               <w:t> </w:t>
             </w:r>
+            <w:proofErr w:type="spellStart"/>
             <w:r>
               <w:rPr>
                 <w:rFonts w:asciiTheme="minorHAnsi" w:eastAsia="Batang" w:hAnsiTheme="minorHAnsi" w:cstheme="minorHAnsi"/>
@@ -5651,6 +5943,7 @@
               </w:rPr>
               <w:t>트릿지의</w:t>
             </w:r>
+            <w:proofErr w:type="spellEnd"/>
             <w:r>
               <w:rPr>
                 <w:rFonts w:asciiTheme="minorHAnsi" w:hAnsiTheme="minorHAnsi" w:cstheme="minorHAnsi"/>
@@ -6061,6 +6354,7 @@
               </w:rPr>
               <w:t>. </w:t>
             </w:r>
+            <w:proofErr w:type="spellStart"/>
             <w:r>
               <w:rPr>
                 <w:rFonts w:asciiTheme="minorHAnsi" w:eastAsia="Batang" w:hAnsiTheme="minorHAnsi" w:cstheme="minorHAnsi"/>
@@ -6068,6 +6362,7 @@
               </w:rPr>
               <w:t>트릿지의</w:t>
             </w:r>
+            <w:proofErr w:type="spellEnd"/>
             <w:r>
               <w:rPr>
                 <w:rFonts w:asciiTheme="minorHAnsi" w:hAnsiTheme="minorHAnsi" w:cstheme="minorHAnsi"/>
@@ -6160,6 +6455,7 @@
               </w:rPr>
               <w:t> </w:t>
             </w:r>
+            <w:proofErr w:type="spellStart"/>
             <w:r>
               <w:rPr>
                 <w:rFonts w:asciiTheme="minorHAnsi" w:eastAsia="Batang" w:hAnsiTheme="minorHAnsi" w:cstheme="minorHAnsi"/>
@@ -6175,6 +6471,7 @@
               </w:rPr>
               <w:t>과</w:t>
             </w:r>
+            <w:proofErr w:type="spellEnd"/>
             <w:r>
               <w:rPr>
                 <w:rFonts w:asciiTheme="minorHAnsi" w:hAnsiTheme="minorHAnsi" w:cstheme="minorHAnsi"/>
@@ -6212,6 +6509,7 @@
               </w:rPr>
               <w:t> </w:t>
             </w:r>
+            <w:proofErr w:type="spellStart"/>
             <w:r>
               <w:rPr>
                 <w:rFonts w:asciiTheme="minorHAnsi" w:eastAsia="Batang" w:hAnsiTheme="minorHAnsi" w:cstheme="minorHAnsi"/>
@@ -6220,6 +6518,7 @@
               </w:rPr>
               <w:t>효과성</w:t>
             </w:r>
+            <w:proofErr w:type="spellEnd"/>
             <w:r>
               <w:rPr>
                 <w:rFonts w:asciiTheme="minorHAnsi" w:hAnsiTheme="minorHAnsi" w:cstheme="minorHAnsi"/>
@@ -6567,6 +6866,7 @@
               </w:rPr>
               <w:t>, </w:t>
             </w:r>
+            <w:proofErr w:type="spellStart"/>
             <w:r>
               <w:rPr>
                 <w:rFonts w:asciiTheme="minorHAnsi" w:eastAsia="Batang" w:hAnsiTheme="minorHAnsi" w:cstheme="minorHAnsi"/>
@@ -6574,6 +6874,7 @@
               </w:rPr>
               <w:t>트릿지는</w:t>
             </w:r>
+            <w:proofErr w:type="spellEnd"/>
             <w:r>
               <w:rPr>
                 <w:rFonts w:asciiTheme="minorHAnsi" w:hAnsiTheme="minorHAnsi" w:cstheme="minorHAnsi"/>
@@ -6690,6 +6991,7 @@
                 <w:spacing w:val="-2"/>
               </w:rPr>
             </w:pPr>
+            <w:proofErr w:type="spellStart"/>
             <w:r>
               <w:rPr>
                 <w:rFonts w:asciiTheme="minorHAnsi" w:eastAsia="Batang" w:hAnsiTheme="minorHAnsi" w:cstheme="minorHAnsi"/>
@@ -6697,6 +6999,7 @@
               </w:rPr>
               <w:t>트릿지</w:t>
             </w:r>
+            <w:proofErr w:type="spellEnd"/>
             <w:r>
               <w:rPr>
                 <w:rFonts w:asciiTheme="minorHAnsi" w:hAnsiTheme="minorHAnsi" w:cstheme="minorHAnsi"/>
@@ -7083,6 +7386,7 @@
               </w:rPr>
               <w:t> </w:t>
             </w:r>
+            <w:proofErr w:type="spellStart"/>
             <w:r>
               <w:rPr>
                 <w:rFonts w:asciiTheme="minorHAnsi" w:eastAsia="Batang" w:hAnsiTheme="minorHAnsi" w:cstheme="minorHAnsi"/>
@@ -7090,6 +7394,7 @@
               </w:rPr>
               <w:t>하는만큼</w:t>
             </w:r>
+            <w:proofErr w:type="spellEnd"/>
             <w:r>
               <w:rPr>
                 <w:rFonts w:asciiTheme="minorHAnsi" w:hAnsiTheme="minorHAnsi" w:cstheme="minorHAnsi"/>
@@ -7462,6 +7767,7 @@
               </w:rPr>
               <w:t> “Intelligence UX”</w:t>
             </w:r>
+            <w:proofErr w:type="spellStart"/>
             <w:r>
               <w:rPr>
                 <w:rFonts w:asciiTheme="minorHAnsi" w:eastAsia="Batang" w:hAnsiTheme="minorHAnsi" w:cstheme="minorHAnsi"/>
@@ -7469,6 +7775,7 @@
               </w:rPr>
               <w:t>를</w:t>
             </w:r>
+            <w:proofErr w:type="spellEnd"/>
             <w:r>
               <w:rPr>
                 <w:rFonts w:asciiTheme="minorHAnsi" w:hAnsiTheme="minorHAnsi" w:cstheme="minorHAnsi"/>
@@ -7552,7 +7859,23 @@
                 <w:rFonts w:asciiTheme="minorHAnsi" w:hAnsiTheme="minorHAnsi" w:cstheme="minorHAnsi"/>
                 <w:spacing w:val="-2"/>
               </w:rPr>
-              <w:t> “Tridge Messenger App”</w:t>
+              <w:t> “</w:t>
+            </w:r>
+            <w:proofErr w:type="spellStart"/>
+            <w:r>
+              <w:rPr>
+                <w:rFonts w:asciiTheme="minorHAnsi" w:hAnsiTheme="minorHAnsi" w:cstheme="minorHAnsi"/>
+                <w:spacing w:val="-2"/>
+              </w:rPr>
+              <w:t>Tridge</w:t>
+            </w:r>
+            <w:proofErr w:type="spellEnd"/>
+            <w:r>
+              <w:rPr>
+                <w:rFonts w:asciiTheme="minorHAnsi" w:hAnsiTheme="minorHAnsi" w:cstheme="minorHAnsi"/>
+                <w:spacing w:val="-2"/>
+              </w:rPr>
+              <w:t> Messenger App”</w:t>
             </w:r>
             <w:r>
               <w:rPr>
@@ -7800,6 +8123,7 @@
               </w:rPr>
               <w:t> SEO</w:t>
             </w:r>
+            <w:proofErr w:type="spellStart"/>
             <w:r>
               <w:rPr>
                 <w:rFonts w:asciiTheme="minorHAnsi" w:eastAsia="Batang" w:hAnsiTheme="minorHAnsi" w:cstheme="minorHAnsi"/>
@@ -7807,6 +8131,7 @@
               </w:rPr>
               <w:t>를</w:t>
             </w:r>
+            <w:proofErr w:type="spellEnd"/>
             <w:r>
               <w:rPr>
                 <w:rFonts w:asciiTheme="minorHAnsi" w:hAnsiTheme="minorHAnsi" w:cstheme="minorHAnsi"/>
@@ -8018,6 +8343,7 @@
               </w:rPr>
               <w:t> API</w:t>
             </w:r>
+            <w:proofErr w:type="spellStart"/>
             <w:r>
               <w:rPr>
                 <w:rFonts w:asciiTheme="minorHAnsi" w:eastAsia="Batang" w:hAnsiTheme="minorHAnsi" w:cstheme="minorHAnsi"/>
@@ -8025,6 +8351,7 @@
               </w:rPr>
               <w:t>를</w:t>
             </w:r>
+            <w:proofErr w:type="spellEnd"/>
             <w:r>
               <w:rPr>
                 <w:rFonts w:asciiTheme="minorHAnsi" w:hAnsiTheme="minorHAnsi" w:cstheme="minorHAnsi"/>
@@ -8167,6 +8494,7 @@
                 <w:spacing w:val="-2"/>
               </w:rPr>
             </w:pPr>
+            <w:proofErr w:type="spellStart"/>
             <w:r>
               <w:rPr>
                 <w:rFonts w:asciiTheme="minorHAnsi" w:eastAsia="Batang" w:hAnsiTheme="minorHAnsi" w:cstheme="minorHAnsi"/>
@@ -8175,6 +8503,7 @@
               </w:rPr>
               <w:t>트릿지의</w:t>
             </w:r>
+            <w:proofErr w:type="spellEnd"/>
             <w:r>
               <w:rPr>
                 <w:rFonts w:asciiTheme="minorHAnsi" w:hAnsiTheme="minorHAnsi" w:cstheme="minorHAnsi"/>
@@ -8231,6 +8560,7 @@
               </w:rPr>
               <w:t> </w:t>
             </w:r>
+            <w:proofErr w:type="spellStart"/>
             <w:r>
               <w:rPr>
                 <w:rFonts w:asciiTheme="minorHAnsi" w:eastAsia="Batang" w:hAnsiTheme="minorHAnsi" w:cstheme="minorHAnsi"/>
@@ -8239,6 +8569,7 @@
               </w:rPr>
               <w:t>완성자</w:t>
             </w:r>
+            <w:proofErr w:type="spellEnd"/>
             <w:r>
               <w:rPr>
                 <w:rFonts w:asciiTheme="minorHAnsi" w:hAnsiTheme="minorHAnsi" w:cstheme="minorHAnsi"/>
@@ -8247,6 +8578,7 @@
               </w:rPr>
               <w:t>”</w:t>
             </w:r>
+            <w:proofErr w:type="spellStart"/>
             <w:r>
               <w:rPr>
                 <w:rFonts w:asciiTheme="minorHAnsi" w:eastAsia="Batang" w:hAnsiTheme="minorHAnsi" w:cstheme="minorHAnsi"/>
@@ -8255,6 +8587,7 @@
               </w:rPr>
               <w:t>로서</w:t>
             </w:r>
+            <w:proofErr w:type="spellEnd"/>
             <w:r>
               <w:rPr>
                 <w:rFonts w:asciiTheme="minorHAnsi" w:hAnsiTheme="minorHAnsi" w:cstheme="minorHAnsi"/>
@@ -8390,6 +8723,7 @@
               </w:rPr>
               <w:t> </w:t>
             </w:r>
+            <w:proofErr w:type="spellStart"/>
             <w:r>
               <w:rPr>
                 <w:rFonts w:asciiTheme="minorHAnsi" w:eastAsia="Batang" w:hAnsiTheme="minorHAnsi" w:cstheme="minorHAnsi"/>
@@ -8397,6 +8731,7 @@
               </w:rPr>
               <w:t>트릿지</w:t>
             </w:r>
+            <w:proofErr w:type="spellEnd"/>
             <w:r>
               <w:rPr>
                 <w:rFonts w:asciiTheme="minorHAnsi" w:hAnsiTheme="minorHAnsi" w:cstheme="minorHAnsi"/>
@@ -8614,6 +8949,7 @@
               </w:rPr>
               <w:t> </w:t>
             </w:r>
+            <w:proofErr w:type="spellStart"/>
             <w:r>
               <w:rPr>
                 <w:rFonts w:asciiTheme="minorHAnsi" w:eastAsia="Batang" w:hAnsiTheme="minorHAnsi" w:cstheme="minorHAnsi"/>
@@ -8622,14 +8958,25 @@
               </w:rPr>
               <w:t>트릿지는</w:t>
             </w:r>
-            <w:r>
-              <w:rPr>
-                <w:rFonts w:asciiTheme="minorHAnsi" w:hAnsiTheme="minorHAnsi" w:cstheme="minorHAnsi"/>
-                <w:spacing w:val="-2"/>
-                <w:highlight w:val="yellow"/>
-              </w:rPr>
-              <w:t> GraphQL</w:t>
-            </w:r>
+            <w:proofErr w:type="spellEnd"/>
+            <w:r>
+              <w:rPr>
+                <w:rFonts w:asciiTheme="minorHAnsi" w:hAnsiTheme="minorHAnsi" w:cstheme="minorHAnsi"/>
+                <w:spacing w:val="-2"/>
+                <w:highlight w:val="yellow"/>
+              </w:rPr>
+              <w:t> </w:t>
+            </w:r>
+            <w:proofErr w:type="spellStart"/>
+            <w:r>
+              <w:rPr>
+                <w:rFonts w:asciiTheme="minorHAnsi" w:hAnsiTheme="minorHAnsi" w:cstheme="minorHAnsi"/>
+                <w:spacing w:val="-2"/>
+                <w:highlight w:val="yellow"/>
+              </w:rPr>
+              <w:t>GraphQL</w:t>
+            </w:r>
+            <w:proofErr w:type="spellEnd"/>
             <w:r>
               <w:rPr>
                 <w:rFonts w:asciiTheme="minorHAnsi" w:eastAsia="Batang" w:hAnsiTheme="minorHAnsi" w:cstheme="minorHAnsi"/>
@@ -8749,6 +9096,7 @@
               </w:rPr>
               <w:t> </w:t>
             </w:r>
+            <w:proofErr w:type="spellStart"/>
             <w:r>
               <w:rPr>
                 <w:rFonts w:asciiTheme="minorHAnsi" w:eastAsia="Batang" w:hAnsiTheme="minorHAnsi" w:cstheme="minorHAnsi"/>
@@ -8756,6 +9104,7 @@
               </w:rPr>
               <w:t>로직이</w:t>
             </w:r>
+            <w:proofErr w:type="spellEnd"/>
             <w:r>
               <w:rPr>
                 <w:rFonts w:asciiTheme="minorHAnsi" w:hAnsiTheme="minorHAnsi" w:cstheme="minorHAnsi"/>
@@ -8968,7 +9317,25 @@
                 <w:spacing w:val="-2"/>
                 <w:highlight w:val="yellow"/>
               </w:rPr>
-              <w:t>React, GraphQL, </w:t>
+              <w:t>React, </w:t>
+            </w:r>
+            <w:proofErr w:type="spellStart"/>
+            <w:r>
+              <w:rPr>
+                <w:rFonts w:asciiTheme="minorHAnsi" w:hAnsiTheme="minorHAnsi" w:cstheme="minorHAnsi"/>
+                <w:spacing w:val="-2"/>
+                <w:highlight w:val="yellow"/>
+              </w:rPr>
+              <w:t>GraphQL</w:t>
+            </w:r>
+            <w:proofErr w:type="spellEnd"/>
+            <w:r>
+              <w:rPr>
+                <w:rFonts w:asciiTheme="minorHAnsi" w:hAnsiTheme="minorHAnsi" w:cstheme="minorHAnsi"/>
+                <w:spacing w:val="-2"/>
+                <w:highlight w:val="yellow"/>
+              </w:rPr>
+              <w:t>, </w:t>
             </w:r>
             <w:r>
               <w:rPr>
@@ -8986,6 +9353,7 @@
               </w:rPr>
               <w:t> styled-components</w:t>
             </w:r>
+            <w:proofErr w:type="spellStart"/>
             <w:r>
               <w:rPr>
                 <w:rFonts w:asciiTheme="minorHAnsi" w:eastAsia="Batang" w:hAnsiTheme="minorHAnsi" w:cstheme="minorHAnsi"/>
@@ -8994,6 +9362,7 @@
               </w:rPr>
               <w:t>를</w:t>
             </w:r>
+            <w:proofErr w:type="spellEnd"/>
             <w:r>
               <w:rPr>
                 <w:rFonts w:asciiTheme="minorHAnsi" w:hAnsiTheme="minorHAnsi" w:cstheme="minorHAnsi"/>
@@ -9050,6 +9419,7 @@
               </w:rPr>
               <w:t> </w:t>
             </w:r>
+            <w:proofErr w:type="spellStart"/>
             <w:r>
               <w:rPr>
                 <w:rFonts w:asciiTheme="minorHAnsi" w:eastAsia="Batang" w:hAnsiTheme="minorHAnsi" w:cstheme="minorHAnsi"/>
@@ -9058,6 +9428,7 @@
               </w:rPr>
               <w:t>재사용성이</w:t>
             </w:r>
+            <w:proofErr w:type="spellEnd"/>
             <w:r>
               <w:rPr>
                 <w:rFonts w:asciiTheme="minorHAnsi" w:hAnsiTheme="minorHAnsi" w:cstheme="minorHAnsi"/>
@@ -9098,6 +9469,7 @@
               </w:rPr>
               <w:t> UI</w:t>
             </w:r>
+            <w:proofErr w:type="spellStart"/>
             <w:r>
               <w:rPr>
                 <w:rFonts w:asciiTheme="minorHAnsi" w:eastAsia="Batang" w:hAnsiTheme="minorHAnsi" w:cstheme="minorHAnsi"/>
@@ -9106,6 +9478,7 @@
               </w:rPr>
               <w:t>를</w:t>
             </w:r>
+            <w:proofErr w:type="spellEnd"/>
             <w:r>
               <w:rPr>
                 <w:rFonts w:asciiTheme="minorHAnsi" w:hAnsiTheme="minorHAnsi" w:cstheme="minorHAnsi"/>
@@ -9225,6 +9598,7 @@
               </w:rPr>
               <w:t> UI</w:t>
             </w:r>
+            <w:proofErr w:type="spellStart"/>
             <w:r>
               <w:rPr>
                 <w:rFonts w:asciiTheme="minorHAnsi" w:eastAsia="Batang" w:hAnsiTheme="minorHAnsi" w:cstheme="minorHAnsi"/>
@@ -9233,6 +9607,7 @@
               </w:rPr>
               <w:t>를</w:t>
             </w:r>
+            <w:proofErr w:type="spellEnd"/>
             <w:r>
               <w:rPr>
                 <w:rFonts w:asciiTheme="minorHAnsi" w:hAnsiTheme="minorHAnsi" w:cstheme="minorHAnsi"/>
@@ -9401,6 +9776,7 @@
               </w:rPr>
               <w:t> UI </w:t>
             </w:r>
+            <w:proofErr w:type="spellStart"/>
             <w:r>
               <w:rPr>
                 <w:rFonts w:asciiTheme="minorHAnsi" w:eastAsia="Batang" w:hAnsiTheme="minorHAnsi" w:cstheme="minorHAnsi"/>
@@ -9408,6 +9784,7 @@
               </w:rPr>
               <w:t>반응성을</w:t>
             </w:r>
+            <w:proofErr w:type="spellEnd"/>
             <w:r>
               <w:rPr>
                 <w:rFonts w:asciiTheme="minorHAnsi" w:hAnsiTheme="minorHAnsi" w:cstheme="minorHAnsi"/>
@@ -9429,6 +9806,7 @@
               </w:rPr>
               <w:t> SEO</w:t>
             </w:r>
+            <w:proofErr w:type="spellStart"/>
             <w:r>
               <w:rPr>
                 <w:rFonts w:asciiTheme="minorHAnsi" w:eastAsia="Batang" w:hAnsiTheme="minorHAnsi" w:cstheme="minorHAnsi"/>
@@ -9436,6 +9814,7 @@
               </w:rPr>
               <w:t>를</w:t>
             </w:r>
+            <w:proofErr w:type="spellEnd"/>
             <w:r>
               <w:rPr>
                 <w:rFonts w:asciiTheme="minorHAnsi" w:hAnsiTheme="minorHAnsi" w:cstheme="minorHAnsi"/>
@@ -9767,6 +10146,7 @@
               </w:rPr>
               <w:t> </w:t>
             </w:r>
+            <w:proofErr w:type="spellStart"/>
             <w:r>
               <w:rPr>
                 <w:rFonts w:asciiTheme="minorHAnsi" w:eastAsia="Batang" w:hAnsiTheme="minorHAnsi" w:cstheme="minorHAnsi"/>
@@ -9774,6 +10154,7 @@
               </w:rPr>
               <w:t>스쿼드를</w:t>
             </w:r>
+            <w:proofErr w:type="spellEnd"/>
             <w:r>
               <w:rPr>
                 <w:rFonts w:asciiTheme="minorHAnsi" w:hAnsiTheme="minorHAnsi" w:cstheme="minorHAnsi"/>
@@ -10409,7 +10790,25 @@
                 <w:spacing w:val="-2"/>
                 <w:highlight w:val="yellow"/>
               </w:rPr>
-              <w:t> (Javascript, HTML, CSS </w:t>
+              <w:t> (</w:t>
+            </w:r>
+            <w:proofErr w:type="spellStart"/>
+            <w:r>
+              <w:rPr>
+                <w:rFonts w:asciiTheme="minorHAnsi" w:hAnsiTheme="minorHAnsi" w:cstheme="minorHAnsi"/>
+                <w:spacing w:val="-2"/>
+                <w:highlight w:val="yellow"/>
+              </w:rPr>
+              <w:t>Javascript</w:t>
+            </w:r>
+            <w:proofErr w:type="spellEnd"/>
+            <w:r>
+              <w:rPr>
+                <w:rFonts w:asciiTheme="minorHAnsi" w:hAnsiTheme="minorHAnsi" w:cstheme="minorHAnsi"/>
+                <w:spacing w:val="-2"/>
+                <w:highlight w:val="yellow"/>
+              </w:rPr>
+              <w:t>, HTML, CSS </w:t>
             </w:r>
             <w:r>
               <w:rPr>
@@ -10603,6 +11002,7 @@
               </w:rPr>
               <w:t>”</w:t>
             </w:r>
+            <w:proofErr w:type="spellStart"/>
             <w:r>
               <w:rPr>
                 <w:rFonts w:asciiTheme="minorHAnsi" w:eastAsia="Batang" w:hAnsiTheme="minorHAnsi" w:cstheme="minorHAnsi"/>
@@ -10610,6 +11010,7 @@
               </w:rPr>
               <w:t>를</w:t>
             </w:r>
+            <w:proofErr w:type="spellEnd"/>
             <w:r>
               <w:rPr>
                 <w:rFonts w:asciiTheme="minorHAnsi" w:hAnsiTheme="minorHAnsi" w:cstheme="minorHAnsi"/>
@@ -10897,7 +11298,25 @@
                 <w:spacing w:val="-2"/>
                 <w:highlight w:val="yellow"/>
               </w:rPr>
-              <w:t>React, GraphQL, </w:t>
+              <w:t>React, </w:t>
+            </w:r>
+            <w:proofErr w:type="spellStart"/>
+            <w:r>
+              <w:rPr>
+                <w:rFonts w:asciiTheme="minorHAnsi" w:hAnsiTheme="minorHAnsi" w:cstheme="minorHAnsi"/>
+                <w:spacing w:val="-2"/>
+                <w:highlight w:val="yellow"/>
+              </w:rPr>
+              <w:t>GraphQL</w:t>
+            </w:r>
+            <w:proofErr w:type="spellEnd"/>
+            <w:r>
+              <w:rPr>
+                <w:rFonts w:asciiTheme="minorHAnsi" w:hAnsiTheme="minorHAnsi" w:cstheme="minorHAnsi"/>
+                <w:spacing w:val="-2"/>
+                <w:highlight w:val="yellow"/>
+              </w:rPr>
+              <w:t>, </w:t>
             </w:r>
             <w:r>
               <w:rPr>
@@ -10915,6 +11334,7 @@
               </w:rPr>
               <w:t> styled-components</w:t>
             </w:r>
+            <w:proofErr w:type="spellStart"/>
             <w:r>
               <w:rPr>
                 <w:rFonts w:asciiTheme="minorHAnsi" w:eastAsia="Batang" w:hAnsiTheme="minorHAnsi" w:cstheme="minorHAnsi"/>
@@ -10923,6 +11343,7 @@
               </w:rPr>
               <w:t>를</w:t>
             </w:r>
+            <w:proofErr w:type="spellEnd"/>
             <w:r>
               <w:rPr>
                 <w:rFonts w:asciiTheme="minorHAnsi" w:hAnsiTheme="minorHAnsi" w:cstheme="minorHAnsi"/>
@@ -11219,6 +11640,7 @@
               </w:rPr>
               <w:t> (</w:t>
             </w:r>
+            <w:proofErr w:type="spellStart"/>
             <w:r>
               <w:rPr>
                 <w:rFonts w:asciiTheme="minorHAnsi" w:eastAsia="Batang" w:hAnsiTheme="minorHAnsi" w:cstheme="minorHAnsi"/>
@@ -11226,6 +11648,7 @@
               </w:rPr>
               <w:t>트릿지</w:t>
             </w:r>
+            <w:proofErr w:type="spellEnd"/>
             <w:r>
               <w:rPr>
                 <w:rFonts w:asciiTheme="minorHAnsi" w:hAnsiTheme="minorHAnsi" w:cstheme="minorHAnsi"/>
@@ -11369,6 +11792,7 @@
                 <w:spacing w:val="-2"/>
               </w:rPr>
             </w:pPr>
+            <w:proofErr w:type="spellStart"/>
             <w:r>
               <w:rPr>
                 <w:rStyle w:val="Strong"/>
@@ -11377,6 +11801,7 @@
               </w:rPr>
               <w:t>트릿지는</w:t>
             </w:r>
+            <w:proofErr w:type="spellEnd"/>
             <w:r>
               <w:rPr>
                 <w:rStyle w:val="Strong"/>
@@ -11913,6 +12338,7 @@
               </w:rPr>
               <w:t> </w:t>
             </w:r>
+            <w:proofErr w:type="spellStart"/>
             <w:r>
               <w:rPr>
                 <w:rFonts w:asciiTheme="minorHAnsi" w:eastAsia="Batang" w:hAnsiTheme="minorHAnsi" w:cstheme="minorHAnsi"/>
@@ -11920,6 +12346,7 @@
               </w:rPr>
               <w:t>태깅</w:t>
             </w:r>
+            <w:proofErr w:type="spellEnd"/>
             <w:r>
               <w:rPr>
                 <w:rFonts w:asciiTheme="minorHAnsi" w:hAnsiTheme="minorHAnsi" w:cstheme="minorHAnsi"/>
@@ -12082,6 +12509,7 @@
               <w:br/>
               <w:t>- Trusted online reputation: Google SEO</w:t>
             </w:r>
+            <w:proofErr w:type="spellStart"/>
             <w:r>
               <w:rPr>
                 <w:rFonts w:asciiTheme="minorHAnsi" w:eastAsia="Batang" w:hAnsiTheme="minorHAnsi" w:cstheme="minorHAnsi"/>
@@ -12089,6 +12517,7 @@
               </w:rPr>
               <w:t>를</w:t>
             </w:r>
+            <w:proofErr w:type="spellEnd"/>
             <w:r>
               <w:rPr>
                 <w:rFonts w:asciiTheme="minorHAnsi" w:hAnsiTheme="minorHAnsi" w:cstheme="minorHAnsi"/>
@@ -12478,6 +12907,7 @@
                 <w:spacing w:val="-2"/>
               </w:rPr>
             </w:pPr>
+            <w:proofErr w:type="spellStart"/>
             <w:r>
               <w:rPr>
                 <w:rStyle w:val="Strong"/>
@@ -12486,6 +12916,7 @@
               </w:rPr>
               <w:t>트릿지는</w:t>
             </w:r>
+            <w:proofErr w:type="spellEnd"/>
             <w:r>
               <w:rPr>
                 <w:rStyle w:val="Strong"/>
@@ -12773,6 +13204,7 @@
               <w:br/>
               <w:t>- </w:t>
             </w:r>
+            <w:proofErr w:type="spellStart"/>
             <w:r>
               <w:rPr>
                 <w:rFonts w:asciiTheme="minorHAnsi" w:eastAsia="Batang" w:hAnsiTheme="minorHAnsi" w:cstheme="minorHAnsi"/>
@@ -12780,6 +13212,7 @@
               </w:rPr>
               <w:t>팀런치</w:t>
             </w:r>
+            <w:proofErr w:type="spellEnd"/>
             <w:r>
               <w:rPr>
                 <w:rFonts w:asciiTheme="minorHAnsi" w:hAnsiTheme="minorHAnsi" w:cstheme="minorHAnsi"/>
@@ -12815,6 +13248,7 @@
               </w:rPr>
               <w:t> </w:t>
             </w:r>
+            <w:proofErr w:type="spellStart"/>
             <w:r>
               <w:rPr>
                 <w:rFonts w:asciiTheme="minorHAnsi" w:eastAsia="Batang" w:hAnsiTheme="minorHAnsi" w:cstheme="minorHAnsi"/>
@@ -12822,6 +13256,7 @@
               </w:rPr>
               <w:t>석식</w:t>
             </w:r>
+            <w:proofErr w:type="spellEnd"/>
             <w:r>
               <w:rPr>
                 <w:rFonts w:asciiTheme="minorHAnsi" w:hAnsiTheme="minorHAnsi" w:cstheme="minorHAnsi"/>
@@ -13028,6 +13463,7 @@
               </w:rPr>
               <w:t> (</w:t>
             </w:r>
+            <w:proofErr w:type="spellStart"/>
             <w:r>
               <w:rPr>
                 <w:rFonts w:asciiTheme="minorHAnsi" w:eastAsia="Batang" w:hAnsiTheme="minorHAnsi" w:cstheme="minorHAnsi"/>
@@ -13035,6 +13471,7 @@
               </w:rPr>
               <w:t>층고</w:t>
             </w:r>
+            <w:proofErr w:type="spellEnd"/>
             <w:r>
               <w:rPr>
                 <w:rFonts w:asciiTheme="minorHAnsi" w:hAnsiTheme="minorHAnsi" w:cstheme="minorHAnsi"/>
@@ -13386,16 +13823,38 @@
                 <w:highlight w:val="yellow"/>
                 <w:shd w:val="clear" w:color="auto" w:fill="FFFFFF"/>
               </w:rPr>
-              <w:t>- React, GraphQL, </w:t>
-            </w:r>
-            <w:r>
-              <w:rPr>
-                <w:rFonts w:asciiTheme="minorHAnsi" w:eastAsia="Batang" w:hAnsiTheme="minorHAnsi" w:cstheme="minorHAnsi"/>
+              <w:t>- React, </w:t>
+            </w:r>
+            <w:proofErr w:type="spellStart"/>
+            <w:r>
+              <w:rPr>
+                <w:rFonts w:asciiTheme="minorHAnsi" w:hAnsiTheme="minorHAnsi" w:cstheme="minorHAnsi"/>
                 <w:color w:val="263747"/>
                 <w:spacing w:val="-2"/>
                 <w:highlight w:val="yellow"/>
                 <w:shd w:val="clear" w:color="auto" w:fill="FFFFFF"/>
               </w:rPr>
+              <w:t>GraphQL</w:t>
+            </w:r>
+            <w:proofErr w:type="spellEnd"/>
+            <w:r>
+              <w:rPr>
+                <w:rFonts w:asciiTheme="minorHAnsi" w:hAnsiTheme="minorHAnsi" w:cstheme="minorHAnsi"/>
+                <w:color w:val="263747"/>
+                <w:spacing w:val="-2"/>
+                <w:highlight w:val="yellow"/>
+                <w:shd w:val="clear" w:color="auto" w:fill="FFFFFF"/>
+              </w:rPr>
+              <w:t>, </w:t>
+            </w:r>
+            <w:r>
+              <w:rPr>
+                <w:rFonts w:asciiTheme="minorHAnsi" w:eastAsia="Batang" w:hAnsiTheme="minorHAnsi" w:cstheme="minorHAnsi"/>
+                <w:color w:val="263747"/>
+                <w:spacing w:val="-2"/>
+                <w:highlight w:val="yellow"/>
+                <w:shd w:val="clear" w:color="auto" w:fill="FFFFFF"/>
+              </w:rPr>
               <w:t>그리고</w:t>
             </w:r>
             <w:r>
@@ -13408,6 +13867,7 @@
               </w:rPr>
               <w:t> styled-components</w:t>
             </w:r>
+            <w:proofErr w:type="spellStart"/>
             <w:r>
               <w:rPr>
                 <w:rFonts w:asciiTheme="minorHAnsi" w:eastAsia="Batang" w:hAnsiTheme="minorHAnsi" w:cstheme="minorHAnsi"/>
@@ -13418,6 +13878,7 @@
               </w:rPr>
               <w:t>를</w:t>
             </w:r>
+            <w:proofErr w:type="spellEnd"/>
             <w:r>
               <w:rPr>
                 <w:rFonts w:asciiTheme="minorHAnsi" w:hAnsiTheme="minorHAnsi" w:cstheme="minorHAnsi"/>
@@ -13488,6 +13949,7 @@
               </w:rPr>
               <w:t> </w:t>
             </w:r>
+            <w:proofErr w:type="spellStart"/>
             <w:r>
               <w:rPr>
                 <w:rFonts w:asciiTheme="minorHAnsi" w:eastAsia="Batang" w:hAnsiTheme="minorHAnsi" w:cstheme="minorHAnsi"/>
@@ -13498,6 +13960,7 @@
               </w:rPr>
               <w:t>재사용성이</w:t>
             </w:r>
+            <w:proofErr w:type="spellEnd"/>
             <w:r>
               <w:rPr>
                 <w:rFonts w:asciiTheme="minorHAnsi" w:hAnsiTheme="minorHAnsi" w:cstheme="minorHAnsi"/>
@@ -13548,6 +14011,7 @@
               </w:rPr>
               <w:t> UI</w:t>
             </w:r>
+            <w:proofErr w:type="spellStart"/>
             <w:r>
               <w:rPr>
                 <w:rFonts w:asciiTheme="minorHAnsi" w:eastAsia="Batang" w:hAnsiTheme="minorHAnsi" w:cstheme="minorHAnsi"/>
@@ -13558,6 +14022,7 @@
               </w:rPr>
               <w:t>를</w:t>
             </w:r>
+            <w:proofErr w:type="spellEnd"/>
             <w:r>
               <w:rPr>
                 <w:rFonts w:asciiTheme="minorHAnsi" w:hAnsiTheme="minorHAnsi" w:cstheme="minorHAnsi"/>
@@ -13707,6 +14172,7 @@
               </w:rPr>
               <w:t> UI</w:t>
             </w:r>
+            <w:proofErr w:type="spellStart"/>
             <w:r>
               <w:rPr>
                 <w:rFonts w:asciiTheme="minorHAnsi" w:eastAsia="Batang" w:hAnsiTheme="minorHAnsi" w:cstheme="minorHAnsi"/>
@@ -13717,6 +14183,7 @@
               </w:rPr>
               <w:t>를</w:t>
             </w:r>
+            <w:proofErr w:type="spellEnd"/>
             <w:r>
               <w:rPr>
                 <w:rFonts w:asciiTheme="minorHAnsi" w:hAnsiTheme="minorHAnsi" w:cstheme="minorHAnsi"/>
@@ -14074,7 +14541,25 @@
           <w:sz w:val="28"/>
           <w:szCs w:val="28"/>
         </w:rPr>
-        <w:t xml:space="preserve"> (I gotta learn these)</w:t>
+        <w:t xml:space="preserve"> (I </w:t>
+      </w:r>
+      <w:proofErr w:type="spellStart"/>
+      <w:r>
+        <w:rPr>
+          <w:rFonts w:asciiTheme="minorHAnsi" w:hAnsiTheme="minorHAnsi" w:cstheme="minorHAnsi"/>
+          <w:sz w:val="28"/>
+          <w:szCs w:val="28"/>
+        </w:rPr>
+        <w:t>gotta</w:t>
+      </w:r>
+      <w:proofErr w:type="spellEnd"/>
+      <w:r>
+        <w:rPr>
+          <w:rFonts w:asciiTheme="minorHAnsi" w:hAnsiTheme="minorHAnsi" w:cstheme="minorHAnsi"/>
+          <w:sz w:val="28"/>
+          <w:szCs w:val="28"/>
+        </w:rPr>
+        <w:t xml:space="preserve"> learn these)</w:t>
       </w:r>
     </w:p>
     <w:p>
@@ -14461,6 +14946,7 @@
               </w:rPr>
               <w:t> </w:t>
             </w:r>
+            <w:proofErr w:type="spellStart"/>
             <w:r>
               <w:rPr>
                 <w:rFonts w:asciiTheme="minorHAnsi" w:eastAsia="Batang" w:hAnsiTheme="minorHAnsi" w:cstheme="minorHAnsi"/>
@@ -14469,6 +14955,7 @@
               </w:rPr>
               <w:t>스쿼드를</w:t>
             </w:r>
+            <w:proofErr w:type="spellEnd"/>
             <w:r>
               <w:rPr>
                 <w:rFonts w:asciiTheme="minorHAnsi" w:hAnsiTheme="minorHAnsi" w:cstheme="minorHAnsi"/>
@@ -14877,7 +15364,43 @@
           <w:sz w:val="28"/>
           <w:szCs w:val="28"/>
         </w:rPr>
-        <w:t>Quick learner (I should learn GraphQL, styledComponents and D3.js quickly)</w:t>
+        <w:t xml:space="preserve">Quick learner (I should learn </w:t>
+      </w:r>
+      <w:proofErr w:type="spellStart"/>
+      <w:r>
+        <w:rPr>
+          <w:rFonts w:asciiTheme="minorHAnsi" w:hAnsiTheme="minorHAnsi" w:cstheme="minorHAnsi"/>
+          <w:sz w:val="28"/>
+          <w:szCs w:val="28"/>
+        </w:rPr>
+        <w:t>GraphQL</w:t>
+      </w:r>
+      <w:proofErr w:type="spellEnd"/>
+      <w:r>
+        <w:rPr>
+          <w:rFonts w:asciiTheme="minorHAnsi" w:hAnsiTheme="minorHAnsi" w:cstheme="minorHAnsi"/>
+          <w:sz w:val="28"/>
+          <w:szCs w:val="28"/>
+        </w:rPr>
+        <w:t xml:space="preserve">, </w:t>
+      </w:r>
+      <w:proofErr w:type="spellStart"/>
+      <w:r>
+        <w:rPr>
+          <w:rFonts w:asciiTheme="minorHAnsi" w:hAnsiTheme="minorHAnsi" w:cstheme="minorHAnsi"/>
+          <w:sz w:val="28"/>
+          <w:szCs w:val="28"/>
+        </w:rPr>
+        <w:t>styledComponents</w:t>
+      </w:r>
+      <w:proofErr w:type="spellEnd"/>
+      <w:r>
+        <w:rPr>
+          <w:rFonts w:asciiTheme="minorHAnsi" w:hAnsiTheme="minorHAnsi" w:cstheme="minorHAnsi"/>
+          <w:sz w:val="28"/>
+          <w:szCs w:val="28"/>
+        </w:rPr>
+        <w:t xml:space="preserve"> and D3.js quickly)</w:t>
       </w:r>
     </w:p>
     <w:p>
@@ -14965,7 +15488,25 @@
           <w:sz w:val="28"/>
           <w:szCs w:val="28"/>
         </w:rPr>
-        <w:t>I am from the country of multiculture, so interacting and working with peers from other countries are not a problem</w:t>
+        <w:t xml:space="preserve">I am from the country of </w:t>
+      </w:r>
+      <w:proofErr w:type="spellStart"/>
+      <w:r>
+        <w:rPr>
+          <w:rFonts w:asciiTheme="minorHAnsi" w:hAnsiTheme="minorHAnsi" w:cstheme="minorHAnsi"/>
+          <w:sz w:val="28"/>
+          <w:szCs w:val="28"/>
+        </w:rPr>
+        <w:t>multiculture</w:t>
+      </w:r>
+      <w:proofErr w:type="spellEnd"/>
+      <w:r>
+        <w:rPr>
+          <w:rFonts w:asciiTheme="minorHAnsi" w:hAnsiTheme="minorHAnsi" w:cstheme="minorHAnsi"/>
+          <w:sz w:val="28"/>
+          <w:szCs w:val="28"/>
+        </w:rPr>
+        <w:t>, so interacting and working with peers from other countries are not a problem</w:t>
       </w:r>
     </w:p>
     <w:p>
@@ -15204,16 +15745,36 @@
           <w:sz w:val="28"/>
           <w:szCs w:val="28"/>
         </w:rPr>
-        <w:t>I haven’t had experience in creating app using GraphQL</w:t>
-      </w:r>
-      <w:r>
-        <w:rPr>
-          <w:rFonts w:asciiTheme="minorHAnsi" w:hAnsiTheme="minorHAnsi" w:cstheme="minorHAnsi"/>
-          <w:sz w:val="28"/>
-          <w:szCs w:val="28"/>
-        </w:rPr>
-        <w:t xml:space="preserve"> D3,js</w:t>
-      </w:r>
+        <w:t xml:space="preserve">I haven’t had experience in creating app using </w:t>
+      </w:r>
+      <w:proofErr w:type="spellStart"/>
+      <w:r>
+        <w:rPr>
+          <w:rFonts w:asciiTheme="minorHAnsi" w:hAnsiTheme="minorHAnsi" w:cstheme="minorHAnsi"/>
+          <w:sz w:val="28"/>
+          <w:szCs w:val="28"/>
+        </w:rPr>
+        <w:t>GraphQL</w:t>
+      </w:r>
+      <w:proofErr w:type="spellEnd"/>
+      <w:r>
+        <w:rPr>
+          <w:rFonts w:asciiTheme="minorHAnsi" w:hAnsiTheme="minorHAnsi" w:cstheme="minorHAnsi"/>
+          <w:sz w:val="28"/>
+          <w:szCs w:val="28"/>
+        </w:rPr>
+        <w:t xml:space="preserve"> D</w:t>
+      </w:r>
+      <w:proofErr w:type="gramStart"/>
+      <w:r>
+        <w:rPr>
+          <w:rFonts w:asciiTheme="minorHAnsi" w:hAnsiTheme="minorHAnsi" w:cstheme="minorHAnsi"/>
+          <w:sz w:val="28"/>
+          <w:szCs w:val="28"/>
+        </w:rPr>
+        <w:t>3,js</w:t>
+      </w:r>
+      <w:proofErr w:type="gramEnd"/>
       <w:r>
         <w:rPr>
           <w:rFonts w:asciiTheme="minorHAnsi" w:hAnsiTheme="minorHAnsi" w:cstheme="minorHAnsi"/>
@@ -15280,7 +15841,25 @@
           <w:sz w:val="28"/>
           <w:szCs w:val="28"/>
         </w:rPr>
-        <w:t>I have very limited experience using selenium, and puppeteer  experience using selenium</w:t>
+        <w:t xml:space="preserve">I have very limited experience using selenium, and </w:t>
+      </w:r>
+      <w:proofErr w:type="gramStart"/>
+      <w:r>
+        <w:rPr>
+          <w:rFonts w:asciiTheme="minorHAnsi" w:hAnsiTheme="minorHAnsi" w:cstheme="minorHAnsi"/>
+          <w:sz w:val="28"/>
+          <w:szCs w:val="28"/>
+        </w:rPr>
+        <w:t>puppeteer  experience</w:t>
+      </w:r>
+      <w:proofErr w:type="gramEnd"/>
+      <w:r>
+        <w:rPr>
+          <w:rFonts w:asciiTheme="minorHAnsi" w:hAnsiTheme="minorHAnsi" w:cstheme="minorHAnsi"/>
+          <w:sz w:val="28"/>
+          <w:szCs w:val="28"/>
+        </w:rPr>
+        <w:t xml:space="preserve"> using selenium</w:t>
       </w:r>
       <w:r>
         <w:rPr>
@@ -15439,8 +16018,18 @@
           <w:sz w:val="28"/>
           <w:szCs w:val="28"/>
         </w:rPr>
-        <w:t>What are your most relevant qualifications for this position</w:t>
-      </w:r>
+        <w:t xml:space="preserve">What are your most relevant qualifications for this </w:t>
+      </w:r>
+      <w:proofErr w:type="gramStart"/>
+      <w:r>
+        <w:rPr>
+          <w:rFonts w:asciiTheme="minorHAnsi" w:hAnsiTheme="minorHAnsi" w:cstheme="minorHAnsi"/>
+          <w:sz w:val="28"/>
+          <w:szCs w:val="28"/>
+        </w:rPr>
+        <w:t>position</w:t>
+      </w:r>
+      <w:proofErr w:type="gramEnd"/>
     </w:p>
     <w:p>
       <w:pPr>
@@ -15487,7 +16076,25 @@
           <w:sz w:val="28"/>
           <w:szCs w:val="28"/>
         </w:rPr>
-        <w:t>I am highly organized and  very good at running department</w:t>
+        <w:t xml:space="preserve">I am highly organized </w:t>
+      </w:r>
+      <w:proofErr w:type="gramStart"/>
+      <w:r>
+        <w:rPr>
+          <w:rFonts w:asciiTheme="minorHAnsi" w:hAnsiTheme="minorHAnsi" w:cstheme="minorHAnsi"/>
+          <w:sz w:val="28"/>
+          <w:szCs w:val="28"/>
+        </w:rPr>
+        <w:t>and  very</w:t>
+      </w:r>
+      <w:proofErr w:type="gramEnd"/>
+      <w:r>
+        <w:rPr>
+          <w:rFonts w:asciiTheme="minorHAnsi" w:hAnsiTheme="minorHAnsi" w:cstheme="minorHAnsi"/>
+          <w:sz w:val="28"/>
+          <w:szCs w:val="28"/>
+        </w:rPr>
+        <w:t xml:space="preserve"> good at running department</w:t>
       </w:r>
     </w:p>
     <w:p>
@@ -15596,13 +16203,23 @@
           <w:szCs w:val="28"/>
         </w:rPr>
       </w:pPr>
-      <w:r>
-        <w:rPr>
-          <w:rFonts w:asciiTheme="minorHAnsi" w:hAnsiTheme="minorHAnsi" w:cstheme="minorHAnsi"/>
-          <w:sz w:val="28"/>
-          <w:szCs w:val="28"/>
-        </w:rPr>
-        <w:t>I  know that comes in really handy with innovative companies like this one</w:t>
+      <w:proofErr w:type="gramStart"/>
+      <w:r>
+        <w:rPr>
+          <w:rFonts w:asciiTheme="minorHAnsi" w:hAnsiTheme="minorHAnsi" w:cstheme="minorHAnsi"/>
+          <w:sz w:val="28"/>
+          <w:szCs w:val="28"/>
+        </w:rPr>
+        <w:t>I  know</w:t>
+      </w:r>
+      <w:proofErr w:type="gramEnd"/>
+      <w:r>
+        <w:rPr>
+          <w:rFonts w:asciiTheme="minorHAnsi" w:hAnsiTheme="minorHAnsi" w:cstheme="minorHAnsi"/>
+          <w:sz w:val="28"/>
+          <w:szCs w:val="28"/>
+        </w:rPr>
+        <w:t xml:space="preserve"> that comes in really handy with innovative companies like this one</w:t>
       </w:r>
     </w:p>
     <w:p>
@@ -15705,7 +16322,25 @@
           <w:sz w:val="28"/>
           <w:szCs w:val="28"/>
         </w:rPr>
-        <w:t>I can comfortably use CSS3, HTML5 and ES6 Javascript no problem</w:t>
+        <w:t xml:space="preserve">I can comfortably use CSS3, HTML5 and ES6 </w:t>
+      </w:r>
+      <w:proofErr w:type="spellStart"/>
+      <w:r>
+        <w:rPr>
+          <w:rFonts w:asciiTheme="minorHAnsi" w:hAnsiTheme="minorHAnsi" w:cstheme="minorHAnsi"/>
+          <w:sz w:val="28"/>
+          <w:szCs w:val="28"/>
+        </w:rPr>
+        <w:t>Javascript</w:t>
+      </w:r>
+      <w:proofErr w:type="spellEnd"/>
+      <w:r>
+        <w:rPr>
+          <w:rFonts w:asciiTheme="minorHAnsi" w:hAnsiTheme="minorHAnsi" w:cstheme="minorHAnsi"/>
+          <w:sz w:val="28"/>
+          <w:szCs w:val="28"/>
+        </w:rPr>
+        <w:t xml:space="preserve"> no problem</w:t>
       </w:r>
     </w:p>
     <w:p>
@@ -15864,6 +16499,7 @@
         </w:rPr>
         <w:t xml:space="preserve"> </w:t>
       </w:r>
+      <w:proofErr w:type="spellStart"/>
       <w:r>
         <w:rPr>
           <w:rFonts w:asciiTheme="minorHAnsi" w:eastAsia="Malgun Gothic" w:hAnsiTheme="minorHAnsi" w:cstheme="minorHAnsi"/>
@@ -15872,6 +16508,7 @@
         </w:rPr>
         <w:t>완성자</w:t>
       </w:r>
+      <w:proofErr w:type="spellEnd"/>
       <w:r>
         <w:rPr>
           <w:rFonts w:asciiTheme="minorHAnsi" w:hAnsiTheme="minorHAnsi" w:cstheme="minorHAnsi"/>
@@ -16074,8 +16711,18 @@
           <w:sz w:val="28"/>
           <w:szCs w:val="28"/>
         </w:rPr>
-        <w:t>My weakeness</w:t>
-      </w:r>
+        <w:t xml:space="preserve">My </w:t>
+      </w:r>
+      <w:proofErr w:type="spellStart"/>
+      <w:r>
+        <w:rPr>
+          <w:rFonts w:asciiTheme="minorHAnsi" w:hAnsiTheme="minorHAnsi" w:cstheme="minorHAnsi"/>
+          <w:sz w:val="28"/>
+          <w:szCs w:val="28"/>
+        </w:rPr>
+        <w:t>weakeness</w:t>
+      </w:r>
+      <w:proofErr w:type="spellEnd"/>
     </w:p>
     <w:p>
       <w:pPr>
@@ -16598,7 +17245,25 @@
           <w:sz w:val="28"/>
           <w:szCs w:val="28"/>
         </w:rPr>
-        <w:t>. For the past 2 years in my previous workplace in SiteMax Systems Inc, I was responsible of</w:t>
+        <w:t xml:space="preserve">. For the past 2 years in my previous workplace in </w:t>
+      </w:r>
+      <w:proofErr w:type="spellStart"/>
+      <w:r>
+        <w:rPr>
+          <w:rFonts w:asciiTheme="minorHAnsi" w:hAnsiTheme="minorHAnsi" w:cstheme="minorHAnsi"/>
+          <w:sz w:val="28"/>
+          <w:szCs w:val="28"/>
+        </w:rPr>
+        <w:t>SiteMax</w:t>
+      </w:r>
+      <w:proofErr w:type="spellEnd"/>
+      <w:r>
+        <w:rPr>
+          <w:rFonts w:asciiTheme="minorHAnsi" w:hAnsiTheme="minorHAnsi" w:cstheme="minorHAnsi"/>
+          <w:sz w:val="28"/>
+          <w:szCs w:val="28"/>
+        </w:rPr>
+        <w:t xml:space="preserve"> Systems Inc, I was responsible of</w:t>
       </w:r>
       <w:r>
         <w:rPr>
@@ -16654,7 +17319,25 @@
           <w:sz w:val="28"/>
           <w:szCs w:val="28"/>
         </w:rPr>
-        <w:t xml:space="preserve"> the features of the SiteMax system.</w:t>
+        <w:t xml:space="preserve"> the features of the </w:t>
+      </w:r>
+      <w:proofErr w:type="spellStart"/>
+      <w:r>
+        <w:rPr>
+          <w:rFonts w:asciiTheme="minorHAnsi" w:hAnsiTheme="minorHAnsi" w:cstheme="minorHAnsi"/>
+          <w:sz w:val="28"/>
+          <w:szCs w:val="28"/>
+        </w:rPr>
+        <w:t>SiteMax</w:t>
+      </w:r>
+      <w:proofErr w:type="spellEnd"/>
+      <w:r>
+        <w:rPr>
+          <w:rFonts w:asciiTheme="minorHAnsi" w:hAnsiTheme="minorHAnsi" w:cstheme="minorHAnsi"/>
+          <w:sz w:val="28"/>
+          <w:szCs w:val="28"/>
+        </w:rPr>
+        <w:t xml:space="preserve"> system.</w:t>
       </w:r>
     </w:p>
     <w:p>
@@ -16818,6 +17501,7 @@
         </w:rPr>
         <w:t xml:space="preserve"> </w:t>
       </w:r>
+      <w:proofErr w:type="spellStart"/>
       <w:r>
         <w:rPr>
           <w:rFonts w:asciiTheme="minorHAnsi" w:eastAsia="Batang" w:hAnsiTheme="minorHAnsi" w:cstheme="minorHAnsi"/>
@@ -16826,6 +17510,7 @@
         </w:rPr>
         <w:t>벤쿠에</w:t>
       </w:r>
+      <w:proofErr w:type="spellEnd"/>
       <w:r>
         <w:rPr>
           <w:rFonts w:asciiTheme="minorHAnsi" w:eastAsia="Batang" w:hAnsiTheme="minorHAnsi" w:cstheme="minorHAnsi"/>
@@ -16850,6 +17535,7 @@
         </w:rPr>
         <w:t xml:space="preserve"> </w:t>
       </w:r>
+      <w:proofErr w:type="spellStart"/>
       <w:r>
         <w:rPr>
           <w:rFonts w:asciiTheme="minorHAnsi" w:eastAsia="Batang" w:hAnsiTheme="minorHAnsi" w:cstheme="minorHAnsi"/>
@@ -16858,6 +17544,7 @@
         </w:rPr>
         <w:t>사이트맥스</w:t>
       </w:r>
+      <w:proofErr w:type="spellEnd"/>
       <w:r>
         <w:rPr>
           <w:rFonts w:asciiTheme="minorHAnsi" w:eastAsia="Batang" w:hAnsiTheme="minorHAnsi" w:cstheme="minorHAnsi"/>
@@ -16882,6 +17569,7 @@
         </w:rPr>
         <w:t xml:space="preserve"> </w:t>
       </w:r>
+      <w:proofErr w:type="spellStart"/>
       <w:r>
         <w:rPr>
           <w:rFonts w:asciiTheme="minorHAnsi" w:eastAsia="Batang" w:hAnsiTheme="minorHAnsi" w:cstheme="minorHAnsi"/>
@@ -16890,6 +17578,7 @@
         </w:rPr>
         <w:t>일을하면서</w:t>
       </w:r>
+      <w:proofErr w:type="spellEnd"/>
       <w:r>
         <w:rPr>
           <w:rFonts w:asciiTheme="minorHAnsi" w:eastAsia="Batang" w:hAnsiTheme="minorHAnsi" w:cstheme="minorHAnsi"/>
@@ -16898,6 +17587,7 @@
         </w:rPr>
         <w:t xml:space="preserve"> </w:t>
       </w:r>
+      <w:proofErr w:type="spellStart"/>
       <w:r>
         <w:rPr>
           <w:rFonts w:asciiTheme="minorHAnsi" w:eastAsia="Batang" w:hAnsiTheme="minorHAnsi" w:cstheme="minorHAnsi"/>
@@ -16906,6 +17596,7 @@
         </w:rPr>
         <w:t>사이트맥스</w:t>
       </w:r>
+      <w:proofErr w:type="spellEnd"/>
       <w:r>
         <w:rPr>
           <w:rFonts w:asciiTheme="minorHAnsi" w:eastAsia="Batang" w:hAnsiTheme="minorHAnsi" w:cstheme="minorHAnsi"/>
@@ -16978,6 +17669,7 @@
         </w:rPr>
         <w:t xml:space="preserve"> </w:t>
       </w:r>
+      <w:proofErr w:type="spellStart"/>
       <w:r>
         <w:rPr>
           <w:rFonts w:asciiTheme="minorHAnsi" w:eastAsia="Batang" w:hAnsiTheme="minorHAnsi" w:cstheme="minorHAnsi"/>
@@ -16986,6 +17678,7 @@
         </w:rPr>
         <w:t>맏았었습니다</w:t>
       </w:r>
+      <w:proofErr w:type="spellEnd"/>
       <w:r>
         <w:rPr>
           <w:rFonts w:asciiTheme="minorHAnsi" w:eastAsia="Batang" w:hAnsiTheme="minorHAnsi" w:cstheme="minorHAnsi"/>
@@ -17301,8 +17994,27 @@
           <w:sz w:val="28"/>
           <w:szCs w:val="28"/>
         </w:rPr>
-        <w:t xml:space="preserve"> angularJS based SP </w:t>
-      </w:r>
+        <w:t xml:space="preserve"> </w:t>
+      </w:r>
+      <w:proofErr w:type="spellStart"/>
+      <w:r>
+        <w:rPr>
+          <w:rFonts w:asciiTheme="minorHAnsi" w:eastAsia="Batang" w:hAnsiTheme="minorHAnsi" w:cstheme="minorHAnsi"/>
+          <w:sz w:val="28"/>
+          <w:szCs w:val="28"/>
+        </w:rPr>
+        <w:t>angularJS</w:t>
+      </w:r>
+      <w:proofErr w:type="spellEnd"/>
+      <w:r>
+        <w:rPr>
+          <w:rFonts w:asciiTheme="minorHAnsi" w:eastAsia="Batang" w:hAnsiTheme="minorHAnsi" w:cstheme="minorHAnsi"/>
+          <w:sz w:val="28"/>
+          <w:szCs w:val="28"/>
+        </w:rPr>
+        <w:t xml:space="preserve"> based SP </w:t>
+      </w:r>
+      <w:proofErr w:type="spellStart"/>
       <w:r>
         <w:rPr>
           <w:rFonts w:asciiTheme="minorHAnsi" w:eastAsia="Batang" w:hAnsiTheme="minorHAnsi" w:cstheme="minorHAnsi"/>
@@ -17311,6 +18023,7 @@
         </w:rPr>
         <w:t>어플들을</w:t>
       </w:r>
+      <w:proofErr w:type="spellEnd"/>
       <w:r>
         <w:rPr>
           <w:rFonts w:asciiTheme="minorHAnsi" w:eastAsia="Batang" w:hAnsiTheme="minorHAnsi" w:cstheme="minorHAnsi"/>
@@ -17367,6 +18080,7 @@
         </w:rPr>
         <w:t xml:space="preserve"> </w:t>
       </w:r>
+      <w:proofErr w:type="spellStart"/>
       <w:r>
         <w:rPr>
           <w:rFonts w:asciiTheme="minorHAnsi" w:eastAsia="Batang" w:hAnsiTheme="minorHAnsi" w:cstheme="minorHAnsi"/>
@@ -17375,6 +18089,7 @@
         </w:rPr>
         <w:t>파이썬을</w:t>
       </w:r>
+      <w:proofErr w:type="spellEnd"/>
       <w:r>
         <w:rPr>
           <w:rFonts w:asciiTheme="minorHAnsi" w:eastAsia="Batang" w:hAnsiTheme="minorHAnsi" w:cstheme="minorHAnsi"/>
@@ -17399,6 +18114,7 @@
         </w:rPr>
         <w:t xml:space="preserve"> 2000  SP </w:t>
       </w:r>
+      <w:proofErr w:type="spellStart"/>
       <w:r>
         <w:rPr>
           <w:rFonts w:asciiTheme="minorHAnsi" w:eastAsia="Batang" w:hAnsiTheme="minorHAnsi" w:cstheme="minorHAnsi"/>
@@ -17407,6 +18123,7 @@
         </w:rPr>
         <w:t>어플들을</w:t>
       </w:r>
+      <w:proofErr w:type="spellEnd"/>
       <w:r>
         <w:rPr>
           <w:rFonts w:asciiTheme="minorHAnsi" w:eastAsia="Batang" w:hAnsiTheme="minorHAnsi" w:cstheme="minorHAnsi"/>
@@ -17488,6 +18205,7 @@
         </w:rPr>
         <w:t xml:space="preserve"> </w:t>
       </w:r>
+      <w:proofErr w:type="spellStart"/>
       <w:r>
         <w:rPr>
           <w:rFonts w:asciiTheme="minorHAnsi" w:eastAsia="Batang" w:hAnsiTheme="minorHAnsi" w:cstheme="minorHAnsi"/>
@@ -17496,6 +18214,7 @@
         </w:rPr>
         <w:t>어플들을</w:t>
       </w:r>
+      <w:proofErr w:type="spellEnd"/>
       <w:r>
         <w:rPr>
           <w:rFonts w:asciiTheme="minorHAnsi" w:eastAsia="Batang" w:hAnsiTheme="minorHAnsi" w:cstheme="minorHAnsi"/>
@@ -17924,6 +18643,7 @@
         </w:rPr>
         <w:t xml:space="preserve"> challenge</w:t>
       </w:r>
+      <w:proofErr w:type="spellStart"/>
       <w:r>
         <w:rPr>
           <w:rFonts w:asciiTheme="minorHAnsi" w:eastAsia="Batang" w:hAnsiTheme="minorHAnsi" w:cstheme="minorHAnsi"/>
@@ -17932,6 +18652,7 @@
         </w:rPr>
         <w:t>를</w:t>
       </w:r>
+      <w:proofErr w:type="spellEnd"/>
       <w:r>
         <w:rPr>
           <w:rFonts w:asciiTheme="minorHAnsi" w:eastAsia="Batang" w:hAnsiTheme="minorHAnsi" w:cstheme="minorHAnsi"/>
@@ -18659,7 +19380,21 @@
         <w:rPr>
           <w:rFonts w:asciiTheme="minorHAnsi" w:eastAsia="Batang" w:hAnsiTheme="minorHAnsi" w:cstheme="minorHAnsi"/>
         </w:rPr>
-        <w:t xml:space="preserve">If it’s too general </w:t>
+        <w:t xml:space="preserve">If it’s too </w:t>
+      </w:r>
+      <w:proofErr w:type="gramStart"/>
+      <w:r>
+        <w:rPr>
+          <w:rFonts w:asciiTheme="minorHAnsi" w:eastAsia="Batang" w:hAnsiTheme="minorHAnsi" w:cstheme="minorHAnsi"/>
+        </w:rPr>
+        <w:t>general</w:t>
+      </w:r>
+      <w:proofErr w:type="gramEnd"/>
+      <w:r>
+        <w:rPr>
+          <w:rFonts w:asciiTheme="minorHAnsi" w:eastAsia="Batang" w:hAnsiTheme="minorHAnsi" w:cstheme="minorHAnsi"/>
+        </w:rPr>
+        <w:t xml:space="preserve"> </w:t>
       </w:r>
       <w:r>
         <w:rPr>
@@ -18769,11 +19504,33 @@
           <w:rFonts w:asciiTheme="minorHAnsi" w:eastAsia="Batang" w:hAnsiTheme="minorHAnsi" w:cstheme="minorHAnsi"/>
         </w:rPr>
       </w:pPr>
-      <w:r>
-        <w:rPr>
-          <w:rFonts w:asciiTheme="minorHAnsi" w:eastAsia="Batang" w:hAnsiTheme="minorHAnsi" w:cstheme="minorHAnsi"/>
-        </w:rPr>
-        <w:t>Well the J.P Morgan reputation is certainly a factor. I’d be proud to work for a company with such a long history of leadership in the industry. Also a good friend of the family has been working in corporate finance at J.P Morgan for the last two years.</w:t>
+      <w:proofErr w:type="gramStart"/>
+      <w:r>
+        <w:rPr>
+          <w:rFonts w:asciiTheme="minorHAnsi" w:eastAsia="Batang" w:hAnsiTheme="minorHAnsi" w:cstheme="minorHAnsi"/>
+        </w:rPr>
+        <w:t>Well</w:t>
+      </w:r>
+      <w:proofErr w:type="gramEnd"/>
+      <w:r>
+        <w:rPr>
+          <w:rFonts w:asciiTheme="minorHAnsi" w:eastAsia="Batang" w:hAnsiTheme="minorHAnsi" w:cstheme="minorHAnsi"/>
+        </w:rPr>
+        <w:t xml:space="preserve"> the J.P Morgan reputation is certainly a factor. I’d be proud to work for a company with such a long history of leadership in the industry. </w:t>
+      </w:r>
+      <w:proofErr w:type="gramStart"/>
+      <w:r>
+        <w:rPr>
+          <w:rFonts w:asciiTheme="minorHAnsi" w:eastAsia="Batang" w:hAnsiTheme="minorHAnsi" w:cstheme="minorHAnsi"/>
+        </w:rPr>
+        <w:t>Also</w:t>
+      </w:r>
+      <w:proofErr w:type="gramEnd"/>
+      <w:r>
+        <w:rPr>
+          <w:rFonts w:asciiTheme="minorHAnsi" w:eastAsia="Batang" w:hAnsiTheme="minorHAnsi" w:cstheme="minorHAnsi"/>
+        </w:rPr>
+        <w:t xml:space="preserve"> a good friend of the family has been working in corporate finance at J.P Morgan for the last two years.</w:t>
       </w:r>
     </w:p>
     <w:p>
@@ -19034,7 +19791,55 @@
           <w:rFonts w:asciiTheme="minorHAnsi" w:eastAsia="Batang" w:hAnsiTheme="minorHAnsi" w:cstheme="minorHAnsi"/>
           <w:color w:val="333333"/>
         </w:rPr>
-        <w:t>I understand how painful the process is for retailers and producers to find suppliers and distributers to fill their needs and serve customers. And I understand how more frustrating it is when unexpectancies occur such as trade wars and COVID-19 that cause them to find alternatives. As an individual who eats cereal produced by Kellog, Bananas from Dole, and Nesquik from Nestie purchased at Walmart, I want to be a part of the company’s goal to operate, improve and safeguard the global trade system, so at the end, my family can have their daily needs met.</w:t>
+        <w:t xml:space="preserve">I understand how painful the process is for retailers and producers to find suppliers and distributers to fill their needs and serve customers. And I understand how more frustrating it is when </w:t>
+      </w:r>
+      <w:proofErr w:type="spellStart"/>
+      <w:r>
+        <w:rPr>
+          <w:rFonts w:asciiTheme="minorHAnsi" w:eastAsia="Batang" w:hAnsiTheme="minorHAnsi" w:cstheme="minorHAnsi"/>
+          <w:color w:val="333333"/>
+        </w:rPr>
+        <w:t>unexpectancies</w:t>
+      </w:r>
+      <w:proofErr w:type="spellEnd"/>
+      <w:r>
+        <w:rPr>
+          <w:rFonts w:asciiTheme="minorHAnsi" w:eastAsia="Batang" w:hAnsiTheme="minorHAnsi" w:cstheme="minorHAnsi"/>
+          <w:color w:val="333333"/>
+        </w:rPr>
+        <w:t xml:space="preserve"> occur such as trade wars and COVID-19 that cause them to find alternatives. As an individual who eats cereal produced by </w:t>
+      </w:r>
+      <w:proofErr w:type="spellStart"/>
+      <w:r>
+        <w:rPr>
+          <w:rFonts w:asciiTheme="minorHAnsi" w:eastAsia="Batang" w:hAnsiTheme="minorHAnsi" w:cstheme="minorHAnsi"/>
+          <w:color w:val="333333"/>
+        </w:rPr>
+        <w:t>Kellog</w:t>
+      </w:r>
+      <w:proofErr w:type="spellEnd"/>
+      <w:r>
+        <w:rPr>
+          <w:rFonts w:asciiTheme="minorHAnsi" w:eastAsia="Batang" w:hAnsiTheme="minorHAnsi" w:cstheme="minorHAnsi"/>
+          <w:color w:val="333333"/>
+        </w:rPr>
+        <w:t xml:space="preserve">, Bananas from Dole, and Nesquik from </w:t>
+      </w:r>
+      <w:proofErr w:type="spellStart"/>
+      <w:r>
+        <w:rPr>
+          <w:rFonts w:asciiTheme="minorHAnsi" w:eastAsia="Batang" w:hAnsiTheme="minorHAnsi" w:cstheme="minorHAnsi"/>
+          <w:color w:val="333333"/>
+        </w:rPr>
+        <w:t>Nestie</w:t>
+      </w:r>
+      <w:proofErr w:type="spellEnd"/>
+      <w:r>
+        <w:rPr>
+          <w:rFonts w:asciiTheme="minorHAnsi" w:eastAsia="Batang" w:hAnsiTheme="minorHAnsi" w:cstheme="minorHAnsi"/>
+          <w:color w:val="333333"/>
+        </w:rPr>
+        <w:t xml:space="preserve"> purchased at Walmart, I want to be a part of the company’s goal to operate, improve and safeguard the global trade system, so at the end, my family can have their daily needs met.</w:t>
       </w:r>
     </w:p>
     <w:p>
@@ -19076,6 +19881,7 @@
         </w:rPr>
         <w:t xml:space="preserve"> </w:t>
       </w:r>
+      <w:proofErr w:type="spellStart"/>
       <w:r>
         <w:rPr>
           <w:rFonts w:asciiTheme="minorHAnsi" w:eastAsia="Batang" w:hAnsiTheme="minorHAnsi" w:cstheme="minorHAnsi"/>
@@ -19083,6 +19889,7 @@
         </w:rPr>
         <w:t>트릿지가</w:t>
       </w:r>
+      <w:proofErr w:type="spellEnd"/>
       <w:r>
         <w:rPr>
           <w:rFonts w:asciiTheme="minorHAnsi" w:eastAsia="Batang" w:hAnsiTheme="minorHAnsi" w:cstheme="minorHAnsi"/>
@@ -19146,6 +19953,7 @@
         </w:rPr>
         <w:t xml:space="preserve"> operating </w:t>
       </w:r>
+      <w:proofErr w:type="spellStart"/>
       <w:r>
         <w:rPr>
           <w:rFonts w:asciiTheme="minorHAnsi" w:eastAsia="Batang" w:hAnsiTheme="minorHAnsi" w:cstheme="minorHAnsi"/>
@@ -19153,6 +19961,7 @@
         </w:rPr>
         <w:t>하는것을</w:t>
       </w:r>
+      <w:proofErr w:type="spellEnd"/>
       <w:r>
         <w:rPr>
           <w:rFonts w:asciiTheme="minorHAnsi" w:eastAsia="Batang" w:hAnsiTheme="minorHAnsi" w:cstheme="minorHAnsi"/>
@@ -19342,6 +20151,7 @@
         </w:rPr>
         <w:t xml:space="preserve"> </w:t>
       </w:r>
+      <w:proofErr w:type="spellStart"/>
       <w:r>
         <w:rPr>
           <w:rFonts w:asciiTheme="minorHAnsi" w:eastAsia="Batang" w:hAnsiTheme="minorHAnsi" w:cstheme="minorHAnsi"/>
@@ -19349,6 +20159,7 @@
         </w:rPr>
         <w:t>변덕스러운지</w:t>
       </w:r>
+      <w:proofErr w:type="spellEnd"/>
       <w:r>
         <w:rPr>
           <w:rFonts w:asciiTheme="minorHAnsi" w:eastAsia="Batang" w:hAnsiTheme="minorHAnsi" w:cstheme="minorHAnsi"/>
@@ -19356,6 +20167,7 @@
         </w:rPr>
         <w:t xml:space="preserve"> </w:t>
       </w:r>
+      <w:proofErr w:type="spellStart"/>
       <w:r>
         <w:rPr>
           <w:rFonts w:asciiTheme="minorHAnsi" w:eastAsia="Batang" w:hAnsiTheme="minorHAnsi" w:cstheme="minorHAnsi"/>
@@ -19363,6 +20175,7 @@
         </w:rPr>
         <w:t>알게되었습니다</w:t>
       </w:r>
+      <w:proofErr w:type="spellEnd"/>
       <w:r>
         <w:rPr>
           <w:rFonts w:asciiTheme="minorHAnsi" w:eastAsia="Batang" w:hAnsiTheme="minorHAnsi" w:cstheme="minorHAnsi"/>
@@ -19438,13 +20251,29 @@
           <w:rFonts w:asciiTheme="minorHAnsi" w:eastAsia="Batang" w:hAnsiTheme="minorHAnsi" w:cstheme="minorHAnsi"/>
           <w:color w:val="333333"/>
         </w:rPr>
-        <w:t xml:space="preserve"> kellogg </w:t>
-      </w:r>
+        <w:t xml:space="preserve"> </w:t>
+      </w:r>
+      <w:proofErr w:type="spellStart"/>
       <w:r>
         <w:rPr>
           <w:rFonts w:asciiTheme="minorHAnsi" w:eastAsia="Batang" w:hAnsiTheme="minorHAnsi" w:cstheme="minorHAnsi"/>
           <w:color w:val="333333"/>
         </w:rPr>
+        <w:t>kellogg</w:t>
+      </w:r>
+      <w:proofErr w:type="spellEnd"/>
+      <w:r>
+        <w:rPr>
+          <w:rFonts w:asciiTheme="minorHAnsi" w:eastAsia="Batang" w:hAnsiTheme="minorHAnsi" w:cstheme="minorHAnsi"/>
+          <w:color w:val="333333"/>
+        </w:rPr>
+        <w:t xml:space="preserve"> </w:t>
+      </w:r>
+      <w:r>
+        <w:rPr>
+          <w:rFonts w:asciiTheme="minorHAnsi" w:eastAsia="Batang" w:hAnsiTheme="minorHAnsi" w:cstheme="minorHAnsi"/>
+          <w:color w:val="333333"/>
+        </w:rPr>
         <w:t>시리얼과</w:t>
       </w:r>
       <w:r>
@@ -19466,13 +20295,29 @@
           <w:rFonts w:asciiTheme="minorHAnsi" w:eastAsia="Batang" w:hAnsiTheme="minorHAnsi" w:cstheme="minorHAnsi"/>
           <w:color w:val="333333"/>
         </w:rPr>
-        <w:t xml:space="preserve"> Nestie </w:t>
-      </w:r>
+        <w:t xml:space="preserve"> </w:t>
+      </w:r>
+      <w:proofErr w:type="spellStart"/>
       <w:r>
         <w:rPr>
           <w:rFonts w:asciiTheme="minorHAnsi" w:eastAsia="Batang" w:hAnsiTheme="minorHAnsi" w:cstheme="minorHAnsi"/>
           <w:color w:val="333333"/>
         </w:rPr>
+        <w:t>Nestie</w:t>
+      </w:r>
+      <w:proofErr w:type="spellEnd"/>
+      <w:r>
+        <w:rPr>
+          <w:rFonts w:asciiTheme="minorHAnsi" w:eastAsia="Batang" w:hAnsiTheme="minorHAnsi" w:cstheme="minorHAnsi"/>
+          <w:color w:val="333333"/>
+        </w:rPr>
+        <w:t xml:space="preserve"> </w:t>
+      </w:r>
+      <w:r>
+        <w:rPr>
+          <w:rFonts w:asciiTheme="minorHAnsi" w:eastAsia="Batang" w:hAnsiTheme="minorHAnsi" w:cstheme="minorHAnsi"/>
+          <w:color w:val="333333"/>
+        </w:rPr>
         <w:t>에서</w:t>
       </w:r>
       <w:r>
@@ -19522,13 +20367,22 @@
           <w:rFonts w:asciiTheme="minorHAnsi" w:eastAsia="Batang" w:hAnsiTheme="minorHAnsi" w:cstheme="minorHAnsi"/>
           <w:color w:val="333333"/>
         </w:rPr>
-        <w:t xml:space="preserve"> emart</w:t>
-      </w:r>
+        <w:t xml:space="preserve"> </w:t>
+      </w:r>
+      <w:proofErr w:type="spellStart"/>
       <w:r>
         <w:rPr>
           <w:rFonts w:asciiTheme="minorHAnsi" w:eastAsia="Batang" w:hAnsiTheme="minorHAnsi" w:cstheme="minorHAnsi"/>
           <w:color w:val="333333"/>
         </w:rPr>
+        <w:t>emart</w:t>
+      </w:r>
+      <w:proofErr w:type="spellEnd"/>
+      <w:r>
+        <w:rPr>
+          <w:rFonts w:asciiTheme="minorHAnsi" w:eastAsia="Batang" w:hAnsiTheme="minorHAnsi" w:cstheme="minorHAnsi"/>
+          <w:color w:val="333333"/>
+        </w:rPr>
         <w:t>에서</w:t>
       </w:r>
       <w:r>
@@ -19580,6 +20434,7 @@
         </w:rPr>
         <w:t xml:space="preserve"> </w:t>
       </w:r>
+      <w:proofErr w:type="spellStart"/>
       <w:r>
         <w:rPr>
           <w:rFonts w:asciiTheme="minorHAnsi" w:eastAsia="Batang" w:hAnsiTheme="minorHAnsi" w:cstheme="minorHAnsi"/>
@@ -19587,6 +20442,7 @@
         </w:rPr>
         <w:t>필생품들을</w:t>
       </w:r>
+      <w:proofErr w:type="spellEnd"/>
       <w:r>
         <w:rPr>
           <w:rFonts w:asciiTheme="minorHAnsi" w:eastAsia="Batang" w:hAnsiTheme="minorHAnsi" w:cstheme="minorHAnsi"/>
@@ -19664,6 +20520,7 @@
         </w:rPr>
         <w:t xml:space="preserve"> </w:t>
       </w:r>
+      <w:proofErr w:type="spellStart"/>
       <w:r>
         <w:rPr>
           <w:rFonts w:asciiTheme="minorHAnsi" w:eastAsia="Batang" w:hAnsiTheme="minorHAnsi" w:cstheme="minorHAnsi"/>
@@ -19671,6 +20528,7 @@
         </w:rPr>
         <w:t>트릿지에</w:t>
       </w:r>
+      <w:proofErr w:type="spellEnd"/>
       <w:r>
         <w:rPr>
           <w:rFonts w:asciiTheme="minorHAnsi" w:eastAsia="Batang" w:hAnsiTheme="minorHAnsi" w:cstheme="minorHAnsi"/>
@@ -19734,6 +20592,7 @@
         </w:rPr>
         <w:t xml:space="preserve"> </w:t>
       </w:r>
+      <w:proofErr w:type="spellStart"/>
       <w:r>
         <w:rPr>
           <w:rFonts w:asciiTheme="minorHAnsi" w:eastAsia="Batang" w:hAnsiTheme="minorHAnsi" w:cstheme="minorHAnsi"/>
@@ -19741,6 +20600,7 @@
         </w:rPr>
         <w:t>어떤일이</w:t>
       </w:r>
+      <w:proofErr w:type="spellEnd"/>
       <w:r>
         <w:rPr>
           <w:rFonts w:asciiTheme="minorHAnsi" w:eastAsia="Batang" w:hAnsiTheme="minorHAnsi" w:cstheme="minorHAnsi"/>
@@ -19860,6 +20720,7 @@
         </w:rPr>
         <w:t xml:space="preserve"> </w:t>
       </w:r>
+      <w:proofErr w:type="spellStart"/>
       <w:r>
         <w:rPr>
           <w:rFonts w:asciiTheme="minorHAnsi" w:eastAsia="Batang" w:hAnsiTheme="minorHAnsi" w:cstheme="minorHAnsi"/>
@@ -19867,6 +20728,7 @@
         </w:rPr>
         <w:t>새상을</w:t>
       </w:r>
+      <w:proofErr w:type="spellEnd"/>
       <w:r>
         <w:rPr>
           <w:rFonts w:asciiTheme="minorHAnsi" w:eastAsia="Batang" w:hAnsiTheme="minorHAnsi" w:cstheme="minorHAnsi"/>
@@ -19927,7 +20789,25 @@
           <w:sz w:val="28"/>
           <w:szCs w:val="28"/>
         </w:rPr>
-        <w:t>I am motivated by the feeling of overcoming challenges and creating a program that not only works but loved by clients. For example, when I was working at SiteMax Systems inc. I was responsible of creating a small front-end application on behalf of Bold construction. I had to dissect the business requirements and deploy solutions after review. It was a long process. But, when it was done, and when a friend of mine who was in charge of delivering web solutions to clients came say “Hey Moe, Bold construction really loved your solution. So much so that they showed your app to a person at the government.” I was thrilled by the feeling. I love the feeling of how the solution I created brings smile to customers, and I want to continue this pursuit at this company.</w:t>
+        <w:t xml:space="preserve">I am motivated by the feeling of overcoming challenges and creating a program that not only works but loved by clients. For example, when I was working at </w:t>
+      </w:r>
+      <w:proofErr w:type="spellStart"/>
+      <w:r>
+        <w:rPr>
+          <w:rFonts w:asciiTheme="minorHAnsi" w:hAnsiTheme="minorHAnsi" w:cstheme="minorHAnsi"/>
+          <w:sz w:val="28"/>
+          <w:szCs w:val="28"/>
+        </w:rPr>
+        <w:t>SiteMax</w:t>
+      </w:r>
+      <w:proofErr w:type="spellEnd"/>
+      <w:r>
+        <w:rPr>
+          <w:rFonts w:asciiTheme="minorHAnsi" w:hAnsiTheme="minorHAnsi" w:cstheme="minorHAnsi"/>
+          <w:sz w:val="28"/>
+          <w:szCs w:val="28"/>
+        </w:rPr>
+        <w:t xml:space="preserve"> Systems inc. I was responsible of creating a small front-end application on behalf of Bold construction. I had to dissect the business requirements and deploy solutions after review. It was a long process. But, when it was done, and when a friend of mine who was in charge of delivering web solutions to clients came say “Hey Moe, Bold construction really loved your solution. So much so that they showed your app to a person at the government.” I was thrilled by the feeling. I love the feeling of how the solution I created brings smile to customers, and I want to continue this pursuit at this company.</w:t>
       </w:r>
     </w:p>
     <w:p>
@@ -19988,6 +20868,7 @@
         </w:rPr>
         <w:t xml:space="preserve"> challenge</w:t>
       </w:r>
+      <w:proofErr w:type="spellStart"/>
       <w:r>
         <w:rPr>
           <w:rFonts w:asciiTheme="minorHAnsi" w:eastAsia="Batang" w:hAnsiTheme="minorHAnsi" w:cstheme="minorHAnsi"/>
@@ -19996,6 +20877,7 @@
         </w:rPr>
         <w:t>를</w:t>
       </w:r>
+      <w:proofErr w:type="spellEnd"/>
       <w:r>
         <w:rPr>
           <w:rFonts w:asciiTheme="minorHAnsi" w:eastAsia="Batang" w:hAnsiTheme="minorHAnsi" w:cstheme="minorHAnsi"/>
@@ -20292,6 +21174,7 @@
         </w:rPr>
         <w:t xml:space="preserve"> front-end technology</w:t>
       </w:r>
+      <w:proofErr w:type="spellStart"/>
       <w:r>
         <w:rPr>
           <w:rFonts w:asciiTheme="minorHAnsi" w:eastAsia="Batang" w:hAnsiTheme="minorHAnsi" w:cstheme="minorHAnsi"/>
@@ -20300,6 +21183,7 @@
         </w:rPr>
         <w:t>를</w:t>
       </w:r>
+      <w:proofErr w:type="spellEnd"/>
       <w:r>
         <w:rPr>
           <w:rFonts w:asciiTheme="minorHAnsi" w:eastAsia="Batang" w:hAnsiTheme="minorHAnsi" w:cstheme="minorHAnsi"/>
@@ -20332,6 +21216,7 @@
         </w:rPr>
         <w:t xml:space="preserve"> pixel-perfect </w:t>
       </w:r>
+      <w:proofErr w:type="spellStart"/>
       <w:r>
         <w:rPr>
           <w:rFonts w:asciiTheme="minorHAnsi" w:eastAsia="Batang" w:hAnsiTheme="minorHAnsi" w:cstheme="minorHAnsi"/>
@@ -20340,6 +21225,7 @@
         </w:rPr>
         <w:t>템플렛을</w:t>
       </w:r>
+      <w:proofErr w:type="spellEnd"/>
       <w:r>
         <w:rPr>
           <w:rFonts w:asciiTheme="minorHAnsi" w:eastAsia="Batang" w:hAnsiTheme="minorHAnsi" w:cstheme="minorHAnsi"/>
@@ -20916,6 +21802,7 @@
         </w:rPr>
         <w:t>result</w:t>
       </w:r>
+      <w:proofErr w:type="spellStart"/>
       <w:r>
         <w:rPr>
           <w:rFonts w:asciiTheme="minorHAnsi" w:eastAsia="Batang" w:hAnsiTheme="minorHAnsi" w:cstheme="minorHAnsi"/>
@@ -20924,6 +21811,7 @@
         </w:rPr>
         <w:t>를</w:t>
       </w:r>
+      <w:proofErr w:type="spellEnd"/>
       <w:r>
         <w:rPr>
           <w:rFonts w:asciiTheme="minorHAnsi" w:eastAsia="Batang" w:hAnsiTheme="minorHAnsi" w:cstheme="minorHAnsi"/>
@@ -21078,7 +21966,25 @@
           <w:b/>
           <w:bCs/>
         </w:rPr>
-        <w:t>Why do interviewer ask this question?</w:t>
+        <w:t xml:space="preserve">Why </w:t>
+      </w:r>
+      <w:proofErr w:type="gramStart"/>
+      <w:r>
+        <w:rPr>
+          <w:rFonts w:asciiTheme="minorHAnsi" w:eastAsia="Batang" w:hAnsiTheme="minorHAnsi" w:cstheme="minorHAnsi"/>
+          <w:b/>
+          <w:bCs/>
+        </w:rPr>
+        <w:t>do</w:t>
+      </w:r>
+      <w:proofErr w:type="gramEnd"/>
+      <w:r>
+        <w:rPr>
+          <w:rFonts w:asciiTheme="minorHAnsi" w:eastAsia="Batang" w:hAnsiTheme="minorHAnsi" w:cstheme="minorHAnsi"/>
+          <w:b/>
+          <w:bCs/>
+        </w:rPr>
+        <w:t xml:space="preserve"> interviewer ask this question?</w:t>
       </w:r>
     </w:p>
     <w:p>
@@ -21383,11 +22289,19 @@
           <w:rFonts w:asciiTheme="minorHAnsi" w:eastAsia="Batang" w:hAnsiTheme="minorHAnsi" w:cstheme="minorHAnsi"/>
         </w:rPr>
       </w:pPr>
-      <w:r>
-        <w:rPr>
-          <w:rFonts w:asciiTheme="minorHAnsi" w:eastAsia="Batang" w:hAnsiTheme="minorHAnsi" w:cstheme="minorHAnsi"/>
-        </w:rPr>
-        <w:t xml:space="preserve">Seceret </w:t>
+      <w:proofErr w:type="spellStart"/>
+      <w:r>
+        <w:rPr>
+          <w:rFonts w:asciiTheme="minorHAnsi" w:eastAsia="Batang" w:hAnsiTheme="minorHAnsi" w:cstheme="minorHAnsi"/>
+        </w:rPr>
+        <w:t>Seceret</w:t>
+      </w:r>
+      <w:proofErr w:type="spellEnd"/>
+      <w:r>
+        <w:rPr>
+          <w:rFonts w:asciiTheme="minorHAnsi" w:eastAsia="Batang" w:hAnsiTheme="minorHAnsi" w:cstheme="minorHAnsi"/>
+        </w:rPr>
+        <w:t xml:space="preserve"> </w:t>
       </w:r>
       <w:r>
         <w:rPr>
@@ -22072,6 +22986,103 @@
           <w:rFonts w:asciiTheme="minorHAnsi" w:eastAsia="Batang" w:hAnsiTheme="minorHAnsi" w:cstheme="minorHAnsi"/>
         </w:rPr>
         <w:t>It works like a charm to simplify and focus on the narrative</w:t>
+      </w:r>
+    </w:p>
+    <w:p>
+      <w:pPr>
+        <w:pStyle w:val="ListParagraph"/>
+        <w:numPr>
+          <w:ilvl w:val="1"/>
+          <w:numId w:val="1"/>
+        </w:numPr>
+        <w:tabs>
+          <w:tab w:val="left" w:pos="5560"/>
+        </w:tabs>
+        <w:rPr>
+          <w:rFonts w:asciiTheme="minorHAnsi" w:eastAsia="Batang" w:hAnsiTheme="minorHAnsi" w:cstheme="minorHAnsi"/>
+        </w:rPr>
+      </w:pPr>
+      <w:r>
+        <w:rPr>
+          <w:rFonts w:asciiTheme="minorHAnsi" w:eastAsia="Batang" w:hAnsiTheme="minorHAnsi" w:cstheme="minorHAnsi"/>
+        </w:rPr>
+        <w:t xml:space="preserve">Next step is to define which were demonstrated in each example. </w:t>
+      </w:r>
+      <w:r>
+        <w:rPr>
+          <w:rFonts w:asciiTheme="minorHAnsi" w:eastAsia="Batang" w:hAnsiTheme="minorHAnsi" w:cstheme="minorHAnsi"/>
+          <w:b/>
+          <w:bCs/>
+        </w:rPr>
+        <w:t>This will help you categorize your stories and know when to use which examples</w:t>
+      </w:r>
+    </w:p>
+    <w:p>
+      <w:pPr>
+        <w:pStyle w:val="ListParagraph"/>
+        <w:numPr>
+          <w:ilvl w:val="2"/>
+          <w:numId w:val="1"/>
+        </w:numPr>
+        <w:tabs>
+          <w:tab w:val="left" w:pos="5560"/>
+        </w:tabs>
+        <w:rPr>
+          <w:rFonts w:asciiTheme="minorHAnsi" w:eastAsia="Batang" w:hAnsiTheme="minorHAnsi" w:cstheme="minorHAnsi"/>
+        </w:rPr>
+      </w:pPr>
+      <w:r>
+        <w:rPr>
+          <w:rFonts w:asciiTheme="minorHAnsi" w:eastAsia="Batang" w:hAnsiTheme="minorHAnsi" w:cstheme="minorHAnsi"/>
+        </w:rPr>
+        <w:t>Is about understanding which story is the best fit for each category</w:t>
+      </w:r>
+    </w:p>
+    <w:p>
+      <w:pPr>
+        <w:tabs>
+          <w:tab w:val="left" w:pos="5560"/>
+        </w:tabs>
+        <w:rPr>
+          <w:rFonts w:asciiTheme="minorHAnsi" w:eastAsia="Batang" w:hAnsiTheme="minorHAnsi" w:cstheme="minorHAnsi"/>
+        </w:rPr>
+      </w:pPr>
+    </w:p>
+    <w:p>
+      <w:pPr>
+        <w:tabs>
+          <w:tab w:val="left" w:pos="5560"/>
+        </w:tabs>
+        <w:rPr>
+          <w:rFonts w:asciiTheme="minorHAnsi" w:eastAsia="Batang" w:hAnsiTheme="minorHAnsi" w:cstheme="minorHAnsi"/>
+        </w:rPr>
+      </w:pPr>
+    </w:p>
+    <w:p>
+      <w:pPr>
+        <w:tabs>
+          <w:tab w:val="left" w:pos="5560"/>
+        </w:tabs>
+        <w:rPr>
+          <w:rFonts w:asciiTheme="minorHAnsi" w:eastAsia="Batang" w:hAnsiTheme="minorHAnsi" w:cstheme="minorHAnsi"/>
+        </w:rPr>
+      </w:pPr>
+    </w:p>
+    <w:p>
+      <w:pPr>
+        <w:tabs>
+          <w:tab w:val="left" w:pos="5560"/>
+        </w:tabs>
+        <w:ind w:left="1080"/>
+        <w:rPr>
+          <w:rFonts w:asciiTheme="minorHAnsi" w:eastAsia="Batang" w:hAnsiTheme="minorHAnsi" w:cstheme="minorHAnsi"/>
+        </w:rPr>
+      </w:pPr>
+      <w:r>
+        <w:rPr>
+          <w:rFonts w:asciiTheme="minorHAnsi" w:eastAsia="Batang" w:hAnsiTheme="minorHAnsi" w:cstheme="minorHAnsi"/>
+        </w:rPr>
+        <w:tab/>
       </w:r>
       <w:r>
         <w:rPr>

</xml_diff>

<commit_message>
feat: Add progress #51 'Practicing interview'
</commit_message>
<xml_diff>
--- a/big-interview/interview_notes.docx
+++ b/big-interview/interview_notes.docx
@@ -17263,63 +17263,7 @@
           <w:sz w:val="28"/>
           <w:szCs w:val="28"/>
         </w:rPr>
-        <w:t xml:space="preserve"> Systems Inc, I was responsible of</w:t>
-      </w:r>
-      <w:r>
-        <w:rPr>
-          <w:rFonts w:asciiTheme="minorHAnsi" w:hAnsiTheme="minorHAnsi" w:cstheme="minorHAnsi"/>
-          <w:sz w:val="28"/>
-          <w:szCs w:val="28"/>
-        </w:rPr>
-        <w:t xml:space="preserve"> develop</w:t>
-      </w:r>
-      <w:r>
-        <w:rPr>
-          <w:rFonts w:asciiTheme="minorHAnsi" w:hAnsiTheme="minorHAnsi" w:cstheme="minorHAnsi"/>
-          <w:sz w:val="28"/>
-          <w:szCs w:val="28"/>
-        </w:rPr>
-        <w:t>ing</w:t>
-      </w:r>
-      <w:r>
-        <w:rPr>
-          <w:rFonts w:asciiTheme="minorHAnsi" w:hAnsiTheme="minorHAnsi" w:cstheme="minorHAnsi"/>
-          <w:sz w:val="28"/>
-          <w:szCs w:val="28"/>
-        </w:rPr>
-        <w:t xml:space="preserve"> and</w:t>
-      </w:r>
-      <w:r>
-        <w:rPr>
-          <w:rFonts w:asciiTheme="minorHAnsi" w:hAnsiTheme="minorHAnsi" w:cstheme="minorHAnsi"/>
-          <w:sz w:val="28"/>
-          <w:szCs w:val="28"/>
-        </w:rPr>
-        <w:t xml:space="preserve"> m</w:t>
-      </w:r>
-      <w:r>
-        <w:rPr>
-          <w:rFonts w:asciiTheme="minorHAnsi" w:hAnsiTheme="minorHAnsi" w:cstheme="minorHAnsi"/>
-          <w:sz w:val="28"/>
-          <w:szCs w:val="28"/>
-        </w:rPr>
-        <w:t>aintain</w:t>
-      </w:r>
-      <w:r>
-        <w:rPr>
-          <w:rFonts w:asciiTheme="minorHAnsi" w:hAnsiTheme="minorHAnsi" w:cstheme="minorHAnsi"/>
-          <w:sz w:val="28"/>
-          <w:szCs w:val="28"/>
-        </w:rPr>
-        <w:t>ing</w:t>
-      </w:r>
-      <w:r>
-        <w:rPr>
-          <w:rFonts w:asciiTheme="minorHAnsi" w:hAnsiTheme="minorHAnsi" w:cstheme="minorHAnsi"/>
-          <w:sz w:val="28"/>
-          <w:szCs w:val="28"/>
-        </w:rPr>
-        <w:t xml:space="preserve"> the features of the </w:t>
+        <w:t xml:space="preserve"> Systems Inc, I was responsible of developing and maintaining the features of the </w:t>
       </w:r>
       <w:proofErr w:type="spellStart"/>
       <w:r>
@@ -23040,11 +22984,157 @@
     </w:p>
     <w:p>
       <w:pPr>
+        <w:pStyle w:val="ListParagraph"/>
+        <w:numPr>
+          <w:ilvl w:val="1"/>
+          <w:numId w:val="1"/>
+        </w:numPr>
         <w:tabs>
           <w:tab w:val="left" w:pos="5560"/>
         </w:tabs>
         <w:rPr>
           <w:rFonts w:asciiTheme="minorHAnsi" w:eastAsia="Batang" w:hAnsiTheme="minorHAnsi" w:cstheme="minorHAnsi"/>
+        </w:rPr>
+      </w:pPr>
+      <w:r>
+        <w:rPr>
+          <w:rFonts w:asciiTheme="minorHAnsi" w:eastAsia="Batang" w:hAnsiTheme="minorHAnsi" w:cstheme="minorHAnsi"/>
+        </w:rPr>
+        <w:t xml:space="preserve">Written part </w:t>
+      </w:r>
+      <w:r>
+        <w:rPr>
+          <w:rFonts w:asciiTheme="minorHAnsi" w:eastAsia="Batang" w:hAnsiTheme="minorHAnsi" w:cstheme="minorHAnsi"/>
+        </w:rPr>
+        <w:sym w:font="Wingdings" w:char="F0E0"/>
+      </w:r>
+      <w:r>
+        <w:rPr>
+          <w:rFonts w:asciiTheme="minorHAnsi" w:eastAsia="Batang" w:hAnsiTheme="minorHAnsi" w:cstheme="minorHAnsi"/>
+        </w:rPr>
+        <w:t xml:space="preserve"> rough set of bullet points</w:t>
+      </w:r>
+    </w:p>
+    <w:p>
+      <w:pPr>
+        <w:pStyle w:val="ListParagraph"/>
+        <w:numPr>
+          <w:ilvl w:val="2"/>
+          <w:numId w:val="1"/>
+        </w:numPr>
+        <w:tabs>
+          <w:tab w:val="left" w:pos="5560"/>
+        </w:tabs>
+        <w:rPr>
+          <w:rFonts w:asciiTheme="minorHAnsi" w:eastAsia="Batang" w:hAnsiTheme="minorHAnsi" w:cstheme="minorHAnsi"/>
+        </w:rPr>
+      </w:pPr>
+      <w:r>
+        <w:rPr>
+          <w:rFonts w:asciiTheme="minorHAnsi" w:eastAsia="Batang" w:hAnsiTheme="minorHAnsi" w:cstheme="minorHAnsi"/>
+        </w:rPr>
+        <w:t>Find rhythm and a way to fit everything together</w:t>
+      </w:r>
+    </w:p>
+    <w:p>
+      <w:pPr>
+        <w:tabs>
+          <w:tab w:val="left" w:pos="5560"/>
+        </w:tabs>
+        <w:rPr>
+          <w:rFonts w:asciiTheme="minorHAnsi" w:eastAsia="Batang" w:hAnsiTheme="minorHAnsi" w:cstheme="minorHAnsi"/>
+        </w:rPr>
+      </w:pPr>
+    </w:p>
+    <w:p>
+      <w:pPr>
+        <w:tabs>
+          <w:tab w:val="left" w:pos="5560"/>
+        </w:tabs>
+        <w:rPr>
+          <w:rFonts w:asciiTheme="minorHAnsi" w:eastAsia="Batang" w:hAnsiTheme="minorHAnsi" w:cstheme="minorHAnsi"/>
+        </w:rPr>
+      </w:pPr>
+    </w:p>
+    <w:p>
+      <w:pPr>
+        <w:tabs>
+          <w:tab w:val="left" w:pos="5560"/>
+        </w:tabs>
+        <w:rPr>
+          <w:rFonts w:asciiTheme="minorHAnsi" w:eastAsia="Batang" w:hAnsiTheme="minorHAnsi" w:cstheme="minorHAnsi"/>
+        </w:rPr>
+      </w:pPr>
+      <w:r>
+        <w:rPr>
+          <w:rFonts w:asciiTheme="minorHAnsi" w:eastAsia="Batang" w:hAnsiTheme="minorHAnsi" w:cstheme="minorHAnsi"/>
+        </w:rPr>
+        <w:t>Example</w:t>
+      </w:r>
+    </w:p>
+    <w:p>
+      <w:pPr>
+        <w:tabs>
+          <w:tab w:val="left" w:pos="5560"/>
+        </w:tabs>
+        <w:rPr>
+          <w:rFonts w:asciiTheme="minorHAnsi" w:eastAsia="Batang" w:hAnsiTheme="minorHAnsi" w:cstheme="minorHAnsi"/>
+        </w:rPr>
+      </w:pPr>
+    </w:p>
+    <w:p>
+      <w:pPr>
+        <w:tabs>
+          <w:tab w:val="left" w:pos="5560"/>
+        </w:tabs>
+        <w:rPr>
+          <w:rFonts w:asciiTheme="minorHAnsi" w:eastAsia="Batang" w:hAnsiTheme="minorHAnsi" w:cstheme="minorHAnsi"/>
+        </w:rPr>
+      </w:pPr>
+    </w:p>
+    <w:p>
+      <w:r>
+        <w:rPr>
+          <w:rFonts w:ascii="Arial" w:hAnsi="Arial" w:cs="Arial"/>
+          <w:color w:val="1F314A"/>
+          <w:shd w:val="clear" w:color="auto" w:fill="F2F7FE"/>
+        </w:rPr>
+        <w:t>In my current role as an assistant account manager, I support my boss on our company's biggest corporate account, which brought in two million in revenue this year.</w:t>
+      </w:r>
+      <w:r>
+        <w:t xml:space="preserve"> </w:t>
+      </w:r>
+      <w:r>
+        <w:rPr>
+          <w:rFonts w:ascii="Arial" w:hAnsi="Arial" w:cs="Arial"/>
+          <w:color w:val="1F314A"/>
+          <w:shd w:val="clear" w:color="auto" w:fill="F2F7FE"/>
+        </w:rPr>
+        <w:t xml:space="preserve">Recently, my boss was traveling, and I got a frantic call from Ray, our client contact, that he was not able to log into our systems to run reports that he needed by the end of the day. Now, this was a Friday at 3:00 </w:t>
+      </w:r>
+      <w:proofErr w:type="spellStart"/>
+      <w:r>
+        <w:rPr>
+          <w:rFonts w:ascii="Arial" w:hAnsi="Arial" w:cs="Arial"/>
+          <w:color w:val="1F314A"/>
+          <w:shd w:val="clear" w:color="auto" w:fill="F2F7FE"/>
+        </w:rPr>
+        <w:t>p.m</w:t>
+      </w:r>
+      <w:proofErr w:type="spellEnd"/>
+      <w:r>
+        <w:rPr>
+          <w:rFonts w:ascii="Arial" w:hAnsi="Arial" w:cs="Arial"/>
+          <w:color w:val="1F314A"/>
+          <w:shd w:val="clear" w:color="auto" w:fill="F2F7FE"/>
+        </w:rPr>
+        <w:t>, and my boss was on a plane to London. Ray was very upset when he heard that my boss was not available, and I knew I had to figure out a way to help him or things could get ugly</w:t>
+      </w:r>
+    </w:p>
+    <w:p>
+      <w:pPr>
+        <w:rPr>
+          <w:rFonts w:hint="eastAsia"/>
         </w:rPr>
       </w:pPr>
     </w:p>

</xml_diff>

<commit_message>
feat: Add progress #53 'Practicing interview'
</commit_message>
<xml_diff>
--- a/big-interview/interview_notes.docx
+++ b/big-interview/interview_notes.docx
@@ -147,13 +147,41 @@
           <w:szCs w:val="28"/>
         </w:rPr>
       </w:pPr>
-      <w:r>
-        <w:rPr>
-          <w:rFonts w:asciiTheme="minorHAnsi" w:hAnsiTheme="minorHAnsi" w:cstheme="minorHAnsi"/>
-          <w:sz w:val="28"/>
-          <w:szCs w:val="28"/>
-        </w:rPr>
-        <w:t xml:space="preserve">Swarmy, awkard </w:t>
+      <w:proofErr w:type="spellStart"/>
+      <w:r>
+        <w:rPr>
+          <w:rFonts w:asciiTheme="minorHAnsi" w:hAnsiTheme="minorHAnsi" w:cstheme="minorHAnsi"/>
+          <w:sz w:val="28"/>
+          <w:szCs w:val="28"/>
+        </w:rPr>
+        <w:t>Swarmy</w:t>
+      </w:r>
+      <w:proofErr w:type="spellEnd"/>
+      <w:r>
+        <w:rPr>
+          <w:rFonts w:asciiTheme="minorHAnsi" w:hAnsiTheme="minorHAnsi" w:cstheme="minorHAnsi"/>
+          <w:sz w:val="28"/>
+          <w:szCs w:val="28"/>
+        </w:rPr>
+        <w:t xml:space="preserve">, </w:t>
+      </w:r>
+      <w:proofErr w:type="spellStart"/>
+      <w:r>
+        <w:rPr>
+          <w:rFonts w:asciiTheme="minorHAnsi" w:hAnsiTheme="minorHAnsi" w:cstheme="minorHAnsi"/>
+          <w:sz w:val="28"/>
+          <w:szCs w:val="28"/>
+        </w:rPr>
+        <w:t>awkard</w:t>
+      </w:r>
+      <w:proofErr w:type="spellEnd"/>
+      <w:r>
+        <w:rPr>
+          <w:rFonts w:asciiTheme="minorHAnsi" w:hAnsiTheme="minorHAnsi" w:cstheme="minorHAnsi"/>
+          <w:sz w:val="28"/>
+          <w:szCs w:val="28"/>
+        </w:rPr>
+        <w:t xml:space="preserve"> </w:t>
       </w:r>
       <w:r>
         <w:rPr>
@@ -513,13 +541,23 @@
           <w:szCs w:val="28"/>
         </w:rPr>
       </w:pPr>
-      <w:r>
-        <w:rPr>
-          <w:rFonts w:asciiTheme="minorHAnsi" w:hAnsiTheme="minorHAnsi" w:cstheme="minorHAnsi"/>
-          <w:sz w:val="28"/>
-          <w:szCs w:val="28"/>
-        </w:rPr>
-        <w:t xml:space="preserve">E.g arriving late, </w:t>
+      <w:proofErr w:type="spellStart"/>
+      <w:r>
+        <w:rPr>
+          <w:rFonts w:asciiTheme="minorHAnsi" w:hAnsiTheme="minorHAnsi" w:cstheme="minorHAnsi"/>
+          <w:sz w:val="28"/>
+          <w:szCs w:val="28"/>
+        </w:rPr>
+        <w:t>E.g</w:t>
+      </w:r>
+      <w:proofErr w:type="spellEnd"/>
+      <w:r>
+        <w:rPr>
+          <w:rFonts w:asciiTheme="minorHAnsi" w:hAnsiTheme="minorHAnsi" w:cstheme="minorHAnsi"/>
+          <w:sz w:val="28"/>
+          <w:szCs w:val="28"/>
+        </w:rPr>
+        <w:t xml:space="preserve"> arriving late, </w:t>
       </w:r>
     </w:p>
     <w:p>
@@ -561,13 +599,23 @@
           <w:szCs w:val="28"/>
         </w:rPr>
       </w:pPr>
-      <w:r>
-        <w:rPr>
-          <w:rFonts w:asciiTheme="minorHAnsi" w:hAnsiTheme="minorHAnsi" w:cstheme="minorHAnsi"/>
-          <w:sz w:val="28"/>
-          <w:szCs w:val="28"/>
-        </w:rPr>
-        <w:t xml:space="preserve">how you dress, </w:t>
+      <w:proofErr w:type="spellStart"/>
+      <w:r>
+        <w:rPr>
+          <w:rFonts w:asciiTheme="minorHAnsi" w:hAnsiTheme="minorHAnsi" w:cstheme="minorHAnsi"/>
+          <w:sz w:val="28"/>
+          <w:szCs w:val="28"/>
+        </w:rPr>
+        <w:t>how</w:t>
+      </w:r>
+      <w:proofErr w:type="spellEnd"/>
+      <w:r>
+        <w:rPr>
+          <w:rFonts w:asciiTheme="minorHAnsi" w:hAnsiTheme="minorHAnsi" w:cstheme="minorHAnsi"/>
+          <w:sz w:val="28"/>
+          <w:szCs w:val="28"/>
+        </w:rPr>
+        <w:t xml:space="preserve"> you dress, </w:t>
       </w:r>
     </w:p>
     <w:p>
@@ -814,13 +862,23 @@
           <w:szCs w:val="28"/>
         </w:rPr>
       </w:pPr>
-      <w:r>
-        <w:rPr>
-          <w:rFonts w:asciiTheme="minorHAnsi" w:hAnsiTheme="minorHAnsi" w:cstheme="minorHAnsi"/>
-          <w:sz w:val="28"/>
-          <w:szCs w:val="28"/>
-        </w:rPr>
-        <w:t>Doging questions</w:t>
+      <w:proofErr w:type="spellStart"/>
+      <w:r>
+        <w:rPr>
+          <w:rFonts w:asciiTheme="minorHAnsi" w:hAnsiTheme="minorHAnsi" w:cstheme="minorHAnsi"/>
+          <w:sz w:val="28"/>
+          <w:szCs w:val="28"/>
+        </w:rPr>
+        <w:t>Doging</w:t>
+      </w:r>
+      <w:proofErr w:type="spellEnd"/>
+      <w:r>
+        <w:rPr>
+          <w:rFonts w:asciiTheme="minorHAnsi" w:hAnsiTheme="minorHAnsi" w:cstheme="minorHAnsi"/>
+          <w:sz w:val="28"/>
+          <w:szCs w:val="28"/>
+        </w:rPr>
+        <w:t xml:space="preserve"> questions</w:t>
       </w:r>
     </w:p>
     <w:p>
@@ -896,8 +954,20 @@
           <w:sz w:val="28"/>
           <w:szCs w:val="28"/>
         </w:rPr>
-        <w:t>Don’t ever badmouth your former employer, manager or even your coworker</w:t>
-      </w:r>
+        <w:t xml:space="preserve">Don’t ever badmouth your former employer, manager or even your </w:t>
+      </w:r>
+      <w:proofErr w:type="spellStart"/>
+      <w:r>
+        <w:rPr>
+          <w:rFonts w:asciiTheme="minorHAnsi" w:hAnsiTheme="minorHAnsi" w:cstheme="minorHAnsi"/>
+          <w:b/>
+          <w:bCs/>
+          <w:sz w:val="28"/>
+          <w:szCs w:val="28"/>
+        </w:rPr>
+        <w:t>coworker</w:t>
+      </w:r>
+      <w:proofErr w:type="spellEnd"/>
     </w:p>
     <w:p>
       <w:pPr>
@@ -1099,8 +1169,20 @@
           <w:sz w:val="28"/>
           <w:szCs w:val="28"/>
         </w:rPr>
-        <w:t>The phone interview</w:t>
-      </w:r>
+        <w:t xml:space="preserve">The phone </w:t>
+      </w:r>
+      <w:proofErr w:type="gramStart"/>
+      <w:r>
+        <w:rPr>
+          <w:rFonts w:asciiTheme="minorHAnsi" w:hAnsiTheme="minorHAnsi" w:cstheme="minorHAnsi"/>
+          <w:b/>
+          <w:bCs/>
+          <w:sz w:val="28"/>
+          <w:szCs w:val="28"/>
+        </w:rPr>
+        <w:t>interview</w:t>
+      </w:r>
+      <w:proofErr w:type="gramEnd"/>
     </w:p>
     <w:p>
       <w:pPr>
@@ -1275,7 +1357,31 @@
           <w:szCs w:val="28"/>
           <w:u w:val="single"/>
         </w:rPr>
-        <w:t>This is the reason why sales people always want in-person meeting</w:t>
+        <w:t xml:space="preserve">This is the reason why </w:t>
+      </w:r>
+      <w:proofErr w:type="gramStart"/>
+      <w:r>
+        <w:rPr>
+          <w:rFonts w:asciiTheme="minorHAnsi" w:hAnsiTheme="minorHAnsi" w:cstheme="minorHAnsi"/>
+          <w:b/>
+          <w:bCs/>
+          <w:sz w:val="28"/>
+          <w:szCs w:val="28"/>
+          <w:u w:val="single"/>
+        </w:rPr>
+        <w:t>sales people</w:t>
+      </w:r>
+      <w:proofErr w:type="gramEnd"/>
+      <w:r>
+        <w:rPr>
+          <w:rFonts w:asciiTheme="minorHAnsi" w:hAnsiTheme="minorHAnsi" w:cstheme="minorHAnsi"/>
+          <w:b/>
+          <w:bCs/>
+          <w:sz w:val="28"/>
+          <w:szCs w:val="28"/>
+          <w:u w:val="single"/>
+        </w:rPr>
+        <w:t xml:space="preserve"> always want in-person meeting</w:t>
       </w:r>
     </w:p>
     <w:p>
@@ -1592,7 +1698,43 @@
           <w:sz w:val="28"/>
           <w:szCs w:val="28"/>
         </w:rPr>
-        <w:t>“Umns” and “Uhs”</w:t>
+        <w:t>“</w:t>
+      </w:r>
+      <w:proofErr w:type="spellStart"/>
+      <w:r>
+        <w:rPr>
+          <w:rFonts w:asciiTheme="minorHAnsi" w:hAnsiTheme="minorHAnsi" w:cstheme="minorHAnsi"/>
+          <w:sz w:val="28"/>
+          <w:szCs w:val="28"/>
+        </w:rPr>
+        <w:t>Umns</w:t>
+      </w:r>
+      <w:proofErr w:type="spellEnd"/>
+      <w:r>
+        <w:rPr>
+          <w:rFonts w:asciiTheme="minorHAnsi" w:hAnsiTheme="minorHAnsi" w:cstheme="minorHAnsi"/>
+          <w:sz w:val="28"/>
+          <w:szCs w:val="28"/>
+        </w:rPr>
+        <w:t>” and “</w:t>
+      </w:r>
+      <w:proofErr w:type="spellStart"/>
+      <w:r>
+        <w:rPr>
+          <w:rFonts w:asciiTheme="minorHAnsi" w:hAnsiTheme="minorHAnsi" w:cstheme="minorHAnsi"/>
+          <w:sz w:val="28"/>
+          <w:szCs w:val="28"/>
+        </w:rPr>
+        <w:t>Uhs</w:t>
+      </w:r>
+      <w:proofErr w:type="spellEnd"/>
+      <w:r>
+        <w:rPr>
+          <w:rFonts w:asciiTheme="minorHAnsi" w:hAnsiTheme="minorHAnsi" w:cstheme="minorHAnsi"/>
+          <w:sz w:val="28"/>
+          <w:szCs w:val="28"/>
+        </w:rPr>
+        <w:t>”</w:t>
       </w:r>
     </w:p>
     <w:p>
@@ -1618,8 +1760,20 @@
           <w:sz w:val="28"/>
           <w:szCs w:val="28"/>
         </w:rPr>
-        <w:t>The video interview</w:t>
-      </w:r>
+        <w:t xml:space="preserve">The video </w:t>
+      </w:r>
+      <w:proofErr w:type="gramStart"/>
+      <w:r>
+        <w:rPr>
+          <w:rFonts w:asciiTheme="minorHAnsi" w:hAnsiTheme="minorHAnsi" w:cstheme="minorHAnsi"/>
+          <w:b/>
+          <w:bCs/>
+          <w:sz w:val="28"/>
+          <w:szCs w:val="28"/>
+        </w:rPr>
+        <w:t>interview</w:t>
+      </w:r>
+      <w:proofErr w:type="gramEnd"/>
     </w:p>
     <w:p>
       <w:pPr>
@@ -1716,8 +1870,20 @@
           <w:sz w:val="28"/>
           <w:szCs w:val="28"/>
         </w:rPr>
-        <w:t>The panel interview</w:t>
-      </w:r>
+        <w:t xml:space="preserve">The panel </w:t>
+      </w:r>
+      <w:proofErr w:type="gramStart"/>
+      <w:r>
+        <w:rPr>
+          <w:rFonts w:asciiTheme="minorHAnsi" w:hAnsiTheme="minorHAnsi" w:cstheme="minorHAnsi"/>
+          <w:b/>
+          <w:bCs/>
+          <w:sz w:val="28"/>
+          <w:szCs w:val="28"/>
+        </w:rPr>
+        <w:t>interview</w:t>
+      </w:r>
+      <w:proofErr w:type="gramEnd"/>
     </w:p>
     <w:p>
       <w:pPr>
@@ -1758,11 +1924,10 @@
           <w:sz w:val="28"/>
           <w:szCs w:val="28"/>
         </w:rPr>
-        <w:t>The group interview</w:t>
-      </w:r>
-    </w:p>
-    <w:p>
-      <w:pPr>
+        <w:t xml:space="preserve">The group </w:t>
+      </w:r>
+      <w:proofErr w:type="gramStart"/>
+      <w:r>
         <w:rPr>
           <w:rFonts w:asciiTheme="minorHAnsi" w:hAnsiTheme="minorHAnsi" w:cstheme="minorHAnsi"/>
           <w:b/>
@@ -1770,7 +1935,9 @@
           <w:sz w:val="28"/>
           <w:szCs w:val="28"/>
         </w:rPr>
-      </w:pPr>
+        <w:t>interview</w:t>
+      </w:r>
+      <w:proofErr w:type="gramEnd"/>
     </w:p>
     <w:p>
       <w:pPr>
@@ -1785,6 +1952,17 @@
     </w:p>
     <w:p>
       <w:pPr>
+        <w:rPr>
+          <w:rFonts w:asciiTheme="minorHAnsi" w:hAnsiTheme="minorHAnsi" w:cstheme="minorHAnsi"/>
+          <w:b/>
+          <w:bCs/>
+          <w:sz w:val="28"/>
+          <w:szCs w:val="28"/>
+        </w:rPr>
+      </w:pPr>
+    </w:p>
+    <w:p>
+      <w:pPr>
         <w:pStyle w:val="ListParagraph"/>
         <w:numPr>
           <w:ilvl w:val="0"/>
@@ -2103,8 +2281,18 @@
           <w:sz w:val="28"/>
           <w:szCs w:val="28"/>
         </w:rPr>
-        <w:t>Is the primary decision maker on who gets hired</w:t>
-      </w:r>
+        <w:t xml:space="preserve">Is the primary decision maker on who gets </w:t>
+      </w:r>
+      <w:proofErr w:type="gramStart"/>
+      <w:r>
+        <w:rPr>
+          <w:rFonts w:asciiTheme="minorHAnsi" w:hAnsiTheme="minorHAnsi" w:cstheme="minorHAnsi"/>
+          <w:sz w:val="28"/>
+          <w:szCs w:val="28"/>
+        </w:rPr>
+        <w:t>hired</w:t>
+      </w:r>
+      <w:proofErr w:type="gramEnd"/>
     </w:p>
     <w:p>
       <w:pPr>
@@ -2847,7 +3035,25 @@
           <w:sz w:val="28"/>
           <w:szCs w:val="28"/>
         </w:rPr>
-        <w:t>Mastering nonvebal communication</w:t>
+        <w:t xml:space="preserve">Mastering </w:t>
+      </w:r>
+      <w:proofErr w:type="spellStart"/>
+      <w:r>
+        <w:rPr>
+          <w:rFonts w:asciiTheme="minorHAnsi" w:hAnsiTheme="minorHAnsi" w:cstheme="minorHAnsi"/>
+          <w:sz w:val="28"/>
+          <w:szCs w:val="28"/>
+        </w:rPr>
+        <w:t>nonvebal</w:t>
+      </w:r>
+      <w:proofErr w:type="spellEnd"/>
+      <w:r>
+        <w:rPr>
+          <w:rFonts w:asciiTheme="minorHAnsi" w:hAnsiTheme="minorHAnsi" w:cstheme="minorHAnsi"/>
+          <w:sz w:val="28"/>
+          <w:szCs w:val="28"/>
+        </w:rPr>
+        <w:t xml:space="preserve"> communication</w:t>
       </w:r>
     </w:p>
     <w:p>
@@ -3067,7 +3273,25 @@
           <w:sz w:val="28"/>
           <w:szCs w:val="28"/>
         </w:rPr>
-        <w:t xml:space="preserve">Look staright </w:t>
+        <w:t xml:space="preserve">Look </w:t>
+      </w:r>
+      <w:proofErr w:type="spellStart"/>
+      <w:r>
+        <w:rPr>
+          <w:rFonts w:asciiTheme="minorHAnsi" w:hAnsiTheme="minorHAnsi" w:cstheme="minorHAnsi"/>
+          <w:sz w:val="28"/>
+          <w:szCs w:val="28"/>
+        </w:rPr>
+        <w:t>staright</w:t>
+      </w:r>
+      <w:proofErr w:type="spellEnd"/>
+      <w:r>
+        <w:rPr>
+          <w:rFonts w:asciiTheme="minorHAnsi" w:hAnsiTheme="minorHAnsi" w:cstheme="minorHAnsi"/>
+          <w:sz w:val="28"/>
+          <w:szCs w:val="28"/>
+        </w:rPr>
+        <w:t xml:space="preserve"> </w:t>
       </w:r>
       <w:r>
         <w:rPr>
@@ -3517,7 +3741,25 @@
           <w:sz w:val="28"/>
           <w:szCs w:val="28"/>
         </w:rPr>
-        <w:t>Ums, uhs, like, okay</w:t>
+        <w:t xml:space="preserve">Ums, </w:t>
+      </w:r>
+      <w:proofErr w:type="spellStart"/>
+      <w:r>
+        <w:rPr>
+          <w:rFonts w:asciiTheme="minorHAnsi" w:hAnsiTheme="minorHAnsi" w:cstheme="minorHAnsi"/>
+          <w:sz w:val="28"/>
+          <w:szCs w:val="28"/>
+        </w:rPr>
+        <w:t>uhs</w:t>
+      </w:r>
+      <w:proofErr w:type="spellEnd"/>
+      <w:r>
+        <w:rPr>
+          <w:rFonts w:asciiTheme="minorHAnsi" w:hAnsiTheme="minorHAnsi" w:cstheme="minorHAnsi"/>
+          <w:sz w:val="28"/>
+          <w:szCs w:val="28"/>
+        </w:rPr>
+        <w:t>, like, okay</w:t>
       </w:r>
     </w:p>
     <w:p>
@@ -3595,13 +3837,23 @@
           <w:szCs w:val="28"/>
         </w:rPr>
       </w:pPr>
-      <w:r>
-        <w:rPr>
-          <w:rFonts w:asciiTheme="minorHAnsi" w:hAnsiTheme="minorHAnsi" w:cstheme="minorHAnsi"/>
-          <w:sz w:val="28"/>
-          <w:szCs w:val="28"/>
-        </w:rPr>
-        <w:t>Smile make you look m</w:t>
+      <w:proofErr w:type="gramStart"/>
+      <w:r>
+        <w:rPr>
+          <w:rFonts w:asciiTheme="minorHAnsi" w:hAnsiTheme="minorHAnsi" w:cstheme="minorHAnsi"/>
+          <w:sz w:val="28"/>
+          <w:szCs w:val="28"/>
+        </w:rPr>
+        <w:t>Smile</w:t>
+      </w:r>
+      <w:proofErr w:type="gramEnd"/>
+      <w:r>
+        <w:rPr>
+          <w:rFonts w:asciiTheme="minorHAnsi" w:hAnsiTheme="minorHAnsi" w:cstheme="minorHAnsi"/>
+          <w:sz w:val="28"/>
+          <w:szCs w:val="28"/>
+        </w:rPr>
+        <w:t xml:space="preserve"> make you look m</w:t>
       </w:r>
     </w:p>
     <w:p>
@@ -4268,6 +4520,7 @@
         </w:rPr>
         <w:t xml:space="preserve">Key: the most important thing in each section </w:t>
       </w:r>
+      <w:proofErr w:type="gramStart"/>
       <w:r>
         <w:rPr>
           <w:rFonts w:asciiTheme="minorHAnsi" w:hAnsiTheme="minorHAnsi" w:cstheme="minorHAnsi"/>
@@ -4277,7 +4530,19 @@
           <w:szCs w:val="28"/>
           <w:u w:val="single"/>
         </w:rPr>
-        <w:t>are going to be listed first</w:t>
+        <w:t>are</w:t>
+      </w:r>
+      <w:proofErr w:type="gramEnd"/>
+      <w:r>
+        <w:rPr>
+          <w:rFonts w:asciiTheme="minorHAnsi" w:hAnsiTheme="minorHAnsi" w:cstheme="minorHAnsi"/>
+          <w:b/>
+          <w:bCs/>
+          <w:sz w:val="28"/>
+          <w:szCs w:val="28"/>
+          <w:u w:val="single"/>
+        </w:rPr>
+        <w:t xml:space="preserve"> going to be listed first</w:t>
       </w:r>
     </w:p>
     <w:p>
@@ -4408,6 +4673,7 @@
                       <w:rFonts w:asciiTheme="minorHAnsi" w:hAnsiTheme="minorHAnsi" w:cstheme="minorHAnsi"/>
                     </w:rPr>
                   </w:pPr>
+                  <w:proofErr w:type="gramStart"/>
                   <w:r>
                     <w:rPr>
                       <w:rStyle w:val="HTMLCode"/>
@@ -4421,6 +4687,7 @@
                     </w:rPr>
                     <w:t>styled-components</w:t>
                   </w:r>
+                  <w:proofErr w:type="gramEnd"/>
                   <w:r>
                     <w:rPr>
                       <w:rFonts w:asciiTheme="minorHAnsi" w:hAnsiTheme="minorHAnsi" w:cstheme="minorHAnsi"/>
@@ -4448,6 +4715,7 @@
                     </w:rPr>
                     <w:t> </w:t>
                   </w:r>
+                  <w:proofErr w:type="spellStart"/>
                   <w:r>
                     <w:rPr>
                       <w:rStyle w:val="HTMLCode"/>
@@ -4461,6 +4729,7 @@
                     </w:rPr>
                     <w:t>GraphQL</w:t>
                   </w:r>
+                  <w:proofErr w:type="spellEnd"/>
                   <w:r>
                     <w:rPr>
                       <w:rFonts w:asciiTheme="minorHAnsi" w:hAnsiTheme="minorHAnsi" w:cstheme="minorHAnsi"/>
@@ -4550,6 +4819,7 @@
                 <w:spacing w:val="-2"/>
               </w:rPr>
             </w:pPr>
+            <w:proofErr w:type="spellStart"/>
             <w:r>
               <w:rPr>
                 <w:rFonts w:asciiTheme="minorHAnsi" w:eastAsia="Batang" w:hAnsiTheme="minorHAnsi" w:cstheme="minorHAnsi"/>
@@ -4557,6 +4827,7 @@
               </w:rPr>
               <w:t>트릿지는</w:t>
             </w:r>
+            <w:proofErr w:type="spellEnd"/>
             <w:r>
               <w:rPr>
                 <w:rFonts w:asciiTheme="minorHAnsi" w:hAnsiTheme="minorHAnsi" w:cstheme="minorHAnsi"/>
@@ -4928,6 +5199,7 @@
               </w:rPr>
               <w:t> Google”</w:t>
             </w:r>
+            <w:proofErr w:type="spellStart"/>
             <w:r>
               <w:rPr>
                 <w:rFonts w:asciiTheme="minorHAnsi" w:eastAsia="Batang" w:hAnsiTheme="minorHAnsi" w:cstheme="minorHAnsi"/>
@@ -4935,6 +5207,7 @@
               </w:rPr>
               <w:t>로서</w:t>
             </w:r>
+            <w:proofErr w:type="spellEnd"/>
             <w:r>
               <w:rPr>
                 <w:rFonts w:asciiTheme="minorHAnsi" w:hAnsiTheme="minorHAnsi" w:cstheme="minorHAnsi"/>
@@ -5082,6 +5355,7 @@
               </w:rPr>
               <w:t>(equilibrium)</w:t>
             </w:r>
+            <w:proofErr w:type="spellStart"/>
             <w:r>
               <w:rPr>
                 <w:rFonts w:asciiTheme="minorHAnsi" w:eastAsia="Batang" w:hAnsiTheme="minorHAnsi" w:cstheme="minorHAnsi"/>
@@ -5089,6 +5363,7 @@
               </w:rPr>
               <w:t>를</w:t>
             </w:r>
+            <w:proofErr w:type="spellEnd"/>
             <w:r>
               <w:rPr>
                 <w:rFonts w:asciiTheme="minorHAnsi" w:hAnsiTheme="minorHAnsi" w:cstheme="minorHAnsi"/>
@@ -5416,7 +5691,23 @@
                 <w:rFonts w:asciiTheme="minorHAnsi" w:hAnsiTheme="minorHAnsi" w:cstheme="minorHAnsi"/>
                 <w:spacing w:val="-2"/>
               </w:rPr>
-              <w:t> Activant Capital</w:t>
+              <w:t> </w:t>
+            </w:r>
+            <w:proofErr w:type="spellStart"/>
+            <w:r>
+              <w:rPr>
+                <w:rFonts w:asciiTheme="minorHAnsi" w:hAnsiTheme="minorHAnsi" w:cstheme="minorHAnsi"/>
+                <w:spacing w:val="-2"/>
+              </w:rPr>
+              <w:t>Activant</w:t>
+            </w:r>
+            <w:proofErr w:type="spellEnd"/>
+            <w:r>
+              <w:rPr>
+                <w:rFonts w:asciiTheme="minorHAnsi" w:hAnsiTheme="minorHAnsi" w:cstheme="minorHAnsi"/>
+                <w:spacing w:val="-2"/>
+              </w:rPr>
+              <w:t> Capital</w:t>
             </w:r>
             <w:r>
               <w:rPr>
@@ -5644,6 +5935,7 @@
               </w:rPr>
               <w:t> </w:t>
             </w:r>
+            <w:proofErr w:type="spellStart"/>
             <w:r>
               <w:rPr>
                 <w:rFonts w:asciiTheme="minorHAnsi" w:eastAsia="Batang" w:hAnsiTheme="minorHAnsi" w:cstheme="minorHAnsi"/>
@@ -5651,6 +5943,7 @@
               </w:rPr>
               <w:t>트릿지의</w:t>
             </w:r>
+            <w:proofErr w:type="spellEnd"/>
             <w:r>
               <w:rPr>
                 <w:rFonts w:asciiTheme="minorHAnsi" w:hAnsiTheme="minorHAnsi" w:cstheme="minorHAnsi"/>
@@ -6061,6 +6354,7 @@
               </w:rPr>
               <w:t>. </w:t>
             </w:r>
+            <w:proofErr w:type="spellStart"/>
             <w:r>
               <w:rPr>
                 <w:rFonts w:asciiTheme="minorHAnsi" w:eastAsia="Batang" w:hAnsiTheme="minorHAnsi" w:cstheme="minorHAnsi"/>
@@ -6068,6 +6362,7 @@
               </w:rPr>
               <w:t>트릿지의</w:t>
             </w:r>
+            <w:proofErr w:type="spellEnd"/>
             <w:r>
               <w:rPr>
                 <w:rFonts w:asciiTheme="minorHAnsi" w:hAnsiTheme="minorHAnsi" w:cstheme="minorHAnsi"/>
@@ -6160,6 +6455,7 @@
               </w:rPr>
               <w:t> </w:t>
             </w:r>
+            <w:proofErr w:type="spellStart"/>
             <w:r>
               <w:rPr>
                 <w:rFonts w:asciiTheme="minorHAnsi" w:eastAsia="Batang" w:hAnsiTheme="minorHAnsi" w:cstheme="minorHAnsi"/>
@@ -6175,6 +6471,7 @@
               </w:rPr>
               <w:t>과</w:t>
             </w:r>
+            <w:proofErr w:type="spellEnd"/>
             <w:r>
               <w:rPr>
                 <w:rFonts w:asciiTheme="minorHAnsi" w:hAnsiTheme="minorHAnsi" w:cstheme="minorHAnsi"/>
@@ -6212,6 +6509,7 @@
               </w:rPr>
               <w:t> </w:t>
             </w:r>
+            <w:proofErr w:type="spellStart"/>
             <w:r>
               <w:rPr>
                 <w:rFonts w:asciiTheme="minorHAnsi" w:eastAsia="Batang" w:hAnsiTheme="minorHAnsi" w:cstheme="minorHAnsi"/>
@@ -6220,6 +6518,7 @@
               </w:rPr>
               <w:t>효과성</w:t>
             </w:r>
+            <w:proofErr w:type="spellEnd"/>
             <w:r>
               <w:rPr>
                 <w:rFonts w:asciiTheme="minorHAnsi" w:hAnsiTheme="minorHAnsi" w:cstheme="minorHAnsi"/>
@@ -6567,6 +6866,7 @@
               </w:rPr>
               <w:t>, </w:t>
             </w:r>
+            <w:proofErr w:type="spellStart"/>
             <w:r>
               <w:rPr>
                 <w:rFonts w:asciiTheme="minorHAnsi" w:eastAsia="Batang" w:hAnsiTheme="minorHAnsi" w:cstheme="minorHAnsi"/>
@@ -6574,6 +6874,7 @@
               </w:rPr>
               <w:t>트릿지는</w:t>
             </w:r>
+            <w:proofErr w:type="spellEnd"/>
             <w:r>
               <w:rPr>
                 <w:rFonts w:asciiTheme="minorHAnsi" w:hAnsiTheme="minorHAnsi" w:cstheme="minorHAnsi"/>
@@ -6690,6 +6991,7 @@
                 <w:spacing w:val="-2"/>
               </w:rPr>
             </w:pPr>
+            <w:proofErr w:type="spellStart"/>
             <w:r>
               <w:rPr>
                 <w:rFonts w:asciiTheme="minorHAnsi" w:eastAsia="Batang" w:hAnsiTheme="minorHAnsi" w:cstheme="minorHAnsi"/>
@@ -6697,6 +6999,7 @@
               </w:rPr>
               <w:t>트릿지</w:t>
             </w:r>
+            <w:proofErr w:type="spellEnd"/>
             <w:r>
               <w:rPr>
                 <w:rFonts w:asciiTheme="minorHAnsi" w:hAnsiTheme="minorHAnsi" w:cstheme="minorHAnsi"/>
@@ -7083,6 +7386,7 @@
               </w:rPr>
               <w:t> </w:t>
             </w:r>
+            <w:proofErr w:type="spellStart"/>
             <w:r>
               <w:rPr>
                 <w:rFonts w:asciiTheme="minorHAnsi" w:eastAsia="Batang" w:hAnsiTheme="minorHAnsi" w:cstheme="minorHAnsi"/>
@@ -7090,6 +7394,7 @@
               </w:rPr>
               <w:t>하는만큼</w:t>
             </w:r>
+            <w:proofErr w:type="spellEnd"/>
             <w:r>
               <w:rPr>
                 <w:rFonts w:asciiTheme="minorHAnsi" w:hAnsiTheme="minorHAnsi" w:cstheme="minorHAnsi"/>
@@ -7462,6 +7767,7 @@
               </w:rPr>
               <w:t> “Intelligence UX”</w:t>
             </w:r>
+            <w:proofErr w:type="spellStart"/>
             <w:r>
               <w:rPr>
                 <w:rFonts w:asciiTheme="minorHAnsi" w:eastAsia="Batang" w:hAnsiTheme="minorHAnsi" w:cstheme="minorHAnsi"/>
@@ -7469,6 +7775,7 @@
               </w:rPr>
               <w:t>를</w:t>
             </w:r>
+            <w:proofErr w:type="spellEnd"/>
             <w:r>
               <w:rPr>
                 <w:rFonts w:asciiTheme="minorHAnsi" w:hAnsiTheme="minorHAnsi" w:cstheme="minorHAnsi"/>
@@ -7552,7 +7859,23 @@
                 <w:rFonts w:asciiTheme="minorHAnsi" w:hAnsiTheme="minorHAnsi" w:cstheme="minorHAnsi"/>
                 <w:spacing w:val="-2"/>
               </w:rPr>
-              <w:t> “Tridge Messenger App”</w:t>
+              <w:t> “</w:t>
+            </w:r>
+            <w:proofErr w:type="spellStart"/>
+            <w:r>
+              <w:rPr>
+                <w:rFonts w:asciiTheme="minorHAnsi" w:hAnsiTheme="minorHAnsi" w:cstheme="minorHAnsi"/>
+                <w:spacing w:val="-2"/>
+              </w:rPr>
+              <w:t>Tridge</w:t>
+            </w:r>
+            <w:proofErr w:type="spellEnd"/>
+            <w:r>
+              <w:rPr>
+                <w:rFonts w:asciiTheme="minorHAnsi" w:hAnsiTheme="minorHAnsi" w:cstheme="minorHAnsi"/>
+                <w:spacing w:val="-2"/>
+              </w:rPr>
+              <w:t> Messenger App”</w:t>
             </w:r>
             <w:r>
               <w:rPr>
@@ -7800,6 +8123,7 @@
               </w:rPr>
               <w:t> SEO</w:t>
             </w:r>
+            <w:proofErr w:type="spellStart"/>
             <w:r>
               <w:rPr>
                 <w:rFonts w:asciiTheme="minorHAnsi" w:eastAsia="Batang" w:hAnsiTheme="minorHAnsi" w:cstheme="minorHAnsi"/>
@@ -7807,6 +8131,7 @@
               </w:rPr>
               <w:t>를</w:t>
             </w:r>
+            <w:proofErr w:type="spellEnd"/>
             <w:r>
               <w:rPr>
                 <w:rFonts w:asciiTheme="minorHAnsi" w:hAnsiTheme="minorHAnsi" w:cstheme="minorHAnsi"/>
@@ -8018,6 +8343,7 @@
               </w:rPr>
               <w:t> API</w:t>
             </w:r>
+            <w:proofErr w:type="spellStart"/>
             <w:r>
               <w:rPr>
                 <w:rFonts w:asciiTheme="minorHAnsi" w:eastAsia="Batang" w:hAnsiTheme="minorHAnsi" w:cstheme="minorHAnsi"/>
@@ -8025,6 +8351,7 @@
               </w:rPr>
               <w:t>를</w:t>
             </w:r>
+            <w:proofErr w:type="spellEnd"/>
             <w:r>
               <w:rPr>
                 <w:rFonts w:asciiTheme="minorHAnsi" w:hAnsiTheme="minorHAnsi" w:cstheme="minorHAnsi"/>
@@ -8167,6 +8494,7 @@
                 <w:spacing w:val="-2"/>
               </w:rPr>
             </w:pPr>
+            <w:proofErr w:type="spellStart"/>
             <w:r>
               <w:rPr>
                 <w:rFonts w:asciiTheme="minorHAnsi" w:eastAsia="Batang" w:hAnsiTheme="minorHAnsi" w:cstheme="minorHAnsi"/>
@@ -8175,6 +8503,7 @@
               </w:rPr>
               <w:t>트릿지의</w:t>
             </w:r>
+            <w:proofErr w:type="spellEnd"/>
             <w:r>
               <w:rPr>
                 <w:rFonts w:asciiTheme="minorHAnsi" w:hAnsiTheme="minorHAnsi" w:cstheme="minorHAnsi"/>
@@ -8231,6 +8560,7 @@
               </w:rPr>
               <w:t> </w:t>
             </w:r>
+            <w:proofErr w:type="spellStart"/>
             <w:r>
               <w:rPr>
                 <w:rFonts w:asciiTheme="minorHAnsi" w:eastAsia="Batang" w:hAnsiTheme="minorHAnsi" w:cstheme="minorHAnsi"/>
@@ -8239,6 +8569,7 @@
               </w:rPr>
               <w:t>완성자</w:t>
             </w:r>
+            <w:proofErr w:type="spellEnd"/>
             <w:r>
               <w:rPr>
                 <w:rFonts w:asciiTheme="minorHAnsi" w:hAnsiTheme="minorHAnsi" w:cstheme="minorHAnsi"/>
@@ -8247,6 +8578,7 @@
               </w:rPr>
               <w:t>”</w:t>
             </w:r>
+            <w:proofErr w:type="spellStart"/>
             <w:r>
               <w:rPr>
                 <w:rFonts w:asciiTheme="minorHAnsi" w:eastAsia="Batang" w:hAnsiTheme="minorHAnsi" w:cstheme="minorHAnsi"/>
@@ -8255,6 +8587,7 @@
               </w:rPr>
               <w:t>로서</w:t>
             </w:r>
+            <w:proofErr w:type="spellEnd"/>
             <w:r>
               <w:rPr>
                 <w:rFonts w:asciiTheme="minorHAnsi" w:hAnsiTheme="minorHAnsi" w:cstheme="minorHAnsi"/>
@@ -8390,6 +8723,7 @@
               </w:rPr>
               <w:t> </w:t>
             </w:r>
+            <w:proofErr w:type="spellStart"/>
             <w:r>
               <w:rPr>
                 <w:rFonts w:asciiTheme="minorHAnsi" w:eastAsia="Batang" w:hAnsiTheme="minorHAnsi" w:cstheme="minorHAnsi"/>
@@ -8397,6 +8731,7 @@
               </w:rPr>
               <w:t>트릿지</w:t>
             </w:r>
+            <w:proofErr w:type="spellEnd"/>
             <w:r>
               <w:rPr>
                 <w:rFonts w:asciiTheme="minorHAnsi" w:hAnsiTheme="minorHAnsi" w:cstheme="minorHAnsi"/>
@@ -8614,6 +8949,7 @@
               </w:rPr>
               <w:t> </w:t>
             </w:r>
+            <w:proofErr w:type="spellStart"/>
             <w:r>
               <w:rPr>
                 <w:rFonts w:asciiTheme="minorHAnsi" w:eastAsia="Batang" w:hAnsiTheme="minorHAnsi" w:cstheme="minorHAnsi"/>
@@ -8622,14 +8958,25 @@
               </w:rPr>
               <w:t>트릿지는</w:t>
             </w:r>
-            <w:r>
-              <w:rPr>
-                <w:rFonts w:asciiTheme="minorHAnsi" w:hAnsiTheme="minorHAnsi" w:cstheme="minorHAnsi"/>
-                <w:spacing w:val="-2"/>
-                <w:highlight w:val="yellow"/>
-              </w:rPr>
-              <w:t> GraphQL</w:t>
-            </w:r>
+            <w:proofErr w:type="spellEnd"/>
+            <w:r>
+              <w:rPr>
+                <w:rFonts w:asciiTheme="minorHAnsi" w:hAnsiTheme="minorHAnsi" w:cstheme="minorHAnsi"/>
+                <w:spacing w:val="-2"/>
+                <w:highlight w:val="yellow"/>
+              </w:rPr>
+              <w:t> </w:t>
+            </w:r>
+            <w:proofErr w:type="spellStart"/>
+            <w:r>
+              <w:rPr>
+                <w:rFonts w:asciiTheme="minorHAnsi" w:hAnsiTheme="minorHAnsi" w:cstheme="minorHAnsi"/>
+                <w:spacing w:val="-2"/>
+                <w:highlight w:val="yellow"/>
+              </w:rPr>
+              <w:t>GraphQL</w:t>
+            </w:r>
+            <w:proofErr w:type="spellEnd"/>
             <w:r>
               <w:rPr>
                 <w:rFonts w:asciiTheme="minorHAnsi" w:eastAsia="Batang" w:hAnsiTheme="minorHAnsi" w:cstheme="minorHAnsi"/>
@@ -8749,6 +9096,7 @@
               </w:rPr>
               <w:t> </w:t>
             </w:r>
+            <w:proofErr w:type="spellStart"/>
             <w:r>
               <w:rPr>
                 <w:rFonts w:asciiTheme="minorHAnsi" w:eastAsia="Batang" w:hAnsiTheme="minorHAnsi" w:cstheme="minorHAnsi"/>
@@ -8756,6 +9104,7 @@
               </w:rPr>
               <w:t>로직이</w:t>
             </w:r>
+            <w:proofErr w:type="spellEnd"/>
             <w:r>
               <w:rPr>
                 <w:rFonts w:asciiTheme="minorHAnsi" w:hAnsiTheme="minorHAnsi" w:cstheme="minorHAnsi"/>
@@ -8968,7 +9317,25 @@
                 <w:spacing w:val="-2"/>
                 <w:highlight w:val="yellow"/>
               </w:rPr>
-              <w:t>React, GraphQL, </w:t>
+              <w:t>React, </w:t>
+            </w:r>
+            <w:proofErr w:type="spellStart"/>
+            <w:r>
+              <w:rPr>
+                <w:rFonts w:asciiTheme="minorHAnsi" w:hAnsiTheme="minorHAnsi" w:cstheme="minorHAnsi"/>
+                <w:spacing w:val="-2"/>
+                <w:highlight w:val="yellow"/>
+              </w:rPr>
+              <w:t>GraphQL</w:t>
+            </w:r>
+            <w:proofErr w:type="spellEnd"/>
+            <w:r>
+              <w:rPr>
+                <w:rFonts w:asciiTheme="minorHAnsi" w:hAnsiTheme="minorHAnsi" w:cstheme="minorHAnsi"/>
+                <w:spacing w:val="-2"/>
+                <w:highlight w:val="yellow"/>
+              </w:rPr>
+              <w:t>, </w:t>
             </w:r>
             <w:r>
               <w:rPr>
@@ -8986,6 +9353,7 @@
               </w:rPr>
               <w:t> styled-components</w:t>
             </w:r>
+            <w:proofErr w:type="spellStart"/>
             <w:r>
               <w:rPr>
                 <w:rFonts w:asciiTheme="minorHAnsi" w:eastAsia="Batang" w:hAnsiTheme="minorHAnsi" w:cstheme="minorHAnsi"/>
@@ -8994,6 +9362,7 @@
               </w:rPr>
               <w:t>를</w:t>
             </w:r>
+            <w:proofErr w:type="spellEnd"/>
             <w:r>
               <w:rPr>
                 <w:rFonts w:asciiTheme="minorHAnsi" w:hAnsiTheme="minorHAnsi" w:cstheme="minorHAnsi"/>
@@ -9050,6 +9419,7 @@
               </w:rPr>
               <w:t> </w:t>
             </w:r>
+            <w:proofErr w:type="spellStart"/>
             <w:r>
               <w:rPr>
                 <w:rFonts w:asciiTheme="minorHAnsi" w:eastAsia="Batang" w:hAnsiTheme="minorHAnsi" w:cstheme="minorHAnsi"/>
@@ -9058,6 +9428,7 @@
               </w:rPr>
               <w:t>재사용성이</w:t>
             </w:r>
+            <w:proofErr w:type="spellEnd"/>
             <w:r>
               <w:rPr>
                 <w:rFonts w:asciiTheme="minorHAnsi" w:hAnsiTheme="minorHAnsi" w:cstheme="minorHAnsi"/>
@@ -9098,6 +9469,7 @@
               </w:rPr>
               <w:t> UI</w:t>
             </w:r>
+            <w:proofErr w:type="spellStart"/>
             <w:r>
               <w:rPr>
                 <w:rFonts w:asciiTheme="minorHAnsi" w:eastAsia="Batang" w:hAnsiTheme="minorHAnsi" w:cstheme="minorHAnsi"/>
@@ -9106,6 +9478,7 @@
               </w:rPr>
               <w:t>를</w:t>
             </w:r>
+            <w:proofErr w:type="spellEnd"/>
             <w:r>
               <w:rPr>
                 <w:rFonts w:asciiTheme="minorHAnsi" w:hAnsiTheme="minorHAnsi" w:cstheme="minorHAnsi"/>
@@ -9225,6 +9598,7 @@
               </w:rPr>
               <w:t> UI</w:t>
             </w:r>
+            <w:proofErr w:type="spellStart"/>
             <w:r>
               <w:rPr>
                 <w:rFonts w:asciiTheme="minorHAnsi" w:eastAsia="Batang" w:hAnsiTheme="minorHAnsi" w:cstheme="minorHAnsi"/>
@@ -9233,6 +9607,7 @@
               </w:rPr>
               <w:t>를</w:t>
             </w:r>
+            <w:proofErr w:type="spellEnd"/>
             <w:r>
               <w:rPr>
                 <w:rFonts w:asciiTheme="minorHAnsi" w:hAnsiTheme="minorHAnsi" w:cstheme="minorHAnsi"/>
@@ -9401,6 +9776,7 @@
               </w:rPr>
               <w:t> UI </w:t>
             </w:r>
+            <w:proofErr w:type="spellStart"/>
             <w:r>
               <w:rPr>
                 <w:rFonts w:asciiTheme="minorHAnsi" w:eastAsia="Batang" w:hAnsiTheme="minorHAnsi" w:cstheme="minorHAnsi"/>
@@ -9408,6 +9784,7 @@
               </w:rPr>
               <w:t>반응성을</w:t>
             </w:r>
+            <w:proofErr w:type="spellEnd"/>
             <w:r>
               <w:rPr>
                 <w:rFonts w:asciiTheme="minorHAnsi" w:hAnsiTheme="minorHAnsi" w:cstheme="minorHAnsi"/>
@@ -9429,6 +9806,7 @@
               </w:rPr>
               <w:t> SEO</w:t>
             </w:r>
+            <w:proofErr w:type="spellStart"/>
             <w:r>
               <w:rPr>
                 <w:rFonts w:asciiTheme="minorHAnsi" w:eastAsia="Batang" w:hAnsiTheme="minorHAnsi" w:cstheme="minorHAnsi"/>
@@ -9436,6 +9814,7 @@
               </w:rPr>
               <w:t>를</w:t>
             </w:r>
+            <w:proofErr w:type="spellEnd"/>
             <w:r>
               <w:rPr>
                 <w:rFonts w:asciiTheme="minorHAnsi" w:hAnsiTheme="minorHAnsi" w:cstheme="minorHAnsi"/>
@@ -9767,6 +10146,7 @@
               </w:rPr>
               <w:t> </w:t>
             </w:r>
+            <w:proofErr w:type="spellStart"/>
             <w:r>
               <w:rPr>
                 <w:rFonts w:asciiTheme="minorHAnsi" w:eastAsia="Batang" w:hAnsiTheme="minorHAnsi" w:cstheme="minorHAnsi"/>
@@ -9774,6 +10154,7 @@
               </w:rPr>
               <w:t>스쿼드를</w:t>
             </w:r>
+            <w:proofErr w:type="spellEnd"/>
             <w:r>
               <w:rPr>
                 <w:rFonts w:asciiTheme="minorHAnsi" w:hAnsiTheme="minorHAnsi" w:cstheme="minorHAnsi"/>
@@ -10409,7 +10790,25 @@
                 <w:spacing w:val="-2"/>
                 <w:highlight w:val="yellow"/>
               </w:rPr>
-              <w:t> (Javascript, HTML, CSS </w:t>
+              <w:t> (</w:t>
+            </w:r>
+            <w:proofErr w:type="spellStart"/>
+            <w:r>
+              <w:rPr>
+                <w:rFonts w:asciiTheme="minorHAnsi" w:hAnsiTheme="minorHAnsi" w:cstheme="minorHAnsi"/>
+                <w:spacing w:val="-2"/>
+                <w:highlight w:val="yellow"/>
+              </w:rPr>
+              <w:t>Javascript</w:t>
+            </w:r>
+            <w:proofErr w:type="spellEnd"/>
+            <w:r>
+              <w:rPr>
+                <w:rFonts w:asciiTheme="minorHAnsi" w:hAnsiTheme="minorHAnsi" w:cstheme="minorHAnsi"/>
+                <w:spacing w:val="-2"/>
+                <w:highlight w:val="yellow"/>
+              </w:rPr>
+              <w:t>, HTML, CSS </w:t>
             </w:r>
             <w:r>
               <w:rPr>
@@ -10603,6 +11002,7 @@
               </w:rPr>
               <w:t>”</w:t>
             </w:r>
+            <w:proofErr w:type="spellStart"/>
             <w:r>
               <w:rPr>
                 <w:rFonts w:asciiTheme="minorHAnsi" w:eastAsia="Batang" w:hAnsiTheme="minorHAnsi" w:cstheme="minorHAnsi"/>
@@ -10610,6 +11010,7 @@
               </w:rPr>
               <w:t>를</w:t>
             </w:r>
+            <w:proofErr w:type="spellEnd"/>
             <w:r>
               <w:rPr>
                 <w:rFonts w:asciiTheme="minorHAnsi" w:hAnsiTheme="minorHAnsi" w:cstheme="minorHAnsi"/>
@@ -10897,7 +11298,25 @@
                 <w:spacing w:val="-2"/>
                 <w:highlight w:val="yellow"/>
               </w:rPr>
-              <w:t>React, GraphQL, </w:t>
+              <w:t>React, </w:t>
+            </w:r>
+            <w:proofErr w:type="spellStart"/>
+            <w:r>
+              <w:rPr>
+                <w:rFonts w:asciiTheme="minorHAnsi" w:hAnsiTheme="minorHAnsi" w:cstheme="minorHAnsi"/>
+                <w:spacing w:val="-2"/>
+                <w:highlight w:val="yellow"/>
+              </w:rPr>
+              <w:t>GraphQL</w:t>
+            </w:r>
+            <w:proofErr w:type="spellEnd"/>
+            <w:r>
+              <w:rPr>
+                <w:rFonts w:asciiTheme="minorHAnsi" w:hAnsiTheme="minorHAnsi" w:cstheme="minorHAnsi"/>
+                <w:spacing w:val="-2"/>
+                <w:highlight w:val="yellow"/>
+              </w:rPr>
+              <w:t>, </w:t>
             </w:r>
             <w:r>
               <w:rPr>
@@ -10915,6 +11334,7 @@
               </w:rPr>
               <w:t> styled-components</w:t>
             </w:r>
+            <w:proofErr w:type="spellStart"/>
             <w:r>
               <w:rPr>
                 <w:rFonts w:asciiTheme="minorHAnsi" w:eastAsia="Batang" w:hAnsiTheme="minorHAnsi" w:cstheme="minorHAnsi"/>
@@ -10923,6 +11343,7 @@
               </w:rPr>
               <w:t>를</w:t>
             </w:r>
+            <w:proofErr w:type="spellEnd"/>
             <w:r>
               <w:rPr>
                 <w:rFonts w:asciiTheme="minorHAnsi" w:hAnsiTheme="minorHAnsi" w:cstheme="minorHAnsi"/>
@@ -11219,6 +11640,7 @@
               </w:rPr>
               <w:t> (</w:t>
             </w:r>
+            <w:proofErr w:type="spellStart"/>
             <w:r>
               <w:rPr>
                 <w:rFonts w:asciiTheme="minorHAnsi" w:eastAsia="Batang" w:hAnsiTheme="minorHAnsi" w:cstheme="minorHAnsi"/>
@@ -11226,6 +11648,7 @@
               </w:rPr>
               <w:t>트릿지</w:t>
             </w:r>
+            <w:proofErr w:type="spellEnd"/>
             <w:r>
               <w:rPr>
                 <w:rFonts w:asciiTheme="minorHAnsi" w:hAnsiTheme="minorHAnsi" w:cstheme="minorHAnsi"/>
@@ -11369,6 +11792,7 @@
                 <w:spacing w:val="-2"/>
               </w:rPr>
             </w:pPr>
+            <w:proofErr w:type="spellStart"/>
             <w:r>
               <w:rPr>
                 <w:rStyle w:val="Strong"/>
@@ -11377,6 +11801,7 @@
               </w:rPr>
               <w:t>트릿지는</w:t>
             </w:r>
+            <w:proofErr w:type="spellEnd"/>
             <w:r>
               <w:rPr>
                 <w:rStyle w:val="Strong"/>
@@ -11913,6 +12338,7 @@
               </w:rPr>
               <w:t> </w:t>
             </w:r>
+            <w:proofErr w:type="spellStart"/>
             <w:r>
               <w:rPr>
                 <w:rFonts w:asciiTheme="minorHAnsi" w:eastAsia="Batang" w:hAnsiTheme="minorHAnsi" w:cstheme="minorHAnsi"/>
@@ -11920,6 +12346,7 @@
               </w:rPr>
               <w:t>태깅</w:t>
             </w:r>
+            <w:proofErr w:type="spellEnd"/>
             <w:r>
               <w:rPr>
                 <w:rFonts w:asciiTheme="minorHAnsi" w:hAnsiTheme="minorHAnsi" w:cstheme="minorHAnsi"/>
@@ -12082,6 +12509,7 @@
               <w:br/>
               <w:t>- Trusted online reputation: Google SEO</w:t>
             </w:r>
+            <w:proofErr w:type="spellStart"/>
             <w:r>
               <w:rPr>
                 <w:rFonts w:asciiTheme="minorHAnsi" w:eastAsia="Batang" w:hAnsiTheme="minorHAnsi" w:cstheme="minorHAnsi"/>
@@ -12089,6 +12517,7 @@
               </w:rPr>
               <w:t>를</w:t>
             </w:r>
+            <w:proofErr w:type="spellEnd"/>
             <w:r>
               <w:rPr>
                 <w:rFonts w:asciiTheme="minorHAnsi" w:hAnsiTheme="minorHAnsi" w:cstheme="minorHAnsi"/>
@@ -12478,6 +12907,7 @@
                 <w:spacing w:val="-2"/>
               </w:rPr>
             </w:pPr>
+            <w:proofErr w:type="spellStart"/>
             <w:r>
               <w:rPr>
                 <w:rStyle w:val="Strong"/>
@@ -12486,6 +12916,7 @@
               </w:rPr>
               <w:t>트릿지는</w:t>
             </w:r>
+            <w:proofErr w:type="spellEnd"/>
             <w:r>
               <w:rPr>
                 <w:rStyle w:val="Strong"/>
@@ -12773,6 +13204,7 @@
               <w:br/>
               <w:t>- </w:t>
             </w:r>
+            <w:proofErr w:type="spellStart"/>
             <w:r>
               <w:rPr>
                 <w:rFonts w:asciiTheme="minorHAnsi" w:eastAsia="Batang" w:hAnsiTheme="minorHAnsi" w:cstheme="minorHAnsi"/>
@@ -12780,6 +13212,7 @@
               </w:rPr>
               <w:t>팀런치</w:t>
             </w:r>
+            <w:proofErr w:type="spellEnd"/>
             <w:r>
               <w:rPr>
                 <w:rFonts w:asciiTheme="minorHAnsi" w:hAnsiTheme="minorHAnsi" w:cstheme="minorHAnsi"/>
@@ -12815,6 +13248,7 @@
               </w:rPr>
               <w:t> </w:t>
             </w:r>
+            <w:proofErr w:type="spellStart"/>
             <w:r>
               <w:rPr>
                 <w:rFonts w:asciiTheme="minorHAnsi" w:eastAsia="Batang" w:hAnsiTheme="minorHAnsi" w:cstheme="minorHAnsi"/>
@@ -12822,6 +13256,7 @@
               </w:rPr>
               <w:t>석식</w:t>
             </w:r>
+            <w:proofErr w:type="spellEnd"/>
             <w:r>
               <w:rPr>
                 <w:rFonts w:asciiTheme="minorHAnsi" w:hAnsiTheme="minorHAnsi" w:cstheme="minorHAnsi"/>
@@ -13028,6 +13463,7 @@
               </w:rPr>
               <w:t> (</w:t>
             </w:r>
+            <w:proofErr w:type="spellStart"/>
             <w:r>
               <w:rPr>
                 <w:rFonts w:asciiTheme="minorHAnsi" w:eastAsia="Batang" w:hAnsiTheme="minorHAnsi" w:cstheme="minorHAnsi"/>
@@ -13035,6 +13471,7 @@
               </w:rPr>
               <w:t>층고</w:t>
             </w:r>
+            <w:proofErr w:type="spellEnd"/>
             <w:r>
               <w:rPr>
                 <w:rFonts w:asciiTheme="minorHAnsi" w:hAnsiTheme="minorHAnsi" w:cstheme="minorHAnsi"/>
@@ -13386,16 +13823,38 @@
                 <w:highlight w:val="yellow"/>
                 <w:shd w:val="clear" w:color="auto" w:fill="FFFFFF"/>
               </w:rPr>
-              <w:t>- React, GraphQL, </w:t>
-            </w:r>
-            <w:r>
-              <w:rPr>
-                <w:rFonts w:asciiTheme="minorHAnsi" w:eastAsia="Batang" w:hAnsiTheme="minorHAnsi" w:cstheme="minorHAnsi"/>
+              <w:t>- React, </w:t>
+            </w:r>
+            <w:proofErr w:type="spellStart"/>
+            <w:r>
+              <w:rPr>
+                <w:rFonts w:asciiTheme="minorHAnsi" w:hAnsiTheme="minorHAnsi" w:cstheme="minorHAnsi"/>
                 <w:color w:val="263747"/>
                 <w:spacing w:val="-2"/>
                 <w:highlight w:val="yellow"/>
                 <w:shd w:val="clear" w:color="auto" w:fill="FFFFFF"/>
               </w:rPr>
+              <w:t>GraphQL</w:t>
+            </w:r>
+            <w:proofErr w:type="spellEnd"/>
+            <w:r>
+              <w:rPr>
+                <w:rFonts w:asciiTheme="minorHAnsi" w:hAnsiTheme="minorHAnsi" w:cstheme="minorHAnsi"/>
+                <w:color w:val="263747"/>
+                <w:spacing w:val="-2"/>
+                <w:highlight w:val="yellow"/>
+                <w:shd w:val="clear" w:color="auto" w:fill="FFFFFF"/>
+              </w:rPr>
+              <w:t>, </w:t>
+            </w:r>
+            <w:r>
+              <w:rPr>
+                <w:rFonts w:asciiTheme="minorHAnsi" w:eastAsia="Batang" w:hAnsiTheme="minorHAnsi" w:cstheme="minorHAnsi"/>
+                <w:color w:val="263747"/>
+                <w:spacing w:val="-2"/>
+                <w:highlight w:val="yellow"/>
+                <w:shd w:val="clear" w:color="auto" w:fill="FFFFFF"/>
+              </w:rPr>
               <w:t>그리고</w:t>
             </w:r>
             <w:r>
@@ -13408,6 +13867,7 @@
               </w:rPr>
               <w:t> styled-components</w:t>
             </w:r>
+            <w:proofErr w:type="spellStart"/>
             <w:r>
               <w:rPr>
                 <w:rFonts w:asciiTheme="minorHAnsi" w:eastAsia="Batang" w:hAnsiTheme="minorHAnsi" w:cstheme="minorHAnsi"/>
@@ -13418,6 +13878,7 @@
               </w:rPr>
               <w:t>를</w:t>
             </w:r>
+            <w:proofErr w:type="spellEnd"/>
             <w:r>
               <w:rPr>
                 <w:rFonts w:asciiTheme="minorHAnsi" w:hAnsiTheme="minorHAnsi" w:cstheme="minorHAnsi"/>
@@ -13488,6 +13949,7 @@
               </w:rPr>
               <w:t> </w:t>
             </w:r>
+            <w:proofErr w:type="spellStart"/>
             <w:r>
               <w:rPr>
                 <w:rFonts w:asciiTheme="minorHAnsi" w:eastAsia="Batang" w:hAnsiTheme="minorHAnsi" w:cstheme="minorHAnsi"/>
@@ -13498,6 +13960,7 @@
               </w:rPr>
               <w:t>재사용성이</w:t>
             </w:r>
+            <w:proofErr w:type="spellEnd"/>
             <w:r>
               <w:rPr>
                 <w:rFonts w:asciiTheme="minorHAnsi" w:hAnsiTheme="minorHAnsi" w:cstheme="minorHAnsi"/>
@@ -13548,6 +14011,7 @@
               </w:rPr>
               <w:t> UI</w:t>
             </w:r>
+            <w:proofErr w:type="spellStart"/>
             <w:r>
               <w:rPr>
                 <w:rFonts w:asciiTheme="minorHAnsi" w:eastAsia="Batang" w:hAnsiTheme="minorHAnsi" w:cstheme="minorHAnsi"/>
@@ -13558,6 +14022,7 @@
               </w:rPr>
               <w:t>를</w:t>
             </w:r>
+            <w:proofErr w:type="spellEnd"/>
             <w:r>
               <w:rPr>
                 <w:rFonts w:asciiTheme="minorHAnsi" w:hAnsiTheme="minorHAnsi" w:cstheme="minorHAnsi"/>
@@ -13707,6 +14172,7 @@
               </w:rPr>
               <w:t> UI</w:t>
             </w:r>
+            <w:proofErr w:type="spellStart"/>
             <w:r>
               <w:rPr>
                 <w:rFonts w:asciiTheme="minorHAnsi" w:eastAsia="Batang" w:hAnsiTheme="minorHAnsi" w:cstheme="minorHAnsi"/>
@@ -13717,6 +14183,7 @@
               </w:rPr>
               <w:t>를</w:t>
             </w:r>
+            <w:proofErr w:type="spellEnd"/>
             <w:r>
               <w:rPr>
                 <w:rFonts w:asciiTheme="minorHAnsi" w:hAnsiTheme="minorHAnsi" w:cstheme="minorHAnsi"/>
@@ -14074,7 +14541,25 @@
           <w:sz w:val="28"/>
           <w:szCs w:val="28"/>
         </w:rPr>
-        <w:t xml:space="preserve"> (I gotta learn these)</w:t>
+        <w:t xml:space="preserve"> (I </w:t>
+      </w:r>
+      <w:proofErr w:type="spellStart"/>
+      <w:r>
+        <w:rPr>
+          <w:rFonts w:asciiTheme="minorHAnsi" w:hAnsiTheme="minorHAnsi" w:cstheme="minorHAnsi"/>
+          <w:sz w:val="28"/>
+          <w:szCs w:val="28"/>
+        </w:rPr>
+        <w:t>gotta</w:t>
+      </w:r>
+      <w:proofErr w:type="spellEnd"/>
+      <w:r>
+        <w:rPr>
+          <w:rFonts w:asciiTheme="minorHAnsi" w:hAnsiTheme="minorHAnsi" w:cstheme="minorHAnsi"/>
+          <w:sz w:val="28"/>
+          <w:szCs w:val="28"/>
+        </w:rPr>
+        <w:t xml:space="preserve"> learn these)</w:t>
       </w:r>
     </w:p>
     <w:p>
@@ -14461,6 +14946,7 @@
               </w:rPr>
               <w:t> </w:t>
             </w:r>
+            <w:proofErr w:type="spellStart"/>
             <w:r>
               <w:rPr>
                 <w:rFonts w:asciiTheme="minorHAnsi" w:eastAsia="Batang" w:hAnsiTheme="minorHAnsi" w:cstheme="minorHAnsi"/>
@@ -14469,6 +14955,7 @@
               </w:rPr>
               <w:t>스쿼드를</w:t>
             </w:r>
+            <w:proofErr w:type="spellEnd"/>
             <w:r>
               <w:rPr>
                 <w:rFonts w:asciiTheme="minorHAnsi" w:hAnsiTheme="minorHAnsi" w:cstheme="minorHAnsi"/>
@@ -14877,7 +15364,43 @@
           <w:sz w:val="28"/>
           <w:szCs w:val="28"/>
         </w:rPr>
-        <w:t>Quick learner (I should learn GraphQL, styledComponents and D3.js quickly)</w:t>
+        <w:t xml:space="preserve">Quick learner (I should learn </w:t>
+      </w:r>
+      <w:proofErr w:type="spellStart"/>
+      <w:r>
+        <w:rPr>
+          <w:rFonts w:asciiTheme="minorHAnsi" w:hAnsiTheme="minorHAnsi" w:cstheme="minorHAnsi"/>
+          <w:sz w:val="28"/>
+          <w:szCs w:val="28"/>
+        </w:rPr>
+        <w:t>GraphQL</w:t>
+      </w:r>
+      <w:proofErr w:type="spellEnd"/>
+      <w:r>
+        <w:rPr>
+          <w:rFonts w:asciiTheme="minorHAnsi" w:hAnsiTheme="minorHAnsi" w:cstheme="minorHAnsi"/>
+          <w:sz w:val="28"/>
+          <w:szCs w:val="28"/>
+        </w:rPr>
+        <w:t xml:space="preserve">, </w:t>
+      </w:r>
+      <w:proofErr w:type="spellStart"/>
+      <w:r>
+        <w:rPr>
+          <w:rFonts w:asciiTheme="minorHAnsi" w:hAnsiTheme="minorHAnsi" w:cstheme="minorHAnsi"/>
+          <w:sz w:val="28"/>
+          <w:szCs w:val="28"/>
+        </w:rPr>
+        <w:t>styledComponents</w:t>
+      </w:r>
+      <w:proofErr w:type="spellEnd"/>
+      <w:r>
+        <w:rPr>
+          <w:rFonts w:asciiTheme="minorHAnsi" w:hAnsiTheme="minorHAnsi" w:cstheme="minorHAnsi"/>
+          <w:sz w:val="28"/>
+          <w:szCs w:val="28"/>
+        </w:rPr>
+        <w:t xml:space="preserve"> and D3.js quickly)</w:t>
       </w:r>
     </w:p>
     <w:p>
@@ -14965,7 +15488,25 @@
           <w:sz w:val="28"/>
           <w:szCs w:val="28"/>
         </w:rPr>
-        <w:t>I am from the country of multiculture, so interacting and working with peers from other countries are not a problem</w:t>
+        <w:t xml:space="preserve">I am from the country of </w:t>
+      </w:r>
+      <w:proofErr w:type="spellStart"/>
+      <w:r>
+        <w:rPr>
+          <w:rFonts w:asciiTheme="minorHAnsi" w:hAnsiTheme="minorHAnsi" w:cstheme="minorHAnsi"/>
+          <w:sz w:val="28"/>
+          <w:szCs w:val="28"/>
+        </w:rPr>
+        <w:t>multiculture</w:t>
+      </w:r>
+      <w:proofErr w:type="spellEnd"/>
+      <w:r>
+        <w:rPr>
+          <w:rFonts w:asciiTheme="minorHAnsi" w:hAnsiTheme="minorHAnsi" w:cstheme="minorHAnsi"/>
+          <w:sz w:val="28"/>
+          <w:szCs w:val="28"/>
+        </w:rPr>
+        <w:t>, so interacting and working with peers from other countries are not a problem</w:t>
       </w:r>
     </w:p>
     <w:p>
@@ -15204,16 +15745,36 @@
           <w:sz w:val="28"/>
           <w:szCs w:val="28"/>
         </w:rPr>
-        <w:t>I haven’t had experience in creating app using GraphQL</w:t>
-      </w:r>
-      <w:r>
-        <w:rPr>
-          <w:rFonts w:asciiTheme="minorHAnsi" w:hAnsiTheme="minorHAnsi" w:cstheme="minorHAnsi"/>
-          <w:sz w:val="28"/>
-          <w:szCs w:val="28"/>
-        </w:rPr>
-        <w:t xml:space="preserve"> D3,js</w:t>
-      </w:r>
+        <w:t xml:space="preserve">I haven’t had experience in creating app using </w:t>
+      </w:r>
+      <w:proofErr w:type="spellStart"/>
+      <w:r>
+        <w:rPr>
+          <w:rFonts w:asciiTheme="minorHAnsi" w:hAnsiTheme="minorHAnsi" w:cstheme="minorHAnsi"/>
+          <w:sz w:val="28"/>
+          <w:szCs w:val="28"/>
+        </w:rPr>
+        <w:t>GraphQL</w:t>
+      </w:r>
+      <w:proofErr w:type="spellEnd"/>
+      <w:r>
+        <w:rPr>
+          <w:rFonts w:asciiTheme="minorHAnsi" w:hAnsiTheme="minorHAnsi" w:cstheme="minorHAnsi"/>
+          <w:sz w:val="28"/>
+          <w:szCs w:val="28"/>
+        </w:rPr>
+        <w:t xml:space="preserve"> D</w:t>
+      </w:r>
+      <w:proofErr w:type="gramStart"/>
+      <w:r>
+        <w:rPr>
+          <w:rFonts w:asciiTheme="minorHAnsi" w:hAnsiTheme="minorHAnsi" w:cstheme="minorHAnsi"/>
+          <w:sz w:val="28"/>
+          <w:szCs w:val="28"/>
+        </w:rPr>
+        <w:t>3,js</w:t>
+      </w:r>
+      <w:proofErr w:type="gramEnd"/>
       <w:r>
         <w:rPr>
           <w:rFonts w:asciiTheme="minorHAnsi" w:hAnsiTheme="minorHAnsi" w:cstheme="minorHAnsi"/>
@@ -15280,7 +15841,25 @@
           <w:sz w:val="28"/>
           <w:szCs w:val="28"/>
         </w:rPr>
-        <w:t>I have very limited experience using selenium, and puppeteer  experience using selenium</w:t>
+        <w:t xml:space="preserve">I have very limited experience using selenium, and </w:t>
+      </w:r>
+      <w:proofErr w:type="gramStart"/>
+      <w:r>
+        <w:rPr>
+          <w:rFonts w:asciiTheme="minorHAnsi" w:hAnsiTheme="minorHAnsi" w:cstheme="minorHAnsi"/>
+          <w:sz w:val="28"/>
+          <w:szCs w:val="28"/>
+        </w:rPr>
+        <w:t>puppeteer  experience</w:t>
+      </w:r>
+      <w:proofErr w:type="gramEnd"/>
+      <w:r>
+        <w:rPr>
+          <w:rFonts w:asciiTheme="minorHAnsi" w:hAnsiTheme="minorHAnsi" w:cstheme="minorHAnsi"/>
+          <w:sz w:val="28"/>
+          <w:szCs w:val="28"/>
+        </w:rPr>
+        <w:t xml:space="preserve"> using selenium</w:t>
       </w:r>
       <w:r>
         <w:rPr>
@@ -15439,8 +16018,18 @@
           <w:sz w:val="28"/>
           <w:szCs w:val="28"/>
         </w:rPr>
-        <w:t>What are your most relevant qualifications for this position</w:t>
-      </w:r>
+        <w:t xml:space="preserve">What are your most relevant qualifications for this </w:t>
+      </w:r>
+      <w:proofErr w:type="gramStart"/>
+      <w:r>
+        <w:rPr>
+          <w:rFonts w:asciiTheme="minorHAnsi" w:hAnsiTheme="minorHAnsi" w:cstheme="minorHAnsi"/>
+          <w:sz w:val="28"/>
+          <w:szCs w:val="28"/>
+        </w:rPr>
+        <w:t>position</w:t>
+      </w:r>
+      <w:proofErr w:type="gramEnd"/>
     </w:p>
     <w:p>
       <w:pPr>
@@ -15487,7 +16076,25 @@
           <w:sz w:val="28"/>
           <w:szCs w:val="28"/>
         </w:rPr>
-        <w:t>I am highly organized and  very good at running department</w:t>
+        <w:t xml:space="preserve">I am highly organized </w:t>
+      </w:r>
+      <w:proofErr w:type="gramStart"/>
+      <w:r>
+        <w:rPr>
+          <w:rFonts w:asciiTheme="minorHAnsi" w:hAnsiTheme="minorHAnsi" w:cstheme="minorHAnsi"/>
+          <w:sz w:val="28"/>
+          <w:szCs w:val="28"/>
+        </w:rPr>
+        <w:t>and  very</w:t>
+      </w:r>
+      <w:proofErr w:type="gramEnd"/>
+      <w:r>
+        <w:rPr>
+          <w:rFonts w:asciiTheme="minorHAnsi" w:hAnsiTheme="minorHAnsi" w:cstheme="minorHAnsi"/>
+          <w:sz w:val="28"/>
+          <w:szCs w:val="28"/>
+        </w:rPr>
+        <w:t xml:space="preserve"> good at running department</w:t>
       </w:r>
     </w:p>
     <w:p>
@@ -15596,13 +16203,23 @@
           <w:szCs w:val="28"/>
         </w:rPr>
       </w:pPr>
-      <w:r>
-        <w:rPr>
-          <w:rFonts w:asciiTheme="minorHAnsi" w:hAnsiTheme="minorHAnsi" w:cstheme="minorHAnsi"/>
-          <w:sz w:val="28"/>
-          <w:szCs w:val="28"/>
-        </w:rPr>
-        <w:t>I  know that comes in really handy with innovative companies like this one</w:t>
+      <w:proofErr w:type="gramStart"/>
+      <w:r>
+        <w:rPr>
+          <w:rFonts w:asciiTheme="minorHAnsi" w:hAnsiTheme="minorHAnsi" w:cstheme="minorHAnsi"/>
+          <w:sz w:val="28"/>
+          <w:szCs w:val="28"/>
+        </w:rPr>
+        <w:t>I  know</w:t>
+      </w:r>
+      <w:proofErr w:type="gramEnd"/>
+      <w:r>
+        <w:rPr>
+          <w:rFonts w:asciiTheme="minorHAnsi" w:hAnsiTheme="minorHAnsi" w:cstheme="minorHAnsi"/>
+          <w:sz w:val="28"/>
+          <w:szCs w:val="28"/>
+        </w:rPr>
+        <w:t xml:space="preserve"> that comes in really handy with innovative companies like this one</w:t>
       </w:r>
     </w:p>
     <w:p>
@@ -15705,7 +16322,25 @@
           <w:sz w:val="28"/>
           <w:szCs w:val="28"/>
         </w:rPr>
-        <w:t>I can comfortably use CSS3, HTML5 and ES6 Javascript no problem</w:t>
+        <w:t xml:space="preserve">I can comfortably use CSS3, HTML5 and ES6 </w:t>
+      </w:r>
+      <w:proofErr w:type="spellStart"/>
+      <w:r>
+        <w:rPr>
+          <w:rFonts w:asciiTheme="minorHAnsi" w:hAnsiTheme="minorHAnsi" w:cstheme="minorHAnsi"/>
+          <w:sz w:val="28"/>
+          <w:szCs w:val="28"/>
+        </w:rPr>
+        <w:t>Javascript</w:t>
+      </w:r>
+      <w:proofErr w:type="spellEnd"/>
+      <w:r>
+        <w:rPr>
+          <w:rFonts w:asciiTheme="minorHAnsi" w:hAnsiTheme="minorHAnsi" w:cstheme="minorHAnsi"/>
+          <w:sz w:val="28"/>
+          <w:szCs w:val="28"/>
+        </w:rPr>
+        <w:t xml:space="preserve"> no problem</w:t>
       </w:r>
     </w:p>
     <w:p>
@@ -15864,6 +16499,7 @@
         </w:rPr>
         <w:t xml:space="preserve"> </w:t>
       </w:r>
+      <w:proofErr w:type="spellStart"/>
       <w:r>
         <w:rPr>
           <w:rFonts w:asciiTheme="minorHAnsi" w:eastAsia="Malgun Gothic" w:hAnsiTheme="minorHAnsi" w:cstheme="minorHAnsi"/>
@@ -15872,6 +16508,7 @@
         </w:rPr>
         <w:t>완성자</w:t>
       </w:r>
+      <w:proofErr w:type="spellEnd"/>
       <w:r>
         <w:rPr>
           <w:rFonts w:asciiTheme="minorHAnsi" w:hAnsiTheme="minorHAnsi" w:cstheme="minorHAnsi"/>
@@ -16074,8 +16711,18 @@
           <w:sz w:val="28"/>
           <w:szCs w:val="28"/>
         </w:rPr>
-        <w:t>My weakeness</w:t>
-      </w:r>
+        <w:t xml:space="preserve">My </w:t>
+      </w:r>
+      <w:proofErr w:type="spellStart"/>
+      <w:r>
+        <w:rPr>
+          <w:rFonts w:asciiTheme="minorHAnsi" w:hAnsiTheme="minorHAnsi" w:cstheme="minorHAnsi"/>
+          <w:sz w:val="28"/>
+          <w:szCs w:val="28"/>
+        </w:rPr>
+        <w:t>weakeness</w:t>
+      </w:r>
+      <w:proofErr w:type="spellEnd"/>
     </w:p>
     <w:p>
       <w:pPr>
@@ -16598,7 +17245,43 @@
           <w:sz w:val="28"/>
           <w:szCs w:val="28"/>
         </w:rPr>
-        <w:t>. For the past 2 years in my previous workplace in SiteMax Systems Inc, I was responsible of developing and maintaining the features of the SiteMax system.</w:t>
+        <w:t xml:space="preserve">. For the past 2 years in my previous workplace in </w:t>
+      </w:r>
+      <w:proofErr w:type="spellStart"/>
+      <w:r>
+        <w:rPr>
+          <w:rFonts w:asciiTheme="minorHAnsi" w:hAnsiTheme="minorHAnsi" w:cstheme="minorHAnsi"/>
+          <w:sz w:val="28"/>
+          <w:szCs w:val="28"/>
+        </w:rPr>
+        <w:t>SiteMax</w:t>
+      </w:r>
+      <w:proofErr w:type="spellEnd"/>
+      <w:r>
+        <w:rPr>
+          <w:rFonts w:asciiTheme="minorHAnsi" w:hAnsiTheme="minorHAnsi" w:cstheme="minorHAnsi"/>
+          <w:sz w:val="28"/>
+          <w:szCs w:val="28"/>
+        </w:rPr>
+        <w:t xml:space="preserve"> Systems Inc, I was responsible of developing and maintaining the features of the </w:t>
+      </w:r>
+      <w:proofErr w:type="spellStart"/>
+      <w:r>
+        <w:rPr>
+          <w:rFonts w:asciiTheme="minorHAnsi" w:hAnsiTheme="minorHAnsi" w:cstheme="minorHAnsi"/>
+          <w:sz w:val="28"/>
+          <w:szCs w:val="28"/>
+        </w:rPr>
+        <w:t>SiteMax</w:t>
+      </w:r>
+      <w:proofErr w:type="spellEnd"/>
+      <w:r>
+        <w:rPr>
+          <w:rFonts w:asciiTheme="minorHAnsi" w:hAnsiTheme="minorHAnsi" w:cstheme="minorHAnsi"/>
+          <w:sz w:val="28"/>
+          <w:szCs w:val="28"/>
+        </w:rPr>
+        <w:t xml:space="preserve"> system.</w:t>
       </w:r>
     </w:p>
     <w:p>
@@ -16762,6 +17445,7 @@
         </w:rPr>
         <w:t xml:space="preserve"> </w:t>
       </w:r>
+      <w:proofErr w:type="spellStart"/>
       <w:r>
         <w:rPr>
           <w:rFonts w:asciiTheme="minorHAnsi" w:eastAsia="Batang" w:hAnsiTheme="minorHAnsi" w:cstheme="minorHAnsi"/>
@@ -16770,6 +17454,7 @@
         </w:rPr>
         <w:t>벤쿠에</w:t>
       </w:r>
+      <w:proofErr w:type="spellEnd"/>
       <w:r>
         <w:rPr>
           <w:rFonts w:asciiTheme="minorHAnsi" w:eastAsia="Batang" w:hAnsiTheme="minorHAnsi" w:cstheme="minorHAnsi"/>
@@ -16794,6 +17479,7 @@
         </w:rPr>
         <w:t xml:space="preserve"> </w:t>
       </w:r>
+      <w:proofErr w:type="spellStart"/>
       <w:r>
         <w:rPr>
           <w:rFonts w:asciiTheme="minorHAnsi" w:eastAsia="Batang" w:hAnsiTheme="minorHAnsi" w:cstheme="minorHAnsi"/>
@@ -16802,6 +17488,7 @@
         </w:rPr>
         <w:t>사이트맥스</w:t>
       </w:r>
+      <w:proofErr w:type="spellEnd"/>
       <w:r>
         <w:rPr>
           <w:rFonts w:asciiTheme="minorHAnsi" w:eastAsia="Batang" w:hAnsiTheme="minorHAnsi" w:cstheme="minorHAnsi"/>
@@ -16826,6 +17513,7 @@
         </w:rPr>
         <w:t xml:space="preserve"> </w:t>
       </w:r>
+      <w:proofErr w:type="spellStart"/>
       <w:r>
         <w:rPr>
           <w:rFonts w:asciiTheme="minorHAnsi" w:eastAsia="Batang" w:hAnsiTheme="minorHAnsi" w:cstheme="minorHAnsi"/>
@@ -16834,6 +17522,7 @@
         </w:rPr>
         <w:t>일을하면서</w:t>
       </w:r>
+      <w:proofErr w:type="spellEnd"/>
       <w:r>
         <w:rPr>
           <w:rFonts w:asciiTheme="minorHAnsi" w:eastAsia="Batang" w:hAnsiTheme="minorHAnsi" w:cstheme="minorHAnsi"/>
@@ -16842,6 +17531,7 @@
         </w:rPr>
         <w:t xml:space="preserve"> </w:t>
       </w:r>
+      <w:proofErr w:type="spellStart"/>
       <w:r>
         <w:rPr>
           <w:rFonts w:asciiTheme="minorHAnsi" w:eastAsia="Batang" w:hAnsiTheme="minorHAnsi" w:cstheme="minorHAnsi"/>
@@ -16850,6 +17540,7 @@
         </w:rPr>
         <w:t>사이트맥스</w:t>
       </w:r>
+      <w:proofErr w:type="spellEnd"/>
       <w:r>
         <w:rPr>
           <w:rFonts w:asciiTheme="minorHAnsi" w:eastAsia="Batang" w:hAnsiTheme="minorHAnsi" w:cstheme="minorHAnsi"/>
@@ -16922,6 +17613,7 @@
         </w:rPr>
         <w:t xml:space="preserve"> </w:t>
       </w:r>
+      <w:proofErr w:type="spellStart"/>
       <w:r>
         <w:rPr>
           <w:rFonts w:asciiTheme="minorHAnsi" w:eastAsia="Batang" w:hAnsiTheme="minorHAnsi" w:cstheme="minorHAnsi"/>
@@ -16930,6 +17622,7 @@
         </w:rPr>
         <w:t>맏았었습니다</w:t>
       </w:r>
+      <w:proofErr w:type="spellEnd"/>
       <w:r>
         <w:rPr>
           <w:rFonts w:asciiTheme="minorHAnsi" w:eastAsia="Batang" w:hAnsiTheme="minorHAnsi" w:cstheme="minorHAnsi"/>
@@ -17245,8 +17938,27 @@
           <w:sz w:val="28"/>
           <w:szCs w:val="28"/>
         </w:rPr>
-        <w:t xml:space="preserve"> angularJS based SP </w:t>
-      </w:r>
+        <w:t xml:space="preserve"> </w:t>
+      </w:r>
+      <w:proofErr w:type="spellStart"/>
+      <w:r>
+        <w:rPr>
+          <w:rFonts w:asciiTheme="minorHAnsi" w:eastAsia="Batang" w:hAnsiTheme="minorHAnsi" w:cstheme="minorHAnsi"/>
+          <w:sz w:val="28"/>
+          <w:szCs w:val="28"/>
+        </w:rPr>
+        <w:t>angularJS</w:t>
+      </w:r>
+      <w:proofErr w:type="spellEnd"/>
+      <w:r>
+        <w:rPr>
+          <w:rFonts w:asciiTheme="minorHAnsi" w:eastAsia="Batang" w:hAnsiTheme="minorHAnsi" w:cstheme="minorHAnsi"/>
+          <w:sz w:val="28"/>
+          <w:szCs w:val="28"/>
+        </w:rPr>
+        <w:t xml:space="preserve"> based SP </w:t>
+      </w:r>
+      <w:proofErr w:type="spellStart"/>
       <w:r>
         <w:rPr>
           <w:rFonts w:asciiTheme="minorHAnsi" w:eastAsia="Batang" w:hAnsiTheme="minorHAnsi" w:cstheme="minorHAnsi"/>
@@ -17255,6 +17967,7 @@
         </w:rPr>
         <w:t>어플들을</w:t>
       </w:r>
+      <w:proofErr w:type="spellEnd"/>
       <w:r>
         <w:rPr>
           <w:rFonts w:asciiTheme="minorHAnsi" w:eastAsia="Batang" w:hAnsiTheme="minorHAnsi" w:cstheme="minorHAnsi"/>
@@ -17311,6 +18024,7 @@
         </w:rPr>
         <w:t xml:space="preserve"> </w:t>
       </w:r>
+      <w:proofErr w:type="spellStart"/>
       <w:r>
         <w:rPr>
           <w:rFonts w:asciiTheme="minorHAnsi" w:eastAsia="Batang" w:hAnsiTheme="minorHAnsi" w:cstheme="minorHAnsi"/>
@@ -17319,6 +18033,7 @@
         </w:rPr>
         <w:t>파이썬을</w:t>
       </w:r>
+      <w:proofErr w:type="spellEnd"/>
       <w:r>
         <w:rPr>
           <w:rFonts w:asciiTheme="minorHAnsi" w:eastAsia="Batang" w:hAnsiTheme="minorHAnsi" w:cstheme="minorHAnsi"/>
@@ -17343,6 +18058,7 @@
         </w:rPr>
         <w:t xml:space="preserve"> 2000  SP </w:t>
       </w:r>
+      <w:proofErr w:type="spellStart"/>
       <w:r>
         <w:rPr>
           <w:rFonts w:asciiTheme="minorHAnsi" w:eastAsia="Batang" w:hAnsiTheme="minorHAnsi" w:cstheme="minorHAnsi"/>
@@ -17351,6 +18067,7 @@
         </w:rPr>
         <w:t>어플들을</w:t>
       </w:r>
+      <w:proofErr w:type="spellEnd"/>
       <w:r>
         <w:rPr>
           <w:rFonts w:asciiTheme="minorHAnsi" w:eastAsia="Batang" w:hAnsiTheme="minorHAnsi" w:cstheme="minorHAnsi"/>
@@ -17432,6 +18149,7 @@
         </w:rPr>
         <w:t xml:space="preserve"> </w:t>
       </w:r>
+      <w:proofErr w:type="spellStart"/>
       <w:r>
         <w:rPr>
           <w:rFonts w:asciiTheme="minorHAnsi" w:eastAsia="Batang" w:hAnsiTheme="minorHAnsi" w:cstheme="minorHAnsi"/>
@@ -17440,6 +18158,7 @@
         </w:rPr>
         <w:t>어플들을</w:t>
       </w:r>
+      <w:proofErr w:type="spellEnd"/>
       <w:r>
         <w:rPr>
           <w:rFonts w:asciiTheme="minorHAnsi" w:eastAsia="Batang" w:hAnsiTheme="minorHAnsi" w:cstheme="minorHAnsi"/>
@@ -17868,6 +18587,7 @@
         </w:rPr>
         <w:t xml:space="preserve"> challenge</w:t>
       </w:r>
+      <w:proofErr w:type="spellStart"/>
       <w:r>
         <w:rPr>
           <w:rFonts w:asciiTheme="minorHAnsi" w:eastAsia="Batang" w:hAnsiTheme="minorHAnsi" w:cstheme="minorHAnsi"/>
@@ -17876,6 +18596,7 @@
         </w:rPr>
         <w:t>를</w:t>
       </w:r>
+      <w:proofErr w:type="spellEnd"/>
       <w:r>
         <w:rPr>
           <w:rFonts w:asciiTheme="minorHAnsi" w:eastAsia="Batang" w:hAnsiTheme="minorHAnsi" w:cstheme="minorHAnsi"/>
@@ -18603,7 +19324,21 @@
         <w:rPr>
           <w:rFonts w:asciiTheme="minorHAnsi" w:eastAsia="Batang" w:hAnsiTheme="minorHAnsi" w:cstheme="minorHAnsi"/>
         </w:rPr>
-        <w:t xml:space="preserve">If it’s too general </w:t>
+        <w:t xml:space="preserve">If it’s too </w:t>
+      </w:r>
+      <w:proofErr w:type="gramStart"/>
+      <w:r>
+        <w:rPr>
+          <w:rFonts w:asciiTheme="minorHAnsi" w:eastAsia="Batang" w:hAnsiTheme="minorHAnsi" w:cstheme="minorHAnsi"/>
+        </w:rPr>
+        <w:t>general</w:t>
+      </w:r>
+      <w:proofErr w:type="gramEnd"/>
+      <w:r>
+        <w:rPr>
+          <w:rFonts w:asciiTheme="minorHAnsi" w:eastAsia="Batang" w:hAnsiTheme="minorHAnsi" w:cstheme="minorHAnsi"/>
+        </w:rPr>
+        <w:t xml:space="preserve"> </w:t>
       </w:r>
       <w:r>
         <w:rPr>
@@ -18713,11 +19448,33 @@
           <w:rFonts w:asciiTheme="minorHAnsi" w:eastAsia="Batang" w:hAnsiTheme="minorHAnsi" w:cstheme="minorHAnsi"/>
         </w:rPr>
       </w:pPr>
-      <w:r>
-        <w:rPr>
-          <w:rFonts w:asciiTheme="minorHAnsi" w:eastAsia="Batang" w:hAnsiTheme="minorHAnsi" w:cstheme="minorHAnsi"/>
-        </w:rPr>
-        <w:t>Well the J.P Morgan reputation is certainly a factor. I’d be proud to work for a company with such a long history of leadership in the industry. Also a good friend of the family has been working in corporate finance at J.P Morgan for the last two years.</w:t>
+      <w:proofErr w:type="gramStart"/>
+      <w:r>
+        <w:rPr>
+          <w:rFonts w:asciiTheme="minorHAnsi" w:eastAsia="Batang" w:hAnsiTheme="minorHAnsi" w:cstheme="minorHAnsi"/>
+        </w:rPr>
+        <w:t>Well</w:t>
+      </w:r>
+      <w:proofErr w:type="gramEnd"/>
+      <w:r>
+        <w:rPr>
+          <w:rFonts w:asciiTheme="minorHAnsi" w:eastAsia="Batang" w:hAnsiTheme="minorHAnsi" w:cstheme="minorHAnsi"/>
+        </w:rPr>
+        <w:t xml:space="preserve"> the J.P Morgan reputation is certainly a factor. I’d be proud to work for a company with such a long history of leadership in the industry. </w:t>
+      </w:r>
+      <w:proofErr w:type="gramStart"/>
+      <w:r>
+        <w:rPr>
+          <w:rFonts w:asciiTheme="minorHAnsi" w:eastAsia="Batang" w:hAnsiTheme="minorHAnsi" w:cstheme="minorHAnsi"/>
+        </w:rPr>
+        <w:t>Also</w:t>
+      </w:r>
+      <w:proofErr w:type="gramEnd"/>
+      <w:r>
+        <w:rPr>
+          <w:rFonts w:asciiTheme="minorHAnsi" w:eastAsia="Batang" w:hAnsiTheme="minorHAnsi" w:cstheme="minorHAnsi"/>
+        </w:rPr>
+        <w:t xml:space="preserve"> a good friend of the family has been working in corporate finance at J.P Morgan for the last two years.</w:t>
       </w:r>
     </w:p>
     <w:p>
@@ -18978,7 +19735,55 @@
           <w:rFonts w:asciiTheme="minorHAnsi" w:eastAsia="Batang" w:hAnsiTheme="minorHAnsi" w:cstheme="minorHAnsi"/>
           <w:color w:val="333333"/>
         </w:rPr>
-        <w:t>I understand how painful the process is for retailers and producers to find suppliers and distributers to fill their needs and serve customers. And I understand how more frustrating it is when unexpectancies occur such as trade wars and COVID-19 that cause them to find alternatives. As an individual who eats cereal produced by Kellog, Bananas from Dole, and Nesquik from Nestie purchased at Walmart, I want to be a part of the company’s goal to operate, improve and safeguard the global trade system, so at the end, my family can have their daily needs met.</w:t>
+        <w:t xml:space="preserve">I understand how painful the process is for retailers and producers to find suppliers and distributers to fill their needs and serve customers. And I understand how more frustrating it is when </w:t>
+      </w:r>
+      <w:proofErr w:type="spellStart"/>
+      <w:r>
+        <w:rPr>
+          <w:rFonts w:asciiTheme="minorHAnsi" w:eastAsia="Batang" w:hAnsiTheme="minorHAnsi" w:cstheme="minorHAnsi"/>
+          <w:color w:val="333333"/>
+        </w:rPr>
+        <w:t>unexpectancies</w:t>
+      </w:r>
+      <w:proofErr w:type="spellEnd"/>
+      <w:r>
+        <w:rPr>
+          <w:rFonts w:asciiTheme="minorHAnsi" w:eastAsia="Batang" w:hAnsiTheme="minorHAnsi" w:cstheme="minorHAnsi"/>
+          <w:color w:val="333333"/>
+        </w:rPr>
+        <w:t xml:space="preserve"> occur such as trade wars and COVID-19 that cause them to find alternatives. As an individual who eats cereal produced by </w:t>
+      </w:r>
+      <w:proofErr w:type="spellStart"/>
+      <w:r>
+        <w:rPr>
+          <w:rFonts w:asciiTheme="minorHAnsi" w:eastAsia="Batang" w:hAnsiTheme="minorHAnsi" w:cstheme="minorHAnsi"/>
+          <w:color w:val="333333"/>
+        </w:rPr>
+        <w:t>Kellog</w:t>
+      </w:r>
+      <w:proofErr w:type="spellEnd"/>
+      <w:r>
+        <w:rPr>
+          <w:rFonts w:asciiTheme="minorHAnsi" w:eastAsia="Batang" w:hAnsiTheme="minorHAnsi" w:cstheme="minorHAnsi"/>
+          <w:color w:val="333333"/>
+        </w:rPr>
+        <w:t xml:space="preserve">, Bananas from Dole, and Nesquik from </w:t>
+      </w:r>
+      <w:proofErr w:type="spellStart"/>
+      <w:r>
+        <w:rPr>
+          <w:rFonts w:asciiTheme="minorHAnsi" w:eastAsia="Batang" w:hAnsiTheme="minorHAnsi" w:cstheme="minorHAnsi"/>
+          <w:color w:val="333333"/>
+        </w:rPr>
+        <w:t>Nestie</w:t>
+      </w:r>
+      <w:proofErr w:type="spellEnd"/>
+      <w:r>
+        <w:rPr>
+          <w:rFonts w:asciiTheme="minorHAnsi" w:eastAsia="Batang" w:hAnsiTheme="minorHAnsi" w:cstheme="minorHAnsi"/>
+          <w:color w:val="333333"/>
+        </w:rPr>
+        <w:t xml:space="preserve"> purchased at Walmart, I want to be a part of the company’s goal to operate, improve and safeguard the global trade system, so at the end, my family can have their daily needs met.</w:t>
       </w:r>
     </w:p>
     <w:p>
@@ -19020,6 +19825,7 @@
         </w:rPr>
         <w:t xml:space="preserve"> </w:t>
       </w:r>
+      <w:proofErr w:type="spellStart"/>
       <w:r>
         <w:rPr>
           <w:rFonts w:asciiTheme="minorHAnsi" w:eastAsia="Batang" w:hAnsiTheme="minorHAnsi" w:cstheme="minorHAnsi"/>
@@ -19027,6 +19833,7 @@
         </w:rPr>
         <w:t>트릿지가</w:t>
       </w:r>
+      <w:proofErr w:type="spellEnd"/>
       <w:r>
         <w:rPr>
           <w:rFonts w:asciiTheme="minorHAnsi" w:eastAsia="Batang" w:hAnsiTheme="minorHAnsi" w:cstheme="minorHAnsi"/>
@@ -19090,6 +19897,7 @@
         </w:rPr>
         <w:t xml:space="preserve"> operating </w:t>
       </w:r>
+      <w:proofErr w:type="spellStart"/>
       <w:r>
         <w:rPr>
           <w:rFonts w:asciiTheme="minorHAnsi" w:eastAsia="Batang" w:hAnsiTheme="minorHAnsi" w:cstheme="minorHAnsi"/>
@@ -19097,6 +19905,7 @@
         </w:rPr>
         <w:t>하는것을</w:t>
       </w:r>
+      <w:proofErr w:type="spellEnd"/>
       <w:r>
         <w:rPr>
           <w:rFonts w:asciiTheme="minorHAnsi" w:eastAsia="Batang" w:hAnsiTheme="minorHAnsi" w:cstheme="minorHAnsi"/>
@@ -19286,6 +20095,7 @@
         </w:rPr>
         <w:t xml:space="preserve"> </w:t>
       </w:r>
+      <w:proofErr w:type="spellStart"/>
       <w:r>
         <w:rPr>
           <w:rFonts w:asciiTheme="minorHAnsi" w:eastAsia="Batang" w:hAnsiTheme="minorHAnsi" w:cstheme="minorHAnsi"/>
@@ -19293,6 +20103,7 @@
         </w:rPr>
         <w:t>변덕스러운지</w:t>
       </w:r>
+      <w:proofErr w:type="spellEnd"/>
       <w:r>
         <w:rPr>
           <w:rFonts w:asciiTheme="minorHAnsi" w:eastAsia="Batang" w:hAnsiTheme="minorHAnsi" w:cstheme="minorHAnsi"/>
@@ -19300,6 +20111,7 @@
         </w:rPr>
         <w:t xml:space="preserve"> </w:t>
       </w:r>
+      <w:proofErr w:type="spellStart"/>
       <w:r>
         <w:rPr>
           <w:rFonts w:asciiTheme="minorHAnsi" w:eastAsia="Batang" w:hAnsiTheme="minorHAnsi" w:cstheme="minorHAnsi"/>
@@ -19307,6 +20119,7 @@
         </w:rPr>
         <w:t>알게되었습니다</w:t>
       </w:r>
+      <w:proofErr w:type="spellEnd"/>
       <w:r>
         <w:rPr>
           <w:rFonts w:asciiTheme="minorHAnsi" w:eastAsia="Batang" w:hAnsiTheme="minorHAnsi" w:cstheme="minorHAnsi"/>
@@ -19382,13 +20195,29 @@
           <w:rFonts w:asciiTheme="minorHAnsi" w:eastAsia="Batang" w:hAnsiTheme="minorHAnsi" w:cstheme="minorHAnsi"/>
           <w:color w:val="333333"/>
         </w:rPr>
-        <w:t xml:space="preserve"> kellogg </w:t>
-      </w:r>
+        <w:t xml:space="preserve"> </w:t>
+      </w:r>
+      <w:proofErr w:type="spellStart"/>
       <w:r>
         <w:rPr>
           <w:rFonts w:asciiTheme="minorHAnsi" w:eastAsia="Batang" w:hAnsiTheme="minorHAnsi" w:cstheme="minorHAnsi"/>
           <w:color w:val="333333"/>
         </w:rPr>
+        <w:t>kellogg</w:t>
+      </w:r>
+      <w:proofErr w:type="spellEnd"/>
+      <w:r>
+        <w:rPr>
+          <w:rFonts w:asciiTheme="minorHAnsi" w:eastAsia="Batang" w:hAnsiTheme="minorHAnsi" w:cstheme="minorHAnsi"/>
+          <w:color w:val="333333"/>
+        </w:rPr>
+        <w:t xml:space="preserve"> </w:t>
+      </w:r>
+      <w:r>
+        <w:rPr>
+          <w:rFonts w:asciiTheme="minorHAnsi" w:eastAsia="Batang" w:hAnsiTheme="minorHAnsi" w:cstheme="minorHAnsi"/>
+          <w:color w:val="333333"/>
+        </w:rPr>
         <w:t>시리얼과</w:t>
       </w:r>
       <w:r>
@@ -19410,13 +20239,29 @@
           <w:rFonts w:asciiTheme="minorHAnsi" w:eastAsia="Batang" w:hAnsiTheme="minorHAnsi" w:cstheme="minorHAnsi"/>
           <w:color w:val="333333"/>
         </w:rPr>
-        <w:t xml:space="preserve"> Nestie </w:t>
-      </w:r>
+        <w:t xml:space="preserve"> </w:t>
+      </w:r>
+      <w:proofErr w:type="spellStart"/>
       <w:r>
         <w:rPr>
           <w:rFonts w:asciiTheme="minorHAnsi" w:eastAsia="Batang" w:hAnsiTheme="minorHAnsi" w:cstheme="minorHAnsi"/>
           <w:color w:val="333333"/>
         </w:rPr>
+        <w:t>Nestie</w:t>
+      </w:r>
+      <w:proofErr w:type="spellEnd"/>
+      <w:r>
+        <w:rPr>
+          <w:rFonts w:asciiTheme="minorHAnsi" w:eastAsia="Batang" w:hAnsiTheme="minorHAnsi" w:cstheme="minorHAnsi"/>
+          <w:color w:val="333333"/>
+        </w:rPr>
+        <w:t xml:space="preserve"> </w:t>
+      </w:r>
+      <w:r>
+        <w:rPr>
+          <w:rFonts w:asciiTheme="minorHAnsi" w:eastAsia="Batang" w:hAnsiTheme="minorHAnsi" w:cstheme="minorHAnsi"/>
+          <w:color w:val="333333"/>
+        </w:rPr>
         <w:t>에서</w:t>
       </w:r>
       <w:r>
@@ -19466,13 +20311,22 @@
           <w:rFonts w:asciiTheme="minorHAnsi" w:eastAsia="Batang" w:hAnsiTheme="minorHAnsi" w:cstheme="minorHAnsi"/>
           <w:color w:val="333333"/>
         </w:rPr>
-        <w:t xml:space="preserve"> emart</w:t>
-      </w:r>
+        <w:t xml:space="preserve"> </w:t>
+      </w:r>
+      <w:proofErr w:type="spellStart"/>
       <w:r>
         <w:rPr>
           <w:rFonts w:asciiTheme="minorHAnsi" w:eastAsia="Batang" w:hAnsiTheme="minorHAnsi" w:cstheme="minorHAnsi"/>
           <w:color w:val="333333"/>
         </w:rPr>
+        <w:t>emart</w:t>
+      </w:r>
+      <w:proofErr w:type="spellEnd"/>
+      <w:r>
+        <w:rPr>
+          <w:rFonts w:asciiTheme="minorHAnsi" w:eastAsia="Batang" w:hAnsiTheme="minorHAnsi" w:cstheme="minorHAnsi"/>
+          <w:color w:val="333333"/>
+        </w:rPr>
         <w:t>에서</w:t>
       </w:r>
       <w:r>
@@ -19524,6 +20378,7 @@
         </w:rPr>
         <w:t xml:space="preserve"> </w:t>
       </w:r>
+      <w:proofErr w:type="spellStart"/>
       <w:r>
         <w:rPr>
           <w:rFonts w:asciiTheme="minorHAnsi" w:eastAsia="Batang" w:hAnsiTheme="minorHAnsi" w:cstheme="minorHAnsi"/>
@@ -19531,6 +20386,7 @@
         </w:rPr>
         <w:t>필생품들을</w:t>
       </w:r>
+      <w:proofErr w:type="spellEnd"/>
       <w:r>
         <w:rPr>
           <w:rFonts w:asciiTheme="minorHAnsi" w:eastAsia="Batang" w:hAnsiTheme="minorHAnsi" w:cstheme="minorHAnsi"/>
@@ -19608,6 +20464,7 @@
         </w:rPr>
         <w:t xml:space="preserve"> </w:t>
       </w:r>
+      <w:proofErr w:type="spellStart"/>
       <w:r>
         <w:rPr>
           <w:rFonts w:asciiTheme="minorHAnsi" w:eastAsia="Batang" w:hAnsiTheme="minorHAnsi" w:cstheme="minorHAnsi"/>
@@ -19615,6 +20472,7 @@
         </w:rPr>
         <w:t>트릿지에</w:t>
       </w:r>
+      <w:proofErr w:type="spellEnd"/>
       <w:r>
         <w:rPr>
           <w:rFonts w:asciiTheme="minorHAnsi" w:eastAsia="Batang" w:hAnsiTheme="minorHAnsi" w:cstheme="minorHAnsi"/>
@@ -19678,6 +20536,7 @@
         </w:rPr>
         <w:t xml:space="preserve"> </w:t>
       </w:r>
+      <w:proofErr w:type="spellStart"/>
       <w:r>
         <w:rPr>
           <w:rFonts w:asciiTheme="minorHAnsi" w:eastAsia="Batang" w:hAnsiTheme="minorHAnsi" w:cstheme="minorHAnsi"/>
@@ -19685,6 +20544,7 @@
         </w:rPr>
         <w:t>어떤일이</w:t>
       </w:r>
+      <w:proofErr w:type="spellEnd"/>
       <w:r>
         <w:rPr>
           <w:rFonts w:asciiTheme="minorHAnsi" w:eastAsia="Batang" w:hAnsiTheme="minorHAnsi" w:cstheme="minorHAnsi"/>
@@ -19804,6 +20664,7 @@
         </w:rPr>
         <w:t xml:space="preserve"> </w:t>
       </w:r>
+      <w:proofErr w:type="spellStart"/>
       <w:r>
         <w:rPr>
           <w:rFonts w:asciiTheme="minorHAnsi" w:eastAsia="Batang" w:hAnsiTheme="minorHAnsi" w:cstheme="minorHAnsi"/>
@@ -19811,6 +20672,7 @@
         </w:rPr>
         <w:t>새상을</w:t>
       </w:r>
+      <w:proofErr w:type="spellEnd"/>
       <w:r>
         <w:rPr>
           <w:rFonts w:asciiTheme="minorHAnsi" w:eastAsia="Batang" w:hAnsiTheme="minorHAnsi" w:cstheme="minorHAnsi"/>
@@ -19871,7 +20733,25 @@
           <w:sz w:val="28"/>
           <w:szCs w:val="28"/>
         </w:rPr>
-        <w:t>I am motivated by the feeling of overcoming challenges and creating a program that not only works but loved by clients. For example, when I was working at SiteMax Systems inc. I was responsible of creating a small front-end application on behalf of Bold construction. I had to dissect the business requirements and deploy solutions after review. It was a long process. But, when it was done, and when a friend of mine who was in charge of delivering web solutions to clients came say “Hey Moe, Bold construction really loved your solution. So much so that they showed your app to a person at the government.” I was thrilled by the feeling. I love the feeling of how the solution I created brings smile to customers, and I want to continue this pursuit at this company.</w:t>
+        <w:t xml:space="preserve">I am motivated by the feeling of overcoming challenges and creating a program that not only works but loved by clients. For example, when I was working at </w:t>
+      </w:r>
+      <w:proofErr w:type="spellStart"/>
+      <w:r>
+        <w:rPr>
+          <w:rFonts w:asciiTheme="minorHAnsi" w:hAnsiTheme="minorHAnsi" w:cstheme="minorHAnsi"/>
+          <w:sz w:val="28"/>
+          <w:szCs w:val="28"/>
+        </w:rPr>
+        <w:t>SiteMax</w:t>
+      </w:r>
+      <w:proofErr w:type="spellEnd"/>
+      <w:r>
+        <w:rPr>
+          <w:rFonts w:asciiTheme="minorHAnsi" w:hAnsiTheme="minorHAnsi" w:cstheme="minorHAnsi"/>
+          <w:sz w:val="28"/>
+          <w:szCs w:val="28"/>
+        </w:rPr>
+        <w:t xml:space="preserve"> Systems inc. I was responsible of creating a small front-end application on behalf of Bold construction. I had to dissect the business requirements and deploy solutions after review. It was a long process. But, when it was done, and when a friend of mine who was in charge of delivering web solutions to clients came say “Hey Moe, Bold construction really loved your solution. So much so that they showed your app to a person at the government.” I was thrilled by the feeling. I love the feeling of how the solution I created brings smile to customers, and I want to continue this pursuit at this company.</w:t>
       </w:r>
     </w:p>
     <w:p>
@@ -19932,6 +20812,7 @@
         </w:rPr>
         <w:t xml:space="preserve"> challenge</w:t>
       </w:r>
+      <w:proofErr w:type="spellStart"/>
       <w:r>
         <w:rPr>
           <w:rFonts w:asciiTheme="minorHAnsi" w:eastAsia="Batang" w:hAnsiTheme="minorHAnsi" w:cstheme="minorHAnsi"/>
@@ -19940,6 +20821,7 @@
         </w:rPr>
         <w:t>를</w:t>
       </w:r>
+      <w:proofErr w:type="spellEnd"/>
       <w:r>
         <w:rPr>
           <w:rFonts w:asciiTheme="minorHAnsi" w:eastAsia="Batang" w:hAnsiTheme="minorHAnsi" w:cstheme="minorHAnsi"/>
@@ -20236,6 +21118,7 @@
         </w:rPr>
         <w:t xml:space="preserve"> front-end technology</w:t>
       </w:r>
+      <w:proofErr w:type="spellStart"/>
       <w:r>
         <w:rPr>
           <w:rFonts w:asciiTheme="minorHAnsi" w:eastAsia="Batang" w:hAnsiTheme="minorHAnsi" w:cstheme="minorHAnsi"/>
@@ -20244,6 +21127,7 @@
         </w:rPr>
         <w:t>를</w:t>
       </w:r>
+      <w:proofErr w:type="spellEnd"/>
       <w:r>
         <w:rPr>
           <w:rFonts w:asciiTheme="minorHAnsi" w:eastAsia="Batang" w:hAnsiTheme="minorHAnsi" w:cstheme="minorHAnsi"/>
@@ -20276,6 +21160,7 @@
         </w:rPr>
         <w:t xml:space="preserve"> pixel-perfect </w:t>
       </w:r>
+      <w:proofErr w:type="spellStart"/>
       <w:r>
         <w:rPr>
           <w:rFonts w:asciiTheme="minorHAnsi" w:eastAsia="Batang" w:hAnsiTheme="minorHAnsi" w:cstheme="minorHAnsi"/>
@@ -20284,6 +21169,7 @@
         </w:rPr>
         <w:t>템플렛을</w:t>
       </w:r>
+      <w:proofErr w:type="spellEnd"/>
       <w:r>
         <w:rPr>
           <w:rFonts w:asciiTheme="minorHAnsi" w:eastAsia="Batang" w:hAnsiTheme="minorHAnsi" w:cstheme="minorHAnsi"/>
@@ -20860,6 +21746,7 @@
         </w:rPr>
         <w:t>result</w:t>
       </w:r>
+      <w:proofErr w:type="spellStart"/>
       <w:r>
         <w:rPr>
           <w:rFonts w:asciiTheme="minorHAnsi" w:eastAsia="Batang" w:hAnsiTheme="minorHAnsi" w:cstheme="minorHAnsi"/>
@@ -20868,6 +21755,7 @@
         </w:rPr>
         <w:t>를</w:t>
       </w:r>
+      <w:proofErr w:type="spellEnd"/>
       <w:r>
         <w:rPr>
           <w:rFonts w:asciiTheme="minorHAnsi" w:eastAsia="Batang" w:hAnsiTheme="minorHAnsi" w:cstheme="minorHAnsi"/>
@@ -21022,7 +21910,25 @@
           <w:b/>
           <w:bCs/>
         </w:rPr>
-        <w:t>Why do interviewer ask this question?</w:t>
+        <w:t xml:space="preserve">Why </w:t>
+      </w:r>
+      <w:proofErr w:type="gramStart"/>
+      <w:r>
+        <w:rPr>
+          <w:rFonts w:asciiTheme="minorHAnsi" w:eastAsia="Batang" w:hAnsiTheme="minorHAnsi" w:cstheme="minorHAnsi"/>
+          <w:b/>
+          <w:bCs/>
+        </w:rPr>
+        <w:t>do</w:t>
+      </w:r>
+      <w:proofErr w:type="gramEnd"/>
+      <w:r>
+        <w:rPr>
+          <w:rFonts w:asciiTheme="minorHAnsi" w:eastAsia="Batang" w:hAnsiTheme="minorHAnsi" w:cstheme="minorHAnsi"/>
+          <w:b/>
+          <w:bCs/>
+        </w:rPr>
+        <w:t xml:space="preserve"> interviewer ask this question?</w:t>
       </w:r>
     </w:p>
     <w:p>
@@ -21327,11 +22233,19 @@
           <w:rFonts w:asciiTheme="minorHAnsi" w:eastAsia="Batang" w:hAnsiTheme="minorHAnsi" w:cstheme="minorHAnsi"/>
         </w:rPr>
       </w:pPr>
-      <w:r>
-        <w:rPr>
-          <w:rFonts w:asciiTheme="minorHAnsi" w:eastAsia="Batang" w:hAnsiTheme="minorHAnsi" w:cstheme="minorHAnsi"/>
-        </w:rPr>
-        <w:t xml:space="preserve">Seceret </w:t>
+      <w:proofErr w:type="spellStart"/>
+      <w:r>
+        <w:rPr>
+          <w:rFonts w:asciiTheme="minorHAnsi" w:eastAsia="Batang" w:hAnsiTheme="minorHAnsi" w:cstheme="minorHAnsi"/>
+        </w:rPr>
+        <w:t>Seceret</w:t>
+      </w:r>
+      <w:proofErr w:type="spellEnd"/>
+      <w:r>
+        <w:rPr>
+          <w:rFonts w:asciiTheme="minorHAnsi" w:eastAsia="Batang" w:hAnsiTheme="minorHAnsi" w:cstheme="minorHAnsi"/>
+        </w:rPr>
+        <w:t xml:space="preserve"> </w:t>
       </w:r>
       <w:r>
         <w:rPr>
@@ -22225,26 +23139,26 @@
           <w:color w:val="1F314A"/>
           <w:shd w:val="clear" w:color="auto" w:fill="F2F7FE"/>
         </w:rPr>
-        <w:t>Recently, my boss was traveling, and I got a frantic call from Ray, our client contact, that he was not able to log into our systems to run reports that he needed by the end of the day. Now, this was a Friday at 3:00 p.m, and my boss was on a plane to London. Ray was very upset when he heard that my boss was not available, and I knew I had to figure out a way to help him or things could get ugly</w:t>
-      </w:r>
-    </w:p>
-    <w:p>
-      <w:pPr>
+        <w:t xml:space="preserve">Recently, my boss was traveling, and I got a frantic call from Ray, our client contact, that he was not able to log into our systems to run reports that he needed by the end of the day. Now, this was a Friday at 3:00 </w:t>
+      </w:r>
+      <w:proofErr w:type="spellStart"/>
+      <w:r>
         <w:rPr>
           <w:rFonts w:ascii="Arial" w:hAnsi="Arial" w:cs="Arial"/>
           <w:color w:val="1F314A"/>
           <w:shd w:val="clear" w:color="auto" w:fill="F2F7FE"/>
         </w:rPr>
-      </w:pPr>
-    </w:p>
-    <w:p>
-      <w:pPr>
+        <w:t>p.m</w:t>
+      </w:r>
+      <w:proofErr w:type="spellEnd"/>
+      <w:r>
         <w:rPr>
           <w:rFonts w:ascii="Arial" w:hAnsi="Arial" w:cs="Arial"/>
           <w:color w:val="1F314A"/>
           <w:shd w:val="clear" w:color="auto" w:fill="F2F7FE"/>
         </w:rPr>
-      </w:pPr>
+        <w:t>, and my boss was on a plane to London. Ray was very upset when he heard that my boss was not available, and I knew I had to figure out a way to help him or things could get ugly</w:t>
+      </w:r>
     </w:p>
     <w:p>
       <w:pPr>
@@ -22257,6 +23171,24 @@
     </w:p>
     <w:p>
       <w:pPr>
+        <w:rPr>
+          <w:rFonts w:ascii="Arial" w:hAnsi="Arial" w:cs="Arial"/>
+          <w:color w:val="1F314A"/>
+          <w:shd w:val="clear" w:color="auto" w:fill="F2F7FE"/>
+        </w:rPr>
+      </w:pPr>
+    </w:p>
+    <w:p>
+      <w:pPr>
+        <w:rPr>
+          <w:rFonts w:ascii="Arial" w:hAnsi="Arial" w:cs="Arial"/>
+          <w:color w:val="1F314A"/>
+          <w:shd w:val="clear" w:color="auto" w:fill="F2F7FE"/>
+        </w:rPr>
+      </w:pPr>
+    </w:p>
+    <w:p>
+      <w:pPr>
         <w:pStyle w:val="ListParagraph"/>
         <w:numPr>
           <w:ilvl w:val="0"/>
@@ -22318,6 +23250,88 @@
         </w:rPr>
       </w:pPr>
     </w:p>
+    <w:p>
+      <w:r>
+        <w:rPr>
+          <w:rFonts w:ascii="Arial" w:hAnsi="Arial" w:cs="Arial"/>
+          <w:color w:val="1F314A"/>
+          <w:shd w:val="clear" w:color="auto" w:fill="F2F7FE"/>
+        </w:rPr>
+        <w:lastRenderedPageBreak/>
+        <w:t>The first thing I did was apologize to Ray about the inconvenience.</w:t>
+      </w:r>
+      <w:r>
+        <w:rPr>
+          <w:rFonts w:ascii="Arial" w:hAnsi="Arial" w:cs="Arial"/>
+          <w:color w:val="1F314A"/>
+          <w:shd w:val="clear" w:color="auto" w:fill="F2F7FE"/>
+        </w:rPr>
+        <w:t xml:space="preserve"> </w:t>
+      </w:r>
+      <w:r>
+        <w:rPr>
+          <w:rFonts w:ascii="Arial" w:hAnsi="Arial" w:cs="Arial"/>
+          <w:color w:val="1F314A"/>
+          <w:shd w:val="clear" w:color="auto" w:fill="F2F7FE"/>
+        </w:rPr>
+        <w:t xml:space="preserve">I gave him a chance to vent a bit and reassured him that I would do whatever was humanly possible to resolve the problem for him. I called our help desk, but the technician told me that the issue would have to go into the queue, and she was very busy. </w:t>
+      </w:r>
+      <w:proofErr w:type="gramStart"/>
+      <w:r>
+        <w:rPr>
+          <w:rFonts w:ascii="Arial" w:hAnsi="Arial" w:cs="Arial"/>
+          <w:color w:val="1F314A"/>
+          <w:shd w:val="clear" w:color="auto" w:fill="F2F7FE"/>
+        </w:rPr>
+        <w:t>So</w:t>
+      </w:r>
+      <w:proofErr w:type="gramEnd"/>
+      <w:r>
+        <w:rPr>
+          <w:rFonts w:ascii="Arial" w:hAnsi="Arial" w:cs="Arial"/>
+          <w:color w:val="1F314A"/>
+          <w:shd w:val="clear" w:color="auto" w:fill="F2F7FE"/>
+        </w:rPr>
+        <w:t xml:space="preserve"> I decided to go wait outside the office of our customer support director, the technicians boss, until he could see me. I explained the situation and expressed how important it was for us to find a solution as soon as possible for our number one client.</w:t>
+      </w:r>
+    </w:p>
+    <w:p/>
+    <w:p/>
+    <w:p>
+      <w:r>
+        <w:t>R</w:t>
+      </w:r>
+    </w:p>
+    <w:p/>
+    <w:p>
+      <w:r>
+        <w:rPr>
+          <w:rFonts w:ascii="Arial" w:hAnsi="Arial" w:cs="Arial"/>
+          <w:color w:val="1F314A"/>
+          <w:shd w:val="clear" w:color="auto" w:fill="F2F7FE"/>
+        </w:rPr>
+        <w:t>I then set up a conference call with Ray and our customer support director. Working together, we were able to identify the cause of the problem which was related to raise company security settings. We adjusted the settings right there while we were on the phone, and Ray was then able to run his report and meet his deadline. Later that day, Ray sent an email praising me for my quick response, cc-</w:t>
+      </w:r>
+      <w:proofErr w:type="spellStart"/>
+      <w:r>
+        <w:rPr>
+          <w:rFonts w:ascii="Arial" w:hAnsi="Arial" w:cs="Arial"/>
+          <w:color w:val="1F314A"/>
+          <w:shd w:val="clear" w:color="auto" w:fill="F2F7FE"/>
+        </w:rPr>
+        <w:t>ing</w:t>
+      </w:r>
+      <w:proofErr w:type="spellEnd"/>
+      <w:r>
+        <w:rPr>
+          <w:rFonts w:ascii="Arial" w:hAnsi="Arial" w:cs="Arial"/>
+          <w:color w:val="1F314A"/>
+          <w:shd w:val="clear" w:color="auto" w:fill="F2F7FE"/>
+        </w:rPr>
+        <w:t xml:space="preserve"> my boss,</w:t>
+      </w:r>
+    </w:p>
+    <w:p/>
     <w:p>
       <w:pPr>
         <w:tabs>

</xml_diff>

<commit_message>
feat: Add progress #55 'Practicing interview'
</commit_message>
<xml_diff>
--- a/big-interview/interview_notes.docx
+++ b/big-interview/interview_notes.docx
@@ -22516,12 +22516,18 @@
           <w:bottom w:val="single" w:sz="6" w:space="1" w:color="auto"/>
         </w:pBdr>
         <w:tabs>
-          <w:tab w:val="left" w:pos="5560"/>
+          <w:tab w:val="left" w:pos="3380"/>
         </w:tabs>
         <w:rPr>
           <w:rFonts w:asciiTheme="minorHAnsi" w:eastAsia="Batang" w:hAnsiTheme="minorHAnsi" w:cstheme="minorHAnsi"/>
         </w:rPr>
       </w:pPr>
+      <w:r>
+        <w:rPr>
+          <w:rFonts w:asciiTheme="minorHAnsi" w:eastAsia="Batang" w:hAnsiTheme="minorHAnsi" w:cstheme="minorHAnsi"/>
+        </w:rPr>
+        <w:tab/>
+      </w:r>
     </w:p>
     <w:p>
       <w:pPr>
@@ -22546,18 +22552,192 @@
         <w:rPr>
           <w:rFonts w:asciiTheme="minorHAnsi" w:eastAsia="Batang" w:hAnsiTheme="minorHAnsi" w:cstheme="minorHAnsi"/>
         </w:rPr>
-        <w:t>Stories</w:t>
-      </w:r>
-    </w:p>
-    <w:p>
-      <w:pPr>
-        <w:tabs>
-          <w:tab w:val="left" w:pos="5560"/>
-        </w:tabs>
-        <w:rPr>
-          <w:rFonts w:asciiTheme="minorHAnsi" w:eastAsia="Batang" w:hAnsiTheme="minorHAnsi" w:cstheme="minorHAnsi"/>
-        </w:rPr>
-      </w:pPr>
+        <w:t>Purpose of asking behavioral questions</w:t>
+      </w:r>
+    </w:p>
+    <w:p>
+      <w:pPr>
+        <w:shd w:val="clear" w:color="auto" w:fill="FFFFFF"/>
+      </w:pPr>
+    </w:p>
+    <w:p>
+      <w:pPr>
+        <w:pStyle w:val="ListParagraph"/>
+        <w:numPr>
+          <w:ilvl w:val="0"/>
+          <w:numId w:val="6"/>
+        </w:numPr>
+        <w:shd w:val="clear" w:color="auto" w:fill="FFFFFF"/>
+        <w:rPr>
+          <w:color w:val="000000"/>
+        </w:rPr>
+      </w:pPr>
+      <w:r>
+        <w:fldChar w:fldCharType="begin"/>
+      </w:r>
+      <w:r>
+        <w:instrText xml:space="preserve"> HYPERLINK "https://app.biginterview.com/members/curriculum/fast_track" \l "0" </w:instrText>
+      </w:r>
+      <w:r>
+        <w:fldChar w:fldCharType="separate"/>
+      </w:r>
+      <w:r>
+        <w:rPr>
+          <w:rFonts w:ascii="inherit" w:hAnsi="inherit"/>
+          <w:color w:val="1F314A"/>
+        </w:rPr>
+        <w:t>To learn more about past behavior as an indication of future performance</w:t>
+      </w:r>
+    </w:p>
+    <w:p>
+      <w:pPr>
+        <w:pStyle w:val="ListParagraph"/>
+        <w:numPr>
+          <w:ilvl w:val="0"/>
+          <w:numId w:val="6"/>
+        </w:numPr>
+        <w:rPr>
+          <w:b/>
+          <w:bCs/>
+        </w:rPr>
+      </w:pPr>
+      <w:r>
+        <w:fldChar w:fldCharType="end"/>
+      </w:r>
+      <w:r>
+        <w:rPr>
+          <w:b/>
+          <w:bCs/>
+        </w:rPr>
+        <w:t>Key</w:t>
+      </w:r>
+      <w:r>
+        <w:t xml:space="preserve">: </w:t>
+      </w:r>
+      <w:r>
+        <w:rPr>
+          <w:b/>
+          <w:bCs/>
+        </w:rPr>
+        <w:t>Should prepare at least 5 stories</w:t>
+      </w:r>
+    </w:p>
+    <w:p>
+      <w:pPr>
+        <w:pStyle w:val="ListParagraph"/>
+        <w:numPr>
+          <w:ilvl w:val="1"/>
+          <w:numId w:val="6"/>
+        </w:numPr>
+        <w:rPr>
+          <w:b/>
+          <w:bCs/>
+        </w:rPr>
+      </w:pPr>
+      <w:r>
+        <w:t xml:space="preserve">Research job description to </w:t>
+      </w:r>
+      <w:r>
+        <w:t>know what to prepare</w:t>
+      </w:r>
+    </w:p>
+    <w:p>
+      <w:pPr>
+        <w:pStyle w:val="ListParagraph"/>
+        <w:numPr>
+          <w:ilvl w:val="0"/>
+          <w:numId w:val="6"/>
+        </w:numPr>
+        <w:rPr>
+          <w:b/>
+          <w:bCs/>
+        </w:rPr>
+      </w:pPr>
+      <w:r>
+        <w:rPr>
+          <w:b/>
+          <w:bCs/>
+        </w:rPr>
+        <w:t>Key</w:t>
+      </w:r>
+      <w:r>
+        <w:rPr>
+          <w:b/>
+          <w:bCs/>
+        </w:rPr>
+        <w:t xml:space="preserve">: </w:t>
+      </w:r>
+      <w:r>
+        <w:t>writing story helps you focus your thoughts and remember your points more easily</w:t>
+      </w:r>
+    </w:p>
+    <w:p>
+      <w:pPr>
+        <w:pStyle w:val="ListParagraph"/>
+        <w:numPr>
+          <w:ilvl w:val="1"/>
+          <w:numId w:val="6"/>
+        </w:numPr>
+        <w:rPr>
+          <w:b/>
+          <w:bCs/>
+        </w:rPr>
+      </w:pPr>
+      <w:r>
+        <w:rPr>
+          <w:b/>
+          <w:bCs/>
+        </w:rPr>
+        <w:t xml:space="preserve">Key: </w:t>
+      </w:r>
+      <w:r>
+        <w:rPr>
+          <w:b/>
+          <w:bCs/>
+        </w:rPr>
+        <w:t>Do it in bullet points</w:t>
+      </w:r>
+      <w:r>
+        <w:t xml:space="preserve"> </w:t>
+      </w:r>
+    </w:p>
+    <w:p>
+      <w:pPr>
+        <w:shd w:val="clear" w:color="auto" w:fill="FFFFFF"/>
+        <w:rPr>
+          <w:rStyle w:val="Hyperlink"/>
+          <w:color w:val="000000"/>
+          <w:u w:val="none"/>
+        </w:rPr>
+      </w:pPr>
+      <w:r>
+        <w:fldChar w:fldCharType="begin"/>
+      </w:r>
+      <w:r>
+        <w:instrText xml:space="preserve"> HYPERLINK "https://app.biginterview.com/members/curriculum/fast_track" \l "0" </w:instrText>
+      </w:r>
+      <w:r>
+        <w:fldChar w:fldCharType="separate"/>
+      </w:r>
+    </w:p>
+    <w:p>
+      <w:pPr>
+        <w:shd w:val="clear" w:color="auto" w:fill="FFFFFF"/>
+      </w:pPr>
+      <w:r>
+        <w:rPr>
+          <w:color w:val="000000"/>
+        </w:rPr>
+        <w:br/>
+      </w:r>
+    </w:p>
+    <w:p>
+      <w:pPr>
+        <w:shd w:val="clear" w:color="auto" w:fill="FFFFFF"/>
+      </w:pPr>
+      <w:r>
+        <w:fldChar w:fldCharType="end"/>
+      </w:r>
     </w:p>
     <w:p>
       <w:pPr>
@@ -23674,6 +23854,27 @@
       <w:szCs w:val="20"/>
     </w:rPr>
   </w:style>
+  <w:style w:type="paragraph" w:styleId="Heading6">
+    <w:name w:val="heading 6"/>
+    <w:basedOn w:val="Normal"/>
+    <w:next w:val="Normal"/>
+    <w:link w:val="Heading6Char"/>
+    <w:uiPriority w:val="9"/>
+    <w:semiHidden/>
+    <w:unhideWhenUsed/>
+    <w:qFormat/>
+    <w:rsid w:val="00C5267D"/>
+    <w:pPr>
+      <w:keepNext/>
+      <w:keepLines/>
+      <w:spacing w:before="40"/>
+      <w:outlineLvl w:val="5"/>
+    </w:pPr>
+    <w:rPr>
+      <w:rFonts w:asciiTheme="majorHAnsi" w:eastAsiaTheme="majorEastAsia" w:hAnsiTheme="majorHAnsi" w:cstheme="majorBidi"/>
+      <w:color w:val="1F3763" w:themeColor="accent1" w:themeShade="7F"/>
+    </w:rPr>
+  </w:style>
   <w:style w:type="character" w:default="1" w:styleId="DefaultParagraphFont">
     <w:name w:val="Default Paragraph Font"/>
     <w:uiPriority w:val="1"/>
@@ -23812,6 +24013,18 @@
       <w:color w:val="2F5496" w:themeColor="accent1" w:themeShade="BF"/>
       <w:sz w:val="26"/>
       <w:szCs w:val="26"/>
+    </w:rPr>
+  </w:style>
+  <w:style w:type="character" w:customStyle="1" w:styleId="Heading6Char">
+    <w:name w:val="Heading 6 Char"/>
+    <w:basedOn w:val="DefaultParagraphFont"/>
+    <w:link w:val="Heading6"/>
+    <w:uiPriority w:val="9"/>
+    <w:semiHidden/>
+    <w:rsid w:val="00C5267D"/>
+    <w:rPr>
+      <w:rFonts w:asciiTheme="majorHAnsi" w:eastAsiaTheme="majorEastAsia" w:hAnsiTheme="majorHAnsi" w:cstheme="majorBidi"/>
+      <w:color w:val="1F3763" w:themeColor="accent1" w:themeShade="7F"/>
     </w:rPr>
   </w:style>
 </w:styles>

</xml_diff>

<commit_message>
feat: Add progress #56 'Practicing interview'
</commit_message>
<xml_diff>
--- a/big-interview/interview_notes.docx
+++ b/big-interview/interview_notes.docx
@@ -147,13 +147,41 @@
           <w:szCs w:val="28"/>
         </w:rPr>
       </w:pPr>
-      <w:r>
-        <w:rPr>
-          <w:rFonts w:asciiTheme="minorHAnsi" w:hAnsiTheme="minorHAnsi" w:cstheme="minorHAnsi"/>
-          <w:sz w:val="28"/>
-          <w:szCs w:val="28"/>
-        </w:rPr>
-        <w:t xml:space="preserve">Swarmy, awkard </w:t>
+      <w:proofErr w:type="spellStart"/>
+      <w:r>
+        <w:rPr>
+          <w:rFonts w:asciiTheme="minorHAnsi" w:hAnsiTheme="minorHAnsi" w:cstheme="minorHAnsi"/>
+          <w:sz w:val="28"/>
+          <w:szCs w:val="28"/>
+        </w:rPr>
+        <w:t>Swarmy</w:t>
+      </w:r>
+      <w:proofErr w:type="spellEnd"/>
+      <w:r>
+        <w:rPr>
+          <w:rFonts w:asciiTheme="minorHAnsi" w:hAnsiTheme="minorHAnsi" w:cstheme="minorHAnsi"/>
+          <w:sz w:val="28"/>
+          <w:szCs w:val="28"/>
+        </w:rPr>
+        <w:t xml:space="preserve">, </w:t>
+      </w:r>
+      <w:proofErr w:type="spellStart"/>
+      <w:r>
+        <w:rPr>
+          <w:rFonts w:asciiTheme="minorHAnsi" w:hAnsiTheme="minorHAnsi" w:cstheme="minorHAnsi"/>
+          <w:sz w:val="28"/>
+          <w:szCs w:val="28"/>
+        </w:rPr>
+        <w:t>awkard</w:t>
+      </w:r>
+      <w:proofErr w:type="spellEnd"/>
+      <w:r>
+        <w:rPr>
+          <w:rFonts w:asciiTheme="minorHAnsi" w:hAnsiTheme="minorHAnsi" w:cstheme="minorHAnsi"/>
+          <w:sz w:val="28"/>
+          <w:szCs w:val="28"/>
+        </w:rPr>
+        <w:t xml:space="preserve"> </w:t>
       </w:r>
       <w:r>
         <w:rPr>
@@ -513,13 +541,23 @@
           <w:szCs w:val="28"/>
         </w:rPr>
       </w:pPr>
-      <w:r>
-        <w:rPr>
-          <w:rFonts w:asciiTheme="minorHAnsi" w:hAnsiTheme="minorHAnsi" w:cstheme="minorHAnsi"/>
-          <w:sz w:val="28"/>
-          <w:szCs w:val="28"/>
-        </w:rPr>
-        <w:t xml:space="preserve">E.g arriving late, </w:t>
+      <w:proofErr w:type="spellStart"/>
+      <w:r>
+        <w:rPr>
+          <w:rFonts w:asciiTheme="minorHAnsi" w:hAnsiTheme="minorHAnsi" w:cstheme="minorHAnsi"/>
+          <w:sz w:val="28"/>
+          <w:szCs w:val="28"/>
+        </w:rPr>
+        <w:t>E.g</w:t>
+      </w:r>
+      <w:proofErr w:type="spellEnd"/>
+      <w:r>
+        <w:rPr>
+          <w:rFonts w:asciiTheme="minorHAnsi" w:hAnsiTheme="minorHAnsi" w:cstheme="minorHAnsi"/>
+          <w:sz w:val="28"/>
+          <w:szCs w:val="28"/>
+        </w:rPr>
+        <w:t xml:space="preserve"> arriving late, </w:t>
       </w:r>
     </w:p>
     <w:p>
@@ -561,13 +599,23 @@
           <w:szCs w:val="28"/>
         </w:rPr>
       </w:pPr>
-      <w:r>
-        <w:rPr>
-          <w:rFonts w:asciiTheme="minorHAnsi" w:hAnsiTheme="minorHAnsi" w:cstheme="minorHAnsi"/>
-          <w:sz w:val="28"/>
-          <w:szCs w:val="28"/>
-        </w:rPr>
-        <w:t xml:space="preserve">how you dress, </w:t>
+      <w:proofErr w:type="spellStart"/>
+      <w:r>
+        <w:rPr>
+          <w:rFonts w:asciiTheme="minorHAnsi" w:hAnsiTheme="minorHAnsi" w:cstheme="minorHAnsi"/>
+          <w:sz w:val="28"/>
+          <w:szCs w:val="28"/>
+        </w:rPr>
+        <w:t>how</w:t>
+      </w:r>
+      <w:proofErr w:type="spellEnd"/>
+      <w:r>
+        <w:rPr>
+          <w:rFonts w:asciiTheme="minorHAnsi" w:hAnsiTheme="minorHAnsi" w:cstheme="minorHAnsi"/>
+          <w:sz w:val="28"/>
+          <w:szCs w:val="28"/>
+        </w:rPr>
+        <w:t xml:space="preserve"> you dress, </w:t>
       </w:r>
     </w:p>
     <w:p>
@@ -814,13 +862,23 @@
           <w:szCs w:val="28"/>
         </w:rPr>
       </w:pPr>
-      <w:r>
-        <w:rPr>
-          <w:rFonts w:asciiTheme="minorHAnsi" w:hAnsiTheme="minorHAnsi" w:cstheme="minorHAnsi"/>
-          <w:sz w:val="28"/>
-          <w:szCs w:val="28"/>
-        </w:rPr>
-        <w:t>Doging questions</w:t>
+      <w:proofErr w:type="spellStart"/>
+      <w:r>
+        <w:rPr>
+          <w:rFonts w:asciiTheme="minorHAnsi" w:hAnsiTheme="minorHAnsi" w:cstheme="minorHAnsi"/>
+          <w:sz w:val="28"/>
+          <w:szCs w:val="28"/>
+        </w:rPr>
+        <w:t>Doging</w:t>
+      </w:r>
+      <w:proofErr w:type="spellEnd"/>
+      <w:r>
+        <w:rPr>
+          <w:rFonts w:asciiTheme="minorHAnsi" w:hAnsiTheme="minorHAnsi" w:cstheme="minorHAnsi"/>
+          <w:sz w:val="28"/>
+          <w:szCs w:val="28"/>
+        </w:rPr>
+        <w:t xml:space="preserve"> questions</w:t>
       </w:r>
     </w:p>
     <w:p>
@@ -896,8 +954,20 @@
           <w:sz w:val="28"/>
           <w:szCs w:val="28"/>
         </w:rPr>
-        <w:t>Don’t ever badmouth your former employer, manager or even your coworker</w:t>
-      </w:r>
+        <w:t xml:space="preserve">Don’t ever badmouth your former employer, manager or even your </w:t>
+      </w:r>
+      <w:proofErr w:type="spellStart"/>
+      <w:r>
+        <w:rPr>
+          <w:rFonts w:asciiTheme="minorHAnsi" w:hAnsiTheme="minorHAnsi" w:cstheme="minorHAnsi"/>
+          <w:b/>
+          <w:bCs/>
+          <w:sz w:val="28"/>
+          <w:szCs w:val="28"/>
+        </w:rPr>
+        <w:t>coworker</w:t>
+      </w:r>
+      <w:proofErr w:type="spellEnd"/>
     </w:p>
     <w:p>
       <w:pPr>
@@ -1099,8 +1169,20 @@
           <w:sz w:val="28"/>
           <w:szCs w:val="28"/>
         </w:rPr>
-        <w:t>The phone interview</w:t>
-      </w:r>
+        <w:t xml:space="preserve">The phone </w:t>
+      </w:r>
+      <w:proofErr w:type="gramStart"/>
+      <w:r>
+        <w:rPr>
+          <w:rFonts w:asciiTheme="minorHAnsi" w:hAnsiTheme="minorHAnsi" w:cstheme="minorHAnsi"/>
+          <w:b/>
+          <w:bCs/>
+          <w:sz w:val="28"/>
+          <w:szCs w:val="28"/>
+        </w:rPr>
+        <w:t>interview</w:t>
+      </w:r>
+      <w:proofErr w:type="gramEnd"/>
     </w:p>
     <w:p>
       <w:pPr>
@@ -1275,7 +1357,31 @@
           <w:szCs w:val="28"/>
           <w:u w:val="single"/>
         </w:rPr>
-        <w:t>This is the reason why sales people always want in-person meeting</w:t>
+        <w:t xml:space="preserve">This is the reason why </w:t>
+      </w:r>
+      <w:proofErr w:type="gramStart"/>
+      <w:r>
+        <w:rPr>
+          <w:rFonts w:asciiTheme="minorHAnsi" w:hAnsiTheme="minorHAnsi" w:cstheme="minorHAnsi"/>
+          <w:b/>
+          <w:bCs/>
+          <w:sz w:val="28"/>
+          <w:szCs w:val="28"/>
+          <w:u w:val="single"/>
+        </w:rPr>
+        <w:t>sales people</w:t>
+      </w:r>
+      <w:proofErr w:type="gramEnd"/>
+      <w:r>
+        <w:rPr>
+          <w:rFonts w:asciiTheme="minorHAnsi" w:hAnsiTheme="minorHAnsi" w:cstheme="minorHAnsi"/>
+          <w:b/>
+          <w:bCs/>
+          <w:sz w:val="28"/>
+          <w:szCs w:val="28"/>
+          <w:u w:val="single"/>
+        </w:rPr>
+        <w:t xml:space="preserve"> always want in-person meeting</w:t>
       </w:r>
     </w:p>
     <w:p>
@@ -1592,7 +1698,43 @@
           <w:sz w:val="28"/>
           <w:szCs w:val="28"/>
         </w:rPr>
-        <w:t>“Umns” and “Uhs”</w:t>
+        <w:t>“</w:t>
+      </w:r>
+      <w:proofErr w:type="spellStart"/>
+      <w:r>
+        <w:rPr>
+          <w:rFonts w:asciiTheme="minorHAnsi" w:hAnsiTheme="minorHAnsi" w:cstheme="minorHAnsi"/>
+          <w:sz w:val="28"/>
+          <w:szCs w:val="28"/>
+        </w:rPr>
+        <w:t>Umns</w:t>
+      </w:r>
+      <w:proofErr w:type="spellEnd"/>
+      <w:r>
+        <w:rPr>
+          <w:rFonts w:asciiTheme="minorHAnsi" w:hAnsiTheme="minorHAnsi" w:cstheme="minorHAnsi"/>
+          <w:sz w:val="28"/>
+          <w:szCs w:val="28"/>
+        </w:rPr>
+        <w:t>” and “</w:t>
+      </w:r>
+      <w:proofErr w:type="spellStart"/>
+      <w:r>
+        <w:rPr>
+          <w:rFonts w:asciiTheme="minorHAnsi" w:hAnsiTheme="minorHAnsi" w:cstheme="minorHAnsi"/>
+          <w:sz w:val="28"/>
+          <w:szCs w:val="28"/>
+        </w:rPr>
+        <w:t>Uhs</w:t>
+      </w:r>
+      <w:proofErr w:type="spellEnd"/>
+      <w:r>
+        <w:rPr>
+          <w:rFonts w:asciiTheme="minorHAnsi" w:hAnsiTheme="minorHAnsi" w:cstheme="minorHAnsi"/>
+          <w:sz w:val="28"/>
+          <w:szCs w:val="28"/>
+        </w:rPr>
+        <w:t>”</w:t>
       </w:r>
     </w:p>
     <w:p>
@@ -1618,8 +1760,20 @@
           <w:sz w:val="28"/>
           <w:szCs w:val="28"/>
         </w:rPr>
-        <w:t>The video interview</w:t>
-      </w:r>
+        <w:t xml:space="preserve">The video </w:t>
+      </w:r>
+      <w:proofErr w:type="gramStart"/>
+      <w:r>
+        <w:rPr>
+          <w:rFonts w:asciiTheme="minorHAnsi" w:hAnsiTheme="minorHAnsi" w:cstheme="minorHAnsi"/>
+          <w:b/>
+          <w:bCs/>
+          <w:sz w:val="28"/>
+          <w:szCs w:val="28"/>
+        </w:rPr>
+        <w:t>interview</w:t>
+      </w:r>
+      <w:proofErr w:type="gramEnd"/>
     </w:p>
     <w:p>
       <w:pPr>
@@ -1716,8 +1870,20 @@
           <w:sz w:val="28"/>
           <w:szCs w:val="28"/>
         </w:rPr>
-        <w:t>The panel interview</w:t>
-      </w:r>
+        <w:t xml:space="preserve">The panel </w:t>
+      </w:r>
+      <w:proofErr w:type="gramStart"/>
+      <w:r>
+        <w:rPr>
+          <w:rFonts w:asciiTheme="minorHAnsi" w:hAnsiTheme="minorHAnsi" w:cstheme="minorHAnsi"/>
+          <w:b/>
+          <w:bCs/>
+          <w:sz w:val="28"/>
+          <w:szCs w:val="28"/>
+        </w:rPr>
+        <w:t>interview</w:t>
+      </w:r>
+      <w:proofErr w:type="gramEnd"/>
     </w:p>
     <w:p>
       <w:pPr>
@@ -1758,11 +1924,10 @@
           <w:sz w:val="28"/>
           <w:szCs w:val="28"/>
         </w:rPr>
-        <w:t>The group interview</w:t>
-      </w:r>
-    </w:p>
-    <w:p>
-      <w:pPr>
+        <w:t xml:space="preserve">The group </w:t>
+      </w:r>
+      <w:proofErr w:type="gramStart"/>
+      <w:r>
         <w:rPr>
           <w:rFonts w:asciiTheme="minorHAnsi" w:hAnsiTheme="minorHAnsi" w:cstheme="minorHAnsi"/>
           <w:b/>
@@ -1770,7 +1935,9 @@
           <w:sz w:val="28"/>
           <w:szCs w:val="28"/>
         </w:rPr>
-      </w:pPr>
+        <w:t>interview</w:t>
+      </w:r>
+      <w:proofErr w:type="gramEnd"/>
     </w:p>
     <w:p>
       <w:pPr>
@@ -1785,6 +1952,17 @@
     </w:p>
     <w:p>
       <w:pPr>
+        <w:rPr>
+          <w:rFonts w:asciiTheme="minorHAnsi" w:hAnsiTheme="minorHAnsi" w:cstheme="minorHAnsi"/>
+          <w:b/>
+          <w:bCs/>
+          <w:sz w:val="28"/>
+          <w:szCs w:val="28"/>
+        </w:rPr>
+      </w:pPr>
+    </w:p>
+    <w:p>
+      <w:pPr>
         <w:pStyle w:val="ListParagraph"/>
         <w:numPr>
           <w:ilvl w:val="0"/>
@@ -2103,8 +2281,18 @@
           <w:sz w:val="28"/>
           <w:szCs w:val="28"/>
         </w:rPr>
-        <w:t>Is the primary decision maker on who gets hired</w:t>
-      </w:r>
+        <w:t xml:space="preserve">Is the primary decision maker on who gets </w:t>
+      </w:r>
+      <w:proofErr w:type="gramStart"/>
+      <w:r>
+        <w:rPr>
+          <w:rFonts w:asciiTheme="minorHAnsi" w:hAnsiTheme="minorHAnsi" w:cstheme="minorHAnsi"/>
+          <w:sz w:val="28"/>
+          <w:szCs w:val="28"/>
+        </w:rPr>
+        <w:t>hired</w:t>
+      </w:r>
+      <w:proofErr w:type="gramEnd"/>
     </w:p>
     <w:p>
       <w:pPr>
@@ -2847,7 +3035,25 @@
           <w:sz w:val="28"/>
           <w:szCs w:val="28"/>
         </w:rPr>
-        <w:t>Mastering nonvebal communication</w:t>
+        <w:t xml:space="preserve">Mastering </w:t>
+      </w:r>
+      <w:proofErr w:type="spellStart"/>
+      <w:r>
+        <w:rPr>
+          <w:rFonts w:asciiTheme="minorHAnsi" w:hAnsiTheme="minorHAnsi" w:cstheme="minorHAnsi"/>
+          <w:sz w:val="28"/>
+          <w:szCs w:val="28"/>
+        </w:rPr>
+        <w:t>nonvebal</w:t>
+      </w:r>
+      <w:proofErr w:type="spellEnd"/>
+      <w:r>
+        <w:rPr>
+          <w:rFonts w:asciiTheme="minorHAnsi" w:hAnsiTheme="minorHAnsi" w:cstheme="minorHAnsi"/>
+          <w:sz w:val="28"/>
+          <w:szCs w:val="28"/>
+        </w:rPr>
+        <w:t xml:space="preserve"> communication</w:t>
       </w:r>
     </w:p>
     <w:p>
@@ -3067,7 +3273,25 @@
           <w:sz w:val="28"/>
           <w:szCs w:val="28"/>
         </w:rPr>
-        <w:t xml:space="preserve">Look staright </w:t>
+        <w:t xml:space="preserve">Look </w:t>
+      </w:r>
+      <w:proofErr w:type="spellStart"/>
+      <w:r>
+        <w:rPr>
+          <w:rFonts w:asciiTheme="minorHAnsi" w:hAnsiTheme="minorHAnsi" w:cstheme="minorHAnsi"/>
+          <w:sz w:val="28"/>
+          <w:szCs w:val="28"/>
+        </w:rPr>
+        <w:t>staright</w:t>
+      </w:r>
+      <w:proofErr w:type="spellEnd"/>
+      <w:r>
+        <w:rPr>
+          <w:rFonts w:asciiTheme="minorHAnsi" w:hAnsiTheme="minorHAnsi" w:cstheme="minorHAnsi"/>
+          <w:sz w:val="28"/>
+          <w:szCs w:val="28"/>
+        </w:rPr>
+        <w:t xml:space="preserve"> </w:t>
       </w:r>
       <w:r>
         <w:rPr>
@@ -3517,7 +3741,25 @@
           <w:sz w:val="28"/>
           <w:szCs w:val="28"/>
         </w:rPr>
-        <w:t>Ums, uhs, like, okay</w:t>
+        <w:t xml:space="preserve">Ums, </w:t>
+      </w:r>
+      <w:proofErr w:type="spellStart"/>
+      <w:r>
+        <w:rPr>
+          <w:rFonts w:asciiTheme="minorHAnsi" w:hAnsiTheme="minorHAnsi" w:cstheme="minorHAnsi"/>
+          <w:sz w:val="28"/>
+          <w:szCs w:val="28"/>
+        </w:rPr>
+        <w:t>uhs</w:t>
+      </w:r>
+      <w:proofErr w:type="spellEnd"/>
+      <w:r>
+        <w:rPr>
+          <w:rFonts w:asciiTheme="minorHAnsi" w:hAnsiTheme="minorHAnsi" w:cstheme="minorHAnsi"/>
+          <w:sz w:val="28"/>
+          <w:szCs w:val="28"/>
+        </w:rPr>
+        <w:t>, like, okay</w:t>
       </w:r>
     </w:p>
     <w:p>
@@ -3595,13 +3837,23 @@
           <w:szCs w:val="28"/>
         </w:rPr>
       </w:pPr>
-      <w:r>
-        <w:rPr>
-          <w:rFonts w:asciiTheme="minorHAnsi" w:hAnsiTheme="minorHAnsi" w:cstheme="minorHAnsi"/>
-          <w:sz w:val="28"/>
-          <w:szCs w:val="28"/>
-        </w:rPr>
-        <w:t>Smile make you look m</w:t>
+      <w:proofErr w:type="gramStart"/>
+      <w:r>
+        <w:rPr>
+          <w:rFonts w:asciiTheme="minorHAnsi" w:hAnsiTheme="minorHAnsi" w:cstheme="minorHAnsi"/>
+          <w:sz w:val="28"/>
+          <w:szCs w:val="28"/>
+        </w:rPr>
+        <w:t>Smile</w:t>
+      </w:r>
+      <w:proofErr w:type="gramEnd"/>
+      <w:r>
+        <w:rPr>
+          <w:rFonts w:asciiTheme="minorHAnsi" w:hAnsiTheme="minorHAnsi" w:cstheme="minorHAnsi"/>
+          <w:sz w:val="28"/>
+          <w:szCs w:val="28"/>
+        </w:rPr>
+        <w:t xml:space="preserve"> make you look m</w:t>
       </w:r>
     </w:p>
     <w:p>
@@ -4268,6 +4520,7 @@
         </w:rPr>
         <w:t xml:space="preserve">Key: the most important thing in each section </w:t>
       </w:r>
+      <w:proofErr w:type="gramStart"/>
       <w:r>
         <w:rPr>
           <w:rFonts w:asciiTheme="minorHAnsi" w:hAnsiTheme="minorHAnsi" w:cstheme="minorHAnsi"/>
@@ -4277,7 +4530,19 @@
           <w:szCs w:val="28"/>
           <w:u w:val="single"/>
         </w:rPr>
-        <w:t>are going to be listed first</w:t>
+        <w:t>are</w:t>
+      </w:r>
+      <w:proofErr w:type="gramEnd"/>
+      <w:r>
+        <w:rPr>
+          <w:rFonts w:asciiTheme="minorHAnsi" w:hAnsiTheme="minorHAnsi" w:cstheme="minorHAnsi"/>
+          <w:b/>
+          <w:bCs/>
+          <w:sz w:val="28"/>
+          <w:szCs w:val="28"/>
+          <w:u w:val="single"/>
+        </w:rPr>
+        <w:t xml:space="preserve"> going to be listed first</w:t>
       </w:r>
     </w:p>
     <w:p>
@@ -4408,6 +4673,7 @@
                       <w:rFonts w:asciiTheme="minorHAnsi" w:hAnsiTheme="minorHAnsi" w:cstheme="minorHAnsi"/>
                     </w:rPr>
                   </w:pPr>
+                  <w:proofErr w:type="gramStart"/>
                   <w:r>
                     <w:rPr>
                       <w:rStyle w:val="HTMLCode"/>
@@ -4421,6 +4687,7 @@
                     </w:rPr>
                     <w:t>styled-components</w:t>
                   </w:r>
+                  <w:proofErr w:type="gramEnd"/>
                   <w:r>
                     <w:rPr>
                       <w:rFonts w:asciiTheme="minorHAnsi" w:hAnsiTheme="minorHAnsi" w:cstheme="minorHAnsi"/>
@@ -4448,6 +4715,7 @@
                     </w:rPr>
                     <w:t> </w:t>
                   </w:r>
+                  <w:proofErr w:type="spellStart"/>
                   <w:r>
                     <w:rPr>
                       <w:rStyle w:val="HTMLCode"/>
@@ -4461,6 +4729,7 @@
                     </w:rPr>
                     <w:t>GraphQL</w:t>
                   </w:r>
+                  <w:proofErr w:type="spellEnd"/>
                   <w:r>
                     <w:rPr>
                       <w:rFonts w:asciiTheme="minorHAnsi" w:hAnsiTheme="minorHAnsi" w:cstheme="minorHAnsi"/>
@@ -4550,6 +4819,7 @@
                 <w:spacing w:val="-2"/>
               </w:rPr>
             </w:pPr>
+            <w:proofErr w:type="spellStart"/>
             <w:r>
               <w:rPr>
                 <w:rFonts w:asciiTheme="minorHAnsi" w:eastAsia="Batang" w:hAnsiTheme="minorHAnsi" w:cstheme="minorHAnsi"/>
@@ -4557,6 +4827,7 @@
               </w:rPr>
               <w:t>트릿지는</w:t>
             </w:r>
+            <w:proofErr w:type="spellEnd"/>
             <w:r>
               <w:rPr>
                 <w:rFonts w:asciiTheme="minorHAnsi" w:hAnsiTheme="minorHAnsi" w:cstheme="minorHAnsi"/>
@@ -4928,6 +5199,7 @@
               </w:rPr>
               <w:t> Google”</w:t>
             </w:r>
+            <w:proofErr w:type="spellStart"/>
             <w:r>
               <w:rPr>
                 <w:rFonts w:asciiTheme="minorHAnsi" w:eastAsia="Batang" w:hAnsiTheme="minorHAnsi" w:cstheme="minorHAnsi"/>
@@ -4935,6 +5207,7 @@
               </w:rPr>
               <w:t>로서</w:t>
             </w:r>
+            <w:proofErr w:type="spellEnd"/>
             <w:r>
               <w:rPr>
                 <w:rFonts w:asciiTheme="minorHAnsi" w:hAnsiTheme="minorHAnsi" w:cstheme="minorHAnsi"/>
@@ -5082,6 +5355,7 @@
               </w:rPr>
               <w:t>(equilibrium)</w:t>
             </w:r>
+            <w:proofErr w:type="spellStart"/>
             <w:r>
               <w:rPr>
                 <w:rFonts w:asciiTheme="minorHAnsi" w:eastAsia="Batang" w:hAnsiTheme="minorHAnsi" w:cstheme="minorHAnsi"/>
@@ -5089,6 +5363,7 @@
               </w:rPr>
               <w:t>를</w:t>
             </w:r>
+            <w:proofErr w:type="spellEnd"/>
             <w:r>
               <w:rPr>
                 <w:rFonts w:asciiTheme="minorHAnsi" w:hAnsiTheme="minorHAnsi" w:cstheme="minorHAnsi"/>
@@ -5416,7 +5691,23 @@
                 <w:rFonts w:asciiTheme="minorHAnsi" w:hAnsiTheme="minorHAnsi" w:cstheme="minorHAnsi"/>
                 <w:spacing w:val="-2"/>
               </w:rPr>
-              <w:t> Activant Capital</w:t>
+              <w:t> </w:t>
+            </w:r>
+            <w:proofErr w:type="spellStart"/>
+            <w:r>
+              <w:rPr>
+                <w:rFonts w:asciiTheme="minorHAnsi" w:hAnsiTheme="minorHAnsi" w:cstheme="minorHAnsi"/>
+                <w:spacing w:val="-2"/>
+              </w:rPr>
+              <w:t>Activant</w:t>
+            </w:r>
+            <w:proofErr w:type="spellEnd"/>
+            <w:r>
+              <w:rPr>
+                <w:rFonts w:asciiTheme="minorHAnsi" w:hAnsiTheme="minorHAnsi" w:cstheme="minorHAnsi"/>
+                <w:spacing w:val="-2"/>
+              </w:rPr>
+              <w:t> Capital</w:t>
             </w:r>
             <w:r>
               <w:rPr>
@@ -5644,6 +5935,7 @@
               </w:rPr>
               <w:t> </w:t>
             </w:r>
+            <w:proofErr w:type="spellStart"/>
             <w:r>
               <w:rPr>
                 <w:rFonts w:asciiTheme="minorHAnsi" w:eastAsia="Batang" w:hAnsiTheme="minorHAnsi" w:cstheme="minorHAnsi"/>
@@ -5651,6 +5943,7 @@
               </w:rPr>
               <w:t>트릿지의</w:t>
             </w:r>
+            <w:proofErr w:type="spellEnd"/>
             <w:r>
               <w:rPr>
                 <w:rFonts w:asciiTheme="minorHAnsi" w:hAnsiTheme="minorHAnsi" w:cstheme="minorHAnsi"/>
@@ -6061,6 +6354,7 @@
               </w:rPr>
               <w:t>. </w:t>
             </w:r>
+            <w:proofErr w:type="spellStart"/>
             <w:r>
               <w:rPr>
                 <w:rFonts w:asciiTheme="minorHAnsi" w:eastAsia="Batang" w:hAnsiTheme="minorHAnsi" w:cstheme="minorHAnsi"/>
@@ -6068,6 +6362,7 @@
               </w:rPr>
               <w:t>트릿지의</w:t>
             </w:r>
+            <w:proofErr w:type="spellEnd"/>
             <w:r>
               <w:rPr>
                 <w:rFonts w:asciiTheme="minorHAnsi" w:hAnsiTheme="minorHAnsi" w:cstheme="minorHAnsi"/>
@@ -6160,6 +6455,7 @@
               </w:rPr>
               <w:t> </w:t>
             </w:r>
+            <w:proofErr w:type="spellStart"/>
             <w:r>
               <w:rPr>
                 <w:rFonts w:asciiTheme="minorHAnsi" w:eastAsia="Batang" w:hAnsiTheme="minorHAnsi" w:cstheme="minorHAnsi"/>
@@ -6175,6 +6471,7 @@
               </w:rPr>
               <w:t>과</w:t>
             </w:r>
+            <w:proofErr w:type="spellEnd"/>
             <w:r>
               <w:rPr>
                 <w:rFonts w:asciiTheme="minorHAnsi" w:hAnsiTheme="minorHAnsi" w:cstheme="minorHAnsi"/>
@@ -6212,6 +6509,7 @@
               </w:rPr>
               <w:t> </w:t>
             </w:r>
+            <w:proofErr w:type="spellStart"/>
             <w:r>
               <w:rPr>
                 <w:rFonts w:asciiTheme="minorHAnsi" w:eastAsia="Batang" w:hAnsiTheme="minorHAnsi" w:cstheme="minorHAnsi"/>
@@ -6220,6 +6518,7 @@
               </w:rPr>
               <w:t>효과성</w:t>
             </w:r>
+            <w:proofErr w:type="spellEnd"/>
             <w:r>
               <w:rPr>
                 <w:rFonts w:asciiTheme="minorHAnsi" w:hAnsiTheme="minorHAnsi" w:cstheme="minorHAnsi"/>
@@ -6567,6 +6866,7 @@
               </w:rPr>
               <w:t>, </w:t>
             </w:r>
+            <w:proofErr w:type="spellStart"/>
             <w:r>
               <w:rPr>
                 <w:rFonts w:asciiTheme="minorHAnsi" w:eastAsia="Batang" w:hAnsiTheme="minorHAnsi" w:cstheme="minorHAnsi"/>
@@ -6574,6 +6874,7 @@
               </w:rPr>
               <w:t>트릿지는</w:t>
             </w:r>
+            <w:proofErr w:type="spellEnd"/>
             <w:r>
               <w:rPr>
                 <w:rFonts w:asciiTheme="minorHAnsi" w:hAnsiTheme="minorHAnsi" w:cstheme="minorHAnsi"/>
@@ -6690,6 +6991,7 @@
                 <w:spacing w:val="-2"/>
               </w:rPr>
             </w:pPr>
+            <w:proofErr w:type="spellStart"/>
             <w:r>
               <w:rPr>
                 <w:rFonts w:asciiTheme="minorHAnsi" w:eastAsia="Batang" w:hAnsiTheme="minorHAnsi" w:cstheme="minorHAnsi"/>
@@ -6697,6 +6999,7 @@
               </w:rPr>
               <w:t>트릿지</w:t>
             </w:r>
+            <w:proofErr w:type="spellEnd"/>
             <w:r>
               <w:rPr>
                 <w:rFonts w:asciiTheme="minorHAnsi" w:hAnsiTheme="minorHAnsi" w:cstheme="minorHAnsi"/>
@@ -7083,6 +7386,7 @@
               </w:rPr>
               <w:t> </w:t>
             </w:r>
+            <w:proofErr w:type="spellStart"/>
             <w:r>
               <w:rPr>
                 <w:rFonts w:asciiTheme="minorHAnsi" w:eastAsia="Batang" w:hAnsiTheme="minorHAnsi" w:cstheme="minorHAnsi"/>
@@ -7090,6 +7394,7 @@
               </w:rPr>
               <w:t>하는만큼</w:t>
             </w:r>
+            <w:proofErr w:type="spellEnd"/>
             <w:r>
               <w:rPr>
                 <w:rFonts w:asciiTheme="minorHAnsi" w:hAnsiTheme="minorHAnsi" w:cstheme="minorHAnsi"/>
@@ -7462,6 +7767,7 @@
               </w:rPr>
               <w:t> “Intelligence UX”</w:t>
             </w:r>
+            <w:proofErr w:type="spellStart"/>
             <w:r>
               <w:rPr>
                 <w:rFonts w:asciiTheme="minorHAnsi" w:eastAsia="Batang" w:hAnsiTheme="minorHAnsi" w:cstheme="minorHAnsi"/>
@@ -7469,6 +7775,7 @@
               </w:rPr>
               <w:t>를</w:t>
             </w:r>
+            <w:proofErr w:type="spellEnd"/>
             <w:r>
               <w:rPr>
                 <w:rFonts w:asciiTheme="minorHAnsi" w:hAnsiTheme="minorHAnsi" w:cstheme="minorHAnsi"/>
@@ -7552,7 +7859,23 @@
                 <w:rFonts w:asciiTheme="minorHAnsi" w:hAnsiTheme="minorHAnsi" w:cstheme="minorHAnsi"/>
                 <w:spacing w:val="-2"/>
               </w:rPr>
-              <w:t> “Tridge Messenger App”</w:t>
+              <w:t> “</w:t>
+            </w:r>
+            <w:proofErr w:type="spellStart"/>
+            <w:r>
+              <w:rPr>
+                <w:rFonts w:asciiTheme="minorHAnsi" w:hAnsiTheme="minorHAnsi" w:cstheme="minorHAnsi"/>
+                <w:spacing w:val="-2"/>
+              </w:rPr>
+              <w:t>Tridge</w:t>
+            </w:r>
+            <w:proofErr w:type="spellEnd"/>
+            <w:r>
+              <w:rPr>
+                <w:rFonts w:asciiTheme="minorHAnsi" w:hAnsiTheme="minorHAnsi" w:cstheme="minorHAnsi"/>
+                <w:spacing w:val="-2"/>
+              </w:rPr>
+              <w:t> Messenger App”</w:t>
             </w:r>
             <w:r>
               <w:rPr>
@@ -7800,6 +8123,7 @@
               </w:rPr>
               <w:t> SEO</w:t>
             </w:r>
+            <w:proofErr w:type="spellStart"/>
             <w:r>
               <w:rPr>
                 <w:rFonts w:asciiTheme="minorHAnsi" w:eastAsia="Batang" w:hAnsiTheme="minorHAnsi" w:cstheme="minorHAnsi"/>
@@ -7807,6 +8131,7 @@
               </w:rPr>
               <w:t>를</w:t>
             </w:r>
+            <w:proofErr w:type="spellEnd"/>
             <w:r>
               <w:rPr>
                 <w:rFonts w:asciiTheme="minorHAnsi" w:hAnsiTheme="minorHAnsi" w:cstheme="minorHAnsi"/>
@@ -8018,6 +8343,7 @@
               </w:rPr>
               <w:t> API</w:t>
             </w:r>
+            <w:proofErr w:type="spellStart"/>
             <w:r>
               <w:rPr>
                 <w:rFonts w:asciiTheme="minorHAnsi" w:eastAsia="Batang" w:hAnsiTheme="minorHAnsi" w:cstheme="minorHAnsi"/>
@@ -8025,6 +8351,7 @@
               </w:rPr>
               <w:t>를</w:t>
             </w:r>
+            <w:proofErr w:type="spellEnd"/>
             <w:r>
               <w:rPr>
                 <w:rFonts w:asciiTheme="minorHAnsi" w:hAnsiTheme="minorHAnsi" w:cstheme="minorHAnsi"/>
@@ -8167,6 +8494,7 @@
                 <w:spacing w:val="-2"/>
               </w:rPr>
             </w:pPr>
+            <w:proofErr w:type="spellStart"/>
             <w:r>
               <w:rPr>
                 <w:rFonts w:asciiTheme="minorHAnsi" w:eastAsia="Batang" w:hAnsiTheme="minorHAnsi" w:cstheme="minorHAnsi"/>
@@ -8175,6 +8503,7 @@
               </w:rPr>
               <w:t>트릿지의</w:t>
             </w:r>
+            <w:proofErr w:type="spellEnd"/>
             <w:r>
               <w:rPr>
                 <w:rFonts w:asciiTheme="minorHAnsi" w:hAnsiTheme="minorHAnsi" w:cstheme="minorHAnsi"/>
@@ -8231,6 +8560,7 @@
               </w:rPr>
               <w:t> </w:t>
             </w:r>
+            <w:proofErr w:type="spellStart"/>
             <w:r>
               <w:rPr>
                 <w:rFonts w:asciiTheme="minorHAnsi" w:eastAsia="Batang" w:hAnsiTheme="minorHAnsi" w:cstheme="minorHAnsi"/>
@@ -8239,6 +8569,7 @@
               </w:rPr>
               <w:t>완성자</w:t>
             </w:r>
+            <w:proofErr w:type="spellEnd"/>
             <w:r>
               <w:rPr>
                 <w:rFonts w:asciiTheme="minorHAnsi" w:hAnsiTheme="minorHAnsi" w:cstheme="minorHAnsi"/>
@@ -8247,6 +8578,7 @@
               </w:rPr>
               <w:t>”</w:t>
             </w:r>
+            <w:proofErr w:type="spellStart"/>
             <w:r>
               <w:rPr>
                 <w:rFonts w:asciiTheme="minorHAnsi" w:eastAsia="Batang" w:hAnsiTheme="minorHAnsi" w:cstheme="minorHAnsi"/>
@@ -8255,6 +8587,7 @@
               </w:rPr>
               <w:t>로서</w:t>
             </w:r>
+            <w:proofErr w:type="spellEnd"/>
             <w:r>
               <w:rPr>
                 <w:rFonts w:asciiTheme="minorHAnsi" w:hAnsiTheme="minorHAnsi" w:cstheme="minorHAnsi"/>
@@ -8390,6 +8723,7 @@
               </w:rPr>
               <w:t> </w:t>
             </w:r>
+            <w:proofErr w:type="spellStart"/>
             <w:r>
               <w:rPr>
                 <w:rFonts w:asciiTheme="minorHAnsi" w:eastAsia="Batang" w:hAnsiTheme="minorHAnsi" w:cstheme="minorHAnsi"/>
@@ -8397,6 +8731,7 @@
               </w:rPr>
               <w:t>트릿지</w:t>
             </w:r>
+            <w:proofErr w:type="spellEnd"/>
             <w:r>
               <w:rPr>
                 <w:rFonts w:asciiTheme="minorHAnsi" w:hAnsiTheme="minorHAnsi" w:cstheme="minorHAnsi"/>
@@ -8614,6 +8949,7 @@
               </w:rPr>
               <w:t> </w:t>
             </w:r>
+            <w:proofErr w:type="spellStart"/>
             <w:r>
               <w:rPr>
                 <w:rFonts w:asciiTheme="minorHAnsi" w:eastAsia="Batang" w:hAnsiTheme="minorHAnsi" w:cstheme="minorHAnsi"/>
@@ -8622,14 +8958,25 @@
               </w:rPr>
               <w:t>트릿지는</w:t>
             </w:r>
-            <w:r>
-              <w:rPr>
-                <w:rFonts w:asciiTheme="minorHAnsi" w:hAnsiTheme="minorHAnsi" w:cstheme="minorHAnsi"/>
-                <w:spacing w:val="-2"/>
-                <w:highlight w:val="yellow"/>
-              </w:rPr>
-              <w:t> GraphQL</w:t>
-            </w:r>
+            <w:proofErr w:type="spellEnd"/>
+            <w:r>
+              <w:rPr>
+                <w:rFonts w:asciiTheme="minorHAnsi" w:hAnsiTheme="minorHAnsi" w:cstheme="minorHAnsi"/>
+                <w:spacing w:val="-2"/>
+                <w:highlight w:val="yellow"/>
+              </w:rPr>
+              <w:t> </w:t>
+            </w:r>
+            <w:proofErr w:type="spellStart"/>
+            <w:r>
+              <w:rPr>
+                <w:rFonts w:asciiTheme="minorHAnsi" w:hAnsiTheme="minorHAnsi" w:cstheme="minorHAnsi"/>
+                <w:spacing w:val="-2"/>
+                <w:highlight w:val="yellow"/>
+              </w:rPr>
+              <w:t>GraphQL</w:t>
+            </w:r>
+            <w:proofErr w:type="spellEnd"/>
             <w:r>
               <w:rPr>
                 <w:rFonts w:asciiTheme="minorHAnsi" w:eastAsia="Batang" w:hAnsiTheme="minorHAnsi" w:cstheme="minorHAnsi"/>
@@ -8749,6 +9096,7 @@
               </w:rPr>
               <w:t> </w:t>
             </w:r>
+            <w:proofErr w:type="spellStart"/>
             <w:r>
               <w:rPr>
                 <w:rFonts w:asciiTheme="minorHAnsi" w:eastAsia="Batang" w:hAnsiTheme="minorHAnsi" w:cstheme="minorHAnsi"/>
@@ -8756,6 +9104,7 @@
               </w:rPr>
               <w:t>로직이</w:t>
             </w:r>
+            <w:proofErr w:type="spellEnd"/>
             <w:r>
               <w:rPr>
                 <w:rFonts w:asciiTheme="minorHAnsi" w:hAnsiTheme="minorHAnsi" w:cstheme="minorHAnsi"/>
@@ -8968,7 +9317,25 @@
                 <w:spacing w:val="-2"/>
                 <w:highlight w:val="yellow"/>
               </w:rPr>
-              <w:t>React, GraphQL, </w:t>
+              <w:t>React, </w:t>
+            </w:r>
+            <w:proofErr w:type="spellStart"/>
+            <w:r>
+              <w:rPr>
+                <w:rFonts w:asciiTheme="minorHAnsi" w:hAnsiTheme="minorHAnsi" w:cstheme="minorHAnsi"/>
+                <w:spacing w:val="-2"/>
+                <w:highlight w:val="yellow"/>
+              </w:rPr>
+              <w:t>GraphQL</w:t>
+            </w:r>
+            <w:proofErr w:type="spellEnd"/>
+            <w:r>
+              <w:rPr>
+                <w:rFonts w:asciiTheme="minorHAnsi" w:hAnsiTheme="minorHAnsi" w:cstheme="minorHAnsi"/>
+                <w:spacing w:val="-2"/>
+                <w:highlight w:val="yellow"/>
+              </w:rPr>
+              <w:t>, </w:t>
             </w:r>
             <w:r>
               <w:rPr>
@@ -8986,6 +9353,7 @@
               </w:rPr>
               <w:t> styled-components</w:t>
             </w:r>
+            <w:proofErr w:type="spellStart"/>
             <w:r>
               <w:rPr>
                 <w:rFonts w:asciiTheme="minorHAnsi" w:eastAsia="Batang" w:hAnsiTheme="minorHAnsi" w:cstheme="minorHAnsi"/>
@@ -8994,6 +9362,7 @@
               </w:rPr>
               <w:t>를</w:t>
             </w:r>
+            <w:proofErr w:type="spellEnd"/>
             <w:r>
               <w:rPr>
                 <w:rFonts w:asciiTheme="minorHAnsi" w:hAnsiTheme="minorHAnsi" w:cstheme="minorHAnsi"/>
@@ -9050,6 +9419,7 @@
               </w:rPr>
               <w:t> </w:t>
             </w:r>
+            <w:proofErr w:type="spellStart"/>
             <w:r>
               <w:rPr>
                 <w:rFonts w:asciiTheme="minorHAnsi" w:eastAsia="Batang" w:hAnsiTheme="minorHAnsi" w:cstheme="minorHAnsi"/>
@@ -9058,6 +9428,7 @@
               </w:rPr>
               <w:t>재사용성이</w:t>
             </w:r>
+            <w:proofErr w:type="spellEnd"/>
             <w:r>
               <w:rPr>
                 <w:rFonts w:asciiTheme="minorHAnsi" w:hAnsiTheme="minorHAnsi" w:cstheme="minorHAnsi"/>
@@ -9098,6 +9469,7 @@
               </w:rPr>
               <w:t> UI</w:t>
             </w:r>
+            <w:proofErr w:type="spellStart"/>
             <w:r>
               <w:rPr>
                 <w:rFonts w:asciiTheme="minorHAnsi" w:eastAsia="Batang" w:hAnsiTheme="minorHAnsi" w:cstheme="minorHAnsi"/>
@@ -9106,6 +9478,7 @@
               </w:rPr>
               <w:t>를</w:t>
             </w:r>
+            <w:proofErr w:type="spellEnd"/>
             <w:r>
               <w:rPr>
                 <w:rFonts w:asciiTheme="minorHAnsi" w:hAnsiTheme="minorHAnsi" w:cstheme="minorHAnsi"/>
@@ -9225,6 +9598,7 @@
               </w:rPr>
               <w:t> UI</w:t>
             </w:r>
+            <w:proofErr w:type="spellStart"/>
             <w:r>
               <w:rPr>
                 <w:rFonts w:asciiTheme="minorHAnsi" w:eastAsia="Batang" w:hAnsiTheme="minorHAnsi" w:cstheme="minorHAnsi"/>
@@ -9233,6 +9607,7 @@
               </w:rPr>
               <w:t>를</w:t>
             </w:r>
+            <w:proofErr w:type="spellEnd"/>
             <w:r>
               <w:rPr>
                 <w:rFonts w:asciiTheme="minorHAnsi" w:hAnsiTheme="minorHAnsi" w:cstheme="minorHAnsi"/>
@@ -9401,6 +9776,7 @@
               </w:rPr>
               <w:t> UI </w:t>
             </w:r>
+            <w:proofErr w:type="spellStart"/>
             <w:r>
               <w:rPr>
                 <w:rFonts w:asciiTheme="minorHAnsi" w:eastAsia="Batang" w:hAnsiTheme="minorHAnsi" w:cstheme="minorHAnsi"/>
@@ -9408,6 +9784,7 @@
               </w:rPr>
               <w:t>반응성을</w:t>
             </w:r>
+            <w:proofErr w:type="spellEnd"/>
             <w:r>
               <w:rPr>
                 <w:rFonts w:asciiTheme="minorHAnsi" w:hAnsiTheme="minorHAnsi" w:cstheme="minorHAnsi"/>
@@ -9429,6 +9806,7 @@
               </w:rPr>
               <w:t> SEO</w:t>
             </w:r>
+            <w:proofErr w:type="spellStart"/>
             <w:r>
               <w:rPr>
                 <w:rFonts w:asciiTheme="minorHAnsi" w:eastAsia="Batang" w:hAnsiTheme="minorHAnsi" w:cstheme="minorHAnsi"/>
@@ -9436,6 +9814,7 @@
               </w:rPr>
               <w:t>를</w:t>
             </w:r>
+            <w:proofErr w:type="spellEnd"/>
             <w:r>
               <w:rPr>
                 <w:rFonts w:asciiTheme="minorHAnsi" w:hAnsiTheme="minorHAnsi" w:cstheme="minorHAnsi"/>
@@ -9767,6 +10146,7 @@
               </w:rPr>
               <w:t> </w:t>
             </w:r>
+            <w:proofErr w:type="spellStart"/>
             <w:r>
               <w:rPr>
                 <w:rFonts w:asciiTheme="minorHAnsi" w:eastAsia="Batang" w:hAnsiTheme="minorHAnsi" w:cstheme="minorHAnsi"/>
@@ -9774,6 +10154,7 @@
               </w:rPr>
               <w:t>스쿼드를</w:t>
             </w:r>
+            <w:proofErr w:type="spellEnd"/>
             <w:r>
               <w:rPr>
                 <w:rFonts w:asciiTheme="minorHAnsi" w:hAnsiTheme="minorHAnsi" w:cstheme="minorHAnsi"/>
@@ -10409,7 +10790,25 @@
                 <w:spacing w:val="-2"/>
                 <w:highlight w:val="yellow"/>
               </w:rPr>
-              <w:t> (Javascript, HTML, CSS </w:t>
+              <w:t> (</w:t>
+            </w:r>
+            <w:proofErr w:type="spellStart"/>
+            <w:r>
+              <w:rPr>
+                <w:rFonts w:asciiTheme="minorHAnsi" w:hAnsiTheme="minorHAnsi" w:cstheme="minorHAnsi"/>
+                <w:spacing w:val="-2"/>
+                <w:highlight w:val="yellow"/>
+              </w:rPr>
+              <w:t>Javascript</w:t>
+            </w:r>
+            <w:proofErr w:type="spellEnd"/>
+            <w:r>
+              <w:rPr>
+                <w:rFonts w:asciiTheme="minorHAnsi" w:hAnsiTheme="minorHAnsi" w:cstheme="minorHAnsi"/>
+                <w:spacing w:val="-2"/>
+                <w:highlight w:val="yellow"/>
+              </w:rPr>
+              <w:t>, HTML, CSS </w:t>
             </w:r>
             <w:r>
               <w:rPr>
@@ -10603,6 +11002,7 @@
               </w:rPr>
               <w:t>”</w:t>
             </w:r>
+            <w:proofErr w:type="spellStart"/>
             <w:r>
               <w:rPr>
                 <w:rFonts w:asciiTheme="minorHAnsi" w:eastAsia="Batang" w:hAnsiTheme="minorHAnsi" w:cstheme="minorHAnsi"/>
@@ -10610,6 +11010,7 @@
               </w:rPr>
               <w:t>를</w:t>
             </w:r>
+            <w:proofErr w:type="spellEnd"/>
             <w:r>
               <w:rPr>
                 <w:rFonts w:asciiTheme="minorHAnsi" w:hAnsiTheme="minorHAnsi" w:cstheme="minorHAnsi"/>
@@ -10897,7 +11298,25 @@
                 <w:spacing w:val="-2"/>
                 <w:highlight w:val="yellow"/>
               </w:rPr>
-              <w:t>React, GraphQL, </w:t>
+              <w:t>React, </w:t>
+            </w:r>
+            <w:proofErr w:type="spellStart"/>
+            <w:r>
+              <w:rPr>
+                <w:rFonts w:asciiTheme="minorHAnsi" w:hAnsiTheme="minorHAnsi" w:cstheme="minorHAnsi"/>
+                <w:spacing w:val="-2"/>
+                <w:highlight w:val="yellow"/>
+              </w:rPr>
+              <w:t>GraphQL</w:t>
+            </w:r>
+            <w:proofErr w:type="spellEnd"/>
+            <w:r>
+              <w:rPr>
+                <w:rFonts w:asciiTheme="minorHAnsi" w:hAnsiTheme="minorHAnsi" w:cstheme="minorHAnsi"/>
+                <w:spacing w:val="-2"/>
+                <w:highlight w:val="yellow"/>
+              </w:rPr>
+              <w:t>, </w:t>
             </w:r>
             <w:r>
               <w:rPr>
@@ -10915,6 +11334,7 @@
               </w:rPr>
               <w:t> styled-components</w:t>
             </w:r>
+            <w:proofErr w:type="spellStart"/>
             <w:r>
               <w:rPr>
                 <w:rFonts w:asciiTheme="minorHAnsi" w:eastAsia="Batang" w:hAnsiTheme="minorHAnsi" w:cstheme="minorHAnsi"/>
@@ -10923,6 +11343,7 @@
               </w:rPr>
               <w:t>를</w:t>
             </w:r>
+            <w:proofErr w:type="spellEnd"/>
             <w:r>
               <w:rPr>
                 <w:rFonts w:asciiTheme="minorHAnsi" w:hAnsiTheme="minorHAnsi" w:cstheme="minorHAnsi"/>
@@ -11219,6 +11640,7 @@
               </w:rPr>
               <w:t> (</w:t>
             </w:r>
+            <w:proofErr w:type="spellStart"/>
             <w:r>
               <w:rPr>
                 <w:rFonts w:asciiTheme="minorHAnsi" w:eastAsia="Batang" w:hAnsiTheme="minorHAnsi" w:cstheme="minorHAnsi"/>
@@ -11226,6 +11648,7 @@
               </w:rPr>
               <w:t>트릿지</w:t>
             </w:r>
+            <w:proofErr w:type="spellEnd"/>
             <w:r>
               <w:rPr>
                 <w:rFonts w:asciiTheme="minorHAnsi" w:hAnsiTheme="minorHAnsi" w:cstheme="minorHAnsi"/>
@@ -11369,6 +11792,7 @@
                 <w:spacing w:val="-2"/>
               </w:rPr>
             </w:pPr>
+            <w:proofErr w:type="spellStart"/>
             <w:r>
               <w:rPr>
                 <w:rStyle w:val="Strong"/>
@@ -11377,6 +11801,7 @@
               </w:rPr>
               <w:t>트릿지는</w:t>
             </w:r>
+            <w:proofErr w:type="spellEnd"/>
             <w:r>
               <w:rPr>
                 <w:rStyle w:val="Strong"/>
@@ -11913,6 +12338,7 @@
               </w:rPr>
               <w:t> </w:t>
             </w:r>
+            <w:proofErr w:type="spellStart"/>
             <w:r>
               <w:rPr>
                 <w:rFonts w:asciiTheme="minorHAnsi" w:eastAsia="Batang" w:hAnsiTheme="minorHAnsi" w:cstheme="minorHAnsi"/>
@@ -11920,6 +12346,7 @@
               </w:rPr>
               <w:t>태깅</w:t>
             </w:r>
+            <w:proofErr w:type="spellEnd"/>
             <w:r>
               <w:rPr>
                 <w:rFonts w:asciiTheme="minorHAnsi" w:hAnsiTheme="minorHAnsi" w:cstheme="minorHAnsi"/>
@@ -12082,6 +12509,7 @@
               <w:br/>
               <w:t>- Trusted online reputation: Google SEO</w:t>
             </w:r>
+            <w:proofErr w:type="spellStart"/>
             <w:r>
               <w:rPr>
                 <w:rFonts w:asciiTheme="minorHAnsi" w:eastAsia="Batang" w:hAnsiTheme="minorHAnsi" w:cstheme="minorHAnsi"/>
@@ -12089,6 +12517,7 @@
               </w:rPr>
               <w:t>를</w:t>
             </w:r>
+            <w:proofErr w:type="spellEnd"/>
             <w:r>
               <w:rPr>
                 <w:rFonts w:asciiTheme="minorHAnsi" w:hAnsiTheme="minorHAnsi" w:cstheme="minorHAnsi"/>
@@ -12478,6 +12907,7 @@
                 <w:spacing w:val="-2"/>
               </w:rPr>
             </w:pPr>
+            <w:proofErr w:type="spellStart"/>
             <w:r>
               <w:rPr>
                 <w:rStyle w:val="Strong"/>
@@ -12486,6 +12916,7 @@
               </w:rPr>
               <w:t>트릿지는</w:t>
             </w:r>
+            <w:proofErr w:type="spellEnd"/>
             <w:r>
               <w:rPr>
                 <w:rStyle w:val="Strong"/>
@@ -12773,6 +13204,7 @@
               <w:br/>
               <w:t>- </w:t>
             </w:r>
+            <w:proofErr w:type="spellStart"/>
             <w:r>
               <w:rPr>
                 <w:rFonts w:asciiTheme="minorHAnsi" w:eastAsia="Batang" w:hAnsiTheme="minorHAnsi" w:cstheme="minorHAnsi"/>
@@ -12780,6 +13212,7 @@
               </w:rPr>
               <w:t>팀런치</w:t>
             </w:r>
+            <w:proofErr w:type="spellEnd"/>
             <w:r>
               <w:rPr>
                 <w:rFonts w:asciiTheme="minorHAnsi" w:hAnsiTheme="minorHAnsi" w:cstheme="minorHAnsi"/>
@@ -12815,6 +13248,7 @@
               </w:rPr>
               <w:t> </w:t>
             </w:r>
+            <w:proofErr w:type="spellStart"/>
             <w:r>
               <w:rPr>
                 <w:rFonts w:asciiTheme="minorHAnsi" w:eastAsia="Batang" w:hAnsiTheme="minorHAnsi" w:cstheme="minorHAnsi"/>
@@ -12822,6 +13256,7 @@
               </w:rPr>
               <w:t>석식</w:t>
             </w:r>
+            <w:proofErr w:type="spellEnd"/>
             <w:r>
               <w:rPr>
                 <w:rFonts w:asciiTheme="minorHAnsi" w:hAnsiTheme="minorHAnsi" w:cstheme="minorHAnsi"/>
@@ -13028,6 +13463,7 @@
               </w:rPr>
               <w:t> (</w:t>
             </w:r>
+            <w:proofErr w:type="spellStart"/>
             <w:r>
               <w:rPr>
                 <w:rFonts w:asciiTheme="minorHAnsi" w:eastAsia="Batang" w:hAnsiTheme="minorHAnsi" w:cstheme="minorHAnsi"/>
@@ -13035,6 +13471,7 @@
               </w:rPr>
               <w:t>층고</w:t>
             </w:r>
+            <w:proofErr w:type="spellEnd"/>
             <w:r>
               <w:rPr>
                 <w:rFonts w:asciiTheme="minorHAnsi" w:hAnsiTheme="minorHAnsi" w:cstheme="minorHAnsi"/>
@@ -13386,16 +13823,38 @@
                 <w:highlight w:val="yellow"/>
                 <w:shd w:val="clear" w:color="auto" w:fill="FFFFFF"/>
               </w:rPr>
-              <w:t>- React, GraphQL, </w:t>
-            </w:r>
-            <w:r>
-              <w:rPr>
-                <w:rFonts w:asciiTheme="minorHAnsi" w:eastAsia="Batang" w:hAnsiTheme="minorHAnsi" w:cstheme="minorHAnsi"/>
+              <w:t>- React, </w:t>
+            </w:r>
+            <w:proofErr w:type="spellStart"/>
+            <w:r>
+              <w:rPr>
+                <w:rFonts w:asciiTheme="minorHAnsi" w:hAnsiTheme="minorHAnsi" w:cstheme="minorHAnsi"/>
                 <w:color w:val="263747"/>
                 <w:spacing w:val="-2"/>
                 <w:highlight w:val="yellow"/>
                 <w:shd w:val="clear" w:color="auto" w:fill="FFFFFF"/>
               </w:rPr>
+              <w:t>GraphQL</w:t>
+            </w:r>
+            <w:proofErr w:type="spellEnd"/>
+            <w:r>
+              <w:rPr>
+                <w:rFonts w:asciiTheme="minorHAnsi" w:hAnsiTheme="minorHAnsi" w:cstheme="minorHAnsi"/>
+                <w:color w:val="263747"/>
+                <w:spacing w:val="-2"/>
+                <w:highlight w:val="yellow"/>
+                <w:shd w:val="clear" w:color="auto" w:fill="FFFFFF"/>
+              </w:rPr>
+              <w:t>, </w:t>
+            </w:r>
+            <w:r>
+              <w:rPr>
+                <w:rFonts w:asciiTheme="minorHAnsi" w:eastAsia="Batang" w:hAnsiTheme="minorHAnsi" w:cstheme="minorHAnsi"/>
+                <w:color w:val="263747"/>
+                <w:spacing w:val="-2"/>
+                <w:highlight w:val="yellow"/>
+                <w:shd w:val="clear" w:color="auto" w:fill="FFFFFF"/>
+              </w:rPr>
               <w:t>그리고</w:t>
             </w:r>
             <w:r>
@@ -13408,6 +13867,7 @@
               </w:rPr>
               <w:t> styled-components</w:t>
             </w:r>
+            <w:proofErr w:type="spellStart"/>
             <w:r>
               <w:rPr>
                 <w:rFonts w:asciiTheme="minorHAnsi" w:eastAsia="Batang" w:hAnsiTheme="minorHAnsi" w:cstheme="minorHAnsi"/>
@@ -13418,6 +13878,7 @@
               </w:rPr>
               <w:t>를</w:t>
             </w:r>
+            <w:proofErr w:type="spellEnd"/>
             <w:r>
               <w:rPr>
                 <w:rFonts w:asciiTheme="minorHAnsi" w:hAnsiTheme="minorHAnsi" w:cstheme="minorHAnsi"/>
@@ -13488,6 +13949,7 @@
               </w:rPr>
               <w:t> </w:t>
             </w:r>
+            <w:proofErr w:type="spellStart"/>
             <w:r>
               <w:rPr>
                 <w:rFonts w:asciiTheme="minorHAnsi" w:eastAsia="Batang" w:hAnsiTheme="minorHAnsi" w:cstheme="minorHAnsi"/>
@@ -13498,6 +13960,7 @@
               </w:rPr>
               <w:t>재사용성이</w:t>
             </w:r>
+            <w:proofErr w:type="spellEnd"/>
             <w:r>
               <w:rPr>
                 <w:rFonts w:asciiTheme="minorHAnsi" w:hAnsiTheme="minorHAnsi" w:cstheme="minorHAnsi"/>
@@ -13548,6 +14011,7 @@
               </w:rPr>
               <w:t> UI</w:t>
             </w:r>
+            <w:proofErr w:type="spellStart"/>
             <w:r>
               <w:rPr>
                 <w:rFonts w:asciiTheme="minorHAnsi" w:eastAsia="Batang" w:hAnsiTheme="minorHAnsi" w:cstheme="minorHAnsi"/>
@@ -13558,6 +14022,7 @@
               </w:rPr>
               <w:t>를</w:t>
             </w:r>
+            <w:proofErr w:type="spellEnd"/>
             <w:r>
               <w:rPr>
                 <w:rFonts w:asciiTheme="minorHAnsi" w:hAnsiTheme="minorHAnsi" w:cstheme="minorHAnsi"/>
@@ -13707,6 +14172,7 @@
               </w:rPr>
               <w:t> UI</w:t>
             </w:r>
+            <w:proofErr w:type="spellStart"/>
             <w:r>
               <w:rPr>
                 <w:rFonts w:asciiTheme="minorHAnsi" w:eastAsia="Batang" w:hAnsiTheme="minorHAnsi" w:cstheme="minorHAnsi"/>
@@ -13717,6 +14183,7 @@
               </w:rPr>
               <w:t>를</w:t>
             </w:r>
+            <w:proofErr w:type="spellEnd"/>
             <w:r>
               <w:rPr>
                 <w:rFonts w:asciiTheme="minorHAnsi" w:hAnsiTheme="minorHAnsi" w:cstheme="minorHAnsi"/>
@@ -14074,7 +14541,25 @@
           <w:sz w:val="28"/>
           <w:szCs w:val="28"/>
         </w:rPr>
-        <w:t xml:space="preserve"> (I gotta learn these)</w:t>
+        <w:t xml:space="preserve"> (I </w:t>
+      </w:r>
+      <w:proofErr w:type="spellStart"/>
+      <w:r>
+        <w:rPr>
+          <w:rFonts w:asciiTheme="minorHAnsi" w:hAnsiTheme="minorHAnsi" w:cstheme="minorHAnsi"/>
+          <w:sz w:val="28"/>
+          <w:szCs w:val="28"/>
+        </w:rPr>
+        <w:t>gotta</w:t>
+      </w:r>
+      <w:proofErr w:type="spellEnd"/>
+      <w:r>
+        <w:rPr>
+          <w:rFonts w:asciiTheme="minorHAnsi" w:hAnsiTheme="minorHAnsi" w:cstheme="minorHAnsi"/>
+          <w:sz w:val="28"/>
+          <w:szCs w:val="28"/>
+        </w:rPr>
+        <w:t xml:space="preserve"> learn these)</w:t>
       </w:r>
     </w:p>
     <w:p>
@@ -14461,6 +14946,7 @@
               </w:rPr>
               <w:t> </w:t>
             </w:r>
+            <w:proofErr w:type="spellStart"/>
             <w:r>
               <w:rPr>
                 <w:rFonts w:asciiTheme="minorHAnsi" w:eastAsia="Batang" w:hAnsiTheme="minorHAnsi" w:cstheme="minorHAnsi"/>
@@ -14469,6 +14955,7 @@
               </w:rPr>
               <w:t>스쿼드를</w:t>
             </w:r>
+            <w:proofErr w:type="spellEnd"/>
             <w:r>
               <w:rPr>
                 <w:rFonts w:asciiTheme="minorHAnsi" w:hAnsiTheme="minorHAnsi" w:cstheme="minorHAnsi"/>
@@ -14877,7 +15364,43 @@
           <w:sz w:val="28"/>
           <w:szCs w:val="28"/>
         </w:rPr>
-        <w:t>Quick learner (I should learn GraphQL, styledComponents and D3.js quickly)</w:t>
+        <w:t xml:space="preserve">Quick learner (I should learn </w:t>
+      </w:r>
+      <w:proofErr w:type="spellStart"/>
+      <w:r>
+        <w:rPr>
+          <w:rFonts w:asciiTheme="minorHAnsi" w:hAnsiTheme="minorHAnsi" w:cstheme="minorHAnsi"/>
+          <w:sz w:val="28"/>
+          <w:szCs w:val="28"/>
+        </w:rPr>
+        <w:t>GraphQL</w:t>
+      </w:r>
+      <w:proofErr w:type="spellEnd"/>
+      <w:r>
+        <w:rPr>
+          <w:rFonts w:asciiTheme="minorHAnsi" w:hAnsiTheme="minorHAnsi" w:cstheme="minorHAnsi"/>
+          <w:sz w:val="28"/>
+          <w:szCs w:val="28"/>
+        </w:rPr>
+        <w:t xml:space="preserve">, </w:t>
+      </w:r>
+      <w:proofErr w:type="spellStart"/>
+      <w:r>
+        <w:rPr>
+          <w:rFonts w:asciiTheme="minorHAnsi" w:hAnsiTheme="minorHAnsi" w:cstheme="minorHAnsi"/>
+          <w:sz w:val="28"/>
+          <w:szCs w:val="28"/>
+        </w:rPr>
+        <w:t>styledComponents</w:t>
+      </w:r>
+      <w:proofErr w:type="spellEnd"/>
+      <w:r>
+        <w:rPr>
+          <w:rFonts w:asciiTheme="minorHAnsi" w:hAnsiTheme="minorHAnsi" w:cstheme="minorHAnsi"/>
+          <w:sz w:val="28"/>
+          <w:szCs w:val="28"/>
+        </w:rPr>
+        <w:t xml:space="preserve"> and D3.js quickly)</w:t>
       </w:r>
     </w:p>
     <w:p>
@@ -14965,7 +15488,25 @@
           <w:sz w:val="28"/>
           <w:szCs w:val="28"/>
         </w:rPr>
-        <w:t>I am from the country of multiculture, so interacting and working with peers from other countries are not a problem</w:t>
+        <w:t xml:space="preserve">I am from the country of </w:t>
+      </w:r>
+      <w:proofErr w:type="spellStart"/>
+      <w:r>
+        <w:rPr>
+          <w:rFonts w:asciiTheme="minorHAnsi" w:hAnsiTheme="minorHAnsi" w:cstheme="minorHAnsi"/>
+          <w:sz w:val="28"/>
+          <w:szCs w:val="28"/>
+        </w:rPr>
+        <w:t>multiculture</w:t>
+      </w:r>
+      <w:proofErr w:type="spellEnd"/>
+      <w:r>
+        <w:rPr>
+          <w:rFonts w:asciiTheme="minorHAnsi" w:hAnsiTheme="minorHAnsi" w:cstheme="minorHAnsi"/>
+          <w:sz w:val="28"/>
+          <w:szCs w:val="28"/>
+        </w:rPr>
+        <w:t>, so interacting and working with peers from other countries are not a problem</w:t>
       </w:r>
     </w:p>
     <w:p>
@@ -15204,16 +15745,36 @@
           <w:sz w:val="28"/>
           <w:szCs w:val="28"/>
         </w:rPr>
-        <w:t>I haven’t had experience in creating app using GraphQL</w:t>
-      </w:r>
-      <w:r>
-        <w:rPr>
-          <w:rFonts w:asciiTheme="minorHAnsi" w:hAnsiTheme="minorHAnsi" w:cstheme="minorHAnsi"/>
-          <w:sz w:val="28"/>
-          <w:szCs w:val="28"/>
-        </w:rPr>
-        <w:t xml:space="preserve"> D3,js</w:t>
-      </w:r>
+        <w:t xml:space="preserve">I haven’t had experience in creating app using </w:t>
+      </w:r>
+      <w:proofErr w:type="spellStart"/>
+      <w:r>
+        <w:rPr>
+          <w:rFonts w:asciiTheme="minorHAnsi" w:hAnsiTheme="minorHAnsi" w:cstheme="minorHAnsi"/>
+          <w:sz w:val="28"/>
+          <w:szCs w:val="28"/>
+        </w:rPr>
+        <w:t>GraphQL</w:t>
+      </w:r>
+      <w:proofErr w:type="spellEnd"/>
+      <w:r>
+        <w:rPr>
+          <w:rFonts w:asciiTheme="minorHAnsi" w:hAnsiTheme="minorHAnsi" w:cstheme="minorHAnsi"/>
+          <w:sz w:val="28"/>
+          <w:szCs w:val="28"/>
+        </w:rPr>
+        <w:t xml:space="preserve"> D</w:t>
+      </w:r>
+      <w:proofErr w:type="gramStart"/>
+      <w:r>
+        <w:rPr>
+          <w:rFonts w:asciiTheme="minorHAnsi" w:hAnsiTheme="minorHAnsi" w:cstheme="minorHAnsi"/>
+          <w:sz w:val="28"/>
+          <w:szCs w:val="28"/>
+        </w:rPr>
+        <w:t>3,js</w:t>
+      </w:r>
+      <w:proofErr w:type="gramEnd"/>
       <w:r>
         <w:rPr>
           <w:rFonts w:asciiTheme="minorHAnsi" w:hAnsiTheme="minorHAnsi" w:cstheme="minorHAnsi"/>
@@ -15280,7 +15841,25 @@
           <w:sz w:val="28"/>
           <w:szCs w:val="28"/>
         </w:rPr>
-        <w:t>I have very limited experience using selenium, and puppeteer  experience using selenium</w:t>
+        <w:t xml:space="preserve">I have very limited experience using selenium, and </w:t>
+      </w:r>
+      <w:proofErr w:type="gramStart"/>
+      <w:r>
+        <w:rPr>
+          <w:rFonts w:asciiTheme="minorHAnsi" w:hAnsiTheme="minorHAnsi" w:cstheme="minorHAnsi"/>
+          <w:sz w:val="28"/>
+          <w:szCs w:val="28"/>
+        </w:rPr>
+        <w:t>puppeteer  experience</w:t>
+      </w:r>
+      <w:proofErr w:type="gramEnd"/>
+      <w:r>
+        <w:rPr>
+          <w:rFonts w:asciiTheme="minorHAnsi" w:hAnsiTheme="minorHAnsi" w:cstheme="minorHAnsi"/>
+          <w:sz w:val="28"/>
+          <w:szCs w:val="28"/>
+        </w:rPr>
+        <w:t xml:space="preserve"> using selenium</w:t>
       </w:r>
       <w:r>
         <w:rPr>
@@ -15439,8 +16018,18 @@
           <w:sz w:val="28"/>
           <w:szCs w:val="28"/>
         </w:rPr>
-        <w:t>What are your most relevant qualifications for this position</w:t>
-      </w:r>
+        <w:t xml:space="preserve">What are your most relevant qualifications for this </w:t>
+      </w:r>
+      <w:proofErr w:type="gramStart"/>
+      <w:r>
+        <w:rPr>
+          <w:rFonts w:asciiTheme="minorHAnsi" w:hAnsiTheme="minorHAnsi" w:cstheme="minorHAnsi"/>
+          <w:sz w:val="28"/>
+          <w:szCs w:val